<commit_message>
Submission folder - Thesis-abstract
</commit_message>
<xml_diff>
--- a/Submission/Thesis.docx
+++ b/Submission/Thesis.docx
@@ -5251,18 +5251,13 @@
         <w:t xml:space="preserve">I hereby certify that this material, which I now submit for assessment on the program of study as part of </w:t>
       </w:r>
       <w:r>
-        <w:rPr>
-          <w:b/>
-          <w:color w:val="FF0000"/>
-        </w:rPr>
-        <w:t>(add your degree here)</w:t>
-      </w:r>
-      <w:r>
-        <w:rPr>
-          <w:color w:val="FF0000"/>
-        </w:rPr>
+        <w:t>Master of Science in Dependable Software Systems</w:t>
+      </w:r>
+      <w:r>
         <w:t xml:space="preserve"> </w:t>
       </w:r>
+      <w:bookmarkStart w:id="3" w:name="_GoBack"/>
+      <w:bookmarkEnd w:id="3"/>
       <w:r>
         <w:t>qualification</w:t>
       </w:r>
@@ -5336,16 +5331,16 @@
       <w:pPr>
         <w:pStyle w:val="Heading2"/>
       </w:pPr>
-      <w:bookmarkStart w:id="3" w:name="_Toc416701748"/>
-      <w:bookmarkStart w:id="4" w:name="_Toc444517703"/>
-      <w:bookmarkStart w:id="5" w:name="_Toc447110598"/>
+      <w:bookmarkStart w:id="4" w:name="_Toc416701748"/>
+      <w:bookmarkStart w:id="5" w:name="_Toc444517703"/>
+      <w:bookmarkStart w:id="6" w:name="_Toc447110598"/>
       <w:r>
         <w:lastRenderedPageBreak/>
         <w:t>Acknowledgements</w:t>
       </w:r>
-      <w:bookmarkEnd w:id="3"/>
       <w:bookmarkEnd w:id="4"/>
       <w:bookmarkEnd w:id="5"/>
+      <w:bookmarkEnd w:id="6"/>
     </w:p>
     <w:p>
       <w:pPr>
@@ -5359,6 +5354,19 @@
     </w:p>
     <w:p>
       <w:r>
+        <w:t>Rosemary Monahan</w:t>
+      </w:r>
+    </w:p>
+    <w:p>
+      <w:r>
+        <w:t xml:space="preserve">David R. </w:t>
+      </w:r>
+      <w:proofErr w:type="spellStart"/>
+      <w:r>
+        <w:t>Cok</w:t>
+      </w:r>
+      <w:proofErr w:type="spellEnd"/>
+      <w:r>
         <w:br w:type="page"/>
       </w:r>
     </w:p>
@@ -5366,18 +5374,18 @@
       <w:pPr>
         <w:pStyle w:val="Heading2"/>
       </w:pPr>
-      <w:bookmarkStart w:id="6" w:name="_Toc288812449"/>
-      <w:bookmarkStart w:id="7" w:name="_Toc416701749"/>
-      <w:bookmarkStart w:id="8" w:name="_Toc444517704"/>
-      <w:bookmarkStart w:id="9" w:name="_Toc447110599"/>
+      <w:bookmarkStart w:id="7" w:name="_Toc288812449"/>
+      <w:bookmarkStart w:id="8" w:name="_Toc416701749"/>
+      <w:bookmarkStart w:id="9" w:name="_Toc444517704"/>
+      <w:bookmarkStart w:id="10" w:name="_Toc447110599"/>
       <w:r>
         <w:lastRenderedPageBreak/>
         <w:t>Abstract</w:t>
       </w:r>
-      <w:bookmarkEnd w:id="6"/>
       <w:bookmarkEnd w:id="7"/>
       <w:bookmarkEnd w:id="8"/>
       <w:bookmarkEnd w:id="9"/>
+      <w:bookmarkEnd w:id="10"/>
     </w:p>
     <w:p>
       <w:pPr>
@@ -5879,13 +5887,13 @@
       <w:pPr>
         <w:pStyle w:val="Heading2"/>
       </w:pPr>
-      <w:bookmarkStart w:id="10" w:name="_Toc444517705"/>
-      <w:bookmarkStart w:id="11" w:name="_Toc447110600"/>
+      <w:bookmarkStart w:id="11" w:name="_Toc444517705"/>
+      <w:bookmarkStart w:id="12" w:name="_Toc447110600"/>
       <w:r>
         <w:t>List of Figures</w:t>
       </w:r>
-      <w:bookmarkEnd w:id="10"/>
       <w:bookmarkEnd w:id="11"/>
+      <w:bookmarkEnd w:id="12"/>
     </w:p>
     <w:p/>
     <w:p>
@@ -6006,13 +6014,13 @@
       <w:pPr>
         <w:pStyle w:val="Heading2"/>
       </w:pPr>
-      <w:bookmarkStart w:id="12" w:name="_Toc444517706"/>
-      <w:bookmarkStart w:id="13" w:name="_Toc447110601"/>
+      <w:bookmarkStart w:id="13" w:name="_Toc444517706"/>
+      <w:bookmarkStart w:id="14" w:name="_Toc447110601"/>
       <w:r>
         <w:t>List of Tables</w:t>
       </w:r>
-      <w:bookmarkEnd w:id="12"/>
       <w:bookmarkEnd w:id="13"/>
+      <w:bookmarkEnd w:id="14"/>
     </w:p>
     <w:p>
       <w:pPr>
@@ -6265,8 +6273,8 @@
           <w:szCs w:val="40"/>
         </w:rPr>
       </w:pPr>
-      <w:bookmarkStart w:id="14" w:name="_Toc447110602"/>
-      <w:bookmarkStart w:id="15" w:name="_Toc444517707"/>
+      <w:bookmarkStart w:id="15" w:name="_Toc447110602"/>
+      <w:bookmarkStart w:id="16" w:name="_Toc444517707"/>
       <w:r>
         <w:rPr>
           <w:rFonts w:ascii="Times New Roman" w:hAnsi="Times New Roman" w:cs="Times New Roman"/>
@@ -6288,7 +6296,7 @@
         </w:rPr>
         <w:t>Introduction</w:t>
       </w:r>
-      <w:bookmarkEnd w:id="14"/>
+      <w:bookmarkEnd w:id="15"/>
       <w:r>
         <w:rPr>
           <w:rFonts w:ascii="Times New Roman" w:hAnsi="Times New Roman" w:cs="Times New Roman"/>
@@ -6299,7 +6307,7 @@
         </w:rPr>
         <w:t xml:space="preserve"> </w:t>
       </w:r>
-      <w:bookmarkEnd w:id="15"/>
+      <w:bookmarkEnd w:id="16"/>
     </w:p>
     <w:p>
       <w:pPr>
@@ -6314,13 +6322,13 @@
       <w:pPr>
         <w:pStyle w:val="Heading2"/>
       </w:pPr>
-      <w:bookmarkStart w:id="16" w:name="_Toc444517708"/>
-      <w:bookmarkStart w:id="17" w:name="_Toc447110603"/>
+      <w:bookmarkStart w:id="17" w:name="_Toc444517708"/>
+      <w:bookmarkStart w:id="18" w:name="_Toc447110603"/>
       <w:r>
         <w:t>Summary</w:t>
       </w:r>
-      <w:bookmarkEnd w:id="16"/>
       <w:bookmarkEnd w:id="17"/>
+      <w:bookmarkEnd w:id="18"/>
     </w:p>
     <w:p>
       <w:pPr>
@@ -6652,19 +6660,19 @@
       <w:pPr>
         <w:pStyle w:val="Heading2"/>
       </w:pPr>
-      <w:bookmarkStart w:id="18" w:name="_Toc444517709"/>
-      <w:bookmarkStart w:id="19" w:name="_Toc447110604"/>
+      <w:bookmarkStart w:id="19" w:name="_Toc444517709"/>
+      <w:bookmarkStart w:id="20" w:name="_Toc447110604"/>
       <w:r>
         <w:t>1.1</w:t>
       </w:r>
       <w:r>
         <w:tab/>
       </w:r>
-      <w:bookmarkEnd w:id="18"/>
+      <w:bookmarkEnd w:id="19"/>
       <w:r>
         <w:t>Topic addressed in this project</w:t>
       </w:r>
-      <w:bookmarkEnd w:id="19"/>
+      <w:bookmarkEnd w:id="20"/>
     </w:p>
     <w:p>
       <w:pPr>
@@ -6718,19 +6726,19 @@
       <w:pPr>
         <w:pStyle w:val="Heading2"/>
       </w:pPr>
-      <w:bookmarkStart w:id="20" w:name="_Toc444517710"/>
-      <w:bookmarkStart w:id="21" w:name="_Toc447110605"/>
+      <w:bookmarkStart w:id="21" w:name="_Toc444517710"/>
+      <w:bookmarkStart w:id="22" w:name="_Toc447110605"/>
       <w:r>
         <w:t>1.2</w:t>
       </w:r>
       <w:r>
         <w:tab/>
       </w:r>
-      <w:bookmarkEnd w:id="20"/>
+      <w:bookmarkEnd w:id="21"/>
       <w:r>
         <w:t>Motivation</w:t>
       </w:r>
-      <w:bookmarkEnd w:id="21"/>
+      <w:bookmarkEnd w:id="22"/>
     </w:p>
     <w:p>
       <w:pPr>
@@ -6832,19 +6840,19 @@
       <w:pPr>
         <w:pStyle w:val="Heading2"/>
       </w:pPr>
-      <w:bookmarkStart w:id="22" w:name="_Toc444517711"/>
-      <w:bookmarkStart w:id="23" w:name="_Toc447110606"/>
+      <w:bookmarkStart w:id="23" w:name="_Toc444517711"/>
+      <w:bookmarkStart w:id="24" w:name="_Toc447110606"/>
       <w:r>
         <w:t>1.3</w:t>
       </w:r>
       <w:r>
         <w:tab/>
       </w:r>
-      <w:bookmarkEnd w:id="22"/>
+      <w:bookmarkEnd w:id="23"/>
       <w:r>
         <w:t>Problem statement</w:t>
       </w:r>
-      <w:bookmarkEnd w:id="23"/>
+      <w:bookmarkEnd w:id="24"/>
     </w:p>
     <w:p>
       <w:pPr>
@@ -6961,7 +6969,7 @@
       <w:pPr>
         <w:pStyle w:val="Heading2"/>
       </w:pPr>
-      <w:bookmarkStart w:id="24" w:name="_Toc447110607"/>
+      <w:bookmarkStart w:id="25" w:name="_Toc447110607"/>
       <w:r>
         <w:t>1.4</w:t>
       </w:r>
@@ -6971,7 +6979,7 @@
       <w:r>
         <w:t>Approach</w:t>
       </w:r>
-      <w:bookmarkEnd w:id="24"/>
+      <w:bookmarkEnd w:id="25"/>
     </w:p>
     <w:p>
       <w:pPr>
@@ -7104,7 +7112,7 @@
       <w:pPr>
         <w:pStyle w:val="Heading2"/>
       </w:pPr>
-      <w:bookmarkStart w:id="25" w:name="_Toc447110608"/>
+      <w:bookmarkStart w:id="26" w:name="_Toc447110608"/>
       <w:r>
         <w:t>1.5</w:t>
       </w:r>
@@ -7115,7 +7123,7 @@
       <w:r>
         <w:t>s</w:t>
       </w:r>
-      <w:bookmarkEnd w:id="25"/>
+      <w:bookmarkEnd w:id="26"/>
     </w:p>
     <w:p>
       <w:pPr>
@@ -7140,7 +7148,7 @@
       <w:pPr>
         <w:pStyle w:val="Heading2"/>
       </w:pPr>
-      <w:bookmarkStart w:id="26" w:name="_Toc447110609"/>
+      <w:bookmarkStart w:id="27" w:name="_Toc447110609"/>
       <w:r>
         <w:t>1.6</w:t>
       </w:r>
@@ -7150,7 +7158,7 @@
       <w:r>
         <w:t>Project</w:t>
       </w:r>
-      <w:bookmarkEnd w:id="26"/>
+      <w:bookmarkEnd w:id="27"/>
     </w:p>
     <w:p>
       <w:pPr>
@@ -7340,8 +7348,8 @@
           <w:szCs w:val="40"/>
         </w:rPr>
       </w:pPr>
-      <w:bookmarkStart w:id="27" w:name="_Toc444517712"/>
-      <w:bookmarkStart w:id="28" w:name="_Toc447110610"/>
+      <w:bookmarkStart w:id="28" w:name="_Toc444517712"/>
+      <w:bookmarkStart w:id="29" w:name="_Toc447110610"/>
       <w:r>
         <w:rPr>
           <w:rFonts w:ascii="Times New Roman" w:hAnsi="Times New Roman" w:cs="Times New Roman"/>
@@ -7353,7 +7361,7 @@
         <w:lastRenderedPageBreak/>
         <w:t xml:space="preserve">Chapter two: </w:t>
       </w:r>
-      <w:bookmarkEnd w:id="27"/>
+      <w:bookmarkEnd w:id="28"/>
       <w:r>
         <w:rPr>
           <w:rFonts w:ascii="Times New Roman" w:hAnsi="Times New Roman" w:cs="Times New Roman"/>
@@ -7364,7 +7372,7 @@
         </w:rPr>
         <w:t>Related Work</w:t>
       </w:r>
-      <w:bookmarkEnd w:id="28"/>
+      <w:bookmarkEnd w:id="29"/>
     </w:p>
     <w:p>
       <w:pPr>
@@ -7379,13 +7387,13 @@
       <w:pPr>
         <w:pStyle w:val="Heading2"/>
       </w:pPr>
-      <w:bookmarkStart w:id="29" w:name="_Toc444517713"/>
-      <w:bookmarkStart w:id="30" w:name="_Toc447110611"/>
+      <w:bookmarkStart w:id="30" w:name="_Toc444517713"/>
+      <w:bookmarkStart w:id="31" w:name="_Toc447110611"/>
       <w:r>
         <w:t>Summary</w:t>
       </w:r>
-      <w:bookmarkEnd w:id="29"/>
       <w:bookmarkEnd w:id="30"/>
+      <w:bookmarkEnd w:id="31"/>
     </w:p>
     <w:p>
       <w:pPr>
@@ -7646,19 +7654,19 @@
       <w:pPr>
         <w:pStyle w:val="Heading2"/>
       </w:pPr>
-      <w:bookmarkStart w:id="31" w:name="_Toc444517714"/>
-      <w:bookmarkStart w:id="32" w:name="_Toc447110612"/>
+      <w:bookmarkStart w:id="32" w:name="_Toc444517714"/>
+      <w:bookmarkStart w:id="33" w:name="_Toc447110612"/>
       <w:r>
         <w:t>2.1</w:t>
       </w:r>
       <w:r>
         <w:tab/>
       </w:r>
-      <w:bookmarkEnd w:id="31"/>
+      <w:bookmarkEnd w:id="32"/>
       <w:r>
         <w:t>Topic material</w:t>
       </w:r>
-      <w:bookmarkEnd w:id="32"/>
+      <w:bookmarkEnd w:id="33"/>
     </w:p>
     <w:p>
       <w:pPr>
@@ -7805,19 +7813,19 @@
       <w:pPr>
         <w:pStyle w:val="Heading2"/>
       </w:pPr>
-      <w:bookmarkStart w:id="33" w:name="_Toc444517715"/>
-      <w:bookmarkStart w:id="34" w:name="_Toc447110613"/>
+      <w:bookmarkStart w:id="34" w:name="_Toc444517715"/>
+      <w:bookmarkStart w:id="35" w:name="_Toc447110613"/>
       <w:r>
         <w:t>2.2</w:t>
       </w:r>
       <w:r>
         <w:tab/>
       </w:r>
-      <w:bookmarkEnd w:id="33"/>
+      <w:bookmarkEnd w:id="34"/>
       <w:r>
         <w:t>Technical material</w:t>
       </w:r>
-      <w:bookmarkEnd w:id="34"/>
+      <w:bookmarkEnd w:id="35"/>
     </w:p>
     <w:p>
       <w:pPr>
@@ -7987,7 +7995,7 @@
           <w:szCs w:val="24"/>
         </w:rPr>
       </w:pPr>
-      <w:bookmarkStart w:id="35" w:name="_Toc445714278"/>
+      <w:bookmarkStart w:id="36" w:name="_Toc445714278"/>
       <w:r>
         <w:rPr>
           <w:rFonts w:ascii="Times New Roman" w:hAnsi="Times New Roman" w:cs="Times New Roman"/>
@@ -8091,7 +8099,7 @@
         </w:rPr>
         <w:t>Aspect of your implementation</w:t>
       </w:r>
-      <w:bookmarkEnd w:id="35"/>
+      <w:bookmarkEnd w:id="36"/>
       <w:r>
         <w:rPr>
           <w:rFonts w:ascii="Times New Roman" w:hAnsi="Times New Roman" w:cs="Times New Roman"/>
@@ -8335,7 +8343,7 @@
           <w:szCs w:val="24"/>
         </w:rPr>
       </w:pPr>
-      <w:bookmarkStart w:id="36" w:name="_Toc445714279"/>
+      <w:bookmarkStart w:id="37" w:name="_Toc445714279"/>
       <w:r>
         <w:rPr>
           <w:rFonts w:ascii="Times New Roman" w:hAnsi="Times New Roman" w:cs="Times New Roman"/>
@@ -8439,7 +8447,7 @@
         </w:rPr>
         <w:t>in your implementation</w:t>
       </w:r>
-      <w:bookmarkEnd w:id="36"/>
+      <w:bookmarkEnd w:id="37"/>
     </w:p>
     <w:tbl>
       <w:tblPr>
@@ -8775,8 +8783,8 @@
           <w:szCs w:val="40"/>
         </w:rPr>
       </w:pPr>
-      <w:bookmarkStart w:id="37" w:name="_Toc444517722"/>
-      <w:bookmarkStart w:id="38" w:name="_Toc447110614"/>
+      <w:bookmarkStart w:id="38" w:name="_Toc444517722"/>
+      <w:bookmarkStart w:id="39" w:name="_Toc447110614"/>
       <w:r>
         <w:rPr>
           <w:rFonts w:ascii="Times New Roman" w:hAnsi="Times New Roman" w:cs="Times New Roman"/>
@@ -8787,7 +8795,7 @@
         </w:rPr>
         <w:t xml:space="preserve">Chapter three: </w:t>
       </w:r>
-      <w:bookmarkEnd w:id="37"/>
+      <w:bookmarkEnd w:id="38"/>
       <w:r>
         <w:rPr>
           <w:rFonts w:ascii="Times New Roman" w:hAnsi="Times New Roman" w:cs="Times New Roman"/>
@@ -8798,7 +8806,7 @@
         </w:rPr>
         <w:t>The Problem</w:t>
       </w:r>
-      <w:bookmarkEnd w:id="38"/>
+      <w:bookmarkEnd w:id="39"/>
     </w:p>
     <w:p>
       <w:pPr>
@@ -8813,13 +8821,13 @@
       <w:pPr>
         <w:pStyle w:val="Heading2"/>
       </w:pPr>
-      <w:bookmarkStart w:id="39" w:name="_Toc444517723"/>
-      <w:bookmarkStart w:id="40" w:name="_Toc447110615"/>
+      <w:bookmarkStart w:id="40" w:name="_Toc444517723"/>
+      <w:bookmarkStart w:id="41" w:name="_Toc447110615"/>
       <w:r>
         <w:t>Summary</w:t>
       </w:r>
-      <w:bookmarkEnd w:id="39"/>
       <w:bookmarkEnd w:id="40"/>
+      <w:bookmarkEnd w:id="41"/>
     </w:p>
     <w:p>
       <w:pPr>
@@ -8876,19 +8884,19 @@
       <w:pPr>
         <w:pStyle w:val="Heading2"/>
       </w:pPr>
-      <w:bookmarkStart w:id="41" w:name="_Toc444517724"/>
-      <w:bookmarkStart w:id="42" w:name="_Toc447110616"/>
+      <w:bookmarkStart w:id="42" w:name="_Toc444517724"/>
+      <w:bookmarkStart w:id="43" w:name="_Toc447110616"/>
       <w:r>
         <w:t>3.1</w:t>
       </w:r>
       <w:r>
         <w:tab/>
       </w:r>
-      <w:bookmarkEnd w:id="41"/>
+      <w:bookmarkEnd w:id="42"/>
       <w:r>
         <w:t>Project UML documentation</w:t>
       </w:r>
-      <w:bookmarkEnd w:id="42"/>
+      <w:bookmarkEnd w:id="43"/>
     </w:p>
     <w:p>
       <w:pPr>
@@ -8938,7 +8946,7 @@
           <w:lang w:eastAsia="en-IE"/>
         </w:rPr>
       </w:pPr>
-      <w:bookmarkStart w:id="43" w:name="_Toc444517725"/>
+      <w:bookmarkStart w:id="44" w:name="_Toc444517725"/>
       <w:r>
         <w:rPr>
           <w:noProof/>
@@ -9004,7 +9012,7 @@
           <w:lang w:eastAsia="en-IE"/>
         </w:rPr>
       </w:pPr>
-      <w:bookmarkStart w:id="44" w:name="_Toc445718606"/>
+      <w:bookmarkStart w:id="45" w:name="_Toc445718606"/>
       <w:r>
         <w:rPr>
           <w:rFonts w:ascii="Times New Roman" w:hAnsi="Times New Roman" w:cs="Times New Roman"/>
@@ -9071,31 +9079,31 @@
         <w:tab/>
         <w:t>UML class diagram overview for this project.</w:t>
       </w:r>
+      <w:bookmarkEnd w:id="45"/>
+    </w:p>
+    <w:p>
+      <w:pPr>
+        <w:rPr>
+          <w:lang w:eastAsia="en-IE"/>
+        </w:rPr>
+      </w:pPr>
+    </w:p>
+    <w:p>
+      <w:pPr>
+        <w:pStyle w:val="Heading2"/>
+      </w:pPr>
+      <w:bookmarkStart w:id="46" w:name="_Toc447110617"/>
+      <w:r>
+        <w:t>3.2</w:t>
+      </w:r>
+      <w:r>
+        <w:tab/>
+      </w:r>
       <w:bookmarkEnd w:id="44"/>
-    </w:p>
-    <w:p>
-      <w:pPr>
-        <w:rPr>
-          <w:lang w:eastAsia="en-IE"/>
-        </w:rPr>
-      </w:pPr>
-    </w:p>
-    <w:p>
-      <w:pPr>
-        <w:pStyle w:val="Heading2"/>
-      </w:pPr>
-      <w:bookmarkStart w:id="45" w:name="_Toc447110617"/>
-      <w:r>
-        <w:t>3.2</w:t>
-      </w:r>
-      <w:r>
-        <w:tab/>
-      </w:r>
-      <w:bookmarkEnd w:id="43"/>
       <w:r>
         <w:t>Problem analysis</w:t>
       </w:r>
-      <w:bookmarkEnd w:id="45"/>
+      <w:bookmarkEnd w:id="46"/>
     </w:p>
     <w:p>
       <w:pPr>
@@ -9180,7 +9188,7 @@
           <w:szCs w:val="40"/>
         </w:rPr>
       </w:pPr>
-      <w:bookmarkStart w:id="46" w:name="_Toc444517728"/>
+      <w:bookmarkStart w:id="47" w:name="_Toc444517728"/>
       <w:r>
         <w:rPr>
           <w:rFonts w:ascii="Times New Roman" w:hAnsi="Times New Roman" w:cs="Times New Roman"/>
@@ -9203,7 +9211,7 @@
           <w:szCs w:val="40"/>
         </w:rPr>
       </w:pPr>
-      <w:bookmarkStart w:id="47" w:name="_Toc447110618"/>
+      <w:bookmarkStart w:id="48" w:name="_Toc447110618"/>
       <w:r>
         <w:rPr>
           <w:rFonts w:ascii="Times New Roman" w:hAnsi="Times New Roman" w:cs="Times New Roman"/>
@@ -9215,7 +9223,7 @@
         <w:lastRenderedPageBreak/>
         <w:t xml:space="preserve">Chapter four: </w:t>
       </w:r>
-      <w:bookmarkEnd w:id="46"/>
+      <w:bookmarkEnd w:id="47"/>
       <w:r>
         <w:rPr>
           <w:rFonts w:ascii="Times New Roman" w:hAnsi="Times New Roman" w:cs="Times New Roman"/>
@@ -9226,7 +9234,7 @@
         </w:rPr>
         <w:t>The Solution</w:t>
       </w:r>
-      <w:bookmarkEnd w:id="47"/>
+      <w:bookmarkEnd w:id="48"/>
     </w:p>
     <w:p>
       <w:pPr>
@@ -9241,13 +9249,13 @@
       <w:pPr>
         <w:pStyle w:val="Heading2"/>
       </w:pPr>
-      <w:bookmarkStart w:id="48" w:name="_Toc444517729"/>
-      <w:bookmarkStart w:id="49" w:name="_Toc447110619"/>
+      <w:bookmarkStart w:id="49" w:name="_Toc444517729"/>
+      <w:bookmarkStart w:id="50" w:name="_Toc447110619"/>
       <w:r>
         <w:t>Summary</w:t>
       </w:r>
-      <w:bookmarkEnd w:id="48"/>
       <w:bookmarkEnd w:id="49"/>
+      <w:bookmarkEnd w:id="50"/>
       <w:r>
         <w:t xml:space="preserve"> </w:t>
       </w:r>
@@ -9499,8 +9507,8 @@
           <w:szCs w:val="24"/>
         </w:rPr>
       </w:pPr>
-      <w:bookmarkStart w:id="50" w:name="_Toc447110620"/>
-      <w:bookmarkStart w:id="51" w:name="_Toc444517730"/>
+      <w:bookmarkStart w:id="51" w:name="_Toc447110620"/>
+      <w:bookmarkStart w:id="52" w:name="_Toc444517730"/>
       <w:r>
         <w:rPr>
           <w:b w:val="0"/>
@@ -9543,24 +9551,24 @@
         </w:rPr>
         <w:t>:</w:t>
       </w:r>
-      <w:bookmarkEnd w:id="50"/>
+      <w:bookmarkEnd w:id="51"/>
     </w:p>
     <w:p>
       <w:pPr>
         <w:pStyle w:val="Heading2"/>
       </w:pPr>
-      <w:bookmarkStart w:id="52" w:name="_Toc447110621"/>
+      <w:bookmarkStart w:id="53" w:name="_Toc447110621"/>
       <w:r>
         <w:t>4.1</w:t>
       </w:r>
       <w:r>
         <w:tab/>
       </w:r>
-      <w:bookmarkEnd w:id="51"/>
+      <w:bookmarkEnd w:id="52"/>
       <w:r>
         <w:t>Analytical Work</w:t>
       </w:r>
-      <w:bookmarkEnd w:id="52"/>
+      <w:bookmarkEnd w:id="53"/>
     </w:p>
     <w:p>
       <w:r>
@@ -9578,22 +9586,22 @@
       <w:pPr>
         <w:pStyle w:val="Heading2"/>
       </w:pPr>
-      <w:bookmarkStart w:id="53" w:name="_Toc444517731"/>
-      <w:bookmarkStart w:id="54" w:name="_Toc447110622"/>
+      <w:bookmarkStart w:id="54" w:name="_Toc444517731"/>
+      <w:bookmarkStart w:id="55" w:name="_Toc447110622"/>
       <w:r>
         <w:t>4.2</w:t>
       </w:r>
       <w:r>
         <w:tab/>
       </w:r>
-      <w:bookmarkEnd w:id="53"/>
+      <w:bookmarkEnd w:id="54"/>
       <w:r>
         <w:t>Architectural</w:t>
       </w:r>
       <w:r>
         <w:t xml:space="preserve"> Level</w:t>
       </w:r>
-      <w:bookmarkEnd w:id="54"/>
+      <w:bookmarkEnd w:id="55"/>
     </w:p>
     <w:p>
       <w:pPr>
@@ -9620,7 +9628,7 @@
       <w:pPr>
         <w:pStyle w:val="Heading2"/>
       </w:pPr>
-      <w:bookmarkStart w:id="55" w:name="_Toc447110623"/>
+      <w:bookmarkStart w:id="56" w:name="_Toc447110623"/>
       <w:r>
         <w:t>4.2</w:t>
       </w:r>
@@ -9630,7 +9638,7 @@
       <w:r>
         <w:t>High Level</w:t>
       </w:r>
-      <w:bookmarkEnd w:id="55"/>
+      <w:bookmarkEnd w:id="56"/>
     </w:p>
     <w:p>
       <w:pPr>
@@ -9641,7 +9649,7 @@
           <w:szCs w:val="24"/>
         </w:rPr>
       </w:pPr>
-      <w:bookmarkStart w:id="56" w:name="_Toc447110624"/>
+      <w:bookmarkStart w:id="57" w:name="_Toc447110624"/>
       <w:r>
         <w:rPr>
           <w:b w:val="0"/>
@@ -9650,13 +9658,13 @@
         </w:rPr>
         <w:t>E.g. Packages, Class Diagrams, etc.</w:t>
       </w:r>
-      <w:bookmarkEnd w:id="56"/>
+      <w:bookmarkEnd w:id="57"/>
     </w:p>
     <w:p>
       <w:pPr>
         <w:pStyle w:val="Heading2"/>
       </w:pPr>
-      <w:bookmarkStart w:id="57" w:name="_Toc447110625"/>
+      <w:bookmarkStart w:id="58" w:name="_Toc447110625"/>
       <w:r>
         <w:t>4.2</w:t>
       </w:r>
@@ -9666,7 +9674,7 @@
       <w:r>
         <w:t>Low Level</w:t>
       </w:r>
-      <w:bookmarkEnd w:id="57"/>
+      <w:bookmarkEnd w:id="58"/>
     </w:p>
     <w:p>
       <w:pPr>
@@ -9677,7 +9685,7 @@
           <w:szCs w:val="24"/>
         </w:rPr>
       </w:pPr>
-      <w:bookmarkStart w:id="58" w:name="_Toc447110626"/>
+      <w:bookmarkStart w:id="59" w:name="_Toc447110626"/>
       <w:r>
         <w:rPr>
           <w:b w:val="0"/>
@@ -9694,13 +9702,13 @@
         </w:rPr>
         <w:t>.</w:t>
       </w:r>
-      <w:bookmarkEnd w:id="58"/>
+      <w:bookmarkEnd w:id="59"/>
     </w:p>
     <w:p>
       <w:pPr>
         <w:pStyle w:val="Heading2"/>
       </w:pPr>
-      <w:bookmarkStart w:id="59" w:name="_Toc447110627"/>
+      <w:bookmarkStart w:id="60" w:name="_Toc447110627"/>
       <w:r>
         <w:t>4.2</w:t>
       </w:r>
@@ -9710,7 +9718,7 @@
       <w:r>
         <w:t>Implementation</w:t>
       </w:r>
-      <w:bookmarkEnd w:id="59"/>
+      <w:bookmarkEnd w:id="60"/>
     </w:p>
     <w:p>
       <w:pPr>
@@ -9766,7 +9774,7 @@
           <w:szCs w:val="40"/>
         </w:rPr>
       </w:pPr>
-      <w:bookmarkStart w:id="60" w:name="_Toc444517732"/>
+      <w:bookmarkStart w:id="61" w:name="_Toc444517732"/>
       <w:r>
         <w:rPr>
           <w:rFonts w:ascii="Times New Roman" w:hAnsi="Times New Roman" w:cs="Times New Roman"/>
@@ -9789,7 +9797,7 @@
           <w:szCs w:val="40"/>
         </w:rPr>
       </w:pPr>
-      <w:bookmarkStart w:id="61" w:name="_Toc447110628"/>
+      <w:bookmarkStart w:id="62" w:name="_Toc447110628"/>
       <w:r>
         <w:rPr>
           <w:rFonts w:ascii="Times New Roman" w:hAnsi="Times New Roman" w:cs="Times New Roman"/>
@@ -9801,7 +9809,7 @@
         <w:lastRenderedPageBreak/>
         <w:t xml:space="preserve">Chapter five: </w:t>
       </w:r>
-      <w:bookmarkEnd w:id="60"/>
+      <w:bookmarkEnd w:id="61"/>
       <w:r>
         <w:rPr>
           <w:rFonts w:ascii="Times New Roman" w:hAnsi="Times New Roman" w:cs="Times New Roman"/>
@@ -9812,7 +9820,7 @@
         </w:rPr>
         <w:t>Evaluation</w:t>
       </w:r>
-      <w:bookmarkEnd w:id="61"/>
+      <w:bookmarkEnd w:id="62"/>
     </w:p>
     <w:p>
       <w:pPr>
@@ -9828,13 +9836,13 @@
       <w:pPr>
         <w:pStyle w:val="Heading2"/>
       </w:pPr>
-      <w:bookmarkStart w:id="62" w:name="_Toc444517733"/>
-      <w:bookmarkStart w:id="63" w:name="_Toc447110629"/>
+      <w:bookmarkStart w:id="63" w:name="_Toc444517733"/>
+      <w:bookmarkStart w:id="64" w:name="_Toc447110629"/>
       <w:r>
         <w:t>Summary</w:t>
       </w:r>
-      <w:bookmarkEnd w:id="62"/>
       <w:bookmarkEnd w:id="63"/>
+      <w:bookmarkEnd w:id="64"/>
     </w:p>
     <w:p>
       <w:pPr>
@@ -10159,19 +10167,19 @@
       <w:pPr>
         <w:pStyle w:val="Heading2"/>
       </w:pPr>
-      <w:bookmarkStart w:id="64" w:name="_Toc444517734"/>
-      <w:bookmarkStart w:id="65" w:name="_Toc447110630"/>
+      <w:bookmarkStart w:id="65" w:name="_Toc444517734"/>
+      <w:bookmarkStart w:id="66" w:name="_Toc447110630"/>
       <w:r>
         <w:t>5.1</w:t>
       </w:r>
       <w:r>
         <w:tab/>
       </w:r>
-      <w:bookmarkEnd w:id="64"/>
+      <w:bookmarkEnd w:id="65"/>
       <w:r>
         <w:t>Solution Verification</w:t>
       </w:r>
-      <w:bookmarkEnd w:id="65"/>
+      <w:bookmarkEnd w:id="66"/>
     </w:p>
     <w:p>
       <w:pPr>
@@ -10184,8 +10192,8 @@
           <w:szCs w:val="24"/>
         </w:rPr>
       </w:pPr>
-      <w:bookmarkStart w:id="66" w:name="_Toc447110631"/>
-      <w:bookmarkStart w:id="67" w:name="_Toc444517735"/>
+      <w:bookmarkStart w:id="67" w:name="_Toc447110631"/>
+      <w:bookmarkStart w:id="68" w:name="_Toc444517735"/>
       <w:r>
         <w:rPr>
           <w:rFonts w:eastAsiaTheme="minorHAnsi" w:cs="Times New Roman"/>
@@ -10216,24 +10224,24 @@
         </w:rPr>
         <w:t>olution</w:t>
       </w:r>
-      <w:bookmarkEnd w:id="66"/>
+      <w:bookmarkEnd w:id="67"/>
     </w:p>
     <w:p>
       <w:pPr>
         <w:pStyle w:val="Heading2"/>
       </w:pPr>
-      <w:bookmarkStart w:id="68" w:name="_Toc447110632"/>
+      <w:bookmarkStart w:id="69" w:name="_Toc447110632"/>
       <w:r>
         <w:t>5.2</w:t>
       </w:r>
       <w:r>
         <w:tab/>
       </w:r>
-      <w:bookmarkEnd w:id="67"/>
+      <w:bookmarkEnd w:id="68"/>
       <w:r>
         <w:t>Software Design Verification</w:t>
       </w:r>
-      <w:bookmarkEnd w:id="68"/>
+      <w:bookmarkEnd w:id="69"/>
     </w:p>
     <w:p>
       <w:pPr>
@@ -10246,7 +10254,7 @@
           <w:lang w:eastAsia="en-IE"/>
         </w:rPr>
       </w:pPr>
-      <w:bookmarkStart w:id="69" w:name="_Toc444517736"/>
+      <w:bookmarkStart w:id="70" w:name="_Toc444517736"/>
       <w:r>
         <w:rPr>
           <w:rFonts w:ascii="Times New Roman" w:hAnsi="Times New Roman" w:cs="Times New Roman"/>
@@ -10345,18 +10353,18 @@
       <w:pPr>
         <w:pStyle w:val="Heading2"/>
       </w:pPr>
-      <w:bookmarkStart w:id="70" w:name="_Toc447110633"/>
+      <w:bookmarkStart w:id="71" w:name="_Toc447110633"/>
       <w:r>
         <w:t>5.3</w:t>
       </w:r>
       <w:r>
         <w:tab/>
       </w:r>
-      <w:bookmarkEnd w:id="69"/>
+      <w:bookmarkEnd w:id="70"/>
       <w:r>
         <w:t>Software Verification</w:t>
       </w:r>
-      <w:bookmarkEnd w:id="70"/>
+      <w:bookmarkEnd w:id="71"/>
     </w:p>
     <w:p>
       <w:pPr>
@@ -10457,7 +10465,7 @@
           <w:lang w:eastAsia="en-IE"/>
         </w:rPr>
       </w:pPr>
-      <w:bookmarkStart w:id="71" w:name="_Toc447110634"/>
+      <w:bookmarkStart w:id="72" w:name="_Toc447110634"/>
       <w:r>
         <w:rPr>
           <w:rFonts w:ascii="Times New Roman" w:hAnsi="Times New Roman" w:cs="Times New Roman"/>
@@ -10481,7 +10489,7 @@
         <w:tab/>
         <w:t>Your test approach (i.e. unit testing, sub-system testing, system testing)</w:t>
       </w:r>
-      <w:bookmarkEnd w:id="71"/>
+      <w:bookmarkEnd w:id="72"/>
     </w:p>
     <w:p>
       <w:pPr>
@@ -10502,7 +10510,7 @@
           <w:lang w:eastAsia="en-IE"/>
         </w:rPr>
       </w:pPr>
-      <w:bookmarkStart w:id="72" w:name="_Toc447110635"/>
+      <w:bookmarkStart w:id="73" w:name="_Toc447110635"/>
       <w:r>
         <w:rPr>
           <w:rFonts w:ascii="Times New Roman" w:hAnsi="Times New Roman" w:cs="Times New Roman"/>
@@ -10526,7 +10534,7 @@
         <w:tab/>
         <w:t>Your tests (e.g. scenarios, test cases, test data, etc.)</w:t>
       </w:r>
-      <w:bookmarkEnd w:id="72"/>
+      <w:bookmarkEnd w:id="73"/>
     </w:p>
     <w:p>
       <w:pPr>
@@ -10551,7 +10559,7 @@
           <w:lang w:eastAsia="en-IE"/>
         </w:rPr>
       </w:pPr>
-      <w:bookmarkStart w:id="73" w:name="_Toc447110636"/>
+      <w:bookmarkStart w:id="74" w:name="_Toc447110636"/>
       <w:r>
         <w:rPr>
           <w:rFonts w:ascii="Times New Roman" w:hAnsi="Times New Roman" w:cs="Times New Roman"/>
@@ -10576,7 +10584,7 @@
         <w:tab/>
         <w:t>Your test results</w:t>
       </w:r>
-      <w:bookmarkEnd w:id="73"/>
+      <w:bookmarkEnd w:id="74"/>
     </w:p>
     <w:p>
       <w:pPr>
@@ -10597,7 +10605,7 @@
           <w:lang w:eastAsia="en-IE"/>
         </w:rPr>
       </w:pPr>
-      <w:bookmarkStart w:id="74" w:name="_Toc447110637"/>
+      <w:bookmarkStart w:id="75" w:name="_Toc447110637"/>
       <w:r>
         <w:rPr>
           <w:rFonts w:ascii="Times New Roman" w:hAnsi="Times New Roman" w:cs="Times New Roman"/>
@@ -10621,7 +10629,7 @@
         <w:tab/>
         <w:t>An interpretation of the results</w:t>
       </w:r>
-      <w:bookmarkEnd w:id="74"/>
+      <w:bookmarkEnd w:id="75"/>
     </w:p>
     <w:p>
       <w:pPr>
@@ -10634,7 +10642,7 @@
       <w:pPr>
         <w:pStyle w:val="Heading2"/>
       </w:pPr>
-      <w:bookmarkStart w:id="75" w:name="_Toc447110638"/>
+      <w:bookmarkStart w:id="76" w:name="_Toc447110638"/>
       <w:r>
         <w:t>5.4</w:t>
       </w:r>
@@ -10644,7 +10652,7 @@
       <w:r>
         <w:t>Validation/Measurements</w:t>
       </w:r>
-      <w:bookmarkEnd w:id="75"/>
+      <w:bookmarkEnd w:id="76"/>
     </w:p>
     <w:p>
       <w:pPr>
@@ -10730,7 +10738,7 @@
           <w:szCs w:val="24"/>
         </w:rPr>
       </w:pPr>
-      <w:bookmarkStart w:id="76" w:name="_Toc447110639"/>
+      <w:bookmarkStart w:id="77" w:name="_Toc447110639"/>
       <w:r>
         <w:rPr>
           <w:rFonts w:ascii="Times New Roman" w:hAnsi="Times New Roman" w:cs="Times New Roman"/>
@@ -10752,7 +10760,7 @@
         <w:tab/>
         <w:t xml:space="preserve"> Results</w:t>
       </w:r>
-      <w:bookmarkEnd w:id="76"/>
+      <w:bookmarkEnd w:id="77"/>
     </w:p>
     <w:p>
       <w:pPr>
@@ -10779,7 +10787,7 @@
           <w:szCs w:val="24"/>
         </w:rPr>
       </w:pPr>
-      <w:bookmarkStart w:id="77" w:name="_Toc447110640"/>
+      <w:bookmarkStart w:id="78" w:name="_Toc447110640"/>
       <w:r>
         <w:rPr>
           <w:rFonts w:ascii="Times New Roman" w:hAnsi="Times New Roman" w:cs="Times New Roman"/>
@@ -10801,7 +10809,7 @@
         <w:tab/>
         <w:t>Explanation of Results</w:t>
       </w:r>
-      <w:bookmarkEnd w:id="77"/>
+      <w:bookmarkEnd w:id="78"/>
     </w:p>
     <w:p>
       <w:pPr>
@@ -10828,7 +10836,7 @@
           <w:szCs w:val="24"/>
         </w:rPr>
       </w:pPr>
-      <w:bookmarkStart w:id="78" w:name="_Toc447110641"/>
+      <w:bookmarkStart w:id="79" w:name="_Toc447110641"/>
       <w:r>
         <w:rPr>
           <w:rFonts w:ascii="Times New Roman" w:hAnsi="Times New Roman" w:cs="Times New Roman"/>
@@ -10850,7 +10858,7 @@
         <w:tab/>
         <w:t>Analysis of Results</w:t>
       </w:r>
-      <w:bookmarkEnd w:id="78"/>
+      <w:bookmarkEnd w:id="79"/>
     </w:p>
     <w:p>
       <w:pPr>
@@ -10878,7 +10886,7 @@
           <w:lang w:eastAsia="en-IE"/>
         </w:rPr>
       </w:pPr>
-      <w:bookmarkStart w:id="79" w:name="_Toc447110642"/>
+      <w:bookmarkStart w:id="80" w:name="_Toc447110642"/>
       <w:r>
         <w:rPr>
           <w:rFonts w:ascii="Times New Roman" w:hAnsi="Times New Roman" w:cs="Times New Roman"/>
@@ -10900,10 +10908,10 @@
         <w:tab/>
         <w:t>Comparison with previous solutions (if relevant)</w:t>
       </w:r>
-      <w:bookmarkEnd w:id="79"/>
-    </w:p>
-    <w:p>
-      <w:bookmarkStart w:id="80" w:name="_Toc416701752"/>
+      <w:bookmarkEnd w:id="80"/>
+    </w:p>
+    <w:p>
+      <w:bookmarkStart w:id="81" w:name="_Toc416701752"/>
       <w:r>
         <w:br w:type="page"/>
       </w:r>
@@ -10922,7 +10930,7 @@
           <w:szCs w:val="40"/>
         </w:rPr>
       </w:pPr>
-      <w:bookmarkStart w:id="81" w:name="_Toc447110643"/>
+      <w:bookmarkStart w:id="82" w:name="_Toc447110643"/>
       <w:r>
         <w:rPr>
           <w:rFonts w:ascii="Times New Roman" w:eastAsiaTheme="majorEastAsia" w:hAnsi="Times New Roman" w:cs="Times New Roman"/>
@@ -10944,7 +10952,7 @@
         </w:rPr>
         <w:t>Conclusion</w:t>
       </w:r>
-      <w:bookmarkEnd w:id="81"/>
+      <w:bookmarkEnd w:id="82"/>
     </w:p>
     <w:p>
       <w:pPr>
@@ -10972,7 +10980,7 @@
           <w:lang w:eastAsia="en-IE"/>
         </w:rPr>
       </w:pPr>
-      <w:bookmarkStart w:id="82" w:name="_Toc447110644"/>
+      <w:bookmarkStart w:id="83" w:name="_Toc447110644"/>
       <w:r>
         <w:rPr>
           <w:rFonts w:ascii="Times New Roman" w:eastAsia="Arial Unicode MS" w:hAnsi="Times New Roman" w:cstheme="majorBidi"/>
@@ -10984,7 +10992,7 @@
         </w:rPr>
         <w:t>Summary</w:t>
       </w:r>
-      <w:bookmarkEnd w:id="82"/>
+      <w:bookmarkEnd w:id="83"/>
     </w:p>
     <w:p>
       <w:pPr>
@@ -11243,7 +11251,7 @@
           <w:lang w:eastAsia="en-IE"/>
         </w:rPr>
       </w:pPr>
-      <w:bookmarkStart w:id="83" w:name="_Toc447110645"/>
+      <w:bookmarkStart w:id="84" w:name="_Toc447110645"/>
       <w:r>
         <w:rPr>
           <w:rFonts w:ascii="Times New Roman" w:eastAsia="Arial Unicode MS" w:hAnsi="Times New Roman" w:cstheme="majorBidi"/>
@@ -11274,7 +11282,7 @@
         </w:rPr>
         <w:t>Contribution to the state-of-the-art</w:t>
       </w:r>
-      <w:bookmarkEnd w:id="83"/>
+      <w:bookmarkEnd w:id="84"/>
     </w:p>
     <w:p>
       <w:pPr>
@@ -11328,7 +11336,7 @@
           <w:lang w:eastAsia="en-IE"/>
         </w:rPr>
       </w:pPr>
-      <w:bookmarkStart w:id="84" w:name="_Toc447110646"/>
+      <w:bookmarkStart w:id="85" w:name="_Toc447110646"/>
       <w:r>
         <w:rPr>
           <w:rFonts w:ascii="Times New Roman" w:eastAsia="Arial Unicode MS" w:hAnsi="Times New Roman" w:cstheme="majorBidi"/>
@@ -11359,7 +11367,7 @@
         </w:rPr>
         <w:t>Results discussion</w:t>
       </w:r>
-      <w:bookmarkEnd w:id="84"/>
+      <w:bookmarkEnd w:id="85"/>
     </w:p>
     <w:p>
       <w:pPr>
@@ -11413,7 +11421,7 @@
           <w:lang w:eastAsia="en-IE"/>
         </w:rPr>
       </w:pPr>
-      <w:bookmarkStart w:id="85" w:name="_Toc447110647"/>
+      <w:bookmarkStart w:id="86" w:name="_Toc447110647"/>
       <w:r>
         <w:rPr>
           <w:rFonts w:ascii="Times New Roman" w:eastAsia="Arial Unicode MS" w:hAnsi="Times New Roman" w:cstheme="majorBidi"/>
@@ -11435,7 +11443,7 @@
         <w:tab/>
         <w:t>Project Approach</w:t>
       </w:r>
-      <w:bookmarkEnd w:id="85"/>
+      <w:bookmarkEnd w:id="86"/>
     </w:p>
     <w:p>
       <w:pPr>
@@ -11471,7 +11479,7 @@
           <w:lang w:eastAsia="en-IE"/>
         </w:rPr>
       </w:pPr>
-      <w:bookmarkStart w:id="86" w:name="_Toc447110648"/>
+      <w:bookmarkStart w:id="87" w:name="_Toc447110648"/>
       <w:r>
         <w:rPr>
           <w:rFonts w:ascii="Times New Roman" w:eastAsia="Arial Unicode MS" w:hAnsi="Times New Roman" w:cstheme="majorBidi"/>
@@ -11502,7 +11510,7 @@
         </w:rPr>
         <w:t>Future Work</w:t>
       </w:r>
-      <w:bookmarkEnd w:id="86"/>
+      <w:bookmarkEnd w:id="87"/>
     </w:p>
     <w:p>
       <w:pPr>
@@ -11545,9 +11553,9 @@
           <w:szCs w:val="40"/>
         </w:rPr>
       </w:pPr>
-      <w:bookmarkStart w:id="87" w:name="_Toc444517737"/>
-      <w:bookmarkStart w:id="88" w:name="_Toc447110649"/>
-      <w:bookmarkEnd w:id="80"/>
+      <w:bookmarkStart w:id="88" w:name="_Toc444517737"/>
+      <w:bookmarkStart w:id="89" w:name="_Toc447110649"/>
+      <w:bookmarkEnd w:id="81"/>
       <w:r>
         <w:rPr>
           <w:rFonts w:ascii="Times New Roman" w:hAnsi="Times New Roman" w:cs="Times New Roman"/>
@@ -11558,8 +11566,8 @@
         </w:rPr>
         <w:t>References</w:t>
       </w:r>
-      <w:bookmarkEnd w:id="87"/>
       <w:bookmarkEnd w:id="88"/>
+      <w:bookmarkEnd w:id="89"/>
     </w:p>
     <w:p>
       <w:pPr>
@@ -11970,8 +11978,8 @@
           <w:szCs w:val="40"/>
         </w:rPr>
       </w:pPr>
-      <w:bookmarkStart w:id="89" w:name="_Toc444517738"/>
-      <w:bookmarkStart w:id="90" w:name="_Toc447110650"/>
+      <w:bookmarkStart w:id="90" w:name="_Toc444517738"/>
+      <w:bookmarkStart w:id="91" w:name="_Toc447110650"/>
       <w:r>
         <w:rPr>
           <w:rFonts w:hAnsi="Times New Roman"/>
@@ -11982,8 +11990,8 @@
         <w:lastRenderedPageBreak/>
         <w:t>Appendices</w:t>
       </w:r>
-      <w:bookmarkEnd w:id="89"/>
       <w:bookmarkEnd w:id="90"/>
+      <w:bookmarkEnd w:id="91"/>
     </w:p>
     <w:p>
       <w:pPr>
@@ -12106,7 +12114,7 @@
           <w:lang w:eastAsia="en-IE"/>
         </w:rPr>
       </w:pPr>
-      <w:bookmarkStart w:id="91" w:name="_Toc444517739"/>
+      <w:bookmarkStart w:id="92" w:name="_Toc444517739"/>
       <w:r>
         <w:br w:type="page"/>
       </w:r>
@@ -12115,7 +12123,7 @@
       <w:pPr>
         <w:pStyle w:val="Heading2"/>
       </w:pPr>
-      <w:bookmarkStart w:id="92" w:name="_Toc447110651"/>
+      <w:bookmarkStart w:id="93" w:name="_Toc447110651"/>
       <w:r>
         <w:lastRenderedPageBreak/>
         <w:t>Appendix 1</w:t>
@@ -12126,11 +12134,11 @@
       <w:r>
         <w:tab/>
       </w:r>
-      <w:bookmarkEnd w:id="91"/>
+      <w:bookmarkEnd w:id="92"/>
       <w:r>
         <w:t>Schematic of the hardware associated with this project.</w:t>
       </w:r>
-      <w:bookmarkEnd w:id="92"/>
+      <w:bookmarkEnd w:id="93"/>
     </w:p>
     <w:p>
       <w:pPr>
@@ -12151,8 +12159,8 @@
       <w:pPr>
         <w:pStyle w:val="Heading2"/>
       </w:pPr>
-      <w:bookmarkStart w:id="93" w:name="_Toc444517740"/>
-      <w:bookmarkStart w:id="94" w:name="_Toc447110652"/>
+      <w:bookmarkStart w:id="94" w:name="_Toc444517740"/>
+      <w:bookmarkStart w:id="95" w:name="_Toc447110652"/>
       <w:r>
         <w:lastRenderedPageBreak/>
         <w:t xml:space="preserve">Appendix 2 </w:t>
@@ -12160,14 +12168,14 @@
       <w:r>
         <w:tab/>
       </w:r>
-      <w:bookmarkEnd w:id="93"/>
+      <w:bookmarkEnd w:id="94"/>
       <w:r>
         <w:t>Code</w:t>
       </w:r>
       <w:r>
         <w:t xml:space="preserve"> developed for this project.</w:t>
       </w:r>
-      <w:bookmarkEnd w:id="94"/>
+      <w:bookmarkEnd w:id="95"/>
     </w:p>
     <w:p>
       <w:pPr>
@@ -12188,8 +12196,8 @@
       <w:pPr>
         <w:pStyle w:val="Heading2"/>
       </w:pPr>
-      <w:bookmarkStart w:id="95" w:name="_Toc444517741"/>
-      <w:bookmarkStart w:id="96" w:name="_Toc447110653"/>
+      <w:bookmarkStart w:id="96" w:name="_Toc444517741"/>
+      <w:bookmarkStart w:id="97" w:name="_Toc447110653"/>
       <w:r>
         <w:lastRenderedPageBreak/>
         <w:t>Appendix 3</w:t>
@@ -12200,11 +12208,11 @@
       <w:r>
         <w:tab/>
       </w:r>
-      <w:bookmarkEnd w:id="95"/>
+      <w:bookmarkEnd w:id="96"/>
       <w:r>
         <w:t>UML Class, Use Case and sequence diagrams for this project.</w:t>
       </w:r>
-      <w:bookmarkEnd w:id="96"/>
+      <w:bookmarkEnd w:id="97"/>
     </w:p>
     <w:p>
       <w:r>
@@ -12246,7 +12254,7 @@
               <w:pStyle w:val="Heading2"/>
               <w:outlineLvl w:val="1"/>
             </w:pPr>
-            <w:bookmarkStart w:id="97" w:name="_Toc447110654"/>
+            <w:bookmarkStart w:id="98" w:name="_Toc447110654"/>
             <w:r>
               <w:t>Appendix 4</w:t>
             </w:r>
@@ -12257,7 +12265,7 @@
               <w:tab/>
               <w:t>Screen shots of the project implementation</w:t>
             </w:r>
-            <w:bookmarkEnd w:id="97"/>
+            <w:bookmarkEnd w:id="98"/>
           </w:p>
           <w:p>
             <w:pPr>
@@ -12294,7 +12302,7 @@
           <w:lang w:val="en-US"/>
         </w:rPr>
       </w:pPr>
-      <w:bookmarkStart w:id="98" w:name="_Toc447110655"/>
+      <w:bookmarkStart w:id="99" w:name="_Toc447110655"/>
       <w:r>
         <w:lastRenderedPageBreak/>
         <w:t>Appendix 5</w:t>
@@ -12312,7 +12320,7 @@
         </w:rPr>
         <w:t>Taught M.Sc. Dissertation Guidelines (valid from Oct 2015)</w:t>
       </w:r>
-      <w:bookmarkEnd w:id="98"/>
+      <w:bookmarkEnd w:id="99"/>
     </w:p>
     <w:p/>
     <w:p>
@@ -13004,7 +13012,7 @@
           <v:shape id="_x0000_i1025" type="#_x0000_t75" style="width:405.75pt;height:177.75pt;mso-position-horizontal:absolute" o:ole="">
             <v:imagedata r:id="rId13" o:title="" croptop="30972f" cropbottom="6883f" cropleft="4129f" cropright="12904f"/>
           </v:shape>
-          <o:OLEObject Type="Embed" ProgID="PowerPoint.Slide.12" ShapeID="_x0000_i1025" DrawAspect="Content" ObjectID="_1587715841" r:id="rId14"/>
+          <o:OLEObject Type="Embed" ProgID="PowerPoint.Slide.12" ShapeID="_x0000_i1025" DrawAspect="Content" ObjectID="_1587715988" r:id="rId14"/>
         </w:object>
       </w:r>
     </w:p>
@@ -14822,8 +14830,6 @@
         </w:rPr>
         <w:t xml:space="preserve"> – Use a repository to store your code &amp; build procedure.</w:t>
       </w:r>
-      <w:bookmarkStart w:id="99" w:name="_GoBack"/>
-      <w:bookmarkEnd w:id="99"/>
     </w:p>
     <w:p/>
     <w:sectPr>
@@ -14966,7 +14972,7 @@
           <w:rPr>
             <w:noProof/>
           </w:rPr>
-          <w:t>13</w:t>
+          <w:t>15</w:t>
         </w:r>
         <w:r>
           <w:rPr>
@@ -17904,7 +17910,7 @@
 </file>
 
 <file path=customXml/itemProps1.xml><?xml version="1.0" encoding="utf-8"?>
-<ds:datastoreItem xmlns:ds="http://schemas.openxmlformats.org/officeDocument/2006/customXml" ds:itemID="{6A202715-AB0D-4C64-A09E-7DE41C87F3A9}">
+<ds:datastoreItem xmlns:ds="http://schemas.openxmlformats.org/officeDocument/2006/customXml" ds:itemID="{09E37639-83B2-47D6-BEEC-7EF038996B8B}">
   <ds:schemaRefs>
     <ds:schemaRef ds:uri="http://schemas.openxmlformats.org/officeDocument/2006/bibliography"/>
   </ds:schemaRefs>

</xml_diff>

<commit_message>
Submission folder - Thesis-motivation
</commit_message>
<xml_diff>
--- a/Submission/Thesis.docx
+++ b/Submission/Thesis.docx
@@ -5251,13 +5251,8 @@
         <w:t xml:space="preserve">I hereby certify that this material, which I now submit for assessment on the program of study as part of </w:t>
       </w:r>
       <w:r>
-        <w:t>Master of Science in Dependable Software Systems</w:t>
-      </w:r>
-      <w:r>
-        <w:t xml:space="preserve"> </w:t>
-      </w:r>
-      <w:bookmarkStart w:id="3" w:name="_GoBack"/>
-      <w:bookmarkEnd w:id="3"/>
+        <w:t xml:space="preserve">Master of Science in Dependable Software Systems </w:t>
+      </w:r>
       <w:r>
         <w:t>qualification</w:t>
       </w:r>
@@ -5331,16 +5326,16 @@
       <w:pPr>
         <w:pStyle w:val="Heading2"/>
       </w:pPr>
-      <w:bookmarkStart w:id="4" w:name="_Toc416701748"/>
-      <w:bookmarkStart w:id="5" w:name="_Toc444517703"/>
-      <w:bookmarkStart w:id="6" w:name="_Toc447110598"/>
+      <w:bookmarkStart w:id="3" w:name="_Toc416701748"/>
+      <w:bookmarkStart w:id="4" w:name="_Toc444517703"/>
+      <w:bookmarkStart w:id="5" w:name="_Toc447110598"/>
       <w:r>
         <w:lastRenderedPageBreak/>
         <w:t>Acknowledgements</w:t>
       </w:r>
+      <w:bookmarkEnd w:id="3"/>
       <w:bookmarkEnd w:id="4"/>
       <w:bookmarkEnd w:id="5"/>
-      <w:bookmarkEnd w:id="6"/>
     </w:p>
     <w:p>
       <w:pPr>
@@ -5374,18 +5369,18 @@
       <w:pPr>
         <w:pStyle w:val="Heading2"/>
       </w:pPr>
-      <w:bookmarkStart w:id="7" w:name="_Toc288812449"/>
-      <w:bookmarkStart w:id="8" w:name="_Toc416701749"/>
-      <w:bookmarkStart w:id="9" w:name="_Toc444517704"/>
-      <w:bookmarkStart w:id="10" w:name="_Toc447110599"/>
+      <w:bookmarkStart w:id="6" w:name="_Toc288812449"/>
+      <w:bookmarkStart w:id="7" w:name="_Toc416701749"/>
+      <w:bookmarkStart w:id="8" w:name="_Toc444517704"/>
+      <w:bookmarkStart w:id="9" w:name="_Toc447110599"/>
       <w:r>
         <w:lastRenderedPageBreak/>
         <w:t>Abstract</w:t>
       </w:r>
+      <w:bookmarkEnd w:id="6"/>
       <w:bookmarkEnd w:id="7"/>
       <w:bookmarkEnd w:id="8"/>
       <w:bookmarkEnd w:id="9"/>
-      <w:bookmarkEnd w:id="10"/>
     </w:p>
     <w:p>
       <w:pPr>
@@ -5563,6 +5558,14 @@
           <w:szCs w:val="24"/>
         </w:rPr>
         <w:t>such as the difficulty in specifying and verifying code with the current tools and languages available</w:t>
+      </w:r>
+      <w:r>
+        <w:rPr>
+          <w:rFonts w:ascii="Times New Roman" w:hAnsi="Times New Roman" w:cs="Times New Roman"/>
+          <w:sz w:val="24"/>
+          <w:szCs w:val="24"/>
+        </w:rPr>
+        <w:t>,</w:t>
       </w:r>
       <w:r>
         <w:rPr>
@@ -5887,13 +5890,13 @@
       <w:pPr>
         <w:pStyle w:val="Heading2"/>
       </w:pPr>
-      <w:bookmarkStart w:id="11" w:name="_Toc444517705"/>
-      <w:bookmarkStart w:id="12" w:name="_Toc447110600"/>
+      <w:bookmarkStart w:id="10" w:name="_Toc444517705"/>
+      <w:bookmarkStart w:id="11" w:name="_Toc447110600"/>
       <w:r>
         <w:t>List of Figures</w:t>
       </w:r>
+      <w:bookmarkEnd w:id="10"/>
       <w:bookmarkEnd w:id="11"/>
-      <w:bookmarkEnd w:id="12"/>
     </w:p>
     <w:p/>
     <w:p>
@@ -6014,13 +6017,13 @@
       <w:pPr>
         <w:pStyle w:val="Heading2"/>
       </w:pPr>
-      <w:bookmarkStart w:id="13" w:name="_Toc444517706"/>
-      <w:bookmarkStart w:id="14" w:name="_Toc447110601"/>
+      <w:bookmarkStart w:id="12" w:name="_Toc444517706"/>
+      <w:bookmarkStart w:id="13" w:name="_Toc447110601"/>
       <w:r>
         <w:t>List of Tables</w:t>
       </w:r>
+      <w:bookmarkEnd w:id="12"/>
       <w:bookmarkEnd w:id="13"/>
-      <w:bookmarkEnd w:id="14"/>
     </w:p>
     <w:p>
       <w:pPr>
@@ -6273,8 +6276,8 @@
           <w:szCs w:val="40"/>
         </w:rPr>
       </w:pPr>
-      <w:bookmarkStart w:id="15" w:name="_Toc447110602"/>
-      <w:bookmarkStart w:id="16" w:name="_Toc444517707"/>
+      <w:bookmarkStart w:id="14" w:name="_Toc447110602"/>
+      <w:bookmarkStart w:id="15" w:name="_Toc444517707"/>
       <w:r>
         <w:rPr>
           <w:rFonts w:ascii="Times New Roman" w:hAnsi="Times New Roman" w:cs="Times New Roman"/>
@@ -6296,7 +6299,7 @@
         </w:rPr>
         <w:t>Introduction</w:t>
       </w:r>
-      <w:bookmarkEnd w:id="15"/>
+      <w:bookmarkEnd w:id="14"/>
       <w:r>
         <w:rPr>
           <w:rFonts w:ascii="Times New Roman" w:hAnsi="Times New Roman" w:cs="Times New Roman"/>
@@ -6307,7 +6310,7 @@
         </w:rPr>
         <w:t xml:space="preserve"> </w:t>
       </w:r>
-      <w:bookmarkEnd w:id="16"/>
+      <w:bookmarkEnd w:id="15"/>
     </w:p>
     <w:p>
       <w:pPr>
@@ -6322,13 +6325,13 @@
       <w:pPr>
         <w:pStyle w:val="Heading2"/>
       </w:pPr>
-      <w:bookmarkStart w:id="17" w:name="_Toc444517708"/>
-      <w:bookmarkStart w:id="18" w:name="_Toc447110603"/>
+      <w:bookmarkStart w:id="16" w:name="_Toc444517708"/>
+      <w:bookmarkStart w:id="17" w:name="_Toc447110603"/>
       <w:r>
         <w:t>Summary</w:t>
       </w:r>
+      <w:bookmarkEnd w:id="16"/>
       <w:bookmarkEnd w:id="17"/>
-      <w:bookmarkEnd w:id="18"/>
     </w:p>
     <w:p>
       <w:pPr>
@@ -6660,19 +6663,265 @@
       <w:pPr>
         <w:pStyle w:val="Heading2"/>
       </w:pPr>
-      <w:bookmarkStart w:id="19" w:name="_Toc444517709"/>
-      <w:bookmarkStart w:id="20" w:name="_Toc447110604"/>
+      <w:bookmarkStart w:id="18" w:name="_Toc444517709"/>
+      <w:bookmarkStart w:id="19" w:name="_Toc447110604"/>
       <w:r>
         <w:t>1.1</w:t>
       </w:r>
       <w:r>
         <w:tab/>
       </w:r>
+      <w:bookmarkEnd w:id="18"/>
       <w:bookmarkEnd w:id="19"/>
       <w:r>
-        <w:t>Topic addressed in this project</w:t>
-      </w:r>
-      <w:bookmarkEnd w:id="20"/>
+        <w:t>Overview</w:t>
+      </w:r>
+    </w:p>
+    <w:p>
+      <w:pPr>
+        <w:rPr>
+          <w:rFonts w:ascii="Times New Roman" w:hAnsi="Times New Roman" w:cs="Times New Roman"/>
+          <w:sz w:val="24"/>
+          <w:szCs w:val="24"/>
+        </w:rPr>
+      </w:pPr>
+      <w:r>
+        <w:rPr>
+          <w:rFonts w:ascii="Times New Roman" w:hAnsi="Times New Roman" w:cs="Times New Roman"/>
+          <w:sz w:val="24"/>
+          <w:szCs w:val="24"/>
+        </w:rPr>
+        <w:t xml:space="preserve">Formal specification and software verification of software have become increasingly pertinent in the past decade, as a way of supplementing the already popular software testing techniques, to both improve software quality and provide a more concrete proof of reliability. This </w:t>
+      </w:r>
+      <w:r>
+        <w:rPr>
+          <w:rFonts w:ascii="Times New Roman" w:hAnsi="Times New Roman" w:cs="Times New Roman"/>
+          <w:sz w:val="24"/>
+          <w:szCs w:val="24"/>
+        </w:rPr>
+        <w:t xml:space="preserve">lead to the </w:t>
+      </w:r>
+      <w:r>
+        <w:rPr>
+          <w:rFonts w:ascii="Times New Roman" w:hAnsi="Times New Roman" w:cs="Times New Roman"/>
+          <w:sz w:val="24"/>
+          <w:szCs w:val="24"/>
+        </w:rPr>
+        <w:t xml:space="preserve">Programming by Contract approach </w:t>
+      </w:r>
+      <w:r>
+        <w:rPr>
+          <w:rFonts w:ascii="Times New Roman" w:hAnsi="Times New Roman" w:cs="Times New Roman"/>
+          <w:sz w:val="24"/>
+          <w:szCs w:val="24"/>
+        </w:rPr>
+        <w:t xml:space="preserve">that </w:t>
+      </w:r>
+      <w:r>
+        <w:rPr>
+          <w:rFonts w:ascii="Times New Roman" w:hAnsi="Times New Roman" w:cs="Times New Roman"/>
+          <w:sz w:val="24"/>
+          <w:szCs w:val="24"/>
+        </w:rPr>
+        <w:t xml:space="preserve">was popularised by Bertrand Meyer </w:t>
+      </w:r>
+      <w:r>
+        <w:rPr>
+          <w:rFonts w:ascii="Times New Roman" w:hAnsi="Times New Roman" w:cs="Times New Roman"/>
+          <w:sz w:val="24"/>
+          <w:szCs w:val="24"/>
+        </w:rPr>
+        <w:t>(</w:t>
+      </w:r>
+      <w:r>
+        <w:rPr>
+          <w:rFonts w:ascii="Helvetica" w:hAnsi="Helvetica"/>
+          <w:i/>
+          <w:color w:val="333333"/>
+          <w:sz w:val="20"/>
+          <w:szCs w:val="20"/>
+        </w:rPr>
+        <w:t>Meyer, B. 1992</w:t>
+      </w:r>
+      <w:proofErr w:type="gramStart"/>
+      <w:r>
+        <w:rPr>
+          <w:rFonts w:ascii="Times New Roman" w:hAnsi="Times New Roman" w:cs="Times New Roman"/>
+          <w:sz w:val="24"/>
+          <w:szCs w:val="24"/>
+        </w:rPr>
+        <w:t xml:space="preserve">) </w:t>
+      </w:r>
+      <w:r>
+        <w:rPr>
+          <w:rFonts w:ascii="Times New Roman" w:hAnsi="Times New Roman" w:cs="Times New Roman"/>
+          <w:sz w:val="24"/>
+          <w:szCs w:val="24"/>
+        </w:rPr>
+        <w:t>,</w:t>
+      </w:r>
+      <w:proofErr w:type="gramEnd"/>
+      <w:r>
+        <w:rPr>
+          <w:rFonts w:ascii="Times New Roman" w:hAnsi="Times New Roman" w:cs="Times New Roman"/>
+          <w:sz w:val="24"/>
+          <w:szCs w:val="24"/>
+        </w:rPr>
+        <w:t xml:space="preserve"> however was presented in earlier works (</w:t>
+      </w:r>
+      <w:r>
+        <w:rPr>
+          <w:rFonts w:ascii="Times New Roman" w:hAnsi="Times New Roman" w:cs="Times New Roman"/>
+          <w:sz w:val="24"/>
+          <w:szCs w:val="24"/>
+          <w:highlight w:val="yellow"/>
+        </w:rPr>
+        <w:t>Insert Works?),</w:t>
+      </w:r>
+      <w:r>
+        <w:rPr>
+          <w:rFonts w:ascii="Times New Roman" w:hAnsi="Times New Roman" w:cs="Times New Roman"/>
+          <w:sz w:val="24"/>
+          <w:szCs w:val="24"/>
+        </w:rPr>
+        <w:t xml:space="preserve"> with the</w:t>
+      </w:r>
+      <w:r>
+        <w:rPr>
+          <w:rFonts w:ascii="Times New Roman" w:hAnsi="Times New Roman" w:cs="Times New Roman"/>
+          <w:sz w:val="24"/>
+          <w:szCs w:val="24"/>
+        </w:rPr>
+        <w:t xml:space="preserve"> overall goal </w:t>
+      </w:r>
+      <w:r>
+        <w:rPr>
+          <w:rFonts w:ascii="Times New Roman" w:hAnsi="Times New Roman" w:cs="Times New Roman"/>
+          <w:sz w:val="24"/>
+          <w:szCs w:val="24"/>
+        </w:rPr>
+        <w:t xml:space="preserve">being </w:t>
+      </w:r>
+      <w:r>
+        <w:rPr>
+          <w:rFonts w:ascii="Times New Roman" w:hAnsi="Times New Roman" w:cs="Times New Roman"/>
+          <w:sz w:val="24"/>
+          <w:szCs w:val="24"/>
+        </w:rPr>
+        <w:t xml:space="preserve">to reduce defensive programming and increase reliability by introducing mathematical proofs into </w:t>
+      </w:r>
+      <w:r>
+        <w:rPr>
+          <w:rFonts w:ascii="Times New Roman" w:hAnsi="Times New Roman" w:cs="Times New Roman"/>
+          <w:sz w:val="24"/>
+          <w:szCs w:val="24"/>
+        </w:rPr>
+        <w:t>a methods specification</w:t>
+      </w:r>
+      <w:r>
+        <w:rPr>
+          <w:rFonts w:ascii="Times New Roman" w:hAnsi="Times New Roman" w:cs="Times New Roman"/>
+          <w:sz w:val="24"/>
+          <w:szCs w:val="24"/>
+        </w:rPr>
+        <w:t>, therefore enforcing the clients and suppliers compliance</w:t>
+      </w:r>
+      <w:r>
+        <w:rPr>
+          <w:rFonts w:ascii="Times New Roman" w:hAnsi="Times New Roman" w:cs="Times New Roman"/>
+          <w:sz w:val="24"/>
+          <w:szCs w:val="24"/>
+        </w:rPr>
+        <w:t xml:space="preserve"> </w:t>
+      </w:r>
+      <w:r>
+        <w:rPr>
+          <w:rFonts w:ascii="Times New Roman" w:hAnsi="Times New Roman" w:cs="Times New Roman"/>
+          <w:sz w:val="24"/>
+          <w:szCs w:val="24"/>
+          <w:highlight w:val="yellow"/>
+        </w:rPr>
+        <w:t>(</w:t>
+      </w:r>
+      <w:proofErr w:type="spellStart"/>
+      <w:r>
+        <w:rPr>
+          <w:rFonts w:ascii="Times New Roman" w:hAnsi="Times New Roman" w:cs="Times New Roman"/>
+          <w:sz w:val="24"/>
+          <w:szCs w:val="24"/>
+          <w:highlight w:val="yellow"/>
+        </w:rPr>
+        <w:t>Insert</w:t>
+      </w:r>
+      <w:r>
+        <w:rPr>
+          <w:rFonts w:ascii="Times New Roman" w:hAnsi="Times New Roman" w:cs="Times New Roman"/>
+          <w:sz w:val="24"/>
+          <w:szCs w:val="24"/>
+          <w:highlight w:val="yellow"/>
+        </w:rPr>
+        <w:t>Quote</w:t>
+      </w:r>
+      <w:proofErr w:type="spellEnd"/>
+      <w:r>
+        <w:rPr>
+          <w:rFonts w:ascii="Times New Roman" w:hAnsi="Times New Roman" w:cs="Times New Roman"/>
+          <w:sz w:val="24"/>
+          <w:szCs w:val="24"/>
+          <w:highlight w:val="yellow"/>
+        </w:rPr>
+        <w:t>?)</w:t>
+      </w:r>
+      <w:r>
+        <w:rPr>
+          <w:rFonts w:ascii="Times New Roman" w:hAnsi="Times New Roman" w:cs="Times New Roman"/>
+          <w:sz w:val="24"/>
+          <w:szCs w:val="24"/>
+          <w:highlight w:val="yellow"/>
+        </w:rPr>
+        <w:t>.</w:t>
+      </w:r>
+      <w:r>
+        <w:rPr>
+          <w:rFonts w:ascii="Times New Roman" w:hAnsi="Times New Roman" w:cs="Times New Roman"/>
+          <w:sz w:val="24"/>
+          <w:szCs w:val="24"/>
+        </w:rPr>
+        <w:t xml:space="preserve"> </w:t>
+      </w:r>
+    </w:p>
+    <w:p>
+      <w:pPr>
+        <w:rPr>
+          <w:rFonts w:ascii="Times New Roman" w:hAnsi="Times New Roman" w:cs="Times New Roman"/>
+          <w:sz w:val="24"/>
+          <w:szCs w:val="24"/>
+        </w:rPr>
+      </w:pPr>
+      <w:r>
+        <w:rPr>
+          <w:rFonts w:ascii="Times New Roman" w:hAnsi="Times New Roman" w:cs="Times New Roman"/>
+          <w:sz w:val="24"/>
+          <w:szCs w:val="24"/>
+        </w:rPr>
+        <w:t>However, the use of these proof techniques has not been wholly adopted by industry due to business factors such as the time required for specifying the source code and costs related to such a process, to the more technical factors such as the difficulty in specifying and verifying code with the current tools and languages available</w:t>
+      </w:r>
+      <w:r>
+        <w:rPr>
+          <w:rFonts w:ascii="Times New Roman" w:hAnsi="Times New Roman" w:cs="Times New Roman"/>
+          <w:sz w:val="24"/>
+          <w:szCs w:val="24"/>
+        </w:rPr>
+        <w:t>,</w:t>
+      </w:r>
+      <w:r>
+        <w:rPr>
+          <w:rFonts w:ascii="Times New Roman" w:hAnsi="Times New Roman" w:cs="Times New Roman"/>
+          <w:sz w:val="24"/>
+          <w:szCs w:val="24"/>
+        </w:rPr>
+        <w:t xml:space="preserve"> with an expert in the domain often required to get valid implementations. </w:t>
+      </w:r>
     </w:p>
     <w:p>
       <w:pPr>
@@ -6688,24 +6937,6 @@
           <w:szCs w:val="24"/>
         </w:rPr>
       </w:pPr>
-      <w:r>
-        <w:rPr>
-          <w:rFonts w:ascii="Times New Roman" w:hAnsi="Times New Roman" w:cs="Times New Roman"/>
-          <w:color w:val="00000A"/>
-          <w:sz w:val="24"/>
-          <w:szCs w:val="24"/>
-        </w:rPr>
-        <w:t>Introduction to the topic addressed in the project</w:t>
-      </w:r>
-      <w:r>
-        <w:rPr>
-          <w:rFonts w:ascii="Times New Roman" w:hAnsi="Times New Roman" w:cs="Times New Roman"/>
-          <w:color w:val="00000A"/>
-          <w:sz w:val="24"/>
-          <w:szCs w:val="24"/>
-        </w:rPr>
-        <w:t>.</w:t>
-      </w:r>
     </w:p>
     <w:p>
       <w:pPr>
@@ -6726,19 +6957,638 @@
       <w:pPr>
         <w:pStyle w:val="Heading2"/>
       </w:pPr>
-      <w:bookmarkStart w:id="21" w:name="_Toc444517710"/>
-      <w:bookmarkStart w:id="22" w:name="_Toc447110605"/>
+      <w:bookmarkStart w:id="20" w:name="_Toc444517710"/>
+      <w:bookmarkStart w:id="21" w:name="_Toc447110605"/>
       <w:r>
         <w:t>1.2</w:t>
       </w:r>
       <w:r>
         <w:tab/>
       </w:r>
+      <w:bookmarkEnd w:id="20"/>
+      <w:r>
+        <w:t>Motivation</w:t>
+      </w:r>
       <w:bookmarkEnd w:id="21"/>
-      <w:r>
-        <w:t>Motivation</w:t>
-      </w:r>
+    </w:p>
+    <w:p>
+      <w:pPr>
+        <w:autoSpaceDE w:val="0"/>
+        <w:autoSpaceDN w:val="0"/>
+        <w:adjustRightInd w:val="0"/>
+        <w:spacing w:after="0" w:line="240" w:lineRule="auto"/>
+        <w:jc w:val="both"/>
+        <w:rPr>
+          <w:rFonts w:ascii="Times New Roman" w:hAnsi="Times New Roman" w:cs="Times New Roman"/>
+          <w:color w:val="00000A"/>
+          <w:sz w:val="24"/>
+          <w:szCs w:val="24"/>
+        </w:rPr>
+      </w:pPr>
+      <w:r>
+        <w:rPr>
+          <w:rFonts w:ascii="Times New Roman" w:hAnsi="Times New Roman" w:cs="Times New Roman"/>
+          <w:color w:val="00000A"/>
+          <w:sz w:val="24"/>
+          <w:szCs w:val="24"/>
+        </w:rPr>
+        <w:t xml:space="preserve"> </w:t>
+      </w:r>
+      <w:r>
+        <w:rPr>
+          <w:rFonts w:ascii="Times New Roman" w:hAnsi="Times New Roman" w:cs="Times New Roman"/>
+          <w:color w:val="00000A"/>
+          <w:sz w:val="24"/>
+          <w:szCs w:val="24"/>
+        </w:rPr>
+        <w:t>‘</w:t>
+      </w:r>
+      <w:proofErr w:type="spellStart"/>
+      <w:r>
+        <w:rPr>
+          <w:rFonts w:ascii="Times New Roman" w:hAnsi="Times New Roman" w:cs="Times New Roman"/>
+          <w:color w:val="00000A"/>
+          <w:sz w:val="24"/>
+          <w:szCs w:val="24"/>
+        </w:rPr>
+        <w:t>VerifyThis</w:t>
+      </w:r>
+      <w:proofErr w:type="spellEnd"/>
+      <w:r>
+        <w:rPr>
+          <w:rFonts w:ascii="Times New Roman" w:hAnsi="Times New Roman" w:cs="Times New Roman"/>
+          <w:color w:val="00000A"/>
+          <w:sz w:val="24"/>
+          <w:szCs w:val="24"/>
+        </w:rPr>
+        <w:t>’ (</w:t>
+      </w:r>
+      <w:r>
+        <w:rPr>
+          <w:rFonts w:ascii="Segoe UI" w:hAnsi="Segoe UI" w:cs="Segoe UI"/>
+          <w:bCs/>
+          <w:color w:val="000000"/>
+          <w:sz w:val="21"/>
+          <w:szCs w:val="21"/>
+        </w:rPr>
+        <w:t>Pm.inf.ethz.ch. (2018</w:t>
+      </w:r>
+      <w:r>
+        <w:rPr>
+          <w:rFonts w:ascii="Times New Roman" w:hAnsi="Times New Roman" w:cs="Times New Roman"/>
+          <w:color w:val="00000A"/>
+          <w:sz w:val="24"/>
+          <w:szCs w:val="24"/>
+        </w:rPr>
+        <w:t xml:space="preserve">) is a program verification competition that requires contestants to specify and verify a certain number of tasks within a certain time limit, usually 45 minutes per question. The winners of these competitions in the past five years, 2018 </w:t>
+      </w:r>
+      <w:r>
+        <w:rPr>
+          <w:rFonts w:ascii="Times New Roman" w:hAnsi="Times New Roman" w:cs="Times New Roman"/>
+          <w:color w:val="00000A"/>
+          <w:sz w:val="24"/>
+          <w:szCs w:val="24"/>
+        </w:rPr>
+        <w:t xml:space="preserve">included, </w:t>
+      </w:r>
+      <w:r>
+        <w:rPr>
+          <w:rFonts w:ascii="Times New Roman" w:hAnsi="Times New Roman" w:cs="Times New Roman"/>
+          <w:color w:val="00000A"/>
+          <w:sz w:val="24"/>
+          <w:szCs w:val="24"/>
+        </w:rPr>
+        <w:t xml:space="preserve">were teams that used the verification tools </w:t>
+      </w:r>
+      <w:r>
+        <w:rPr>
+          <w:rFonts w:ascii="Times New Roman" w:hAnsi="Times New Roman" w:cs="Times New Roman"/>
+          <w:color w:val="00000A"/>
+          <w:sz w:val="24"/>
+          <w:szCs w:val="24"/>
+        </w:rPr>
+        <w:t xml:space="preserve">Isabelle, Why3, KIV, </w:t>
+      </w:r>
+      <w:proofErr w:type="spellStart"/>
+      <w:r>
+        <w:rPr>
+          <w:rFonts w:ascii="Times New Roman" w:hAnsi="Times New Roman" w:cs="Times New Roman"/>
+          <w:color w:val="00000A"/>
+          <w:sz w:val="24"/>
+          <w:szCs w:val="24"/>
+        </w:rPr>
+        <w:t>Verifast</w:t>
+      </w:r>
+      <w:proofErr w:type="spellEnd"/>
+      <w:r>
+        <w:rPr>
+          <w:rFonts w:ascii="Times New Roman" w:hAnsi="Times New Roman" w:cs="Times New Roman"/>
+          <w:color w:val="00000A"/>
+          <w:sz w:val="24"/>
+          <w:szCs w:val="24"/>
+        </w:rPr>
+        <w:t xml:space="preserve"> with </w:t>
+      </w:r>
+      <w:proofErr w:type="spellStart"/>
+      <w:r>
+        <w:rPr>
+          <w:rFonts w:ascii="Times New Roman" w:hAnsi="Times New Roman" w:cs="Times New Roman"/>
+          <w:color w:val="00000A"/>
+          <w:sz w:val="24"/>
+          <w:szCs w:val="24"/>
+        </w:rPr>
+        <w:t>KeY</w:t>
+      </w:r>
+      <w:proofErr w:type="spellEnd"/>
+      <w:r>
+        <w:rPr>
+          <w:rFonts w:ascii="Times New Roman" w:hAnsi="Times New Roman" w:cs="Times New Roman"/>
+          <w:color w:val="00000A"/>
+          <w:sz w:val="24"/>
+          <w:szCs w:val="24"/>
+        </w:rPr>
+        <w:t xml:space="preserve"> and </w:t>
+      </w:r>
+      <w:proofErr w:type="spellStart"/>
+      <w:r>
+        <w:rPr>
+          <w:rFonts w:ascii="Times New Roman" w:hAnsi="Times New Roman" w:cs="Times New Roman"/>
+          <w:color w:val="00000A"/>
+          <w:sz w:val="24"/>
+          <w:szCs w:val="24"/>
+        </w:rPr>
+        <w:t>Dafny</w:t>
+      </w:r>
+      <w:proofErr w:type="spellEnd"/>
+      <w:r>
+        <w:rPr>
+          <w:rFonts w:ascii="Times New Roman" w:hAnsi="Times New Roman" w:cs="Times New Roman"/>
+          <w:color w:val="00000A"/>
+          <w:sz w:val="24"/>
+          <w:szCs w:val="24"/>
+        </w:rPr>
+        <w:t xml:space="preserve"> also proving popular. These tools, with the exception perhaps of </w:t>
+      </w:r>
+      <w:proofErr w:type="spellStart"/>
+      <w:r>
+        <w:rPr>
+          <w:rFonts w:ascii="Times New Roman" w:hAnsi="Times New Roman" w:cs="Times New Roman"/>
+          <w:color w:val="00000A"/>
+          <w:sz w:val="24"/>
+          <w:szCs w:val="24"/>
+        </w:rPr>
+        <w:t>Dafny</w:t>
+      </w:r>
+      <w:proofErr w:type="spellEnd"/>
+      <w:r>
+        <w:rPr>
+          <w:rFonts w:ascii="Times New Roman" w:hAnsi="Times New Roman" w:cs="Times New Roman"/>
+          <w:color w:val="00000A"/>
+          <w:sz w:val="24"/>
+          <w:szCs w:val="24"/>
+        </w:rPr>
+        <w:t xml:space="preserve">, are non-intuitive by nature and require </w:t>
+      </w:r>
+      <w:r>
+        <w:rPr>
+          <w:rFonts w:ascii="Times New Roman" w:hAnsi="Times New Roman" w:cs="Times New Roman"/>
+          <w:color w:val="00000A"/>
+          <w:sz w:val="24"/>
+          <w:szCs w:val="24"/>
+        </w:rPr>
+        <w:lastRenderedPageBreak/>
+        <w:t xml:space="preserve">vast amounts of expertise and skill to master with no </w:t>
+      </w:r>
+      <w:r>
+        <w:rPr>
+          <w:rFonts w:ascii="Times New Roman" w:hAnsi="Times New Roman" w:cs="Times New Roman"/>
+          <w:color w:val="00000A"/>
+          <w:sz w:val="24"/>
+          <w:szCs w:val="24"/>
+        </w:rPr>
+        <w:t xml:space="preserve">regular </w:t>
+      </w:r>
+      <w:r>
+        <w:rPr>
+          <w:rFonts w:ascii="Times New Roman" w:hAnsi="Times New Roman" w:cs="Times New Roman"/>
+          <w:color w:val="00000A"/>
+          <w:sz w:val="24"/>
+          <w:szCs w:val="24"/>
+        </w:rPr>
+        <w:t>cross-over functionality between them</w:t>
+      </w:r>
+      <w:r>
+        <w:rPr>
+          <w:rFonts w:ascii="Times New Roman" w:hAnsi="Times New Roman" w:cs="Times New Roman"/>
+          <w:color w:val="00000A"/>
+          <w:sz w:val="24"/>
+          <w:szCs w:val="24"/>
+        </w:rPr>
+        <w:t xml:space="preserve"> or interface to connect them</w:t>
+      </w:r>
+      <w:r>
+        <w:rPr>
+          <w:rFonts w:ascii="Times New Roman" w:hAnsi="Times New Roman" w:cs="Times New Roman"/>
+          <w:color w:val="00000A"/>
+          <w:sz w:val="24"/>
+          <w:szCs w:val="24"/>
+        </w:rPr>
+        <w:t xml:space="preserve"> (</w:t>
+      </w:r>
+      <w:r>
+        <w:rPr>
+          <w:rFonts w:ascii="Times New Roman" w:hAnsi="Times New Roman" w:cs="Times New Roman"/>
+          <w:color w:val="00000A"/>
+          <w:sz w:val="24"/>
+          <w:szCs w:val="24"/>
+          <w:highlight w:val="yellow"/>
+        </w:rPr>
+        <w:t>Source</w:t>
+      </w:r>
+      <w:r>
+        <w:rPr>
+          <w:rFonts w:ascii="Times New Roman" w:hAnsi="Times New Roman" w:cs="Times New Roman"/>
+          <w:color w:val="00000A"/>
+          <w:sz w:val="24"/>
+          <w:szCs w:val="24"/>
+        </w:rPr>
+        <w:t>)</w:t>
+      </w:r>
+      <w:r>
+        <w:rPr>
+          <w:rFonts w:ascii="Times New Roman" w:hAnsi="Times New Roman" w:cs="Times New Roman"/>
+          <w:color w:val="00000A"/>
+          <w:sz w:val="24"/>
+          <w:szCs w:val="24"/>
+        </w:rPr>
+        <w:t xml:space="preserve">. </w:t>
+      </w:r>
+    </w:p>
+    <w:p>
+      <w:pPr>
+        <w:autoSpaceDE w:val="0"/>
+        <w:autoSpaceDN w:val="0"/>
+        <w:adjustRightInd w:val="0"/>
+        <w:spacing w:after="0" w:line="240" w:lineRule="auto"/>
+        <w:jc w:val="both"/>
+        <w:rPr>
+          <w:rFonts w:ascii="Times New Roman" w:hAnsi="Times New Roman" w:cs="Times New Roman"/>
+          <w:color w:val="00000A"/>
+          <w:sz w:val="24"/>
+          <w:szCs w:val="24"/>
+        </w:rPr>
+      </w:pPr>
+      <w:r>
+        <w:rPr>
+          <w:rFonts w:ascii="Times New Roman" w:hAnsi="Times New Roman" w:cs="Times New Roman"/>
+          <w:color w:val="00000A"/>
+          <w:sz w:val="24"/>
+          <w:szCs w:val="24"/>
+        </w:rPr>
+        <w:t xml:space="preserve">The </w:t>
+      </w:r>
+      <w:r>
+        <w:rPr>
+          <w:rFonts w:ascii="Times New Roman" w:hAnsi="Times New Roman" w:cs="Times New Roman"/>
+          <w:color w:val="00000A"/>
+          <w:sz w:val="24"/>
+          <w:szCs w:val="24"/>
+        </w:rPr>
+        <w:t>developer</w:t>
+      </w:r>
+      <w:r>
+        <w:rPr>
+          <w:rFonts w:ascii="Times New Roman" w:hAnsi="Times New Roman" w:cs="Times New Roman"/>
+          <w:color w:val="00000A"/>
+          <w:sz w:val="24"/>
+          <w:szCs w:val="24"/>
+        </w:rPr>
+        <w:t>s of these tools do not communicate regularly</w:t>
+      </w:r>
+      <w:r>
+        <w:rPr>
+          <w:rFonts w:ascii="Times New Roman" w:hAnsi="Times New Roman" w:cs="Times New Roman"/>
+          <w:color w:val="00000A"/>
+          <w:sz w:val="24"/>
+          <w:szCs w:val="24"/>
+        </w:rPr>
+        <w:t xml:space="preserve"> </w:t>
+      </w:r>
+      <w:r>
+        <w:rPr>
+          <w:rFonts w:ascii="Times New Roman" w:hAnsi="Times New Roman" w:cs="Times New Roman"/>
+          <w:color w:val="00000A"/>
+          <w:sz w:val="24"/>
+          <w:szCs w:val="24"/>
+        </w:rPr>
+        <w:t>(</w:t>
+      </w:r>
+      <w:r>
+        <w:rPr>
+          <w:rFonts w:ascii="Times New Roman" w:hAnsi="Times New Roman" w:cs="Times New Roman"/>
+          <w:color w:val="00000A"/>
+          <w:sz w:val="24"/>
+          <w:szCs w:val="24"/>
+          <w:highlight w:val="yellow"/>
+        </w:rPr>
+        <w:t>Source</w:t>
+      </w:r>
+      <w:r>
+        <w:rPr>
+          <w:rFonts w:ascii="Times New Roman" w:hAnsi="Times New Roman" w:cs="Times New Roman"/>
+          <w:color w:val="00000A"/>
+          <w:sz w:val="24"/>
+          <w:szCs w:val="24"/>
+        </w:rPr>
+        <w:t>)</w:t>
+      </w:r>
+      <w:r>
+        <w:rPr>
+          <w:rFonts w:ascii="Times New Roman" w:hAnsi="Times New Roman" w:cs="Times New Roman"/>
+          <w:color w:val="00000A"/>
+          <w:sz w:val="24"/>
+          <w:szCs w:val="24"/>
+        </w:rPr>
+        <w:t xml:space="preserve"> with each other and focus primarily of developing their own tool’s functionality. This lack of co-ordination has led to many different tools that</w:t>
+      </w:r>
+      <w:r>
+        <w:rPr>
+          <w:rFonts w:ascii="Times New Roman" w:hAnsi="Times New Roman" w:cs="Times New Roman"/>
+          <w:color w:val="00000A"/>
+          <w:sz w:val="24"/>
+          <w:szCs w:val="24"/>
+        </w:rPr>
+        <w:t>,</w:t>
+      </w:r>
+      <w:r>
+        <w:rPr>
+          <w:rFonts w:ascii="Times New Roman" w:hAnsi="Times New Roman" w:cs="Times New Roman"/>
+          <w:color w:val="00000A"/>
+          <w:sz w:val="24"/>
+          <w:szCs w:val="24"/>
+        </w:rPr>
+        <w:t xml:space="preserve"> even though proven to work, are not adopted by many users outside of their field. Novice users, just coming into the formal verification domain, especially have a steep learning curve with separate libraries and syntax variables to conquer while </w:t>
+      </w:r>
+      <w:r>
+        <w:rPr>
+          <w:rFonts w:ascii="Times New Roman" w:hAnsi="Times New Roman" w:cs="Times New Roman"/>
+          <w:color w:val="00000A"/>
+          <w:sz w:val="24"/>
+          <w:szCs w:val="24"/>
+        </w:rPr>
+        <w:t>trying to embrace</w:t>
+      </w:r>
+      <w:r>
+        <w:rPr>
+          <w:rFonts w:ascii="Times New Roman" w:hAnsi="Times New Roman" w:cs="Times New Roman"/>
+          <w:color w:val="00000A"/>
+          <w:sz w:val="24"/>
+          <w:szCs w:val="24"/>
+        </w:rPr>
+        <w:t xml:space="preserve"> the core concepts of Programming by Contract.</w:t>
+      </w:r>
+      <w:r>
+        <w:rPr>
+          <w:rFonts w:ascii="Times New Roman" w:hAnsi="Times New Roman" w:cs="Times New Roman"/>
+          <w:color w:val="00000A"/>
+          <w:sz w:val="24"/>
+          <w:szCs w:val="24"/>
+        </w:rPr>
+        <w:t xml:space="preserve"> This lack of co-operation and co-ordination has increased the delay of verification being adopted outside of academia with industry primarily focused on developing software products in a timely, cost effective matter. Ensuring reliability is paramount to all software development projects</w:t>
+      </w:r>
+      <w:r>
+        <w:rPr>
+          <w:rFonts w:ascii="Times New Roman" w:hAnsi="Times New Roman" w:cs="Times New Roman"/>
+          <w:color w:val="00000A"/>
+          <w:sz w:val="24"/>
+          <w:szCs w:val="24"/>
+        </w:rPr>
+        <w:t>,</w:t>
+      </w:r>
+      <w:r>
+        <w:rPr>
+          <w:rFonts w:ascii="Times New Roman" w:hAnsi="Times New Roman" w:cs="Times New Roman"/>
+          <w:color w:val="00000A"/>
+          <w:sz w:val="24"/>
+          <w:szCs w:val="24"/>
+        </w:rPr>
+        <w:t xml:space="preserve"> however the time and expertise required for integrating one of the verification tools above seems to be too much for industry to handle and relies primarily on the proven but not fully sound software testing techniques</w:t>
+      </w:r>
+      <w:r>
+        <w:rPr>
+          <w:rFonts w:ascii="Times New Roman" w:hAnsi="Times New Roman" w:cs="Times New Roman"/>
+          <w:color w:val="00000A"/>
+          <w:sz w:val="24"/>
+          <w:szCs w:val="24"/>
+        </w:rPr>
+        <w:t xml:space="preserve"> </w:t>
+      </w:r>
+      <w:r>
+        <w:rPr>
+          <w:rFonts w:ascii="Times New Roman" w:hAnsi="Times New Roman" w:cs="Times New Roman"/>
+          <w:color w:val="00000A"/>
+          <w:sz w:val="24"/>
+          <w:szCs w:val="24"/>
+        </w:rPr>
+        <w:t>(</w:t>
+      </w:r>
+      <w:r>
+        <w:rPr>
+          <w:rFonts w:ascii="Times New Roman" w:hAnsi="Times New Roman" w:cs="Times New Roman"/>
+          <w:color w:val="00000A"/>
+          <w:sz w:val="24"/>
+          <w:szCs w:val="24"/>
+          <w:highlight w:val="yellow"/>
+        </w:rPr>
+        <w:t>Source</w:t>
+      </w:r>
+      <w:r>
+        <w:rPr>
+          <w:rFonts w:ascii="Times New Roman" w:hAnsi="Times New Roman" w:cs="Times New Roman"/>
+          <w:color w:val="00000A"/>
+          <w:sz w:val="24"/>
+          <w:szCs w:val="24"/>
+        </w:rPr>
+        <w:t>)</w:t>
+      </w:r>
+      <w:r>
+        <w:rPr>
+          <w:rFonts w:ascii="Times New Roman" w:hAnsi="Times New Roman" w:cs="Times New Roman"/>
+          <w:color w:val="00000A"/>
+          <w:sz w:val="24"/>
+          <w:szCs w:val="24"/>
+        </w:rPr>
+        <w:t>.</w:t>
+      </w:r>
+    </w:p>
+    <w:p>
+      <w:pPr>
+        <w:autoSpaceDE w:val="0"/>
+        <w:autoSpaceDN w:val="0"/>
+        <w:adjustRightInd w:val="0"/>
+        <w:spacing w:after="0" w:line="240" w:lineRule="auto"/>
+        <w:jc w:val="both"/>
+        <w:rPr>
+          <w:rFonts w:ascii="Times New Roman" w:hAnsi="Times New Roman" w:cs="Times New Roman"/>
+          <w:color w:val="00000A"/>
+          <w:sz w:val="24"/>
+          <w:szCs w:val="24"/>
+        </w:rPr>
+      </w:pPr>
+      <w:r>
+        <w:rPr>
+          <w:rFonts w:ascii="Times New Roman" w:hAnsi="Times New Roman" w:cs="Times New Roman"/>
+          <w:color w:val="00000A"/>
+          <w:sz w:val="24"/>
+          <w:szCs w:val="24"/>
+        </w:rPr>
+        <w:t xml:space="preserve">OpenJML aims to bridge this gap </w:t>
+      </w:r>
+      <w:r>
+        <w:rPr>
+          <w:rFonts w:ascii="Times New Roman" w:hAnsi="Times New Roman" w:cs="Times New Roman"/>
+          <w:color w:val="00000A"/>
+          <w:sz w:val="24"/>
+          <w:szCs w:val="24"/>
+        </w:rPr>
+        <w:t>(</w:t>
+      </w:r>
+      <w:r>
+        <w:rPr>
+          <w:rFonts w:ascii="Times New Roman" w:hAnsi="Times New Roman" w:cs="Times New Roman"/>
+          <w:color w:val="00000A"/>
+          <w:sz w:val="24"/>
+          <w:szCs w:val="24"/>
+          <w:highlight w:val="yellow"/>
+        </w:rPr>
+        <w:t>Source</w:t>
+      </w:r>
+      <w:r>
+        <w:rPr>
+          <w:rFonts w:ascii="Times New Roman" w:hAnsi="Times New Roman" w:cs="Times New Roman"/>
+          <w:color w:val="00000A"/>
+          <w:sz w:val="24"/>
+          <w:szCs w:val="24"/>
+        </w:rPr>
+        <w:t>)</w:t>
+      </w:r>
+      <w:r>
+        <w:rPr>
+          <w:rFonts w:ascii="Times New Roman" w:hAnsi="Times New Roman" w:cs="Times New Roman"/>
+          <w:color w:val="00000A"/>
+          <w:sz w:val="24"/>
+          <w:szCs w:val="24"/>
+        </w:rPr>
+        <w:t xml:space="preserve"> </w:t>
+      </w:r>
+      <w:bookmarkStart w:id="22" w:name="_GoBack"/>
       <w:bookmarkEnd w:id="22"/>
+      <w:r>
+        <w:rPr>
+          <w:rFonts w:ascii="Times New Roman" w:hAnsi="Times New Roman" w:cs="Times New Roman"/>
+          <w:color w:val="00000A"/>
+          <w:sz w:val="24"/>
+          <w:szCs w:val="24"/>
+        </w:rPr>
+        <w:t xml:space="preserve">by allowing its freely available tool to be integrated into the Eclipse IDE directly and using only the popular JML specification language with sequential Java programs. A command-line tool is also available and the overall goal of the </w:t>
+      </w:r>
+      <w:r>
+        <w:rPr>
+          <w:rFonts w:ascii="Times New Roman" w:hAnsi="Times New Roman" w:cs="Times New Roman"/>
+          <w:color w:val="00000A"/>
+          <w:sz w:val="24"/>
+          <w:szCs w:val="24"/>
+        </w:rPr>
+        <w:t>tool</w:t>
+      </w:r>
+      <w:r>
+        <w:rPr>
+          <w:rFonts w:ascii="Times New Roman" w:hAnsi="Times New Roman" w:cs="Times New Roman"/>
+          <w:color w:val="00000A"/>
+          <w:sz w:val="24"/>
+          <w:szCs w:val="24"/>
+        </w:rPr>
+        <w:t xml:space="preserve"> is simplicity for novice and expert users alike. This project aims to evaluate how easy in fact it is to use this tool</w:t>
+      </w:r>
+      <w:r>
+        <w:rPr>
+          <w:rFonts w:ascii="Times New Roman" w:hAnsi="Times New Roman" w:cs="Times New Roman"/>
+          <w:color w:val="00000A"/>
+          <w:sz w:val="24"/>
+          <w:szCs w:val="24"/>
+        </w:rPr>
+        <w:t xml:space="preserve"> in comparison to its competitors, </w:t>
+      </w:r>
+      <w:proofErr w:type="spellStart"/>
+      <w:r>
+        <w:rPr>
+          <w:rFonts w:ascii="Times New Roman" w:hAnsi="Times New Roman" w:cs="Times New Roman"/>
+          <w:color w:val="00000A"/>
+          <w:sz w:val="24"/>
+          <w:szCs w:val="24"/>
+        </w:rPr>
+        <w:t>KeY</w:t>
+      </w:r>
+      <w:proofErr w:type="spellEnd"/>
+      <w:r>
+        <w:rPr>
+          <w:rFonts w:ascii="Times New Roman" w:hAnsi="Times New Roman" w:cs="Times New Roman"/>
+          <w:color w:val="00000A"/>
+          <w:sz w:val="24"/>
+          <w:szCs w:val="24"/>
+        </w:rPr>
+        <w:t xml:space="preserve"> also has an Eclipse plugin, and if the stripping down to just the basics of JML with Java would </w:t>
+      </w:r>
+      <w:proofErr w:type="gramStart"/>
+      <w:r>
+        <w:rPr>
+          <w:rFonts w:ascii="Times New Roman" w:hAnsi="Times New Roman" w:cs="Times New Roman"/>
+          <w:color w:val="00000A"/>
+          <w:sz w:val="24"/>
+          <w:szCs w:val="24"/>
+        </w:rPr>
+        <w:t>actually be</w:t>
+      </w:r>
+      <w:proofErr w:type="gramEnd"/>
+      <w:r>
+        <w:rPr>
+          <w:rFonts w:ascii="Times New Roman" w:hAnsi="Times New Roman" w:cs="Times New Roman"/>
+          <w:color w:val="00000A"/>
+          <w:sz w:val="24"/>
+          <w:szCs w:val="24"/>
+        </w:rPr>
+        <w:t xml:space="preserve"> viable for real-life industrial systems.</w:t>
+      </w:r>
+    </w:p>
+    <w:p>
+      <w:pPr>
+        <w:spacing w:after="0" w:line="480" w:lineRule="auto"/>
+        <w:jc w:val="both"/>
+        <w:rPr>
+          <w:rFonts w:ascii="Times New Roman" w:eastAsia="SimSun" w:hAnsi="Times New Roman"/>
+          <w:sz w:val="24"/>
+          <w:szCs w:val="24"/>
+          <w:lang w:eastAsia="zh-CN"/>
+        </w:rPr>
+      </w:pPr>
+    </w:p>
+    <w:p>
+      <w:pPr>
+        <w:pStyle w:val="Heading2"/>
+      </w:pPr>
+      <w:bookmarkStart w:id="23" w:name="_Toc444517711"/>
+      <w:bookmarkStart w:id="24" w:name="_Toc447110606"/>
+      <w:r>
+        <w:t>1.3</w:t>
+      </w:r>
+      <w:r>
+        <w:tab/>
+      </w:r>
+      <w:bookmarkEnd w:id="23"/>
+      <w:r>
+        <w:t>Problem statement</w:t>
+      </w:r>
+      <w:bookmarkEnd w:id="24"/>
     </w:p>
     <w:p>
       <w:pPr>
@@ -6761,8 +7611,111 @@
           <w:sz w:val="24"/>
           <w:szCs w:val="24"/>
         </w:rPr>
-        <w:t>Why would one care about the problem and the results?</w:t>
-      </w:r>
+        <w:t>Describe the technical problem needed to be</w:t>
+      </w:r>
+      <w:r>
+        <w:rPr>
+          <w:rFonts w:ascii="Times New Roman" w:hAnsi="Times New Roman" w:cs="Times New Roman"/>
+          <w:color w:val="00000A"/>
+          <w:sz w:val="24"/>
+          <w:szCs w:val="24"/>
+        </w:rPr>
+        <w:t xml:space="preserve"> </w:t>
+      </w:r>
+      <w:r>
+        <w:rPr>
+          <w:rFonts w:ascii="Times New Roman" w:hAnsi="Times New Roman" w:cs="Times New Roman"/>
+          <w:color w:val="00000A"/>
+          <w:sz w:val="24"/>
+          <w:szCs w:val="24"/>
+        </w:rPr>
+        <w:t xml:space="preserve">solved in your project. Note that </w:t>
+      </w:r>
+      <w:r>
+        <w:rPr>
+          <w:rFonts w:ascii="Times New Roman" w:hAnsi="Times New Roman" w:cs="Times New Roman"/>
+          <w:color w:val="00000A"/>
+          <w:sz w:val="24"/>
+          <w:szCs w:val="24"/>
+        </w:rPr>
+        <w:t xml:space="preserve">most projects solve both a more </w:t>
+      </w:r>
+      <w:r>
+        <w:rPr>
+          <w:rFonts w:ascii="Times New Roman" w:hAnsi="Times New Roman" w:cs="Times New Roman"/>
+          <w:color w:val="00000A"/>
+          <w:sz w:val="24"/>
+          <w:szCs w:val="24"/>
+        </w:rPr>
+        <w:t>abstract, high-level problem and a sp</w:t>
+      </w:r>
+      <w:r>
+        <w:rPr>
+          <w:rFonts w:ascii="Times New Roman" w:hAnsi="Times New Roman" w:cs="Times New Roman"/>
+          <w:color w:val="00000A"/>
+          <w:sz w:val="24"/>
+          <w:szCs w:val="24"/>
+        </w:rPr>
+        <w:t xml:space="preserve">ecific, technical problem: your </w:t>
+      </w:r>
+      <w:r>
+        <w:rPr>
+          <w:rFonts w:ascii="Times New Roman" w:hAnsi="Times New Roman" w:cs="Times New Roman"/>
+          <w:color w:val="00000A"/>
+          <w:sz w:val="24"/>
+          <w:szCs w:val="24"/>
+        </w:rPr>
+        <w:t>problem statement is the d</w:t>
+      </w:r>
+      <w:r>
+        <w:rPr>
+          <w:rFonts w:ascii="Times New Roman" w:hAnsi="Times New Roman" w:cs="Times New Roman"/>
+          <w:color w:val="00000A"/>
+          <w:sz w:val="24"/>
+          <w:szCs w:val="24"/>
+        </w:rPr>
+        <w:t xml:space="preserve">etailed technical problem (your </w:t>
+      </w:r>
+      <w:r>
+        <w:rPr>
+          <w:rFonts w:ascii="Times New Roman" w:hAnsi="Times New Roman" w:cs="Times New Roman"/>
+          <w:color w:val="00000A"/>
+          <w:sz w:val="24"/>
+          <w:szCs w:val="24"/>
+        </w:rPr>
+        <w:t>motivation should cover the more abstract high-level problem).</w:t>
+      </w:r>
+    </w:p>
+    <w:p>
+      <w:pPr>
+        <w:autoSpaceDE w:val="0"/>
+        <w:autoSpaceDN w:val="0"/>
+        <w:adjustRightInd w:val="0"/>
+        <w:spacing w:after="0" w:line="240" w:lineRule="auto"/>
+        <w:jc w:val="both"/>
+        <w:rPr>
+          <w:rFonts w:ascii="Times New Roman" w:hAnsi="Times New Roman" w:cs="Times New Roman"/>
+          <w:color w:val="00000A"/>
+          <w:sz w:val="24"/>
+          <w:szCs w:val="24"/>
+        </w:rPr>
+      </w:pPr>
+    </w:p>
+    <w:p>
+      <w:pPr>
+        <w:pStyle w:val="Heading2"/>
+      </w:pPr>
+      <w:bookmarkStart w:id="25" w:name="_Toc447110607"/>
+      <w:r>
+        <w:t>1.4</w:t>
+      </w:r>
+      <w:r>
+        <w:tab/>
+      </w:r>
+      <w:r>
+        <w:t>Approach</w:t>
+      </w:r>
+      <w:bookmarkEnd w:id="25"/>
     </w:p>
     <w:p>
       <w:pPr>
@@ -6785,74 +7738,8 @@
           <w:sz w:val="24"/>
           <w:szCs w:val="24"/>
         </w:rPr>
-        <w:t>Cite appropriate references in this s</w:t>
-      </w:r>
-      <w:r>
-        <w:rPr>
-          <w:rFonts w:ascii="Times New Roman" w:hAnsi="Times New Roman" w:cs="Times New Roman"/>
-          <w:color w:val="00000A"/>
-          <w:sz w:val="24"/>
-          <w:szCs w:val="24"/>
-        </w:rPr>
-        <w:t xml:space="preserve">ection. Explain the high-level, </w:t>
-      </w:r>
-      <w:r>
-        <w:rPr>
-          <w:rFonts w:ascii="Times New Roman" w:hAnsi="Times New Roman" w:cs="Times New Roman"/>
-          <w:color w:val="00000A"/>
-          <w:sz w:val="24"/>
-          <w:szCs w:val="24"/>
-        </w:rPr>
-        <w:t xml:space="preserve">abstract problem that your project </w:t>
-      </w:r>
-      <w:r>
-        <w:rPr>
-          <w:rFonts w:ascii="Times New Roman" w:hAnsi="Times New Roman" w:cs="Times New Roman"/>
-          <w:color w:val="00000A"/>
-          <w:sz w:val="24"/>
-          <w:szCs w:val="24"/>
-        </w:rPr>
-        <w:t xml:space="preserve">addresses. Explain what you are </w:t>
-      </w:r>
-      <w:r>
-        <w:rPr>
-          <w:rFonts w:ascii="Times New Roman" w:hAnsi="Times New Roman" w:cs="Times New Roman"/>
-          <w:color w:val="00000A"/>
-          <w:sz w:val="24"/>
-          <w:szCs w:val="24"/>
-        </w:rPr>
-        <w:t>trying to achieve in a way that leads naturally into the next section.</w:t>
-      </w:r>
-    </w:p>
-    <w:p>
-      <w:pPr>
-        <w:spacing w:after="0" w:line="480" w:lineRule="auto"/>
-        <w:jc w:val="both"/>
-        <w:rPr>
-          <w:rFonts w:ascii="Times New Roman" w:eastAsia="SimSun" w:hAnsi="Times New Roman"/>
-          <w:sz w:val="24"/>
-          <w:szCs w:val="24"/>
-          <w:lang w:eastAsia="zh-CN"/>
-        </w:rPr>
-      </w:pPr>
-    </w:p>
-    <w:p>
-      <w:pPr>
-        <w:pStyle w:val="Heading2"/>
-      </w:pPr>
-      <w:bookmarkStart w:id="23" w:name="_Toc444517711"/>
-      <w:bookmarkStart w:id="24" w:name="_Toc447110606"/>
-      <w:r>
-        <w:t>1.3</w:t>
-      </w:r>
-      <w:r>
-        <w:tab/>
-      </w:r>
-      <w:bookmarkEnd w:id="23"/>
-      <w:r>
-        <w:t>Problem statement</w:t>
-      </w:r>
-      <w:bookmarkEnd w:id="24"/>
+        <w:t>Summarise how you addressed solving the problem.</w:t>
+      </w:r>
     </w:p>
     <w:p>
       <w:pPr>
@@ -6875,157 +7762,6 @@
           <w:sz w:val="24"/>
           <w:szCs w:val="24"/>
         </w:rPr>
-        <w:t>Describe the technical problem needed to be</w:t>
-      </w:r>
-      <w:r>
-        <w:rPr>
-          <w:rFonts w:ascii="Times New Roman" w:hAnsi="Times New Roman" w:cs="Times New Roman"/>
-          <w:color w:val="00000A"/>
-          <w:sz w:val="24"/>
-          <w:szCs w:val="24"/>
-        </w:rPr>
-        <w:t xml:space="preserve"> </w:t>
-      </w:r>
-      <w:r>
-        <w:rPr>
-          <w:rFonts w:ascii="Times New Roman" w:hAnsi="Times New Roman" w:cs="Times New Roman"/>
-          <w:color w:val="00000A"/>
-          <w:sz w:val="24"/>
-          <w:szCs w:val="24"/>
-        </w:rPr>
-        <w:t xml:space="preserve">solved in your project. Note that </w:t>
-      </w:r>
-      <w:r>
-        <w:rPr>
-          <w:rFonts w:ascii="Times New Roman" w:hAnsi="Times New Roman" w:cs="Times New Roman"/>
-          <w:color w:val="00000A"/>
-          <w:sz w:val="24"/>
-          <w:szCs w:val="24"/>
-        </w:rPr>
-        <w:t xml:space="preserve">most projects solve both a more </w:t>
-      </w:r>
-      <w:r>
-        <w:rPr>
-          <w:rFonts w:ascii="Times New Roman" w:hAnsi="Times New Roman" w:cs="Times New Roman"/>
-          <w:color w:val="00000A"/>
-          <w:sz w:val="24"/>
-          <w:szCs w:val="24"/>
-        </w:rPr>
-        <w:t>abstract, high-level problem and a sp</w:t>
-      </w:r>
-      <w:r>
-        <w:rPr>
-          <w:rFonts w:ascii="Times New Roman" w:hAnsi="Times New Roman" w:cs="Times New Roman"/>
-          <w:color w:val="00000A"/>
-          <w:sz w:val="24"/>
-          <w:szCs w:val="24"/>
-        </w:rPr>
-        <w:t xml:space="preserve">ecific, technical problem: your </w:t>
-      </w:r>
-      <w:r>
-        <w:rPr>
-          <w:rFonts w:ascii="Times New Roman" w:hAnsi="Times New Roman" w:cs="Times New Roman"/>
-          <w:color w:val="00000A"/>
-          <w:sz w:val="24"/>
-          <w:szCs w:val="24"/>
-        </w:rPr>
-        <w:t>problem statement is the d</w:t>
-      </w:r>
-      <w:r>
-        <w:rPr>
-          <w:rFonts w:ascii="Times New Roman" w:hAnsi="Times New Roman" w:cs="Times New Roman"/>
-          <w:color w:val="00000A"/>
-          <w:sz w:val="24"/>
-          <w:szCs w:val="24"/>
-        </w:rPr>
-        <w:t xml:space="preserve">etailed technical problem (your </w:t>
-      </w:r>
-      <w:r>
-        <w:rPr>
-          <w:rFonts w:ascii="Times New Roman" w:hAnsi="Times New Roman" w:cs="Times New Roman"/>
-          <w:color w:val="00000A"/>
-          <w:sz w:val="24"/>
-          <w:szCs w:val="24"/>
-        </w:rPr>
-        <w:t>motivation should cover the more abstract high-level problem).</w:t>
-      </w:r>
-    </w:p>
-    <w:p>
-      <w:pPr>
-        <w:autoSpaceDE w:val="0"/>
-        <w:autoSpaceDN w:val="0"/>
-        <w:adjustRightInd w:val="0"/>
-        <w:spacing w:after="0" w:line="240" w:lineRule="auto"/>
-        <w:jc w:val="both"/>
-        <w:rPr>
-          <w:rFonts w:ascii="Times New Roman" w:hAnsi="Times New Roman" w:cs="Times New Roman"/>
-          <w:color w:val="00000A"/>
-          <w:sz w:val="24"/>
-          <w:szCs w:val="24"/>
-        </w:rPr>
-      </w:pPr>
-    </w:p>
-    <w:p>
-      <w:pPr>
-        <w:pStyle w:val="Heading2"/>
-      </w:pPr>
-      <w:bookmarkStart w:id="25" w:name="_Toc447110607"/>
-      <w:r>
-        <w:t>1.4</w:t>
-      </w:r>
-      <w:r>
-        <w:tab/>
-      </w:r>
-      <w:r>
-        <w:t>Approach</w:t>
-      </w:r>
-      <w:bookmarkEnd w:id="25"/>
-    </w:p>
-    <w:p>
-      <w:pPr>
-        <w:autoSpaceDE w:val="0"/>
-        <w:autoSpaceDN w:val="0"/>
-        <w:adjustRightInd w:val="0"/>
-        <w:spacing w:after="0" w:line="480" w:lineRule="auto"/>
-        <w:jc w:val="both"/>
-        <w:rPr>
-          <w:rFonts w:ascii="Times New Roman" w:hAnsi="Times New Roman" w:cs="Times New Roman"/>
-          <w:color w:val="00000A"/>
-          <w:sz w:val="24"/>
-          <w:szCs w:val="24"/>
-        </w:rPr>
-      </w:pPr>
-      <w:r>
-        <w:rPr>
-          <w:rFonts w:ascii="Times New Roman" w:hAnsi="Times New Roman" w:cs="Times New Roman"/>
-          <w:color w:val="00000A"/>
-          <w:sz w:val="24"/>
-          <w:szCs w:val="24"/>
-        </w:rPr>
-        <w:t>Summarise how you addressed solving the problem.</w:t>
-      </w:r>
-    </w:p>
-    <w:p>
-      <w:pPr>
-        <w:autoSpaceDE w:val="0"/>
-        <w:autoSpaceDN w:val="0"/>
-        <w:adjustRightInd w:val="0"/>
-        <w:spacing w:after="0" w:line="480" w:lineRule="auto"/>
-        <w:jc w:val="both"/>
-        <w:rPr>
-          <w:rFonts w:ascii="Times New Roman" w:hAnsi="Times New Roman" w:cs="Times New Roman"/>
-          <w:color w:val="00000A"/>
-          <w:sz w:val="24"/>
-          <w:szCs w:val="24"/>
-        </w:rPr>
-      </w:pPr>
-      <w:r>
-        <w:rPr>
-          <w:rFonts w:ascii="Times New Roman" w:hAnsi="Times New Roman" w:cs="Times New Roman"/>
-          <w:color w:val="00000A"/>
-          <w:sz w:val="24"/>
-          <w:szCs w:val="24"/>
-        </w:rPr>
         <w:t>Provide an overview of how you analysed the problem</w:t>
       </w:r>
       <w:r>
@@ -7150,6 +7886,7 @@
       </w:pPr>
       <w:bookmarkStart w:id="27" w:name="_Toc447110609"/>
       <w:r>
+        <w:lastRenderedPageBreak/>
         <w:t>1.6</w:t>
       </w:r>
       <w:r>
@@ -11594,44 +12331,43 @@
         <w:ind w:left="480" w:hanging="480"/>
         <w:jc w:val="both"/>
         <w:rPr>
-          <w:rFonts w:ascii="Times New Roman" w:hAnsi="Times New Roman" w:cs="Times New Roman"/>
-          <w:noProof/>
-          <w:sz w:val="24"/>
-          <w:szCs w:val="24"/>
-        </w:rPr>
-      </w:pPr>
-      <w:r>
-        <w:rPr>
-          <w:rFonts w:ascii="Times New Roman" w:hAnsi="Times New Roman" w:cs="Times New Roman"/>
-          <w:sz w:val="24"/>
-          <w:szCs w:val="24"/>
-        </w:rPr>
-        <w:fldChar w:fldCharType="begin" w:fldLock="1"/>
-      </w:r>
-      <w:r>
-        <w:rPr>
-          <w:rFonts w:ascii="Times New Roman" w:hAnsi="Times New Roman" w:cs="Times New Roman"/>
-          <w:sz w:val="24"/>
-          <w:szCs w:val="24"/>
-        </w:rPr>
-        <w:instrText xml:space="preserve">ADDIN Mendeley Bibliography CSL_BIBLIOGRAPHY </w:instrText>
-      </w:r>
-      <w:r>
-        <w:rPr>
-          <w:rFonts w:ascii="Times New Roman" w:hAnsi="Times New Roman" w:cs="Times New Roman"/>
-          <w:sz w:val="24"/>
-          <w:szCs w:val="24"/>
-        </w:rPr>
-        <w:fldChar w:fldCharType="separate"/>
-      </w:r>
-      <w:r>
-        <w:rPr>
-          <w:rFonts w:ascii="Times New Roman" w:hAnsi="Times New Roman" w:cs="Times New Roman"/>
-          <w:noProof/>
-          <w:sz w:val="24"/>
-          <w:szCs w:val="24"/>
-        </w:rPr>
-        <w:t>Action Research : A definition . (2015). Retrieved February 25, 2016, from http://valenciacollege.edu/faculty/development/tla/actionResearch/ARP_softchalk/ARP_softchalk_print.html</w:t>
+          <w:rFonts w:ascii="Helvetica" w:hAnsi="Helvetica"/>
+          <w:i/>
+          <w:color w:val="333333"/>
+          <w:sz w:val="20"/>
+          <w:szCs w:val="20"/>
+        </w:rPr>
+      </w:pPr>
+      <w:r>
+        <w:rPr>
+          <w:rFonts w:ascii="Helvetica" w:hAnsi="Helvetica"/>
+          <w:i/>
+          <w:color w:val="333333"/>
+          <w:sz w:val="20"/>
+          <w:szCs w:val="20"/>
+        </w:rPr>
+        <w:t>Meyer, B. 1992, "Applying 'design by contract'", </w:t>
+      </w:r>
+      <w:r>
+        <w:rPr>
+          <w:rFonts w:ascii="Helvetica" w:hAnsi="Helvetica"/>
+          <w:i/>
+          <w:iCs/>
+          <w:color w:val="333333"/>
+          <w:sz w:val="20"/>
+          <w:szCs w:val="20"/>
+        </w:rPr>
+        <w:t>Computer, </w:t>
+      </w:r>
+      <w:r>
+        <w:rPr>
+          <w:rFonts w:ascii="Helvetica" w:hAnsi="Helvetica"/>
+          <w:i/>
+          <w:color w:val="333333"/>
+          <w:sz w:val="20"/>
+          <w:szCs w:val="20"/>
+        </w:rPr>
+        <w:t>vol. 25, no. 10, pp. 40-51</w:t>
       </w:r>
     </w:p>
     <w:p>
@@ -11644,40 +12380,68 @@
         <w:ind w:left="480" w:hanging="480"/>
         <w:jc w:val="both"/>
         <w:rPr>
-          <w:rFonts w:ascii="Times New Roman" w:hAnsi="Times New Roman" w:cs="Times New Roman"/>
-          <w:noProof/>
-          <w:sz w:val="24"/>
-          <w:szCs w:val="24"/>
-        </w:rPr>
-      </w:pPr>
-      <w:r>
-        <w:rPr>
-          <w:rFonts w:ascii="Times New Roman" w:hAnsi="Times New Roman" w:cs="Times New Roman"/>
-          <w:noProof/>
-          <w:sz w:val="24"/>
-          <w:szCs w:val="24"/>
-        </w:rPr>
-        <w:t xml:space="preserve">Hammersley, M. (1993). On the teacher as researcher. In M. Hammersley (Ed.), </w:t>
-      </w:r>
-      <w:r>
-        <w:rPr>
-          <w:rFonts w:ascii="Times New Roman" w:hAnsi="Times New Roman" w:cs="Times New Roman"/>
+          <w:rFonts w:ascii="Helvetica" w:hAnsi="Helvetica"/>
           <w:i/>
-          <w:iCs/>
-          <w:noProof/>
-          <w:sz w:val="24"/>
-          <w:szCs w:val="24"/>
-        </w:rPr>
-        <w:t>Educational Research: Volume One: Current Issues</w:t>
-      </w:r>
-      <w:r>
-        <w:rPr>
-          <w:rFonts w:ascii="Times New Roman" w:hAnsi="Times New Roman" w:cs="Times New Roman"/>
-          <w:noProof/>
-          <w:sz w:val="24"/>
-          <w:szCs w:val="24"/>
-        </w:rPr>
-        <w:t xml:space="preserve"> (pp. 211–231). The Open University.</w:t>
+          <w:color w:val="333333"/>
+          <w:sz w:val="20"/>
+          <w:szCs w:val="20"/>
+        </w:rPr>
+      </w:pPr>
+    </w:p>
+    <w:p>
+      <w:pPr>
+        <w:pStyle w:val="Heading4"/>
+        <w:spacing w:before="0" w:line="360" w:lineRule="atLeast"/>
+        <w:rPr>
+          <w:rFonts w:ascii="Segoe UI" w:hAnsi="Segoe UI" w:cs="Segoe UI"/>
+          <w:color w:val="000000"/>
+          <w:sz w:val="21"/>
+          <w:szCs w:val="21"/>
+        </w:rPr>
+      </w:pPr>
+      <w:r>
+        <w:rPr>
+          <w:rFonts w:ascii="Segoe UI" w:hAnsi="Segoe UI" w:cs="Segoe UI"/>
+          <w:bCs/>
+          <w:color w:val="000000"/>
+          <w:sz w:val="21"/>
+          <w:szCs w:val="21"/>
+        </w:rPr>
+        <w:t>Pm.inf.ethz.ch. (2018). </w:t>
+      </w:r>
+      <w:proofErr w:type="spellStart"/>
+      <w:r>
+        <w:rPr>
+          <w:rFonts w:ascii="Segoe UI" w:hAnsi="Segoe UI" w:cs="Segoe UI"/>
+          <w:bCs/>
+          <w:iCs w:val="0"/>
+          <w:color w:val="000000"/>
+          <w:sz w:val="21"/>
+          <w:szCs w:val="21"/>
+        </w:rPr>
+        <w:t>VerifyThis</w:t>
+      </w:r>
+      <w:proofErr w:type="spellEnd"/>
+      <w:r>
+        <w:rPr>
+          <w:rFonts w:ascii="Segoe UI" w:hAnsi="Segoe UI" w:cs="Segoe UI"/>
+          <w:bCs/>
+          <w:iCs w:val="0"/>
+          <w:color w:val="000000"/>
+          <w:sz w:val="21"/>
+          <w:szCs w:val="21"/>
+        </w:rPr>
+        <w:t xml:space="preserve"> Competition</w:t>
+      </w:r>
+      <w:r>
+        <w:rPr>
+          <w:rFonts w:ascii="Segoe UI" w:hAnsi="Segoe UI" w:cs="Segoe UI"/>
+          <w:bCs/>
+          <w:color w:val="000000"/>
+          <w:sz w:val="21"/>
+          <w:szCs w:val="21"/>
+        </w:rPr>
+        <w:t>. [online] Available at: http://www.pm.inf.ethz.ch/research/verifythis.html [Accessed 13 May 2018].</w:t>
       </w:r>
     </w:p>
     <w:p>
@@ -11687,277 +12451,8 @@
         <w:autoSpaceDN w:val="0"/>
         <w:adjustRightInd w:val="0"/>
         <w:spacing w:line="240" w:lineRule="auto"/>
-        <w:ind w:left="480" w:hanging="480"/>
         <w:jc w:val="both"/>
-        <w:rPr>
-          <w:rFonts w:ascii="Times New Roman" w:hAnsi="Times New Roman" w:cs="Times New Roman"/>
-          <w:noProof/>
-          <w:sz w:val="24"/>
-          <w:szCs w:val="24"/>
-        </w:rPr>
-      </w:pPr>
-      <w:r>
-        <w:rPr>
-          <w:rFonts w:ascii="Times New Roman" w:hAnsi="Times New Roman" w:cs="Times New Roman"/>
-          <w:noProof/>
-          <w:sz w:val="24"/>
-          <w:szCs w:val="24"/>
-        </w:rPr>
-        <w:t xml:space="preserve">Jick, T. D. (1979). Mixing Qualitative and Quantitative Methods: Triangulation in Action. </w:t>
-      </w:r>
-      <w:r>
-        <w:rPr>
-          <w:rFonts w:ascii="Times New Roman" w:hAnsi="Times New Roman" w:cs="Times New Roman"/>
-          <w:i/>
-          <w:iCs/>
-          <w:noProof/>
-          <w:sz w:val="24"/>
-          <w:szCs w:val="24"/>
-        </w:rPr>
-        <w:t>Source: Administrative Science Quarterly Qualitative Methodology</w:t>
-      </w:r>
-      <w:r>
-        <w:rPr>
-          <w:rFonts w:ascii="Times New Roman" w:hAnsi="Times New Roman" w:cs="Times New Roman"/>
-          <w:noProof/>
-          <w:sz w:val="24"/>
-          <w:szCs w:val="24"/>
-        </w:rPr>
-        <w:t xml:space="preserve">, </w:t>
-      </w:r>
-      <w:r>
-        <w:rPr>
-          <w:rFonts w:ascii="Times New Roman" w:hAnsi="Times New Roman" w:cs="Times New Roman"/>
-          <w:i/>
-          <w:iCs/>
-          <w:noProof/>
-          <w:sz w:val="24"/>
-          <w:szCs w:val="24"/>
-        </w:rPr>
-        <w:t>24</w:t>
-      </w:r>
-      <w:r>
-        <w:rPr>
-          <w:rFonts w:ascii="Times New Roman" w:hAnsi="Times New Roman" w:cs="Times New Roman"/>
-          <w:noProof/>
-          <w:sz w:val="24"/>
-          <w:szCs w:val="24"/>
-        </w:rPr>
-        <w:t>(4), 602–611. Retrieved from http://www.jstor.org/stable/2392366</w:t>
-      </w:r>
-    </w:p>
-    <w:p>
-      <w:pPr>
-        <w:widowControl w:val="0"/>
-        <w:autoSpaceDE w:val="0"/>
-        <w:autoSpaceDN w:val="0"/>
-        <w:adjustRightInd w:val="0"/>
-        <w:spacing w:line="240" w:lineRule="auto"/>
-        <w:ind w:left="480" w:hanging="480"/>
-        <w:jc w:val="both"/>
-        <w:rPr>
-          <w:rFonts w:ascii="Times New Roman" w:hAnsi="Times New Roman" w:cs="Times New Roman"/>
-          <w:noProof/>
-          <w:sz w:val="24"/>
-          <w:szCs w:val="24"/>
-        </w:rPr>
-      </w:pPr>
-      <w:r>
-        <w:rPr>
-          <w:rFonts w:ascii="Times New Roman" w:hAnsi="Times New Roman" w:cs="Times New Roman"/>
-          <w:noProof/>
-          <w:sz w:val="24"/>
-          <w:szCs w:val="24"/>
-        </w:rPr>
-        <w:t xml:space="preserve">Kemmis, S. (1993). Action Research. In M. Hammersley (Ed.), </w:t>
-      </w:r>
-      <w:r>
-        <w:rPr>
-          <w:rFonts w:ascii="Times New Roman" w:hAnsi="Times New Roman" w:cs="Times New Roman"/>
-          <w:i/>
-          <w:iCs/>
-          <w:noProof/>
-          <w:sz w:val="24"/>
-          <w:szCs w:val="24"/>
-        </w:rPr>
-        <w:t>Educational Research: Volume One: Current Issues</w:t>
-      </w:r>
-      <w:r>
-        <w:rPr>
-          <w:rFonts w:ascii="Times New Roman" w:hAnsi="Times New Roman" w:cs="Times New Roman"/>
-          <w:noProof/>
-          <w:sz w:val="24"/>
-          <w:szCs w:val="24"/>
-        </w:rPr>
-        <w:t xml:space="preserve"> (pp. 175–190). The Open University.</w:t>
-      </w:r>
-    </w:p>
-    <w:p>
-      <w:pPr>
-        <w:widowControl w:val="0"/>
-        <w:autoSpaceDE w:val="0"/>
-        <w:autoSpaceDN w:val="0"/>
-        <w:adjustRightInd w:val="0"/>
-        <w:spacing w:line="240" w:lineRule="auto"/>
-        <w:ind w:left="480" w:hanging="480"/>
-        <w:jc w:val="both"/>
-        <w:rPr>
-          <w:rFonts w:ascii="Times New Roman" w:hAnsi="Times New Roman" w:cs="Times New Roman"/>
-          <w:noProof/>
-          <w:sz w:val="24"/>
-          <w:szCs w:val="24"/>
-        </w:rPr>
-      </w:pPr>
-      <w:r>
-        <w:rPr>
-          <w:rFonts w:ascii="Times New Roman" w:hAnsi="Times New Roman" w:cs="Times New Roman"/>
-          <w:noProof/>
-          <w:sz w:val="24"/>
-          <w:szCs w:val="24"/>
-        </w:rPr>
-        <w:t xml:space="preserve">Kolb, D. (1984). </w:t>
-      </w:r>
-      <w:r>
-        <w:rPr>
-          <w:rFonts w:ascii="Times New Roman" w:hAnsi="Times New Roman" w:cs="Times New Roman"/>
-          <w:i/>
-          <w:iCs/>
-          <w:noProof/>
-          <w:sz w:val="24"/>
-          <w:szCs w:val="24"/>
-        </w:rPr>
-        <w:t>Experiential learning</w:t>
-      </w:r>
-      <w:r>
-        <w:rPr>
-          <w:rFonts w:ascii="Times New Roman" w:hAnsi="Times New Roman" w:cs="Times New Roman"/>
-          <w:noProof/>
-          <w:sz w:val="24"/>
-          <w:szCs w:val="24"/>
-        </w:rPr>
-        <w:t>. New Jersey: Prentice Hall.</w:t>
-      </w:r>
-    </w:p>
-    <w:p>
-      <w:pPr>
-        <w:widowControl w:val="0"/>
-        <w:autoSpaceDE w:val="0"/>
-        <w:autoSpaceDN w:val="0"/>
-        <w:adjustRightInd w:val="0"/>
-        <w:spacing w:line="240" w:lineRule="auto"/>
-        <w:ind w:left="480" w:hanging="480"/>
-        <w:jc w:val="both"/>
-        <w:rPr>
-          <w:rFonts w:ascii="Times New Roman" w:hAnsi="Times New Roman" w:cs="Times New Roman"/>
-          <w:noProof/>
-          <w:sz w:val="24"/>
-          <w:szCs w:val="24"/>
-        </w:rPr>
-      </w:pPr>
-      <w:r>
-        <w:rPr>
-          <w:rFonts w:ascii="Times New Roman" w:hAnsi="Times New Roman" w:cs="Times New Roman"/>
-          <w:noProof/>
-          <w:sz w:val="24"/>
-          <w:szCs w:val="24"/>
-        </w:rPr>
-        <w:t xml:space="preserve">McNiff, J., Lomax, P., &amp; Whitehead, J. (2003). </w:t>
-      </w:r>
-      <w:r>
-        <w:rPr>
-          <w:rFonts w:ascii="Times New Roman" w:hAnsi="Times New Roman" w:cs="Times New Roman"/>
-          <w:i/>
-          <w:iCs/>
-          <w:noProof/>
-          <w:sz w:val="24"/>
-          <w:szCs w:val="24"/>
-        </w:rPr>
-        <w:t>You and Your Action Research Project</w:t>
-      </w:r>
-      <w:r>
-        <w:rPr>
-          <w:rFonts w:ascii="Times New Roman" w:hAnsi="Times New Roman" w:cs="Times New Roman"/>
-          <w:noProof/>
-          <w:sz w:val="24"/>
-          <w:szCs w:val="24"/>
-        </w:rPr>
-        <w:t xml:space="preserve"> (2nd ed.). London &amp; New York: London &amp; New York.</w:t>
-      </w:r>
-    </w:p>
-    <w:p>
-      <w:pPr>
-        <w:widowControl w:val="0"/>
-        <w:autoSpaceDE w:val="0"/>
-        <w:autoSpaceDN w:val="0"/>
-        <w:adjustRightInd w:val="0"/>
-        <w:spacing w:line="240" w:lineRule="auto"/>
-        <w:ind w:left="480" w:hanging="480"/>
-        <w:jc w:val="both"/>
-        <w:rPr>
-          <w:rFonts w:ascii="Times New Roman" w:hAnsi="Times New Roman" w:cs="Times New Roman"/>
-          <w:noProof/>
-          <w:sz w:val="24"/>
-        </w:rPr>
-      </w:pPr>
-      <w:r>
-        <w:rPr>
-          <w:rFonts w:ascii="Times New Roman" w:hAnsi="Times New Roman" w:cs="Times New Roman"/>
-          <w:noProof/>
-          <w:sz w:val="24"/>
-        </w:rPr>
-        <w:t xml:space="preserve">Strunk Jr. </w:t>
-      </w:r>
-      <w:r>
-        <w:rPr>
-          <w:rFonts w:ascii="Times New Roman" w:hAnsi="Times New Roman" w:cs="Times New Roman"/>
-          <w:noProof/>
-          <w:sz w:val="24"/>
-        </w:rPr>
-        <w:t xml:space="preserve"> William, "</w:t>
-      </w:r>
-      <w:r>
-        <w:rPr>
-          <w:rFonts w:ascii="Times New Roman" w:hAnsi="Times New Roman" w:cs="Times New Roman"/>
-          <w:noProof/>
-          <w:sz w:val="24"/>
-        </w:rPr>
-        <w:t>The Elements of Style</w:t>
-      </w:r>
-      <w:r>
-        <w:rPr>
-          <w:rFonts w:ascii="Times New Roman" w:hAnsi="Times New Roman" w:cs="Times New Roman"/>
-          <w:noProof/>
-          <w:sz w:val="24"/>
-        </w:rPr>
-        <w:t xml:space="preserve">", (1918/1999). Online at </w:t>
-      </w:r>
-      <w:r>
-        <w:rPr>
-          <w:rFonts w:ascii="Times New Roman" w:hAnsi="Times New Roman" w:cs="Times New Roman"/>
-          <w:noProof/>
-          <w:sz w:val="24"/>
-        </w:rPr>
-        <w:t>http://www.bartleby.com/141/</w:t>
-      </w:r>
-    </w:p>
-    <w:p>
-      <w:pPr>
-        <w:widowControl w:val="0"/>
-        <w:autoSpaceDE w:val="0"/>
-        <w:autoSpaceDN w:val="0"/>
-        <w:adjustRightInd w:val="0"/>
-        <w:spacing w:line="240" w:lineRule="auto"/>
-        <w:ind w:left="480" w:hanging="480"/>
-        <w:jc w:val="both"/>
-      </w:pPr>
-      <w:r>
-        <w:rPr>
-          <w:rFonts w:ascii="Times New Roman" w:hAnsi="Times New Roman" w:cs="Times New Roman"/>
-          <w:sz w:val="24"/>
-          <w:szCs w:val="24"/>
-        </w:rPr>
-        <w:fldChar w:fldCharType="end"/>
-      </w:r>
+      </w:pPr>
       <w:r>
         <w:br w:type="page"/>
       </w:r>
@@ -13012,7 +13507,7 @@
           <v:shape id="_x0000_i1025" type="#_x0000_t75" style="width:405.75pt;height:177.75pt;mso-position-horizontal:absolute" o:ole="">
             <v:imagedata r:id="rId13" o:title="" croptop="30972f" cropbottom="6883f" cropleft="4129f" cropright="12904f"/>
           </v:shape>
-          <o:OLEObject Type="Embed" ProgID="PowerPoint.Slide.12" ShapeID="_x0000_i1025" DrawAspect="Content" ObjectID="_1587715988" r:id="rId14"/>
+          <o:OLEObject Type="Embed" ProgID="PowerPoint.Slide.12" ShapeID="_x0000_i1025" DrawAspect="Content" ObjectID="_1587722364" r:id="rId14"/>
         </w:object>
       </w:r>
     </w:p>
@@ -14919,7 +15414,7 @@
           <w:rPr>
             <w:noProof/>
           </w:rPr>
-          <w:t>iv</w:t>
+          <w:t>ii</w:t>
         </w:r>
         <w:r>
           <w:rPr>
@@ -14972,7 +15467,7 @@
           <w:rPr>
             <w:noProof/>
           </w:rPr>
-          <w:t>15</w:t>
+          <w:t>2</w:t>
         </w:r>
         <w:r>
           <w:rPr>
@@ -17169,6 +17664,29 @@
       <w:b/>
       <w:bCs/>
       <w:color w:val="5B9BD5" w:themeColor="accent1"/>
+    </w:rPr>
+  </w:style>
+  <w:style w:type="paragraph" w:styleId="Heading4">
+    <w:name w:val="heading 4"/>
+    <w:basedOn w:val="Normal"/>
+    <w:next w:val="Normal"/>
+    <w:link w:val="Heading4Char"/>
+    <w:uiPriority w:val="9"/>
+    <w:semiHidden/>
+    <w:unhideWhenUsed/>
+    <w:qFormat/>
+    <w:rsid w:val="00A22A29"/>
+    <w:pPr>
+      <w:keepNext/>
+      <w:keepLines/>
+      <w:spacing w:before="40" w:after="0"/>
+      <w:outlineLvl w:val="3"/>
+    </w:pPr>
+    <w:rPr>
+      <w:rFonts w:asciiTheme="majorHAnsi" w:eastAsiaTheme="majorEastAsia" w:hAnsiTheme="majorHAnsi" w:cstheme="majorBidi"/>
+      <w:i/>
+      <w:iCs/>
+      <w:color w:val="2E74B5" w:themeColor="accent1" w:themeShade="BF"/>
     </w:rPr>
   </w:style>
   <w:style w:type="character" w:default="1" w:styleId="DefaultParagraphFont">
@@ -17641,6 +18159,20 @@
       <w:lang w:val="en-US"/>
     </w:rPr>
   </w:style>
+  <w:style w:type="character" w:customStyle="1" w:styleId="Heading4Char">
+    <w:name w:val="Heading 4 Char"/>
+    <w:basedOn w:val="DefaultParagraphFont"/>
+    <w:link w:val="Heading4"/>
+    <w:uiPriority w:val="9"/>
+    <w:semiHidden/>
+    <w:rsid w:val="00A22A29"/>
+    <w:rPr>
+      <w:rFonts w:asciiTheme="majorHAnsi" w:eastAsiaTheme="majorEastAsia" w:hAnsiTheme="majorHAnsi" w:cstheme="majorBidi"/>
+      <w:i/>
+      <w:iCs/>
+      <w:color w:val="2E74B5" w:themeColor="accent1" w:themeShade="BF"/>
+    </w:rPr>
+  </w:style>
 </w:styles>
 </file>
 
@@ -17910,7 +18442,7 @@
 </file>
 
 <file path=customXml/itemProps1.xml><?xml version="1.0" encoding="utf-8"?>
-<ds:datastoreItem xmlns:ds="http://schemas.openxmlformats.org/officeDocument/2006/customXml" ds:itemID="{09E37639-83B2-47D6-BEEC-7EF038996B8B}">
+<ds:datastoreItem xmlns:ds="http://schemas.openxmlformats.org/officeDocument/2006/customXml" ds:itemID="{9D9523DF-5BC6-4131-9988-D34F5D602C23}">
   <ds:schemaRefs>
     <ds:schemaRef ds:uri="http://schemas.openxmlformats.org/officeDocument/2006/bibliography"/>
   </ds:schemaRefs>

</xml_diff>

<commit_message>
Submission folder - Thesis- references
</commit_message>
<xml_diff>
--- a/Submission/Thesis.docx
+++ b/Submission/Thesis.docx
@@ -7272,7 +7272,7 @@
           <w:sz w:val="24"/>
           <w:szCs w:val="24"/>
         </w:rPr>
-        <w:t xml:space="preserve"> </w:t>
+        <w:t xml:space="preserve"> (</w:t>
       </w:r>
       <w:r>
         <w:rPr>
@@ -7280,8 +7280,9 @@
           <w:color w:val="00000A"/>
           <w:sz w:val="24"/>
           <w:szCs w:val="24"/>
-        </w:rPr>
-        <w:t>(</w:t>
+          <w:highlight w:val="yellow"/>
+        </w:rPr>
+        <w:t>Source</w:t>
       </w:r>
       <w:r>
         <w:rPr>
@@ -7289,9 +7290,8 @@
           <w:color w:val="00000A"/>
           <w:sz w:val="24"/>
           <w:szCs w:val="24"/>
-          <w:highlight w:val="yellow"/>
-        </w:rPr>
-        <w:t>Source</w:t>
+        </w:rPr>
+        <w:t>)</w:t>
       </w:r>
       <w:r>
         <w:rPr>
@@ -7300,7 +7300,7 @@
           <w:sz w:val="24"/>
           <w:szCs w:val="24"/>
         </w:rPr>
-        <w:t>)</w:t>
+        <w:t xml:space="preserve"> with each other and focus primarily of developing their own tool’s functionality. This lack of co-ordination has led to many different tools that</w:t>
       </w:r>
       <w:r>
         <w:rPr>
@@ -7309,7 +7309,7 @@
           <w:sz w:val="24"/>
           <w:szCs w:val="24"/>
         </w:rPr>
-        <w:t xml:space="preserve"> with each other and focus primarily of developing their own tool’s functionality. This lack of co-ordination has led to many different tools that</w:t>
+        <w:t>,</w:t>
       </w:r>
       <w:r>
         <w:rPr>
@@ -7318,6 +7318,42 @@
           <w:sz w:val="24"/>
           <w:szCs w:val="24"/>
         </w:rPr>
+        <w:t xml:space="preserve"> even though proven to work, are not adopted by many users outside of their field. Novice users, just coming into the formal verification domain, especially have a steep learning curve with separate libraries and syntax variables to conquer while </w:t>
+      </w:r>
+      <w:r>
+        <w:rPr>
+          <w:rFonts w:ascii="Times New Roman" w:hAnsi="Times New Roman" w:cs="Times New Roman"/>
+          <w:color w:val="00000A"/>
+          <w:sz w:val="24"/>
+          <w:szCs w:val="24"/>
+        </w:rPr>
+        <w:t>trying to embrace</w:t>
+      </w:r>
+      <w:r>
+        <w:rPr>
+          <w:rFonts w:ascii="Times New Roman" w:hAnsi="Times New Roman" w:cs="Times New Roman"/>
+          <w:color w:val="00000A"/>
+          <w:sz w:val="24"/>
+          <w:szCs w:val="24"/>
+        </w:rPr>
+        <w:t xml:space="preserve"> the core concepts of Programming by Contract.</w:t>
+      </w:r>
+      <w:r>
+        <w:rPr>
+          <w:rFonts w:ascii="Times New Roman" w:hAnsi="Times New Roman" w:cs="Times New Roman"/>
+          <w:color w:val="00000A"/>
+          <w:sz w:val="24"/>
+          <w:szCs w:val="24"/>
+        </w:rPr>
+        <w:t xml:space="preserve"> This lack of co-operation and co-ordination has increased the delay of verification being adopted outside of academia with industry primarily focused on developing software products in a timely, cost effective matter. Ensuring reliability is paramount to all software development projects</w:t>
+      </w:r>
+      <w:r>
+        <w:rPr>
+          <w:rFonts w:ascii="Times New Roman" w:hAnsi="Times New Roman" w:cs="Times New Roman"/>
+          <w:color w:val="00000A"/>
+          <w:sz w:val="24"/>
+          <w:szCs w:val="24"/>
+        </w:rPr>
         <w:t>,</w:t>
       </w:r>
       <w:r>
@@ -7327,7 +7363,7 @@
           <w:sz w:val="24"/>
           <w:szCs w:val="24"/>
         </w:rPr>
-        <w:t xml:space="preserve"> even though proven to work, are not adopted by many users outside of their field. Novice users, just coming into the formal verification domain, especially have a steep learning curve with separate libraries and syntax variables to conquer while </w:t>
+        <w:t xml:space="preserve"> however the time and expertise required for integrating one of the verification tools above seems to be too much for industry to handle and relies primarily on the proven but not fully sound software testing techniques</w:t>
       </w:r>
       <w:r>
         <w:rPr>
@@ -7336,61 +7372,7 @@
           <w:sz w:val="24"/>
           <w:szCs w:val="24"/>
         </w:rPr>
-        <w:t>trying to embrace</w:t>
-      </w:r>
-      <w:r>
-        <w:rPr>
-          <w:rFonts w:ascii="Times New Roman" w:hAnsi="Times New Roman" w:cs="Times New Roman"/>
-          <w:color w:val="00000A"/>
-          <w:sz w:val="24"/>
-          <w:szCs w:val="24"/>
-        </w:rPr>
-        <w:t xml:space="preserve"> the core concepts of Programming by Contract.</w:t>
-      </w:r>
-      <w:r>
-        <w:rPr>
-          <w:rFonts w:ascii="Times New Roman" w:hAnsi="Times New Roman" w:cs="Times New Roman"/>
-          <w:color w:val="00000A"/>
-          <w:sz w:val="24"/>
-          <w:szCs w:val="24"/>
-        </w:rPr>
-        <w:t xml:space="preserve"> This lack of co-operation and co-ordination has increased the delay of verification being adopted outside of academia with industry primarily focused on developing software products in a timely, cost effective matter. Ensuring reliability is paramount to all software development projects</w:t>
-      </w:r>
-      <w:r>
-        <w:rPr>
-          <w:rFonts w:ascii="Times New Roman" w:hAnsi="Times New Roman" w:cs="Times New Roman"/>
-          <w:color w:val="00000A"/>
-          <w:sz w:val="24"/>
-          <w:szCs w:val="24"/>
-        </w:rPr>
-        <w:t>,</w:t>
-      </w:r>
-      <w:r>
-        <w:rPr>
-          <w:rFonts w:ascii="Times New Roman" w:hAnsi="Times New Roman" w:cs="Times New Roman"/>
-          <w:color w:val="00000A"/>
-          <w:sz w:val="24"/>
-          <w:szCs w:val="24"/>
-        </w:rPr>
-        <w:t xml:space="preserve"> however the time and expertise required for integrating one of the verification tools above seems to be too much for industry to handle and relies primarily on the proven but not fully sound software testing techniques</w:t>
-      </w:r>
-      <w:r>
-        <w:rPr>
-          <w:rFonts w:ascii="Times New Roman" w:hAnsi="Times New Roman" w:cs="Times New Roman"/>
-          <w:color w:val="00000A"/>
-          <w:sz w:val="24"/>
-          <w:szCs w:val="24"/>
-        </w:rPr>
-        <w:t xml:space="preserve"> </w:t>
-      </w:r>
-      <w:r>
-        <w:rPr>
-          <w:rFonts w:ascii="Times New Roman" w:hAnsi="Times New Roman" w:cs="Times New Roman"/>
-          <w:color w:val="00000A"/>
-          <w:sz w:val="24"/>
-          <w:szCs w:val="24"/>
-        </w:rPr>
-        <w:t>(</w:t>
+        <w:t xml:space="preserve"> (</w:t>
       </w:r>
       <w:r>
         <w:rPr>
@@ -7470,19 +7452,8 @@
           <w:sz w:val="24"/>
           <w:szCs w:val="24"/>
         </w:rPr>
-        <w:t>)</w:t>
-      </w:r>
-      <w:r>
-        <w:rPr>
-          <w:rFonts w:ascii="Times New Roman" w:hAnsi="Times New Roman" w:cs="Times New Roman"/>
-          <w:color w:val="00000A"/>
-          <w:sz w:val="24"/>
-          <w:szCs w:val="24"/>
-        </w:rPr>
-        <w:t xml:space="preserve"> </w:t>
-      </w:r>
-      <w:bookmarkStart w:id="22" w:name="_GoBack"/>
-      <w:bookmarkEnd w:id="22"/>
+        <w:t xml:space="preserve">) </w:t>
+      </w:r>
       <w:r>
         <w:rPr>
           <w:rFonts w:ascii="Times New Roman" w:hAnsi="Times New Roman" w:cs="Times New Roman"/>
@@ -7576,19 +7547,19 @@
       <w:pPr>
         <w:pStyle w:val="Heading2"/>
       </w:pPr>
-      <w:bookmarkStart w:id="23" w:name="_Toc444517711"/>
-      <w:bookmarkStart w:id="24" w:name="_Toc447110606"/>
+      <w:bookmarkStart w:id="22" w:name="_Toc444517711"/>
+      <w:bookmarkStart w:id="23" w:name="_Toc447110606"/>
       <w:r>
         <w:t>1.3</w:t>
       </w:r>
       <w:r>
         <w:tab/>
       </w:r>
+      <w:bookmarkEnd w:id="22"/>
+      <w:r>
+        <w:t>Problem statement</w:t>
+      </w:r>
       <w:bookmarkEnd w:id="23"/>
-      <w:r>
-        <w:t>Problem statement</w:t>
-      </w:r>
-      <w:bookmarkEnd w:id="24"/>
     </w:p>
     <w:p>
       <w:pPr>
@@ -7705,7 +7676,7 @@
       <w:pPr>
         <w:pStyle w:val="Heading2"/>
       </w:pPr>
-      <w:bookmarkStart w:id="25" w:name="_Toc447110607"/>
+      <w:bookmarkStart w:id="24" w:name="_Toc447110607"/>
       <w:r>
         <w:t>1.4</w:t>
       </w:r>
@@ -7715,7 +7686,7 @@
       <w:r>
         <w:t>Approach</w:t>
       </w:r>
-      <w:bookmarkEnd w:id="25"/>
+      <w:bookmarkEnd w:id="24"/>
     </w:p>
     <w:p>
       <w:pPr>
@@ -7848,7 +7819,7 @@
       <w:pPr>
         <w:pStyle w:val="Heading2"/>
       </w:pPr>
-      <w:bookmarkStart w:id="26" w:name="_Toc447110608"/>
+      <w:bookmarkStart w:id="25" w:name="_Toc447110608"/>
       <w:r>
         <w:t>1.5</w:t>
       </w:r>
@@ -7859,7 +7830,7 @@
       <w:r>
         <w:t>s</w:t>
       </w:r>
-      <w:bookmarkEnd w:id="26"/>
+      <w:bookmarkEnd w:id="25"/>
     </w:p>
     <w:p>
       <w:pPr>
@@ -7884,7 +7855,7 @@
       <w:pPr>
         <w:pStyle w:val="Heading2"/>
       </w:pPr>
-      <w:bookmarkStart w:id="27" w:name="_Toc447110609"/>
+      <w:bookmarkStart w:id="26" w:name="_Toc447110609"/>
       <w:r>
         <w:lastRenderedPageBreak/>
         <w:t>1.6</w:t>
@@ -7895,7 +7866,7 @@
       <w:r>
         <w:t>Project</w:t>
       </w:r>
-      <w:bookmarkEnd w:id="27"/>
+      <w:bookmarkEnd w:id="26"/>
     </w:p>
     <w:p>
       <w:pPr>
@@ -8085,8 +8056,8 @@
           <w:szCs w:val="40"/>
         </w:rPr>
       </w:pPr>
-      <w:bookmarkStart w:id="28" w:name="_Toc444517712"/>
-      <w:bookmarkStart w:id="29" w:name="_Toc447110610"/>
+      <w:bookmarkStart w:id="27" w:name="_Toc444517712"/>
+      <w:bookmarkStart w:id="28" w:name="_Toc447110610"/>
       <w:r>
         <w:rPr>
           <w:rFonts w:ascii="Times New Roman" w:hAnsi="Times New Roman" w:cs="Times New Roman"/>
@@ -8098,7 +8069,7 @@
         <w:lastRenderedPageBreak/>
         <w:t xml:space="preserve">Chapter two: </w:t>
       </w:r>
-      <w:bookmarkEnd w:id="28"/>
+      <w:bookmarkEnd w:id="27"/>
       <w:r>
         <w:rPr>
           <w:rFonts w:ascii="Times New Roman" w:hAnsi="Times New Roman" w:cs="Times New Roman"/>
@@ -8109,7 +8080,7 @@
         </w:rPr>
         <w:t>Related Work</w:t>
       </w:r>
-      <w:bookmarkEnd w:id="29"/>
+      <w:bookmarkEnd w:id="28"/>
     </w:p>
     <w:p>
       <w:pPr>
@@ -8124,13 +8095,13 @@
       <w:pPr>
         <w:pStyle w:val="Heading2"/>
       </w:pPr>
-      <w:bookmarkStart w:id="30" w:name="_Toc444517713"/>
-      <w:bookmarkStart w:id="31" w:name="_Toc447110611"/>
+      <w:bookmarkStart w:id="29" w:name="_Toc444517713"/>
+      <w:bookmarkStart w:id="30" w:name="_Toc447110611"/>
       <w:r>
         <w:t>Summary</w:t>
       </w:r>
+      <w:bookmarkEnd w:id="29"/>
       <w:bookmarkEnd w:id="30"/>
-      <w:bookmarkEnd w:id="31"/>
     </w:p>
     <w:p>
       <w:pPr>
@@ -8391,19 +8362,19 @@
       <w:pPr>
         <w:pStyle w:val="Heading2"/>
       </w:pPr>
-      <w:bookmarkStart w:id="32" w:name="_Toc444517714"/>
-      <w:bookmarkStart w:id="33" w:name="_Toc447110612"/>
+      <w:bookmarkStart w:id="31" w:name="_Toc444517714"/>
+      <w:bookmarkStart w:id="32" w:name="_Toc447110612"/>
       <w:r>
         <w:t>2.1</w:t>
       </w:r>
       <w:r>
         <w:tab/>
       </w:r>
+      <w:bookmarkEnd w:id="31"/>
+      <w:r>
+        <w:t>Topic material</w:t>
+      </w:r>
       <w:bookmarkEnd w:id="32"/>
-      <w:r>
-        <w:t>Topic material</w:t>
-      </w:r>
-      <w:bookmarkEnd w:id="33"/>
     </w:p>
     <w:p>
       <w:pPr>
@@ -8550,19 +8521,19 @@
       <w:pPr>
         <w:pStyle w:val="Heading2"/>
       </w:pPr>
-      <w:bookmarkStart w:id="34" w:name="_Toc444517715"/>
-      <w:bookmarkStart w:id="35" w:name="_Toc447110613"/>
+      <w:bookmarkStart w:id="33" w:name="_Toc444517715"/>
+      <w:bookmarkStart w:id="34" w:name="_Toc447110613"/>
       <w:r>
         <w:t>2.2</w:t>
       </w:r>
       <w:r>
         <w:tab/>
       </w:r>
+      <w:bookmarkEnd w:id="33"/>
+      <w:r>
+        <w:t>Technical material</w:t>
+      </w:r>
       <w:bookmarkEnd w:id="34"/>
-      <w:r>
-        <w:t>Technical material</w:t>
-      </w:r>
-      <w:bookmarkEnd w:id="35"/>
     </w:p>
     <w:p>
       <w:pPr>
@@ -8732,7 +8703,7 @@
           <w:szCs w:val="24"/>
         </w:rPr>
       </w:pPr>
-      <w:bookmarkStart w:id="36" w:name="_Toc445714278"/>
+      <w:bookmarkStart w:id="35" w:name="_Toc445714278"/>
       <w:r>
         <w:rPr>
           <w:rFonts w:ascii="Times New Roman" w:hAnsi="Times New Roman" w:cs="Times New Roman"/>
@@ -8836,7 +8807,7 @@
         </w:rPr>
         <w:t>Aspect of your implementation</w:t>
       </w:r>
-      <w:bookmarkEnd w:id="36"/>
+      <w:bookmarkEnd w:id="35"/>
       <w:r>
         <w:rPr>
           <w:rFonts w:ascii="Times New Roman" w:hAnsi="Times New Roman" w:cs="Times New Roman"/>
@@ -9080,7 +9051,7 @@
           <w:szCs w:val="24"/>
         </w:rPr>
       </w:pPr>
-      <w:bookmarkStart w:id="37" w:name="_Toc445714279"/>
+      <w:bookmarkStart w:id="36" w:name="_Toc445714279"/>
       <w:r>
         <w:rPr>
           <w:rFonts w:ascii="Times New Roman" w:hAnsi="Times New Roman" w:cs="Times New Roman"/>
@@ -9184,7 +9155,7 @@
         </w:rPr>
         <w:t>in your implementation</w:t>
       </w:r>
-      <w:bookmarkEnd w:id="37"/>
+      <w:bookmarkEnd w:id="36"/>
     </w:p>
     <w:tbl>
       <w:tblPr>
@@ -9520,8 +9491,8 @@
           <w:szCs w:val="40"/>
         </w:rPr>
       </w:pPr>
-      <w:bookmarkStart w:id="38" w:name="_Toc444517722"/>
-      <w:bookmarkStart w:id="39" w:name="_Toc447110614"/>
+      <w:bookmarkStart w:id="37" w:name="_Toc444517722"/>
+      <w:bookmarkStart w:id="38" w:name="_Toc447110614"/>
       <w:r>
         <w:rPr>
           <w:rFonts w:ascii="Times New Roman" w:hAnsi="Times New Roman" w:cs="Times New Roman"/>
@@ -9532,7 +9503,7 @@
         </w:rPr>
         <w:t xml:space="preserve">Chapter three: </w:t>
       </w:r>
-      <w:bookmarkEnd w:id="38"/>
+      <w:bookmarkEnd w:id="37"/>
       <w:r>
         <w:rPr>
           <w:rFonts w:ascii="Times New Roman" w:hAnsi="Times New Roman" w:cs="Times New Roman"/>
@@ -9543,7 +9514,7 @@
         </w:rPr>
         <w:t>The Problem</w:t>
       </w:r>
-      <w:bookmarkEnd w:id="39"/>
+      <w:bookmarkEnd w:id="38"/>
     </w:p>
     <w:p>
       <w:pPr>
@@ -9558,13 +9529,13 @@
       <w:pPr>
         <w:pStyle w:val="Heading2"/>
       </w:pPr>
-      <w:bookmarkStart w:id="40" w:name="_Toc444517723"/>
-      <w:bookmarkStart w:id="41" w:name="_Toc447110615"/>
+      <w:bookmarkStart w:id="39" w:name="_Toc444517723"/>
+      <w:bookmarkStart w:id="40" w:name="_Toc447110615"/>
       <w:r>
         <w:t>Summary</w:t>
       </w:r>
+      <w:bookmarkEnd w:id="39"/>
       <w:bookmarkEnd w:id="40"/>
-      <w:bookmarkEnd w:id="41"/>
     </w:p>
     <w:p>
       <w:pPr>
@@ -9621,19 +9592,19 @@
       <w:pPr>
         <w:pStyle w:val="Heading2"/>
       </w:pPr>
-      <w:bookmarkStart w:id="42" w:name="_Toc444517724"/>
-      <w:bookmarkStart w:id="43" w:name="_Toc447110616"/>
+      <w:bookmarkStart w:id="41" w:name="_Toc444517724"/>
+      <w:bookmarkStart w:id="42" w:name="_Toc447110616"/>
       <w:r>
         <w:t>3.1</w:t>
       </w:r>
       <w:r>
         <w:tab/>
       </w:r>
+      <w:bookmarkEnd w:id="41"/>
+      <w:r>
+        <w:t>Project UML documentation</w:t>
+      </w:r>
       <w:bookmarkEnd w:id="42"/>
-      <w:r>
-        <w:t>Project UML documentation</w:t>
-      </w:r>
-      <w:bookmarkEnd w:id="43"/>
     </w:p>
     <w:p>
       <w:pPr>
@@ -9683,7 +9654,7 @@
           <w:lang w:eastAsia="en-IE"/>
         </w:rPr>
       </w:pPr>
-      <w:bookmarkStart w:id="44" w:name="_Toc444517725"/>
+      <w:bookmarkStart w:id="43" w:name="_Toc444517725"/>
       <w:r>
         <w:rPr>
           <w:noProof/>
@@ -9749,7 +9720,7 @@
           <w:lang w:eastAsia="en-IE"/>
         </w:rPr>
       </w:pPr>
-      <w:bookmarkStart w:id="45" w:name="_Toc445718606"/>
+      <w:bookmarkStart w:id="44" w:name="_Toc445718606"/>
       <w:r>
         <w:rPr>
           <w:rFonts w:ascii="Times New Roman" w:hAnsi="Times New Roman" w:cs="Times New Roman"/>
@@ -9816,31 +9787,31 @@
         <w:tab/>
         <w:t>UML class diagram overview for this project.</w:t>
       </w:r>
+      <w:bookmarkEnd w:id="44"/>
+    </w:p>
+    <w:p>
+      <w:pPr>
+        <w:rPr>
+          <w:lang w:eastAsia="en-IE"/>
+        </w:rPr>
+      </w:pPr>
+    </w:p>
+    <w:p>
+      <w:pPr>
+        <w:pStyle w:val="Heading2"/>
+      </w:pPr>
+      <w:bookmarkStart w:id="45" w:name="_Toc447110617"/>
+      <w:r>
+        <w:t>3.2</w:t>
+      </w:r>
+      <w:r>
+        <w:tab/>
+      </w:r>
+      <w:bookmarkEnd w:id="43"/>
+      <w:r>
+        <w:t>Problem analysis</w:t>
+      </w:r>
       <w:bookmarkEnd w:id="45"/>
-    </w:p>
-    <w:p>
-      <w:pPr>
-        <w:rPr>
-          <w:lang w:eastAsia="en-IE"/>
-        </w:rPr>
-      </w:pPr>
-    </w:p>
-    <w:p>
-      <w:pPr>
-        <w:pStyle w:val="Heading2"/>
-      </w:pPr>
-      <w:bookmarkStart w:id="46" w:name="_Toc447110617"/>
-      <w:r>
-        <w:t>3.2</w:t>
-      </w:r>
-      <w:r>
-        <w:tab/>
-      </w:r>
-      <w:bookmarkEnd w:id="44"/>
-      <w:r>
-        <w:t>Problem analysis</w:t>
-      </w:r>
-      <w:bookmarkEnd w:id="46"/>
     </w:p>
     <w:p>
       <w:pPr>
@@ -9925,7 +9896,7 @@
           <w:szCs w:val="40"/>
         </w:rPr>
       </w:pPr>
-      <w:bookmarkStart w:id="47" w:name="_Toc444517728"/>
+      <w:bookmarkStart w:id="46" w:name="_Toc444517728"/>
       <w:r>
         <w:rPr>
           <w:rFonts w:ascii="Times New Roman" w:hAnsi="Times New Roman" w:cs="Times New Roman"/>
@@ -9948,7 +9919,7 @@
           <w:szCs w:val="40"/>
         </w:rPr>
       </w:pPr>
-      <w:bookmarkStart w:id="48" w:name="_Toc447110618"/>
+      <w:bookmarkStart w:id="47" w:name="_Toc447110618"/>
       <w:r>
         <w:rPr>
           <w:rFonts w:ascii="Times New Roman" w:hAnsi="Times New Roman" w:cs="Times New Roman"/>
@@ -9960,7 +9931,7 @@
         <w:lastRenderedPageBreak/>
         <w:t xml:space="preserve">Chapter four: </w:t>
       </w:r>
-      <w:bookmarkEnd w:id="47"/>
+      <w:bookmarkEnd w:id="46"/>
       <w:r>
         <w:rPr>
           <w:rFonts w:ascii="Times New Roman" w:hAnsi="Times New Roman" w:cs="Times New Roman"/>
@@ -9971,7 +9942,7 @@
         </w:rPr>
         <w:t>The Solution</w:t>
       </w:r>
-      <w:bookmarkEnd w:id="48"/>
+      <w:bookmarkEnd w:id="47"/>
     </w:p>
     <w:p>
       <w:pPr>
@@ -9986,13 +9957,13 @@
       <w:pPr>
         <w:pStyle w:val="Heading2"/>
       </w:pPr>
-      <w:bookmarkStart w:id="49" w:name="_Toc444517729"/>
-      <w:bookmarkStart w:id="50" w:name="_Toc447110619"/>
+      <w:bookmarkStart w:id="48" w:name="_Toc444517729"/>
+      <w:bookmarkStart w:id="49" w:name="_Toc447110619"/>
       <w:r>
         <w:t>Summary</w:t>
       </w:r>
+      <w:bookmarkEnd w:id="48"/>
       <w:bookmarkEnd w:id="49"/>
-      <w:bookmarkEnd w:id="50"/>
       <w:r>
         <w:t xml:space="preserve"> </w:t>
       </w:r>
@@ -10244,8 +10215,8 @@
           <w:szCs w:val="24"/>
         </w:rPr>
       </w:pPr>
-      <w:bookmarkStart w:id="51" w:name="_Toc447110620"/>
-      <w:bookmarkStart w:id="52" w:name="_Toc444517730"/>
+      <w:bookmarkStart w:id="50" w:name="_Toc447110620"/>
+      <w:bookmarkStart w:id="51" w:name="_Toc444517730"/>
       <w:r>
         <w:rPr>
           <w:b w:val="0"/>
@@ -10288,24 +10259,24 @@
         </w:rPr>
         <w:t>:</w:t>
       </w:r>
+      <w:bookmarkEnd w:id="50"/>
+    </w:p>
+    <w:p>
+      <w:pPr>
+        <w:pStyle w:val="Heading2"/>
+      </w:pPr>
+      <w:bookmarkStart w:id="52" w:name="_Toc447110621"/>
+      <w:r>
+        <w:t>4.1</w:t>
+      </w:r>
+      <w:r>
+        <w:tab/>
+      </w:r>
       <w:bookmarkEnd w:id="51"/>
-    </w:p>
-    <w:p>
-      <w:pPr>
-        <w:pStyle w:val="Heading2"/>
-      </w:pPr>
-      <w:bookmarkStart w:id="53" w:name="_Toc447110621"/>
-      <w:r>
-        <w:t>4.1</w:t>
-      </w:r>
-      <w:r>
-        <w:tab/>
+      <w:r>
+        <w:t>Analytical Work</w:t>
       </w:r>
       <w:bookmarkEnd w:id="52"/>
-      <w:r>
-        <w:t>Analytical Work</w:t>
-      </w:r>
-      <w:bookmarkEnd w:id="53"/>
     </w:p>
     <w:p>
       <w:r>
@@ -10323,22 +10294,22 @@
       <w:pPr>
         <w:pStyle w:val="Heading2"/>
       </w:pPr>
-      <w:bookmarkStart w:id="54" w:name="_Toc444517731"/>
-      <w:bookmarkStart w:id="55" w:name="_Toc447110622"/>
+      <w:bookmarkStart w:id="53" w:name="_Toc444517731"/>
+      <w:bookmarkStart w:id="54" w:name="_Toc447110622"/>
       <w:r>
         <w:t>4.2</w:t>
       </w:r>
       <w:r>
         <w:tab/>
       </w:r>
+      <w:bookmarkEnd w:id="53"/>
+      <w:r>
+        <w:t>Architectural</w:t>
+      </w:r>
+      <w:r>
+        <w:t xml:space="preserve"> Level</w:t>
+      </w:r>
       <w:bookmarkEnd w:id="54"/>
-      <w:r>
-        <w:t>Architectural</w:t>
-      </w:r>
-      <w:r>
-        <w:t xml:space="preserve"> Level</w:t>
-      </w:r>
-      <w:bookmarkEnd w:id="55"/>
     </w:p>
     <w:p>
       <w:pPr>
@@ -10365,7 +10336,7 @@
       <w:pPr>
         <w:pStyle w:val="Heading2"/>
       </w:pPr>
-      <w:bookmarkStart w:id="56" w:name="_Toc447110623"/>
+      <w:bookmarkStart w:id="55" w:name="_Toc447110623"/>
       <w:r>
         <w:t>4.2</w:t>
       </w:r>
@@ -10375,33 +10346,77 @@
       <w:r>
         <w:t>High Level</w:t>
       </w:r>
+      <w:bookmarkEnd w:id="55"/>
+    </w:p>
+    <w:p>
+      <w:pPr>
+        <w:pStyle w:val="Heading2"/>
+        <w:rPr>
+          <w:b w:val="0"/>
+          <w:sz w:val="24"/>
+          <w:szCs w:val="24"/>
+        </w:rPr>
+      </w:pPr>
+      <w:bookmarkStart w:id="56" w:name="_Toc447110624"/>
+      <w:r>
+        <w:rPr>
+          <w:b w:val="0"/>
+          <w:sz w:val="24"/>
+          <w:szCs w:val="24"/>
+        </w:rPr>
+        <w:t>E.g. Packages, Class Diagrams, etc.</w:t>
+      </w:r>
       <w:bookmarkEnd w:id="56"/>
     </w:p>
     <w:p>
       <w:pPr>
         <w:pStyle w:val="Heading2"/>
+      </w:pPr>
+      <w:bookmarkStart w:id="57" w:name="_Toc447110625"/>
+      <w:r>
+        <w:t>4.2</w:t>
+      </w:r>
+      <w:r>
+        <w:tab/>
+      </w:r>
+      <w:r>
+        <w:t>Low Level</w:t>
+      </w:r>
+      <w:bookmarkEnd w:id="57"/>
+    </w:p>
+    <w:p>
+      <w:pPr>
+        <w:pStyle w:val="Heading2"/>
         <w:rPr>
           <w:b w:val="0"/>
           <w:sz w:val="24"/>
           <w:szCs w:val="24"/>
         </w:rPr>
       </w:pPr>
-      <w:bookmarkStart w:id="57" w:name="_Toc447110624"/>
+      <w:bookmarkStart w:id="58" w:name="_Toc447110626"/>
       <w:r>
         <w:rPr>
           <w:b w:val="0"/>
           <w:sz w:val="24"/>
           <w:szCs w:val="24"/>
         </w:rPr>
-        <w:t>E.g. Packages, Class Diagrams, etc.</w:t>
-      </w:r>
-      <w:bookmarkEnd w:id="57"/>
+        <w:t>E.g. Method specifications, Algorithms, etc</w:t>
+      </w:r>
+      <w:r>
+        <w:rPr>
+          <w:b w:val="0"/>
+          <w:sz w:val="24"/>
+          <w:szCs w:val="24"/>
+        </w:rPr>
+        <w:t>.</w:t>
+      </w:r>
+      <w:bookmarkEnd w:id="58"/>
     </w:p>
     <w:p>
       <w:pPr>
         <w:pStyle w:val="Heading2"/>
       </w:pPr>
-      <w:bookmarkStart w:id="58" w:name="_Toc447110625"/>
+      <w:bookmarkStart w:id="59" w:name="_Toc447110627"/>
       <w:r>
         <w:t>4.2</w:t>
       </w:r>
@@ -10409,53 +10424,9 @@
         <w:tab/>
       </w:r>
       <w:r>
-        <w:t>Low Level</w:t>
-      </w:r>
-      <w:bookmarkEnd w:id="58"/>
-    </w:p>
-    <w:p>
-      <w:pPr>
-        <w:pStyle w:val="Heading2"/>
-        <w:rPr>
-          <w:b w:val="0"/>
-          <w:sz w:val="24"/>
-          <w:szCs w:val="24"/>
-        </w:rPr>
-      </w:pPr>
-      <w:bookmarkStart w:id="59" w:name="_Toc447110626"/>
-      <w:r>
-        <w:rPr>
-          <w:b w:val="0"/>
-          <w:sz w:val="24"/>
-          <w:szCs w:val="24"/>
-        </w:rPr>
-        <w:t>E.g. Method specifications, Algorithms, etc</w:t>
-      </w:r>
-      <w:r>
-        <w:rPr>
-          <w:b w:val="0"/>
-          <w:sz w:val="24"/>
-          <w:szCs w:val="24"/>
-        </w:rPr>
-        <w:t>.</w:t>
+        <w:t>Implementation</w:t>
       </w:r>
       <w:bookmarkEnd w:id="59"/>
-    </w:p>
-    <w:p>
-      <w:pPr>
-        <w:pStyle w:val="Heading2"/>
-      </w:pPr>
-      <w:bookmarkStart w:id="60" w:name="_Toc447110627"/>
-      <w:r>
-        <w:t>4.2</w:t>
-      </w:r>
-      <w:r>
-        <w:tab/>
-      </w:r>
-      <w:r>
-        <w:t>Implementation</w:t>
-      </w:r>
-      <w:bookmarkEnd w:id="60"/>
     </w:p>
     <w:p>
       <w:pPr>
@@ -10511,7 +10482,7 @@
           <w:szCs w:val="40"/>
         </w:rPr>
       </w:pPr>
-      <w:bookmarkStart w:id="61" w:name="_Toc444517732"/>
+      <w:bookmarkStart w:id="60" w:name="_Toc444517732"/>
       <w:r>
         <w:rPr>
           <w:rFonts w:ascii="Times New Roman" w:hAnsi="Times New Roman" w:cs="Times New Roman"/>
@@ -10534,7 +10505,7 @@
           <w:szCs w:val="40"/>
         </w:rPr>
       </w:pPr>
-      <w:bookmarkStart w:id="62" w:name="_Toc447110628"/>
+      <w:bookmarkStart w:id="61" w:name="_Toc447110628"/>
       <w:r>
         <w:rPr>
           <w:rFonts w:ascii="Times New Roman" w:hAnsi="Times New Roman" w:cs="Times New Roman"/>
@@ -10546,7 +10517,7 @@
         <w:lastRenderedPageBreak/>
         <w:t xml:space="preserve">Chapter five: </w:t>
       </w:r>
-      <w:bookmarkEnd w:id="61"/>
+      <w:bookmarkEnd w:id="60"/>
       <w:r>
         <w:rPr>
           <w:rFonts w:ascii="Times New Roman" w:hAnsi="Times New Roman" w:cs="Times New Roman"/>
@@ -10557,29 +10528,29 @@
         </w:rPr>
         <w:t>Evaluation</w:t>
       </w:r>
+      <w:bookmarkEnd w:id="61"/>
+    </w:p>
+    <w:p>
+      <w:pPr>
+        <w:outlineLvl w:val="0"/>
+      </w:pPr>
+    </w:p>
+    <w:p>
+      <w:pPr>
+        <w:outlineLvl w:val="0"/>
+      </w:pPr>
+    </w:p>
+    <w:p>
+      <w:pPr>
+        <w:pStyle w:val="Heading2"/>
+      </w:pPr>
+      <w:bookmarkStart w:id="62" w:name="_Toc444517733"/>
+      <w:bookmarkStart w:id="63" w:name="_Toc447110629"/>
+      <w:r>
+        <w:t>Summary</w:t>
+      </w:r>
       <w:bookmarkEnd w:id="62"/>
-    </w:p>
-    <w:p>
-      <w:pPr>
-        <w:outlineLvl w:val="0"/>
-      </w:pPr>
-    </w:p>
-    <w:p>
-      <w:pPr>
-        <w:outlineLvl w:val="0"/>
-      </w:pPr>
-    </w:p>
-    <w:p>
-      <w:pPr>
-        <w:pStyle w:val="Heading2"/>
-      </w:pPr>
-      <w:bookmarkStart w:id="63" w:name="_Toc444517733"/>
-      <w:bookmarkStart w:id="64" w:name="_Toc447110629"/>
-      <w:r>
-        <w:t>Summary</w:t>
-      </w:r>
       <w:bookmarkEnd w:id="63"/>
-      <w:bookmarkEnd w:id="64"/>
     </w:p>
     <w:p>
       <w:pPr>
@@ -10904,19 +10875,19 @@
       <w:pPr>
         <w:pStyle w:val="Heading2"/>
       </w:pPr>
-      <w:bookmarkStart w:id="65" w:name="_Toc444517734"/>
-      <w:bookmarkStart w:id="66" w:name="_Toc447110630"/>
+      <w:bookmarkStart w:id="64" w:name="_Toc444517734"/>
+      <w:bookmarkStart w:id="65" w:name="_Toc447110630"/>
       <w:r>
         <w:t>5.1</w:t>
       </w:r>
       <w:r>
         <w:tab/>
       </w:r>
+      <w:bookmarkEnd w:id="64"/>
+      <w:r>
+        <w:t>Solution Verification</w:t>
+      </w:r>
       <w:bookmarkEnd w:id="65"/>
-      <w:r>
-        <w:t>Solution Verification</w:t>
-      </w:r>
-      <w:bookmarkEnd w:id="66"/>
     </w:p>
     <w:p>
       <w:pPr>
@@ -10929,8 +10900,8 @@
           <w:szCs w:val="24"/>
         </w:rPr>
       </w:pPr>
-      <w:bookmarkStart w:id="67" w:name="_Toc447110631"/>
-      <w:bookmarkStart w:id="68" w:name="_Toc444517735"/>
+      <w:bookmarkStart w:id="66" w:name="_Toc447110631"/>
+      <w:bookmarkStart w:id="67" w:name="_Toc444517735"/>
       <w:r>
         <w:rPr>
           <w:rFonts w:eastAsiaTheme="minorHAnsi" w:cs="Times New Roman"/>
@@ -10961,24 +10932,24 @@
         </w:rPr>
         <w:t>olution</w:t>
       </w:r>
+      <w:bookmarkEnd w:id="66"/>
+    </w:p>
+    <w:p>
+      <w:pPr>
+        <w:pStyle w:val="Heading2"/>
+      </w:pPr>
+      <w:bookmarkStart w:id="68" w:name="_Toc447110632"/>
+      <w:r>
+        <w:t>5.2</w:t>
+      </w:r>
+      <w:r>
+        <w:tab/>
+      </w:r>
       <w:bookmarkEnd w:id="67"/>
-    </w:p>
-    <w:p>
-      <w:pPr>
-        <w:pStyle w:val="Heading2"/>
-      </w:pPr>
-      <w:bookmarkStart w:id="69" w:name="_Toc447110632"/>
-      <w:r>
-        <w:t>5.2</w:t>
-      </w:r>
-      <w:r>
-        <w:tab/>
+      <w:r>
+        <w:t>Software Design Verification</w:t>
       </w:r>
       <w:bookmarkEnd w:id="68"/>
-      <w:r>
-        <w:t>Software Design Verification</w:t>
-      </w:r>
-      <w:bookmarkEnd w:id="69"/>
     </w:p>
     <w:p>
       <w:pPr>
@@ -10991,7 +10962,7 @@
           <w:lang w:eastAsia="en-IE"/>
         </w:rPr>
       </w:pPr>
-      <w:bookmarkStart w:id="70" w:name="_Toc444517736"/>
+      <w:bookmarkStart w:id="69" w:name="_Toc444517736"/>
       <w:r>
         <w:rPr>
           <w:rFonts w:ascii="Times New Roman" w:hAnsi="Times New Roman" w:cs="Times New Roman"/>
@@ -11090,18 +11061,18 @@
       <w:pPr>
         <w:pStyle w:val="Heading2"/>
       </w:pPr>
-      <w:bookmarkStart w:id="71" w:name="_Toc447110633"/>
+      <w:bookmarkStart w:id="70" w:name="_Toc447110633"/>
       <w:r>
         <w:t>5.3</w:t>
       </w:r>
       <w:r>
         <w:tab/>
       </w:r>
+      <w:bookmarkEnd w:id="69"/>
+      <w:r>
+        <w:t>Software Verification</w:t>
+      </w:r>
       <w:bookmarkEnd w:id="70"/>
-      <w:r>
-        <w:t>Software Verification</w:t>
-      </w:r>
-      <w:bookmarkEnd w:id="71"/>
     </w:p>
     <w:p>
       <w:pPr>
@@ -11202,7 +11173,7 @@
           <w:lang w:eastAsia="en-IE"/>
         </w:rPr>
       </w:pPr>
-      <w:bookmarkStart w:id="72" w:name="_Toc447110634"/>
+      <w:bookmarkStart w:id="71" w:name="_Toc447110634"/>
       <w:r>
         <w:rPr>
           <w:rFonts w:ascii="Times New Roman" w:hAnsi="Times New Roman" w:cs="Times New Roman"/>
@@ -11226,7 +11197,7 @@
         <w:tab/>
         <w:t>Your test approach (i.e. unit testing, sub-system testing, system testing)</w:t>
       </w:r>
-      <w:bookmarkEnd w:id="72"/>
+      <w:bookmarkEnd w:id="71"/>
     </w:p>
     <w:p>
       <w:pPr>
@@ -11247,7 +11218,7 @@
           <w:lang w:eastAsia="en-IE"/>
         </w:rPr>
       </w:pPr>
-      <w:bookmarkStart w:id="73" w:name="_Toc447110635"/>
+      <w:bookmarkStart w:id="72" w:name="_Toc447110635"/>
       <w:r>
         <w:rPr>
           <w:rFonts w:ascii="Times New Roman" w:hAnsi="Times New Roman" w:cs="Times New Roman"/>
@@ -11271,7 +11242,7 @@
         <w:tab/>
         <w:t>Your tests (e.g. scenarios, test cases, test data, etc.)</w:t>
       </w:r>
-      <w:bookmarkEnd w:id="73"/>
+      <w:bookmarkEnd w:id="72"/>
     </w:p>
     <w:p>
       <w:pPr>
@@ -11296,7 +11267,7 @@
           <w:lang w:eastAsia="en-IE"/>
         </w:rPr>
       </w:pPr>
-      <w:bookmarkStart w:id="74" w:name="_Toc447110636"/>
+      <w:bookmarkStart w:id="73" w:name="_Toc447110636"/>
       <w:r>
         <w:rPr>
           <w:rFonts w:ascii="Times New Roman" w:hAnsi="Times New Roman" w:cs="Times New Roman"/>
@@ -11321,7 +11292,7 @@
         <w:tab/>
         <w:t>Your test results</w:t>
       </w:r>
-      <w:bookmarkEnd w:id="74"/>
+      <w:bookmarkEnd w:id="73"/>
     </w:p>
     <w:p>
       <w:pPr>
@@ -11342,7 +11313,7 @@
           <w:lang w:eastAsia="en-IE"/>
         </w:rPr>
       </w:pPr>
-      <w:bookmarkStart w:id="75" w:name="_Toc447110637"/>
+      <w:bookmarkStart w:id="74" w:name="_Toc447110637"/>
       <w:r>
         <w:rPr>
           <w:rFonts w:ascii="Times New Roman" w:hAnsi="Times New Roman" w:cs="Times New Roman"/>
@@ -11366,30 +11337,30 @@
         <w:tab/>
         <w:t>An interpretation of the results</w:t>
       </w:r>
+      <w:bookmarkEnd w:id="74"/>
+    </w:p>
+    <w:p>
+      <w:pPr>
+        <w:rPr>
+          <w:lang w:eastAsia="en-IE"/>
+        </w:rPr>
+      </w:pPr>
+    </w:p>
+    <w:p>
+      <w:pPr>
+        <w:pStyle w:val="Heading2"/>
+      </w:pPr>
+      <w:bookmarkStart w:id="75" w:name="_Toc447110638"/>
+      <w:r>
+        <w:t>5.4</w:t>
+      </w:r>
+      <w:r>
+        <w:tab/>
+      </w:r>
+      <w:r>
+        <w:t>Validation/Measurements</w:t>
+      </w:r>
       <w:bookmarkEnd w:id="75"/>
-    </w:p>
-    <w:p>
-      <w:pPr>
-        <w:rPr>
-          <w:lang w:eastAsia="en-IE"/>
-        </w:rPr>
-      </w:pPr>
-    </w:p>
-    <w:p>
-      <w:pPr>
-        <w:pStyle w:val="Heading2"/>
-      </w:pPr>
-      <w:bookmarkStart w:id="76" w:name="_Toc447110638"/>
-      <w:r>
-        <w:t>5.4</w:t>
-      </w:r>
-      <w:r>
-        <w:tab/>
-      </w:r>
-      <w:r>
-        <w:t>Validation/Measurements</w:t>
-      </w:r>
-      <w:bookmarkEnd w:id="76"/>
     </w:p>
     <w:p>
       <w:pPr>
@@ -11475,7 +11446,7 @@
           <w:szCs w:val="24"/>
         </w:rPr>
       </w:pPr>
-      <w:bookmarkStart w:id="77" w:name="_Toc447110639"/>
+      <w:bookmarkStart w:id="76" w:name="_Toc447110639"/>
       <w:r>
         <w:rPr>
           <w:rFonts w:ascii="Times New Roman" w:hAnsi="Times New Roman" w:cs="Times New Roman"/>
@@ -11497,7 +11468,7 @@
         <w:tab/>
         <w:t xml:space="preserve"> Results</w:t>
       </w:r>
-      <w:bookmarkEnd w:id="77"/>
+      <w:bookmarkEnd w:id="76"/>
     </w:p>
     <w:p>
       <w:pPr>
@@ -11524,7 +11495,7 @@
           <w:szCs w:val="24"/>
         </w:rPr>
       </w:pPr>
-      <w:bookmarkStart w:id="78" w:name="_Toc447110640"/>
+      <w:bookmarkStart w:id="77" w:name="_Toc447110640"/>
       <w:r>
         <w:rPr>
           <w:rFonts w:ascii="Times New Roman" w:hAnsi="Times New Roman" w:cs="Times New Roman"/>
@@ -11546,7 +11517,7 @@
         <w:tab/>
         <w:t>Explanation of Results</w:t>
       </w:r>
-      <w:bookmarkEnd w:id="78"/>
+      <w:bookmarkEnd w:id="77"/>
     </w:p>
     <w:p>
       <w:pPr>
@@ -11573,7 +11544,7 @@
           <w:szCs w:val="24"/>
         </w:rPr>
       </w:pPr>
-      <w:bookmarkStart w:id="79" w:name="_Toc447110641"/>
+      <w:bookmarkStart w:id="78" w:name="_Toc447110641"/>
       <w:r>
         <w:rPr>
           <w:rFonts w:ascii="Times New Roman" w:hAnsi="Times New Roman" w:cs="Times New Roman"/>
@@ -11595,7 +11566,7 @@
         <w:tab/>
         <w:t>Analysis of Results</w:t>
       </w:r>
-      <w:bookmarkEnd w:id="79"/>
+      <w:bookmarkEnd w:id="78"/>
     </w:p>
     <w:p>
       <w:pPr>
@@ -11623,7 +11594,7 @@
           <w:lang w:eastAsia="en-IE"/>
         </w:rPr>
       </w:pPr>
-      <w:bookmarkStart w:id="80" w:name="_Toc447110642"/>
+      <w:bookmarkStart w:id="79" w:name="_Toc447110642"/>
       <w:r>
         <w:rPr>
           <w:rFonts w:ascii="Times New Roman" w:hAnsi="Times New Roman" w:cs="Times New Roman"/>
@@ -11645,10 +11616,10 @@
         <w:tab/>
         <w:t>Comparison with previous solutions (if relevant)</w:t>
       </w:r>
-      <w:bookmarkEnd w:id="80"/>
-    </w:p>
-    <w:p>
-      <w:bookmarkStart w:id="81" w:name="_Toc416701752"/>
+      <w:bookmarkEnd w:id="79"/>
+    </w:p>
+    <w:p>
+      <w:bookmarkStart w:id="80" w:name="_Toc416701752"/>
       <w:r>
         <w:br w:type="page"/>
       </w:r>
@@ -11667,7 +11638,7 @@
           <w:szCs w:val="40"/>
         </w:rPr>
       </w:pPr>
-      <w:bookmarkStart w:id="82" w:name="_Toc447110643"/>
+      <w:bookmarkStart w:id="81" w:name="_Toc447110643"/>
       <w:r>
         <w:rPr>
           <w:rFonts w:ascii="Times New Roman" w:eastAsiaTheme="majorEastAsia" w:hAnsi="Times New Roman" w:cs="Times New Roman"/>
@@ -11689,7 +11660,7 @@
         </w:rPr>
         <w:t>Conclusion</w:t>
       </w:r>
-      <w:bookmarkEnd w:id="82"/>
+      <w:bookmarkEnd w:id="81"/>
     </w:p>
     <w:p>
       <w:pPr>
@@ -11717,7 +11688,7 @@
           <w:lang w:eastAsia="en-IE"/>
         </w:rPr>
       </w:pPr>
-      <w:bookmarkStart w:id="83" w:name="_Toc447110644"/>
+      <w:bookmarkStart w:id="82" w:name="_Toc447110644"/>
       <w:r>
         <w:rPr>
           <w:rFonts w:ascii="Times New Roman" w:eastAsia="Arial Unicode MS" w:hAnsi="Times New Roman" w:cstheme="majorBidi"/>
@@ -11729,7 +11700,7 @@
         </w:rPr>
         <w:t>Summary</w:t>
       </w:r>
-      <w:bookmarkEnd w:id="83"/>
+      <w:bookmarkEnd w:id="82"/>
     </w:p>
     <w:p>
       <w:pPr>
@@ -11988,7 +11959,7 @@
           <w:lang w:eastAsia="en-IE"/>
         </w:rPr>
       </w:pPr>
-      <w:bookmarkStart w:id="84" w:name="_Toc447110645"/>
+      <w:bookmarkStart w:id="83" w:name="_Toc447110645"/>
       <w:r>
         <w:rPr>
           <w:rFonts w:ascii="Times New Roman" w:eastAsia="Arial Unicode MS" w:hAnsi="Times New Roman" w:cstheme="majorBidi"/>
@@ -12019,7 +11990,7 @@
         </w:rPr>
         <w:t>Contribution to the state-of-the-art</w:t>
       </w:r>
-      <w:bookmarkEnd w:id="84"/>
+      <w:bookmarkEnd w:id="83"/>
     </w:p>
     <w:p>
       <w:pPr>
@@ -12073,7 +12044,7 @@
           <w:lang w:eastAsia="en-IE"/>
         </w:rPr>
       </w:pPr>
-      <w:bookmarkStart w:id="85" w:name="_Toc447110646"/>
+      <w:bookmarkStart w:id="84" w:name="_Toc447110646"/>
       <w:r>
         <w:rPr>
           <w:rFonts w:ascii="Times New Roman" w:eastAsia="Arial Unicode MS" w:hAnsi="Times New Roman" w:cstheme="majorBidi"/>
@@ -12104,7 +12075,7 @@
         </w:rPr>
         <w:t>Results discussion</w:t>
       </w:r>
-      <w:bookmarkEnd w:id="85"/>
+      <w:bookmarkEnd w:id="84"/>
     </w:p>
     <w:p>
       <w:pPr>
@@ -12158,7 +12129,7 @@
           <w:lang w:eastAsia="en-IE"/>
         </w:rPr>
       </w:pPr>
-      <w:bookmarkStart w:id="86" w:name="_Toc447110647"/>
+      <w:bookmarkStart w:id="85" w:name="_Toc447110647"/>
       <w:r>
         <w:rPr>
           <w:rFonts w:ascii="Times New Roman" w:eastAsia="Arial Unicode MS" w:hAnsi="Times New Roman" w:cstheme="majorBidi"/>
@@ -12180,7 +12151,7 @@
         <w:tab/>
         <w:t>Project Approach</w:t>
       </w:r>
-      <w:bookmarkEnd w:id="86"/>
+      <w:bookmarkEnd w:id="85"/>
     </w:p>
     <w:p>
       <w:pPr>
@@ -12216,7 +12187,7 @@
           <w:lang w:eastAsia="en-IE"/>
         </w:rPr>
       </w:pPr>
-      <w:bookmarkStart w:id="87" w:name="_Toc447110648"/>
+      <w:bookmarkStart w:id="86" w:name="_Toc447110648"/>
       <w:r>
         <w:rPr>
           <w:rFonts w:ascii="Times New Roman" w:eastAsia="Arial Unicode MS" w:hAnsi="Times New Roman" w:cstheme="majorBidi"/>
@@ -12247,7 +12218,7 @@
         </w:rPr>
         <w:t>Future Work</w:t>
       </w:r>
-      <w:bookmarkEnd w:id="87"/>
+      <w:bookmarkEnd w:id="86"/>
     </w:p>
     <w:p>
       <w:pPr>
@@ -12290,9 +12261,9 @@
           <w:szCs w:val="40"/>
         </w:rPr>
       </w:pPr>
-      <w:bookmarkStart w:id="88" w:name="_Toc444517737"/>
-      <w:bookmarkStart w:id="89" w:name="_Toc447110649"/>
-      <w:bookmarkEnd w:id="81"/>
+      <w:bookmarkStart w:id="87" w:name="_Toc444517737"/>
+      <w:bookmarkStart w:id="88" w:name="_Toc447110649"/>
+      <w:bookmarkEnd w:id="80"/>
       <w:r>
         <w:rPr>
           <w:rFonts w:ascii="Times New Roman" w:hAnsi="Times New Roman" w:cs="Times New Roman"/>
@@ -12303,8 +12274,8 @@
         </w:rPr>
         <w:t>References</w:t>
       </w:r>
+      <w:bookmarkEnd w:id="87"/>
       <w:bookmarkEnd w:id="88"/>
-      <w:bookmarkEnd w:id="89"/>
     </w:p>
     <w:p>
       <w:pPr>
@@ -12323,12 +12294,104 @@
     </w:p>
     <w:p>
       <w:pPr>
+        <w:pStyle w:val="ListParagraph"/>
+        <w:widowControl w:val="0"/>
+        <w:numPr>
+          <w:ilvl w:val="0"/>
+          <w:numId w:val="27"/>
+        </w:numPr>
+        <w:autoSpaceDE w:val="0"/>
+        <w:autoSpaceDN w:val="0"/>
+        <w:adjustRightInd w:val="0"/>
+        <w:spacing w:line="240" w:lineRule="auto"/>
+        <w:jc w:val="both"/>
+        <w:rPr>
+          <w:rFonts w:ascii="Helvetica" w:hAnsi="Helvetica"/>
+          <w:i/>
+          <w:color w:val="333333"/>
+          <w:sz w:val="20"/>
+          <w:szCs w:val="20"/>
+        </w:rPr>
+      </w:pPr>
+      <w:r>
+        <w:rPr>
+          <w:rFonts w:ascii="Helvetica" w:hAnsi="Helvetica"/>
+          <w:i/>
+          <w:color w:val="333333"/>
+          <w:sz w:val="20"/>
+          <w:szCs w:val="20"/>
+        </w:rPr>
+        <w:t xml:space="preserve">Meyer, B. </w:t>
+      </w:r>
+      <w:r>
+        <w:rPr>
+          <w:rFonts w:ascii="Helvetica" w:hAnsi="Helvetica"/>
+          <w:i/>
+          <w:color w:val="333333"/>
+          <w:sz w:val="20"/>
+          <w:szCs w:val="20"/>
+        </w:rPr>
+        <w:t>(</w:t>
+      </w:r>
+      <w:r>
+        <w:rPr>
+          <w:rFonts w:ascii="Helvetica" w:hAnsi="Helvetica"/>
+          <w:i/>
+          <w:color w:val="333333"/>
+          <w:sz w:val="20"/>
+          <w:szCs w:val="20"/>
+        </w:rPr>
+        <w:t>1992</w:t>
+      </w:r>
+      <w:r>
+        <w:rPr>
+          <w:rFonts w:ascii="Helvetica" w:hAnsi="Helvetica"/>
+          <w:i/>
+          <w:color w:val="333333"/>
+          <w:sz w:val="20"/>
+          <w:szCs w:val="20"/>
+        </w:rPr>
+        <w:t>)</w:t>
+      </w:r>
+      <w:r>
+        <w:rPr>
+          <w:rFonts w:ascii="Helvetica" w:hAnsi="Helvetica"/>
+          <w:i/>
+          <w:color w:val="333333"/>
+          <w:sz w:val="20"/>
+          <w:szCs w:val="20"/>
+        </w:rPr>
+        <w:t>, "Applying 'design by contract'", </w:t>
+      </w:r>
+      <w:r>
+        <w:rPr>
+          <w:rFonts w:ascii="Helvetica" w:hAnsi="Helvetica"/>
+          <w:i/>
+          <w:iCs/>
+          <w:color w:val="333333"/>
+          <w:sz w:val="20"/>
+          <w:szCs w:val="20"/>
+        </w:rPr>
+        <w:t>Computer, </w:t>
+      </w:r>
+      <w:r>
+        <w:rPr>
+          <w:rFonts w:ascii="Helvetica" w:hAnsi="Helvetica"/>
+          <w:i/>
+          <w:color w:val="333333"/>
+          <w:sz w:val="20"/>
+          <w:szCs w:val="20"/>
+        </w:rPr>
+        <w:t>vol. 25, no. 10, pp. 40-51</w:t>
+      </w:r>
+    </w:p>
+    <w:p>
+      <w:pPr>
         <w:widowControl w:val="0"/>
         <w:autoSpaceDE w:val="0"/>
         <w:autoSpaceDN w:val="0"/>
         <w:adjustRightInd w:val="0"/>
         <w:spacing w:line="240" w:lineRule="auto"/>
-        <w:ind w:left="480" w:hanging="480"/>
         <w:jc w:val="both"/>
         <w:rPr>
           <w:rFonts w:ascii="Helvetica" w:hAnsi="Helvetica"/>
@@ -12338,59 +12401,14 @@
           <w:szCs w:val="20"/>
         </w:rPr>
       </w:pPr>
-      <w:r>
-        <w:rPr>
-          <w:rFonts w:ascii="Helvetica" w:hAnsi="Helvetica"/>
-          <w:i/>
-          <w:color w:val="333333"/>
-          <w:sz w:val="20"/>
-          <w:szCs w:val="20"/>
-        </w:rPr>
-        <w:t>Meyer, B. 1992, "Applying 'design by contract'", </w:t>
-      </w:r>
-      <w:r>
-        <w:rPr>
-          <w:rFonts w:ascii="Helvetica" w:hAnsi="Helvetica"/>
-          <w:i/>
-          <w:iCs/>
-          <w:color w:val="333333"/>
-          <w:sz w:val="20"/>
-          <w:szCs w:val="20"/>
-        </w:rPr>
-        <w:t>Computer, </w:t>
-      </w:r>
-      <w:r>
-        <w:rPr>
-          <w:rFonts w:ascii="Helvetica" w:hAnsi="Helvetica"/>
-          <w:i/>
-          <w:color w:val="333333"/>
-          <w:sz w:val="20"/>
-          <w:szCs w:val="20"/>
-        </w:rPr>
-        <w:t>vol. 25, no. 10, pp. 40-51</w:t>
-      </w:r>
-    </w:p>
-    <w:p>
-      <w:pPr>
-        <w:widowControl w:val="0"/>
-        <w:autoSpaceDE w:val="0"/>
-        <w:autoSpaceDN w:val="0"/>
-        <w:adjustRightInd w:val="0"/>
-        <w:spacing w:line="240" w:lineRule="auto"/>
-        <w:ind w:left="480" w:hanging="480"/>
-        <w:jc w:val="both"/>
-        <w:rPr>
-          <w:rFonts w:ascii="Helvetica" w:hAnsi="Helvetica"/>
-          <w:i/>
-          <w:color w:val="333333"/>
-          <w:sz w:val="20"/>
-          <w:szCs w:val="20"/>
-        </w:rPr>
-      </w:pPr>
     </w:p>
     <w:p>
       <w:pPr>
         <w:pStyle w:val="Heading4"/>
+        <w:numPr>
+          <w:ilvl w:val="0"/>
+          <w:numId w:val="27"/>
+        </w:numPr>
         <w:spacing w:before="0" w:line="360" w:lineRule="atLeast"/>
         <w:rPr>
           <w:rFonts w:ascii="Segoe UI" w:hAnsi="Segoe UI" w:cs="Segoe UI"/>
@@ -12443,6 +12461,1199 @@
         </w:rPr>
         <w:t>. [online] Available at: http://www.pm.inf.ethz.ch/research/verifythis.html [Accessed 13 May 2018].</w:t>
       </w:r>
+    </w:p>
+    <w:p>
+      <w:pPr>
+        <w:widowControl w:val="0"/>
+        <w:autoSpaceDE w:val="0"/>
+        <w:autoSpaceDN w:val="0"/>
+        <w:adjustRightInd w:val="0"/>
+        <w:spacing w:line="240" w:lineRule="auto"/>
+        <w:jc w:val="both"/>
+      </w:pPr>
+    </w:p>
+    <w:p>
+      <w:pPr>
+        <w:pStyle w:val="Heading4"/>
+        <w:numPr>
+          <w:ilvl w:val="0"/>
+          <w:numId w:val="27"/>
+        </w:numPr>
+        <w:spacing w:before="0" w:line="360" w:lineRule="atLeast"/>
+        <w:rPr>
+          <w:rFonts w:ascii="Segoe UI" w:hAnsi="Segoe UI" w:cs="Segoe UI"/>
+          <w:color w:val="000000"/>
+          <w:sz w:val="21"/>
+          <w:szCs w:val="21"/>
+        </w:rPr>
+      </w:pPr>
+      <w:r>
+        <w:rPr>
+          <w:rFonts w:ascii="Segoe UI" w:hAnsi="Segoe UI" w:cs="Segoe UI"/>
+          <w:b/>
+          <w:bCs/>
+          <w:color w:val="000000"/>
+          <w:sz w:val="21"/>
+          <w:szCs w:val="21"/>
+        </w:rPr>
+        <w:t>Shonan.nii.ac.jp. (2018). [online] Available at: http://shonan.nii.ac.jp/shonan/wp-content/uploads/2011/09/No.2013-3.pdf [Accessed 13 May 2018].</w:t>
+      </w:r>
+    </w:p>
+    <w:p>
+      <w:pPr>
+        <w:widowControl w:val="0"/>
+        <w:autoSpaceDE w:val="0"/>
+        <w:autoSpaceDN w:val="0"/>
+        <w:adjustRightInd w:val="0"/>
+        <w:spacing w:line="240" w:lineRule="auto"/>
+        <w:jc w:val="both"/>
+      </w:pPr>
+    </w:p>
+    <w:p>
+      <w:pPr>
+        <w:pStyle w:val="ListParagraph"/>
+        <w:numPr>
+          <w:ilvl w:val="0"/>
+          <w:numId w:val="27"/>
+        </w:numPr>
+        <w:shd w:val="clear" w:color="auto" w:fill="F0F0F0"/>
+        <w:spacing w:before="100" w:beforeAutospacing="1" w:after="100" w:afterAutospacing="1" w:line="240" w:lineRule="auto"/>
+        <w:rPr>
+          <w:rFonts w:ascii="Helvetica" w:eastAsia="Times New Roman" w:hAnsi="Helvetica" w:cs="Times New Roman"/>
+          <w:color w:val="333333"/>
+          <w:sz w:val="20"/>
+          <w:szCs w:val="20"/>
+          <w:lang w:val="en-GB" w:eastAsia="en-GB"/>
+        </w:rPr>
+      </w:pPr>
+      <w:proofErr w:type="spellStart"/>
+      <w:r>
+        <w:rPr>
+          <w:rFonts w:ascii="Helvetica" w:eastAsia="Times New Roman" w:hAnsi="Helvetica" w:cs="Times New Roman"/>
+          <w:color w:val="333333"/>
+          <w:sz w:val="20"/>
+          <w:szCs w:val="20"/>
+          <w:lang w:val="en-GB" w:eastAsia="en-GB"/>
+        </w:rPr>
+        <w:t>Giorgetti</w:t>
+      </w:r>
+      <w:proofErr w:type="spellEnd"/>
+      <w:r>
+        <w:rPr>
+          <w:rFonts w:ascii="Helvetica" w:eastAsia="Times New Roman" w:hAnsi="Helvetica" w:cs="Times New Roman"/>
+          <w:color w:val="333333"/>
+          <w:sz w:val="20"/>
+          <w:szCs w:val="20"/>
+          <w:lang w:val="en-GB" w:eastAsia="en-GB"/>
+        </w:rPr>
+        <w:t xml:space="preserve">, A., </w:t>
+      </w:r>
+      <w:proofErr w:type="spellStart"/>
+      <w:r>
+        <w:rPr>
+          <w:rFonts w:ascii="Helvetica" w:eastAsia="Times New Roman" w:hAnsi="Helvetica" w:cs="Times New Roman"/>
+          <w:color w:val="333333"/>
+          <w:sz w:val="20"/>
+          <w:szCs w:val="20"/>
+          <w:lang w:val="en-GB" w:eastAsia="en-GB"/>
+        </w:rPr>
+        <w:t>Groslambert</w:t>
+      </w:r>
+      <w:proofErr w:type="spellEnd"/>
+      <w:r>
+        <w:rPr>
+          <w:rFonts w:ascii="Helvetica" w:eastAsia="Times New Roman" w:hAnsi="Helvetica" w:cs="Times New Roman"/>
+          <w:color w:val="333333"/>
+          <w:sz w:val="20"/>
+          <w:szCs w:val="20"/>
+          <w:lang w:val="en-GB" w:eastAsia="en-GB"/>
+        </w:rPr>
+        <w:t xml:space="preserve">, J., </w:t>
+      </w:r>
+      <w:proofErr w:type="spellStart"/>
+      <w:r>
+        <w:rPr>
+          <w:rFonts w:ascii="Helvetica" w:eastAsia="Times New Roman" w:hAnsi="Helvetica" w:cs="Times New Roman"/>
+          <w:color w:val="333333"/>
+          <w:sz w:val="20"/>
+          <w:szCs w:val="20"/>
+          <w:lang w:val="en-GB" w:eastAsia="en-GB"/>
+        </w:rPr>
+        <w:t>Julliand</w:t>
+      </w:r>
+      <w:proofErr w:type="spellEnd"/>
+      <w:r>
+        <w:rPr>
+          <w:rFonts w:ascii="Helvetica" w:eastAsia="Times New Roman" w:hAnsi="Helvetica" w:cs="Times New Roman"/>
+          <w:color w:val="333333"/>
+          <w:sz w:val="20"/>
+          <w:szCs w:val="20"/>
+          <w:lang w:val="en-GB" w:eastAsia="en-GB"/>
+        </w:rPr>
+        <w:t xml:space="preserve">, J. &amp; </w:t>
+      </w:r>
+      <w:proofErr w:type="spellStart"/>
+      <w:r>
+        <w:rPr>
+          <w:rFonts w:ascii="Helvetica" w:eastAsia="Times New Roman" w:hAnsi="Helvetica" w:cs="Times New Roman"/>
+          <w:color w:val="333333"/>
+          <w:sz w:val="20"/>
+          <w:szCs w:val="20"/>
+          <w:lang w:val="en-GB" w:eastAsia="en-GB"/>
+        </w:rPr>
+        <w:t>Kouchnarenko</w:t>
+      </w:r>
+      <w:proofErr w:type="spellEnd"/>
+      <w:r>
+        <w:rPr>
+          <w:rFonts w:ascii="Helvetica" w:eastAsia="Times New Roman" w:hAnsi="Helvetica" w:cs="Times New Roman"/>
+          <w:color w:val="333333"/>
+          <w:sz w:val="20"/>
+          <w:szCs w:val="20"/>
+          <w:lang w:val="en-GB" w:eastAsia="en-GB"/>
+        </w:rPr>
+        <w:t xml:space="preserve">, O. </w:t>
+      </w:r>
+      <w:r>
+        <w:rPr>
+          <w:rFonts w:ascii="Helvetica" w:eastAsia="Times New Roman" w:hAnsi="Helvetica" w:cs="Times New Roman"/>
+          <w:color w:val="333333"/>
+          <w:sz w:val="20"/>
+          <w:szCs w:val="20"/>
+          <w:lang w:val="en-GB" w:eastAsia="en-GB"/>
+        </w:rPr>
+        <w:t>(</w:t>
+      </w:r>
+      <w:r>
+        <w:rPr>
+          <w:rFonts w:ascii="Helvetica" w:eastAsia="Times New Roman" w:hAnsi="Helvetica" w:cs="Times New Roman"/>
+          <w:color w:val="333333"/>
+          <w:sz w:val="20"/>
+          <w:szCs w:val="20"/>
+          <w:lang w:val="en-GB" w:eastAsia="en-GB"/>
+        </w:rPr>
+        <w:t>2008</w:t>
+      </w:r>
+      <w:r>
+        <w:rPr>
+          <w:rFonts w:ascii="Helvetica" w:eastAsia="Times New Roman" w:hAnsi="Helvetica" w:cs="Times New Roman"/>
+          <w:color w:val="333333"/>
+          <w:sz w:val="20"/>
+          <w:szCs w:val="20"/>
+          <w:lang w:val="en-GB" w:eastAsia="en-GB"/>
+        </w:rPr>
+        <w:t>)</w:t>
+      </w:r>
+      <w:r>
+        <w:rPr>
+          <w:rFonts w:ascii="Helvetica" w:eastAsia="Times New Roman" w:hAnsi="Helvetica" w:cs="Times New Roman"/>
+          <w:color w:val="333333"/>
+          <w:sz w:val="20"/>
+          <w:szCs w:val="20"/>
+          <w:lang w:val="en-GB" w:eastAsia="en-GB"/>
+        </w:rPr>
+        <w:t>, "Verification of class liveness properties with Java modelling language", </w:t>
+      </w:r>
+      <w:r>
+        <w:rPr>
+          <w:rFonts w:ascii="Helvetica" w:eastAsia="Times New Roman" w:hAnsi="Helvetica" w:cs="Times New Roman"/>
+          <w:i/>
+          <w:iCs/>
+          <w:color w:val="333333"/>
+          <w:sz w:val="20"/>
+          <w:szCs w:val="20"/>
+          <w:lang w:val="en-GB" w:eastAsia="en-GB"/>
+        </w:rPr>
+        <w:t>IET Software, </w:t>
+      </w:r>
+      <w:r>
+        <w:rPr>
+          <w:rFonts w:ascii="Helvetica" w:eastAsia="Times New Roman" w:hAnsi="Helvetica" w:cs="Times New Roman"/>
+          <w:color w:val="333333"/>
+          <w:sz w:val="20"/>
+          <w:szCs w:val="20"/>
+          <w:lang w:val="en-GB" w:eastAsia="en-GB"/>
+        </w:rPr>
+        <w:t>vol. 2, no. 6, pp. 500-514.</w:t>
+      </w:r>
+    </w:p>
+    <w:p>
+      <w:pPr>
+        <w:shd w:val="clear" w:color="auto" w:fill="F0F0F0"/>
+        <w:spacing w:before="100" w:beforeAutospacing="1" w:after="100" w:afterAutospacing="1" w:line="240" w:lineRule="auto"/>
+        <w:ind w:left="360"/>
+        <w:rPr>
+          <w:rFonts w:ascii="Helvetica" w:eastAsia="Times New Roman" w:hAnsi="Helvetica" w:cs="Times New Roman"/>
+          <w:color w:val="333333"/>
+          <w:sz w:val="20"/>
+          <w:szCs w:val="20"/>
+          <w:lang w:val="en-GB" w:eastAsia="en-GB"/>
+        </w:rPr>
+      </w:pPr>
+    </w:p>
+    <w:p>
+      <w:pPr>
+        <w:numPr>
+          <w:ilvl w:val="0"/>
+          <w:numId w:val="27"/>
+        </w:numPr>
+        <w:shd w:val="clear" w:color="auto" w:fill="F0F0F0"/>
+        <w:spacing w:before="100" w:beforeAutospacing="1" w:after="100" w:afterAutospacing="1" w:line="240" w:lineRule="auto"/>
+        <w:rPr>
+          <w:rFonts w:ascii="Helvetica" w:eastAsia="Times New Roman" w:hAnsi="Helvetica" w:cs="Times New Roman"/>
+          <w:color w:val="333333"/>
+          <w:sz w:val="20"/>
+          <w:szCs w:val="20"/>
+          <w:lang w:val="en-GB" w:eastAsia="en-GB"/>
+        </w:rPr>
+      </w:pPr>
+      <w:r>
+        <w:rPr>
+          <w:rFonts w:ascii="Helvetica" w:eastAsia="Times New Roman" w:hAnsi="Helvetica" w:cs="Times New Roman"/>
+          <w:color w:val="333333"/>
+          <w:sz w:val="20"/>
+          <w:szCs w:val="20"/>
+          <w:lang w:val="en-GB" w:eastAsia="en-GB"/>
+        </w:rPr>
+        <w:t xml:space="preserve">Poll, E. </w:t>
+      </w:r>
+      <w:r>
+        <w:rPr>
+          <w:rFonts w:ascii="Helvetica" w:eastAsia="Times New Roman" w:hAnsi="Helvetica" w:cs="Times New Roman"/>
+          <w:color w:val="333333"/>
+          <w:sz w:val="20"/>
+          <w:szCs w:val="20"/>
+          <w:lang w:val="en-GB" w:eastAsia="en-GB"/>
+        </w:rPr>
+        <w:t>(</w:t>
+      </w:r>
+      <w:r>
+        <w:rPr>
+          <w:rFonts w:ascii="Helvetica" w:eastAsia="Times New Roman" w:hAnsi="Helvetica" w:cs="Times New Roman"/>
+          <w:color w:val="333333"/>
+          <w:sz w:val="20"/>
+          <w:szCs w:val="20"/>
+          <w:lang w:val="en-GB" w:eastAsia="en-GB"/>
+        </w:rPr>
+        <w:t>2009</w:t>
+      </w:r>
+      <w:r>
+        <w:rPr>
+          <w:rFonts w:ascii="Helvetica" w:eastAsia="Times New Roman" w:hAnsi="Helvetica" w:cs="Times New Roman"/>
+          <w:color w:val="333333"/>
+          <w:sz w:val="20"/>
+          <w:szCs w:val="20"/>
+          <w:lang w:val="en-GB" w:eastAsia="en-GB"/>
+        </w:rPr>
+        <w:t>)</w:t>
+      </w:r>
+      <w:r>
+        <w:rPr>
+          <w:rFonts w:ascii="Helvetica" w:eastAsia="Times New Roman" w:hAnsi="Helvetica" w:cs="Times New Roman"/>
+          <w:color w:val="333333"/>
+          <w:sz w:val="20"/>
+          <w:szCs w:val="20"/>
+          <w:lang w:val="en-GB" w:eastAsia="en-GB"/>
+        </w:rPr>
+        <w:t>, "Teaching Program Specification and Verification Using JML and ESC/Java2", </w:t>
+      </w:r>
+      <w:r>
+        <w:rPr>
+          <w:rFonts w:ascii="Helvetica" w:eastAsia="Times New Roman" w:hAnsi="Helvetica" w:cs="Times New Roman"/>
+          <w:i/>
+          <w:iCs/>
+          <w:color w:val="333333"/>
+          <w:sz w:val="20"/>
+          <w:szCs w:val="20"/>
+          <w:lang w:val="en-GB" w:eastAsia="en-GB"/>
+        </w:rPr>
+        <w:t xml:space="preserve">Teaching Formal </w:t>
+      </w:r>
+      <w:proofErr w:type="gramStart"/>
+      <w:r>
+        <w:rPr>
+          <w:rFonts w:ascii="Helvetica" w:eastAsia="Times New Roman" w:hAnsi="Helvetica" w:cs="Times New Roman"/>
+          <w:i/>
+          <w:iCs/>
+          <w:color w:val="333333"/>
+          <w:sz w:val="20"/>
+          <w:szCs w:val="20"/>
+          <w:lang w:val="en-GB" w:eastAsia="en-GB"/>
+        </w:rPr>
+        <w:t>Methods :</w:t>
+      </w:r>
+      <w:proofErr w:type="gramEnd"/>
+      <w:r>
+        <w:rPr>
+          <w:rFonts w:ascii="Helvetica" w:eastAsia="Times New Roman" w:hAnsi="Helvetica" w:cs="Times New Roman"/>
+          <w:i/>
+          <w:iCs/>
+          <w:color w:val="333333"/>
+          <w:sz w:val="20"/>
+          <w:szCs w:val="20"/>
+          <w:lang w:val="en-GB" w:eastAsia="en-GB"/>
+        </w:rPr>
+        <w:t xml:space="preserve"> Second International Conference, TFM 2009, Eindhoven, The Netherlands, November 2-6, 2009. Proceedings, </w:t>
+      </w:r>
+      <w:r>
+        <w:rPr>
+          <w:rFonts w:ascii="Helvetica" w:eastAsia="Times New Roman" w:hAnsi="Helvetica" w:cs="Times New Roman"/>
+          <w:color w:val="333333"/>
+          <w:sz w:val="20"/>
+          <w:szCs w:val="20"/>
+          <w:lang w:val="en-GB" w:eastAsia="en-GB"/>
+        </w:rPr>
+        <w:t>vol. 5846, pp. 92-104.</w:t>
+      </w:r>
+    </w:p>
+    <w:p>
+      <w:pPr>
+        <w:pStyle w:val="Heading4"/>
+        <w:spacing w:before="0" w:line="360" w:lineRule="atLeast"/>
+        <w:rPr>
+          <w:rFonts w:ascii="Segoe UI" w:hAnsi="Segoe UI" w:cs="Segoe UI"/>
+          <w:color w:val="000000"/>
+          <w:sz w:val="21"/>
+          <w:szCs w:val="21"/>
+        </w:rPr>
+      </w:pPr>
+      <w:r>
+        <w:rPr>
+          <w:rFonts w:ascii="Segoe UI" w:hAnsi="Segoe UI" w:cs="Segoe UI"/>
+          <w:b/>
+          <w:bCs/>
+          <w:color w:val="000000"/>
+          <w:sz w:val="21"/>
+          <w:szCs w:val="21"/>
+        </w:rPr>
+        <w:t>Eecs.ucf.edu. (2018). </w:t>
+      </w:r>
+      <w:r>
+        <w:rPr>
+          <w:rFonts w:ascii="Segoe UI" w:hAnsi="Segoe UI" w:cs="Segoe UI"/>
+          <w:b/>
+          <w:bCs/>
+          <w:i w:val="0"/>
+          <w:iCs w:val="0"/>
+          <w:color w:val="000000"/>
+          <w:sz w:val="21"/>
+          <w:szCs w:val="21"/>
+        </w:rPr>
+        <w:t xml:space="preserve">The Java </w:t>
+      </w:r>
+      <w:proofErr w:type="spellStart"/>
+      <w:r>
+        <w:rPr>
+          <w:rFonts w:ascii="Segoe UI" w:hAnsi="Segoe UI" w:cs="Segoe UI"/>
+          <w:b/>
+          <w:bCs/>
+          <w:i w:val="0"/>
+          <w:iCs w:val="0"/>
+          <w:color w:val="000000"/>
+          <w:sz w:val="21"/>
+          <w:szCs w:val="21"/>
+        </w:rPr>
+        <w:t>Modeling</w:t>
+      </w:r>
+      <w:proofErr w:type="spellEnd"/>
+      <w:r>
+        <w:rPr>
+          <w:rFonts w:ascii="Segoe UI" w:hAnsi="Segoe UI" w:cs="Segoe UI"/>
+          <w:b/>
+          <w:bCs/>
+          <w:i w:val="0"/>
+          <w:iCs w:val="0"/>
+          <w:color w:val="000000"/>
+          <w:sz w:val="21"/>
+          <w:szCs w:val="21"/>
+        </w:rPr>
+        <w:t xml:space="preserve"> Language (JML) Home Page</w:t>
+      </w:r>
+      <w:r>
+        <w:rPr>
+          <w:rFonts w:ascii="Segoe UI" w:hAnsi="Segoe UI" w:cs="Segoe UI"/>
+          <w:b/>
+          <w:bCs/>
+          <w:color w:val="000000"/>
+          <w:sz w:val="21"/>
+          <w:szCs w:val="21"/>
+        </w:rPr>
+        <w:t>. [online] Available at: http://www.eecs.ucf.edu/~leavens/JML//index.shtml [Accessed 13 May 2018].</w:t>
+      </w:r>
+    </w:p>
+    <w:p>
+      <w:pPr>
+        <w:widowControl w:val="0"/>
+        <w:autoSpaceDE w:val="0"/>
+        <w:autoSpaceDN w:val="0"/>
+        <w:adjustRightInd w:val="0"/>
+        <w:spacing w:line="240" w:lineRule="auto"/>
+        <w:jc w:val="both"/>
+      </w:pPr>
+    </w:p>
+    <w:p>
+      <w:pPr>
+        <w:pStyle w:val="Heading4"/>
+        <w:spacing w:before="0" w:line="360" w:lineRule="atLeast"/>
+        <w:rPr>
+          <w:rFonts w:ascii="Segoe UI" w:hAnsi="Segoe UI" w:cs="Segoe UI"/>
+          <w:color w:val="000000"/>
+          <w:sz w:val="21"/>
+          <w:szCs w:val="21"/>
+        </w:rPr>
+      </w:pPr>
+      <w:r>
+        <w:rPr>
+          <w:rFonts w:ascii="Segoe UI" w:hAnsi="Segoe UI" w:cs="Segoe UI"/>
+          <w:b/>
+          <w:bCs/>
+          <w:color w:val="000000"/>
+          <w:sz w:val="21"/>
+          <w:szCs w:val="21"/>
+        </w:rPr>
+        <w:t>Why3.lri.fr. (2018). </w:t>
+      </w:r>
+      <w:r>
+        <w:rPr>
+          <w:rFonts w:ascii="Segoe UI" w:hAnsi="Segoe UI" w:cs="Segoe UI"/>
+          <w:b/>
+          <w:bCs/>
+          <w:i w:val="0"/>
+          <w:iCs w:val="0"/>
+          <w:color w:val="000000"/>
+          <w:sz w:val="21"/>
+          <w:szCs w:val="21"/>
+        </w:rPr>
+        <w:t>Why</w:t>
+      </w:r>
+      <w:proofErr w:type="gramStart"/>
+      <w:r>
+        <w:rPr>
+          <w:rFonts w:ascii="Segoe UI" w:hAnsi="Segoe UI" w:cs="Segoe UI"/>
+          <w:b/>
+          <w:bCs/>
+          <w:i w:val="0"/>
+          <w:iCs w:val="0"/>
+          <w:color w:val="000000"/>
+          <w:sz w:val="21"/>
+          <w:szCs w:val="21"/>
+        </w:rPr>
+        <w:t>3 </w:t>
+      </w:r>
+      <w:r>
+        <w:rPr>
+          <w:rFonts w:ascii="Segoe UI" w:hAnsi="Segoe UI" w:cs="Segoe UI"/>
+          <w:b/>
+          <w:bCs/>
+          <w:color w:val="000000"/>
+          <w:sz w:val="21"/>
+          <w:szCs w:val="21"/>
+        </w:rPr>
+        <w:t>.</w:t>
+      </w:r>
+      <w:proofErr w:type="gramEnd"/>
+      <w:r>
+        <w:rPr>
+          <w:rFonts w:ascii="Segoe UI" w:hAnsi="Segoe UI" w:cs="Segoe UI"/>
+          <w:b/>
+          <w:bCs/>
+          <w:color w:val="000000"/>
+          <w:sz w:val="21"/>
+          <w:szCs w:val="21"/>
+        </w:rPr>
+        <w:t xml:space="preserve"> [online] Available at: http://why3.lri.fr/ [Accessed 13 May 2018].</w:t>
+      </w:r>
+    </w:p>
+    <w:p>
+      <w:pPr>
+        <w:widowControl w:val="0"/>
+        <w:autoSpaceDE w:val="0"/>
+        <w:autoSpaceDN w:val="0"/>
+        <w:adjustRightInd w:val="0"/>
+        <w:spacing w:line="240" w:lineRule="auto"/>
+        <w:jc w:val="both"/>
+      </w:pPr>
+    </w:p>
+    <w:p>
+      <w:pPr>
+        <w:pStyle w:val="Heading4"/>
+        <w:spacing w:before="0" w:line="360" w:lineRule="atLeast"/>
+        <w:rPr>
+          <w:rFonts w:ascii="Segoe UI" w:hAnsi="Segoe UI" w:cs="Segoe UI"/>
+          <w:color w:val="000000"/>
+          <w:sz w:val="21"/>
+          <w:szCs w:val="21"/>
+        </w:rPr>
+      </w:pPr>
+      <w:r>
+        <w:rPr>
+          <w:rFonts w:ascii="Segoe UI" w:hAnsi="Segoe UI" w:cs="Segoe UI"/>
+          <w:b/>
+          <w:bCs/>
+          <w:color w:val="000000"/>
+          <w:sz w:val="21"/>
+          <w:szCs w:val="21"/>
+        </w:rPr>
+        <w:t>Key-project.org. (2018). </w:t>
+      </w:r>
+      <w:r>
+        <w:rPr>
+          <w:rFonts w:ascii="Segoe UI" w:hAnsi="Segoe UI" w:cs="Segoe UI"/>
+          <w:b/>
+          <w:bCs/>
+          <w:i w:val="0"/>
+          <w:iCs w:val="0"/>
+          <w:color w:val="000000"/>
+          <w:sz w:val="21"/>
+          <w:szCs w:val="21"/>
+        </w:rPr>
+        <w:t xml:space="preserve">The </w:t>
+      </w:r>
+      <w:proofErr w:type="spellStart"/>
+      <w:r>
+        <w:rPr>
+          <w:rFonts w:ascii="Segoe UI" w:hAnsi="Segoe UI" w:cs="Segoe UI"/>
+          <w:b/>
+          <w:bCs/>
+          <w:i w:val="0"/>
+          <w:iCs w:val="0"/>
+          <w:color w:val="000000"/>
+          <w:sz w:val="21"/>
+          <w:szCs w:val="21"/>
+        </w:rPr>
+        <w:t>KeY</w:t>
+      </w:r>
+      <w:proofErr w:type="spellEnd"/>
+      <w:r>
+        <w:rPr>
+          <w:rFonts w:ascii="Segoe UI" w:hAnsi="Segoe UI" w:cs="Segoe UI"/>
+          <w:b/>
+          <w:bCs/>
+          <w:i w:val="0"/>
+          <w:iCs w:val="0"/>
+          <w:color w:val="000000"/>
+          <w:sz w:val="21"/>
+          <w:szCs w:val="21"/>
+        </w:rPr>
+        <w:t xml:space="preserve"> Project</w:t>
+      </w:r>
+      <w:r>
+        <w:rPr>
+          <w:rFonts w:ascii="Segoe UI" w:hAnsi="Segoe UI" w:cs="Segoe UI"/>
+          <w:b/>
+          <w:bCs/>
+          <w:color w:val="000000"/>
+          <w:sz w:val="21"/>
+          <w:szCs w:val="21"/>
+        </w:rPr>
+        <w:t>. [online] Available at: https://www.key-project.org/ [Accessed 13 May 2018].</w:t>
+      </w:r>
+    </w:p>
+    <w:p>
+      <w:pPr>
+        <w:widowControl w:val="0"/>
+        <w:autoSpaceDE w:val="0"/>
+        <w:autoSpaceDN w:val="0"/>
+        <w:adjustRightInd w:val="0"/>
+        <w:spacing w:line="240" w:lineRule="auto"/>
+        <w:jc w:val="both"/>
+      </w:pPr>
+    </w:p>
+    <w:p>
+      <w:pPr>
+        <w:widowControl w:val="0"/>
+        <w:autoSpaceDE w:val="0"/>
+        <w:autoSpaceDN w:val="0"/>
+        <w:adjustRightInd w:val="0"/>
+        <w:spacing w:line="240" w:lineRule="auto"/>
+        <w:jc w:val="both"/>
+        <w:rPr>
+          <w:rFonts w:ascii="Segoe UI" w:hAnsi="Segoe UI" w:cs="Segoe UI"/>
+          <w:color w:val="2E414F"/>
+          <w:sz w:val="21"/>
+          <w:szCs w:val="21"/>
+          <w:shd w:val="clear" w:color="auto" w:fill="FFFFFF"/>
+        </w:rPr>
+      </w:pPr>
+      <w:r>
+        <w:rPr>
+          <w:rFonts w:ascii="Segoe UI" w:hAnsi="Segoe UI" w:cs="Segoe UI"/>
+          <w:color w:val="2E414F"/>
+          <w:sz w:val="21"/>
+          <w:szCs w:val="21"/>
+          <w:shd w:val="clear" w:color="auto" w:fill="FFFFFF"/>
+        </w:rPr>
+        <w:t xml:space="preserve">Leavens, G.T., &amp; </w:t>
+      </w:r>
+      <w:proofErr w:type="spellStart"/>
+      <w:r>
+        <w:rPr>
+          <w:rFonts w:ascii="Segoe UI" w:hAnsi="Segoe UI" w:cs="Segoe UI"/>
+          <w:color w:val="2E414F"/>
+          <w:sz w:val="21"/>
+          <w:szCs w:val="21"/>
+          <w:shd w:val="clear" w:color="auto" w:fill="FFFFFF"/>
+        </w:rPr>
+        <w:t>Cheon</w:t>
+      </w:r>
+      <w:proofErr w:type="spellEnd"/>
+      <w:r>
+        <w:rPr>
+          <w:rFonts w:ascii="Segoe UI" w:hAnsi="Segoe UI" w:cs="Segoe UI"/>
+          <w:color w:val="2E414F"/>
+          <w:sz w:val="21"/>
+          <w:szCs w:val="21"/>
+          <w:shd w:val="clear" w:color="auto" w:fill="FFFFFF"/>
+        </w:rPr>
+        <w:t>, Y. (2003). Design by Contract with JML.</w:t>
+      </w:r>
+    </w:p>
+    <w:p>
+      <w:pPr>
+        <w:widowControl w:val="0"/>
+        <w:autoSpaceDE w:val="0"/>
+        <w:autoSpaceDN w:val="0"/>
+        <w:adjustRightInd w:val="0"/>
+        <w:spacing w:line="240" w:lineRule="auto"/>
+        <w:jc w:val="both"/>
+        <w:rPr>
+          <w:rFonts w:ascii="Segoe UI" w:hAnsi="Segoe UI" w:cs="Segoe UI"/>
+          <w:color w:val="2E414F"/>
+          <w:sz w:val="21"/>
+          <w:szCs w:val="21"/>
+          <w:shd w:val="clear" w:color="auto" w:fill="FFFFFF"/>
+        </w:rPr>
+      </w:pPr>
+    </w:p>
+    <w:p>
+      <w:pPr>
+        <w:widowControl w:val="0"/>
+        <w:autoSpaceDE w:val="0"/>
+        <w:autoSpaceDN w:val="0"/>
+        <w:adjustRightInd w:val="0"/>
+        <w:spacing w:line="240" w:lineRule="auto"/>
+        <w:jc w:val="both"/>
+        <w:rPr>
+          <w:rFonts w:ascii="Segoe UI" w:hAnsi="Segoe UI" w:cs="Segoe UI"/>
+          <w:color w:val="2E414F"/>
+          <w:sz w:val="21"/>
+          <w:szCs w:val="21"/>
+          <w:shd w:val="clear" w:color="auto" w:fill="FFFFFF"/>
+        </w:rPr>
+      </w:pPr>
+      <w:proofErr w:type="spellStart"/>
+      <w:r>
+        <w:rPr>
+          <w:rFonts w:ascii="Segoe UI" w:hAnsi="Segoe UI" w:cs="Segoe UI"/>
+          <w:color w:val="2E414F"/>
+          <w:sz w:val="21"/>
+          <w:szCs w:val="21"/>
+          <w:shd w:val="clear" w:color="auto" w:fill="FFFFFF"/>
+        </w:rPr>
+        <w:t>Cok</w:t>
+      </w:r>
+      <w:proofErr w:type="spellEnd"/>
+      <w:r>
+        <w:rPr>
+          <w:rFonts w:ascii="Segoe UI" w:hAnsi="Segoe UI" w:cs="Segoe UI"/>
+          <w:color w:val="2E414F"/>
+          <w:sz w:val="21"/>
+          <w:szCs w:val="21"/>
+          <w:shd w:val="clear" w:color="auto" w:fill="FFFFFF"/>
+        </w:rPr>
+        <w:t xml:space="preserve">, D.R., </w:t>
+      </w:r>
+      <w:r>
+        <w:rPr>
+          <w:rFonts w:ascii="Segoe UI" w:hAnsi="Segoe UI" w:cs="Segoe UI"/>
+          <w:color w:val="2E414F"/>
+          <w:sz w:val="21"/>
+          <w:szCs w:val="21"/>
+          <w:shd w:val="clear" w:color="auto" w:fill="FFFFFF"/>
+        </w:rPr>
+        <w:t xml:space="preserve">Leavens, G.T., </w:t>
+      </w:r>
+      <w:r>
+        <w:rPr>
+          <w:rFonts w:ascii="Segoe UI" w:hAnsi="Segoe UI" w:cs="Segoe UI"/>
+          <w:color w:val="2E414F"/>
+          <w:sz w:val="21"/>
+          <w:szCs w:val="21"/>
+          <w:shd w:val="clear" w:color="auto" w:fill="FFFFFF"/>
+        </w:rPr>
+        <w:t xml:space="preserve">&amp; </w:t>
+      </w:r>
+      <w:proofErr w:type="spellStart"/>
+      <w:r>
+        <w:rPr>
+          <w:rFonts w:ascii="Segoe UI" w:hAnsi="Segoe UI" w:cs="Segoe UI"/>
+          <w:color w:val="2E414F"/>
+          <w:sz w:val="21"/>
+          <w:szCs w:val="21"/>
+          <w:shd w:val="clear" w:color="auto" w:fill="FFFFFF"/>
+        </w:rPr>
+        <w:t>Ulbrich</w:t>
+      </w:r>
+      <w:proofErr w:type="spellEnd"/>
+      <w:r>
+        <w:rPr>
+          <w:rFonts w:ascii="Segoe UI" w:hAnsi="Segoe UI" w:cs="Segoe UI"/>
+          <w:color w:val="2E414F"/>
+          <w:sz w:val="21"/>
+          <w:szCs w:val="21"/>
+          <w:shd w:val="clear" w:color="auto" w:fill="FFFFFF"/>
+        </w:rPr>
+        <w:t>, M. (2018), Java Modelling Language Reference Manual</w:t>
+      </w:r>
+    </w:p>
+    <w:p>
+      <w:pPr>
+        <w:widowControl w:val="0"/>
+        <w:autoSpaceDE w:val="0"/>
+        <w:autoSpaceDN w:val="0"/>
+        <w:adjustRightInd w:val="0"/>
+        <w:spacing w:line="240" w:lineRule="auto"/>
+        <w:jc w:val="both"/>
+        <w:rPr>
+          <w:rFonts w:ascii="Segoe UI" w:hAnsi="Segoe UI" w:cs="Segoe UI"/>
+          <w:color w:val="2E414F"/>
+          <w:sz w:val="21"/>
+          <w:szCs w:val="21"/>
+          <w:shd w:val="clear" w:color="auto" w:fill="FFFFFF"/>
+        </w:rPr>
+      </w:pPr>
+    </w:p>
+    <w:p>
+      <w:pPr>
+        <w:pStyle w:val="Heading4"/>
+        <w:spacing w:before="0" w:line="360" w:lineRule="atLeast"/>
+        <w:rPr>
+          <w:rFonts w:ascii="Segoe UI" w:hAnsi="Segoe UI" w:cs="Segoe UI"/>
+          <w:color w:val="000000"/>
+          <w:sz w:val="21"/>
+          <w:szCs w:val="21"/>
+        </w:rPr>
+      </w:pPr>
+      <w:r>
+        <w:rPr>
+          <w:rFonts w:ascii="Segoe UI" w:hAnsi="Segoe UI" w:cs="Segoe UI"/>
+          <w:b/>
+          <w:bCs/>
+          <w:color w:val="000000"/>
+          <w:sz w:val="21"/>
+          <w:szCs w:val="21"/>
+        </w:rPr>
+        <w:t>Eecs.ucf.edu. (2018). </w:t>
+      </w:r>
+      <w:r>
+        <w:rPr>
+          <w:rFonts w:ascii="Segoe UI" w:hAnsi="Segoe UI" w:cs="Segoe UI"/>
+          <w:b/>
+          <w:bCs/>
+          <w:i w:val="0"/>
+          <w:iCs w:val="0"/>
+          <w:color w:val="000000"/>
+          <w:sz w:val="21"/>
+          <w:szCs w:val="21"/>
+        </w:rPr>
+        <w:t>JML Reference Manual: JML Reference Manual</w:t>
+      </w:r>
+      <w:r>
+        <w:rPr>
+          <w:rFonts w:ascii="Segoe UI" w:hAnsi="Segoe UI" w:cs="Segoe UI"/>
+          <w:b/>
+          <w:bCs/>
+          <w:color w:val="000000"/>
+          <w:sz w:val="21"/>
+          <w:szCs w:val="21"/>
+        </w:rPr>
+        <w:t>. [online] Available at: http://www.eecs.ucf.edu/~leavens/JML/jmlrefman/jmlrefman.html [Accessed 13 May 2018].</w:t>
+      </w:r>
+    </w:p>
+    <w:p>
+      <w:pPr>
+        <w:widowControl w:val="0"/>
+        <w:autoSpaceDE w:val="0"/>
+        <w:autoSpaceDN w:val="0"/>
+        <w:adjustRightInd w:val="0"/>
+        <w:spacing w:line="240" w:lineRule="auto"/>
+        <w:jc w:val="both"/>
+      </w:pPr>
+    </w:p>
+    <w:p>
+      <w:pPr>
+        <w:numPr>
+          <w:ilvl w:val="0"/>
+          <w:numId w:val="28"/>
+        </w:numPr>
+        <w:shd w:val="clear" w:color="auto" w:fill="F0F0F0"/>
+        <w:spacing w:before="100" w:beforeAutospacing="1" w:after="100" w:afterAutospacing="1" w:line="240" w:lineRule="auto"/>
+        <w:rPr>
+          <w:rFonts w:ascii="Helvetica" w:eastAsia="Times New Roman" w:hAnsi="Helvetica" w:cs="Times New Roman"/>
+          <w:color w:val="333333"/>
+          <w:sz w:val="20"/>
+          <w:szCs w:val="20"/>
+          <w:lang w:val="en-GB" w:eastAsia="en-GB"/>
+        </w:rPr>
+      </w:pPr>
+      <w:r>
+        <w:rPr>
+          <w:rFonts w:ascii="Helvetica" w:eastAsia="Times New Roman" w:hAnsi="Helvetica" w:cs="Times New Roman"/>
+          <w:color w:val="333333"/>
+          <w:sz w:val="20"/>
+          <w:szCs w:val="20"/>
+          <w:lang w:val="en-GB" w:eastAsia="en-GB"/>
+        </w:rPr>
+        <w:t xml:space="preserve">Leavens, G.T., </w:t>
+      </w:r>
+      <w:proofErr w:type="spellStart"/>
+      <w:r>
+        <w:rPr>
+          <w:rFonts w:ascii="Helvetica" w:eastAsia="Times New Roman" w:hAnsi="Helvetica" w:cs="Times New Roman"/>
+          <w:color w:val="333333"/>
+          <w:sz w:val="20"/>
+          <w:szCs w:val="20"/>
+          <w:lang w:val="en-GB" w:eastAsia="en-GB"/>
+        </w:rPr>
+        <w:t>Kiniry</w:t>
+      </w:r>
+      <w:proofErr w:type="spellEnd"/>
+      <w:r>
+        <w:rPr>
+          <w:rFonts w:ascii="Helvetica" w:eastAsia="Times New Roman" w:hAnsi="Helvetica" w:cs="Times New Roman"/>
+          <w:color w:val="333333"/>
+          <w:sz w:val="20"/>
+          <w:szCs w:val="20"/>
+          <w:lang w:val="en-GB" w:eastAsia="en-GB"/>
+        </w:rPr>
+        <w:t xml:space="preserve">, J.R. &amp; Poll, E. 2007, "A JML Tutorial: Modular Specification and Verification of Functional </w:t>
+      </w:r>
+      <w:proofErr w:type="spellStart"/>
+      <w:r>
+        <w:rPr>
+          <w:rFonts w:ascii="Helvetica" w:eastAsia="Times New Roman" w:hAnsi="Helvetica" w:cs="Times New Roman"/>
+          <w:color w:val="333333"/>
+          <w:sz w:val="20"/>
+          <w:szCs w:val="20"/>
+          <w:lang w:val="en-GB" w:eastAsia="en-GB"/>
+        </w:rPr>
+        <w:t>Behavior</w:t>
+      </w:r>
+      <w:proofErr w:type="spellEnd"/>
+      <w:r>
+        <w:rPr>
+          <w:rFonts w:ascii="Helvetica" w:eastAsia="Times New Roman" w:hAnsi="Helvetica" w:cs="Times New Roman"/>
+          <w:color w:val="333333"/>
+          <w:sz w:val="20"/>
+          <w:szCs w:val="20"/>
+          <w:lang w:val="en-GB" w:eastAsia="en-GB"/>
+        </w:rPr>
+        <w:t xml:space="preserve"> for Java" in Springer Berlin Heidelberg, Berlin, Heidelberg, pp. 37-37.</w:t>
+      </w:r>
+    </w:p>
+    <w:p>
+      <w:pPr>
+        <w:pStyle w:val="Heading4"/>
+        <w:spacing w:before="0" w:line="360" w:lineRule="atLeast"/>
+        <w:rPr>
+          <w:rFonts w:ascii="Segoe UI" w:hAnsi="Segoe UI" w:cs="Segoe UI"/>
+          <w:color w:val="000000"/>
+          <w:sz w:val="21"/>
+          <w:szCs w:val="21"/>
+        </w:rPr>
+      </w:pPr>
+      <w:r>
+        <w:rPr>
+          <w:rFonts w:ascii="Segoe UI" w:hAnsi="Segoe UI" w:cs="Segoe UI"/>
+          <w:b/>
+          <w:bCs/>
+          <w:color w:val="000000"/>
+          <w:sz w:val="21"/>
+          <w:szCs w:val="21"/>
+        </w:rPr>
+        <w:lastRenderedPageBreak/>
+        <w:t>Cs.ru.nl. (2018). </w:t>
+      </w:r>
+      <w:proofErr w:type="gramStart"/>
+      <w:r>
+        <w:rPr>
+          <w:rFonts w:ascii="Segoe UI" w:hAnsi="Segoe UI" w:cs="Segoe UI"/>
+          <w:b/>
+          <w:bCs/>
+          <w:i w:val="0"/>
+          <w:iCs w:val="0"/>
+          <w:color w:val="000000"/>
+          <w:sz w:val="21"/>
+          <w:szCs w:val="21"/>
+        </w:rPr>
+        <w:t>Talks </w:t>
+      </w:r>
+      <w:r>
+        <w:rPr>
+          <w:rFonts w:ascii="Segoe UI" w:hAnsi="Segoe UI" w:cs="Segoe UI"/>
+          <w:b/>
+          <w:bCs/>
+          <w:color w:val="000000"/>
+          <w:sz w:val="21"/>
+          <w:szCs w:val="21"/>
+        </w:rPr>
+        <w:t>.</w:t>
+      </w:r>
+      <w:proofErr w:type="gramEnd"/>
+      <w:r>
+        <w:rPr>
+          <w:rFonts w:ascii="Segoe UI" w:hAnsi="Segoe UI" w:cs="Segoe UI"/>
+          <w:b/>
+          <w:bCs/>
+          <w:color w:val="000000"/>
+          <w:sz w:val="21"/>
+          <w:szCs w:val="21"/>
+        </w:rPr>
+        <w:t xml:space="preserve"> [online] Available at: https://www.cs.ru.nl/E.Poll/talks/ [Accessed 13 May 2018].</w:t>
+      </w:r>
+    </w:p>
+    <w:p>
+      <w:pPr>
+        <w:widowControl w:val="0"/>
+        <w:autoSpaceDE w:val="0"/>
+        <w:autoSpaceDN w:val="0"/>
+        <w:adjustRightInd w:val="0"/>
+        <w:spacing w:line="240" w:lineRule="auto"/>
+        <w:jc w:val="both"/>
+      </w:pPr>
+    </w:p>
+    <w:p>
+      <w:pPr>
+        <w:numPr>
+          <w:ilvl w:val="0"/>
+          <w:numId w:val="30"/>
+        </w:numPr>
+        <w:shd w:val="clear" w:color="auto" w:fill="F0F0F0"/>
+        <w:spacing w:before="100" w:beforeAutospacing="1" w:after="100" w:afterAutospacing="1" w:line="240" w:lineRule="auto"/>
+        <w:rPr>
+          <w:rFonts w:ascii="Helvetica" w:eastAsia="Times New Roman" w:hAnsi="Helvetica" w:cs="Times New Roman"/>
+          <w:color w:val="333333"/>
+          <w:sz w:val="20"/>
+          <w:szCs w:val="20"/>
+          <w:lang w:val="en-GB" w:eastAsia="en-GB"/>
+        </w:rPr>
+      </w:pPr>
+      <w:proofErr w:type="spellStart"/>
+      <w:r>
+        <w:rPr>
+          <w:rFonts w:ascii="Helvetica" w:eastAsia="Times New Roman" w:hAnsi="Helvetica" w:cs="Times New Roman"/>
+          <w:color w:val="333333"/>
+          <w:sz w:val="20"/>
+          <w:szCs w:val="20"/>
+          <w:lang w:val="en-GB" w:eastAsia="en-GB"/>
+        </w:rPr>
+        <w:t>Kiniry</w:t>
+      </w:r>
+      <w:proofErr w:type="spellEnd"/>
+      <w:r>
+        <w:rPr>
+          <w:rFonts w:ascii="Helvetica" w:eastAsia="Times New Roman" w:hAnsi="Helvetica" w:cs="Times New Roman"/>
+          <w:color w:val="333333"/>
+          <w:sz w:val="20"/>
+          <w:szCs w:val="20"/>
+          <w:lang w:val="en-GB" w:eastAsia="en-GB"/>
+        </w:rPr>
+        <w:t xml:space="preserve">, J., </w:t>
+      </w:r>
+      <w:proofErr w:type="spellStart"/>
+      <w:r>
+        <w:rPr>
+          <w:rFonts w:ascii="Helvetica" w:eastAsia="Times New Roman" w:hAnsi="Helvetica" w:cs="Times New Roman"/>
+          <w:color w:val="333333"/>
+          <w:sz w:val="20"/>
+          <w:szCs w:val="20"/>
+          <w:lang w:val="en-GB" w:eastAsia="en-GB"/>
+        </w:rPr>
+        <w:t>Morkan</w:t>
+      </w:r>
+      <w:proofErr w:type="spellEnd"/>
+      <w:r>
+        <w:rPr>
+          <w:rFonts w:ascii="Helvetica" w:eastAsia="Times New Roman" w:hAnsi="Helvetica" w:cs="Times New Roman"/>
+          <w:color w:val="333333"/>
+          <w:sz w:val="20"/>
+          <w:szCs w:val="20"/>
+          <w:lang w:val="en-GB" w:eastAsia="en-GB"/>
+        </w:rPr>
+        <w:t xml:space="preserve">, A. &amp; </w:t>
+      </w:r>
+      <w:proofErr w:type="spellStart"/>
+      <w:r>
+        <w:rPr>
+          <w:rFonts w:ascii="Helvetica" w:eastAsia="Times New Roman" w:hAnsi="Helvetica" w:cs="Times New Roman"/>
+          <w:color w:val="333333"/>
+          <w:sz w:val="20"/>
+          <w:szCs w:val="20"/>
+          <w:lang w:val="en-GB" w:eastAsia="en-GB"/>
+        </w:rPr>
+        <w:t>Denby</w:t>
+      </w:r>
+      <w:proofErr w:type="spellEnd"/>
+      <w:r>
+        <w:rPr>
+          <w:rFonts w:ascii="Helvetica" w:eastAsia="Times New Roman" w:hAnsi="Helvetica" w:cs="Times New Roman"/>
+          <w:color w:val="333333"/>
+          <w:sz w:val="20"/>
+          <w:szCs w:val="20"/>
+          <w:lang w:val="en-GB" w:eastAsia="en-GB"/>
+        </w:rPr>
+        <w:t>, B. 2006, "Soundness and completeness warnings in ESC/Java2", ACM</w:t>
+      </w:r>
+      <w:proofErr w:type="gramStart"/>
+      <w:r>
+        <w:rPr>
+          <w:rFonts w:ascii="Helvetica" w:eastAsia="Times New Roman" w:hAnsi="Helvetica" w:cs="Times New Roman"/>
+          <w:color w:val="333333"/>
+          <w:sz w:val="20"/>
+          <w:szCs w:val="20"/>
+          <w:lang w:val="en-GB" w:eastAsia="en-GB"/>
+        </w:rPr>
+        <w:t>, ,</w:t>
+      </w:r>
+      <w:proofErr w:type="gramEnd"/>
+      <w:r>
+        <w:rPr>
+          <w:rFonts w:ascii="Helvetica" w:eastAsia="Times New Roman" w:hAnsi="Helvetica" w:cs="Times New Roman"/>
+          <w:color w:val="333333"/>
+          <w:sz w:val="20"/>
+          <w:szCs w:val="20"/>
+          <w:lang w:val="en-GB" w:eastAsia="en-GB"/>
+        </w:rPr>
+        <w:t xml:space="preserve"> pp. 19.</w:t>
+      </w:r>
+    </w:p>
+    <w:p>
+      <w:pPr>
+        <w:pStyle w:val="Heading4"/>
+        <w:spacing w:before="0" w:line="360" w:lineRule="atLeast"/>
+        <w:rPr>
+          <w:rFonts w:ascii="Segoe UI" w:hAnsi="Segoe UI" w:cs="Segoe UI"/>
+          <w:color w:val="000000"/>
+          <w:sz w:val="21"/>
+          <w:szCs w:val="21"/>
+        </w:rPr>
+      </w:pPr>
+      <w:r>
+        <w:rPr>
+          <w:rFonts w:ascii="Segoe UI" w:hAnsi="Segoe UI" w:cs="Segoe UI"/>
+          <w:b/>
+          <w:bCs/>
+          <w:color w:val="000000"/>
+          <w:sz w:val="21"/>
+          <w:szCs w:val="21"/>
+        </w:rPr>
+        <w:t>Kindsoftware.com. (2018). [online] Available at: http://kindsoftware.com/documents/talks/KSU_ESCJava2_Object_Logic.pdf [Accessed 13 May 2018].</w:t>
+      </w:r>
+    </w:p>
+    <w:p>
+      <w:pPr>
+        <w:widowControl w:val="0"/>
+        <w:autoSpaceDE w:val="0"/>
+        <w:autoSpaceDN w:val="0"/>
+        <w:adjustRightInd w:val="0"/>
+        <w:spacing w:line="240" w:lineRule="auto"/>
+        <w:jc w:val="both"/>
+      </w:pPr>
+    </w:p>
+    <w:p>
+      <w:pPr>
+        <w:numPr>
+          <w:ilvl w:val="0"/>
+          <w:numId w:val="31"/>
+        </w:numPr>
+        <w:shd w:val="clear" w:color="auto" w:fill="F0F0F0"/>
+        <w:spacing w:before="100" w:beforeAutospacing="1" w:after="100" w:afterAutospacing="1" w:line="240" w:lineRule="auto"/>
+        <w:rPr>
+          <w:rFonts w:ascii="Helvetica" w:eastAsia="Times New Roman" w:hAnsi="Helvetica" w:cs="Times New Roman"/>
+          <w:color w:val="333333"/>
+          <w:sz w:val="20"/>
+          <w:szCs w:val="20"/>
+          <w:lang w:val="en-GB" w:eastAsia="en-GB"/>
+        </w:rPr>
+      </w:pPr>
+      <w:proofErr w:type="spellStart"/>
+      <w:r>
+        <w:rPr>
+          <w:rFonts w:ascii="Helvetica" w:eastAsia="Times New Roman" w:hAnsi="Helvetica" w:cs="Times New Roman"/>
+          <w:color w:val="333333"/>
+          <w:sz w:val="20"/>
+          <w:szCs w:val="20"/>
+          <w:lang w:val="en-GB" w:eastAsia="en-GB"/>
+        </w:rPr>
+        <w:t>Cok</w:t>
+      </w:r>
+      <w:proofErr w:type="spellEnd"/>
+      <w:r>
+        <w:rPr>
+          <w:rFonts w:ascii="Helvetica" w:eastAsia="Times New Roman" w:hAnsi="Helvetica" w:cs="Times New Roman"/>
+          <w:color w:val="333333"/>
+          <w:sz w:val="20"/>
+          <w:szCs w:val="20"/>
+          <w:lang w:val="en-GB" w:eastAsia="en-GB"/>
+        </w:rPr>
+        <w:t xml:space="preserve">, D.R. &amp; </w:t>
+      </w:r>
+      <w:proofErr w:type="spellStart"/>
+      <w:r>
+        <w:rPr>
+          <w:rFonts w:ascii="Helvetica" w:eastAsia="Times New Roman" w:hAnsi="Helvetica" w:cs="Times New Roman"/>
+          <w:color w:val="333333"/>
+          <w:sz w:val="20"/>
+          <w:szCs w:val="20"/>
+          <w:lang w:val="en-GB" w:eastAsia="en-GB"/>
+        </w:rPr>
+        <w:t>Kiniry</w:t>
+      </w:r>
+      <w:proofErr w:type="spellEnd"/>
+      <w:r>
+        <w:rPr>
+          <w:rFonts w:ascii="Helvetica" w:eastAsia="Times New Roman" w:hAnsi="Helvetica" w:cs="Times New Roman"/>
+          <w:color w:val="333333"/>
+          <w:sz w:val="20"/>
+          <w:szCs w:val="20"/>
+          <w:lang w:val="en-GB" w:eastAsia="en-GB"/>
+        </w:rPr>
+        <w:t xml:space="preserve">, J.R. 2005, "ESC/Java2: Uniting ESC/Java and JML: Progress and Issues in Building and Using ESC/Java2, </w:t>
+      </w:r>
+      <w:proofErr w:type="gramStart"/>
+      <w:r>
+        <w:rPr>
+          <w:rFonts w:ascii="Helvetica" w:eastAsia="Times New Roman" w:hAnsi="Helvetica" w:cs="Times New Roman"/>
+          <w:color w:val="333333"/>
+          <w:sz w:val="20"/>
+          <w:szCs w:val="20"/>
+          <w:lang w:val="en-GB" w:eastAsia="en-GB"/>
+        </w:rPr>
+        <w:t>Including</w:t>
+      </w:r>
+      <w:proofErr w:type="gramEnd"/>
+      <w:r>
+        <w:rPr>
+          <w:rFonts w:ascii="Helvetica" w:eastAsia="Times New Roman" w:hAnsi="Helvetica" w:cs="Times New Roman"/>
+          <w:color w:val="333333"/>
+          <w:sz w:val="20"/>
+          <w:szCs w:val="20"/>
+          <w:lang w:val="en-GB" w:eastAsia="en-GB"/>
+        </w:rPr>
+        <w:t xml:space="preserve"> a Case Study Involving the Use of the Tool to Verify Portions of an Internet Voting Tally System" in Springer Berlin Heidelberg, Berlin, Heidelberg, pp. 108-128.</w:t>
+      </w:r>
+    </w:p>
+    <w:p>
+      <w:pPr>
+        <w:widowControl w:val="0"/>
+        <w:autoSpaceDE w:val="0"/>
+        <w:autoSpaceDN w:val="0"/>
+        <w:adjustRightInd w:val="0"/>
+        <w:spacing w:line="240" w:lineRule="auto"/>
+        <w:jc w:val="both"/>
+      </w:pPr>
+      <w:bookmarkStart w:id="89" w:name="_GoBack"/>
+      <w:bookmarkEnd w:id="89"/>
     </w:p>
     <w:p>
       <w:pPr>
@@ -13507,7 +14718,7 @@
           <v:shape id="_x0000_i1025" type="#_x0000_t75" style="width:405.75pt;height:177.75pt;mso-position-horizontal:absolute" o:ole="">
             <v:imagedata r:id="rId13" o:title="" croptop="30972f" cropbottom="6883f" cropleft="4129f" cropright="12904f"/>
           </v:shape>
-          <o:OLEObject Type="Embed" ProgID="PowerPoint.Slide.12" ShapeID="_x0000_i1025" DrawAspect="Content" ObjectID="_1587722364" r:id="rId14"/>
+          <o:OLEObject Type="Embed" ProgID="PowerPoint.Slide.12" ShapeID="_x0000_i1025" DrawAspect="Content" ObjectID="_1587728715" r:id="rId14"/>
         </w:object>
       </w:r>
     </w:p>
@@ -15414,7 +16625,7 @@
           <w:rPr>
             <w:noProof/>
           </w:rPr>
-          <w:t>ii</w:t>
+          <w:t>iv</w:t>
         </w:r>
         <w:r>
           <w:rPr>
@@ -15467,7 +16678,7 @@
           <w:rPr>
             <w:noProof/>
           </w:rPr>
-          <w:t>2</w:t>
+          <w:t>12</w:t>
         </w:r>
         <w:r>
           <w:rPr>
@@ -15956,6 +17167,155 @@
     </w:lvl>
   </w:abstractNum>
   <w:abstractNum w:abstractNumId="12" w15:restartNumberingAfterBreak="0">
+    <w:nsid w:val="02E96013"/>
+    <w:multiLevelType w:val="multilevel"/>
+    <w:tmpl w:val="2DE4D2C0"/>
+    <w:lvl w:ilvl="0">
+      <w:start w:val="1"/>
+      <w:numFmt w:val="bullet"/>
+      <w:lvlText w:val=""/>
+      <w:lvlJc w:val="left"/>
+      <w:pPr>
+        <w:tabs>
+          <w:tab w:val="num" w:pos="720"/>
+        </w:tabs>
+        <w:ind w:left="720" w:hanging="360"/>
+      </w:pPr>
+      <w:rPr>
+        <w:rFonts w:ascii="Symbol" w:hAnsi="Symbol" w:hint="default"/>
+        <w:sz w:val="20"/>
+      </w:rPr>
+    </w:lvl>
+    <w:lvl w:ilvl="1" w:tentative="1">
+      <w:start w:val="1"/>
+      <w:numFmt w:val="bullet"/>
+      <w:lvlText w:val="o"/>
+      <w:lvlJc w:val="left"/>
+      <w:pPr>
+        <w:tabs>
+          <w:tab w:val="num" w:pos="1440"/>
+        </w:tabs>
+        <w:ind w:left="1440" w:hanging="360"/>
+      </w:pPr>
+      <w:rPr>
+        <w:rFonts w:ascii="Courier New" w:hAnsi="Courier New" w:hint="default"/>
+        <w:sz w:val="20"/>
+      </w:rPr>
+    </w:lvl>
+    <w:lvl w:ilvl="2" w:tentative="1">
+      <w:start w:val="1"/>
+      <w:numFmt w:val="bullet"/>
+      <w:lvlText w:val=""/>
+      <w:lvlJc w:val="left"/>
+      <w:pPr>
+        <w:tabs>
+          <w:tab w:val="num" w:pos="2160"/>
+        </w:tabs>
+        <w:ind w:left="2160" w:hanging="360"/>
+      </w:pPr>
+      <w:rPr>
+        <w:rFonts w:ascii="Wingdings" w:hAnsi="Wingdings" w:hint="default"/>
+        <w:sz w:val="20"/>
+      </w:rPr>
+    </w:lvl>
+    <w:lvl w:ilvl="3" w:tentative="1">
+      <w:start w:val="1"/>
+      <w:numFmt w:val="bullet"/>
+      <w:lvlText w:val=""/>
+      <w:lvlJc w:val="left"/>
+      <w:pPr>
+        <w:tabs>
+          <w:tab w:val="num" w:pos="2880"/>
+        </w:tabs>
+        <w:ind w:left="2880" w:hanging="360"/>
+      </w:pPr>
+      <w:rPr>
+        <w:rFonts w:ascii="Wingdings" w:hAnsi="Wingdings" w:hint="default"/>
+        <w:sz w:val="20"/>
+      </w:rPr>
+    </w:lvl>
+    <w:lvl w:ilvl="4" w:tentative="1">
+      <w:start w:val="1"/>
+      <w:numFmt w:val="bullet"/>
+      <w:lvlText w:val=""/>
+      <w:lvlJc w:val="left"/>
+      <w:pPr>
+        <w:tabs>
+          <w:tab w:val="num" w:pos="3600"/>
+        </w:tabs>
+        <w:ind w:left="3600" w:hanging="360"/>
+      </w:pPr>
+      <w:rPr>
+        <w:rFonts w:ascii="Wingdings" w:hAnsi="Wingdings" w:hint="default"/>
+        <w:sz w:val="20"/>
+      </w:rPr>
+    </w:lvl>
+    <w:lvl w:ilvl="5" w:tentative="1">
+      <w:start w:val="1"/>
+      <w:numFmt w:val="bullet"/>
+      <w:lvlText w:val=""/>
+      <w:lvlJc w:val="left"/>
+      <w:pPr>
+        <w:tabs>
+          <w:tab w:val="num" w:pos="4320"/>
+        </w:tabs>
+        <w:ind w:left="4320" w:hanging="360"/>
+      </w:pPr>
+      <w:rPr>
+        <w:rFonts w:ascii="Wingdings" w:hAnsi="Wingdings" w:hint="default"/>
+        <w:sz w:val="20"/>
+      </w:rPr>
+    </w:lvl>
+    <w:lvl w:ilvl="6" w:tentative="1">
+      <w:start w:val="1"/>
+      <w:numFmt w:val="bullet"/>
+      <w:lvlText w:val=""/>
+      <w:lvlJc w:val="left"/>
+      <w:pPr>
+        <w:tabs>
+          <w:tab w:val="num" w:pos="5040"/>
+        </w:tabs>
+        <w:ind w:left="5040" w:hanging="360"/>
+      </w:pPr>
+      <w:rPr>
+        <w:rFonts w:ascii="Wingdings" w:hAnsi="Wingdings" w:hint="default"/>
+        <w:sz w:val="20"/>
+      </w:rPr>
+    </w:lvl>
+    <w:lvl w:ilvl="7" w:tentative="1">
+      <w:start w:val="1"/>
+      <w:numFmt w:val="bullet"/>
+      <w:lvlText w:val=""/>
+      <w:lvlJc w:val="left"/>
+      <w:pPr>
+        <w:tabs>
+          <w:tab w:val="num" w:pos="5760"/>
+        </w:tabs>
+        <w:ind w:left="5760" w:hanging="360"/>
+      </w:pPr>
+      <w:rPr>
+        <w:rFonts w:ascii="Wingdings" w:hAnsi="Wingdings" w:hint="default"/>
+        <w:sz w:val="20"/>
+      </w:rPr>
+    </w:lvl>
+    <w:lvl w:ilvl="8" w:tentative="1">
+      <w:start w:val="1"/>
+      <w:numFmt w:val="bullet"/>
+      <w:lvlText w:val=""/>
+      <w:lvlJc w:val="left"/>
+      <w:pPr>
+        <w:tabs>
+          <w:tab w:val="num" w:pos="6480"/>
+        </w:tabs>
+        <w:ind w:left="6480" w:hanging="360"/>
+      </w:pPr>
+      <w:rPr>
+        <w:rFonts w:ascii="Wingdings" w:hAnsi="Wingdings" w:hint="default"/>
+        <w:sz w:val="20"/>
+      </w:rPr>
+    </w:lvl>
+  </w:abstractNum>
+  <w:abstractNum w:abstractNumId="13" w15:restartNumberingAfterBreak="0">
     <w:nsid w:val="0A8366AE"/>
     <w:multiLevelType w:val="hybridMultilevel"/>
     <w:tmpl w:val="FBA48D7C"/>
@@ -16044,7 +17404,269 @@
       </w:pPr>
     </w:lvl>
   </w:abstractNum>
-  <w:abstractNum w:abstractNumId="13" w15:restartNumberingAfterBreak="0">
+  <w:abstractNum w:abstractNumId="14" w15:restartNumberingAfterBreak="0">
+    <w:nsid w:val="0B840AA7"/>
+    <w:multiLevelType w:val="hybridMultilevel"/>
+    <w:tmpl w:val="B2B0B786"/>
+    <w:lvl w:ilvl="0" w:tplc="08090001">
+      <w:start w:val="1"/>
+      <w:numFmt w:val="bullet"/>
+      <w:lvlText w:val=""/>
+      <w:lvlJc w:val="left"/>
+      <w:pPr>
+        <w:ind w:left="720" w:hanging="360"/>
+      </w:pPr>
+      <w:rPr>
+        <w:rFonts w:ascii="Symbol" w:hAnsi="Symbol" w:hint="default"/>
+      </w:rPr>
+    </w:lvl>
+    <w:lvl w:ilvl="1" w:tplc="08090003" w:tentative="1">
+      <w:start w:val="1"/>
+      <w:numFmt w:val="bullet"/>
+      <w:lvlText w:val="o"/>
+      <w:lvlJc w:val="left"/>
+      <w:pPr>
+        <w:ind w:left="1440" w:hanging="360"/>
+      </w:pPr>
+      <w:rPr>
+        <w:rFonts w:ascii="Courier New" w:hAnsi="Courier New" w:cs="Courier New" w:hint="default"/>
+      </w:rPr>
+    </w:lvl>
+    <w:lvl w:ilvl="2" w:tplc="08090005" w:tentative="1">
+      <w:start w:val="1"/>
+      <w:numFmt w:val="bullet"/>
+      <w:lvlText w:val=""/>
+      <w:lvlJc w:val="left"/>
+      <w:pPr>
+        <w:ind w:left="2160" w:hanging="360"/>
+      </w:pPr>
+      <w:rPr>
+        <w:rFonts w:ascii="Wingdings" w:hAnsi="Wingdings" w:hint="default"/>
+      </w:rPr>
+    </w:lvl>
+    <w:lvl w:ilvl="3" w:tplc="08090001" w:tentative="1">
+      <w:start w:val="1"/>
+      <w:numFmt w:val="bullet"/>
+      <w:lvlText w:val=""/>
+      <w:lvlJc w:val="left"/>
+      <w:pPr>
+        <w:ind w:left="2880" w:hanging="360"/>
+      </w:pPr>
+      <w:rPr>
+        <w:rFonts w:ascii="Symbol" w:hAnsi="Symbol" w:hint="default"/>
+      </w:rPr>
+    </w:lvl>
+    <w:lvl w:ilvl="4" w:tplc="08090003" w:tentative="1">
+      <w:start w:val="1"/>
+      <w:numFmt w:val="bullet"/>
+      <w:lvlText w:val="o"/>
+      <w:lvlJc w:val="left"/>
+      <w:pPr>
+        <w:ind w:left="3600" w:hanging="360"/>
+      </w:pPr>
+      <w:rPr>
+        <w:rFonts w:ascii="Courier New" w:hAnsi="Courier New" w:cs="Courier New" w:hint="default"/>
+      </w:rPr>
+    </w:lvl>
+    <w:lvl w:ilvl="5" w:tplc="08090005" w:tentative="1">
+      <w:start w:val="1"/>
+      <w:numFmt w:val="bullet"/>
+      <w:lvlText w:val=""/>
+      <w:lvlJc w:val="left"/>
+      <w:pPr>
+        <w:ind w:left="4320" w:hanging="360"/>
+      </w:pPr>
+      <w:rPr>
+        <w:rFonts w:ascii="Wingdings" w:hAnsi="Wingdings" w:hint="default"/>
+      </w:rPr>
+    </w:lvl>
+    <w:lvl w:ilvl="6" w:tplc="08090001" w:tentative="1">
+      <w:start w:val="1"/>
+      <w:numFmt w:val="bullet"/>
+      <w:lvlText w:val=""/>
+      <w:lvlJc w:val="left"/>
+      <w:pPr>
+        <w:ind w:left="5040" w:hanging="360"/>
+      </w:pPr>
+      <w:rPr>
+        <w:rFonts w:ascii="Symbol" w:hAnsi="Symbol" w:hint="default"/>
+      </w:rPr>
+    </w:lvl>
+    <w:lvl w:ilvl="7" w:tplc="08090003" w:tentative="1">
+      <w:start w:val="1"/>
+      <w:numFmt w:val="bullet"/>
+      <w:lvlText w:val="o"/>
+      <w:lvlJc w:val="left"/>
+      <w:pPr>
+        <w:ind w:left="5760" w:hanging="360"/>
+      </w:pPr>
+      <w:rPr>
+        <w:rFonts w:ascii="Courier New" w:hAnsi="Courier New" w:cs="Courier New" w:hint="default"/>
+      </w:rPr>
+    </w:lvl>
+    <w:lvl w:ilvl="8" w:tplc="08090005" w:tentative="1">
+      <w:start w:val="1"/>
+      <w:numFmt w:val="bullet"/>
+      <w:lvlText w:val=""/>
+      <w:lvlJc w:val="left"/>
+      <w:pPr>
+        <w:ind w:left="6480" w:hanging="360"/>
+      </w:pPr>
+      <w:rPr>
+        <w:rFonts w:ascii="Wingdings" w:hAnsi="Wingdings" w:hint="default"/>
+      </w:rPr>
+    </w:lvl>
+  </w:abstractNum>
+  <w:abstractNum w:abstractNumId="15" w15:restartNumberingAfterBreak="0">
+    <w:nsid w:val="17AA0F25"/>
+    <w:multiLevelType w:val="multilevel"/>
+    <w:tmpl w:val="582E668E"/>
+    <w:lvl w:ilvl="0">
+      <w:start w:val="1"/>
+      <w:numFmt w:val="bullet"/>
+      <w:lvlText w:val=""/>
+      <w:lvlJc w:val="left"/>
+      <w:pPr>
+        <w:tabs>
+          <w:tab w:val="num" w:pos="720"/>
+        </w:tabs>
+        <w:ind w:left="720" w:hanging="360"/>
+      </w:pPr>
+      <w:rPr>
+        <w:rFonts w:ascii="Symbol" w:hAnsi="Symbol" w:hint="default"/>
+        <w:sz w:val="20"/>
+      </w:rPr>
+    </w:lvl>
+    <w:lvl w:ilvl="1" w:tentative="1">
+      <w:start w:val="1"/>
+      <w:numFmt w:val="bullet"/>
+      <w:lvlText w:val="o"/>
+      <w:lvlJc w:val="left"/>
+      <w:pPr>
+        <w:tabs>
+          <w:tab w:val="num" w:pos="1440"/>
+        </w:tabs>
+        <w:ind w:left="1440" w:hanging="360"/>
+      </w:pPr>
+      <w:rPr>
+        <w:rFonts w:ascii="Courier New" w:hAnsi="Courier New" w:hint="default"/>
+        <w:sz w:val="20"/>
+      </w:rPr>
+    </w:lvl>
+    <w:lvl w:ilvl="2" w:tentative="1">
+      <w:start w:val="1"/>
+      <w:numFmt w:val="bullet"/>
+      <w:lvlText w:val=""/>
+      <w:lvlJc w:val="left"/>
+      <w:pPr>
+        <w:tabs>
+          <w:tab w:val="num" w:pos="2160"/>
+        </w:tabs>
+        <w:ind w:left="2160" w:hanging="360"/>
+      </w:pPr>
+      <w:rPr>
+        <w:rFonts w:ascii="Wingdings" w:hAnsi="Wingdings" w:hint="default"/>
+        <w:sz w:val="20"/>
+      </w:rPr>
+    </w:lvl>
+    <w:lvl w:ilvl="3" w:tentative="1">
+      <w:start w:val="1"/>
+      <w:numFmt w:val="bullet"/>
+      <w:lvlText w:val=""/>
+      <w:lvlJc w:val="left"/>
+      <w:pPr>
+        <w:tabs>
+          <w:tab w:val="num" w:pos="2880"/>
+        </w:tabs>
+        <w:ind w:left="2880" w:hanging="360"/>
+      </w:pPr>
+      <w:rPr>
+        <w:rFonts w:ascii="Wingdings" w:hAnsi="Wingdings" w:hint="default"/>
+        <w:sz w:val="20"/>
+      </w:rPr>
+    </w:lvl>
+    <w:lvl w:ilvl="4" w:tentative="1">
+      <w:start w:val="1"/>
+      <w:numFmt w:val="bullet"/>
+      <w:lvlText w:val=""/>
+      <w:lvlJc w:val="left"/>
+      <w:pPr>
+        <w:tabs>
+          <w:tab w:val="num" w:pos="3600"/>
+        </w:tabs>
+        <w:ind w:left="3600" w:hanging="360"/>
+      </w:pPr>
+      <w:rPr>
+        <w:rFonts w:ascii="Wingdings" w:hAnsi="Wingdings" w:hint="default"/>
+        <w:sz w:val="20"/>
+      </w:rPr>
+    </w:lvl>
+    <w:lvl w:ilvl="5" w:tentative="1">
+      <w:start w:val="1"/>
+      <w:numFmt w:val="bullet"/>
+      <w:lvlText w:val=""/>
+      <w:lvlJc w:val="left"/>
+      <w:pPr>
+        <w:tabs>
+          <w:tab w:val="num" w:pos="4320"/>
+        </w:tabs>
+        <w:ind w:left="4320" w:hanging="360"/>
+      </w:pPr>
+      <w:rPr>
+        <w:rFonts w:ascii="Wingdings" w:hAnsi="Wingdings" w:hint="default"/>
+        <w:sz w:val="20"/>
+      </w:rPr>
+    </w:lvl>
+    <w:lvl w:ilvl="6" w:tentative="1">
+      <w:start w:val="1"/>
+      <w:numFmt w:val="bullet"/>
+      <w:lvlText w:val=""/>
+      <w:lvlJc w:val="left"/>
+      <w:pPr>
+        <w:tabs>
+          <w:tab w:val="num" w:pos="5040"/>
+        </w:tabs>
+        <w:ind w:left="5040" w:hanging="360"/>
+      </w:pPr>
+      <w:rPr>
+        <w:rFonts w:ascii="Wingdings" w:hAnsi="Wingdings" w:hint="default"/>
+        <w:sz w:val="20"/>
+      </w:rPr>
+    </w:lvl>
+    <w:lvl w:ilvl="7" w:tentative="1">
+      <w:start w:val="1"/>
+      <w:numFmt w:val="bullet"/>
+      <w:lvlText w:val=""/>
+      <w:lvlJc w:val="left"/>
+      <w:pPr>
+        <w:tabs>
+          <w:tab w:val="num" w:pos="5760"/>
+        </w:tabs>
+        <w:ind w:left="5760" w:hanging="360"/>
+      </w:pPr>
+      <w:rPr>
+        <w:rFonts w:ascii="Wingdings" w:hAnsi="Wingdings" w:hint="default"/>
+        <w:sz w:val="20"/>
+      </w:rPr>
+    </w:lvl>
+    <w:lvl w:ilvl="8" w:tentative="1">
+      <w:start w:val="1"/>
+      <w:numFmt w:val="bullet"/>
+      <w:lvlText w:val=""/>
+      <w:lvlJc w:val="left"/>
+      <w:pPr>
+        <w:tabs>
+          <w:tab w:val="num" w:pos="6480"/>
+        </w:tabs>
+        <w:ind w:left="6480" w:hanging="360"/>
+      </w:pPr>
+      <w:rPr>
+        <w:rFonts w:ascii="Wingdings" w:hAnsi="Wingdings" w:hint="default"/>
+        <w:sz w:val="20"/>
+      </w:rPr>
+    </w:lvl>
+  </w:abstractNum>
+  <w:abstractNum w:abstractNumId="16" w15:restartNumberingAfterBreak="0">
     <w:nsid w:val="1FF417A4"/>
     <w:multiLevelType w:val="hybridMultilevel"/>
     <w:tmpl w:val="558C693C"/>
@@ -16184,7 +17806,7 @@
       </w:rPr>
     </w:lvl>
   </w:abstractNum>
-  <w:abstractNum w:abstractNumId="14" w15:restartNumberingAfterBreak="0">
+  <w:abstractNum w:abstractNumId="17" w15:restartNumberingAfterBreak="0">
     <w:nsid w:val="2A1A5DC1"/>
     <w:multiLevelType w:val="hybridMultilevel"/>
     <w:tmpl w:val="76FAC50A"/>
@@ -16273,7 +17895,7 @@
       </w:pPr>
     </w:lvl>
   </w:abstractNum>
-  <w:abstractNum w:abstractNumId="15" w15:restartNumberingAfterBreak="0">
+  <w:abstractNum w:abstractNumId="18" w15:restartNumberingAfterBreak="0">
     <w:nsid w:val="2ADE35F0"/>
     <w:multiLevelType w:val="hybridMultilevel"/>
     <w:tmpl w:val="DF5A2B6A"/>
@@ -16362,7 +17984,7 @@
       </w:pPr>
     </w:lvl>
   </w:abstractNum>
-  <w:abstractNum w:abstractNumId="16" w15:restartNumberingAfterBreak="0">
+  <w:abstractNum w:abstractNumId="19" w15:restartNumberingAfterBreak="0">
     <w:nsid w:val="36132679"/>
     <w:multiLevelType w:val="multilevel"/>
     <w:tmpl w:val="3D94D550"/>
@@ -16520,7 +18142,7 @@
       </w:rPr>
     </w:lvl>
   </w:abstractNum>
-  <w:abstractNum w:abstractNumId="17" w15:restartNumberingAfterBreak="0">
+  <w:abstractNum w:abstractNumId="20" w15:restartNumberingAfterBreak="0">
     <w:nsid w:val="3A7E42D7"/>
     <w:multiLevelType w:val="hybridMultilevel"/>
     <w:tmpl w:val="71868272"/>
@@ -16609,7 +18231,7 @@
       </w:pPr>
     </w:lvl>
   </w:abstractNum>
-  <w:abstractNum w:abstractNumId="18" w15:restartNumberingAfterBreak="0">
+  <w:abstractNum w:abstractNumId="21" w15:restartNumberingAfterBreak="0">
     <w:nsid w:val="3CD564C9"/>
     <w:multiLevelType w:val="hybridMultilevel"/>
     <w:tmpl w:val="988E29B4"/>
@@ -16698,7 +18320,7 @@
       </w:pPr>
     </w:lvl>
   </w:abstractNum>
-  <w:abstractNum w:abstractNumId="19" w15:restartNumberingAfterBreak="0">
+  <w:abstractNum w:abstractNumId="22" w15:restartNumberingAfterBreak="0">
     <w:nsid w:val="3DA804CF"/>
     <w:multiLevelType w:val="hybridMultilevel"/>
     <w:tmpl w:val="7B2A8458"/>
@@ -16787,7 +18409,269 @@
       </w:pPr>
     </w:lvl>
   </w:abstractNum>
-  <w:abstractNum w:abstractNumId="20" w15:restartNumberingAfterBreak="0">
+  <w:abstractNum w:abstractNumId="23" w15:restartNumberingAfterBreak="0">
+    <w:nsid w:val="42EC10AF"/>
+    <w:multiLevelType w:val="hybridMultilevel"/>
+    <w:tmpl w:val="55D06DC8"/>
+    <w:lvl w:ilvl="0" w:tplc="08090001">
+      <w:start w:val="1"/>
+      <w:numFmt w:val="bullet"/>
+      <w:lvlText w:val=""/>
+      <w:lvlJc w:val="left"/>
+      <w:pPr>
+        <w:ind w:left="720" w:hanging="360"/>
+      </w:pPr>
+      <w:rPr>
+        <w:rFonts w:ascii="Symbol" w:hAnsi="Symbol" w:hint="default"/>
+      </w:rPr>
+    </w:lvl>
+    <w:lvl w:ilvl="1" w:tplc="08090003" w:tentative="1">
+      <w:start w:val="1"/>
+      <w:numFmt w:val="bullet"/>
+      <w:lvlText w:val="o"/>
+      <w:lvlJc w:val="left"/>
+      <w:pPr>
+        <w:ind w:left="1440" w:hanging="360"/>
+      </w:pPr>
+      <w:rPr>
+        <w:rFonts w:ascii="Courier New" w:hAnsi="Courier New" w:cs="Courier New" w:hint="default"/>
+      </w:rPr>
+    </w:lvl>
+    <w:lvl w:ilvl="2" w:tplc="08090005" w:tentative="1">
+      <w:start w:val="1"/>
+      <w:numFmt w:val="bullet"/>
+      <w:lvlText w:val=""/>
+      <w:lvlJc w:val="left"/>
+      <w:pPr>
+        <w:ind w:left="2160" w:hanging="360"/>
+      </w:pPr>
+      <w:rPr>
+        <w:rFonts w:ascii="Wingdings" w:hAnsi="Wingdings" w:hint="default"/>
+      </w:rPr>
+    </w:lvl>
+    <w:lvl w:ilvl="3" w:tplc="08090001" w:tentative="1">
+      <w:start w:val="1"/>
+      <w:numFmt w:val="bullet"/>
+      <w:lvlText w:val=""/>
+      <w:lvlJc w:val="left"/>
+      <w:pPr>
+        <w:ind w:left="2880" w:hanging="360"/>
+      </w:pPr>
+      <w:rPr>
+        <w:rFonts w:ascii="Symbol" w:hAnsi="Symbol" w:hint="default"/>
+      </w:rPr>
+    </w:lvl>
+    <w:lvl w:ilvl="4" w:tplc="08090003" w:tentative="1">
+      <w:start w:val="1"/>
+      <w:numFmt w:val="bullet"/>
+      <w:lvlText w:val="o"/>
+      <w:lvlJc w:val="left"/>
+      <w:pPr>
+        <w:ind w:left="3600" w:hanging="360"/>
+      </w:pPr>
+      <w:rPr>
+        <w:rFonts w:ascii="Courier New" w:hAnsi="Courier New" w:cs="Courier New" w:hint="default"/>
+      </w:rPr>
+    </w:lvl>
+    <w:lvl w:ilvl="5" w:tplc="08090005" w:tentative="1">
+      <w:start w:val="1"/>
+      <w:numFmt w:val="bullet"/>
+      <w:lvlText w:val=""/>
+      <w:lvlJc w:val="left"/>
+      <w:pPr>
+        <w:ind w:left="4320" w:hanging="360"/>
+      </w:pPr>
+      <w:rPr>
+        <w:rFonts w:ascii="Wingdings" w:hAnsi="Wingdings" w:hint="default"/>
+      </w:rPr>
+    </w:lvl>
+    <w:lvl w:ilvl="6" w:tplc="08090001" w:tentative="1">
+      <w:start w:val="1"/>
+      <w:numFmt w:val="bullet"/>
+      <w:lvlText w:val=""/>
+      <w:lvlJc w:val="left"/>
+      <w:pPr>
+        <w:ind w:left="5040" w:hanging="360"/>
+      </w:pPr>
+      <w:rPr>
+        <w:rFonts w:ascii="Symbol" w:hAnsi="Symbol" w:hint="default"/>
+      </w:rPr>
+    </w:lvl>
+    <w:lvl w:ilvl="7" w:tplc="08090003" w:tentative="1">
+      <w:start w:val="1"/>
+      <w:numFmt w:val="bullet"/>
+      <w:lvlText w:val="o"/>
+      <w:lvlJc w:val="left"/>
+      <w:pPr>
+        <w:ind w:left="5760" w:hanging="360"/>
+      </w:pPr>
+      <w:rPr>
+        <w:rFonts w:ascii="Courier New" w:hAnsi="Courier New" w:cs="Courier New" w:hint="default"/>
+      </w:rPr>
+    </w:lvl>
+    <w:lvl w:ilvl="8" w:tplc="08090005" w:tentative="1">
+      <w:start w:val="1"/>
+      <w:numFmt w:val="bullet"/>
+      <w:lvlText w:val=""/>
+      <w:lvlJc w:val="left"/>
+      <w:pPr>
+        <w:ind w:left="6480" w:hanging="360"/>
+      </w:pPr>
+      <w:rPr>
+        <w:rFonts w:ascii="Wingdings" w:hAnsi="Wingdings" w:hint="default"/>
+      </w:rPr>
+    </w:lvl>
+  </w:abstractNum>
+  <w:abstractNum w:abstractNumId="24" w15:restartNumberingAfterBreak="0">
+    <w:nsid w:val="5DB959DD"/>
+    <w:multiLevelType w:val="multilevel"/>
+    <w:tmpl w:val="66B6D74E"/>
+    <w:lvl w:ilvl="0">
+      <w:start w:val="1"/>
+      <w:numFmt w:val="bullet"/>
+      <w:lvlText w:val=""/>
+      <w:lvlJc w:val="left"/>
+      <w:pPr>
+        <w:tabs>
+          <w:tab w:val="num" w:pos="720"/>
+        </w:tabs>
+        <w:ind w:left="720" w:hanging="360"/>
+      </w:pPr>
+      <w:rPr>
+        <w:rFonts w:ascii="Symbol" w:hAnsi="Symbol" w:hint="default"/>
+        <w:sz w:val="20"/>
+      </w:rPr>
+    </w:lvl>
+    <w:lvl w:ilvl="1" w:tentative="1">
+      <w:start w:val="1"/>
+      <w:numFmt w:val="bullet"/>
+      <w:lvlText w:val="o"/>
+      <w:lvlJc w:val="left"/>
+      <w:pPr>
+        <w:tabs>
+          <w:tab w:val="num" w:pos="1440"/>
+        </w:tabs>
+        <w:ind w:left="1440" w:hanging="360"/>
+      </w:pPr>
+      <w:rPr>
+        <w:rFonts w:ascii="Courier New" w:hAnsi="Courier New" w:hint="default"/>
+        <w:sz w:val="20"/>
+      </w:rPr>
+    </w:lvl>
+    <w:lvl w:ilvl="2" w:tentative="1">
+      <w:start w:val="1"/>
+      <w:numFmt w:val="bullet"/>
+      <w:lvlText w:val=""/>
+      <w:lvlJc w:val="left"/>
+      <w:pPr>
+        <w:tabs>
+          <w:tab w:val="num" w:pos="2160"/>
+        </w:tabs>
+        <w:ind w:left="2160" w:hanging="360"/>
+      </w:pPr>
+      <w:rPr>
+        <w:rFonts w:ascii="Wingdings" w:hAnsi="Wingdings" w:hint="default"/>
+        <w:sz w:val="20"/>
+      </w:rPr>
+    </w:lvl>
+    <w:lvl w:ilvl="3" w:tentative="1">
+      <w:start w:val="1"/>
+      <w:numFmt w:val="bullet"/>
+      <w:lvlText w:val=""/>
+      <w:lvlJc w:val="left"/>
+      <w:pPr>
+        <w:tabs>
+          <w:tab w:val="num" w:pos="2880"/>
+        </w:tabs>
+        <w:ind w:left="2880" w:hanging="360"/>
+      </w:pPr>
+      <w:rPr>
+        <w:rFonts w:ascii="Wingdings" w:hAnsi="Wingdings" w:hint="default"/>
+        <w:sz w:val="20"/>
+      </w:rPr>
+    </w:lvl>
+    <w:lvl w:ilvl="4" w:tentative="1">
+      <w:start w:val="1"/>
+      <w:numFmt w:val="bullet"/>
+      <w:lvlText w:val=""/>
+      <w:lvlJc w:val="left"/>
+      <w:pPr>
+        <w:tabs>
+          <w:tab w:val="num" w:pos="3600"/>
+        </w:tabs>
+        <w:ind w:left="3600" w:hanging="360"/>
+      </w:pPr>
+      <w:rPr>
+        <w:rFonts w:ascii="Wingdings" w:hAnsi="Wingdings" w:hint="default"/>
+        <w:sz w:val="20"/>
+      </w:rPr>
+    </w:lvl>
+    <w:lvl w:ilvl="5" w:tentative="1">
+      <w:start w:val="1"/>
+      <w:numFmt w:val="bullet"/>
+      <w:lvlText w:val=""/>
+      <w:lvlJc w:val="left"/>
+      <w:pPr>
+        <w:tabs>
+          <w:tab w:val="num" w:pos="4320"/>
+        </w:tabs>
+        <w:ind w:left="4320" w:hanging="360"/>
+      </w:pPr>
+      <w:rPr>
+        <w:rFonts w:ascii="Wingdings" w:hAnsi="Wingdings" w:hint="default"/>
+        <w:sz w:val="20"/>
+      </w:rPr>
+    </w:lvl>
+    <w:lvl w:ilvl="6" w:tentative="1">
+      <w:start w:val="1"/>
+      <w:numFmt w:val="bullet"/>
+      <w:lvlText w:val=""/>
+      <w:lvlJc w:val="left"/>
+      <w:pPr>
+        <w:tabs>
+          <w:tab w:val="num" w:pos="5040"/>
+        </w:tabs>
+        <w:ind w:left="5040" w:hanging="360"/>
+      </w:pPr>
+      <w:rPr>
+        <w:rFonts w:ascii="Wingdings" w:hAnsi="Wingdings" w:hint="default"/>
+        <w:sz w:val="20"/>
+      </w:rPr>
+    </w:lvl>
+    <w:lvl w:ilvl="7" w:tentative="1">
+      <w:start w:val="1"/>
+      <w:numFmt w:val="bullet"/>
+      <w:lvlText w:val=""/>
+      <w:lvlJc w:val="left"/>
+      <w:pPr>
+        <w:tabs>
+          <w:tab w:val="num" w:pos="5760"/>
+        </w:tabs>
+        <w:ind w:left="5760" w:hanging="360"/>
+      </w:pPr>
+      <w:rPr>
+        <w:rFonts w:ascii="Wingdings" w:hAnsi="Wingdings" w:hint="default"/>
+        <w:sz w:val="20"/>
+      </w:rPr>
+    </w:lvl>
+    <w:lvl w:ilvl="8" w:tentative="1">
+      <w:start w:val="1"/>
+      <w:numFmt w:val="bullet"/>
+      <w:lvlText w:val=""/>
+      <w:lvlJc w:val="left"/>
+      <w:pPr>
+        <w:tabs>
+          <w:tab w:val="num" w:pos="6480"/>
+        </w:tabs>
+        <w:ind w:left="6480" w:hanging="360"/>
+      </w:pPr>
+      <w:rPr>
+        <w:rFonts w:ascii="Wingdings" w:hAnsi="Wingdings" w:hint="default"/>
+        <w:sz w:val="20"/>
+      </w:rPr>
+    </w:lvl>
+  </w:abstractNum>
+  <w:abstractNum w:abstractNumId="25" w15:restartNumberingAfterBreak="0">
     <w:nsid w:val="5DC92374"/>
     <w:multiLevelType w:val="hybridMultilevel"/>
     <w:tmpl w:val="2F56543C"/>
@@ -16900,7 +18784,305 @@
       </w:rPr>
     </w:lvl>
   </w:abstractNum>
-  <w:abstractNum w:abstractNumId="21" w15:restartNumberingAfterBreak="0">
+  <w:abstractNum w:abstractNumId="26" w15:restartNumberingAfterBreak="0">
+    <w:nsid w:val="6E370E68"/>
+    <w:multiLevelType w:val="multilevel"/>
+    <w:tmpl w:val="D6C4B6AC"/>
+    <w:lvl w:ilvl="0">
+      <w:start w:val="1"/>
+      <w:numFmt w:val="bullet"/>
+      <w:lvlText w:val=""/>
+      <w:lvlJc w:val="left"/>
+      <w:pPr>
+        <w:tabs>
+          <w:tab w:val="num" w:pos="720"/>
+        </w:tabs>
+        <w:ind w:left="720" w:hanging="360"/>
+      </w:pPr>
+      <w:rPr>
+        <w:rFonts w:ascii="Symbol" w:hAnsi="Symbol" w:hint="default"/>
+        <w:sz w:val="20"/>
+      </w:rPr>
+    </w:lvl>
+    <w:lvl w:ilvl="1" w:tentative="1">
+      <w:start w:val="1"/>
+      <w:numFmt w:val="bullet"/>
+      <w:lvlText w:val="o"/>
+      <w:lvlJc w:val="left"/>
+      <w:pPr>
+        <w:tabs>
+          <w:tab w:val="num" w:pos="1440"/>
+        </w:tabs>
+        <w:ind w:left="1440" w:hanging="360"/>
+      </w:pPr>
+      <w:rPr>
+        <w:rFonts w:ascii="Courier New" w:hAnsi="Courier New" w:hint="default"/>
+        <w:sz w:val="20"/>
+      </w:rPr>
+    </w:lvl>
+    <w:lvl w:ilvl="2" w:tentative="1">
+      <w:start w:val="1"/>
+      <w:numFmt w:val="bullet"/>
+      <w:lvlText w:val=""/>
+      <w:lvlJc w:val="left"/>
+      <w:pPr>
+        <w:tabs>
+          <w:tab w:val="num" w:pos="2160"/>
+        </w:tabs>
+        <w:ind w:left="2160" w:hanging="360"/>
+      </w:pPr>
+      <w:rPr>
+        <w:rFonts w:ascii="Wingdings" w:hAnsi="Wingdings" w:hint="default"/>
+        <w:sz w:val="20"/>
+      </w:rPr>
+    </w:lvl>
+    <w:lvl w:ilvl="3" w:tentative="1">
+      <w:start w:val="1"/>
+      <w:numFmt w:val="bullet"/>
+      <w:lvlText w:val=""/>
+      <w:lvlJc w:val="left"/>
+      <w:pPr>
+        <w:tabs>
+          <w:tab w:val="num" w:pos="2880"/>
+        </w:tabs>
+        <w:ind w:left="2880" w:hanging="360"/>
+      </w:pPr>
+      <w:rPr>
+        <w:rFonts w:ascii="Wingdings" w:hAnsi="Wingdings" w:hint="default"/>
+        <w:sz w:val="20"/>
+      </w:rPr>
+    </w:lvl>
+    <w:lvl w:ilvl="4" w:tentative="1">
+      <w:start w:val="1"/>
+      <w:numFmt w:val="bullet"/>
+      <w:lvlText w:val=""/>
+      <w:lvlJc w:val="left"/>
+      <w:pPr>
+        <w:tabs>
+          <w:tab w:val="num" w:pos="3600"/>
+        </w:tabs>
+        <w:ind w:left="3600" w:hanging="360"/>
+      </w:pPr>
+      <w:rPr>
+        <w:rFonts w:ascii="Wingdings" w:hAnsi="Wingdings" w:hint="default"/>
+        <w:sz w:val="20"/>
+      </w:rPr>
+    </w:lvl>
+    <w:lvl w:ilvl="5" w:tentative="1">
+      <w:start w:val="1"/>
+      <w:numFmt w:val="bullet"/>
+      <w:lvlText w:val=""/>
+      <w:lvlJc w:val="left"/>
+      <w:pPr>
+        <w:tabs>
+          <w:tab w:val="num" w:pos="4320"/>
+        </w:tabs>
+        <w:ind w:left="4320" w:hanging="360"/>
+      </w:pPr>
+      <w:rPr>
+        <w:rFonts w:ascii="Wingdings" w:hAnsi="Wingdings" w:hint="default"/>
+        <w:sz w:val="20"/>
+      </w:rPr>
+    </w:lvl>
+    <w:lvl w:ilvl="6" w:tentative="1">
+      <w:start w:val="1"/>
+      <w:numFmt w:val="bullet"/>
+      <w:lvlText w:val=""/>
+      <w:lvlJc w:val="left"/>
+      <w:pPr>
+        <w:tabs>
+          <w:tab w:val="num" w:pos="5040"/>
+        </w:tabs>
+        <w:ind w:left="5040" w:hanging="360"/>
+      </w:pPr>
+      <w:rPr>
+        <w:rFonts w:ascii="Wingdings" w:hAnsi="Wingdings" w:hint="default"/>
+        <w:sz w:val="20"/>
+      </w:rPr>
+    </w:lvl>
+    <w:lvl w:ilvl="7" w:tentative="1">
+      <w:start w:val="1"/>
+      <w:numFmt w:val="bullet"/>
+      <w:lvlText w:val=""/>
+      <w:lvlJc w:val="left"/>
+      <w:pPr>
+        <w:tabs>
+          <w:tab w:val="num" w:pos="5760"/>
+        </w:tabs>
+        <w:ind w:left="5760" w:hanging="360"/>
+      </w:pPr>
+      <w:rPr>
+        <w:rFonts w:ascii="Wingdings" w:hAnsi="Wingdings" w:hint="default"/>
+        <w:sz w:val="20"/>
+      </w:rPr>
+    </w:lvl>
+    <w:lvl w:ilvl="8" w:tentative="1">
+      <w:start w:val="1"/>
+      <w:numFmt w:val="bullet"/>
+      <w:lvlText w:val=""/>
+      <w:lvlJc w:val="left"/>
+      <w:pPr>
+        <w:tabs>
+          <w:tab w:val="num" w:pos="6480"/>
+        </w:tabs>
+        <w:ind w:left="6480" w:hanging="360"/>
+      </w:pPr>
+      <w:rPr>
+        <w:rFonts w:ascii="Wingdings" w:hAnsi="Wingdings" w:hint="default"/>
+        <w:sz w:val="20"/>
+      </w:rPr>
+    </w:lvl>
+  </w:abstractNum>
+  <w:abstractNum w:abstractNumId="27" w15:restartNumberingAfterBreak="0">
+    <w:nsid w:val="750179F7"/>
+    <w:multiLevelType w:val="multilevel"/>
+    <w:tmpl w:val="8506BA74"/>
+    <w:lvl w:ilvl="0">
+      <w:start w:val="1"/>
+      <w:numFmt w:val="bullet"/>
+      <w:lvlText w:val=""/>
+      <w:lvlJc w:val="left"/>
+      <w:pPr>
+        <w:tabs>
+          <w:tab w:val="num" w:pos="720"/>
+        </w:tabs>
+        <w:ind w:left="720" w:hanging="360"/>
+      </w:pPr>
+      <w:rPr>
+        <w:rFonts w:ascii="Symbol" w:hAnsi="Symbol" w:hint="default"/>
+        <w:sz w:val="20"/>
+      </w:rPr>
+    </w:lvl>
+    <w:lvl w:ilvl="1" w:tentative="1">
+      <w:start w:val="1"/>
+      <w:numFmt w:val="bullet"/>
+      <w:lvlText w:val="o"/>
+      <w:lvlJc w:val="left"/>
+      <w:pPr>
+        <w:tabs>
+          <w:tab w:val="num" w:pos="1440"/>
+        </w:tabs>
+        <w:ind w:left="1440" w:hanging="360"/>
+      </w:pPr>
+      <w:rPr>
+        <w:rFonts w:ascii="Courier New" w:hAnsi="Courier New" w:hint="default"/>
+        <w:sz w:val="20"/>
+      </w:rPr>
+    </w:lvl>
+    <w:lvl w:ilvl="2" w:tentative="1">
+      <w:start w:val="1"/>
+      <w:numFmt w:val="bullet"/>
+      <w:lvlText w:val=""/>
+      <w:lvlJc w:val="left"/>
+      <w:pPr>
+        <w:tabs>
+          <w:tab w:val="num" w:pos="2160"/>
+        </w:tabs>
+        <w:ind w:left="2160" w:hanging="360"/>
+      </w:pPr>
+      <w:rPr>
+        <w:rFonts w:ascii="Wingdings" w:hAnsi="Wingdings" w:hint="default"/>
+        <w:sz w:val="20"/>
+      </w:rPr>
+    </w:lvl>
+    <w:lvl w:ilvl="3" w:tentative="1">
+      <w:start w:val="1"/>
+      <w:numFmt w:val="bullet"/>
+      <w:lvlText w:val=""/>
+      <w:lvlJc w:val="left"/>
+      <w:pPr>
+        <w:tabs>
+          <w:tab w:val="num" w:pos="2880"/>
+        </w:tabs>
+        <w:ind w:left="2880" w:hanging="360"/>
+      </w:pPr>
+      <w:rPr>
+        <w:rFonts w:ascii="Wingdings" w:hAnsi="Wingdings" w:hint="default"/>
+        <w:sz w:val="20"/>
+      </w:rPr>
+    </w:lvl>
+    <w:lvl w:ilvl="4" w:tentative="1">
+      <w:start w:val="1"/>
+      <w:numFmt w:val="bullet"/>
+      <w:lvlText w:val=""/>
+      <w:lvlJc w:val="left"/>
+      <w:pPr>
+        <w:tabs>
+          <w:tab w:val="num" w:pos="3600"/>
+        </w:tabs>
+        <w:ind w:left="3600" w:hanging="360"/>
+      </w:pPr>
+      <w:rPr>
+        <w:rFonts w:ascii="Wingdings" w:hAnsi="Wingdings" w:hint="default"/>
+        <w:sz w:val="20"/>
+      </w:rPr>
+    </w:lvl>
+    <w:lvl w:ilvl="5" w:tentative="1">
+      <w:start w:val="1"/>
+      <w:numFmt w:val="bullet"/>
+      <w:lvlText w:val=""/>
+      <w:lvlJc w:val="left"/>
+      <w:pPr>
+        <w:tabs>
+          <w:tab w:val="num" w:pos="4320"/>
+        </w:tabs>
+        <w:ind w:left="4320" w:hanging="360"/>
+      </w:pPr>
+      <w:rPr>
+        <w:rFonts w:ascii="Wingdings" w:hAnsi="Wingdings" w:hint="default"/>
+        <w:sz w:val="20"/>
+      </w:rPr>
+    </w:lvl>
+    <w:lvl w:ilvl="6" w:tentative="1">
+      <w:start w:val="1"/>
+      <w:numFmt w:val="bullet"/>
+      <w:lvlText w:val=""/>
+      <w:lvlJc w:val="left"/>
+      <w:pPr>
+        <w:tabs>
+          <w:tab w:val="num" w:pos="5040"/>
+        </w:tabs>
+        <w:ind w:left="5040" w:hanging="360"/>
+      </w:pPr>
+      <w:rPr>
+        <w:rFonts w:ascii="Wingdings" w:hAnsi="Wingdings" w:hint="default"/>
+        <w:sz w:val="20"/>
+      </w:rPr>
+    </w:lvl>
+    <w:lvl w:ilvl="7" w:tentative="1">
+      <w:start w:val="1"/>
+      <w:numFmt w:val="bullet"/>
+      <w:lvlText w:val=""/>
+      <w:lvlJc w:val="left"/>
+      <w:pPr>
+        <w:tabs>
+          <w:tab w:val="num" w:pos="5760"/>
+        </w:tabs>
+        <w:ind w:left="5760" w:hanging="360"/>
+      </w:pPr>
+      <w:rPr>
+        <w:rFonts w:ascii="Wingdings" w:hAnsi="Wingdings" w:hint="default"/>
+        <w:sz w:val="20"/>
+      </w:rPr>
+    </w:lvl>
+    <w:lvl w:ilvl="8" w:tentative="1">
+      <w:start w:val="1"/>
+      <w:numFmt w:val="bullet"/>
+      <w:lvlText w:val=""/>
+      <w:lvlJc w:val="left"/>
+      <w:pPr>
+        <w:tabs>
+          <w:tab w:val="num" w:pos="6480"/>
+        </w:tabs>
+        <w:ind w:left="6480" w:hanging="360"/>
+      </w:pPr>
+      <w:rPr>
+        <w:rFonts w:ascii="Wingdings" w:hAnsi="Wingdings" w:hint="default"/>
+        <w:sz w:val="20"/>
+      </w:rPr>
+    </w:lvl>
+  </w:abstractNum>
+  <w:abstractNum w:abstractNumId="28" w15:restartNumberingAfterBreak="0">
     <w:nsid w:val="77E84E0D"/>
     <w:multiLevelType w:val="hybridMultilevel"/>
     <w:tmpl w:val="F1DAD61C"/>
@@ -16989,7 +19171,7 @@
       </w:pPr>
     </w:lvl>
   </w:abstractNum>
-  <w:abstractNum w:abstractNumId="22" w15:restartNumberingAfterBreak="0">
+  <w:abstractNum w:abstractNumId="29" w15:restartNumberingAfterBreak="0">
     <w:nsid w:val="7B663F39"/>
     <w:multiLevelType w:val="hybridMultilevel"/>
     <w:tmpl w:val="536E082A"/>
@@ -17126,6 +19308,155 @@
       </w:pPr>
       <w:rPr>
         <w:rFonts w:ascii="Arial" w:hAnsi="Arial" w:hint="default"/>
+      </w:rPr>
+    </w:lvl>
+  </w:abstractNum>
+  <w:abstractNum w:abstractNumId="30" w15:restartNumberingAfterBreak="0">
+    <w:nsid w:val="7DA27D4B"/>
+    <w:multiLevelType w:val="multilevel"/>
+    <w:tmpl w:val="D7906116"/>
+    <w:lvl w:ilvl="0">
+      <w:start w:val="1"/>
+      <w:numFmt w:val="bullet"/>
+      <w:lvlText w:val=""/>
+      <w:lvlJc w:val="left"/>
+      <w:pPr>
+        <w:tabs>
+          <w:tab w:val="num" w:pos="720"/>
+        </w:tabs>
+        <w:ind w:left="720" w:hanging="360"/>
+      </w:pPr>
+      <w:rPr>
+        <w:rFonts w:ascii="Symbol" w:hAnsi="Symbol" w:hint="default"/>
+        <w:sz w:val="20"/>
+      </w:rPr>
+    </w:lvl>
+    <w:lvl w:ilvl="1" w:tentative="1">
+      <w:start w:val="1"/>
+      <w:numFmt w:val="bullet"/>
+      <w:lvlText w:val="o"/>
+      <w:lvlJc w:val="left"/>
+      <w:pPr>
+        <w:tabs>
+          <w:tab w:val="num" w:pos="1440"/>
+        </w:tabs>
+        <w:ind w:left="1440" w:hanging="360"/>
+      </w:pPr>
+      <w:rPr>
+        <w:rFonts w:ascii="Courier New" w:hAnsi="Courier New" w:hint="default"/>
+        <w:sz w:val="20"/>
+      </w:rPr>
+    </w:lvl>
+    <w:lvl w:ilvl="2" w:tentative="1">
+      <w:start w:val="1"/>
+      <w:numFmt w:val="bullet"/>
+      <w:lvlText w:val=""/>
+      <w:lvlJc w:val="left"/>
+      <w:pPr>
+        <w:tabs>
+          <w:tab w:val="num" w:pos="2160"/>
+        </w:tabs>
+        <w:ind w:left="2160" w:hanging="360"/>
+      </w:pPr>
+      <w:rPr>
+        <w:rFonts w:ascii="Wingdings" w:hAnsi="Wingdings" w:hint="default"/>
+        <w:sz w:val="20"/>
+      </w:rPr>
+    </w:lvl>
+    <w:lvl w:ilvl="3" w:tentative="1">
+      <w:start w:val="1"/>
+      <w:numFmt w:val="bullet"/>
+      <w:lvlText w:val=""/>
+      <w:lvlJc w:val="left"/>
+      <w:pPr>
+        <w:tabs>
+          <w:tab w:val="num" w:pos="2880"/>
+        </w:tabs>
+        <w:ind w:left="2880" w:hanging="360"/>
+      </w:pPr>
+      <w:rPr>
+        <w:rFonts w:ascii="Wingdings" w:hAnsi="Wingdings" w:hint="default"/>
+        <w:sz w:val="20"/>
+      </w:rPr>
+    </w:lvl>
+    <w:lvl w:ilvl="4" w:tentative="1">
+      <w:start w:val="1"/>
+      <w:numFmt w:val="bullet"/>
+      <w:lvlText w:val=""/>
+      <w:lvlJc w:val="left"/>
+      <w:pPr>
+        <w:tabs>
+          <w:tab w:val="num" w:pos="3600"/>
+        </w:tabs>
+        <w:ind w:left="3600" w:hanging="360"/>
+      </w:pPr>
+      <w:rPr>
+        <w:rFonts w:ascii="Wingdings" w:hAnsi="Wingdings" w:hint="default"/>
+        <w:sz w:val="20"/>
+      </w:rPr>
+    </w:lvl>
+    <w:lvl w:ilvl="5" w:tentative="1">
+      <w:start w:val="1"/>
+      <w:numFmt w:val="bullet"/>
+      <w:lvlText w:val=""/>
+      <w:lvlJc w:val="left"/>
+      <w:pPr>
+        <w:tabs>
+          <w:tab w:val="num" w:pos="4320"/>
+        </w:tabs>
+        <w:ind w:left="4320" w:hanging="360"/>
+      </w:pPr>
+      <w:rPr>
+        <w:rFonts w:ascii="Wingdings" w:hAnsi="Wingdings" w:hint="default"/>
+        <w:sz w:val="20"/>
+      </w:rPr>
+    </w:lvl>
+    <w:lvl w:ilvl="6" w:tentative="1">
+      <w:start w:val="1"/>
+      <w:numFmt w:val="bullet"/>
+      <w:lvlText w:val=""/>
+      <w:lvlJc w:val="left"/>
+      <w:pPr>
+        <w:tabs>
+          <w:tab w:val="num" w:pos="5040"/>
+        </w:tabs>
+        <w:ind w:left="5040" w:hanging="360"/>
+      </w:pPr>
+      <w:rPr>
+        <w:rFonts w:ascii="Wingdings" w:hAnsi="Wingdings" w:hint="default"/>
+        <w:sz w:val="20"/>
+      </w:rPr>
+    </w:lvl>
+    <w:lvl w:ilvl="7" w:tentative="1">
+      <w:start w:val="1"/>
+      <w:numFmt w:val="bullet"/>
+      <w:lvlText w:val=""/>
+      <w:lvlJc w:val="left"/>
+      <w:pPr>
+        <w:tabs>
+          <w:tab w:val="num" w:pos="5760"/>
+        </w:tabs>
+        <w:ind w:left="5760" w:hanging="360"/>
+      </w:pPr>
+      <w:rPr>
+        <w:rFonts w:ascii="Wingdings" w:hAnsi="Wingdings" w:hint="default"/>
+        <w:sz w:val="20"/>
+      </w:rPr>
+    </w:lvl>
+    <w:lvl w:ilvl="8" w:tentative="1">
+      <w:start w:val="1"/>
+      <w:numFmt w:val="bullet"/>
+      <w:lvlText w:val=""/>
+      <w:lvlJc w:val="left"/>
+      <w:pPr>
+        <w:tabs>
+          <w:tab w:val="num" w:pos="6480"/>
+        </w:tabs>
+        <w:ind w:left="6480" w:hanging="360"/>
+      </w:pPr>
+      <w:rPr>
+        <w:rFonts w:ascii="Wingdings" w:hAnsi="Wingdings" w:hint="default"/>
+        <w:sz w:val="20"/>
       </w:rPr>
     </w:lvl>
   </w:abstractNum>
@@ -17160,43 +19491,67 @@
     <w:abstractNumId w:val="0"/>
   </w:num>
   <w:num w:numId="11">
-    <w:abstractNumId w:val="18"/>
+    <w:abstractNumId w:val="21"/>
   </w:num>
   <w:num w:numId="12">
-    <w:abstractNumId w:val="14"/>
+    <w:abstractNumId w:val="17"/>
   </w:num>
   <w:num w:numId="13">
     <w:abstractNumId w:val="10"/>
   </w:num>
   <w:num w:numId="14">
-    <w:abstractNumId w:val="15"/>
+    <w:abstractNumId w:val="18"/>
   </w:num>
   <w:num w:numId="15">
-    <w:abstractNumId w:val="19"/>
+    <w:abstractNumId w:val="22"/>
   </w:num>
   <w:num w:numId="16">
+    <w:abstractNumId w:val="16"/>
+  </w:num>
+  <w:num w:numId="17">
+    <w:abstractNumId w:val="29"/>
+  </w:num>
+  <w:num w:numId="18">
+    <w:abstractNumId w:val="28"/>
+  </w:num>
+  <w:num w:numId="19">
     <w:abstractNumId w:val="13"/>
   </w:num>
-  <w:num w:numId="17">
-    <w:abstractNumId w:val="22"/>
-  </w:num>
-  <w:num w:numId="18">
-    <w:abstractNumId w:val="21"/>
-  </w:num>
-  <w:num w:numId="19">
-    <w:abstractNumId w:val="12"/>
-  </w:num>
   <w:num w:numId="20">
-    <w:abstractNumId w:val="17"/>
+    <w:abstractNumId w:val="20"/>
   </w:num>
   <w:num w:numId="21">
     <w:abstractNumId w:val="11"/>
   </w:num>
   <w:num w:numId="22">
-    <w:abstractNumId w:val="16"/>
+    <w:abstractNumId w:val="19"/>
   </w:num>
   <w:num w:numId="23">
-    <w:abstractNumId w:val="20"/>
+    <w:abstractNumId w:val="25"/>
+  </w:num>
+  <w:num w:numId="24">
+    <w:abstractNumId w:val="24"/>
+  </w:num>
+  <w:num w:numId="25">
+    <w:abstractNumId w:val="14"/>
+  </w:num>
+  <w:num w:numId="26">
+    <w:abstractNumId w:val="26"/>
+  </w:num>
+  <w:num w:numId="27">
+    <w:abstractNumId w:val="23"/>
+  </w:num>
+  <w:num w:numId="28">
+    <w:abstractNumId w:val="12"/>
+  </w:num>
+  <w:num w:numId="29">
+    <w:abstractNumId w:val="27"/>
+  </w:num>
+  <w:num w:numId="30">
+    <w:abstractNumId w:val="30"/>
+  </w:num>
+  <w:num w:numId="31">
+    <w:abstractNumId w:val="15"/>
   </w:num>
 </w:numbering>
 </file>
@@ -18442,7 +20797,7 @@
 </file>
 
 <file path=customXml/itemProps1.xml><?xml version="1.0" encoding="utf-8"?>
-<ds:datastoreItem xmlns:ds="http://schemas.openxmlformats.org/officeDocument/2006/customXml" ds:itemID="{9D9523DF-5BC6-4131-9988-D34F5D602C23}">
+<ds:datastoreItem xmlns:ds="http://schemas.openxmlformats.org/officeDocument/2006/customXml" ds:itemID="{1337624D-1FC1-48B3-8482-680F30D2D0DB}">
   <ds:schemaRefs>
     <ds:schemaRef ds:uri="http://schemas.openxmlformats.org/officeDocument/2006/bibliography"/>
   </ds:schemaRefs>

</xml_diff>

<commit_message>
Submission folder - Thesis: section-1 50% complete
</commit_message>
<xml_diff>
--- a/Submission/Thesis.docx
+++ b/Submission/Thesis.docx
@@ -292,15 +292,28 @@
         <w:jc w:val="center"/>
       </w:pPr>
       <w:r>
-        <w:t>Head of Department : Dr Adam Winstanley</w:t>
+        <w:t xml:space="preserve">Head of </w:t>
+      </w:r>
+      <w:proofErr w:type="gramStart"/>
+      <w:r>
+        <w:t>Department :</w:t>
+      </w:r>
+      <w:proofErr w:type="gramEnd"/>
+      <w:r>
+        <w:t xml:space="preserve"> Dr Adam Winstanley</w:t>
       </w:r>
     </w:p>
     <w:p>
       <w:pPr>
         <w:jc w:val="center"/>
       </w:pPr>
-      <w:r>
-        <w:t xml:space="preserve">Supervisor : </w:t>
+      <w:proofErr w:type="gramStart"/>
+      <w:r>
+        <w:t>Supervisor :</w:t>
+      </w:r>
+      <w:proofErr w:type="gramEnd"/>
+      <w:r>
+        <w:t xml:space="preserve"> </w:t>
       </w:r>
       <w:r>
         <w:t xml:space="preserve">Dr </w:t>
@@ -6496,7 +6509,25 @@
           <w:sz w:val="20"/>
           <w:szCs w:val="20"/>
         </w:rPr>
-        <w:t>– Discuss the reasons for solving this problem. Detail the problem domain and who would be interested in the solution.  Describe the likely impact of your work. Address both why it is an interesting technical problem, and also the value of solving it in more general terms.</w:t>
+        <w:t xml:space="preserve">– Discuss the reasons for solving this problem. Detail the problem domain and who would be interested in the solution.  Describe the likely impact of your work. Address both why it is an interesting technical problem, </w:t>
+      </w:r>
+      <w:proofErr w:type="gramStart"/>
+      <w:r>
+        <w:rPr>
+          <w:color w:val="0070C0"/>
+          <w:sz w:val="20"/>
+          <w:szCs w:val="20"/>
+        </w:rPr>
+        <w:t>and also</w:t>
+      </w:r>
+      <w:proofErr w:type="gramEnd"/>
+      <w:r>
+        <w:rPr>
+          <w:color w:val="0070C0"/>
+          <w:sz w:val="20"/>
+          <w:szCs w:val="20"/>
+        </w:rPr>
+        <w:t xml:space="preserve"> the value of solving it in more general terms.</w:t>
       </w:r>
     </w:p>
     <w:p>
@@ -6712,6 +6743,7 @@
         </w:rPr>
         <w:t>Meyer, B. 1992</w:t>
       </w:r>
+      <w:proofErr w:type="gramStart"/>
       <w:r>
         <w:rPr>
           <w:rFonts w:ascii="Times New Roman" w:hAnsi="Times New Roman" w:cs="Times New Roman"/>
@@ -6726,7 +6758,16 @@
           <w:sz w:val="24"/>
           <w:szCs w:val="24"/>
         </w:rPr>
-        <w:t>, however was presented in earlier works (</w:t>
+        <w:t>,</w:t>
+      </w:r>
+      <w:proofErr w:type="gramEnd"/>
+      <w:r>
+        <w:rPr>
+          <w:rFonts w:ascii="Times New Roman" w:hAnsi="Times New Roman" w:cs="Times New Roman"/>
+          <w:sz w:val="24"/>
+          <w:szCs w:val="24"/>
+        </w:rPr>
+        <w:t xml:space="preserve"> however was presented in earlier works (</w:t>
       </w:r>
       <w:r>
         <w:rPr>
@@ -7467,7 +7508,25 @@
           <w:sz w:val="24"/>
           <w:szCs w:val="24"/>
         </w:rPr>
-        <w:t xml:space="preserve"> also has an Eclipse plugin, and if the stripping down to just the basics of JML with Java would actually be viable for real-life industrial systems.</w:t>
+        <w:t xml:space="preserve"> also has an Eclipse plugin, and if the stripping down to just the basics of JML with Java would </w:t>
+      </w:r>
+      <w:r>
+        <w:rPr>
+          <w:rFonts w:ascii="Times New Roman" w:hAnsi="Times New Roman" w:cs="Times New Roman"/>
+          <w:color w:val="00000A"/>
+          <w:sz w:val="24"/>
+          <w:szCs w:val="24"/>
+        </w:rPr>
+        <w:t>be</w:t>
+      </w:r>
+      <w:r>
+        <w:rPr>
+          <w:rFonts w:ascii="Times New Roman" w:hAnsi="Times New Roman" w:cs="Times New Roman"/>
+          <w:color w:val="00000A"/>
+          <w:sz w:val="24"/>
+          <w:szCs w:val="24"/>
+        </w:rPr>
+        <w:t xml:space="preserve"> viable for real-life industrial systems.</w:t>
       </w:r>
     </w:p>
     <w:p>
@@ -7495,10 +7554,10 @@
         <w:tab/>
       </w:r>
       <w:bookmarkEnd w:id="22"/>
-      <w:r>
-        <w:t>Problem statement</w:t>
-      </w:r>
       <w:bookmarkEnd w:id="23"/>
+      <w:r>
+        <w:t>Objectives</w:t>
+      </w:r>
     </w:p>
     <w:p>
       <w:pPr>
@@ -7610,22 +7669,30 @@
           <w:szCs w:val="24"/>
         </w:rPr>
       </w:pPr>
-    </w:p>
-    <w:p>
-      <w:pPr>
-        <w:pStyle w:val="Heading2"/>
-      </w:pPr>
-      <w:bookmarkStart w:id="24" w:name="_Toc447110607"/>
-      <w:r>
-        <w:t>1.4</w:t>
-      </w:r>
-      <w:r>
-        <w:tab/>
-      </w:r>
-      <w:r>
-        <w:t>Approach</w:t>
-      </w:r>
-      <w:bookmarkEnd w:id="24"/>
+      <w:r>
+        <w:rPr>
+          <w:rFonts w:ascii="Times New Roman" w:hAnsi="Times New Roman" w:cs="Times New Roman"/>
+          <w:color w:val="00000A"/>
+          <w:sz w:val="24"/>
+          <w:szCs w:val="24"/>
+        </w:rPr>
+        <w:t>Main goal</w:t>
+      </w:r>
+    </w:p>
+    <w:p>
+      <w:pPr>
+        <w:autoSpaceDE w:val="0"/>
+        <w:autoSpaceDN w:val="0"/>
+        <w:adjustRightInd w:val="0"/>
+        <w:spacing w:after="0" w:line="240" w:lineRule="auto"/>
+        <w:jc w:val="both"/>
+        <w:rPr>
+          <w:rFonts w:ascii="Times New Roman" w:hAnsi="Times New Roman" w:cs="Times New Roman"/>
+          <w:color w:val="00000A"/>
+          <w:sz w:val="24"/>
+          <w:szCs w:val="24"/>
+        </w:rPr>
+      </w:pPr>
     </w:p>
     <w:p>
       <w:pPr>
@@ -7648,11 +7715,16 @@
           <w:sz w:val="24"/>
           <w:szCs w:val="24"/>
         </w:rPr>
-        <w:t>Summarise how you addressed solving the problem.</w:t>
-      </w:r>
-    </w:p>
-    <w:p>
-      <w:pPr>
+        <w:t>Primary Objectives</w:t>
+      </w:r>
+    </w:p>
+    <w:p>
+      <w:pPr>
+        <w:pStyle w:val="ListParagraph"/>
+        <w:numPr>
+          <w:ilvl w:val="0"/>
+          <w:numId w:val="4"/>
+        </w:numPr>
         <w:autoSpaceDE w:val="0"/>
         <w:autoSpaceDN w:val="0"/>
         <w:adjustRightInd w:val="0"/>
@@ -7672,147 +7744,21 @@
           <w:sz w:val="24"/>
           <w:szCs w:val="24"/>
         </w:rPr>
-        <w:t>Provide an overview of how you analysed the problem</w:t>
-      </w:r>
-      <w:r>
-        <w:rPr>
-          <w:rFonts w:ascii="Times New Roman" w:hAnsi="Times New Roman" w:cs="Times New Roman"/>
-          <w:color w:val="00000A"/>
-          <w:sz w:val="24"/>
-          <w:szCs w:val="24"/>
-        </w:rPr>
-        <w:t xml:space="preserve">, how you </w:t>
-      </w:r>
-      <w:r>
-        <w:rPr>
-          <w:rFonts w:ascii="Times New Roman" w:hAnsi="Times New Roman" w:cs="Times New Roman"/>
-          <w:color w:val="00000A"/>
-          <w:sz w:val="24"/>
-          <w:szCs w:val="24"/>
-        </w:rPr>
-        <w:t>designed a solution, and how you eva</w:t>
-      </w:r>
-      <w:r>
-        <w:rPr>
-          <w:rFonts w:ascii="Times New Roman" w:hAnsi="Times New Roman" w:cs="Times New Roman"/>
-          <w:color w:val="00000A"/>
-          <w:sz w:val="24"/>
-          <w:szCs w:val="24"/>
-        </w:rPr>
-        <w:t xml:space="preserve">luated your solution. (e.g. use </w:t>
-      </w:r>
-      <w:r>
-        <w:rPr>
-          <w:rFonts w:ascii="Times New Roman" w:hAnsi="Times New Roman" w:cs="Times New Roman"/>
-          <w:color w:val="00000A"/>
-          <w:sz w:val="24"/>
-          <w:szCs w:val="24"/>
-        </w:rPr>
-        <w:t>of models, simulation, prototypes, real-world experiments, cases</w:t>
-      </w:r>
-      <w:r>
-        <w:rPr>
-          <w:rFonts w:ascii="Times New Roman" w:hAnsi="Times New Roman" w:cs="Times New Roman"/>
-          <w:color w:val="00000A"/>
-          <w:sz w:val="24"/>
-          <w:szCs w:val="24"/>
-        </w:rPr>
-        <w:t xml:space="preserve"> studies, </w:t>
-      </w:r>
-      <w:r>
-        <w:rPr>
-          <w:rFonts w:ascii="Times New Roman" w:hAnsi="Times New Roman" w:cs="Times New Roman"/>
-          <w:color w:val="00000A"/>
-          <w:sz w:val="24"/>
-          <w:szCs w:val="24"/>
-        </w:rPr>
-        <w:t>etc.). What important variab</w:t>
-      </w:r>
-      <w:r>
-        <w:rPr>
-          <w:rFonts w:ascii="Times New Roman" w:hAnsi="Times New Roman" w:cs="Times New Roman"/>
-          <w:color w:val="00000A"/>
-          <w:sz w:val="24"/>
-          <w:szCs w:val="24"/>
-        </w:rPr>
-        <w:t xml:space="preserve">les did you control, ignore, or </w:t>
-      </w:r>
-      <w:r>
-        <w:rPr>
-          <w:rFonts w:ascii="Times New Roman" w:hAnsi="Times New Roman" w:cs="Times New Roman"/>
-          <w:color w:val="00000A"/>
-          <w:sz w:val="24"/>
-          <w:szCs w:val="24"/>
-        </w:rPr>
-        <w:t>measure in your evaluation.</w:t>
-      </w:r>
-    </w:p>
-    <w:p>
-      <w:pPr>
-        <w:rPr>
-          <w:lang w:eastAsia="en-IE"/>
-        </w:rPr>
-      </w:pPr>
-    </w:p>
-    <w:p>
-      <w:pPr>
-        <w:pStyle w:val="Heading2"/>
-      </w:pPr>
-      <w:bookmarkStart w:id="25" w:name="_Toc447110608"/>
-      <w:r>
-        <w:t>1.5</w:t>
-      </w:r>
-      <w:r>
-        <w:tab/>
-        <w:t>Metric</w:t>
-      </w:r>
-      <w:r>
-        <w:t>s</w:t>
-      </w:r>
-      <w:bookmarkEnd w:id="25"/>
-    </w:p>
-    <w:p>
-      <w:pPr>
-        <w:rPr>
-          <w:rFonts w:ascii="Times New Roman" w:hAnsi="Times New Roman" w:cs="Times New Roman"/>
-          <w:sz w:val="24"/>
-          <w:szCs w:val="24"/>
-          <w:lang w:eastAsia="en-IE"/>
-        </w:rPr>
-      </w:pPr>
-      <w:r>
-        <w:rPr>
-          <w:rFonts w:ascii="Times New Roman" w:hAnsi="Times New Roman" w:cs="Times New Roman"/>
-          <w:color w:val="00000A"/>
-          <w:sz w:val="24"/>
-          <w:szCs w:val="24"/>
-        </w:rPr>
-        <w:t>Describe how you are going to evaluate your work.</w:t>
-      </w:r>
-    </w:p>
-    <w:p>
-      <w:pPr>
-        <w:pStyle w:val="Heading2"/>
-      </w:pPr>
-      <w:bookmarkStart w:id="26" w:name="_Toc447110609"/>
-      <w:r>
-        <w:lastRenderedPageBreak/>
-        <w:t>1.6</w:t>
-      </w:r>
-      <w:r>
-        <w:tab/>
-      </w:r>
-      <w:r>
-        <w:t>Project</w:t>
-      </w:r>
-      <w:bookmarkEnd w:id="26"/>
-    </w:p>
-    <w:p>
-      <w:pPr>
+        <w:t>OpenJML specification and verification</w:t>
+      </w:r>
+    </w:p>
+    <w:p>
+      <w:pPr>
+        <w:pStyle w:val="ListParagraph"/>
+        <w:numPr>
+          <w:ilvl w:val="1"/>
+          <w:numId w:val="4"/>
+        </w:numPr>
         <w:autoSpaceDE w:val="0"/>
         <w:autoSpaceDN w:val="0"/>
         <w:adjustRightInd w:val="0"/>
         <w:spacing w:after="0" w:line="480" w:lineRule="auto"/>
+        <w:jc w:val="both"/>
         <w:rPr>
           <w:rFonts w:ascii="Times New Roman" w:hAnsi="Times New Roman" w:cs="Times New Roman"/>
           <w:color w:val="00000A"/>
@@ -7827,6 +7773,977 @@
           <w:sz w:val="24"/>
           <w:szCs w:val="24"/>
         </w:rPr>
+        <w:t xml:space="preserve"> </w:t>
+      </w:r>
+      <w:r>
+        <w:rPr>
+          <w:rFonts w:ascii="Times New Roman" w:hAnsi="Times New Roman" w:cs="Times New Roman"/>
+          <w:color w:val="00000A"/>
+          <w:sz w:val="24"/>
+          <w:szCs w:val="24"/>
+        </w:rPr>
+        <w:t>D</w:t>
+      </w:r>
+      <w:r>
+        <w:rPr>
+          <w:rFonts w:ascii="Times New Roman" w:hAnsi="Times New Roman" w:cs="Times New Roman"/>
+          <w:color w:val="00000A"/>
+          <w:sz w:val="24"/>
+          <w:szCs w:val="24"/>
+        </w:rPr>
+        <w:t>ifficulty</w:t>
+      </w:r>
+    </w:p>
+    <w:p>
+      <w:pPr>
+        <w:pStyle w:val="ListParagraph"/>
+        <w:numPr>
+          <w:ilvl w:val="1"/>
+          <w:numId w:val="4"/>
+        </w:numPr>
+        <w:autoSpaceDE w:val="0"/>
+        <w:autoSpaceDN w:val="0"/>
+        <w:adjustRightInd w:val="0"/>
+        <w:spacing w:after="0" w:line="480" w:lineRule="auto"/>
+        <w:jc w:val="both"/>
+        <w:rPr>
+          <w:rFonts w:ascii="Times New Roman" w:hAnsi="Times New Roman" w:cs="Times New Roman"/>
+          <w:color w:val="00000A"/>
+          <w:sz w:val="24"/>
+          <w:szCs w:val="24"/>
+        </w:rPr>
+      </w:pPr>
+      <w:r>
+        <w:rPr>
+          <w:rFonts w:ascii="Times New Roman" w:hAnsi="Times New Roman" w:cs="Times New Roman"/>
+          <w:color w:val="00000A"/>
+          <w:sz w:val="24"/>
+          <w:szCs w:val="24"/>
+        </w:rPr>
+        <w:t>A</w:t>
+      </w:r>
+      <w:r>
+        <w:rPr>
+          <w:rFonts w:ascii="Times New Roman" w:hAnsi="Times New Roman" w:cs="Times New Roman"/>
+          <w:color w:val="00000A"/>
+          <w:sz w:val="24"/>
+          <w:szCs w:val="24"/>
+        </w:rPr>
+        <w:t>daptability</w:t>
+      </w:r>
+    </w:p>
+    <w:p>
+      <w:pPr>
+        <w:pStyle w:val="ListParagraph"/>
+        <w:numPr>
+          <w:ilvl w:val="1"/>
+          <w:numId w:val="4"/>
+        </w:numPr>
+        <w:autoSpaceDE w:val="0"/>
+        <w:autoSpaceDN w:val="0"/>
+        <w:adjustRightInd w:val="0"/>
+        <w:spacing w:after="0" w:line="480" w:lineRule="auto"/>
+        <w:jc w:val="both"/>
+        <w:rPr>
+          <w:rFonts w:ascii="Times New Roman" w:hAnsi="Times New Roman" w:cs="Times New Roman"/>
+          <w:color w:val="00000A"/>
+          <w:sz w:val="24"/>
+          <w:szCs w:val="24"/>
+        </w:rPr>
+      </w:pPr>
+      <w:r>
+        <w:rPr>
+          <w:rFonts w:ascii="Times New Roman" w:hAnsi="Times New Roman" w:cs="Times New Roman"/>
+          <w:color w:val="00000A"/>
+          <w:sz w:val="24"/>
+          <w:szCs w:val="24"/>
+        </w:rPr>
+        <w:t>U</w:t>
+      </w:r>
+      <w:r>
+        <w:rPr>
+          <w:rFonts w:ascii="Times New Roman" w:hAnsi="Times New Roman" w:cs="Times New Roman"/>
+          <w:color w:val="00000A"/>
+          <w:sz w:val="24"/>
+          <w:szCs w:val="24"/>
+        </w:rPr>
+        <w:t>sability</w:t>
+      </w:r>
+    </w:p>
+    <w:p>
+      <w:pPr>
+        <w:pStyle w:val="ListParagraph"/>
+        <w:numPr>
+          <w:ilvl w:val="1"/>
+          <w:numId w:val="4"/>
+        </w:numPr>
+        <w:autoSpaceDE w:val="0"/>
+        <w:autoSpaceDN w:val="0"/>
+        <w:adjustRightInd w:val="0"/>
+        <w:spacing w:after="0" w:line="480" w:lineRule="auto"/>
+        <w:jc w:val="both"/>
+        <w:rPr>
+          <w:rFonts w:ascii="Times New Roman" w:hAnsi="Times New Roman" w:cs="Times New Roman"/>
+          <w:color w:val="00000A"/>
+          <w:sz w:val="24"/>
+          <w:szCs w:val="24"/>
+        </w:rPr>
+      </w:pPr>
+      <w:r>
+        <w:rPr>
+          <w:rFonts w:ascii="Times New Roman" w:hAnsi="Times New Roman" w:cs="Times New Roman"/>
+          <w:color w:val="00000A"/>
+          <w:sz w:val="24"/>
+          <w:szCs w:val="24"/>
+        </w:rPr>
+        <w:t>V</w:t>
+      </w:r>
+      <w:r>
+        <w:rPr>
+          <w:rFonts w:ascii="Times New Roman" w:hAnsi="Times New Roman" w:cs="Times New Roman"/>
+          <w:color w:val="00000A"/>
+          <w:sz w:val="24"/>
+          <w:szCs w:val="24"/>
+        </w:rPr>
+        <w:t xml:space="preserve">alidity </w:t>
+      </w:r>
+      <w:r>
+        <w:rPr>
+          <w:rFonts w:ascii="Times New Roman" w:hAnsi="Times New Roman" w:cs="Times New Roman"/>
+          <w:color w:val="00000A"/>
+          <w:sz w:val="24"/>
+          <w:szCs w:val="24"/>
+        </w:rPr>
+        <w:t>i</w:t>
+      </w:r>
+      <w:r>
+        <w:rPr>
+          <w:rFonts w:ascii="Times New Roman" w:hAnsi="Times New Roman" w:cs="Times New Roman"/>
+          <w:color w:val="00000A"/>
+          <w:sz w:val="24"/>
+          <w:szCs w:val="24"/>
+        </w:rPr>
+        <w:t>n comparison to other</w:t>
+      </w:r>
+      <w:r>
+        <w:rPr>
+          <w:rFonts w:ascii="Times New Roman" w:hAnsi="Times New Roman" w:cs="Times New Roman"/>
+          <w:color w:val="00000A"/>
+          <w:sz w:val="24"/>
+          <w:szCs w:val="24"/>
+        </w:rPr>
+        <w:t xml:space="preserve"> similar</w:t>
+      </w:r>
+      <w:r>
+        <w:rPr>
+          <w:rFonts w:ascii="Times New Roman" w:hAnsi="Times New Roman" w:cs="Times New Roman"/>
+          <w:color w:val="00000A"/>
+          <w:sz w:val="24"/>
+          <w:szCs w:val="24"/>
+        </w:rPr>
+        <w:t xml:space="preserve"> tools</w:t>
+      </w:r>
+      <w:r>
+        <w:rPr>
+          <w:rFonts w:ascii="Times New Roman" w:hAnsi="Times New Roman" w:cs="Times New Roman"/>
+          <w:color w:val="00000A"/>
+          <w:sz w:val="24"/>
+          <w:szCs w:val="24"/>
+        </w:rPr>
+        <w:t xml:space="preserve"> </w:t>
+      </w:r>
+    </w:p>
+    <w:p>
+      <w:pPr>
+        <w:pStyle w:val="ListParagraph"/>
+        <w:numPr>
+          <w:ilvl w:val="0"/>
+          <w:numId w:val="4"/>
+        </w:numPr>
+        <w:autoSpaceDE w:val="0"/>
+        <w:autoSpaceDN w:val="0"/>
+        <w:adjustRightInd w:val="0"/>
+        <w:spacing w:after="0" w:line="480" w:lineRule="auto"/>
+        <w:jc w:val="both"/>
+        <w:rPr>
+          <w:rFonts w:ascii="Times New Roman" w:hAnsi="Times New Roman" w:cs="Times New Roman"/>
+          <w:color w:val="00000A"/>
+          <w:sz w:val="24"/>
+          <w:szCs w:val="24"/>
+        </w:rPr>
+      </w:pPr>
+      <w:r>
+        <w:rPr>
+          <w:rFonts w:ascii="Times New Roman" w:hAnsi="Times New Roman" w:cs="Times New Roman"/>
+          <w:color w:val="00000A"/>
+          <w:sz w:val="24"/>
+          <w:szCs w:val="24"/>
+        </w:rPr>
+        <w:t>Possible benefits/</w:t>
+      </w:r>
+      <w:r>
+        <w:rPr>
+          <w:rFonts w:ascii="Times New Roman" w:hAnsi="Times New Roman" w:cs="Times New Roman"/>
+          <w:color w:val="00000A"/>
+          <w:sz w:val="24"/>
+          <w:szCs w:val="24"/>
+        </w:rPr>
+        <w:t>pitfalls</w:t>
+      </w:r>
+      <w:r>
+        <w:rPr>
+          <w:rFonts w:ascii="Times New Roman" w:hAnsi="Times New Roman" w:cs="Times New Roman"/>
+          <w:color w:val="00000A"/>
+          <w:sz w:val="24"/>
+          <w:szCs w:val="24"/>
+        </w:rPr>
+        <w:t xml:space="preserve"> of using OpenJML</w:t>
+      </w:r>
+    </w:p>
+    <w:p>
+      <w:pPr>
+        <w:pStyle w:val="ListParagraph"/>
+        <w:numPr>
+          <w:ilvl w:val="0"/>
+          <w:numId w:val="4"/>
+        </w:numPr>
+        <w:autoSpaceDE w:val="0"/>
+        <w:autoSpaceDN w:val="0"/>
+        <w:adjustRightInd w:val="0"/>
+        <w:spacing w:after="0" w:line="480" w:lineRule="auto"/>
+        <w:jc w:val="both"/>
+        <w:rPr>
+          <w:rFonts w:ascii="Times New Roman" w:hAnsi="Times New Roman" w:cs="Times New Roman"/>
+          <w:color w:val="00000A"/>
+          <w:sz w:val="24"/>
+          <w:szCs w:val="24"/>
+        </w:rPr>
+      </w:pPr>
+      <w:r>
+        <w:rPr>
+          <w:rFonts w:ascii="Times New Roman" w:hAnsi="Times New Roman" w:cs="Times New Roman"/>
+          <w:color w:val="00000A"/>
+          <w:sz w:val="24"/>
+          <w:szCs w:val="24"/>
+        </w:rPr>
+        <w:t xml:space="preserve">Likelihood of adoption </w:t>
+      </w:r>
+      <w:r>
+        <w:rPr>
+          <w:rFonts w:ascii="Times New Roman" w:hAnsi="Times New Roman" w:cs="Times New Roman"/>
+          <w:color w:val="00000A"/>
+          <w:sz w:val="24"/>
+          <w:szCs w:val="24"/>
+        </w:rPr>
+        <w:t>by industry</w:t>
+      </w:r>
+    </w:p>
+    <w:p>
+      <w:pPr>
+        <w:autoSpaceDE w:val="0"/>
+        <w:autoSpaceDN w:val="0"/>
+        <w:adjustRightInd w:val="0"/>
+        <w:spacing w:after="0" w:line="480" w:lineRule="auto"/>
+        <w:jc w:val="both"/>
+        <w:rPr>
+          <w:rFonts w:ascii="Times New Roman" w:hAnsi="Times New Roman" w:cs="Times New Roman"/>
+          <w:color w:val="00000A"/>
+          <w:sz w:val="24"/>
+          <w:szCs w:val="24"/>
+        </w:rPr>
+      </w:pPr>
+      <w:r>
+        <w:rPr>
+          <w:rFonts w:ascii="Times New Roman" w:hAnsi="Times New Roman" w:cs="Times New Roman"/>
+          <w:color w:val="00000A"/>
+          <w:sz w:val="24"/>
+          <w:szCs w:val="24"/>
+        </w:rPr>
+        <w:lastRenderedPageBreak/>
+        <w:t>Secondary Objectives</w:t>
+      </w:r>
+    </w:p>
+    <w:p>
+      <w:pPr>
+        <w:pStyle w:val="ListParagraph"/>
+        <w:numPr>
+          <w:ilvl w:val="0"/>
+          <w:numId w:val="5"/>
+        </w:numPr>
+        <w:autoSpaceDE w:val="0"/>
+        <w:autoSpaceDN w:val="0"/>
+        <w:adjustRightInd w:val="0"/>
+        <w:spacing w:after="0" w:line="480" w:lineRule="auto"/>
+        <w:jc w:val="both"/>
+        <w:rPr>
+          <w:rFonts w:ascii="Times New Roman" w:hAnsi="Times New Roman" w:cs="Times New Roman"/>
+          <w:color w:val="00000A"/>
+          <w:sz w:val="24"/>
+          <w:szCs w:val="24"/>
+        </w:rPr>
+      </w:pPr>
+      <w:r>
+        <w:rPr>
+          <w:rFonts w:ascii="Times New Roman" w:hAnsi="Times New Roman" w:cs="Times New Roman"/>
+          <w:color w:val="00000A"/>
+          <w:sz w:val="24"/>
+          <w:szCs w:val="24"/>
+        </w:rPr>
+        <w:t xml:space="preserve">Provide user feedback to David </w:t>
+      </w:r>
+      <w:proofErr w:type="spellStart"/>
+      <w:r>
+        <w:rPr>
+          <w:rFonts w:ascii="Times New Roman" w:hAnsi="Times New Roman" w:cs="Times New Roman"/>
+          <w:color w:val="00000A"/>
+          <w:sz w:val="24"/>
+          <w:szCs w:val="24"/>
+        </w:rPr>
+        <w:t>Cok</w:t>
+      </w:r>
+      <w:proofErr w:type="spellEnd"/>
+      <w:r>
+        <w:rPr>
+          <w:rFonts w:ascii="Times New Roman" w:hAnsi="Times New Roman" w:cs="Times New Roman"/>
+          <w:color w:val="00000A"/>
+          <w:sz w:val="24"/>
+          <w:szCs w:val="24"/>
+        </w:rPr>
+        <w:t xml:space="preserve"> </w:t>
+      </w:r>
+    </w:p>
+    <w:p>
+      <w:pPr>
+        <w:pStyle w:val="ListParagraph"/>
+        <w:numPr>
+          <w:ilvl w:val="1"/>
+          <w:numId w:val="5"/>
+        </w:numPr>
+        <w:autoSpaceDE w:val="0"/>
+        <w:autoSpaceDN w:val="0"/>
+        <w:adjustRightInd w:val="0"/>
+        <w:spacing w:after="0" w:line="480" w:lineRule="auto"/>
+        <w:jc w:val="both"/>
+        <w:rPr>
+          <w:rFonts w:ascii="Times New Roman" w:hAnsi="Times New Roman" w:cs="Times New Roman"/>
+          <w:color w:val="00000A"/>
+          <w:sz w:val="24"/>
+          <w:szCs w:val="24"/>
+        </w:rPr>
+      </w:pPr>
+      <w:r>
+        <w:rPr>
+          <w:rFonts w:ascii="Times New Roman" w:hAnsi="Times New Roman" w:cs="Times New Roman"/>
+          <w:color w:val="00000A"/>
+          <w:sz w:val="24"/>
+          <w:szCs w:val="24"/>
+        </w:rPr>
+        <w:t>Issues</w:t>
+      </w:r>
+    </w:p>
+    <w:p>
+      <w:pPr>
+        <w:pStyle w:val="ListParagraph"/>
+        <w:numPr>
+          <w:ilvl w:val="1"/>
+          <w:numId w:val="5"/>
+        </w:numPr>
+        <w:autoSpaceDE w:val="0"/>
+        <w:autoSpaceDN w:val="0"/>
+        <w:adjustRightInd w:val="0"/>
+        <w:spacing w:after="0" w:line="480" w:lineRule="auto"/>
+        <w:jc w:val="both"/>
+        <w:rPr>
+          <w:rFonts w:ascii="Times New Roman" w:hAnsi="Times New Roman" w:cs="Times New Roman"/>
+          <w:color w:val="00000A"/>
+          <w:sz w:val="24"/>
+          <w:szCs w:val="24"/>
+        </w:rPr>
+      </w:pPr>
+      <w:r>
+        <w:rPr>
+          <w:rFonts w:ascii="Times New Roman" w:hAnsi="Times New Roman" w:cs="Times New Roman"/>
+          <w:color w:val="00000A"/>
+          <w:sz w:val="24"/>
+          <w:szCs w:val="24"/>
+        </w:rPr>
+        <w:t>Specification difficulties</w:t>
+      </w:r>
+    </w:p>
+    <w:p>
+      <w:pPr>
+        <w:pStyle w:val="ListParagraph"/>
+        <w:numPr>
+          <w:ilvl w:val="1"/>
+          <w:numId w:val="5"/>
+        </w:numPr>
+        <w:autoSpaceDE w:val="0"/>
+        <w:autoSpaceDN w:val="0"/>
+        <w:adjustRightInd w:val="0"/>
+        <w:spacing w:after="0" w:line="480" w:lineRule="auto"/>
+        <w:jc w:val="both"/>
+        <w:rPr>
+          <w:rFonts w:ascii="Times New Roman" w:hAnsi="Times New Roman" w:cs="Times New Roman"/>
+          <w:color w:val="00000A"/>
+          <w:sz w:val="24"/>
+          <w:szCs w:val="24"/>
+        </w:rPr>
+      </w:pPr>
+      <w:r>
+        <w:rPr>
+          <w:rFonts w:ascii="Times New Roman" w:hAnsi="Times New Roman" w:cs="Times New Roman"/>
+          <w:color w:val="00000A"/>
+          <w:sz w:val="24"/>
+          <w:szCs w:val="24"/>
+        </w:rPr>
+        <w:t>Bugs</w:t>
+      </w:r>
+    </w:p>
+    <w:p>
+      <w:pPr>
+        <w:pStyle w:val="ListParagraph"/>
+        <w:numPr>
+          <w:ilvl w:val="1"/>
+          <w:numId w:val="5"/>
+        </w:numPr>
+        <w:autoSpaceDE w:val="0"/>
+        <w:autoSpaceDN w:val="0"/>
+        <w:adjustRightInd w:val="0"/>
+        <w:spacing w:after="0" w:line="480" w:lineRule="auto"/>
+        <w:jc w:val="both"/>
+        <w:rPr>
+          <w:rFonts w:ascii="Times New Roman" w:hAnsi="Times New Roman" w:cs="Times New Roman"/>
+          <w:color w:val="00000A"/>
+          <w:sz w:val="24"/>
+          <w:szCs w:val="24"/>
+        </w:rPr>
+      </w:pPr>
+      <w:r>
+        <w:rPr>
+          <w:rFonts w:ascii="Times New Roman" w:hAnsi="Times New Roman" w:cs="Times New Roman"/>
+          <w:color w:val="00000A"/>
+          <w:sz w:val="24"/>
+          <w:szCs w:val="24"/>
+        </w:rPr>
+        <w:t xml:space="preserve">Updates </w:t>
+      </w:r>
+    </w:p>
+    <w:p>
+      <w:pPr>
+        <w:autoSpaceDE w:val="0"/>
+        <w:autoSpaceDN w:val="0"/>
+        <w:adjustRightInd w:val="0"/>
+        <w:spacing w:after="0" w:line="240" w:lineRule="auto"/>
+        <w:jc w:val="both"/>
+        <w:rPr>
+          <w:rFonts w:ascii="Times New Roman" w:hAnsi="Times New Roman" w:cs="Times New Roman"/>
+          <w:color w:val="00000A"/>
+          <w:sz w:val="24"/>
+          <w:szCs w:val="24"/>
+        </w:rPr>
+      </w:pPr>
+    </w:p>
+    <w:p>
+      <w:pPr>
+        <w:pStyle w:val="Heading2"/>
+      </w:pPr>
+      <w:bookmarkStart w:id="24" w:name="_Toc447110607"/>
+      <w:r>
+        <w:t>1.4</w:t>
+      </w:r>
+      <w:r>
+        <w:tab/>
+      </w:r>
+      <w:r>
+        <w:t>Approach</w:t>
+      </w:r>
+      <w:bookmarkEnd w:id="24"/>
+    </w:p>
+    <w:p>
+      <w:pPr>
+        <w:autoSpaceDE w:val="0"/>
+        <w:autoSpaceDN w:val="0"/>
+        <w:adjustRightInd w:val="0"/>
+        <w:spacing w:after="0" w:line="480" w:lineRule="auto"/>
+        <w:jc w:val="both"/>
+        <w:rPr>
+          <w:rFonts w:ascii="Times New Roman" w:hAnsi="Times New Roman" w:cs="Times New Roman"/>
+          <w:color w:val="00000A"/>
+          <w:sz w:val="24"/>
+          <w:szCs w:val="24"/>
+        </w:rPr>
+      </w:pPr>
+      <w:r>
+        <w:rPr>
+          <w:rFonts w:ascii="Times New Roman" w:hAnsi="Times New Roman" w:cs="Times New Roman"/>
+          <w:color w:val="00000A"/>
+          <w:sz w:val="24"/>
+          <w:szCs w:val="24"/>
+        </w:rPr>
+        <w:t>Summarise how you addressed solving the problem.</w:t>
+      </w:r>
+    </w:p>
+    <w:p>
+      <w:pPr>
+        <w:autoSpaceDE w:val="0"/>
+        <w:autoSpaceDN w:val="0"/>
+        <w:adjustRightInd w:val="0"/>
+        <w:spacing w:after="0" w:line="480" w:lineRule="auto"/>
+        <w:jc w:val="both"/>
+        <w:rPr>
+          <w:rFonts w:ascii="Times New Roman" w:hAnsi="Times New Roman" w:cs="Times New Roman"/>
+          <w:color w:val="00000A"/>
+          <w:sz w:val="24"/>
+          <w:szCs w:val="24"/>
+        </w:rPr>
+      </w:pPr>
+      <w:r>
+        <w:rPr>
+          <w:rFonts w:ascii="Times New Roman" w:hAnsi="Times New Roman" w:cs="Times New Roman"/>
+          <w:color w:val="00000A"/>
+          <w:sz w:val="24"/>
+          <w:szCs w:val="24"/>
+        </w:rPr>
+        <w:t>Provide an overview of how you analysed the problem</w:t>
+      </w:r>
+      <w:r>
+        <w:rPr>
+          <w:rFonts w:ascii="Times New Roman" w:hAnsi="Times New Roman" w:cs="Times New Roman"/>
+          <w:color w:val="00000A"/>
+          <w:sz w:val="24"/>
+          <w:szCs w:val="24"/>
+        </w:rPr>
+        <w:t xml:space="preserve">, how you </w:t>
+      </w:r>
+      <w:r>
+        <w:rPr>
+          <w:rFonts w:ascii="Times New Roman" w:hAnsi="Times New Roman" w:cs="Times New Roman"/>
+          <w:color w:val="00000A"/>
+          <w:sz w:val="24"/>
+          <w:szCs w:val="24"/>
+        </w:rPr>
+        <w:t>designed a solution, and how you eva</w:t>
+      </w:r>
+      <w:r>
+        <w:rPr>
+          <w:rFonts w:ascii="Times New Roman" w:hAnsi="Times New Roman" w:cs="Times New Roman"/>
+          <w:color w:val="00000A"/>
+          <w:sz w:val="24"/>
+          <w:szCs w:val="24"/>
+        </w:rPr>
+        <w:t xml:space="preserve">luated your solution. (e.g. use </w:t>
+      </w:r>
+      <w:r>
+        <w:rPr>
+          <w:rFonts w:ascii="Times New Roman" w:hAnsi="Times New Roman" w:cs="Times New Roman"/>
+          <w:color w:val="00000A"/>
+          <w:sz w:val="24"/>
+          <w:szCs w:val="24"/>
+        </w:rPr>
+        <w:t>of models, simulation, prototypes, real-world experiments, cases</w:t>
+      </w:r>
+      <w:r>
+        <w:rPr>
+          <w:rFonts w:ascii="Times New Roman" w:hAnsi="Times New Roman" w:cs="Times New Roman"/>
+          <w:color w:val="00000A"/>
+          <w:sz w:val="24"/>
+          <w:szCs w:val="24"/>
+        </w:rPr>
+        <w:t xml:space="preserve"> studies, </w:t>
+      </w:r>
+      <w:r>
+        <w:rPr>
+          <w:rFonts w:ascii="Times New Roman" w:hAnsi="Times New Roman" w:cs="Times New Roman"/>
+          <w:color w:val="00000A"/>
+          <w:sz w:val="24"/>
+          <w:szCs w:val="24"/>
+        </w:rPr>
+        <w:t>etc.). What important variab</w:t>
+      </w:r>
+      <w:r>
+        <w:rPr>
+          <w:rFonts w:ascii="Times New Roman" w:hAnsi="Times New Roman" w:cs="Times New Roman"/>
+          <w:color w:val="00000A"/>
+          <w:sz w:val="24"/>
+          <w:szCs w:val="24"/>
+        </w:rPr>
+        <w:t xml:space="preserve">les did you control, ignore, or </w:t>
+      </w:r>
+      <w:r>
+        <w:rPr>
+          <w:rFonts w:ascii="Times New Roman" w:hAnsi="Times New Roman" w:cs="Times New Roman"/>
+          <w:color w:val="00000A"/>
+          <w:sz w:val="24"/>
+          <w:szCs w:val="24"/>
+        </w:rPr>
+        <w:t>measure in your evaluation.</w:t>
+      </w:r>
+    </w:p>
+    <w:p>
+      <w:pPr>
+        <w:spacing w:line="240" w:lineRule="auto"/>
+        <w:rPr>
+          <w:lang w:eastAsia="en-IE"/>
+        </w:rPr>
+      </w:pPr>
+    </w:p>
+    <w:p>
+      <w:pPr>
+        <w:autoSpaceDE w:val="0"/>
+        <w:autoSpaceDN w:val="0"/>
+        <w:adjustRightInd w:val="0"/>
+        <w:spacing w:after="0" w:line="240" w:lineRule="auto"/>
+        <w:jc w:val="both"/>
+        <w:rPr>
+          <w:rFonts w:ascii="Times New Roman" w:hAnsi="Times New Roman" w:cs="Times New Roman"/>
+          <w:color w:val="00000A"/>
+          <w:sz w:val="24"/>
+          <w:szCs w:val="24"/>
+        </w:rPr>
+      </w:pPr>
+      <w:r>
+        <w:rPr>
+          <w:rFonts w:ascii="Times New Roman" w:hAnsi="Times New Roman" w:cs="Times New Roman"/>
+          <w:color w:val="00000A"/>
+          <w:sz w:val="24"/>
+          <w:szCs w:val="24"/>
+        </w:rPr>
+        <w:t>Solve multiple programs with OpenJML, that have been specified and verified by other tools, and determine its difficulty, adaptability, usability and therefore validity on comparison to other tools.</w:t>
+      </w:r>
+    </w:p>
+    <w:p>
+      <w:pPr>
+        <w:spacing w:line="240" w:lineRule="auto"/>
+        <w:rPr>
+          <w:lang w:eastAsia="en-IE"/>
+        </w:rPr>
+      </w:pPr>
+    </w:p>
+    <w:p>
+      <w:pPr>
+        <w:pStyle w:val="Heading2"/>
+      </w:pPr>
+      <w:bookmarkStart w:id="25" w:name="_Toc447110608"/>
+      <w:r>
+        <w:t>1.5</w:t>
+      </w:r>
+      <w:r>
+        <w:tab/>
+        <w:t>Metric</w:t>
+      </w:r>
+      <w:r>
+        <w:t>s</w:t>
+      </w:r>
+      <w:bookmarkEnd w:id="25"/>
+    </w:p>
+    <w:p>
+      <w:pPr>
+        <w:rPr>
+          <w:rFonts w:ascii="Times New Roman" w:hAnsi="Times New Roman" w:cs="Times New Roman"/>
+          <w:color w:val="00000A"/>
+          <w:sz w:val="24"/>
+          <w:szCs w:val="24"/>
+        </w:rPr>
+      </w:pPr>
+      <w:r>
+        <w:rPr>
+          <w:rFonts w:ascii="Times New Roman" w:hAnsi="Times New Roman" w:cs="Times New Roman"/>
+          <w:color w:val="00000A"/>
+          <w:sz w:val="24"/>
+          <w:szCs w:val="24"/>
+        </w:rPr>
+        <w:t>Describe how you are going to evaluate your work.</w:t>
+      </w:r>
+    </w:p>
+    <w:p>
+      <w:pPr>
+        <w:spacing w:line="240" w:lineRule="auto"/>
+        <w:rPr>
+          <w:rFonts w:ascii="Times New Roman" w:hAnsi="Times New Roman" w:cs="Times New Roman"/>
+          <w:sz w:val="24"/>
+          <w:szCs w:val="24"/>
+          <w:lang w:eastAsia="en-IE"/>
+        </w:rPr>
+      </w:pPr>
+    </w:p>
+    <w:p>
+      <w:pPr>
+        <w:spacing w:line="240" w:lineRule="auto"/>
+        <w:rPr>
+          <w:rFonts w:ascii="Times New Roman" w:hAnsi="Times New Roman" w:cs="Times New Roman"/>
+          <w:sz w:val="24"/>
+          <w:szCs w:val="24"/>
+          <w:lang w:eastAsia="en-IE"/>
+        </w:rPr>
+      </w:pPr>
+      <w:r>
+        <w:rPr>
+          <w:rFonts w:ascii="Times New Roman" w:hAnsi="Times New Roman" w:cs="Times New Roman"/>
+          <w:sz w:val="24"/>
+          <w:szCs w:val="24"/>
+          <w:lang w:eastAsia="en-IE"/>
+        </w:rPr>
+        <w:t xml:space="preserve">Comparison to </w:t>
+      </w:r>
+      <w:proofErr w:type="spellStart"/>
+      <w:r>
+        <w:rPr>
+          <w:rFonts w:ascii="Times New Roman" w:hAnsi="Times New Roman" w:cs="Times New Roman"/>
+          <w:sz w:val="24"/>
+          <w:szCs w:val="24"/>
+          <w:lang w:eastAsia="en-IE"/>
+        </w:rPr>
+        <w:t>KeY</w:t>
+      </w:r>
+      <w:proofErr w:type="spellEnd"/>
+      <w:r>
+        <w:rPr>
+          <w:rFonts w:ascii="Times New Roman" w:hAnsi="Times New Roman" w:cs="Times New Roman"/>
+          <w:sz w:val="24"/>
+          <w:szCs w:val="24"/>
+          <w:lang w:eastAsia="en-IE"/>
+        </w:rPr>
+        <w:t xml:space="preserve"> and Why3 tools on similar programs.</w:t>
+      </w:r>
+    </w:p>
+    <w:p>
+      <w:pPr>
+        <w:pStyle w:val="ListParagraph"/>
+        <w:numPr>
+          <w:ilvl w:val="0"/>
+          <w:numId w:val="5"/>
+        </w:numPr>
+        <w:spacing w:line="240" w:lineRule="auto"/>
+        <w:rPr>
+          <w:rFonts w:ascii="Times New Roman" w:hAnsi="Times New Roman" w:cs="Times New Roman"/>
+          <w:sz w:val="24"/>
+          <w:szCs w:val="24"/>
+          <w:lang w:eastAsia="en-IE"/>
+        </w:rPr>
+      </w:pPr>
+      <w:r>
+        <w:rPr>
+          <w:rFonts w:ascii="Times New Roman" w:hAnsi="Times New Roman" w:cs="Times New Roman"/>
+          <w:sz w:val="24"/>
+          <w:szCs w:val="24"/>
+          <w:lang w:eastAsia="en-IE"/>
+        </w:rPr>
+        <w:t>Lines of code</w:t>
+      </w:r>
+    </w:p>
+    <w:p>
+      <w:pPr>
+        <w:pStyle w:val="ListParagraph"/>
+        <w:numPr>
+          <w:ilvl w:val="0"/>
+          <w:numId w:val="5"/>
+        </w:numPr>
+        <w:spacing w:line="240" w:lineRule="auto"/>
+        <w:rPr>
+          <w:rFonts w:ascii="Times New Roman" w:hAnsi="Times New Roman" w:cs="Times New Roman"/>
+          <w:sz w:val="24"/>
+          <w:szCs w:val="24"/>
+          <w:lang w:eastAsia="en-IE"/>
+        </w:rPr>
+      </w:pPr>
+      <w:r>
+        <w:rPr>
+          <w:rFonts w:ascii="Times New Roman" w:hAnsi="Times New Roman" w:cs="Times New Roman"/>
+          <w:sz w:val="24"/>
+          <w:szCs w:val="24"/>
+          <w:lang w:eastAsia="en-IE"/>
+        </w:rPr>
+        <w:t>Specification differences</w:t>
+      </w:r>
+    </w:p>
+    <w:p>
+      <w:pPr>
+        <w:pStyle w:val="ListParagraph"/>
+        <w:numPr>
+          <w:ilvl w:val="0"/>
+          <w:numId w:val="5"/>
+        </w:numPr>
+        <w:spacing w:line="240" w:lineRule="auto"/>
+        <w:rPr>
+          <w:rFonts w:ascii="Times New Roman" w:hAnsi="Times New Roman" w:cs="Times New Roman"/>
+          <w:sz w:val="24"/>
+          <w:szCs w:val="24"/>
+          <w:lang w:eastAsia="en-IE"/>
+        </w:rPr>
+      </w:pPr>
+      <w:r>
+        <w:rPr>
+          <w:rFonts w:ascii="Times New Roman" w:hAnsi="Times New Roman" w:cs="Times New Roman"/>
+          <w:sz w:val="24"/>
+          <w:szCs w:val="24"/>
+          <w:lang w:eastAsia="en-IE"/>
+        </w:rPr>
+        <w:t>Libraries</w:t>
+      </w:r>
+    </w:p>
+    <w:p>
+      <w:pPr>
+        <w:pStyle w:val="ListParagraph"/>
+        <w:numPr>
+          <w:ilvl w:val="0"/>
+          <w:numId w:val="5"/>
+        </w:numPr>
+        <w:spacing w:line="240" w:lineRule="auto"/>
+        <w:rPr>
+          <w:rFonts w:ascii="Times New Roman" w:hAnsi="Times New Roman" w:cs="Times New Roman"/>
+          <w:sz w:val="24"/>
+          <w:szCs w:val="24"/>
+          <w:lang w:eastAsia="en-IE"/>
+        </w:rPr>
+      </w:pPr>
+      <w:r>
+        <w:rPr>
+          <w:rFonts w:ascii="Times New Roman" w:hAnsi="Times New Roman" w:cs="Times New Roman"/>
+          <w:sz w:val="24"/>
+          <w:szCs w:val="24"/>
+          <w:lang w:eastAsia="en-IE"/>
+        </w:rPr>
+        <w:t>Proof Obligations</w:t>
+      </w:r>
+    </w:p>
+    <w:p>
+      <w:pPr>
+        <w:pStyle w:val="ListParagraph"/>
+        <w:numPr>
+          <w:ilvl w:val="0"/>
+          <w:numId w:val="5"/>
+        </w:numPr>
+        <w:spacing w:line="240" w:lineRule="auto"/>
+        <w:rPr>
+          <w:rFonts w:ascii="Times New Roman" w:hAnsi="Times New Roman" w:cs="Times New Roman"/>
+          <w:sz w:val="24"/>
+          <w:szCs w:val="24"/>
+          <w:lang w:eastAsia="en-IE"/>
+        </w:rPr>
+      </w:pPr>
+      <w:r>
+        <w:rPr>
+          <w:rFonts w:ascii="Times New Roman" w:hAnsi="Times New Roman" w:cs="Times New Roman"/>
+          <w:sz w:val="24"/>
+          <w:szCs w:val="24"/>
+          <w:lang w:eastAsia="en-IE"/>
+        </w:rPr>
+        <w:t>Proof Discharges</w:t>
+      </w:r>
+    </w:p>
+    <w:p>
+      <w:pPr>
+        <w:pStyle w:val="ListParagraph"/>
+        <w:numPr>
+          <w:ilvl w:val="0"/>
+          <w:numId w:val="5"/>
+        </w:numPr>
+        <w:spacing w:line="240" w:lineRule="auto"/>
+        <w:rPr>
+          <w:rFonts w:ascii="Times New Roman" w:hAnsi="Times New Roman" w:cs="Times New Roman"/>
+          <w:sz w:val="24"/>
+          <w:szCs w:val="24"/>
+          <w:lang w:eastAsia="en-IE"/>
+        </w:rPr>
+      </w:pPr>
+      <w:r>
+        <w:rPr>
+          <w:rFonts w:ascii="Times New Roman" w:hAnsi="Times New Roman" w:cs="Times New Roman"/>
+          <w:sz w:val="24"/>
+          <w:szCs w:val="24"/>
+          <w:lang w:eastAsia="en-IE"/>
+        </w:rPr>
+        <w:t>Symbolic Execution vs VCG</w:t>
+      </w:r>
+    </w:p>
+    <w:p>
+      <w:pPr>
+        <w:pStyle w:val="ListParagraph"/>
+        <w:numPr>
+          <w:ilvl w:val="0"/>
+          <w:numId w:val="5"/>
+        </w:numPr>
+        <w:spacing w:line="240" w:lineRule="auto"/>
+        <w:rPr>
+          <w:rFonts w:ascii="Times New Roman" w:hAnsi="Times New Roman" w:cs="Times New Roman"/>
+          <w:sz w:val="24"/>
+          <w:szCs w:val="24"/>
+          <w:lang w:eastAsia="en-IE"/>
+        </w:rPr>
+      </w:pPr>
+      <w:r>
+        <w:rPr>
+          <w:rFonts w:ascii="Times New Roman" w:hAnsi="Times New Roman" w:cs="Times New Roman"/>
+          <w:sz w:val="24"/>
+          <w:szCs w:val="24"/>
+          <w:lang w:eastAsia="en-IE"/>
+        </w:rPr>
+        <w:t>Standalone tools vs Plugins</w:t>
+      </w:r>
+    </w:p>
+    <w:p>
+      <w:pPr>
+        <w:pStyle w:val="ListParagraph"/>
+        <w:numPr>
+          <w:ilvl w:val="0"/>
+          <w:numId w:val="5"/>
+        </w:numPr>
+        <w:spacing w:line="240" w:lineRule="auto"/>
+        <w:rPr>
+          <w:rFonts w:ascii="Times New Roman" w:hAnsi="Times New Roman" w:cs="Times New Roman"/>
+          <w:sz w:val="24"/>
+          <w:szCs w:val="24"/>
+          <w:lang w:eastAsia="en-IE"/>
+        </w:rPr>
+      </w:pPr>
+      <w:r>
+        <w:rPr>
+          <w:rFonts w:ascii="Times New Roman" w:hAnsi="Times New Roman" w:cs="Times New Roman"/>
+          <w:sz w:val="24"/>
+          <w:szCs w:val="24"/>
+          <w:lang w:eastAsia="en-IE"/>
+        </w:rPr>
+        <w:t>Valid proofs</w:t>
+      </w:r>
+      <w:bookmarkStart w:id="26" w:name="_GoBack"/>
+      <w:bookmarkEnd w:id="26"/>
+    </w:p>
+    <w:p>
+      <w:pPr>
+        <w:pStyle w:val="Heading2"/>
+      </w:pPr>
+      <w:bookmarkStart w:id="27" w:name="_Toc447110609"/>
+      <w:r>
+        <w:t>1.6</w:t>
+      </w:r>
+      <w:r>
+        <w:tab/>
+      </w:r>
+      <w:r>
+        <w:t>Project</w:t>
+      </w:r>
+      <w:bookmarkEnd w:id="27"/>
+    </w:p>
+    <w:p>
+      <w:pPr>
+        <w:autoSpaceDE w:val="0"/>
+        <w:autoSpaceDN w:val="0"/>
+        <w:adjustRightInd w:val="0"/>
+        <w:spacing w:after="0" w:line="480" w:lineRule="auto"/>
+        <w:rPr>
+          <w:rFonts w:ascii="Times New Roman" w:hAnsi="Times New Roman" w:cs="Times New Roman"/>
+          <w:color w:val="00000A"/>
+          <w:sz w:val="24"/>
+          <w:szCs w:val="24"/>
+        </w:rPr>
+      </w:pPr>
+      <w:r>
+        <w:rPr>
+          <w:rFonts w:ascii="Times New Roman" w:hAnsi="Times New Roman" w:cs="Times New Roman"/>
+          <w:color w:val="00000A"/>
+          <w:sz w:val="24"/>
+          <w:szCs w:val="24"/>
+        </w:rPr>
         <w:t>L</w:t>
       </w:r>
       <w:r>
@@ -7877,6 +8794,7 @@
     </w:p>
     <w:p>
       <w:pPr>
+        <w:spacing w:line="240" w:lineRule="auto"/>
         <w:rPr>
           <w:lang w:eastAsia="en-IE"/>
         </w:rPr>
@@ -7995,8 +8913,8 @@
           <w:szCs w:val="40"/>
         </w:rPr>
       </w:pPr>
-      <w:bookmarkStart w:id="27" w:name="_Toc444517712"/>
-      <w:bookmarkStart w:id="28" w:name="_Toc447110610"/>
+      <w:bookmarkStart w:id="28" w:name="_Toc444517712"/>
+      <w:bookmarkStart w:id="29" w:name="_Toc447110610"/>
       <w:r>
         <w:rPr>
           <w:rFonts w:ascii="Times New Roman" w:hAnsi="Times New Roman" w:cs="Times New Roman"/>
@@ -8008,7 +8926,7 @@
         <w:lastRenderedPageBreak/>
         <w:t xml:space="preserve">Chapter two: </w:t>
       </w:r>
-      <w:bookmarkEnd w:id="27"/>
+      <w:bookmarkEnd w:id="28"/>
       <w:r>
         <w:rPr>
           <w:rFonts w:ascii="Times New Roman" w:hAnsi="Times New Roman" w:cs="Times New Roman"/>
@@ -8019,7 +8937,7 @@
         </w:rPr>
         <w:t>Related Work</w:t>
       </w:r>
-      <w:bookmarkEnd w:id="28"/>
+      <w:bookmarkEnd w:id="29"/>
     </w:p>
     <w:p>
       <w:pPr>
@@ -8034,13 +8952,13 @@
       <w:pPr>
         <w:pStyle w:val="Heading2"/>
       </w:pPr>
-      <w:bookmarkStart w:id="29" w:name="_Toc444517713"/>
-      <w:bookmarkStart w:id="30" w:name="_Toc447110611"/>
+      <w:bookmarkStart w:id="30" w:name="_Toc444517713"/>
+      <w:bookmarkStart w:id="31" w:name="_Toc447110611"/>
       <w:r>
         <w:t>Summary</w:t>
       </w:r>
-      <w:bookmarkEnd w:id="29"/>
       <w:bookmarkEnd w:id="30"/>
+      <w:bookmarkEnd w:id="31"/>
     </w:p>
     <w:p>
       <w:pPr>
@@ -8301,19 +9219,19 @@
       <w:pPr>
         <w:pStyle w:val="Heading2"/>
       </w:pPr>
-      <w:bookmarkStart w:id="31" w:name="_Toc444517714"/>
-      <w:bookmarkStart w:id="32" w:name="_Toc447110612"/>
+      <w:bookmarkStart w:id="32" w:name="_Toc444517714"/>
+      <w:bookmarkStart w:id="33" w:name="_Toc447110612"/>
       <w:r>
         <w:t>2.1</w:t>
       </w:r>
       <w:r>
         <w:tab/>
       </w:r>
-      <w:bookmarkEnd w:id="31"/>
+      <w:bookmarkEnd w:id="32"/>
       <w:r>
         <w:t>Topic material</w:t>
       </w:r>
-      <w:bookmarkEnd w:id="32"/>
+      <w:bookmarkEnd w:id="33"/>
     </w:p>
     <w:p>
       <w:pPr>
@@ -8460,19 +9378,19 @@
       <w:pPr>
         <w:pStyle w:val="Heading2"/>
       </w:pPr>
-      <w:bookmarkStart w:id="33" w:name="_Toc444517715"/>
-      <w:bookmarkStart w:id="34" w:name="_Toc447110613"/>
+      <w:bookmarkStart w:id="34" w:name="_Toc444517715"/>
+      <w:bookmarkStart w:id="35" w:name="_Toc447110613"/>
       <w:r>
         <w:t>2.2</w:t>
       </w:r>
       <w:r>
         <w:tab/>
       </w:r>
-      <w:bookmarkEnd w:id="33"/>
+      <w:bookmarkEnd w:id="34"/>
       <w:r>
         <w:t>Technical material</w:t>
       </w:r>
-      <w:bookmarkEnd w:id="34"/>
+      <w:bookmarkEnd w:id="35"/>
     </w:p>
     <w:p>
       <w:pPr>
@@ -8642,7 +9560,7 @@
           <w:szCs w:val="24"/>
         </w:rPr>
       </w:pPr>
-      <w:bookmarkStart w:id="35" w:name="_Toc445714278"/>
+      <w:bookmarkStart w:id="36" w:name="_Toc445714278"/>
       <w:r>
         <w:rPr>
           <w:rFonts w:ascii="Times New Roman" w:hAnsi="Times New Roman" w:cs="Times New Roman"/>
@@ -8746,7 +9664,7 @@
         </w:rPr>
         <w:t>Aspect of your implementation</w:t>
       </w:r>
-      <w:bookmarkEnd w:id="35"/>
+      <w:bookmarkEnd w:id="36"/>
       <w:r>
         <w:rPr>
           <w:rFonts w:ascii="Times New Roman" w:hAnsi="Times New Roman" w:cs="Times New Roman"/>
@@ -8990,7 +9908,7 @@
           <w:szCs w:val="24"/>
         </w:rPr>
       </w:pPr>
-      <w:bookmarkStart w:id="36" w:name="_Toc445714279"/>
+      <w:bookmarkStart w:id="37" w:name="_Toc445714279"/>
       <w:r>
         <w:rPr>
           <w:rFonts w:ascii="Times New Roman" w:hAnsi="Times New Roman" w:cs="Times New Roman"/>
@@ -9094,7 +10012,7 @@
         </w:rPr>
         <w:t>in your implementation</w:t>
       </w:r>
-      <w:bookmarkEnd w:id="36"/>
+      <w:bookmarkEnd w:id="37"/>
     </w:p>
     <w:tbl>
       <w:tblPr>
@@ -9430,8 +10348,8 @@
           <w:szCs w:val="40"/>
         </w:rPr>
       </w:pPr>
-      <w:bookmarkStart w:id="37" w:name="_Toc444517722"/>
-      <w:bookmarkStart w:id="38" w:name="_Toc447110614"/>
+      <w:bookmarkStart w:id="38" w:name="_Toc444517722"/>
+      <w:bookmarkStart w:id="39" w:name="_Toc447110614"/>
       <w:r>
         <w:rPr>
           <w:rFonts w:ascii="Times New Roman" w:hAnsi="Times New Roman" w:cs="Times New Roman"/>
@@ -9442,7 +10360,7 @@
         </w:rPr>
         <w:t xml:space="preserve">Chapter three: </w:t>
       </w:r>
-      <w:bookmarkEnd w:id="37"/>
+      <w:bookmarkEnd w:id="38"/>
       <w:r>
         <w:rPr>
           <w:rFonts w:ascii="Times New Roman" w:hAnsi="Times New Roman" w:cs="Times New Roman"/>
@@ -9453,7 +10371,7 @@
         </w:rPr>
         <w:t>The Problem</w:t>
       </w:r>
-      <w:bookmarkEnd w:id="38"/>
+      <w:bookmarkEnd w:id="39"/>
     </w:p>
     <w:p>
       <w:pPr>
@@ -9468,13 +10386,13 @@
       <w:pPr>
         <w:pStyle w:val="Heading2"/>
       </w:pPr>
-      <w:bookmarkStart w:id="39" w:name="_Toc444517723"/>
-      <w:bookmarkStart w:id="40" w:name="_Toc447110615"/>
+      <w:bookmarkStart w:id="40" w:name="_Toc444517723"/>
+      <w:bookmarkStart w:id="41" w:name="_Toc447110615"/>
       <w:r>
         <w:t>Summary</w:t>
       </w:r>
-      <w:bookmarkEnd w:id="39"/>
       <w:bookmarkEnd w:id="40"/>
+      <w:bookmarkEnd w:id="41"/>
     </w:p>
     <w:p>
       <w:pPr>
@@ -9531,19 +10449,19 @@
       <w:pPr>
         <w:pStyle w:val="Heading2"/>
       </w:pPr>
-      <w:bookmarkStart w:id="41" w:name="_Toc444517724"/>
-      <w:bookmarkStart w:id="42" w:name="_Toc447110616"/>
+      <w:bookmarkStart w:id="42" w:name="_Toc444517724"/>
+      <w:bookmarkStart w:id="43" w:name="_Toc447110616"/>
       <w:r>
         <w:t>3.1</w:t>
       </w:r>
       <w:r>
         <w:tab/>
       </w:r>
-      <w:bookmarkEnd w:id="41"/>
+      <w:bookmarkEnd w:id="42"/>
       <w:r>
         <w:t>Project UML documentation</w:t>
       </w:r>
-      <w:bookmarkEnd w:id="42"/>
+      <w:bookmarkEnd w:id="43"/>
     </w:p>
     <w:p>
       <w:pPr>
@@ -9593,7 +10511,7 @@
           <w:lang w:eastAsia="en-IE"/>
         </w:rPr>
       </w:pPr>
-      <w:bookmarkStart w:id="43" w:name="_Toc444517725"/>
+      <w:bookmarkStart w:id="44" w:name="_Toc444517725"/>
       <w:r>
         <w:rPr>
           <w:noProof/>
@@ -9659,7 +10577,7 @@
           <w:lang w:eastAsia="en-IE"/>
         </w:rPr>
       </w:pPr>
-      <w:bookmarkStart w:id="44" w:name="_Toc445718606"/>
+      <w:bookmarkStart w:id="45" w:name="_Toc445718606"/>
       <w:r>
         <w:rPr>
           <w:rFonts w:ascii="Times New Roman" w:hAnsi="Times New Roman" w:cs="Times New Roman"/>
@@ -9726,31 +10644,31 @@
         <w:tab/>
         <w:t>UML class diagram overview for this project.</w:t>
       </w:r>
+      <w:bookmarkEnd w:id="45"/>
+    </w:p>
+    <w:p>
+      <w:pPr>
+        <w:rPr>
+          <w:lang w:eastAsia="en-IE"/>
+        </w:rPr>
+      </w:pPr>
+    </w:p>
+    <w:p>
+      <w:pPr>
+        <w:pStyle w:val="Heading2"/>
+      </w:pPr>
+      <w:bookmarkStart w:id="46" w:name="_Toc447110617"/>
+      <w:r>
+        <w:t>3.2</w:t>
+      </w:r>
+      <w:r>
+        <w:tab/>
+      </w:r>
       <w:bookmarkEnd w:id="44"/>
-    </w:p>
-    <w:p>
-      <w:pPr>
-        <w:rPr>
-          <w:lang w:eastAsia="en-IE"/>
-        </w:rPr>
-      </w:pPr>
-    </w:p>
-    <w:p>
-      <w:pPr>
-        <w:pStyle w:val="Heading2"/>
-      </w:pPr>
-      <w:bookmarkStart w:id="45" w:name="_Toc447110617"/>
-      <w:r>
-        <w:t>3.2</w:t>
-      </w:r>
-      <w:r>
-        <w:tab/>
-      </w:r>
-      <w:bookmarkEnd w:id="43"/>
       <w:r>
         <w:t>Problem analysis</w:t>
       </w:r>
-      <w:bookmarkEnd w:id="45"/>
+      <w:bookmarkEnd w:id="46"/>
     </w:p>
     <w:p>
       <w:pPr>
@@ -9835,7 +10753,7 @@
           <w:szCs w:val="40"/>
         </w:rPr>
       </w:pPr>
-      <w:bookmarkStart w:id="46" w:name="_Toc444517728"/>
+      <w:bookmarkStart w:id="47" w:name="_Toc444517728"/>
       <w:r>
         <w:rPr>
           <w:rFonts w:ascii="Times New Roman" w:hAnsi="Times New Roman" w:cs="Times New Roman"/>
@@ -9858,7 +10776,7 @@
           <w:szCs w:val="40"/>
         </w:rPr>
       </w:pPr>
-      <w:bookmarkStart w:id="47" w:name="_Toc447110618"/>
+      <w:bookmarkStart w:id="48" w:name="_Toc447110618"/>
       <w:r>
         <w:rPr>
           <w:rFonts w:ascii="Times New Roman" w:hAnsi="Times New Roman" w:cs="Times New Roman"/>
@@ -9870,7 +10788,7 @@
         <w:lastRenderedPageBreak/>
         <w:t xml:space="preserve">Chapter four: </w:t>
       </w:r>
-      <w:bookmarkEnd w:id="46"/>
+      <w:bookmarkEnd w:id="47"/>
       <w:r>
         <w:rPr>
           <w:rFonts w:ascii="Times New Roman" w:hAnsi="Times New Roman" w:cs="Times New Roman"/>
@@ -9881,7 +10799,7 @@
         </w:rPr>
         <w:t>The Solution</w:t>
       </w:r>
-      <w:bookmarkEnd w:id="47"/>
+      <w:bookmarkEnd w:id="48"/>
     </w:p>
     <w:p>
       <w:pPr>
@@ -9896,13 +10814,13 @@
       <w:pPr>
         <w:pStyle w:val="Heading2"/>
       </w:pPr>
-      <w:bookmarkStart w:id="48" w:name="_Toc444517729"/>
-      <w:bookmarkStart w:id="49" w:name="_Toc447110619"/>
+      <w:bookmarkStart w:id="49" w:name="_Toc444517729"/>
+      <w:bookmarkStart w:id="50" w:name="_Toc447110619"/>
       <w:r>
         <w:t>Summary</w:t>
       </w:r>
-      <w:bookmarkEnd w:id="48"/>
       <w:bookmarkEnd w:id="49"/>
+      <w:bookmarkEnd w:id="50"/>
       <w:r>
         <w:t xml:space="preserve"> </w:t>
       </w:r>
@@ -10154,8 +11072,8 @@
           <w:szCs w:val="24"/>
         </w:rPr>
       </w:pPr>
-      <w:bookmarkStart w:id="50" w:name="_Toc447110620"/>
-      <w:bookmarkStart w:id="51" w:name="_Toc444517730"/>
+      <w:bookmarkStart w:id="51" w:name="_Toc447110620"/>
+      <w:bookmarkStart w:id="52" w:name="_Toc444517730"/>
       <w:r>
         <w:rPr>
           <w:b w:val="0"/>
@@ -10170,16 +11088,26 @@
           <w:sz w:val="24"/>
           <w:szCs w:val="24"/>
         </w:rPr>
-        <w:t xml:space="preserve"> all </w:t>
-      </w:r>
+        <w:t xml:space="preserve"> </w:t>
+      </w:r>
+      <w:proofErr w:type="gramStart"/>
       <w:r>
         <w:rPr>
           <w:b w:val="0"/>
           <w:sz w:val="24"/>
           <w:szCs w:val="24"/>
         </w:rPr>
+        <w:t xml:space="preserve">all </w:t>
+      </w:r>
+      <w:r>
+        <w:rPr>
+          <w:b w:val="0"/>
+          <w:sz w:val="24"/>
+          <w:szCs w:val="24"/>
+        </w:rPr>
         <w:t>of these</w:t>
       </w:r>
+      <w:proofErr w:type="gramEnd"/>
       <w:r>
         <w:rPr>
           <w:b w:val="0"/>
@@ -10188,24 +11116,24 @@
         </w:rPr>
         <w:t>:</w:t>
       </w:r>
-      <w:bookmarkEnd w:id="50"/>
+      <w:bookmarkEnd w:id="51"/>
     </w:p>
     <w:p>
       <w:pPr>
         <w:pStyle w:val="Heading2"/>
       </w:pPr>
-      <w:bookmarkStart w:id="52" w:name="_Toc447110621"/>
+      <w:bookmarkStart w:id="53" w:name="_Toc447110621"/>
       <w:r>
         <w:t>4.1</w:t>
       </w:r>
       <w:r>
         <w:tab/>
       </w:r>
-      <w:bookmarkEnd w:id="51"/>
+      <w:bookmarkEnd w:id="52"/>
       <w:r>
         <w:t>Analytical Work</w:t>
       </w:r>
-      <w:bookmarkEnd w:id="52"/>
+      <w:bookmarkEnd w:id="53"/>
     </w:p>
     <w:p>
       <w:r>
@@ -10223,22 +11151,22 @@
       <w:pPr>
         <w:pStyle w:val="Heading2"/>
       </w:pPr>
-      <w:bookmarkStart w:id="53" w:name="_Toc444517731"/>
-      <w:bookmarkStart w:id="54" w:name="_Toc447110622"/>
+      <w:bookmarkStart w:id="54" w:name="_Toc444517731"/>
+      <w:bookmarkStart w:id="55" w:name="_Toc447110622"/>
       <w:r>
         <w:t>4.2</w:t>
       </w:r>
       <w:r>
         <w:tab/>
       </w:r>
-      <w:bookmarkEnd w:id="53"/>
+      <w:bookmarkEnd w:id="54"/>
       <w:r>
         <w:t>Architectural</w:t>
       </w:r>
       <w:r>
         <w:t xml:space="preserve"> Level</w:t>
       </w:r>
-      <w:bookmarkEnd w:id="54"/>
+      <w:bookmarkEnd w:id="55"/>
     </w:p>
     <w:p>
       <w:pPr>
@@ -10265,7 +11193,7 @@
       <w:pPr>
         <w:pStyle w:val="Heading2"/>
       </w:pPr>
-      <w:bookmarkStart w:id="55" w:name="_Toc447110623"/>
+      <w:bookmarkStart w:id="56" w:name="_Toc447110623"/>
       <w:r>
         <w:t>4.2</w:t>
       </w:r>
@@ -10275,7 +11203,7 @@
       <w:r>
         <w:t>High Level</w:t>
       </w:r>
-      <w:bookmarkEnd w:id="55"/>
+      <w:bookmarkEnd w:id="56"/>
     </w:p>
     <w:p>
       <w:pPr>
@@ -10286,7 +11214,7 @@
           <w:szCs w:val="24"/>
         </w:rPr>
       </w:pPr>
-      <w:bookmarkStart w:id="56" w:name="_Toc447110624"/>
+      <w:bookmarkStart w:id="57" w:name="_Toc447110624"/>
       <w:r>
         <w:rPr>
           <w:b w:val="0"/>
@@ -10295,13 +11223,13 @@
         </w:rPr>
         <w:t>E.g. Packages, Class Diagrams, etc.</w:t>
       </w:r>
-      <w:bookmarkEnd w:id="56"/>
+      <w:bookmarkEnd w:id="57"/>
     </w:p>
     <w:p>
       <w:pPr>
         <w:pStyle w:val="Heading2"/>
       </w:pPr>
-      <w:bookmarkStart w:id="57" w:name="_Toc447110625"/>
+      <w:bookmarkStart w:id="58" w:name="_Toc447110625"/>
       <w:r>
         <w:t>4.2</w:t>
       </w:r>
@@ -10311,7 +11239,7 @@
       <w:r>
         <w:t>Low Level</w:t>
       </w:r>
-      <w:bookmarkEnd w:id="57"/>
+      <w:bookmarkEnd w:id="58"/>
     </w:p>
     <w:p>
       <w:pPr>
@@ -10322,7 +11250,7 @@
           <w:szCs w:val="24"/>
         </w:rPr>
       </w:pPr>
-      <w:bookmarkStart w:id="58" w:name="_Toc447110626"/>
+      <w:bookmarkStart w:id="59" w:name="_Toc447110626"/>
       <w:r>
         <w:rPr>
           <w:b w:val="0"/>
@@ -10339,13 +11267,13 @@
         </w:rPr>
         <w:t>.</w:t>
       </w:r>
-      <w:bookmarkEnd w:id="58"/>
+      <w:bookmarkEnd w:id="59"/>
     </w:p>
     <w:p>
       <w:pPr>
         <w:pStyle w:val="Heading2"/>
       </w:pPr>
-      <w:bookmarkStart w:id="59" w:name="_Toc447110627"/>
+      <w:bookmarkStart w:id="60" w:name="_Toc447110627"/>
       <w:r>
         <w:t>4.2</w:t>
       </w:r>
@@ -10355,7 +11283,7 @@
       <w:r>
         <w:t>Implementation</w:t>
       </w:r>
-      <w:bookmarkEnd w:id="59"/>
+      <w:bookmarkEnd w:id="60"/>
     </w:p>
     <w:p>
       <w:pPr>
@@ -10411,7 +11339,7 @@
           <w:szCs w:val="40"/>
         </w:rPr>
       </w:pPr>
-      <w:bookmarkStart w:id="60" w:name="_Toc444517732"/>
+      <w:bookmarkStart w:id="61" w:name="_Toc444517732"/>
       <w:r>
         <w:rPr>
           <w:rFonts w:ascii="Times New Roman" w:hAnsi="Times New Roman" w:cs="Times New Roman"/>
@@ -10434,7 +11362,7 @@
           <w:szCs w:val="40"/>
         </w:rPr>
       </w:pPr>
-      <w:bookmarkStart w:id="61" w:name="_Toc447110628"/>
+      <w:bookmarkStart w:id="62" w:name="_Toc447110628"/>
       <w:r>
         <w:rPr>
           <w:rFonts w:ascii="Times New Roman" w:hAnsi="Times New Roman" w:cs="Times New Roman"/>
@@ -10446,7 +11374,7 @@
         <w:lastRenderedPageBreak/>
         <w:t xml:space="preserve">Chapter five: </w:t>
       </w:r>
-      <w:bookmarkEnd w:id="60"/>
+      <w:bookmarkEnd w:id="61"/>
       <w:r>
         <w:rPr>
           <w:rFonts w:ascii="Times New Roman" w:hAnsi="Times New Roman" w:cs="Times New Roman"/>
@@ -10457,7 +11385,7 @@
         </w:rPr>
         <w:t>Evaluation</w:t>
       </w:r>
-      <w:bookmarkEnd w:id="61"/>
+      <w:bookmarkEnd w:id="62"/>
     </w:p>
     <w:p>
       <w:pPr>
@@ -10473,13 +11401,13 @@
       <w:pPr>
         <w:pStyle w:val="Heading2"/>
       </w:pPr>
-      <w:bookmarkStart w:id="62" w:name="_Toc444517733"/>
-      <w:bookmarkStart w:id="63" w:name="_Toc447110629"/>
+      <w:bookmarkStart w:id="63" w:name="_Toc444517733"/>
+      <w:bookmarkStart w:id="64" w:name="_Toc447110629"/>
       <w:r>
         <w:t>Summary</w:t>
       </w:r>
-      <w:bookmarkEnd w:id="62"/>
       <w:bookmarkEnd w:id="63"/>
+      <w:bookmarkEnd w:id="64"/>
     </w:p>
     <w:p>
       <w:pPr>
@@ -10505,8 +11433,18 @@
           <w:sz w:val="24"/>
           <w:szCs w:val="24"/>
         </w:rPr>
-        <w:t>describes……..</w:t>
-      </w:r>
+        <w:t>describes…</w:t>
+      </w:r>
+      <w:proofErr w:type="gramStart"/>
+      <w:r>
+        <w:rPr>
+          <w:rFonts w:ascii="Times New Roman" w:hAnsi="Times New Roman" w:cs="Times New Roman"/>
+          <w:sz w:val="24"/>
+          <w:szCs w:val="24"/>
+        </w:rPr>
+        <w:t>…..</w:t>
+      </w:r>
+      <w:proofErr w:type="gramEnd"/>
     </w:p>
     <w:p>
       <w:pPr>
@@ -10674,7 +11612,25 @@
           <w:sz w:val="20"/>
           <w:szCs w:val="20"/>
         </w:rPr>
-        <w:t>Explain your results - ideally with explanatory text (analysis) to both explain the meaning of these results, and provide the reasons for why these particular results were obtained</w:t>
+        <w:t xml:space="preserve">Explain your results - ideally with explanatory text (analysis) to both explain the meaning of these results, and provide the reasons for why these </w:t>
+      </w:r>
+      <w:proofErr w:type="gramStart"/>
+      <w:r>
+        <w:rPr>
+          <w:color w:val="0070C0"/>
+          <w:sz w:val="20"/>
+          <w:szCs w:val="20"/>
+        </w:rPr>
+        <w:t>particular results</w:t>
+      </w:r>
+      <w:proofErr w:type="gramEnd"/>
+      <w:r>
+        <w:rPr>
+          <w:color w:val="0070C0"/>
+          <w:sz w:val="20"/>
+          <w:szCs w:val="20"/>
+        </w:rPr>
+        <w:t xml:space="preserve"> were obtained</w:t>
       </w:r>
     </w:p>
     <w:p>
@@ -10776,19 +11732,19 @@
       <w:pPr>
         <w:pStyle w:val="Heading2"/>
       </w:pPr>
-      <w:bookmarkStart w:id="64" w:name="_Toc444517734"/>
-      <w:bookmarkStart w:id="65" w:name="_Toc447110630"/>
+      <w:bookmarkStart w:id="65" w:name="_Toc444517734"/>
+      <w:bookmarkStart w:id="66" w:name="_Toc447110630"/>
       <w:r>
         <w:t>5.1</w:t>
       </w:r>
       <w:r>
         <w:tab/>
       </w:r>
-      <w:bookmarkEnd w:id="64"/>
+      <w:bookmarkEnd w:id="65"/>
       <w:r>
         <w:t>Solution Verification</w:t>
       </w:r>
-      <w:bookmarkEnd w:id="65"/>
+      <w:bookmarkEnd w:id="66"/>
     </w:p>
     <w:p>
       <w:pPr>
@@ -10801,8 +11757,8 @@
           <w:szCs w:val="24"/>
         </w:rPr>
       </w:pPr>
-      <w:bookmarkStart w:id="66" w:name="_Toc447110631"/>
-      <w:bookmarkStart w:id="67" w:name="_Toc444517735"/>
+      <w:bookmarkStart w:id="67" w:name="_Toc447110631"/>
+      <w:bookmarkStart w:id="68" w:name="_Toc444517735"/>
       <w:r>
         <w:rPr>
           <w:rFonts w:eastAsiaTheme="minorHAnsi" w:cs="Times New Roman"/>
@@ -10833,24 +11789,24 @@
         </w:rPr>
         <w:t>olution</w:t>
       </w:r>
-      <w:bookmarkEnd w:id="66"/>
+      <w:bookmarkEnd w:id="67"/>
     </w:p>
     <w:p>
       <w:pPr>
         <w:pStyle w:val="Heading2"/>
       </w:pPr>
-      <w:bookmarkStart w:id="68" w:name="_Toc447110632"/>
+      <w:bookmarkStart w:id="69" w:name="_Toc447110632"/>
       <w:r>
         <w:t>5.2</w:t>
       </w:r>
       <w:r>
         <w:tab/>
       </w:r>
-      <w:bookmarkEnd w:id="67"/>
+      <w:bookmarkEnd w:id="68"/>
       <w:r>
         <w:t>Software Design Verification</w:t>
       </w:r>
-      <w:bookmarkEnd w:id="68"/>
+      <w:bookmarkEnd w:id="69"/>
     </w:p>
     <w:p>
       <w:pPr>
@@ -10863,7 +11819,7 @@
           <w:lang w:eastAsia="en-IE"/>
         </w:rPr>
       </w:pPr>
-      <w:bookmarkStart w:id="69" w:name="_Toc444517736"/>
+      <w:bookmarkStart w:id="70" w:name="_Toc444517736"/>
       <w:r>
         <w:rPr>
           <w:rFonts w:ascii="Times New Roman" w:hAnsi="Times New Roman" w:cs="Times New Roman"/>
@@ -10962,18 +11918,18 @@
       <w:pPr>
         <w:pStyle w:val="Heading2"/>
       </w:pPr>
-      <w:bookmarkStart w:id="70" w:name="_Toc447110633"/>
+      <w:bookmarkStart w:id="71" w:name="_Toc447110633"/>
       <w:r>
         <w:t>5.3</w:t>
       </w:r>
       <w:r>
         <w:tab/>
       </w:r>
-      <w:bookmarkEnd w:id="69"/>
+      <w:bookmarkEnd w:id="70"/>
       <w:r>
         <w:t>Software Verification</w:t>
       </w:r>
-      <w:bookmarkEnd w:id="70"/>
+      <w:bookmarkEnd w:id="71"/>
     </w:p>
     <w:p>
       <w:pPr>
@@ -11074,7 +12030,7 @@
           <w:lang w:eastAsia="en-IE"/>
         </w:rPr>
       </w:pPr>
-      <w:bookmarkStart w:id="71" w:name="_Toc447110634"/>
+      <w:bookmarkStart w:id="72" w:name="_Toc447110634"/>
       <w:r>
         <w:rPr>
           <w:rFonts w:ascii="Times New Roman" w:hAnsi="Times New Roman" w:cs="Times New Roman"/>
@@ -11098,7 +12054,7 @@
         <w:tab/>
         <w:t>Your test approach (i.e. unit testing, sub-system testing, system testing)</w:t>
       </w:r>
-      <w:bookmarkEnd w:id="71"/>
+      <w:bookmarkEnd w:id="72"/>
     </w:p>
     <w:p>
       <w:pPr>
@@ -11119,7 +12075,7 @@
           <w:lang w:eastAsia="en-IE"/>
         </w:rPr>
       </w:pPr>
-      <w:bookmarkStart w:id="72" w:name="_Toc447110635"/>
+      <w:bookmarkStart w:id="73" w:name="_Toc447110635"/>
       <w:r>
         <w:rPr>
           <w:rFonts w:ascii="Times New Roman" w:hAnsi="Times New Roman" w:cs="Times New Roman"/>
@@ -11143,7 +12099,7 @@
         <w:tab/>
         <w:t>Your tests (e.g. scenarios, test cases, test data, etc.)</w:t>
       </w:r>
-      <w:bookmarkEnd w:id="72"/>
+      <w:bookmarkEnd w:id="73"/>
     </w:p>
     <w:p>
       <w:pPr>
@@ -11168,7 +12124,7 @@
           <w:lang w:eastAsia="en-IE"/>
         </w:rPr>
       </w:pPr>
-      <w:bookmarkStart w:id="73" w:name="_Toc447110636"/>
+      <w:bookmarkStart w:id="74" w:name="_Toc447110636"/>
       <w:r>
         <w:rPr>
           <w:rFonts w:ascii="Times New Roman" w:hAnsi="Times New Roman" w:cs="Times New Roman"/>
@@ -11193,7 +12149,7 @@
         <w:tab/>
         <w:t>Your test results</w:t>
       </w:r>
-      <w:bookmarkEnd w:id="73"/>
+      <w:bookmarkEnd w:id="74"/>
     </w:p>
     <w:p>
       <w:pPr>
@@ -11214,7 +12170,7 @@
           <w:lang w:eastAsia="en-IE"/>
         </w:rPr>
       </w:pPr>
-      <w:bookmarkStart w:id="74" w:name="_Toc447110637"/>
+      <w:bookmarkStart w:id="75" w:name="_Toc447110637"/>
       <w:r>
         <w:rPr>
           <w:rFonts w:ascii="Times New Roman" w:hAnsi="Times New Roman" w:cs="Times New Roman"/>
@@ -11238,7 +12194,7 @@
         <w:tab/>
         <w:t>An interpretation of the results</w:t>
       </w:r>
-      <w:bookmarkEnd w:id="74"/>
+      <w:bookmarkEnd w:id="75"/>
     </w:p>
     <w:p>
       <w:pPr>
@@ -11251,7 +12207,7 @@
       <w:pPr>
         <w:pStyle w:val="Heading2"/>
       </w:pPr>
-      <w:bookmarkStart w:id="75" w:name="_Toc447110638"/>
+      <w:bookmarkStart w:id="76" w:name="_Toc447110638"/>
       <w:r>
         <w:t>5.4</w:t>
       </w:r>
@@ -11261,7 +12217,7 @@
       <w:r>
         <w:t>Validation/Measurements</w:t>
       </w:r>
-      <w:bookmarkEnd w:id="75"/>
+      <w:bookmarkEnd w:id="76"/>
     </w:p>
     <w:p>
       <w:pPr>
@@ -11313,8 +12269,9 @@
           <w:szCs w:val="24"/>
           <w:lang w:eastAsia="en-IE"/>
         </w:rPr>
-        <w:t>solution solved the problem</w:t>
-      </w:r>
+        <w:t xml:space="preserve">solution solved the </w:t>
+      </w:r>
+      <w:proofErr w:type="gramStart"/>
       <w:r>
         <w:rPr>
           <w:rFonts w:ascii="Times New Roman" w:hAnsi="Times New Roman" w:cs="Times New Roman"/>
@@ -11322,8 +12279,18 @@
           <w:szCs w:val="24"/>
           <w:lang w:eastAsia="en-IE"/>
         </w:rPr>
+        <w:t>problem</w:t>
+      </w:r>
+      <w:r>
+        <w:rPr>
+          <w:rFonts w:ascii="Times New Roman" w:hAnsi="Times New Roman" w:cs="Times New Roman"/>
+          <w:sz w:val="24"/>
+          <w:szCs w:val="24"/>
+          <w:lang w:eastAsia="en-IE"/>
+        </w:rPr>
         <w:t>.</w:t>
       </w:r>
+      <w:proofErr w:type="gramEnd"/>
     </w:p>
     <w:p>
       <w:pPr>
@@ -11336,7 +12303,7 @@
           <w:szCs w:val="24"/>
         </w:rPr>
       </w:pPr>
-      <w:bookmarkStart w:id="76" w:name="_Toc447110639"/>
+      <w:bookmarkStart w:id="77" w:name="_Toc447110639"/>
       <w:r>
         <w:rPr>
           <w:rFonts w:ascii="Times New Roman" w:hAnsi="Times New Roman" w:cs="Times New Roman"/>
@@ -11358,7 +12325,7 @@
         <w:tab/>
         <w:t xml:space="preserve"> Results</w:t>
       </w:r>
-      <w:bookmarkEnd w:id="76"/>
+      <w:bookmarkEnd w:id="77"/>
     </w:p>
     <w:p>
       <w:pPr>
@@ -11385,7 +12352,7 @@
           <w:szCs w:val="24"/>
         </w:rPr>
       </w:pPr>
-      <w:bookmarkStart w:id="77" w:name="_Toc447110640"/>
+      <w:bookmarkStart w:id="78" w:name="_Toc447110640"/>
       <w:r>
         <w:rPr>
           <w:rFonts w:ascii="Times New Roman" w:hAnsi="Times New Roman" w:cs="Times New Roman"/>
@@ -11407,7 +12374,7 @@
         <w:tab/>
         <w:t>Explanation of Results</w:t>
       </w:r>
-      <w:bookmarkEnd w:id="77"/>
+      <w:bookmarkEnd w:id="78"/>
     </w:p>
     <w:p>
       <w:pPr>
@@ -11434,7 +12401,7 @@
           <w:szCs w:val="24"/>
         </w:rPr>
       </w:pPr>
-      <w:bookmarkStart w:id="78" w:name="_Toc447110641"/>
+      <w:bookmarkStart w:id="79" w:name="_Toc447110641"/>
       <w:r>
         <w:rPr>
           <w:rFonts w:ascii="Times New Roman" w:hAnsi="Times New Roman" w:cs="Times New Roman"/>
@@ -11456,7 +12423,7 @@
         <w:tab/>
         <w:t>Analysis of Results</w:t>
       </w:r>
-      <w:bookmarkEnd w:id="78"/>
+      <w:bookmarkEnd w:id="79"/>
     </w:p>
     <w:p>
       <w:pPr>
@@ -11484,7 +12451,7 @@
           <w:lang w:eastAsia="en-IE"/>
         </w:rPr>
       </w:pPr>
-      <w:bookmarkStart w:id="79" w:name="_Toc447110642"/>
+      <w:bookmarkStart w:id="80" w:name="_Toc447110642"/>
       <w:r>
         <w:rPr>
           <w:rFonts w:ascii="Times New Roman" w:hAnsi="Times New Roman" w:cs="Times New Roman"/>
@@ -11506,10 +12473,10 @@
         <w:tab/>
         <w:t>Comparison with previous solutions (if relevant)</w:t>
       </w:r>
-      <w:bookmarkEnd w:id="79"/>
-    </w:p>
-    <w:p>
-      <w:bookmarkStart w:id="80" w:name="_Toc416701752"/>
+      <w:bookmarkEnd w:id="80"/>
+    </w:p>
+    <w:p>
+      <w:bookmarkStart w:id="81" w:name="_Toc416701752"/>
       <w:r>
         <w:br w:type="page"/>
       </w:r>
@@ -11528,7 +12495,7 @@
           <w:szCs w:val="40"/>
         </w:rPr>
       </w:pPr>
-      <w:bookmarkStart w:id="81" w:name="_Toc447110643"/>
+      <w:bookmarkStart w:id="82" w:name="_Toc447110643"/>
       <w:r>
         <w:rPr>
           <w:rFonts w:ascii="Times New Roman" w:eastAsiaTheme="majorEastAsia" w:hAnsi="Times New Roman" w:cs="Times New Roman"/>
@@ -11550,7 +12517,7 @@
         </w:rPr>
         <w:t>Conclusion</w:t>
       </w:r>
-      <w:bookmarkEnd w:id="81"/>
+      <w:bookmarkEnd w:id="82"/>
     </w:p>
     <w:p>
       <w:pPr>
@@ -11578,7 +12545,7 @@
           <w:lang w:eastAsia="en-IE"/>
         </w:rPr>
       </w:pPr>
-      <w:bookmarkStart w:id="82" w:name="_Toc447110644"/>
+      <w:bookmarkStart w:id="83" w:name="_Toc447110644"/>
       <w:r>
         <w:rPr>
           <w:rFonts w:ascii="Times New Roman" w:eastAsia="Arial Unicode MS" w:hAnsi="Times New Roman" w:cstheme="majorBidi"/>
@@ -11590,7 +12557,7 @@
         </w:rPr>
         <w:t>Summary</w:t>
       </w:r>
-      <w:bookmarkEnd w:id="82"/>
+      <w:bookmarkEnd w:id="83"/>
     </w:p>
     <w:p>
       <w:pPr>
@@ -11849,7 +12816,7 @@
           <w:lang w:eastAsia="en-IE"/>
         </w:rPr>
       </w:pPr>
-      <w:bookmarkStart w:id="83" w:name="_Toc447110645"/>
+      <w:bookmarkStart w:id="84" w:name="_Toc447110645"/>
       <w:r>
         <w:rPr>
           <w:rFonts w:ascii="Times New Roman" w:eastAsia="Arial Unicode MS" w:hAnsi="Times New Roman" w:cstheme="majorBidi"/>
@@ -11880,7 +12847,7 @@
         </w:rPr>
         <w:t>Contribution to the state-of-the-art</w:t>
       </w:r>
-      <w:bookmarkEnd w:id="83"/>
+      <w:bookmarkEnd w:id="84"/>
     </w:p>
     <w:p>
       <w:pPr>
@@ -11898,7 +12865,25 @@
           <w:sz w:val="24"/>
           <w:szCs w:val="24"/>
         </w:rPr>
-        <w:t xml:space="preserve"> If you made a contribution to the state-of-the-art, clearly identify it here.</w:t>
+        <w:t xml:space="preserve"> If you </w:t>
+      </w:r>
+      <w:proofErr w:type="gramStart"/>
+      <w:r>
+        <w:rPr>
+          <w:rFonts w:ascii="Times New Roman" w:hAnsi="Times New Roman" w:cs="Times New Roman"/>
+          <w:sz w:val="24"/>
+          <w:szCs w:val="24"/>
+        </w:rPr>
+        <w:t>made a contribution</w:t>
+      </w:r>
+      <w:proofErr w:type="gramEnd"/>
+      <w:r>
+        <w:rPr>
+          <w:rFonts w:ascii="Times New Roman" w:hAnsi="Times New Roman" w:cs="Times New Roman"/>
+          <w:sz w:val="24"/>
+          <w:szCs w:val="24"/>
+        </w:rPr>
+        <w:t xml:space="preserve"> to the state-of-the-art, clearly identify it here.</w:t>
       </w:r>
     </w:p>
     <w:p>
@@ -11916,7 +12901,7 @@
           <w:lang w:eastAsia="en-IE"/>
         </w:rPr>
       </w:pPr>
-      <w:bookmarkStart w:id="84" w:name="_Toc447110646"/>
+      <w:bookmarkStart w:id="85" w:name="_Toc447110646"/>
       <w:r>
         <w:rPr>
           <w:rFonts w:ascii="Times New Roman" w:eastAsia="Arial Unicode MS" w:hAnsi="Times New Roman" w:cstheme="majorBidi"/>
@@ -11947,7 +12932,7 @@
         </w:rPr>
         <w:t>Results discussion</w:t>
       </w:r>
-      <w:bookmarkEnd w:id="84"/>
+      <w:bookmarkEnd w:id="85"/>
     </w:p>
     <w:p>
       <w:pPr>
@@ -11965,7 +12950,25 @@
           <w:sz w:val="24"/>
           <w:szCs w:val="24"/>
         </w:rPr>
-        <w:t>Discuss whether your results are general, potentially generalizable, or specific to a particular case. Identify threats to the validity of your results (e.g. limitations, risks introduced by your approach, etc.)</w:t>
+        <w:t xml:space="preserve">Discuss whether your results are general, potentially generalizable, or specific to a </w:t>
+      </w:r>
+      <w:proofErr w:type="gramStart"/>
+      <w:r>
+        <w:rPr>
+          <w:rFonts w:ascii="Times New Roman" w:hAnsi="Times New Roman" w:cs="Times New Roman"/>
+          <w:sz w:val="24"/>
+          <w:szCs w:val="24"/>
+        </w:rPr>
+        <w:t>particular case</w:t>
+      </w:r>
+      <w:proofErr w:type="gramEnd"/>
+      <w:r>
+        <w:rPr>
+          <w:rFonts w:ascii="Times New Roman" w:hAnsi="Times New Roman" w:cs="Times New Roman"/>
+          <w:sz w:val="24"/>
+          <w:szCs w:val="24"/>
+        </w:rPr>
+        <w:t>. Identify threats to the validity of your results (e.g. limitations, risks introduced by your approach, etc.)</w:t>
       </w:r>
     </w:p>
     <w:p>
@@ -11983,7 +12986,7 @@
           <w:lang w:eastAsia="en-IE"/>
         </w:rPr>
       </w:pPr>
-      <w:bookmarkStart w:id="85" w:name="_Toc447110647"/>
+      <w:bookmarkStart w:id="86" w:name="_Toc447110647"/>
       <w:r>
         <w:rPr>
           <w:rFonts w:ascii="Times New Roman" w:eastAsia="Arial Unicode MS" w:hAnsi="Times New Roman" w:cstheme="majorBidi"/>
@@ -12005,7 +13008,7 @@
         <w:tab/>
         <w:t>Project Approach</w:t>
       </w:r>
-      <w:bookmarkEnd w:id="85"/>
+      <w:bookmarkEnd w:id="86"/>
     </w:p>
     <w:p>
       <w:pPr>
@@ -12041,7 +13044,7 @@
           <w:lang w:eastAsia="en-IE"/>
         </w:rPr>
       </w:pPr>
-      <w:bookmarkStart w:id="86" w:name="_Toc447110648"/>
+      <w:bookmarkStart w:id="87" w:name="_Toc447110648"/>
       <w:r>
         <w:rPr>
           <w:rFonts w:ascii="Times New Roman" w:eastAsia="Arial Unicode MS" w:hAnsi="Times New Roman" w:cstheme="majorBidi"/>
@@ -12072,7 +13075,7 @@
         </w:rPr>
         <w:t>Future Work</w:t>
       </w:r>
-      <w:bookmarkEnd w:id="86"/>
+      <w:bookmarkEnd w:id="87"/>
     </w:p>
     <w:p>
       <w:pPr>
@@ -12115,9 +13118,9 @@
           <w:szCs w:val="40"/>
         </w:rPr>
       </w:pPr>
-      <w:bookmarkStart w:id="87" w:name="_Toc444517737"/>
-      <w:bookmarkStart w:id="88" w:name="_Toc447110649"/>
-      <w:bookmarkEnd w:id="80"/>
+      <w:bookmarkStart w:id="88" w:name="_Toc444517737"/>
+      <w:bookmarkStart w:id="89" w:name="_Toc447110649"/>
+      <w:bookmarkEnd w:id="81"/>
       <w:r>
         <w:rPr>
           <w:rFonts w:ascii="Times New Roman" w:hAnsi="Times New Roman" w:cs="Times New Roman"/>
@@ -12128,8 +13131,6 @@
         </w:rPr>
         <w:t>References</w:t>
       </w:r>
-      <w:bookmarkStart w:id="89" w:name="_GoBack"/>
-      <w:bookmarkEnd w:id="87"/>
       <w:bookmarkEnd w:id="88"/>
       <w:bookmarkEnd w:id="89"/>
     </w:p>
@@ -12670,7 +13671,29 @@
           <w:szCs w:val="20"/>
           <w:lang w:val="en-GB" w:eastAsia="en-GB"/>
         </w:rPr>
-        <w:t xml:space="preserve"> &amp; Department of Computer Science and Engineering, Computing Science (Chalmers) 2007;2006;, </w:t>
+        <w:t xml:space="preserve"> &amp; Department of Computer Science and Engineering, Computing Science (Chalmers) </w:t>
+      </w:r>
+      <w:proofErr w:type="gramStart"/>
+      <w:r>
+        <w:rPr>
+          <w:rFonts w:ascii="Century Schoolbook" w:eastAsia="Times New Roman" w:hAnsi="Century Schoolbook" w:cs="Times New Roman"/>
+          <w:i/>
+          <w:sz w:val="20"/>
+          <w:szCs w:val="20"/>
+          <w:lang w:val="en-GB" w:eastAsia="en-GB"/>
+        </w:rPr>
+        <w:t>2007;2006;,</w:t>
+      </w:r>
+      <w:proofErr w:type="gramEnd"/>
+      <w:r>
+        <w:rPr>
+          <w:rFonts w:ascii="Century Schoolbook" w:eastAsia="Times New Roman" w:hAnsi="Century Schoolbook" w:cs="Times New Roman"/>
+          <w:i/>
+          <w:sz w:val="20"/>
+          <w:szCs w:val="20"/>
+          <w:lang w:val="en-GB" w:eastAsia="en-GB"/>
+        </w:rPr>
+        <w:t> </w:t>
       </w:r>
       <w:r>
         <w:rPr>
@@ -13237,7 +14260,29 @@
           <w:szCs w:val="20"/>
           <w:lang w:val="en-GB" w:eastAsia="en-GB"/>
         </w:rPr>
-        <w:t xml:space="preserve">, J.R. 2005, "ESC/Java2: Uniting ESC/Java and JML: Progress and Issues in Building and Using ESC/Java2, Including a Case Study Involving the Use of the Tool to </w:t>
+        <w:t xml:space="preserve">, J.R. 2005, "ESC/Java2: Uniting ESC/Java and JML: Progress and Issues in Building and Using ESC/Java2, </w:t>
+      </w:r>
+      <w:proofErr w:type="gramStart"/>
+      <w:r>
+        <w:rPr>
+          <w:rFonts w:ascii="Century Schoolbook" w:eastAsia="Times New Roman" w:hAnsi="Century Schoolbook" w:cs="Times New Roman"/>
+          <w:i/>
+          <w:sz w:val="20"/>
+          <w:szCs w:val="20"/>
+          <w:lang w:val="en-GB" w:eastAsia="en-GB"/>
+        </w:rPr>
+        <w:t>Including</w:t>
+      </w:r>
+      <w:proofErr w:type="gramEnd"/>
+      <w:r>
+        <w:rPr>
+          <w:rFonts w:ascii="Century Schoolbook" w:eastAsia="Times New Roman" w:hAnsi="Century Schoolbook" w:cs="Times New Roman"/>
+          <w:i/>
+          <w:sz w:val="20"/>
+          <w:szCs w:val="20"/>
+          <w:lang w:val="en-GB" w:eastAsia="en-GB"/>
+        </w:rPr>
+        <w:t xml:space="preserve"> a Case Study Involving the Use of the Tool to </w:t>
       </w:r>
       <w:r>
         <w:rPr>
@@ -13470,6 +14515,7 @@
         </w:rPr>
         <w:t>Cs.ru.nl. (2018). </w:t>
       </w:r>
+      <w:proofErr w:type="gramStart"/>
       <w:r>
         <w:rPr>
           <w:rFonts w:ascii="Century Schoolbook" w:hAnsi="Century Schoolbook" w:cs="Segoe UI"/>
@@ -13489,7 +14535,18 @@
           <w:sz w:val="20"/>
           <w:szCs w:val="20"/>
         </w:rPr>
-        <w:t>. [online] Available at: https://www.cs.ru.nl/E.Poll/talks/ [Accessed 13 May 2018].</w:t>
+        <w:t>.</w:t>
+      </w:r>
+      <w:proofErr w:type="gramEnd"/>
+      <w:r>
+        <w:rPr>
+          <w:rFonts w:ascii="Century Schoolbook" w:hAnsi="Century Schoolbook" w:cs="Segoe UI"/>
+          <w:bCs/>
+          <w:color w:val="auto"/>
+          <w:sz w:val="20"/>
+          <w:szCs w:val="20"/>
+        </w:rPr>
+        <w:t xml:space="preserve"> [online] Available at: https://www.cs.ru.nl/E.Poll/talks/ [Accessed 13 May 2018].</w:t>
       </w:r>
     </w:p>
     <w:p>
@@ -14033,7 +15090,31 @@
           <w:szCs w:val="20"/>
           <w:lang w:val="en-GB" w:eastAsia="en-GB"/>
         </w:rPr>
-        <w:t>Verification, model checking, and abstract interpretation: 14th International Conference, VMCAI, 2013, Rome, Italy, January 20-22, 2013 : proceedings, </w:t>
+        <w:t xml:space="preserve">Verification, model checking, and abstract interpretation: 14th International Conference, VMCAI, 2013, Rome, Italy, January 20-22, </w:t>
+      </w:r>
+      <w:proofErr w:type="gramStart"/>
+      <w:r>
+        <w:rPr>
+          <w:rFonts w:ascii="Century Schoolbook" w:eastAsia="Times New Roman" w:hAnsi="Century Schoolbook" w:cs="Times New Roman"/>
+          <w:i/>
+          <w:iCs/>
+          <w:sz w:val="20"/>
+          <w:szCs w:val="20"/>
+          <w:lang w:val="en-GB" w:eastAsia="en-GB"/>
+        </w:rPr>
+        <w:t>2013 :</w:t>
+      </w:r>
+      <w:proofErr w:type="gramEnd"/>
+      <w:r>
+        <w:rPr>
+          <w:rFonts w:ascii="Century Schoolbook" w:eastAsia="Times New Roman" w:hAnsi="Century Schoolbook" w:cs="Times New Roman"/>
+          <w:i/>
+          <w:iCs/>
+          <w:sz w:val="20"/>
+          <w:szCs w:val="20"/>
+          <w:lang w:val="en-GB" w:eastAsia="en-GB"/>
+        </w:rPr>
+        <w:t xml:space="preserve"> proceedings, </w:t>
       </w:r>
       <w:r>
         <w:rPr>
@@ -14245,7 +15326,29 @@
           <w:szCs w:val="20"/>
           <w:lang w:val="en-GB" w:eastAsia="en-GB"/>
         </w:rPr>
-        <w:t>, O. 2010, "Specifying generic Java programs: two case studies", ACM, , pp. 1.</w:t>
+        <w:t>, O. 2010, "Specifying generic Java programs: two case studies", ACM</w:t>
+      </w:r>
+      <w:proofErr w:type="gramStart"/>
+      <w:r>
+        <w:rPr>
+          <w:rFonts w:ascii="Century Schoolbook" w:eastAsia="Times New Roman" w:hAnsi="Century Schoolbook" w:cs="Times New Roman"/>
+          <w:i/>
+          <w:sz w:val="20"/>
+          <w:szCs w:val="20"/>
+          <w:lang w:val="en-GB" w:eastAsia="en-GB"/>
+        </w:rPr>
+        <w:t>, ,</w:t>
+      </w:r>
+      <w:proofErr w:type="gramEnd"/>
+      <w:r>
+        <w:rPr>
+          <w:rFonts w:ascii="Century Schoolbook" w:eastAsia="Times New Roman" w:hAnsi="Century Schoolbook" w:cs="Times New Roman"/>
+          <w:i/>
+          <w:sz w:val="20"/>
+          <w:szCs w:val="20"/>
+          <w:lang w:val="en-GB" w:eastAsia="en-GB"/>
+        </w:rPr>
+        <w:t xml:space="preserve"> pp. 1.</w:t>
       </w:r>
     </w:p>
     <w:p>
@@ -14673,7 +15776,29 @@
           <w:szCs w:val="20"/>
           <w:lang w:val="en-GB" w:eastAsia="en-GB"/>
         </w:rPr>
-        <w:t>", ACM, , pp. 1.</w:t>
+        <w:t>", ACM</w:t>
+      </w:r>
+      <w:proofErr w:type="gramStart"/>
+      <w:r>
+        <w:rPr>
+          <w:rFonts w:ascii="Century Schoolbook" w:eastAsia="Times New Roman" w:hAnsi="Century Schoolbook" w:cs="Times New Roman"/>
+          <w:i/>
+          <w:sz w:val="20"/>
+          <w:szCs w:val="20"/>
+          <w:lang w:val="en-GB" w:eastAsia="en-GB"/>
+        </w:rPr>
+        <w:t>, ,</w:t>
+      </w:r>
+      <w:proofErr w:type="gramEnd"/>
+      <w:r>
+        <w:rPr>
+          <w:rFonts w:ascii="Century Schoolbook" w:eastAsia="Times New Roman" w:hAnsi="Century Schoolbook" w:cs="Times New Roman"/>
+          <w:i/>
+          <w:sz w:val="20"/>
+          <w:szCs w:val="20"/>
+          <w:lang w:val="en-GB" w:eastAsia="en-GB"/>
+        </w:rPr>
+        <w:t xml:space="preserve"> pp. 1.</w:t>
       </w:r>
     </w:p>
     <w:p>
@@ -14888,7 +16013,29 @@
           <w:szCs w:val="20"/>
           <w:lang w:val="en-GB" w:eastAsia="en-GB"/>
         </w:rPr>
-        <w:t>, B. 2006, "Soundness and completeness warnings in ESC/Java2", ACM, , pp. 19.</w:t>
+        <w:t>, B. 2006, "Soundness and completeness warnings in ESC/Java2", ACM</w:t>
+      </w:r>
+      <w:proofErr w:type="gramStart"/>
+      <w:r>
+        <w:rPr>
+          <w:rFonts w:ascii="Century Schoolbook" w:eastAsia="Times New Roman" w:hAnsi="Century Schoolbook" w:cs="Times New Roman"/>
+          <w:i/>
+          <w:sz w:val="20"/>
+          <w:szCs w:val="20"/>
+          <w:lang w:val="en-GB" w:eastAsia="en-GB"/>
+        </w:rPr>
+        <w:t>, ,</w:t>
+      </w:r>
+      <w:proofErr w:type="gramEnd"/>
+      <w:r>
+        <w:rPr>
+          <w:rFonts w:ascii="Century Schoolbook" w:eastAsia="Times New Roman" w:hAnsi="Century Schoolbook" w:cs="Times New Roman"/>
+          <w:i/>
+          <w:sz w:val="20"/>
+          <w:szCs w:val="20"/>
+          <w:lang w:val="en-GB" w:eastAsia="en-GB"/>
+        </w:rPr>
+        <w:t xml:space="preserve"> pp. 19.</w:t>
       </w:r>
     </w:p>
     <w:p>
@@ -15564,7 +16711,31 @@
           <w:szCs w:val="20"/>
           <w:lang w:val="en-GB" w:eastAsia="en-GB"/>
         </w:rPr>
-        <w:t>Teaching Formal Methods : Second International Conference, TFM 2009, Eindhoven, The Netherlands, November 2-6, 2009. Proceedings, </w:t>
+        <w:t xml:space="preserve">Teaching Formal </w:t>
+      </w:r>
+      <w:proofErr w:type="gramStart"/>
+      <w:r>
+        <w:rPr>
+          <w:rFonts w:ascii="Century Schoolbook" w:eastAsia="Times New Roman" w:hAnsi="Century Schoolbook" w:cs="Times New Roman"/>
+          <w:i/>
+          <w:iCs/>
+          <w:sz w:val="20"/>
+          <w:szCs w:val="20"/>
+          <w:lang w:val="en-GB" w:eastAsia="en-GB"/>
+        </w:rPr>
+        <w:t>Methods :</w:t>
+      </w:r>
+      <w:proofErr w:type="gramEnd"/>
+      <w:r>
+        <w:rPr>
+          <w:rFonts w:ascii="Century Schoolbook" w:eastAsia="Times New Roman" w:hAnsi="Century Schoolbook" w:cs="Times New Roman"/>
+          <w:i/>
+          <w:iCs/>
+          <w:sz w:val="20"/>
+          <w:szCs w:val="20"/>
+          <w:lang w:val="en-GB" w:eastAsia="en-GB"/>
+        </w:rPr>
+        <w:t xml:space="preserve"> Second International Conference, TFM 2009, Eindhoven, The Netherlands, November 2-6, 2009. Proceedings, </w:t>
       </w:r>
       <w:r>
         <w:rPr>
@@ -15641,7 +16812,29 @@
           <w:szCs w:val="20"/>
           <w:lang w:val="en-GB" w:eastAsia="en-GB"/>
         </w:rPr>
-        <w:t>", ACM, , pp. 13.</w:t>
+        <w:t>", ACM</w:t>
+      </w:r>
+      <w:proofErr w:type="gramStart"/>
+      <w:r>
+        <w:rPr>
+          <w:rFonts w:ascii="Century Schoolbook" w:eastAsia="Times New Roman" w:hAnsi="Century Schoolbook" w:cs="Times New Roman"/>
+          <w:i/>
+          <w:sz w:val="20"/>
+          <w:szCs w:val="20"/>
+          <w:lang w:val="en-GB" w:eastAsia="en-GB"/>
+        </w:rPr>
+        <w:t>, ,</w:t>
+      </w:r>
+      <w:proofErr w:type="gramEnd"/>
+      <w:r>
+        <w:rPr>
+          <w:rFonts w:ascii="Century Schoolbook" w:eastAsia="Times New Roman" w:hAnsi="Century Schoolbook" w:cs="Times New Roman"/>
+          <w:i/>
+          <w:sz w:val="20"/>
+          <w:szCs w:val="20"/>
+          <w:lang w:val="en-GB" w:eastAsia="en-GB"/>
+        </w:rPr>
+        <w:t xml:space="preserve"> pp. 13.</w:t>
       </w:r>
     </w:p>
     <w:p>
@@ -15730,7 +16923,29 @@
           <w:szCs w:val="20"/>
           <w:lang w:val="en-GB" w:eastAsia="en-GB"/>
         </w:rPr>
-        <w:t>, S. &amp; Hunt, J. 2006, "A case study of specification and verification using JML in an avionics application", ACM, , pp. 107.</w:t>
+        <w:t>, S. &amp; Hunt, J. 2006, "A case study of specification and verification using JML in an avionics application", ACM</w:t>
+      </w:r>
+      <w:proofErr w:type="gramStart"/>
+      <w:r>
+        <w:rPr>
+          <w:rFonts w:ascii="Century Schoolbook" w:eastAsia="Times New Roman" w:hAnsi="Century Schoolbook" w:cs="Times New Roman"/>
+          <w:i/>
+          <w:sz w:val="20"/>
+          <w:szCs w:val="20"/>
+          <w:lang w:val="en-GB" w:eastAsia="en-GB"/>
+        </w:rPr>
+        <w:t>, ,</w:t>
+      </w:r>
+      <w:proofErr w:type="gramEnd"/>
+      <w:r>
+        <w:rPr>
+          <w:rFonts w:ascii="Century Schoolbook" w:eastAsia="Times New Roman" w:hAnsi="Century Schoolbook" w:cs="Times New Roman"/>
+          <w:i/>
+          <w:sz w:val="20"/>
+          <w:szCs w:val="20"/>
+          <w:lang w:val="en-GB" w:eastAsia="en-GB"/>
+        </w:rPr>
+        <w:t xml:space="preserve"> pp. 107.</w:t>
       </w:r>
     </w:p>
     <w:p>
@@ -15834,51 +17049,9 @@
           <w:sz w:val="20"/>
           <w:szCs w:val="20"/>
         </w:rPr>
-        <w:t>The Why3 platform </w:t>
-      </w:r>
-      <w:r>
-        <w:rPr>
-          <w:rFonts w:ascii="Century Schoolbook" w:hAnsi="Century Schoolbook" w:cs="Segoe UI"/>
-          <w:bCs/>
-          <w:color w:val="auto"/>
-          <w:sz w:val="20"/>
-          <w:szCs w:val="20"/>
-        </w:rPr>
-        <w:t>. [online] Available at: http://why3.lri.fr/doc-0.86/ [Accessed 13 May 2018].</w:t>
-      </w:r>
-    </w:p>
-    <w:p>
-      <w:pPr>
-        <w:rPr>
-          <w:rFonts w:ascii="Century Schoolbook" w:hAnsi="Century Schoolbook"/>
-          <w:i/>
-          <w:sz w:val="20"/>
-          <w:szCs w:val="20"/>
-        </w:rPr>
-      </w:pPr>
-    </w:p>
-    <w:p>
-      <w:pPr>
-        <w:pStyle w:val="Heading4"/>
-        <w:spacing w:before="0" w:line="360" w:lineRule="auto"/>
-        <w:ind w:left="360"/>
-        <w:rPr>
-          <w:rFonts w:ascii="Century Schoolbook" w:hAnsi="Century Schoolbook" w:cs="Segoe UI"/>
-          <w:color w:val="auto"/>
-          <w:sz w:val="20"/>
-          <w:szCs w:val="20"/>
-        </w:rPr>
-      </w:pPr>
-      <w:r>
-        <w:rPr>
-          <w:rFonts w:ascii="Century Schoolbook" w:hAnsi="Century Schoolbook" w:cs="Segoe UI"/>
-          <w:bCs/>
-          <w:color w:val="auto"/>
-          <w:sz w:val="20"/>
-          <w:szCs w:val="20"/>
-        </w:rPr>
-        <w:t>Why3.lri.fr. (2018). </w:t>
-      </w:r>
+        <w:t xml:space="preserve">The Why3 </w:t>
+      </w:r>
+      <w:proofErr w:type="gramStart"/>
       <w:r>
         <w:rPr>
           <w:rFonts w:ascii="Century Schoolbook" w:hAnsi="Century Schoolbook" w:cs="Segoe UI"/>
@@ -15888,7 +17061,7 @@
           <w:sz w:val="20"/>
           <w:szCs w:val="20"/>
         </w:rPr>
-        <w:t>Why3 </w:t>
+        <w:t>platform </w:t>
       </w:r>
       <w:r>
         <w:rPr>
@@ -15898,8 +17071,29 @@
           <w:sz w:val="20"/>
           <w:szCs w:val="20"/>
         </w:rPr>
-        <w:t>. [online] Available at: http://why3.lri.fr/ [Accessed 13 May 2018].</w:t>
-      </w:r>
+        <w:t>.</w:t>
+      </w:r>
+      <w:proofErr w:type="gramEnd"/>
+      <w:r>
+        <w:rPr>
+          <w:rFonts w:ascii="Century Schoolbook" w:hAnsi="Century Schoolbook" w:cs="Segoe UI"/>
+          <w:bCs/>
+          <w:color w:val="auto"/>
+          <w:sz w:val="20"/>
+          <w:szCs w:val="20"/>
+        </w:rPr>
+        <w:t xml:space="preserve"> [online] Available at: http://why3.lri.fr/doc-0.86/ [Accessed 13 May 2018].</w:t>
+      </w:r>
+    </w:p>
+    <w:p>
+      <w:pPr>
+        <w:rPr>
+          <w:rFonts w:ascii="Century Schoolbook" w:hAnsi="Century Schoolbook"/>
+          <w:i/>
+          <w:sz w:val="20"/>
+          <w:szCs w:val="20"/>
+        </w:rPr>
+      </w:pPr>
     </w:p>
     <w:p>
       <w:pPr>
@@ -15921,6 +17115,73 @@
           <w:sz w:val="20"/>
           <w:szCs w:val="20"/>
         </w:rPr>
+        <w:t>Why3.lri.fr. (2018). </w:t>
+      </w:r>
+      <w:r>
+        <w:rPr>
+          <w:rFonts w:ascii="Century Schoolbook" w:hAnsi="Century Schoolbook" w:cs="Segoe UI"/>
+          <w:bCs/>
+          <w:iCs w:val="0"/>
+          <w:color w:val="auto"/>
+          <w:sz w:val="20"/>
+          <w:szCs w:val="20"/>
+        </w:rPr>
+        <w:t>Why</w:t>
+      </w:r>
+      <w:proofErr w:type="gramStart"/>
+      <w:r>
+        <w:rPr>
+          <w:rFonts w:ascii="Century Schoolbook" w:hAnsi="Century Schoolbook" w:cs="Segoe UI"/>
+          <w:bCs/>
+          <w:iCs w:val="0"/>
+          <w:color w:val="auto"/>
+          <w:sz w:val="20"/>
+          <w:szCs w:val="20"/>
+        </w:rPr>
+        <w:t>3 </w:t>
+      </w:r>
+      <w:r>
+        <w:rPr>
+          <w:rFonts w:ascii="Century Schoolbook" w:hAnsi="Century Schoolbook" w:cs="Segoe UI"/>
+          <w:bCs/>
+          <w:color w:val="auto"/>
+          <w:sz w:val="20"/>
+          <w:szCs w:val="20"/>
+        </w:rPr>
+        <w:t>.</w:t>
+      </w:r>
+      <w:proofErr w:type="gramEnd"/>
+      <w:r>
+        <w:rPr>
+          <w:rFonts w:ascii="Century Schoolbook" w:hAnsi="Century Schoolbook" w:cs="Segoe UI"/>
+          <w:bCs/>
+          <w:color w:val="auto"/>
+          <w:sz w:val="20"/>
+          <w:szCs w:val="20"/>
+        </w:rPr>
+        <w:t xml:space="preserve"> [online] Available at: http://why3.lri.fr/ [Accessed 13 May 2018].</w:t>
+      </w:r>
+    </w:p>
+    <w:p>
+      <w:pPr>
+        <w:pStyle w:val="Heading4"/>
+        <w:spacing w:before="0" w:line="360" w:lineRule="auto"/>
+        <w:ind w:left="360"/>
+        <w:rPr>
+          <w:rFonts w:ascii="Century Schoolbook" w:hAnsi="Century Schoolbook" w:cs="Segoe UI"/>
+          <w:color w:val="auto"/>
+          <w:sz w:val="20"/>
+          <w:szCs w:val="20"/>
+        </w:rPr>
+      </w:pPr>
+      <w:r>
+        <w:rPr>
+          <w:rFonts w:ascii="Century Schoolbook" w:hAnsi="Century Schoolbook" w:cs="Segoe UI"/>
+          <w:bCs/>
+          <w:color w:val="auto"/>
+          <w:sz w:val="20"/>
+          <w:szCs w:val="20"/>
+        </w:rPr>
         <w:t>Wiki.portal.chalmers.se. (2018). [online] Available at: http://wiki.portal.chalmers.se/cse/uploads/Research/WAVR.pdf [Accessed 13 May 2018].</w:t>
       </w:r>
     </w:p>
@@ -15966,7 +17227,29 @@
           <w:szCs w:val="20"/>
           <w:lang w:val="en-GB" w:eastAsia="en-GB"/>
         </w:rPr>
-        <w:t>, A. 2013, "Expressing and checking intended changes via software change contracts", ACM, , pp. 1.</w:t>
+        <w:t>, A. 2013, "Expressing and checking intended changes via software change contracts", ACM</w:t>
+      </w:r>
+      <w:proofErr w:type="gramStart"/>
+      <w:r>
+        <w:rPr>
+          <w:rFonts w:ascii="Century Schoolbook" w:eastAsia="Times New Roman" w:hAnsi="Century Schoolbook" w:cs="Times New Roman"/>
+          <w:i/>
+          <w:sz w:val="20"/>
+          <w:szCs w:val="20"/>
+          <w:lang w:val="en-GB" w:eastAsia="en-GB"/>
+        </w:rPr>
+        <w:t>, ,</w:t>
+      </w:r>
+      <w:proofErr w:type="gramEnd"/>
+      <w:r>
+        <w:rPr>
+          <w:rFonts w:ascii="Century Schoolbook" w:eastAsia="Times New Roman" w:hAnsi="Century Schoolbook" w:cs="Times New Roman"/>
+          <w:i/>
+          <w:sz w:val="20"/>
+          <w:szCs w:val="20"/>
+          <w:lang w:val="en-GB" w:eastAsia="en-GB"/>
+        </w:rPr>
+        <w:t xml:space="preserve"> pp. 1.</w:t>
       </w:r>
     </w:p>
     <w:p>
@@ -16403,8 +17686,9 @@
           <w:bCs/>
           <w:sz w:val="28"/>
         </w:rPr>
-        <w:t>(valid from October, 201</w:t>
-      </w:r>
+        <w:t xml:space="preserve">(valid from </w:t>
+      </w:r>
+      <w:proofErr w:type="gramStart"/>
       <w:r>
         <w:rPr>
           <w:rFonts w:ascii="Times New Roman" w:hAnsi="Times New Roman" w:cs="Times New Roman"/>
@@ -16412,8 +17696,9 @@
           <w:bCs/>
           <w:sz w:val="28"/>
         </w:rPr>
-        <w:t>5</w:t>
-      </w:r>
+        <w:t>October,</w:t>
+      </w:r>
+      <w:proofErr w:type="gramEnd"/>
       <w:r>
         <w:rPr>
           <w:rFonts w:ascii="Times New Roman" w:hAnsi="Times New Roman" w:cs="Times New Roman"/>
@@ -16421,6 +17706,24 @@
           <w:bCs/>
           <w:sz w:val="28"/>
         </w:rPr>
+        <w:t xml:space="preserve"> 201</w:t>
+      </w:r>
+      <w:r>
+        <w:rPr>
+          <w:rFonts w:ascii="Times New Roman" w:hAnsi="Times New Roman" w:cs="Times New Roman"/>
+          <w:b/>
+          <w:bCs/>
+          <w:sz w:val="28"/>
+        </w:rPr>
+        <w:t>5</w:t>
+      </w:r>
+      <w:r>
+        <w:rPr>
+          <w:rFonts w:ascii="Times New Roman" w:hAnsi="Times New Roman" w:cs="Times New Roman"/>
+          <w:b/>
+          <w:bCs/>
+          <w:sz w:val="28"/>
+        </w:rPr>
         <w:t>)</w:t>
       </w:r>
     </w:p>
@@ -16501,7 +17804,25 @@
           <w:sz w:val="20"/>
           <w:szCs w:val="20"/>
         </w:rPr>
-        <w:t>, as the details may be determined by the project topic and the approach you have taken. You should read a number of oth</w:t>
+        <w:t xml:space="preserve">, as the details may be determined by the project topic and the approach you have taken. You should read </w:t>
+      </w:r>
+      <w:proofErr w:type="gramStart"/>
+      <w:r>
+        <w:rPr>
+          <w:rFonts w:ascii="Times New Roman" w:hAnsi="Times New Roman" w:cs="Times New Roman"/>
+          <w:sz w:val="20"/>
+          <w:szCs w:val="20"/>
+        </w:rPr>
+        <w:t>a number of</w:t>
+      </w:r>
+      <w:proofErr w:type="gramEnd"/>
+      <w:r>
+        <w:rPr>
+          <w:rFonts w:ascii="Times New Roman" w:hAnsi="Times New Roman" w:cs="Times New Roman"/>
+          <w:sz w:val="20"/>
+          <w:szCs w:val="20"/>
+        </w:rPr>
+        <w:t xml:space="preserve"> oth</w:t>
       </w:r>
       <w:r>
         <w:rPr>
@@ -16994,7 +18315,7 @@
           <v:shape id="_x0000_i1025" type="#_x0000_t75" style="width:405.75pt;height:177.75pt;mso-position-horizontal:absolute" o:ole="">
             <v:imagedata r:id="rId13" o:title="" croptop="30972f" cropbottom="6883f" cropleft="4129f" cropright="12904f"/>
           </v:shape>
-          <o:OLEObject Type="Embed" ProgID="PowerPoint.Slide.12" ShapeID="_x0000_i1025" DrawAspect="Content" ObjectID="_1587740040" r:id="rId14"/>
+          <o:OLEObject Type="Embed" ProgID="PowerPoint.Slide.12" ShapeID="_x0000_i1025" DrawAspect="Content" ObjectID="_1587746802" r:id="rId14"/>
         </w:object>
       </w:r>
     </w:p>
@@ -17493,7 +18814,23 @@
           <w:sz w:val="20"/>
           <w:szCs w:val="20"/>
         </w:rPr>
-        <w:t xml:space="preserve"> Address both why it is an interesting technical problem, and also the value of solving it in more general terms.</w:t>
+        <w:t xml:space="preserve"> Address both why it is an interesting technical problem, </w:t>
+      </w:r>
+      <w:proofErr w:type="gramStart"/>
+      <w:r>
+        <w:rPr>
+          <w:sz w:val="20"/>
+          <w:szCs w:val="20"/>
+        </w:rPr>
+        <w:t>and also</w:t>
+      </w:r>
+      <w:proofErr w:type="gramEnd"/>
+      <w:r>
+        <w:rPr>
+          <w:sz w:val="20"/>
+          <w:szCs w:val="20"/>
+        </w:rPr>
+        <w:t xml:space="preserve"> the value of solving it in more general terms.</w:t>
       </w:r>
     </w:p>
     <w:p>
@@ -18242,7 +19579,23 @@
           <w:sz w:val="20"/>
           <w:szCs w:val="20"/>
         </w:rPr>
-        <w:t>Explain your results - ideally with explanatory text (analysis) to both explain the meaning of these results, and provide the reasons for why these particular results were obtained</w:t>
+        <w:t xml:space="preserve">Explain your results - ideally with explanatory text (analysis) to both explain the meaning of these results, and provide the reasons for why these </w:t>
+      </w:r>
+      <w:proofErr w:type="gramStart"/>
+      <w:r>
+        <w:rPr>
+          <w:sz w:val="20"/>
+          <w:szCs w:val="20"/>
+        </w:rPr>
+        <w:t>particular results</w:t>
+      </w:r>
+      <w:proofErr w:type="gramEnd"/>
+      <w:r>
+        <w:rPr>
+          <w:sz w:val="20"/>
+          <w:szCs w:val="20"/>
+        </w:rPr>
+        <w:t xml:space="preserve"> were obtained</w:t>
       </w:r>
     </w:p>
     <w:p>
@@ -18633,7 +19986,25 @@
           <w:sz w:val="20"/>
           <w:szCs w:val="20"/>
         </w:rPr>
-        <w:t xml:space="preserve"> level document one would expect up to 30 good references.</w:t>
+        <w:t xml:space="preserve"> level </w:t>
+      </w:r>
+      <w:proofErr w:type="gramStart"/>
+      <w:r>
+        <w:rPr>
+          <w:rFonts w:ascii="Times New Roman" w:hAnsi="Times New Roman" w:cs="Times New Roman"/>
+          <w:sz w:val="20"/>
+          <w:szCs w:val="20"/>
+        </w:rPr>
+        <w:t>document</w:t>
+      </w:r>
+      <w:proofErr w:type="gramEnd"/>
+      <w:r>
+        <w:rPr>
+          <w:rFonts w:ascii="Times New Roman" w:hAnsi="Times New Roman" w:cs="Times New Roman"/>
+          <w:sz w:val="20"/>
+          <w:szCs w:val="20"/>
+        </w:rPr>
+        <w:t xml:space="preserve"> one would expect up to 30 good references.</w:t>
       </w:r>
       <w:r>
         <w:rPr>
@@ -18904,7 +20275,7 @@
           <w:rPr>
             <w:noProof/>
           </w:rPr>
-          <w:t>20</w:t>
+          <w:t>4</w:t>
         </w:r>
         <w:r>
           <w:rPr>
@@ -19119,6 +20490,119 @@
     </w:lvl>
   </w:abstractNum>
   <w:abstractNum w:abstractNumId="1" w15:restartNumberingAfterBreak="0">
+    <w:nsid w:val="24520C51"/>
+    <w:multiLevelType w:val="hybridMultilevel"/>
+    <w:tmpl w:val="E8C21D10"/>
+    <w:lvl w:ilvl="0" w:tplc="08090001">
+      <w:start w:val="1"/>
+      <w:numFmt w:val="bullet"/>
+      <w:lvlText w:val=""/>
+      <w:lvlJc w:val="left"/>
+      <w:pPr>
+        <w:ind w:left="1080" w:hanging="360"/>
+      </w:pPr>
+      <w:rPr>
+        <w:rFonts w:ascii="Symbol" w:hAnsi="Symbol" w:hint="default"/>
+      </w:rPr>
+    </w:lvl>
+    <w:lvl w:ilvl="1" w:tplc="08090003">
+      <w:start w:val="1"/>
+      <w:numFmt w:val="bullet"/>
+      <w:lvlText w:val="o"/>
+      <w:lvlJc w:val="left"/>
+      <w:pPr>
+        <w:ind w:left="1800" w:hanging="360"/>
+      </w:pPr>
+      <w:rPr>
+        <w:rFonts w:ascii="Courier New" w:hAnsi="Courier New" w:cs="Courier New" w:hint="default"/>
+      </w:rPr>
+    </w:lvl>
+    <w:lvl w:ilvl="2" w:tplc="08090005" w:tentative="1">
+      <w:start w:val="1"/>
+      <w:numFmt w:val="bullet"/>
+      <w:lvlText w:val=""/>
+      <w:lvlJc w:val="left"/>
+      <w:pPr>
+        <w:ind w:left="2520" w:hanging="360"/>
+      </w:pPr>
+      <w:rPr>
+        <w:rFonts w:ascii="Wingdings" w:hAnsi="Wingdings" w:hint="default"/>
+      </w:rPr>
+    </w:lvl>
+    <w:lvl w:ilvl="3" w:tplc="08090001" w:tentative="1">
+      <w:start w:val="1"/>
+      <w:numFmt w:val="bullet"/>
+      <w:lvlText w:val=""/>
+      <w:lvlJc w:val="left"/>
+      <w:pPr>
+        <w:ind w:left="3240" w:hanging="360"/>
+      </w:pPr>
+      <w:rPr>
+        <w:rFonts w:ascii="Symbol" w:hAnsi="Symbol" w:hint="default"/>
+      </w:rPr>
+    </w:lvl>
+    <w:lvl w:ilvl="4" w:tplc="08090003" w:tentative="1">
+      <w:start w:val="1"/>
+      <w:numFmt w:val="bullet"/>
+      <w:lvlText w:val="o"/>
+      <w:lvlJc w:val="left"/>
+      <w:pPr>
+        <w:ind w:left="3960" w:hanging="360"/>
+      </w:pPr>
+      <w:rPr>
+        <w:rFonts w:ascii="Courier New" w:hAnsi="Courier New" w:cs="Courier New" w:hint="default"/>
+      </w:rPr>
+    </w:lvl>
+    <w:lvl w:ilvl="5" w:tplc="08090005" w:tentative="1">
+      <w:start w:val="1"/>
+      <w:numFmt w:val="bullet"/>
+      <w:lvlText w:val=""/>
+      <w:lvlJc w:val="left"/>
+      <w:pPr>
+        <w:ind w:left="4680" w:hanging="360"/>
+      </w:pPr>
+      <w:rPr>
+        <w:rFonts w:ascii="Wingdings" w:hAnsi="Wingdings" w:hint="default"/>
+      </w:rPr>
+    </w:lvl>
+    <w:lvl w:ilvl="6" w:tplc="08090001" w:tentative="1">
+      <w:start w:val="1"/>
+      <w:numFmt w:val="bullet"/>
+      <w:lvlText w:val=""/>
+      <w:lvlJc w:val="left"/>
+      <w:pPr>
+        <w:ind w:left="5400" w:hanging="360"/>
+      </w:pPr>
+      <w:rPr>
+        <w:rFonts w:ascii="Symbol" w:hAnsi="Symbol" w:hint="default"/>
+      </w:rPr>
+    </w:lvl>
+    <w:lvl w:ilvl="7" w:tplc="08090003" w:tentative="1">
+      <w:start w:val="1"/>
+      <w:numFmt w:val="bullet"/>
+      <w:lvlText w:val="o"/>
+      <w:lvlJc w:val="left"/>
+      <w:pPr>
+        <w:ind w:left="6120" w:hanging="360"/>
+      </w:pPr>
+      <w:rPr>
+        <w:rFonts w:ascii="Courier New" w:hAnsi="Courier New" w:cs="Courier New" w:hint="default"/>
+      </w:rPr>
+    </w:lvl>
+    <w:lvl w:ilvl="8" w:tplc="08090005" w:tentative="1">
+      <w:start w:val="1"/>
+      <w:numFmt w:val="bullet"/>
+      <w:lvlText w:val=""/>
+      <w:lvlJc w:val="left"/>
+      <w:pPr>
+        <w:ind w:left="6840" w:hanging="360"/>
+      </w:pPr>
+      <w:rPr>
+        <w:rFonts w:ascii="Wingdings" w:hAnsi="Wingdings" w:hint="default"/>
+      </w:rPr>
+    </w:lvl>
+  </w:abstractNum>
+  <w:abstractNum w:abstractNumId="2" w15:restartNumberingAfterBreak="0">
     <w:nsid w:val="36132679"/>
     <w:multiLevelType w:val="multilevel"/>
     <w:tmpl w:val="3D94D550"/>
@@ -19276,7 +20760,120 @@
       </w:rPr>
     </w:lvl>
   </w:abstractNum>
-  <w:abstractNum w:abstractNumId="2" w15:restartNumberingAfterBreak="0">
+  <w:abstractNum w:abstractNumId="3" w15:restartNumberingAfterBreak="0">
+    <w:nsid w:val="44D0260F"/>
+    <w:multiLevelType w:val="hybridMultilevel"/>
+    <w:tmpl w:val="5C3ABADE"/>
+    <w:lvl w:ilvl="0" w:tplc="08090001">
+      <w:start w:val="1"/>
+      <w:numFmt w:val="bullet"/>
+      <w:lvlText w:val=""/>
+      <w:lvlJc w:val="left"/>
+      <w:pPr>
+        <w:ind w:left="720" w:hanging="360"/>
+      </w:pPr>
+      <w:rPr>
+        <w:rFonts w:ascii="Symbol" w:hAnsi="Symbol" w:hint="default"/>
+      </w:rPr>
+    </w:lvl>
+    <w:lvl w:ilvl="1" w:tplc="08090003">
+      <w:start w:val="1"/>
+      <w:numFmt w:val="bullet"/>
+      <w:lvlText w:val="o"/>
+      <w:lvlJc w:val="left"/>
+      <w:pPr>
+        <w:ind w:left="1440" w:hanging="360"/>
+      </w:pPr>
+      <w:rPr>
+        <w:rFonts w:ascii="Courier New" w:hAnsi="Courier New" w:cs="Courier New" w:hint="default"/>
+      </w:rPr>
+    </w:lvl>
+    <w:lvl w:ilvl="2" w:tplc="08090005" w:tentative="1">
+      <w:start w:val="1"/>
+      <w:numFmt w:val="bullet"/>
+      <w:lvlText w:val=""/>
+      <w:lvlJc w:val="left"/>
+      <w:pPr>
+        <w:ind w:left="2160" w:hanging="360"/>
+      </w:pPr>
+      <w:rPr>
+        <w:rFonts w:ascii="Wingdings" w:hAnsi="Wingdings" w:hint="default"/>
+      </w:rPr>
+    </w:lvl>
+    <w:lvl w:ilvl="3" w:tplc="08090001" w:tentative="1">
+      <w:start w:val="1"/>
+      <w:numFmt w:val="bullet"/>
+      <w:lvlText w:val=""/>
+      <w:lvlJc w:val="left"/>
+      <w:pPr>
+        <w:ind w:left="2880" w:hanging="360"/>
+      </w:pPr>
+      <w:rPr>
+        <w:rFonts w:ascii="Symbol" w:hAnsi="Symbol" w:hint="default"/>
+      </w:rPr>
+    </w:lvl>
+    <w:lvl w:ilvl="4" w:tplc="08090003" w:tentative="1">
+      <w:start w:val="1"/>
+      <w:numFmt w:val="bullet"/>
+      <w:lvlText w:val="o"/>
+      <w:lvlJc w:val="left"/>
+      <w:pPr>
+        <w:ind w:left="3600" w:hanging="360"/>
+      </w:pPr>
+      <w:rPr>
+        <w:rFonts w:ascii="Courier New" w:hAnsi="Courier New" w:cs="Courier New" w:hint="default"/>
+      </w:rPr>
+    </w:lvl>
+    <w:lvl w:ilvl="5" w:tplc="08090005" w:tentative="1">
+      <w:start w:val="1"/>
+      <w:numFmt w:val="bullet"/>
+      <w:lvlText w:val=""/>
+      <w:lvlJc w:val="left"/>
+      <w:pPr>
+        <w:ind w:left="4320" w:hanging="360"/>
+      </w:pPr>
+      <w:rPr>
+        <w:rFonts w:ascii="Wingdings" w:hAnsi="Wingdings" w:hint="default"/>
+      </w:rPr>
+    </w:lvl>
+    <w:lvl w:ilvl="6" w:tplc="08090001" w:tentative="1">
+      <w:start w:val="1"/>
+      <w:numFmt w:val="bullet"/>
+      <w:lvlText w:val=""/>
+      <w:lvlJc w:val="left"/>
+      <w:pPr>
+        <w:ind w:left="5040" w:hanging="360"/>
+      </w:pPr>
+      <w:rPr>
+        <w:rFonts w:ascii="Symbol" w:hAnsi="Symbol" w:hint="default"/>
+      </w:rPr>
+    </w:lvl>
+    <w:lvl w:ilvl="7" w:tplc="08090003" w:tentative="1">
+      <w:start w:val="1"/>
+      <w:numFmt w:val="bullet"/>
+      <w:lvlText w:val="o"/>
+      <w:lvlJc w:val="left"/>
+      <w:pPr>
+        <w:ind w:left="5760" w:hanging="360"/>
+      </w:pPr>
+      <w:rPr>
+        <w:rFonts w:ascii="Courier New" w:hAnsi="Courier New" w:cs="Courier New" w:hint="default"/>
+      </w:rPr>
+    </w:lvl>
+    <w:lvl w:ilvl="8" w:tplc="08090005" w:tentative="1">
+      <w:start w:val="1"/>
+      <w:numFmt w:val="bullet"/>
+      <w:lvlText w:val=""/>
+      <w:lvlJc w:val="left"/>
+      <w:pPr>
+        <w:ind w:left="6480" w:hanging="360"/>
+      </w:pPr>
+      <w:rPr>
+        <w:rFonts w:ascii="Wingdings" w:hAnsi="Wingdings" w:hint="default"/>
+      </w:rPr>
+    </w:lvl>
+  </w:abstractNum>
+  <w:abstractNum w:abstractNumId="4" w15:restartNumberingAfterBreak="0">
     <w:nsid w:val="5DC92374"/>
     <w:multiLevelType w:val="hybridMultilevel"/>
     <w:tmpl w:val="2F56543C"/>
@@ -19393,12 +20990,18 @@
     <w:abstractNumId w:val="0"/>
   </w:num>
   <w:num w:numId="2">
+    <w:abstractNumId w:val="2"/>
+  </w:num>
+  <w:num w:numId="3">
+    <w:abstractNumId w:val="4"/>
+  </w:num>
+  <w:num w:numId="4">
+    <w:abstractNumId w:val="3"/>
+  </w:num>
+  <w:num w:numId="5">
     <w:abstractNumId w:val="1"/>
   </w:num>
-  <w:num w:numId="3">
-    <w:abstractNumId w:val="2"/>
-  </w:num>
-  <w:numIdMacAtCleanup w:val="3"/>
+  <w:numIdMacAtCleanup w:val="5"/>
 </w:numbering>
 </file>
 
@@ -20643,7 +22246,7 @@
 </file>
 
 <file path=customXml/itemProps1.xml><?xml version="1.0" encoding="utf-8"?>
-<ds:datastoreItem xmlns:ds="http://schemas.openxmlformats.org/officeDocument/2006/customXml" ds:itemID="{46AE106E-3533-4AFC-97AC-4E307FB7C50D}">
+<ds:datastoreItem xmlns:ds="http://schemas.openxmlformats.org/officeDocument/2006/customXml" ds:itemID="{62EF255C-F046-421F-975D-13E50001B5C1}">
   <ds:schemaRefs>
     <ds:schemaRef ds:uri="http://schemas.openxmlformats.org/officeDocument/2006/bibliography"/>
   </ds:schemaRefs>

</xml_diff>

<commit_message>
Submission Report: JavaDL complete
</commit_message>
<xml_diff>
--- a/Submission/Thesis.docx
+++ b/Submission/Thesis.docx
@@ -159,6 +159,7 @@
       </w:pPr>
       <w:r>
         <w:rPr>
+          <w:noProof/>
           <w:lang w:val="en-GB" w:eastAsia="en-IE"/>
         </w:rPr>
         <w:drawing>
@@ -9230,6 +9231,22 @@
     </w:p>
     <w:p>
       <w:pPr>
+        <w:autoSpaceDE w:val="0"/>
+        <w:autoSpaceDN w:val="0"/>
+        <w:adjustRightInd w:val="0"/>
+        <w:spacing w:after="0" w:line="240" w:lineRule="auto"/>
+        <w:jc w:val="both"/>
+        <w:rPr>
+          <w:rFonts w:ascii="Times New Roman" w:hAnsi="Times New Roman" w:cs="Times New Roman"/>
+          <w:color w:val="00000A"/>
+          <w:sz w:val="24"/>
+          <w:szCs w:val="24"/>
+          <w:lang w:val="en-GB"/>
+        </w:rPr>
+      </w:pPr>
+    </w:p>
+    <w:p>
+      <w:pPr>
         <w:pStyle w:val="ListParagraph"/>
         <w:numPr>
           <w:ilvl w:val="1"/>
@@ -9762,6 +9779,7 @@
           <w:szCs w:val="24"/>
           <w:lang w:val="en-GB"/>
         </w:rPr>
+        <w:lastRenderedPageBreak/>
         <w:t>Command Line</w:t>
       </w:r>
     </w:p>
@@ -9793,7 +9811,6 @@
           <w:szCs w:val="24"/>
           <w:lang w:val="en-GB"/>
         </w:rPr>
-        <w:lastRenderedPageBreak/>
         <w:t>Why3</w:t>
       </w:r>
     </w:p>
@@ -10107,6 +10124,7 @@
       </w:pPr>
       <w:r>
         <w:rPr>
+          <w:noProof/>
           <w:lang w:val="en-GB"/>
         </w:rPr>
         <w:drawing>
@@ -10204,6 +10222,7 @@
       </w:r>
       <w:r>
         <w:rPr>
+          <w:noProof/>
           <w:color w:val="auto"/>
           <w:lang w:val="en-GB"/>
         </w:rPr>
@@ -10303,6 +10322,51 @@
     <w:p>
       <w:pPr>
         <w:rPr>
+          <w:highlight w:val="yellow"/>
+          <w:lang w:val="en-GB"/>
+        </w:rPr>
+      </w:pPr>
+      <w:r>
+        <w:rPr>
+          <w:highlight w:val="yellow"/>
+          <w:lang w:val="en-GB"/>
+        </w:rPr>
+        <w:t>Quantifiers</w:t>
+      </w:r>
+      <w:r>
+        <w:rPr>
+          <w:highlight w:val="yellow"/>
+          <w:lang w:val="en-GB"/>
+        </w:rPr>
+        <w:t xml:space="preserve"> </w:t>
+      </w:r>
+    </w:p>
+    <w:p>
+      <w:pPr>
+        <w:rPr>
+          <w:lang w:val="en-GB"/>
+        </w:rPr>
+      </w:pPr>
+      <w:r>
+        <w:rPr>
+          <w:highlight w:val="yellow"/>
+          <w:lang w:val="en-GB"/>
+        </w:rPr>
+        <w:t>Sequences &amp; Sets</w:t>
+      </w:r>
+    </w:p>
+    <w:p>
+      <w:pPr>
+        <w:rPr>
+          <w:lang w:val="en-GB"/>
+        </w:rPr>
+      </w:pPr>
+      <w:bookmarkStart w:id="33" w:name="_GoBack"/>
+      <w:bookmarkEnd w:id="33"/>
+    </w:p>
+    <w:p>
+      <w:pPr>
+        <w:rPr>
           <w:rFonts w:ascii="Century Schoolbook" w:eastAsia="Times New Roman" w:hAnsi="Century Schoolbook" w:cs="Times New Roman"/>
           <w:sz w:val="20"/>
           <w:szCs w:val="20"/>
@@ -10579,6 +10643,7 @@
         <w:rPr>
           <w:lang w:val="en-GB"/>
         </w:rPr>
+        <w:lastRenderedPageBreak/>
         <w:t xml:space="preserve"> Using the Design by Contract paradigm, KeY was built to support modular verification and in 2013, KeY 2.0 was released which allowed recursive method implementations to be modularly verified </w:t>
       </w:r>
       <w:r>
@@ -10617,7 +10682,6 @@
         <w:rPr>
           <w:lang w:val="en-GB"/>
         </w:rPr>
-        <w:lastRenderedPageBreak/>
         <w:t xml:space="preserve">The construction of proofs in KeY is done differently to most other deductive verifiers. Instead of using the popular Verification Condition Generation (VCG) technique, which uses weakest precondition calculus to transform a program into one single proof obligation formula to then be discharged using a general purpose theorem , it uses the symbolic execution technique. This technique axiomatizes the program logic into a sequent calculus, written in a taclet language, to determine the final state constraints for each possible branch in the program, which are then evaluated by the provers </w:t>
       </w:r>
       <w:r>
@@ -11146,38 +11210,13 @@
         <w:rPr>
           <w:lang w:val="en-GB"/>
         </w:rPr>
-        <w:t>Java Dynamic Logic is the basis of the KeY logic system. It is a typed first-order predicate logic with subtyping extended; the type system was designed to match the Java type system to reduce the learning curve required when using the tool. It uses parameterised modal operators (p) and [p], where p can be any sequence of legal Java statements which refer to the final state of program p, with (p)</w:t>
-      </w:r>
-      <w:r>
-        <w:rPr>
-          <w:rFonts w:ascii="Calibri" w:hAnsi="Calibri" w:cs="Calibri"/>
-          <w:lang w:val="en-GB"/>
-        </w:rPr>
-        <w:t>ɸ expressing that the program p terminates in a state which ɸ holds and [p]ɸ expressing that p does not demand termination but it if did then ɸ holds. Another type of modal operator, ‘updates’, describes program transitions that are stated as ‘</w:t>
-      </w:r>
-      <w:r>
-        <w:rPr>
-          <w:i/>
-          <w:color w:val="00B050"/>
-          <w:lang w:val="en-GB"/>
-        </w:rPr>
-        <w:t>simple function updates corresponding to assignments in an imperative programming language, which in turn can be composed sequentially and used to form parallel or quantified updates</w:t>
-      </w:r>
-      <w:r>
-        <w:rPr>
-          <w:i/>
-          <w:lang w:val="en-GB"/>
-        </w:rPr>
-        <w:t xml:space="preserve">’ </w:t>
-      </w:r>
-      <w:r>
-        <w:rPr>
-          <w:i/>
-          <w:color w:val="7030A0"/>
-          <w:sz w:val="18"/>
-          <w:lang w:val="en-GB"/>
-        </w:rPr>
-        <w:t>(</w:t>
+        <w:t xml:space="preserve">Java Dynamic Logic is the basis of the KeY logic system. </w:t>
+      </w:r>
+      <w:r>
+        <w:rPr>
+          <w:lang w:val="en-GB"/>
+        </w:rPr>
+        <w:t xml:space="preserve">The syntax of JavaDL extended first-order logic with program variables and program modalities </w:t>
       </w:r>
       <w:r>
         <w:rPr>
@@ -11188,23 +11227,381 @@
           <w:szCs w:val="20"/>
           <w:lang w:val="en-GB" w:eastAsia="en-GB"/>
         </w:rPr>
-        <w:t>Ahrendt, W., Beckert, B., Hähnle, R., Rümmer, P. &amp; Schmitt (2007))</w:t>
+        <w:t>(Ahrendt, W., Beckert, B., Bubel, R., Hähnle, R. Schmitt, P., &amp; Ulbrich, M. (2016))</w:t>
+      </w:r>
+      <w:r>
+        <w:rPr>
+          <w:lang w:val="en-GB"/>
+        </w:rPr>
+        <w:t>,  and was</w:t>
+      </w:r>
+      <w:r>
+        <w:rPr>
+          <w:lang w:val="en-GB"/>
+        </w:rPr>
+        <w:t xml:space="preserve"> designed to match the Java type system to reduce the learning curve required when using the tool.</w:t>
+      </w:r>
+      <w:r>
+        <w:rPr>
+          <w:lang w:val="en-GB"/>
+        </w:rPr>
+        <w:t xml:space="preserve"> </w:t>
+      </w:r>
+      <w:r>
+        <w:rPr>
+          <w:lang w:val="en-GB"/>
+        </w:rPr>
+        <w:t xml:space="preserve">JavaDL evaluates formulas in a Kripke structure, a collection of first-order structures, which is typically used for model checking as opposed to deductive verification. This structure defines the state space assigned to program, representing the variables and their values as states. A valid path could then be an infinite sequence of states for which a formula can hold. </w:t>
+      </w:r>
+      <w:r>
+        <w:rPr>
+          <w:highlight w:val="yellow"/>
+          <w:lang w:val="en-GB"/>
+        </w:rPr>
+        <w:t xml:space="preserve">Safety and </w:t>
+      </w:r>
+      <w:r>
+        <w:rPr>
+          <w:highlight w:val="yellow"/>
+          <w:lang w:val="en-GB"/>
+        </w:rPr>
+        <w:t>l</w:t>
+      </w:r>
+      <w:r>
+        <w:rPr>
+          <w:highlight w:val="yellow"/>
+          <w:lang w:val="en-GB"/>
+        </w:rPr>
+        <w:t>iveness</w:t>
+      </w:r>
+      <w:r>
+        <w:rPr>
+          <w:lang w:val="en-GB"/>
+        </w:rPr>
+        <w:t xml:space="preserve"> are two crucial aspects of a Kripke structure ensuring the model functions correctly, with </w:t>
+      </w:r>
+      <w:r>
+        <w:rPr>
+          <w:highlight w:val="yellow"/>
+          <w:lang w:val="en-GB"/>
+        </w:rPr>
+        <w:t>deadlock-freedom</w:t>
+      </w:r>
+      <w:r>
+        <w:rPr>
+          <w:lang w:val="en-GB"/>
+        </w:rPr>
+        <w:t xml:space="preserve"> also ideal.</w:t>
+      </w:r>
+    </w:p>
+    <w:p>
+      <w:pPr>
+        <w:rPr>
+          <w:lang w:val="en-GB"/>
+        </w:rPr>
+      </w:pPr>
+      <w:r>
+        <w:rPr>
+          <w:lang w:val="en-GB"/>
+        </w:rPr>
+        <w:t>JavaDL</w:t>
+      </w:r>
+      <w:r>
+        <w:rPr>
+          <w:lang w:val="en-GB"/>
+        </w:rPr>
+        <w:t xml:space="preserve"> uses parameterised modal operators (p) and [p], where p can be any sequence of legal Java statements which refer to the final state of program p, with (p)</w:t>
+      </w:r>
+      <w:r>
+        <w:rPr>
+          <w:rFonts w:ascii="Calibri" w:hAnsi="Calibri" w:cs="Calibri"/>
+          <w:lang w:val="en-GB"/>
+        </w:rPr>
+        <w:t>ɸ expressing that the program p terminates in a state which ɸ holds and [p]ɸ expressing that p does not demand termination but it if did then ɸ holds.</w:t>
+      </w:r>
+      <w:r>
+        <w:rPr>
+          <w:rFonts w:ascii="Calibri" w:hAnsi="Calibri" w:cs="Calibri"/>
+          <w:lang w:val="en-GB"/>
+        </w:rPr>
+        <w:t xml:space="preserve"> Another type of modal operator, called</w:t>
+      </w:r>
+      <w:r>
+        <w:rPr>
+          <w:rFonts w:ascii="Calibri" w:hAnsi="Calibri" w:cs="Calibri"/>
+          <w:lang w:val="en-GB"/>
+        </w:rPr>
+        <w:t xml:space="preserve"> ‘updates’,</w:t>
+      </w:r>
+      <w:r>
+        <w:rPr>
+          <w:rFonts w:ascii="Calibri" w:hAnsi="Calibri" w:cs="Calibri"/>
+          <w:lang w:val="en-GB"/>
+        </w:rPr>
+        <w:t xml:space="preserve"> </w:t>
+      </w:r>
+      <w:r>
+        <w:rPr>
+          <w:rFonts w:ascii="Calibri" w:hAnsi="Calibri" w:cs="Calibri"/>
+          <w:lang w:val="en-GB"/>
+        </w:rPr>
+        <w:t>describes program</w:t>
+      </w:r>
+      <w:r>
+        <w:rPr>
+          <w:rFonts w:ascii="Calibri" w:hAnsi="Calibri" w:cs="Calibri"/>
+          <w:lang w:val="en-GB"/>
+        </w:rPr>
+        <w:t xml:space="preserve"> state</w:t>
+      </w:r>
+      <w:r>
+        <w:rPr>
+          <w:rFonts w:ascii="Calibri" w:hAnsi="Calibri" w:cs="Calibri"/>
+          <w:lang w:val="en-GB"/>
+        </w:rPr>
+        <w:t xml:space="preserve"> transitions that are stated as ‘</w:t>
+      </w:r>
+      <w:r>
+        <w:rPr>
+          <w:i/>
+          <w:color w:val="00B050"/>
+          <w:lang w:val="en-GB"/>
+        </w:rPr>
+        <w:t>simple function updates corresponding to assignments in an imperative programming language, which in turn can be composed sequentially and used to form parallel or quantified updates</w:t>
+      </w:r>
+      <w:r>
+        <w:rPr>
+          <w:i/>
+          <w:lang w:val="en-GB"/>
+        </w:rPr>
+        <w:t xml:space="preserve">’ </w:t>
+      </w:r>
+      <w:r>
+        <w:rPr>
+          <w:i/>
+          <w:color w:val="7030A0"/>
+          <w:sz w:val="18"/>
+          <w:lang w:val="en-GB"/>
+        </w:rPr>
+        <w:lastRenderedPageBreak/>
+        <w:t>(</w:t>
       </w:r>
       <w:r>
         <w:rPr>
           <w:rFonts w:ascii="Century Schoolbook" w:eastAsia="Times New Roman" w:hAnsi="Century Schoolbook" w:cs="Times New Roman"/>
           <w:i/>
-          <w:sz w:val="20"/>
+          <w:color w:val="7030A0"/>
+          <w:sz w:val="16"/>
           <w:szCs w:val="20"/>
           <w:lang w:val="en-GB" w:eastAsia="en-GB"/>
         </w:rPr>
+        <w:t>Ahrendt, W., Beckert, B., Hähnle, R., Rümmer, P. &amp; Schmitt (2007))</w:t>
+      </w:r>
+      <w:r>
+        <w:rPr>
+          <w:rFonts w:ascii="Century Schoolbook" w:eastAsia="Times New Roman" w:hAnsi="Century Schoolbook" w:cs="Times New Roman"/>
+          <w:i/>
+          <w:sz w:val="20"/>
+          <w:szCs w:val="20"/>
+          <w:lang w:val="en-GB" w:eastAsia="en-GB"/>
+        </w:rPr>
         <w:t xml:space="preserve">. </w:t>
       </w:r>
       <w:r>
         <w:rPr>
           <w:lang w:val="en-GB"/>
         </w:rPr>
-        <w:t>Verification calculus transforms programs into updates with the KeY tool simplifying them to apply to formulas.</w:t>
+        <w:t xml:space="preserve">These updates always terminate and never have any side effects, only showing what state transition has occurred for the current path. </w:t>
+      </w:r>
+    </w:p>
+    <w:p>
+      <w:pPr>
+        <w:rPr>
+          <w:lang w:val="en-GB"/>
+        </w:rPr>
+      </w:pPr>
+      <w:r>
+        <w:rPr>
+          <w:lang w:val="en-GB"/>
+        </w:rPr>
+        <w:t>V</w:t>
+      </w:r>
+      <w:r>
+        <w:rPr>
+          <w:lang w:val="en-GB"/>
+        </w:rPr>
+        <w:t>erification calculus</w:t>
+      </w:r>
+      <w:r>
+        <w:rPr>
+          <w:lang w:val="en-GB"/>
+        </w:rPr>
+        <w:t xml:space="preserve"> </w:t>
+      </w:r>
+      <w:r>
+        <w:rPr>
+          <w:lang w:val="en-GB"/>
+        </w:rPr>
+        <w:t xml:space="preserve">transforms </w:t>
+      </w:r>
+      <w:r>
+        <w:rPr>
+          <w:lang w:val="en-GB"/>
+        </w:rPr>
+        <w:t xml:space="preserve">Java </w:t>
+      </w:r>
+      <w:r>
+        <w:rPr>
+          <w:lang w:val="en-GB"/>
+        </w:rPr>
+        <w:t xml:space="preserve">programs into </w:t>
+      </w:r>
+      <w:r>
+        <w:rPr>
+          <w:lang w:val="en-GB"/>
+        </w:rPr>
+        <w:t>these ‘</w:t>
+      </w:r>
+      <w:r>
+        <w:rPr>
+          <w:lang w:val="en-GB"/>
+        </w:rPr>
+        <w:t>updates</w:t>
+      </w:r>
+      <w:r>
+        <w:rPr>
+          <w:lang w:val="en-GB"/>
+        </w:rPr>
+        <w:t>’</w:t>
+      </w:r>
+      <w:r>
+        <w:rPr>
+          <w:lang w:val="en-GB"/>
+        </w:rPr>
+        <w:t xml:space="preserve"> with the KeY tool simplifying them to apply to formulas.</w:t>
+      </w:r>
+      <w:r>
+        <w:rPr>
+          <w:lang w:val="en-GB"/>
+        </w:rPr>
+        <w:t xml:space="preserve"> However</w:t>
+      </w:r>
+      <w:r>
+        <w:rPr>
+          <w:lang w:val="en-GB"/>
+        </w:rPr>
+        <w:t>,</w:t>
+      </w:r>
+      <w:r>
+        <w:rPr>
+          <w:lang w:val="en-GB"/>
+        </w:rPr>
+        <w:t xml:space="preserve"> as JavaDL uses </w:t>
+      </w:r>
+      <w:r>
+        <w:rPr>
+          <w:lang w:val="en-GB"/>
+        </w:rPr>
+        <w:t>first-order arithmetic</w:t>
+      </w:r>
+      <w:r>
+        <w:rPr>
+          <w:lang w:val="en-GB"/>
+        </w:rPr>
+        <w:t xml:space="preserve"> </w:t>
+      </w:r>
+      <w:r>
+        <w:rPr>
+          <w:lang w:val="en-GB"/>
+        </w:rPr>
+        <w:t>when determining validity of a path</w:t>
+      </w:r>
+      <w:r>
+        <w:rPr>
+          <w:lang w:val="en-GB"/>
+        </w:rPr>
+        <w:t>,</w:t>
+      </w:r>
+      <w:r>
+        <w:rPr>
+          <w:lang w:val="en-GB"/>
+        </w:rPr>
+        <w:t xml:space="preserve"> it results in the JavaDL logic never being both </w:t>
+      </w:r>
+      <w:r>
+        <w:rPr>
+          <w:highlight w:val="yellow"/>
+          <w:lang w:val="en-GB"/>
+        </w:rPr>
+        <w:t>sound and complete</w:t>
+      </w:r>
+      <w:r>
+        <w:rPr>
+          <w:lang w:val="en-GB"/>
+        </w:rPr>
+        <w:t xml:space="preserve"> due to this arithmetic being incomplete </w:t>
+      </w:r>
+      <w:r>
+        <w:rPr>
+          <w:rFonts w:ascii="Century Schoolbook" w:eastAsia="Times New Roman" w:hAnsi="Century Schoolbook" w:cs="Times New Roman"/>
+          <w:i/>
+          <w:color w:val="7030A0"/>
+          <w:sz w:val="16"/>
+          <w:szCs w:val="20"/>
+          <w:lang w:val="en-GB" w:eastAsia="en-GB"/>
+        </w:rPr>
+        <w:t>(Ahrendt, W., Beckert, B., Bubel, R., Hähnle, R. Schmitt, P., &amp; Ulbrich, M. (2016))</w:t>
+      </w:r>
+      <w:r>
+        <w:rPr>
+          <w:lang w:val="en-GB"/>
+        </w:rPr>
+        <w:t>.</w:t>
+      </w:r>
+      <w:r>
+        <w:rPr>
+          <w:lang w:val="en-GB"/>
+        </w:rPr>
+        <w:t xml:space="preserve"> Relative completeness, however, is possible meaning all proofs are capable of being proven with the exception of some proofs that require specific first-order arithmetic operations that are not covered.</w:t>
+      </w:r>
+    </w:p>
+    <w:p>
+      <w:pPr>
+        <w:rPr>
+          <w:lang w:val="en-GB"/>
+        </w:rPr>
+      </w:pPr>
+      <w:r>
+        <w:rPr>
+          <w:lang w:val="en-GB"/>
+        </w:rPr>
+        <w:br w:type="page"/>
+      </w:r>
+    </w:p>
+    <w:p>
+      <w:pPr>
+        <w:rPr>
+          <w:b/>
+          <w:u w:val="single"/>
+          <w:lang w:val="en-GB"/>
+        </w:rPr>
+      </w:pPr>
+      <w:r>
+        <w:rPr>
+          <w:b/>
+          <w:u w:val="single"/>
+          <w:lang w:val="en-GB"/>
+        </w:rPr>
+        <w:lastRenderedPageBreak/>
+        <w:t xml:space="preserve">KeY JML </w:t>
+      </w:r>
+      <w:r>
+        <w:rPr>
+          <w:b/>
+          <w:u w:val="single"/>
+          <w:lang w:val="en-GB"/>
+        </w:rPr>
+        <w:t>Examples</w:t>
       </w:r>
     </w:p>
     <w:p>
@@ -11222,549 +11619,26 @@
           <w:lang w:val="en-GB"/>
         </w:rPr>
       </w:pPr>
-    </w:p>
-    <w:p>
-      <w:pPr>
-        <w:pStyle w:val="ListParagraph"/>
-        <w:numPr>
-          <w:ilvl w:val="0"/>
-          <w:numId w:val="6"/>
-        </w:numPr>
-        <w:autoSpaceDE w:val="0"/>
-        <w:autoSpaceDN w:val="0"/>
-        <w:adjustRightInd w:val="0"/>
-        <w:spacing w:after="0" w:line="240" w:lineRule="auto"/>
-        <w:jc w:val="both"/>
-        <w:rPr>
-          <w:rFonts w:ascii="Times New Roman" w:hAnsi="Times New Roman" w:cs="Times New Roman"/>
+      <w:r>
+        <w:rPr>
+          <w:rFonts w:ascii="Times New Roman" w:hAnsi="Times New Roman" w:cs="Times New Roman"/>
+          <w:noProof/>
           <w:color w:val="00000A"/>
           <w:sz w:val="24"/>
           <w:szCs w:val="24"/>
           <w:lang w:val="en-GB"/>
         </w:rPr>
-      </w:pPr>
-      <w:r>
-        <w:rPr>
-          <w:rFonts w:ascii="Times New Roman" w:hAnsi="Times New Roman" w:cs="Times New Roman"/>
-          <w:color w:val="00000A"/>
-          <w:sz w:val="24"/>
-          <w:szCs w:val="24"/>
-          <w:lang w:val="en-GB"/>
-        </w:rPr>
-        <w:t>SMT Solvers</w:t>
-      </w:r>
-    </w:p>
-    <w:p>
-      <w:pPr>
-        <w:pStyle w:val="ListParagraph"/>
-        <w:numPr>
-          <w:ilvl w:val="1"/>
-          <w:numId w:val="6"/>
-        </w:numPr>
-        <w:autoSpaceDE w:val="0"/>
-        <w:autoSpaceDN w:val="0"/>
-        <w:adjustRightInd w:val="0"/>
-        <w:spacing w:after="0" w:line="240" w:lineRule="auto"/>
-        <w:jc w:val="both"/>
-        <w:rPr>
-          <w:rFonts w:ascii="Times New Roman" w:hAnsi="Times New Roman" w:cs="Times New Roman"/>
-          <w:color w:val="00000A"/>
-          <w:sz w:val="24"/>
-          <w:szCs w:val="24"/>
-          <w:lang w:val="en-GB"/>
-        </w:rPr>
-      </w:pPr>
-      <w:r>
-        <w:rPr>
-          <w:rFonts w:ascii="Times New Roman" w:hAnsi="Times New Roman" w:cs="Times New Roman"/>
-          <w:color w:val="00000A"/>
-          <w:sz w:val="24"/>
-          <w:szCs w:val="24"/>
-          <w:lang w:val="en-GB"/>
-        </w:rPr>
-        <w:t>Alt-Ergo</w:t>
-      </w:r>
-    </w:p>
-    <w:p>
-      <w:pPr>
-        <w:pStyle w:val="ListParagraph"/>
-        <w:numPr>
-          <w:ilvl w:val="1"/>
-          <w:numId w:val="6"/>
-        </w:numPr>
-        <w:autoSpaceDE w:val="0"/>
-        <w:autoSpaceDN w:val="0"/>
-        <w:adjustRightInd w:val="0"/>
-        <w:spacing w:after="0" w:line="240" w:lineRule="auto"/>
-        <w:jc w:val="both"/>
-        <w:rPr>
-          <w:rFonts w:ascii="Times New Roman" w:hAnsi="Times New Roman" w:cs="Times New Roman"/>
-          <w:color w:val="00000A"/>
-          <w:sz w:val="24"/>
-          <w:szCs w:val="24"/>
-          <w:lang w:val="en-GB"/>
-        </w:rPr>
-      </w:pPr>
-      <w:r>
-        <w:rPr>
-          <w:rFonts w:ascii="Times New Roman" w:hAnsi="Times New Roman" w:cs="Times New Roman"/>
-          <w:color w:val="00000A"/>
-          <w:sz w:val="24"/>
-          <w:szCs w:val="24"/>
-          <w:lang w:val="en-GB"/>
-        </w:rPr>
-        <w:t>Z3</w:t>
-      </w:r>
-    </w:p>
-    <w:p>
-      <w:pPr>
-        <w:pStyle w:val="ListParagraph"/>
-        <w:numPr>
-          <w:ilvl w:val="1"/>
-          <w:numId w:val="6"/>
-        </w:numPr>
-        <w:autoSpaceDE w:val="0"/>
-        <w:autoSpaceDN w:val="0"/>
-        <w:adjustRightInd w:val="0"/>
-        <w:spacing w:after="0" w:line="240" w:lineRule="auto"/>
-        <w:jc w:val="both"/>
-        <w:rPr>
-          <w:rFonts w:ascii="Times New Roman" w:hAnsi="Times New Roman" w:cs="Times New Roman"/>
-          <w:color w:val="00000A"/>
-          <w:sz w:val="24"/>
-          <w:szCs w:val="24"/>
-          <w:lang w:val="en-GB"/>
-        </w:rPr>
-      </w:pPr>
-      <w:r>
-        <w:rPr>
-          <w:rFonts w:ascii="Times New Roman" w:hAnsi="Times New Roman" w:cs="Times New Roman"/>
-          <w:color w:val="00000A"/>
-          <w:sz w:val="24"/>
-          <w:szCs w:val="24"/>
-          <w:lang w:val="en-GB"/>
-        </w:rPr>
-        <w:t>Coq</w:t>
-      </w:r>
-    </w:p>
-    <w:p>
-      <w:pPr>
-        <w:pStyle w:val="ListParagraph"/>
-        <w:autoSpaceDE w:val="0"/>
-        <w:autoSpaceDN w:val="0"/>
-        <w:adjustRightInd w:val="0"/>
-        <w:spacing w:after="0" w:line="240" w:lineRule="auto"/>
-        <w:jc w:val="both"/>
-        <w:rPr>
-          <w:rFonts w:ascii="Times New Roman" w:hAnsi="Times New Roman" w:cs="Times New Roman"/>
-          <w:color w:val="00000A"/>
-          <w:sz w:val="24"/>
-          <w:szCs w:val="24"/>
-          <w:lang w:val="en-GB"/>
-        </w:rPr>
-      </w:pPr>
-    </w:p>
-    <w:p>
-      <w:pPr>
-        <w:pStyle w:val="Heading2"/>
-        <w:rPr>
-          <w:lang w:val="en-GB"/>
-        </w:rPr>
-      </w:pPr>
-      <w:bookmarkStart w:id="33" w:name="_Toc444517715"/>
-      <w:bookmarkStart w:id="34" w:name="_Toc447110613"/>
-      <w:r>
-        <w:rPr>
-          <w:lang w:val="en-GB"/>
-        </w:rPr>
-        <w:lastRenderedPageBreak/>
-        <w:t>2.2</w:t>
-      </w:r>
-      <w:r>
-        <w:rPr>
-          <w:lang w:val="en-GB"/>
-        </w:rPr>
-        <w:tab/>
-      </w:r>
-      <w:bookmarkEnd w:id="33"/>
-      <w:r>
-        <w:rPr>
-          <w:lang w:val="en-GB"/>
-        </w:rPr>
-        <w:t>Technical material</w:t>
-      </w:r>
-      <w:bookmarkEnd w:id="34"/>
-    </w:p>
-    <w:p>
-      <w:pPr>
-        <w:autoSpaceDE w:val="0"/>
-        <w:autoSpaceDN w:val="0"/>
-        <w:adjustRightInd w:val="0"/>
-        <w:spacing w:after="0" w:line="480" w:lineRule="auto"/>
-        <w:jc w:val="both"/>
-        <w:rPr>
-          <w:rFonts w:ascii="Times New Roman" w:hAnsi="Times New Roman" w:cs="Times New Roman"/>
-          <w:color w:val="00000A"/>
-          <w:sz w:val="24"/>
-          <w:szCs w:val="24"/>
-          <w:lang w:val="en-GB"/>
-        </w:rPr>
-      </w:pPr>
-      <w:r>
-        <w:rPr>
-          <w:rFonts w:ascii="Times New Roman" w:hAnsi="Times New Roman" w:cs="Times New Roman"/>
-          <w:color w:val="00000A"/>
-          <w:sz w:val="24"/>
-          <w:szCs w:val="24"/>
-          <w:lang w:val="en-GB"/>
-        </w:rPr>
-        <w:t>(F</w:t>
-      </w:r>
-      <w:r>
-        <w:rPr>
-          <w:rFonts w:ascii="Times New Roman" w:hAnsi="Times New Roman" w:cs="Times New Roman"/>
-          <w:color w:val="00000A"/>
-          <w:sz w:val="24"/>
-          <w:szCs w:val="24"/>
-          <w:lang w:val="en-GB"/>
-        </w:rPr>
-        <w:t>rom any source: including books, websites) – for example, how to write a web server, how to use specific Java features, how to use Ajax, how to use UML to validate your design, etc.</w:t>
-      </w:r>
-    </w:p>
-    <w:p>
-      <w:pPr>
-        <w:autoSpaceDE w:val="0"/>
-        <w:autoSpaceDN w:val="0"/>
-        <w:adjustRightInd w:val="0"/>
-        <w:spacing w:after="0" w:line="480" w:lineRule="auto"/>
-        <w:jc w:val="both"/>
-        <w:rPr>
-          <w:rFonts w:ascii="Times New Roman" w:hAnsi="Times New Roman" w:cs="Times New Roman"/>
-          <w:color w:val="00000A"/>
-          <w:sz w:val="24"/>
-          <w:szCs w:val="24"/>
-          <w:lang w:val="en-GB"/>
-        </w:rPr>
-      </w:pPr>
-      <w:r>
-        <w:rPr>
-          <w:rFonts w:ascii="Times New Roman" w:hAnsi="Times New Roman" w:cs="Times New Roman"/>
-          <w:sz w:val="24"/>
-          <w:szCs w:val="24"/>
-          <w:lang w:val="en-GB"/>
-        </w:rPr>
-        <w:t xml:space="preserve">NB: </w:t>
-      </w:r>
-      <w:r>
-        <w:rPr>
-          <w:rFonts w:ascii="Times New Roman" w:hAnsi="Times New Roman" w:cs="Times New Roman"/>
-          <w:color w:val="00000A"/>
-          <w:sz w:val="24"/>
-          <w:szCs w:val="24"/>
-          <w:lang w:val="en-GB"/>
-        </w:rPr>
-        <w:t xml:space="preserve">Note that material relating to the motivation or non-technical background should </w:t>
-      </w:r>
-      <w:r>
-        <w:rPr>
-          <w:rFonts w:ascii="Times New Roman" w:hAnsi="Times New Roman" w:cs="Times New Roman"/>
-          <w:b/>
-          <w:bCs/>
-          <w:color w:val="00000A"/>
-          <w:sz w:val="24"/>
-          <w:szCs w:val="24"/>
-          <w:lang w:val="en-GB"/>
-        </w:rPr>
-        <w:t xml:space="preserve">NOT </w:t>
-      </w:r>
-      <w:r>
-        <w:rPr>
-          <w:rFonts w:ascii="Times New Roman" w:hAnsi="Times New Roman" w:cs="Times New Roman"/>
-          <w:color w:val="00000A"/>
-          <w:sz w:val="24"/>
-          <w:szCs w:val="24"/>
-          <w:lang w:val="en-GB"/>
-        </w:rPr>
-        <w:t>go here, but rather in the introduction</w:t>
-      </w:r>
-    </w:p>
-    <w:p>
-      <w:pPr>
-        <w:autoSpaceDE w:val="0"/>
-        <w:autoSpaceDN w:val="0"/>
-        <w:adjustRightInd w:val="0"/>
-        <w:spacing w:after="0" w:line="480" w:lineRule="auto"/>
-        <w:jc w:val="both"/>
-        <w:rPr>
-          <w:rFonts w:ascii="Times New Roman" w:hAnsi="Times New Roman" w:cs="Times New Roman"/>
-          <w:color w:val="00000A"/>
-          <w:sz w:val="24"/>
-          <w:szCs w:val="24"/>
-          <w:lang w:val="en-GB"/>
-        </w:rPr>
-      </w:pPr>
-    </w:p>
-    <w:p>
-      <w:pPr>
-        <w:autoSpaceDE w:val="0"/>
-        <w:autoSpaceDN w:val="0"/>
-        <w:adjustRightInd w:val="0"/>
-        <w:spacing w:after="0" w:line="240" w:lineRule="auto"/>
-        <w:jc w:val="both"/>
-        <w:rPr>
-          <w:rFonts w:ascii="Times New Roman" w:hAnsi="Times New Roman" w:cs="Times New Roman"/>
-          <w:color w:val="00000A"/>
-          <w:sz w:val="24"/>
-          <w:szCs w:val="24"/>
-          <w:u w:val="single"/>
-          <w:lang w:val="en-GB"/>
-        </w:rPr>
-      </w:pPr>
-      <w:r>
-        <w:rPr>
-          <w:rFonts w:ascii="Times New Roman" w:hAnsi="Times New Roman" w:cs="Times New Roman"/>
-          <w:color w:val="00000A"/>
-          <w:sz w:val="24"/>
-          <w:szCs w:val="24"/>
-          <w:u w:val="single"/>
-          <w:lang w:val="en-GB"/>
-        </w:rPr>
-        <w:t>Examples</w:t>
-      </w:r>
-    </w:p>
-    <w:p>
-      <w:pPr>
-        <w:pStyle w:val="ListParagraph"/>
-        <w:numPr>
-          <w:ilvl w:val="0"/>
-          <w:numId w:val="9"/>
-        </w:numPr>
-        <w:autoSpaceDE w:val="0"/>
-        <w:autoSpaceDN w:val="0"/>
-        <w:adjustRightInd w:val="0"/>
-        <w:spacing w:after="0" w:line="240" w:lineRule="auto"/>
-        <w:jc w:val="both"/>
-        <w:rPr>
-          <w:rFonts w:ascii="Times New Roman" w:hAnsi="Times New Roman" w:cs="Times New Roman"/>
-          <w:color w:val="00000A"/>
-          <w:sz w:val="24"/>
-          <w:szCs w:val="24"/>
-          <w:lang w:val="en-GB"/>
-        </w:rPr>
-      </w:pPr>
-      <w:r>
-        <w:rPr>
-          <w:rFonts w:ascii="Times New Roman" w:hAnsi="Times New Roman" w:cs="Times New Roman"/>
-          <w:color w:val="00000A"/>
-          <w:sz w:val="24"/>
-          <w:szCs w:val="24"/>
-          <w:lang w:val="en-GB"/>
-        </w:rPr>
-        <w:t>Hoare Logic</w:t>
-      </w:r>
-    </w:p>
-    <w:p>
-      <w:pPr>
-        <w:pStyle w:val="ListParagraph"/>
-        <w:numPr>
-          <w:ilvl w:val="0"/>
-          <w:numId w:val="9"/>
-        </w:numPr>
-        <w:autoSpaceDE w:val="0"/>
-        <w:autoSpaceDN w:val="0"/>
-        <w:adjustRightInd w:val="0"/>
-        <w:spacing w:after="0" w:line="240" w:lineRule="auto"/>
-        <w:jc w:val="both"/>
-        <w:rPr>
-          <w:rFonts w:ascii="Times New Roman" w:hAnsi="Times New Roman" w:cs="Times New Roman"/>
-          <w:color w:val="00000A"/>
-          <w:sz w:val="24"/>
-          <w:szCs w:val="24"/>
-          <w:lang w:val="en-GB"/>
-        </w:rPr>
-      </w:pPr>
-      <w:r>
-        <w:rPr>
-          <w:rFonts w:ascii="Times New Roman" w:hAnsi="Times New Roman" w:cs="Times New Roman"/>
-          <w:color w:val="00000A"/>
-          <w:sz w:val="24"/>
-          <w:szCs w:val="24"/>
-          <w:lang w:val="en-GB"/>
-        </w:rPr>
-        <w:t>DbC</w:t>
-      </w:r>
-    </w:p>
-    <w:p>
-      <w:pPr>
-        <w:pStyle w:val="ListParagraph"/>
-        <w:numPr>
-          <w:ilvl w:val="0"/>
-          <w:numId w:val="9"/>
-        </w:numPr>
-        <w:autoSpaceDE w:val="0"/>
-        <w:autoSpaceDN w:val="0"/>
-        <w:adjustRightInd w:val="0"/>
-        <w:spacing w:after="0" w:line="240" w:lineRule="auto"/>
-        <w:jc w:val="both"/>
-        <w:rPr>
-          <w:rFonts w:ascii="Times New Roman" w:hAnsi="Times New Roman" w:cs="Times New Roman"/>
-          <w:color w:val="00000A"/>
-          <w:sz w:val="24"/>
-          <w:szCs w:val="24"/>
-          <w:lang w:val="en-GB"/>
-        </w:rPr>
-      </w:pPr>
-      <w:r>
-        <w:rPr>
-          <w:rFonts w:ascii="Times New Roman" w:hAnsi="Times New Roman" w:cs="Times New Roman"/>
-          <w:color w:val="00000A"/>
-          <w:sz w:val="24"/>
-          <w:szCs w:val="24"/>
-          <w:lang w:val="en-GB"/>
-        </w:rPr>
-        <w:t>JML</w:t>
-      </w:r>
-    </w:p>
-    <w:p>
-      <w:pPr>
-        <w:pStyle w:val="ListParagraph"/>
-        <w:numPr>
-          <w:ilvl w:val="0"/>
-          <w:numId w:val="9"/>
-        </w:numPr>
-        <w:autoSpaceDE w:val="0"/>
-        <w:autoSpaceDN w:val="0"/>
-        <w:adjustRightInd w:val="0"/>
-        <w:spacing w:after="0" w:line="240" w:lineRule="auto"/>
-        <w:jc w:val="both"/>
-        <w:rPr>
-          <w:rFonts w:ascii="Times New Roman" w:hAnsi="Times New Roman" w:cs="Times New Roman"/>
-          <w:color w:val="00000A"/>
-          <w:sz w:val="24"/>
-          <w:szCs w:val="24"/>
-          <w:lang w:val="en-GB"/>
-        </w:rPr>
-      </w:pPr>
-      <w:r>
-        <w:rPr>
-          <w:rFonts w:ascii="Times New Roman" w:hAnsi="Times New Roman" w:cs="Times New Roman"/>
-          <w:color w:val="00000A"/>
-          <w:sz w:val="24"/>
-          <w:szCs w:val="24"/>
-          <w:lang w:val="en-GB"/>
-        </w:rPr>
-        <w:t>OpenJML</w:t>
-      </w:r>
-    </w:p>
-    <w:p>
-      <w:pPr>
-        <w:pStyle w:val="ListParagraph"/>
-        <w:numPr>
-          <w:ilvl w:val="0"/>
-          <w:numId w:val="9"/>
-        </w:numPr>
-        <w:autoSpaceDE w:val="0"/>
-        <w:autoSpaceDN w:val="0"/>
-        <w:adjustRightInd w:val="0"/>
-        <w:spacing w:after="0" w:line="240" w:lineRule="auto"/>
-        <w:jc w:val="both"/>
-        <w:rPr>
-          <w:rFonts w:ascii="Times New Roman" w:hAnsi="Times New Roman" w:cs="Times New Roman"/>
-          <w:color w:val="00000A"/>
-          <w:sz w:val="24"/>
-          <w:szCs w:val="24"/>
-          <w:lang w:val="en-GB"/>
-        </w:rPr>
-      </w:pPr>
-      <w:r>
-        <w:rPr>
-          <w:rFonts w:ascii="Times New Roman" w:hAnsi="Times New Roman" w:cs="Times New Roman"/>
-          <w:color w:val="00000A"/>
-          <w:sz w:val="24"/>
-          <w:szCs w:val="24"/>
-          <w:lang w:val="en-GB"/>
-        </w:rPr>
-        <w:t>Why3</w:t>
-      </w:r>
-    </w:p>
-    <w:p>
-      <w:pPr>
-        <w:pStyle w:val="ListParagraph"/>
-        <w:numPr>
-          <w:ilvl w:val="0"/>
-          <w:numId w:val="9"/>
-        </w:numPr>
-        <w:autoSpaceDE w:val="0"/>
-        <w:autoSpaceDN w:val="0"/>
-        <w:adjustRightInd w:val="0"/>
-        <w:spacing w:after="0" w:line="240" w:lineRule="auto"/>
-        <w:jc w:val="both"/>
-        <w:rPr>
-          <w:rFonts w:ascii="Times New Roman" w:hAnsi="Times New Roman" w:cs="Times New Roman"/>
-          <w:color w:val="00000A"/>
-          <w:sz w:val="24"/>
-          <w:szCs w:val="24"/>
-          <w:lang w:val="en-GB"/>
-        </w:rPr>
-      </w:pPr>
-      <w:r>
-        <w:rPr>
-          <w:rFonts w:ascii="Times New Roman" w:hAnsi="Times New Roman" w:cs="Times New Roman"/>
-          <w:color w:val="00000A"/>
-          <w:sz w:val="24"/>
-          <w:szCs w:val="24"/>
-          <w:lang w:val="en-GB"/>
-        </w:rPr>
-        <w:t>KeY</w:t>
-      </w:r>
-    </w:p>
-    <w:p>
-      <w:pPr>
-        <w:autoSpaceDE w:val="0"/>
-        <w:autoSpaceDN w:val="0"/>
-        <w:adjustRightInd w:val="0"/>
-        <w:spacing w:after="0" w:line="240" w:lineRule="auto"/>
-        <w:jc w:val="both"/>
-        <w:rPr>
-          <w:rFonts w:ascii="Times New Roman" w:hAnsi="Times New Roman" w:cs="Times New Roman"/>
-          <w:color w:val="00000A"/>
-          <w:sz w:val="24"/>
-          <w:szCs w:val="24"/>
-          <w:lang w:val="en-GB"/>
-        </w:rPr>
-      </w:pPr>
-    </w:p>
-    <w:p>
-      <w:pPr>
-        <w:keepNext/>
-        <w:autoSpaceDE w:val="0"/>
-        <w:autoSpaceDN w:val="0"/>
-        <w:adjustRightInd w:val="0"/>
-        <w:spacing w:after="0" w:line="240" w:lineRule="auto"/>
-        <w:jc w:val="both"/>
-        <w:rPr>
-          <w:lang w:val="en-GB"/>
-        </w:rPr>
-      </w:pPr>
-      <w:r>
-        <w:rPr>
-          <w:rFonts w:ascii="Times New Roman" w:hAnsi="Times New Roman" w:cs="Times New Roman"/>
-          <w:color w:val="00000A"/>
-          <w:sz w:val="24"/>
-          <w:szCs w:val="24"/>
-          <w:lang w:val="en-GB"/>
-        </w:rPr>
         <w:drawing>
-          <wp:anchor distT="0" distB="0" distL="114300" distR="114300" simplePos="0" relativeHeight="251662336" behindDoc="0" locked="0" layoutInCell="1" allowOverlap="1">
+          <wp:anchor distT="0" distB="0" distL="114300" distR="114300" simplePos="0" relativeHeight="251667456" behindDoc="0" locked="0" layoutInCell="1" allowOverlap="1" wp14:anchorId="6D7181A4" wp14:editId="368750B6">
             <wp:simplePos x="0" y="0"/>
-            <wp:positionH relativeFrom="column">
-              <wp:posOffset>0</wp:posOffset>
+            <wp:positionH relativeFrom="margin">
+              <wp:align>left</wp:align>
             </wp:positionH>
             <wp:positionV relativeFrom="paragraph">
-              <wp:posOffset>0</wp:posOffset>
+              <wp:posOffset>176530</wp:posOffset>
             </wp:positionV>
-            <wp:extent cx="3609975" cy="2361565"/>
-            <wp:effectExtent l="0" t="0" r="9525" b="635"/>
+            <wp:extent cx="3609975" cy="2562225"/>
+            <wp:effectExtent l="0" t="0" r="9525" b="9525"/>
             <wp:wrapSquare wrapText="bothSides"/>
             <wp:docPr id="3" name="Picture 3"/>
             <wp:cNvGraphicFramePr>
@@ -11792,7 +11666,7 @@
                   <pic:spPr>
                     <a:xfrm>
                       <a:off x="0" y="0"/>
-                      <a:ext cx="3609975" cy="2361565"/>
+                      <a:ext cx="3609975" cy="2562225"/>
                     </a:xfrm>
                     <a:prstGeom prst="rect">
                       <a:avLst/>
@@ -11813,806 +11687,896 @@
     </w:p>
     <w:p>
       <w:pPr>
-        <w:pStyle w:val="Caption"/>
-        <w:jc w:val="center"/>
-        <w:rPr>
-          <w:color w:val="auto"/>
-          <w:lang w:val="en-GB"/>
-        </w:rPr>
-      </w:pPr>
-      <w:r>
-        <w:rPr>
-          <w:color w:val="auto"/>
-          <w:lang w:val="en-GB"/>
-        </w:rPr>
-        <w:t xml:space="preserve">Figure </w:t>
-      </w:r>
-      <w:r>
-        <w:rPr>
-          <w:color w:val="auto"/>
-          <w:lang w:val="en-GB"/>
-        </w:rPr>
-        <w:fldChar w:fldCharType="begin"/>
-      </w:r>
-      <w:r>
-        <w:rPr>
-          <w:color w:val="auto"/>
-          <w:lang w:val="en-GB"/>
-        </w:rPr>
-        <w:instrText xml:space="preserve"> SEQ Figure \* ARABIC </w:instrText>
-      </w:r>
-      <w:r>
-        <w:rPr>
-          <w:color w:val="auto"/>
-          <w:lang w:val="en-GB"/>
-        </w:rPr>
-        <w:fldChar w:fldCharType="separate"/>
-      </w:r>
-      <w:r>
-        <w:rPr>
-          <w:color w:val="auto"/>
-          <w:lang w:val="en-GB"/>
-        </w:rPr>
-        <w:t>2</w:t>
-      </w:r>
-      <w:r>
-        <w:rPr>
-          <w:color w:val="auto"/>
-          <w:lang w:val="en-GB"/>
-        </w:rPr>
-        <w:fldChar w:fldCharType="end"/>
-      </w:r>
-      <w:r>
-        <w:rPr>
-          <w:color w:val="auto"/>
-          <w:lang w:val="en-GB"/>
-        </w:rPr>
-        <w:t>: KeY</w:t>
-      </w:r>
-      <w:r>
-        <w:rPr>
-          <w:color w:val="auto"/>
-          <w:lang w:val="en-GB"/>
-        </w:rPr>
-        <w:t xml:space="preserve"> Array-Search</w:t>
-      </w:r>
-      <w:r>
-        <w:rPr>
-          <w:color w:val="auto"/>
-          <w:lang w:val="en-GB"/>
-        </w:rPr>
-        <w:t xml:space="preserve"> Loop Example</w:t>
-      </w:r>
-    </w:p>
-    <w:p>
-      <w:pPr>
-        <w:jc w:val="center"/>
-        <w:rPr>
-          <w:rFonts w:ascii="Century Schoolbook" w:eastAsia="Times New Roman" w:hAnsi="Century Schoolbook" w:cs="Times New Roman"/>
-          <w:i/>
-          <w:color w:val="7030A0"/>
-          <w:sz w:val="16"/>
-          <w:szCs w:val="20"/>
-          <w:lang w:val="en-GB" w:eastAsia="en-GB"/>
-        </w:rPr>
-      </w:pPr>
-      <w:r>
-        <w:rPr>
-          <w:rFonts w:ascii="Century Schoolbook" w:eastAsia="Times New Roman" w:hAnsi="Century Schoolbook" w:cs="Times New Roman"/>
-          <w:i/>
-          <w:color w:val="7030A0"/>
-          <w:sz w:val="16"/>
-          <w:szCs w:val="20"/>
-          <w:lang w:val="en-GB" w:eastAsia="en-GB"/>
-        </w:rPr>
-        <w:t>(Ahrendt, W., Beckert, B., Bubel, R., Hähnle, R. Schmitt, P., &amp; Ulbrich, M. (2016))</w:t>
-      </w:r>
-    </w:p>
-    <w:p>
-      <w:pPr>
-        <w:rPr>
-          <w:rFonts w:ascii="Century Schoolbook" w:eastAsia="Times New Roman" w:hAnsi="Century Schoolbook" w:cs="Times New Roman"/>
-          <w:sz w:val="16"/>
-          <w:szCs w:val="20"/>
-          <w:lang w:val="en-GB" w:eastAsia="en-GB"/>
-        </w:rPr>
-      </w:pPr>
-    </w:p>
-    <w:p>
-      <w:pPr>
-        <w:rPr>
-          <w:rFonts w:ascii="Century Schoolbook" w:eastAsia="Times New Roman" w:hAnsi="Century Schoolbook" w:cs="Times New Roman"/>
-          <w:sz w:val="16"/>
-          <w:szCs w:val="20"/>
-          <w:lang w:val="en-GB" w:eastAsia="en-GB"/>
-        </w:rPr>
-      </w:pPr>
-      <w:r>
-        <w:rPr>
-          <w:rFonts w:ascii="Century Schoolbook" w:eastAsia="Times New Roman" w:hAnsi="Century Schoolbook" w:cs="Times New Roman"/>
-          <w:sz w:val="16"/>
-          <w:szCs w:val="20"/>
-          <w:lang w:val="en-GB" w:eastAsia="en-GB"/>
-        </w:rPr>
-        <w:t xml:space="preserve">Line 3: </w:t>
-      </w:r>
-      <w:r>
-        <w:rPr>
-          <w:rFonts w:ascii="Century Schoolbook" w:eastAsia="Times New Roman" w:hAnsi="Century Schoolbook" w:cs="Times New Roman"/>
-          <w:color w:val="00B050"/>
-          <w:sz w:val="16"/>
-          <w:szCs w:val="20"/>
-          <w:lang w:val="en-GB" w:eastAsia="en-GB"/>
-        </w:rPr>
-        <w:t xml:space="preserve">normal behavior </w:t>
-      </w:r>
-      <w:r>
-        <w:rPr>
-          <w:rFonts w:ascii="Century Schoolbook" w:eastAsia="Times New Roman" w:hAnsi="Century Schoolbook" w:cs="Times New Roman"/>
-          <w:sz w:val="16"/>
-          <w:szCs w:val="20"/>
-          <w:lang w:val="en-GB" w:eastAsia="en-GB"/>
-        </w:rPr>
-        <w:t xml:space="preserve">keyword indicates that </w:t>
-      </w:r>
-      <w:r>
-        <w:rPr>
-          <w:rFonts w:ascii="Century Schoolbook" w:eastAsia="Times New Roman" w:hAnsi="Century Schoolbook" w:cs="Times New Roman"/>
-          <w:sz w:val="16"/>
-          <w:szCs w:val="20"/>
-          <w:lang w:val="en-GB" w:eastAsia="en-GB"/>
-        </w:rPr>
-        <w:t>if</w:t>
-      </w:r>
-      <w:r>
-        <w:rPr>
-          <w:rFonts w:ascii="Century Schoolbook" w:eastAsia="Times New Roman" w:hAnsi="Century Schoolbook" w:cs="Times New Roman"/>
-          <w:sz w:val="16"/>
-          <w:szCs w:val="20"/>
-          <w:lang w:val="en-GB" w:eastAsia="en-GB"/>
-        </w:rPr>
-        <w:t xml:space="preserve"> the method functions correctly</w:t>
-      </w:r>
-      <w:r>
-        <w:rPr>
-          <w:rFonts w:ascii="Century Schoolbook" w:eastAsia="Times New Roman" w:hAnsi="Century Schoolbook" w:cs="Times New Roman"/>
-          <w:sz w:val="16"/>
-          <w:szCs w:val="20"/>
-          <w:lang w:val="en-GB" w:eastAsia="en-GB"/>
-        </w:rPr>
-        <w:t>,</w:t>
-      </w:r>
-      <w:r>
-        <w:rPr>
-          <w:rFonts w:ascii="Century Schoolbook" w:eastAsia="Times New Roman" w:hAnsi="Century Schoolbook" w:cs="Times New Roman"/>
-          <w:sz w:val="16"/>
-          <w:szCs w:val="20"/>
-          <w:lang w:val="en-GB" w:eastAsia="en-GB"/>
-        </w:rPr>
-        <w:t xml:space="preserve"> the following specifications </w:t>
-      </w:r>
-      <w:r>
-        <w:rPr>
-          <w:rFonts w:ascii="Century Schoolbook" w:eastAsia="Times New Roman" w:hAnsi="Century Schoolbook" w:cs="Times New Roman"/>
-          <w:sz w:val="16"/>
-          <w:szCs w:val="20"/>
-          <w:lang w:val="en-GB" w:eastAsia="en-GB"/>
-        </w:rPr>
-        <w:t>have to</w:t>
-      </w:r>
-      <w:r>
-        <w:rPr>
-          <w:rFonts w:ascii="Century Schoolbook" w:eastAsia="Times New Roman" w:hAnsi="Century Schoolbook" w:cs="Times New Roman"/>
-          <w:sz w:val="16"/>
-          <w:szCs w:val="20"/>
-          <w:lang w:val="en-GB" w:eastAsia="en-GB"/>
-        </w:rPr>
-        <w:t xml:space="preserve"> hold </w:t>
-      </w:r>
-    </w:p>
-    <w:p>
-      <w:pPr>
-        <w:rPr>
-          <w:rFonts w:ascii="Century Schoolbook" w:eastAsia="Times New Roman" w:hAnsi="Century Schoolbook" w:cs="Times New Roman"/>
-          <w:color w:val="00B050"/>
-          <w:sz w:val="16"/>
-          <w:szCs w:val="20"/>
-          <w:lang w:val="en-GB" w:eastAsia="en-GB"/>
-        </w:rPr>
-      </w:pPr>
-      <w:r>
-        <w:rPr>
-          <w:rFonts w:ascii="Century Schoolbook" w:eastAsia="Times New Roman" w:hAnsi="Century Schoolbook" w:cs="Times New Roman"/>
-          <w:sz w:val="16"/>
-          <w:szCs w:val="20"/>
-          <w:lang w:val="en-GB" w:eastAsia="en-GB"/>
-        </w:rPr>
-        <w:t xml:space="preserve">Line 10: </w:t>
-      </w:r>
-      <w:r>
-        <w:rPr>
-          <w:rFonts w:ascii="Century Schoolbook" w:eastAsia="Times New Roman" w:hAnsi="Century Schoolbook" w:cs="Times New Roman"/>
-          <w:color w:val="00B050"/>
-          <w:sz w:val="16"/>
-          <w:szCs w:val="20"/>
-          <w:lang w:val="en-GB" w:eastAsia="en-GB"/>
-        </w:rPr>
-        <w:t>maintaining</w:t>
-      </w:r>
-      <w:r>
-        <w:rPr>
-          <w:rFonts w:ascii="Century Schoolbook" w:eastAsia="Times New Roman" w:hAnsi="Century Schoolbook" w:cs="Times New Roman"/>
-          <w:color w:val="00B050"/>
-          <w:sz w:val="16"/>
-          <w:szCs w:val="20"/>
-          <w:lang w:val="en-GB" w:eastAsia="en-GB"/>
-        </w:rPr>
-        <w:t xml:space="preserve"> </w:t>
-      </w:r>
-      <w:r>
-        <w:rPr>
-          <w:rFonts w:ascii="Century Schoolbook" w:eastAsia="Times New Roman" w:hAnsi="Century Schoolbook" w:cs="Times New Roman"/>
-          <w:sz w:val="16"/>
-          <w:szCs w:val="20"/>
-          <w:lang w:val="en-GB" w:eastAsia="en-GB"/>
-        </w:rPr>
-        <w:t>keyword represents a loop_invaraint that must hold before, during and after the execution of a loop</w:t>
-      </w:r>
-    </w:p>
-    <w:p>
-      <w:pPr>
-        <w:rPr>
-          <w:rFonts w:ascii="Century Schoolbook" w:eastAsia="Times New Roman" w:hAnsi="Century Schoolbook" w:cs="Times New Roman"/>
-          <w:sz w:val="16"/>
-          <w:szCs w:val="20"/>
-          <w:lang w:val="en-GB" w:eastAsia="en-GB"/>
-        </w:rPr>
-      </w:pPr>
-      <w:r>
-        <w:rPr>
-          <w:rFonts w:ascii="Century Schoolbook" w:eastAsia="Times New Roman" w:hAnsi="Century Schoolbook" w:cs="Times New Roman"/>
-          <w:sz w:val="16"/>
-          <w:szCs w:val="20"/>
-          <w:lang w:val="en-GB" w:eastAsia="en-GB"/>
-        </w:rPr>
-        <w:t>Line 10:</w:t>
-      </w:r>
-      <w:r>
-        <w:rPr>
-          <w:rFonts w:ascii="Century Schoolbook" w:eastAsia="Times New Roman" w:hAnsi="Century Schoolbook" w:cs="Times New Roman"/>
-          <w:sz w:val="16"/>
-          <w:szCs w:val="20"/>
-          <w:lang w:val="en-GB" w:eastAsia="en-GB"/>
-        </w:rPr>
-        <w:t xml:space="preserve"> </w:t>
-      </w:r>
-      <w:r>
-        <w:rPr>
-          <w:rFonts w:ascii="Century Schoolbook" w:eastAsia="Times New Roman" w:hAnsi="Century Schoolbook" w:cs="Times New Roman"/>
-          <w:color w:val="00B050"/>
-          <w:sz w:val="16"/>
-          <w:szCs w:val="20"/>
-          <w:lang w:val="en-GB" w:eastAsia="en-GB"/>
-        </w:rPr>
-        <w:t>!(\exists int j;  0 &lt;= j &amp;&amp; j &lt; i; a[j] == val);</w:t>
-      </w:r>
-      <w:r>
-        <w:rPr>
-          <w:rFonts w:ascii="Century Schoolbook" w:eastAsia="Times New Roman" w:hAnsi="Century Schoolbook" w:cs="Times New Roman"/>
-          <w:color w:val="00B050"/>
-          <w:sz w:val="16"/>
-          <w:szCs w:val="20"/>
-          <w:lang w:val="en-GB" w:eastAsia="en-GB"/>
-        </w:rPr>
-        <w:t xml:space="preserve"> </w:t>
-      </w:r>
-      <w:r>
-        <w:rPr>
-          <w:rFonts w:ascii="Century Schoolbook" w:eastAsia="Times New Roman" w:hAnsi="Century Schoolbook" w:cs="Times New Roman"/>
-          <w:sz w:val="16"/>
-          <w:szCs w:val="20"/>
-          <w:lang w:val="en-GB" w:eastAsia="en-GB"/>
-        </w:rPr>
-        <w:t xml:space="preserve">is </w:t>
-      </w:r>
-      <w:r>
-        <w:rPr>
-          <w:rFonts w:ascii="Century Schoolbook" w:eastAsia="Times New Roman" w:hAnsi="Century Schoolbook" w:cs="Times New Roman"/>
-          <w:sz w:val="16"/>
-          <w:szCs w:val="20"/>
-          <w:lang w:val="en-GB" w:eastAsia="en-GB"/>
-        </w:rPr>
-        <w:t>the contraint applied to the loop_invariant</w:t>
-      </w:r>
-      <w:r>
-        <w:rPr>
-          <w:rFonts w:ascii="Century Schoolbook" w:eastAsia="Times New Roman" w:hAnsi="Century Schoolbook" w:cs="Times New Roman"/>
-          <w:sz w:val="16"/>
-          <w:szCs w:val="20"/>
-          <w:lang w:val="en-GB" w:eastAsia="en-GB"/>
-        </w:rPr>
-        <w:t xml:space="preserve"> </w:t>
-      </w:r>
-      <w:r>
-        <w:rPr>
-          <w:rFonts w:ascii="Century Schoolbook" w:eastAsia="Times New Roman" w:hAnsi="Century Schoolbook" w:cs="Times New Roman"/>
-          <w:sz w:val="16"/>
-          <w:szCs w:val="20"/>
-          <w:lang w:val="en-GB" w:eastAsia="en-GB"/>
-        </w:rPr>
-        <w:t>that relates to the while loop on Line 14</w:t>
-      </w:r>
-      <w:r>
-        <w:rPr>
-          <w:rFonts w:ascii="Century Schoolbook" w:eastAsia="Times New Roman" w:hAnsi="Century Schoolbook" w:cs="Times New Roman"/>
-          <w:sz w:val="16"/>
-          <w:szCs w:val="20"/>
-          <w:lang w:val="en-GB" w:eastAsia="en-GB"/>
-        </w:rPr>
-        <w:t>,</w:t>
-      </w:r>
-      <w:r>
-        <w:rPr>
-          <w:rFonts w:ascii="Century Schoolbook" w:eastAsia="Times New Roman" w:hAnsi="Century Schoolbook" w:cs="Times New Roman"/>
-          <w:sz w:val="16"/>
-          <w:szCs w:val="20"/>
-          <w:lang w:val="en-GB" w:eastAsia="en-GB"/>
-        </w:rPr>
-        <w:t xml:space="preserve"> indicat</w:t>
-      </w:r>
-      <w:r>
-        <w:rPr>
-          <w:rFonts w:ascii="Century Schoolbook" w:eastAsia="Times New Roman" w:hAnsi="Century Schoolbook" w:cs="Times New Roman"/>
-          <w:sz w:val="16"/>
-          <w:szCs w:val="20"/>
-          <w:lang w:val="en-GB" w:eastAsia="en-GB"/>
-        </w:rPr>
-        <w:t>ing</w:t>
-      </w:r>
-      <w:r>
-        <w:rPr>
-          <w:rFonts w:ascii="Century Schoolbook" w:eastAsia="Times New Roman" w:hAnsi="Century Schoolbook" w:cs="Times New Roman"/>
-          <w:sz w:val="16"/>
-          <w:szCs w:val="20"/>
-          <w:lang w:val="en-GB" w:eastAsia="en-GB"/>
-        </w:rPr>
-        <w:t xml:space="preserve"> </w:t>
-      </w:r>
-      <w:r>
-        <w:rPr>
-          <w:rFonts w:ascii="Century Schoolbook" w:eastAsia="Times New Roman" w:hAnsi="Century Schoolbook" w:cs="Times New Roman"/>
-          <w:sz w:val="16"/>
-          <w:szCs w:val="20"/>
-          <w:lang w:val="en-GB" w:eastAsia="en-GB"/>
-        </w:rPr>
-        <w:t>that the previous index searched (index ‘</w:t>
-      </w:r>
-      <w:r>
-        <w:rPr>
-          <w:rFonts w:ascii="Century Schoolbook" w:eastAsia="Times New Roman" w:hAnsi="Century Schoolbook" w:cs="Times New Roman"/>
-          <w:i/>
-          <w:sz w:val="16"/>
-          <w:szCs w:val="20"/>
-          <w:lang w:val="en-GB" w:eastAsia="en-GB"/>
-        </w:rPr>
-        <w:t>j</w:t>
-      </w:r>
-      <w:r>
-        <w:rPr>
-          <w:rFonts w:ascii="Century Schoolbook" w:eastAsia="Times New Roman" w:hAnsi="Century Schoolbook" w:cs="Times New Roman"/>
-          <w:sz w:val="16"/>
-          <w:szCs w:val="20"/>
-          <w:lang w:val="en-GB" w:eastAsia="en-GB"/>
-        </w:rPr>
-        <w:t xml:space="preserve">’) </w:t>
-      </w:r>
-      <w:r>
-        <w:rPr>
-          <w:rFonts w:ascii="Century Schoolbook" w:eastAsia="Times New Roman" w:hAnsi="Century Schoolbook" w:cs="Times New Roman"/>
-          <w:sz w:val="16"/>
-          <w:szCs w:val="20"/>
-          <w:lang w:val="en-GB" w:eastAsia="en-GB"/>
-        </w:rPr>
-        <w:t xml:space="preserve">of array </w:t>
-      </w:r>
-      <w:r>
-        <w:rPr>
-          <w:rFonts w:ascii="Century Schoolbook" w:eastAsia="Times New Roman" w:hAnsi="Century Schoolbook" w:cs="Times New Roman"/>
-          <w:sz w:val="16"/>
-          <w:szCs w:val="20"/>
-          <w:lang w:val="en-GB" w:eastAsia="en-GB"/>
-        </w:rPr>
-        <w:t>‘</w:t>
-      </w:r>
-      <w:r>
-        <w:rPr>
-          <w:rFonts w:ascii="Century Schoolbook" w:eastAsia="Times New Roman" w:hAnsi="Century Schoolbook" w:cs="Times New Roman"/>
-          <w:i/>
-          <w:sz w:val="16"/>
-          <w:szCs w:val="20"/>
-          <w:lang w:val="en-GB" w:eastAsia="en-GB"/>
-        </w:rPr>
-        <w:t>a</w:t>
-      </w:r>
-      <w:r>
-        <w:rPr>
-          <w:rFonts w:ascii="Century Schoolbook" w:eastAsia="Times New Roman" w:hAnsi="Century Schoolbook" w:cs="Times New Roman"/>
-          <w:sz w:val="16"/>
-          <w:szCs w:val="20"/>
-          <w:lang w:val="en-GB" w:eastAsia="en-GB"/>
-        </w:rPr>
-        <w:t xml:space="preserve">’ </w:t>
-      </w:r>
-      <w:r>
-        <w:rPr>
-          <w:rFonts w:ascii="Century Schoolbook" w:eastAsia="Times New Roman" w:hAnsi="Century Schoolbook" w:cs="Times New Roman"/>
-          <w:sz w:val="16"/>
-          <w:szCs w:val="20"/>
-          <w:lang w:val="en-GB" w:eastAsia="en-GB"/>
-        </w:rPr>
-        <w:t>d</w:t>
-      </w:r>
-      <w:r>
-        <w:rPr>
-          <w:rFonts w:ascii="Century Schoolbook" w:eastAsia="Times New Roman" w:hAnsi="Century Schoolbook" w:cs="Times New Roman"/>
-          <w:sz w:val="16"/>
-          <w:szCs w:val="20"/>
-          <w:lang w:val="en-GB" w:eastAsia="en-GB"/>
-        </w:rPr>
-        <w:t>id</w:t>
-      </w:r>
-      <w:r>
-        <w:rPr>
-          <w:rFonts w:ascii="Century Schoolbook" w:eastAsia="Times New Roman" w:hAnsi="Century Schoolbook" w:cs="Times New Roman"/>
-          <w:sz w:val="16"/>
-          <w:szCs w:val="20"/>
-          <w:lang w:val="en-GB" w:eastAsia="en-GB"/>
-        </w:rPr>
-        <w:t xml:space="preserve"> not match the value passed into the </w:t>
-      </w:r>
-      <w:r>
-        <w:rPr>
-          <w:rFonts w:ascii="Century Schoolbook" w:eastAsia="Times New Roman" w:hAnsi="Century Schoolbook" w:cs="Times New Roman"/>
-          <w:sz w:val="16"/>
-          <w:szCs w:val="20"/>
-          <w:lang w:val="en-GB" w:eastAsia="en-GB"/>
-        </w:rPr>
-        <w:t>‘</w:t>
-      </w:r>
-      <w:r>
-        <w:rPr>
-          <w:rFonts w:ascii="Century Schoolbook" w:eastAsia="Times New Roman" w:hAnsi="Century Schoolbook" w:cs="Times New Roman"/>
-          <w:i/>
-          <w:sz w:val="16"/>
-          <w:szCs w:val="20"/>
-          <w:lang w:val="en-GB" w:eastAsia="en-GB"/>
-        </w:rPr>
-        <w:t>search</w:t>
-      </w:r>
-      <w:r>
-        <w:rPr>
-          <w:rFonts w:ascii="Century Schoolbook" w:eastAsia="Times New Roman" w:hAnsi="Century Schoolbook" w:cs="Times New Roman"/>
-          <w:sz w:val="16"/>
-          <w:szCs w:val="20"/>
-          <w:lang w:val="en-GB" w:eastAsia="en-GB"/>
-        </w:rPr>
-        <w:t>’</w:t>
-      </w:r>
-      <w:r>
-        <w:rPr>
-          <w:rFonts w:ascii="Century Schoolbook" w:eastAsia="Times New Roman" w:hAnsi="Century Schoolbook" w:cs="Times New Roman"/>
-          <w:sz w:val="16"/>
-          <w:szCs w:val="20"/>
-          <w:lang w:val="en-GB" w:eastAsia="en-GB"/>
-        </w:rPr>
-        <w:t xml:space="preserve"> method</w:t>
-      </w:r>
-    </w:p>
-    <w:p>
-      <w:pPr>
-        <w:rPr>
-          <w:rFonts w:ascii="Century Schoolbook" w:eastAsia="Times New Roman" w:hAnsi="Century Schoolbook" w:cs="Times New Roman"/>
-          <w:sz w:val="16"/>
-          <w:szCs w:val="20"/>
-          <w:lang w:val="en-GB" w:eastAsia="en-GB"/>
-        </w:rPr>
-      </w:pPr>
-      <w:r>
-        <w:rPr>
-          <w:rFonts w:ascii="Century Schoolbook" w:eastAsia="Times New Roman" w:hAnsi="Century Schoolbook" w:cs="Times New Roman"/>
-          <w:sz w:val="16"/>
-          <w:szCs w:val="20"/>
-          <w:lang w:val="en-GB" w:eastAsia="en-GB"/>
-        </w:rPr>
-        <w:t xml:space="preserve">Line 11: </w:t>
-      </w:r>
-      <w:r>
-        <w:rPr>
-          <w:rFonts w:ascii="Century Schoolbook" w:eastAsia="Times New Roman" w:hAnsi="Century Schoolbook" w:cs="Times New Roman"/>
-          <w:color w:val="00B050"/>
-          <w:sz w:val="16"/>
-          <w:szCs w:val="20"/>
-          <w:lang w:val="en-GB" w:eastAsia="en-GB"/>
-        </w:rPr>
-        <w:t xml:space="preserve">maintaining 0 &lt;= i &amp;&amp; i &lt;= a.length; </w:t>
-      </w:r>
-      <w:r>
-        <w:rPr>
-          <w:rFonts w:ascii="Century Schoolbook" w:eastAsia="Times New Roman" w:hAnsi="Century Schoolbook" w:cs="Times New Roman"/>
-          <w:sz w:val="16"/>
-          <w:szCs w:val="20"/>
-          <w:lang w:val="en-GB" w:eastAsia="en-GB"/>
-        </w:rPr>
-        <w:t xml:space="preserve">is another loop_invariant that breaks the guard of the postcondition set in the ensures clause (i &lt; a.length </w:t>
-      </w:r>
-      <w:r>
-        <w:rPr>
-          <w:rFonts w:ascii="Century Schoolbook" w:eastAsia="Times New Roman" w:hAnsi="Century Schoolbook" w:cs="Times New Roman"/>
-          <w:sz w:val="16"/>
-          <w:szCs w:val="20"/>
-          <w:lang w:val="en-GB" w:eastAsia="en-GB"/>
-        </w:rPr>
-        <w:sym w:font="Wingdings" w:char="F0E0"/>
-      </w:r>
-      <w:r>
-        <w:rPr>
-          <w:rFonts w:ascii="Century Schoolbook" w:eastAsia="Times New Roman" w:hAnsi="Century Schoolbook" w:cs="Times New Roman"/>
-          <w:sz w:val="16"/>
-          <w:szCs w:val="20"/>
-          <w:lang w:val="en-GB" w:eastAsia="en-GB"/>
-        </w:rPr>
-        <w:t xml:space="preserve"> i</w:t>
-      </w:r>
-      <w:r>
-        <w:rPr>
-          <w:rFonts w:ascii="Century Schoolbook" w:eastAsia="Times New Roman" w:hAnsi="Century Schoolbook" w:cs="Times New Roman"/>
-          <w:sz w:val="16"/>
-          <w:szCs w:val="20"/>
-          <w:lang w:val="en-GB" w:eastAsia="en-GB"/>
-        </w:rPr>
-        <w:t xml:space="preserve"> &lt;= a.l</w:t>
-      </w:r>
-      <w:r>
-        <w:rPr>
-          <w:rFonts w:ascii="Century Schoolbook" w:eastAsia="Times New Roman" w:hAnsi="Century Schoolbook" w:cs="Times New Roman"/>
-          <w:sz w:val="16"/>
-          <w:szCs w:val="20"/>
-          <w:lang w:val="en-GB" w:eastAsia="en-GB"/>
-        </w:rPr>
-        <w:t>ength) to indicate that the method has executed fully and the loop is finished.</w:t>
-      </w:r>
-    </w:p>
-    <w:p>
-      <w:pPr>
-        <w:rPr>
-          <w:rFonts w:ascii="Century Schoolbook" w:eastAsia="Times New Roman" w:hAnsi="Century Schoolbook" w:cs="Times New Roman"/>
-          <w:sz w:val="16"/>
-          <w:szCs w:val="20"/>
-          <w:lang w:val="en-GB" w:eastAsia="en-GB"/>
-        </w:rPr>
-      </w:pPr>
-      <w:r>
-        <w:rPr>
-          <w:rFonts w:ascii="Century Schoolbook" w:eastAsia="Times New Roman" w:hAnsi="Century Schoolbook" w:cs="Times New Roman"/>
-          <w:sz w:val="16"/>
-          <w:szCs w:val="20"/>
-          <w:lang w:val="en-GB" w:eastAsia="en-GB"/>
-        </w:rPr>
-        <w:t xml:space="preserve">Line 14: </w:t>
-      </w:r>
-      <w:r>
-        <w:rPr>
-          <w:rFonts w:ascii="Century Schoolbook" w:eastAsia="Times New Roman" w:hAnsi="Century Schoolbook" w:cs="Times New Roman"/>
-          <w:color w:val="00B050"/>
-          <w:sz w:val="16"/>
-          <w:szCs w:val="20"/>
-          <w:lang w:val="en-GB" w:eastAsia="en-GB"/>
-        </w:rPr>
-        <w:t>decreasing</w:t>
-      </w:r>
-      <w:r>
-        <w:rPr>
-          <w:rFonts w:ascii="Century Schoolbook" w:eastAsia="Times New Roman" w:hAnsi="Century Schoolbook" w:cs="Times New Roman"/>
-          <w:sz w:val="16"/>
-          <w:szCs w:val="20"/>
-          <w:lang w:val="en-GB" w:eastAsia="en-GB"/>
-        </w:rPr>
-        <w:t xml:space="preserve"> keyword represents the loop_variant</w:t>
-      </w:r>
-      <w:r>
-        <w:rPr>
-          <w:rFonts w:ascii="Century Schoolbook" w:eastAsia="Times New Roman" w:hAnsi="Century Schoolbook" w:cs="Times New Roman"/>
-          <w:sz w:val="16"/>
-          <w:szCs w:val="20"/>
-          <w:lang w:val="en-GB" w:eastAsia="en-GB"/>
-        </w:rPr>
-        <w:t xml:space="preserve"> that ensures that the loop terminates by reducing with each loop iteration</w:t>
-      </w:r>
-    </w:p>
-    <w:p>
-      <w:pPr>
-        <w:rPr>
-          <w:rFonts w:ascii="Century Schoolbook" w:eastAsia="Times New Roman" w:hAnsi="Century Schoolbook" w:cs="Times New Roman"/>
-          <w:sz w:val="16"/>
-          <w:szCs w:val="20"/>
-          <w:lang w:val="en-GB" w:eastAsia="en-GB"/>
-        </w:rPr>
-      </w:pPr>
-      <w:r>
-        <w:rPr>
-          <w:rFonts w:ascii="Century Schoolbook" w:eastAsia="Times New Roman" w:hAnsi="Century Schoolbook" w:cs="Times New Roman"/>
-          <w:sz w:val="16"/>
-          <w:szCs w:val="20"/>
-          <w:lang w:val="en-GB" w:eastAsia="en-GB"/>
-        </w:rPr>
-        <w:t xml:space="preserve">Line 14: </w:t>
-      </w:r>
-      <w:r>
-        <w:rPr>
-          <w:rFonts w:ascii="Century Schoolbook" w:eastAsia="Times New Roman" w:hAnsi="Century Schoolbook" w:cs="Times New Roman"/>
-          <w:color w:val="00B050"/>
-          <w:sz w:val="16"/>
-          <w:szCs w:val="20"/>
-          <w:lang w:val="en-GB" w:eastAsia="en-GB"/>
-        </w:rPr>
-        <w:t xml:space="preserve">a.length – i; </w:t>
-      </w:r>
-      <w:r>
-        <w:rPr>
-          <w:rFonts w:ascii="Century Schoolbook" w:eastAsia="Times New Roman" w:hAnsi="Century Schoolbook" w:cs="Times New Roman"/>
-          <w:sz w:val="16"/>
-          <w:szCs w:val="20"/>
-          <w:lang w:val="en-GB" w:eastAsia="en-GB"/>
-        </w:rPr>
-        <w:t>states that with the counter ‘i’ increasing with every iteration (</w:t>
-      </w:r>
-      <w:r>
-        <w:rPr>
-          <w:rFonts w:ascii="Century Schoolbook" w:eastAsia="Times New Roman" w:hAnsi="Century Schoolbook" w:cs="Times New Roman"/>
-          <w:sz w:val="16"/>
-          <w:szCs w:val="20"/>
-          <w:lang w:val="en-GB" w:eastAsia="en-GB"/>
-        </w:rPr>
-        <w:t xml:space="preserve">Line 17: </w:t>
-      </w:r>
-      <w:r>
-        <w:rPr>
-          <w:rFonts w:ascii="Century Schoolbook" w:eastAsia="Times New Roman" w:hAnsi="Century Schoolbook" w:cs="Times New Roman"/>
-          <w:i/>
-          <w:sz w:val="16"/>
-          <w:szCs w:val="20"/>
-          <w:lang w:val="en-GB" w:eastAsia="en-GB"/>
-        </w:rPr>
-        <w:t>i++)</w:t>
-      </w:r>
-      <w:r>
-        <w:rPr>
-          <w:rFonts w:ascii="Century Schoolbook" w:eastAsia="Times New Roman" w:hAnsi="Century Schoolbook" w:cs="Times New Roman"/>
-          <w:sz w:val="16"/>
-          <w:szCs w:val="20"/>
-          <w:lang w:val="en-GB" w:eastAsia="en-GB"/>
-        </w:rPr>
-        <w:t xml:space="preserve"> it will eventually break the ‘</w:t>
-      </w:r>
-      <w:r>
-        <w:rPr>
-          <w:rFonts w:ascii="Century Schoolbook" w:eastAsia="Times New Roman" w:hAnsi="Century Schoolbook" w:cs="Times New Roman"/>
-          <w:i/>
-          <w:sz w:val="16"/>
-          <w:szCs w:val="20"/>
-          <w:lang w:val="en-GB" w:eastAsia="en-GB"/>
-        </w:rPr>
-        <w:t>while(i &lt; a.length)</w:t>
-      </w:r>
-      <w:r>
-        <w:rPr>
-          <w:rFonts w:ascii="Century Schoolbook" w:eastAsia="Times New Roman" w:hAnsi="Century Schoolbook" w:cs="Times New Roman"/>
-          <w:i/>
-          <w:sz w:val="16"/>
-          <w:szCs w:val="20"/>
-          <w:lang w:val="en-GB" w:eastAsia="en-GB"/>
-        </w:rPr>
-        <w:t>’</w:t>
-      </w:r>
-      <w:r>
-        <w:rPr>
-          <w:rFonts w:ascii="Century Schoolbook" w:eastAsia="Times New Roman" w:hAnsi="Century Schoolbook" w:cs="Times New Roman"/>
-          <w:sz w:val="16"/>
-          <w:szCs w:val="20"/>
-          <w:lang w:val="en-GB" w:eastAsia="en-GB"/>
-        </w:rPr>
-        <w:t xml:space="preserve"> statement ensuring loop termination</w:t>
-      </w:r>
-      <w:r>
-        <w:rPr>
-          <w:rFonts w:ascii="Century Schoolbook" w:eastAsia="Times New Roman" w:hAnsi="Century Schoolbook" w:cs="Times New Roman"/>
-          <w:sz w:val="16"/>
-          <w:szCs w:val="20"/>
-          <w:lang w:val="en-GB" w:eastAsia="en-GB"/>
-        </w:rPr>
-        <w:t xml:space="preserve"> if </w:t>
-      </w:r>
-      <w:r>
-        <w:rPr>
-          <w:rFonts w:ascii="Century Schoolbook" w:eastAsia="Times New Roman" w:hAnsi="Century Schoolbook" w:cs="Times New Roman"/>
-          <w:sz w:val="16"/>
-          <w:szCs w:val="20"/>
-          <w:lang w:val="en-GB" w:eastAsia="en-GB"/>
-        </w:rPr>
-        <w:t>‘</w:t>
-      </w:r>
-      <w:r>
-        <w:rPr>
-          <w:rFonts w:ascii="Century Schoolbook" w:eastAsia="Times New Roman" w:hAnsi="Century Schoolbook" w:cs="Times New Roman"/>
-          <w:i/>
-          <w:sz w:val="16"/>
-          <w:szCs w:val="20"/>
-          <w:lang w:val="en-GB" w:eastAsia="en-GB"/>
-        </w:rPr>
-        <w:t>val</w:t>
-      </w:r>
-      <w:r>
-        <w:rPr>
-          <w:rFonts w:ascii="Century Schoolbook" w:eastAsia="Times New Roman" w:hAnsi="Century Schoolbook" w:cs="Times New Roman"/>
-          <w:sz w:val="16"/>
-          <w:szCs w:val="20"/>
-          <w:lang w:val="en-GB" w:eastAsia="en-GB"/>
-        </w:rPr>
-        <w:t>’</w:t>
-      </w:r>
-      <w:r>
-        <w:rPr>
-          <w:rFonts w:ascii="Century Schoolbook" w:eastAsia="Times New Roman" w:hAnsi="Century Schoolbook" w:cs="Times New Roman"/>
-          <w:sz w:val="16"/>
-          <w:szCs w:val="20"/>
-          <w:lang w:val="en-GB" w:eastAsia="en-GB"/>
-        </w:rPr>
-        <w:t xml:space="preserve"> is not found</w:t>
-      </w:r>
-      <w:r>
-        <w:rPr>
-          <w:rFonts w:ascii="Century Schoolbook" w:eastAsia="Times New Roman" w:hAnsi="Century Schoolbook" w:cs="Times New Roman"/>
-          <w:sz w:val="16"/>
-          <w:szCs w:val="20"/>
-          <w:lang w:val="en-GB" w:eastAsia="en-GB"/>
-        </w:rPr>
-        <w:t>.</w:t>
-      </w:r>
-    </w:p>
-    <w:p>
-      <w:pPr>
-        <w:rPr>
-          <w:rFonts w:ascii="Century Schoolbook" w:eastAsia="Times New Roman" w:hAnsi="Century Schoolbook" w:cs="Times New Roman"/>
-          <w:sz w:val="16"/>
-          <w:szCs w:val="20"/>
-          <w:lang w:val="en-GB" w:eastAsia="en-GB"/>
-        </w:rPr>
-      </w:pPr>
-    </w:p>
-    <w:p>
-      <w:pPr>
-        <w:rPr>
-          <w:rFonts w:ascii="Century Schoolbook" w:eastAsia="Times New Roman" w:hAnsi="Century Schoolbook" w:cs="Times New Roman"/>
-          <w:sz w:val="16"/>
-          <w:szCs w:val="20"/>
-          <w:lang w:val="en-GB" w:eastAsia="en-GB"/>
-        </w:rPr>
-      </w:pPr>
-      <w:bookmarkStart w:id="35" w:name="_GoBack"/>
-      <w:bookmarkEnd w:id="35"/>
-    </w:p>
-    <w:p>
-      <w:pPr>
+        <w:keepNext/>
         <w:autoSpaceDE w:val="0"/>
         <w:autoSpaceDN w:val="0"/>
         <w:adjustRightInd w:val="0"/>
         <w:spacing w:after="0" w:line="240" w:lineRule="auto"/>
         <w:jc w:val="both"/>
         <w:rPr>
-          <w:rFonts w:ascii="Times New Roman" w:hAnsi="Times New Roman" w:cs="Times New Roman"/>
-          <w:color w:val="00000A"/>
-          <w:sz w:val="24"/>
-          <w:szCs w:val="24"/>
+          <w:lang w:val="en-GB"/>
+        </w:rPr>
+      </w:pPr>
+    </w:p>
+    <w:p>
+      <w:pPr>
+        <w:pStyle w:val="Caption"/>
+        <w:jc w:val="center"/>
+        <w:rPr>
+          <w:color w:val="auto"/>
+          <w:lang w:val="en-GB"/>
+        </w:rPr>
+      </w:pPr>
+      <w:r>
+        <w:rPr>
+          <w:color w:val="auto"/>
+          <w:lang w:val="en-GB"/>
+        </w:rPr>
+        <w:t xml:space="preserve">Figure </w:t>
+      </w:r>
+      <w:r>
+        <w:rPr>
+          <w:color w:val="auto"/>
+          <w:lang w:val="en-GB"/>
+        </w:rPr>
+        <w:fldChar w:fldCharType="begin"/>
+      </w:r>
+      <w:r>
+        <w:rPr>
+          <w:color w:val="auto"/>
+          <w:lang w:val="en-GB"/>
+        </w:rPr>
+        <w:instrText xml:space="preserve"> SEQ Figure \* ARABIC </w:instrText>
+      </w:r>
+      <w:r>
+        <w:rPr>
+          <w:color w:val="auto"/>
+          <w:lang w:val="en-GB"/>
+        </w:rPr>
+        <w:fldChar w:fldCharType="separate"/>
+      </w:r>
+      <w:r>
+        <w:rPr>
+          <w:noProof/>
+          <w:color w:val="auto"/>
+          <w:lang w:val="en-GB"/>
+        </w:rPr>
+        <w:t>2</w:t>
+      </w:r>
+      <w:r>
+        <w:rPr>
+          <w:color w:val="auto"/>
+          <w:lang w:val="en-GB"/>
+        </w:rPr>
+        <w:fldChar w:fldCharType="end"/>
+      </w:r>
+      <w:r>
+        <w:rPr>
+          <w:color w:val="auto"/>
+          <w:lang w:val="en-GB"/>
+        </w:rPr>
+        <w:t>: KeY</w:t>
+      </w:r>
+      <w:r>
+        <w:rPr>
+          <w:color w:val="auto"/>
+          <w:lang w:val="en-GB"/>
+        </w:rPr>
+        <w:t xml:space="preserve"> Array-Search</w:t>
+      </w:r>
+      <w:r>
+        <w:rPr>
+          <w:color w:val="auto"/>
+          <w:lang w:val="en-GB"/>
+        </w:rPr>
+        <w:t xml:space="preserve"> Loop Example</w:t>
+      </w:r>
+    </w:p>
+    <w:p>
+      <w:pPr>
+        <w:jc w:val="center"/>
+        <w:rPr>
+          <w:rFonts w:ascii="Century Schoolbook" w:eastAsia="Times New Roman" w:hAnsi="Century Schoolbook" w:cs="Times New Roman"/>
+          <w:i/>
+          <w:color w:val="7030A0"/>
+          <w:sz w:val="16"/>
+          <w:szCs w:val="20"/>
+          <w:lang w:val="en-GB" w:eastAsia="en-GB"/>
+        </w:rPr>
+      </w:pPr>
+      <w:r>
+        <w:rPr>
+          <w:rFonts w:ascii="Century Schoolbook" w:eastAsia="Times New Roman" w:hAnsi="Century Schoolbook" w:cs="Times New Roman"/>
+          <w:i/>
+          <w:color w:val="7030A0"/>
+          <w:sz w:val="16"/>
+          <w:szCs w:val="20"/>
+          <w:lang w:val="en-GB" w:eastAsia="en-GB"/>
+        </w:rPr>
+        <w:t>(Ahrendt, W., Beckert, B., Bubel, R., Hähnle, R. Schmitt, P., &amp; Ulbrich, M. (2016))</w:t>
+      </w:r>
+    </w:p>
+    <w:p>
+      <w:pPr>
+        <w:rPr>
+          <w:rFonts w:ascii="Century Schoolbook" w:eastAsia="Times New Roman" w:hAnsi="Century Schoolbook" w:cs="Times New Roman"/>
+          <w:sz w:val="16"/>
+          <w:szCs w:val="20"/>
+          <w:lang w:val="en-GB" w:eastAsia="en-GB"/>
+        </w:rPr>
+      </w:pPr>
+    </w:p>
+    <w:p>
+      <w:pPr>
+        <w:rPr>
+          <w:rFonts w:eastAsia="Times New Roman" w:cstheme="minorHAnsi"/>
+          <w:sz w:val="20"/>
+          <w:szCs w:val="20"/>
+          <w:lang w:val="en-GB" w:eastAsia="en-GB"/>
+        </w:rPr>
+      </w:pPr>
+      <w:r>
+        <w:rPr>
+          <w:rFonts w:eastAsia="Times New Roman" w:cstheme="minorHAnsi"/>
+          <w:sz w:val="20"/>
+          <w:szCs w:val="20"/>
+          <w:lang w:val="en-GB" w:eastAsia="en-GB"/>
+        </w:rPr>
+        <w:t xml:space="preserve">Line 3: </w:t>
+      </w:r>
+      <w:r>
+        <w:rPr>
+          <w:rFonts w:eastAsia="Times New Roman" w:cstheme="minorHAnsi"/>
+          <w:color w:val="00B050"/>
+          <w:sz w:val="20"/>
+          <w:szCs w:val="20"/>
+          <w:lang w:val="en-GB" w:eastAsia="en-GB"/>
+        </w:rPr>
+        <w:t xml:space="preserve">normal behavior </w:t>
+      </w:r>
+      <w:r>
+        <w:rPr>
+          <w:rFonts w:eastAsia="Times New Roman" w:cstheme="minorHAnsi"/>
+          <w:sz w:val="20"/>
+          <w:szCs w:val="20"/>
+          <w:lang w:val="en-GB" w:eastAsia="en-GB"/>
+        </w:rPr>
+        <w:t xml:space="preserve">keyword indicates that if the method functions correctly, the following specifications have to hold </w:t>
+      </w:r>
+    </w:p>
+    <w:p>
+      <w:pPr>
+        <w:rPr>
+          <w:rFonts w:eastAsia="Times New Roman" w:cstheme="minorHAnsi"/>
+          <w:sz w:val="20"/>
+          <w:szCs w:val="20"/>
+          <w:lang w:val="en-GB" w:eastAsia="en-GB"/>
+        </w:rPr>
+      </w:pPr>
+      <w:r>
+        <w:rPr>
+          <w:rFonts w:eastAsia="Times New Roman" w:cstheme="minorHAnsi"/>
+          <w:sz w:val="20"/>
+          <w:szCs w:val="20"/>
+          <w:lang w:val="en-GB" w:eastAsia="en-GB"/>
+        </w:rPr>
+        <w:t xml:space="preserve">Line 4: </w:t>
+      </w:r>
+      <w:r>
+        <w:rPr>
+          <w:rFonts w:eastAsia="Times New Roman" w:cstheme="minorHAnsi"/>
+          <w:color w:val="00B050"/>
+          <w:sz w:val="20"/>
+          <w:szCs w:val="20"/>
+          <w:lang w:val="en-GB" w:eastAsia="en-GB"/>
+        </w:rPr>
+        <w:t>requires</w:t>
+      </w:r>
+      <w:r>
+        <w:rPr>
+          <w:rFonts w:eastAsia="Times New Roman" w:cstheme="minorHAnsi"/>
+          <w:sz w:val="20"/>
+          <w:szCs w:val="20"/>
+          <w:lang w:val="en-GB" w:eastAsia="en-GB"/>
+        </w:rPr>
+        <w:t xml:space="preserve"> keyword states the precondition of the contract that must be satified by the client for the method to execute correctly</w:t>
+      </w:r>
+    </w:p>
+    <w:p>
+      <w:pPr>
+        <w:rPr>
+          <w:rFonts w:eastAsia="Times New Roman" w:cstheme="minorHAnsi"/>
+          <w:sz w:val="20"/>
+          <w:szCs w:val="20"/>
+          <w:lang w:val="en-GB" w:eastAsia="en-GB"/>
+        </w:rPr>
+      </w:pPr>
+      <w:r>
+        <w:rPr>
+          <w:rFonts w:eastAsia="Times New Roman" w:cstheme="minorHAnsi"/>
+          <w:sz w:val="20"/>
+          <w:szCs w:val="20"/>
+          <w:lang w:val="en-GB" w:eastAsia="en-GB"/>
+        </w:rPr>
+        <w:t xml:space="preserve">Line 4: </w:t>
+      </w:r>
+      <w:r>
+        <w:rPr>
+          <w:rFonts w:eastAsia="Times New Roman" w:cstheme="minorHAnsi"/>
+          <w:color w:val="00B050"/>
+          <w:sz w:val="20"/>
+          <w:szCs w:val="20"/>
+          <w:lang w:val="en-GB" w:eastAsia="en-GB"/>
+        </w:rPr>
+        <w:t xml:space="preserve">a != null </w:t>
+      </w:r>
+      <w:r>
+        <w:rPr>
+          <w:rFonts w:eastAsia="Times New Roman" w:cstheme="minorHAnsi"/>
+          <w:sz w:val="20"/>
+          <w:szCs w:val="20"/>
+          <w:lang w:val="en-GB" w:eastAsia="en-GB"/>
+        </w:rPr>
+        <w:t>is the constraint placed on the precondition that states the array ‘</w:t>
+      </w:r>
+      <w:r>
+        <w:rPr>
+          <w:rFonts w:eastAsia="Times New Roman" w:cstheme="minorHAnsi"/>
+          <w:i/>
+          <w:sz w:val="20"/>
+          <w:szCs w:val="20"/>
+          <w:lang w:val="en-GB" w:eastAsia="en-GB"/>
+        </w:rPr>
+        <w:t>a</w:t>
+      </w:r>
+      <w:r>
+        <w:rPr>
+          <w:rFonts w:eastAsia="Times New Roman" w:cstheme="minorHAnsi"/>
+          <w:sz w:val="20"/>
+          <w:szCs w:val="20"/>
+          <w:lang w:val="en-GB" w:eastAsia="en-GB"/>
+        </w:rPr>
+        <w:t>’ must not be null.</w:t>
+      </w:r>
+    </w:p>
+    <w:p>
+      <w:pPr>
+        <w:rPr>
+          <w:rFonts w:eastAsia="Times New Roman" w:cstheme="minorHAnsi"/>
+          <w:sz w:val="20"/>
+          <w:szCs w:val="20"/>
+          <w:lang w:val="en-GB" w:eastAsia="en-GB"/>
+        </w:rPr>
+      </w:pPr>
+      <w:r>
+        <w:rPr>
+          <w:rFonts w:eastAsia="Times New Roman" w:cstheme="minorHAnsi"/>
+          <w:sz w:val="20"/>
+          <w:szCs w:val="20"/>
+          <w:lang w:val="en-GB" w:eastAsia="en-GB"/>
+        </w:rPr>
+        <w:t xml:space="preserve">Line 5: </w:t>
+      </w:r>
+      <w:r>
+        <w:rPr>
+          <w:rFonts w:eastAsia="Times New Roman" w:cstheme="minorHAnsi"/>
+          <w:color w:val="00B050"/>
+          <w:sz w:val="20"/>
+          <w:szCs w:val="20"/>
+          <w:lang w:val="en-GB" w:eastAsia="en-GB"/>
+        </w:rPr>
+        <w:t>ensures</w:t>
+      </w:r>
+      <w:r>
+        <w:rPr>
+          <w:rFonts w:eastAsia="Times New Roman" w:cstheme="minorHAnsi"/>
+          <w:sz w:val="20"/>
+          <w:szCs w:val="20"/>
+          <w:lang w:val="en-GB" w:eastAsia="en-GB"/>
+        </w:rPr>
+        <w:t xml:space="preserve"> keyword states the postcondition that must be satisfied by the execution of the method implemented by the supplier.</w:t>
+      </w:r>
+    </w:p>
+    <w:p>
+      <w:pPr>
+        <w:rPr>
+          <w:rFonts w:eastAsia="Times New Roman" w:cstheme="minorHAnsi"/>
+          <w:sz w:val="20"/>
+          <w:szCs w:val="20"/>
+          <w:lang w:val="en-GB" w:eastAsia="en-GB"/>
+        </w:rPr>
+      </w:pPr>
+      <w:r>
+        <w:rPr>
+          <w:rFonts w:eastAsia="Times New Roman" w:cstheme="minorHAnsi"/>
+          <w:sz w:val="20"/>
+          <w:szCs w:val="20"/>
+          <w:lang w:val="en-GB" w:eastAsia="en-GB"/>
+        </w:rPr>
+        <w:t xml:space="preserve">Line 5: </w:t>
+      </w:r>
+      <w:r>
+        <w:rPr>
+          <w:rFonts w:eastAsia="Times New Roman" w:cstheme="minorHAnsi"/>
+          <w:color w:val="00B050"/>
+          <w:sz w:val="20"/>
+          <w:szCs w:val="20"/>
+          <w:lang w:val="en-GB" w:eastAsia="en-GB"/>
+        </w:rPr>
+        <w:t xml:space="preserve">\result </w:t>
+      </w:r>
+      <w:r>
+        <w:rPr>
+          <w:rFonts w:eastAsia="Times New Roman" w:cstheme="minorHAnsi"/>
+          <w:sz w:val="20"/>
+          <w:szCs w:val="20"/>
+          <w:lang w:val="en-GB" w:eastAsia="en-GB"/>
+        </w:rPr>
+        <w:t>keyword states the result of the method after execution, which in this case will hold a boolean value of either true or false</w:t>
+      </w:r>
+    </w:p>
+    <w:p>
+      <w:pPr>
+        <w:rPr>
+          <w:rFonts w:eastAsia="Times New Roman" w:cstheme="minorHAnsi"/>
+          <w:sz w:val="20"/>
+          <w:szCs w:val="20"/>
+          <w:lang w:val="en-GB" w:eastAsia="en-GB"/>
+        </w:rPr>
+      </w:pPr>
+      <w:r>
+        <w:rPr>
+          <w:rFonts w:eastAsia="Times New Roman" w:cstheme="minorHAnsi"/>
+          <w:sz w:val="20"/>
+          <w:szCs w:val="20"/>
+          <w:lang w:val="en-GB" w:eastAsia="en-GB"/>
+        </w:rPr>
+        <w:t>Line 5</w:t>
+      </w:r>
+      <w:r>
+        <w:rPr>
+          <w:rFonts w:eastAsia="Times New Roman" w:cstheme="minorHAnsi"/>
+          <w:sz w:val="20"/>
+          <w:szCs w:val="20"/>
+          <w:lang w:val="en-GB" w:eastAsia="en-GB"/>
+        </w:rPr>
+        <w:t>/6</w:t>
+      </w:r>
+      <w:r>
+        <w:rPr>
+          <w:rFonts w:eastAsia="Times New Roman" w:cstheme="minorHAnsi"/>
+          <w:sz w:val="20"/>
+          <w:szCs w:val="20"/>
+          <w:lang w:val="en-GB" w:eastAsia="en-GB"/>
+        </w:rPr>
+        <w:t>:</w:t>
+      </w:r>
+      <w:r>
+        <w:rPr>
+          <w:rFonts w:eastAsia="Times New Roman" w:cstheme="minorHAnsi"/>
+          <w:color w:val="00B050"/>
+          <w:sz w:val="20"/>
+          <w:szCs w:val="20"/>
+          <w:lang w:val="en-GB" w:eastAsia="en-GB"/>
+        </w:rPr>
+        <w:t>\result ==</w:t>
+      </w:r>
+      <w:r>
+        <w:rPr>
+          <w:rFonts w:eastAsia="Times New Roman" w:cstheme="minorHAnsi"/>
+          <w:color w:val="00B050"/>
+          <w:sz w:val="20"/>
+          <w:szCs w:val="20"/>
+          <w:lang w:val="en-GB" w:eastAsia="en-GB"/>
+        </w:rPr>
+        <w:t xml:space="preserve"> </w:t>
+      </w:r>
+      <w:r>
+        <w:rPr>
+          <w:rFonts w:eastAsia="Times New Roman" w:cstheme="minorHAnsi"/>
+          <w:color w:val="00B050"/>
+          <w:sz w:val="20"/>
+          <w:szCs w:val="20"/>
+          <w:lang w:val="en-GB" w:eastAsia="en-GB"/>
+        </w:rPr>
+        <w:t xml:space="preserve">(\exists int i; 0 &lt;= i &amp;&amp; i &lt; a.length; a[i] == val); </w:t>
+      </w:r>
+      <w:r>
+        <w:rPr>
+          <w:rFonts w:eastAsia="Times New Roman" w:cstheme="minorHAnsi"/>
+          <w:sz w:val="20"/>
+          <w:szCs w:val="20"/>
+          <w:lang w:val="en-GB" w:eastAsia="en-GB"/>
+        </w:rPr>
+        <w:t>is the constraint put on the postconidition that states if it is true that the value exists in the array ‘</w:t>
+      </w:r>
+      <w:r>
+        <w:rPr>
+          <w:rFonts w:eastAsia="Times New Roman" w:cstheme="minorHAnsi"/>
+          <w:i/>
+          <w:sz w:val="20"/>
+          <w:szCs w:val="20"/>
+          <w:lang w:val="en-GB" w:eastAsia="en-GB"/>
+        </w:rPr>
+        <w:t>a</w:t>
+      </w:r>
+      <w:r>
+        <w:rPr>
+          <w:rFonts w:eastAsia="Times New Roman" w:cstheme="minorHAnsi"/>
+          <w:sz w:val="20"/>
+          <w:szCs w:val="20"/>
+          <w:lang w:val="en-GB" w:eastAsia="en-GB"/>
+        </w:rPr>
+        <w:t xml:space="preserve">’, then the method should return true into the </w:t>
+      </w:r>
+      <w:r>
+        <w:rPr>
+          <w:rFonts w:eastAsia="Times New Roman" w:cstheme="minorHAnsi"/>
+          <w:color w:val="00B050"/>
+          <w:sz w:val="20"/>
+          <w:szCs w:val="20"/>
+          <w:lang w:val="en-GB" w:eastAsia="en-GB"/>
+        </w:rPr>
+        <w:t xml:space="preserve">\result </w:t>
+      </w:r>
+      <w:r>
+        <w:rPr>
+          <w:rFonts w:eastAsia="Times New Roman" w:cstheme="minorHAnsi"/>
+          <w:sz w:val="20"/>
+          <w:szCs w:val="20"/>
+          <w:lang w:val="en-GB" w:eastAsia="en-GB"/>
+        </w:rPr>
+        <w:t>parameter and vice versa if no match was found.</w:t>
+      </w:r>
+    </w:p>
+    <w:p>
+      <w:pPr>
+        <w:rPr>
+          <w:rFonts w:eastAsia="Times New Roman" w:cstheme="minorHAnsi"/>
+          <w:color w:val="00B050"/>
+          <w:sz w:val="20"/>
+          <w:szCs w:val="20"/>
+          <w:lang w:val="en-GB" w:eastAsia="en-GB"/>
+        </w:rPr>
+      </w:pPr>
+      <w:r>
+        <w:rPr>
+          <w:rFonts w:eastAsia="Times New Roman" w:cstheme="minorHAnsi"/>
+          <w:sz w:val="20"/>
+          <w:szCs w:val="20"/>
+          <w:lang w:val="en-GB" w:eastAsia="en-GB"/>
+        </w:rPr>
+        <w:t xml:space="preserve">Line 10: </w:t>
+      </w:r>
+      <w:r>
+        <w:rPr>
+          <w:rFonts w:eastAsia="Times New Roman" w:cstheme="minorHAnsi"/>
+          <w:color w:val="00B050"/>
+          <w:sz w:val="20"/>
+          <w:szCs w:val="20"/>
+          <w:lang w:val="en-GB" w:eastAsia="en-GB"/>
+        </w:rPr>
+        <w:t xml:space="preserve">maintaining </w:t>
+      </w:r>
+      <w:r>
+        <w:rPr>
+          <w:rFonts w:eastAsia="Times New Roman" w:cstheme="minorHAnsi"/>
+          <w:sz w:val="20"/>
+          <w:szCs w:val="20"/>
+          <w:lang w:val="en-GB" w:eastAsia="en-GB"/>
+        </w:rPr>
+        <w:t>keyword represents a loop_invaraint that must hold before, during and after the execution of a loop</w:t>
+      </w:r>
+    </w:p>
+    <w:p>
+      <w:pPr>
+        <w:rPr>
+          <w:rFonts w:eastAsia="Times New Roman" w:cstheme="minorHAnsi"/>
+          <w:sz w:val="20"/>
+          <w:szCs w:val="20"/>
+          <w:lang w:val="en-GB" w:eastAsia="en-GB"/>
+        </w:rPr>
+      </w:pPr>
+      <w:r>
+        <w:rPr>
+          <w:rFonts w:eastAsia="Times New Roman" w:cstheme="minorHAnsi"/>
+          <w:sz w:val="20"/>
+          <w:szCs w:val="20"/>
+          <w:lang w:val="en-GB" w:eastAsia="en-GB"/>
+        </w:rPr>
+        <w:t xml:space="preserve">Line 10: </w:t>
+      </w:r>
+      <w:r>
+        <w:rPr>
+          <w:rFonts w:eastAsia="Times New Roman" w:cstheme="minorHAnsi"/>
+          <w:color w:val="00B050"/>
+          <w:sz w:val="20"/>
+          <w:szCs w:val="20"/>
+          <w:lang w:val="en-GB" w:eastAsia="en-GB"/>
+        </w:rPr>
+        <w:t xml:space="preserve">!(\exists int j;  0 &lt;= j &amp;&amp; j &lt; i; a[j] == val); </w:t>
+      </w:r>
+      <w:r>
+        <w:rPr>
+          <w:rFonts w:eastAsia="Times New Roman" w:cstheme="minorHAnsi"/>
+          <w:sz w:val="20"/>
+          <w:szCs w:val="20"/>
+          <w:lang w:val="en-GB" w:eastAsia="en-GB"/>
+        </w:rPr>
+        <w:t>is the contraint applied to the loop_invariant that relates to the while loop on Line 14, indicating that the previous index searched (index ‘</w:t>
+      </w:r>
+      <w:r>
+        <w:rPr>
+          <w:rFonts w:eastAsia="Times New Roman" w:cstheme="minorHAnsi"/>
+          <w:i/>
+          <w:sz w:val="20"/>
+          <w:szCs w:val="20"/>
+          <w:lang w:val="en-GB" w:eastAsia="en-GB"/>
+        </w:rPr>
+        <w:t>j</w:t>
+      </w:r>
+      <w:r>
+        <w:rPr>
+          <w:rFonts w:eastAsia="Times New Roman" w:cstheme="minorHAnsi"/>
+          <w:sz w:val="20"/>
+          <w:szCs w:val="20"/>
+          <w:lang w:val="en-GB" w:eastAsia="en-GB"/>
+        </w:rPr>
+        <w:t>’) of array ‘</w:t>
+      </w:r>
+      <w:r>
+        <w:rPr>
+          <w:rFonts w:eastAsia="Times New Roman" w:cstheme="minorHAnsi"/>
+          <w:i/>
+          <w:sz w:val="20"/>
+          <w:szCs w:val="20"/>
+          <w:lang w:val="en-GB" w:eastAsia="en-GB"/>
+        </w:rPr>
+        <w:t>a</w:t>
+      </w:r>
+      <w:r>
+        <w:rPr>
+          <w:rFonts w:eastAsia="Times New Roman" w:cstheme="minorHAnsi"/>
+          <w:sz w:val="20"/>
+          <w:szCs w:val="20"/>
+          <w:lang w:val="en-GB" w:eastAsia="en-GB"/>
+        </w:rPr>
+        <w:t>’ did not match the value passed into the ‘</w:t>
+      </w:r>
+      <w:r>
+        <w:rPr>
+          <w:rFonts w:eastAsia="Times New Roman" w:cstheme="minorHAnsi"/>
+          <w:i/>
+          <w:sz w:val="20"/>
+          <w:szCs w:val="20"/>
+          <w:lang w:val="en-GB" w:eastAsia="en-GB"/>
+        </w:rPr>
+        <w:t>search</w:t>
+      </w:r>
+      <w:r>
+        <w:rPr>
+          <w:rFonts w:eastAsia="Times New Roman" w:cstheme="minorHAnsi"/>
+          <w:sz w:val="20"/>
+          <w:szCs w:val="20"/>
+          <w:lang w:val="en-GB" w:eastAsia="en-GB"/>
+        </w:rPr>
+        <w:t>’ method</w:t>
+      </w:r>
+    </w:p>
+    <w:p>
+      <w:pPr>
+        <w:rPr>
+          <w:rFonts w:eastAsia="Times New Roman" w:cstheme="minorHAnsi"/>
+          <w:sz w:val="20"/>
+          <w:szCs w:val="20"/>
+          <w:lang w:val="en-GB" w:eastAsia="en-GB"/>
+        </w:rPr>
+      </w:pPr>
+      <w:r>
+        <w:rPr>
+          <w:rFonts w:eastAsia="Times New Roman" w:cstheme="minorHAnsi"/>
+          <w:sz w:val="20"/>
+          <w:szCs w:val="20"/>
+          <w:lang w:val="en-GB" w:eastAsia="en-GB"/>
+        </w:rPr>
+        <w:t xml:space="preserve">Line 11: </w:t>
+      </w:r>
+      <w:r>
+        <w:rPr>
+          <w:rFonts w:eastAsia="Times New Roman" w:cstheme="minorHAnsi"/>
+          <w:color w:val="00B050"/>
+          <w:sz w:val="20"/>
+          <w:szCs w:val="20"/>
+          <w:lang w:val="en-GB" w:eastAsia="en-GB"/>
+        </w:rPr>
+        <w:t xml:space="preserve">maintaining 0 &lt;= i &amp;&amp; i &lt;= a.length; </w:t>
+      </w:r>
+      <w:r>
+        <w:rPr>
+          <w:rFonts w:eastAsia="Times New Roman" w:cstheme="minorHAnsi"/>
+          <w:sz w:val="20"/>
+          <w:szCs w:val="20"/>
+          <w:lang w:val="en-GB" w:eastAsia="en-GB"/>
+        </w:rPr>
+        <w:t xml:space="preserve">is another loop_invariant that breaks the guard of the postcondition set in the ensures clause (i &lt; a.length </w:t>
+      </w:r>
+      <w:r>
+        <w:rPr>
+          <w:rFonts w:eastAsia="Times New Roman" w:cstheme="minorHAnsi"/>
+          <w:sz w:val="20"/>
+          <w:szCs w:val="20"/>
+          <w:lang w:val="en-GB" w:eastAsia="en-GB"/>
+        </w:rPr>
+        <w:sym w:font="Wingdings" w:char="F0E0"/>
+      </w:r>
+      <w:r>
+        <w:rPr>
+          <w:rFonts w:eastAsia="Times New Roman" w:cstheme="minorHAnsi"/>
+          <w:sz w:val="20"/>
+          <w:szCs w:val="20"/>
+          <w:lang w:val="en-GB" w:eastAsia="en-GB"/>
+        </w:rPr>
+        <w:t xml:space="preserve"> i &lt;= a.length) to indicate that the method has executed fully and the loop is finished.</w:t>
+      </w:r>
+    </w:p>
+    <w:p>
+      <w:pPr>
+        <w:rPr>
+          <w:rFonts w:eastAsia="Times New Roman" w:cstheme="minorHAnsi"/>
+          <w:sz w:val="20"/>
+          <w:szCs w:val="20"/>
+          <w:lang w:val="en-GB" w:eastAsia="en-GB"/>
+        </w:rPr>
+      </w:pPr>
+      <w:r>
+        <w:rPr>
+          <w:rFonts w:eastAsia="Times New Roman" w:cstheme="minorHAnsi"/>
+          <w:sz w:val="20"/>
+          <w:szCs w:val="20"/>
+          <w:lang w:val="en-GB" w:eastAsia="en-GB"/>
+        </w:rPr>
+        <w:t xml:space="preserve">Line 14: </w:t>
+      </w:r>
+      <w:r>
+        <w:rPr>
+          <w:rFonts w:eastAsia="Times New Roman" w:cstheme="minorHAnsi"/>
+          <w:color w:val="00B050"/>
+          <w:sz w:val="20"/>
+          <w:szCs w:val="20"/>
+          <w:lang w:val="en-GB" w:eastAsia="en-GB"/>
+        </w:rPr>
+        <w:t>decreasing</w:t>
+      </w:r>
+      <w:r>
+        <w:rPr>
+          <w:rFonts w:eastAsia="Times New Roman" w:cstheme="minorHAnsi"/>
+          <w:sz w:val="20"/>
+          <w:szCs w:val="20"/>
+          <w:lang w:val="en-GB" w:eastAsia="en-GB"/>
+        </w:rPr>
+        <w:t xml:space="preserve"> keyword represents the loop_variant that ensures that the loop terminates by reducing with each loop iteration</w:t>
+      </w:r>
+    </w:p>
+    <w:p>
+      <w:pPr>
+        <w:rPr>
+          <w:rFonts w:eastAsia="Times New Roman" w:cstheme="minorHAnsi"/>
+          <w:sz w:val="20"/>
+          <w:szCs w:val="20"/>
+          <w:lang w:val="en-GB" w:eastAsia="en-GB"/>
+        </w:rPr>
+      </w:pPr>
+      <w:r>
+        <w:rPr>
+          <w:rFonts w:eastAsia="Times New Roman" w:cstheme="minorHAnsi"/>
+          <w:sz w:val="20"/>
+          <w:szCs w:val="20"/>
+          <w:lang w:val="en-GB" w:eastAsia="en-GB"/>
+        </w:rPr>
+        <w:t xml:space="preserve">Line 14: </w:t>
+      </w:r>
+      <w:r>
+        <w:rPr>
+          <w:rFonts w:eastAsia="Times New Roman" w:cstheme="minorHAnsi"/>
+          <w:color w:val="00B050"/>
+          <w:sz w:val="20"/>
+          <w:szCs w:val="20"/>
+          <w:lang w:val="en-GB" w:eastAsia="en-GB"/>
+        </w:rPr>
+        <w:t xml:space="preserve">a.length – i; </w:t>
+      </w:r>
+      <w:r>
+        <w:rPr>
+          <w:rFonts w:eastAsia="Times New Roman" w:cstheme="minorHAnsi"/>
+          <w:sz w:val="20"/>
+          <w:szCs w:val="20"/>
+          <w:lang w:val="en-GB" w:eastAsia="en-GB"/>
+        </w:rPr>
+        <w:t xml:space="preserve">states that with the counter ‘i’ increasing with every iteration (Line 17: </w:t>
+      </w:r>
+      <w:r>
+        <w:rPr>
+          <w:rFonts w:eastAsia="Times New Roman" w:cstheme="minorHAnsi"/>
+          <w:i/>
+          <w:sz w:val="20"/>
+          <w:szCs w:val="20"/>
+          <w:lang w:val="en-GB" w:eastAsia="en-GB"/>
+        </w:rPr>
+        <w:t>i++)</w:t>
+      </w:r>
+      <w:r>
+        <w:rPr>
+          <w:rFonts w:eastAsia="Times New Roman" w:cstheme="minorHAnsi"/>
+          <w:sz w:val="20"/>
+          <w:szCs w:val="20"/>
+          <w:lang w:val="en-GB" w:eastAsia="en-GB"/>
+        </w:rPr>
+        <w:t xml:space="preserve"> it will eventually break the ‘</w:t>
+      </w:r>
+      <w:r>
+        <w:rPr>
+          <w:rFonts w:eastAsia="Times New Roman" w:cstheme="minorHAnsi"/>
+          <w:i/>
+          <w:sz w:val="20"/>
+          <w:szCs w:val="20"/>
+          <w:lang w:val="en-GB" w:eastAsia="en-GB"/>
+        </w:rPr>
+        <w:t>while(i &lt; a.length)’</w:t>
+      </w:r>
+      <w:r>
+        <w:rPr>
+          <w:rFonts w:eastAsia="Times New Roman" w:cstheme="minorHAnsi"/>
+          <w:sz w:val="20"/>
+          <w:szCs w:val="20"/>
+          <w:lang w:val="en-GB" w:eastAsia="en-GB"/>
+        </w:rPr>
+        <w:t xml:space="preserve"> statement ensuring loop termination if ‘</w:t>
+      </w:r>
+      <w:r>
+        <w:rPr>
+          <w:rFonts w:eastAsia="Times New Roman" w:cstheme="minorHAnsi"/>
+          <w:i/>
+          <w:sz w:val="20"/>
+          <w:szCs w:val="20"/>
+          <w:lang w:val="en-GB" w:eastAsia="en-GB"/>
+        </w:rPr>
+        <w:t>val</w:t>
+      </w:r>
+      <w:r>
+        <w:rPr>
+          <w:rFonts w:eastAsia="Times New Roman" w:cstheme="minorHAnsi"/>
+          <w:sz w:val="20"/>
+          <w:szCs w:val="20"/>
+          <w:lang w:val="en-GB" w:eastAsia="en-GB"/>
+        </w:rPr>
+        <w:t>’ is not found.</w:t>
+      </w:r>
+    </w:p>
+    <w:p>
+      <w:pPr>
+        <w:rPr>
+          <w:rFonts w:eastAsia="Times New Roman" w:cstheme="minorHAnsi"/>
+          <w:sz w:val="20"/>
+          <w:szCs w:val="20"/>
+          <w:lang w:val="en-GB" w:eastAsia="en-GB"/>
+        </w:rPr>
+      </w:pPr>
+    </w:p>
+    <w:p>
+      <w:pPr>
+        <w:keepNext/>
+      </w:pPr>
+      <w:r>
+        <w:rPr>
+          <w:rFonts w:eastAsia="Times New Roman" w:cstheme="minorHAnsi"/>
+          <w:noProof/>
+          <w:sz w:val="20"/>
+          <w:szCs w:val="20"/>
+          <w:bdr w:val="single" w:sz="4" w:space="0" w:color="auto"/>
+          <w:lang w:val="en-GB" w:eastAsia="en-GB"/>
+        </w:rPr>
+        <w:lastRenderedPageBreak/>
+        <w:drawing>
+          <wp:inline distT="0" distB="0" distL="0" distR="0">
+            <wp:extent cx="3962400" cy="3291603"/>
+            <wp:effectExtent l="0" t="0" r="0" b="4445"/>
+            <wp:docPr id="8" name="Picture 8"/>
+            <wp:cNvGraphicFramePr>
+              <a:graphicFrameLocks xmlns:a="http://schemas.openxmlformats.org/drawingml/2006/main" noChangeAspect="1"/>
+            </wp:cNvGraphicFramePr>
+            <a:graphic xmlns:a="http://schemas.openxmlformats.org/drawingml/2006/main">
+              <a:graphicData uri="http://schemas.openxmlformats.org/drawingml/2006/picture">
+                <pic:pic xmlns:pic="http://schemas.openxmlformats.org/drawingml/2006/picture">
+                  <pic:nvPicPr>
+                    <pic:cNvPr id="8" name="BinarySearch.JPG"/>
+                    <pic:cNvPicPr/>
+                  </pic:nvPicPr>
+                  <pic:blipFill>
+                    <a:blip r:embed="rId16">
+                      <a:extLst>
+                        <a:ext uri="{28A0092B-C50C-407E-A947-70E740481C1C}">
+                          <a14:useLocalDpi xmlns:a14="http://schemas.microsoft.com/office/drawing/2010/main" val="0"/>
+                        </a:ext>
+                      </a:extLst>
+                    </a:blip>
+                    <a:stretch>
+                      <a:fillRect/>
+                    </a:stretch>
+                  </pic:blipFill>
+                  <pic:spPr>
+                    <a:xfrm>
+                      <a:off x="0" y="0"/>
+                      <a:ext cx="3970340" cy="3298199"/>
+                    </a:xfrm>
+                    <a:prstGeom prst="rect">
+                      <a:avLst/>
+                    </a:prstGeom>
+                  </pic:spPr>
+                </pic:pic>
+              </a:graphicData>
+            </a:graphic>
+          </wp:inline>
+        </w:drawing>
+      </w:r>
+    </w:p>
+    <w:p>
+      <w:pPr>
+        <w:pStyle w:val="Caption"/>
+        <w:rPr>
+          <w:rFonts w:eastAsia="Times New Roman" w:cstheme="minorHAnsi"/>
+          <w:color w:val="auto"/>
+          <w:sz w:val="20"/>
+          <w:szCs w:val="20"/>
+          <w:lang w:val="en-GB" w:eastAsia="en-GB"/>
+        </w:rPr>
+      </w:pPr>
+      <w:r>
+        <w:rPr>
+          <w:color w:val="auto"/>
+        </w:rPr>
+        <w:t xml:space="preserve">Figure </w:t>
+      </w:r>
+      <w:r>
+        <w:rPr>
+          <w:color w:val="auto"/>
+        </w:rPr>
+        <w:fldChar w:fldCharType="begin"/>
+      </w:r>
+      <w:r>
+        <w:rPr>
+          <w:color w:val="auto"/>
+        </w:rPr>
+        <w:instrText xml:space="preserve"> SEQ Figure \* ARABIC </w:instrText>
+      </w:r>
+      <w:r>
+        <w:rPr>
+          <w:color w:val="auto"/>
+        </w:rPr>
+        <w:fldChar w:fldCharType="separate"/>
+      </w:r>
+      <w:r>
+        <w:rPr>
+          <w:noProof/>
+          <w:color w:val="auto"/>
+        </w:rPr>
+        <w:t>3</w:t>
+      </w:r>
+      <w:r>
+        <w:rPr>
+          <w:color w:val="auto"/>
+        </w:rPr>
+        <w:fldChar w:fldCharType="end"/>
+      </w:r>
+      <w:r>
+        <w:rPr>
+          <w:color w:val="auto"/>
+        </w:rPr>
+        <w:t>: KeY Binary Search</w:t>
+      </w:r>
+    </w:p>
+    <w:p>
+      <w:pPr>
+        <w:rPr>
           <w:lang w:val="en-GB"/>
         </w:rPr>
       </w:pPr>
@@ -12635,6 +12599,11 @@
     </w:p>
     <w:p>
       <w:pPr>
+        <w:pStyle w:val="ListParagraph"/>
+        <w:numPr>
+          <w:ilvl w:val="0"/>
+          <w:numId w:val="6"/>
+        </w:numPr>
         <w:autoSpaceDE w:val="0"/>
         <w:autoSpaceDN w:val="0"/>
         <w:adjustRightInd w:val="0"/>
@@ -12648,9 +12617,24 @@
           <w:lang w:val="en-GB"/>
         </w:rPr>
       </w:pPr>
-    </w:p>
-    <w:p>
-      <w:pPr>
+      <w:r>
+        <w:rPr>
+          <w:rFonts w:ascii="Times New Roman" w:hAnsi="Times New Roman" w:cs="Times New Roman"/>
+          <w:color w:val="00000A"/>
+          <w:sz w:val="24"/>
+          <w:szCs w:val="24"/>
+          <w:lang w:val="en-GB"/>
+        </w:rPr>
+        <w:t>SMT Solvers</w:t>
+      </w:r>
+    </w:p>
+    <w:p>
+      <w:pPr>
+        <w:pStyle w:val="ListParagraph"/>
+        <w:numPr>
+          <w:ilvl w:val="1"/>
+          <w:numId w:val="6"/>
+        </w:numPr>
         <w:autoSpaceDE w:val="0"/>
         <w:autoSpaceDN w:val="0"/>
         <w:adjustRightInd w:val="0"/>
@@ -12664,9 +12648,24 @@
           <w:lang w:val="en-GB"/>
         </w:rPr>
       </w:pPr>
-    </w:p>
-    <w:p>
-      <w:pPr>
+      <w:r>
+        <w:rPr>
+          <w:rFonts w:ascii="Times New Roman" w:hAnsi="Times New Roman" w:cs="Times New Roman"/>
+          <w:color w:val="00000A"/>
+          <w:sz w:val="24"/>
+          <w:szCs w:val="24"/>
+          <w:lang w:val="en-GB"/>
+        </w:rPr>
+        <w:t>Alt-Ergo</w:t>
+      </w:r>
+    </w:p>
+    <w:p>
+      <w:pPr>
+        <w:pStyle w:val="ListParagraph"/>
+        <w:numPr>
+          <w:ilvl w:val="1"/>
+          <w:numId w:val="6"/>
+        </w:numPr>
         <w:autoSpaceDE w:val="0"/>
         <w:autoSpaceDN w:val="0"/>
         <w:adjustRightInd w:val="0"/>
@@ -12680,9 +12679,24 @@
           <w:lang w:val="en-GB"/>
         </w:rPr>
       </w:pPr>
-    </w:p>
-    <w:p>
-      <w:pPr>
+      <w:r>
+        <w:rPr>
+          <w:rFonts w:ascii="Times New Roman" w:hAnsi="Times New Roman" w:cs="Times New Roman"/>
+          <w:color w:val="00000A"/>
+          <w:sz w:val="24"/>
+          <w:szCs w:val="24"/>
+          <w:lang w:val="en-GB"/>
+        </w:rPr>
+        <w:t>Z3</w:t>
+      </w:r>
+    </w:p>
+    <w:p>
+      <w:pPr>
+        <w:pStyle w:val="ListParagraph"/>
+        <w:numPr>
+          <w:ilvl w:val="1"/>
+          <w:numId w:val="6"/>
+        </w:numPr>
         <w:autoSpaceDE w:val="0"/>
         <w:autoSpaceDN w:val="0"/>
         <w:adjustRightInd w:val="0"/>
@@ -12696,9 +12710,20 @@
           <w:lang w:val="en-GB"/>
         </w:rPr>
       </w:pPr>
-    </w:p>
-    <w:p>
-      <w:pPr>
+      <w:r>
+        <w:rPr>
+          <w:rFonts w:ascii="Times New Roman" w:hAnsi="Times New Roman" w:cs="Times New Roman"/>
+          <w:color w:val="00000A"/>
+          <w:sz w:val="24"/>
+          <w:szCs w:val="24"/>
+          <w:lang w:val="en-GB"/>
+        </w:rPr>
+        <w:t>Coq</w:t>
+      </w:r>
+    </w:p>
+    <w:p>
+      <w:pPr>
+        <w:pStyle w:val="ListParagraph"/>
         <w:autoSpaceDE w:val="0"/>
         <w:autoSpaceDN w:val="0"/>
         <w:adjustRightInd w:val="0"/>
@@ -12715,6 +12740,145 @@
     </w:p>
     <w:p>
       <w:pPr>
+        <w:pStyle w:val="Heading2"/>
+        <w:rPr>
+          <w:lang w:val="en-GB"/>
+        </w:rPr>
+      </w:pPr>
+      <w:bookmarkStart w:id="34" w:name="_Toc444517715"/>
+      <w:bookmarkStart w:id="35" w:name="_Toc447110613"/>
+      <w:r>
+        <w:rPr>
+          <w:lang w:val="en-GB"/>
+        </w:rPr>
+        <w:t>2.2</w:t>
+      </w:r>
+      <w:r>
+        <w:rPr>
+          <w:lang w:val="en-GB"/>
+        </w:rPr>
+        <w:tab/>
+      </w:r>
+      <w:bookmarkEnd w:id="34"/>
+      <w:r>
+        <w:rPr>
+          <w:lang w:val="en-GB"/>
+        </w:rPr>
+        <w:t>Technical material</w:t>
+      </w:r>
+      <w:bookmarkEnd w:id="35"/>
+    </w:p>
+    <w:p>
+      <w:pPr>
+        <w:autoSpaceDE w:val="0"/>
+        <w:autoSpaceDN w:val="0"/>
+        <w:adjustRightInd w:val="0"/>
+        <w:spacing w:after="0" w:line="480" w:lineRule="auto"/>
+        <w:jc w:val="both"/>
+        <w:rPr>
+          <w:rFonts w:ascii="Times New Roman" w:hAnsi="Times New Roman" w:cs="Times New Roman"/>
+          <w:color w:val="00000A"/>
+          <w:sz w:val="24"/>
+          <w:szCs w:val="24"/>
+          <w:lang w:val="en-GB"/>
+        </w:rPr>
+      </w:pPr>
+      <w:r>
+        <w:rPr>
+          <w:rFonts w:ascii="Times New Roman" w:hAnsi="Times New Roman" w:cs="Times New Roman"/>
+          <w:color w:val="00000A"/>
+          <w:sz w:val="24"/>
+          <w:szCs w:val="24"/>
+          <w:lang w:val="en-GB"/>
+        </w:rPr>
+        <w:t>(F</w:t>
+      </w:r>
+      <w:r>
+        <w:rPr>
+          <w:rFonts w:ascii="Times New Roman" w:hAnsi="Times New Roman" w:cs="Times New Roman"/>
+          <w:color w:val="00000A"/>
+          <w:sz w:val="24"/>
+          <w:szCs w:val="24"/>
+          <w:lang w:val="en-GB"/>
+        </w:rPr>
+        <w:t>rom any source: including books, websites) – for example, how to write a web server, how to use specific Java features, how to use Ajax, how to use UML to validate your design, etc.</w:t>
+      </w:r>
+    </w:p>
+    <w:p>
+      <w:pPr>
+        <w:autoSpaceDE w:val="0"/>
+        <w:autoSpaceDN w:val="0"/>
+        <w:adjustRightInd w:val="0"/>
+        <w:spacing w:after="0" w:line="480" w:lineRule="auto"/>
+        <w:jc w:val="both"/>
+        <w:rPr>
+          <w:rFonts w:ascii="Times New Roman" w:hAnsi="Times New Roman" w:cs="Times New Roman"/>
+          <w:color w:val="00000A"/>
+          <w:sz w:val="24"/>
+          <w:szCs w:val="24"/>
+          <w:lang w:val="en-GB"/>
+        </w:rPr>
+      </w:pPr>
+      <w:r>
+        <w:rPr>
+          <w:rFonts w:ascii="Times New Roman" w:hAnsi="Times New Roman" w:cs="Times New Roman"/>
+          <w:sz w:val="24"/>
+          <w:szCs w:val="24"/>
+          <w:lang w:val="en-GB"/>
+        </w:rPr>
+        <w:t xml:space="preserve">NB: </w:t>
+      </w:r>
+      <w:r>
+        <w:rPr>
+          <w:rFonts w:ascii="Times New Roman" w:hAnsi="Times New Roman" w:cs="Times New Roman"/>
+          <w:color w:val="00000A"/>
+          <w:sz w:val="24"/>
+          <w:szCs w:val="24"/>
+          <w:lang w:val="en-GB"/>
+        </w:rPr>
+        <w:t xml:space="preserve">Note that material relating to the motivation or non-technical background should </w:t>
+      </w:r>
+      <w:r>
+        <w:rPr>
+          <w:rFonts w:ascii="Times New Roman" w:hAnsi="Times New Roman" w:cs="Times New Roman"/>
+          <w:b/>
+          <w:bCs/>
+          <w:color w:val="00000A"/>
+          <w:sz w:val="24"/>
+          <w:szCs w:val="24"/>
+          <w:lang w:val="en-GB"/>
+        </w:rPr>
+        <w:t xml:space="preserve">NOT </w:t>
+      </w:r>
+      <w:r>
+        <w:rPr>
+          <w:rFonts w:ascii="Times New Roman" w:hAnsi="Times New Roman" w:cs="Times New Roman"/>
+          <w:color w:val="00000A"/>
+          <w:sz w:val="24"/>
+          <w:szCs w:val="24"/>
+          <w:lang w:val="en-GB"/>
+        </w:rPr>
+        <w:t>go here, but rather in the introduction</w:t>
+      </w:r>
+    </w:p>
+    <w:p>
+      <w:pPr>
+        <w:autoSpaceDE w:val="0"/>
+        <w:autoSpaceDN w:val="0"/>
+        <w:adjustRightInd w:val="0"/>
+        <w:spacing w:after="0" w:line="480" w:lineRule="auto"/>
+        <w:jc w:val="both"/>
+        <w:rPr>
+          <w:rFonts w:ascii="Times New Roman" w:hAnsi="Times New Roman" w:cs="Times New Roman"/>
+          <w:color w:val="00000A"/>
+          <w:sz w:val="24"/>
+          <w:szCs w:val="24"/>
+          <w:lang w:val="en-GB"/>
+        </w:rPr>
+      </w:pPr>
+    </w:p>
+    <w:p>
+      <w:pPr>
         <w:autoSpaceDE w:val="0"/>
         <w:autoSpaceDN w:val="0"/>
         <w:adjustRightInd w:val="0"/>
@@ -12725,57 +12889,21 @@
           <w:color w:val="00000A"/>
           <w:sz w:val="24"/>
           <w:szCs w:val="24"/>
-          <w:lang w:val="en-GB"/>
-        </w:rPr>
-      </w:pPr>
-    </w:p>
-    <w:p>
-      <w:pPr>
-        <w:autoSpaceDE w:val="0"/>
-        <w:autoSpaceDN w:val="0"/>
-        <w:adjustRightInd w:val="0"/>
-        <w:spacing w:after="0" w:line="240" w:lineRule="auto"/>
-        <w:jc w:val="both"/>
+          <w:u w:val="single"/>
+          <w:lang w:val="en-GB"/>
+        </w:rPr>
+      </w:pPr>
+      <w:r>
         <w:rPr>
           <w:rFonts w:ascii="Times New Roman" w:hAnsi="Times New Roman" w:cs="Times New Roman"/>
           <w:color w:val="00000A"/>
           <w:sz w:val="24"/>
           <w:szCs w:val="24"/>
-          <w:lang w:val="en-GB"/>
-        </w:rPr>
-      </w:pPr>
-    </w:p>
-    <w:p>
-      <w:pPr>
-        <w:autoSpaceDE w:val="0"/>
-        <w:autoSpaceDN w:val="0"/>
-        <w:adjustRightInd w:val="0"/>
-        <w:spacing w:after="0" w:line="240" w:lineRule="auto"/>
-        <w:jc w:val="both"/>
-        <w:rPr>
-          <w:rFonts w:ascii="Times New Roman" w:hAnsi="Times New Roman" w:cs="Times New Roman"/>
-          <w:color w:val="00000A"/>
-          <w:sz w:val="24"/>
-          <w:szCs w:val="24"/>
-          <w:lang w:val="en-GB"/>
-        </w:rPr>
-      </w:pPr>
-    </w:p>
-    <w:p>
-      <w:pPr>
-        <w:autoSpaceDE w:val="0"/>
-        <w:autoSpaceDN w:val="0"/>
-        <w:adjustRightInd w:val="0"/>
-        <w:spacing w:after="0" w:line="240" w:lineRule="auto"/>
-        <w:jc w:val="both"/>
-        <w:rPr>
-          <w:rFonts w:ascii="Times New Roman" w:hAnsi="Times New Roman" w:cs="Times New Roman"/>
-          <w:color w:val="00000A"/>
-          <w:sz w:val="24"/>
-          <w:szCs w:val="24"/>
-          <w:lang w:val="en-GB"/>
-        </w:rPr>
-      </w:pPr>
+          <w:u w:val="single"/>
+          <w:lang w:val="en-GB"/>
+        </w:rPr>
+        <w:t>Examples</w:t>
+      </w:r>
     </w:p>
     <w:p>
       <w:pPr>
@@ -12805,11 +12933,16 @@
           <w:szCs w:val="24"/>
           <w:lang w:val="en-GB"/>
         </w:rPr>
-        <w:t>Z3</w:t>
-      </w:r>
-    </w:p>
-    <w:p>
-      <w:pPr>
+        <w:t>Hoare Logic</w:t>
+      </w:r>
+    </w:p>
+    <w:p>
+      <w:pPr>
+        <w:pStyle w:val="ListParagraph"/>
+        <w:numPr>
+          <w:ilvl w:val="0"/>
+          <w:numId w:val="9"/>
+        </w:numPr>
         <w:autoSpaceDE w:val="0"/>
         <w:autoSpaceDN w:val="0"/>
         <w:adjustRightInd w:val="0"/>
@@ -12823,9 +12956,7 @@
           <w:lang w:val="en-GB"/>
         </w:rPr>
       </w:pPr>
-    </w:p>
-    <w:p>
-      <w:pPr>
+      <w:r>
         <w:rPr>
           <w:rFonts w:ascii="Times New Roman" w:hAnsi="Times New Roman" w:cs="Times New Roman"/>
           <w:color w:val="00000A"/>
@@ -12833,20 +12964,16 @@
           <w:szCs w:val="24"/>
           <w:lang w:val="en-GB"/>
         </w:rPr>
-      </w:pPr>
-      <w:r>
-        <w:rPr>
-          <w:rFonts w:ascii="Times New Roman" w:hAnsi="Times New Roman" w:cs="Times New Roman"/>
-          <w:color w:val="00000A"/>
-          <w:sz w:val="24"/>
-          <w:szCs w:val="24"/>
-          <w:lang w:val="en-GB"/>
-        </w:rPr>
-        <w:br w:type="page"/>
-      </w:r>
-    </w:p>
-    <w:p>
-      <w:pPr>
+        <w:t>DbC</w:t>
+      </w:r>
+    </w:p>
+    <w:p>
+      <w:pPr>
+        <w:pStyle w:val="ListParagraph"/>
+        <w:numPr>
+          <w:ilvl w:val="0"/>
+          <w:numId w:val="9"/>
+        </w:numPr>
         <w:autoSpaceDE w:val="0"/>
         <w:autoSpaceDN w:val="0"/>
         <w:adjustRightInd w:val="0"/>
@@ -12860,6 +12987,241 @@
           <w:lang w:val="en-GB"/>
         </w:rPr>
       </w:pPr>
+      <w:r>
+        <w:rPr>
+          <w:rFonts w:ascii="Times New Roman" w:hAnsi="Times New Roman" w:cs="Times New Roman"/>
+          <w:color w:val="00000A"/>
+          <w:sz w:val="24"/>
+          <w:szCs w:val="24"/>
+          <w:lang w:val="en-GB"/>
+        </w:rPr>
+        <w:t>JML</w:t>
+      </w:r>
+    </w:p>
+    <w:p>
+      <w:pPr>
+        <w:pStyle w:val="ListParagraph"/>
+        <w:numPr>
+          <w:ilvl w:val="0"/>
+          <w:numId w:val="9"/>
+        </w:numPr>
+        <w:autoSpaceDE w:val="0"/>
+        <w:autoSpaceDN w:val="0"/>
+        <w:adjustRightInd w:val="0"/>
+        <w:spacing w:after="0" w:line="240" w:lineRule="auto"/>
+        <w:jc w:val="both"/>
+        <w:rPr>
+          <w:rFonts w:ascii="Times New Roman" w:hAnsi="Times New Roman" w:cs="Times New Roman"/>
+          <w:color w:val="00000A"/>
+          <w:sz w:val="24"/>
+          <w:szCs w:val="24"/>
+          <w:lang w:val="en-GB"/>
+        </w:rPr>
+      </w:pPr>
+      <w:r>
+        <w:rPr>
+          <w:rFonts w:ascii="Times New Roman" w:hAnsi="Times New Roman" w:cs="Times New Roman"/>
+          <w:color w:val="00000A"/>
+          <w:sz w:val="24"/>
+          <w:szCs w:val="24"/>
+          <w:lang w:val="en-GB"/>
+        </w:rPr>
+        <w:t>OpenJML</w:t>
+      </w:r>
+    </w:p>
+    <w:p>
+      <w:pPr>
+        <w:pStyle w:val="ListParagraph"/>
+        <w:numPr>
+          <w:ilvl w:val="0"/>
+          <w:numId w:val="9"/>
+        </w:numPr>
+        <w:autoSpaceDE w:val="0"/>
+        <w:autoSpaceDN w:val="0"/>
+        <w:adjustRightInd w:val="0"/>
+        <w:spacing w:after="0" w:line="240" w:lineRule="auto"/>
+        <w:jc w:val="both"/>
+        <w:rPr>
+          <w:rFonts w:ascii="Times New Roman" w:hAnsi="Times New Roman" w:cs="Times New Roman"/>
+          <w:color w:val="00000A"/>
+          <w:sz w:val="24"/>
+          <w:szCs w:val="24"/>
+          <w:lang w:val="en-GB"/>
+        </w:rPr>
+      </w:pPr>
+      <w:r>
+        <w:rPr>
+          <w:rFonts w:ascii="Times New Roman" w:hAnsi="Times New Roman" w:cs="Times New Roman"/>
+          <w:color w:val="00000A"/>
+          <w:sz w:val="24"/>
+          <w:szCs w:val="24"/>
+          <w:lang w:val="en-GB"/>
+        </w:rPr>
+        <w:t>Why3</w:t>
+      </w:r>
+    </w:p>
+    <w:p>
+      <w:pPr>
+        <w:pStyle w:val="ListParagraph"/>
+        <w:numPr>
+          <w:ilvl w:val="0"/>
+          <w:numId w:val="9"/>
+        </w:numPr>
+        <w:autoSpaceDE w:val="0"/>
+        <w:autoSpaceDN w:val="0"/>
+        <w:adjustRightInd w:val="0"/>
+        <w:spacing w:after="0" w:line="240" w:lineRule="auto"/>
+        <w:jc w:val="both"/>
+        <w:rPr>
+          <w:rFonts w:ascii="Times New Roman" w:hAnsi="Times New Roman" w:cs="Times New Roman"/>
+          <w:color w:val="00000A"/>
+          <w:sz w:val="24"/>
+          <w:szCs w:val="24"/>
+          <w:lang w:val="en-GB"/>
+        </w:rPr>
+      </w:pPr>
+      <w:r>
+        <w:rPr>
+          <w:rFonts w:ascii="Times New Roman" w:hAnsi="Times New Roman" w:cs="Times New Roman"/>
+          <w:color w:val="00000A"/>
+          <w:sz w:val="24"/>
+          <w:szCs w:val="24"/>
+          <w:lang w:val="en-GB"/>
+        </w:rPr>
+        <w:t>KeY</w:t>
+      </w:r>
+    </w:p>
+    <w:p>
+      <w:pPr>
+        <w:autoSpaceDE w:val="0"/>
+        <w:autoSpaceDN w:val="0"/>
+        <w:adjustRightInd w:val="0"/>
+        <w:spacing w:after="0" w:line="240" w:lineRule="auto"/>
+        <w:jc w:val="both"/>
+        <w:rPr>
+          <w:rFonts w:ascii="Times New Roman" w:hAnsi="Times New Roman" w:cs="Times New Roman"/>
+          <w:color w:val="00000A"/>
+          <w:sz w:val="24"/>
+          <w:szCs w:val="24"/>
+          <w:lang w:val="en-GB"/>
+        </w:rPr>
+      </w:pPr>
+    </w:p>
+    <w:p>
+      <w:pPr>
+        <w:autoSpaceDE w:val="0"/>
+        <w:autoSpaceDN w:val="0"/>
+        <w:adjustRightInd w:val="0"/>
+        <w:spacing w:after="0" w:line="240" w:lineRule="auto"/>
+        <w:jc w:val="both"/>
+        <w:rPr>
+          <w:rFonts w:ascii="Times New Roman" w:hAnsi="Times New Roman" w:cs="Times New Roman"/>
+          <w:color w:val="00000A"/>
+          <w:sz w:val="24"/>
+          <w:szCs w:val="24"/>
+          <w:lang w:val="en-GB"/>
+        </w:rPr>
+      </w:pPr>
+    </w:p>
+    <w:p>
+      <w:pPr>
+        <w:autoSpaceDE w:val="0"/>
+        <w:autoSpaceDN w:val="0"/>
+        <w:adjustRightInd w:val="0"/>
+        <w:spacing w:after="0" w:line="240" w:lineRule="auto"/>
+        <w:jc w:val="both"/>
+        <w:rPr>
+          <w:rFonts w:ascii="Times New Roman" w:hAnsi="Times New Roman" w:cs="Times New Roman"/>
+          <w:color w:val="00000A"/>
+          <w:sz w:val="24"/>
+          <w:szCs w:val="24"/>
+          <w:lang w:val="en-GB"/>
+        </w:rPr>
+      </w:pPr>
+    </w:p>
+    <w:p>
+      <w:pPr>
+        <w:pStyle w:val="ListParagraph"/>
+        <w:numPr>
+          <w:ilvl w:val="0"/>
+          <w:numId w:val="9"/>
+        </w:numPr>
+        <w:autoSpaceDE w:val="0"/>
+        <w:autoSpaceDN w:val="0"/>
+        <w:adjustRightInd w:val="0"/>
+        <w:spacing w:after="0" w:line="240" w:lineRule="auto"/>
+        <w:jc w:val="both"/>
+        <w:rPr>
+          <w:rFonts w:ascii="Times New Roman" w:hAnsi="Times New Roman" w:cs="Times New Roman"/>
+          <w:color w:val="00000A"/>
+          <w:sz w:val="24"/>
+          <w:szCs w:val="24"/>
+          <w:lang w:val="en-GB"/>
+        </w:rPr>
+      </w:pPr>
+      <w:r>
+        <w:rPr>
+          <w:rFonts w:ascii="Times New Roman" w:hAnsi="Times New Roman" w:cs="Times New Roman"/>
+          <w:color w:val="00000A"/>
+          <w:sz w:val="24"/>
+          <w:szCs w:val="24"/>
+          <w:lang w:val="en-GB"/>
+        </w:rPr>
+        <w:t>Z3</w:t>
+      </w:r>
+    </w:p>
+    <w:p>
+      <w:pPr>
+        <w:autoSpaceDE w:val="0"/>
+        <w:autoSpaceDN w:val="0"/>
+        <w:adjustRightInd w:val="0"/>
+        <w:spacing w:after="0" w:line="240" w:lineRule="auto"/>
+        <w:jc w:val="both"/>
+        <w:rPr>
+          <w:rFonts w:ascii="Times New Roman" w:hAnsi="Times New Roman" w:cs="Times New Roman"/>
+          <w:color w:val="00000A"/>
+          <w:sz w:val="24"/>
+          <w:szCs w:val="24"/>
+          <w:lang w:val="en-GB"/>
+        </w:rPr>
+      </w:pPr>
+    </w:p>
+    <w:p>
+      <w:pPr>
+        <w:rPr>
+          <w:rFonts w:ascii="Times New Roman" w:hAnsi="Times New Roman" w:cs="Times New Roman"/>
+          <w:color w:val="00000A"/>
+          <w:sz w:val="24"/>
+          <w:szCs w:val="24"/>
+          <w:lang w:val="en-GB"/>
+        </w:rPr>
+      </w:pPr>
+      <w:r>
+        <w:rPr>
+          <w:rFonts w:ascii="Times New Roman" w:hAnsi="Times New Roman" w:cs="Times New Roman"/>
+          <w:color w:val="00000A"/>
+          <w:sz w:val="24"/>
+          <w:szCs w:val="24"/>
+          <w:lang w:val="en-GB"/>
+        </w:rPr>
+        <w:br w:type="page"/>
+      </w:r>
+    </w:p>
+    <w:p>
+      <w:pPr>
+        <w:autoSpaceDE w:val="0"/>
+        <w:autoSpaceDN w:val="0"/>
+        <w:adjustRightInd w:val="0"/>
+        <w:spacing w:after="0" w:line="240" w:lineRule="auto"/>
+        <w:jc w:val="both"/>
+        <w:rPr>
+          <w:rFonts w:ascii="Times New Roman" w:hAnsi="Times New Roman" w:cs="Times New Roman"/>
+          <w:color w:val="00000A"/>
+          <w:sz w:val="24"/>
+          <w:szCs w:val="24"/>
+          <w:lang w:val="en-GB"/>
+        </w:rPr>
+      </w:pPr>
     </w:p>
     <w:p>
       <w:pPr>
@@ -13049,6 +13411,7 @@
       <w:bookmarkStart w:id="42" w:name="_Toc444517725"/>
       <w:r>
         <w:rPr>
+          <w:noProof/>
           <w:lang w:val="en-GB" w:eastAsia="en-IE"/>
         </w:rPr>
         <w:drawing>
@@ -13069,7 +13432,7 @@
                     </pic:cNvPicPr>
                   </pic:nvPicPr>
                   <pic:blipFill>
-                    <a:blip r:embed="rId16" cstate="print">
+                    <a:blip r:embed="rId17" cstate="print">
                       <a:extLst>
                         <a:ext uri="{28A0092B-C50C-407E-A947-70E740481C1C}">
                           <a14:useLocalDpi xmlns:a14="http://schemas.microsoft.com/office/drawing/2010/main" val="0"/>
@@ -13160,6 +13523,7 @@
       <w:r>
         <w:rPr>
           <w:rFonts w:ascii="Times New Roman" w:hAnsi="Times New Roman" w:cs="Times New Roman"/>
+          <w:noProof/>
           <w:sz w:val="24"/>
           <w:szCs w:val="24"/>
           <w:lang w:val="en-GB"/>
@@ -18587,9 +18951,9 @@
             <o:lock v:ext="edit" aspectratio="t"/>
           </v:shapetype>
           <v:shape id="_x0000_i1025" type="#_x0000_t75" style="width:405.75pt;height:177.75pt;mso-position-horizontal:absolute" o:ole="">
-            <v:imagedata r:id="rId17" o:title="" croptop="30972f" cropbottom="6883f" cropleft="4129f" cropright="12904f"/>
+            <v:imagedata r:id="rId18" o:title="" croptop="30972f" cropbottom="6883f" cropleft="4129f" cropright="12904f"/>
           </v:shape>
-          <o:OLEObject Type="Embed" ProgID="PowerPoint.Slide.12" ShapeID="_x0000_i1025" DrawAspect="Content" ObjectID="_1588675800" r:id="rId18"/>
+          <o:OLEObject Type="Embed" ProgID="PowerPoint.Slide.12" ShapeID="_x0000_i1025" DrawAspect="Content" ObjectID="_1588685140" r:id="rId19"/>
         </w:object>
       </w:r>
     </w:p>
@@ -18715,7 +19079,7 @@
         </w:rPr>
         <w:t xml:space="preserve"> reference </w:t>
       </w:r>
-      <w:hyperlink r:id="rId19" w:history="1">
+      <w:hyperlink r:id="rId20" w:history="1">
         <w:r>
           <w:rPr>
             <w:rStyle w:val="Hyperlink"/>
@@ -18727,7 +19091,7 @@
           <w:t>www.</w:t>
         </w:r>
       </w:hyperlink>
-      <w:hyperlink r:id="rId20" w:history="1">
+      <w:hyperlink r:id="rId21" w:history="1">
         <w:r>
           <w:rPr>
             <w:rStyle w:val="Hyperlink"/>
@@ -18741,7 +19105,7 @@
           <w:t>acm</w:t>
         </w:r>
       </w:hyperlink>
-      <w:hyperlink r:id="rId21" w:history="1">
+      <w:hyperlink r:id="rId22" w:history="1">
         <w:r>
           <w:rPr>
             <w:rStyle w:val="Hyperlink"/>
@@ -18753,7 +19117,7 @@
           <w:t>.org/sigs/</w:t>
         </w:r>
       </w:hyperlink>
-      <w:hyperlink r:id="rId22" w:history="1">
+      <w:hyperlink r:id="rId23" w:history="1">
         <w:r>
           <w:rPr>
             <w:rStyle w:val="Hyperlink"/>
@@ -18767,7 +19131,7 @@
           <w:t>publications</w:t>
         </w:r>
       </w:hyperlink>
-      <w:hyperlink r:id="rId23" w:history="1">
+      <w:hyperlink r:id="rId24" w:history="1">
         <w:r>
           <w:rPr>
             <w:rStyle w:val="Hyperlink"/>
@@ -19878,7 +20242,7 @@
       </w:pPr>
     </w:p>
     <w:sectPr>
-      <w:footerReference w:type="default" r:id="rId24"/>
+      <w:footerReference w:type="default" r:id="rId25"/>
       <w:pgSz w:w="11906" w:h="16838"/>
       <w:pgMar w:top="1440" w:right="1133" w:bottom="1440" w:left="1440" w:header="708" w:footer="708" w:gutter="0"/>
       <w:pgNumType w:start="1" w:chapStyle="1"/>
@@ -20017,7 +20381,7 @@
           <w:rPr>
             <w:noProof/>
           </w:rPr>
-          <w:t>16</w:t>
+          <w:t>15</w:t>
         </w:r>
         <w:r>
           <w:rPr>
@@ -22686,7 +23050,7 @@
 </file>
 
 <file path=customXml/itemProps1.xml><?xml version="1.0" encoding="utf-8"?>
-<ds:datastoreItem xmlns:ds="http://schemas.openxmlformats.org/officeDocument/2006/customXml" ds:itemID="{E36938FF-8306-460D-A570-2E99A77CC0DF}">
+<ds:datastoreItem xmlns:ds="http://schemas.openxmlformats.org/officeDocument/2006/customXml" ds:itemID="{C2765B8E-9825-4779-B174-C8650F951E26}">
   <ds:schemaRefs>
     <ds:schemaRef ds:uri="http://schemas.openxmlformats.org/officeDocument/2006/bibliography"/>
   </ds:schemaRefs>

</xml_diff>

<commit_message>
Submission Report: Symbolic Execution
</commit_message>
<xml_diff>
--- a/Submission/Thesis.docx
+++ b/Submission/Thesis.docx
@@ -163,7 +163,7 @@
           <w:lang w:val="en-GB" w:eastAsia="en-IE"/>
         </w:rPr>
         <w:drawing>
-          <wp:anchor distT="0" distB="0" distL="0" distR="0" simplePos="0" relativeHeight="251659264" behindDoc="0" locked="0" layoutInCell="1" allowOverlap="1" wp14:anchorId="42948C96" wp14:editId="57E21F06">
+          <wp:anchor distT="0" distB="0" distL="0" distR="0" simplePos="0" relativeHeight="251656192" behindDoc="0" locked="0" layoutInCell="1" allowOverlap="1" wp14:anchorId="42948C96" wp14:editId="57E21F06">
             <wp:simplePos x="0" y="0"/>
             <wp:positionH relativeFrom="column">
               <wp:posOffset>1790065</wp:posOffset>
@@ -9909,11 +9909,6 @@
     </w:p>
     <w:p>
       <w:pPr>
-        <w:pStyle w:val="ListParagraph"/>
-        <w:numPr>
-          <w:ilvl w:val="1"/>
-          <w:numId w:val="6"/>
-        </w:numPr>
         <w:autoSpaceDE w:val="0"/>
         <w:autoSpaceDN w:val="0"/>
         <w:adjustRightInd w:val="0"/>
@@ -9927,127 +9922,22 @@
           <w:lang w:val="en-GB"/>
         </w:rPr>
       </w:pPr>
-      <w:r>
-        <w:rPr>
-          <w:rFonts w:ascii="Times New Roman" w:hAnsi="Times New Roman" w:cs="Times New Roman"/>
-          <w:color w:val="00000A"/>
-          <w:sz w:val="24"/>
-          <w:szCs w:val="24"/>
-          <w:lang w:val="en-GB"/>
-        </w:rPr>
-        <w:t>KeY</w:t>
-      </w:r>
-    </w:p>
-    <w:p>
-      <w:pPr>
-        <w:pStyle w:val="ListParagraph"/>
-        <w:numPr>
-          <w:ilvl w:val="2"/>
-          <w:numId w:val="6"/>
-        </w:numPr>
-        <w:autoSpaceDE w:val="0"/>
-        <w:autoSpaceDN w:val="0"/>
-        <w:adjustRightInd w:val="0"/>
-        <w:spacing w:after="0" w:line="240" w:lineRule="auto"/>
-        <w:jc w:val="both"/>
-        <w:rPr>
-          <w:rFonts w:ascii="Times New Roman" w:hAnsi="Times New Roman" w:cs="Times New Roman"/>
-          <w:color w:val="00000A"/>
-          <w:sz w:val="24"/>
-          <w:szCs w:val="24"/>
-          <w:lang w:val="en-GB"/>
-        </w:rPr>
-      </w:pPr>
-      <w:r>
-        <w:rPr>
-          <w:rFonts w:ascii="Times New Roman" w:hAnsi="Times New Roman" w:cs="Times New Roman"/>
-          <w:color w:val="00000A"/>
-          <w:sz w:val="24"/>
-          <w:szCs w:val="24"/>
-          <w:lang w:val="en-GB"/>
-        </w:rPr>
-        <w:t>Symbolic Execution</w:t>
-      </w:r>
-    </w:p>
-    <w:p>
-      <w:pPr>
-        <w:pStyle w:val="ListParagraph"/>
-        <w:numPr>
-          <w:ilvl w:val="2"/>
-          <w:numId w:val="6"/>
-        </w:numPr>
-        <w:autoSpaceDE w:val="0"/>
-        <w:autoSpaceDN w:val="0"/>
-        <w:adjustRightInd w:val="0"/>
-        <w:spacing w:after="0" w:line="240" w:lineRule="auto"/>
-        <w:jc w:val="both"/>
-        <w:rPr>
-          <w:rFonts w:ascii="Times New Roman" w:hAnsi="Times New Roman" w:cs="Times New Roman"/>
-          <w:color w:val="00000A"/>
-          <w:sz w:val="24"/>
-          <w:szCs w:val="24"/>
-          <w:lang w:val="en-GB"/>
-        </w:rPr>
-      </w:pPr>
-      <w:r>
-        <w:rPr>
-          <w:rFonts w:ascii="Times New Roman" w:hAnsi="Times New Roman" w:cs="Times New Roman"/>
-          <w:color w:val="00000A"/>
-          <w:sz w:val="24"/>
-          <w:szCs w:val="24"/>
-          <w:lang w:val="en-GB"/>
-        </w:rPr>
-        <w:t>Java Dynamic Logic</w:t>
-      </w:r>
-    </w:p>
-    <w:p>
-      <w:pPr>
-        <w:pStyle w:val="ListParagraph"/>
-        <w:numPr>
-          <w:ilvl w:val="2"/>
-          <w:numId w:val="6"/>
-        </w:numPr>
-        <w:autoSpaceDE w:val="0"/>
-        <w:autoSpaceDN w:val="0"/>
-        <w:adjustRightInd w:val="0"/>
-        <w:spacing w:after="0" w:line="240" w:lineRule="auto"/>
-        <w:jc w:val="both"/>
-        <w:rPr>
-          <w:rFonts w:ascii="Times New Roman" w:hAnsi="Times New Roman" w:cs="Times New Roman"/>
-          <w:color w:val="00000A"/>
-          <w:sz w:val="24"/>
-          <w:szCs w:val="24"/>
-          <w:lang w:val="en-GB"/>
-        </w:rPr>
-      </w:pPr>
-      <w:r>
-        <w:rPr>
-          <w:rFonts w:ascii="Times New Roman" w:hAnsi="Times New Roman" w:cs="Times New Roman"/>
-          <w:color w:val="00000A"/>
-          <w:sz w:val="24"/>
-          <w:szCs w:val="24"/>
-          <w:lang w:val="en-GB"/>
-        </w:rPr>
-        <w:t>Taclets</w:t>
-      </w:r>
-    </w:p>
-    <w:p>
-      <w:pPr>
-        <w:pStyle w:val="ListParagraph"/>
-        <w:autoSpaceDE w:val="0"/>
-        <w:autoSpaceDN w:val="0"/>
-        <w:adjustRightInd w:val="0"/>
-        <w:spacing w:after="0" w:line="240" w:lineRule="auto"/>
-        <w:ind w:left="2160"/>
-        <w:jc w:val="both"/>
-        <w:rPr>
-          <w:rFonts w:ascii="Times New Roman" w:hAnsi="Times New Roman" w:cs="Times New Roman"/>
-          <w:color w:val="00000A"/>
-          <w:sz w:val="24"/>
-          <w:szCs w:val="24"/>
-          <w:lang w:val="en-GB"/>
-        </w:rPr>
-      </w:pPr>
+    </w:p>
+    <w:p>
+      <w:pPr>
+        <w:pStyle w:val="Heading3"/>
+        <w:rPr>
+          <w:u w:val="single"/>
+          <w:lang w:val="en-GB"/>
+        </w:rPr>
+      </w:pPr>
+      <w:r>
+        <w:rPr>
+          <w:u w:val="single"/>
+          <w:lang w:val="en-GB"/>
+        </w:rPr>
+        <w:t>KeY Verification Tool</w:t>
+      </w:r>
     </w:p>
     <w:p>
       <w:pPr>
@@ -10128,7 +10018,7 @@
           <w:lang w:val="en-GB"/>
         </w:rPr>
         <w:drawing>
-          <wp:anchor distT="0" distB="0" distL="114300" distR="114300" simplePos="0" relativeHeight="251661312" behindDoc="1" locked="0" layoutInCell="1" allowOverlap="1" wp14:anchorId="2A8A8455" wp14:editId="1F03846D">
+          <wp:anchor distT="0" distB="0" distL="114300" distR="114300" simplePos="0" relativeHeight="251658240" behindDoc="1" locked="0" layoutInCell="1" allowOverlap="1" wp14:anchorId="2A8A8455" wp14:editId="1F03846D">
             <wp:simplePos x="0" y="0"/>
             <wp:positionH relativeFrom="margin">
               <wp:align>left</wp:align>
@@ -10183,64 +10073,456 @@
           </wp:anchor>
         </w:drawing>
       </w:r>
-    </w:p>
-    <w:p>
-      <w:pPr>
-        <w:pStyle w:val="Caption"/>
-        <w:rPr>
-          <w:color w:val="auto"/>
-          <w:lang w:val="en-GB"/>
-        </w:rPr>
-      </w:pPr>
-      <w:r>
-        <w:rPr>
-          <w:color w:val="auto"/>
-          <w:lang w:val="en-GB"/>
-        </w:rPr>
-        <w:t xml:space="preserve">Figure </w:t>
-      </w:r>
-      <w:r>
-        <w:rPr>
-          <w:color w:val="auto"/>
-          <w:lang w:val="en-GB"/>
-        </w:rPr>
-        <w:fldChar w:fldCharType="begin"/>
-      </w:r>
-      <w:r>
-        <w:rPr>
-          <w:color w:val="auto"/>
-          <w:lang w:val="en-GB"/>
-        </w:rPr>
-        <w:instrText xml:space="preserve"> SEQ Figure \* ARABIC </w:instrText>
-      </w:r>
-      <w:r>
-        <w:rPr>
-          <w:color w:val="auto"/>
-          <w:lang w:val="en-GB"/>
-        </w:rPr>
-        <w:fldChar w:fldCharType="separate"/>
-      </w:r>
+      <w:r>
+        <w:rPr>
+          <w:lang w:val="en-GB"/>
+        </w:rPr>
+        <w:t xml:space="preserve"> </w:t>
+      </w:r>
+      <w:r>
+        <w:rPr>
+          <w:highlight w:val="yellow"/>
+          <w:lang w:val="en-GB"/>
+        </w:rPr>
+        <w:t xml:space="preserve">Chapter 7: </w:t>
+      </w:r>
+      <w:r>
+        <w:rPr>
+          <w:highlight w:val="yellow"/>
+          <w:lang w:val="en-GB"/>
+        </w:rPr>
+        <w:t xml:space="preserve">JML KeY version with Libraries </w:t>
+      </w:r>
+    </w:p>
+    <w:p>
+      <w:pPr>
+        <w:rPr>
+          <w:lang w:val="en-GB"/>
+        </w:rPr>
+      </w:pPr>
+    </w:p>
+    <w:p>
+      <w:pPr>
+        <w:ind w:firstLine="720"/>
+        <w:rPr>
+          <w:highlight w:val="yellow"/>
+          <w:lang w:val="en-GB"/>
+        </w:rPr>
+      </w:pPr>
+      <w:r>
+        <w:rPr>
+          <w:highlight w:val="yellow"/>
+          <w:lang w:val="en-GB"/>
+        </w:rPr>
+        <w:t xml:space="preserve">    :</w:t>
+      </w:r>
+      <w:r>
+        <w:rPr>
+          <w:highlight w:val="yellow"/>
+          <w:lang w:val="en-GB"/>
+        </w:rPr>
+        <w:t>Quantifiers</w:t>
+      </w:r>
+      <w:r>
+        <w:rPr>
+          <w:highlight w:val="yellow"/>
+          <w:lang w:val="en-GB"/>
+        </w:rPr>
+        <w:t xml:space="preserve"> with libraries</w:t>
+      </w:r>
+    </w:p>
+    <w:p>
+      <w:pPr>
+        <w:ind w:firstLine="720"/>
+        <w:rPr>
+          <w:highlight w:val="yellow"/>
+          <w:lang w:val="en-GB"/>
+        </w:rPr>
+      </w:pPr>
+    </w:p>
+    <w:p>
+      <w:pPr>
+        <w:rPr>
+          <w:lang w:val="en-GB"/>
+        </w:rPr>
+      </w:pPr>
+      <w:r>
+        <w:rPr>
+          <w:highlight w:val="yellow"/>
+          <w:lang w:val="en-GB"/>
+        </w:rPr>
+        <w:t xml:space="preserve">Chapter 5: Theories </w:t>
+      </w:r>
+      <w:r>
+        <w:rPr>
+          <w:highlight w:val="yellow"/>
+          <w:lang w:val="en-GB"/>
+        </w:rPr>
+        <w:sym w:font="Wingdings" w:char="F0E0"/>
+      </w:r>
+      <w:r>
+        <w:rPr>
+          <w:highlight w:val="yellow"/>
+          <w:lang w:val="en-GB"/>
+        </w:rPr>
+        <w:t xml:space="preserve"> </w:t>
+      </w:r>
+      <w:r>
+        <w:rPr>
+          <w:highlight w:val="yellow"/>
+          <w:lang w:val="en-GB"/>
+        </w:rPr>
+        <w:t>Sequences &amp; Sets</w:t>
+      </w:r>
+    </w:p>
+    <w:p>
+      <w:pPr>
+        <w:rPr>
+          <w:lang w:val="en-GB"/>
+        </w:rPr>
+      </w:pPr>
+    </w:p>
+    <w:p>
+      <w:pPr>
+        <w:rPr>
+          <w:lang w:val="en-GB"/>
+        </w:rPr>
+      </w:pPr>
       <w:r>
         <w:rPr>
           <w:noProof/>
-          <w:color w:val="auto"/>
-          <w:lang w:val="en-GB"/>
-        </w:rPr>
-        <w:t>1</w:t>
-      </w:r>
-      <w:r>
-        <w:rPr>
-          <w:color w:val="auto"/>
-          <w:lang w:val="en-GB"/>
-        </w:rPr>
-        <w:fldChar w:fldCharType="end"/>
-      </w:r>
-      <w:r>
-        <w:rPr>
-          <w:color w:val="auto"/>
-          <w:lang w:val="en-GB"/>
-        </w:rPr>
-        <w:t xml:space="preserve">: The KeY Verification Workflow  </w:t>
+        </w:rPr>
+        <mc:AlternateContent>
+          <mc:Choice Requires="wps">
+            <w:drawing>
+              <wp:anchor distT="0" distB="0" distL="114300" distR="114300" simplePos="0" relativeHeight="251680768" behindDoc="0" locked="0" layoutInCell="1" allowOverlap="1" wp14:anchorId="5337ED69" wp14:editId="239BBAE6">
+                <wp:simplePos x="0" y="0"/>
+                <wp:positionH relativeFrom="margin">
+                  <wp:align>left</wp:align>
+                </wp:positionH>
+                <wp:positionV relativeFrom="paragraph">
+                  <wp:posOffset>200660</wp:posOffset>
+                </wp:positionV>
+                <wp:extent cx="2420620" cy="180975"/>
+                <wp:effectExtent l="0" t="0" r="0" b="9525"/>
+                <wp:wrapSquare wrapText="bothSides"/>
+                <wp:docPr id="17" name="Text Box 17"/>
+                <wp:cNvGraphicFramePr/>
+                <a:graphic xmlns:a="http://schemas.openxmlformats.org/drawingml/2006/main">
+                  <a:graphicData uri="http://schemas.microsoft.com/office/word/2010/wordprocessingShape">
+                    <wps:wsp>
+                      <wps:cNvSpPr txBox="1"/>
+                      <wps:spPr>
+                        <a:xfrm>
+                          <a:off x="0" y="0"/>
+                          <a:ext cx="2420620" cy="180975"/>
+                        </a:xfrm>
+                        <a:prstGeom prst="rect">
+                          <a:avLst/>
+                        </a:prstGeom>
+                        <a:solidFill>
+                          <a:prstClr val="white"/>
+                        </a:solidFill>
+                        <a:ln>
+                          <a:noFill/>
+                        </a:ln>
+                      </wps:spPr>
+                      <wps:txbx>
+                        <w:txbxContent>
+                          <w:p>
+                            <w:pPr>
+                              <w:pStyle w:val="Caption"/>
+                              <w:jc w:val="center"/>
+                              <w:rPr>
+                                <w:noProof/>
+                                <w:color w:val="auto"/>
+                              </w:rPr>
+                            </w:pPr>
+                            <w:r>
+                              <w:rPr>
+                                <w:color w:val="auto"/>
+                              </w:rPr>
+                              <w:t xml:space="preserve">Figure </w:t>
+                            </w:r>
+                            <w:r>
+                              <w:rPr>
+                                <w:color w:val="auto"/>
+                              </w:rPr>
+                              <w:fldChar w:fldCharType="begin"/>
+                            </w:r>
+                            <w:r>
+                              <w:rPr>
+                                <w:color w:val="auto"/>
+                              </w:rPr>
+                              <w:instrText xml:space="preserve"> SEQ Figure \* ARABIC </w:instrText>
+                            </w:r>
+                            <w:r>
+                              <w:rPr>
+                                <w:color w:val="auto"/>
+                              </w:rPr>
+                              <w:fldChar w:fldCharType="separate"/>
+                            </w:r>
+                            <w:r>
+                              <w:rPr>
+                                <w:noProof/>
+                                <w:color w:val="auto"/>
+                              </w:rPr>
+                              <w:t>1</w:t>
+                            </w:r>
+                            <w:r>
+                              <w:rPr>
+                                <w:color w:val="auto"/>
+                              </w:rPr>
+                              <w:fldChar w:fldCharType="end"/>
+                            </w:r>
+                            <w:r>
+                              <w:rPr>
+                                <w:color w:val="auto"/>
+                              </w:rPr>
+                              <w:t>: The KeY Verification Workflow</w:t>
+                            </w:r>
+                          </w:p>
+                        </w:txbxContent>
+                      </wps:txbx>
+                      <wps:bodyPr rot="0" spcFirstLastPara="0" vertOverflow="overflow" horzOverflow="overflow" vert="horz" wrap="square" lIns="0" tIns="0" rIns="0" bIns="0" numCol="1" spcCol="0" rtlCol="0" fromWordArt="0" anchor="t" anchorCtr="0" forceAA="0" compatLnSpc="1">
+                        <a:prstTxWarp prst="textNoShape">
+                          <a:avLst/>
+                        </a:prstTxWarp>
+                        <a:noAutofit/>
+                      </wps:bodyPr>
+                    </wps:wsp>
+                  </a:graphicData>
+                </a:graphic>
+                <wp14:sizeRelV relativeFrom="margin">
+                  <wp14:pctHeight>0</wp14:pctHeight>
+                </wp14:sizeRelV>
+              </wp:anchor>
+            </w:drawing>
+          </mc:Choice>
+          <mc:Fallback>
+            <w:pict>
+              <v:shapetype w14:anchorId="5337ED69" id="_x0000_t202" coordsize="21600,21600" o:spt="202" path="m,l,21600r21600,l21600,xe">
+                <v:stroke joinstyle="miter"/>
+                <v:path gradientshapeok="t" o:connecttype="rect"/>
+              </v:shapetype>
+              <v:shape id="Text Box 17" o:spid="_x0000_s1026" type="#_x0000_t202" style="position:absolute;margin-left:0;margin-top:15.8pt;width:190.6pt;height:14.25pt;z-index:251680768;visibility:visible;mso-wrap-style:square;mso-height-percent:0;mso-wrap-distance-left:9pt;mso-wrap-distance-top:0;mso-wrap-distance-right:9pt;mso-wrap-distance-bottom:0;mso-position-horizontal:left;mso-position-horizontal-relative:margin;mso-position-vertical:absolute;mso-position-vertical-relative:text;mso-height-percent:0;mso-height-relative:margin;v-text-anchor:top" o:gfxdata="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" stroked="f">
+                <v:textbox inset="0,0,0,0">
+                  <w:txbxContent>
+                    <w:p>
+                      <w:pPr>
+                        <w:pStyle w:val="Caption"/>
+                        <w:jc w:val="center"/>
+                        <w:rPr>
+                          <w:noProof/>
+                          <w:color w:val="auto"/>
+                        </w:rPr>
+                      </w:pPr>
+                      <w:r>
+                        <w:rPr>
+                          <w:color w:val="auto"/>
+                        </w:rPr>
+                        <w:t xml:space="preserve">Figure </w:t>
+                      </w:r>
+                      <w:r>
+                        <w:rPr>
+                          <w:color w:val="auto"/>
+                        </w:rPr>
+                        <w:fldChar w:fldCharType="begin"/>
+                      </w:r>
+                      <w:r>
+                        <w:rPr>
+                          <w:color w:val="auto"/>
+                        </w:rPr>
+                        <w:instrText xml:space="preserve"> SEQ Figure \* ARABIC </w:instrText>
+                      </w:r>
+                      <w:r>
+                        <w:rPr>
+                          <w:color w:val="auto"/>
+                        </w:rPr>
+                        <w:fldChar w:fldCharType="separate"/>
+                      </w:r>
+                      <w:r>
+                        <w:rPr>
+                          <w:noProof/>
+                          <w:color w:val="auto"/>
+                        </w:rPr>
+                        <w:t>1</w:t>
+                      </w:r>
+                      <w:r>
+                        <w:rPr>
+                          <w:color w:val="auto"/>
+                        </w:rPr>
+                        <w:fldChar w:fldCharType="end"/>
+                      </w:r>
+                      <w:r>
+                        <w:rPr>
+                          <w:color w:val="auto"/>
+                        </w:rPr>
+                        <w:t>: The KeY Verification Workflow</w:t>
+                      </w:r>
+                    </w:p>
+                  </w:txbxContent>
+                </v:textbox>
+                <w10:wrap type="square" anchorx="margin"/>
+              </v:shape>
+            </w:pict>
+          </mc:Fallback>
+        </mc:AlternateContent>
+      </w:r>
+    </w:p>
+    <w:p>
+      <w:pPr>
+        <w:rPr>
+          <w:lang w:val="en-GB"/>
+        </w:rPr>
+      </w:pPr>
+      <w:r>
+        <w:rPr>
+          <w:noProof/>
+          <w:lang w:val="en-GB"/>
+        </w:rPr>
+        <mc:AlternateContent>
+          <mc:Choice Requires="wps">
+            <w:drawing>
+              <wp:anchor distT="118745" distB="118745" distL="114300" distR="114300" simplePos="0" relativeHeight="251682816" behindDoc="0" locked="0" layoutInCell="0" allowOverlap="1" wp14:anchorId="6F75956F" wp14:editId="0CF2A4CF">
+                <wp:simplePos x="0" y="0"/>
+                <wp:positionH relativeFrom="margin">
+                  <wp:align>left</wp:align>
+                </wp:positionH>
+                <wp:positionV relativeFrom="paragraph">
+                  <wp:posOffset>115570</wp:posOffset>
+                </wp:positionV>
+                <wp:extent cx="2371725" cy="371475"/>
+                <wp:effectExtent l="0" t="0" r="0" b="0"/>
+                <wp:wrapSquare wrapText="bothSides"/>
+                <wp:docPr id="18" name="Text Box 2"/>
+                <wp:cNvGraphicFramePr>
+                  <a:graphicFrameLocks xmlns:a="http://schemas.openxmlformats.org/drawingml/2006/main"/>
+                </wp:cNvGraphicFramePr>
+                <a:graphic xmlns:a="http://schemas.openxmlformats.org/drawingml/2006/main">
+                  <a:graphicData uri="http://schemas.microsoft.com/office/word/2010/wordprocessingShape">
+                    <wps:wsp>
+                      <wps:cNvSpPr txBox="1">
+                        <a:spLocks noChangeArrowheads="1"/>
+                      </wps:cNvSpPr>
+                      <wps:spPr bwMode="auto">
+                        <a:xfrm>
+                          <a:off x="0" y="0"/>
+                          <a:ext cx="2371725" cy="371475"/>
+                        </a:xfrm>
+                        <a:prstGeom prst="rect">
+                          <a:avLst/>
+                        </a:prstGeom>
+                        <a:noFill/>
+                        <a:extLst>
+                          <a:ext uri="{53640926-AAD7-44D8-BBD7-CCE9431645EC}">
+                            <a14:shadowObscured xmlns:a14="http://schemas.microsoft.com/office/drawing/2010/main" val="1"/>
+                          </a:ext>
+                        </a:extLst>
+                      </wps:spPr>
+                      <wps:txbx>
+                        <w:txbxContent>
+                          <w:p>
+                            <w:pPr>
+                              <w:rPr>
+                                <w:sz w:val="16"/>
+                                <w:szCs w:val="16"/>
+                                <w:lang w:val="en-GB"/>
+                              </w:rPr>
+                            </w:pPr>
+                            <w:r>
+                              <w:rPr>
+                                <w:rFonts w:ascii="Century Schoolbook" w:eastAsia="Times New Roman" w:hAnsi="Century Schoolbook" w:cs="Times New Roman"/>
+                                <w:i/>
+                                <w:color w:val="7030A0"/>
+                                <w:sz w:val="16"/>
+                                <w:szCs w:val="16"/>
+                                <w:lang w:val="en-GB" w:eastAsia="en-GB"/>
+                              </w:rPr>
+                              <w:t>(Ahrendt, W., Beckert, B., Bubel, R., Hähnle, R. Schmitt, P., &amp; Ulbrich, M. (2016))</w:t>
+                            </w:r>
+                            <w:r>
+                              <w:rPr>
+                                <w:sz w:val="16"/>
+                                <w:szCs w:val="16"/>
+                                <w:lang w:val="en-GB"/>
+                              </w:rPr>
+                              <w:t>.</w:t>
+                            </w:r>
+                          </w:p>
+                          <w:p>
+                            <w:pPr>
+                              <w:pBdr>
+                                <w:left w:val="single" w:sz="12" w:space="9" w:color="5B9BD5" w:themeColor="accent1"/>
+                              </w:pBdr>
+                              <w:spacing w:after="0"/>
+                            </w:pPr>
+                          </w:p>
+                        </w:txbxContent>
+                      </wps:txbx>
+                      <wps:bodyPr rot="0" vert="horz" wrap="square" lIns="91440" tIns="45720" rIns="91440" bIns="45720" anchor="t" anchorCtr="0" upright="1">
+                        <a:noAutofit/>
+                      </wps:bodyPr>
+                    </wps:wsp>
+                  </a:graphicData>
+                </a:graphic>
+                <wp14:sizeRelH relativeFrom="margin">
+                  <wp14:pctWidth>0</wp14:pctWidth>
+                </wp14:sizeRelH>
+                <wp14:sizeRelV relativeFrom="page">
+                  <wp14:pctHeight>0</wp14:pctHeight>
+                </wp14:sizeRelV>
+              </wp:anchor>
+            </w:drawing>
+          </mc:Choice>
+          <mc:Fallback>
+            <w:pict>
+              <v:shape w14:anchorId="6F75956F" id="Text Box 2" o:spid="_x0000_s1027" type="#_x0000_t202" style="position:absolute;margin-left:0;margin-top:9.1pt;width:186.75pt;height:29.25pt;z-index:251682816;visibility:visible;mso-wrap-style:square;mso-width-percent:0;mso-height-percent:0;mso-wrap-distance-left:9pt;mso-wrap-distance-top:9.35pt;mso-wrap-distance-right:9pt;mso-wrap-distance-bottom:9.35pt;mso-position-horizontal:left;mso-position-horizontal-relative:margin;mso-position-vertical:absolute;mso-position-vertical-relative:text;mso-width-percent:0;mso-height-percent:0;mso-width-relative:margin;mso-height-relative:page;v-text-anchor:top" o:gfxdata="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" o:allowincell="f" filled="f" stroked="f">
+                <v:textbox>
+                  <w:txbxContent>
+                    <w:p>
+                      <w:pPr>
+                        <w:rPr>
+                          <w:sz w:val="16"/>
+                          <w:szCs w:val="16"/>
+                          <w:lang w:val="en-GB"/>
+                        </w:rPr>
+                      </w:pPr>
+                      <w:r>
+                        <w:rPr>
+                          <w:rFonts w:ascii="Century Schoolbook" w:eastAsia="Times New Roman" w:hAnsi="Century Schoolbook" w:cs="Times New Roman"/>
+                          <w:i/>
+                          <w:color w:val="7030A0"/>
+                          <w:sz w:val="16"/>
+                          <w:szCs w:val="16"/>
+                          <w:lang w:val="en-GB" w:eastAsia="en-GB"/>
+                        </w:rPr>
+                        <w:t>(Ahrendt, W., Beckert, B., Bubel, R., Hähnle, R. Schmitt, P., &amp; Ulbrich, M. (2016))</w:t>
+                      </w:r>
+                      <w:r>
+                        <w:rPr>
+                          <w:sz w:val="16"/>
+                          <w:szCs w:val="16"/>
+                          <w:lang w:val="en-GB"/>
+                        </w:rPr>
+                        <w:t>.</w:t>
+                      </w:r>
+                    </w:p>
+                    <w:p>
+                      <w:pPr>
+                        <w:pBdr>
+                          <w:left w:val="single" w:sz="12" w:space="9" w:color="5B9BD5" w:themeColor="accent1"/>
+                        </w:pBdr>
+                        <w:spacing w:after="0"/>
+                      </w:pPr>
+                    </w:p>
+                  </w:txbxContent>
+                </v:textbox>
+                <w10:wrap type="square" anchorx="margin"/>
+              </v:shape>
+            </w:pict>
+          </mc:Fallback>
+        </mc:AlternateContent>
       </w:r>
     </w:p>
     <w:p>
@@ -10257,112 +10539,13 @@
           <w:lang w:val="en-GB"/>
         </w:rPr>
       </w:pPr>
-      <w:r>
-        <w:rPr>
-          <w:rFonts w:ascii="Century Schoolbook" w:eastAsia="Times New Roman" w:hAnsi="Century Schoolbook" w:cs="Times New Roman"/>
-          <w:i/>
-          <w:color w:val="7030A0"/>
-          <w:sz w:val="16"/>
-          <w:szCs w:val="16"/>
-          <w:lang w:val="en-GB" w:eastAsia="en-GB"/>
-        </w:rPr>
-        <w:t>(Ahrendt, W., Beckert, B., Bubel, R., Hähnle, R. Schmitt, P., &amp; Ulbrich, M. (2016))</w:t>
-      </w:r>
-      <w:r>
-        <w:rPr>
-          <w:sz w:val="16"/>
-          <w:szCs w:val="16"/>
-          <w:lang w:val="en-GB"/>
-        </w:rPr>
-        <w:t>.</w:t>
-      </w:r>
-    </w:p>
-    <w:p>
-      <w:pPr>
-        <w:autoSpaceDE w:val="0"/>
-        <w:autoSpaceDN w:val="0"/>
-        <w:adjustRightInd w:val="0"/>
-        <w:spacing w:after="0" w:line="240" w:lineRule="auto"/>
-        <w:jc w:val="center"/>
-        <w:rPr>
-          <w:rFonts w:ascii="TdvspxCMR10" w:hAnsi="TdvspxCMR10" w:cs="TdvspxCMR10"/>
-          <w:sz w:val="16"/>
-          <w:szCs w:val="16"/>
-          <w:lang w:val="en-GB"/>
-        </w:rPr>
-      </w:pPr>
-    </w:p>
-    <w:p>
-      <w:pPr>
-        <w:rPr>
-          <w:lang w:val="en-GB"/>
-        </w:rPr>
-      </w:pPr>
-      <w:r>
-        <w:rPr>
-          <w:highlight w:val="yellow"/>
-          <w:lang w:val="en-GB"/>
-        </w:rPr>
-        <w:t>JML KeY version with Libraries</w:t>
-      </w:r>
-      <w:r>
-        <w:rPr>
-          <w:highlight w:val="yellow"/>
-          <w:lang w:val="en-GB"/>
-        </w:rPr>
-        <w:t xml:space="preserve"> – Chapter 7</w:t>
-      </w:r>
-      <w:r>
-        <w:rPr>
-          <w:lang w:val="en-GB"/>
-        </w:rPr>
-        <w:t xml:space="preserve"> </w:t>
-      </w:r>
-    </w:p>
-    <w:p>
-      <w:pPr>
-        <w:rPr>
-          <w:highlight w:val="yellow"/>
-          <w:lang w:val="en-GB"/>
-        </w:rPr>
-      </w:pPr>
-      <w:r>
-        <w:rPr>
-          <w:highlight w:val="yellow"/>
-          <w:lang w:val="en-GB"/>
-        </w:rPr>
-        <w:t>Quantifiers</w:t>
-      </w:r>
-      <w:r>
-        <w:rPr>
-          <w:highlight w:val="yellow"/>
-          <w:lang w:val="en-GB"/>
-        </w:rPr>
-        <w:t xml:space="preserve"> </w:t>
-      </w:r>
-    </w:p>
-    <w:p>
-      <w:pPr>
-        <w:rPr>
-          <w:lang w:val="en-GB"/>
-        </w:rPr>
-      </w:pPr>
-      <w:r>
-        <w:rPr>
-          <w:highlight w:val="yellow"/>
-          <w:lang w:val="en-GB"/>
-        </w:rPr>
-        <w:t>Sequences &amp; Sets</w:t>
-      </w:r>
-    </w:p>
-    <w:p>
-      <w:pPr>
-        <w:rPr>
-          <w:lang w:val="en-GB"/>
-        </w:rPr>
-      </w:pPr>
-      <w:bookmarkStart w:id="33" w:name="_GoBack"/>
-      <w:bookmarkEnd w:id="33"/>
+    </w:p>
+    <w:p>
+      <w:pPr>
+        <w:rPr>
+          <w:lang w:val="en-GB"/>
+        </w:rPr>
+      </w:pPr>
     </w:p>
     <w:p>
       <w:pPr>
@@ -10619,6 +10802,7 @@
           <w:sz w:val="18"/>
           <w:lang w:val="en-GB"/>
         </w:rPr>
+        <w:lastRenderedPageBreak/>
         <w:t>(</w:t>
       </w:r>
       <w:r>
@@ -10643,7 +10827,6 @@
         <w:rPr>
           <w:lang w:val="en-GB"/>
         </w:rPr>
-        <w:lastRenderedPageBreak/>
         <w:t xml:space="preserve"> Using the Design by Contract paradigm, KeY was built to support modular verification and in 2013, KeY 2.0 was released which allowed recursive method implementations to be modularly verified </w:t>
       </w:r>
       <w:r>
@@ -10682,15 +10865,13 @@
         <w:rPr>
           <w:lang w:val="en-GB"/>
         </w:rPr>
-        <w:t xml:space="preserve">The construction of proofs in KeY is done differently to most other deductive verifiers. Instead of using the popular Verification Condition Generation (VCG) technique, which uses weakest precondition calculus to transform a program into one single proof obligation formula to then be discharged using a general purpose theorem , it uses the symbolic execution technique. This technique axiomatizes the program logic into a sequent calculus, written in a taclet language, to determine the final state constraints for each possible branch in the program, which are then evaluated by the provers </w:t>
-      </w:r>
-      <w:r>
-        <w:rPr>
-          <w:color w:val="7030A0"/>
-          <w:sz w:val="18"/>
-          <w:lang w:val="en-GB"/>
-        </w:rPr>
-        <w:t>(</w:t>
+        <w:t xml:space="preserve">Java Dynamic Logic is the basis of the KeY logic system. </w:t>
+      </w:r>
+      <w:r>
+        <w:rPr>
+          <w:lang w:val="en-GB"/>
+        </w:rPr>
+        <w:t xml:space="preserve">The syntax of JavaDL extended first-order logic with program variables and program modalities </w:t>
       </w:r>
       <w:r>
         <w:rPr>
@@ -10701,20 +10882,133 @@
           <w:szCs w:val="20"/>
           <w:lang w:val="en-GB" w:eastAsia="en-GB"/>
         </w:rPr>
-        <w:t>Burns, D., Mostowski, W. &amp; Ulbrich, M. (2015))</w:t>
-      </w:r>
-      <w:r>
-        <w:rPr>
-          <w:lang w:val="en-GB"/>
-        </w:rPr>
-        <w:t xml:space="preserve">. </w:t>
-      </w:r>
-      <w:r>
-        <w:rPr>
-          <w:i/>
-          <w:lang w:val="en-GB"/>
-        </w:rPr>
-        <w:t>‘</w:t>
+        <w:t>(Ahrendt, W., Beckert, B., Bubel, R., Hähnle, R. Schmitt, P., &amp; Ulbrich, M. (2016))</w:t>
+      </w:r>
+      <w:r>
+        <w:rPr>
+          <w:lang w:val="en-GB"/>
+        </w:rPr>
+        <w:t>,  and was</w:t>
+      </w:r>
+      <w:r>
+        <w:rPr>
+          <w:lang w:val="en-GB"/>
+        </w:rPr>
+        <w:t xml:space="preserve"> designed to match the Java type system to reduce the learning curve required when using the tool.</w:t>
+      </w:r>
+      <w:r>
+        <w:rPr>
+          <w:lang w:val="en-GB"/>
+        </w:rPr>
+        <w:t xml:space="preserve"> JavaDL evaluates formulas in a Kripke structure, a collection of first-order structures, which is typically used for model checking as opposed to deductive verification. This structure defines the state space assigned to program, representing the variables and their values as states. A valid path could then be an infinite sequence of states for which a formula can hold. </w:t>
+      </w:r>
+      <w:r>
+        <w:rPr>
+          <w:highlight w:val="yellow"/>
+          <w:lang w:val="en-GB"/>
+        </w:rPr>
+        <w:t xml:space="preserve">Safety and </w:t>
+      </w:r>
+      <w:r>
+        <w:rPr>
+          <w:highlight w:val="yellow"/>
+          <w:lang w:val="en-GB"/>
+        </w:rPr>
+        <w:t>l</w:t>
+      </w:r>
+      <w:r>
+        <w:rPr>
+          <w:highlight w:val="yellow"/>
+          <w:lang w:val="en-GB"/>
+        </w:rPr>
+        <w:t>iveness</w:t>
+      </w:r>
+      <w:r>
+        <w:rPr>
+          <w:lang w:val="en-GB"/>
+        </w:rPr>
+        <w:t xml:space="preserve"> are two crucial aspects of a Kripke structure ensuring the model functions correctly, with </w:t>
+      </w:r>
+      <w:r>
+        <w:rPr>
+          <w:highlight w:val="yellow"/>
+          <w:lang w:val="en-GB"/>
+        </w:rPr>
+        <w:t>deadlock-freedom</w:t>
+      </w:r>
+      <w:r>
+        <w:rPr>
+          <w:lang w:val="en-GB"/>
+        </w:rPr>
+        <w:t xml:space="preserve"> also ideal.</w:t>
+      </w:r>
+    </w:p>
+    <w:p>
+      <w:pPr>
+        <w:rPr>
+          <w:lang w:val="en-GB"/>
+        </w:rPr>
+      </w:pPr>
+      <w:r>
+        <w:rPr>
+          <w:lang w:val="en-GB"/>
+        </w:rPr>
+        <w:t>JavaDL</w:t>
+      </w:r>
+      <w:r>
+        <w:rPr>
+          <w:lang w:val="en-GB"/>
+        </w:rPr>
+        <w:t xml:space="preserve"> uses parameterised modal operators (p) and [p], where p can be any sequence of legal Java statements which refer to the final state of program p, with (p)</w:t>
+      </w:r>
+      <w:r>
+        <w:rPr>
+          <w:rFonts w:ascii="Calibri" w:hAnsi="Calibri" w:cs="Calibri"/>
+          <w:lang w:val="en-GB"/>
+        </w:rPr>
+        <w:t>ɸ expressing that the program p terminates in a state which ɸ holds and [p]ɸ expressing that p does not demand termination but it if did then ɸ holds.</w:t>
+      </w:r>
+      <w:r>
+        <w:rPr>
+          <w:rFonts w:ascii="Calibri" w:hAnsi="Calibri" w:cs="Calibri"/>
+          <w:lang w:val="en-GB"/>
+        </w:rPr>
+        <w:t xml:space="preserve"> Another type of modal operator, called</w:t>
+      </w:r>
+      <w:r>
+        <w:rPr>
+          <w:rFonts w:ascii="Calibri" w:hAnsi="Calibri" w:cs="Calibri"/>
+          <w:lang w:val="en-GB"/>
+        </w:rPr>
+        <w:t xml:space="preserve"> ‘updates’,</w:t>
+      </w:r>
+      <w:r>
+        <w:rPr>
+          <w:rFonts w:ascii="Calibri" w:hAnsi="Calibri" w:cs="Calibri"/>
+          <w:lang w:val="en-GB"/>
+        </w:rPr>
+        <w:t xml:space="preserve"> </w:t>
+      </w:r>
+      <w:r>
+        <w:rPr>
+          <w:rFonts w:ascii="Calibri" w:hAnsi="Calibri" w:cs="Calibri"/>
+          <w:lang w:val="en-GB"/>
+        </w:rPr>
+        <w:t>describes program</w:t>
+      </w:r>
+      <w:r>
+        <w:rPr>
+          <w:rFonts w:ascii="Calibri" w:hAnsi="Calibri" w:cs="Calibri"/>
+          <w:lang w:val="en-GB"/>
+        </w:rPr>
+        <w:t xml:space="preserve"> state</w:t>
+      </w:r>
+      <w:r>
+        <w:rPr>
+          <w:rFonts w:ascii="Calibri" w:hAnsi="Calibri" w:cs="Calibri"/>
+          <w:lang w:val="en-GB"/>
+        </w:rPr>
+        <w:t xml:space="preserve"> transitions that are stated as ‘</w:t>
       </w:r>
       <w:r>
         <w:rPr>
@@ -10722,10 +11016,18 @@
           <w:color w:val="00B050"/>
           <w:lang w:val="en-GB"/>
         </w:rPr>
-        <w:t xml:space="preserve">This process was used as it provided more feedback to the user since the formulae are more human-readable and allows for the debugging of said program’ </w:t>
-      </w:r>
-      <w:r>
-        <w:rPr>
+        <w:t>simple function updates corresponding to assignments in an imperative programming language, which in turn can be composed sequentially and used to form parallel or quantified updates</w:t>
+      </w:r>
+      <w:r>
+        <w:rPr>
+          <w:i/>
+          <w:lang w:val="en-GB"/>
+        </w:rPr>
+        <w:t xml:space="preserve">’ </w:t>
+      </w:r>
+      <w:r>
+        <w:rPr>
+          <w:i/>
           <w:color w:val="7030A0"/>
           <w:sz w:val="18"/>
           <w:lang w:val="en-GB"/>
@@ -10741,43 +11043,96 @@
           <w:szCs w:val="20"/>
           <w:lang w:val="en-GB" w:eastAsia="en-GB"/>
         </w:rPr>
-        <w:t>Burns, D., Mostowski, W. &amp; Ulbrich, M. (2015))</w:t>
-      </w:r>
-      <w:r>
-        <w:rPr>
-          <w:lang w:val="en-GB"/>
-        </w:rPr>
-        <w:t>.</w:t>
-      </w:r>
-      <w:r>
-        <w:rPr>
-          <w:color w:val="00B050"/>
-          <w:lang w:val="en-GB"/>
-        </w:rPr>
-        <w:t xml:space="preserve"> ‘</w:t>
-      </w:r>
-      <w:r>
-        <w:rPr>
+        <w:t>Ahrendt, W., Beckert, B., Hähnle, R., Rümmer, P. &amp; Schmitt (2007))</w:t>
+      </w:r>
+      <w:r>
+        <w:rPr>
+          <w:rFonts w:ascii="Century Schoolbook" w:eastAsia="Times New Roman" w:hAnsi="Century Schoolbook" w:cs="Times New Roman"/>
           <w:i/>
-          <w:color w:val="00B050"/>
-          <w:lang w:val="en-GB"/>
-        </w:rPr>
-        <w:t>Taclets are a concise description of rules that specify the logical content, context and pragmatics of its application</w:t>
-      </w:r>
-      <w:r>
-        <w:rPr>
-          <w:lang w:val="en-GB"/>
-        </w:rPr>
-        <w:t xml:space="preserve">’ </w:t>
-      </w:r>
-      <w:r>
-        <w:rPr>
-          <w:i/>
-          <w:color w:val="7030A0"/>
-          <w:sz w:val="18"/>
-          <w:lang w:val="en-GB"/>
-        </w:rPr>
-        <w:t>(</w:t>
+          <w:sz w:val="20"/>
+          <w:szCs w:val="20"/>
+          <w:lang w:val="en-GB" w:eastAsia="en-GB"/>
+        </w:rPr>
+        <w:t xml:space="preserve">. </w:t>
+      </w:r>
+      <w:r>
+        <w:rPr>
+          <w:lang w:val="en-GB"/>
+        </w:rPr>
+        <w:t>These updates always terminate and never have any side effects, only showing what state transition has occurred for the current path. V</w:t>
+      </w:r>
+      <w:r>
+        <w:rPr>
+          <w:lang w:val="en-GB"/>
+        </w:rPr>
+        <w:t>erification calculus</w:t>
+      </w:r>
+      <w:r>
+        <w:rPr>
+          <w:lang w:val="en-GB"/>
+        </w:rPr>
+        <w:t xml:space="preserve"> </w:t>
+      </w:r>
+      <w:r>
+        <w:rPr>
+          <w:lang w:val="en-GB"/>
+        </w:rPr>
+        <w:t xml:space="preserve">transforms </w:t>
+      </w:r>
+      <w:r>
+        <w:rPr>
+          <w:lang w:val="en-GB"/>
+        </w:rPr>
+        <w:t xml:space="preserve">Java </w:t>
+      </w:r>
+      <w:r>
+        <w:rPr>
+          <w:lang w:val="en-GB"/>
+        </w:rPr>
+        <w:t xml:space="preserve">programs into </w:t>
+      </w:r>
+      <w:r>
+        <w:rPr>
+          <w:lang w:val="en-GB"/>
+        </w:rPr>
+        <w:t>these ‘</w:t>
+      </w:r>
+      <w:r>
+        <w:rPr>
+          <w:lang w:val="en-GB"/>
+        </w:rPr>
+        <w:t>updates</w:t>
+      </w:r>
+      <w:r>
+        <w:rPr>
+          <w:lang w:val="en-GB"/>
+        </w:rPr>
+        <w:t>’</w:t>
+      </w:r>
+      <w:r>
+        <w:rPr>
+          <w:lang w:val="en-GB"/>
+        </w:rPr>
+        <w:t xml:space="preserve"> with the KeY tool simplifying them to apply to formulas.</w:t>
+      </w:r>
+      <w:r>
+        <w:rPr>
+          <w:lang w:val="en-GB"/>
+        </w:rPr>
+        <w:t xml:space="preserve"> However, as JavaDL uses first-order arithmetic when determining validity of a path, it results in the JavaDL logic never being both </w:t>
+      </w:r>
+      <w:r>
+        <w:rPr>
+          <w:highlight w:val="yellow"/>
+          <w:lang w:val="en-GB"/>
+        </w:rPr>
+        <w:t>sound and complete</w:t>
+      </w:r>
+      <w:r>
+        <w:rPr>
+          <w:lang w:val="en-GB"/>
+        </w:rPr>
+        <w:t xml:space="preserve"> due to this arithmetic being incomplete </w:t>
       </w:r>
       <w:r>
         <w:rPr>
@@ -10788,336 +11143,284 @@
           <w:szCs w:val="20"/>
           <w:lang w:val="en-GB" w:eastAsia="en-GB"/>
         </w:rPr>
-        <w:t>Ahrendt, W., Beckert, B., Hähnle, R., Rümmer, P. &amp; Schmitt (2007))</w:t>
+        <w:t>(Ahrendt, W., Beckert, B., Bubel, R., Hähnle, R. Schmitt, P., &amp; Ulbrich, M. (2016))</w:t>
+      </w:r>
+      <w:r>
+        <w:rPr>
+          <w:lang w:val="en-GB"/>
+        </w:rPr>
+        <w:t>.</w:t>
+      </w:r>
+      <w:r>
+        <w:rPr>
+          <w:lang w:val="en-GB"/>
+        </w:rPr>
+        <w:t xml:space="preserve"> Relative completeness, however, is possible meaning all proofs are capable of being proven with the exception of some proofs that require specific first-order arithmetic operations that are not covered.</w:t>
+      </w:r>
+    </w:p>
+    <w:p>
+      <w:pPr>
+        <w:rPr>
+          <w:lang w:val="en-GB"/>
+        </w:rPr>
+      </w:pPr>
+      <w:r>
+        <w:rPr>
+          <w:lang w:val="en-GB"/>
+        </w:rPr>
+        <w:t xml:space="preserve">The construction of proofs in KeY is done differently to most other deductive verifiers. Instead of using the popular Verification Condition Generation (VCG) technique, which uses weakest precondition calculus to transform a program into one single proof obligation formula to then be discharged using a general purpose theorem , it uses the symbolic execution technique. This technique axiomatizes the program logic into a sequent calculus, written in a taclet language, to determine the final state constraints for each possible branch in the program, which are then evaluated by the provers </w:t>
+      </w:r>
+      <w:r>
+        <w:rPr>
+          <w:color w:val="7030A0"/>
+          <w:sz w:val="18"/>
+          <w:lang w:val="en-GB"/>
+        </w:rPr>
+        <w:t>(</w:t>
       </w:r>
       <w:r>
         <w:rPr>
           <w:rFonts w:ascii="Century Schoolbook" w:eastAsia="Times New Roman" w:hAnsi="Century Schoolbook" w:cs="Times New Roman"/>
           <w:i/>
-          <w:sz w:val="20"/>
+          <w:color w:val="7030A0"/>
+          <w:sz w:val="16"/>
           <w:szCs w:val="20"/>
           <w:lang w:val="en-GB" w:eastAsia="en-GB"/>
         </w:rPr>
+        <w:t>Burns, D., Mostowski, W. &amp; Ulbrich, M. (2015))</w:t>
+      </w:r>
+      <w:r>
+        <w:rPr>
+          <w:lang w:val="en-GB"/>
+        </w:rPr>
         <w:t xml:space="preserve">. </w:t>
       </w:r>
       <w:r>
         <w:rPr>
+          <w:i/>
+          <w:lang w:val="en-GB"/>
+        </w:rPr>
+        <w:t>‘</w:t>
+      </w:r>
+      <w:r>
+        <w:rPr>
+          <w:i/>
+          <w:color w:val="00B050"/>
+          <w:lang w:val="en-GB"/>
+        </w:rPr>
+        <w:t xml:space="preserve">This process was used as it provided more feedback to the user since the formulae are more human-readable and allows for the debugging of said program’ </w:t>
+      </w:r>
+      <w:r>
+        <w:rPr>
+          <w:color w:val="7030A0"/>
+          <w:sz w:val="18"/>
+          <w:lang w:val="en-GB"/>
+        </w:rPr>
+        <w:t>(</w:t>
+      </w:r>
+      <w:r>
+        <w:rPr>
+          <w:rFonts w:ascii="Century Schoolbook" w:eastAsia="Times New Roman" w:hAnsi="Century Schoolbook" w:cs="Times New Roman"/>
+          <w:i/>
+          <w:color w:val="7030A0"/>
+          <w:sz w:val="16"/>
+          <w:szCs w:val="20"/>
+          <w:lang w:val="en-GB" w:eastAsia="en-GB"/>
+        </w:rPr>
+        <w:t>Burns, D., Mostowski, W. &amp; Ulbrich, M. (2015))</w:t>
+      </w:r>
+      <w:r>
+        <w:rPr>
+          <w:lang w:val="en-GB"/>
+        </w:rPr>
+        <w:t>.</w:t>
+      </w:r>
+      <w:r>
+        <w:rPr>
+          <w:color w:val="00B050"/>
+          <w:lang w:val="en-GB"/>
+        </w:rPr>
+        <w:t xml:space="preserve"> ‘</w:t>
+      </w:r>
+      <w:r>
+        <w:rPr>
+          <w:i/>
+          <w:color w:val="00B050"/>
+          <w:lang w:val="en-GB"/>
+        </w:rPr>
+        <w:t>Taclets are a concise description of rules that specify the logical content, context and pragmatics of its application</w:t>
+      </w:r>
+      <w:r>
+        <w:rPr>
+          <w:lang w:val="en-GB"/>
+        </w:rPr>
+        <w:t xml:space="preserve">’ </w:t>
+      </w:r>
+      <w:r>
+        <w:rPr>
+          <w:i/>
+          <w:color w:val="7030A0"/>
+          <w:sz w:val="18"/>
+          <w:lang w:val="en-GB"/>
+        </w:rPr>
+        <w:t>(</w:t>
+      </w:r>
+      <w:r>
+        <w:rPr>
+          <w:rFonts w:ascii="Century Schoolbook" w:eastAsia="Times New Roman" w:hAnsi="Century Schoolbook" w:cs="Times New Roman"/>
+          <w:i/>
+          <w:color w:val="7030A0"/>
+          <w:sz w:val="16"/>
+          <w:szCs w:val="20"/>
+          <w:lang w:val="en-GB" w:eastAsia="en-GB"/>
+        </w:rPr>
+        <w:t>Ahrendt, W., Beckert, B., Hähnle, R., Rümmer, P. &amp; Schmitt (2007))</w:t>
+      </w:r>
+      <w:r>
+        <w:rPr>
+          <w:rFonts w:ascii="Century Schoolbook" w:eastAsia="Times New Roman" w:hAnsi="Century Schoolbook" w:cs="Times New Roman"/>
+          <w:i/>
+          <w:sz w:val="20"/>
+          <w:szCs w:val="20"/>
+          <w:lang w:val="en-GB" w:eastAsia="en-GB"/>
+        </w:rPr>
+        <w:t xml:space="preserve">. </w:t>
+      </w:r>
+      <w:r>
+        <w:rPr>
           <w:lang w:val="en-GB"/>
         </w:rPr>
         <w:t xml:space="preserve">To perform this technique the statements of the program are expanded into simpler equivalent expressions, a process called unfolding that provides syntactic updates, and continues this process until all statements can no longer be simplified. Local variables are added to the expressions to hold intermediate computation results and then case distinctions are developed based on possible scenarios that could occur with the statement. </w:t>
       </w:r>
-    </w:p>
-    <w:p>
-      <w:pPr>
-        <w:pStyle w:val="ListParagraph"/>
-        <w:numPr>
-          <w:ilvl w:val="0"/>
-          <w:numId w:val="11"/>
-        </w:numPr>
-        <w:pBdr>
-          <w:top w:val="single" w:sz="4" w:space="1" w:color="auto"/>
-          <w:left w:val="single" w:sz="4" w:space="4" w:color="auto"/>
-          <w:bottom w:val="single" w:sz="4" w:space="1" w:color="auto"/>
-          <w:right w:val="single" w:sz="4" w:space="4" w:color="auto"/>
-        </w:pBdr>
-        <w:autoSpaceDE w:val="0"/>
-        <w:autoSpaceDN w:val="0"/>
-        <w:adjustRightInd w:val="0"/>
-        <w:spacing w:after="0" w:line="240" w:lineRule="auto"/>
-        <w:rPr>
-          <w:rFonts w:ascii="MpvyyfLMMono10-Regular" w:hAnsi="MpvyyfLMMono10-Regular" w:cs="MpvyyfLMMono10-Regular"/>
-          <w:sz w:val="20"/>
-          <w:szCs w:val="20"/>
-          <w:lang w:val="en-GB"/>
-        </w:rPr>
-      </w:pPr>
-      <w:r>
-        <w:rPr>
-          <w:rFonts w:ascii="MpvyyfLMMono10-Regular" w:hAnsi="MpvyyfLMMono10-Regular" w:cs="MpvyyfLMMono10-Regular"/>
-          <w:sz w:val="20"/>
-          <w:szCs w:val="20"/>
-          <w:lang w:val="en-GB"/>
-        </w:rPr>
-        <w:t>o.next.prev=o;</w:t>
-      </w:r>
-      <w:r>
-        <w:rPr>
-          <w:rFonts w:ascii="MtxlvcCMSY10" w:hAnsi="MtxlvcCMSY10" w:cs="MtxlvcCMSY10"/>
-          <w:sz w:val="20"/>
-          <w:szCs w:val="20"/>
-          <w:lang w:val="en-GB"/>
-        </w:rPr>
-        <w:t>i</w:t>
-      </w:r>
-      <w:r>
-        <w:rPr>
-          <w:rFonts w:ascii="MpvyyfLMMono10-Regular" w:hAnsi="MpvyyfLMMono10-Regular" w:cs="MpvyyfLMMono10-Regular"/>
-          <w:sz w:val="20"/>
-          <w:szCs w:val="20"/>
-          <w:lang w:val="en-GB"/>
-        </w:rPr>
-        <w:t xml:space="preserve">o.next.prev </w:t>
-      </w:r>
-      <w:r>
-        <w:rPr>
-          <w:rFonts w:ascii="YsyrjhCMMI10" w:hAnsi="YsyrjhCMMI10" w:cs="YsyrjhCMMI10"/>
-          <w:sz w:val="20"/>
-          <w:szCs w:val="20"/>
-          <w:lang w:val="en-GB"/>
-        </w:rPr>
-        <w:t>:</w:t>
-      </w:r>
-      <w:r>
-        <w:rPr>
-          <w:rFonts w:ascii="TdvspxCMR10" w:hAnsi="TdvspxCMR10" w:cs="TdvspxCMR10"/>
-          <w:sz w:val="20"/>
-          <w:szCs w:val="20"/>
-          <w:lang w:val="en-GB"/>
-        </w:rPr>
-        <w:t xml:space="preserve">= </w:t>
-      </w:r>
-      <w:r>
-        <w:rPr>
-          <w:rFonts w:ascii="MpvyyfLMMono10-Regular" w:hAnsi="MpvyyfLMMono10-Regular" w:cs="MpvyyfLMMono10-Regular"/>
-          <w:sz w:val="20"/>
-          <w:szCs w:val="20"/>
-          <w:lang w:val="en-GB"/>
-        </w:rPr>
-        <w:t>o</w:t>
-      </w:r>
-    </w:p>
-    <w:p>
-      <w:pPr>
-        <w:pStyle w:val="ListParagraph"/>
-        <w:autoSpaceDE w:val="0"/>
-        <w:autoSpaceDN w:val="0"/>
-        <w:adjustRightInd w:val="0"/>
-        <w:spacing w:after="0" w:line="240" w:lineRule="auto"/>
-        <w:rPr>
-          <w:rFonts w:ascii="MpvyyfLMMono10-Regular" w:hAnsi="MpvyyfLMMono10-Regular" w:cs="MpvyyfLMMono10-Regular"/>
-          <w:sz w:val="20"/>
-          <w:szCs w:val="20"/>
-          <w:lang w:val="en-GB"/>
-        </w:rPr>
-      </w:pPr>
-    </w:p>
-    <w:p>
-      <w:pPr>
-        <w:pStyle w:val="ListParagraph"/>
-        <w:numPr>
-          <w:ilvl w:val="0"/>
-          <w:numId w:val="11"/>
-        </w:numPr>
-        <w:pBdr>
-          <w:top w:val="single" w:sz="4" w:space="1" w:color="auto"/>
-          <w:left w:val="single" w:sz="4" w:space="4" w:color="auto"/>
-          <w:bottom w:val="single" w:sz="4" w:space="1" w:color="auto"/>
-          <w:right w:val="single" w:sz="4" w:space="4" w:color="auto"/>
-        </w:pBdr>
-        <w:autoSpaceDE w:val="0"/>
-        <w:autoSpaceDN w:val="0"/>
-        <w:adjustRightInd w:val="0"/>
-        <w:spacing w:after="0" w:line="240" w:lineRule="auto"/>
-        <w:rPr>
-          <w:rFonts w:ascii="TdvspxCMR10" w:hAnsi="TdvspxCMR10" w:cs="TdvspxCMR10"/>
-          <w:sz w:val="20"/>
-          <w:szCs w:val="20"/>
-          <w:lang w:val="en-GB"/>
-        </w:rPr>
-      </w:pPr>
-      <w:r>
-        <w:rPr>
-          <w:rFonts w:ascii="MpvyyfLMMono10-Regular" w:hAnsi="MpvyyfLMMono10-Regular" w:cs="MpvyyfLMMono10-Regular"/>
-          <w:sz w:val="20"/>
-          <w:szCs w:val="20"/>
-          <w:lang w:val="en-GB"/>
-        </w:rPr>
-        <w:t>&lt;ListEl v; v=o.next; v.prev=o;</w:t>
-      </w:r>
-      <w:r>
-        <w:rPr>
-          <w:rFonts w:ascii="MtxlvcCMSY10" w:hAnsi="MtxlvcCMSY10" w:cs="MtxlvcCMSY10"/>
-          <w:sz w:val="20"/>
-          <w:szCs w:val="20"/>
-          <w:lang w:val="en-GB"/>
-        </w:rPr>
-        <w:t xml:space="preserve">&gt; </w:t>
-      </w:r>
-      <w:r>
-        <w:rPr>
-          <w:rFonts w:ascii="MpvyyfLMMono10-Regular" w:hAnsi="MpvyyfLMMono10-Regular" w:cs="MpvyyfLMMono10-Regular"/>
-          <w:sz w:val="20"/>
-          <w:szCs w:val="20"/>
-          <w:lang w:val="en-GB"/>
-        </w:rPr>
-        <w:t xml:space="preserve">o.next.prev </w:t>
-      </w:r>
-      <w:r>
-        <w:rPr>
-          <w:rFonts w:ascii="YsyrjhCMMI10" w:hAnsi="YsyrjhCMMI10" w:cs="YsyrjhCMMI10"/>
-          <w:sz w:val="20"/>
-          <w:szCs w:val="20"/>
-          <w:lang w:val="en-GB"/>
-        </w:rPr>
-        <w:t>:</w:t>
-      </w:r>
-      <w:r>
-        <w:rPr>
-          <w:rFonts w:ascii="TdvspxCMR10" w:hAnsi="TdvspxCMR10" w:cs="TdvspxCMR10"/>
-          <w:sz w:val="20"/>
-          <w:szCs w:val="20"/>
-          <w:lang w:val="en-GB"/>
-        </w:rPr>
-        <w:t xml:space="preserve">= </w:t>
-      </w:r>
-      <w:r>
-        <w:rPr>
-          <w:rFonts w:ascii="MpvyyfLMMono10-Regular" w:hAnsi="MpvyyfLMMono10-Regular" w:cs="MpvyyfLMMono10-Regular"/>
-          <w:sz w:val="20"/>
-          <w:szCs w:val="20"/>
-          <w:lang w:val="en-GB"/>
-        </w:rPr>
-        <w:t xml:space="preserve">o </w:t>
-      </w:r>
-    </w:p>
-    <w:p>
-      <w:pPr>
-        <w:pStyle w:val="ListParagraph"/>
-        <w:autoSpaceDE w:val="0"/>
-        <w:autoSpaceDN w:val="0"/>
-        <w:adjustRightInd w:val="0"/>
-        <w:spacing w:after="0" w:line="240" w:lineRule="auto"/>
-        <w:rPr>
-          <w:rFonts w:ascii="TdvspxCMR10" w:hAnsi="TdvspxCMR10" w:cs="TdvspxCMR10"/>
-          <w:sz w:val="20"/>
-          <w:szCs w:val="20"/>
-          <w:lang w:val="en-GB"/>
-        </w:rPr>
-      </w:pPr>
-    </w:p>
-    <w:p>
-      <w:pPr>
-        <w:pStyle w:val="ListParagraph"/>
-        <w:numPr>
-          <w:ilvl w:val="0"/>
-          <w:numId w:val="11"/>
-        </w:numPr>
-        <w:pBdr>
-          <w:top w:val="single" w:sz="4" w:space="1" w:color="auto"/>
-          <w:left w:val="single" w:sz="4" w:space="4" w:color="auto"/>
-          <w:bottom w:val="single" w:sz="4" w:space="1" w:color="auto"/>
-          <w:right w:val="single" w:sz="4" w:space="4" w:color="auto"/>
-        </w:pBdr>
-        <w:autoSpaceDE w:val="0"/>
-        <w:autoSpaceDN w:val="0"/>
-        <w:adjustRightInd w:val="0"/>
-        <w:spacing w:after="0" w:line="240" w:lineRule="auto"/>
-        <w:rPr>
-          <w:rFonts w:ascii="MtxlvcCMSY10" w:hAnsi="MtxlvcCMSY10" w:cs="MtxlvcCMSY10"/>
-          <w:sz w:val="20"/>
-          <w:szCs w:val="20"/>
-          <w:lang w:val="en-GB"/>
-        </w:rPr>
-      </w:pPr>
-      <w:r>
-        <w:rPr>
-          <w:rFonts w:ascii="MpvyyfLMMono10-Regular" w:hAnsi="MpvyyfLMMono10-Regular" w:cs="MpvyyfLMMono10-Regular"/>
-          <w:sz w:val="20"/>
-          <w:szCs w:val="20"/>
-          <w:lang w:val="en-GB"/>
-        </w:rPr>
-        <w:t xml:space="preserve">o </w:t>
-      </w:r>
-      <w:r>
-        <w:rPr>
-          <w:rFonts w:ascii="MtxlvcCMSY10" w:hAnsi="MtxlvcCMSY10" w:cs="MtxlvcCMSY10"/>
-          <w:sz w:val="20"/>
-          <w:szCs w:val="20"/>
-          <w:lang w:val="en-GB"/>
-        </w:rPr>
-        <w:t xml:space="preserve">!= null </w:t>
-      </w:r>
-      <w:r>
-        <w:rPr>
-          <w:lang w:val="en-GB"/>
-        </w:rPr>
-        <w:sym w:font="Wingdings" w:char="F0E8"/>
-      </w:r>
-      <w:r>
-        <w:rPr>
-          <w:rFonts w:ascii="MtxlvcCMSY10" w:hAnsi="MtxlvcCMSY10" w:cs="MtxlvcCMSY10"/>
-          <w:sz w:val="20"/>
-          <w:szCs w:val="20"/>
-          <w:lang w:val="en-GB"/>
-        </w:rPr>
-        <w:t xml:space="preserve"> {v := o.next} &lt;v.prev=o;&gt; o.next.prev = o </w:t>
-      </w:r>
-    </w:p>
-    <w:p>
-      <w:pPr>
-        <w:pStyle w:val="ListParagraph"/>
-        <w:numPr>
-          <w:ilvl w:val="0"/>
-          <w:numId w:val="11"/>
-        </w:numPr>
-        <w:pBdr>
-          <w:top w:val="single" w:sz="4" w:space="1" w:color="auto"/>
-          <w:left w:val="single" w:sz="4" w:space="4" w:color="auto"/>
-          <w:bottom w:val="single" w:sz="4" w:space="1" w:color="auto"/>
-          <w:right w:val="single" w:sz="4" w:space="4" w:color="auto"/>
-        </w:pBdr>
-        <w:autoSpaceDE w:val="0"/>
-        <w:autoSpaceDN w:val="0"/>
-        <w:adjustRightInd w:val="0"/>
-        <w:spacing w:after="0" w:line="240" w:lineRule="auto"/>
-        <w:rPr>
-          <w:rFonts w:ascii="MtxlvcCMSY10" w:hAnsi="MtxlvcCMSY10" w:cs="MtxlvcCMSY10"/>
-          <w:sz w:val="20"/>
-          <w:szCs w:val="20"/>
-          <w:lang w:val="en-GB"/>
-        </w:rPr>
-      </w:pPr>
-      <w:r>
-        <w:rPr>
-          <w:rFonts w:ascii="MpvyyfLMMono10-Regular" w:hAnsi="MpvyyfLMMono10-Regular" w:cs="MpvyyfLMMono10-Regular"/>
-          <w:sz w:val="20"/>
-          <w:szCs w:val="20"/>
-          <w:lang w:val="en-GB"/>
-        </w:rPr>
-        <w:t xml:space="preserve">o </w:t>
-      </w:r>
-      <w:r>
-        <w:rPr>
-          <w:rFonts w:ascii="MtxlvcCMSY10" w:hAnsi="MtxlvcCMSY10" w:cs="MtxlvcCMSY10"/>
-          <w:sz w:val="20"/>
-          <w:szCs w:val="20"/>
-          <w:lang w:val="en-GB"/>
-        </w:rPr>
-        <w:t xml:space="preserve">== null </w:t>
-      </w:r>
-      <w:r>
-        <w:rPr>
-          <w:lang w:val="en-GB"/>
-        </w:rPr>
-        <w:sym w:font="Wingdings" w:char="F0E8"/>
-      </w:r>
-      <w:r>
-        <w:rPr>
-          <w:rFonts w:ascii="MtxlvcCMSY10" w:hAnsi="MtxlvcCMSY10" w:cs="MtxlvcCMSY10"/>
-          <w:sz w:val="20"/>
-          <w:szCs w:val="20"/>
-          <w:lang w:val="en-GB"/>
-        </w:rPr>
-        <w:t xml:space="preserve"> {throw new NullPointerException();&gt; o.next.prev = o </w:t>
-      </w:r>
-    </w:p>
-    <w:p>
-      <w:pPr>
+      <w:r>
+        <w:rPr>
+          <w:lang w:val="en-GB"/>
+        </w:rPr>
+        <w:br w:type="page"/>
+      </w:r>
+    </w:p>
+    <w:p>
+      <w:pPr>
+        <w:keepNext/>
         <w:autoSpaceDE w:val="0"/>
         <w:autoSpaceDN w:val="0"/>
         <w:adjustRightInd w:val="0"/>
         <w:spacing w:after="0" w:line="240" w:lineRule="auto"/>
         <w:jc w:val="center"/>
+      </w:pPr>
+      <w:r>
+        <w:rPr>
+          <w:rFonts w:ascii="Century Schoolbook" w:eastAsia="Times New Roman" w:hAnsi="Century Schoolbook" w:cs="Times New Roman"/>
+          <w:i/>
+          <w:noProof/>
+          <w:color w:val="7030A0"/>
+          <w:sz w:val="16"/>
+          <w:szCs w:val="20"/>
+          <w:lang w:val="en-GB" w:eastAsia="en-GB"/>
+        </w:rPr>
+        <w:lastRenderedPageBreak/>
+        <w:drawing>
+          <wp:inline distT="0" distB="0" distL="0" distR="0">
+            <wp:extent cx="5372100" cy="1095375"/>
+            <wp:effectExtent l="0" t="0" r="0" b="9525"/>
+            <wp:docPr id="4" name="Picture 4"/>
+            <wp:cNvGraphicFramePr>
+              <a:graphicFrameLocks xmlns:a="http://schemas.openxmlformats.org/drawingml/2006/main" noChangeAspect="1"/>
+            </wp:cNvGraphicFramePr>
+            <a:graphic xmlns:a="http://schemas.openxmlformats.org/drawingml/2006/main">
+              <a:graphicData uri="http://schemas.openxmlformats.org/drawingml/2006/picture">
+                <pic:pic xmlns:pic="http://schemas.openxmlformats.org/drawingml/2006/picture">
+                  <pic:nvPicPr>
+                    <pic:cNvPr id="4" name="SymbolicExecution_1.JPG"/>
+                    <pic:cNvPicPr/>
+                  </pic:nvPicPr>
+                  <pic:blipFill>
+                    <a:blip r:embed="rId15">
+                      <a:extLst>
+                        <a:ext uri="{28A0092B-C50C-407E-A947-70E740481C1C}">
+                          <a14:useLocalDpi xmlns:a14="http://schemas.microsoft.com/office/drawing/2010/main" val="0"/>
+                        </a:ext>
+                      </a:extLst>
+                    </a:blip>
+                    <a:stretch>
+                      <a:fillRect/>
+                    </a:stretch>
+                  </pic:blipFill>
+                  <pic:spPr>
+                    <a:xfrm>
+                      <a:off x="0" y="0"/>
+                      <a:ext cx="5372100" cy="1095375"/>
+                    </a:xfrm>
+                    <a:prstGeom prst="rect">
+                      <a:avLst/>
+                    </a:prstGeom>
+                  </pic:spPr>
+                </pic:pic>
+              </a:graphicData>
+            </a:graphic>
+          </wp:inline>
+        </w:drawing>
+      </w:r>
+    </w:p>
+    <w:p>
+      <w:pPr>
+        <w:pStyle w:val="Caption"/>
+        <w:jc w:val="center"/>
+        <w:rPr>
+          <w:color w:val="auto"/>
+        </w:rPr>
+      </w:pPr>
+      <w:r>
+        <w:rPr>
+          <w:color w:val="auto"/>
+        </w:rPr>
+        <w:t xml:space="preserve">Figure </w:t>
+      </w:r>
+      <w:r>
+        <w:rPr>
+          <w:color w:val="auto"/>
+        </w:rPr>
+        <w:fldChar w:fldCharType="begin"/>
+      </w:r>
+      <w:r>
+        <w:rPr>
+          <w:color w:val="auto"/>
+        </w:rPr>
+        <w:instrText xml:space="preserve"> SEQ Figure \* ARABIC </w:instrText>
+      </w:r>
+      <w:r>
+        <w:rPr>
+          <w:color w:val="auto"/>
+        </w:rPr>
+        <w:fldChar w:fldCharType="separate"/>
+      </w:r>
+      <w:r>
+        <w:rPr>
+          <w:noProof/>
+          <w:color w:val="auto"/>
+        </w:rPr>
+        <w:t>3</w:t>
+      </w:r>
+      <w:r>
+        <w:rPr>
+          <w:color w:val="auto"/>
+        </w:rPr>
+        <w:fldChar w:fldCharType="end"/>
+      </w:r>
+      <w:r>
+        <w:rPr>
+          <w:color w:val="auto"/>
+        </w:rPr>
+        <w:t>: Symbolic Execution with Case Distinction</w:t>
+      </w:r>
+    </w:p>
+    <w:p>
+      <w:pPr>
+        <w:autoSpaceDE w:val="0"/>
+        <w:autoSpaceDN w:val="0"/>
+        <w:adjustRightInd w:val="0"/>
+        <w:spacing w:after="0" w:line="240" w:lineRule="auto"/>
+        <w:jc w:val="center"/>
         <w:rPr>
           <w:rFonts w:ascii="TdvspxCMR10" w:hAnsi="TdvspxCMR10" w:cs="TdvspxCMR10"/>
           <w:sz w:val="20"/>
@@ -11134,6 +11437,17 @@
           <w:szCs w:val="20"/>
           <w:lang w:val="en-GB" w:eastAsia="en-GB"/>
         </w:rPr>
+        <w:t xml:space="preserve"> </w:t>
+      </w:r>
+      <w:r>
+        <w:rPr>
+          <w:rFonts w:ascii="Century Schoolbook" w:eastAsia="Times New Roman" w:hAnsi="Century Schoolbook" w:cs="Times New Roman"/>
+          <w:i/>
+          <w:color w:val="7030A0"/>
+          <w:sz w:val="16"/>
+          <w:szCs w:val="20"/>
+          <w:lang w:val="en-GB" w:eastAsia="en-GB"/>
+        </w:rPr>
         <w:t>(Ahrendt, W., Beckert, B., Bubel, R., Hähnle, R. Schmitt, P., &amp; Ulbrich, M. (2016))</w:t>
       </w:r>
       <w:r>
@@ -11206,40 +11520,523 @@
           <w:lang w:val="en-GB"/>
         </w:rPr>
       </w:pPr>
-      <w:r>
-        <w:rPr>
-          <w:lang w:val="en-GB"/>
-        </w:rPr>
-        <w:t xml:space="preserve">Java Dynamic Logic is the basis of the KeY logic system. </w:t>
-      </w:r>
-      <w:r>
-        <w:rPr>
-          <w:lang w:val="en-GB"/>
-        </w:rPr>
-        <w:t xml:space="preserve">The syntax of JavaDL extended first-order logic with program variables and program modalities </w:t>
-      </w:r>
-      <w:r>
-        <w:rPr>
-          <w:rFonts w:ascii="Century Schoolbook" w:eastAsia="Times New Roman" w:hAnsi="Century Schoolbook" w:cs="Times New Roman"/>
+    </w:p>
+    <w:p>
+      <w:pPr>
+        <w:rPr>
+          <w:lang w:val="en-GB"/>
+        </w:rPr>
+      </w:pPr>
+      <w:r>
+        <w:rPr>
+          <w:noProof/>
+          <w:lang w:val="en-GB"/>
+        </w:rPr>
+        <mc:AlternateContent>
+          <mc:Choice Requires="wpg">
+            <w:drawing>
+              <wp:anchor distT="0" distB="0" distL="114300" distR="114300" simplePos="0" relativeHeight="251676672" behindDoc="0" locked="0" layoutInCell="1" allowOverlap="1">
+                <wp:simplePos x="0" y="0"/>
+                <wp:positionH relativeFrom="margin">
+                  <wp:posOffset>9525</wp:posOffset>
+                </wp:positionH>
+                <wp:positionV relativeFrom="paragraph">
+                  <wp:posOffset>5080</wp:posOffset>
+                </wp:positionV>
+                <wp:extent cx="3543300" cy="3400425"/>
+                <wp:effectExtent l="0" t="0" r="0" b="9525"/>
+                <wp:wrapSquare wrapText="bothSides"/>
+                <wp:docPr id="15" name="Group 15"/>
+                <wp:cNvGraphicFramePr/>
+                <a:graphic xmlns:a="http://schemas.openxmlformats.org/drawingml/2006/main">
+                  <a:graphicData uri="http://schemas.microsoft.com/office/word/2010/wordprocessingGroup">
+                    <wpg:wgp>
+                      <wpg:cNvGrpSpPr/>
+                      <wpg:grpSpPr>
+                        <a:xfrm>
+                          <a:off x="0" y="0"/>
+                          <a:ext cx="3543300" cy="3400425"/>
+                          <a:chOff x="0" y="0"/>
+                          <a:chExt cx="4610100" cy="3857625"/>
+                        </a:xfrm>
+                      </wpg:grpSpPr>
+                      <pic:pic xmlns:pic="http://schemas.openxmlformats.org/drawingml/2006/picture">
+                        <pic:nvPicPr>
+                          <pic:cNvPr id="14" name="Picture 14"/>
+                          <pic:cNvPicPr>
+                            <a:picLocks noChangeAspect="1"/>
+                          </pic:cNvPicPr>
+                        </pic:nvPicPr>
+                        <pic:blipFill>
+                          <a:blip r:embed="rId16">
+                            <a:extLst>
+                              <a:ext uri="{28A0092B-C50C-407E-A947-70E740481C1C}">
+                                <a14:useLocalDpi xmlns:a14="http://schemas.microsoft.com/office/drawing/2010/main" val="0"/>
+                              </a:ext>
+                            </a:extLst>
+                          </a:blip>
+                          <a:stretch>
+                            <a:fillRect/>
+                          </a:stretch>
+                        </pic:blipFill>
+                        <pic:spPr>
+                          <a:xfrm>
+                            <a:off x="0" y="1628775"/>
+                            <a:ext cx="4610100" cy="2228850"/>
+                          </a:xfrm>
+                          <a:prstGeom prst="rect">
+                            <a:avLst/>
+                          </a:prstGeom>
+                        </pic:spPr>
+                      </pic:pic>
+                      <pic:pic xmlns:pic="http://schemas.openxmlformats.org/drawingml/2006/picture">
+                        <pic:nvPicPr>
+                          <pic:cNvPr id="13" name="Picture 13"/>
+                          <pic:cNvPicPr>
+                            <a:picLocks noChangeAspect="1"/>
+                          </pic:cNvPicPr>
+                        </pic:nvPicPr>
+                        <pic:blipFill>
+                          <a:blip r:embed="rId17">
+                            <a:extLst>
+                              <a:ext uri="{28A0092B-C50C-407E-A947-70E740481C1C}">
+                                <a14:useLocalDpi xmlns:a14="http://schemas.microsoft.com/office/drawing/2010/main" val="0"/>
+                              </a:ext>
+                            </a:extLst>
+                          </a:blip>
+                          <a:stretch>
+                            <a:fillRect/>
+                          </a:stretch>
+                        </pic:blipFill>
+                        <pic:spPr>
+                          <a:xfrm>
+                            <a:off x="0" y="0"/>
+                            <a:ext cx="3342640" cy="1619250"/>
+                          </a:xfrm>
+                          <a:prstGeom prst="rect">
+                            <a:avLst/>
+                          </a:prstGeom>
+                        </pic:spPr>
+                      </pic:pic>
+                    </wpg:wgp>
+                  </a:graphicData>
+                </a:graphic>
+                <wp14:sizeRelH relativeFrom="margin">
+                  <wp14:pctWidth>0</wp14:pctWidth>
+                </wp14:sizeRelH>
+                <wp14:sizeRelV relativeFrom="margin">
+                  <wp14:pctHeight>0</wp14:pctHeight>
+                </wp14:sizeRelV>
+              </wp:anchor>
+            </w:drawing>
+          </mc:Choice>
+          <mc:Fallback>
+            <w:pict>
+              <v:group w14:anchorId="6B84B28F" id="Group 15" o:spid="_x0000_s1026" style="position:absolute;margin-left:.75pt;margin-top:.4pt;width:279pt;height:267.75pt;z-index:251676672;mso-position-horizontal-relative:margin;mso-width-relative:margin;mso-height-relative:margin" coordsize="46101,38576" o:gfxdata="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">
+                <v:shapetype id="_x0000_t75" coordsize="21600,21600" o:spt="75" o:preferrelative="t" path="m@4@5l@4@11@9@11@9@5xe" filled="f" stroked="f">
+                  <v:stroke joinstyle="miter"/>
+                  <v:formulas>
+                    <v:f eqn="if lineDrawn pixelLineWidth 0"/>
+                    <v:f eqn="sum @0 1 0"/>
+                    <v:f eqn="sum 0 0 @1"/>
+                    <v:f eqn="prod @2 1 2"/>
+                    <v:f eqn="prod @3 21600 pixelWidth"/>
+                    <v:f eqn="prod @3 21600 pixelHeight"/>
+                    <v:f eqn="sum @0 0 1"/>
+                    <v:f eqn="prod @6 1 2"/>
+                    <v:f eqn="prod @7 21600 pixelWidth"/>
+                    <v:f eqn="sum @8 21600 0"/>
+                    <v:f eqn="prod @7 21600 pixelHeight"/>
+                    <v:f eqn="sum @10 21600 0"/>
+                  </v:formulas>
+                  <v:path o:extrusionok="f" gradientshapeok="t" o:connecttype="rect"/>
+                  <o:lock v:ext="edit" aspectratio="t"/>
+                </v:shapetype>
+                <v:shape id="Picture 14" o:spid="_x0000_s1027" type="#_x0000_t75" style="position:absolute;top:16287;width:46101;height:22289;visibility:visible;mso-wrap-style:square" o:gfxdata="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">
+                  <v:imagedata r:id="rId18" o:title=""/>
+                </v:shape>
+                <v:shape id="Picture 13" o:spid="_x0000_s1028" type="#_x0000_t75" style="position:absolute;width:33426;height:16192;visibility:visible;mso-wrap-style:square" o:gfxdata="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">
+                  <v:imagedata r:id="rId19" o:title=""/>
+                </v:shape>
+                <w10:wrap type="square" anchorx="margin"/>
+              </v:group>
+            </w:pict>
+          </mc:Fallback>
+        </mc:AlternateContent>
+      </w:r>
+      <w:r>
+        <w:rPr>
+          <w:lang w:val="en-GB"/>
+        </w:rPr>
+        <w:t>Symbolic execution uses symbols to replace the concrete values to provide a higher level of abstraction to derive the proof against. Branches are determined based on ‘</w:t>
+      </w:r>
+      <w:r>
+        <w:rPr>
           <w:i/>
-          <w:color w:val="7030A0"/>
-          <w:sz w:val="16"/>
-          <w:szCs w:val="20"/>
-          <w:lang w:val="en-GB" w:eastAsia="en-GB"/>
-        </w:rPr>
-        <w:t>(Ahrendt, W., Beckert, B., Bubel, R., Hähnle, R. Schmitt, P., &amp; Ulbrich, M. (2016))</w:t>
-      </w:r>
-      <w:r>
-        <w:rPr>
-          <w:lang w:val="en-GB"/>
-        </w:rPr>
-        <w:t>,  and was</w:t>
-      </w:r>
-      <w:r>
-        <w:rPr>
-          <w:lang w:val="en-GB"/>
-        </w:rPr>
-        <w:t xml:space="preserve"> designed to match the Java type system to reduce the learning curve required when using the tool.</w:t>
+          <w:lang w:val="en-GB"/>
+        </w:rPr>
+        <w:t>path conditions</w:t>
+      </w:r>
+      <w:r>
+        <w:rPr>
+          <w:lang w:val="en-GB"/>
+        </w:rPr>
+        <w:t xml:space="preserve">’ ,such as if statements or loops, and each paths’ validity is determined with invalid paths removed </w:t>
+      </w:r>
+      <w:r>
+        <w:rPr>
+          <w:lang w:val="en-GB"/>
+        </w:rPr>
+        <w:t xml:space="preserve">from the search space </w:t>
+      </w:r>
+      <w:r>
+        <w:rPr>
+          <w:lang w:val="en-GB"/>
+        </w:rPr>
+        <w:t>in future runs of the same method.</w:t>
+      </w:r>
+    </w:p>
+    <w:p>
+      <w:pPr>
+        <w:rPr>
+          <w:lang w:val="en-GB"/>
+        </w:rPr>
+      </w:pPr>
+      <w:r>
+        <w:rPr>
+          <w:noProof/>
+          <w:lang w:val="en-GB"/>
+        </w:rPr>
+        <mc:AlternateContent>
+          <mc:Choice Requires="wps">
+            <w:drawing>
+              <wp:anchor distT="118745" distB="118745" distL="114300" distR="114300" simplePos="0" relativeHeight="251673600" behindDoc="0" locked="0" layoutInCell="0" allowOverlap="1">
+                <wp:simplePos x="0" y="0"/>
+                <wp:positionH relativeFrom="margin">
+                  <wp:align>left</wp:align>
+                </wp:positionH>
+                <wp:positionV relativeFrom="paragraph">
+                  <wp:posOffset>1800860</wp:posOffset>
+                </wp:positionV>
+                <wp:extent cx="3657600" cy="381000"/>
+                <wp:effectExtent l="0" t="0" r="0" b="0"/>
+                <wp:wrapSquare wrapText="bothSides"/>
+                <wp:docPr id="690" name="Text Box 2"/>
+                <wp:cNvGraphicFramePr>
+                  <a:graphicFrameLocks xmlns:a="http://schemas.openxmlformats.org/drawingml/2006/main"/>
+                </wp:cNvGraphicFramePr>
+                <a:graphic xmlns:a="http://schemas.openxmlformats.org/drawingml/2006/main">
+                  <a:graphicData uri="http://schemas.microsoft.com/office/word/2010/wordprocessingShape">
+                    <wps:wsp>
+                      <wps:cNvSpPr txBox="1">
+                        <a:spLocks noChangeArrowheads="1"/>
+                      </wps:cNvSpPr>
+                      <wps:spPr bwMode="auto">
+                        <a:xfrm>
+                          <a:off x="0" y="0"/>
+                          <a:ext cx="3657600" cy="381000"/>
+                        </a:xfrm>
+                        <a:prstGeom prst="rect">
+                          <a:avLst/>
+                        </a:prstGeom>
+                        <a:noFill/>
+                        <a:extLst>
+                          <a:ext uri="{53640926-AAD7-44D8-BBD7-CCE9431645EC}">
+                            <a14:shadowObscured xmlns:a14="http://schemas.microsoft.com/office/drawing/2010/main" val="1"/>
+                          </a:ext>
+                        </a:extLst>
+                      </wps:spPr>
+                      <wps:txbx>
+                        <w:txbxContent>
+                          <w:p>
+                            <w:pPr>
+                              <w:rPr>
+                                <w:sz w:val="16"/>
+                                <w:szCs w:val="16"/>
+                                <w:lang w:val="en-GB"/>
+                              </w:rPr>
+                            </w:pPr>
+                            <w:r>
+                              <w:rPr>
+                                <w:rFonts w:ascii="Century Schoolbook" w:eastAsia="Times New Roman" w:hAnsi="Century Schoolbook" w:cs="Times New Roman"/>
+                                <w:i/>
+                                <w:color w:val="7030A0"/>
+                                <w:sz w:val="16"/>
+                                <w:szCs w:val="16"/>
+                                <w:lang w:val="en-GB" w:eastAsia="en-GB"/>
+                              </w:rPr>
+                              <w:t>(Ahrendt, W., Beckert, B., Bubel, R., Hähnle, R. Schmitt, P., &amp; Ulbrich, M. (2016))</w:t>
+                            </w:r>
+                            <w:r>
+                              <w:rPr>
+                                <w:sz w:val="16"/>
+                                <w:szCs w:val="16"/>
+                                <w:lang w:val="en-GB"/>
+                              </w:rPr>
+                              <w:t>.</w:t>
+                            </w:r>
+                          </w:p>
+                          <w:p>
+                            <w:pPr>
+                              <w:pBdr>
+                                <w:left w:val="single" w:sz="12" w:space="9" w:color="5B9BD5" w:themeColor="accent1"/>
+                              </w:pBdr>
+                              <w:spacing w:after="0"/>
+                            </w:pPr>
+                          </w:p>
+                        </w:txbxContent>
+                      </wps:txbx>
+                      <wps:bodyPr rot="0" vert="horz" wrap="square" lIns="91440" tIns="45720" rIns="91440" bIns="45720" anchor="t" anchorCtr="0" upright="1">
+                        <a:noAutofit/>
+                      </wps:bodyPr>
+                    </wps:wsp>
+                  </a:graphicData>
+                </a:graphic>
+                <wp14:sizeRelH relativeFrom="margin">
+                  <wp14:pctWidth>59400</wp14:pctWidth>
+                </wp14:sizeRelH>
+                <wp14:sizeRelV relativeFrom="page">
+                  <wp14:pctHeight>0</wp14:pctHeight>
+                </wp14:sizeRelV>
+              </wp:anchor>
+            </w:drawing>
+          </mc:Choice>
+          <mc:Fallback>
+            <w:pict>
+              <v:shape id="_x0000_s1028" type="#_x0000_t202" style="position:absolute;margin-left:0;margin-top:141.8pt;width:4in;height:30pt;z-index:251673600;visibility:visible;mso-wrap-style:square;mso-width-percent:594;mso-height-percent:0;mso-wrap-distance-left:9pt;mso-wrap-distance-top:9.35pt;mso-wrap-distance-right:9pt;mso-wrap-distance-bottom:9.35pt;mso-position-horizontal:left;mso-position-horizontal-relative:margin;mso-position-vertical:absolute;mso-position-vertical-relative:text;mso-width-percent:594;mso-height-percent:0;mso-width-relative:margin;mso-height-relative:page;v-text-anchor:top" o:gfxdata="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" o:allowincell="f" filled="f" stroked="f">
+                <v:textbox>
+                  <w:txbxContent>
+                    <w:p>
+                      <w:pPr>
+                        <w:rPr>
+                          <w:sz w:val="16"/>
+                          <w:szCs w:val="16"/>
+                          <w:lang w:val="en-GB"/>
+                        </w:rPr>
+                      </w:pPr>
+                      <w:r>
+                        <w:rPr>
+                          <w:rFonts w:ascii="Century Schoolbook" w:eastAsia="Times New Roman" w:hAnsi="Century Schoolbook" w:cs="Times New Roman"/>
+                          <w:i/>
+                          <w:color w:val="7030A0"/>
+                          <w:sz w:val="16"/>
+                          <w:szCs w:val="16"/>
+                          <w:lang w:val="en-GB" w:eastAsia="en-GB"/>
+                        </w:rPr>
+                        <w:t>(Ahrendt, W., Beckert, B., Bubel, R., Hähnle, R. Schmitt, P., &amp; Ulbrich, M. (2016))</w:t>
+                      </w:r>
+                      <w:r>
+                        <w:rPr>
+                          <w:sz w:val="16"/>
+                          <w:szCs w:val="16"/>
+                          <w:lang w:val="en-GB"/>
+                        </w:rPr>
+                        <w:t>.</w:t>
+                      </w:r>
+                    </w:p>
+                    <w:p>
+                      <w:pPr>
+                        <w:pBdr>
+                          <w:left w:val="single" w:sz="12" w:space="9" w:color="5B9BD5" w:themeColor="accent1"/>
+                        </w:pBdr>
+                        <w:spacing w:after="0"/>
+                      </w:pPr>
+                    </w:p>
+                  </w:txbxContent>
+                </v:textbox>
+                <w10:wrap type="square" anchorx="margin"/>
+              </v:shape>
+            </w:pict>
+          </mc:Fallback>
+        </mc:AlternateContent>
+      </w:r>
+      <w:r>
+        <w:rPr>
+          <w:noProof/>
+        </w:rPr>
+        <mc:AlternateContent>
+          <mc:Choice Requires="wps">
+            <w:drawing>
+              <wp:anchor distT="0" distB="0" distL="114300" distR="114300" simplePos="0" relativeHeight="251678720" behindDoc="1" locked="0" layoutInCell="1" allowOverlap="1" wp14:anchorId="5A0C0CD6" wp14:editId="1B554F14">
+                <wp:simplePos x="0" y="0"/>
+                <wp:positionH relativeFrom="margin">
+                  <wp:align>left</wp:align>
+                </wp:positionH>
+                <wp:positionV relativeFrom="paragraph">
+                  <wp:posOffset>1572895</wp:posOffset>
+                </wp:positionV>
+                <wp:extent cx="3438525" cy="635"/>
+                <wp:effectExtent l="0" t="0" r="9525" b="0"/>
+                <wp:wrapTight wrapText="bothSides">
+                  <wp:wrapPolygon edited="0">
+                    <wp:start x="0" y="0"/>
+                    <wp:lineTo x="0" y="20057"/>
+                    <wp:lineTo x="21540" y="20057"/>
+                    <wp:lineTo x="21540" y="0"/>
+                    <wp:lineTo x="0" y="0"/>
+                  </wp:wrapPolygon>
+                </wp:wrapTight>
+                <wp:docPr id="16" name="Text Box 16"/>
+                <wp:cNvGraphicFramePr/>
+                <a:graphic xmlns:a="http://schemas.openxmlformats.org/drawingml/2006/main">
+                  <a:graphicData uri="http://schemas.microsoft.com/office/word/2010/wordprocessingShape">
+                    <wps:wsp>
+                      <wps:cNvSpPr txBox="1"/>
+                      <wps:spPr>
+                        <a:xfrm>
+                          <a:off x="0" y="0"/>
+                          <a:ext cx="3438525" cy="635"/>
+                        </a:xfrm>
+                        <a:prstGeom prst="rect">
+                          <a:avLst/>
+                        </a:prstGeom>
+                        <a:solidFill>
+                          <a:prstClr val="white"/>
+                        </a:solidFill>
+                        <a:ln>
+                          <a:noFill/>
+                        </a:ln>
+                      </wps:spPr>
+                      <wps:txbx>
+                        <w:txbxContent>
+                          <w:p>
+                            <w:pPr>
+                              <w:pStyle w:val="Caption"/>
+                              <w:jc w:val="center"/>
+                              <w:rPr>
+                                <w:noProof/>
+                                <w:color w:val="auto"/>
+                              </w:rPr>
+                            </w:pPr>
+                            <w:r>
+                              <w:rPr>
+                                <w:color w:val="auto"/>
+                              </w:rPr>
+                              <w:t xml:space="preserve">Figure </w:t>
+                            </w:r>
+                            <w:r>
+                              <w:rPr>
+                                <w:color w:val="auto"/>
+                              </w:rPr>
+                              <w:fldChar w:fldCharType="begin"/>
+                            </w:r>
+                            <w:r>
+                              <w:rPr>
+                                <w:color w:val="auto"/>
+                              </w:rPr>
+                              <w:instrText xml:space="preserve"> SEQ Figure \* ARABIC </w:instrText>
+                            </w:r>
+                            <w:r>
+                              <w:rPr>
+                                <w:color w:val="auto"/>
+                              </w:rPr>
+                              <w:fldChar w:fldCharType="separate"/>
+                            </w:r>
+                            <w:r>
+                              <w:rPr>
+                                <w:noProof/>
+                                <w:color w:val="auto"/>
+                              </w:rPr>
+                              <w:t>4</w:t>
+                            </w:r>
+                            <w:r>
+                              <w:rPr>
+                                <w:color w:val="auto"/>
+                              </w:rPr>
+                              <w:fldChar w:fldCharType="end"/>
+                            </w:r>
+                            <w:r>
+                              <w:rPr>
+                                <w:color w:val="auto"/>
+                              </w:rPr>
+                              <w:t>: Symbolic Execution Tree - min method</w:t>
+                            </w:r>
+                          </w:p>
+                        </w:txbxContent>
+                      </wps:txbx>
+                      <wps:bodyPr rot="0" spcFirstLastPara="0" vertOverflow="overflow" horzOverflow="overflow" vert="horz" wrap="square" lIns="0" tIns="0" rIns="0" bIns="0" numCol="1" spcCol="0" rtlCol="0" fromWordArt="0" anchor="t" anchorCtr="0" forceAA="0" compatLnSpc="1">
+                        <a:prstTxWarp prst="textNoShape">
+                          <a:avLst/>
+                        </a:prstTxWarp>
+                        <a:spAutoFit/>
+                      </wps:bodyPr>
+                    </wps:wsp>
+                  </a:graphicData>
+                </a:graphic>
+              </wp:anchor>
+            </w:drawing>
+          </mc:Choice>
+          <mc:Fallback>
+            <w:pict>
+              <v:shape w14:anchorId="5A0C0CD6" id="Text Box 16" o:spid="_x0000_s1029" type="#_x0000_t202" style="position:absolute;margin-left:0;margin-top:123.85pt;width:270.75pt;height:.05pt;z-index:-251637760;visibility:visible;mso-wrap-style:square;mso-wrap-distance-left:9pt;mso-wrap-distance-top:0;mso-wrap-distance-right:9pt;mso-wrap-distance-bottom:0;mso-position-horizontal:left;mso-position-horizontal-relative:margin;mso-position-vertical:absolute;mso-position-vertical-relative:text;v-text-anchor:top" o:gfxdata="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" stroked="f">
+                <v:textbox style="mso-fit-shape-to-text:t" inset="0,0,0,0">
+                  <w:txbxContent>
+                    <w:p>
+                      <w:pPr>
+                        <w:pStyle w:val="Caption"/>
+                        <w:jc w:val="center"/>
+                        <w:rPr>
+                          <w:noProof/>
+                          <w:color w:val="auto"/>
+                        </w:rPr>
+                      </w:pPr>
+                      <w:r>
+                        <w:rPr>
+                          <w:color w:val="auto"/>
+                        </w:rPr>
+                        <w:t xml:space="preserve">Figure </w:t>
+                      </w:r>
+                      <w:r>
+                        <w:rPr>
+                          <w:color w:val="auto"/>
+                        </w:rPr>
+                        <w:fldChar w:fldCharType="begin"/>
+                      </w:r>
+                      <w:r>
+                        <w:rPr>
+                          <w:color w:val="auto"/>
+                        </w:rPr>
+                        <w:instrText xml:space="preserve"> SEQ Figure \* ARABIC </w:instrText>
+                      </w:r>
+                      <w:r>
+                        <w:rPr>
+                          <w:color w:val="auto"/>
+                        </w:rPr>
+                        <w:fldChar w:fldCharType="separate"/>
+                      </w:r>
+                      <w:r>
+                        <w:rPr>
+                          <w:noProof/>
+                          <w:color w:val="auto"/>
+                        </w:rPr>
+                        <w:t>4</w:t>
+                      </w:r>
+                      <w:r>
+                        <w:rPr>
+                          <w:color w:val="auto"/>
+                        </w:rPr>
+                        <w:fldChar w:fldCharType="end"/>
+                      </w:r>
+                      <w:r>
+                        <w:rPr>
+                          <w:color w:val="auto"/>
+                        </w:rPr>
+                        <w:t>: Symbolic Execution Tree - min method</w:t>
+                      </w:r>
+                    </w:p>
+                  </w:txbxContent>
+                </v:textbox>
+                <w10:wrap type="tight" anchorx="margin"/>
+              </v:shape>
+            </w:pict>
+          </mc:Fallback>
+        </mc:AlternateContent>
+      </w:r>
+      <w:r>
+        <w:rPr>
+          <w:lang w:val="en-GB"/>
+        </w:rPr>
+        <w:t>In Figure 3,</w:t>
       </w:r>
       <w:r>
         <w:rPr>
@@ -11251,326 +12048,238 @@
         <w:rPr>
           <w:lang w:val="en-GB"/>
         </w:rPr>
-        <w:t xml:space="preserve">JavaDL evaluates formulas in a Kripke structure, a collection of first-order structures, which is typically used for model checking as opposed to deductive verification. This structure defines the state space assigned to program, representing the variables and their values as states. A valid path could then be an infinite sequence of states for which a formula can hold. </w:t>
+        <w:t>a</w:t>
+      </w:r>
+      <w:r>
+        <w:rPr>
+          <w:lang w:val="en-GB"/>
+        </w:rPr>
+        <w:t xml:space="preserve"> </w:t>
+      </w:r>
+      <w:r>
+        <w:rPr>
+          <w:lang w:val="en-GB"/>
+        </w:rPr>
+        <w:t xml:space="preserve">‘path </w:t>
+      </w:r>
+      <w:r>
+        <w:rPr>
+          <w:lang w:val="en-GB"/>
+        </w:rPr>
+        <w:t>condition</w:t>
+      </w:r>
+      <w:r>
+        <w:rPr>
+          <w:lang w:val="en-GB"/>
+        </w:rPr>
+        <w:t>’</w:t>
+      </w:r>
+      <w:r>
+        <w:rPr>
+          <w:lang w:val="en-GB"/>
+        </w:rPr>
+        <w:t xml:space="preserve"> is created</w:t>
+      </w:r>
+      <w:r>
+        <w:rPr>
+          <w:lang w:val="en-GB"/>
+        </w:rPr>
+        <w:t xml:space="preserve"> by the branching statement ‘</w:t>
+      </w:r>
+      <w:r>
+        <w:rPr>
+          <w:i/>
+          <w:lang w:val="en-GB"/>
+        </w:rPr>
+        <w:t>if(x &lt; y)</w:t>
+      </w:r>
+      <w:r>
+        <w:rPr>
+          <w:lang w:val="en-GB"/>
+        </w:rPr>
+        <w:t xml:space="preserve">’ but instead of executing all possible concrete paths, it constructs a tree based on the abstract structure of the program. The left </w:t>
+      </w:r>
+      <w:r>
+        <w:rPr>
+          <w:lang w:val="en-GB"/>
+        </w:rPr>
+        <w:t xml:space="preserve">and right </w:t>
+      </w:r>
+      <w:r>
+        <w:rPr>
+          <w:lang w:val="en-GB"/>
+        </w:rPr>
+        <w:t>bra</w:t>
+      </w:r>
+      <w:r>
+        <w:rPr>
+          <w:lang w:val="en-GB"/>
+        </w:rPr>
+        <w:t>n</w:t>
+      </w:r>
+      <w:r>
+        <w:rPr>
+          <w:lang w:val="en-GB"/>
+        </w:rPr>
+        <w:t xml:space="preserve">ch </w:t>
+      </w:r>
+      <w:r>
+        <w:rPr>
+          <w:lang w:val="en-GB"/>
+        </w:rPr>
+        <w:t xml:space="preserve">both execute until they both return a value, resulting in the program termination. If a loop was used in such a program, a similar branching mechanism would occur, however a </w:t>
+      </w:r>
+      <w:r>
+        <w:rPr>
+          <w:lang w:val="en-GB"/>
+        </w:rPr>
+        <w:t>loop_invariant and a loop_variant may be required to ensure termination of the loop branches.</w:t>
+      </w:r>
+    </w:p>
+    <w:p>
+      <w:pPr>
+        <w:rPr>
+          <w:lang w:val="en-GB"/>
+        </w:rPr>
+      </w:pPr>
+      <w:r>
+        <w:rPr>
+          <w:lang w:val="en-GB"/>
+        </w:rPr>
+        <w:t xml:space="preserve">The symbolic execution also prunes the search space based on </w:t>
       </w:r>
       <w:r>
         <w:rPr>
           <w:highlight w:val="yellow"/>
           <w:lang w:val="en-GB"/>
         </w:rPr>
-        <w:t xml:space="preserve">Safety and </w:t>
+        <w:t xml:space="preserve">‘learnt clauses’ </w:t>
       </w:r>
       <w:r>
         <w:rPr>
           <w:highlight w:val="yellow"/>
           <w:lang w:val="en-GB"/>
         </w:rPr>
-        <w:t>l</w:t>
-      </w:r>
-      <w:r>
-        <w:rPr>
-          <w:highlight w:val="yellow"/>
-          <w:lang w:val="en-GB"/>
-        </w:rPr>
-        <w:t>iveness</w:t>
-      </w:r>
-      <w:r>
-        <w:rPr>
-          <w:lang w:val="en-GB"/>
-        </w:rPr>
-        <w:t xml:space="preserve"> are two crucial aspects of a Kripke structure ensuring the model functions correctly, with </w:t>
-      </w:r>
-      <w:r>
-        <w:rPr>
-          <w:highlight w:val="yellow"/>
-          <w:lang w:val="en-GB"/>
-        </w:rPr>
-        <w:t>deadlock-freedom</w:t>
-      </w:r>
-      <w:r>
-        <w:rPr>
-          <w:lang w:val="en-GB"/>
-        </w:rPr>
-        <w:t xml:space="preserve"> also ideal.</w:t>
-      </w:r>
-    </w:p>
-    <w:p>
-      <w:pPr>
-        <w:rPr>
-          <w:lang w:val="en-GB"/>
-        </w:rPr>
-      </w:pPr>
-      <w:r>
-        <w:rPr>
-          <w:lang w:val="en-GB"/>
-        </w:rPr>
-        <w:t>JavaDL</w:t>
-      </w:r>
-      <w:r>
-        <w:rPr>
-          <w:lang w:val="en-GB"/>
-        </w:rPr>
-        <w:t xml:space="preserve"> uses parameterised modal operators (p) and [p], where p can be any sequence of legal Java statements which refer to the final state of program p, with (p)</w:t>
-      </w:r>
-      <w:r>
-        <w:rPr>
-          <w:rFonts w:ascii="Calibri" w:hAnsi="Calibri" w:cs="Calibri"/>
-          <w:lang w:val="en-GB"/>
-        </w:rPr>
-        <w:t>ɸ expressing that the program p terminates in a state which ɸ holds and [p]ɸ expressing that p does not demand termination but it if did then ɸ holds.</w:t>
-      </w:r>
-      <w:r>
-        <w:rPr>
-          <w:rFonts w:ascii="Calibri" w:hAnsi="Calibri" w:cs="Calibri"/>
-          <w:lang w:val="en-GB"/>
-        </w:rPr>
-        <w:t xml:space="preserve"> Another type of modal operator, called</w:t>
-      </w:r>
-      <w:r>
-        <w:rPr>
-          <w:rFonts w:ascii="Calibri" w:hAnsi="Calibri" w:cs="Calibri"/>
-          <w:lang w:val="en-GB"/>
-        </w:rPr>
-        <w:t xml:space="preserve"> ‘updates’,</w:t>
-      </w:r>
-      <w:r>
-        <w:rPr>
-          <w:rFonts w:ascii="Calibri" w:hAnsi="Calibri" w:cs="Calibri"/>
+        <w:t>(DPLL)</w:t>
+      </w:r>
+      <w:r>
+        <w:rPr>
+          <w:lang w:val="en-GB"/>
+        </w:rPr>
+        <w:t xml:space="preserve"> which are created  when a conflict is found in an execution path in order to stop a search of this path again. This increases efficiency and search speeds when determined satisfiability. </w:t>
+      </w:r>
+      <w:bookmarkStart w:id="33" w:name="_GoBack"/>
+      <w:bookmarkEnd w:id="33"/>
+      <w:r>
+        <w:rPr>
           <w:lang w:val="en-GB"/>
         </w:rPr>
         <w:t xml:space="preserve"> </w:t>
       </w:r>
-      <w:r>
-        <w:rPr>
-          <w:rFonts w:ascii="Calibri" w:hAnsi="Calibri" w:cs="Calibri"/>
-          <w:lang w:val="en-GB"/>
-        </w:rPr>
-        <w:t>describes program</w:t>
-      </w:r>
-      <w:r>
-        <w:rPr>
-          <w:rFonts w:ascii="Calibri" w:hAnsi="Calibri" w:cs="Calibri"/>
-          <w:lang w:val="en-GB"/>
-        </w:rPr>
-        <w:t xml:space="preserve"> state</w:t>
-      </w:r>
-      <w:r>
-        <w:rPr>
-          <w:rFonts w:ascii="Calibri" w:hAnsi="Calibri" w:cs="Calibri"/>
-          <w:lang w:val="en-GB"/>
-        </w:rPr>
-        <w:t xml:space="preserve"> transitions that are stated as ‘</w:t>
-      </w:r>
-      <w:r>
-        <w:rPr>
-          <w:i/>
-          <w:color w:val="00B050"/>
-          <w:lang w:val="en-GB"/>
-        </w:rPr>
-        <w:t>simple function updates corresponding to assignments in an imperative programming language, which in turn can be composed sequentially and used to form parallel or quantified updates</w:t>
-      </w:r>
-      <w:r>
-        <w:rPr>
-          <w:i/>
-          <w:lang w:val="en-GB"/>
-        </w:rPr>
-        <w:t xml:space="preserve">’ </w:t>
-      </w:r>
-      <w:r>
-        <w:rPr>
-          <w:i/>
-          <w:color w:val="7030A0"/>
-          <w:sz w:val="18"/>
-          <w:lang w:val="en-GB"/>
-        </w:rPr>
-        <w:lastRenderedPageBreak/>
-        <w:t>(</w:t>
-      </w:r>
-      <w:r>
-        <w:rPr>
-          <w:rFonts w:ascii="Century Schoolbook" w:eastAsia="Times New Roman" w:hAnsi="Century Schoolbook" w:cs="Times New Roman"/>
-          <w:i/>
-          <w:color w:val="7030A0"/>
-          <w:sz w:val="16"/>
-          <w:szCs w:val="20"/>
-          <w:lang w:val="en-GB" w:eastAsia="en-GB"/>
-        </w:rPr>
-        <w:t>Ahrendt, W., Beckert, B., Hähnle, R., Rümmer, P. &amp; Schmitt (2007))</w:t>
-      </w:r>
-      <w:r>
-        <w:rPr>
-          <w:rFonts w:ascii="Century Schoolbook" w:eastAsia="Times New Roman" w:hAnsi="Century Schoolbook" w:cs="Times New Roman"/>
-          <w:i/>
-          <w:sz w:val="20"/>
-          <w:szCs w:val="20"/>
-          <w:lang w:val="en-GB" w:eastAsia="en-GB"/>
-        </w:rPr>
-        <w:t xml:space="preserve">. </w:t>
-      </w:r>
-      <w:r>
-        <w:rPr>
-          <w:lang w:val="en-GB"/>
-        </w:rPr>
-        <w:t xml:space="preserve">These updates always terminate and never have any side effects, only showing what state transition has occurred for the current path. </w:t>
-      </w:r>
-    </w:p>
-    <w:p>
-      <w:pPr>
-        <w:rPr>
-          <w:lang w:val="en-GB"/>
-        </w:rPr>
-      </w:pPr>
-      <w:r>
-        <w:rPr>
-          <w:lang w:val="en-GB"/>
-        </w:rPr>
-        <w:t>V</w:t>
-      </w:r>
-      <w:r>
-        <w:rPr>
-          <w:lang w:val="en-GB"/>
-        </w:rPr>
-        <w:t>erification calculus</w:t>
-      </w:r>
-      <w:r>
-        <w:rPr>
-          <w:lang w:val="en-GB"/>
-        </w:rPr>
-        <w:t xml:space="preserve"> </w:t>
-      </w:r>
-      <w:r>
-        <w:rPr>
-          <w:lang w:val="en-GB"/>
-        </w:rPr>
-        <w:t xml:space="preserve">transforms </w:t>
-      </w:r>
-      <w:r>
-        <w:rPr>
-          <w:lang w:val="en-GB"/>
-        </w:rPr>
-        <w:t xml:space="preserve">Java </w:t>
-      </w:r>
-      <w:r>
-        <w:rPr>
-          <w:lang w:val="en-GB"/>
-        </w:rPr>
-        <w:t xml:space="preserve">programs into </w:t>
-      </w:r>
-      <w:r>
-        <w:rPr>
-          <w:lang w:val="en-GB"/>
-        </w:rPr>
-        <w:t>these ‘</w:t>
-      </w:r>
-      <w:r>
-        <w:rPr>
-          <w:lang w:val="en-GB"/>
-        </w:rPr>
-        <w:t>updates</w:t>
-      </w:r>
-      <w:r>
-        <w:rPr>
-          <w:lang w:val="en-GB"/>
-        </w:rPr>
-        <w:t>’</w:t>
-      </w:r>
-      <w:r>
-        <w:rPr>
-          <w:lang w:val="en-GB"/>
-        </w:rPr>
-        <w:t xml:space="preserve"> with the KeY tool simplifying them to apply to formulas.</w:t>
-      </w:r>
-      <w:r>
-        <w:rPr>
-          <w:lang w:val="en-GB"/>
-        </w:rPr>
-        <w:t xml:space="preserve"> However</w:t>
-      </w:r>
-      <w:r>
-        <w:rPr>
-          <w:lang w:val="en-GB"/>
-        </w:rPr>
-        <w:t>,</w:t>
-      </w:r>
-      <w:r>
-        <w:rPr>
-          <w:lang w:val="en-GB"/>
-        </w:rPr>
-        <w:t xml:space="preserve"> as JavaDL uses </w:t>
-      </w:r>
-      <w:r>
-        <w:rPr>
-          <w:lang w:val="en-GB"/>
-        </w:rPr>
-        <w:t>first-order arithmetic</w:t>
-      </w:r>
-      <w:r>
-        <w:rPr>
-          <w:lang w:val="en-GB"/>
-        </w:rPr>
-        <w:t xml:space="preserve"> </w:t>
-      </w:r>
-      <w:r>
-        <w:rPr>
-          <w:lang w:val="en-GB"/>
-        </w:rPr>
-        <w:t>when determining validity of a path</w:t>
-      </w:r>
-      <w:r>
-        <w:rPr>
-          <w:lang w:val="en-GB"/>
-        </w:rPr>
-        <w:t>,</w:t>
-      </w:r>
-      <w:r>
-        <w:rPr>
-          <w:lang w:val="en-GB"/>
-        </w:rPr>
-        <w:t xml:space="preserve"> it results in the JavaDL logic never being both </w:t>
-      </w:r>
-      <w:r>
-        <w:rPr>
-          <w:highlight w:val="yellow"/>
-          <w:lang w:val="en-GB"/>
-        </w:rPr>
-        <w:t>sound and complete</w:t>
-      </w:r>
-      <w:r>
-        <w:rPr>
-          <w:lang w:val="en-GB"/>
-        </w:rPr>
-        <w:t xml:space="preserve"> due to this arithmetic being incomplete </w:t>
-      </w:r>
-      <w:r>
-        <w:rPr>
-          <w:rFonts w:ascii="Century Schoolbook" w:eastAsia="Times New Roman" w:hAnsi="Century Schoolbook" w:cs="Times New Roman"/>
-          <w:i/>
-          <w:color w:val="7030A0"/>
-          <w:sz w:val="16"/>
-          <w:szCs w:val="20"/>
-          <w:lang w:val="en-GB" w:eastAsia="en-GB"/>
-        </w:rPr>
-        <w:t>(Ahrendt, W., Beckert, B., Bubel, R., Hähnle, R. Schmitt, P., &amp; Ulbrich, M. (2016))</w:t>
-      </w:r>
-      <w:r>
-        <w:rPr>
-          <w:lang w:val="en-GB"/>
-        </w:rPr>
-        <w:t>.</w:t>
-      </w:r>
-      <w:r>
-        <w:rPr>
-          <w:lang w:val="en-GB"/>
-        </w:rPr>
-        <w:t xml:space="preserve"> Relative completeness, however, is possible meaning all proofs are capable of being proven with the exception of some proofs that require specific first-order arithmetic operations that are not covered.</w:t>
-      </w:r>
-    </w:p>
-    <w:p>
-      <w:pPr>
-        <w:rPr>
-          <w:lang w:val="en-GB"/>
-        </w:rPr>
-      </w:pPr>
+    </w:p>
+    <w:p>
+      <w:pPr>
+        <w:rPr>
+          <w:lang w:val="en-GB"/>
+        </w:rPr>
+      </w:pPr>
+    </w:p>
+    <w:p>
+      <w:pPr>
+        <w:rPr>
+          <w:lang w:val="en-GB"/>
+        </w:rPr>
+      </w:pPr>
+    </w:p>
+    <w:p>
+      <w:pPr>
+        <w:rPr>
+          <w:lang w:val="en-GB"/>
+        </w:rPr>
+      </w:pPr>
+    </w:p>
+    <w:p>
+      <w:pPr>
+        <w:rPr>
+          <w:lang w:val="en-GB"/>
+        </w:rPr>
+      </w:pPr>
+    </w:p>
+    <w:p>
+      <w:pPr>
+        <w:rPr>
+          <w:lang w:val="en-GB"/>
+        </w:rPr>
+      </w:pPr>
+      <w:r>
+        <w:rPr>
+          <w:lang w:val="en-GB"/>
+        </w:rPr>
+        <w:t>Chapter 3.6</w:t>
+      </w:r>
+      <w:r>
+        <w:rPr>
+          <w:lang w:val="en-GB"/>
+        </w:rPr>
+        <w:t xml:space="preserve">: </w:t>
+      </w:r>
+      <w:r>
+        <w:rPr>
+          <w:lang w:val="en-GB"/>
+        </w:rPr>
+        <w:t xml:space="preserve"> Rules for Symbolic Execution</w:t>
+      </w:r>
+    </w:p>
+    <w:p>
+      <w:pPr>
+        <w:rPr>
+          <w:lang w:val="en-GB"/>
+        </w:rPr>
+      </w:pPr>
+      <w:r>
+        <w:rPr>
+          <w:lang w:val="en-GB"/>
+        </w:rPr>
+        <w:t>Chapter 4</w:t>
+      </w:r>
+      <w:r>
+        <w:rPr>
+          <w:lang w:val="en-GB"/>
+        </w:rPr>
+        <w:t>:</w:t>
+      </w:r>
+      <w:r>
+        <w:rPr>
+          <w:lang w:val="en-GB"/>
+        </w:rPr>
+        <w:t xml:space="preserve"> Taclets</w:t>
+      </w:r>
+    </w:p>
+    <w:p>
+      <w:pPr>
+        <w:rPr>
+          <w:lang w:val="en-GB"/>
+        </w:rPr>
+      </w:pPr>
+      <w:r>
+        <w:rPr>
+          <w:lang w:val="en-GB"/>
+        </w:rPr>
+        <w:t>Chapter 8: Specification to Proof (JML to DL)</w:t>
+      </w:r>
+    </w:p>
+    <w:p>
+      <w:pPr>
+        <w:rPr>
+          <w:lang w:val="en-GB"/>
+        </w:rPr>
+      </w:pPr>
+      <w:r>
+        <w:rPr>
+          <w:lang w:val="en-GB"/>
+        </w:rPr>
+        <w:t>Chapter 9: Modular Specification</w:t>
+      </w:r>
       <w:r>
         <w:rPr>
           <w:lang w:val="en-GB"/>
@@ -11629,7 +12338,7 @@
           <w:lang w:val="en-GB"/>
         </w:rPr>
         <w:drawing>
-          <wp:anchor distT="0" distB="0" distL="114300" distR="114300" simplePos="0" relativeHeight="251667456" behindDoc="0" locked="0" layoutInCell="1" allowOverlap="1" wp14:anchorId="6D7181A4" wp14:editId="368750B6">
+          <wp:anchor distT="0" distB="0" distL="114300" distR="114300" simplePos="0" relativeHeight="251664384" behindDoc="0" locked="0" layoutInCell="1" allowOverlap="1" wp14:anchorId="6D7181A4" wp14:editId="368750B6">
             <wp:simplePos x="0" y="0"/>
             <wp:positionH relativeFrom="margin">
               <wp:align>left</wp:align>
@@ -11652,7 +12361,7 @@
                     <pic:cNvPicPr/>
                   </pic:nvPicPr>
                   <pic:blipFill>
-                    <a:blip r:embed="rId15">
+                    <a:blip r:embed="rId20">
                       <a:extLst>
                         <a:ext uri="{28A0092B-C50C-407E-A947-70E740481C1C}">
                           <a14:useLocalDpi xmlns:a14="http://schemas.microsoft.com/office/drawing/2010/main" val="0"/>
@@ -11741,7 +12450,7 @@
           <w:color w:val="auto"/>
           <w:lang w:val="en-GB"/>
         </w:rPr>
-        <w:t>2</w:t>
+        <w:t>5</w:t>
       </w:r>
       <w:r>
         <w:rPr>
@@ -12492,7 +13201,7 @@
                     <pic:cNvPicPr/>
                   </pic:nvPicPr>
                   <pic:blipFill>
-                    <a:blip r:embed="rId16">
+                    <a:blip r:embed="rId21">
                       <a:extLst>
                         <a:ext uri="{28A0092B-C50C-407E-A947-70E740481C1C}">
                           <a14:useLocalDpi xmlns:a14="http://schemas.microsoft.com/office/drawing/2010/main" val="0"/>
@@ -12559,7 +13268,7 @@
           <w:noProof/>
           <w:color w:val="auto"/>
         </w:rPr>
-        <w:t>3</w:t>
+        <w:t>6</w:t>
       </w:r>
       <w:r>
         <w:rPr>
@@ -13432,7 +14141,7 @@
                     </pic:cNvPicPr>
                   </pic:nvPicPr>
                   <pic:blipFill>
-                    <a:blip r:embed="rId17" cstate="print">
+                    <a:blip r:embed="rId22" cstate="print">
                       <a:extLst>
                         <a:ext uri="{28A0092B-C50C-407E-A947-70E740481C1C}">
                           <a14:useLocalDpi xmlns:a14="http://schemas.microsoft.com/office/drawing/2010/main" val="0"/>
@@ -18931,29 +19640,10 @@
           <w:lang w:val="en-GB"/>
         </w:rPr>
         <w:object w:dxaOrig="7199" w:dyaOrig="5399">
-          <v:shapetype id="_x0000_t75" coordsize="21600,21600" o:spt="75" o:preferrelative="t" path="m@4@5l@4@11@9@11@9@5xe" filled="f" stroked="f">
-            <v:stroke joinstyle="miter"/>
-            <v:formulas>
-              <v:f eqn="if lineDrawn pixelLineWidth 0"/>
-              <v:f eqn="sum @0 1 0"/>
-              <v:f eqn="sum 0 0 @1"/>
-              <v:f eqn="prod @2 1 2"/>
-              <v:f eqn="prod @3 21600 pixelWidth"/>
-              <v:f eqn="prod @3 21600 pixelHeight"/>
-              <v:f eqn="sum @0 0 1"/>
-              <v:f eqn="prod @6 1 2"/>
-              <v:f eqn="prod @7 21600 pixelWidth"/>
-              <v:f eqn="sum @8 21600 0"/>
-              <v:f eqn="prod @7 21600 pixelHeight"/>
-              <v:f eqn="sum @10 21600 0"/>
-            </v:formulas>
-            <v:path o:extrusionok="f" gradientshapeok="t" o:connecttype="rect"/>
-            <o:lock v:ext="edit" aspectratio="t"/>
-          </v:shapetype>
           <v:shape id="_x0000_i1025" type="#_x0000_t75" style="width:405.75pt;height:177.75pt;mso-position-horizontal:absolute" o:ole="">
-            <v:imagedata r:id="rId18" o:title="" croptop="30972f" cropbottom="6883f" cropleft="4129f" cropright="12904f"/>
+            <v:imagedata r:id="rId23" o:title="" croptop="30972f" cropbottom="6883f" cropleft="4129f" cropright="12904f"/>
           </v:shape>
-          <o:OLEObject Type="Embed" ProgID="PowerPoint.Slide.12" ShapeID="_x0000_i1025" DrawAspect="Content" ObjectID="_1588685140" r:id="rId19"/>
+          <o:OLEObject Type="Embed" ProgID="PowerPoint.Slide.12" ShapeID="_x0000_i1025" DrawAspect="Content" ObjectID="_1588688777" r:id="rId24"/>
         </w:object>
       </w:r>
     </w:p>
@@ -19079,7 +19769,7 @@
         </w:rPr>
         <w:t xml:space="preserve"> reference </w:t>
       </w:r>
-      <w:hyperlink r:id="rId20" w:history="1">
+      <w:hyperlink r:id="rId25" w:history="1">
         <w:r>
           <w:rPr>
             <w:rStyle w:val="Hyperlink"/>
@@ -19091,7 +19781,7 @@
           <w:t>www.</w:t>
         </w:r>
       </w:hyperlink>
-      <w:hyperlink r:id="rId21" w:history="1">
+      <w:hyperlink r:id="rId26" w:history="1">
         <w:r>
           <w:rPr>
             <w:rStyle w:val="Hyperlink"/>
@@ -19105,7 +19795,7 @@
           <w:t>acm</w:t>
         </w:r>
       </w:hyperlink>
-      <w:hyperlink r:id="rId22" w:history="1">
+      <w:hyperlink r:id="rId27" w:history="1">
         <w:r>
           <w:rPr>
             <w:rStyle w:val="Hyperlink"/>
@@ -19117,7 +19807,7 @@
           <w:t>.org/sigs/</w:t>
         </w:r>
       </w:hyperlink>
-      <w:hyperlink r:id="rId23" w:history="1">
+      <w:hyperlink r:id="rId28" w:history="1">
         <w:r>
           <w:rPr>
             <w:rStyle w:val="Hyperlink"/>
@@ -19131,7 +19821,7 @@
           <w:t>publications</w:t>
         </w:r>
       </w:hyperlink>
-      <w:hyperlink r:id="rId24" w:history="1">
+      <w:hyperlink r:id="rId29" w:history="1">
         <w:r>
           <w:rPr>
             <w:rStyle w:val="Hyperlink"/>
@@ -20242,7 +20932,7 @@
       </w:pPr>
     </w:p>
     <w:sectPr>
-      <w:footerReference w:type="default" r:id="rId25"/>
+      <w:footerReference w:type="default" r:id="rId30"/>
       <w:pgSz w:w="11906" w:h="16838"/>
       <w:pgMar w:top="1440" w:right="1133" w:bottom="1440" w:left="1440" w:header="708" w:footer="708" w:gutter="0"/>
       <w:pgNumType w:start="1" w:chapStyle="1"/>
@@ -20381,7 +21071,7 @@
           <w:rPr>
             <w:noProof/>
           </w:rPr>
-          <w:t>15</w:t>
+          <w:t>17</w:t>
         </w:r>
         <w:r>
           <w:rPr>
@@ -23050,7 +23740,7 @@
 </file>
 
 <file path=customXml/itemProps1.xml><?xml version="1.0" encoding="utf-8"?>
-<ds:datastoreItem xmlns:ds="http://schemas.openxmlformats.org/officeDocument/2006/customXml" ds:itemID="{C2765B8E-9825-4779-B174-C8650F951E26}">
+<ds:datastoreItem xmlns:ds="http://schemas.openxmlformats.org/officeDocument/2006/customXml" ds:itemID="{758BCDED-447D-4F28-AF77-B5667AD39E4A}">
   <ds:schemaRefs>
     <ds:schemaRef ds:uri="http://schemas.openxmlformats.org/officeDocument/2006/bibliography"/>
   </ds:schemaRefs>

</xml_diff>

<commit_message>
Submission Report: KeY 90% complete - JML section required for last 10%
</commit_message>
<xml_diff>
--- a/Submission/Thesis.docx
+++ b/Submission/Thesis.docx
@@ -9009,7 +9009,27 @@
           <w:szCs w:val="24"/>
           <w:lang w:val="en-GB"/>
         </w:rPr>
-        <w:t>First-Order Logic</w:t>
+        <w:t xml:space="preserve">First-Order </w:t>
+      </w:r>
+      <w:r>
+        <w:rPr>
+          <w:rFonts w:ascii="Times New Roman" w:hAnsi="Times New Roman" w:cs="Times New Roman"/>
+          <w:color w:val="00000A"/>
+          <w:sz w:val="24"/>
+          <w:szCs w:val="24"/>
+          <w:lang w:val="en-GB"/>
+        </w:rPr>
+        <w:t xml:space="preserve">Predicate </w:t>
+      </w:r>
+      <w:r>
+        <w:rPr>
+          <w:rFonts w:ascii="Times New Roman" w:hAnsi="Times New Roman" w:cs="Times New Roman"/>
+          <w:color w:val="00000A"/>
+          <w:sz w:val="24"/>
+          <w:szCs w:val="24"/>
+          <w:lang w:val="en-GB"/>
+        </w:rPr>
+        <w:t>Logic</w:t>
       </w:r>
     </w:p>
     <w:p>
@@ -9631,6 +9651,37 @@
       <w:pPr>
         <w:pStyle w:val="ListParagraph"/>
         <w:numPr>
+          <w:ilvl w:val="2"/>
+          <w:numId w:val="6"/>
+        </w:numPr>
+        <w:autoSpaceDE w:val="0"/>
+        <w:autoSpaceDN w:val="0"/>
+        <w:adjustRightInd w:val="0"/>
+        <w:spacing w:after="0" w:line="240" w:lineRule="auto"/>
+        <w:jc w:val="both"/>
+        <w:rPr>
+          <w:rFonts w:ascii="Times New Roman" w:hAnsi="Times New Roman" w:cs="Times New Roman"/>
+          <w:color w:val="00000A"/>
+          <w:sz w:val="24"/>
+          <w:szCs w:val="24"/>
+          <w:lang w:val="en-GB"/>
+        </w:rPr>
+      </w:pPr>
+      <w:r>
+        <w:rPr>
+          <w:rFonts w:ascii="Times New Roman" w:hAnsi="Times New Roman" w:cs="Times New Roman"/>
+          <w:color w:val="00000A"/>
+          <w:sz w:val="24"/>
+          <w:szCs w:val="24"/>
+          <w:lang w:val="en-GB"/>
+        </w:rPr>
+        <w:t>Command Line</w:t>
+      </w:r>
+    </w:p>
+    <w:p>
+      <w:pPr>
+        <w:pStyle w:val="ListParagraph"/>
+        <w:numPr>
           <w:ilvl w:val="1"/>
           <w:numId w:val="6"/>
         </w:numPr>
@@ -9655,7 +9706,7 @@
           <w:szCs w:val="24"/>
           <w:lang w:val="en-GB"/>
         </w:rPr>
-        <w:t>OpenJML</w:t>
+        <w:t>Why3</w:t>
       </w:r>
     </w:p>
     <w:p>
@@ -9686,7 +9737,7 @@
           <w:szCs w:val="24"/>
           <w:lang w:val="en-GB"/>
         </w:rPr>
-        <w:t>Purpose</w:t>
+        <w:t>WhyML</w:t>
       </w:r>
     </w:p>
     <w:p>
@@ -9717,7 +9768,7 @@
           <w:szCs w:val="24"/>
           <w:lang w:val="en-GB"/>
         </w:rPr>
-        <w:t>VCG</w:t>
+        <w:t>Krakatoa</w:t>
       </w:r>
     </w:p>
     <w:p>
@@ -9748,162 +9799,7 @@
           <w:szCs w:val="24"/>
           <w:lang w:val="en-GB"/>
         </w:rPr>
-        <w:t>Eclipse</w:t>
-      </w:r>
-    </w:p>
-    <w:p>
-      <w:pPr>
-        <w:pStyle w:val="ListParagraph"/>
-        <w:numPr>
-          <w:ilvl w:val="2"/>
-          <w:numId w:val="6"/>
-        </w:numPr>
-        <w:autoSpaceDE w:val="0"/>
-        <w:autoSpaceDN w:val="0"/>
-        <w:adjustRightInd w:val="0"/>
-        <w:spacing w:after="0" w:line="240" w:lineRule="auto"/>
-        <w:jc w:val="both"/>
-        <w:rPr>
-          <w:rFonts w:ascii="Times New Roman" w:hAnsi="Times New Roman" w:cs="Times New Roman"/>
-          <w:color w:val="00000A"/>
-          <w:sz w:val="24"/>
-          <w:szCs w:val="24"/>
-          <w:lang w:val="en-GB"/>
-        </w:rPr>
-      </w:pPr>
-      <w:r>
-        <w:rPr>
-          <w:rFonts w:ascii="Times New Roman" w:hAnsi="Times New Roman" w:cs="Times New Roman"/>
-          <w:color w:val="00000A"/>
-          <w:sz w:val="24"/>
-          <w:szCs w:val="24"/>
-          <w:lang w:val="en-GB"/>
-        </w:rPr>
         <w:lastRenderedPageBreak/>
-        <w:t>Command Line</w:t>
-      </w:r>
-    </w:p>
-    <w:p>
-      <w:pPr>
-        <w:pStyle w:val="ListParagraph"/>
-        <w:numPr>
-          <w:ilvl w:val="1"/>
-          <w:numId w:val="6"/>
-        </w:numPr>
-        <w:autoSpaceDE w:val="0"/>
-        <w:autoSpaceDN w:val="0"/>
-        <w:adjustRightInd w:val="0"/>
-        <w:spacing w:after="0" w:line="240" w:lineRule="auto"/>
-        <w:jc w:val="both"/>
-        <w:rPr>
-          <w:rFonts w:ascii="Times New Roman" w:hAnsi="Times New Roman" w:cs="Times New Roman"/>
-          <w:color w:val="00000A"/>
-          <w:sz w:val="24"/>
-          <w:szCs w:val="24"/>
-          <w:lang w:val="en-GB"/>
-        </w:rPr>
-      </w:pPr>
-      <w:r>
-        <w:rPr>
-          <w:rFonts w:ascii="Times New Roman" w:hAnsi="Times New Roman" w:cs="Times New Roman"/>
-          <w:color w:val="00000A"/>
-          <w:sz w:val="24"/>
-          <w:szCs w:val="24"/>
-          <w:lang w:val="en-GB"/>
-        </w:rPr>
-        <w:t>Why3</w:t>
-      </w:r>
-    </w:p>
-    <w:p>
-      <w:pPr>
-        <w:pStyle w:val="ListParagraph"/>
-        <w:numPr>
-          <w:ilvl w:val="2"/>
-          <w:numId w:val="6"/>
-        </w:numPr>
-        <w:autoSpaceDE w:val="0"/>
-        <w:autoSpaceDN w:val="0"/>
-        <w:adjustRightInd w:val="0"/>
-        <w:spacing w:after="0" w:line="240" w:lineRule="auto"/>
-        <w:jc w:val="both"/>
-        <w:rPr>
-          <w:rFonts w:ascii="Times New Roman" w:hAnsi="Times New Roman" w:cs="Times New Roman"/>
-          <w:color w:val="00000A"/>
-          <w:sz w:val="24"/>
-          <w:szCs w:val="24"/>
-          <w:lang w:val="en-GB"/>
-        </w:rPr>
-      </w:pPr>
-      <w:r>
-        <w:rPr>
-          <w:rFonts w:ascii="Times New Roman" w:hAnsi="Times New Roman" w:cs="Times New Roman"/>
-          <w:color w:val="00000A"/>
-          <w:sz w:val="24"/>
-          <w:szCs w:val="24"/>
-          <w:lang w:val="en-GB"/>
-        </w:rPr>
-        <w:t>WhyML</w:t>
-      </w:r>
-    </w:p>
-    <w:p>
-      <w:pPr>
-        <w:pStyle w:val="ListParagraph"/>
-        <w:numPr>
-          <w:ilvl w:val="2"/>
-          <w:numId w:val="6"/>
-        </w:numPr>
-        <w:autoSpaceDE w:val="0"/>
-        <w:autoSpaceDN w:val="0"/>
-        <w:adjustRightInd w:val="0"/>
-        <w:spacing w:after="0" w:line="240" w:lineRule="auto"/>
-        <w:jc w:val="both"/>
-        <w:rPr>
-          <w:rFonts w:ascii="Times New Roman" w:hAnsi="Times New Roman" w:cs="Times New Roman"/>
-          <w:color w:val="00000A"/>
-          <w:sz w:val="24"/>
-          <w:szCs w:val="24"/>
-          <w:lang w:val="en-GB"/>
-        </w:rPr>
-      </w:pPr>
-      <w:r>
-        <w:rPr>
-          <w:rFonts w:ascii="Times New Roman" w:hAnsi="Times New Roman" w:cs="Times New Roman"/>
-          <w:color w:val="00000A"/>
-          <w:sz w:val="24"/>
-          <w:szCs w:val="24"/>
-          <w:lang w:val="en-GB"/>
-        </w:rPr>
-        <w:t>Krakatoa</w:t>
-      </w:r>
-    </w:p>
-    <w:p>
-      <w:pPr>
-        <w:pStyle w:val="ListParagraph"/>
-        <w:numPr>
-          <w:ilvl w:val="2"/>
-          <w:numId w:val="6"/>
-        </w:numPr>
-        <w:autoSpaceDE w:val="0"/>
-        <w:autoSpaceDN w:val="0"/>
-        <w:adjustRightInd w:val="0"/>
-        <w:spacing w:after="0" w:line="240" w:lineRule="auto"/>
-        <w:jc w:val="both"/>
-        <w:rPr>
-          <w:rFonts w:ascii="Times New Roman" w:hAnsi="Times New Roman" w:cs="Times New Roman"/>
-          <w:color w:val="00000A"/>
-          <w:sz w:val="24"/>
-          <w:szCs w:val="24"/>
-          <w:lang w:val="en-GB"/>
-        </w:rPr>
-      </w:pPr>
-      <w:r>
-        <w:rPr>
-          <w:rFonts w:ascii="Times New Roman" w:hAnsi="Times New Roman" w:cs="Times New Roman"/>
-          <w:color w:val="00000A"/>
-          <w:sz w:val="24"/>
-          <w:szCs w:val="24"/>
-          <w:lang w:val="en-GB"/>
-        </w:rPr>
         <w:t>Command Line</w:t>
       </w:r>
     </w:p>
@@ -10100,10 +9996,39 @@
           <w:lang w:val="en-GB"/>
         </w:rPr>
       </w:pPr>
-    </w:p>
-    <w:p>
-      <w:pPr>
-        <w:ind w:firstLine="720"/>
+      <w:r>
+        <w:rPr>
+          <w:lang w:val="en-GB"/>
+        </w:rPr>
+        <w:t xml:space="preserve">The JML specifications used in KeY java programs are translated </w:t>
+      </w:r>
+      <w:r>
+        <w:rPr>
+          <w:lang w:val="en-GB"/>
+        </w:rPr>
+        <w:t>in</w:t>
+      </w:r>
+      <w:r>
+        <w:rPr>
+          <w:lang w:val="en-GB"/>
+        </w:rPr>
+        <w:t>to</w:t>
+      </w:r>
+      <w:r>
+        <w:rPr>
+          <w:lang w:val="en-GB"/>
+        </w:rPr>
+        <w:t xml:space="preserve"> proof obligations in</w:t>
+      </w:r>
+      <w:r>
+        <w:rPr>
+          <w:lang w:val="en-GB"/>
+        </w:rPr>
+        <w:t xml:space="preserve"> JavaDL before this is further refined to a taclet language for application of proof rules.</w:t>
+      </w:r>
+    </w:p>
+    <w:p>
+      <w:pPr>
         <w:rPr>
           <w:highlight w:val="yellow"/>
           <w:lang w:val="en-GB"/>
@@ -10133,61 +10058,178 @@
     </w:p>
     <w:p>
       <w:pPr>
-        <w:ind w:firstLine="720"/>
-        <w:rPr>
-          <w:highlight w:val="yellow"/>
-          <w:lang w:val="en-GB"/>
-        </w:rPr>
-      </w:pPr>
-    </w:p>
-    <w:p>
-      <w:pPr>
-        <w:rPr>
-          <w:lang w:val="en-GB"/>
-        </w:rPr>
-      </w:pPr>
-      <w:r>
-        <w:rPr>
-          <w:highlight w:val="yellow"/>
-          <w:lang w:val="en-GB"/>
-        </w:rPr>
-        <w:t xml:space="preserve">Chapter 5: Theories </w:t>
-      </w:r>
-      <w:r>
-        <w:rPr>
-          <w:highlight w:val="yellow"/>
-          <w:lang w:val="en-GB"/>
-        </w:rPr>
-        <w:sym w:font="Wingdings" w:char="F0E0"/>
-      </w:r>
-      <w:r>
-        <w:rPr>
-          <w:highlight w:val="yellow"/>
-          <w:lang w:val="en-GB"/>
-        </w:rPr>
-        <w:t xml:space="preserve"> </w:t>
-      </w:r>
-      <w:r>
-        <w:rPr>
-          <w:highlight w:val="yellow"/>
-          <w:lang w:val="en-GB"/>
-        </w:rPr>
-        <w:t>Sequences &amp; Sets</w:t>
-      </w:r>
-    </w:p>
-    <w:p>
-      <w:pPr>
-        <w:rPr>
-          <w:lang w:val="en-GB"/>
-        </w:rPr>
-      </w:pPr>
-    </w:p>
-    <w:p>
-      <w:pPr>
-        <w:rPr>
-          <w:lang w:val="en-GB"/>
-        </w:rPr>
-      </w:pPr>
+        <w:rPr>
+          <w:lang w:val="en-GB"/>
+        </w:rPr>
+      </w:pPr>
+    </w:p>
+    <w:p>
+      <w:pPr>
+        <w:rPr>
+          <w:lang w:val="en-GB"/>
+        </w:rPr>
+      </w:pPr>
+    </w:p>
+    <w:p>
+      <w:pPr>
+        <w:rPr>
+          <w:sz w:val="16"/>
+          <w:szCs w:val="16"/>
+          <w:lang w:val="en-GB"/>
+        </w:rPr>
+      </w:pPr>
+      <w:r>
+        <w:rPr>
+          <w:noProof/>
+          <w:lang w:val="en-GB"/>
+        </w:rPr>
+        <mc:AlternateContent>
+          <mc:Choice Requires="wps">
+            <w:drawing>
+              <wp:anchor distT="118745" distB="118745" distL="114300" distR="114300" simplePos="0" relativeHeight="251682816" behindDoc="0" locked="0" layoutInCell="0" allowOverlap="1" wp14:anchorId="6F75956F" wp14:editId="0CF2A4CF">
+                <wp:simplePos x="0" y="0"/>
+                <wp:positionH relativeFrom="margin">
+                  <wp:align>left</wp:align>
+                </wp:positionH>
+                <wp:positionV relativeFrom="paragraph">
+                  <wp:posOffset>229870</wp:posOffset>
+                </wp:positionV>
+                <wp:extent cx="2371725" cy="371475"/>
+                <wp:effectExtent l="0" t="0" r="0" b="0"/>
+                <wp:wrapSquare wrapText="bothSides"/>
+                <wp:docPr id="18" name="Text Box 2"/>
+                <wp:cNvGraphicFramePr>
+                  <a:graphicFrameLocks xmlns:a="http://schemas.openxmlformats.org/drawingml/2006/main"/>
+                </wp:cNvGraphicFramePr>
+                <a:graphic xmlns:a="http://schemas.openxmlformats.org/drawingml/2006/main">
+                  <a:graphicData uri="http://schemas.microsoft.com/office/word/2010/wordprocessingShape">
+                    <wps:wsp>
+                      <wps:cNvSpPr txBox="1">
+                        <a:spLocks noChangeArrowheads="1"/>
+                      </wps:cNvSpPr>
+                      <wps:spPr bwMode="auto">
+                        <a:xfrm>
+                          <a:off x="0" y="0"/>
+                          <a:ext cx="2371725" cy="371475"/>
+                        </a:xfrm>
+                        <a:prstGeom prst="rect">
+                          <a:avLst/>
+                        </a:prstGeom>
+                        <a:noFill/>
+                        <a:extLst>
+                          <a:ext uri="{53640926-AAD7-44D8-BBD7-CCE9431645EC}">
+                            <a14:shadowObscured xmlns:a14="http://schemas.microsoft.com/office/drawing/2010/main" val="1"/>
+                          </a:ext>
+                        </a:extLst>
+                      </wps:spPr>
+                      <wps:txbx>
+                        <w:txbxContent>
+                          <w:p>
+                            <w:pPr>
+                              <w:rPr>
+                                <w:sz w:val="16"/>
+                                <w:szCs w:val="16"/>
+                                <w:lang w:val="en-GB"/>
+                              </w:rPr>
+                            </w:pPr>
+                            <w:r>
+                              <w:rPr>
+                                <w:rFonts w:ascii="Century Schoolbook" w:eastAsia="Times New Roman" w:hAnsi="Century Schoolbook" w:cs="Times New Roman"/>
+                                <w:i/>
+                                <w:color w:val="7030A0"/>
+                                <w:sz w:val="16"/>
+                                <w:szCs w:val="16"/>
+                                <w:lang w:val="en-GB" w:eastAsia="en-GB"/>
+                              </w:rPr>
+                              <w:t>(Ahrendt, W., Beckert, B., Bubel, R., Hähnle, R. Schmitt, P., &amp; Ulbrich, M. (2016))</w:t>
+                            </w:r>
+                            <w:r>
+                              <w:rPr>
+                                <w:sz w:val="16"/>
+                                <w:szCs w:val="16"/>
+                                <w:lang w:val="en-GB"/>
+                              </w:rPr>
+                              <w:t>.</w:t>
+                            </w:r>
+                          </w:p>
+                          <w:p>
+                            <w:pPr>
+                              <w:pBdr>
+                                <w:left w:val="single" w:sz="12" w:space="9" w:color="5B9BD5" w:themeColor="accent1"/>
+                              </w:pBdr>
+                              <w:spacing w:after="0"/>
+                            </w:pPr>
+                          </w:p>
+                        </w:txbxContent>
+                      </wps:txbx>
+                      <wps:bodyPr rot="0" vert="horz" wrap="square" lIns="91440" tIns="45720" rIns="91440" bIns="45720" anchor="t" anchorCtr="0" upright="1">
+                        <a:noAutofit/>
+                      </wps:bodyPr>
+                    </wps:wsp>
+                  </a:graphicData>
+                </a:graphic>
+                <wp14:sizeRelH relativeFrom="margin">
+                  <wp14:pctWidth>0</wp14:pctWidth>
+                </wp14:sizeRelH>
+                <wp14:sizeRelV relativeFrom="page">
+                  <wp14:pctHeight>0</wp14:pctHeight>
+                </wp14:sizeRelV>
+              </wp:anchor>
+            </w:drawing>
+          </mc:Choice>
+          <mc:Fallback>
+            <w:pict>
+              <v:shapetype w14:anchorId="6F75956F" id="_x0000_t202" coordsize="21600,21600" o:spt="202" path="m,l,21600r21600,l21600,xe">
+                <v:stroke joinstyle="miter"/>
+                <v:path gradientshapeok="t" o:connecttype="rect"/>
+              </v:shapetype>
+              <v:shape id="Text Box 2" o:spid="_x0000_s1026" type="#_x0000_t202" style="position:absolute;margin-left:0;margin-top:18.1pt;width:186.75pt;height:29.25pt;z-index:251682816;visibility:visible;mso-wrap-style:square;mso-width-percent:0;mso-height-percent:0;mso-wrap-distance-left:9pt;mso-wrap-distance-top:9.35pt;mso-wrap-distance-right:9pt;mso-wrap-distance-bottom:9.35pt;mso-position-horizontal:left;mso-position-horizontal-relative:margin;mso-position-vertical:absolute;mso-position-vertical-relative:text;mso-width-percent:0;mso-height-percent:0;mso-width-relative:margin;mso-height-relative:page;v-text-anchor:top" o:gfxdata="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" o:allowincell="f" filled="f" stroked="f">
+                <v:textbox>
+                  <w:txbxContent>
+                    <w:p>
+                      <w:pPr>
+                        <w:rPr>
+                          <w:sz w:val="16"/>
+                          <w:szCs w:val="16"/>
+                          <w:lang w:val="en-GB"/>
+                        </w:rPr>
+                      </w:pPr>
+                      <w:r>
+                        <w:rPr>
+                          <w:rFonts w:ascii="Century Schoolbook" w:eastAsia="Times New Roman" w:hAnsi="Century Schoolbook" w:cs="Times New Roman"/>
+                          <w:i/>
+                          <w:color w:val="7030A0"/>
+                          <w:sz w:val="16"/>
+                          <w:szCs w:val="16"/>
+                          <w:lang w:val="en-GB" w:eastAsia="en-GB"/>
+                        </w:rPr>
+                        <w:t>(Ahrendt, W., Beckert, B., Bubel, R., Hähnle, R. Schmitt, P., &amp; Ulbrich, M. (2016))</w:t>
+                      </w:r>
+                      <w:r>
+                        <w:rPr>
+                          <w:sz w:val="16"/>
+                          <w:szCs w:val="16"/>
+                          <w:lang w:val="en-GB"/>
+                        </w:rPr>
+                        <w:t>.</w:t>
+                      </w:r>
+                    </w:p>
+                    <w:p>
+                      <w:pPr>
+                        <w:pBdr>
+                          <w:left w:val="single" w:sz="12" w:space="9" w:color="5B9BD5" w:themeColor="accent1"/>
+                        </w:pBdr>
+                        <w:spacing w:after="0"/>
+                      </w:pPr>
+                    </w:p>
+                  </w:txbxContent>
+                </v:textbox>
+                <w10:wrap type="square" anchorx="margin"/>
+              </v:shape>
+            </w:pict>
+          </mc:Fallback>
+        </mc:AlternateContent>
+      </w:r>
       <w:r>
         <w:rPr>
           <w:noProof/>
@@ -10201,7 +10243,7 @@
                   <wp:align>left</wp:align>
                 </wp:positionH>
                 <wp:positionV relativeFrom="paragraph">
-                  <wp:posOffset>200660</wp:posOffset>
+                  <wp:posOffset>10160</wp:posOffset>
                 </wp:positionV>
                 <wp:extent cx="2420620" cy="180975"/>
                 <wp:effectExtent l="0" t="0" r="0" b="9525"/>
@@ -10301,11 +10343,7 @@
           </mc:Choice>
           <mc:Fallback>
             <w:pict>
-              <v:shapetype w14:anchorId="5337ED69" id="_x0000_t202" coordsize="21600,21600" o:spt="202" path="m,l,21600r21600,l21600,xe">
-                <v:stroke joinstyle="miter"/>
-                <v:path gradientshapeok="t" o:connecttype="rect"/>
-              </v:shapetype>
-              <v:shape id="Text Box 17" o:spid="_x0000_s1026" type="#_x0000_t202" style="position:absolute;margin-left:0;margin-top:15.8pt;width:190.6pt;height:14.25pt;z-index:251680768;visibility:visible;mso-wrap-style:square;mso-height-percent:0;mso-wrap-distance-left:9pt;mso-wrap-distance-top:0;mso-wrap-distance-right:9pt;mso-wrap-distance-bottom:0;mso-position-horizontal:left;mso-position-horizontal-relative:margin;mso-position-vertical:absolute;mso-position-vertical-relative:text;mso-height-percent:0;mso-height-relative:margin;v-text-anchor:top" o:gfxdata="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" stroked="f">
+              <v:shape w14:anchorId="5337ED69" id="Text Box 17" o:spid="_x0000_s1027" type="#_x0000_t202" style="position:absolute;margin-left:0;margin-top:.8pt;width:190.6pt;height:14.25pt;z-index:251680768;visibility:visible;mso-wrap-style:square;mso-height-percent:0;mso-wrap-distance-left:9pt;mso-wrap-distance-top:0;mso-wrap-distance-right:9pt;mso-wrap-distance-bottom:0;mso-position-horizontal:left;mso-position-horizontal-relative:margin;mso-position-vertical:absolute;mso-position-vertical-relative:text;mso-height-percent:0;mso-height-relative:margin;v-text-anchor:top" o:gfxdata="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" stroked="f">
                 <v:textbox inset="0,0,0,0">
                   <w:txbxContent>
                     <w:p>
@@ -10369,236 +10407,168 @@
           </mc:Fallback>
         </mc:AlternateContent>
       </w:r>
-    </w:p>
-    <w:p>
-      <w:pPr>
-        <w:rPr>
-          <w:lang w:val="en-GB"/>
-        </w:rPr>
-      </w:pPr>
-      <w:r>
-        <w:rPr>
-          <w:noProof/>
-          <w:lang w:val="en-GB"/>
-        </w:rPr>
-        <mc:AlternateContent>
-          <mc:Choice Requires="wps">
-            <w:drawing>
-              <wp:anchor distT="118745" distB="118745" distL="114300" distR="114300" simplePos="0" relativeHeight="251682816" behindDoc="0" locked="0" layoutInCell="0" allowOverlap="1" wp14:anchorId="6F75956F" wp14:editId="0CF2A4CF">
-                <wp:simplePos x="0" y="0"/>
-                <wp:positionH relativeFrom="margin">
-                  <wp:align>left</wp:align>
-                </wp:positionH>
-                <wp:positionV relativeFrom="paragraph">
-                  <wp:posOffset>115570</wp:posOffset>
-                </wp:positionV>
-                <wp:extent cx="2371725" cy="371475"/>
-                <wp:effectExtent l="0" t="0" r="0" b="0"/>
-                <wp:wrapSquare wrapText="bothSides"/>
-                <wp:docPr id="18" name="Text Box 2"/>
-                <wp:cNvGraphicFramePr>
-                  <a:graphicFrameLocks xmlns:a="http://schemas.openxmlformats.org/drawingml/2006/main"/>
-                </wp:cNvGraphicFramePr>
-                <a:graphic xmlns:a="http://schemas.openxmlformats.org/drawingml/2006/main">
-                  <a:graphicData uri="http://schemas.microsoft.com/office/word/2010/wordprocessingShape">
-                    <wps:wsp>
-                      <wps:cNvSpPr txBox="1">
-                        <a:spLocks noChangeArrowheads="1"/>
-                      </wps:cNvSpPr>
-                      <wps:spPr bwMode="auto">
-                        <a:xfrm>
-                          <a:off x="0" y="0"/>
-                          <a:ext cx="2371725" cy="371475"/>
-                        </a:xfrm>
-                        <a:prstGeom prst="rect">
-                          <a:avLst/>
-                        </a:prstGeom>
-                        <a:noFill/>
-                        <a:extLst>
-                          <a:ext uri="{53640926-AAD7-44D8-BBD7-CCE9431645EC}">
-                            <a14:shadowObscured xmlns:a14="http://schemas.microsoft.com/office/drawing/2010/main" val="1"/>
-                          </a:ext>
-                        </a:extLst>
-                      </wps:spPr>
-                      <wps:txbx>
-                        <w:txbxContent>
-                          <w:p>
-                            <w:pPr>
-                              <w:rPr>
-                                <w:sz w:val="16"/>
-                                <w:szCs w:val="16"/>
-                                <w:lang w:val="en-GB"/>
-                              </w:rPr>
-                            </w:pPr>
-                            <w:r>
-                              <w:rPr>
-                                <w:rFonts w:ascii="Century Schoolbook" w:eastAsia="Times New Roman" w:hAnsi="Century Schoolbook" w:cs="Times New Roman"/>
-                                <w:i/>
-                                <w:color w:val="7030A0"/>
-                                <w:sz w:val="16"/>
-                                <w:szCs w:val="16"/>
-                                <w:lang w:val="en-GB" w:eastAsia="en-GB"/>
-                              </w:rPr>
-                              <w:t>(Ahrendt, W., Beckert, B., Bubel, R., Hähnle, R. Schmitt, P., &amp; Ulbrich, M. (2016))</w:t>
-                            </w:r>
-                            <w:r>
-                              <w:rPr>
-                                <w:sz w:val="16"/>
-                                <w:szCs w:val="16"/>
-                                <w:lang w:val="en-GB"/>
-                              </w:rPr>
-                              <w:t>.</w:t>
-                            </w:r>
-                          </w:p>
-                          <w:p>
-                            <w:pPr>
-                              <w:pBdr>
-                                <w:left w:val="single" w:sz="12" w:space="9" w:color="5B9BD5" w:themeColor="accent1"/>
-                              </w:pBdr>
-                              <w:spacing w:after="0"/>
-                            </w:pPr>
-                          </w:p>
-                        </w:txbxContent>
-                      </wps:txbx>
-                      <wps:bodyPr rot="0" vert="horz" wrap="square" lIns="91440" tIns="45720" rIns="91440" bIns="45720" anchor="t" anchorCtr="0" upright="1">
-                        <a:noAutofit/>
-                      </wps:bodyPr>
-                    </wps:wsp>
-                  </a:graphicData>
-                </a:graphic>
-                <wp14:sizeRelH relativeFrom="margin">
-                  <wp14:pctWidth>0</wp14:pctWidth>
-                </wp14:sizeRelH>
-                <wp14:sizeRelV relativeFrom="page">
-                  <wp14:pctHeight>0</wp14:pctHeight>
-                </wp14:sizeRelV>
-              </wp:anchor>
-            </w:drawing>
-          </mc:Choice>
-          <mc:Fallback>
-            <w:pict>
-              <v:shape w14:anchorId="6F75956F" id="Text Box 2" o:spid="_x0000_s1027" type="#_x0000_t202" style="position:absolute;margin-left:0;margin-top:9.1pt;width:186.75pt;height:29.25pt;z-index:251682816;visibility:visible;mso-wrap-style:square;mso-width-percent:0;mso-height-percent:0;mso-wrap-distance-left:9pt;mso-wrap-distance-top:9.35pt;mso-wrap-distance-right:9pt;mso-wrap-distance-bottom:9.35pt;mso-position-horizontal:left;mso-position-horizontal-relative:margin;mso-position-vertical:absolute;mso-position-vertical-relative:text;mso-width-percent:0;mso-height-percent:0;mso-width-relative:margin;mso-height-relative:page;v-text-anchor:top" o:gfxdata="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" o:allowincell="f" filled="f" stroked="f">
-                <v:textbox>
-                  <w:txbxContent>
-                    <w:p>
-                      <w:pPr>
-                        <w:rPr>
-                          <w:sz w:val="16"/>
-                          <w:szCs w:val="16"/>
-                          <w:lang w:val="en-GB"/>
-                        </w:rPr>
-                      </w:pPr>
-                      <w:r>
-                        <w:rPr>
-                          <w:rFonts w:ascii="Century Schoolbook" w:eastAsia="Times New Roman" w:hAnsi="Century Schoolbook" w:cs="Times New Roman"/>
-                          <w:i/>
-                          <w:color w:val="7030A0"/>
-                          <w:sz w:val="16"/>
-                          <w:szCs w:val="16"/>
-                          <w:lang w:val="en-GB" w:eastAsia="en-GB"/>
-                        </w:rPr>
-                        <w:t>(Ahrendt, W., Beckert, B., Bubel, R., Hähnle, R. Schmitt, P., &amp; Ulbrich, M. (2016))</w:t>
-                      </w:r>
-                      <w:r>
-                        <w:rPr>
-                          <w:sz w:val="16"/>
-                          <w:szCs w:val="16"/>
-                          <w:lang w:val="en-GB"/>
-                        </w:rPr>
-                        <w:t>.</w:t>
-                      </w:r>
-                    </w:p>
-                    <w:p>
-                      <w:pPr>
-                        <w:pBdr>
-                          <w:left w:val="single" w:sz="12" w:space="9" w:color="5B9BD5" w:themeColor="accent1"/>
-                        </w:pBdr>
-                        <w:spacing w:after="0"/>
-                      </w:pPr>
-                    </w:p>
-                  </w:txbxContent>
-                </v:textbox>
-                <w10:wrap type="square" anchorx="margin"/>
-              </v:shape>
-            </w:pict>
-          </mc:Fallback>
-        </mc:AlternateContent>
-      </w:r>
-    </w:p>
-    <w:p>
-      <w:pPr>
-        <w:autoSpaceDE w:val="0"/>
-        <w:autoSpaceDN w:val="0"/>
-        <w:adjustRightInd w:val="0"/>
-        <w:spacing w:after="0" w:line="240" w:lineRule="auto"/>
-        <w:jc w:val="center"/>
-        <w:rPr>
-          <w:rFonts w:ascii="TdvspxCMR10" w:hAnsi="TdvspxCMR10" w:cs="TdvspxCMR10"/>
-          <w:sz w:val="16"/>
-          <w:szCs w:val="16"/>
-          <w:lang w:val="en-GB"/>
-        </w:rPr>
-      </w:pPr>
-    </w:p>
-    <w:p>
-      <w:pPr>
-        <w:rPr>
-          <w:lang w:val="en-GB"/>
-        </w:rPr>
-      </w:pPr>
-    </w:p>
-    <w:p>
-      <w:pPr>
-        <w:rPr>
-          <w:rFonts w:ascii="Century Schoolbook" w:eastAsia="Times New Roman" w:hAnsi="Century Schoolbook" w:cs="Times New Roman"/>
-          <w:sz w:val="20"/>
-          <w:szCs w:val="20"/>
-          <w:lang w:val="en-GB" w:eastAsia="en-GB"/>
-        </w:rPr>
-      </w:pPr>
-      <w:r>
-        <w:rPr>
-          <w:lang w:val="en-GB"/>
-        </w:rPr>
-        <w:t xml:space="preserve">The ideal programs KeY was designed for were sequential, therefore not concurrent, programs with the objective being to </w:t>
+      <w:r>
+        <w:rPr>
+          <w:lang w:val="en-GB"/>
+        </w:rPr>
+        <w:t>One of the KeY tools main advantages over other deductive verifiers is its abiliity to deal with theories</w:t>
+      </w:r>
+      <w:r>
+        <w:rPr>
+          <w:lang w:val="en-GB"/>
+        </w:rPr>
+        <w:t>,</w:t>
+      </w:r>
+      <w:r>
+        <w:rPr>
+          <w:lang w:val="en-GB"/>
+        </w:rPr>
+        <w:t xml:space="preserve"> and specifically finite sequence</w:t>
+      </w:r>
+      <w:r>
+        <w:rPr>
+          <w:lang w:val="en-GB"/>
+        </w:rPr>
+        <w:t>s denoted by the keyword ‘</w:t>
       </w:r>
       <w:r>
         <w:rPr>
           <w:i/>
           <w:lang w:val="en-GB"/>
         </w:rPr>
-        <w:t>‘</w:t>
-      </w:r>
-      <w:r>
-        <w:rPr>
-          <w:i/>
-          <w:color w:val="00B050"/>
-          <w:lang w:val="en-GB"/>
-        </w:rPr>
-        <w:t xml:space="preserve">integrate design, implementation, formal specification and formal verification of object-oriented software as seamlessly as </w:t>
-      </w:r>
-      <w:r>
-        <w:rPr>
-          <w:color w:val="00B050"/>
-          <w:lang w:val="en-GB"/>
-        </w:rPr>
-        <w:t>possible</w:t>
-      </w:r>
-      <w:r>
-        <w:rPr>
-          <w:i/>
-          <w:lang w:val="en-GB"/>
-        </w:rPr>
-        <w:t>’</w:t>
-      </w:r>
-      <w:r>
-        <w:rPr>
-          <w:i/>
-          <w:color w:val="7030A0"/>
-          <w:sz w:val="18"/>
-          <w:lang w:val="en-GB"/>
-        </w:rPr>
-        <w:t xml:space="preserve"> (</w:t>
+        <w:t>\seq</w:t>
+      </w:r>
+      <w:r>
+        <w:rPr>
+          <w:lang w:val="en-GB"/>
+        </w:rPr>
+        <w:t xml:space="preserve">’. </w:t>
+      </w:r>
+      <w:r>
+        <w:rPr>
+          <w:lang w:val="en-GB"/>
+        </w:rPr>
+        <w:t xml:space="preserve"> This </w:t>
+      </w:r>
+      <w:r>
+        <w:rPr>
+          <w:lang w:val="en-GB"/>
+        </w:rPr>
+        <w:t>is</w:t>
+      </w:r>
+      <w:r>
+        <w:rPr>
+          <w:lang w:val="en-GB"/>
+        </w:rPr>
+        <w:t xml:space="preserve"> u</w:t>
+      </w:r>
+      <w:r>
+        <w:rPr>
+          <w:lang w:val="en-GB"/>
+        </w:rPr>
+        <w:t>sed</w:t>
+      </w:r>
+      <w:r>
+        <w:rPr>
+          <w:lang w:val="en-GB"/>
+        </w:rPr>
+        <w:t xml:space="preserve"> </w:t>
+      </w:r>
+      <w:r>
+        <w:rPr>
+          <w:lang w:val="en-GB"/>
+        </w:rPr>
+        <w:t>to deal with abstract datatypes such as Lists and provides certain libraries, for example seqLen(x) returns the length of x, to work with sequences</w:t>
+      </w:r>
+      <w:r>
+        <w:rPr>
+          <w:lang w:val="en-GB"/>
+        </w:rPr>
+        <w:t>.</w:t>
+      </w:r>
+      <w:r>
+        <w:rPr>
+          <w:lang w:val="en-GB"/>
+        </w:rPr>
+        <w:t xml:space="preserve">  </w:t>
+      </w:r>
+      <w:r>
+        <w:rPr>
+          <w:lang w:val="en-GB"/>
+        </w:rPr>
+        <w:t>The addition of these libraries and there use in combinitation with the JML quantifiers provides a far greater range of proof obligations that can be generated by the KeY tool when translating the program. The technique of creating specification contracts using a combiniation of quantifiers and theories interlinked</w:t>
+      </w:r>
+      <w:r>
+        <w:rPr>
+          <w:lang w:val="en-GB"/>
+        </w:rPr>
+        <w:t xml:space="preserve"> and their translation as a whole to proof obligations in JavaDL,</w:t>
+      </w:r>
+      <w:r>
+        <w:rPr>
+          <w:lang w:val="en-GB"/>
+        </w:rPr>
+        <w:t xml:space="preserve"> gives the tool a significant advantage over other similar JML verifiers, albeit</w:t>
+      </w:r>
+      <w:r>
+        <w:rPr>
+          <w:lang w:val="en-GB"/>
+        </w:rPr>
+        <w:t xml:space="preserve"> with the drawback of</w:t>
+      </w:r>
+      <w:r>
+        <w:rPr>
+          <w:lang w:val="en-GB"/>
+        </w:rPr>
+        <w:t xml:space="preserve"> learning to master these </w:t>
+      </w:r>
+      <w:r>
+        <w:rPr>
+          <w:lang w:val="en-GB"/>
+        </w:rPr>
+        <w:t xml:space="preserve">speciifcation combination </w:t>
+      </w:r>
+      <w:r>
+        <w:rPr>
+          <w:lang w:val="en-GB"/>
+        </w:rPr>
+        <w:t xml:space="preserve">techniques </w:t>
+      </w:r>
+      <w:r>
+        <w:rPr>
+          <w:lang w:val="en-GB"/>
+        </w:rPr>
+        <w:t xml:space="preserve">as they often </w:t>
+      </w:r>
+      <w:r>
+        <w:rPr>
+          <w:lang w:val="en-GB"/>
+        </w:rPr>
+        <w:t>prove challenging</w:t>
+      </w:r>
+      <w:r>
+        <w:rPr>
+          <w:lang w:val="en-GB"/>
+        </w:rPr>
+        <w:t xml:space="preserve"> and require expert knowledge</w:t>
+      </w:r>
+      <w:r>
+        <w:rPr>
+          <w:lang w:val="en-GB"/>
+        </w:rPr>
+        <w:t>.</w:t>
+      </w:r>
+      <w:r>
+        <w:rPr>
+          <w:lang w:val="en-GB"/>
+        </w:rPr>
+        <w:t xml:space="preserve"> For more information on finite sequences, please refer to Chapter 5 of reference</w:t>
+      </w:r>
+      <w:r>
+        <w:rPr>
+          <w:lang w:val="en-GB"/>
+        </w:rPr>
+        <w:t xml:space="preserve"> </w:t>
       </w:r>
       <w:r>
         <w:rPr>
@@ -10606,50 +10576,72 @@
           <w:i/>
           <w:color w:val="7030A0"/>
           <w:sz w:val="16"/>
-          <w:szCs w:val="20"/>
+          <w:szCs w:val="16"/>
           <w:lang w:val="en-GB" w:eastAsia="en-GB"/>
         </w:rPr>
-        <w:t>Ahrendt, W., Beckert, B., Hähnle, R., Rümmer, P. &amp; Schmitt (2007))</w:t>
-      </w:r>
-      <w:r>
+        <w:t>(Ahrendt, W., Beckert, B., Bubel, R., Hähnle, R. Schmitt, P., &amp; Ulbrich, M. (2016))</w:t>
+      </w:r>
+      <w:r>
+        <w:rPr>
+          <w:sz w:val="16"/>
+          <w:szCs w:val="16"/>
+          <w:lang w:val="en-GB"/>
+        </w:rPr>
+        <w:t>.</w:t>
+      </w:r>
+    </w:p>
+    <w:p>
+      <w:pPr>
         <w:rPr>
           <w:rFonts w:ascii="Century Schoolbook" w:eastAsia="Times New Roman" w:hAnsi="Century Schoolbook" w:cs="Times New Roman"/>
+          <w:sz w:val="20"/>
+          <w:szCs w:val="20"/>
+          <w:lang w:val="en-GB" w:eastAsia="en-GB"/>
+        </w:rPr>
+      </w:pPr>
+      <w:r>
+        <w:rPr>
+          <w:lang w:val="en-GB"/>
+        </w:rPr>
+        <w:t xml:space="preserve">The ideal programs KeY was designed for were sequential, therefore not concurrent, programs with the objective being to </w:t>
+      </w:r>
+      <w:r>
+        <w:rPr>
           <w:i/>
-          <w:sz w:val="20"/>
-          <w:szCs w:val="20"/>
-          <w:lang w:val="en-GB" w:eastAsia="en-GB"/>
-        </w:rPr>
-        <w:t>.</w:t>
-      </w:r>
-      <w:r>
-        <w:rPr>
-          <w:rFonts w:ascii="Century Schoolbook" w:eastAsia="Times New Roman" w:hAnsi="Century Schoolbook" w:cs="Times New Roman"/>
-          <w:sz w:val="20"/>
-          <w:szCs w:val="20"/>
-          <w:lang w:val="en-GB" w:eastAsia="en-GB"/>
-        </w:rPr>
-        <w:t xml:space="preserve"> </w:t>
-      </w:r>
-    </w:p>
-    <w:p>
-      <w:pPr>
-        <w:rPr>
-          <w:lang w:val="en-GB"/>
-        </w:rPr>
-      </w:pPr>
-      <w:r>
-        <w:rPr>
-          <w:lang w:val="en-GB"/>
-        </w:rPr>
-        <w:t xml:space="preserve">The KeY tool has a dedicated interactive theorem prover that lets the user find a proof, provide values for quantifier instantiations and step through each proof in stages. It provides its own standalone IDE for applying direct proof obligations as well as a plugin for the Eclipse IDE, however the Eclipse plugin cannot apply direct proof obligations to code. The KeY IDE also has an automated feature which will automatically select the optimal SMT solver and proof strategy for each section of code, this technique was used in KeY to avoid a common human interpretation issue with counter examples that are generated, usually, in Normal-Form </w:t>
-      </w:r>
-      <w:r>
-        <w:rPr>
+          <w:lang w:val="en-GB"/>
+        </w:rPr>
+        <w:t>‘</w:t>
+      </w:r>
+      <w:r>
+        <w:rPr>
+          <w:i/>
+          <w:color w:val="00B050"/>
+          <w:lang w:val="en-GB"/>
+        </w:rPr>
+        <w:t xml:space="preserve">integrate design, implementation, formal specification and formal verification of object-oriented software as seamlessly as </w:t>
+      </w:r>
+      <w:r>
+        <w:rPr>
+          <w:color w:val="00B050"/>
+          <w:lang w:val="en-GB"/>
+        </w:rPr>
+        <w:t>possible</w:t>
+      </w:r>
+      <w:r>
+        <w:rPr>
+          <w:i/>
+          <w:lang w:val="en-GB"/>
+        </w:rPr>
+        <w:t>’</w:t>
+      </w:r>
+      <w:r>
+        <w:rPr>
+          <w:i/>
           <w:color w:val="7030A0"/>
           <w:sz w:val="18"/>
           <w:lang w:val="en-GB"/>
         </w:rPr>
-        <w:t>(</w:t>
+        <w:t xml:space="preserve"> (</w:t>
       </w:r>
       <w:r>
         <w:rPr>
@@ -10660,6 +10652,57 @@
           <w:szCs w:val="20"/>
           <w:lang w:val="en-GB" w:eastAsia="en-GB"/>
         </w:rPr>
+        <w:t>Ahrendt, W., Beckert, B., Hähnle, R., Rümmer, P. &amp; Schmitt (2007))</w:t>
+      </w:r>
+      <w:r>
+        <w:rPr>
+          <w:rFonts w:ascii="Century Schoolbook" w:eastAsia="Times New Roman" w:hAnsi="Century Schoolbook" w:cs="Times New Roman"/>
+          <w:i/>
+          <w:sz w:val="20"/>
+          <w:szCs w:val="20"/>
+          <w:lang w:val="en-GB" w:eastAsia="en-GB"/>
+        </w:rPr>
+        <w:t>.</w:t>
+      </w:r>
+      <w:r>
+        <w:rPr>
+          <w:rFonts w:ascii="Century Schoolbook" w:eastAsia="Times New Roman" w:hAnsi="Century Schoolbook" w:cs="Times New Roman"/>
+          <w:sz w:val="20"/>
+          <w:szCs w:val="20"/>
+          <w:lang w:val="en-GB" w:eastAsia="en-GB"/>
+        </w:rPr>
+        <w:t xml:space="preserve"> </w:t>
+      </w:r>
+    </w:p>
+    <w:p>
+      <w:pPr>
+        <w:rPr>
+          <w:lang w:val="en-GB"/>
+        </w:rPr>
+      </w:pPr>
+      <w:r>
+        <w:rPr>
+          <w:lang w:val="en-GB"/>
+        </w:rPr>
+        <w:t xml:space="preserve">The KeY tool has a dedicated interactive theorem prover that lets the user find a proof, provide values for quantifier instantiations and step through each proof in stages. It provides its own standalone IDE for applying direct proof obligations as well as a plugin for the Eclipse IDE, however the Eclipse plugin cannot apply direct proof obligations to code. The KeY IDE also has an automated feature which will automatically select the optimal SMT solver and proof strategy for each section of code, this technique was used in KeY to avoid a common human interpretation issue with counter examples that are generated, usually, in Normal-Form </w:t>
+      </w:r>
+      <w:r>
+        <w:rPr>
+          <w:color w:val="7030A0"/>
+          <w:sz w:val="18"/>
+          <w:lang w:val="en-GB"/>
+        </w:rPr>
+        <w:t>(</w:t>
+      </w:r>
+      <w:r>
+        <w:rPr>
+          <w:rFonts w:ascii="Century Schoolbook" w:eastAsia="Times New Roman" w:hAnsi="Century Schoolbook" w:cs="Times New Roman"/>
+          <w:i/>
+          <w:color w:val="7030A0"/>
+          <w:sz w:val="16"/>
+          <w:szCs w:val="20"/>
+          <w:lang w:val="en-GB" w:eastAsia="en-GB"/>
+        </w:rPr>
         <w:t>Burns, D., Mostowski, W. &amp; Ulbrich, M. (2015))</w:t>
       </w:r>
       <w:r>
@@ -10674,7 +10717,16 @@
           <w:color w:val="00B050"/>
           <w:lang w:val="en-GB"/>
         </w:rPr>
-        <w:t>provides compound interaction steps combine the application of several basic deductionsteps to achieve a specific purpose</w:t>
+        <w:t xml:space="preserve">provides compound interaction steps </w:t>
+      </w:r>
+      <w:r>
+        <w:rPr>
+          <w:i/>
+          <w:color w:val="00B050"/>
+          <w:lang w:val="en-GB"/>
+        </w:rPr>
+        <w:lastRenderedPageBreak/>
+        <w:t>combine the application of several basic deductionsteps to achieve a specific purpose</w:t>
       </w:r>
       <w:r>
         <w:rPr>
@@ -10802,7 +10854,6 @@
           <w:sz w:val="18"/>
           <w:lang w:val="en-GB"/>
         </w:rPr>
-        <w:lastRenderedPageBreak/>
         <w:t>(</w:t>
       </w:r>
       <w:r>
@@ -10827,7 +10878,75 @@
         <w:rPr>
           <w:lang w:val="en-GB"/>
         </w:rPr>
-        <w:t xml:space="preserve"> Using the Design by Contract paradigm, KeY was built to support modular verification and in 2013, KeY 2.0 was released which allowed recursive method implementations to be modularly verified </w:t>
+        <w:t>Using the Design by Contract paradigm</w:t>
+      </w:r>
+      <w:r>
+        <w:rPr>
+          <w:lang w:val="en-GB"/>
+        </w:rPr>
+        <w:t xml:space="preserve"> </w:t>
+      </w:r>
+      <w:r>
+        <w:rPr>
+          <w:color w:val="7030A0"/>
+          <w:sz w:val="16"/>
+          <w:szCs w:val="16"/>
+          <w:lang w:val="en-GB"/>
+        </w:rPr>
+        <w:t>(</w:t>
+      </w:r>
+      <w:r>
+        <w:rPr>
+          <w:rFonts w:ascii="Century Schoolbook" w:hAnsi="Century Schoolbook"/>
+          <w:i/>
+          <w:color w:val="7030A0"/>
+          <w:sz w:val="16"/>
+          <w:szCs w:val="16"/>
+          <w:lang w:val="en-GB"/>
+        </w:rPr>
+        <w:t>Meyer, B. (1992))</w:t>
+      </w:r>
+      <w:r>
+        <w:rPr>
+          <w:lang w:val="en-GB"/>
+        </w:rPr>
+        <w:t xml:space="preserve">, KeY was built to support modular </w:t>
+      </w:r>
+      <w:r>
+        <w:rPr>
+          <w:lang w:val="en-GB"/>
+        </w:rPr>
+        <w:t xml:space="preserve">specification and </w:t>
+      </w:r>
+      <w:r>
+        <w:rPr>
+          <w:lang w:val="en-GB"/>
+        </w:rPr>
+        <w:t>verification</w:t>
+      </w:r>
+      <w:r>
+        <w:rPr>
+          <w:lang w:val="en-GB"/>
+        </w:rPr>
+        <w:t>. This proposed removing the specifications from the concrete implementations and moving them to the abstractions, such as interfaces, ensuring reusability and giving both the client and supplier a greater understanding of what was required for each contract to be satisfied. I</w:t>
+      </w:r>
+      <w:r>
+        <w:rPr>
+          <w:lang w:val="en-GB"/>
+        </w:rPr>
+        <w:t>n 2013</w:t>
+      </w:r>
+      <w:r>
+        <w:rPr>
+          <w:lang w:val="en-GB"/>
+        </w:rPr>
+        <w:t xml:space="preserve"> </w:t>
+      </w:r>
+      <w:r>
+        <w:rPr>
+          <w:lang w:val="en-GB"/>
+        </w:rPr>
+        <w:t xml:space="preserve">, KeY 2.0 was released which allowed recursive method implementations to be modularly verified </w:t>
       </w:r>
       <w:r>
         <w:rPr>
@@ -10852,26 +10971,43 @@
         <w:rPr>
           <w:lang w:val="en-GB"/>
         </w:rPr>
-        <w:t>.</w:t>
-      </w:r>
-    </w:p>
-    <w:p>
-      <w:pPr>
-        <w:rPr>
-          <w:lang w:val="en-GB"/>
-        </w:rPr>
-      </w:pPr>
-      <w:r>
-        <w:rPr>
-          <w:lang w:val="en-GB"/>
-        </w:rPr>
-        <w:t xml:space="preserve">Java Dynamic Logic is the basis of the KeY logic system. </w:t>
-      </w:r>
-      <w:r>
-        <w:rPr>
-          <w:lang w:val="en-GB"/>
-        </w:rPr>
-        <w:t xml:space="preserve">The syntax of JavaDL extended first-order logic with program variables and program modalities </w:t>
+        <w:t xml:space="preserve"> by introducing a termiantion witness variable that uses the keyword ‘measured_by’ that ensures total correctness for the recur</w:t>
+      </w:r>
+      <w:r>
+        <w:rPr>
+          <w:lang w:val="en-GB"/>
+        </w:rPr>
+        <w:t xml:space="preserve">sive method by decreasing at each </w:t>
+      </w:r>
+      <w:r>
+        <w:rPr>
+          <w:lang w:val="en-GB"/>
+        </w:rPr>
+        <w:t xml:space="preserve">meothd </w:t>
+      </w:r>
+      <w:r>
+        <w:rPr>
+          <w:lang w:val="en-GB"/>
+        </w:rPr>
+        <w:t xml:space="preserve">call </w:t>
+      </w:r>
+      <w:r>
+        <w:rPr>
+          <w:lang w:val="en-GB"/>
+        </w:rPr>
+        <w:t xml:space="preserve">to </w:t>
+      </w:r>
+      <w:r>
+        <w:rPr>
+          <w:lang w:val="en-GB"/>
+        </w:rPr>
+        <w:t>itself</w:t>
+      </w:r>
+      <w:r>
+        <w:rPr>
+          <w:lang w:val="en-GB"/>
+        </w:rPr>
+        <w:t xml:space="preserve"> </w:t>
       </w:r>
       <w:r>
         <w:rPr>
@@ -10888,151 +11024,26 @@
         <w:rPr>
           <w:lang w:val="en-GB"/>
         </w:rPr>
-        <w:t>,  and was</w:t>
-      </w:r>
-      <w:r>
-        <w:rPr>
-          <w:lang w:val="en-GB"/>
-        </w:rPr>
-        <w:t xml:space="preserve"> designed to match the Java type system to reduce the learning curve required when using the tool.</w:t>
-      </w:r>
-      <w:r>
-        <w:rPr>
-          <w:lang w:val="en-GB"/>
-        </w:rPr>
-        <w:t xml:space="preserve"> JavaDL evaluates formulas in a Kripke structure, a collection of first-order structures, which is typically used for model checking as opposed to deductive verification. This structure defines the state space assigned to program, representing the variables and their values as states. A valid path could then be an infinite sequence of states for which a formula can hold. </w:t>
-      </w:r>
-      <w:r>
-        <w:rPr>
-          <w:highlight w:val="yellow"/>
-          <w:lang w:val="en-GB"/>
-        </w:rPr>
-        <w:t xml:space="preserve">Safety and </w:t>
-      </w:r>
-      <w:r>
-        <w:rPr>
-          <w:highlight w:val="yellow"/>
-          <w:lang w:val="en-GB"/>
-        </w:rPr>
-        <w:t>l</w:t>
-      </w:r>
-      <w:r>
-        <w:rPr>
-          <w:highlight w:val="yellow"/>
-          <w:lang w:val="en-GB"/>
-        </w:rPr>
-        <w:t>iveness</w:t>
-      </w:r>
-      <w:r>
-        <w:rPr>
-          <w:lang w:val="en-GB"/>
-        </w:rPr>
-        <w:t xml:space="preserve"> are two crucial aspects of a Kripke structure ensuring the model functions correctly, with </w:t>
-      </w:r>
-      <w:r>
-        <w:rPr>
-          <w:highlight w:val="yellow"/>
-          <w:lang w:val="en-GB"/>
-        </w:rPr>
-        <w:t>deadlock-freedom</w:t>
-      </w:r>
-      <w:r>
-        <w:rPr>
-          <w:lang w:val="en-GB"/>
-        </w:rPr>
-        <w:t xml:space="preserve"> also ideal.</w:t>
-      </w:r>
-    </w:p>
-    <w:p>
-      <w:pPr>
-        <w:rPr>
-          <w:lang w:val="en-GB"/>
-        </w:rPr>
-      </w:pPr>
-      <w:r>
-        <w:rPr>
-          <w:lang w:val="en-GB"/>
-        </w:rPr>
-        <w:t>JavaDL</w:t>
-      </w:r>
-      <w:r>
-        <w:rPr>
-          <w:lang w:val="en-GB"/>
-        </w:rPr>
-        <w:t xml:space="preserve"> uses parameterised modal operators (p) and [p], where p can be any sequence of legal Java statements which refer to the final state of program p, with (p)</w:t>
-      </w:r>
-      <w:r>
-        <w:rPr>
-          <w:rFonts w:ascii="Calibri" w:hAnsi="Calibri" w:cs="Calibri"/>
-          <w:lang w:val="en-GB"/>
-        </w:rPr>
-        <w:t>ɸ expressing that the program p terminates in a state which ɸ holds and [p]ɸ expressing that p does not demand termination but it if did then ɸ holds.</w:t>
-      </w:r>
-      <w:r>
-        <w:rPr>
-          <w:rFonts w:ascii="Calibri" w:hAnsi="Calibri" w:cs="Calibri"/>
-          <w:lang w:val="en-GB"/>
-        </w:rPr>
-        <w:t xml:space="preserve"> Another type of modal operator, called</w:t>
-      </w:r>
-      <w:r>
-        <w:rPr>
-          <w:rFonts w:ascii="Calibri" w:hAnsi="Calibri" w:cs="Calibri"/>
-          <w:lang w:val="en-GB"/>
-        </w:rPr>
-        <w:t xml:space="preserve"> ‘updates’,</w:t>
-      </w:r>
-      <w:r>
-        <w:rPr>
-          <w:rFonts w:ascii="Calibri" w:hAnsi="Calibri" w:cs="Calibri"/>
-          <w:lang w:val="en-GB"/>
-        </w:rPr>
-        <w:t xml:space="preserve"> </w:t>
-      </w:r>
-      <w:r>
-        <w:rPr>
-          <w:rFonts w:ascii="Calibri" w:hAnsi="Calibri" w:cs="Calibri"/>
-          <w:lang w:val="en-GB"/>
-        </w:rPr>
-        <w:t>describes program</w:t>
-      </w:r>
-      <w:r>
-        <w:rPr>
-          <w:rFonts w:ascii="Calibri" w:hAnsi="Calibri" w:cs="Calibri"/>
-          <w:lang w:val="en-GB"/>
-        </w:rPr>
-        <w:t xml:space="preserve"> state</w:t>
-      </w:r>
-      <w:r>
-        <w:rPr>
-          <w:rFonts w:ascii="Calibri" w:hAnsi="Calibri" w:cs="Calibri"/>
-          <w:lang w:val="en-GB"/>
-        </w:rPr>
-        <w:t xml:space="preserve"> transitions that are stated as ‘</w:t>
-      </w:r>
-      <w:r>
-        <w:rPr>
-          <w:i/>
-          <w:color w:val="00B050"/>
-          <w:lang w:val="en-GB"/>
-        </w:rPr>
-        <w:t>simple function updates corresponding to assignments in an imperative programming language, which in turn can be composed sequentially and used to form parallel or quantified updates</w:t>
-      </w:r>
-      <w:r>
-        <w:rPr>
-          <w:i/>
-          <w:lang w:val="en-GB"/>
-        </w:rPr>
-        <w:t xml:space="preserve">’ </w:t>
-      </w:r>
-      <w:r>
-        <w:rPr>
-          <w:i/>
-          <w:color w:val="7030A0"/>
-          <w:sz w:val="18"/>
-          <w:lang w:val="en-GB"/>
-        </w:rPr>
-        <w:t>(</w:t>
+        <w:t>.</w:t>
+      </w:r>
+    </w:p>
+    <w:p>
+      <w:pPr>
+        <w:rPr>
+          <w:lang w:val="en-GB"/>
+        </w:rPr>
+      </w:pPr>
+      <w:r>
+        <w:rPr>
+          <w:lang w:val="en-GB"/>
+        </w:rPr>
+        <w:t xml:space="preserve">Java Dynamic Logic is the basis of the KeY logic system. </w:t>
+      </w:r>
+      <w:r>
+        <w:rPr>
+          <w:lang w:val="en-GB"/>
+        </w:rPr>
+        <w:t xml:space="preserve">The syntax of JavaDL extended first-order logic with program variables and program modalities </w:t>
       </w:r>
       <w:r>
         <w:rPr>
@@ -11043,96 +11054,157 @@
           <w:szCs w:val="20"/>
           <w:lang w:val="en-GB" w:eastAsia="en-GB"/>
         </w:rPr>
-        <w:t>Ahrendt, W., Beckert, B., Hähnle, R., Rümmer, P. &amp; Schmitt (2007))</w:t>
-      </w:r>
-      <w:r>
-        <w:rPr>
-          <w:rFonts w:ascii="Century Schoolbook" w:eastAsia="Times New Roman" w:hAnsi="Century Schoolbook" w:cs="Times New Roman"/>
+        <w:t>(Ahrendt, W., Beckert, B., Bubel, R., Hähnle, R. Schmitt, P., &amp; Ulbrich, M. (2016))</w:t>
+      </w:r>
+      <w:r>
+        <w:rPr>
+          <w:lang w:val="en-GB"/>
+        </w:rPr>
+        <w:t>,  and was</w:t>
+      </w:r>
+      <w:r>
+        <w:rPr>
+          <w:lang w:val="en-GB"/>
+        </w:rPr>
+        <w:t xml:space="preserve"> designed to match the Java type system to reduce the learning curve required when using the tool.</w:t>
+      </w:r>
+      <w:r>
+        <w:rPr>
+          <w:lang w:val="en-GB"/>
+        </w:rPr>
+        <w:t xml:space="preserve"> JavaDL evaluates formulas in a Kripke structure, a collection of first-order structures, which is typically used for model checking as opposed to deductive verification. This structure defines the state space assigned to program, representing the variables and their values as states. A valid path could then be an infinite sequence of states for which a formula can hold. </w:t>
+      </w:r>
+      <w:r>
+        <w:rPr>
+          <w:highlight w:val="yellow"/>
+          <w:lang w:val="en-GB"/>
+        </w:rPr>
+        <w:t xml:space="preserve">Safety and </w:t>
+      </w:r>
+      <w:r>
+        <w:rPr>
+          <w:highlight w:val="yellow"/>
+          <w:lang w:val="en-GB"/>
+        </w:rPr>
+        <w:t>l</w:t>
+      </w:r>
+      <w:r>
+        <w:rPr>
+          <w:highlight w:val="yellow"/>
+          <w:lang w:val="en-GB"/>
+        </w:rPr>
+        <w:t>iveness</w:t>
+      </w:r>
+      <w:r>
+        <w:rPr>
+          <w:lang w:val="en-GB"/>
+        </w:rPr>
+        <w:t xml:space="preserve"> are two crucial aspects of a Kripke structure ensuring the model functions correctly, with </w:t>
+      </w:r>
+      <w:r>
+        <w:rPr>
+          <w:highlight w:val="yellow"/>
+          <w:lang w:val="en-GB"/>
+        </w:rPr>
+        <w:t>deadlock-freedom</w:t>
+      </w:r>
+      <w:r>
+        <w:rPr>
+          <w:lang w:val="en-GB"/>
+        </w:rPr>
+        <w:t xml:space="preserve"> also ideal.</w:t>
+      </w:r>
+    </w:p>
+    <w:p>
+      <w:pPr>
+        <w:rPr>
+          <w:lang w:val="en-GB"/>
+        </w:rPr>
+      </w:pPr>
+      <w:r>
+        <w:rPr>
+          <w:lang w:val="en-GB"/>
+        </w:rPr>
+        <w:t>JavaDL</w:t>
+      </w:r>
+      <w:r>
+        <w:rPr>
+          <w:lang w:val="en-GB"/>
+        </w:rPr>
+        <w:t xml:space="preserve"> uses parameterised modal operators (p) and [p], where p can be any sequence of legal Java statements which refer to the final state of program p, with (p)</w:t>
+      </w:r>
+      <w:r>
+        <w:rPr>
+          <w:rFonts w:ascii="Calibri" w:hAnsi="Calibri" w:cs="Calibri"/>
+          <w:lang w:val="en-GB"/>
+        </w:rPr>
+        <w:t>ɸ expressing that the program p terminates in a state which ɸ holds and [p]ɸ expressing that p does not demand termination but it if did then ɸ holds.</w:t>
+      </w:r>
+      <w:r>
+        <w:rPr>
+          <w:rFonts w:ascii="Calibri" w:hAnsi="Calibri" w:cs="Calibri"/>
+          <w:lang w:val="en-GB"/>
+        </w:rPr>
+        <w:t xml:space="preserve"> Another type of modal operator, called</w:t>
+      </w:r>
+      <w:r>
+        <w:rPr>
+          <w:rFonts w:ascii="Calibri" w:hAnsi="Calibri" w:cs="Calibri"/>
+          <w:lang w:val="en-GB"/>
+        </w:rPr>
+        <w:t xml:space="preserve"> ‘updates’,</w:t>
+      </w:r>
+      <w:r>
+        <w:rPr>
+          <w:rFonts w:ascii="Calibri" w:hAnsi="Calibri" w:cs="Calibri"/>
+          <w:lang w:val="en-GB"/>
+        </w:rPr>
+        <w:t xml:space="preserve"> </w:t>
+      </w:r>
+      <w:r>
+        <w:rPr>
+          <w:rFonts w:ascii="Calibri" w:hAnsi="Calibri" w:cs="Calibri"/>
+          <w:lang w:val="en-GB"/>
+        </w:rPr>
+        <w:t>describes program</w:t>
+      </w:r>
+      <w:r>
+        <w:rPr>
+          <w:rFonts w:ascii="Calibri" w:hAnsi="Calibri" w:cs="Calibri"/>
+          <w:lang w:val="en-GB"/>
+        </w:rPr>
+        <w:t xml:space="preserve"> state</w:t>
+      </w:r>
+      <w:r>
+        <w:rPr>
+          <w:rFonts w:ascii="Calibri" w:hAnsi="Calibri" w:cs="Calibri"/>
+          <w:lang w:val="en-GB"/>
+        </w:rPr>
+        <w:t xml:space="preserve"> transitions that are stated as ‘</w:t>
+      </w:r>
+      <w:r>
+        <w:rPr>
           <w:i/>
-          <w:sz w:val="20"/>
-          <w:szCs w:val="20"/>
-          <w:lang w:val="en-GB" w:eastAsia="en-GB"/>
-        </w:rPr>
-        <w:t xml:space="preserve">. </w:t>
-      </w:r>
-      <w:r>
-        <w:rPr>
-          <w:lang w:val="en-GB"/>
-        </w:rPr>
-        <w:t>These updates always terminate and never have any side effects, only showing what state transition has occurred for the current path. V</w:t>
-      </w:r>
-      <w:r>
-        <w:rPr>
-          <w:lang w:val="en-GB"/>
-        </w:rPr>
-        <w:t>erification calculus</w:t>
-      </w:r>
-      <w:r>
-        <w:rPr>
-          <w:lang w:val="en-GB"/>
-        </w:rPr>
-        <w:t xml:space="preserve"> </w:t>
-      </w:r>
-      <w:r>
-        <w:rPr>
-          <w:lang w:val="en-GB"/>
-        </w:rPr>
-        <w:t xml:space="preserve">transforms </w:t>
-      </w:r>
-      <w:r>
-        <w:rPr>
-          <w:lang w:val="en-GB"/>
-        </w:rPr>
-        <w:t xml:space="preserve">Java </w:t>
-      </w:r>
-      <w:r>
-        <w:rPr>
-          <w:lang w:val="en-GB"/>
-        </w:rPr>
-        <w:t xml:space="preserve">programs into </w:t>
-      </w:r>
-      <w:r>
-        <w:rPr>
-          <w:lang w:val="en-GB"/>
-        </w:rPr>
-        <w:t>these ‘</w:t>
-      </w:r>
-      <w:r>
-        <w:rPr>
-          <w:lang w:val="en-GB"/>
-        </w:rPr>
-        <w:t>updates</w:t>
-      </w:r>
-      <w:r>
-        <w:rPr>
-          <w:lang w:val="en-GB"/>
-        </w:rPr>
-        <w:t>’</w:t>
-      </w:r>
-      <w:r>
-        <w:rPr>
-          <w:lang w:val="en-GB"/>
-        </w:rPr>
-        <w:t xml:space="preserve"> with the KeY tool simplifying them to apply to formulas.</w:t>
-      </w:r>
-      <w:r>
-        <w:rPr>
-          <w:lang w:val="en-GB"/>
-        </w:rPr>
-        <w:t xml:space="preserve"> However, as JavaDL uses first-order arithmetic when determining validity of a path, it results in the JavaDL logic never being both </w:t>
-      </w:r>
-      <w:r>
-        <w:rPr>
-          <w:highlight w:val="yellow"/>
-          <w:lang w:val="en-GB"/>
-        </w:rPr>
-        <w:t>sound and complete</w:t>
-      </w:r>
-      <w:r>
-        <w:rPr>
-          <w:lang w:val="en-GB"/>
-        </w:rPr>
-        <w:t xml:space="preserve"> due to this arithmetic being incomplete </w:t>
+          <w:color w:val="00B050"/>
+          <w:lang w:val="en-GB"/>
+        </w:rPr>
+        <w:t>simple function updates corresponding to assignments in an imperative programming language, which in turn can be composed sequentially and used to form parallel or quantified updates</w:t>
+      </w:r>
+      <w:r>
+        <w:rPr>
+          <w:i/>
+          <w:lang w:val="en-GB"/>
+        </w:rPr>
+        <w:t xml:space="preserve">’ </w:t>
+      </w:r>
+      <w:r>
+        <w:rPr>
+          <w:i/>
+          <w:color w:val="7030A0"/>
+          <w:sz w:val="18"/>
+          <w:lang w:val="en-GB"/>
+        </w:rPr>
+        <w:t>(</w:t>
       </w:r>
       <w:r>
         <w:rPr>
@@ -11143,40 +11215,96 @@
           <w:szCs w:val="20"/>
           <w:lang w:val="en-GB" w:eastAsia="en-GB"/>
         </w:rPr>
-        <w:t>(Ahrendt, W., Beckert, B., Bubel, R., Hähnle, R. Schmitt, P., &amp; Ulbrich, M. (2016))</w:t>
-      </w:r>
-      <w:r>
-        <w:rPr>
-          <w:lang w:val="en-GB"/>
-        </w:rPr>
-        <w:t>.</w:t>
-      </w:r>
-      <w:r>
-        <w:rPr>
-          <w:lang w:val="en-GB"/>
-        </w:rPr>
-        <w:t xml:space="preserve"> Relative completeness, however, is possible meaning all proofs are capable of being proven with the exception of some proofs that require specific first-order arithmetic operations that are not covered.</w:t>
-      </w:r>
-    </w:p>
-    <w:p>
-      <w:pPr>
-        <w:rPr>
-          <w:lang w:val="en-GB"/>
-        </w:rPr>
-      </w:pPr>
-      <w:r>
-        <w:rPr>
-          <w:lang w:val="en-GB"/>
-        </w:rPr>
-        <w:t xml:space="preserve">The construction of proofs in KeY is done differently to most other deductive verifiers. Instead of using the popular Verification Condition Generation (VCG) technique, which uses weakest precondition calculus to transform a program into one single proof obligation formula to then be discharged using a general purpose theorem , it uses the symbolic execution technique. This technique axiomatizes the program logic into a sequent calculus, written in a taclet language, to determine the final state constraints for each possible branch in the program, which are then evaluated by the provers </w:t>
-      </w:r>
-      <w:r>
-        <w:rPr>
-          <w:color w:val="7030A0"/>
-          <w:sz w:val="18"/>
-          <w:lang w:val="en-GB"/>
-        </w:rPr>
-        <w:t>(</w:t>
+        <w:t>Ahrendt, W., Beckert, B., Hähnle, R., Rümmer, P. &amp; Schmitt (2007))</w:t>
+      </w:r>
+      <w:r>
+        <w:rPr>
+          <w:rFonts w:ascii="Century Schoolbook" w:eastAsia="Times New Roman" w:hAnsi="Century Schoolbook" w:cs="Times New Roman"/>
+          <w:i/>
+          <w:sz w:val="20"/>
+          <w:szCs w:val="20"/>
+          <w:lang w:val="en-GB" w:eastAsia="en-GB"/>
+        </w:rPr>
+        <w:t xml:space="preserve">. </w:t>
+      </w:r>
+      <w:r>
+        <w:rPr>
+          <w:lang w:val="en-GB"/>
+        </w:rPr>
+        <w:t>These updates always terminate and never have any side effects, only showing what state transition has occurred for the current path. V</w:t>
+      </w:r>
+      <w:r>
+        <w:rPr>
+          <w:lang w:val="en-GB"/>
+        </w:rPr>
+        <w:t>erification calculus</w:t>
+      </w:r>
+      <w:r>
+        <w:rPr>
+          <w:lang w:val="en-GB"/>
+        </w:rPr>
+        <w:t xml:space="preserve"> </w:t>
+      </w:r>
+      <w:r>
+        <w:rPr>
+          <w:lang w:val="en-GB"/>
+        </w:rPr>
+        <w:t xml:space="preserve">transforms </w:t>
+      </w:r>
+      <w:r>
+        <w:rPr>
+          <w:lang w:val="en-GB"/>
+        </w:rPr>
+        <w:t xml:space="preserve">Java </w:t>
+      </w:r>
+      <w:r>
+        <w:rPr>
+          <w:lang w:val="en-GB"/>
+        </w:rPr>
+        <w:t xml:space="preserve">programs into </w:t>
+      </w:r>
+      <w:r>
+        <w:rPr>
+          <w:lang w:val="en-GB"/>
+        </w:rPr>
+        <w:t>these ‘</w:t>
+      </w:r>
+      <w:r>
+        <w:rPr>
+          <w:lang w:val="en-GB"/>
+        </w:rPr>
+        <w:t>updates</w:t>
+      </w:r>
+      <w:r>
+        <w:rPr>
+          <w:lang w:val="en-GB"/>
+        </w:rPr>
+        <w:t>’</w:t>
+      </w:r>
+      <w:r>
+        <w:rPr>
+          <w:lang w:val="en-GB"/>
+        </w:rPr>
+        <w:t xml:space="preserve"> with the KeY tool simplifying them to apply to formulas.</w:t>
+      </w:r>
+      <w:r>
+        <w:rPr>
+          <w:lang w:val="en-GB"/>
+        </w:rPr>
+        <w:t xml:space="preserve"> However, as JavaDL uses first-order arithmetic when determining validity of a path, it results in the JavaDL logic never being both </w:t>
+      </w:r>
+      <w:r>
+        <w:rPr>
+          <w:highlight w:val="yellow"/>
+          <w:lang w:val="en-GB"/>
+        </w:rPr>
+        <w:t>sound and complete</w:t>
+      </w:r>
+      <w:r>
+        <w:rPr>
+          <w:lang w:val="en-GB"/>
+        </w:rPr>
+        <w:t xml:space="preserve"> due to this arithmetic being incomplete </w:t>
       </w:r>
       <w:r>
         <w:rPr>
@@ -11187,6 +11315,50 @@
           <w:szCs w:val="20"/>
           <w:lang w:val="en-GB" w:eastAsia="en-GB"/>
         </w:rPr>
+        <w:t>(Ahrendt, W., Beckert, B., Bubel, R., Hähnle, R. Schmitt, P., &amp; Ulbrich, M. (2016))</w:t>
+      </w:r>
+      <w:r>
+        <w:rPr>
+          <w:lang w:val="en-GB"/>
+        </w:rPr>
+        <w:t>.</w:t>
+      </w:r>
+      <w:r>
+        <w:rPr>
+          <w:lang w:val="en-GB"/>
+        </w:rPr>
+        <w:t xml:space="preserve"> Relative completeness, however, is possible meaning all proofs are capable of being proven with the exception of some proofs that require specific first-order arithmetic operations that are not covered.</w:t>
+      </w:r>
+    </w:p>
+    <w:p>
+      <w:pPr>
+        <w:rPr>
+          <w:lang w:val="en-GB"/>
+        </w:rPr>
+      </w:pPr>
+      <w:r>
+        <w:rPr>
+          <w:lang w:val="en-GB"/>
+        </w:rPr>
+        <w:t xml:space="preserve">The construction of proofs in KeY is done differently to most other deductive verifiers. Instead of using the popular Verification Condition Generation (VCG) technique, which uses weakest precondition calculus to transform a program into one single proof obligation formula to then be discharged using a general purpose theorem , it uses the symbolic execution technique. This technique axiomatizes the program logic into a sequent calculus, written in a taclet language, to determine the final state constraints for each possible branch in the program, which are then evaluated by the provers </w:t>
+      </w:r>
+      <w:r>
+        <w:rPr>
+          <w:color w:val="7030A0"/>
+          <w:sz w:val="18"/>
+          <w:lang w:val="en-GB"/>
+        </w:rPr>
+        <w:t>(</w:t>
+      </w:r>
+      <w:r>
+        <w:rPr>
+          <w:rFonts w:ascii="Century Schoolbook" w:eastAsia="Times New Roman" w:hAnsi="Century Schoolbook" w:cs="Times New Roman"/>
+          <w:i/>
+          <w:color w:val="7030A0"/>
+          <w:sz w:val="16"/>
+          <w:szCs w:val="20"/>
+          <w:lang w:val="en-GB" w:eastAsia="en-GB"/>
+        </w:rPr>
         <w:t>Burns, D., Mostowski, W. &amp; Ulbrich, M. (2015))</w:t>
       </w:r>
       <w:r>
@@ -11208,7 +11380,16 @@
           <w:color w:val="00B050"/>
           <w:lang w:val="en-GB"/>
         </w:rPr>
-        <w:t xml:space="preserve">This process was used as it provided more feedback to the user since the formulae are more human-readable and allows for the debugging of said program’ </w:t>
+        <w:t xml:space="preserve">This process was used as it provided more feedback to the user since the </w:t>
+      </w:r>
+      <w:r>
+        <w:rPr>
+          <w:i/>
+          <w:color w:val="00B050"/>
+          <w:lang w:val="en-GB"/>
+        </w:rPr>
+        <w:lastRenderedPageBreak/>
+        <w:t xml:space="preserve">formulae are more human-readable and allows for the debugging of said program’ </w:t>
       </w:r>
       <w:r>
         <w:rPr>
@@ -12150,32 +12331,95 @@
       </w:r>
       <w:r>
         <w:rPr>
-          <w:highlight w:val="yellow"/>
-          <w:lang w:val="en-GB"/>
-        </w:rPr>
-        <w:t xml:space="preserve">‘learnt clauses’ </w:t>
-      </w:r>
-      <w:r>
-        <w:rPr>
-          <w:highlight w:val="yellow"/>
-          <w:lang w:val="en-GB"/>
-        </w:rPr>
-        <w:t>(DPLL)</w:t>
-      </w:r>
-      <w:r>
-        <w:rPr>
-          <w:lang w:val="en-GB"/>
-        </w:rPr>
-        <w:t xml:space="preserve"> which are created  when a conflict is found in an execution path in order to stop a search of this path again. This increases efficiency and search speeds when determined satisfiability. </w:t>
-      </w:r>
-      <w:bookmarkStart w:id="33" w:name="_GoBack"/>
-      <w:bookmarkEnd w:id="33"/>
+          <w:lang w:val="en-GB"/>
+        </w:rPr>
+        <w:t>learnt clauses</w:t>
+      </w:r>
       <w:r>
         <w:rPr>
           <w:lang w:val="en-GB"/>
         </w:rPr>
         <w:t xml:space="preserve"> </w:t>
       </w:r>
+      <w:r>
+        <w:rPr>
+          <w:lang w:val="en-GB"/>
+        </w:rPr>
+        <w:t>which are created</w:t>
+      </w:r>
+      <w:r>
+        <w:rPr>
+          <w:lang w:val="en-GB"/>
+        </w:rPr>
+        <w:t xml:space="preserve"> when a conflict is found in an execution path in order to stop a search of this path again. This increases efficiency and search speeds when determined satisfiability. </w:t>
+      </w:r>
+      <w:r>
+        <w:rPr>
+          <w:lang w:val="en-GB"/>
+        </w:rPr>
+        <w:t xml:space="preserve"> </w:t>
+      </w:r>
+      <w:r>
+        <w:rPr>
+          <w:lang w:val="en-GB"/>
+        </w:rPr>
+        <w:t>This process is similar to the DPLL algorithm applied for most SAT solvers, for more information on this please see reference (</w:t>
+      </w:r>
+      <w:r>
+        <w:rPr>
+          <w:rFonts w:ascii="Century Schoolbook" w:eastAsia="Times New Roman" w:hAnsi="Century Schoolbook" w:cs="Helvetica"/>
+          <w:i/>
+          <w:color w:val="7030A0"/>
+          <w:sz w:val="20"/>
+          <w:szCs w:val="20"/>
+          <w:lang w:val="en-GB" w:eastAsia="en-GB"/>
+        </w:rPr>
+        <w:t xml:space="preserve">Nieuwenhuis, R., Oliveras, A. &amp; Tinelli, C. </w:t>
+      </w:r>
+      <w:r>
+        <w:rPr>
+          <w:rFonts w:ascii="Century Schoolbook" w:eastAsia="Times New Roman" w:hAnsi="Century Schoolbook" w:cs="Helvetica"/>
+          <w:i/>
+          <w:color w:val="7030A0"/>
+          <w:sz w:val="20"/>
+          <w:szCs w:val="20"/>
+          <w:lang w:val="en-GB" w:eastAsia="en-GB"/>
+        </w:rPr>
+        <w:t>(</w:t>
+      </w:r>
+      <w:r>
+        <w:rPr>
+          <w:rFonts w:ascii="Century Schoolbook" w:eastAsia="Times New Roman" w:hAnsi="Century Schoolbook" w:cs="Helvetica"/>
+          <w:i/>
+          <w:color w:val="7030A0"/>
+          <w:sz w:val="20"/>
+          <w:szCs w:val="20"/>
+          <w:lang w:val="en-GB" w:eastAsia="en-GB"/>
+        </w:rPr>
+        <w:t>2006</w:t>
+      </w:r>
+      <w:r>
+        <w:rPr>
+          <w:rFonts w:ascii="Century Schoolbook" w:eastAsia="Times New Roman" w:hAnsi="Century Schoolbook" w:cs="Helvetica"/>
+          <w:i/>
+          <w:color w:val="7030A0"/>
+          <w:sz w:val="20"/>
+          <w:szCs w:val="20"/>
+          <w:lang w:val="en-GB" w:eastAsia="en-GB"/>
+        </w:rPr>
+        <w:t>)</w:t>
+      </w:r>
+      <w:r>
+        <w:rPr>
+          <w:rFonts w:ascii="Century Schoolbook" w:eastAsia="Times New Roman" w:hAnsi="Century Schoolbook" w:cs="Helvetica"/>
+          <w:i/>
+          <w:color w:val="333333"/>
+          <w:sz w:val="20"/>
+          <w:szCs w:val="20"/>
+          <w:lang w:val="en-GB" w:eastAsia="en-GB"/>
+        </w:rPr>
+        <w:t>).</w:t>
+      </w:r>
     </w:p>
     <w:p>
       <w:pPr>
@@ -12233,59 +12477,149 @@
     <w:p>
       <w:pPr>
         <w:rPr>
-          <w:lang w:val="en-GB"/>
-        </w:rPr>
-      </w:pPr>
-      <w:r>
-        <w:rPr>
-          <w:lang w:val="en-GB"/>
-        </w:rPr>
-        <w:t>Chapter 4</w:t>
-      </w:r>
-      <w:r>
-        <w:rPr>
-          <w:lang w:val="en-GB"/>
-        </w:rPr>
-        <w:t>:</w:t>
-      </w:r>
-      <w:r>
-        <w:rPr>
-          <w:lang w:val="en-GB"/>
-        </w:rPr>
-        <w:t xml:space="preserve"> Taclets</w:t>
-      </w:r>
-    </w:p>
-    <w:p>
-      <w:pPr>
-        <w:rPr>
-          <w:lang w:val="en-GB"/>
-        </w:rPr>
-      </w:pPr>
-      <w:r>
-        <w:rPr>
-          <w:lang w:val="en-GB"/>
-        </w:rPr>
-        <w:t>Chapter 8: Specification to Proof (JML to DL)</w:t>
-      </w:r>
-    </w:p>
-    <w:p>
-      <w:pPr>
-        <w:rPr>
-          <w:lang w:val="en-GB"/>
-        </w:rPr>
-      </w:pPr>
-      <w:r>
-        <w:rPr>
-          <w:lang w:val="en-GB"/>
-        </w:rPr>
-        <w:t>Chapter 9: Modular Specification</w:t>
-      </w:r>
-      <w:r>
-        <w:rPr>
-          <w:lang w:val="en-GB"/>
-        </w:rPr>
-        <w:br w:type="page"/>
-      </w:r>
+          <w:sz w:val="16"/>
+          <w:szCs w:val="16"/>
+          <w:lang w:val="en-GB"/>
+        </w:rPr>
+      </w:pPr>
+      <w:r>
+        <w:rPr>
+          <w:lang w:val="en-GB"/>
+        </w:rPr>
+        <w:t>Taclets</w:t>
+      </w:r>
+      <w:r>
+        <w:rPr>
+          <w:lang w:val="en-GB"/>
+        </w:rPr>
+        <w:t xml:space="preserve"> is a theory formalization </w:t>
+      </w:r>
+      <w:r>
+        <w:rPr>
+          <w:lang w:val="en-GB"/>
+        </w:rPr>
+        <w:t xml:space="preserve">language </w:t>
+      </w:r>
+      <w:r>
+        <w:rPr>
+          <w:lang w:val="en-GB"/>
+        </w:rPr>
+        <w:t>represesting the first-order predicate logic and dynamic logic used in programs</w:t>
+      </w:r>
+      <w:r>
+        <w:rPr>
+          <w:lang w:val="en-GB"/>
+        </w:rPr>
+        <w:t>,</w:t>
+      </w:r>
+      <w:r>
+        <w:rPr>
+          <w:lang w:val="en-GB"/>
+        </w:rPr>
+        <w:t xml:space="preserve"> </w:t>
+      </w:r>
+      <w:r>
+        <w:rPr>
+          <w:lang w:val="en-GB"/>
+        </w:rPr>
+        <w:t xml:space="preserve">as </w:t>
+      </w:r>
+      <w:r>
+        <w:rPr>
+          <w:lang w:val="en-GB"/>
+        </w:rPr>
+        <w:t xml:space="preserve">one logical </w:t>
+      </w:r>
+      <w:r>
+        <w:rPr>
+          <w:lang w:val="en-GB"/>
+        </w:rPr>
+        <w:t xml:space="preserve">sequent </w:t>
+      </w:r>
+      <w:r>
+        <w:rPr>
+          <w:lang w:val="en-GB"/>
+        </w:rPr>
+        <w:t>calculus</w:t>
+      </w:r>
+      <w:r>
+        <w:rPr>
+          <w:lang w:val="en-GB"/>
+        </w:rPr>
+        <w:t xml:space="preserve"> that is used by KeY to build the interactive prover</w:t>
+      </w:r>
+      <w:r>
+        <w:rPr>
+          <w:lang w:val="en-GB"/>
+        </w:rPr>
+        <w:t xml:space="preserve">. </w:t>
+      </w:r>
+      <w:r>
+        <w:rPr>
+          <w:lang w:val="en-GB"/>
+        </w:rPr>
+        <w:t xml:space="preserve">The rules available for this new formula cover nearly all the rules used in both first-order predicate logc and dynamic logic, </w:t>
+      </w:r>
+      <w:r>
+        <w:rPr>
+          <w:lang w:val="en-GB"/>
+        </w:rPr>
+        <w:t xml:space="preserve">which enables KeY to create proof strategies that can be applied during proof automation. </w:t>
+      </w:r>
+      <w:r>
+        <w:rPr>
+          <w:lang w:val="en-GB"/>
+        </w:rPr>
+        <w:t xml:space="preserve">The </w:t>
+      </w:r>
+      <w:r>
+        <w:rPr>
+          <w:lang w:val="en-GB"/>
+        </w:rPr>
+        <w:t xml:space="preserve">taclet language captures the axioms of theories and algebraic specifications as rules and allows the </w:t>
+      </w:r>
+      <w:r>
+        <w:rPr>
+          <w:lang w:val="en-GB"/>
+        </w:rPr>
+        <w:t>use of lemmas in programs to help specific proofs where needed</w:t>
+      </w:r>
+      <w:r>
+        <w:rPr>
+          <w:lang w:val="en-GB"/>
+        </w:rPr>
+        <w:t xml:space="preserve"> </w:t>
+      </w:r>
+      <w:r>
+        <w:rPr>
+          <w:rFonts w:ascii="Century Schoolbook" w:eastAsia="Times New Roman" w:hAnsi="Century Schoolbook" w:cs="Times New Roman"/>
+          <w:i/>
+          <w:color w:val="7030A0"/>
+          <w:sz w:val="16"/>
+          <w:szCs w:val="16"/>
+          <w:lang w:val="en-GB" w:eastAsia="en-GB"/>
+        </w:rPr>
+        <w:t>(Ahrendt, W., Beckert, B., Bubel, R., Hähnle, R. Schmitt, P., &amp; Ulbrich, M. (2016))</w:t>
+      </w:r>
+      <w:r>
+        <w:rPr>
+          <w:lang w:val="en-GB"/>
+        </w:rPr>
+        <w:t>.</w:t>
+      </w:r>
+      <w:r>
+        <w:rPr>
+          <w:lang w:val="en-GB"/>
+        </w:rPr>
+        <w:t xml:space="preserve"> </w:t>
+      </w:r>
+    </w:p>
+    <w:p>
+      <w:pPr>
+        <w:rPr>
+          <w:lang w:val="en-GB"/>
+        </w:rPr>
+      </w:pPr>
     </w:p>
     <w:p>
       <w:pPr>
@@ -12301,7 +12635,6 @@
           <w:u w:val="single"/>
           <w:lang w:val="en-GB"/>
         </w:rPr>
-        <w:lastRenderedPageBreak/>
         <w:t xml:space="preserve">KeY JML </w:t>
       </w:r>
       <w:r>
@@ -12988,6 +13321,7 @@
           <w:szCs w:val="20"/>
           <w:lang w:val="en-GB" w:eastAsia="en-GB"/>
         </w:rPr>
+        <w:lastRenderedPageBreak/>
         <w:t xml:space="preserve">Line 11: </w:t>
       </w:r>
       <w:r>
@@ -13184,7 +13518,6 @@
           <w:bdr w:val="single" w:sz="4" w:space="0" w:color="auto"/>
           <w:lang w:val="en-GB" w:eastAsia="en-GB"/>
         </w:rPr>
-        <w:lastRenderedPageBreak/>
         <w:drawing>
           <wp:inline distT="0" distB="0" distL="0" distR="0">
             <wp:extent cx="3962400" cy="3291603"/>
@@ -13292,22 +13625,6 @@
     </w:p>
     <w:p>
       <w:pPr>
-        <w:autoSpaceDE w:val="0"/>
-        <w:autoSpaceDN w:val="0"/>
-        <w:adjustRightInd w:val="0"/>
-        <w:spacing w:after="0" w:line="240" w:lineRule="auto"/>
-        <w:jc w:val="both"/>
-        <w:rPr>
-          <w:rFonts w:ascii="Times New Roman" w:hAnsi="Times New Roman" w:cs="Times New Roman"/>
-          <w:color w:val="00000A"/>
-          <w:sz w:val="24"/>
-          <w:szCs w:val="24"/>
-          <w:lang w:val="en-GB"/>
-        </w:rPr>
-      </w:pPr>
-    </w:p>
-    <w:p>
-      <w:pPr>
         <w:pStyle w:val="ListParagraph"/>
         <w:numPr>
           <w:ilvl w:val="0"/>
@@ -13334,7 +13651,7 @@
           <w:szCs w:val="24"/>
           <w:lang w:val="en-GB"/>
         </w:rPr>
-        <w:t>SMT Solvers</w:t>
+        <w:t>OpenJML</w:t>
       </w:r>
     </w:p>
     <w:p>
@@ -13365,7 +13682,7 @@
           <w:szCs w:val="24"/>
           <w:lang w:val="en-GB"/>
         </w:rPr>
-        <w:t>Alt-Ergo</w:t>
+        <w:t>Purpose</w:t>
       </w:r>
     </w:p>
     <w:p>
@@ -13396,7 +13713,7 @@
           <w:szCs w:val="24"/>
           <w:lang w:val="en-GB"/>
         </w:rPr>
-        <w:t>Z3</w:t>
+        <w:t>VCG</w:t>
       </w:r>
     </w:p>
     <w:p>
@@ -13427,6 +13744,168 @@
           <w:szCs w:val="24"/>
           <w:lang w:val="en-GB"/>
         </w:rPr>
+        <w:t>Eclipse</w:t>
+      </w:r>
+    </w:p>
+    <w:p>
+      <w:pPr>
+        <w:rPr>
+          <w:lang w:val="en-GB"/>
+        </w:rPr>
+      </w:pPr>
+      <w:r>
+        <w:rPr>
+          <w:lang w:val="en-GB"/>
+        </w:rPr>
+        <w:br w:type="page"/>
+      </w:r>
+    </w:p>
+    <w:p>
+      <w:pPr>
+        <w:rPr>
+          <w:lang w:val="en-GB"/>
+        </w:rPr>
+      </w:pPr>
+      <w:bookmarkStart w:id="33" w:name="_GoBack"/>
+      <w:bookmarkEnd w:id="33"/>
+    </w:p>
+    <w:p>
+      <w:pPr>
+        <w:autoSpaceDE w:val="0"/>
+        <w:autoSpaceDN w:val="0"/>
+        <w:adjustRightInd w:val="0"/>
+        <w:spacing w:after="0" w:line="240" w:lineRule="auto"/>
+        <w:jc w:val="both"/>
+        <w:rPr>
+          <w:rFonts w:ascii="Times New Roman" w:hAnsi="Times New Roman" w:cs="Times New Roman"/>
+          <w:color w:val="00000A"/>
+          <w:sz w:val="24"/>
+          <w:szCs w:val="24"/>
+          <w:lang w:val="en-GB"/>
+        </w:rPr>
+      </w:pPr>
+    </w:p>
+    <w:p>
+      <w:pPr>
+        <w:pStyle w:val="ListParagraph"/>
+        <w:numPr>
+          <w:ilvl w:val="0"/>
+          <w:numId w:val="6"/>
+        </w:numPr>
+        <w:autoSpaceDE w:val="0"/>
+        <w:autoSpaceDN w:val="0"/>
+        <w:adjustRightInd w:val="0"/>
+        <w:spacing w:after="0" w:line="240" w:lineRule="auto"/>
+        <w:jc w:val="both"/>
+        <w:rPr>
+          <w:rFonts w:ascii="Times New Roman" w:hAnsi="Times New Roman" w:cs="Times New Roman"/>
+          <w:color w:val="00000A"/>
+          <w:sz w:val="24"/>
+          <w:szCs w:val="24"/>
+          <w:lang w:val="en-GB"/>
+        </w:rPr>
+      </w:pPr>
+      <w:r>
+        <w:rPr>
+          <w:rFonts w:ascii="Times New Roman" w:hAnsi="Times New Roman" w:cs="Times New Roman"/>
+          <w:color w:val="00000A"/>
+          <w:sz w:val="24"/>
+          <w:szCs w:val="24"/>
+          <w:lang w:val="en-GB"/>
+        </w:rPr>
+        <w:t>SMT Solvers</w:t>
+      </w:r>
+    </w:p>
+    <w:p>
+      <w:pPr>
+        <w:pStyle w:val="ListParagraph"/>
+        <w:numPr>
+          <w:ilvl w:val="1"/>
+          <w:numId w:val="6"/>
+        </w:numPr>
+        <w:autoSpaceDE w:val="0"/>
+        <w:autoSpaceDN w:val="0"/>
+        <w:adjustRightInd w:val="0"/>
+        <w:spacing w:after="0" w:line="240" w:lineRule="auto"/>
+        <w:jc w:val="both"/>
+        <w:rPr>
+          <w:rFonts w:ascii="Times New Roman" w:hAnsi="Times New Roman" w:cs="Times New Roman"/>
+          <w:color w:val="00000A"/>
+          <w:sz w:val="24"/>
+          <w:szCs w:val="24"/>
+          <w:lang w:val="en-GB"/>
+        </w:rPr>
+      </w:pPr>
+      <w:r>
+        <w:rPr>
+          <w:rFonts w:ascii="Times New Roman" w:hAnsi="Times New Roman" w:cs="Times New Roman"/>
+          <w:color w:val="00000A"/>
+          <w:sz w:val="24"/>
+          <w:szCs w:val="24"/>
+          <w:lang w:val="en-GB"/>
+        </w:rPr>
+        <w:t>Alt-Ergo</w:t>
+      </w:r>
+    </w:p>
+    <w:p>
+      <w:pPr>
+        <w:pStyle w:val="ListParagraph"/>
+        <w:numPr>
+          <w:ilvl w:val="1"/>
+          <w:numId w:val="6"/>
+        </w:numPr>
+        <w:autoSpaceDE w:val="0"/>
+        <w:autoSpaceDN w:val="0"/>
+        <w:adjustRightInd w:val="0"/>
+        <w:spacing w:after="0" w:line="240" w:lineRule="auto"/>
+        <w:jc w:val="both"/>
+        <w:rPr>
+          <w:rFonts w:ascii="Times New Roman" w:hAnsi="Times New Roman" w:cs="Times New Roman"/>
+          <w:color w:val="00000A"/>
+          <w:sz w:val="24"/>
+          <w:szCs w:val="24"/>
+          <w:lang w:val="en-GB"/>
+        </w:rPr>
+      </w:pPr>
+      <w:r>
+        <w:rPr>
+          <w:rFonts w:ascii="Times New Roman" w:hAnsi="Times New Roman" w:cs="Times New Roman"/>
+          <w:color w:val="00000A"/>
+          <w:sz w:val="24"/>
+          <w:szCs w:val="24"/>
+          <w:lang w:val="en-GB"/>
+        </w:rPr>
+        <w:t>Z3</w:t>
+      </w:r>
+    </w:p>
+    <w:p>
+      <w:pPr>
+        <w:pStyle w:val="ListParagraph"/>
+        <w:numPr>
+          <w:ilvl w:val="1"/>
+          <w:numId w:val="6"/>
+        </w:numPr>
+        <w:autoSpaceDE w:val="0"/>
+        <w:autoSpaceDN w:val="0"/>
+        <w:adjustRightInd w:val="0"/>
+        <w:spacing w:after="0" w:line="240" w:lineRule="auto"/>
+        <w:jc w:val="both"/>
+        <w:rPr>
+          <w:rFonts w:ascii="Times New Roman" w:hAnsi="Times New Roman" w:cs="Times New Roman"/>
+          <w:color w:val="00000A"/>
+          <w:sz w:val="24"/>
+          <w:szCs w:val="24"/>
+          <w:lang w:val="en-GB"/>
+        </w:rPr>
+      </w:pPr>
+      <w:r>
+        <w:rPr>
+          <w:rFonts w:ascii="Times New Roman" w:hAnsi="Times New Roman" w:cs="Times New Roman"/>
+          <w:color w:val="00000A"/>
+          <w:sz w:val="24"/>
+          <w:szCs w:val="24"/>
+          <w:lang w:val="en-GB"/>
+        </w:rPr>
         <w:t>Coq</w:t>
       </w:r>
     </w:p>
@@ -13449,145 +13928,6 @@
     </w:p>
     <w:p>
       <w:pPr>
-        <w:pStyle w:val="Heading2"/>
-        <w:rPr>
-          <w:lang w:val="en-GB"/>
-        </w:rPr>
-      </w:pPr>
-      <w:bookmarkStart w:id="34" w:name="_Toc444517715"/>
-      <w:bookmarkStart w:id="35" w:name="_Toc447110613"/>
-      <w:r>
-        <w:rPr>
-          <w:lang w:val="en-GB"/>
-        </w:rPr>
-        <w:t>2.2</w:t>
-      </w:r>
-      <w:r>
-        <w:rPr>
-          <w:lang w:val="en-GB"/>
-        </w:rPr>
-        <w:tab/>
-      </w:r>
-      <w:bookmarkEnd w:id="34"/>
-      <w:r>
-        <w:rPr>
-          <w:lang w:val="en-GB"/>
-        </w:rPr>
-        <w:t>Technical material</w:t>
-      </w:r>
-      <w:bookmarkEnd w:id="35"/>
-    </w:p>
-    <w:p>
-      <w:pPr>
-        <w:autoSpaceDE w:val="0"/>
-        <w:autoSpaceDN w:val="0"/>
-        <w:adjustRightInd w:val="0"/>
-        <w:spacing w:after="0" w:line="480" w:lineRule="auto"/>
-        <w:jc w:val="both"/>
-        <w:rPr>
-          <w:rFonts w:ascii="Times New Roman" w:hAnsi="Times New Roman" w:cs="Times New Roman"/>
-          <w:color w:val="00000A"/>
-          <w:sz w:val="24"/>
-          <w:szCs w:val="24"/>
-          <w:lang w:val="en-GB"/>
-        </w:rPr>
-      </w:pPr>
-      <w:r>
-        <w:rPr>
-          <w:rFonts w:ascii="Times New Roman" w:hAnsi="Times New Roman" w:cs="Times New Roman"/>
-          <w:color w:val="00000A"/>
-          <w:sz w:val="24"/>
-          <w:szCs w:val="24"/>
-          <w:lang w:val="en-GB"/>
-        </w:rPr>
-        <w:t>(F</w:t>
-      </w:r>
-      <w:r>
-        <w:rPr>
-          <w:rFonts w:ascii="Times New Roman" w:hAnsi="Times New Roman" w:cs="Times New Roman"/>
-          <w:color w:val="00000A"/>
-          <w:sz w:val="24"/>
-          <w:szCs w:val="24"/>
-          <w:lang w:val="en-GB"/>
-        </w:rPr>
-        <w:t>rom any source: including books, websites) – for example, how to write a web server, how to use specific Java features, how to use Ajax, how to use UML to validate your design, etc.</w:t>
-      </w:r>
-    </w:p>
-    <w:p>
-      <w:pPr>
-        <w:autoSpaceDE w:val="0"/>
-        <w:autoSpaceDN w:val="0"/>
-        <w:adjustRightInd w:val="0"/>
-        <w:spacing w:after="0" w:line="480" w:lineRule="auto"/>
-        <w:jc w:val="both"/>
-        <w:rPr>
-          <w:rFonts w:ascii="Times New Roman" w:hAnsi="Times New Roman" w:cs="Times New Roman"/>
-          <w:color w:val="00000A"/>
-          <w:sz w:val="24"/>
-          <w:szCs w:val="24"/>
-          <w:lang w:val="en-GB"/>
-        </w:rPr>
-      </w:pPr>
-      <w:r>
-        <w:rPr>
-          <w:rFonts w:ascii="Times New Roman" w:hAnsi="Times New Roman" w:cs="Times New Roman"/>
-          <w:sz w:val="24"/>
-          <w:szCs w:val="24"/>
-          <w:lang w:val="en-GB"/>
-        </w:rPr>
-        <w:t xml:space="preserve">NB: </w:t>
-      </w:r>
-      <w:r>
-        <w:rPr>
-          <w:rFonts w:ascii="Times New Roman" w:hAnsi="Times New Roman" w:cs="Times New Roman"/>
-          <w:color w:val="00000A"/>
-          <w:sz w:val="24"/>
-          <w:szCs w:val="24"/>
-          <w:lang w:val="en-GB"/>
-        </w:rPr>
-        <w:t xml:space="preserve">Note that material relating to the motivation or non-technical background should </w:t>
-      </w:r>
-      <w:r>
-        <w:rPr>
-          <w:rFonts w:ascii="Times New Roman" w:hAnsi="Times New Roman" w:cs="Times New Roman"/>
-          <w:b/>
-          <w:bCs/>
-          <w:color w:val="00000A"/>
-          <w:sz w:val="24"/>
-          <w:szCs w:val="24"/>
-          <w:lang w:val="en-GB"/>
-        </w:rPr>
-        <w:t xml:space="preserve">NOT </w:t>
-      </w:r>
-      <w:r>
-        <w:rPr>
-          <w:rFonts w:ascii="Times New Roman" w:hAnsi="Times New Roman" w:cs="Times New Roman"/>
-          <w:color w:val="00000A"/>
-          <w:sz w:val="24"/>
-          <w:szCs w:val="24"/>
-          <w:lang w:val="en-GB"/>
-        </w:rPr>
-        <w:t>go here, but rather in the introduction</w:t>
-      </w:r>
-    </w:p>
-    <w:p>
-      <w:pPr>
-        <w:autoSpaceDE w:val="0"/>
-        <w:autoSpaceDN w:val="0"/>
-        <w:adjustRightInd w:val="0"/>
-        <w:spacing w:after="0" w:line="480" w:lineRule="auto"/>
-        <w:jc w:val="both"/>
-        <w:rPr>
-          <w:rFonts w:ascii="Times New Roman" w:hAnsi="Times New Roman" w:cs="Times New Roman"/>
-          <w:color w:val="00000A"/>
-          <w:sz w:val="24"/>
-          <w:szCs w:val="24"/>
-          <w:lang w:val="en-GB"/>
-        </w:rPr>
-      </w:pPr>
-    </w:p>
-    <w:p>
-      <w:pPr>
         <w:autoSpaceDE w:val="0"/>
         <w:autoSpaceDN w:val="0"/>
         <w:adjustRightInd w:val="0"/>
@@ -13598,21 +13938,41 @@
           <w:color w:val="00000A"/>
           <w:sz w:val="24"/>
           <w:szCs w:val="24"/>
-          <w:u w:val="single"/>
-          <w:lang w:val="en-GB"/>
-        </w:rPr>
-      </w:pPr>
-      <w:r>
+          <w:lang w:val="en-GB"/>
+        </w:rPr>
+      </w:pPr>
+    </w:p>
+    <w:p>
+      <w:pPr>
+        <w:autoSpaceDE w:val="0"/>
+        <w:autoSpaceDN w:val="0"/>
+        <w:adjustRightInd w:val="0"/>
+        <w:spacing w:after="0" w:line="240" w:lineRule="auto"/>
+        <w:jc w:val="both"/>
         <w:rPr>
           <w:rFonts w:ascii="Times New Roman" w:hAnsi="Times New Roman" w:cs="Times New Roman"/>
           <w:color w:val="00000A"/>
           <w:sz w:val="24"/>
           <w:szCs w:val="24"/>
-          <w:u w:val="single"/>
-          <w:lang w:val="en-GB"/>
-        </w:rPr>
-        <w:t>Examples</w:t>
-      </w:r>
+          <w:lang w:val="en-GB"/>
+        </w:rPr>
+      </w:pPr>
+    </w:p>
+    <w:p>
+      <w:pPr>
+        <w:autoSpaceDE w:val="0"/>
+        <w:autoSpaceDN w:val="0"/>
+        <w:adjustRightInd w:val="0"/>
+        <w:spacing w:after="0" w:line="240" w:lineRule="auto"/>
+        <w:jc w:val="both"/>
+        <w:rPr>
+          <w:rFonts w:ascii="Times New Roman" w:hAnsi="Times New Roman" w:cs="Times New Roman"/>
+          <w:color w:val="00000A"/>
+          <w:sz w:val="24"/>
+          <w:szCs w:val="24"/>
+          <w:lang w:val="en-GB"/>
+        </w:rPr>
+      </w:pPr>
     </w:p>
     <w:p>
       <w:pPr>
@@ -13642,16 +14002,11 @@
           <w:szCs w:val="24"/>
           <w:lang w:val="en-GB"/>
         </w:rPr>
-        <w:t>Hoare Logic</w:t>
-      </w:r>
-    </w:p>
-    <w:p>
-      <w:pPr>
-        <w:pStyle w:val="ListParagraph"/>
-        <w:numPr>
-          <w:ilvl w:val="0"/>
-          <w:numId w:val="9"/>
-        </w:numPr>
+        <w:t>Z3</w:t>
+      </w:r>
+    </w:p>
+    <w:p>
+      <w:pPr>
         <w:autoSpaceDE w:val="0"/>
         <w:autoSpaceDN w:val="0"/>
         <w:adjustRightInd w:val="0"/>
@@ -13665,7 +14020,9 @@
           <w:lang w:val="en-GB"/>
         </w:rPr>
       </w:pPr>
-      <w:r>
+    </w:p>
+    <w:p>
+      <w:pPr>
         <w:rPr>
           <w:rFonts w:ascii="Times New Roman" w:hAnsi="Times New Roman" w:cs="Times New Roman"/>
           <w:color w:val="00000A"/>
@@ -13673,16 +14030,20 @@
           <w:szCs w:val="24"/>
           <w:lang w:val="en-GB"/>
         </w:rPr>
-        <w:t>DbC</w:t>
-      </w:r>
-    </w:p>
-    <w:p>
-      <w:pPr>
-        <w:pStyle w:val="ListParagraph"/>
-        <w:numPr>
-          <w:ilvl w:val="0"/>
-          <w:numId w:val="9"/>
-        </w:numPr>
+      </w:pPr>
+      <w:r>
+        <w:rPr>
+          <w:rFonts w:ascii="Times New Roman" w:hAnsi="Times New Roman" w:cs="Times New Roman"/>
+          <w:color w:val="00000A"/>
+          <w:sz w:val="24"/>
+          <w:szCs w:val="24"/>
+          <w:lang w:val="en-GB"/>
+        </w:rPr>
+        <w:br w:type="page"/>
+      </w:r>
+    </w:p>
+    <w:p>
+      <w:pPr>
         <w:autoSpaceDE w:val="0"/>
         <w:autoSpaceDN w:val="0"/>
         <w:adjustRightInd w:val="0"/>
@@ -13696,241 +14057,6 @@
           <w:lang w:val="en-GB"/>
         </w:rPr>
       </w:pPr>
-      <w:r>
-        <w:rPr>
-          <w:rFonts w:ascii="Times New Roman" w:hAnsi="Times New Roman" w:cs="Times New Roman"/>
-          <w:color w:val="00000A"/>
-          <w:sz w:val="24"/>
-          <w:szCs w:val="24"/>
-          <w:lang w:val="en-GB"/>
-        </w:rPr>
-        <w:t>JML</w:t>
-      </w:r>
-    </w:p>
-    <w:p>
-      <w:pPr>
-        <w:pStyle w:val="ListParagraph"/>
-        <w:numPr>
-          <w:ilvl w:val="0"/>
-          <w:numId w:val="9"/>
-        </w:numPr>
-        <w:autoSpaceDE w:val="0"/>
-        <w:autoSpaceDN w:val="0"/>
-        <w:adjustRightInd w:val="0"/>
-        <w:spacing w:after="0" w:line="240" w:lineRule="auto"/>
-        <w:jc w:val="both"/>
-        <w:rPr>
-          <w:rFonts w:ascii="Times New Roman" w:hAnsi="Times New Roman" w:cs="Times New Roman"/>
-          <w:color w:val="00000A"/>
-          <w:sz w:val="24"/>
-          <w:szCs w:val="24"/>
-          <w:lang w:val="en-GB"/>
-        </w:rPr>
-      </w:pPr>
-      <w:r>
-        <w:rPr>
-          <w:rFonts w:ascii="Times New Roman" w:hAnsi="Times New Roman" w:cs="Times New Roman"/>
-          <w:color w:val="00000A"/>
-          <w:sz w:val="24"/>
-          <w:szCs w:val="24"/>
-          <w:lang w:val="en-GB"/>
-        </w:rPr>
-        <w:t>OpenJML</w:t>
-      </w:r>
-    </w:p>
-    <w:p>
-      <w:pPr>
-        <w:pStyle w:val="ListParagraph"/>
-        <w:numPr>
-          <w:ilvl w:val="0"/>
-          <w:numId w:val="9"/>
-        </w:numPr>
-        <w:autoSpaceDE w:val="0"/>
-        <w:autoSpaceDN w:val="0"/>
-        <w:adjustRightInd w:val="0"/>
-        <w:spacing w:after="0" w:line="240" w:lineRule="auto"/>
-        <w:jc w:val="both"/>
-        <w:rPr>
-          <w:rFonts w:ascii="Times New Roman" w:hAnsi="Times New Roman" w:cs="Times New Roman"/>
-          <w:color w:val="00000A"/>
-          <w:sz w:val="24"/>
-          <w:szCs w:val="24"/>
-          <w:lang w:val="en-GB"/>
-        </w:rPr>
-      </w:pPr>
-      <w:r>
-        <w:rPr>
-          <w:rFonts w:ascii="Times New Roman" w:hAnsi="Times New Roman" w:cs="Times New Roman"/>
-          <w:color w:val="00000A"/>
-          <w:sz w:val="24"/>
-          <w:szCs w:val="24"/>
-          <w:lang w:val="en-GB"/>
-        </w:rPr>
-        <w:t>Why3</w:t>
-      </w:r>
-    </w:p>
-    <w:p>
-      <w:pPr>
-        <w:pStyle w:val="ListParagraph"/>
-        <w:numPr>
-          <w:ilvl w:val="0"/>
-          <w:numId w:val="9"/>
-        </w:numPr>
-        <w:autoSpaceDE w:val="0"/>
-        <w:autoSpaceDN w:val="0"/>
-        <w:adjustRightInd w:val="0"/>
-        <w:spacing w:after="0" w:line="240" w:lineRule="auto"/>
-        <w:jc w:val="both"/>
-        <w:rPr>
-          <w:rFonts w:ascii="Times New Roman" w:hAnsi="Times New Roman" w:cs="Times New Roman"/>
-          <w:color w:val="00000A"/>
-          <w:sz w:val="24"/>
-          <w:szCs w:val="24"/>
-          <w:lang w:val="en-GB"/>
-        </w:rPr>
-      </w:pPr>
-      <w:r>
-        <w:rPr>
-          <w:rFonts w:ascii="Times New Roman" w:hAnsi="Times New Roman" w:cs="Times New Roman"/>
-          <w:color w:val="00000A"/>
-          <w:sz w:val="24"/>
-          <w:szCs w:val="24"/>
-          <w:lang w:val="en-GB"/>
-        </w:rPr>
-        <w:t>KeY</w:t>
-      </w:r>
-    </w:p>
-    <w:p>
-      <w:pPr>
-        <w:autoSpaceDE w:val="0"/>
-        <w:autoSpaceDN w:val="0"/>
-        <w:adjustRightInd w:val="0"/>
-        <w:spacing w:after="0" w:line="240" w:lineRule="auto"/>
-        <w:jc w:val="both"/>
-        <w:rPr>
-          <w:rFonts w:ascii="Times New Roman" w:hAnsi="Times New Roman" w:cs="Times New Roman"/>
-          <w:color w:val="00000A"/>
-          <w:sz w:val="24"/>
-          <w:szCs w:val="24"/>
-          <w:lang w:val="en-GB"/>
-        </w:rPr>
-      </w:pPr>
-    </w:p>
-    <w:p>
-      <w:pPr>
-        <w:autoSpaceDE w:val="0"/>
-        <w:autoSpaceDN w:val="0"/>
-        <w:adjustRightInd w:val="0"/>
-        <w:spacing w:after="0" w:line="240" w:lineRule="auto"/>
-        <w:jc w:val="both"/>
-        <w:rPr>
-          <w:rFonts w:ascii="Times New Roman" w:hAnsi="Times New Roman" w:cs="Times New Roman"/>
-          <w:color w:val="00000A"/>
-          <w:sz w:val="24"/>
-          <w:szCs w:val="24"/>
-          <w:lang w:val="en-GB"/>
-        </w:rPr>
-      </w:pPr>
-    </w:p>
-    <w:p>
-      <w:pPr>
-        <w:autoSpaceDE w:val="0"/>
-        <w:autoSpaceDN w:val="0"/>
-        <w:adjustRightInd w:val="0"/>
-        <w:spacing w:after="0" w:line="240" w:lineRule="auto"/>
-        <w:jc w:val="both"/>
-        <w:rPr>
-          <w:rFonts w:ascii="Times New Roman" w:hAnsi="Times New Roman" w:cs="Times New Roman"/>
-          <w:color w:val="00000A"/>
-          <w:sz w:val="24"/>
-          <w:szCs w:val="24"/>
-          <w:lang w:val="en-GB"/>
-        </w:rPr>
-      </w:pPr>
-    </w:p>
-    <w:p>
-      <w:pPr>
-        <w:pStyle w:val="ListParagraph"/>
-        <w:numPr>
-          <w:ilvl w:val="0"/>
-          <w:numId w:val="9"/>
-        </w:numPr>
-        <w:autoSpaceDE w:val="0"/>
-        <w:autoSpaceDN w:val="0"/>
-        <w:adjustRightInd w:val="0"/>
-        <w:spacing w:after="0" w:line="240" w:lineRule="auto"/>
-        <w:jc w:val="both"/>
-        <w:rPr>
-          <w:rFonts w:ascii="Times New Roman" w:hAnsi="Times New Roman" w:cs="Times New Roman"/>
-          <w:color w:val="00000A"/>
-          <w:sz w:val="24"/>
-          <w:szCs w:val="24"/>
-          <w:lang w:val="en-GB"/>
-        </w:rPr>
-      </w:pPr>
-      <w:r>
-        <w:rPr>
-          <w:rFonts w:ascii="Times New Roman" w:hAnsi="Times New Roman" w:cs="Times New Roman"/>
-          <w:color w:val="00000A"/>
-          <w:sz w:val="24"/>
-          <w:szCs w:val="24"/>
-          <w:lang w:val="en-GB"/>
-        </w:rPr>
-        <w:t>Z3</w:t>
-      </w:r>
-    </w:p>
-    <w:p>
-      <w:pPr>
-        <w:autoSpaceDE w:val="0"/>
-        <w:autoSpaceDN w:val="0"/>
-        <w:adjustRightInd w:val="0"/>
-        <w:spacing w:after="0" w:line="240" w:lineRule="auto"/>
-        <w:jc w:val="both"/>
-        <w:rPr>
-          <w:rFonts w:ascii="Times New Roman" w:hAnsi="Times New Roman" w:cs="Times New Roman"/>
-          <w:color w:val="00000A"/>
-          <w:sz w:val="24"/>
-          <w:szCs w:val="24"/>
-          <w:lang w:val="en-GB"/>
-        </w:rPr>
-      </w:pPr>
-    </w:p>
-    <w:p>
-      <w:pPr>
-        <w:rPr>
-          <w:rFonts w:ascii="Times New Roman" w:hAnsi="Times New Roman" w:cs="Times New Roman"/>
-          <w:color w:val="00000A"/>
-          <w:sz w:val="24"/>
-          <w:szCs w:val="24"/>
-          <w:lang w:val="en-GB"/>
-        </w:rPr>
-      </w:pPr>
-      <w:r>
-        <w:rPr>
-          <w:rFonts w:ascii="Times New Roman" w:hAnsi="Times New Roman" w:cs="Times New Roman"/>
-          <w:color w:val="00000A"/>
-          <w:sz w:val="24"/>
-          <w:szCs w:val="24"/>
-          <w:lang w:val="en-GB"/>
-        </w:rPr>
-        <w:br w:type="page"/>
-      </w:r>
-    </w:p>
-    <w:p>
-      <w:pPr>
-        <w:autoSpaceDE w:val="0"/>
-        <w:autoSpaceDN w:val="0"/>
-        <w:adjustRightInd w:val="0"/>
-        <w:spacing w:after="0" w:line="240" w:lineRule="auto"/>
-        <w:jc w:val="both"/>
-        <w:rPr>
-          <w:rFonts w:ascii="Times New Roman" w:hAnsi="Times New Roman" w:cs="Times New Roman"/>
-          <w:color w:val="00000A"/>
-          <w:sz w:val="24"/>
-          <w:szCs w:val="24"/>
-          <w:lang w:val="en-GB"/>
-        </w:rPr>
-      </w:pPr>
     </w:p>
     <w:p>
       <w:pPr>
@@ -13974,8 +14100,8 @@
           <w:lang w:val="en-GB"/>
         </w:rPr>
       </w:pPr>
-      <w:bookmarkStart w:id="36" w:name="_Toc444517722"/>
-      <w:bookmarkStart w:id="37" w:name="_Toc447110614"/>
+      <w:bookmarkStart w:id="34" w:name="_Toc444517722"/>
+      <w:bookmarkStart w:id="35" w:name="_Toc447110614"/>
       <w:r>
         <w:rPr>
           <w:rFonts w:ascii="Times New Roman" w:hAnsi="Times New Roman" w:cs="Times New Roman"/>
@@ -13987,7 +14113,7 @@
         </w:rPr>
         <w:t xml:space="preserve">Chapter three: </w:t>
       </w:r>
-      <w:bookmarkEnd w:id="36"/>
+      <w:bookmarkEnd w:id="34"/>
       <w:r>
         <w:rPr>
           <w:rFonts w:ascii="Times New Roman" w:hAnsi="Times New Roman" w:cs="Times New Roman"/>
@@ -13999,7 +14125,7 @@
         </w:rPr>
         <w:t>The Problem</w:t>
       </w:r>
-      <w:bookmarkEnd w:id="37"/>
+      <w:bookmarkEnd w:id="35"/>
     </w:p>
     <w:p>
       <w:pPr>
@@ -14018,16 +14144,16 @@
           <w:lang w:val="en-GB"/>
         </w:rPr>
       </w:pPr>
-      <w:bookmarkStart w:id="38" w:name="_Toc444517723"/>
-      <w:bookmarkStart w:id="39" w:name="_Toc447110615"/>
+      <w:bookmarkStart w:id="36" w:name="_Toc444517723"/>
+      <w:bookmarkStart w:id="37" w:name="_Toc447110615"/>
       <w:r>
         <w:rPr>
           <w:lang w:val="en-GB"/>
         </w:rPr>
         <w:t>Summary</w:t>
       </w:r>
-      <w:bookmarkEnd w:id="38"/>
-      <w:bookmarkEnd w:id="39"/>
+      <w:bookmarkEnd w:id="36"/>
+      <w:bookmarkEnd w:id="37"/>
     </w:p>
     <w:p>
       <w:pPr>
@@ -14062,8 +14188,8 @@
           <w:lang w:val="en-GB"/>
         </w:rPr>
       </w:pPr>
-      <w:bookmarkStart w:id="40" w:name="_Toc444517724"/>
-      <w:bookmarkStart w:id="41" w:name="_Toc447110616"/>
+      <w:bookmarkStart w:id="38" w:name="_Toc444517724"/>
+      <w:bookmarkStart w:id="39" w:name="_Toc447110616"/>
       <w:r>
         <w:rPr>
           <w:lang w:val="en-GB"/>
@@ -14076,14 +14202,14 @@
         </w:rPr>
         <w:tab/>
       </w:r>
-      <w:bookmarkEnd w:id="40"/>
+      <w:bookmarkEnd w:id="38"/>
       <w:r>
         <w:rPr>
           <w:lang w:val="en-GB"/>
         </w:rPr>
         <w:t>Project UML documentation</w:t>
       </w:r>
-      <w:bookmarkEnd w:id="41"/>
+      <w:bookmarkEnd w:id="39"/>
     </w:p>
     <w:p>
       <w:pPr>
@@ -14117,7 +14243,7 @@
           <w:lang w:val="en-GB" w:eastAsia="en-IE"/>
         </w:rPr>
       </w:pPr>
-      <w:bookmarkStart w:id="42" w:name="_Toc444517725"/>
+      <w:bookmarkStart w:id="40" w:name="_Toc444517725"/>
       <w:r>
         <w:rPr>
           <w:noProof/>
@@ -14183,7 +14309,7 @@
           <w:lang w:val="en-GB" w:eastAsia="en-IE"/>
         </w:rPr>
       </w:pPr>
-      <w:bookmarkStart w:id="43" w:name="_Toc445718606"/>
+      <w:bookmarkStart w:id="41" w:name="_Toc445718606"/>
       <w:r>
         <w:rPr>
           <w:rFonts w:ascii="Times New Roman" w:hAnsi="Times New Roman" w:cs="Times New Roman"/>
@@ -14258,7 +14384,7 @@
         <w:tab/>
         <w:t>UML class diagram overview for this project.</w:t>
       </w:r>
-      <w:bookmarkEnd w:id="43"/>
+      <w:bookmarkEnd w:id="41"/>
     </w:p>
     <w:p>
       <w:pPr>
@@ -14274,7 +14400,7 @@
           <w:lang w:val="en-GB"/>
         </w:rPr>
       </w:pPr>
-      <w:bookmarkStart w:id="44" w:name="_Toc447110617"/>
+      <w:bookmarkStart w:id="42" w:name="_Toc447110617"/>
       <w:r>
         <w:rPr>
           <w:lang w:val="en-GB"/>
@@ -14287,14 +14413,14 @@
         </w:rPr>
         <w:tab/>
       </w:r>
+      <w:bookmarkEnd w:id="40"/>
+      <w:r>
+        <w:rPr>
+          <w:lang w:val="en-GB"/>
+        </w:rPr>
+        <w:t>Problem analysis</w:t>
+      </w:r>
       <w:bookmarkEnd w:id="42"/>
-      <w:r>
-        <w:rPr>
-          <w:lang w:val="en-GB"/>
-        </w:rPr>
-        <w:t>Problem analysis</w:t>
-      </w:r>
-      <w:bookmarkEnd w:id="44"/>
     </w:p>
     <w:p>
       <w:pPr>
@@ -14366,7 +14492,7 @@
           <w:lang w:val="en-GB"/>
         </w:rPr>
       </w:pPr>
-      <w:bookmarkStart w:id="45" w:name="_Toc444517728"/>
+      <w:bookmarkStart w:id="43" w:name="_Toc444517728"/>
       <w:r>
         <w:rPr>
           <w:rFonts w:ascii="Times New Roman" w:hAnsi="Times New Roman" w:cs="Times New Roman"/>
@@ -14390,7 +14516,7 @@
           <w:lang w:val="en-GB"/>
         </w:rPr>
       </w:pPr>
-      <w:bookmarkStart w:id="46" w:name="_Toc447110618"/>
+      <w:bookmarkStart w:id="44" w:name="_Toc447110618"/>
       <w:r>
         <w:rPr>
           <w:rFonts w:ascii="Times New Roman" w:hAnsi="Times New Roman" w:cs="Times New Roman"/>
@@ -14403,7 +14529,7 @@
         <w:lastRenderedPageBreak/>
         <w:t xml:space="preserve">Chapter four: </w:t>
       </w:r>
-      <w:bookmarkEnd w:id="45"/>
+      <w:bookmarkEnd w:id="43"/>
       <w:r>
         <w:rPr>
           <w:rFonts w:ascii="Times New Roman" w:hAnsi="Times New Roman" w:cs="Times New Roman"/>
@@ -14415,7 +14541,7 @@
         </w:rPr>
         <w:t>The Solution</w:t>
       </w:r>
-      <w:bookmarkEnd w:id="46"/>
+      <w:bookmarkEnd w:id="44"/>
     </w:p>
     <w:p>
       <w:pPr>
@@ -14434,16 +14560,16 @@
           <w:lang w:val="en-GB"/>
         </w:rPr>
       </w:pPr>
-      <w:bookmarkStart w:id="47" w:name="_Toc444517729"/>
-      <w:bookmarkStart w:id="48" w:name="_Toc447110619"/>
+      <w:bookmarkStart w:id="45" w:name="_Toc444517729"/>
+      <w:bookmarkStart w:id="46" w:name="_Toc447110619"/>
       <w:r>
         <w:rPr>
           <w:lang w:val="en-GB"/>
         </w:rPr>
         <w:t>Summary</w:t>
       </w:r>
-      <w:bookmarkEnd w:id="47"/>
-      <w:bookmarkEnd w:id="48"/>
+      <w:bookmarkEnd w:id="45"/>
+      <w:bookmarkEnd w:id="46"/>
       <w:r>
         <w:rPr>
           <w:lang w:val="en-GB"/>
@@ -14718,8 +14844,8 @@
           <w:lang w:val="en-GB"/>
         </w:rPr>
       </w:pPr>
-      <w:bookmarkStart w:id="49" w:name="_Toc447110620"/>
-      <w:bookmarkStart w:id="50" w:name="_Toc444517730"/>
+      <w:bookmarkStart w:id="47" w:name="_Toc447110620"/>
+      <w:bookmarkStart w:id="48" w:name="_Toc444517730"/>
       <w:r>
         <w:rPr>
           <w:b w:val="0"/>
@@ -14729,36 +14855,36 @@
         </w:rPr>
         <w:t>Depending on your type of project, you may not need to include all of these:</w:t>
       </w:r>
+      <w:bookmarkEnd w:id="47"/>
+    </w:p>
+    <w:p>
+      <w:pPr>
+        <w:pStyle w:val="Heading2"/>
+        <w:rPr>
+          <w:lang w:val="en-GB"/>
+        </w:rPr>
+      </w:pPr>
+      <w:bookmarkStart w:id="49" w:name="_Toc447110621"/>
+      <w:r>
+        <w:rPr>
+          <w:lang w:val="en-GB"/>
+        </w:rPr>
+        <w:t>4.1</w:t>
+      </w:r>
+      <w:r>
+        <w:rPr>
+          <w:lang w:val="en-GB"/>
+        </w:rPr>
+        <w:tab/>
+      </w:r>
+      <w:bookmarkEnd w:id="48"/>
+      <w:r>
+        <w:rPr>
+          <w:lang w:val="en-GB"/>
+        </w:rPr>
+        <w:t>Analytical Work</w:t>
+      </w:r>
       <w:bookmarkEnd w:id="49"/>
-    </w:p>
-    <w:p>
-      <w:pPr>
-        <w:pStyle w:val="Heading2"/>
-        <w:rPr>
-          <w:lang w:val="en-GB"/>
-        </w:rPr>
-      </w:pPr>
-      <w:bookmarkStart w:id="51" w:name="_Toc447110621"/>
-      <w:r>
-        <w:rPr>
-          <w:lang w:val="en-GB"/>
-        </w:rPr>
-        <w:t>4.1</w:t>
-      </w:r>
-      <w:r>
-        <w:rPr>
-          <w:lang w:val="en-GB"/>
-        </w:rPr>
-        <w:tab/>
-      </w:r>
-      <w:bookmarkEnd w:id="50"/>
-      <w:r>
-        <w:rPr>
-          <w:lang w:val="en-GB"/>
-        </w:rPr>
-        <w:t>Analytical Work</w:t>
-      </w:r>
-      <w:bookmarkEnd w:id="51"/>
     </w:p>
     <w:p>
       <w:pPr>
@@ -14784,8 +14910,8 @@
           <w:lang w:val="en-GB"/>
         </w:rPr>
       </w:pPr>
-      <w:bookmarkStart w:id="52" w:name="_Toc444517731"/>
-      <w:bookmarkStart w:id="53" w:name="_Toc447110622"/>
+      <w:bookmarkStart w:id="50" w:name="_Toc444517731"/>
+      <w:bookmarkStart w:id="51" w:name="_Toc447110622"/>
       <w:r>
         <w:rPr>
           <w:lang w:val="en-GB"/>
@@ -14798,14 +14924,14 @@
         </w:rPr>
         <w:tab/>
       </w:r>
-      <w:bookmarkEnd w:id="52"/>
+      <w:bookmarkEnd w:id="50"/>
       <w:r>
         <w:rPr>
           <w:lang w:val="en-GB"/>
         </w:rPr>
         <w:t>Architectural Level</w:t>
       </w:r>
-      <w:bookmarkEnd w:id="53"/>
+      <w:bookmarkEnd w:id="51"/>
     </w:p>
     <w:p>
       <w:pPr>
@@ -14835,7 +14961,7 @@
           <w:lang w:val="en-GB"/>
         </w:rPr>
       </w:pPr>
-      <w:bookmarkStart w:id="54" w:name="_Toc447110623"/>
+      <w:bookmarkStart w:id="52" w:name="_Toc447110623"/>
       <w:r>
         <w:rPr>
           <w:lang w:val="en-GB"/>
@@ -14849,7 +14975,7 @@
         <w:tab/>
         <w:t>High Level</w:t>
       </w:r>
-      <w:bookmarkEnd w:id="54"/>
+      <w:bookmarkEnd w:id="52"/>
     </w:p>
     <w:p>
       <w:pPr>
@@ -14861,7 +14987,7 @@
           <w:lang w:val="en-GB"/>
         </w:rPr>
       </w:pPr>
-      <w:bookmarkStart w:id="55" w:name="_Toc447110624"/>
+      <w:bookmarkStart w:id="53" w:name="_Toc447110624"/>
       <w:r>
         <w:rPr>
           <w:b w:val="0"/>
@@ -14871,7 +14997,7 @@
         </w:rPr>
         <w:t>E.g. Packages, Class Diagrams, etc.</w:t>
       </w:r>
-      <w:bookmarkEnd w:id="55"/>
+      <w:bookmarkEnd w:id="53"/>
     </w:p>
     <w:p>
       <w:pPr>
@@ -14880,7 +15006,7 @@
           <w:lang w:val="en-GB"/>
         </w:rPr>
       </w:pPr>
-      <w:bookmarkStart w:id="56" w:name="_Toc447110625"/>
+      <w:bookmarkStart w:id="54" w:name="_Toc447110625"/>
       <w:r>
         <w:rPr>
           <w:lang w:val="en-GB"/>
@@ -14894,7 +15020,7 @@
         <w:tab/>
         <w:t>Low Level</w:t>
       </w:r>
-      <w:bookmarkEnd w:id="56"/>
+      <w:bookmarkEnd w:id="54"/>
     </w:p>
     <w:p>
       <w:pPr>
@@ -14906,7 +15032,7 @@
           <w:lang w:val="en-GB"/>
         </w:rPr>
       </w:pPr>
-      <w:bookmarkStart w:id="57" w:name="_Toc447110626"/>
+      <w:bookmarkStart w:id="55" w:name="_Toc447110626"/>
       <w:r>
         <w:rPr>
           <w:b w:val="0"/>
@@ -14916,7 +15042,7 @@
         </w:rPr>
         <w:t>E.g. Method specifications, Algorithms, etc.</w:t>
       </w:r>
-      <w:bookmarkEnd w:id="57"/>
+      <w:bookmarkEnd w:id="55"/>
     </w:p>
     <w:p>
       <w:pPr>
@@ -14925,7 +15051,7 @@
           <w:lang w:val="en-GB"/>
         </w:rPr>
       </w:pPr>
-      <w:bookmarkStart w:id="58" w:name="_Toc447110627"/>
+      <w:bookmarkStart w:id="56" w:name="_Toc447110627"/>
       <w:r>
         <w:rPr>
           <w:lang w:val="en-GB"/>
@@ -14939,7 +15065,7 @@
         <w:tab/>
         <w:t>Implementation</w:t>
       </w:r>
-      <w:bookmarkEnd w:id="58"/>
+      <w:bookmarkEnd w:id="56"/>
     </w:p>
     <w:p>
       <w:pPr>
@@ -14998,7 +15124,7 @@
           <w:lang w:val="en-GB"/>
         </w:rPr>
       </w:pPr>
-      <w:bookmarkStart w:id="59" w:name="_Toc444517732"/>
+      <w:bookmarkStart w:id="57" w:name="_Toc444517732"/>
       <w:r>
         <w:rPr>
           <w:rFonts w:ascii="Times New Roman" w:hAnsi="Times New Roman" w:cs="Times New Roman"/>
@@ -15023,7 +15149,7 @@
           <w:lang w:val="en-GB"/>
         </w:rPr>
       </w:pPr>
-      <w:bookmarkStart w:id="60" w:name="_Toc447110628"/>
+      <w:bookmarkStart w:id="58" w:name="_Toc447110628"/>
       <w:r>
         <w:rPr>
           <w:rFonts w:ascii="Times New Roman" w:hAnsi="Times New Roman" w:cs="Times New Roman"/>
@@ -15036,7 +15162,7 @@
         <w:lastRenderedPageBreak/>
         <w:t xml:space="preserve">Chapter five: </w:t>
       </w:r>
-      <w:bookmarkEnd w:id="59"/>
+      <w:bookmarkEnd w:id="57"/>
       <w:r>
         <w:rPr>
           <w:rFonts w:ascii="Times New Roman" w:hAnsi="Times New Roman" w:cs="Times New Roman"/>
@@ -15048,41 +15174,41 @@
         </w:rPr>
         <w:t>Evaluation</w:t>
       </w:r>
+      <w:bookmarkEnd w:id="58"/>
+    </w:p>
+    <w:p>
+      <w:pPr>
+        <w:outlineLvl w:val="0"/>
+        <w:rPr>
+          <w:lang w:val="en-GB"/>
+        </w:rPr>
+      </w:pPr>
+    </w:p>
+    <w:p>
+      <w:pPr>
+        <w:outlineLvl w:val="0"/>
+        <w:rPr>
+          <w:lang w:val="en-GB"/>
+        </w:rPr>
+      </w:pPr>
+    </w:p>
+    <w:p>
+      <w:pPr>
+        <w:pStyle w:val="Heading2"/>
+        <w:rPr>
+          <w:lang w:val="en-GB"/>
+        </w:rPr>
+      </w:pPr>
+      <w:bookmarkStart w:id="59" w:name="_Toc444517733"/>
+      <w:bookmarkStart w:id="60" w:name="_Toc447110629"/>
+      <w:r>
+        <w:rPr>
+          <w:lang w:val="en-GB"/>
+        </w:rPr>
+        <w:t>Summary</w:t>
+      </w:r>
+      <w:bookmarkEnd w:id="59"/>
       <w:bookmarkEnd w:id="60"/>
-    </w:p>
-    <w:p>
-      <w:pPr>
-        <w:outlineLvl w:val="0"/>
-        <w:rPr>
-          <w:lang w:val="en-GB"/>
-        </w:rPr>
-      </w:pPr>
-    </w:p>
-    <w:p>
-      <w:pPr>
-        <w:outlineLvl w:val="0"/>
-        <w:rPr>
-          <w:lang w:val="en-GB"/>
-        </w:rPr>
-      </w:pPr>
-    </w:p>
-    <w:p>
-      <w:pPr>
-        <w:pStyle w:val="Heading2"/>
-        <w:rPr>
-          <w:lang w:val="en-GB"/>
-        </w:rPr>
-      </w:pPr>
-      <w:bookmarkStart w:id="61" w:name="_Toc444517733"/>
-      <w:bookmarkStart w:id="62" w:name="_Toc447110629"/>
-      <w:r>
-        <w:rPr>
-          <w:lang w:val="en-GB"/>
-        </w:rPr>
-        <w:t>Summary</w:t>
-      </w:r>
-      <w:bookmarkEnd w:id="61"/>
-      <w:bookmarkEnd w:id="62"/>
     </w:p>
     <w:p>
       <w:pPr>
@@ -15368,8 +15494,8 @@
           <w:lang w:val="en-GB"/>
         </w:rPr>
       </w:pPr>
-      <w:bookmarkStart w:id="63" w:name="_Toc444517734"/>
-      <w:bookmarkStart w:id="64" w:name="_Toc447110630"/>
+      <w:bookmarkStart w:id="61" w:name="_Toc444517734"/>
+      <w:bookmarkStart w:id="62" w:name="_Toc447110630"/>
       <w:r>
         <w:rPr>
           <w:lang w:val="en-GB"/>
@@ -15382,14 +15508,14 @@
         </w:rPr>
         <w:tab/>
       </w:r>
-      <w:bookmarkEnd w:id="63"/>
+      <w:bookmarkEnd w:id="61"/>
       <w:r>
         <w:rPr>
           <w:lang w:val="en-GB"/>
         </w:rPr>
         <w:t>Solution Verification</w:t>
       </w:r>
-      <w:bookmarkEnd w:id="64"/>
+      <w:bookmarkEnd w:id="62"/>
     </w:p>
     <w:p>
       <w:pPr>
@@ -15403,8 +15529,8 @@
           <w:lang w:val="en-GB"/>
         </w:rPr>
       </w:pPr>
-      <w:bookmarkStart w:id="65" w:name="_Toc447110631"/>
-      <w:bookmarkStart w:id="66" w:name="_Toc444517735"/>
+      <w:bookmarkStart w:id="63" w:name="_Toc447110631"/>
+      <w:bookmarkStart w:id="64" w:name="_Toc444517735"/>
       <w:r>
         <w:rPr>
           <w:rFonts w:eastAsiaTheme="minorHAnsi" w:cs="Times New Roman"/>
@@ -15416,36 +15542,36 @@
         </w:rPr>
         <w:t>E.g. use your equations to verify the correctness of your solution</w:t>
       </w:r>
+      <w:bookmarkEnd w:id="63"/>
+    </w:p>
+    <w:p>
+      <w:pPr>
+        <w:pStyle w:val="Heading2"/>
+        <w:rPr>
+          <w:lang w:val="en-GB"/>
+        </w:rPr>
+      </w:pPr>
+      <w:bookmarkStart w:id="65" w:name="_Toc447110632"/>
+      <w:r>
+        <w:rPr>
+          <w:lang w:val="en-GB"/>
+        </w:rPr>
+        <w:t>5.2</w:t>
+      </w:r>
+      <w:r>
+        <w:rPr>
+          <w:lang w:val="en-GB"/>
+        </w:rPr>
+        <w:tab/>
+      </w:r>
+      <w:bookmarkEnd w:id="64"/>
+      <w:r>
+        <w:rPr>
+          <w:lang w:val="en-GB"/>
+        </w:rPr>
+        <w:t>Software Design Verification</w:t>
+      </w:r>
       <w:bookmarkEnd w:id="65"/>
-    </w:p>
-    <w:p>
-      <w:pPr>
-        <w:pStyle w:val="Heading2"/>
-        <w:rPr>
-          <w:lang w:val="en-GB"/>
-        </w:rPr>
-      </w:pPr>
-      <w:bookmarkStart w:id="67" w:name="_Toc447110632"/>
-      <w:r>
-        <w:rPr>
-          <w:lang w:val="en-GB"/>
-        </w:rPr>
-        <w:t>5.2</w:t>
-      </w:r>
-      <w:r>
-        <w:rPr>
-          <w:lang w:val="en-GB"/>
-        </w:rPr>
-        <w:tab/>
-      </w:r>
-      <w:bookmarkEnd w:id="66"/>
-      <w:r>
-        <w:rPr>
-          <w:lang w:val="en-GB"/>
-        </w:rPr>
-        <w:t>Software Design Verification</w:t>
-      </w:r>
-      <w:bookmarkEnd w:id="67"/>
     </w:p>
     <w:p>
       <w:pPr>
@@ -15458,7 +15584,7 @@
           <w:lang w:val="en-GB" w:eastAsia="en-IE"/>
         </w:rPr>
       </w:pPr>
-      <w:bookmarkStart w:id="68" w:name="_Toc444517736"/>
+      <w:bookmarkStart w:id="66" w:name="_Toc444517736"/>
       <w:r>
         <w:rPr>
           <w:rFonts w:ascii="Times New Roman" w:hAnsi="Times New Roman" w:cs="Times New Roman"/>
@@ -15515,7 +15641,7 @@
           <w:lang w:val="en-GB"/>
         </w:rPr>
       </w:pPr>
-      <w:bookmarkStart w:id="69" w:name="_Toc447110633"/>
+      <w:bookmarkStart w:id="67" w:name="_Toc447110633"/>
       <w:r>
         <w:rPr>
           <w:lang w:val="en-GB"/>
@@ -15528,14 +15654,14 @@
         </w:rPr>
         <w:tab/>
       </w:r>
-      <w:bookmarkEnd w:id="68"/>
+      <w:bookmarkEnd w:id="66"/>
       <w:r>
         <w:rPr>
           <w:lang w:val="en-GB"/>
         </w:rPr>
         <w:t>Software Verification</w:t>
       </w:r>
-      <w:bookmarkEnd w:id="69"/>
+      <w:bookmarkEnd w:id="67"/>
     </w:p>
     <w:p>
       <w:pPr>
@@ -15591,7 +15717,7 @@
           <w:lang w:val="en-GB" w:eastAsia="en-IE"/>
         </w:rPr>
       </w:pPr>
-      <w:bookmarkStart w:id="70" w:name="_Toc447110634"/>
+      <w:bookmarkStart w:id="68" w:name="_Toc447110634"/>
       <w:r>
         <w:rPr>
           <w:rFonts w:ascii="Times New Roman" w:hAnsi="Times New Roman" w:cs="Times New Roman"/>
@@ -15615,7 +15741,7 @@
         <w:tab/>
         <w:t>Your test approach (i.e. unit testing, sub-system testing, system testing)</w:t>
       </w:r>
-      <w:bookmarkEnd w:id="70"/>
+      <w:bookmarkEnd w:id="68"/>
     </w:p>
     <w:p>
       <w:pPr>
@@ -15636,7 +15762,7 @@
           <w:lang w:val="en-GB" w:eastAsia="en-IE"/>
         </w:rPr>
       </w:pPr>
-      <w:bookmarkStart w:id="71" w:name="_Toc447110635"/>
+      <w:bookmarkStart w:id="69" w:name="_Toc447110635"/>
       <w:r>
         <w:rPr>
           <w:rFonts w:ascii="Times New Roman" w:hAnsi="Times New Roman" w:cs="Times New Roman"/>
@@ -15660,7 +15786,7 @@
         <w:tab/>
         <w:t>Your tests (e.g. scenarios, test cases, test data, etc.)</w:t>
       </w:r>
-      <w:bookmarkEnd w:id="71"/>
+      <w:bookmarkEnd w:id="69"/>
     </w:p>
     <w:p>
       <w:pPr>
@@ -15685,7 +15811,7 @@
           <w:lang w:val="en-GB" w:eastAsia="en-IE"/>
         </w:rPr>
       </w:pPr>
-      <w:bookmarkStart w:id="72" w:name="_Toc447110636"/>
+      <w:bookmarkStart w:id="70" w:name="_Toc447110636"/>
       <w:r>
         <w:rPr>
           <w:rFonts w:ascii="Times New Roman" w:hAnsi="Times New Roman" w:cs="Times New Roman"/>
@@ -15710,7 +15836,7 @@
         <w:tab/>
         <w:t>Your test results</w:t>
       </w:r>
-      <w:bookmarkEnd w:id="72"/>
+      <w:bookmarkEnd w:id="70"/>
     </w:p>
     <w:p>
       <w:pPr>
@@ -15731,7 +15857,7 @@
           <w:lang w:val="en-GB" w:eastAsia="en-IE"/>
         </w:rPr>
       </w:pPr>
-      <w:bookmarkStart w:id="73" w:name="_Toc447110637"/>
+      <w:bookmarkStart w:id="71" w:name="_Toc447110637"/>
       <w:r>
         <w:rPr>
           <w:rFonts w:ascii="Times New Roman" w:hAnsi="Times New Roman" w:cs="Times New Roman"/>
@@ -15755,7 +15881,7 @@
         <w:tab/>
         <w:t>An interpretation of the results</w:t>
       </w:r>
-      <w:bookmarkEnd w:id="73"/>
+      <w:bookmarkEnd w:id="71"/>
     </w:p>
     <w:p>
       <w:pPr>
@@ -15771,7 +15897,7 @@
           <w:lang w:val="en-GB"/>
         </w:rPr>
       </w:pPr>
-      <w:bookmarkStart w:id="74" w:name="_Toc447110638"/>
+      <w:bookmarkStart w:id="72" w:name="_Toc447110638"/>
       <w:r>
         <w:rPr>
           <w:lang w:val="en-GB"/>
@@ -15785,7 +15911,7 @@
         <w:tab/>
         <w:t>Validation/Measurements</w:t>
       </w:r>
-      <w:bookmarkEnd w:id="74"/>
+      <w:bookmarkEnd w:id="72"/>
     </w:p>
     <w:p>
       <w:pPr>
@@ -15861,7 +15987,7 @@
           <w:lang w:val="en-GB"/>
         </w:rPr>
       </w:pPr>
-      <w:bookmarkStart w:id="75" w:name="_Toc447110639"/>
+      <w:bookmarkStart w:id="73" w:name="_Toc447110639"/>
       <w:r>
         <w:rPr>
           <w:rFonts w:ascii="Times New Roman" w:hAnsi="Times New Roman" w:cs="Times New Roman"/>
@@ -15885,7 +16011,7 @@
         <w:tab/>
         <w:t xml:space="preserve"> Results</w:t>
       </w:r>
-      <w:bookmarkEnd w:id="75"/>
+      <w:bookmarkEnd w:id="73"/>
     </w:p>
     <w:p>
       <w:pPr>
@@ -15914,7 +16040,7 @@
           <w:lang w:val="en-GB"/>
         </w:rPr>
       </w:pPr>
-      <w:bookmarkStart w:id="76" w:name="_Toc447110640"/>
+      <w:bookmarkStart w:id="74" w:name="_Toc447110640"/>
       <w:r>
         <w:rPr>
           <w:rFonts w:ascii="Times New Roman" w:hAnsi="Times New Roman" w:cs="Times New Roman"/>
@@ -15938,7 +16064,7 @@
         <w:tab/>
         <w:t>Explanation of Results</w:t>
       </w:r>
-      <w:bookmarkEnd w:id="76"/>
+      <w:bookmarkEnd w:id="74"/>
     </w:p>
     <w:p>
       <w:pPr>
@@ -15967,7 +16093,7 @@
           <w:lang w:val="en-GB"/>
         </w:rPr>
       </w:pPr>
-      <w:bookmarkStart w:id="77" w:name="_Toc447110641"/>
+      <w:bookmarkStart w:id="75" w:name="_Toc447110641"/>
       <w:r>
         <w:rPr>
           <w:rFonts w:ascii="Times New Roman" w:hAnsi="Times New Roman" w:cs="Times New Roman"/>
@@ -15991,7 +16117,7 @@
         <w:tab/>
         <w:t>Analysis of Results</w:t>
       </w:r>
-      <w:bookmarkEnd w:id="77"/>
+      <w:bookmarkEnd w:id="75"/>
     </w:p>
     <w:p>
       <w:pPr>
@@ -16020,7 +16146,7 @@
           <w:lang w:val="en-GB" w:eastAsia="en-IE"/>
         </w:rPr>
       </w:pPr>
-      <w:bookmarkStart w:id="78" w:name="_Toc447110642"/>
+      <w:bookmarkStart w:id="76" w:name="_Toc447110642"/>
       <w:r>
         <w:rPr>
           <w:rFonts w:ascii="Times New Roman" w:hAnsi="Times New Roman" w:cs="Times New Roman"/>
@@ -16044,15 +16170,15 @@
         <w:tab/>
         <w:t>Comparison with previous solutions (if relevant)</w:t>
       </w:r>
-      <w:bookmarkEnd w:id="78"/>
-    </w:p>
-    <w:p>
-      <w:pPr>
-        <w:rPr>
-          <w:lang w:val="en-GB"/>
-        </w:rPr>
-      </w:pPr>
-      <w:bookmarkStart w:id="79" w:name="_Toc416701752"/>
+      <w:bookmarkEnd w:id="76"/>
+    </w:p>
+    <w:p>
+      <w:pPr>
+        <w:rPr>
+          <w:lang w:val="en-GB"/>
+        </w:rPr>
+      </w:pPr>
+      <w:bookmarkStart w:id="77" w:name="_Toc416701752"/>
       <w:r>
         <w:rPr>
           <w:lang w:val="en-GB"/>
@@ -16075,7 +16201,7 @@
           <w:lang w:val="en-GB"/>
         </w:rPr>
       </w:pPr>
-      <w:bookmarkStart w:id="80" w:name="_Toc447110643"/>
+      <w:bookmarkStart w:id="78" w:name="_Toc447110643"/>
       <w:r>
         <w:rPr>
           <w:rFonts w:ascii="Times New Roman" w:eastAsiaTheme="majorEastAsia" w:hAnsi="Times New Roman" w:cs="Times New Roman"/>
@@ -16088,7 +16214,7 @@
         <w:lastRenderedPageBreak/>
         <w:t>Chapter five: Conclusion</w:t>
       </w:r>
-      <w:bookmarkEnd w:id="80"/>
+      <w:bookmarkEnd w:id="78"/>
     </w:p>
     <w:p>
       <w:pPr>
@@ -16122,7 +16248,7 @@
           <w:lang w:val="en-GB" w:eastAsia="en-IE"/>
         </w:rPr>
       </w:pPr>
-      <w:bookmarkStart w:id="81" w:name="_Toc447110644"/>
+      <w:bookmarkStart w:id="79" w:name="_Toc447110644"/>
       <w:r>
         <w:rPr>
           <w:rFonts w:ascii="Times New Roman" w:eastAsia="Arial Unicode MS" w:hAnsi="Times New Roman" w:cstheme="majorBidi"/>
@@ -16134,7 +16260,7 @@
         </w:rPr>
         <w:t>Summary</w:t>
       </w:r>
-      <w:bookmarkEnd w:id="81"/>
+      <w:bookmarkEnd w:id="79"/>
     </w:p>
     <w:p>
       <w:pPr>
@@ -16394,7 +16520,7 @@
           <w:lang w:val="en-GB" w:eastAsia="en-IE"/>
         </w:rPr>
       </w:pPr>
-      <w:bookmarkStart w:id="82" w:name="_Toc447110645"/>
+      <w:bookmarkStart w:id="80" w:name="_Toc447110645"/>
       <w:r>
         <w:rPr>
           <w:rFonts w:ascii="Times New Roman" w:eastAsia="Arial Unicode MS" w:hAnsi="Times New Roman" w:cstheme="majorBidi"/>
@@ -16425,7 +16551,7 @@
         </w:rPr>
         <w:t>Contribution to the state-of-the-art</w:t>
       </w:r>
-      <w:bookmarkEnd w:id="82"/>
+      <w:bookmarkEnd w:id="80"/>
     </w:p>
     <w:p>
       <w:pPr>
@@ -16463,7 +16589,7 @@
           <w:lang w:val="en-GB" w:eastAsia="en-IE"/>
         </w:rPr>
       </w:pPr>
-      <w:bookmarkStart w:id="83" w:name="_Toc447110646"/>
+      <w:bookmarkStart w:id="81" w:name="_Toc447110646"/>
       <w:r>
         <w:rPr>
           <w:rFonts w:ascii="Times New Roman" w:eastAsia="Arial Unicode MS" w:hAnsi="Times New Roman" w:cstheme="majorBidi"/>
@@ -16494,7 +16620,7 @@
         </w:rPr>
         <w:t>Results discussion</w:t>
       </w:r>
-      <w:bookmarkEnd w:id="83"/>
+      <w:bookmarkEnd w:id="81"/>
     </w:p>
     <w:p>
       <w:pPr>
@@ -16532,7 +16658,7 @@
           <w:lang w:val="en-GB" w:eastAsia="en-IE"/>
         </w:rPr>
       </w:pPr>
-      <w:bookmarkStart w:id="84" w:name="_Toc447110647"/>
+      <w:bookmarkStart w:id="82" w:name="_Toc447110647"/>
       <w:r>
         <w:rPr>
           <w:rFonts w:ascii="Times New Roman" w:eastAsia="Arial Unicode MS" w:hAnsi="Times New Roman" w:cstheme="majorBidi"/>
@@ -16554,7 +16680,7 @@
         <w:tab/>
         <w:t>Project Approach</w:t>
       </w:r>
-      <w:bookmarkEnd w:id="84"/>
+      <w:bookmarkEnd w:id="82"/>
     </w:p>
     <w:p>
       <w:pPr>
@@ -16592,7 +16718,7 @@
           <w:lang w:val="en-GB" w:eastAsia="en-IE"/>
         </w:rPr>
       </w:pPr>
-      <w:bookmarkStart w:id="85" w:name="_Toc447110648"/>
+      <w:bookmarkStart w:id="83" w:name="_Toc447110648"/>
       <w:r>
         <w:rPr>
           <w:rFonts w:ascii="Times New Roman" w:eastAsia="Arial Unicode MS" w:hAnsi="Times New Roman" w:cstheme="majorBidi"/>
@@ -16623,7 +16749,7 @@
         </w:rPr>
         <w:t>Future Work</w:t>
       </w:r>
-      <w:bookmarkEnd w:id="85"/>
+      <w:bookmarkEnd w:id="83"/>
     </w:p>
     <w:p>
       <w:pPr>
@@ -16673,9 +16799,9 @@
           <w:lang w:val="en-GB"/>
         </w:rPr>
       </w:pPr>
-      <w:bookmarkStart w:id="86" w:name="_Toc444517737"/>
-      <w:bookmarkStart w:id="87" w:name="_Toc447110649"/>
-      <w:bookmarkEnd w:id="79"/>
+      <w:bookmarkStart w:id="84" w:name="_Toc444517737"/>
+      <w:bookmarkStart w:id="85" w:name="_Toc447110649"/>
+      <w:bookmarkEnd w:id="77"/>
       <w:r>
         <w:rPr>
           <w:rFonts w:ascii="Times New Roman" w:hAnsi="Times New Roman" w:cs="Times New Roman"/>
@@ -16687,8 +16813,8 @@
         </w:rPr>
         <w:t>References</w:t>
       </w:r>
-      <w:bookmarkEnd w:id="86"/>
-      <w:bookmarkEnd w:id="87"/>
+      <w:bookmarkEnd w:id="84"/>
+      <w:bookmarkEnd w:id="85"/>
     </w:p>
     <w:p>
       <w:pPr>
@@ -18206,6 +18332,54 @@
     </w:p>
     <w:p>
       <w:pPr>
+        <w:spacing w:before="100" w:beforeAutospacing="1" w:after="100" w:afterAutospacing="1" w:line="240" w:lineRule="auto"/>
+        <w:ind w:left="360"/>
+        <w:rPr>
+          <w:rFonts w:ascii="Century Schoolbook" w:eastAsia="Times New Roman" w:hAnsi="Century Schoolbook" w:cs="Helvetica"/>
+          <w:i/>
+          <w:color w:val="333333"/>
+          <w:sz w:val="20"/>
+          <w:szCs w:val="20"/>
+          <w:lang w:val="en-GB" w:eastAsia="en-GB"/>
+        </w:rPr>
+      </w:pPr>
+      <w:r>
+        <w:rPr>
+          <w:rFonts w:ascii="Century Schoolbook" w:eastAsia="Times New Roman" w:hAnsi="Century Schoolbook" w:cs="Helvetica"/>
+          <w:i/>
+          <w:color w:val="333333"/>
+          <w:sz w:val="20"/>
+          <w:szCs w:val="20"/>
+          <w:lang w:val="en-GB" w:eastAsia="en-GB"/>
+        </w:rPr>
+        <w:t>Nieuwenhuis, R., Oliveras, A. &amp; Tinelli, C. 2006, "Solving SAT and SAT Modulo Theories: From an abstract Davis--Putnam--Logemann--Loveland procedure to DPLL( T )", </w:t>
+      </w:r>
+      <w:r>
+        <w:rPr>
+          <w:rFonts w:ascii="Century Schoolbook" w:eastAsia="Times New Roman" w:hAnsi="Century Schoolbook" w:cs="Helvetica"/>
+          <w:i/>
+          <w:iCs/>
+          <w:color w:val="333333"/>
+          <w:sz w:val="20"/>
+          <w:szCs w:val="20"/>
+          <w:lang w:val="en-GB" w:eastAsia="en-GB"/>
+        </w:rPr>
+        <w:t>Journal of the ACM (JACM), </w:t>
+      </w:r>
+      <w:r>
+        <w:rPr>
+          <w:rFonts w:ascii="Century Schoolbook" w:eastAsia="Times New Roman" w:hAnsi="Century Schoolbook" w:cs="Helvetica"/>
+          <w:i/>
+          <w:color w:val="333333"/>
+          <w:sz w:val="20"/>
+          <w:szCs w:val="20"/>
+          <w:lang w:val="en-GB" w:eastAsia="en-GB"/>
+        </w:rPr>
+        <w:t>vol. 53, no. 6, pp. 937-977.</w:t>
+      </w:r>
+    </w:p>
+    <w:p>
+      <w:pPr>
         <w:pStyle w:val="Heading4"/>
         <w:spacing w:before="0" w:line="360" w:lineRule="auto"/>
         <w:ind w:left="360"/>
@@ -18496,6 +18670,7 @@
           <w:szCs w:val="20"/>
           <w:lang w:val="en-GB" w:eastAsia="en-GB"/>
         </w:rPr>
+        <w:lastRenderedPageBreak/>
         <w:t>Schmitt, P., Tonin, I., Wonnemann, C., Jenn, E., Leriche, S. &amp; Hunt, J. 2006, "A case study of specification and verification using JML in an avionics application", ACM, , pp. 107.</w:t>
       </w:r>
     </w:p>
@@ -18522,7 +18697,6 @@
           <w:szCs w:val="20"/>
           <w:lang w:val="en-GB"/>
         </w:rPr>
-        <w:lastRenderedPageBreak/>
         <w:t>Shonan.nii.ac.jp. (2018). [online] Available at: http://shonan.nii.ac.jp/shonan/wp-content/uploads/2011/09/No.2013-3.pdf [Accessed 13 May 2018].</w:t>
       </w:r>
     </w:p>
@@ -18766,8 +18940,8 @@
           <w:lang w:val="en-GB"/>
         </w:rPr>
       </w:pPr>
-      <w:bookmarkStart w:id="88" w:name="_Toc444517738"/>
-      <w:bookmarkStart w:id="89" w:name="_Toc447110650"/>
+      <w:bookmarkStart w:id="86" w:name="_Toc444517738"/>
+      <w:bookmarkStart w:id="87" w:name="_Toc447110650"/>
       <w:r>
         <w:rPr>
           <w:rFonts w:hAnsi="Times New Roman"/>
@@ -18779,8 +18953,8 @@
         <w:lastRenderedPageBreak/>
         <w:t>Appendices</w:t>
       </w:r>
-      <w:bookmarkEnd w:id="88"/>
-      <w:bookmarkEnd w:id="89"/>
+      <w:bookmarkEnd w:id="86"/>
+      <w:bookmarkEnd w:id="87"/>
     </w:p>
     <w:p>
       <w:pPr>
@@ -18853,7 +19027,7 @@
           <w:lang w:val="en-GB" w:eastAsia="en-IE"/>
         </w:rPr>
       </w:pPr>
-      <w:bookmarkStart w:id="90" w:name="_Toc444517739"/>
+      <w:bookmarkStart w:id="88" w:name="_Toc444517739"/>
       <w:r>
         <w:rPr>
           <w:lang w:val="en-GB"/>
@@ -18868,7 +19042,7 @@
           <w:lang w:val="en-GB"/>
         </w:rPr>
       </w:pPr>
-      <w:bookmarkStart w:id="91" w:name="_Toc447110651"/>
+      <w:bookmarkStart w:id="89" w:name="_Toc447110651"/>
       <w:r>
         <w:rPr>
           <w:lang w:val="en-GB"/>
@@ -18888,14 +19062,14 @@
         </w:rPr>
         <w:tab/>
       </w:r>
-      <w:bookmarkEnd w:id="90"/>
+      <w:bookmarkEnd w:id="88"/>
       <w:r>
         <w:rPr>
           <w:lang w:val="en-GB"/>
         </w:rPr>
         <w:t>Schematic of the hardware associated with this project.</w:t>
       </w:r>
-      <w:bookmarkEnd w:id="91"/>
+      <w:bookmarkEnd w:id="89"/>
     </w:p>
     <w:p>
       <w:pPr>
@@ -18922,8 +19096,8 @@
           <w:lang w:val="en-GB"/>
         </w:rPr>
       </w:pPr>
-      <w:bookmarkStart w:id="92" w:name="_Toc444517740"/>
-      <w:bookmarkStart w:id="93" w:name="_Toc447110652"/>
+      <w:bookmarkStart w:id="90" w:name="_Toc444517740"/>
+      <w:bookmarkStart w:id="91" w:name="_Toc447110652"/>
       <w:r>
         <w:rPr>
           <w:lang w:val="en-GB"/>
@@ -18937,7 +19111,7 @@
         </w:rPr>
         <w:tab/>
       </w:r>
-      <w:bookmarkEnd w:id="92"/>
+      <w:bookmarkEnd w:id="90"/>
       <w:r>
         <w:rPr>
           <w:lang w:val="en-GB"/>
@@ -18950,7 +19124,7 @@
         </w:rPr>
         <w:t xml:space="preserve"> developed for this project.</w:t>
       </w:r>
-      <w:bookmarkEnd w:id="93"/>
+      <w:bookmarkEnd w:id="91"/>
     </w:p>
     <w:p>
       <w:pPr>
@@ -18977,8 +19151,8 @@
           <w:lang w:val="en-GB"/>
         </w:rPr>
       </w:pPr>
-      <w:bookmarkStart w:id="94" w:name="_Toc444517741"/>
-      <w:bookmarkStart w:id="95" w:name="_Toc447110653"/>
+      <w:bookmarkStart w:id="92" w:name="_Toc444517741"/>
+      <w:bookmarkStart w:id="93" w:name="_Toc447110653"/>
       <w:r>
         <w:rPr>
           <w:lang w:val="en-GB"/>
@@ -18998,14 +19172,14 @@
         </w:rPr>
         <w:tab/>
       </w:r>
-      <w:bookmarkEnd w:id="94"/>
+      <w:bookmarkEnd w:id="92"/>
       <w:r>
         <w:rPr>
           <w:lang w:val="en-GB"/>
         </w:rPr>
         <w:t>UML Class, Use Case and sequence diagrams for this project.</w:t>
       </w:r>
-      <w:bookmarkEnd w:id="95"/>
+      <w:bookmarkEnd w:id="93"/>
     </w:p>
     <w:p>
       <w:pPr>
@@ -19064,7 +19238,7 @@
                 <w:lang w:val="en-GB"/>
               </w:rPr>
             </w:pPr>
-            <w:bookmarkStart w:id="96" w:name="_Toc447110654"/>
+            <w:bookmarkStart w:id="94" w:name="_Toc447110654"/>
             <w:r>
               <w:rPr>
                 <w:lang w:val="en-GB"/>
@@ -19084,7 +19258,7 @@
               <w:tab/>
               <w:t>Screen shots of the project implementation</w:t>
             </w:r>
-            <w:bookmarkEnd w:id="96"/>
+            <w:bookmarkEnd w:id="94"/>
           </w:p>
           <w:p>
             <w:pPr>
@@ -19141,7 +19315,7 @@
           <w:lang w:val="en-GB"/>
         </w:rPr>
       </w:pPr>
-      <w:bookmarkStart w:id="97" w:name="_Toc447110655"/>
+      <w:bookmarkStart w:id="95" w:name="_Toc447110655"/>
       <w:r>
         <w:rPr>
           <w:lang w:val="en-GB"/>
@@ -19168,7 +19342,7 @@
         </w:rPr>
         <w:t>Taught M.Sc. Dissertation Guidelines (valid from Oct 2015)</w:t>
       </w:r>
-      <w:bookmarkEnd w:id="97"/>
+      <w:bookmarkEnd w:id="95"/>
     </w:p>
     <w:p>
       <w:pPr>
@@ -19640,10 +19814,29 @@
           <w:lang w:val="en-GB"/>
         </w:rPr>
         <w:object w:dxaOrig="7199" w:dyaOrig="5399">
+          <v:shapetype id="_x0000_t75" coordsize="21600,21600" o:spt="75" o:preferrelative="t" path="m@4@5l@4@11@9@11@9@5xe" filled="f" stroked="f">
+            <v:stroke joinstyle="miter"/>
+            <v:formulas>
+              <v:f eqn="if lineDrawn pixelLineWidth 0"/>
+              <v:f eqn="sum @0 1 0"/>
+              <v:f eqn="sum 0 0 @1"/>
+              <v:f eqn="prod @2 1 2"/>
+              <v:f eqn="prod @3 21600 pixelWidth"/>
+              <v:f eqn="prod @3 21600 pixelHeight"/>
+              <v:f eqn="sum @0 0 1"/>
+              <v:f eqn="prod @6 1 2"/>
+              <v:f eqn="prod @7 21600 pixelWidth"/>
+              <v:f eqn="sum @8 21600 0"/>
+              <v:f eqn="prod @7 21600 pixelHeight"/>
+              <v:f eqn="sum @10 21600 0"/>
+            </v:formulas>
+            <v:path o:extrusionok="f" gradientshapeok="t" o:connecttype="rect"/>
+            <o:lock v:ext="edit" aspectratio="t"/>
+          </v:shapetype>
           <v:shape id="_x0000_i1025" type="#_x0000_t75" style="width:405.75pt;height:177.75pt;mso-position-horizontal:absolute" o:ole="">
             <v:imagedata r:id="rId23" o:title="" croptop="30972f" cropbottom="6883f" cropleft="4129f" cropright="12904f"/>
           </v:shape>
-          <o:OLEObject Type="Embed" ProgID="PowerPoint.Slide.12" ShapeID="_x0000_i1025" DrawAspect="Content" ObjectID="_1588688777" r:id="rId24"/>
+          <o:OLEObject Type="Embed" ProgID="PowerPoint.Slide.12" ShapeID="_x0000_i1025" DrawAspect="Content" ObjectID="_1588843989" r:id="rId24"/>
         </w:object>
       </w:r>
     </w:p>
@@ -21071,7 +21264,7 @@
           <w:rPr>
             <w:noProof/>
           </w:rPr>
-          <w:t>17</w:t>
+          <w:t>11</w:t>
         </w:r>
         <w:r>
           <w:rPr>
@@ -21737,6 +21930,155 @@
     </w:lvl>
   </w:abstractNum>
   <w:abstractNum w:abstractNumId="5" w15:restartNumberingAfterBreak="0">
+    <w:nsid w:val="2EF110E8"/>
+    <w:multiLevelType w:val="multilevel"/>
+    <w:tmpl w:val="71486AB2"/>
+    <w:lvl w:ilvl="0">
+      <w:start w:val="1"/>
+      <w:numFmt w:val="bullet"/>
+      <w:lvlText w:val=""/>
+      <w:lvlJc w:val="left"/>
+      <w:pPr>
+        <w:tabs>
+          <w:tab w:val="num" w:pos="720"/>
+        </w:tabs>
+        <w:ind w:left="720" w:hanging="360"/>
+      </w:pPr>
+      <w:rPr>
+        <w:rFonts w:ascii="Symbol" w:hAnsi="Symbol" w:hint="default"/>
+        <w:sz w:val="20"/>
+      </w:rPr>
+    </w:lvl>
+    <w:lvl w:ilvl="1" w:tentative="1">
+      <w:start w:val="1"/>
+      <w:numFmt w:val="bullet"/>
+      <w:lvlText w:val="o"/>
+      <w:lvlJc w:val="left"/>
+      <w:pPr>
+        <w:tabs>
+          <w:tab w:val="num" w:pos="1440"/>
+        </w:tabs>
+        <w:ind w:left="1440" w:hanging="360"/>
+      </w:pPr>
+      <w:rPr>
+        <w:rFonts w:ascii="Courier New" w:hAnsi="Courier New" w:hint="default"/>
+        <w:sz w:val="20"/>
+      </w:rPr>
+    </w:lvl>
+    <w:lvl w:ilvl="2" w:tentative="1">
+      <w:start w:val="1"/>
+      <w:numFmt w:val="bullet"/>
+      <w:lvlText w:val=""/>
+      <w:lvlJc w:val="left"/>
+      <w:pPr>
+        <w:tabs>
+          <w:tab w:val="num" w:pos="2160"/>
+        </w:tabs>
+        <w:ind w:left="2160" w:hanging="360"/>
+      </w:pPr>
+      <w:rPr>
+        <w:rFonts w:ascii="Wingdings" w:hAnsi="Wingdings" w:hint="default"/>
+        <w:sz w:val="20"/>
+      </w:rPr>
+    </w:lvl>
+    <w:lvl w:ilvl="3" w:tentative="1">
+      <w:start w:val="1"/>
+      <w:numFmt w:val="bullet"/>
+      <w:lvlText w:val=""/>
+      <w:lvlJc w:val="left"/>
+      <w:pPr>
+        <w:tabs>
+          <w:tab w:val="num" w:pos="2880"/>
+        </w:tabs>
+        <w:ind w:left="2880" w:hanging="360"/>
+      </w:pPr>
+      <w:rPr>
+        <w:rFonts w:ascii="Wingdings" w:hAnsi="Wingdings" w:hint="default"/>
+        <w:sz w:val="20"/>
+      </w:rPr>
+    </w:lvl>
+    <w:lvl w:ilvl="4" w:tentative="1">
+      <w:start w:val="1"/>
+      <w:numFmt w:val="bullet"/>
+      <w:lvlText w:val=""/>
+      <w:lvlJc w:val="left"/>
+      <w:pPr>
+        <w:tabs>
+          <w:tab w:val="num" w:pos="3600"/>
+        </w:tabs>
+        <w:ind w:left="3600" w:hanging="360"/>
+      </w:pPr>
+      <w:rPr>
+        <w:rFonts w:ascii="Wingdings" w:hAnsi="Wingdings" w:hint="default"/>
+        <w:sz w:val="20"/>
+      </w:rPr>
+    </w:lvl>
+    <w:lvl w:ilvl="5" w:tentative="1">
+      <w:start w:val="1"/>
+      <w:numFmt w:val="bullet"/>
+      <w:lvlText w:val=""/>
+      <w:lvlJc w:val="left"/>
+      <w:pPr>
+        <w:tabs>
+          <w:tab w:val="num" w:pos="4320"/>
+        </w:tabs>
+        <w:ind w:left="4320" w:hanging="360"/>
+      </w:pPr>
+      <w:rPr>
+        <w:rFonts w:ascii="Wingdings" w:hAnsi="Wingdings" w:hint="default"/>
+        <w:sz w:val="20"/>
+      </w:rPr>
+    </w:lvl>
+    <w:lvl w:ilvl="6" w:tentative="1">
+      <w:start w:val="1"/>
+      <w:numFmt w:val="bullet"/>
+      <w:lvlText w:val=""/>
+      <w:lvlJc w:val="left"/>
+      <w:pPr>
+        <w:tabs>
+          <w:tab w:val="num" w:pos="5040"/>
+        </w:tabs>
+        <w:ind w:left="5040" w:hanging="360"/>
+      </w:pPr>
+      <w:rPr>
+        <w:rFonts w:ascii="Wingdings" w:hAnsi="Wingdings" w:hint="default"/>
+        <w:sz w:val="20"/>
+      </w:rPr>
+    </w:lvl>
+    <w:lvl w:ilvl="7" w:tentative="1">
+      <w:start w:val="1"/>
+      <w:numFmt w:val="bullet"/>
+      <w:lvlText w:val=""/>
+      <w:lvlJc w:val="left"/>
+      <w:pPr>
+        <w:tabs>
+          <w:tab w:val="num" w:pos="5760"/>
+        </w:tabs>
+        <w:ind w:left="5760" w:hanging="360"/>
+      </w:pPr>
+      <w:rPr>
+        <w:rFonts w:ascii="Wingdings" w:hAnsi="Wingdings" w:hint="default"/>
+        <w:sz w:val="20"/>
+      </w:rPr>
+    </w:lvl>
+    <w:lvl w:ilvl="8" w:tentative="1">
+      <w:start w:val="1"/>
+      <w:numFmt w:val="bullet"/>
+      <w:lvlText w:val=""/>
+      <w:lvlJc w:val="left"/>
+      <w:pPr>
+        <w:tabs>
+          <w:tab w:val="num" w:pos="6480"/>
+        </w:tabs>
+        <w:ind w:left="6480" w:hanging="360"/>
+      </w:pPr>
+      <w:rPr>
+        <w:rFonts w:ascii="Wingdings" w:hAnsi="Wingdings" w:hint="default"/>
+        <w:sz w:val="20"/>
+      </w:rPr>
+    </w:lvl>
+  </w:abstractNum>
+  <w:abstractNum w:abstractNumId="6" w15:restartNumberingAfterBreak="0">
     <w:nsid w:val="36132679"/>
     <w:multiLevelType w:val="multilevel"/>
     <w:tmpl w:val="3D94D550"/>
@@ -21894,7 +22236,7 @@
       </w:rPr>
     </w:lvl>
   </w:abstractNum>
-  <w:abstractNum w:abstractNumId="6" w15:restartNumberingAfterBreak="0">
+  <w:abstractNum w:abstractNumId="7" w15:restartNumberingAfterBreak="0">
     <w:nsid w:val="3C554A1F"/>
     <w:multiLevelType w:val="hybridMultilevel"/>
     <w:tmpl w:val="9EC45D1E"/>
@@ -22007,7 +22349,7 @@
       </w:rPr>
     </w:lvl>
   </w:abstractNum>
-  <w:abstractNum w:abstractNumId="7" w15:restartNumberingAfterBreak="0">
+  <w:abstractNum w:abstractNumId="8" w15:restartNumberingAfterBreak="0">
     <w:nsid w:val="44D0260F"/>
     <w:multiLevelType w:val="hybridMultilevel"/>
     <w:tmpl w:val="5C3ABADE"/>
@@ -22120,7 +22462,7 @@
       </w:rPr>
     </w:lvl>
   </w:abstractNum>
-  <w:abstractNum w:abstractNumId="8" w15:restartNumberingAfterBreak="0">
+  <w:abstractNum w:abstractNumId="9" w15:restartNumberingAfterBreak="0">
     <w:nsid w:val="546E4360"/>
     <w:multiLevelType w:val="hybridMultilevel"/>
     <w:tmpl w:val="EB6C284E"/>
@@ -22233,7 +22575,7 @@
       </w:rPr>
     </w:lvl>
   </w:abstractNum>
-  <w:abstractNum w:abstractNumId="9" w15:restartNumberingAfterBreak="0">
+  <w:abstractNum w:abstractNumId="10" w15:restartNumberingAfterBreak="0">
     <w:nsid w:val="5DC92374"/>
     <w:multiLevelType w:val="hybridMultilevel"/>
     <w:tmpl w:val="2F56543C"/>
@@ -22346,7 +22688,7 @@
       </w:rPr>
     </w:lvl>
   </w:abstractNum>
-  <w:abstractNum w:abstractNumId="10" w15:restartNumberingAfterBreak="0">
+  <w:abstractNum w:abstractNumId="11" w15:restartNumberingAfterBreak="0">
     <w:nsid w:val="735265A3"/>
     <w:multiLevelType w:val="hybridMultilevel"/>
     <w:tmpl w:val="F0BAB4B8"/>
@@ -22463,34 +22805,37 @@
     <w:abstractNumId w:val="0"/>
   </w:num>
   <w:num w:numId="2">
-    <w:abstractNumId w:val="5"/>
+    <w:abstractNumId w:val="6"/>
   </w:num>
   <w:num w:numId="3">
-    <w:abstractNumId w:val="9"/>
+    <w:abstractNumId w:val="10"/>
   </w:num>
   <w:num w:numId="4">
-    <w:abstractNumId w:val="7"/>
+    <w:abstractNumId w:val="8"/>
   </w:num>
   <w:num w:numId="5">
     <w:abstractNumId w:val="3"/>
   </w:num>
   <w:num w:numId="6">
-    <w:abstractNumId w:val="10"/>
+    <w:abstractNumId w:val="11"/>
   </w:num>
   <w:num w:numId="7">
     <w:abstractNumId w:val="2"/>
   </w:num>
   <w:num w:numId="8">
-    <w:abstractNumId w:val="8"/>
+    <w:abstractNumId w:val="9"/>
   </w:num>
   <w:num w:numId="9">
     <w:abstractNumId w:val="1"/>
   </w:num>
   <w:num w:numId="10">
-    <w:abstractNumId w:val="6"/>
+    <w:abstractNumId w:val="7"/>
   </w:num>
   <w:num w:numId="11">
     <w:abstractNumId w:val="4"/>
+  </w:num>
+  <w:num w:numId="12">
+    <w:abstractNumId w:val="5"/>
   </w:num>
   <w:numIdMacAtCleanup w:val="5"/>
 </w:numbering>
@@ -23740,7 +24085,7 @@
 </file>
 
 <file path=customXml/itemProps1.xml><?xml version="1.0" encoding="utf-8"?>
-<ds:datastoreItem xmlns:ds="http://schemas.openxmlformats.org/officeDocument/2006/customXml" ds:itemID="{758BCDED-447D-4F28-AF77-B5667AD39E4A}">
+<ds:datastoreItem xmlns:ds="http://schemas.openxmlformats.org/officeDocument/2006/customXml" ds:itemID="{E9AF07B9-DC0D-4821-9C37-8709235ACA3B}">
   <ds:schemaRefs>
     <ds:schemaRef ds:uri="http://schemas.openxmlformats.org/officeDocument/2006/bibliography"/>
   </ds:schemaRefs>

</xml_diff>

<commit_message>
Submission Report: KeY additional examples added in
</commit_message>
<xml_diff>
--- a/Submission/Thesis.docx
+++ b/Submission/Thesis.docx
@@ -163,7 +163,7 @@
           <w:lang w:val="en-GB" w:eastAsia="en-IE"/>
         </w:rPr>
         <w:drawing>
-          <wp:anchor distT="0" distB="0" distL="0" distR="0" simplePos="0" relativeHeight="251656192" behindDoc="0" locked="0" layoutInCell="1" allowOverlap="1" wp14:anchorId="42948C96" wp14:editId="57E21F06">
+          <wp:anchor distT="0" distB="0" distL="0" distR="0" simplePos="0" relativeHeight="251655168" behindDoc="0" locked="0" layoutInCell="1" allowOverlap="1" wp14:anchorId="42948C96" wp14:editId="57E21F06">
             <wp:simplePos x="0" y="0"/>
             <wp:positionH relativeFrom="column">
               <wp:posOffset>1790065</wp:posOffset>
@@ -9821,6 +9821,22 @@
     </w:p>
     <w:p>
       <w:pPr>
+        <w:autoSpaceDE w:val="0"/>
+        <w:autoSpaceDN w:val="0"/>
+        <w:adjustRightInd w:val="0"/>
+        <w:spacing w:after="0" w:line="240" w:lineRule="auto"/>
+        <w:jc w:val="both"/>
+        <w:rPr>
+          <w:rFonts w:ascii="Times New Roman" w:hAnsi="Times New Roman" w:cs="Times New Roman"/>
+          <w:color w:val="00000A"/>
+          <w:sz w:val="24"/>
+          <w:szCs w:val="24"/>
+          <w:lang w:val="en-GB"/>
+        </w:rPr>
+      </w:pPr>
+    </w:p>
+    <w:p>
+      <w:pPr>
         <w:pStyle w:val="Heading3"/>
         <w:rPr>
           <w:u w:val="single"/>
@@ -9832,6 +9848,1020 @@
           <w:u w:val="single"/>
           <w:lang w:val="en-GB"/>
         </w:rPr>
+        <w:t>Why3 Verification Tool</w:t>
+      </w:r>
+    </w:p>
+    <w:p>
+      <w:pPr>
+        <w:autoSpaceDE w:val="0"/>
+        <w:autoSpaceDN w:val="0"/>
+        <w:adjustRightInd w:val="0"/>
+        <w:spacing w:after="0" w:line="240" w:lineRule="auto"/>
+        <w:jc w:val="both"/>
+        <w:rPr>
+          <w:rFonts w:ascii="Times New Roman" w:hAnsi="Times New Roman" w:cs="Times New Roman"/>
+          <w:color w:val="00000A"/>
+          <w:sz w:val="24"/>
+          <w:szCs w:val="24"/>
+          <w:lang w:val="en-GB"/>
+        </w:rPr>
+      </w:pPr>
+    </w:p>
+    <w:p>
+      <w:pPr>
+        <w:autoSpaceDE w:val="0"/>
+        <w:autoSpaceDN w:val="0"/>
+        <w:adjustRightInd w:val="0"/>
+        <w:spacing w:after="0" w:line="240" w:lineRule="auto"/>
+        <w:jc w:val="both"/>
+        <w:rPr>
+          <w:rFonts w:ascii="Times New Roman" w:hAnsi="Times New Roman" w:cs="Times New Roman"/>
+          <w:color w:val="00000A"/>
+          <w:sz w:val="24"/>
+          <w:szCs w:val="24"/>
+          <w:lang w:val="en-GB"/>
+        </w:rPr>
+      </w:pPr>
+      <w:r>
+        <w:rPr>
+          <w:rFonts w:ascii="Times New Roman" w:hAnsi="Times New Roman" w:cs="Times New Roman"/>
+          <w:color w:val="00000A"/>
+          <w:sz w:val="24"/>
+          <w:szCs w:val="24"/>
+          <w:lang w:val="en-GB"/>
+        </w:rPr>
+        <w:t>Platform</w:t>
+      </w:r>
+    </w:p>
+    <w:p>
+      <w:pPr>
+        <w:autoSpaceDE w:val="0"/>
+        <w:autoSpaceDN w:val="0"/>
+        <w:adjustRightInd w:val="0"/>
+        <w:spacing w:after="0" w:line="240" w:lineRule="auto"/>
+        <w:jc w:val="both"/>
+        <w:rPr>
+          <w:rFonts w:ascii="Times New Roman" w:hAnsi="Times New Roman" w:cs="Times New Roman"/>
+          <w:color w:val="00000A"/>
+          <w:sz w:val="24"/>
+          <w:szCs w:val="24"/>
+          <w:lang w:val="en-GB"/>
+        </w:rPr>
+      </w:pPr>
+    </w:p>
+    <w:p>
+      <w:pPr>
+        <w:autoSpaceDE w:val="0"/>
+        <w:autoSpaceDN w:val="0"/>
+        <w:adjustRightInd w:val="0"/>
+        <w:spacing w:after="0" w:line="240" w:lineRule="auto"/>
+        <w:jc w:val="both"/>
+        <w:rPr>
+          <w:rFonts w:ascii="Times New Roman" w:hAnsi="Times New Roman" w:cs="Times New Roman"/>
+          <w:color w:val="00000A"/>
+          <w:sz w:val="24"/>
+          <w:szCs w:val="24"/>
+          <w:lang w:val="en-GB"/>
+        </w:rPr>
+      </w:pPr>
+    </w:p>
+    <w:p>
+      <w:pPr>
+        <w:keepNext/>
+        <w:autoSpaceDE w:val="0"/>
+        <w:autoSpaceDN w:val="0"/>
+        <w:adjustRightInd w:val="0"/>
+        <w:spacing w:after="0" w:line="240" w:lineRule="auto"/>
+        <w:jc w:val="both"/>
+      </w:pPr>
+      <w:r>
+        <w:rPr>
+          <w:rFonts w:ascii="Times New Roman" w:hAnsi="Times New Roman" w:cs="Times New Roman"/>
+          <w:noProof/>
+          <w:color w:val="00000A"/>
+          <w:sz w:val="24"/>
+          <w:szCs w:val="24"/>
+          <w:lang w:val="en-GB"/>
+        </w:rPr>
+        <w:drawing>
+          <wp:anchor distT="0" distB="0" distL="114300" distR="114300" simplePos="0" relativeHeight="251682816" behindDoc="0" locked="0" layoutInCell="1" allowOverlap="1">
+            <wp:simplePos x="0" y="0"/>
+            <wp:positionH relativeFrom="column">
+              <wp:posOffset>0</wp:posOffset>
+            </wp:positionH>
+            <wp:positionV relativeFrom="paragraph">
+              <wp:posOffset>-4445</wp:posOffset>
+            </wp:positionV>
+            <wp:extent cx="2771775" cy="2099310"/>
+            <wp:effectExtent l="0" t="0" r="9525" b="0"/>
+            <wp:wrapSquare wrapText="bothSides"/>
+            <wp:docPr id="5" name="Picture 5"/>
+            <wp:cNvGraphicFramePr>
+              <a:graphicFrameLocks xmlns:a="http://schemas.openxmlformats.org/drawingml/2006/main" noChangeAspect="1"/>
+            </wp:cNvGraphicFramePr>
+            <a:graphic xmlns:a="http://schemas.openxmlformats.org/drawingml/2006/main">
+              <a:graphicData uri="http://schemas.openxmlformats.org/drawingml/2006/picture">
+                <pic:pic xmlns:pic="http://schemas.openxmlformats.org/drawingml/2006/picture">
+                  <pic:nvPicPr>
+                    <pic:cNvPr id="5" name="Why3_Platform.JPG"/>
+                    <pic:cNvPicPr/>
+                  </pic:nvPicPr>
+                  <pic:blipFill>
+                    <a:blip r:embed="rId12" cstate="print">
+                      <a:extLst>
+                        <a:ext uri="{28A0092B-C50C-407E-A947-70E740481C1C}">
+                          <a14:useLocalDpi xmlns:a14="http://schemas.microsoft.com/office/drawing/2010/main" val="0"/>
+                        </a:ext>
+                      </a:extLst>
+                    </a:blip>
+                    <a:stretch>
+                      <a:fillRect/>
+                    </a:stretch>
+                  </pic:blipFill>
+                  <pic:spPr>
+                    <a:xfrm>
+                      <a:off x="0" y="0"/>
+                      <a:ext cx="2771775" cy="2099310"/>
+                    </a:xfrm>
+                    <a:prstGeom prst="rect">
+                      <a:avLst/>
+                    </a:prstGeom>
+                  </pic:spPr>
+                </pic:pic>
+              </a:graphicData>
+            </a:graphic>
+            <wp14:sizeRelH relativeFrom="page">
+              <wp14:pctWidth>0</wp14:pctWidth>
+            </wp14:sizeRelH>
+            <wp14:sizeRelV relativeFrom="page">
+              <wp14:pctHeight>0</wp14:pctHeight>
+            </wp14:sizeRelV>
+          </wp:anchor>
+        </w:drawing>
+      </w:r>
+    </w:p>
+    <w:p>
+      <w:pPr>
+        <w:pStyle w:val="Caption"/>
+        <w:jc w:val="both"/>
+        <w:rPr>
+          <w:color w:val="auto"/>
+        </w:rPr>
+      </w:pPr>
+    </w:p>
+    <w:p>
+      <w:pPr>
+        <w:pStyle w:val="Caption"/>
+        <w:jc w:val="both"/>
+        <w:rPr>
+          <w:color w:val="auto"/>
+        </w:rPr>
+      </w:pPr>
+    </w:p>
+    <w:p>
+      <w:pPr>
+        <w:pStyle w:val="Caption"/>
+        <w:jc w:val="both"/>
+        <w:rPr>
+          <w:color w:val="auto"/>
+        </w:rPr>
+      </w:pPr>
+    </w:p>
+    <w:p>
+      <w:pPr>
+        <w:pStyle w:val="Caption"/>
+        <w:jc w:val="both"/>
+        <w:rPr>
+          <w:color w:val="auto"/>
+        </w:rPr>
+      </w:pPr>
+    </w:p>
+    <w:p/>
+    <w:p/>
+    <w:p>
+      <w:pPr>
+        <w:pStyle w:val="Caption"/>
+        <w:jc w:val="both"/>
+        <w:rPr>
+          <w:color w:val="auto"/>
+        </w:rPr>
+      </w:pPr>
+    </w:p>
+    <w:p>
+      <w:pPr>
+        <w:pStyle w:val="Caption"/>
+        <w:jc w:val="both"/>
+        <w:rPr>
+          <w:color w:val="auto"/>
+        </w:rPr>
+      </w:pPr>
+    </w:p>
+    <w:p>
+      <w:pPr>
+        <w:pStyle w:val="Caption"/>
+        <w:jc w:val="both"/>
+        <w:rPr>
+          <w:color w:val="auto"/>
+        </w:rPr>
+      </w:pPr>
+    </w:p>
+    <w:p>
+      <w:pPr>
+        <w:autoSpaceDE w:val="0"/>
+        <w:autoSpaceDN w:val="0"/>
+        <w:adjustRightInd w:val="0"/>
+        <w:spacing w:after="0" w:line="240" w:lineRule="auto"/>
+        <w:jc w:val="both"/>
+        <w:rPr>
+          <w:rFonts w:ascii="Times New Roman" w:hAnsi="Times New Roman" w:cs="Times New Roman"/>
+          <w:i/>
+          <w:color w:val="7030A0"/>
+          <w:sz w:val="20"/>
+          <w:szCs w:val="24"/>
+          <w:lang w:val="en-GB"/>
+        </w:rPr>
+      </w:pPr>
+    </w:p>
+    <w:p>
+      <w:pPr>
+        <w:autoSpaceDE w:val="0"/>
+        <w:autoSpaceDN w:val="0"/>
+        <w:adjustRightInd w:val="0"/>
+        <w:spacing w:after="0" w:line="240" w:lineRule="auto"/>
+        <w:jc w:val="both"/>
+        <w:rPr>
+          <w:rFonts w:ascii="Times New Roman" w:hAnsi="Times New Roman" w:cs="Times New Roman"/>
+          <w:color w:val="00000A"/>
+          <w:sz w:val="24"/>
+          <w:szCs w:val="24"/>
+          <w:lang w:val="en-GB"/>
+        </w:rPr>
+      </w:pPr>
+      <w:r>
+        <w:rPr>
+          <w:noProof/>
+        </w:rPr>
+        <mc:AlternateContent>
+          <mc:Choice Requires="wps">
+            <w:drawing>
+              <wp:anchor distT="0" distB="0" distL="114300" distR="114300" simplePos="0" relativeHeight="251686912" behindDoc="0" locked="0" layoutInCell="1" allowOverlap="1" wp14:anchorId="56C25578" wp14:editId="7855B11C">
+                <wp:simplePos x="0" y="0"/>
+                <wp:positionH relativeFrom="margin">
+                  <wp:align>left</wp:align>
+                </wp:positionH>
+                <wp:positionV relativeFrom="paragraph">
+                  <wp:posOffset>17780</wp:posOffset>
+                </wp:positionV>
+                <wp:extent cx="2771775" cy="635"/>
+                <wp:effectExtent l="0" t="0" r="9525" b="0"/>
+                <wp:wrapSquare wrapText="bothSides"/>
+                <wp:docPr id="7" name="Text Box 7"/>
+                <wp:cNvGraphicFramePr/>
+                <a:graphic xmlns:a="http://schemas.openxmlformats.org/drawingml/2006/main">
+                  <a:graphicData uri="http://schemas.microsoft.com/office/word/2010/wordprocessingShape">
+                    <wps:wsp>
+                      <wps:cNvSpPr txBox="1"/>
+                      <wps:spPr>
+                        <a:xfrm>
+                          <a:off x="0" y="0"/>
+                          <a:ext cx="2771775" cy="635"/>
+                        </a:xfrm>
+                        <a:prstGeom prst="rect">
+                          <a:avLst/>
+                        </a:prstGeom>
+                        <a:solidFill>
+                          <a:prstClr val="white"/>
+                        </a:solidFill>
+                        <a:ln>
+                          <a:noFill/>
+                        </a:ln>
+                      </wps:spPr>
+                      <wps:txbx>
+                        <w:txbxContent>
+                          <w:p>
+                            <w:pPr>
+                              <w:pStyle w:val="Caption"/>
+                              <w:jc w:val="center"/>
+                              <w:rPr>
+                                <w:rFonts w:ascii="Times New Roman" w:hAnsi="Times New Roman" w:cs="Times New Roman"/>
+                                <w:noProof/>
+                                <w:color w:val="auto"/>
+                                <w:sz w:val="24"/>
+                                <w:szCs w:val="24"/>
+                              </w:rPr>
+                            </w:pPr>
+                            <w:r>
+                              <w:rPr>
+                                <w:color w:val="auto"/>
+                              </w:rPr>
+                              <w:t xml:space="preserve">Figure </w:t>
+                            </w:r>
+                            <w:r>
+                              <w:rPr>
+                                <w:color w:val="auto"/>
+                              </w:rPr>
+                              <w:fldChar w:fldCharType="begin"/>
+                            </w:r>
+                            <w:r>
+                              <w:rPr>
+                                <w:color w:val="auto"/>
+                              </w:rPr>
+                              <w:instrText xml:space="preserve"> SEQ Figure \* ARABIC </w:instrText>
+                            </w:r>
+                            <w:r>
+                              <w:rPr>
+                                <w:color w:val="auto"/>
+                              </w:rPr>
+                              <w:fldChar w:fldCharType="separate"/>
+                            </w:r>
+                            <w:r>
+                              <w:rPr>
+                                <w:noProof/>
+                                <w:color w:val="auto"/>
+                              </w:rPr>
+                              <w:t>1</w:t>
+                            </w:r>
+                            <w:r>
+                              <w:rPr>
+                                <w:color w:val="auto"/>
+                              </w:rPr>
+                              <w:fldChar w:fldCharType="end"/>
+                            </w:r>
+                            <w:r>
+                              <w:rPr>
+                                <w:color w:val="auto"/>
+                              </w:rPr>
+                              <w:t>: Why3 Platform</w:t>
+                            </w:r>
+                          </w:p>
+                        </w:txbxContent>
+                      </wps:txbx>
+                      <wps:bodyPr rot="0" spcFirstLastPara="0" vertOverflow="overflow" horzOverflow="overflow" vert="horz" wrap="square" lIns="0" tIns="0" rIns="0" bIns="0" numCol="1" spcCol="0" rtlCol="0" fromWordArt="0" anchor="t" anchorCtr="0" forceAA="0" compatLnSpc="1">
+                        <a:prstTxWarp prst="textNoShape">
+                          <a:avLst/>
+                        </a:prstTxWarp>
+                        <a:spAutoFit/>
+                      </wps:bodyPr>
+                    </wps:wsp>
+                  </a:graphicData>
+                </a:graphic>
+              </wp:anchor>
+            </w:drawing>
+          </mc:Choice>
+          <mc:Fallback>
+            <w:pict>
+              <v:shapetype w14:anchorId="56C25578" id="_x0000_t202" coordsize="21600,21600" o:spt="202" path="m,l,21600r21600,l21600,xe">
+                <v:stroke joinstyle="miter"/>
+                <v:path gradientshapeok="t" o:connecttype="rect"/>
+              </v:shapetype>
+              <v:shape id="Text Box 7" o:spid="_x0000_s1026" type="#_x0000_t202" style="position:absolute;left:0;text-align:left;margin-left:0;margin-top:1.4pt;width:218.25pt;height:.05pt;z-index:251686912;visibility:visible;mso-wrap-style:square;mso-wrap-distance-left:9pt;mso-wrap-distance-top:0;mso-wrap-distance-right:9pt;mso-wrap-distance-bottom:0;mso-position-horizontal:left;mso-position-horizontal-relative:margin;mso-position-vertical:absolute;mso-position-vertical-relative:text;v-text-anchor:top" o:gfxdata="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" stroked="f">
+                <v:textbox style="mso-fit-shape-to-text:t" inset="0,0,0,0">
+                  <w:txbxContent>
+                    <w:p>
+                      <w:pPr>
+                        <w:pStyle w:val="Caption"/>
+                        <w:jc w:val="center"/>
+                        <w:rPr>
+                          <w:rFonts w:ascii="Times New Roman" w:hAnsi="Times New Roman" w:cs="Times New Roman"/>
+                          <w:noProof/>
+                          <w:color w:val="auto"/>
+                          <w:sz w:val="24"/>
+                          <w:szCs w:val="24"/>
+                        </w:rPr>
+                      </w:pPr>
+                      <w:r>
+                        <w:rPr>
+                          <w:color w:val="auto"/>
+                        </w:rPr>
+                        <w:t xml:space="preserve">Figure </w:t>
+                      </w:r>
+                      <w:r>
+                        <w:rPr>
+                          <w:color w:val="auto"/>
+                        </w:rPr>
+                        <w:fldChar w:fldCharType="begin"/>
+                      </w:r>
+                      <w:r>
+                        <w:rPr>
+                          <w:color w:val="auto"/>
+                        </w:rPr>
+                        <w:instrText xml:space="preserve"> SEQ Figure \* ARABIC </w:instrText>
+                      </w:r>
+                      <w:r>
+                        <w:rPr>
+                          <w:color w:val="auto"/>
+                        </w:rPr>
+                        <w:fldChar w:fldCharType="separate"/>
+                      </w:r>
+                      <w:r>
+                        <w:rPr>
+                          <w:noProof/>
+                          <w:color w:val="auto"/>
+                        </w:rPr>
+                        <w:t>1</w:t>
+                      </w:r>
+                      <w:r>
+                        <w:rPr>
+                          <w:color w:val="auto"/>
+                        </w:rPr>
+                        <w:fldChar w:fldCharType="end"/>
+                      </w:r>
+                      <w:r>
+                        <w:rPr>
+                          <w:color w:val="auto"/>
+                        </w:rPr>
+                        <w:t>: Why3 Platform</w:t>
+                      </w:r>
+                    </w:p>
+                  </w:txbxContent>
+                </v:textbox>
+                <w10:wrap type="square" anchorx="margin"/>
+              </v:shape>
+            </w:pict>
+          </mc:Fallback>
+        </mc:AlternateContent>
+      </w:r>
+    </w:p>
+    <w:p>
+      <w:pPr>
+        <w:autoSpaceDE w:val="0"/>
+        <w:autoSpaceDN w:val="0"/>
+        <w:adjustRightInd w:val="0"/>
+        <w:spacing w:after="0" w:line="240" w:lineRule="auto"/>
+        <w:jc w:val="both"/>
+        <w:rPr>
+          <w:rFonts w:ascii="Times New Roman" w:hAnsi="Times New Roman" w:cs="Times New Roman"/>
+          <w:color w:val="00000A"/>
+          <w:sz w:val="24"/>
+          <w:szCs w:val="24"/>
+          <w:lang w:val="en-GB"/>
+        </w:rPr>
+      </w:pPr>
+      <w:r>
+        <w:rPr>
+          <w:noProof/>
+          <w:lang w:val="en-GB"/>
+        </w:rPr>
+        <mc:AlternateContent>
+          <mc:Choice Requires="wps">
+            <w:drawing>
+              <wp:anchor distT="118745" distB="118745" distL="114300" distR="114300" simplePos="0" relativeHeight="251688960" behindDoc="0" locked="0" layoutInCell="0" allowOverlap="1" wp14:anchorId="53F4289B" wp14:editId="58C6AF67">
+                <wp:simplePos x="0" y="0"/>
+                <wp:positionH relativeFrom="margin">
+                  <wp:align>left</wp:align>
+                </wp:positionH>
+                <wp:positionV relativeFrom="paragraph">
+                  <wp:posOffset>10160</wp:posOffset>
+                </wp:positionV>
+                <wp:extent cx="2590800" cy="228600"/>
+                <wp:effectExtent l="0" t="0" r="0" b="0"/>
+                <wp:wrapSquare wrapText="bothSides"/>
+                <wp:docPr id="9" name="Text Box 2"/>
+                <wp:cNvGraphicFramePr>
+                  <a:graphicFrameLocks xmlns:a="http://schemas.openxmlformats.org/drawingml/2006/main"/>
+                </wp:cNvGraphicFramePr>
+                <a:graphic xmlns:a="http://schemas.openxmlformats.org/drawingml/2006/main">
+                  <a:graphicData uri="http://schemas.microsoft.com/office/word/2010/wordprocessingShape">
+                    <wps:wsp>
+                      <wps:cNvSpPr txBox="1">
+                        <a:spLocks noChangeArrowheads="1"/>
+                      </wps:cNvSpPr>
+                      <wps:spPr bwMode="auto">
+                        <a:xfrm>
+                          <a:off x="0" y="0"/>
+                          <a:ext cx="2590800" cy="228600"/>
+                        </a:xfrm>
+                        <a:prstGeom prst="rect">
+                          <a:avLst/>
+                        </a:prstGeom>
+                        <a:noFill/>
+                        <a:extLst>
+                          <a:ext uri="{53640926-AAD7-44D8-BBD7-CCE9431645EC}">
+                            <a14:shadowObscured xmlns:a14="http://schemas.microsoft.com/office/drawing/2010/main" val="1"/>
+                          </a:ext>
+                        </a:extLst>
+                      </wps:spPr>
+                      <wps:txbx>
+                        <w:txbxContent>
+                          <w:p>
+                            <w:pPr>
+                              <w:autoSpaceDE w:val="0"/>
+                              <w:autoSpaceDN w:val="0"/>
+                              <w:adjustRightInd w:val="0"/>
+                              <w:spacing w:after="0" w:line="240" w:lineRule="auto"/>
+                              <w:jc w:val="center"/>
+                              <w:rPr>
+                                <w:rFonts w:ascii="Times New Roman" w:hAnsi="Times New Roman" w:cs="Times New Roman"/>
+                                <w:i/>
+                                <w:color w:val="7030A0"/>
+                                <w:sz w:val="20"/>
+                                <w:szCs w:val="24"/>
+                                <w:lang w:val="en-GB"/>
+                              </w:rPr>
+                            </w:pPr>
+                            <w:r>
+                              <w:rPr>
+                                <w:rFonts w:ascii="Century Schoolbook" w:hAnsi="Century Schoolbook" w:cs="Segoe UI"/>
+                                <w:bCs/>
+                                <w:i/>
+                                <w:color w:val="7030A0"/>
+                                <w:sz w:val="16"/>
+                                <w:szCs w:val="20"/>
+                                <w:lang w:val="en-GB"/>
+                              </w:rPr>
+                              <w:t>Key-project.org. (2018a)</w:t>
+                            </w:r>
+                          </w:p>
+                        </w:txbxContent>
+                      </wps:txbx>
+                      <wps:bodyPr rot="0" vert="horz" wrap="square" lIns="91440" tIns="45720" rIns="91440" bIns="45720" anchor="t" anchorCtr="0" upright="1">
+                        <a:noAutofit/>
+                      </wps:bodyPr>
+                    </wps:wsp>
+                  </a:graphicData>
+                </a:graphic>
+                <wp14:sizeRelH relativeFrom="margin">
+                  <wp14:pctWidth>0</wp14:pctWidth>
+                </wp14:sizeRelH>
+                <wp14:sizeRelV relativeFrom="page">
+                  <wp14:pctHeight>0</wp14:pctHeight>
+                </wp14:sizeRelV>
+              </wp:anchor>
+            </w:drawing>
+          </mc:Choice>
+          <mc:Fallback>
+            <w:pict>
+              <v:shape w14:anchorId="53F4289B" id="Text Box 2" o:spid="_x0000_s1027" type="#_x0000_t202" style="position:absolute;left:0;text-align:left;margin-left:0;margin-top:.8pt;width:204pt;height:18pt;z-index:251688960;visibility:visible;mso-wrap-style:square;mso-width-percent:0;mso-height-percent:0;mso-wrap-distance-left:9pt;mso-wrap-distance-top:9.35pt;mso-wrap-distance-right:9pt;mso-wrap-distance-bottom:9.35pt;mso-position-horizontal:left;mso-position-horizontal-relative:margin;mso-position-vertical:absolute;mso-position-vertical-relative:text;mso-width-percent:0;mso-height-percent:0;mso-width-relative:margin;mso-height-relative:page;v-text-anchor:top" o:gfxdata="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" o:allowincell="f" filled="f" stroked="f">
+                <v:textbox>
+                  <w:txbxContent>
+                    <w:p>
+                      <w:pPr>
+                        <w:autoSpaceDE w:val="0"/>
+                        <w:autoSpaceDN w:val="0"/>
+                        <w:adjustRightInd w:val="0"/>
+                        <w:spacing w:after="0" w:line="240" w:lineRule="auto"/>
+                        <w:jc w:val="center"/>
+                        <w:rPr>
+                          <w:rFonts w:ascii="Times New Roman" w:hAnsi="Times New Roman" w:cs="Times New Roman"/>
+                          <w:i/>
+                          <w:color w:val="7030A0"/>
+                          <w:sz w:val="20"/>
+                          <w:szCs w:val="24"/>
+                          <w:lang w:val="en-GB"/>
+                        </w:rPr>
+                      </w:pPr>
+                      <w:r>
+                        <w:rPr>
+                          <w:rFonts w:ascii="Century Schoolbook" w:hAnsi="Century Schoolbook" w:cs="Segoe UI"/>
+                          <w:bCs/>
+                          <w:i/>
+                          <w:color w:val="7030A0"/>
+                          <w:sz w:val="16"/>
+                          <w:szCs w:val="20"/>
+                          <w:lang w:val="en-GB"/>
+                        </w:rPr>
+                        <w:t>Key-project.org. (2018a)</w:t>
+                      </w:r>
+                    </w:p>
+                  </w:txbxContent>
+                </v:textbox>
+                <w10:wrap type="square" anchorx="margin"/>
+              </v:shape>
+            </w:pict>
+          </mc:Fallback>
+        </mc:AlternateContent>
+      </w:r>
+    </w:p>
+    <w:p>
+      <w:pPr>
+        <w:autoSpaceDE w:val="0"/>
+        <w:autoSpaceDN w:val="0"/>
+        <w:adjustRightInd w:val="0"/>
+        <w:spacing w:after="0" w:line="240" w:lineRule="auto"/>
+        <w:jc w:val="both"/>
+        <w:rPr>
+          <w:rFonts w:ascii="Times New Roman" w:hAnsi="Times New Roman" w:cs="Times New Roman"/>
+          <w:color w:val="00000A"/>
+          <w:sz w:val="24"/>
+          <w:szCs w:val="24"/>
+          <w:lang w:val="en-GB"/>
+        </w:rPr>
+      </w:pPr>
+    </w:p>
+    <w:p>
+      <w:pPr>
+        <w:autoSpaceDE w:val="0"/>
+        <w:autoSpaceDN w:val="0"/>
+        <w:adjustRightInd w:val="0"/>
+        <w:spacing w:after="0" w:line="240" w:lineRule="auto"/>
+        <w:jc w:val="both"/>
+        <w:rPr>
+          <w:rFonts w:ascii="Times New Roman" w:hAnsi="Times New Roman" w:cs="Times New Roman"/>
+          <w:color w:val="00000A"/>
+          <w:sz w:val="24"/>
+          <w:szCs w:val="24"/>
+          <w:lang w:val="en-GB"/>
+        </w:rPr>
+      </w:pPr>
+    </w:p>
+    <w:p>
+      <w:pPr>
+        <w:autoSpaceDE w:val="0"/>
+        <w:autoSpaceDN w:val="0"/>
+        <w:adjustRightInd w:val="0"/>
+        <w:spacing w:after="0" w:line="240" w:lineRule="auto"/>
+        <w:jc w:val="both"/>
+        <w:rPr>
+          <w:rFonts w:ascii="Times New Roman" w:hAnsi="Times New Roman" w:cs="Times New Roman"/>
+          <w:color w:val="00000A"/>
+          <w:sz w:val="24"/>
+          <w:szCs w:val="24"/>
+          <w:lang w:val="en-GB"/>
+        </w:rPr>
+      </w:pPr>
+      <w:r>
+        <w:rPr>
+          <w:rFonts w:ascii="Times New Roman" w:hAnsi="Times New Roman" w:cs="Times New Roman"/>
+          <w:color w:val="00000A"/>
+          <w:sz w:val="24"/>
+          <w:szCs w:val="24"/>
+          <w:lang w:val="en-GB"/>
+        </w:rPr>
+        <w:t xml:space="preserve">ML / Java </w:t>
+      </w:r>
+      <w:r>
+        <w:rPr>
+          <w:rFonts w:ascii="Times New Roman" w:hAnsi="Times New Roman" w:cs="Times New Roman"/>
+          <w:color w:val="00000A"/>
+          <w:sz w:val="24"/>
+          <w:szCs w:val="24"/>
+          <w:lang w:val="en-GB"/>
+        </w:rPr>
+        <w:t xml:space="preserve">(JML) </w:t>
+      </w:r>
+      <w:r>
+        <w:rPr>
+          <w:rFonts w:ascii="Times New Roman" w:hAnsi="Times New Roman" w:cs="Times New Roman"/>
+          <w:color w:val="00000A"/>
+          <w:sz w:val="24"/>
+          <w:szCs w:val="24"/>
+          <w:lang w:val="en-GB"/>
+        </w:rPr>
+        <w:t>/ C</w:t>
+      </w:r>
+    </w:p>
+    <w:p>
+      <w:pPr>
+        <w:autoSpaceDE w:val="0"/>
+        <w:autoSpaceDN w:val="0"/>
+        <w:adjustRightInd w:val="0"/>
+        <w:spacing w:after="0" w:line="240" w:lineRule="auto"/>
+        <w:jc w:val="both"/>
+        <w:rPr>
+          <w:rFonts w:ascii="Times New Roman" w:hAnsi="Times New Roman" w:cs="Times New Roman"/>
+          <w:color w:val="00000A"/>
+          <w:sz w:val="24"/>
+          <w:szCs w:val="24"/>
+          <w:lang w:val="en-GB"/>
+        </w:rPr>
+      </w:pPr>
+    </w:p>
+    <w:p>
+      <w:pPr>
+        <w:autoSpaceDE w:val="0"/>
+        <w:autoSpaceDN w:val="0"/>
+        <w:adjustRightInd w:val="0"/>
+        <w:spacing w:after="0" w:line="240" w:lineRule="auto"/>
+        <w:jc w:val="both"/>
+        <w:rPr>
+          <w:rFonts w:ascii="Times New Roman" w:hAnsi="Times New Roman" w:cs="Times New Roman"/>
+          <w:color w:val="00000A"/>
+          <w:sz w:val="24"/>
+          <w:szCs w:val="24"/>
+          <w:lang w:val="en-GB"/>
+        </w:rPr>
+      </w:pPr>
+      <w:r>
+        <w:rPr>
+          <w:rFonts w:ascii="Times New Roman" w:hAnsi="Times New Roman" w:cs="Times New Roman"/>
+          <w:color w:val="00000A"/>
+          <w:sz w:val="24"/>
+          <w:szCs w:val="24"/>
+          <w:lang w:val="en-GB"/>
+        </w:rPr>
+        <w:t>Krakatoa</w:t>
+      </w:r>
+    </w:p>
+    <w:p>
+      <w:pPr>
+        <w:autoSpaceDE w:val="0"/>
+        <w:autoSpaceDN w:val="0"/>
+        <w:adjustRightInd w:val="0"/>
+        <w:spacing w:after="0" w:line="240" w:lineRule="auto"/>
+        <w:jc w:val="both"/>
+        <w:rPr>
+          <w:rFonts w:ascii="Times New Roman" w:hAnsi="Times New Roman" w:cs="Times New Roman"/>
+          <w:color w:val="00000A"/>
+          <w:sz w:val="24"/>
+          <w:szCs w:val="24"/>
+          <w:lang w:val="en-GB"/>
+        </w:rPr>
+      </w:pPr>
+    </w:p>
+    <w:p>
+      <w:pPr>
+        <w:autoSpaceDE w:val="0"/>
+        <w:autoSpaceDN w:val="0"/>
+        <w:adjustRightInd w:val="0"/>
+        <w:spacing w:after="0" w:line="240" w:lineRule="auto"/>
+        <w:jc w:val="both"/>
+        <w:rPr>
+          <w:rFonts w:ascii="Times New Roman" w:hAnsi="Times New Roman" w:cs="Times New Roman"/>
+          <w:color w:val="00000A"/>
+          <w:sz w:val="24"/>
+          <w:szCs w:val="24"/>
+          <w:lang w:val="en-GB"/>
+        </w:rPr>
+      </w:pPr>
+      <w:r>
+        <w:rPr>
+          <w:rFonts w:ascii="Times New Roman" w:hAnsi="Times New Roman" w:cs="Times New Roman"/>
+          <w:color w:val="00000A"/>
+          <w:sz w:val="24"/>
+          <w:szCs w:val="24"/>
+          <w:lang w:val="en-GB"/>
+        </w:rPr>
+        <w:t>Solvers</w:t>
+      </w:r>
+    </w:p>
+    <w:p>
+      <w:pPr>
+        <w:autoSpaceDE w:val="0"/>
+        <w:autoSpaceDN w:val="0"/>
+        <w:adjustRightInd w:val="0"/>
+        <w:spacing w:after="0" w:line="240" w:lineRule="auto"/>
+        <w:jc w:val="both"/>
+        <w:rPr>
+          <w:rFonts w:ascii="Times New Roman" w:hAnsi="Times New Roman" w:cs="Times New Roman"/>
+          <w:color w:val="00000A"/>
+          <w:sz w:val="24"/>
+          <w:szCs w:val="24"/>
+          <w:lang w:val="en-GB"/>
+        </w:rPr>
+      </w:pPr>
+    </w:p>
+    <w:p>
+      <w:pPr>
+        <w:autoSpaceDE w:val="0"/>
+        <w:autoSpaceDN w:val="0"/>
+        <w:adjustRightInd w:val="0"/>
+        <w:spacing w:after="0" w:line="240" w:lineRule="auto"/>
+        <w:jc w:val="both"/>
+        <w:rPr>
+          <w:rFonts w:ascii="Times New Roman" w:hAnsi="Times New Roman" w:cs="Times New Roman"/>
+          <w:color w:val="00000A"/>
+          <w:sz w:val="24"/>
+          <w:szCs w:val="24"/>
+          <w:lang w:val="en-GB"/>
+        </w:rPr>
+      </w:pPr>
+      <w:r>
+        <w:rPr>
+          <w:rFonts w:ascii="Times New Roman" w:hAnsi="Times New Roman" w:cs="Times New Roman"/>
+          <w:color w:val="00000A"/>
+          <w:sz w:val="24"/>
+          <w:szCs w:val="24"/>
+          <w:lang w:val="en-GB"/>
+        </w:rPr>
+        <w:t>Provers</w:t>
+      </w:r>
+    </w:p>
+    <w:p>
+      <w:pPr>
+        <w:autoSpaceDE w:val="0"/>
+        <w:autoSpaceDN w:val="0"/>
+        <w:adjustRightInd w:val="0"/>
+        <w:spacing w:after="0" w:line="240" w:lineRule="auto"/>
+        <w:jc w:val="both"/>
+        <w:rPr>
+          <w:rFonts w:ascii="Times New Roman" w:hAnsi="Times New Roman" w:cs="Times New Roman"/>
+          <w:color w:val="00000A"/>
+          <w:sz w:val="24"/>
+          <w:szCs w:val="24"/>
+          <w:lang w:val="en-GB"/>
+        </w:rPr>
+      </w:pPr>
+    </w:p>
+    <w:p>
+      <w:pPr>
+        <w:autoSpaceDE w:val="0"/>
+        <w:autoSpaceDN w:val="0"/>
+        <w:adjustRightInd w:val="0"/>
+        <w:spacing w:after="0" w:line="240" w:lineRule="auto"/>
+        <w:jc w:val="both"/>
+        <w:rPr>
+          <w:rFonts w:ascii="Times New Roman" w:hAnsi="Times New Roman" w:cs="Times New Roman"/>
+          <w:color w:val="00000A"/>
+          <w:sz w:val="24"/>
+          <w:szCs w:val="24"/>
+          <w:lang w:val="en-GB"/>
+        </w:rPr>
+      </w:pPr>
+    </w:p>
+    <w:p>
+      <w:pPr>
+        <w:rPr>
+          <w:rFonts w:ascii="Times New Roman" w:hAnsi="Times New Roman" w:cs="Times New Roman"/>
+          <w:color w:val="00000A"/>
+          <w:sz w:val="24"/>
+          <w:szCs w:val="24"/>
+          <w:lang w:val="en-GB"/>
+        </w:rPr>
+      </w:pPr>
+      <w:r>
+        <w:rPr>
+          <w:rFonts w:ascii="Times New Roman" w:hAnsi="Times New Roman" w:cs="Times New Roman"/>
+          <w:color w:val="00000A"/>
+          <w:sz w:val="24"/>
+          <w:szCs w:val="24"/>
+          <w:lang w:val="en-GB"/>
+        </w:rPr>
+        <w:br w:type="page"/>
+      </w:r>
+    </w:p>
+    <w:p>
+      <w:pPr>
+        <w:autoSpaceDE w:val="0"/>
+        <w:autoSpaceDN w:val="0"/>
+        <w:adjustRightInd w:val="0"/>
+        <w:spacing w:after="0" w:line="240" w:lineRule="auto"/>
+        <w:jc w:val="both"/>
+        <w:rPr>
+          <w:rFonts w:ascii="Times New Roman" w:hAnsi="Times New Roman" w:cs="Times New Roman"/>
+          <w:color w:val="00000A"/>
+          <w:sz w:val="24"/>
+          <w:szCs w:val="24"/>
+          <w:lang w:val="en-GB"/>
+        </w:rPr>
+      </w:pPr>
+    </w:p>
+    <w:p>
+      <w:pPr>
+        <w:autoSpaceDE w:val="0"/>
+        <w:autoSpaceDN w:val="0"/>
+        <w:adjustRightInd w:val="0"/>
+        <w:spacing w:after="0" w:line="240" w:lineRule="auto"/>
+        <w:jc w:val="both"/>
+        <w:rPr>
+          <w:rFonts w:ascii="Times New Roman" w:hAnsi="Times New Roman" w:cs="Times New Roman"/>
+          <w:color w:val="00000A"/>
+          <w:sz w:val="24"/>
+          <w:szCs w:val="24"/>
+          <w:lang w:val="en-GB"/>
+        </w:rPr>
+      </w:pPr>
+    </w:p>
+    <w:p>
+      <w:pPr>
+        <w:autoSpaceDE w:val="0"/>
+        <w:autoSpaceDN w:val="0"/>
+        <w:adjustRightInd w:val="0"/>
+        <w:spacing w:after="0" w:line="240" w:lineRule="auto"/>
+        <w:jc w:val="both"/>
+        <w:rPr>
+          <w:rFonts w:ascii="Times New Roman" w:hAnsi="Times New Roman" w:cs="Times New Roman"/>
+          <w:b/>
+          <w:color w:val="00000A"/>
+          <w:sz w:val="24"/>
+          <w:szCs w:val="24"/>
+          <w:u w:val="single"/>
+          <w:lang w:val="en-GB"/>
+        </w:rPr>
+      </w:pPr>
+      <w:r>
+        <w:rPr>
+          <w:rFonts w:ascii="Times New Roman" w:hAnsi="Times New Roman" w:cs="Times New Roman"/>
+          <w:b/>
+          <w:color w:val="00000A"/>
+          <w:sz w:val="24"/>
+          <w:szCs w:val="24"/>
+          <w:u w:val="single"/>
+          <w:lang w:val="en-GB"/>
+        </w:rPr>
+        <w:t>Krakatoa JML</w:t>
+      </w:r>
+      <w:r>
+        <w:rPr>
+          <w:rFonts w:ascii="Times New Roman" w:hAnsi="Times New Roman" w:cs="Times New Roman"/>
+          <w:b/>
+          <w:color w:val="00000A"/>
+          <w:sz w:val="24"/>
+          <w:szCs w:val="24"/>
+          <w:u w:val="single"/>
+          <w:lang w:val="en-GB"/>
+        </w:rPr>
+        <w:t xml:space="preserve"> Examples</w:t>
+      </w:r>
+    </w:p>
+    <w:p>
+      <w:pPr>
+        <w:autoSpaceDE w:val="0"/>
+        <w:autoSpaceDN w:val="0"/>
+        <w:adjustRightInd w:val="0"/>
+        <w:spacing w:after="0" w:line="240" w:lineRule="auto"/>
+        <w:jc w:val="both"/>
+        <w:rPr>
+          <w:rFonts w:ascii="Times New Roman" w:hAnsi="Times New Roman" w:cs="Times New Roman"/>
+          <w:b/>
+          <w:color w:val="00000A"/>
+          <w:sz w:val="24"/>
+          <w:szCs w:val="24"/>
+          <w:u w:val="single"/>
+          <w:lang w:val="en-GB"/>
+        </w:rPr>
+      </w:pPr>
+    </w:p>
+    <w:p>
+      <w:pPr>
+        <w:autoSpaceDE w:val="0"/>
+        <w:autoSpaceDN w:val="0"/>
+        <w:adjustRightInd w:val="0"/>
+        <w:spacing w:after="0" w:line="240" w:lineRule="auto"/>
+        <w:jc w:val="both"/>
+        <w:rPr>
+          <w:rFonts w:ascii="Times New Roman" w:hAnsi="Times New Roman" w:cs="Times New Roman"/>
+          <w:color w:val="00000A"/>
+          <w:sz w:val="24"/>
+          <w:szCs w:val="24"/>
+          <w:lang w:val="en-GB"/>
+        </w:rPr>
+      </w:pPr>
+    </w:p>
+    <w:p>
+      <w:pPr>
+        <w:autoSpaceDE w:val="0"/>
+        <w:autoSpaceDN w:val="0"/>
+        <w:adjustRightInd w:val="0"/>
+        <w:spacing w:after="0" w:line="240" w:lineRule="auto"/>
+        <w:jc w:val="both"/>
+        <w:rPr>
+          <w:rFonts w:ascii="Times New Roman" w:hAnsi="Times New Roman" w:cs="Times New Roman"/>
+          <w:color w:val="00000A"/>
+          <w:sz w:val="24"/>
+          <w:szCs w:val="24"/>
+          <w:lang w:val="en-GB"/>
+        </w:rPr>
+      </w:pPr>
+    </w:p>
+    <w:p>
+      <w:pPr>
+        <w:autoSpaceDE w:val="0"/>
+        <w:autoSpaceDN w:val="0"/>
+        <w:adjustRightInd w:val="0"/>
+        <w:spacing w:after="0" w:line="240" w:lineRule="auto"/>
+        <w:jc w:val="both"/>
+        <w:rPr>
+          <w:rFonts w:ascii="Times New Roman" w:hAnsi="Times New Roman" w:cs="Times New Roman"/>
+          <w:color w:val="00000A"/>
+          <w:sz w:val="24"/>
+          <w:szCs w:val="24"/>
+          <w:lang w:val="en-GB"/>
+        </w:rPr>
+      </w:pPr>
+    </w:p>
+    <w:p>
+      <w:pPr>
+        <w:rPr>
+          <w:rFonts w:asciiTheme="majorHAnsi" w:eastAsiaTheme="majorEastAsia" w:hAnsiTheme="majorHAnsi" w:cstheme="majorBidi"/>
+          <w:b/>
+          <w:bCs/>
+          <w:color w:val="5B9BD5" w:themeColor="accent1"/>
+          <w:u w:val="single"/>
+          <w:lang w:val="en-GB"/>
+        </w:rPr>
+      </w:pPr>
+      <w:r>
+        <w:rPr>
+          <w:u w:val="single"/>
+          <w:lang w:val="en-GB"/>
+        </w:rPr>
+        <w:br w:type="page"/>
+      </w:r>
+    </w:p>
+    <w:p>
+      <w:pPr>
+        <w:pStyle w:val="Heading3"/>
+        <w:rPr>
+          <w:u w:val="single"/>
+          <w:lang w:val="en-GB"/>
+        </w:rPr>
+      </w:pPr>
+      <w:r>
+        <w:rPr>
+          <w:u w:val="single"/>
+          <w:lang w:val="en-GB"/>
+        </w:rPr>
+        <w:lastRenderedPageBreak/>
         <w:t>KeY Verification Tool</w:t>
       </w:r>
     </w:p>
@@ -9847,7 +10877,7 @@
         </w:rPr>
         <w:t>The KeY tool was created by </w:t>
       </w:r>
-      <w:hyperlink r:id="rId12" w:history="1">
+      <w:hyperlink r:id="rId13" w:history="1">
         <w:r>
           <w:rPr>
             <w:lang w:val="en-GB"/>
@@ -9861,7 +10891,7 @@
         </w:rPr>
         <w:t>, Wolfram Menzel, and </w:t>
       </w:r>
-      <w:hyperlink r:id="rId13" w:history="1">
+      <w:hyperlink r:id="rId14" w:history="1">
         <w:r>
           <w:rPr>
             <w:lang w:val="en-GB"/>
@@ -9914,7 +10944,7 @@
           <w:lang w:val="en-GB"/>
         </w:rPr>
         <w:drawing>
-          <wp:anchor distT="0" distB="0" distL="114300" distR="114300" simplePos="0" relativeHeight="251658240" behindDoc="1" locked="0" layoutInCell="1" allowOverlap="1" wp14:anchorId="2A8A8455" wp14:editId="1F03846D">
+          <wp:anchor distT="0" distB="0" distL="114300" distR="114300" simplePos="0" relativeHeight="251657216" behindDoc="1" locked="0" layoutInCell="1" allowOverlap="1" wp14:anchorId="2A8A8455" wp14:editId="1F03846D">
             <wp:simplePos x="0" y="0"/>
             <wp:positionH relativeFrom="margin">
               <wp:align>left</wp:align>
@@ -9937,7 +10967,7 @@
                     <pic:cNvPicPr/>
                   </pic:nvPicPr>
                   <pic:blipFill>
-                    <a:blip r:embed="rId14" cstate="print">
+                    <a:blip r:embed="rId15" cstate="print">
                       <a:extLst>
                         <a:ext uri="{28A0092B-C50C-407E-A947-70E740481C1C}">
                           <a14:useLocalDpi xmlns:a14="http://schemas.microsoft.com/office/drawing/2010/main" val="0"/>
@@ -10086,7 +11116,7 @@
         <mc:AlternateContent>
           <mc:Choice Requires="wps">
             <w:drawing>
-              <wp:anchor distT="118745" distB="118745" distL="114300" distR="114300" simplePos="0" relativeHeight="251682816" behindDoc="0" locked="0" layoutInCell="0" allowOverlap="1" wp14:anchorId="6F75956F" wp14:editId="0CF2A4CF">
+              <wp:anchor distT="118745" distB="118745" distL="114300" distR="114300" simplePos="0" relativeHeight="251681792" behindDoc="0" locked="0" layoutInCell="0" allowOverlap="1" wp14:anchorId="6F75956F" wp14:editId="0CF2A4CF">
                 <wp:simplePos x="0" y="0"/>
                 <wp:positionH relativeFrom="margin">
                   <wp:align>left</wp:align>
@@ -10179,11 +11209,7 @@
           </mc:Choice>
           <mc:Fallback>
             <w:pict>
-              <v:shapetype w14:anchorId="6F75956F" id="_x0000_t202" coordsize="21600,21600" o:spt="202" path="m,l,21600r21600,l21600,xe">
-                <v:stroke joinstyle="miter"/>
-                <v:path gradientshapeok="t" o:connecttype="rect"/>
-              </v:shapetype>
-              <v:shape id="Text Box 2" o:spid="_x0000_s1026" type="#_x0000_t202" style="position:absolute;margin-left:0;margin-top:18.1pt;width:186.75pt;height:29.25pt;z-index:251682816;visibility:visible;mso-wrap-style:square;mso-width-percent:0;mso-height-percent:0;mso-wrap-distance-left:9pt;mso-wrap-distance-top:9.35pt;mso-wrap-distance-right:9pt;mso-wrap-distance-bottom:9.35pt;mso-position-horizontal:left;mso-position-horizontal-relative:margin;mso-position-vertical:absolute;mso-position-vertical-relative:text;mso-width-percent:0;mso-height-percent:0;mso-width-relative:margin;mso-height-relative:page;v-text-anchor:top" o:gfxdata="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" o:allowincell="f" filled="f" stroked="f">
+              <v:shape w14:anchorId="6F75956F" id="_x0000_s1028" type="#_x0000_t202" style="position:absolute;margin-left:0;margin-top:18.1pt;width:186.75pt;height:29.25pt;z-index:251681792;visibility:visible;mso-wrap-style:square;mso-width-percent:0;mso-height-percent:0;mso-wrap-distance-left:9pt;mso-wrap-distance-top:9.35pt;mso-wrap-distance-right:9pt;mso-wrap-distance-bottom:9.35pt;mso-position-horizontal:left;mso-position-horizontal-relative:margin;mso-position-vertical:absolute;mso-position-vertical-relative:text;mso-width-percent:0;mso-height-percent:0;mso-width-relative:margin;mso-height-relative:page;v-text-anchor:top" o:gfxdata="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" o:allowincell="f" filled="f" stroked="f">
                 <v:textbox>
                   <w:txbxContent>
                     <w:p>
@@ -10237,7 +11263,7 @@
         <mc:AlternateContent>
           <mc:Choice Requires="wps">
             <w:drawing>
-              <wp:anchor distT="0" distB="0" distL="114300" distR="114300" simplePos="0" relativeHeight="251680768" behindDoc="0" locked="0" layoutInCell="1" allowOverlap="1" wp14:anchorId="5337ED69" wp14:editId="239BBAE6">
+              <wp:anchor distT="0" distB="0" distL="114300" distR="114300" simplePos="0" relativeHeight="251679744" behindDoc="0" locked="0" layoutInCell="1" allowOverlap="1" wp14:anchorId="5337ED69" wp14:editId="239BBAE6">
                 <wp:simplePos x="0" y="0"/>
                 <wp:positionH relativeFrom="margin">
                   <wp:align>left</wp:align>
@@ -10309,7 +11335,7 @@
                                 <w:noProof/>
                                 <w:color w:val="auto"/>
                               </w:rPr>
-                              <w:t>1</w:t>
+                              <w:t>2</w:t>
                             </w:r>
                             <w:r>
                               <w:rPr>
@@ -10343,7 +11369,7 @@
           </mc:Choice>
           <mc:Fallback>
             <w:pict>
-              <v:shape w14:anchorId="5337ED69" id="Text Box 17" o:spid="_x0000_s1027" type="#_x0000_t202" style="position:absolute;margin-left:0;margin-top:.8pt;width:190.6pt;height:14.25pt;z-index:251680768;visibility:visible;mso-wrap-style:square;mso-height-percent:0;mso-wrap-distance-left:9pt;mso-wrap-distance-top:0;mso-wrap-distance-right:9pt;mso-wrap-distance-bottom:0;mso-position-horizontal:left;mso-position-horizontal-relative:margin;mso-position-vertical:absolute;mso-position-vertical-relative:text;mso-height-percent:0;mso-height-relative:margin;v-text-anchor:top" o:gfxdata="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" stroked="f">
+              <v:shape w14:anchorId="5337ED69" id="Text Box 17" o:spid="_x0000_s1029" type="#_x0000_t202" style="position:absolute;margin-left:0;margin-top:.8pt;width:190.6pt;height:14.25pt;z-index:251679744;visibility:visible;mso-wrap-style:square;mso-height-percent:0;mso-wrap-distance-left:9pt;mso-wrap-distance-top:0;mso-wrap-distance-right:9pt;mso-wrap-distance-bottom:0;mso-position-horizontal:left;mso-position-horizontal-relative:margin;mso-position-vertical:absolute;mso-position-vertical-relative:text;mso-height-percent:0;mso-height-relative:margin;v-text-anchor:top" o:gfxdata="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" stroked="f">
                 <v:textbox inset="0,0,0,0">
                   <w:txbxContent>
                     <w:p>
@@ -10384,7 +11410,7 @@
                           <w:noProof/>
                           <w:color w:val="auto"/>
                         </w:rPr>
-                        <w:t>1</w:t>
+                        <w:t>2</w:t>
                       </w:r>
                       <w:r>
                         <w:rPr>
@@ -10496,7 +11522,19 @@
         <w:rPr>
           <w:lang w:val="en-GB"/>
         </w:rPr>
-        <w:t>The addition of these libraries and there use in combinitation with the JML quantifiers provides a far greater range of proof obligations that can be generated by the KeY tool when translating the program. The technique of creating specification contracts using a combiniation of quantifiers and theories interlinked</w:t>
+        <w:t>The addition of these libraries and there use in combinitation with the JML quantifiers</w:t>
+      </w:r>
+      <w:r>
+        <w:rPr>
+          <w:lang w:val="en-GB"/>
+        </w:rPr>
+        <w:t>, and the extended version of JML that KeY employs,</w:t>
+      </w:r>
+      <w:r>
+        <w:rPr>
+          <w:lang w:val="en-GB"/>
+        </w:rPr>
+        <w:t xml:space="preserve"> provides a far greater range of proof obligations that can be generated by the KeY tool when translating the program. The technique of creating specification contracts using a combiniation of quantifiers and theories interlinked</w:t>
       </w:r>
       <w:r>
         <w:rPr>
@@ -10717,16 +11755,7 @@
           <w:color w:val="00B050"/>
           <w:lang w:val="en-GB"/>
         </w:rPr>
-        <w:t xml:space="preserve">provides compound interaction steps </w:t>
-      </w:r>
-      <w:r>
-        <w:rPr>
-          <w:i/>
-          <w:color w:val="00B050"/>
-          <w:lang w:val="en-GB"/>
-        </w:rPr>
-        <w:lastRenderedPageBreak/>
-        <w:t>combine the application of several basic deductionsteps to achieve a specific purpose</w:t>
+        <w:t>provides compound interaction steps combine the application of several basic deductionsteps to achieve a specific purpose</w:t>
       </w:r>
       <w:r>
         <w:rPr>
@@ -10778,6 +11807,7 @@
           <w:i/>
           <w:lang w:val="en-GB"/>
         </w:rPr>
+        <w:lastRenderedPageBreak/>
         <w:t>Propositional expansion</w:t>
       </w:r>
       <w:r>
@@ -11380,16 +12410,7 @@
           <w:color w:val="00B050"/>
           <w:lang w:val="en-GB"/>
         </w:rPr>
-        <w:t xml:space="preserve">This process was used as it provided more feedback to the user since the </w:t>
-      </w:r>
-      <w:r>
-        <w:rPr>
-          <w:i/>
-          <w:color w:val="00B050"/>
-          <w:lang w:val="en-GB"/>
-        </w:rPr>
-        <w:lastRenderedPageBreak/>
-        <w:t xml:space="preserve">formulae are more human-readable and allows for the debugging of said program’ </w:t>
+        <w:t xml:space="preserve">This process was used as it provided more feedback to the user since the formulae are more human-readable and allows for the debugging of said program’ </w:t>
       </w:r>
       <w:r>
         <w:rPr>
@@ -11471,13 +12492,14 @@
         <w:rPr>
           <w:lang w:val="en-GB"/>
         </w:rPr>
-        <w:t xml:space="preserve">To perform this technique the statements of the program are expanded into simpler equivalent expressions, a process called unfolding that provides syntactic updates, and continues this process until all statements can no longer be simplified. Local variables are added to the expressions to hold intermediate computation results and then case distinctions are developed based on possible scenarios that could occur with the statement. </w:t>
-      </w:r>
-      <w:r>
-        <w:rPr>
-          <w:lang w:val="en-GB"/>
-        </w:rPr>
-        <w:br w:type="page"/>
+        <w:t xml:space="preserve">To perform this technique the statements of the program are expanded into simpler equivalent expressions, a </w:t>
+      </w:r>
+      <w:r>
+        <w:rPr>
+          <w:lang w:val="en-GB"/>
+        </w:rPr>
+        <w:lastRenderedPageBreak/>
+        <w:t xml:space="preserve">process called unfolding that provides syntactic updates, and continues this process until all statements can no longer be simplified. Local variables are added to the expressions to hold intermediate computation results and then case distinctions are developed based on possible scenarios that could occur with the statement. </w:t>
       </w:r>
     </w:p>
     <w:p>
@@ -11499,7 +12521,6 @@
           <w:szCs w:val="20"/>
           <w:lang w:val="en-GB" w:eastAsia="en-GB"/>
         </w:rPr>
-        <w:lastRenderedPageBreak/>
         <w:drawing>
           <wp:inline distT="0" distB="0" distL="0" distR="0">
             <wp:extent cx="5372100" cy="1095375"/>
@@ -11516,7 +12537,7 @@
                     <pic:cNvPicPr/>
                   </pic:nvPicPr>
                   <pic:blipFill>
-                    <a:blip r:embed="rId15">
+                    <a:blip r:embed="rId16">
                       <a:extLst>
                         <a:ext uri="{28A0092B-C50C-407E-A947-70E740481C1C}">
                           <a14:useLocalDpi xmlns:a14="http://schemas.microsoft.com/office/drawing/2010/main" val="0"/>
@@ -11716,7 +12737,7 @@
         <mc:AlternateContent>
           <mc:Choice Requires="wpg">
             <w:drawing>
-              <wp:anchor distT="0" distB="0" distL="114300" distR="114300" simplePos="0" relativeHeight="251676672" behindDoc="0" locked="0" layoutInCell="1" allowOverlap="1">
+              <wp:anchor distT="0" distB="0" distL="114300" distR="114300" simplePos="0" relativeHeight="251675648" behindDoc="0" locked="0" layoutInCell="1" allowOverlap="1">
                 <wp:simplePos x="0" y="0"/>
                 <wp:positionH relativeFrom="margin">
                   <wp:posOffset>9525</wp:posOffset>
@@ -11749,7 +12770,7 @@
                           </pic:cNvPicPr>
                         </pic:nvPicPr>
                         <pic:blipFill>
-                          <a:blip r:embed="rId16">
+                          <a:blip r:embed="rId17">
                             <a:extLst>
                               <a:ext uri="{28A0092B-C50C-407E-A947-70E740481C1C}">
                                 <a14:useLocalDpi xmlns:a14="http://schemas.microsoft.com/office/drawing/2010/main" val="0"/>
@@ -11778,7 +12799,7 @@
                           </pic:cNvPicPr>
                         </pic:nvPicPr>
                         <pic:blipFill>
-                          <a:blip r:embed="rId17">
+                          <a:blip r:embed="rId18">
                             <a:extLst>
                               <a:ext uri="{28A0092B-C50C-407E-A947-70E740481C1C}">
                                 <a14:useLocalDpi xmlns:a14="http://schemas.microsoft.com/office/drawing/2010/main" val="0"/>
@@ -11813,7 +12834,7 @@
           </mc:Choice>
           <mc:Fallback>
             <w:pict>
-              <v:group w14:anchorId="6B84B28F" id="Group 15" o:spid="_x0000_s1026" style="position:absolute;margin-left:.75pt;margin-top:.4pt;width:279pt;height:267.75pt;z-index:251676672;mso-position-horizontal-relative:margin;mso-width-relative:margin;mso-height-relative:margin" coordsize="46101,38576" o:gfxdata="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">
+              <v:group w14:anchorId="52E0A4A9" id="Group 15" o:spid="_x0000_s1026" style="position:absolute;margin-left:.75pt;margin-top:.4pt;width:279pt;height:267.75pt;z-index:251675648;mso-position-horizontal-relative:margin;mso-width-relative:margin;mso-height-relative:margin" coordsize="46101,38576" o:gfxdata="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">
                 <v:shapetype id="_x0000_t75" coordsize="21600,21600" o:spt="75" o:preferrelative="t" path="m@4@5l@4@11@9@11@9@5xe" filled="f" stroked="f">
                   <v:stroke joinstyle="miter"/>
                   <v:formulas>
@@ -11834,10 +12855,10 @@
                   <o:lock v:ext="edit" aspectratio="t"/>
                 </v:shapetype>
                 <v:shape id="Picture 14" o:spid="_x0000_s1027" type="#_x0000_t75" style="position:absolute;top:16287;width:46101;height:22289;visibility:visible;mso-wrap-style:square" o:gfxdata="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">
-                  <v:imagedata r:id="rId18" o:title=""/>
+                  <v:imagedata r:id="rId19" o:title=""/>
                 </v:shape>
                 <v:shape id="Picture 13" o:spid="_x0000_s1028" type="#_x0000_t75" style="position:absolute;width:33426;height:16192;visibility:visible;mso-wrap-style:square" o:gfxdata="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">
-                  <v:imagedata r:id="rId19" o:title=""/>
+                  <v:imagedata r:id="rId20" o:title=""/>
                 </v:shape>
                 <w10:wrap type="square" anchorx="margin"/>
               </v:group>
@@ -11891,7 +12912,7 @@
         <mc:AlternateContent>
           <mc:Choice Requires="wps">
             <w:drawing>
-              <wp:anchor distT="118745" distB="118745" distL="114300" distR="114300" simplePos="0" relativeHeight="251673600" behindDoc="0" locked="0" layoutInCell="0" allowOverlap="1">
+              <wp:anchor distT="118745" distB="118745" distL="114300" distR="114300" simplePos="0" relativeHeight="251672576" behindDoc="0" locked="0" layoutInCell="0" allowOverlap="1">
                 <wp:simplePos x="0" y="0"/>
                 <wp:positionH relativeFrom="margin">
                   <wp:align>left</wp:align>
@@ -11984,7 +13005,7 @@
           </mc:Choice>
           <mc:Fallback>
             <w:pict>
-              <v:shape id="_x0000_s1028" type="#_x0000_t202" style="position:absolute;margin-left:0;margin-top:141.8pt;width:4in;height:30pt;z-index:251673600;visibility:visible;mso-wrap-style:square;mso-width-percent:594;mso-height-percent:0;mso-wrap-distance-left:9pt;mso-wrap-distance-top:9.35pt;mso-wrap-distance-right:9pt;mso-wrap-distance-bottom:9.35pt;mso-position-horizontal:left;mso-position-horizontal-relative:margin;mso-position-vertical:absolute;mso-position-vertical-relative:text;mso-width-percent:594;mso-height-percent:0;mso-width-relative:margin;mso-height-relative:page;v-text-anchor:top" o:gfxdata="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" o:allowincell="f" filled="f" stroked="f">
+              <v:shape id="_x0000_s1030" type="#_x0000_t202" style="position:absolute;margin-left:0;margin-top:141.8pt;width:4in;height:30pt;z-index:251672576;visibility:visible;mso-wrap-style:square;mso-width-percent:594;mso-height-percent:0;mso-wrap-distance-left:9pt;mso-wrap-distance-top:9.35pt;mso-wrap-distance-right:9pt;mso-wrap-distance-bottom:9.35pt;mso-position-horizontal:left;mso-position-horizontal-relative:margin;mso-position-vertical:absolute;mso-position-vertical-relative:text;mso-width-percent:594;mso-height-percent:0;mso-width-relative:margin;mso-height-relative:page;v-text-anchor:top" o:gfxdata="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" o:allowincell="f" filled="f" stroked="f">
                 <v:textbox>
                   <w:txbxContent>
                     <w:p>
@@ -12038,7 +13059,7 @@
         <mc:AlternateContent>
           <mc:Choice Requires="wps">
             <w:drawing>
-              <wp:anchor distT="0" distB="0" distL="114300" distR="114300" simplePos="0" relativeHeight="251678720" behindDoc="1" locked="0" layoutInCell="1" allowOverlap="1" wp14:anchorId="5A0C0CD6" wp14:editId="1B554F14">
+              <wp:anchor distT="0" distB="0" distL="114300" distR="114300" simplePos="0" relativeHeight="251677696" behindDoc="1" locked="0" layoutInCell="1" allowOverlap="1" wp14:anchorId="5A0C0CD6" wp14:editId="1B554F14">
                 <wp:simplePos x="0" y="0"/>
                 <wp:positionH relativeFrom="margin">
                   <wp:align>left</wp:align>
@@ -12149,7 +13170,7 @@
           </mc:Choice>
           <mc:Fallback>
             <w:pict>
-              <v:shape w14:anchorId="5A0C0CD6" id="Text Box 16" o:spid="_x0000_s1029" type="#_x0000_t202" style="position:absolute;margin-left:0;margin-top:123.85pt;width:270.75pt;height:.05pt;z-index:-251637760;visibility:visible;mso-wrap-style:square;mso-wrap-distance-left:9pt;mso-wrap-distance-top:0;mso-wrap-distance-right:9pt;mso-wrap-distance-bottom:0;mso-position-horizontal:left;mso-position-horizontal-relative:margin;mso-position-vertical:absolute;mso-position-vertical-relative:text;v-text-anchor:top" o:gfxdata="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" stroked="f">
+              <v:shape w14:anchorId="5A0C0CD6" id="Text Box 16" o:spid="_x0000_s1031" type="#_x0000_t202" style="position:absolute;margin-left:0;margin-top:123.85pt;width:270.75pt;height:.05pt;z-index:-251638784;visibility:visible;mso-wrap-style:square;mso-wrap-distance-left:9pt;mso-wrap-distance-top:0;mso-wrap-distance-right:9pt;mso-wrap-distance-bottom:0;mso-position-horizontal:left;mso-position-horizontal-relative:margin;mso-position-vertical:absolute;mso-position-vertical-relative:text;v-text-anchor:top" o:gfxdata="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" stroked="f">
                 <v:textbox style="mso-fit-shape-to-text:t" inset="0,0,0,0">
                   <w:txbxContent>
                     <w:p>
@@ -12363,7 +13384,14 @@
         <w:rPr>
           <w:lang w:val="en-GB"/>
         </w:rPr>
-        <w:t>This process is similar to the DPLL algorithm applied for most SAT solvers, for more information on this please see reference (</w:t>
+        <w:t xml:space="preserve">This process is similar to the DPLL </w:t>
+      </w:r>
+      <w:r>
+        <w:rPr>
+          <w:lang w:val="en-GB"/>
+        </w:rPr>
+        <w:lastRenderedPageBreak/>
+        <w:t>algorithm applied for most SAT solvers, for more information on this please see reference (</w:t>
       </w:r>
       <w:r>
         <w:rPr>
@@ -12424,54 +13452,51 @@
     <w:p>
       <w:pPr>
         <w:rPr>
-          <w:lang w:val="en-GB"/>
-        </w:rPr>
-      </w:pPr>
-    </w:p>
-    <w:p>
-      <w:pPr>
-        <w:rPr>
-          <w:lang w:val="en-GB"/>
-        </w:rPr>
-      </w:pPr>
-    </w:p>
-    <w:p>
-      <w:pPr>
-        <w:rPr>
-          <w:lang w:val="en-GB"/>
-        </w:rPr>
-      </w:pPr>
-    </w:p>
-    <w:p>
-      <w:pPr>
-        <w:rPr>
-          <w:lang w:val="en-GB"/>
-        </w:rPr>
-      </w:pPr>
-    </w:p>
-    <w:p>
-      <w:pPr>
-        <w:rPr>
-          <w:lang w:val="en-GB"/>
-        </w:rPr>
-      </w:pPr>
-      <w:r>
-        <w:rPr>
+          <w:highlight w:val="yellow"/>
+          <w:lang w:val="en-GB"/>
+        </w:rPr>
+      </w:pPr>
+      <w:r>
+        <w:rPr>
+          <w:highlight w:val="yellow"/>
           <w:lang w:val="en-GB"/>
         </w:rPr>
         <w:t>Chapter 3.6</w:t>
       </w:r>
       <w:r>
         <w:rPr>
+          <w:highlight w:val="yellow"/>
           <w:lang w:val="en-GB"/>
         </w:rPr>
         <w:t xml:space="preserve">: </w:t>
       </w:r>
       <w:r>
         <w:rPr>
+          <w:highlight w:val="yellow"/>
           <w:lang w:val="en-GB"/>
         </w:rPr>
         <w:t xml:space="preserve"> Rules for Symbolic Execution</w:t>
+      </w:r>
+    </w:p>
+    <w:p>
+      <w:pPr>
+        <w:rPr>
+          <w:lang w:val="en-GB"/>
+        </w:rPr>
+      </w:pPr>
+      <w:r>
+        <w:rPr>
+          <w:highlight w:val="yellow"/>
+          <w:lang w:val="en-GB"/>
+        </w:rPr>
+        <w:t>Symbolic Debugger</w:t>
+      </w:r>
+      <w:r>
+        <w:rPr>
+          <w:highlight w:val="yellow"/>
+          <w:lang w:val="en-GB"/>
+        </w:rPr>
+        <w:t xml:space="preserve"> Tool</w:t>
       </w:r>
     </w:p>
     <w:p>
@@ -12648,6 +13673,24 @@
     </w:p>
     <w:p>
       <w:pPr>
+        <w:pStyle w:val="ListParagraph"/>
+        <w:numPr>
+          <w:ilvl w:val="0"/>
+          <w:numId w:val="14"/>
+        </w:numPr>
+        <w:rPr>
+          <w:lang w:val="en-GB"/>
+        </w:rPr>
+      </w:pPr>
+      <w:r>
+        <w:rPr>
+          <w:lang w:val="en-GB"/>
+        </w:rPr>
+        <w:t>Loop Example</w:t>
+      </w:r>
+    </w:p>
+    <w:p>
+      <w:pPr>
         <w:autoSpaceDE w:val="0"/>
         <w:autoSpaceDN w:val="0"/>
         <w:adjustRightInd w:val="0"/>
@@ -12663,6 +13706,186 @@
       </w:pPr>
       <w:r>
         <w:rPr>
+          <w:noProof/>
+        </w:rPr>
+        <mc:AlternateContent>
+          <mc:Choice Requires="wps">
+            <w:drawing>
+              <wp:anchor distT="0" distB="0" distL="114300" distR="114300" simplePos="0" relativeHeight="251694080" behindDoc="0" locked="0" layoutInCell="1" allowOverlap="1" wp14:anchorId="05F97C96" wp14:editId="4F2D4C40">
+                <wp:simplePos x="0" y="0"/>
+                <wp:positionH relativeFrom="column">
+                  <wp:posOffset>0</wp:posOffset>
+                </wp:positionH>
+                <wp:positionV relativeFrom="paragraph">
+                  <wp:posOffset>2795905</wp:posOffset>
+                </wp:positionV>
+                <wp:extent cx="3609975" cy="635"/>
+                <wp:effectExtent l="0" t="0" r="0" b="0"/>
+                <wp:wrapSquare wrapText="bothSides"/>
+                <wp:docPr id="22" name="Text Box 22"/>
+                <wp:cNvGraphicFramePr/>
+                <a:graphic xmlns:a="http://schemas.openxmlformats.org/drawingml/2006/main">
+                  <a:graphicData uri="http://schemas.microsoft.com/office/word/2010/wordprocessingShape">
+                    <wps:wsp>
+                      <wps:cNvSpPr txBox="1"/>
+                      <wps:spPr>
+                        <a:xfrm>
+                          <a:off x="0" y="0"/>
+                          <a:ext cx="3609975" cy="635"/>
+                        </a:xfrm>
+                        <a:prstGeom prst="rect">
+                          <a:avLst/>
+                        </a:prstGeom>
+                        <a:solidFill>
+                          <a:prstClr val="white"/>
+                        </a:solidFill>
+                        <a:ln>
+                          <a:noFill/>
+                        </a:ln>
+                      </wps:spPr>
+                      <wps:txbx>
+                        <w:txbxContent>
+                          <w:p>
+                            <w:pPr>
+                              <w:pStyle w:val="Caption"/>
+                              <w:jc w:val="center"/>
+                              <w:rPr>
+                                <w:rFonts w:ascii="Times New Roman" w:hAnsi="Times New Roman" w:cs="Times New Roman"/>
+                                <w:noProof/>
+                                <w:color w:val="auto"/>
+                                <w:sz w:val="24"/>
+                                <w:szCs w:val="24"/>
+                              </w:rPr>
+                            </w:pPr>
+                            <w:r>
+                              <w:rPr>
+                                <w:color w:val="auto"/>
+                              </w:rPr>
+                              <w:t xml:space="preserve">Figure </w:t>
+                            </w:r>
+                            <w:r>
+                              <w:rPr>
+                                <w:color w:val="auto"/>
+                              </w:rPr>
+                              <w:fldChar w:fldCharType="begin"/>
+                            </w:r>
+                            <w:r>
+                              <w:rPr>
+                                <w:color w:val="auto"/>
+                              </w:rPr>
+                              <w:instrText xml:space="preserve"> SEQ Figure \* ARABIC </w:instrText>
+                            </w:r>
+                            <w:r>
+                              <w:rPr>
+                                <w:color w:val="auto"/>
+                              </w:rPr>
+                              <w:fldChar w:fldCharType="separate"/>
+                            </w:r>
+                            <w:r>
+                              <w:rPr>
+                                <w:noProof/>
+                                <w:color w:val="auto"/>
+                              </w:rPr>
+                              <w:t>5</w:t>
+                            </w:r>
+                            <w:r>
+                              <w:rPr>
+                                <w:color w:val="auto"/>
+                              </w:rPr>
+                              <w:fldChar w:fldCharType="end"/>
+                            </w:r>
+                            <w:r>
+                              <w:rPr>
+                                <w:color w:val="auto"/>
+                              </w:rPr>
+                              <w:t>: KeY Array-Search Loop Example</w:t>
+                            </w:r>
+                          </w:p>
+                        </w:txbxContent>
+                      </wps:txbx>
+                      <wps:bodyPr rot="0" spcFirstLastPara="0" vertOverflow="overflow" horzOverflow="overflow" vert="horz" wrap="square" lIns="0" tIns="0" rIns="0" bIns="0" numCol="1" spcCol="0" rtlCol="0" fromWordArt="0" anchor="t" anchorCtr="0" forceAA="0" compatLnSpc="1">
+                        <a:prstTxWarp prst="textNoShape">
+                          <a:avLst/>
+                        </a:prstTxWarp>
+                        <a:spAutoFit/>
+                      </wps:bodyPr>
+                    </wps:wsp>
+                  </a:graphicData>
+                </a:graphic>
+              </wp:anchor>
+            </w:drawing>
+          </mc:Choice>
+          <mc:Fallback>
+            <w:pict>
+              <v:shape w14:anchorId="05F97C96" id="Text Box 22" o:spid="_x0000_s1032" type="#_x0000_t202" style="position:absolute;left:0;text-align:left;margin-left:0;margin-top:220.15pt;width:284.25pt;height:.05pt;z-index:251694080;visibility:visible;mso-wrap-style:square;mso-wrap-distance-left:9pt;mso-wrap-distance-top:0;mso-wrap-distance-right:9pt;mso-wrap-distance-bottom:0;mso-position-horizontal:absolute;mso-position-horizontal-relative:text;mso-position-vertical:absolute;mso-position-vertical-relative:text;v-text-anchor:top" o:gfxdata="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" stroked="f">
+                <v:textbox style="mso-fit-shape-to-text:t" inset="0,0,0,0">
+                  <w:txbxContent>
+                    <w:p>
+                      <w:pPr>
+                        <w:pStyle w:val="Caption"/>
+                        <w:jc w:val="center"/>
+                        <w:rPr>
+                          <w:rFonts w:ascii="Times New Roman" w:hAnsi="Times New Roman" w:cs="Times New Roman"/>
+                          <w:noProof/>
+                          <w:color w:val="auto"/>
+                          <w:sz w:val="24"/>
+                          <w:szCs w:val="24"/>
+                        </w:rPr>
+                      </w:pPr>
+                      <w:r>
+                        <w:rPr>
+                          <w:color w:val="auto"/>
+                        </w:rPr>
+                        <w:t xml:space="preserve">Figure </w:t>
+                      </w:r>
+                      <w:r>
+                        <w:rPr>
+                          <w:color w:val="auto"/>
+                        </w:rPr>
+                        <w:fldChar w:fldCharType="begin"/>
+                      </w:r>
+                      <w:r>
+                        <w:rPr>
+                          <w:color w:val="auto"/>
+                        </w:rPr>
+                        <w:instrText xml:space="preserve"> SEQ Figure \* ARABIC </w:instrText>
+                      </w:r>
+                      <w:r>
+                        <w:rPr>
+                          <w:color w:val="auto"/>
+                        </w:rPr>
+                        <w:fldChar w:fldCharType="separate"/>
+                      </w:r>
+                      <w:r>
+                        <w:rPr>
+                          <w:noProof/>
+                          <w:color w:val="auto"/>
+                        </w:rPr>
+                        <w:t>5</w:t>
+                      </w:r>
+                      <w:r>
+                        <w:rPr>
+                          <w:color w:val="auto"/>
+                        </w:rPr>
+                        <w:fldChar w:fldCharType="end"/>
+                      </w:r>
+                      <w:r>
+                        <w:rPr>
+                          <w:color w:val="auto"/>
+                        </w:rPr>
+                        <w:t>: KeY Array-Search Loop Example</w:t>
+                      </w:r>
+                    </w:p>
+                  </w:txbxContent>
+                </v:textbox>
+                <w10:wrap type="square"/>
+              </v:shape>
+            </w:pict>
+          </mc:Fallback>
+        </mc:AlternateContent>
+      </w:r>
+      <w:r>
+        <w:rPr>
           <w:rFonts w:ascii="Times New Roman" w:hAnsi="Times New Roman" w:cs="Times New Roman"/>
           <w:noProof/>
           <w:color w:val="00000A"/>
@@ -12671,7 +13894,7 @@
           <w:lang w:val="en-GB"/>
         </w:rPr>
         <w:drawing>
-          <wp:anchor distT="0" distB="0" distL="114300" distR="114300" simplePos="0" relativeHeight="251664384" behindDoc="0" locked="0" layoutInCell="1" allowOverlap="1" wp14:anchorId="6D7181A4" wp14:editId="368750B6">
+          <wp:anchor distT="0" distB="0" distL="114300" distR="114300" simplePos="0" relativeHeight="251663360" behindDoc="0" locked="0" layoutInCell="1" allowOverlap="1" wp14:anchorId="6D7181A4" wp14:editId="368750B6">
             <wp:simplePos x="0" y="0"/>
             <wp:positionH relativeFrom="margin">
               <wp:align>left</wp:align>
@@ -12694,7 +13917,7 @@
                     <pic:cNvPicPr/>
                   </pic:nvPicPr>
                   <pic:blipFill>
-                    <a:blip r:embed="rId20">
+                    <a:blip r:embed="rId21">
                       <a:extLst>
                         <a:ext uri="{28A0092B-C50C-407E-A947-70E740481C1C}">
                           <a14:useLocalDpi xmlns:a14="http://schemas.microsoft.com/office/drawing/2010/main" val="0"/>
@@ -12729,138 +13952,15 @@
     </w:p>
     <w:p>
       <w:pPr>
-        <w:keepNext/>
-        <w:autoSpaceDE w:val="0"/>
-        <w:autoSpaceDN w:val="0"/>
-        <w:adjustRightInd w:val="0"/>
-        <w:spacing w:after="0" w:line="240" w:lineRule="auto"/>
-        <w:jc w:val="both"/>
-        <w:rPr>
-          <w:lang w:val="en-GB"/>
-        </w:rPr>
-      </w:pPr>
-    </w:p>
-    <w:p>
-      <w:pPr>
-        <w:pStyle w:val="Caption"/>
-        <w:jc w:val="center"/>
-        <w:rPr>
-          <w:color w:val="auto"/>
-          <w:lang w:val="en-GB"/>
-        </w:rPr>
-      </w:pPr>
-      <w:r>
-        <w:rPr>
-          <w:color w:val="auto"/>
-          <w:lang w:val="en-GB"/>
-        </w:rPr>
-        <w:t xml:space="preserve">Figure </w:t>
-      </w:r>
-      <w:r>
-        <w:rPr>
-          <w:color w:val="auto"/>
-          <w:lang w:val="en-GB"/>
-        </w:rPr>
-        <w:fldChar w:fldCharType="begin"/>
-      </w:r>
-      <w:r>
-        <w:rPr>
-          <w:color w:val="auto"/>
-          <w:lang w:val="en-GB"/>
-        </w:rPr>
-        <w:instrText xml:space="preserve"> SEQ Figure \* ARABIC </w:instrText>
-      </w:r>
-      <w:r>
-        <w:rPr>
-          <w:color w:val="auto"/>
-          <w:lang w:val="en-GB"/>
-        </w:rPr>
-        <w:fldChar w:fldCharType="separate"/>
-      </w:r>
-      <w:r>
-        <w:rPr>
-          <w:noProof/>
-          <w:color w:val="auto"/>
-          <w:lang w:val="en-GB"/>
-        </w:rPr>
-        <w:t>5</w:t>
-      </w:r>
-      <w:r>
-        <w:rPr>
-          <w:color w:val="auto"/>
-          <w:lang w:val="en-GB"/>
-        </w:rPr>
-        <w:fldChar w:fldCharType="end"/>
-      </w:r>
-      <w:r>
-        <w:rPr>
-          <w:color w:val="auto"/>
-          <w:lang w:val="en-GB"/>
-        </w:rPr>
-        <w:t>: KeY</w:t>
-      </w:r>
-      <w:r>
-        <w:rPr>
-          <w:color w:val="auto"/>
-          <w:lang w:val="en-GB"/>
-        </w:rPr>
-        <w:t xml:space="preserve"> Array-Search</w:t>
-      </w:r>
-      <w:r>
-        <w:rPr>
-          <w:color w:val="auto"/>
-          <w:lang w:val="en-GB"/>
-        </w:rPr>
-        <w:t xml:space="preserve"> Loop Example</w:t>
-      </w:r>
-    </w:p>
-    <w:p>
-      <w:pPr>
-        <w:jc w:val="center"/>
-        <w:rPr>
-          <w:rFonts w:ascii="Century Schoolbook" w:eastAsia="Times New Roman" w:hAnsi="Century Schoolbook" w:cs="Times New Roman"/>
-          <w:i/>
-          <w:color w:val="7030A0"/>
-          <w:sz w:val="16"/>
+        <w:rPr>
+          <w:rFonts w:eastAsia="Times New Roman" w:cstheme="minorHAnsi"/>
           <w:szCs w:val="20"/>
           <w:lang w:val="en-GB" w:eastAsia="en-GB"/>
         </w:rPr>
       </w:pPr>
       <w:r>
         <w:rPr>
-          <w:rFonts w:ascii="Century Schoolbook" w:eastAsia="Times New Roman" w:hAnsi="Century Schoolbook" w:cs="Times New Roman"/>
-          <w:i/>
-          <w:color w:val="7030A0"/>
-          <w:sz w:val="16"/>
-          <w:szCs w:val="20"/>
-          <w:lang w:val="en-GB" w:eastAsia="en-GB"/>
-        </w:rPr>
-        <w:t>(Ahrendt, W., Beckert, B., Bubel, R., Hähnle, R. Schmitt, P., &amp; Ulbrich, M. (2016))</w:t>
-      </w:r>
-    </w:p>
-    <w:p>
-      <w:pPr>
-        <w:rPr>
-          <w:rFonts w:ascii="Century Schoolbook" w:eastAsia="Times New Roman" w:hAnsi="Century Schoolbook" w:cs="Times New Roman"/>
-          <w:sz w:val="16"/>
-          <w:szCs w:val="20"/>
-          <w:lang w:val="en-GB" w:eastAsia="en-GB"/>
-        </w:rPr>
-      </w:pPr>
-    </w:p>
-    <w:p>
-      <w:pPr>
-        <w:rPr>
           <w:rFonts w:eastAsia="Times New Roman" w:cstheme="minorHAnsi"/>
-          <w:sz w:val="20"/>
-          <w:szCs w:val="20"/>
-          <w:lang w:val="en-GB" w:eastAsia="en-GB"/>
-        </w:rPr>
-      </w:pPr>
-      <w:r>
-        <w:rPr>
-          <w:rFonts w:eastAsia="Times New Roman" w:cstheme="minorHAnsi"/>
-          <w:sz w:val="20"/>
           <w:szCs w:val="20"/>
           <w:lang w:val="en-GB" w:eastAsia="en-GB"/>
         </w:rPr>
@@ -12870,7 +13970,6 @@
         <w:rPr>
           <w:rFonts w:eastAsia="Times New Roman" w:cstheme="minorHAnsi"/>
           <w:color w:val="00B050"/>
-          <w:sz w:val="20"/>
           <w:szCs w:val="20"/>
           <w:lang w:val="en-GB" w:eastAsia="en-GB"/>
         </w:rPr>
@@ -12879,7 +13978,6 @@
       <w:r>
         <w:rPr>
           <w:rFonts w:eastAsia="Times New Roman" w:cstheme="minorHAnsi"/>
-          <w:sz w:val="20"/>
           <w:szCs w:val="20"/>
           <w:lang w:val="en-GB" w:eastAsia="en-GB"/>
         </w:rPr>
@@ -12890,7 +13988,6 @@
       <w:pPr>
         <w:rPr>
           <w:rFonts w:eastAsia="Times New Roman" w:cstheme="minorHAnsi"/>
-          <w:sz w:val="20"/>
           <w:szCs w:val="20"/>
           <w:lang w:val="en-GB" w:eastAsia="en-GB"/>
         </w:rPr>
@@ -12898,7 +13995,6 @@
       <w:r>
         <w:rPr>
           <w:rFonts w:eastAsia="Times New Roman" w:cstheme="minorHAnsi"/>
-          <w:sz w:val="20"/>
           <w:szCs w:val="20"/>
           <w:lang w:val="en-GB" w:eastAsia="en-GB"/>
         </w:rPr>
@@ -12908,7 +14004,6 @@
         <w:rPr>
           <w:rFonts w:eastAsia="Times New Roman" w:cstheme="minorHAnsi"/>
           <w:color w:val="00B050"/>
-          <w:sz w:val="20"/>
           <w:szCs w:val="20"/>
           <w:lang w:val="en-GB" w:eastAsia="en-GB"/>
         </w:rPr>
@@ -12917,7 +14012,6 @@
       <w:r>
         <w:rPr>
           <w:rFonts w:eastAsia="Times New Roman" w:cstheme="minorHAnsi"/>
-          <w:sz w:val="20"/>
           <w:szCs w:val="20"/>
           <w:lang w:val="en-GB" w:eastAsia="en-GB"/>
         </w:rPr>
@@ -12928,7 +14022,6 @@
       <w:pPr>
         <w:rPr>
           <w:rFonts w:eastAsia="Times New Roman" w:cstheme="minorHAnsi"/>
-          <w:sz w:val="20"/>
           <w:szCs w:val="20"/>
           <w:lang w:val="en-GB" w:eastAsia="en-GB"/>
         </w:rPr>
@@ -12936,7 +14029,6 @@
       <w:r>
         <w:rPr>
           <w:rFonts w:eastAsia="Times New Roman" w:cstheme="minorHAnsi"/>
-          <w:sz w:val="20"/>
           <w:szCs w:val="20"/>
           <w:lang w:val="en-GB" w:eastAsia="en-GB"/>
         </w:rPr>
@@ -12946,7 +14038,6 @@
         <w:rPr>
           <w:rFonts w:eastAsia="Times New Roman" w:cstheme="minorHAnsi"/>
           <w:color w:val="00B050"/>
-          <w:sz w:val="20"/>
           <w:szCs w:val="20"/>
           <w:lang w:val="en-GB" w:eastAsia="en-GB"/>
         </w:rPr>
@@ -12955,7 +14046,6 @@
       <w:r>
         <w:rPr>
           <w:rFonts w:eastAsia="Times New Roman" w:cstheme="minorHAnsi"/>
-          <w:sz w:val="20"/>
           <w:szCs w:val="20"/>
           <w:lang w:val="en-GB" w:eastAsia="en-GB"/>
         </w:rPr>
@@ -12965,7 +14055,6 @@
         <w:rPr>
           <w:rFonts w:eastAsia="Times New Roman" w:cstheme="minorHAnsi"/>
           <w:i/>
-          <w:sz w:val="20"/>
           <w:szCs w:val="20"/>
           <w:lang w:val="en-GB" w:eastAsia="en-GB"/>
         </w:rPr>
@@ -12974,7 +14063,6 @@
       <w:r>
         <w:rPr>
           <w:rFonts w:eastAsia="Times New Roman" w:cstheme="minorHAnsi"/>
-          <w:sz w:val="20"/>
           <w:szCs w:val="20"/>
           <w:lang w:val="en-GB" w:eastAsia="en-GB"/>
         </w:rPr>
@@ -12985,15 +14073,162 @@
       <w:pPr>
         <w:rPr>
           <w:rFonts w:eastAsia="Times New Roman" w:cstheme="minorHAnsi"/>
-          <w:sz w:val="20"/>
           <w:szCs w:val="20"/>
           <w:lang w:val="en-GB" w:eastAsia="en-GB"/>
         </w:rPr>
       </w:pPr>
       <w:r>
         <w:rPr>
+          <w:noProof/>
+          <w:sz w:val="24"/>
+          <w:lang w:val="en-GB"/>
+        </w:rPr>
+        <mc:AlternateContent>
+          <mc:Choice Requires="wps">
+            <w:drawing>
+              <wp:anchor distT="118745" distB="118745" distL="114300" distR="114300" simplePos="0" relativeHeight="251696128" behindDoc="0" locked="0" layoutInCell="0" allowOverlap="1" wp14:anchorId="4575F262" wp14:editId="58E072FD">
+                <wp:simplePos x="0" y="0"/>
+                <wp:positionH relativeFrom="margin">
+                  <wp:posOffset>89535</wp:posOffset>
+                </wp:positionH>
+                <wp:positionV relativeFrom="paragraph">
+                  <wp:posOffset>467360</wp:posOffset>
+                </wp:positionV>
+                <wp:extent cx="3657600" cy="333375"/>
+                <wp:effectExtent l="0" t="0" r="0" b="0"/>
+                <wp:wrapSquare wrapText="bothSides"/>
+                <wp:docPr id="23" name="Text Box 2"/>
+                <wp:cNvGraphicFramePr>
+                  <a:graphicFrameLocks xmlns:a="http://schemas.openxmlformats.org/drawingml/2006/main"/>
+                </wp:cNvGraphicFramePr>
+                <a:graphic xmlns:a="http://schemas.openxmlformats.org/drawingml/2006/main">
+                  <a:graphicData uri="http://schemas.microsoft.com/office/word/2010/wordprocessingShape">
+                    <wps:wsp>
+                      <wps:cNvSpPr txBox="1">
+                        <a:spLocks noChangeArrowheads="1"/>
+                      </wps:cNvSpPr>
+                      <wps:spPr bwMode="auto">
+                        <a:xfrm>
+                          <a:off x="0" y="0"/>
+                          <a:ext cx="3657600" cy="333375"/>
+                        </a:xfrm>
+                        <a:prstGeom prst="rect">
+                          <a:avLst/>
+                        </a:prstGeom>
+                        <a:noFill/>
+                        <a:extLst>
+                          <a:ext uri="{53640926-AAD7-44D8-BBD7-CCE9431645EC}">
+                            <a14:shadowObscured xmlns:a14="http://schemas.microsoft.com/office/drawing/2010/main" val="1"/>
+                          </a:ext>
+                        </a:extLst>
+                      </wps:spPr>
+                      <wps:txbx>
+                        <w:txbxContent>
+                          <w:p>
+                            <w:pPr>
+                              <w:rPr>
+                                <w:sz w:val="16"/>
+                                <w:szCs w:val="16"/>
+                                <w:lang w:val="en-GB"/>
+                              </w:rPr>
+                            </w:pPr>
+                            <w:r>
+                              <w:rPr>
+                                <w:rFonts w:ascii="Century Schoolbook" w:eastAsia="Times New Roman" w:hAnsi="Century Schoolbook" w:cs="Times New Roman"/>
+                                <w:i/>
+                                <w:color w:val="7030A0"/>
+                                <w:sz w:val="16"/>
+                                <w:szCs w:val="16"/>
+                                <w:lang w:val="en-GB" w:eastAsia="en-GB"/>
+                              </w:rPr>
+                              <w:t>(Ahrendt, W., Beckert, B., Bubel, R., Hähnle, R. Schmitt, P., &amp; Ulbrich, M. (2016))</w:t>
+                            </w:r>
+                            <w:r>
+                              <w:rPr>
+                                <w:sz w:val="16"/>
+                                <w:szCs w:val="16"/>
+                                <w:lang w:val="en-GB"/>
+                              </w:rPr>
+                              <w:t>.</w:t>
+                            </w:r>
+                          </w:p>
+                          <w:p>
+                            <w:pPr>
+                              <w:pBdr>
+                                <w:left w:val="single" w:sz="12" w:space="9" w:color="5B9BD5" w:themeColor="accent1"/>
+                              </w:pBdr>
+                              <w:spacing w:after="0"/>
+                            </w:pPr>
+                          </w:p>
+                        </w:txbxContent>
+                      </wps:txbx>
+                      <wps:bodyPr rot="0" vert="horz" wrap="square" lIns="91440" tIns="45720" rIns="91440" bIns="45720" anchor="t" anchorCtr="0" upright="1">
+                        <a:noAutofit/>
+                      </wps:bodyPr>
+                    </wps:wsp>
+                  </a:graphicData>
+                </a:graphic>
+                <wp14:sizeRelH relativeFrom="margin">
+                  <wp14:pctWidth>59400</wp14:pctWidth>
+                </wp14:sizeRelH>
+                <wp14:sizeRelV relativeFrom="page">
+                  <wp14:pctHeight>0</wp14:pctHeight>
+                </wp14:sizeRelV>
+              </wp:anchor>
+            </w:drawing>
+          </mc:Choice>
+          <mc:Fallback>
+            <w:pict>
+              <v:shape w14:anchorId="4575F262" id="_x0000_s1033" type="#_x0000_t202" style="position:absolute;margin-left:7.05pt;margin-top:36.8pt;width:4in;height:26.25pt;z-index:251696128;visibility:visible;mso-wrap-style:square;mso-width-percent:594;mso-height-percent:0;mso-wrap-distance-left:9pt;mso-wrap-distance-top:9.35pt;mso-wrap-distance-right:9pt;mso-wrap-distance-bottom:9.35pt;mso-position-horizontal:absolute;mso-position-horizontal-relative:margin;mso-position-vertical:absolute;mso-position-vertical-relative:text;mso-width-percent:594;mso-height-percent:0;mso-width-relative:margin;mso-height-relative:page;v-text-anchor:top" o:gfxdata="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" o:allowincell="f" filled="f" stroked="f">
+                <v:textbox>
+                  <w:txbxContent>
+                    <w:p>
+                      <w:pPr>
+                        <w:rPr>
+                          <w:sz w:val="16"/>
+                          <w:szCs w:val="16"/>
+                          <w:lang w:val="en-GB"/>
+                        </w:rPr>
+                      </w:pPr>
+                      <w:r>
+                        <w:rPr>
+                          <w:rFonts w:ascii="Century Schoolbook" w:eastAsia="Times New Roman" w:hAnsi="Century Schoolbook" w:cs="Times New Roman"/>
+                          <w:i/>
+                          <w:color w:val="7030A0"/>
+                          <w:sz w:val="16"/>
+                          <w:szCs w:val="16"/>
+                          <w:lang w:val="en-GB" w:eastAsia="en-GB"/>
+                        </w:rPr>
+                        <w:t>(Ahrendt, W., Beckert, B., Bubel, R., Hähnle, R. Schmitt, P., &amp; Ulbrich, M. (2016))</w:t>
+                      </w:r>
+                      <w:r>
+                        <w:rPr>
+                          <w:sz w:val="16"/>
+                          <w:szCs w:val="16"/>
+                          <w:lang w:val="en-GB"/>
+                        </w:rPr>
+                        <w:t>.</w:t>
+                      </w:r>
+                    </w:p>
+                    <w:p>
+                      <w:pPr>
+                        <w:pBdr>
+                          <w:left w:val="single" w:sz="12" w:space="9" w:color="5B9BD5" w:themeColor="accent1"/>
+                        </w:pBdr>
+                        <w:spacing w:after="0"/>
+                      </w:pPr>
+                    </w:p>
+                  </w:txbxContent>
+                </v:textbox>
+                <w10:wrap type="square" anchorx="margin"/>
+              </v:shape>
+            </w:pict>
+          </mc:Fallback>
+        </mc:AlternateContent>
+      </w:r>
+      <w:r>
+        <w:rPr>
           <w:rFonts w:eastAsia="Times New Roman" w:cstheme="minorHAnsi"/>
-          <w:sz w:val="20"/>
           <w:szCs w:val="20"/>
           <w:lang w:val="en-GB" w:eastAsia="en-GB"/>
         </w:rPr>
@@ -13003,7 +14238,6 @@
         <w:rPr>
           <w:rFonts w:eastAsia="Times New Roman" w:cstheme="minorHAnsi"/>
           <w:color w:val="00B050"/>
-          <w:sz w:val="20"/>
           <w:szCs w:val="20"/>
           <w:lang w:val="en-GB" w:eastAsia="en-GB"/>
         </w:rPr>
@@ -13012,7 +14246,6 @@
       <w:r>
         <w:rPr>
           <w:rFonts w:eastAsia="Times New Roman" w:cstheme="minorHAnsi"/>
-          <w:sz w:val="20"/>
           <w:szCs w:val="20"/>
           <w:lang w:val="en-GB" w:eastAsia="en-GB"/>
         </w:rPr>
@@ -13023,7 +14256,6 @@
       <w:pPr>
         <w:rPr>
           <w:rFonts w:eastAsia="Times New Roman" w:cstheme="minorHAnsi"/>
-          <w:sz w:val="20"/>
           <w:szCs w:val="20"/>
           <w:lang w:val="en-GB" w:eastAsia="en-GB"/>
         </w:rPr>
@@ -13031,7 +14263,6 @@
       <w:r>
         <w:rPr>
           <w:rFonts w:eastAsia="Times New Roman" w:cstheme="minorHAnsi"/>
-          <w:sz w:val="20"/>
           <w:szCs w:val="20"/>
           <w:lang w:val="en-GB" w:eastAsia="en-GB"/>
         </w:rPr>
@@ -13041,7 +14272,6 @@
         <w:rPr>
           <w:rFonts w:eastAsia="Times New Roman" w:cstheme="minorHAnsi"/>
           <w:color w:val="00B050"/>
-          <w:sz w:val="20"/>
           <w:szCs w:val="20"/>
           <w:lang w:val="en-GB" w:eastAsia="en-GB"/>
         </w:rPr>
@@ -13050,35 +14280,47 @@
       <w:r>
         <w:rPr>
           <w:rFonts w:eastAsia="Times New Roman" w:cstheme="minorHAnsi"/>
-          <w:sz w:val="20"/>
           <w:szCs w:val="20"/>
           <w:lang w:val="en-GB" w:eastAsia="en-GB"/>
         </w:rPr>
-        <w:t>keyword states the result of the method after execution, which in this case will hold a boolean value of either true or false</w:t>
-      </w:r>
-    </w:p>
-    <w:p>
-      <w:pPr>
+        <w:t xml:space="preserve">keyword states the result of the method after execution, which in this </w:t>
+      </w:r>
+      <w:r>
         <w:rPr>
           <w:rFonts w:eastAsia="Times New Roman" w:cstheme="minorHAnsi"/>
-          <w:sz w:val="20"/>
           <w:szCs w:val="20"/>
           <w:lang w:val="en-GB" w:eastAsia="en-GB"/>
         </w:rPr>
-      </w:pPr>
+        <w:t xml:space="preserve">method’s </w:t>
+      </w:r>
       <w:r>
         <w:rPr>
           <w:rFonts w:eastAsia="Times New Roman" w:cstheme="minorHAnsi"/>
-          <w:sz w:val="20"/>
           <w:szCs w:val="20"/>
           <w:lang w:val="en-GB" w:eastAsia="en-GB"/>
         </w:rPr>
+        <w:t>case will hold a boolean value of either true or false</w:t>
+      </w:r>
+    </w:p>
+    <w:p>
+      <w:pPr>
+        <w:rPr>
+          <w:rFonts w:eastAsia="Times New Roman" w:cstheme="minorHAnsi"/>
+          <w:szCs w:val="20"/>
+          <w:lang w:val="en-GB" w:eastAsia="en-GB"/>
+        </w:rPr>
+      </w:pPr>
+      <w:r>
+        <w:rPr>
+          <w:rFonts w:eastAsia="Times New Roman" w:cstheme="minorHAnsi"/>
+          <w:szCs w:val="20"/>
+          <w:lang w:val="en-GB" w:eastAsia="en-GB"/>
+        </w:rPr>
         <w:t>Line 5</w:t>
       </w:r>
       <w:r>
         <w:rPr>
           <w:rFonts w:eastAsia="Times New Roman" w:cstheme="minorHAnsi"/>
-          <w:sz w:val="20"/>
           <w:szCs w:val="20"/>
           <w:lang w:val="en-GB" w:eastAsia="en-GB"/>
         </w:rPr>
@@ -13087,7 +14329,6 @@
       <w:r>
         <w:rPr>
           <w:rFonts w:eastAsia="Times New Roman" w:cstheme="minorHAnsi"/>
-          <w:sz w:val="20"/>
           <w:szCs w:val="20"/>
           <w:lang w:val="en-GB" w:eastAsia="en-GB"/>
         </w:rPr>
@@ -13097,7 +14338,6 @@
         <w:rPr>
           <w:rFonts w:eastAsia="Times New Roman" w:cstheme="minorHAnsi"/>
           <w:color w:val="00B050"/>
-          <w:sz w:val="20"/>
           <w:szCs w:val="20"/>
           <w:lang w:val="en-GB" w:eastAsia="en-GB"/>
         </w:rPr>
@@ -13107,7 +14347,6 @@
         <w:rPr>
           <w:rFonts w:eastAsia="Times New Roman" w:cstheme="minorHAnsi"/>
           <w:color w:val="00B050"/>
-          <w:sz w:val="20"/>
           <w:szCs w:val="20"/>
           <w:lang w:val="en-GB" w:eastAsia="en-GB"/>
         </w:rPr>
@@ -13117,7 +14356,6 @@
         <w:rPr>
           <w:rFonts w:eastAsia="Times New Roman" w:cstheme="minorHAnsi"/>
           <w:color w:val="00B050"/>
-          <w:sz w:val="20"/>
           <w:szCs w:val="20"/>
           <w:lang w:val="en-GB" w:eastAsia="en-GB"/>
         </w:rPr>
@@ -13126,7 +14364,6 @@
       <w:r>
         <w:rPr>
           <w:rFonts w:eastAsia="Times New Roman" w:cstheme="minorHAnsi"/>
-          <w:sz w:val="20"/>
           <w:szCs w:val="20"/>
           <w:lang w:val="en-GB" w:eastAsia="en-GB"/>
         </w:rPr>
@@ -13136,7 +14373,6 @@
         <w:rPr>
           <w:rFonts w:eastAsia="Times New Roman" w:cstheme="minorHAnsi"/>
           <w:i/>
-          <w:sz w:val="20"/>
           <w:szCs w:val="20"/>
           <w:lang w:val="en-GB" w:eastAsia="en-GB"/>
         </w:rPr>
@@ -13145,7 +14381,6 @@
       <w:r>
         <w:rPr>
           <w:rFonts w:eastAsia="Times New Roman" w:cstheme="minorHAnsi"/>
-          <w:sz w:val="20"/>
           <w:szCs w:val="20"/>
           <w:lang w:val="en-GB" w:eastAsia="en-GB"/>
         </w:rPr>
@@ -13155,7 +14390,6 @@
         <w:rPr>
           <w:rFonts w:eastAsia="Times New Roman" w:cstheme="minorHAnsi"/>
           <w:color w:val="00B050"/>
-          <w:sz w:val="20"/>
           <w:szCs w:val="20"/>
           <w:lang w:val="en-GB" w:eastAsia="en-GB"/>
         </w:rPr>
@@ -13164,7 +14398,6 @@
       <w:r>
         <w:rPr>
           <w:rFonts w:eastAsia="Times New Roman" w:cstheme="minorHAnsi"/>
-          <w:sz w:val="20"/>
           <w:szCs w:val="20"/>
           <w:lang w:val="en-GB" w:eastAsia="en-GB"/>
         </w:rPr>
@@ -13176,7 +14409,6 @@
         <w:rPr>
           <w:rFonts w:eastAsia="Times New Roman" w:cstheme="minorHAnsi"/>
           <w:color w:val="00B050"/>
-          <w:sz w:val="20"/>
           <w:szCs w:val="20"/>
           <w:lang w:val="en-GB" w:eastAsia="en-GB"/>
         </w:rPr>
@@ -13184,7 +14416,6 @@
       <w:r>
         <w:rPr>
           <w:rFonts w:eastAsia="Times New Roman" w:cstheme="minorHAnsi"/>
-          <w:sz w:val="20"/>
           <w:szCs w:val="20"/>
           <w:lang w:val="en-GB" w:eastAsia="en-GB"/>
         </w:rPr>
@@ -13194,7 +14425,6 @@
         <w:rPr>
           <w:rFonts w:eastAsia="Times New Roman" w:cstheme="minorHAnsi"/>
           <w:color w:val="00B050"/>
-          <w:sz w:val="20"/>
           <w:szCs w:val="20"/>
           <w:lang w:val="en-GB" w:eastAsia="en-GB"/>
         </w:rPr>
@@ -13203,7 +14433,6 @@
       <w:r>
         <w:rPr>
           <w:rFonts w:eastAsia="Times New Roman" w:cstheme="minorHAnsi"/>
-          <w:sz w:val="20"/>
           <w:szCs w:val="20"/>
           <w:lang w:val="en-GB" w:eastAsia="en-GB"/>
         </w:rPr>
@@ -13214,7 +14443,6 @@
       <w:pPr>
         <w:rPr>
           <w:rFonts w:eastAsia="Times New Roman" w:cstheme="minorHAnsi"/>
-          <w:sz w:val="20"/>
           <w:szCs w:val="20"/>
           <w:lang w:val="en-GB" w:eastAsia="en-GB"/>
         </w:rPr>
@@ -13222,17 +14450,16 @@
       <w:r>
         <w:rPr>
           <w:rFonts w:eastAsia="Times New Roman" w:cstheme="minorHAnsi"/>
-          <w:sz w:val="20"/>
           <w:szCs w:val="20"/>
           <w:lang w:val="en-GB" w:eastAsia="en-GB"/>
         </w:rPr>
+        <w:lastRenderedPageBreak/>
         <w:t xml:space="preserve">Line 10: </w:t>
       </w:r>
       <w:r>
         <w:rPr>
           <w:rFonts w:eastAsia="Times New Roman" w:cstheme="minorHAnsi"/>
           <w:color w:val="00B050"/>
-          <w:sz w:val="20"/>
           <w:szCs w:val="20"/>
           <w:lang w:val="en-GB" w:eastAsia="en-GB"/>
         </w:rPr>
@@ -13241,7 +14468,6 @@
       <w:r>
         <w:rPr>
           <w:rFonts w:eastAsia="Times New Roman" w:cstheme="minorHAnsi"/>
-          <w:sz w:val="20"/>
           <w:szCs w:val="20"/>
           <w:lang w:val="en-GB" w:eastAsia="en-GB"/>
         </w:rPr>
@@ -13251,7 +14477,6 @@
         <w:rPr>
           <w:rFonts w:eastAsia="Times New Roman" w:cstheme="minorHAnsi"/>
           <w:i/>
-          <w:sz w:val="20"/>
           <w:szCs w:val="20"/>
           <w:lang w:val="en-GB" w:eastAsia="en-GB"/>
         </w:rPr>
@@ -13260,7 +14485,6 @@
       <w:r>
         <w:rPr>
           <w:rFonts w:eastAsia="Times New Roman" w:cstheme="minorHAnsi"/>
-          <w:sz w:val="20"/>
           <w:szCs w:val="20"/>
           <w:lang w:val="en-GB" w:eastAsia="en-GB"/>
         </w:rPr>
@@ -13270,7 +14494,6 @@
         <w:rPr>
           <w:rFonts w:eastAsia="Times New Roman" w:cstheme="minorHAnsi"/>
           <w:i/>
-          <w:sz w:val="20"/>
           <w:szCs w:val="20"/>
           <w:lang w:val="en-GB" w:eastAsia="en-GB"/>
         </w:rPr>
@@ -13279,7 +14502,6 @@
       <w:r>
         <w:rPr>
           <w:rFonts w:eastAsia="Times New Roman" w:cstheme="minorHAnsi"/>
-          <w:sz w:val="20"/>
           <w:szCs w:val="20"/>
           <w:lang w:val="en-GB" w:eastAsia="en-GB"/>
         </w:rPr>
@@ -13289,7 +14511,6 @@
         <w:rPr>
           <w:rFonts w:eastAsia="Times New Roman" w:cstheme="minorHAnsi"/>
           <w:i/>
-          <w:sz w:val="20"/>
           <w:szCs w:val="20"/>
           <w:lang w:val="en-GB" w:eastAsia="en-GB"/>
         </w:rPr>
@@ -13298,7 +14519,6 @@
       <w:r>
         <w:rPr>
           <w:rFonts w:eastAsia="Times New Roman" w:cstheme="minorHAnsi"/>
-          <w:sz w:val="20"/>
           <w:szCs w:val="20"/>
           <w:lang w:val="en-GB" w:eastAsia="en-GB"/>
         </w:rPr>
@@ -13309,7 +14529,6 @@
       <w:pPr>
         <w:rPr>
           <w:rFonts w:eastAsia="Times New Roman" w:cstheme="minorHAnsi"/>
-          <w:sz w:val="20"/>
           <w:szCs w:val="20"/>
           <w:lang w:val="en-GB" w:eastAsia="en-GB"/>
         </w:rPr>
@@ -13317,18 +14536,15 @@
       <w:r>
         <w:rPr>
           <w:rFonts w:eastAsia="Times New Roman" w:cstheme="minorHAnsi"/>
-          <w:sz w:val="20"/>
           <w:szCs w:val="20"/>
           <w:lang w:val="en-GB" w:eastAsia="en-GB"/>
         </w:rPr>
-        <w:lastRenderedPageBreak/>
         <w:t xml:space="preserve">Line 11: </w:t>
       </w:r>
       <w:r>
         <w:rPr>
           <w:rFonts w:eastAsia="Times New Roman" w:cstheme="minorHAnsi"/>
           <w:color w:val="00B050"/>
-          <w:sz w:val="20"/>
           <w:szCs w:val="20"/>
           <w:lang w:val="en-GB" w:eastAsia="en-GB"/>
         </w:rPr>
@@ -13337,7 +14553,6 @@
       <w:r>
         <w:rPr>
           <w:rFonts w:eastAsia="Times New Roman" w:cstheme="minorHAnsi"/>
-          <w:sz w:val="20"/>
           <w:szCs w:val="20"/>
           <w:lang w:val="en-GB" w:eastAsia="en-GB"/>
         </w:rPr>
@@ -13346,7 +14561,6 @@
       <w:r>
         <w:rPr>
           <w:rFonts w:eastAsia="Times New Roman" w:cstheme="minorHAnsi"/>
-          <w:sz w:val="20"/>
           <w:szCs w:val="20"/>
           <w:lang w:val="en-GB" w:eastAsia="en-GB"/>
         </w:rPr>
@@ -13355,7 +14569,6 @@
       <w:r>
         <w:rPr>
           <w:rFonts w:eastAsia="Times New Roman" w:cstheme="minorHAnsi"/>
-          <w:sz w:val="20"/>
           <w:szCs w:val="20"/>
           <w:lang w:val="en-GB" w:eastAsia="en-GB"/>
         </w:rPr>
@@ -13366,7 +14579,6 @@
       <w:pPr>
         <w:rPr>
           <w:rFonts w:eastAsia="Times New Roman" w:cstheme="minorHAnsi"/>
-          <w:sz w:val="20"/>
           <w:szCs w:val="20"/>
           <w:lang w:val="en-GB" w:eastAsia="en-GB"/>
         </w:rPr>
@@ -13374,7 +14586,6 @@
       <w:r>
         <w:rPr>
           <w:rFonts w:eastAsia="Times New Roman" w:cstheme="minorHAnsi"/>
-          <w:sz w:val="20"/>
           <w:szCs w:val="20"/>
           <w:lang w:val="en-GB" w:eastAsia="en-GB"/>
         </w:rPr>
@@ -13384,7 +14595,6 @@
         <w:rPr>
           <w:rFonts w:eastAsia="Times New Roman" w:cstheme="minorHAnsi"/>
           <w:color w:val="00B050"/>
-          <w:sz w:val="20"/>
           <w:szCs w:val="20"/>
           <w:lang w:val="en-GB" w:eastAsia="en-GB"/>
         </w:rPr>
@@ -13393,7 +14603,6 @@
       <w:r>
         <w:rPr>
           <w:rFonts w:eastAsia="Times New Roman" w:cstheme="minorHAnsi"/>
-          <w:sz w:val="20"/>
           <w:szCs w:val="20"/>
           <w:lang w:val="en-GB" w:eastAsia="en-GB"/>
         </w:rPr>
@@ -13404,7 +14613,6 @@
       <w:pPr>
         <w:rPr>
           <w:rFonts w:eastAsia="Times New Roman" w:cstheme="minorHAnsi"/>
-          <w:sz w:val="20"/>
           <w:szCs w:val="20"/>
           <w:lang w:val="en-GB" w:eastAsia="en-GB"/>
         </w:rPr>
@@ -13412,7 +14620,6 @@
       <w:r>
         <w:rPr>
           <w:rFonts w:eastAsia="Times New Roman" w:cstheme="minorHAnsi"/>
-          <w:sz w:val="20"/>
           <w:szCs w:val="20"/>
           <w:lang w:val="en-GB" w:eastAsia="en-GB"/>
         </w:rPr>
@@ -13422,7 +14629,6 @@
         <w:rPr>
           <w:rFonts w:eastAsia="Times New Roman" w:cstheme="minorHAnsi"/>
           <w:color w:val="00B050"/>
-          <w:sz w:val="20"/>
           <w:szCs w:val="20"/>
           <w:lang w:val="en-GB" w:eastAsia="en-GB"/>
         </w:rPr>
@@ -13431,7 +14637,6 @@
       <w:r>
         <w:rPr>
           <w:rFonts w:eastAsia="Times New Roman" w:cstheme="minorHAnsi"/>
-          <w:sz w:val="20"/>
           <w:szCs w:val="20"/>
           <w:lang w:val="en-GB" w:eastAsia="en-GB"/>
         </w:rPr>
@@ -13441,7 +14646,6 @@
         <w:rPr>
           <w:rFonts w:eastAsia="Times New Roman" w:cstheme="minorHAnsi"/>
           <w:i/>
-          <w:sz w:val="20"/>
           <w:szCs w:val="20"/>
           <w:lang w:val="en-GB" w:eastAsia="en-GB"/>
         </w:rPr>
@@ -13450,7 +14654,6 @@
       <w:r>
         <w:rPr>
           <w:rFonts w:eastAsia="Times New Roman" w:cstheme="minorHAnsi"/>
-          <w:sz w:val="20"/>
           <w:szCs w:val="20"/>
           <w:lang w:val="en-GB" w:eastAsia="en-GB"/>
         </w:rPr>
@@ -13460,7 +14663,6 @@
         <w:rPr>
           <w:rFonts w:eastAsia="Times New Roman" w:cstheme="minorHAnsi"/>
           <w:i/>
-          <w:sz w:val="20"/>
           <w:szCs w:val="20"/>
           <w:lang w:val="en-GB" w:eastAsia="en-GB"/>
         </w:rPr>
@@ -13469,7 +14671,6 @@
       <w:r>
         <w:rPr>
           <w:rFonts w:eastAsia="Times New Roman" w:cstheme="minorHAnsi"/>
-          <w:sz w:val="20"/>
           <w:szCs w:val="20"/>
           <w:lang w:val="en-GB" w:eastAsia="en-GB"/>
         </w:rPr>
@@ -13479,7 +14680,6 @@
         <w:rPr>
           <w:rFonts w:eastAsia="Times New Roman" w:cstheme="minorHAnsi"/>
           <w:i/>
-          <w:sz w:val="20"/>
           <w:szCs w:val="20"/>
           <w:lang w:val="en-GB" w:eastAsia="en-GB"/>
         </w:rPr>
@@ -13488,7 +14688,6 @@
       <w:r>
         <w:rPr>
           <w:rFonts w:eastAsia="Times New Roman" w:cstheme="minorHAnsi"/>
-          <w:sz w:val="20"/>
           <w:szCs w:val="20"/>
           <w:lang w:val="en-GB" w:eastAsia="en-GB"/>
         </w:rPr>
@@ -13507,7 +14706,36 @@
     </w:p>
     <w:p>
       <w:pPr>
-        <w:keepNext/>
+        <w:pStyle w:val="ListParagraph"/>
+        <w:numPr>
+          <w:ilvl w:val="0"/>
+          <w:numId w:val="14"/>
+        </w:numPr>
+        <w:rPr>
+          <w:rFonts w:eastAsia="Times New Roman" w:cstheme="minorHAnsi"/>
+          <w:szCs w:val="20"/>
+          <w:lang w:val="en-GB" w:eastAsia="en-GB"/>
+        </w:rPr>
+      </w:pPr>
+      <w:r>
+        <w:rPr>
+          <w:rFonts w:eastAsia="Times New Roman" w:cstheme="minorHAnsi"/>
+          <w:szCs w:val="20"/>
+          <w:lang w:val="en-GB" w:eastAsia="en-GB"/>
+        </w:rPr>
+        <w:t>Generic Example (Binary Search)</w:t>
+      </w:r>
+      <w:bookmarkStart w:id="33" w:name="_GoBack"/>
+      <w:bookmarkEnd w:id="33"/>
+    </w:p>
+    <w:p>
+      <w:pPr>
+        <w:rPr>
+          <w:rFonts w:eastAsia="Times New Roman" w:cstheme="minorHAnsi"/>
+          <w:sz w:val="20"/>
+          <w:szCs w:val="20"/>
+          <w:lang w:val="en-GB" w:eastAsia="en-GB"/>
+        </w:rPr>
       </w:pPr>
       <w:r>
         <w:rPr>
@@ -13519,9 +14747,17 @@
           <w:lang w:val="en-GB" w:eastAsia="en-GB"/>
         </w:rPr>
         <w:drawing>
-          <wp:inline distT="0" distB="0" distL="0" distR="0">
-            <wp:extent cx="3962400" cy="3291603"/>
-            <wp:effectExtent l="0" t="0" r="0" b="4445"/>
+          <wp:anchor distT="0" distB="0" distL="114300" distR="114300" simplePos="0" relativeHeight="251689984" behindDoc="0" locked="0" layoutInCell="1" allowOverlap="1">
+            <wp:simplePos x="0" y="0"/>
+            <wp:positionH relativeFrom="margin">
+              <wp:align>left</wp:align>
+            </wp:positionH>
+            <wp:positionV relativeFrom="paragraph">
+              <wp:posOffset>66675</wp:posOffset>
+            </wp:positionV>
+            <wp:extent cx="4061460" cy="3390900"/>
+            <wp:effectExtent l="0" t="0" r="0" b="0"/>
+            <wp:wrapSquare wrapText="bothSides"/>
             <wp:docPr id="8" name="Picture 8"/>
             <wp:cNvGraphicFramePr>
               <a:graphicFrameLocks xmlns:a="http://schemas.openxmlformats.org/drawingml/2006/main" noChangeAspect="1"/>
@@ -13534,7 +14770,7 @@
                     <pic:cNvPicPr/>
                   </pic:nvPicPr>
                   <pic:blipFill>
-                    <a:blip r:embed="rId21">
+                    <a:blip r:embed="rId22">
                       <a:extLst>
                         <a:ext uri="{28A0092B-C50C-407E-A947-70E740481C1C}">
                           <a14:useLocalDpi xmlns:a14="http://schemas.microsoft.com/office/drawing/2010/main" val="0"/>
@@ -13548,7 +14784,7 @@
                   <pic:spPr>
                     <a:xfrm>
                       <a:off x="0" y="0"/>
-                      <a:ext cx="3970340" cy="3298199"/>
+                      <a:ext cx="4061460" cy="3390900"/>
                     </a:xfrm>
                     <a:prstGeom prst="rect">
                       <a:avLst/>
@@ -13557,71 +14793,851 @@
                 </pic:pic>
               </a:graphicData>
             </a:graphic>
-          </wp:inline>
+            <wp14:sizeRelH relativeFrom="page">
+              <wp14:pctWidth>0</wp14:pctWidth>
+            </wp14:sizeRelH>
+            <wp14:sizeRelV relativeFrom="page">
+              <wp14:pctHeight>0</wp14:pctHeight>
+            </wp14:sizeRelV>
+          </wp:anchor>
         </w:drawing>
       </w:r>
     </w:p>
     <w:p>
       <w:pPr>
-        <w:pStyle w:val="Caption"/>
-        <w:rPr>
-          <w:rFonts w:eastAsia="Times New Roman" w:cstheme="minorHAnsi"/>
-          <w:color w:val="auto"/>
-          <w:sz w:val="20"/>
-          <w:szCs w:val="20"/>
-          <w:lang w:val="en-GB" w:eastAsia="en-GB"/>
-        </w:rPr>
-      </w:pPr>
-      <w:r>
-        <w:rPr>
-          <w:color w:val="auto"/>
-        </w:rPr>
-        <w:t xml:space="preserve">Figure </w:t>
-      </w:r>
-      <w:r>
-        <w:rPr>
-          <w:color w:val="auto"/>
-        </w:rPr>
-        <w:fldChar w:fldCharType="begin"/>
-      </w:r>
-      <w:r>
-        <w:rPr>
-          <w:color w:val="auto"/>
-        </w:rPr>
-        <w:instrText xml:space="preserve"> SEQ Figure \* ARABIC </w:instrText>
-      </w:r>
-      <w:r>
-        <w:rPr>
-          <w:color w:val="auto"/>
-        </w:rPr>
-        <w:fldChar w:fldCharType="separate"/>
-      </w:r>
+        <w:keepNext/>
+      </w:pPr>
       <w:r>
         <w:rPr>
           <w:noProof/>
-          <w:color w:val="auto"/>
-        </w:rPr>
-        <w:t>6</w:t>
-      </w:r>
-      <w:r>
-        <w:rPr>
-          <w:color w:val="auto"/>
-        </w:rPr>
-        <w:fldChar w:fldCharType="end"/>
-      </w:r>
-      <w:r>
-        <w:rPr>
-          <w:color w:val="auto"/>
-        </w:rPr>
-        <w:t>: KeY Binary Search</w:t>
-      </w:r>
-    </w:p>
-    <w:p>
-      <w:pPr>
-        <w:rPr>
-          <w:lang w:val="en-GB"/>
-        </w:rPr>
-      </w:pPr>
+        </w:rPr>
+        <mc:AlternateContent>
+          <mc:Choice Requires="wps">
+            <w:drawing>
+              <wp:anchor distT="0" distB="0" distL="114300" distR="114300" simplePos="0" relativeHeight="251692032" behindDoc="0" locked="0" layoutInCell="1" allowOverlap="1" wp14:anchorId="7ECBD6FC" wp14:editId="6D036BA5">
+                <wp:simplePos x="0" y="0"/>
+                <wp:positionH relativeFrom="column">
+                  <wp:posOffset>9525</wp:posOffset>
+                </wp:positionH>
+                <wp:positionV relativeFrom="paragraph">
+                  <wp:posOffset>3255645</wp:posOffset>
+                </wp:positionV>
+                <wp:extent cx="3848100" cy="635"/>
+                <wp:effectExtent l="0" t="0" r="0" b="0"/>
+                <wp:wrapSquare wrapText="bothSides"/>
+                <wp:docPr id="21" name="Text Box 21"/>
+                <wp:cNvGraphicFramePr/>
+                <a:graphic xmlns:a="http://schemas.openxmlformats.org/drawingml/2006/main">
+                  <a:graphicData uri="http://schemas.microsoft.com/office/word/2010/wordprocessingShape">
+                    <wps:wsp>
+                      <wps:cNvSpPr txBox="1"/>
+                      <wps:spPr>
+                        <a:xfrm>
+                          <a:off x="0" y="0"/>
+                          <a:ext cx="3848100" cy="635"/>
+                        </a:xfrm>
+                        <a:prstGeom prst="rect">
+                          <a:avLst/>
+                        </a:prstGeom>
+                        <a:solidFill>
+                          <a:prstClr val="white"/>
+                        </a:solidFill>
+                        <a:ln>
+                          <a:noFill/>
+                        </a:ln>
+                      </wps:spPr>
+                      <wps:txbx>
+                        <w:txbxContent>
+                          <w:p>
+                            <w:pPr>
+                              <w:pStyle w:val="Caption"/>
+                              <w:jc w:val="center"/>
+                              <w:rPr>
+                                <w:rFonts w:eastAsia="Times New Roman" w:cstheme="minorHAnsi"/>
+                                <w:noProof/>
+                                <w:color w:val="auto"/>
+                                <w:sz w:val="20"/>
+                                <w:szCs w:val="20"/>
+                                <w:bdr w:val="single" w:sz="4" w:space="0" w:color="auto"/>
+                              </w:rPr>
+                            </w:pPr>
+                            <w:r>
+                              <w:rPr>
+                                <w:color w:val="auto"/>
+                              </w:rPr>
+                              <w:t xml:space="preserve">Figure </w:t>
+                            </w:r>
+                            <w:r>
+                              <w:rPr>
+                                <w:color w:val="auto"/>
+                              </w:rPr>
+                              <w:fldChar w:fldCharType="begin"/>
+                            </w:r>
+                            <w:r>
+                              <w:rPr>
+                                <w:color w:val="auto"/>
+                              </w:rPr>
+                              <w:instrText xml:space="preserve"> SEQ Figure \* ARABIC </w:instrText>
+                            </w:r>
+                            <w:r>
+                              <w:rPr>
+                                <w:color w:val="auto"/>
+                              </w:rPr>
+                              <w:fldChar w:fldCharType="separate"/>
+                            </w:r>
+                            <w:r>
+                              <w:rPr>
+                                <w:noProof/>
+                                <w:color w:val="auto"/>
+                              </w:rPr>
+                              <w:t>6</w:t>
+                            </w:r>
+                            <w:r>
+                              <w:rPr>
+                                <w:color w:val="auto"/>
+                              </w:rPr>
+                              <w:fldChar w:fldCharType="end"/>
+                            </w:r>
+                            <w:r>
+                              <w:rPr>
+                                <w:color w:val="auto"/>
+                              </w:rPr>
+                              <w:t>: BinarySearch</w:t>
+                            </w:r>
+                          </w:p>
+                        </w:txbxContent>
+                      </wps:txbx>
+                      <wps:bodyPr rot="0" spcFirstLastPara="0" vertOverflow="overflow" horzOverflow="overflow" vert="horz" wrap="square" lIns="0" tIns="0" rIns="0" bIns="0" numCol="1" spcCol="0" rtlCol="0" fromWordArt="0" anchor="t" anchorCtr="0" forceAA="0" compatLnSpc="1">
+                        <a:prstTxWarp prst="textNoShape">
+                          <a:avLst/>
+                        </a:prstTxWarp>
+                        <a:spAutoFit/>
+                      </wps:bodyPr>
+                    </wps:wsp>
+                  </a:graphicData>
+                </a:graphic>
+              </wp:anchor>
+            </w:drawing>
+          </mc:Choice>
+          <mc:Fallback>
+            <w:pict>
+              <v:shape w14:anchorId="7ECBD6FC" id="Text Box 21" o:spid="_x0000_s1034" type="#_x0000_t202" style="position:absolute;margin-left:.75pt;margin-top:256.35pt;width:303pt;height:.05pt;z-index:251692032;visibility:visible;mso-wrap-style:square;mso-wrap-distance-left:9pt;mso-wrap-distance-top:0;mso-wrap-distance-right:9pt;mso-wrap-distance-bottom:0;mso-position-horizontal:absolute;mso-position-horizontal-relative:text;mso-position-vertical:absolute;mso-position-vertical-relative:text;v-text-anchor:top" o:gfxdata="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" stroked="f">
+                <v:textbox style="mso-fit-shape-to-text:t" inset="0,0,0,0">
+                  <w:txbxContent>
+                    <w:p>
+                      <w:pPr>
+                        <w:pStyle w:val="Caption"/>
+                        <w:jc w:val="center"/>
+                        <w:rPr>
+                          <w:rFonts w:eastAsia="Times New Roman" w:cstheme="minorHAnsi"/>
+                          <w:noProof/>
+                          <w:color w:val="auto"/>
+                          <w:sz w:val="20"/>
+                          <w:szCs w:val="20"/>
+                          <w:bdr w:val="single" w:sz="4" w:space="0" w:color="auto"/>
+                        </w:rPr>
+                      </w:pPr>
+                      <w:r>
+                        <w:rPr>
+                          <w:color w:val="auto"/>
+                        </w:rPr>
+                        <w:t xml:space="preserve">Figure </w:t>
+                      </w:r>
+                      <w:r>
+                        <w:rPr>
+                          <w:color w:val="auto"/>
+                        </w:rPr>
+                        <w:fldChar w:fldCharType="begin"/>
+                      </w:r>
+                      <w:r>
+                        <w:rPr>
+                          <w:color w:val="auto"/>
+                        </w:rPr>
+                        <w:instrText xml:space="preserve"> SEQ Figure \* ARABIC </w:instrText>
+                      </w:r>
+                      <w:r>
+                        <w:rPr>
+                          <w:color w:val="auto"/>
+                        </w:rPr>
+                        <w:fldChar w:fldCharType="separate"/>
+                      </w:r>
+                      <w:r>
+                        <w:rPr>
+                          <w:noProof/>
+                          <w:color w:val="auto"/>
+                        </w:rPr>
+                        <w:t>6</w:t>
+                      </w:r>
+                      <w:r>
+                        <w:rPr>
+                          <w:color w:val="auto"/>
+                        </w:rPr>
+                        <w:fldChar w:fldCharType="end"/>
+                      </w:r>
+                      <w:r>
+                        <w:rPr>
+                          <w:color w:val="auto"/>
+                        </w:rPr>
+                        <w:t>: BinarySearch</w:t>
+                      </w:r>
+                    </w:p>
+                  </w:txbxContent>
+                </v:textbox>
+                <w10:wrap type="square"/>
+              </v:shape>
+            </w:pict>
+          </mc:Fallback>
+        </mc:AlternateContent>
+      </w:r>
+      <w:r>
+        <w:t xml:space="preserve">Line </w:t>
+      </w:r>
+    </w:p>
+    <w:p>
+      <w:pPr>
+        <w:rPr>
+          <w:lang w:val="en-GB"/>
+        </w:rPr>
+      </w:pPr>
+      <w:r>
+        <w:rPr>
+          <w:lang w:val="en-GB"/>
+        </w:rPr>
+        <w:t xml:space="preserve">Line </w:t>
+      </w:r>
+    </w:p>
+    <w:p>
+      <w:pPr>
+        <w:rPr>
+          <w:rFonts w:ascii="Times New Roman" w:hAnsi="Times New Roman" w:cs="Times New Roman"/>
+          <w:color w:val="00000A"/>
+          <w:sz w:val="24"/>
+          <w:szCs w:val="24"/>
+          <w:lang w:val="en-GB"/>
+        </w:rPr>
+      </w:pPr>
+    </w:p>
+    <w:p>
+      <w:pPr>
+        <w:rPr>
+          <w:rFonts w:ascii="Times New Roman" w:hAnsi="Times New Roman" w:cs="Times New Roman"/>
+          <w:color w:val="00000A"/>
+          <w:sz w:val="24"/>
+          <w:szCs w:val="24"/>
+          <w:lang w:val="en-GB"/>
+        </w:rPr>
+      </w:pPr>
+    </w:p>
+    <w:p>
+      <w:pPr>
+        <w:rPr>
+          <w:rFonts w:ascii="Times New Roman" w:hAnsi="Times New Roman" w:cs="Times New Roman"/>
+          <w:color w:val="00000A"/>
+          <w:sz w:val="24"/>
+          <w:szCs w:val="24"/>
+          <w:lang w:val="en-GB"/>
+        </w:rPr>
+      </w:pPr>
+    </w:p>
+    <w:p>
+      <w:pPr>
+        <w:rPr>
+          <w:rFonts w:ascii="Times New Roman" w:hAnsi="Times New Roman" w:cs="Times New Roman"/>
+          <w:color w:val="00000A"/>
+          <w:sz w:val="24"/>
+          <w:szCs w:val="24"/>
+          <w:lang w:val="en-GB"/>
+        </w:rPr>
+      </w:pPr>
+    </w:p>
+    <w:p>
+      <w:pPr>
+        <w:rPr>
+          <w:rFonts w:ascii="Times New Roman" w:hAnsi="Times New Roman" w:cs="Times New Roman"/>
+          <w:color w:val="00000A"/>
+          <w:sz w:val="24"/>
+          <w:szCs w:val="24"/>
+          <w:lang w:val="en-GB"/>
+        </w:rPr>
+      </w:pPr>
+    </w:p>
+    <w:p>
+      <w:pPr>
+        <w:rPr>
+          <w:rFonts w:ascii="Times New Roman" w:hAnsi="Times New Roman" w:cs="Times New Roman"/>
+          <w:color w:val="00000A"/>
+          <w:sz w:val="24"/>
+          <w:szCs w:val="24"/>
+          <w:lang w:val="en-GB"/>
+        </w:rPr>
+      </w:pPr>
+    </w:p>
+    <w:p>
+      <w:pPr>
+        <w:rPr>
+          <w:rFonts w:ascii="Times New Roman" w:hAnsi="Times New Roman" w:cs="Times New Roman"/>
+          <w:color w:val="00000A"/>
+          <w:sz w:val="24"/>
+          <w:szCs w:val="24"/>
+          <w:lang w:val="en-GB"/>
+        </w:rPr>
+      </w:pPr>
+    </w:p>
+    <w:p>
+      <w:pPr>
+        <w:rPr>
+          <w:rFonts w:ascii="Times New Roman" w:hAnsi="Times New Roman" w:cs="Times New Roman"/>
+          <w:color w:val="00000A"/>
+          <w:sz w:val="24"/>
+          <w:szCs w:val="24"/>
+          <w:lang w:val="en-GB"/>
+        </w:rPr>
+      </w:pPr>
+    </w:p>
+    <w:p>
+      <w:pPr>
+        <w:rPr>
+          <w:rFonts w:ascii="Times New Roman" w:hAnsi="Times New Roman" w:cs="Times New Roman"/>
+          <w:color w:val="00000A"/>
+          <w:sz w:val="24"/>
+          <w:szCs w:val="24"/>
+          <w:lang w:val="en-GB"/>
+        </w:rPr>
+      </w:pPr>
+    </w:p>
+    <w:p>
+      <w:pPr>
+        <w:rPr>
+          <w:rFonts w:ascii="Times New Roman" w:hAnsi="Times New Roman" w:cs="Times New Roman"/>
+          <w:color w:val="00000A"/>
+          <w:sz w:val="24"/>
+          <w:szCs w:val="24"/>
+          <w:lang w:val="en-GB"/>
+        </w:rPr>
+      </w:pPr>
+      <w:r>
+        <w:rPr>
+          <w:noProof/>
+          <w:lang w:val="en-GB"/>
+        </w:rPr>
+        <mc:AlternateContent>
+          <mc:Choice Requires="wps">
+            <w:drawing>
+              <wp:anchor distT="118745" distB="118745" distL="114300" distR="114300" simplePos="0" relativeHeight="251701248" behindDoc="0" locked="0" layoutInCell="0" allowOverlap="1" wp14:anchorId="6E4CCA1E" wp14:editId="12F2D065">
+                <wp:simplePos x="0" y="0"/>
+                <wp:positionH relativeFrom="margin">
+                  <wp:posOffset>0</wp:posOffset>
+                </wp:positionH>
+                <wp:positionV relativeFrom="paragraph">
+                  <wp:posOffset>404495</wp:posOffset>
+                </wp:positionV>
+                <wp:extent cx="3657600" cy="333375"/>
+                <wp:effectExtent l="0" t="0" r="0" b="0"/>
+                <wp:wrapSquare wrapText="bothSides"/>
+                <wp:docPr id="26" name="Text Box 2"/>
+                <wp:cNvGraphicFramePr>
+                  <a:graphicFrameLocks xmlns:a="http://schemas.openxmlformats.org/drawingml/2006/main"/>
+                </wp:cNvGraphicFramePr>
+                <a:graphic xmlns:a="http://schemas.openxmlformats.org/drawingml/2006/main">
+                  <a:graphicData uri="http://schemas.microsoft.com/office/word/2010/wordprocessingShape">
+                    <wps:wsp>
+                      <wps:cNvSpPr txBox="1">
+                        <a:spLocks noChangeArrowheads="1"/>
+                      </wps:cNvSpPr>
+                      <wps:spPr bwMode="auto">
+                        <a:xfrm>
+                          <a:off x="0" y="0"/>
+                          <a:ext cx="3657600" cy="333375"/>
+                        </a:xfrm>
+                        <a:prstGeom prst="rect">
+                          <a:avLst/>
+                        </a:prstGeom>
+                        <a:noFill/>
+                        <a:extLst>
+                          <a:ext uri="{53640926-AAD7-44D8-BBD7-CCE9431645EC}">
+                            <a14:shadowObscured xmlns:a14="http://schemas.microsoft.com/office/drawing/2010/main" val="1"/>
+                          </a:ext>
+                        </a:extLst>
+                      </wps:spPr>
+                      <wps:txbx>
+                        <w:txbxContent>
+                          <w:p>
+                            <w:pPr>
+                              <w:rPr>
+                                <w:sz w:val="16"/>
+                                <w:szCs w:val="16"/>
+                                <w:lang w:val="en-GB"/>
+                              </w:rPr>
+                            </w:pPr>
+                            <w:r>
+                              <w:rPr>
+                                <w:rFonts w:ascii="Century Schoolbook" w:eastAsia="Times New Roman" w:hAnsi="Century Schoolbook" w:cs="Times New Roman"/>
+                                <w:i/>
+                                <w:color w:val="7030A0"/>
+                                <w:sz w:val="16"/>
+                                <w:szCs w:val="16"/>
+                                <w:lang w:val="en-GB" w:eastAsia="en-GB"/>
+                              </w:rPr>
+                              <w:t>(Ahrendt, W., Beckert, B., Bubel, R., Hähnle, R. Schmitt, P., &amp; Ulbrich, M. (2016))</w:t>
+                            </w:r>
+                            <w:r>
+                              <w:rPr>
+                                <w:sz w:val="16"/>
+                                <w:szCs w:val="16"/>
+                                <w:lang w:val="en-GB"/>
+                              </w:rPr>
+                              <w:t>.</w:t>
+                            </w:r>
+                          </w:p>
+                          <w:p>
+                            <w:pPr>
+                              <w:pBdr>
+                                <w:left w:val="single" w:sz="12" w:space="9" w:color="5B9BD5" w:themeColor="accent1"/>
+                              </w:pBdr>
+                              <w:spacing w:after="0"/>
+                            </w:pPr>
+                          </w:p>
+                        </w:txbxContent>
+                      </wps:txbx>
+                      <wps:bodyPr rot="0" vert="horz" wrap="square" lIns="91440" tIns="45720" rIns="91440" bIns="45720" anchor="t" anchorCtr="0" upright="1">
+                        <a:noAutofit/>
+                      </wps:bodyPr>
+                    </wps:wsp>
+                  </a:graphicData>
+                </a:graphic>
+                <wp14:sizeRelH relativeFrom="margin">
+                  <wp14:pctWidth>59400</wp14:pctWidth>
+                </wp14:sizeRelH>
+                <wp14:sizeRelV relativeFrom="page">
+                  <wp14:pctHeight>0</wp14:pctHeight>
+                </wp14:sizeRelV>
+              </wp:anchor>
+            </w:drawing>
+          </mc:Choice>
+          <mc:Fallback>
+            <w:pict>
+              <v:shape w14:anchorId="6E4CCA1E" id="_x0000_s1035" type="#_x0000_t202" style="position:absolute;margin-left:0;margin-top:31.85pt;width:4in;height:26.25pt;z-index:251701248;visibility:visible;mso-wrap-style:square;mso-width-percent:594;mso-height-percent:0;mso-wrap-distance-left:9pt;mso-wrap-distance-top:9.35pt;mso-wrap-distance-right:9pt;mso-wrap-distance-bottom:9.35pt;mso-position-horizontal:absolute;mso-position-horizontal-relative:margin;mso-position-vertical:absolute;mso-position-vertical-relative:text;mso-width-percent:594;mso-height-percent:0;mso-width-relative:margin;mso-height-relative:page;v-text-anchor:top" o:gfxdata="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" o:allowincell="f" filled="f" stroked="f">
+                <v:textbox>
+                  <w:txbxContent>
+                    <w:p>
+                      <w:pPr>
+                        <w:rPr>
+                          <w:sz w:val="16"/>
+                          <w:szCs w:val="16"/>
+                          <w:lang w:val="en-GB"/>
+                        </w:rPr>
+                      </w:pPr>
+                      <w:r>
+                        <w:rPr>
+                          <w:rFonts w:ascii="Century Schoolbook" w:eastAsia="Times New Roman" w:hAnsi="Century Schoolbook" w:cs="Times New Roman"/>
+                          <w:i/>
+                          <w:color w:val="7030A0"/>
+                          <w:sz w:val="16"/>
+                          <w:szCs w:val="16"/>
+                          <w:lang w:val="en-GB" w:eastAsia="en-GB"/>
+                        </w:rPr>
+                        <w:t>(Ahrendt, W., Beckert, B., Bubel, R., Hähnle, R. Schmitt, P., &amp; Ulbrich, M. (2016))</w:t>
+                      </w:r>
+                      <w:r>
+                        <w:rPr>
+                          <w:sz w:val="16"/>
+                          <w:szCs w:val="16"/>
+                          <w:lang w:val="en-GB"/>
+                        </w:rPr>
+                        <w:t>.</w:t>
+                      </w:r>
+                    </w:p>
+                    <w:p>
+                      <w:pPr>
+                        <w:pBdr>
+                          <w:left w:val="single" w:sz="12" w:space="9" w:color="5B9BD5" w:themeColor="accent1"/>
+                        </w:pBdr>
+                        <w:spacing w:after="0"/>
+                      </w:pPr>
+                    </w:p>
+                  </w:txbxContent>
+                </v:textbox>
+                <w10:wrap type="square" anchorx="margin"/>
+              </v:shape>
+            </w:pict>
+          </mc:Fallback>
+        </mc:AlternateContent>
+      </w:r>
+    </w:p>
+    <w:p>
+      <w:pPr>
+        <w:rPr>
+          <w:rFonts w:ascii="Times New Roman" w:hAnsi="Times New Roman" w:cs="Times New Roman"/>
+          <w:color w:val="00000A"/>
+          <w:sz w:val="24"/>
+          <w:szCs w:val="24"/>
+          <w:lang w:val="en-GB"/>
+        </w:rPr>
+      </w:pPr>
+    </w:p>
+    <w:p>
+      <w:pPr>
+        <w:rPr>
+          <w:rFonts w:ascii="Times New Roman" w:hAnsi="Times New Roman" w:cs="Times New Roman"/>
+          <w:color w:val="00000A"/>
+          <w:sz w:val="24"/>
+          <w:szCs w:val="24"/>
+          <w:lang w:val="en-GB"/>
+        </w:rPr>
+      </w:pPr>
+    </w:p>
+    <w:p>
+      <w:pPr>
+        <w:rPr>
+          <w:rFonts w:ascii="Times New Roman" w:hAnsi="Times New Roman" w:cs="Times New Roman"/>
+          <w:color w:val="00000A"/>
+          <w:sz w:val="24"/>
+          <w:szCs w:val="24"/>
+          <w:lang w:val="en-GB"/>
+        </w:rPr>
+      </w:pPr>
+    </w:p>
+    <w:p>
+      <w:pPr>
+        <w:rPr>
+          <w:rFonts w:ascii="Times New Roman" w:hAnsi="Times New Roman" w:cs="Times New Roman"/>
+          <w:color w:val="00000A"/>
+          <w:sz w:val="24"/>
+          <w:szCs w:val="24"/>
+          <w:lang w:val="en-GB"/>
+        </w:rPr>
+      </w:pPr>
+    </w:p>
+    <w:p>
+      <w:pPr>
+        <w:rPr>
+          <w:rFonts w:ascii="Times New Roman" w:hAnsi="Times New Roman" w:cs="Times New Roman"/>
+          <w:color w:val="00000A"/>
+          <w:sz w:val="24"/>
+          <w:szCs w:val="24"/>
+          <w:lang w:val="en-GB"/>
+        </w:rPr>
+      </w:pPr>
+    </w:p>
+    <w:p>
+      <w:pPr>
+        <w:rPr>
+          <w:rFonts w:ascii="Times New Roman" w:hAnsi="Times New Roman" w:cs="Times New Roman"/>
+          <w:color w:val="00000A"/>
+          <w:sz w:val="24"/>
+          <w:szCs w:val="24"/>
+          <w:lang w:val="en-GB"/>
+        </w:rPr>
+      </w:pPr>
+    </w:p>
+    <w:p>
+      <w:pPr>
+        <w:rPr>
+          <w:rFonts w:ascii="Times New Roman" w:hAnsi="Times New Roman" w:cs="Times New Roman"/>
+          <w:color w:val="00000A"/>
+          <w:sz w:val="24"/>
+          <w:szCs w:val="24"/>
+          <w:lang w:val="en-GB"/>
+        </w:rPr>
+      </w:pPr>
+    </w:p>
+    <w:p>
+      <w:pPr>
+        <w:rPr>
+          <w:rFonts w:ascii="Times New Roman" w:hAnsi="Times New Roman" w:cs="Times New Roman"/>
+          <w:color w:val="00000A"/>
+          <w:sz w:val="24"/>
+          <w:szCs w:val="24"/>
+          <w:lang w:val="en-GB"/>
+        </w:rPr>
+      </w:pPr>
+    </w:p>
+    <w:p>
+      <w:pPr>
+        <w:pStyle w:val="ListParagraph"/>
+        <w:numPr>
+          <w:ilvl w:val="0"/>
+          <w:numId w:val="14"/>
+        </w:numPr>
+        <w:rPr>
+          <w:rFonts w:cstheme="minorHAnsi"/>
+          <w:color w:val="00000A"/>
+          <w:szCs w:val="24"/>
+          <w:lang w:val="en-GB"/>
+        </w:rPr>
+      </w:pPr>
+      <w:r>
+        <w:rPr>
+          <w:rFonts w:cstheme="minorHAnsi"/>
+          <w:color w:val="00000A"/>
+          <w:szCs w:val="24"/>
+          <w:lang w:val="en-GB"/>
+        </w:rPr>
+        <w:lastRenderedPageBreak/>
+        <w:t>Additional JML Libraries</w:t>
+      </w:r>
+    </w:p>
+    <w:p>
+      <w:pPr>
+        <w:rPr>
+          <w:rFonts w:ascii="Times New Roman" w:hAnsi="Times New Roman" w:cs="Times New Roman"/>
+          <w:color w:val="00000A"/>
+          <w:sz w:val="24"/>
+          <w:szCs w:val="24"/>
+          <w:lang w:val="en-GB"/>
+        </w:rPr>
+      </w:pPr>
+      <w:r>
+        <w:rPr>
+          <w:noProof/>
+        </w:rPr>
+        <mc:AlternateContent>
+          <mc:Choice Requires="wps">
+            <w:drawing>
+              <wp:anchor distT="0" distB="0" distL="114300" distR="114300" simplePos="0" relativeHeight="251699200" behindDoc="1" locked="0" layoutInCell="1" allowOverlap="1" wp14:anchorId="6B3CABDF" wp14:editId="119A8B0B">
+                <wp:simplePos x="0" y="0"/>
+                <wp:positionH relativeFrom="column">
+                  <wp:posOffset>0</wp:posOffset>
+                </wp:positionH>
+                <wp:positionV relativeFrom="paragraph">
+                  <wp:posOffset>4733925</wp:posOffset>
+                </wp:positionV>
+                <wp:extent cx="3785235" cy="635"/>
+                <wp:effectExtent l="0" t="0" r="0" b="0"/>
+                <wp:wrapTight wrapText="bothSides">
+                  <wp:wrapPolygon edited="0">
+                    <wp:start x="0" y="0"/>
+                    <wp:lineTo x="0" y="21600"/>
+                    <wp:lineTo x="21600" y="21600"/>
+                    <wp:lineTo x="21600" y="0"/>
+                  </wp:wrapPolygon>
+                </wp:wrapTight>
+                <wp:docPr id="25" name="Text Box 25"/>
+                <wp:cNvGraphicFramePr/>
+                <a:graphic xmlns:a="http://schemas.openxmlformats.org/drawingml/2006/main">
+                  <a:graphicData uri="http://schemas.microsoft.com/office/word/2010/wordprocessingShape">
+                    <wps:wsp>
+                      <wps:cNvSpPr txBox="1"/>
+                      <wps:spPr>
+                        <a:xfrm>
+                          <a:off x="0" y="0"/>
+                          <a:ext cx="3785235" cy="635"/>
+                        </a:xfrm>
+                        <a:prstGeom prst="rect">
+                          <a:avLst/>
+                        </a:prstGeom>
+                        <a:solidFill>
+                          <a:prstClr val="white"/>
+                        </a:solidFill>
+                        <a:ln>
+                          <a:noFill/>
+                        </a:ln>
+                      </wps:spPr>
+                      <wps:txbx>
+                        <w:txbxContent>
+                          <w:p>
+                            <w:pPr>
+                              <w:pStyle w:val="Caption"/>
+                              <w:jc w:val="center"/>
+                              <w:rPr>
+                                <w:noProof/>
+                                <w:color w:val="auto"/>
+                              </w:rPr>
+                            </w:pPr>
+                            <w:r>
+                              <w:rPr>
+                                <w:color w:val="auto"/>
+                              </w:rPr>
+                              <w:t xml:space="preserve">Figure </w:t>
+                            </w:r>
+                            <w:r>
+                              <w:rPr>
+                                <w:color w:val="auto"/>
+                              </w:rPr>
+                              <w:fldChar w:fldCharType="begin"/>
+                            </w:r>
+                            <w:r>
+                              <w:rPr>
+                                <w:color w:val="auto"/>
+                              </w:rPr>
+                              <w:instrText xml:space="preserve"> SEQ Figure \* ARABIC </w:instrText>
+                            </w:r>
+                            <w:r>
+                              <w:rPr>
+                                <w:color w:val="auto"/>
+                              </w:rPr>
+                              <w:fldChar w:fldCharType="separate"/>
+                            </w:r>
+                            <w:r>
+                              <w:rPr>
+                                <w:noProof/>
+                                <w:color w:val="auto"/>
+                              </w:rPr>
+                              <w:t>7</w:t>
+                            </w:r>
+                            <w:r>
+                              <w:rPr>
+                                <w:color w:val="auto"/>
+                              </w:rPr>
+                              <w:fldChar w:fldCharType="end"/>
+                            </w:r>
+                            <w:r>
+                              <w:rPr>
+                                <w:color w:val="auto"/>
+                              </w:rPr>
+                              <w:t>: Sort Permutation</w:t>
+                            </w:r>
+                          </w:p>
+                        </w:txbxContent>
+                      </wps:txbx>
+                      <wps:bodyPr rot="0" spcFirstLastPara="0" vertOverflow="overflow" horzOverflow="overflow" vert="horz" wrap="square" lIns="0" tIns="0" rIns="0" bIns="0" numCol="1" spcCol="0" rtlCol="0" fromWordArt="0" anchor="t" anchorCtr="0" forceAA="0" compatLnSpc="1">
+                        <a:prstTxWarp prst="textNoShape">
+                          <a:avLst/>
+                        </a:prstTxWarp>
+                        <a:spAutoFit/>
+                      </wps:bodyPr>
+                    </wps:wsp>
+                  </a:graphicData>
+                </a:graphic>
+              </wp:anchor>
+            </w:drawing>
+          </mc:Choice>
+          <mc:Fallback>
+            <w:pict>
+              <v:shape w14:anchorId="6B3CABDF" id="Text Box 25" o:spid="_x0000_s1036" type="#_x0000_t202" style="position:absolute;margin-left:0;margin-top:372.75pt;width:298.05pt;height:.05pt;z-index:-251617280;visibility:visible;mso-wrap-style:square;mso-wrap-distance-left:9pt;mso-wrap-distance-top:0;mso-wrap-distance-right:9pt;mso-wrap-distance-bottom:0;mso-position-horizontal:absolute;mso-position-horizontal-relative:text;mso-position-vertical:absolute;mso-position-vertical-relative:text;v-text-anchor:top" o:gfxdata="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" stroked="f">
+                <v:textbox style="mso-fit-shape-to-text:t" inset="0,0,0,0">
+                  <w:txbxContent>
+                    <w:p>
+                      <w:pPr>
+                        <w:pStyle w:val="Caption"/>
+                        <w:jc w:val="center"/>
+                        <w:rPr>
+                          <w:noProof/>
+                          <w:color w:val="auto"/>
+                        </w:rPr>
+                      </w:pPr>
+                      <w:r>
+                        <w:rPr>
+                          <w:color w:val="auto"/>
+                        </w:rPr>
+                        <w:t xml:space="preserve">Figure </w:t>
+                      </w:r>
+                      <w:r>
+                        <w:rPr>
+                          <w:color w:val="auto"/>
+                        </w:rPr>
+                        <w:fldChar w:fldCharType="begin"/>
+                      </w:r>
+                      <w:r>
+                        <w:rPr>
+                          <w:color w:val="auto"/>
+                        </w:rPr>
+                        <w:instrText xml:space="preserve"> SEQ Figure \* ARABIC </w:instrText>
+                      </w:r>
+                      <w:r>
+                        <w:rPr>
+                          <w:color w:val="auto"/>
+                        </w:rPr>
+                        <w:fldChar w:fldCharType="separate"/>
+                      </w:r>
+                      <w:r>
+                        <w:rPr>
+                          <w:noProof/>
+                          <w:color w:val="auto"/>
+                        </w:rPr>
+                        <w:t>7</w:t>
+                      </w:r>
+                      <w:r>
+                        <w:rPr>
+                          <w:color w:val="auto"/>
+                        </w:rPr>
+                        <w:fldChar w:fldCharType="end"/>
+                      </w:r>
+                      <w:r>
+                        <w:rPr>
+                          <w:color w:val="auto"/>
+                        </w:rPr>
+                        <w:t>: Sort Permutation</w:t>
+                      </w:r>
+                    </w:p>
+                  </w:txbxContent>
+                </v:textbox>
+                <w10:wrap type="tight"/>
+              </v:shape>
+            </w:pict>
+          </mc:Fallback>
+        </mc:AlternateContent>
+      </w:r>
+      <w:r>
+        <w:rPr>
+          <w:noProof/>
+        </w:rPr>
+        <w:drawing>
+          <wp:anchor distT="0" distB="0" distL="114300" distR="114300" simplePos="0" relativeHeight="251697152" behindDoc="1" locked="0" layoutInCell="1" allowOverlap="1" wp14:anchorId="287B8EFB">
+            <wp:simplePos x="0" y="0"/>
+            <wp:positionH relativeFrom="column">
+              <wp:posOffset>0</wp:posOffset>
+            </wp:positionH>
+            <wp:positionV relativeFrom="paragraph">
+              <wp:posOffset>635</wp:posOffset>
+            </wp:positionV>
+            <wp:extent cx="3785235" cy="4676775"/>
+            <wp:effectExtent l="0" t="0" r="5715" b="9525"/>
+            <wp:wrapSquare wrapText="bothSides"/>
+            <wp:docPr id="24" name="Picture 24"/>
+            <wp:cNvGraphicFramePr>
+              <a:graphicFrameLocks xmlns:a="http://schemas.openxmlformats.org/drawingml/2006/main" noChangeAspect="1"/>
+            </wp:cNvGraphicFramePr>
+            <a:graphic xmlns:a="http://schemas.openxmlformats.org/drawingml/2006/main">
+              <a:graphicData uri="http://schemas.openxmlformats.org/drawingml/2006/picture">
+                <pic:pic xmlns:pic="http://schemas.openxmlformats.org/drawingml/2006/picture">
+                  <pic:nvPicPr>
+                    <pic:cNvPr id="1" name=""/>
+                    <pic:cNvPicPr/>
+                  </pic:nvPicPr>
+                  <pic:blipFill>
+                    <a:blip r:embed="rId23">
+                      <a:extLst>
+                        <a:ext uri="{28A0092B-C50C-407E-A947-70E740481C1C}">
+                          <a14:useLocalDpi xmlns:a14="http://schemas.microsoft.com/office/drawing/2010/main" val="0"/>
+                        </a:ext>
+                      </a:extLst>
+                    </a:blip>
+                    <a:stretch>
+                      <a:fillRect/>
+                    </a:stretch>
+                  </pic:blipFill>
+                  <pic:spPr>
+                    <a:xfrm>
+                      <a:off x="0" y="0"/>
+                      <a:ext cx="3785235" cy="4676775"/>
+                    </a:xfrm>
+                    <a:prstGeom prst="rect">
+                      <a:avLst/>
+                    </a:prstGeom>
+                  </pic:spPr>
+                </pic:pic>
+              </a:graphicData>
+            </a:graphic>
+            <wp14:sizeRelH relativeFrom="page">
+              <wp14:pctWidth>0</wp14:pctWidth>
+            </wp14:sizeRelH>
+            <wp14:sizeRelV relativeFrom="page">
+              <wp14:pctHeight>0</wp14:pctHeight>
+            </wp14:sizeRelV>
+          </wp:anchor>
+        </w:drawing>
+      </w:r>
+      <w:r>
+        <w:rPr>
+          <w:rFonts w:ascii="Times New Roman" w:hAnsi="Times New Roman" w:cs="Times New Roman"/>
+          <w:color w:val="00000A"/>
+          <w:sz w:val="24"/>
+          <w:szCs w:val="24"/>
+          <w:lang w:val="en-GB"/>
+        </w:rPr>
+        <w:br w:type="page"/>
+      </w:r>
     </w:p>
     <w:p>
       <w:pPr>
@@ -13651,6 +15667,7 @@
           <w:szCs w:val="24"/>
           <w:lang w:val="en-GB"/>
         </w:rPr>
+        <w:lastRenderedPageBreak/>
         <w:t>OpenJML</w:t>
       </w:r>
     </w:p>
@@ -13766,8 +15783,6 @@
           <w:lang w:val="en-GB"/>
         </w:rPr>
       </w:pPr>
-      <w:bookmarkStart w:id="33" w:name="_GoBack"/>
-      <w:bookmarkEnd w:id="33"/>
     </w:p>
     <w:p>
       <w:pPr>
@@ -14267,7 +16282,7 @@
                     </pic:cNvPicPr>
                   </pic:nvPicPr>
                   <pic:blipFill>
-                    <a:blip r:embed="rId22" cstate="print">
+                    <a:blip r:embed="rId24" cstate="print">
                       <a:extLst>
                         <a:ext uri="{28A0092B-C50C-407E-A947-70E740481C1C}">
                           <a14:useLocalDpi xmlns:a14="http://schemas.microsoft.com/office/drawing/2010/main" val="0"/>
@@ -16853,7 +18868,7 @@
           <w:szCs w:val="20"/>
           <w:lang w:val="en-GB" w:eastAsia="en-GB"/>
         </w:rPr>
-        <w:t>"The KeY system 1.0 (Deduction Component)" 2007, in Springer Berlin Heidelberg, Berlin, Heidelberg, pp. 379-384.</w:t>
+        <w:t>Ahrendt, W., Beckert, B., Bubel, R., Hähnle, R. Schmitt, P., &amp; Ulbrich, M. (2016). Deductive Software Verification – The KeY Book: From Theory to Practice. 10.1007/978-3-319-49812-6.</w:t>
       </w:r>
     </w:p>
     <w:p>
@@ -16876,7 +18891,27 @@
           <w:szCs w:val="20"/>
           <w:lang w:val="en-GB" w:eastAsia="en-GB"/>
         </w:rPr>
-        <w:t>Ahrendt, W., Beckert, B., Bubel, R., Hähnle, R. Schmitt, P., &amp; Ulbrich, M. (2016). Deductive Software Verification – The KeY Book: From Theory to Practice. 10.1007/978-3-319-49812-6.</w:t>
+        <w:t xml:space="preserve">Ahrendt, W., Beckert, B., Hähnle, R., </w:t>
+      </w:r>
+      <w:r>
+        <w:rPr>
+          <w:rFonts w:ascii="Century Schoolbook" w:eastAsia="Times New Roman" w:hAnsi="Century Schoolbook" w:cs="Times New Roman"/>
+          <w:i/>
+          <w:sz w:val="20"/>
+          <w:szCs w:val="20"/>
+          <w:lang w:val="en-GB" w:eastAsia="en-GB"/>
+        </w:rPr>
+        <w:t>Rümmer, P. &amp; Schmitt, P.H. (2007)</w:t>
+      </w:r>
+      <w:r>
+        <w:rPr>
+          <w:rFonts w:ascii="Century Schoolbook" w:eastAsia="Times New Roman" w:hAnsi="Century Schoolbook" w:cs="Times New Roman"/>
+          <w:i/>
+          <w:sz w:val="20"/>
+          <w:szCs w:val="20"/>
+          <w:lang w:val="en-GB" w:eastAsia="en-GB"/>
+        </w:rPr>
+        <w:t xml:space="preserve"> "Verifying Object-Oriented Programs with KeY: A Tutorial" in Springer Berlin Heidelberg, Berlin, Heidelberg, pp. 70-101.</w:t>
       </w:r>
     </w:p>
     <w:p>
@@ -16899,13 +18934,9 @@
           <w:szCs w:val="20"/>
           <w:lang w:val="en-GB" w:eastAsia="en-GB"/>
         </w:rPr>
-        <w:t>Ahrendt, W., Beckert, B., Hähnle, R., Rümmer, P. &amp; Schmitt, P.H. 2007, "Verifying Object-Oriented Programs with KeY: A Tutorial" in Springer Berlin Heidelberg, Berlin, Heidelberg, pp. 70-101.</w:t>
-      </w:r>
-    </w:p>
-    <w:p>
-      <w:pPr>
-        <w:spacing w:before="100" w:beforeAutospacing="1" w:after="100" w:afterAutospacing="1" w:line="360" w:lineRule="auto"/>
-        <w:ind w:left="360"/>
+        <w:t>Beckert, B., Hähnle, R., Schmitt, P.H.</w:t>
+      </w:r>
+      <w:r>
         <w:rPr>
           <w:rFonts w:ascii="Century Schoolbook" w:eastAsia="Times New Roman" w:hAnsi="Century Schoolbook" w:cs="Times New Roman"/>
           <w:i/>
@@ -16913,7 +18944,8 @@
           <w:szCs w:val="20"/>
           <w:lang w:val="en-GB" w:eastAsia="en-GB"/>
         </w:rPr>
-      </w:pPr>
+        <w:t xml:space="preserve"> </w:t>
+      </w:r>
       <w:r>
         <w:rPr>
           <w:rFonts w:ascii="Century Schoolbook" w:eastAsia="Times New Roman" w:hAnsi="Century Schoolbook" w:cs="Times New Roman"/>
@@ -16922,7 +18954,37 @@
           <w:szCs w:val="20"/>
           <w:lang w:val="en-GB" w:eastAsia="en-GB"/>
         </w:rPr>
-        <w:t>Beckert, B., Hähnle, R., Schmitt, P.H., Chalmers University of Technology, Institutionen för data- och informationsteknik, Datavetenskap (Chalmers), Chalmers tekniska högskola &amp; Department of Computer Science and Engineering, Computing Science (Chalmers) 2007;2006;, </w:t>
+        <w:t>(</w:t>
+      </w:r>
+      <w:r>
+        <w:rPr>
+          <w:rFonts w:ascii="Century Schoolbook" w:eastAsia="Times New Roman" w:hAnsi="Century Schoolbook" w:cs="Times New Roman"/>
+          <w:i/>
+          <w:sz w:val="20"/>
+          <w:szCs w:val="20"/>
+          <w:lang w:val="en-GB" w:eastAsia="en-GB"/>
+        </w:rPr>
+        <w:t>2007</w:t>
+      </w:r>
+      <w:r>
+        <w:rPr>
+          <w:rFonts w:ascii="Century Schoolbook" w:eastAsia="Times New Roman" w:hAnsi="Century Schoolbook" w:cs="Times New Roman"/>
+          <w:i/>
+          <w:sz w:val="20"/>
+          <w:szCs w:val="20"/>
+          <w:lang w:val="en-GB" w:eastAsia="en-GB"/>
+        </w:rPr>
+        <w:t>)</w:t>
+      </w:r>
+      <w:r>
+        <w:rPr>
+          <w:rFonts w:ascii="Century Schoolbook" w:eastAsia="Times New Roman" w:hAnsi="Century Schoolbook" w:cs="Times New Roman"/>
+          <w:i/>
+          <w:sz w:val="20"/>
+          <w:szCs w:val="20"/>
+          <w:lang w:val="en-GB" w:eastAsia="en-GB"/>
+        </w:rPr>
+        <w:t>, Chalmers University of Technology, Institutionen för data- och informationsteknik, Datavetenskap (Chalmers), Chalmers tekniska högskola &amp; Department of Computer Science and Engineering, Computing Science (Chalmers) 2006;, </w:t>
       </w:r>
       <w:r>
         <w:rPr>
@@ -16966,7 +19028,27 @@
           <w:szCs w:val="20"/>
           <w:lang w:val="en-GB" w:eastAsia="en-GB"/>
         </w:rPr>
-        <w:t>Biere, A., Bloem, R. &amp; SpringerLink (Online service) 2014, </w:t>
+        <w:t>Biere, A., Bloem, R. &amp; Spr</w:t>
+      </w:r>
+      <w:r>
+        <w:rPr>
+          <w:rFonts w:ascii="Century Schoolbook" w:eastAsia="Times New Roman" w:hAnsi="Century Schoolbook" w:cs="Times New Roman"/>
+          <w:i/>
+          <w:sz w:val="20"/>
+          <w:szCs w:val="20"/>
+          <w:lang w:val="en-GB" w:eastAsia="en-GB"/>
+        </w:rPr>
+        <w:t>ingerLink (Online service) (2014)</w:t>
+      </w:r>
+      <w:r>
+        <w:rPr>
+          <w:rFonts w:ascii="Century Schoolbook" w:eastAsia="Times New Roman" w:hAnsi="Century Schoolbook" w:cs="Times New Roman"/>
+          <w:i/>
+          <w:sz w:val="20"/>
+          <w:szCs w:val="20"/>
+          <w:lang w:val="en-GB" w:eastAsia="en-GB"/>
+        </w:rPr>
+        <w:t> </w:t>
       </w:r>
       <w:r>
         <w:rPr>
@@ -17010,7 +19092,27 @@
           <w:szCs w:val="20"/>
           <w:lang w:val="en-GB" w:eastAsia="en-GB"/>
         </w:rPr>
-        <w:t>Bobot, F., Filliâtre, J., Marché, C. &amp; Paskevich, A. 2015, "Let's verify this with Why3", </w:t>
+        <w:t xml:space="preserve">Bobot, F., Filliâtre, J., </w:t>
+      </w:r>
+      <w:r>
+        <w:rPr>
+          <w:rFonts w:ascii="Century Schoolbook" w:eastAsia="Times New Roman" w:hAnsi="Century Schoolbook" w:cs="Times New Roman"/>
+          <w:i/>
+          <w:sz w:val="20"/>
+          <w:szCs w:val="20"/>
+          <w:lang w:val="en-GB" w:eastAsia="en-GB"/>
+        </w:rPr>
+        <w:t>Marché, C. &amp; Paskevich, A. (2015)</w:t>
+      </w:r>
+      <w:r>
+        <w:rPr>
+          <w:rFonts w:ascii="Century Schoolbook" w:eastAsia="Times New Roman" w:hAnsi="Century Schoolbook" w:cs="Times New Roman"/>
+          <w:i/>
+          <w:sz w:val="20"/>
+          <w:szCs w:val="20"/>
+          <w:lang w:val="en-GB" w:eastAsia="en-GB"/>
+        </w:rPr>
+        <w:t xml:space="preserve"> "Let's verify this with Why3", </w:t>
       </w:r>
       <w:r>
         <w:rPr>
@@ -17054,7 +19156,17 @@
           <w:szCs w:val="20"/>
           <w:lang w:val="en-GB" w:eastAsia="en-GB"/>
         </w:rPr>
-        <w:t>Bormer, T. 2014, </w:t>
+        <w:t>Bormer, T. (2014)</w:t>
+      </w:r>
+      <w:r>
+        <w:rPr>
+          <w:rFonts w:ascii="Century Schoolbook" w:eastAsia="Times New Roman" w:hAnsi="Century Schoolbook" w:cs="Times New Roman"/>
+          <w:i/>
+          <w:sz w:val="20"/>
+          <w:szCs w:val="20"/>
+          <w:lang w:val="en-GB" w:eastAsia="en-GB"/>
+        </w:rPr>
+        <w:t> </w:t>
       </w:r>
       <w:r>
         <w:rPr>
@@ -17128,7 +19240,47 @@
           <w:szCs w:val="20"/>
           <w:lang w:val="en-GB" w:eastAsia="en-GB"/>
         </w:rPr>
-        <w:t>ns, D., Mostowski, W. &amp; Ulbrich, M. 2015, "Implementation-level verification of algorithms with KeY", </w:t>
+        <w:t xml:space="preserve">ns, D., Mostowski, W. &amp; Ulbrich, M. </w:t>
+      </w:r>
+      <w:r>
+        <w:rPr>
+          <w:rFonts w:ascii="Century Schoolbook" w:eastAsia="Times New Roman" w:hAnsi="Century Schoolbook" w:cs="Times New Roman"/>
+          <w:i/>
+          <w:sz w:val="20"/>
+          <w:szCs w:val="20"/>
+          <w:lang w:val="en-GB" w:eastAsia="en-GB"/>
+        </w:rPr>
+        <w:t>(</w:t>
+      </w:r>
+      <w:r>
+        <w:rPr>
+          <w:rFonts w:ascii="Century Schoolbook" w:eastAsia="Times New Roman" w:hAnsi="Century Schoolbook" w:cs="Times New Roman"/>
+          <w:i/>
+          <w:sz w:val="20"/>
+          <w:szCs w:val="20"/>
+          <w:lang w:val="en-GB" w:eastAsia="en-GB"/>
+        </w:rPr>
+        <w:t>2015</w:t>
+      </w:r>
+      <w:r>
+        <w:rPr>
+          <w:rFonts w:ascii="Century Schoolbook" w:eastAsia="Times New Roman" w:hAnsi="Century Schoolbook" w:cs="Times New Roman"/>
+          <w:i/>
+          <w:sz w:val="20"/>
+          <w:szCs w:val="20"/>
+          <w:lang w:val="en-GB" w:eastAsia="en-GB"/>
+        </w:rPr>
+        <w:t>)</w:t>
+      </w:r>
+      <w:r>
+        <w:rPr>
+          <w:rFonts w:ascii="Century Schoolbook" w:eastAsia="Times New Roman" w:hAnsi="Century Schoolbook" w:cs="Times New Roman"/>
+          <w:i/>
+          <w:sz w:val="20"/>
+          <w:szCs w:val="20"/>
+          <w:lang w:val="en-GB" w:eastAsia="en-GB"/>
+        </w:rPr>
+        <w:t xml:space="preserve"> "Implementation-level verification of algorithms with KeY", </w:t>
       </w:r>
       <w:r>
         <w:rPr>
@@ -17204,7 +19356,7 @@
           <w:szCs w:val="20"/>
           <w:lang w:val="en-GB" w:eastAsia="en-GB"/>
         </w:rPr>
-        <w:t xml:space="preserve">Cok, D.R. &amp; Kiniry, J.R. 2005, "ESC/Java2: Uniting ESC/Java and JML: Progress and Issues in Building and Using ESC/Java2, Including a Case Study Involving the Use of the Tool to </w:t>
+        <w:t xml:space="preserve">Cok, D.R. &amp; Kiniry, J.R. </w:t>
       </w:r>
       <w:r>
         <w:rPr>
@@ -17214,8 +19366,37 @@
           <w:szCs w:val="20"/>
           <w:lang w:val="en-GB" w:eastAsia="en-GB"/>
         </w:rPr>
-        <w:lastRenderedPageBreak/>
-        <w:t>Verify Portions of an Internet Voting Tally System" in Springer Berlin Heidelberg, Berlin, Heidelberg, pp. 108-128.</w:t>
+        <w:t>(</w:t>
+      </w:r>
+      <w:r>
+        <w:rPr>
+          <w:rFonts w:ascii="Century Schoolbook" w:eastAsia="Times New Roman" w:hAnsi="Century Schoolbook" w:cs="Times New Roman"/>
+          <w:i/>
+          <w:sz w:val="20"/>
+          <w:szCs w:val="20"/>
+          <w:lang w:val="en-GB" w:eastAsia="en-GB"/>
+        </w:rPr>
+        <w:t>2005</w:t>
+      </w:r>
+      <w:r>
+        <w:rPr>
+          <w:rFonts w:ascii="Century Schoolbook" w:eastAsia="Times New Roman" w:hAnsi="Century Schoolbook" w:cs="Times New Roman"/>
+          <w:i/>
+          <w:sz w:val="20"/>
+          <w:szCs w:val="20"/>
+          <w:lang w:val="en-GB" w:eastAsia="en-GB"/>
+        </w:rPr>
+        <w:t>)</w:t>
+      </w:r>
+      <w:r>
+        <w:rPr>
+          <w:rFonts w:ascii="Century Schoolbook" w:eastAsia="Times New Roman" w:hAnsi="Century Schoolbook" w:cs="Times New Roman"/>
+          <w:i/>
+          <w:sz w:val="20"/>
+          <w:szCs w:val="20"/>
+          <w:lang w:val="en-GB" w:eastAsia="en-GB"/>
+        </w:rPr>
+        <w:t xml:space="preserve"> "ESC/Java2: Uniting ESC/Java and JML: Progress and Issues in Building and Using ESC/Java2, Including a Case Study Involving the Use of the Tool to Verify Portions of an Internet Voting Tally System" in Springer Berlin Heidelberg, Berlin, Heidelberg, pp. 108-128.</w:t>
       </w:r>
     </w:p>
     <w:p>
@@ -17238,7 +19419,48 @@
           <w:szCs w:val="20"/>
           <w:lang w:val="en-GB" w:eastAsia="en-GB"/>
         </w:rPr>
-        <w:t>Cok, D.R. 2014, "OpenJML: Software verification for Java 7 using JML, OpenJDK, and Eclipse", </w:t>
+        <w:lastRenderedPageBreak/>
+        <w:t xml:space="preserve">Cok, D.R. </w:t>
+      </w:r>
+      <w:r>
+        <w:rPr>
+          <w:rFonts w:ascii="Century Schoolbook" w:eastAsia="Times New Roman" w:hAnsi="Century Schoolbook" w:cs="Times New Roman"/>
+          <w:i/>
+          <w:sz w:val="20"/>
+          <w:szCs w:val="20"/>
+          <w:lang w:val="en-GB" w:eastAsia="en-GB"/>
+        </w:rPr>
+        <w:t>(</w:t>
+      </w:r>
+      <w:r>
+        <w:rPr>
+          <w:rFonts w:ascii="Century Schoolbook" w:eastAsia="Times New Roman" w:hAnsi="Century Schoolbook" w:cs="Times New Roman"/>
+          <w:i/>
+          <w:sz w:val="20"/>
+          <w:szCs w:val="20"/>
+          <w:lang w:val="en-GB" w:eastAsia="en-GB"/>
+        </w:rPr>
+        <w:t>2014</w:t>
+      </w:r>
+      <w:r>
+        <w:rPr>
+          <w:rFonts w:ascii="Century Schoolbook" w:eastAsia="Times New Roman" w:hAnsi="Century Schoolbook" w:cs="Times New Roman"/>
+          <w:i/>
+          <w:sz w:val="20"/>
+          <w:szCs w:val="20"/>
+          <w:lang w:val="en-GB" w:eastAsia="en-GB"/>
+        </w:rPr>
+        <w:t>a)</w:t>
+      </w:r>
+      <w:r>
+        <w:rPr>
+          <w:rFonts w:ascii="Century Schoolbook" w:eastAsia="Times New Roman" w:hAnsi="Century Schoolbook" w:cs="Times New Roman"/>
+          <w:i/>
+          <w:sz w:val="20"/>
+          <w:szCs w:val="20"/>
+          <w:lang w:val="en-GB" w:eastAsia="en-GB"/>
+        </w:rPr>
+        <w:t xml:space="preserve"> "OpenJML: Software verification for Java 7 using JML, OpenJDK, and Eclipse", </w:t>
       </w:r>
       <w:r>
         <w:rPr>
@@ -17287,7 +19509,27 @@
           <w:szCs w:val="20"/>
           <w:lang w:val="en-GB"/>
         </w:rPr>
-        <w:t>Cok, D.R., (2016) “Does your software do what is should?” Specification and verification with the Java Modelling Language and OpenJML. The OpenJML User Guide</w:t>
+        <w:t>Cok, D.R., (2016</w:t>
+      </w:r>
+      <w:r>
+        <w:rPr>
+          <w:rFonts w:ascii="Century Schoolbook" w:hAnsi="Century Schoolbook"/>
+          <w:i/>
+          <w:sz w:val="20"/>
+          <w:szCs w:val="20"/>
+          <w:lang w:val="en-GB"/>
+        </w:rPr>
+        <w:t>b</w:t>
+      </w:r>
+      <w:r>
+        <w:rPr>
+          <w:rFonts w:ascii="Century Schoolbook" w:hAnsi="Century Schoolbook"/>
+          <w:i/>
+          <w:sz w:val="20"/>
+          <w:szCs w:val="20"/>
+          <w:lang w:val="en-GB"/>
+        </w:rPr>
+        <w:t>) “Does your software do what is should?” Specification and verification with the Java Modelling Language and OpenJML. The OpenJML User Guide</w:t>
       </w:r>
     </w:p>
     <w:p>
@@ -17472,7 +19714,29 @@
           <w:szCs w:val="20"/>
           <w:lang w:val="en-GB"/>
         </w:rPr>
-        <w:t>Eecs.ucf.edu. (2018). </w:t>
+        <w:t>Eecs.ucf.edu. (2018</w:t>
+      </w:r>
+      <w:r>
+        <w:rPr>
+          <w:rFonts w:ascii="Century Schoolbook" w:hAnsi="Century Schoolbook" w:cs="Segoe UI"/>
+          <w:bCs/>
+          <w:color w:val="auto"/>
+          <w:sz w:val="20"/>
+          <w:szCs w:val="20"/>
+          <w:lang w:val="en-GB"/>
+        </w:rPr>
+        <w:t>a</w:t>
+      </w:r>
+      <w:r>
+        <w:rPr>
+          <w:rFonts w:ascii="Century Schoolbook" w:hAnsi="Century Schoolbook" w:cs="Segoe UI"/>
+          <w:bCs/>
+          <w:color w:val="auto"/>
+          <w:sz w:val="20"/>
+          <w:szCs w:val="20"/>
+          <w:lang w:val="en-GB"/>
+        </w:rPr>
+        <w:t>). </w:t>
       </w:r>
       <w:r>
         <w:rPr>
@@ -17531,7 +19795,29 @@
           <w:szCs w:val="20"/>
           <w:lang w:val="en-GB"/>
         </w:rPr>
-        <w:t>Eecs.ucf.edu. (2018). </w:t>
+        <w:t>Eecs.ucf.edu. (2018</w:t>
+      </w:r>
+      <w:r>
+        <w:rPr>
+          <w:rFonts w:ascii="Century Schoolbook" w:hAnsi="Century Schoolbook" w:cs="Segoe UI"/>
+          <w:bCs/>
+          <w:color w:val="auto"/>
+          <w:sz w:val="20"/>
+          <w:szCs w:val="20"/>
+          <w:lang w:val="en-GB"/>
+        </w:rPr>
+        <w:t>b</w:t>
+      </w:r>
+      <w:r>
+        <w:rPr>
+          <w:rFonts w:ascii="Century Schoolbook" w:hAnsi="Century Schoolbook" w:cs="Segoe UI"/>
+          <w:bCs/>
+          <w:color w:val="auto"/>
+          <w:sz w:val="20"/>
+          <w:szCs w:val="20"/>
+          <w:lang w:val="en-GB"/>
+        </w:rPr>
+        <w:t>). </w:t>
       </w:r>
       <w:r>
         <w:rPr>
@@ -17584,7 +19870,18 @@
           <w:szCs w:val="20"/>
           <w:lang w:val="en-GB"/>
         </w:rPr>
-        <w:t>for software verification, Maynooth University</w:t>
+        <w:t>for software ve</w:t>
+      </w:r>
+      <w:r>
+        <w:rPr>
+          <w:rFonts w:ascii="Century Schoolbook" w:hAnsi="Century Schoolbook" w:cs="URWPalladioL-Bold"/>
+          <w:bCs/>
+          <w:i/>
+          <w:sz w:val="20"/>
+          <w:szCs w:val="20"/>
+          <w:lang w:val="en-GB"/>
+        </w:rPr>
+        <w:t>rification, Maynooth University</w:t>
       </w:r>
     </w:p>
     <w:p>
@@ -17597,12 +19894,11 @@
         <w:ind w:left="360"/>
         <w:jc w:val="both"/>
         <w:rPr>
-          <w:rFonts w:ascii="Century Schoolbook" w:hAnsi="Century Schoolbook"/>
+          <w:rFonts w:ascii="Century Schoolbook" w:hAnsi="Century Schoolbook" w:cs="URWPalladioL-Bold"/>
+          <w:bCs/>
           <w:i/>
-          <w:spacing w:val="2"/>
-          <w:sz w:val="20"/>
-          <w:szCs w:val="20"/>
-          <w:shd w:val="clear" w:color="auto" w:fill="FCFCFC"/>
+          <w:sz w:val="20"/>
+          <w:szCs w:val="20"/>
           <w:lang w:val="en-GB"/>
         </w:rPr>
       </w:pPr>
@@ -17740,7 +20036,6 @@
           <w:szCs w:val="20"/>
           <w:lang w:val="en-GB" w:eastAsia="en-GB"/>
         </w:rPr>
-        <w:lastRenderedPageBreak/>
         <w:t>Giorgetti, A., Groslambert, J., Julliand, J. &amp; Kouchnarenko, O. (2008), "Verification of class liveness properties with Java modelling language", </w:t>
       </w:r>
       <w:r>
@@ -17785,6 +20080,7 @@
           <w:szCs w:val="20"/>
           <w:lang w:val="en-GB" w:eastAsia="en-GB"/>
         </w:rPr>
+        <w:lastRenderedPageBreak/>
         <w:t>Giorgetti, A., Marché, C., Tushkanova, E. &amp; Kouchnarenko, O. 2010, "Specifying generic Java programs: two case studies", ACM, , pp. 1.</w:t>
       </w:r>
     </w:p>
@@ -17811,7 +20107,29 @@
           <w:szCs w:val="20"/>
           <w:lang w:val="en-GB"/>
         </w:rPr>
-        <w:t>Hal.inria.fr. (2018). [online] Available at: https://hal.inria.fr/hal-01344110/document [Accessed 13 May 2018].</w:t>
+        <w:t>Hal.inria.fr. (2018</w:t>
+      </w:r>
+      <w:r>
+        <w:rPr>
+          <w:rFonts w:ascii="Century Schoolbook" w:hAnsi="Century Schoolbook" w:cs="Segoe UI"/>
+          <w:bCs/>
+          <w:color w:val="auto"/>
+          <w:sz w:val="20"/>
+          <w:szCs w:val="20"/>
+          <w:lang w:val="en-GB"/>
+        </w:rPr>
+        <w:t>a</w:t>
+      </w:r>
+      <w:r>
+        <w:rPr>
+          <w:rFonts w:ascii="Century Schoolbook" w:hAnsi="Century Schoolbook" w:cs="Segoe UI"/>
+          <w:bCs/>
+          <w:color w:val="auto"/>
+          <w:sz w:val="20"/>
+          <w:szCs w:val="20"/>
+          <w:lang w:val="en-GB"/>
+        </w:rPr>
+        <w:t>). [online] Available at: https://hal.inria.fr/hal-01344110/document [Accessed 13 May 2018].</w:t>
       </w:r>
     </w:p>
     <w:p>
@@ -17848,7 +20166,29 @@
           <w:szCs w:val="20"/>
           <w:lang w:val="en-GB"/>
         </w:rPr>
-        <w:t>Hal.inria.fr. (2018). [online] Available at: https://hal.inria.fr/hal-00789533/document [Accessed 13 May 2018].</w:t>
+        <w:t>Hal.inria.fr. (2018</w:t>
+      </w:r>
+      <w:r>
+        <w:rPr>
+          <w:rFonts w:ascii="Century Schoolbook" w:hAnsi="Century Schoolbook" w:cs="Segoe UI"/>
+          <w:bCs/>
+          <w:color w:val="auto"/>
+          <w:sz w:val="20"/>
+          <w:szCs w:val="20"/>
+          <w:lang w:val="en-GB"/>
+        </w:rPr>
+        <w:t>b</w:t>
+      </w:r>
+      <w:r>
+        <w:rPr>
+          <w:rFonts w:ascii="Century Schoolbook" w:hAnsi="Century Schoolbook" w:cs="Segoe UI"/>
+          <w:bCs/>
+          <w:color w:val="auto"/>
+          <w:sz w:val="20"/>
+          <w:szCs w:val="20"/>
+          <w:lang w:val="en-GB"/>
+        </w:rPr>
+        <w:t>). [online] Available at: https://hal.inria.fr/hal-00789533/document [Accessed 13 May 2018].</w:t>
       </w:r>
     </w:p>
     <w:p>
@@ -18036,7 +20376,29 @@
           <w:szCs w:val="20"/>
           <w:lang w:val="en-GB"/>
         </w:rPr>
-        <w:t>Key-project.org. (2018). [online] Available at: https://www.key-project.org/wp-content/uploads/2017/10/slides-pp.pdf [Accessed 13 May 2018].</w:t>
+        <w:t>Key-project.org. (2018</w:t>
+      </w:r>
+      <w:r>
+        <w:rPr>
+          <w:rFonts w:ascii="Century Schoolbook" w:hAnsi="Century Schoolbook" w:cs="Segoe UI"/>
+          <w:bCs/>
+          <w:color w:val="auto"/>
+          <w:sz w:val="20"/>
+          <w:szCs w:val="20"/>
+          <w:lang w:val="en-GB"/>
+        </w:rPr>
+        <w:t>a</w:t>
+      </w:r>
+      <w:r>
+        <w:rPr>
+          <w:rFonts w:ascii="Century Schoolbook" w:hAnsi="Century Schoolbook" w:cs="Segoe UI"/>
+          <w:bCs/>
+          <w:color w:val="auto"/>
+          <w:sz w:val="20"/>
+          <w:szCs w:val="20"/>
+          <w:lang w:val="en-GB"/>
+        </w:rPr>
+        <w:t>). [online] Available at: https://www.key-project.org/wp-content/uploads/2017/10/slides-pp.pdf [Accessed 13 May 2018].</w:t>
       </w:r>
     </w:p>
     <w:p>
@@ -18073,7 +20435,29 @@
           <w:szCs w:val="20"/>
           <w:lang w:val="en-GB"/>
         </w:rPr>
-        <w:t>Key-project.org. (2018). </w:t>
+        <w:t>Key-project.org. (2018</w:t>
+      </w:r>
+      <w:r>
+        <w:rPr>
+          <w:rFonts w:ascii="Century Schoolbook" w:hAnsi="Century Schoolbook" w:cs="Segoe UI"/>
+          <w:bCs/>
+          <w:color w:val="auto"/>
+          <w:sz w:val="20"/>
+          <w:szCs w:val="20"/>
+          <w:lang w:val="en-GB"/>
+        </w:rPr>
+        <w:t>b</w:t>
+      </w:r>
+      <w:r>
+        <w:rPr>
+          <w:rFonts w:ascii="Century Schoolbook" w:hAnsi="Century Schoolbook" w:cs="Segoe UI"/>
+          <w:bCs/>
+          <w:color w:val="auto"/>
+          <w:sz w:val="20"/>
+          <w:szCs w:val="20"/>
+          <w:lang w:val="en-GB"/>
+        </w:rPr>
+        <w:t>). </w:t>
       </w:r>
       <w:r>
         <w:rPr>
@@ -18180,7 +20564,6 @@
           <w:szCs w:val="20"/>
           <w:lang w:val="en-GB"/>
         </w:rPr>
-        <w:lastRenderedPageBreak/>
         <w:t>Krakatoa.lri.fr. (2018). [online] Available at: http://krakatoa.lri.fr/krakatoa.pdf [Accessed 13 May 2018].</w:t>
       </w:r>
     </w:p>
@@ -18234,6 +20617,7 @@
           <w:szCs w:val="20"/>
           <w:lang w:val="en-GB" w:eastAsia="en-GB"/>
         </w:rPr>
+        <w:lastRenderedPageBreak/>
         <w:t>Leavens, G.T., Kiniry, J.R. &amp; Poll, E. 2007, "A JML Tutorial: Modular Specification and Verification of Functional Behavior for Java" in Springer Berlin Heidelberg, Berlin, Heidelberg, pp. 37-37.</w:t>
       </w:r>
     </w:p>
@@ -18332,7 +20716,7 @@
     </w:p>
     <w:p>
       <w:pPr>
-        <w:spacing w:before="100" w:beforeAutospacing="1" w:after="100" w:afterAutospacing="1" w:line="240" w:lineRule="auto"/>
+        <w:spacing w:before="100" w:beforeAutospacing="1" w:after="100" w:afterAutospacing="1" w:line="360" w:lineRule="auto"/>
         <w:ind w:left="360"/>
         <w:rPr>
           <w:rFonts w:ascii="Century Schoolbook" w:eastAsia="Times New Roman" w:hAnsi="Century Schoolbook" w:cs="Helvetica"/>
@@ -18670,7 +21054,6 @@
           <w:szCs w:val="20"/>
           <w:lang w:val="en-GB" w:eastAsia="en-GB"/>
         </w:rPr>
-        <w:lastRenderedPageBreak/>
         <w:t>Schmitt, P., Tonin, I., Wonnemann, C., Jenn, E., Leriche, S. &amp; Hunt, J. 2006, "A case study of specification and verification using JML in an avionics application", ACM, , pp. 107.</w:t>
       </w:r>
     </w:p>
@@ -18697,6 +21080,7 @@
           <w:szCs w:val="20"/>
           <w:lang w:val="en-GB"/>
         </w:rPr>
+        <w:lastRenderedPageBreak/>
         <w:t>Shonan.nii.ac.jp. (2018). [online] Available at: http://shonan.nii.ac.jp/shonan/wp-content/uploads/2011/09/No.2013-3.pdf [Accessed 13 May 2018].</w:t>
       </w:r>
     </w:p>
@@ -18734,7 +21118,29 @@
           <w:szCs w:val="20"/>
           <w:lang w:val="en-GB"/>
         </w:rPr>
-        <w:t>Why3.lri.fr. (2018). [online] Available at: http://why3.lri.fr/tallinn-2013/notes.pdf [Accessed 13 May 2018].</w:t>
+        <w:t>Why3.lri.fr. (2018</w:t>
+      </w:r>
+      <w:r>
+        <w:rPr>
+          <w:rFonts w:ascii="Century Schoolbook" w:hAnsi="Century Schoolbook" w:cs="Segoe UI"/>
+          <w:bCs/>
+          <w:color w:val="auto"/>
+          <w:sz w:val="20"/>
+          <w:szCs w:val="20"/>
+          <w:lang w:val="en-GB"/>
+        </w:rPr>
+        <w:t>a</w:t>
+      </w:r>
+      <w:r>
+        <w:rPr>
+          <w:rFonts w:ascii="Century Schoolbook" w:hAnsi="Century Schoolbook" w:cs="Segoe UI"/>
+          <w:bCs/>
+          <w:color w:val="auto"/>
+          <w:sz w:val="20"/>
+          <w:szCs w:val="20"/>
+          <w:lang w:val="en-GB"/>
+        </w:rPr>
+        <w:t>). [online] Available at: http://why3.lri.fr/tallinn-2013/notes.pdf [Accessed 13 May 2018].</w:t>
       </w:r>
     </w:p>
     <w:p>
@@ -18771,7 +21177,29 @@
           <w:szCs w:val="20"/>
           <w:lang w:val="en-GB"/>
         </w:rPr>
-        <w:t>Why3.lri.fr. (2018). </w:t>
+        <w:t>Why3.lri.fr. (2018</w:t>
+      </w:r>
+      <w:r>
+        <w:rPr>
+          <w:rFonts w:ascii="Century Schoolbook" w:hAnsi="Century Schoolbook" w:cs="Segoe UI"/>
+          <w:bCs/>
+          <w:color w:val="auto"/>
+          <w:sz w:val="20"/>
+          <w:szCs w:val="20"/>
+          <w:lang w:val="en-GB"/>
+        </w:rPr>
+        <w:t>b</w:t>
+      </w:r>
+      <w:r>
+        <w:rPr>
+          <w:rFonts w:ascii="Century Schoolbook" w:hAnsi="Century Schoolbook" w:cs="Segoe UI"/>
+          <w:bCs/>
+          <w:color w:val="auto"/>
+          <w:sz w:val="20"/>
+          <w:szCs w:val="20"/>
+          <w:lang w:val="en-GB"/>
+        </w:rPr>
+        <w:t>). </w:t>
       </w:r>
       <w:r>
         <w:rPr>
@@ -18830,7 +21258,29 @@
           <w:szCs w:val="20"/>
           <w:lang w:val="en-GB"/>
         </w:rPr>
-        <w:t>Why3.lri.fr. (2018). </w:t>
+        <w:t>Why3.lri.fr. (2018</w:t>
+      </w:r>
+      <w:r>
+        <w:rPr>
+          <w:rFonts w:ascii="Century Schoolbook" w:hAnsi="Century Schoolbook" w:cs="Segoe UI"/>
+          <w:bCs/>
+          <w:color w:val="auto"/>
+          <w:sz w:val="20"/>
+          <w:szCs w:val="20"/>
+          <w:lang w:val="en-GB"/>
+        </w:rPr>
+        <w:t>c</w:t>
+      </w:r>
+      <w:r>
+        <w:rPr>
+          <w:rFonts w:ascii="Century Schoolbook" w:hAnsi="Century Schoolbook" w:cs="Segoe UI"/>
+          <w:bCs/>
+          <w:color w:val="auto"/>
+          <w:sz w:val="20"/>
+          <w:szCs w:val="20"/>
+          <w:lang w:val="en-GB"/>
+        </w:rPr>
+        <w:t>). </w:t>
       </w:r>
       <w:r>
         <w:rPr>
@@ -19814,29 +22264,10 @@
           <w:lang w:val="en-GB"/>
         </w:rPr>
         <w:object w:dxaOrig="7199" w:dyaOrig="5399">
-          <v:shapetype id="_x0000_t75" coordsize="21600,21600" o:spt="75" o:preferrelative="t" path="m@4@5l@4@11@9@11@9@5xe" filled="f" stroked="f">
-            <v:stroke joinstyle="miter"/>
-            <v:formulas>
-              <v:f eqn="if lineDrawn pixelLineWidth 0"/>
-              <v:f eqn="sum @0 1 0"/>
-              <v:f eqn="sum 0 0 @1"/>
-              <v:f eqn="prod @2 1 2"/>
-              <v:f eqn="prod @3 21600 pixelWidth"/>
-              <v:f eqn="prod @3 21600 pixelHeight"/>
-              <v:f eqn="sum @0 0 1"/>
-              <v:f eqn="prod @6 1 2"/>
-              <v:f eqn="prod @7 21600 pixelWidth"/>
-              <v:f eqn="sum @8 21600 0"/>
-              <v:f eqn="prod @7 21600 pixelHeight"/>
-              <v:f eqn="sum @10 21600 0"/>
-            </v:formulas>
-            <v:path o:extrusionok="f" gradientshapeok="t" o:connecttype="rect"/>
-            <o:lock v:ext="edit" aspectratio="t"/>
-          </v:shapetype>
           <v:shape id="_x0000_i1025" type="#_x0000_t75" style="width:405.75pt;height:177.75pt;mso-position-horizontal:absolute" o:ole="">
-            <v:imagedata r:id="rId23" o:title="" croptop="30972f" cropbottom="6883f" cropleft="4129f" cropright="12904f"/>
+            <v:imagedata r:id="rId25" o:title="" croptop="30972f" cropbottom="6883f" cropleft="4129f" cropright="12904f"/>
           </v:shape>
-          <o:OLEObject Type="Embed" ProgID="PowerPoint.Slide.12" ShapeID="_x0000_i1025" DrawAspect="Content" ObjectID="_1588843989" r:id="rId24"/>
+          <o:OLEObject Type="Embed" ProgID="PowerPoint.Slide.12" ShapeID="_x0000_i1025" DrawAspect="Content" ObjectID="_1588849074" r:id="rId26"/>
         </w:object>
       </w:r>
     </w:p>
@@ -19962,7 +22393,7 @@
         </w:rPr>
         <w:t xml:space="preserve"> reference </w:t>
       </w:r>
-      <w:hyperlink r:id="rId25" w:history="1">
+      <w:hyperlink r:id="rId27" w:history="1">
         <w:r>
           <w:rPr>
             <w:rStyle w:val="Hyperlink"/>
@@ -19974,7 +22405,7 @@
           <w:t>www.</w:t>
         </w:r>
       </w:hyperlink>
-      <w:hyperlink r:id="rId26" w:history="1">
+      <w:hyperlink r:id="rId28" w:history="1">
         <w:r>
           <w:rPr>
             <w:rStyle w:val="Hyperlink"/>
@@ -19988,7 +22419,7 @@
           <w:t>acm</w:t>
         </w:r>
       </w:hyperlink>
-      <w:hyperlink r:id="rId27" w:history="1">
+      <w:hyperlink r:id="rId29" w:history="1">
         <w:r>
           <w:rPr>
             <w:rStyle w:val="Hyperlink"/>
@@ -20000,7 +22431,7 @@
           <w:t>.org/sigs/</w:t>
         </w:r>
       </w:hyperlink>
-      <w:hyperlink r:id="rId28" w:history="1">
+      <w:hyperlink r:id="rId30" w:history="1">
         <w:r>
           <w:rPr>
             <w:rStyle w:val="Hyperlink"/>
@@ -20014,7 +22445,7 @@
           <w:t>publications</w:t>
         </w:r>
       </w:hyperlink>
-      <w:hyperlink r:id="rId29" w:history="1">
+      <w:hyperlink r:id="rId31" w:history="1">
         <w:r>
           <w:rPr>
             <w:rStyle w:val="Hyperlink"/>
@@ -21125,7 +23556,7 @@
       </w:pPr>
     </w:p>
     <w:sectPr>
-      <w:footerReference w:type="default" r:id="rId30"/>
+      <w:footerReference w:type="default" r:id="rId32"/>
       <w:pgSz w:w="11906" w:h="16838"/>
       <w:pgMar w:top="1440" w:right="1133" w:bottom="1440" w:left="1440" w:header="708" w:footer="708" w:gutter="0"/>
       <w:pgNumType w:start="1" w:chapStyle="1"/>
@@ -21592,6 +24023,95 @@
     </w:lvl>
   </w:abstractNum>
   <w:abstractNum w:abstractNumId="2" w15:restartNumberingAfterBreak="0">
+    <w:nsid w:val="172D3D4C"/>
+    <w:multiLevelType w:val="hybridMultilevel"/>
+    <w:tmpl w:val="7FAC53C0"/>
+    <w:lvl w:ilvl="0" w:tplc="0809000F">
+      <w:start w:val="1"/>
+      <w:numFmt w:val="decimal"/>
+      <w:lvlText w:val="%1."/>
+      <w:lvlJc w:val="left"/>
+      <w:pPr>
+        <w:ind w:left="720" w:hanging="360"/>
+      </w:pPr>
+      <w:rPr>
+        <w:rFonts w:hint="default"/>
+      </w:rPr>
+    </w:lvl>
+    <w:lvl w:ilvl="1" w:tplc="08090019" w:tentative="1">
+      <w:start w:val="1"/>
+      <w:numFmt w:val="lowerLetter"/>
+      <w:lvlText w:val="%2."/>
+      <w:lvlJc w:val="left"/>
+      <w:pPr>
+        <w:ind w:left="1440" w:hanging="360"/>
+      </w:pPr>
+    </w:lvl>
+    <w:lvl w:ilvl="2" w:tplc="0809001B" w:tentative="1">
+      <w:start w:val="1"/>
+      <w:numFmt w:val="lowerRoman"/>
+      <w:lvlText w:val="%3."/>
+      <w:lvlJc w:val="right"/>
+      <w:pPr>
+        <w:ind w:left="2160" w:hanging="180"/>
+      </w:pPr>
+    </w:lvl>
+    <w:lvl w:ilvl="3" w:tplc="0809000F" w:tentative="1">
+      <w:start w:val="1"/>
+      <w:numFmt w:val="decimal"/>
+      <w:lvlText w:val="%4."/>
+      <w:lvlJc w:val="left"/>
+      <w:pPr>
+        <w:ind w:left="2880" w:hanging="360"/>
+      </w:pPr>
+    </w:lvl>
+    <w:lvl w:ilvl="4" w:tplc="08090019" w:tentative="1">
+      <w:start w:val="1"/>
+      <w:numFmt w:val="lowerLetter"/>
+      <w:lvlText w:val="%5."/>
+      <w:lvlJc w:val="left"/>
+      <w:pPr>
+        <w:ind w:left="3600" w:hanging="360"/>
+      </w:pPr>
+    </w:lvl>
+    <w:lvl w:ilvl="5" w:tplc="0809001B" w:tentative="1">
+      <w:start w:val="1"/>
+      <w:numFmt w:val="lowerRoman"/>
+      <w:lvlText w:val="%6."/>
+      <w:lvlJc w:val="right"/>
+      <w:pPr>
+        <w:ind w:left="4320" w:hanging="180"/>
+      </w:pPr>
+    </w:lvl>
+    <w:lvl w:ilvl="6" w:tplc="0809000F" w:tentative="1">
+      <w:start w:val="1"/>
+      <w:numFmt w:val="decimal"/>
+      <w:lvlText w:val="%7."/>
+      <w:lvlJc w:val="left"/>
+      <w:pPr>
+        <w:ind w:left="5040" w:hanging="360"/>
+      </w:pPr>
+    </w:lvl>
+    <w:lvl w:ilvl="7" w:tplc="08090019" w:tentative="1">
+      <w:start w:val="1"/>
+      <w:numFmt w:val="lowerLetter"/>
+      <w:lvlText w:val="%8."/>
+      <w:lvlJc w:val="left"/>
+      <w:pPr>
+        <w:ind w:left="5760" w:hanging="360"/>
+      </w:pPr>
+    </w:lvl>
+    <w:lvl w:ilvl="8" w:tplc="0809001B" w:tentative="1">
+      <w:start w:val="1"/>
+      <w:numFmt w:val="lowerRoman"/>
+      <w:lvlText w:val="%9."/>
+      <w:lvlJc w:val="right"/>
+      <w:pPr>
+        <w:ind w:left="6480" w:hanging="180"/>
+      </w:pPr>
+    </w:lvl>
+  </w:abstractNum>
+  <w:abstractNum w:abstractNumId="3" w15:restartNumberingAfterBreak="0">
     <w:nsid w:val="17D33E6A"/>
     <w:multiLevelType w:val="hybridMultilevel"/>
     <w:tmpl w:val="6740905C"/>
@@ -21704,7 +24224,7 @@
       </w:rPr>
     </w:lvl>
   </w:abstractNum>
-  <w:abstractNum w:abstractNumId="3" w15:restartNumberingAfterBreak="0">
+  <w:abstractNum w:abstractNumId="4" w15:restartNumberingAfterBreak="0">
     <w:nsid w:val="24520C51"/>
     <w:multiLevelType w:val="hybridMultilevel"/>
     <w:tmpl w:val="E8C21D10"/>
@@ -21817,122 +24337,10 @@
       </w:rPr>
     </w:lvl>
   </w:abstractNum>
-  <w:abstractNum w:abstractNumId="4" w15:restartNumberingAfterBreak="0">
-    <w:nsid w:val="2C7C5E97"/>
-    <w:multiLevelType w:val="hybridMultilevel"/>
-    <w:tmpl w:val="E25C7C72"/>
-    <w:lvl w:ilvl="0" w:tplc="2640E662">
-      <w:numFmt w:val="bullet"/>
-      <w:lvlText w:val=""/>
-      <w:lvlJc w:val="left"/>
-      <w:pPr>
-        <w:ind w:left="720" w:hanging="360"/>
-      </w:pPr>
-      <w:rPr>
-        <w:rFonts w:ascii="Wingdings" w:eastAsiaTheme="minorHAnsi" w:hAnsi="Wingdings" w:cs="TdvspxCMR10" w:hint="default"/>
-      </w:rPr>
-    </w:lvl>
-    <w:lvl w:ilvl="1" w:tplc="08090003" w:tentative="1">
-      <w:start w:val="1"/>
-      <w:numFmt w:val="bullet"/>
-      <w:lvlText w:val="o"/>
-      <w:lvlJc w:val="left"/>
-      <w:pPr>
-        <w:ind w:left="1440" w:hanging="360"/>
-      </w:pPr>
-      <w:rPr>
-        <w:rFonts w:ascii="Courier New" w:hAnsi="Courier New" w:cs="Courier New" w:hint="default"/>
-      </w:rPr>
-    </w:lvl>
-    <w:lvl w:ilvl="2" w:tplc="08090005" w:tentative="1">
-      <w:start w:val="1"/>
-      <w:numFmt w:val="bullet"/>
-      <w:lvlText w:val=""/>
-      <w:lvlJc w:val="left"/>
-      <w:pPr>
-        <w:ind w:left="2160" w:hanging="360"/>
-      </w:pPr>
-      <w:rPr>
-        <w:rFonts w:ascii="Wingdings" w:hAnsi="Wingdings" w:hint="default"/>
-      </w:rPr>
-    </w:lvl>
-    <w:lvl w:ilvl="3" w:tplc="08090001" w:tentative="1">
-      <w:start w:val="1"/>
-      <w:numFmt w:val="bullet"/>
-      <w:lvlText w:val=""/>
-      <w:lvlJc w:val="left"/>
-      <w:pPr>
-        <w:ind w:left="2880" w:hanging="360"/>
-      </w:pPr>
-      <w:rPr>
-        <w:rFonts w:ascii="Symbol" w:hAnsi="Symbol" w:hint="default"/>
-      </w:rPr>
-    </w:lvl>
-    <w:lvl w:ilvl="4" w:tplc="08090003" w:tentative="1">
-      <w:start w:val="1"/>
-      <w:numFmt w:val="bullet"/>
-      <w:lvlText w:val="o"/>
-      <w:lvlJc w:val="left"/>
-      <w:pPr>
-        <w:ind w:left="3600" w:hanging="360"/>
-      </w:pPr>
-      <w:rPr>
-        <w:rFonts w:ascii="Courier New" w:hAnsi="Courier New" w:cs="Courier New" w:hint="default"/>
-      </w:rPr>
-    </w:lvl>
-    <w:lvl w:ilvl="5" w:tplc="08090005" w:tentative="1">
-      <w:start w:val="1"/>
-      <w:numFmt w:val="bullet"/>
-      <w:lvlText w:val=""/>
-      <w:lvlJc w:val="left"/>
-      <w:pPr>
-        <w:ind w:left="4320" w:hanging="360"/>
-      </w:pPr>
-      <w:rPr>
-        <w:rFonts w:ascii="Wingdings" w:hAnsi="Wingdings" w:hint="default"/>
-      </w:rPr>
-    </w:lvl>
-    <w:lvl w:ilvl="6" w:tplc="08090001" w:tentative="1">
-      <w:start w:val="1"/>
-      <w:numFmt w:val="bullet"/>
-      <w:lvlText w:val=""/>
-      <w:lvlJc w:val="left"/>
-      <w:pPr>
-        <w:ind w:left="5040" w:hanging="360"/>
-      </w:pPr>
-      <w:rPr>
-        <w:rFonts w:ascii="Symbol" w:hAnsi="Symbol" w:hint="default"/>
-      </w:rPr>
-    </w:lvl>
-    <w:lvl w:ilvl="7" w:tplc="08090003" w:tentative="1">
-      <w:start w:val="1"/>
-      <w:numFmt w:val="bullet"/>
-      <w:lvlText w:val="o"/>
-      <w:lvlJc w:val="left"/>
-      <w:pPr>
-        <w:ind w:left="5760" w:hanging="360"/>
-      </w:pPr>
-      <w:rPr>
-        <w:rFonts w:ascii="Courier New" w:hAnsi="Courier New" w:cs="Courier New" w:hint="default"/>
-      </w:rPr>
-    </w:lvl>
-    <w:lvl w:ilvl="8" w:tplc="08090005" w:tentative="1">
-      <w:start w:val="1"/>
-      <w:numFmt w:val="bullet"/>
-      <w:lvlText w:val=""/>
-      <w:lvlJc w:val="left"/>
-      <w:pPr>
-        <w:ind w:left="6480" w:hanging="360"/>
-      </w:pPr>
-      <w:rPr>
-        <w:rFonts w:ascii="Wingdings" w:hAnsi="Wingdings" w:hint="default"/>
-      </w:rPr>
-    </w:lvl>
-  </w:abstractNum>
   <w:abstractNum w:abstractNumId="5" w15:restartNumberingAfterBreak="0">
-    <w:nsid w:val="2EF110E8"/>
+    <w:nsid w:val="24BB5ED8"/>
     <w:multiLevelType w:val="multilevel"/>
-    <w:tmpl w:val="71486AB2"/>
+    <w:tmpl w:val="A6E66F8A"/>
     <w:lvl w:ilvl="0">
       <w:start w:val="1"/>
       <w:numFmt w:val="bullet"/>
@@ -22079,6 +24487,267 @@
     </w:lvl>
   </w:abstractNum>
   <w:abstractNum w:abstractNumId="6" w15:restartNumberingAfterBreak="0">
+    <w:nsid w:val="2C7C5E97"/>
+    <w:multiLevelType w:val="hybridMultilevel"/>
+    <w:tmpl w:val="E25C7C72"/>
+    <w:lvl w:ilvl="0" w:tplc="2640E662">
+      <w:numFmt w:val="bullet"/>
+      <w:lvlText w:val=""/>
+      <w:lvlJc w:val="left"/>
+      <w:pPr>
+        <w:ind w:left="720" w:hanging="360"/>
+      </w:pPr>
+      <w:rPr>
+        <w:rFonts w:ascii="Wingdings" w:eastAsiaTheme="minorHAnsi" w:hAnsi="Wingdings" w:cs="TdvspxCMR10" w:hint="default"/>
+      </w:rPr>
+    </w:lvl>
+    <w:lvl w:ilvl="1" w:tplc="08090003" w:tentative="1">
+      <w:start w:val="1"/>
+      <w:numFmt w:val="bullet"/>
+      <w:lvlText w:val="o"/>
+      <w:lvlJc w:val="left"/>
+      <w:pPr>
+        <w:ind w:left="1440" w:hanging="360"/>
+      </w:pPr>
+      <w:rPr>
+        <w:rFonts w:ascii="Courier New" w:hAnsi="Courier New" w:cs="Courier New" w:hint="default"/>
+      </w:rPr>
+    </w:lvl>
+    <w:lvl w:ilvl="2" w:tplc="08090005" w:tentative="1">
+      <w:start w:val="1"/>
+      <w:numFmt w:val="bullet"/>
+      <w:lvlText w:val=""/>
+      <w:lvlJc w:val="left"/>
+      <w:pPr>
+        <w:ind w:left="2160" w:hanging="360"/>
+      </w:pPr>
+      <w:rPr>
+        <w:rFonts w:ascii="Wingdings" w:hAnsi="Wingdings" w:hint="default"/>
+      </w:rPr>
+    </w:lvl>
+    <w:lvl w:ilvl="3" w:tplc="08090001" w:tentative="1">
+      <w:start w:val="1"/>
+      <w:numFmt w:val="bullet"/>
+      <w:lvlText w:val=""/>
+      <w:lvlJc w:val="left"/>
+      <w:pPr>
+        <w:ind w:left="2880" w:hanging="360"/>
+      </w:pPr>
+      <w:rPr>
+        <w:rFonts w:ascii="Symbol" w:hAnsi="Symbol" w:hint="default"/>
+      </w:rPr>
+    </w:lvl>
+    <w:lvl w:ilvl="4" w:tplc="08090003" w:tentative="1">
+      <w:start w:val="1"/>
+      <w:numFmt w:val="bullet"/>
+      <w:lvlText w:val="o"/>
+      <w:lvlJc w:val="left"/>
+      <w:pPr>
+        <w:ind w:left="3600" w:hanging="360"/>
+      </w:pPr>
+      <w:rPr>
+        <w:rFonts w:ascii="Courier New" w:hAnsi="Courier New" w:cs="Courier New" w:hint="default"/>
+      </w:rPr>
+    </w:lvl>
+    <w:lvl w:ilvl="5" w:tplc="08090005" w:tentative="1">
+      <w:start w:val="1"/>
+      <w:numFmt w:val="bullet"/>
+      <w:lvlText w:val=""/>
+      <w:lvlJc w:val="left"/>
+      <w:pPr>
+        <w:ind w:left="4320" w:hanging="360"/>
+      </w:pPr>
+      <w:rPr>
+        <w:rFonts w:ascii="Wingdings" w:hAnsi="Wingdings" w:hint="default"/>
+      </w:rPr>
+    </w:lvl>
+    <w:lvl w:ilvl="6" w:tplc="08090001" w:tentative="1">
+      <w:start w:val="1"/>
+      <w:numFmt w:val="bullet"/>
+      <w:lvlText w:val=""/>
+      <w:lvlJc w:val="left"/>
+      <w:pPr>
+        <w:ind w:left="5040" w:hanging="360"/>
+      </w:pPr>
+      <w:rPr>
+        <w:rFonts w:ascii="Symbol" w:hAnsi="Symbol" w:hint="default"/>
+      </w:rPr>
+    </w:lvl>
+    <w:lvl w:ilvl="7" w:tplc="08090003" w:tentative="1">
+      <w:start w:val="1"/>
+      <w:numFmt w:val="bullet"/>
+      <w:lvlText w:val="o"/>
+      <w:lvlJc w:val="left"/>
+      <w:pPr>
+        <w:ind w:left="5760" w:hanging="360"/>
+      </w:pPr>
+      <w:rPr>
+        <w:rFonts w:ascii="Courier New" w:hAnsi="Courier New" w:cs="Courier New" w:hint="default"/>
+      </w:rPr>
+    </w:lvl>
+    <w:lvl w:ilvl="8" w:tplc="08090005" w:tentative="1">
+      <w:start w:val="1"/>
+      <w:numFmt w:val="bullet"/>
+      <w:lvlText w:val=""/>
+      <w:lvlJc w:val="left"/>
+      <w:pPr>
+        <w:ind w:left="6480" w:hanging="360"/>
+      </w:pPr>
+      <w:rPr>
+        <w:rFonts w:ascii="Wingdings" w:hAnsi="Wingdings" w:hint="default"/>
+      </w:rPr>
+    </w:lvl>
+  </w:abstractNum>
+  <w:abstractNum w:abstractNumId="7" w15:restartNumberingAfterBreak="0">
+    <w:nsid w:val="2EF110E8"/>
+    <w:multiLevelType w:val="multilevel"/>
+    <w:tmpl w:val="71486AB2"/>
+    <w:lvl w:ilvl="0">
+      <w:start w:val="1"/>
+      <w:numFmt w:val="bullet"/>
+      <w:lvlText w:val=""/>
+      <w:lvlJc w:val="left"/>
+      <w:pPr>
+        <w:tabs>
+          <w:tab w:val="num" w:pos="720"/>
+        </w:tabs>
+        <w:ind w:left="720" w:hanging="360"/>
+      </w:pPr>
+      <w:rPr>
+        <w:rFonts w:ascii="Symbol" w:hAnsi="Symbol" w:hint="default"/>
+        <w:sz w:val="20"/>
+      </w:rPr>
+    </w:lvl>
+    <w:lvl w:ilvl="1" w:tentative="1">
+      <w:start w:val="1"/>
+      <w:numFmt w:val="bullet"/>
+      <w:lvlText w:val="o"/>
+      <w:lvlJc w:val="left"/>
+      <w:pPr>
+        <w:tabs>
+          <w:tab w:val="num" w:pos="1440"/>
+        </w:tabs>
+        <w:ind w:left="1440" w:hanging="360"/>
+      </w:pPr>
+      <w:rPr>
+        <w:rFonts w:ascii="Courier New" w:hAnsi="Courier New" w:hint="default"/>
+        <w:sz w:val="20"/>
+      </w:rPr>
+    </w:lvl>
+    <w:lvl w:ilvl="2" w:tentative="1">
+      <w:start w:val="1"/>
+      <w:numFmt w:val="bullet"/>
+      <w:lvlText w:val=""/>
+      <w:lvlJc w:val="left"/>
+      <w:pPr>
+        <w:tabs>
+          <w:tab w:val="num" w:pos="2160"/>
+        </w:tabs>
+        <w:ind w:left="2160" w:hanging="360"/>
+      </w:pPr>
+      <w:rPr>
+        <w:rFonts w:ascii="Wingdings" w:hAnsi="Wingdings" w:hint="default"/>
+        <w:sz w:val="20"/>
+      </w:rPr>
+    </w:lvl>
+    <w:lvl w:ilvl="3" w:tentative="1">
+      <w:start w:val="1"/>
+      <w:numFmt w:val="bullet"/>
+      <w:lvlText w:val=""/>
+      <w:lvlJc w:val="left"/>
+      <w:pPr>
+        <w:tabs>
+          <w:tab w:val="num" w:pos="2880"/>
+        </w:tabs>
+        <w:ind w:left="2880" w:hanging="360"/>
+      </w:pPr>
+      <w:rPr>
+        <w:rFonts w:ascii="Wingdings" w:hAnsi="Wingdings" w:hint="default"/>
+        <w:sz w:val="20"/>
+      </w:rPr>
+    </w:lvl>
+    <w:lvl w:ilvl="4" w:tentative="1">
+      <w:start w:val="1"/>
+      <w:numFmt w:val="bullet"/>
+      <w:lvlText w:val=""/>
+      <w:lvlJc w:val="left"/>
+      <w:pPr>
+        <w:tabs>
+          <w:tab w:val="num" w:pos="3600"/>
+        </w:tabs>
+        <w:ind w:left="3600" w:hanging="360"/>
+      </w:pPr>
+      <w:rPr>
+        <w:rFonts w:ascii="Wingdings" w:hAnsi="Wingdings" w:hint="default"/>
+        <w:sz w:val="20"/>
+      </w:rPr>
+    </w:lvl>
+    <w:lvl w:ilvl="5" w:tentative="1">
+      <w:start w:val="1"/>
+      <w:numFmt w:val="bullet"/>
+      <w:lvlText w:val=""/>
+      <w:lvlJc w:val="left"/>
+      <w:pPr>
+        <w:tabs>
+          <w:tab w:val="num" w:pos="4320"/>
+        </w:tabs>
+        <w:ind w:left="4320" w:hanging="360"/>
+      </w:pPr>
+      <w:rPr>
+        <w:rFonts w:ascii="Wingdings" w:hAnsi="Wingdings" w:hint="default"/>
+        <w:sz w:val="20"/>
+      </w:rPr>
+    </w:lvl>
+    <w:lvl w:ilvl="6" w:tentative="1">
+      <w:start w:val="1"/>
+      <w:numFmt w:val="bullet"/>
+      <w:lvlText w:val=""/>
+      <w:lvlJc w:val="left"/>
+      <w:pPr>
+        <w:tabs>
+          <w:tab w:val="num" w:pos="5040"/>
+        </w:tabs>
+        <w:ind w:left="5040" w:hanging="360"/>
+      </w:pPr>
+      <w:rPr>
+        <w:rFonts w:ascii="Wingdings" w:hAnsi="Wingdings" w:hint="default"/>
+        <w:sz w:val="20"/>
+      </w:rPr>
+    </w:lvl>
+    <w:lvl w:ilvl="7" w:tentative="1">
+      <w:start w:val="1"/>
+      <w:numFmt w:val="bullet"/>
+      <w:lvlText w:val=""/>
+      <w:lvlJc w:val="left"/>
+      <w:pPr>
+        <w:tabs>
+          <w:tab w:val="num" w:pos="5760"/>
+        </w:tabs>
+        <w:ind w:left="5760" w:hanging="360"/>
+      </w:pPr>
+      <w:rPr>
+        <w:rFonts w:ascii="Wingdings" w:hAnsi="Wingdings" w:hint="default"/>
+        <w:sz w:val="20"/>
+      </w:rPr>
+    </w:lvl>
+    <w:lvl w:ilvl="8" w:tentative="1">
+      <w:start w:val="1"/>
+      <w:numFmt w:val="bullet"/>
+      <w:lvlText w:val=""/>
+      <w:lvlJc w:val="left"/>
+      <w:pPr>
+        <w:tabs>
+          <w:tab w:val="num" w:pos="6480"/>
+        </w:tabs>
+        <w:ind w:left="6480" w:hanging="360"/>
+      </w:pPr>
+      <w:rPr>
+        <w:rFonts w:ascii="Wingdings" w:hAnsi="Wingdings" w:hint="default"/>
+        <w:sz w:val="20"/>
+      </w:rPr>
+    </w:lvl>
+  </w:abstractNum>
+  <w:abstractNum w:abstractNumId="8" w15:restartNumberingAfterBreak="0">
     <w:nsid w:val="36132679"/>
     <w:multiLevelType w:val="multilevel"/>
     <w:tmpl w:val="3D94D550"/>
@@ -22236,7 +24905,7 @@
       </w:rPr>
     </w:lvl>
   </w:abstractNum>
-  <w:abstractNum w:abstractNumId="7" w15:restartNumberingAfterBreak="0">
+  <w:abstractNum w:abstractNumId="9" w15:restartNumberingAfterBreak="0">
     <w:nsid w:val="3C554A1F"/>
     <w:multiLevelType w:val="hybridMultilevel"/>
     <w:tmpl w:val="9EC45D1E"/>
@@ -22349,7 +25018,7 @@
       </w:rPr>
     </w:lvl>
   </w:abstractNum>
-  <w:abstractNum w:abstractNumId="8" w15:restartNumberingAfterBreak="0">
+  <w:abstractNum w:abstractNumId="10" w15:restartNumberingAfterBreak="0">
     <w:nsid w:val="44D0260F"/>
     <w:multiLevelType w:val="hybridMultilevel"/>
     <w:tmpl w:val="5C3ABADE"/>
@@ -22462,7 +25131,7 @@
       </w:rPr>
     </w:lvl>
   </w:abstractNum>
-  <w:abstractNum w:abstractNumId="9" w15:restartNumberingAfterBreak="0">
+  <w:abstractNum w:abstractNumId="11" w15:restartNumberingAfterBreak="0">
     <w:nsid w:val="546E4360"/>
     <w:multiLevelType w:val="hybridMultilevel"/>
     <w:tmpl w:val="EB6C284E"/>
@@ -22575,7 +25244,7 @@
       </w:rPr>
     </w:lvl>
   </w:abstractNum>
-  <w:abstractNum w:abstractNumId="10" w15:restartNumberingAfterBreak="0">
+  <w:abstractNum w:abstractNumId="12" w15:restartNumberingAfterBreak="0">
     <w:nsid w:val="5DC92374"/>
     <w:multiLevelType w:val="hybridMultilevel"/>
     <w:tmpl w:val="2F56543C"/>
@@ -22688,7 +25357,7 @@
       </w:rPr>
     </w:lvl>
   </w:abstractNum>
-  <w:abstractNum w:abstractNumId="11" w15:restartNumberingAfterBreak="0">
+  <w:abstractNum w:abstractNumId="13" w15:restartNumberingAfterBreak="0">
     <w:nsid w:val="735265A3"/>
     <w:multiLevelType w:val="hybridMultilevel"/>
     <w:tmpl w:val="F0BAB4B8"/>
@@ -22805,37 +25474,43 @@
     <w:abstractNumId w:val="0"/>
   </w:num>
   <w:num w:numId="2">
-    <w:abstractNumId w:val="6"/>
+    <w:abstractNumId w:val="8"/>
   </w:num>
   <w:num w:numId="3">
+    <w:abstractNumId w:val="12"/>
+  </w:num>
+  <w:num w:numId="4">
     <w:abstractNumId w:val="10"/>
   </w:num>
-  <w:num w:numId="4">
-    <w:abstractNumId w:val="8"/>
+  <w:num w:numId="5">
+    <w:abstractNumId w:val="4"/>
   </w:num>
-  <w:num w:numId="5">
+  <w:num w:numId="6">
+    <w:abstractNumId w:val="13"/>
+  </w:num>
+  <w:num w:numId="7">
     <w:abstractNumId w:val="3"/>
   </w:num>
-  <w:num w:numId="6">
+  <w:num w:numId="8">
     <w:abstractNumId w:val="11"/>
-  </w:num>
-  <w:num w:numId="7">
-    <w:abstractNumId w:val="2"/>
-  </w:num>
-  <w:num w:numId="8">
-    <w:abstractNumId w:val="9"/>
   </w:num>
   <w:num w:numId="9">
     <w:abstractNumId w:val="1"/>
   </w:num>
   <w:num w:numId="10">
+    <w:abstractNumId w:val="9"/>
+  </w:num>
+  <w:num w:numId="11">
+    <w:abstractNumId w:val="6"/>
+  </w:num>
+  <w:num w:numId="12">
     <w:abstractNumId w:val="7"/>
   </w:num>
-  <w:num w:numId="11">
-    <w:abstractNumId w:val="4"/>
+  <w:num w:numId="13">
+    <w:abstractNumId w:val="5"/>
   </w:num>
-  <w:num w:numId="12">
-    <w:abstractNumId w:val="5"/>
+  <w:num w:numId="14">
+    <w:abstractNumId w:val="2"/>
   </w:num>
   <w:numIdMacAtCleanup w:val="5"/>
 </w:numbering>
@@ -24085,7 +26760,7 @@
 </file>
 
 <file path=customXml/itemProps1.xml><?xml version="1.0" encoding="utf-8"?>
-<ds:datastoreItem xmlns:ds="http://schemas.openxmlformats.org/officeDocument/2006/customXml" ds:itemID="{E9AF07B9-DC0D-4821-9C37-8709235ACA3B}">
+<ds:datastoreItem xmlns:ds="http://schemas.openxmlformats.org/officeDocument/2006/customXml" ds:itemID="{318AD172-FDCA-4EA2-AAAC-76C2513B2215}">
   <ds:schemaRefs>
     <ds:schemaRef ds:uri="http://schemas.openxmlformats.org/officeDocument/2006/bibliography"/>
   </ds:schemaRefs>

</xml_diff>

<commit_message>
Submission Report: Why3 started
</commit_message>
<xml_diff>
--- a/Submission/Thesis.docx
+++ b/Submission/Thesis.docx
@@ -9682,6 +9682,37 @@
       <w:pPr>
         <w:pStyle w:val="ListParagraph"/>
         <w:numPr>
+          <w:ilvl w:val="2"/>
+          <w:numId w:val="6"/>
+        </w:numPr>
+        <w:autoSpaceDE w:val="0"/>
+        <w:autoSpaceDN w:val="0"/>
+        <w:adjustRightInd w:val="0"/>
+        <w:spacing w:after="0" w:line="240" w:lineRule="auto"/>
+        <w:jc w:val="both"/>
+        <w:rPr>
+          <w:rFonts w:ascii="Times New Roman" w:hAnsi="Times New Roman" w:cs="Times New Roman"/>
+          <w:color w:val="00000A"/>
+          <w:sz w:val="24"/>
+          <w:szCs w:val="24"/>
+          <w:lang w:val="en-GB"/>
+        </w:rPr>
+      </w:pPr>
+      <w:r>
+        <w:rPr>
+          <w:rFonts w:ascii="Times New Roman" w:hAnsi="Times New Roman" w:cs="Times New Roman"/>
+          <w:color w:val="00000A"/>
+          <w:sz w:val="24"/>
+          <w:szCs w:val="24"/>
+          <w:lang w:val="en-GB"/>
+        </w:rPr>
+        <w:t>VCG vs Symbolic Execution</w:t>
+      </w:r>
+    </w:p>
+    <w:p>
+      <w:pPr>
+        <w:pStyle w:val="ListParagraph"/>
+        <w:numPr>
           <w:ilvl w:val="1"/>
           <w:numId w:val="6"/>
         </w:numPr>
@@ -9768,6 +9799,7 @@
           <w:szCs w:val="24"/>
           <w:lang w:val="en-GB"/>
         </w:rPr>
+        <w:lastRenderedPageBreak/>
         <w:t>Krakatoa</w:t>
       </w:r>
     </w:p>
@@ -9799,7 +9831,6 @@
           <w:szCs w:val="24"/>
           <w:lang w:val="en-GB"/>
         </w:rPr>
-        <w:lastRenderedPageBreak/>
         <w:t>Command Line</w:t>
       </w:r>
     </w:p>
@@ -9875,22 +9906,74 @@
         <w:spacing w:after="0" w:line="240" w:lineRule="auto"/>
         <w:jc w:val="both"/>
         <w:rPr>
-          <w:rFonts w:ascii="Times New Roman" w:hAnsi="Times New Roman" w:cs="Times New Roman"/>
+          <w:rFonts w:cstheme="minorHAnsi"/>
           <w:color w:val="00000A"/>
-          <w:sz w:val="24"/>
-          <w:szCs w:val="24"/>
-          <w:lang w:val="en-GB"/>
-        </w:rPr>
-      </w:pPr>
-      <w:r>
-        <w:rPr>
-          <w:rFonts w:ascii="Times New Roman" w:hAnsi="Times New Roman" w:cs="Times New Roman"/>
+          <w:szCs w:val="24"/>
+          <w:lang w:val="en-GB"/>
+        </w:rPr>
+      </w:pPr>
+      <w:r>
+        <w:rPr>
+          <w:rFonts w:cstheme="minorHAnsi"/>
           <w:color w:val="00000A"/>
-          <w:sz w:val="24"/>
-          <w:szCs w:val="24"/>
-          <w:lang w:val="en-GB"/>
-        </w:rPr>
-        <w:t>Platform</w:t>
+          <w:szCs w:val="24"/>
+          <w:lang w:val="en-GB"/>
+        </w:rPr>
+        <w:t xml:space="preserve">Why3 is deductive verification tool that </w:t>
+      </w:r>
+      <w:r>
+        <w:rPr>
+          <w:rFonts w:cstheme="minorHAnsi"/>
+          <w:color w:val="00000A"/>
+          <w:szCs w:val="24"/>
+          <w:lang w:val="en-GB"/>
+        </w:rPr>
+        <w:t>provides a framework for the use of different specification languages in creating program contracts</w:t>
+      </w:r>
+      <w:r>
+        <w:rPr>
+          <w:rFonts w:cstheme="minorHAnsi"/>
+          <w:color w:val="00000A"/>
+          <w:szCs w:val="24"/>
+          <w:lang w:val="en-GB"/>
+        </w:rPr>
+        <w:t>,</w:t>
+      </w:r>
+      <w:r>
+        <w:rPr>
+          <w:rFonts w:cstheme="minorHAnsi"/>
+          <w:color w:val="00000A"/>
+          <w:szCs w:val="24"/>
+          <w:lang w:val="en-GB"/>
+        </w:rPr>
+        <w:t xml:space="preserve"> and the interleaving of different </w:t>
+      </w:r>
+      <w:r>
+        <w:rPr>
+          <w:rFonts w:cstheme="minorHAnsi"/>
+          <w:color w:val="00000A"/>
+          <w:szCs w:val="24"/>
+          <w:lang w:val="en-GB"/>
+        </w:rPr>
+        <w:t xml:space="preserve">and use of multiple </w:t>
+      </w:r>
+      <w:r>
+        <w:rPr>
+          <w:rFonts w:cstheme="minorHAnsi"/>
+          <w:color w:val="00000A"/>
+          <w:szCs w:val="24"/>
+          <w:lang w:val="en-GB"/>
+        </w:rPr>
+        <w:t xml:space="preserve">external </w:t>
+      </w:r>
+      <w:r>
+        <w:rPr>
+          <w:rFonts w:cstheme="minorHAnsi"/>
+          <w:color w:val="00000A"/>
+          <w:szCs w:val="24"/>
+          <w:lang w:val="en-GB"/>
+        </w:rPr>
+        <w:t xml:space="preserve">SAT solvers and SMT provers for the process of proving a program mathimatically valid. </w:t>
       </w:r>
     </w:p>
     <w:p>
@@ -9901,29 +9984,108 @@
         <w:spacing w:after="0" w:line="240" w:lineRule="auto"/>
         <w:jc w:val="both"/>
         <w:rPr>
-          <w:rFonts w:ascii="Times New Roman" w:hAnsi="Times New Roman" w:cs="Times New Roman"/>
+          <w:rFonts w:cstheme="minorHAnsi"/>
           <w:color w:val="00000A"/>
-          <w:sz w:val="24"/>
-          <w:szCs w:val="24"/>
-          <w:lang w:val="en-GB"/>
-        </w:rPr>
-      </w:pPr>
-    </w:p>
-    <w:p>
-      <w:pPr>
-        <w:autoSpaceDE w:val="0"/>
-        <w:autoSpaceDN w:val="0"/>
-        <w:adjustRightInd w:val="0"/>
-        <w:spacing w:after="0" w:line="240" w:lineRule="auto"/>
-        <w:jc w:val="both"/>
-        <w:rPr>
-          <w:rFonts w:ascii="Times New Roman" w:hAnsi="Times New Roman" w:cs="Times New Roman"/>
+          <w:szCs w:val="24"/>
+          <w:lang w:val="en-GB"/>
+        </w:rPr>
+      </w:pPr>
+      <w:r>
+        <w:rPr>
+          <w:rFonts w:cstheme="minorHAnsi"/>
           <w:color w:val="00000A"/>
-          <w:sz w:val="24"/>
-          <w:szCs w:val="24"/>
-          <w:lang w:val="en-GB"/>
-        </w:rPr>
-      </w:pPr>
+          <w:szCs w:val="24"/>
+          <w:lang w:val="en-GB"/>
+        </w:rPr>
+        <w:t xml:space="preserve">The Why3 tool comes with builtin libraries and logical theories for basic operations, such as interger  arithmetic, as well as the ability to create axioms, lemmas and perdicates for further precise specification requirements. </w:t>
+      </w:r>
+      <w:r>
+        <w:rPr>
+          <w:rFonts w:cstheme="minorHAnsi"/>
+          <w:color w:val="00000A"/>
+          <w:szCs w:val="24"/>
+          <w:lang w:val="en-GB"/>
+        </w:rPr>
+        <w:t>WhyML is the</w:t>
+      </w:r>
+      <w:r>
+        <w:rPr>
+          <w:rFonts w:cstheme="minorHAnsi"/>
+          <w:color w:val="00000A"/>
+          <w:szCs w:val="24"/>
+          <w:lang w:val="en-GB"/>
+        </w:rPr>
+        <w:t xml:space="preserve"> primary intermediate language used in the Why3 framework for verifying C, Java and Ada programs in a similar fashion to the Boogie language for Spec#, Dafny and other specification languages</w:t>
+      </w:r>
+      <w:r>
+        <w:rPr>
+          <w:rFonts w:cstheme="minorHAnsi"/>
+          <w:color w:val="00000A"/>
+          <w:szCs w:val="24"/>
+          <w:lang w:val="en-GB"/>
+        </w:rPr>
+        <w:t xml:space="preserve"> </w:t>
+      </w:r>
+      <w:r>
+        <w:rPr>
+          <w:rFonts w:cstheme="minorHAnsi"/>
+          <w:color w:val="7030A0"/>
+          <w:sz w:val="16"/>
+          <w:szCs w:val="16"/>
+          <w:lang w:val="en-GB"/>
+        </w:rPr>
+        <w:t>(</w:t>
+      </w:r>
+      <w:r>
+        <w:rPr>
+          <w:rFonts w:eastAsia="Times New Roman" w:cstheme="minorHAnsi"/>
+          <w:i/>
+          <w:color w:val="7030A0"/>
+          <w:sz w:val="16"/>
+          <w:szCs w:val="16"/>
+          <w:lang w:val="en-GB" w:eastAsia="en-GB"/>
+        </w:rPr>
+        <w:t>Felleisen, M., Gardner, P. &amp; SpringerLink (Online service) (2013</w:t>
+      </w:r>
+      <w:r>
+        <w:rPr>
+          <w:rFonts w:eastAsia="Times New Roman" w:cstheme="minorHAnsi"/>
+          <w:i/>
+          <w:color w:val="7030A0"/>
+          <w:sz w:val="16"/>
+          <w:szCs w:val="16"/>
+          <w:lang w:val="en-GB" w:eastAsia="en-GB"/>
+        </w:rPr>
+        <w:t>)</w:t>
+      </w:r>
+      <w:r>
+        <w:rPr>
+          <w:rFonts w:cstheme="minorHAnsi"/>
+          <w:color w:val="7030A0"/>
+          <w:sz w:val="16"/>
+          <w:szCs w:val="16"/>
+          <w:lang w:val="en-GB"/>
+        </w:rPr>
+        <w:t>)</w:t>
+      </w:r>
+      <w:r>
+        <w:rPr>
+          <w:rFonts w:cstheme="minorHAnsi"/>
+          <w:color w:val="00000A"/>
+          <w:szCs w:val="24"/>
+          <w:lang w:val="en-GB"/>
+        </w:rPr>
+        <w:t>.</w:t>
+      </w:r>
+      <w:r>
+        <w:rPr>
+          <w:rFonts w:cstheme="minorHAnsi"/>
+          <w:color w:val="00000A"/>
+          <w:szCs w:val="24"/>
+          <w:lang w:val="en-GB"/>
+        </w:rPr>
+        <w:t xml:space="preserve"> </w:t>
+      </w:r>
     </w:p>
     <w:p>
       <w:pPr>
@@ -9936,167 +10098,190 @@
       </w:pPr>
       <w:r>
         <w:rPr>
-          <w:rFonts w:ascii="Times New Roman" w:hAnsi="Times New Roman" w:cs="Times New Roman"/>
           <w:noProof/>
-          <w:color w:val="00000A"/>
-          <w:sz w:val="24"/>
-          <w:szCs w:val="24"/>
-          <w:lang w:val="en-GB"/>
-        </w:rPr>
-        <w:drawing>
-          <wp:anchor distT="0" distB="0" distL="114300" distR="114300" simplePos="0" relativeHeight="251682816" behindDoc="0" locked="0" layoutInCell="1" allowOverlap="1">
-            <wp:simplePos x="0" y="0"/>
-            <wp:positionH relativeFrom="column">
-              <wp:posOffset>0</wp:posOffset>
-            </wp:positionH>
-            <wp:positionV relativeFrom="paragraph">
-              <wp:posOffset>-4445</wp:posOffset>
-            </wp:positionV>
-            <wp:extent cx="2771775" cy="2099310"/>
-            <wp:effectExtent l="0" t="0" r="9525" b="0"/>
-            <wp:wrapSquare wrapText="bothSides"/>
-            <wp:docPr id="5" name="Picture 5"/>
-            <wp:cNvGraphicFramePr>
-              <a:graphicFrameLocks xmlns:a="http://schemas.openxmlformats.org/drawingml/2006/main" noChangeAspect="1"/>
-            </wp:cNvGraphicFramePr>
-            <a:graphic xmlns:a="http://schemas.openxmlformats.org/drawingml/2006/main">
-              <a:graphicData uri="http://schemas.openxmlformats.org/drawingml/2006/picture">
-                <pic:pic xmlns:pic="http://schemas.openxmlformats.org/drawingml/2006/picture">
-                  <pic:nvPicPr>
-                    <pic:cNvPr id="5" name="Why3_Platform.JPG"/>
-                    <pic:cNvPicPr/>
-                  </pic:nvPicPr>
-                  <pic:blipFill>
-                    <a:blip r:embed="rId12" cstate="print">
-                      <a:extLst>
-                        <a:ext uri="{28A0092B-C50C-407E-A947-70E740481C1C}">
-                          <a14:useLocalDpi xmlns:a14="http://schemas.microsoft.com/office/drawing/2010/main" val="0"/>
-                        </a:ext>
-                      </a:extLst>
-                    </a:blip>
-                    <a:stretch>
-                      <a:fillRect/>
-                    </a:stretch>
-                  </pic:blipFill>
-                  <pic:spPr>
-                    <a:xfrm>
-                      <a:off x="0" y="0"/>
-                      <a:ext cx="2771775" cy="2099310"/>
-                    </a:xfrm>
-                    <a:prstGeom prst="rect">
-                      <a:avLst/>
-                    </a:prstGeom>
-                  </pic:spPr>
-                </pic:pic>
-              </a:graphicData>
-            </a:graphic>
-            <wp14:sizeRelH relativeFrom="page">
-              <wp14:pctWidth>0</wp14:pctWidth>
-            </wp14:sizeRelH>
-            <wp14:sizeRelV relativeFrom="page">
-              <wp14:pctHeight>0</wp14:pctHeight>
-            </wp14:sizeRelV>
-          </wp:anchor>
-        </w:drawing>
-      </w:r>
-    </w:p>
-    <w:p>
-      <w:pPr>
-        <w:pStyle w:val="Caption"/>
-        <w:jc w:val="both"/>
-        <w:rPr>
-          <w:color w:val="auto"/>
-        </w:rPr>
-      </w:pPr>
-    </w:p>
-    <w:p>
-      <w:pPr>
-        <w:pStyle w:val="Caption"/>
-        <w:jc w:val="both"/>
-        <w:rPr>
-          <w:color w:val="auto"/>
-        </w:rPr>
-      </w:pPr>
-    </w:p>
-    <w:p>
-      <w:pPr>
-        <w:pStyle w:val="Caption"/>
-        <w:jc w:val="both"/>
-        <w:rPr>
-          <w:color w:val="auto"/>
-        </w:rPr>
-      </w:pPr>
-    </w:p>
-    <w:p>
-      <w:pPr>
-        <w:pStyle w:val="Caption"/>
-        <w:jc w:val="both"/>
-        <w:rPr>
-          <w:color w:val="auto"/>
-        </w:rPr>
-      </w:pPr>
-    </w:p>
-    <w:p/>
-    <w:p/>
-    <w:p>
-      <w:pPr>
-        <w:pStyle w:val="Caption"/>
-        <w:jc w:val="both"/>
-        <w:rPr>
-          <w:color w:val="auto"/>
-        </w:rPr>
-      </w:pPr>
-    </w:p>
-    <w:p>
-      <w:pPr>
-        <w:pStyle w:val="Caption"/>
-        <w:jc w:val="both"/>
-        <w:rPr>
-          <w:color w:val="auto"/>
-        </w:rPr>
-      </w:pPr>
-    </w:p>
-    <w:p>
-      <w:pPr>
-        <w:pStyle w:val="Caption"/>
-        <w:jc w:val="both"/>
-        <w:rPr>
-          <w:color w:val="auto"/>
-        </w:rPr>
-      </w:pPr>
-    </w:p>
-    <w:p>
-      <w:pPr>
-        <w:autoSpaceDE w:val="0"/>
-        <w:autoSpaceDN w:val="0"/>
-        <w:adjustRightInd w:val="0"/>
-        <w:spacing w:after="0" w:line="240" w:lineRule="auto"/>
-        <w:jc w:val="both"/>
-        <w:rPr>
-          <w:rFonts w:ascii="Times New Roman" w:hAnsi="Times New Roman" w:cs="Times New Roman"/>
-          <w:i/>
-          <w:color w:val="7030A0"/>
-          <w:sz w:val="20"/>
-          <w:szCs w:val="24"/>
-          <w:lang w:val="en-GB"/>
-        </w:rPr>
-      </w:pPr>
-    </w:p>
-    <w:p>
-      <w:pPr>
-        <w:autoSpaceDE w:val="0"/>
-        <w:autoSpaceDN w:val="0"/>
-        <w:adjustRightInd w:val="0"/>
-        <w:spacing w:after="0" w:line="240" w:lineRule="auto"/>
-        <w:jc w:val="both"/>
-        <w:rPr>
-          <w:rFonts w:ascii="Times New Roman" w:hAnsi="Times New Roman" w:cs="Times New Roman"/>
-          <w:color w:val="00000A"/>
-          <w:sz w:val="24"/>
-          <w:szCs w:val="24"/>
-          <w:lang w:val="en-GB"/>
-        </w:rPr>
-      </w:pPr>
+          <w:lang w:val="en-GB"/>
+        </w:rPr>
+        <mc:AlternateContent>
+          <mc:Choice Requires="wps">
+            <w:drawing>
+              <wp:anchor distT="118745" distB="118745" distL="114300" distR="114300" simplePos="0" relativeHeight="251688960" behindDoc="0" locked="0" layoutInCell="0" allowOverlap="1" wp14:anchorId="53F4289B" wp14:editId="58C6AF67">
+                <wp:simplePos x="0" y="0"/>
+                <wp:positionH relativeFrom="margin">
+                  <wp:posOffset>193431</wp:posOffset>
+                </wp:positionH>
+                <wp:positionV relativeFrom="paragraph">
+                  <wp:posOffset>2067560</wp:posOffset>
+                </wp:positionV>
+                <wp:extent cx="2590800" cy="228600"/>
+                <wp:effectExtent l="0" t="0" r="0" b="0"/>
+                <wp:wrapSquare wrapText="bothSides"/>
+                <wp:docPr id="9" name="Text Box 2"/>
+                <wp:cNvGraphicFramePr>
+                  <a:graphicFrameLocks xmlns:a="http://schemas.openxmlformats.org/drawingml/2006/main"/>
+                </wp:cNvGraphicFramePr>
+                <a:graphic xmlns:a="http://schemas.openxmlformats.org/drawingml/2006/main">
+                  <a:graphicData uri="http://schemas.microsoft.com/office/word/2010/wordprocessingShape">
+                    <wps:wsp>
+                      <wps:cNvSpPr txBox="1">
+                        <a:spLocks noChangeArrowheads="1"/>
+                      </wps:cNvSpPr>
+                      <wps:spPr bwMode="auto">
+                        <a:xfrm>
+                          <a:off x="0" y="0"/>
+                          <a:ext cx="2590800" cy="228600"/>
+                        </a:xfrm>
+                        <a:prstGeom prst="rect">
+                          <a:avLst/>
+                        </a:prstGeom>
+                        <a:noFill/>
+                        <a:extLst>
+                          <a:ext uri="{53640926-AAD7-44D8-BBD7-CCE9431645EC}">
+                            <a14:shadowObscured xmlns:a14="http://schemas.microsoft.com/office/drawing/2010/main" val="1"/>
+                          </a:ext>
+                        </a:extLst>
+                      </wps:spPr>
+                      <wps:txbx>
+                        <w:txbxContent>
+                          <w:p>
+                            <w:pPr>
+                              <w:autoSpaceDE w:val="0"/>
+                              <w:autoSpaceDN w:val="0"/>
+                              <w:adjustRightInd w:val="0"/>
+                              <w:spacing w:after="0" w:line="240" w:lineRule="auto"/>
+                              <w:ind w:firstLine="720"/>
+                              <w:rPr>
+                                <w:rFonts w:ascii="Times New Roman" w:hAnsi="Times New Roman" w:cs="Times New Roman"/>
+                                <w:i/>
+                                <w:color w:val="7030A0"/>
+                                <w:sz w:val="20"/>
+                                <w:szCs w:val="24"/>
+                                <w:lang w:val="en-GB"/>
+                              </w:rPr>
+                            </w:pPr>
+                            <w:r>
+                              <w:rPr>
+                                <w:rFonts w:ascii="Century Schoolbook" w:hAnsi="Century Schoolbook" w:cs="Segoe UI"/>
+                                <w:bCs/>
+                                <w:i/>
+                                <w:color w:val="7030A0"/>
+                                <w:sz w:val="16"/>
+                                <w:szCs w:val="20"/>
+                                <w:lang w:val="en-GB"/>
+                              </w:rPr>
+                              <w:t>(</w:t>
+                            </w:r>
+                            <w:r>
+                              <w:rPr>
+                                <w:rFonts w:ascii="Century Schoolbook" w:hAnsi="Century Schoolbook" w:cs="Segoe UI"/>
+                                <w:bCs/>
+                                <w:i/>
+                                <w:color w:val="7030A0"/>
+                                <w:sz w:val="16"/>
+                                <w:szCs w:val="20"/>
+                                <w:lang w:val="en-GB"/>
+                              </w:rPr>
+                              <w:t>Key-project.org. (2018a)</w:t>
+                            </w:r>
+                            <w:r>
+                              <w:rPr>
+                                <w:rFonts w:ascii="Century Schoolbook" w:hAnsi="Century Schoolbook" w:cs="Segoe UI"/>
+                                <w:bCs/>
+                                <w:i/>
+                                <w:color w:val="7030A0"/>
+                                <w:sz w:val="16"/>
+                                <w:szCs w:val="20"/>
+                                <w:lang w:val="en-GB"/>
+                              </w:rPr>
+                              <w:t>)</w:t>
+                            </w:r>
+                          </w:p>
+                        </w:txbxContent>
+                      </wps:txbx>
+                      <wps:bodyPr rot="0" vert="horz" wrap="square" lIns="91440" tIns="45720" rIns="91440" bIns="45720" anchor="t" anchorCtr="0" upright="1">
+                        <a:noAutofit/>
+                      </wps:bodyPr>
+                    </wps:wsp>
+                  </a:graphicData>
+                </a:graphic>
+                <wp14:sizeRelH relativeFrom="margin">
+                  <wp14:pctWidth>0</wp14:pctWidth>
+                </wp14:sizeRelH>
+                <wp14:sizeRelV relativeFrom="page">
+                  <wp14:pctHeight>0</wp14:pctHeight>
+                </wp14:sizeRelV>
+              </wp:anchor>
+            </w:drawing>
+          </mc:Choice>
+          <mc:Fallback>
+            <w:pict>
+              <v:shapetype w14:anchorId="53F4289B" id="_x0000_t202" coordsize="21600,21600" o:spt="202" path="m,l,21600r21600,l21600,xe">
+                <v:stroke joinstyle="miter"/>
+                <v:path gradientshapeok="t" o:connecttype="rect"/>
+              </v:shapetype>
+              <v:shape id="Text Box 2" o:spid="_x0000_s1026" type="#_x0000_t202" style="position:absolute;left:0;text-align:left;margin-left:15.25pt;margin-top:162.8pt;width:204pt;height:18pt;z-index:251688960;visibility:visible;mso-wrap-style:square;mso-width-percent:0;mso-height-percent:0;mso-wrap-distance-left:9pt;mso-wrap-distance-top:9.35pt;mso-wrap-distance-right:9pt;mso-wrap-distance-bottom:9.35pt;mso-position-horizontal:absolute;mso-position-horizontal-relative:margin;mso-position-vertical:absolute;mso-position-vertical-relative:text;mso-width-percent:0;mso-height-percent:0;mso-width-relative:margin;mso-height-relative:page;v-text-anchor:top" o:gfxdata="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" o:allowincell="f" filled="f" stroked="f">
+                <v:textbox>
+                  <w:txbxContent>
+                    <w:p>
+                      <w:pPr>
+                        <w:autoSpaceDE w:val="0"/>
+                        <w:autoSpaceDN w:val="0"/>
+                        <w:adjustRightInd w:val="0"/>
+                        <w:spacing w:after="0" w:line="240" w:lineRule="auto"/>
+                        <w:ind w:firstLine="720"/>
+                        <w:rPr>
+                          <w:rFonts w:ascii="Times New Roman" w:hAnsi="Times New Roman" w:cs="Times New Roman"/>
+                          <w:i/>
+                          <w:color w:val="7030A0"/>
+                          <w:sz w:val="20"/>
+                          <w:szCs w:val="24"/>
+                          <w:lang w:val="en-GB"/>
+                        </w:rPr>
+                      </w:pPr>
+                      <w:r>
+                        <w:rPr>
+                          <w:rFonts w:ascii="Century Schoolbook" w:hAnsi="Century Schoolbook" w:cs="Segoe UI"/>
+                          <w:bCs/>
+                          <w:i/>
+                          <w:color w:val="7030A0"/>
+                          <w:sz w:val="16"/>
+                          <w:szCs w:val="20"/>
+                          <w:lang w:val="en-GB"/>
+                        </w:rPr>
+                        <w:t>(</w:t>
+                      </w:r>
+                      <w:r>
+                        <w:rPr>
+                          <w:rFonts w:ascii="Century Schoolbook" w:hAnsi="Century Schoolbook" w:cs="Segoe UI"/>
+                          <w:bCs/>
+                          <w:i/>
+                          <w:color w:val="7030A0"/>
+                          <w:sz w:val="16"/>
+                          <w:szCs w:val="20"/>
+                          <w:lang w:val="en-GB"/>
+                        </w:rPr>
+                        <w:t>Key-project.org. (2018a)</w:t>
+                      </w:r>
+                      <w:r>
+                        <w:rPr>
+                          <w:rFonts w:ascii="Century Schoolbook" w:hAnsi="Century Schoolbook" w:cs="Segoe UI"/>
+                          <w:bCs/>
+                          <w:i/>
+                          <w:color w:val="7030A0"/>
+                          <w:sz w:val="16"/>
+                          <w:szCs w:val="20"/>
+                          <w:lang w:val="en-GB"/>
+                        </w:rPr>
+                        <w:t>)</w:t>
+                      </w:r>
+                    </w:p>
+                  </w:txbxContent>
+                </v:textbox>
+                <w10:wrap type="square" anchorx="margin"/>
+              </v:shape>
+            </w:pict>
+          </mc:Fallback>
+        </mc:AlternateContent>
+      </w:r>
       <w:r>
         <w:rPr>
           <w:noProof/>
@@ -10110,7 +10295,7 @@
                   <wp:align>left</wp:align>
                 </wp:positionH>
                 <wp:positionV relativeFrom="paragraph">
-                  <wp:posOffset>17780</wp:posOffset>
+                  <wp:posOffset>1882335</wp:posOffset>
                 </wp:positionV>
                 <wp:extent cx="2771775" cy="635"/>
                 <wp:effectExtent l="0" t="0" r="9525" b="0"/>
@@ -10210,11 +10395,7 @@
           </mc:Choice>
           <mc:Fallback>
             <w:pict>
-              <v:shapetype w14:anchorId="56C25578" id="_x0000_t202" coordsize="21600,21600" o:spt="202" path="m,l,21600r21600,l21600,xe">
-                <v:stroke joinstyle="miter"/>
-                <v:path gradientshapeok="t" o:connecttype="rect"/>
-              </v:shapetype>
-              <v:shape id="Text Box 7" o:spid="_x0000_s1026" type="#_x0000_t202" style="position:absolute;left:0;text-align:left;margin-left:0;margin-top:1.4pt;width:218.25pt;height:.05pt;z-index:251686912;visibility:visible;mso-wrap-style:square;mso-wrap-distance-left:9pt;mso-wrap-distance-top:0;mso-wrap-distance-right:9pt;mso-wrap-distance-bottom:0;mso-position-horizontal:left;mso-position-horizontal-relative:margin;mso-position-vertical:absolute;mso-position-vertical-relative:text;v-text-anchor:top" o:gfxdata="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" stroked="f">
+              <v:shape w14:anchorId="56C25578" id="Text Box 7" o:spid="_x0000_s1027" type="#_x0000_t202" style="position:absolute;left:0;text-align:left;margin-left:0;margin-top:148.2pt;width:218.25pt;height:.05pt;z-index:251686912;visibility:visible;mso-wrap-style:square;mso-wrap-distance-left:9pt;mso-wrap-distance-top:0;mso-wrap-distance-right:9pt;mso-wrap-distance-bottom:0;mso-position-horizontal:left;mso-position-horizontal-relative:margin;mso-position-vertical:absolute;mso-position-vertical-relative:text;v-text-anchor:top" o:gfxdata="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" stroked="f">
                 <v:textbox style="mso-fit-shape-to-text:t" inset="0,0,0,0">
                   <w:txbxContent>
                     <w:p>
@@ -10281,14 +10462,261 @@
           </mc:Fallback>
         </mc:AlternateContent>
       </w:r>
-    </w:p>
-    <w:p>
-      <w:pPr>
+      <w:r>
+        <w:rPr>
+          <w:rFonts w:ascii="Times New Roman" w:hAnsi="Times New Roman" w:cs="Times New Roman"/>
+          <w:noProof/>
+          <w:color w:val="00000A"/>
+          <w:sz w:val="24"/>
+          <w:szCs w:val="24"/>
+          <w:lang w:val="en-GB"/>
+        </w:rPr>
+        <w:drawing>
+          <wp:anchor distT="0" distB="0" distL="114300" distR="114300" simplePos="0" relativeHeight="251682816" behindDoc="0" locked="0" layoutInCell="1" allowOverlap="1">
+            <wp:simplePos x="0" y="0"/>
+            <wp:positionH relativeFrom="column">
+              <wp:posOffset>0</wp:posOffset>
+            </wp:positionH>
+            <wp:positionV relativeFrom="paragraph">
+              <wp:posOffset>-4445</wp:posOffset>
+            </wp:positionV>
+            <wp:extent cx="2771775" cy="2099310"/>
+            <wp:effectExtent l="0" t="0" r="9525" b="0"/>
+            <wp:wrapSquare wrapText="bothSides"/>
+            <wp:docPr id="5" name="Picture 5"/>
+            <wp:cNvGraphicFramePr>
+              <a:graphicFrameLocks xmlns:a="http://schemas.openxmlformats.org/drawingml/2006/main" noChangeAspect="1"/>
+            </wp:cNvGraphicFramePr>
+            <a:graphic xmlns:a="http://schemas.openxmlformats.org/drawingml/2006/main">
+              <a:graphicData uri="http://schemas.openxmlformats.org/drawingml/2006/picture">
+                <pic:pic xmlns:pic="http://schemas.openxmlformats.org/drawingml/2006/picture">
+                  <pic:nvPicPr>
+                    <pic:cNvPr id="5" name="Why3_Platform.JPG"/>
+                    <pic:cNvPicPr/>
+                  </pic:nvPicPr>
+                  <pic:blipFill>
+                    <a:blip r:embed="rId12" cstate="print">
+                      <a:extLst>
+                        <a:ext uri="{28A0092B-C50C-407E-A947-70E740481C1C}">
+                          <a14:useLocalDpi xmlns:a14="http://schemas.microsoft.com/office/drawing/2010/main" val="0"/>
+                        </a:ext>
+                      </a:extLst>
+                    </a:blip>
+                    <a:stretch>
+                      <a:fillRect/>
+                    </a:stretch>
+                  </pic:blipFill>
+                  <pic:spPr>
+                    <a:xfrm>
+                      <a:off x="0" y="0"/>
+                      <a:ext cx="2771775" cy="2099310"/>
+                    </a:xfrm>
+                    <a:prstGeom prst="rect">
+                      <a:avLst/>
+                    </a:prstGeom>
+                  </pic:spPr>
+                </pic:pic>
+              </a:graphicData>
+            </a:graphic>
+            <wp14:sizeRelH relativeFrom="page">
+              <wp14:pctWidth>0</wp14:pctWidth>
+            </wp14:sizeRelH>
+            <wp14:sizeRelV relativeFrom="page">
+              <wp14:pctHeight>0</wp14:pctHeight>
+            </wp14:sizeRelV>
+          </wp:anchor>
+        </w:drawing>
+      </w:r>
+      <w:r>
+        <w:t xml:space="preserve">The WhyML language is built upon the mathimatical language ML, a first-order predicate language used primarily for sequential programs, with no memory model so static names are given to all variables during proof obligation generation. This results in no mutable components being allowed in recursive methods with the inductive properties required being exported to lemmas and/or predicates </w:t>
+      </w:r>
+      <w:r>
+        <w:rPr>
+          <w:rFonts w:cstheme="minorHAnsi"/>
+          <w:color w:val="7030A0"/>
+          <w:sz w:val="16"/>
+          <w:szCs w:val="16"/>
+          <w:lang w:val="en-GB"/>
+        </w:rPr>
+        <w:t>(</w:t>
+      </w:r>
+      <w:r>
+        <w:rPr>
+          <w:rFonts w:eastAsia="Times New Roman" w:cstheme="minorHAnsi"/>
+          <w:i/>
+          <w:color w:val="7030A0"/>
+          <w:sz w:val="16"/>
+          <w:szCs w:val="16"/>
+          <w:lang w:val="en-GB" w:eastAsia="en-GB"/>
+        </w:rPr>
+        <w:t>Felleisen, M., Gardner, P. &amp; SpringerLink (Online service) (2013)</w:t>
+      </w:r>
+      <w:r>
+        <w:rPr>
+          <w:rFonts w:cstheme="minorHAnsi"/>
+          <w:color w:val="7030A0"/>
+          <w:sz w:val="16"/>
+          <w:szCs w:val="16"/>
+          <w:lang w:val="en-GB"/>
+        </w:rPr>
+        <w:t>)</w:t>
+      </w:r>
+      <w:r>
+        <w:t>.</w:t>
+      </w:r>
+    </w:p>
+    <w:p>
+      <w:pPr>
+        <w:keepNext/>
         <w:autoSpaceDE w:val="0"/>
         <w:autoSpaceDN w:val="0"/>
         <w:adjustRightInd w:val="0"/>
         <w:spacing w:after="0" w:line="240" w:lineRule="auto"/>
         <w:jc w:val="both"/>
+      </w:pPr>
+      <w:bookmarkStart w:id="33" w:name="_GoBack"/>
+      <w:bookmarkEnd w:id="33"/>
+      <w:r>
+        <w:t xml:space="preserve">The Why3 tool uses both automatic and interactive theory proving with the ability to use a variery of theorom provers to prove logical goals. Verification Condoition Generators (VCG) is the process used to create proof obligations </w:t>
+      </w:r>
+      <w:r>
+        <w:t xml:space="preserve">which uses weakest precondition calculus to collectively transform programs and their properities </w:t>
+      </w:r>
+      <w:r>
+        <w:t xml:space="preserve">into one large proof obligation which then must be discharged using the theorom provers either automatically or interactively from the user </w:t>
+      </w:r>
+      <w:r>
+        <w:rPr>
+          <w:color w:val="7030A0"/>
+          <w:sz w:val="18"/>
+          <w:lang w:val="en-GB"/>
+        </w:rPr>
+        <w:t>(</w:t>
+      </w:r>
+      <w:r>
+        <w:rPr>
+          <w:rFonts w:ascii="Century Schoolbook" w:eastAsia="Times New Roman" w:hAnsi="Century Schoolbook" w:cs="Times New Roman"/>
+          <w:i/>
+          <w:color w:val="7030A0"/>
+          <w:sz w:val="16"/>
+          <w:szCs w:val="20"/>
+          <w:lang w:val="en-GB" w:eastAsia="en-GB"/>
+        </w:rPr>
+        <w:t>Burns, D., Mostowski, W. &amp; Ulbrich, M. (2015</w:t>
+      </w:r>
+      <w:r>
+        <w:rPr>
+          <w:rFonts w:ascii="Century Schoolbook" w:eastAsia="Times New Roman" w:hAnsi="Century Schoolbook" w:cs="Times New Roman"/>
+          <w:i/>
+          <w:color w:val="7030A0"/>
+          <w:sz w:val="16"/>
+          <w:szCs w:val="20"/>
+          <w:lang w:val="en-GB" w:eastAsia="en-GB"/>
+        </w:rPr>
+        <w:t>)</w:t>
+      </w:r>
+      <w:r>
+        <w:t>.</w:t>
+      </w:r>
+      <w:r>
+        <w:t xml:space="preserve"> </w:t>
+      </w:r>
+      <w:r>
+        <w:t xml:space="preserve"> </w:t>
+      </w:r>
+      <w:r>
+        <w:t xml:space="preserve"> </w:t>
+      </w:r>
+    </w:p>
+    <w:p>
+      <w:pPr>
+        <w:pStyle w:val="Caption"/>
+        <w:jc w:val="both"/>
+        <w:rPr>
+          <w:color w:val="auto"/>
+        </w:rPr>
+      </w:pPr>
+    </w:p>
+    <w:p>
+      <w:pPr>
+        <w:pStyle w:val="Caption"/>
+        <w:jc w:val="both"/>
+        <w:rPr>
+          <w:color w:val="auto"/>
+        </w:rPr>
+      </w:pPr>
+    </w:p>
+    <w:p>
+      <w:pPr>
+        <w:pStyle w:val="Caption"/>
+        <w:jc w:val="both"/>
+        <w:rPr>
+          <w:color w:val="auto"/>
+        </w:rPr>
+      </w:pPr>
+    </w:p>
+    <w:p>
+      <w:pPr>
+        <w:pStyle w:val="Caption"/>
+        <w:jc w:val="both"/>
+        <w:rPr>
+          <w:color w:val="auto"/>
+        </w:rPr>
+      </w:pPr>
+    </w:p>
+    <w:p/>
+    <w:p/>
+    <w:p>
+      <w:pPr>
+        <w:pStyle w:val="Caption"/>
+        <w:jc w:val="both"/>
+        <w:rPr>
+          <w:color w:val="auto"/>
+        </w:rPr>
+      </w:pPr>
+    </w:p>
+    <w:p>
+      <w:pPr>
+        <w:pStyle w:val="Caption"/>
+        <w:jc w:val="both"/>
+        <w:rPr>
+          <w:color w:val="auto"/>
+        </w:rPr>
+      </w:pPr>
+    </w:p>
+    <w:p>
+      <w:pPr>
+        <w:pStyle w:val="Caption"/>
+        <w:jc w:val="both"/>
+        <w:rPr>
+          <w:color w:val="auto"/>
+        </w:rPr>
+      </w:pPr>
+    </w:p>
+    <w:p>
+      <w:pPr>
+        <w:autoSpaceDE w:val="0"/>
+        <w:autoSpaceDN w:val="0"/>
+        <w:adjustRightInd w:val="0"/>
+        <w:spacing w:after="0" w:line="240" w:lineRule="auto"/>
+        <w:jc w:val="both"/>
+        <w:rPr>
+          <w:rFonts w:ascii="Times New Roman" w:hAnsi="Times New Roman" w:cs="Times New Roman"/>
+          <w:i/>
+          <w:color w:val="7030A0"/>
+          <w:sz w:val="20"/>
+          <w:szCs w:val="24"/>
+          <w:lang w:val="en-GB"/>
+        </w:rPr>
+      </w:pPr>
+    </w:p>
+    <w:p>
+      <w:pPr>
+        <w:autoSpaceDE w:val="0"/>
+        <w:autoSpaceDN w:val="0"/>
+        <w:adjustRightInd w:val="0"/>
+        <w:spacing w:after="0" w:line="240" w:lineRule="auto"/>
+        <w:jc w:val="both"/>
         <w:rPr>
           <w:rFonts w:ascii="Times New Roman" w:hAnsi="Times New Roman" w:cs="Times New Roman"/>
           <w:color w:val="00000A"/>
@@ -10297,140 +10725,22 @@
           <w:lang w:val="en-GB"/>
         </w:rPr>
       </w:pPr>
-      <w:r>
-        <w:rPr>
-          <w:noProof/>
-          <w:lang w:val="en-GB"/>
-        </w:rPr>
-        <mc:AlternateContent>
-          <mc:Choice Requires="wps">
-            <w:drawing>
-              <wp:anchor distT="118745" distB="118745" distL="114300" distR="114300" simplePos="0" relativeHeight="251688960" behindDoc="0" locked="0" layoutInCell="0" allowOverlap="1" wp14:anchorId="53F4289B" wp14:editId="58C6AF67">
-                <wp:simplePos x="0" y="0"/>
-                <wp:positionH relativeFrom="margin">
-                  <wp:align>left</wp:align>
-                </wp:positionH>
-                <wp:positionV relativeFrom="paragraph">
-                  <wp:posOffset>10160</wp:posOffset>
-                </wp:positionV>
-                <wp:extent cx="2590800" cy="228600"/>
-                <wp:effectExtent l="0" t="0" r="0" b="0"/>
-                <wp:wrapSquare wrapText="bothSides"/>
-                <wp:docPr id="9" name="Text Box 2"/>
-                <wp:cNvGraphicFramePr>
-                  <a:graphicFrameLocks xmlns:a="http://schemas.openxmlformats.org/drawingml/2006/main"/>
-                </wp:cNvGraphicFramePr>
-                <a:graphic xmlns:a="http://schemas.openxmlformats.org/drawingml/2006/main">
-                  <a:graphicData uri="http://schemas.microsoft.com/office/word/2010/wordprocessingShape">
-                    <wps:wsp>
-                      <wps:cNvSpPr txBox="1">
-                        <a:spLocks noChangeArrowheads="1"/>
-                      </wps:cNvSpPr>
-                      <wps:spPr bwMode="auto">
-                        <a:xfrm>
-                          <a:off x="0" y="0"/>
-                          <a:ext cx="2590800" cy="228600"/>
-                        </a:xfrm>
-                        <a:prstGeom prst="rect">
-                          <a:avLst/>
-                        </a:prstGeom>
-                        <a:noFill/>
-                        <a:extLst>
-                          <a:ext uri="{53640926-AAD7-44D8-BBD7-CCE9431645EC}">
-                            <a14:shadowObscured xmlns:a14="http://schemas.microsoft.com/office/drawing/2010/main" val="1"/>
-                          </a:ext>
-                        </a:extLst>
-                      </wps:spPr>
-                      <wps:txbx>
-                        <w:txbxContent>
-                          <w:p>
-                            <w:pPr>
-                              <w:autoSpaceDE w:val="0"/>
-                              <w:autoSpaceDN w:val="0"/>
-                              <w:adjustRightInd w:val="0"/>
-                              <w:spacing w:after="0" w:line="240" w:lineRule="auto"/>
-                              <w:jc w:val="center"/>
-                              <w:rPr>
-                                <w:rFonts w:ascii="Times New Roman" w:hAnsi="Times New Roman" w:cs="Times New Roman"/>
-                                <w:i/>
-                                <w:color w:val="7030A0"/>
-                                <w:sz w:val="20"/>
-                                <w:szCs w:val="24"/>
-                                <w:lang w:val="en-GB"/>
-                              </w:rPr>
-                            </w:pPr>
-                            <w:r>
-                              <w:rPr>
-                                <w:rFonts w:ascii="Century Schoolbook" w:hAnsi="Century Schoolbook" w:cs="Segoe UI"/>
-                                <w:bCs/>
-                                <w:i/>
-                                <w:color w:val="7030A0"/>
-                                <w:sz w:val="16"/>
-                                <w:szCs w:val="20"/>
-                                <w:lang w:val="en-GB"/>
-                              </w:rPr>
-                              <w:t>Key-project.org. (2018a)</w:t>
-                            </w:r>
-                          </w:p>
-                        </w:txbxContent>
-                      </wps:txbx>
-                      <wps:bodyPr rot="0" vert="horz" wrap="square" lIns="91440" tIns="45720" rIns="91440" bIns="45720" anchor="t" anchorCtr="0" upright="1">
-                        <a:noAutofit/>
-                      </wps:bodyPr>
-                    </wps:wsp>
-                  </a:graphicData>
-                </a:graphic>
-                <wp14:sizeRelH relativeFrom="margin">
-                  <wp14:pctWidth>0</wp14:pctWidth>
-                </wp14:sizeRelH>
-                <wp14:sizeRelV relativeFrom="page">
-                  <wp14:pctHeight>0</wp14:pctHeight>
-                </wp14:sizeRelV>
-              </wp:anchor>
-            </w:drawing>
-          </mc:Choice>
-          <mc:Fallback>
-            <w:pict>
-              <v:shape w14:anchorId="53F4289B" id="Text Box 2" o:spid="_x0000_s1027" type="#_x0000_t202" style="position:absolute;left:0;text-align:left;margin-left:0;margin-top:.8pt;width:204pt;height:18pt;z-index:251688960;visibility:visible;mso-wrap-style:square;mso-width-percent:0;mso-height-percent:0;mso-wrap-distance-left:9pt;mso-wrap-distance-top:9.35pt;mso-wrap-distance-right:9pt;mso-wrap-distance-bottom:9.35pt;mso-position-horizontal:left;mso-position-horizontal-relative:margin;mso-position-vertical:absolute;mso-position-vertical-relative:text;mso-width-percent:0;mso-height-percent:0;mso-width-relative:margin;mso-height-relative:page;v-text-anchor:top" o:gfxdata="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" o:allowincell="f" filled="f" stroked="f">
-                <v:textbox>
-                  <w:txbxContent>
-                    <w:p>
-                      <w:pPr>
-                        <w:autoSpaceDE w:val="0"/>
-                        <w:autoSpaceDN w:val="0"/>
-                        <w:adjustRightInd w:val="0"/>
-                        <w:spacing w:after="0" w:line="240" w:lineRule="auto"/>
-                        <w:jc w:val="center"/>
-                        <w:rPr>
-                          <w:rFonts w:ascii="Times New Roman" w:hAnsi="Times New Roman" w:cs="Times New Roman"/>
-                          <w:i/>
-                          <w:color w:val="7030A0"/>
-                          <w:sz w:val="20"/>
-                          <w:szCs w:val="24"/>
-                          <w:lang w:val="en-GB"/>
-                        </w:rPr>
-                      </w:pPr>
-                      <w:r>
-                        <w:rPr>
-                          <w:rFonts w:ascii="Century Schoolbook" w:hAnsi="Century Schoolbook" w:cs="Segoe UI"/>
-                          <w:bCs/>
-                          <w:i/>
-                          <w:color w:val="7030A0"/>
-                          <w:sz w:val="16"/>
-                          <w:szCs w:val="20"/>
-                          <w:lang w:val="en-GB"/>
-                        </w:rPr>
-                        <w:t>Key-project.org. (2018a)</w:t>
-                      </w:r>
-                    </w:p>
-                  </w:txbxContent>
-                </v:textbox>
-                <w10:wrap type="square" anchorx="margin"/>
-              </v:shape>
-            </w:pict>
-          </mc:Fallback>
-        </mc:AlternateContent>
-      </w:r>
+    </w:p>
+    <w:p>
+      <w:pPr>
+        <w:autoSpaceDE w:val="0"/>
+        <w:autoSpaceDN w:val="0"/>
+        <w:adjustRightInd w:val="0"/>
+        <w:spacing w:after="0" w:line="240" w:lineRule="auto"/>
+        <w:jc w:val="both"/>
+        <w:rPr>
+          <w:rFonts w:ascii="Times New Roman" w:hAnsi="Times New Roman" w:cs="Times New Roman"/>
+          <w:color w:val="00000A"/>
+          <w:sz w:val="24"/>
+          <w:szCs w:val="24"/>
+          <w:lang w:val="en-GB"/>
+        </w:rPr>
+      </w:pPr>
     </w:p>
     <w:p>
       <w:pPr>
@@ -12834,7 +13144,7 @@
           </mc:Choice>
           <mc:Fallback>
             <w:pict>
-              <v:group w14:anchorId="52E0A4A9" id="Group 15" o:spid="_x0000_s1026" style="position:absolute;margin-left:.75pt;margin-top:.4pt;width:279pt;height:267.75pt;z-index:251675648;mso-position-horizontal-relative:margin;mso-width-relative:margin;mso-height-relative:margin" coordsize="46101,38576" o:gfxdata="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">
+              <v:group w14:anchorId="1A2A6D15" id="Group 15" o:spid="_x0000_s1026" style="position:absolute;margin-left:.75pt;margin-top:.4pt;width:279pt;height:267.75pt;z-index:251675648;mso-position-horizontal-relative:margin;mso-width-relative:margin;mso-height-relative:margin" coordsize="46101,38576" o:gfxdata="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">
                 <v:shapetype id="_x0000_t75" coordsize="21600,21600" o:spt="75" o:preferrelative="t" path="m@4@5l@4@11@9@11@9@5xe" filled="f" stroked="f">
                   <v:stroke joinstyle="miter"/>
                   <v:formulas>
@@ -14725,8 +15035,6 @@
         </w:rPr>
         <w:t>Generic Example (Binary Search)</w:t>
       </w:r>
-      <w:bookmarkStart w:id="33" w:name="_GoBack"/>
-      <w:bookmarkEnd w:id="33"/>
     </w:p>
     <w:p>
       <w:pPr>
@@ -15178,15 +15486,7 @@
                                 <w:szCs w:val="16"/>
                                 <w:lang w:val="en-GB" w:eastAsia="en-GB"/>
                               </w:rPr>
-                              <w:t>(Ahrendt, W., Beckert, B., Bubel, R., Hähnle, R. Schmitt, P., &amp; Ulbrich, M. (2016))</w:t>
-                            </w:r>
-                            <w:r>
-                              <w:rPr>
-                                <w:sz w:val="16"/>
-                                <w:szCs w:val="16"/>
-                                <w:lang w:val="en-GB"/>
-                              </w:rPr>
-                              <w:t>.</w:t>
+                              <w:t>REFERENCE</w:t>
                             </w:r>
                           </w:p>
                           <w:p>
@@ -15236,6 +15536,270 @@
                           <w:szCs w:val="16"/>
                           <w:lang w:val="en-GB" w:eastAsia="en-GB"/>
                         </w:rPr>
+                        <w:t>REFERENCE</w:t>
+                      </w:r>
+                    </w:p>
+                    <w:p>
+                      <w:pPr>
+                        <w:pBdr>
+                          <w:left w:val="single" w:sz="12" w:space="9" w:color="5B9BD5" w:themeColor="accent1"/>
+                        </w:pBdr>
+                        <w:spacing w:after="0"/>
+                      </w:pPr>
+                    </w:p>
+                  </w:txbxContent>
+                </v:textbox>
+                <w10:wrap type="square" anchorx="margin"/>
+              </v:shape>
+            </w:pict>
+          </mc:Fallback>
+        </mc:AlternateContent>
+      </w:r>
+    </w:p>
+    <w:p>
+      <w:pPr>
+        <w:rPr>
+          <w:rFonts w:ascii="Times New Roman" w:hAnsi="Times New Roman" w:cs="Times New Roman"/>
+          <w:color w:val="00000A"/>
+          <w:sz w:val="24"/>
+          <w:szCs w:val="24"/>
+          <w:lang w:val="en-GB"/>
+        </w:rPr>
+      </w:pPr>
+    </w:p>
+    <w:p>
+      <w:pPr>
+        <w:rPr>
+          <w:rFonts w:ascii="Times New Roman" w:hAnsi="Times New Roman" w:cs="Times New Roman"/>
+          <w:color w:val="00000A"/>
+          <w:sz w:val="24"/>
+          <w:szCs w:val="24"/>
+          <w:lang w:val="en-GB"/>
+        </w:rPr>
+      </w:pPr>
+    </w:p>
+    <w:p>
+      <w:pPr>
+        <w:rPr>
+          <w:rFonts w:ascii="Times New Roman" w:hAnsi="Times New Roman" w:cs="Times New Roman"/>
+          <w:color w:val="00000A"/>
+          <w:sz w:val="24"/>
+          <w:szCs w:val="24"/>
+          <w:lang w:val="en-GB"/>
+        </w:rPr>
+      </w:pPr>
+    </w:p>
+    <w:p>
+      <w:pPr>
+        <w:rPr>
+          <w:rFonts w:ascii="Times New Roman" w:hAnsi="Times New Roman" w:cs="Times New Roman"/>
+          <w:color w:val="00000A"/>
+          <w:sz w:val="24"/>
+          <w:szCs w:val="24"/>
+          <w:lang w:val="en-GB"/>
+        </w:rPr>
+      </w:pPr>
+    </w:p>
+    <w:p>
+      <w:pPr>
+        <w:rPr>
+          <w:rFonts w:ascii="Times New Roman" w:hAnsi="Times New Roman" w:cs="Times New Roman"/>
+          <w:color w:val="00000A"/>
+          <w:sz w:val="24"/>
+          <w:szCs w:val="24"/>
+          <w:lang w:val="en-GB"/>
+        </w:rPr>
+      </w:pPr>
+    </w:p>
+    <w:p>
+      <w:pPr>
+        <w:rPr>
+          <w:rFonts w:ascii="Times New Roman" w:hAnsi="Times New Roman" w:cs="Times New Roman"/>
+          <w:color w:val="00000A"/>
+          <w:sz w:val="24"/>
+          <w:szCs w:val="24"/>
+          <w:lang w:val="en-GB"/>
+        </w:rPr>
+      </w:pPr>
+    </w:p>
+    <w:p>
+      <w:pPr>
+        <w:rPr>
+          <w:rFonts w:ascii="Times New Roman" w:hAnsi="Times New Roman" w:cs="Times New Roman"/>
+          <w:color w:val="00000A"/>
+          <w:sz w:val="24"/>
+          <w:szCs w:val="24"/>
+          <w:lang w:val="en-GB"/>
+        </w:rPr>
+      </w:pPr>
+    </w:p>
+    <w:p>
+      <w:pPr>
+        <w:rPr>
+          <w:rFonts w:ascii="Times New Roman" w:hAnsi="Times New Roman" w:cs="Times New Roman"/>
+          <w:color w:val="00000A"/>
+          <w:sz w:val="24"/>
+          <w:szCs w:val="24"/>
+          <w:lang w:val="en-GB"/>
+        </w:rPr>
+      </w:pPr>
+    </w:p>
+    <w:p>
+      <w:pPr>
+        <w:pStyle w:val="ListParagraph"/>
+        <w:numPr>
+          <w:ilvl w:val="0"/>
+          <w:numId w:val="14"/>
+        </w:numPr>
+        <w:rPr>
+          <w:rFonts w:cstheme="minorHAnsi"/>
+          <w:color w:val="00000A"/>
+          <w:szCs w:val="24"/>
+          <w:lang w:val="en-GB"/>
+        </w:rPr>
+      </w:pPr>
+      <w:r>
+        <w:rPr>
+          <w:rFonts w:cstheme="minorHAnsi"/>
+          <w:color w:val="00000A"/>
+          <w:szCs w:val="24"/>
+          <w:lang w:val="en-GB"/>
+        </w:rPr>
+        <w:lastRenderedPageBreak/>
+        <w:t>Additional JML Libraries</w:t>
+      </w:r>
+    </w:p>
+    <w:p>
+      <w:pPr>
+        <w:rPr>
+          <w:rFonts w:ascii="Times New Roman" w:hAnsi="Times New Roman" w:cs="Times New Roman"/>
+          <w:color w:val="00000A"/>
+          <w:sz w:val="24"/>
+          <w:szCs w:val="24"/>
+          <w:lang w:val="en-GB"/>
+        </w:rPr>
+      </w:pPr>
+      <w:r>
+        <w:rPr>
+          <w:noProof/>
+          <w:lang w:val="en-GB"/>
+        </w:rPr>
+        <mc:AlternateContent>
+          <mc:Choice Requires="wps">
+            <w:drawing>
+              <wp:anchor distT="118745" distB="118745" distL="114300" distR="114300" simplePos="0" relativeHeight="251703296" behindDoc="0" locked="0" layoutInCell="0" allowOverlap="1" wp14:anchorId="4D86EB3B" wp14:editId="4BFB2541">
+                <wp:simplePos x="0" y="0"/>
+                <wp:positionH relativeFrom="margin">
+                  <wp:align>left</wp:align>
+                </wp:positionH>
+                <wp:positionV relativeFrom="paragraph">
+                  <wp:posOffset>4934585</wp:posOffset>
+                </wp:positionV>
+                <wp:extent cx="3848100" cy="333375"/>
+                <wp:effectExtent l="0" t="0" r="0" b="0"/>
+                <wp:wrapSquare wrapText="bothSides"/>
+                <wp:docPr id="28" name="Text Box 2"/>
+                <wp:cNvGraphicFramePr>
+                  <a:graphicFrameLocks xmlns:a="http://schemas.openxmlformats.org/drawingml/2006/main"/>
+                </wp:cNvGraphicFramePr>
+                <a:graphic xmlns:a="http://schemas.openxmlformats.org/drawingml/2006/main">
+                  <a:graphicData uri="http://schemas.microsoft.com/office/word/2010/wordprocessingShape">
+                    <wps:wsp>
+                      <wps:cNvSpPr txBox="1">
+                        <a:spLocks noChangeArrowheads="1"/>
+                      </wps:cNvSpPr>
+                      <wps:spPr bwMode="auto">
+                        <a:xfrm>
+                          <a:off x="0" y="0"/>
+                          <a:ext cx="3848100" cy="333375"/>
+                        </a:xfrm>
+                        <a:prstGeom prst="rect">
+                          <a:avLst/>
+                        </a:prstGeom>
+                        <a:noFill/>
+                        <a:extLst>
+                          <a:ext uri="{53640926-AAD7-44D8-BBD7-CCE9431645EC}">
+                            <a14:shadowObscured xmlns:a14="http://schemas.microsoft.com/office/drawing/2010/main" val="1"/>
+                          </a:ext>
+                        </a:extLst>
+                      </wps:spPr>
+                      <wps:txbx>
+                        <w:txbxContent>
+                          <w:p>
+                            <w:pPr>
+                              <w:rPr>
+                                <w:sz w:val="16"/>
+                                <w:szCs w:val="16"/>
+                                <w:lang w:val="en-GB"/>
+                              </w:rPr>
+                            </w:pPr>
+                            <w:r>
+                              <w:rPr>
+                                <w:rFonts w:ascii="Century Schoolbook" w:eastAsia="Times New Roman" w:hAnsi="Century Schoolbook" w:cs="Times New Roman"/>
+                                <w:i/>
+                                <w:color w:val="7030A0"/>
+                                <w:sz w:val="16"/>
+                                <w:szCs w:val="16"/>
+                                <w:lang w:val="en-GB" w:eastAsia="en-GB"/>
+                              </w:rPr>
+                              <w:t>(Ahrendt, W., Beckert, B., Bubel, R., Hähnle, R. Schmitt, P., &amp; Ulbrich, M. (2016))</w:t>
+                            </w:r>
+                            <w:r>
+                              <w:rPr>
+                                <w:sz w:val="16"/>
+                                <w:szCs w:val="16"/>
+                                <w:lang w:val="en-GB"/>
+                              </w:rPr>
+                              <w:t>.</w:t>
+                            </w:r>
+                          </w:p>
+                          <w:p>
+                            <w:pPr>
+                              <w:pBdr>
+                                <w:left w:val="single" w:sz="12" w:space="9" w:color="5B9BD5" w:themeColor="accent1"/>
+                              </w:pBdr>
+                              <w:spacing w:after="0"/>
+                            </w:pPr>
+                          </w:p>
+                        </w:txbxContent>
+                      </wps:txbx>
+                      <wps:bodyPr rot="0" vert="horz" wrap="square" lIns="91440" tIns="45720" rIns="91440" bIns="45720" anchor="t" anchorCtr="0" upright="1">
+                        <a:noAutofit/>
+                      </wps:bodyPr>
+                    </wps:wsp>
+                  </a:graphicData>
+                </a:graphic>
+                <wp14:sizeRelH relativeFrom="margin">
+                  <wp14:pctWidth>0</wp14:pctWidth>
+                </wp14:sizeRelH>
+                <wp14:sizeRelV relativeFrom="page">
+                  <wp14:pctHeight>0</wp14:pctHeight>
+                </wp14:sizeRelV>
+              </wp:anchor>
+            </w:drawing>
+          </mc:Choice>
+          <mc:Fallback>
+            <w:pict>
+              <v:shape w14:anchorId="4D86EB3B" id="_x0000_s1036" type="#_x0000_t202" style="position:absolute;margin-left:0;margin-top:388.55pt;width:303pt;height:26.25pt;z-index:251703296;visibility:visible;mso-wrap-style:square;mso-width-percent:0;mso-height-percent:0;mso-wrap-distance-left:9pt;mso-wrap-distance-top:9.35pt;mso-wrap-distance-right:9pt;mso-wrap-distance-bottom:9.35pt;mso-position-horizontal:left;mso-position-horizontal-relative:margin;mso-position-vertical:absolute;mso-position-vertical-relative:text;mso-width-percent:0;mso-height-percent:0;mso-width-relative:margin;mso-height-relative:page;v-text-anchor:top" o:gfxdata="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" o:allowincell="f" filled="f" stroked="f">
+                <v:textbox>
+                  <w:txbxContent>
+                    <w:p>
+                      <w:pPr>
+                        <w:rPr>
+                          <w:sz w:val="16"/>
+                          <w:szCs w:val="16"/>
+                          <w:lang w:val="en-GB"/>
+                        </w:rPr>
+                      </w:pPr>
+                      <w:r>
+                        <w:rPr>
+                          <w:rFonts w:ascii="Century Schoolbook" w:eastAsia="Times New Roman" w:hAnsi="Century Schoolbook" w:cs="Times New Roman"/>
+                          <w:i/>
+                          <w:color w:val="7030A0"/>
+                          <w:sz w:val="16"/>
+                          <w:szCs w:val="16"/>
+                          <w:lang w:val="en-GB" w:eastAsia="en-GB"/>
+                        </w:rPr>
                         <w:t>(Ahrendt, W., Beckert, B., Bubel, R., Hähnle, R. Schmitt, P., &amp; Ulbrich, M. (2016))</w:t>
                       </w:r>
                       <w:r>
@@ -15263,130 +15827,6 @@
           </mc:Fallback>
         </mc:AlternateContent>
       </w:r>
-    </w:p>
-    <w:p>
-      <w:pPr>
-        <w:rPr>
-          <w:rFonts w:ascii="Times New Roman" w:hAnsi="Times New Roman" w:cs="Times New Roman"/>
-          <w:color w:val="00000A"/>
-          <w:sz w:val="24"/>
-          <w:szCs w:val="24"/>
-          <w:lang w:val="en-GB"/>
-        </w:rPr>
-      </w:pPr>
-    </w:p>
-    <w:p>
-      <w:pPr>
-        <w:rPr>
-          <w:rFonts w:ascii="Times New Roman" w:hAnsi="Times New Roman" w:cs="Times New Roman"/>
-          <w:color w:val="00000A"/>
-          <w:sz w:val="24"/>
-          <w:szCs w:val="24"/>
-          <w:lang w:val="en-GB"/>
-        </w:rPr>
-      </w:pPr>
-    </w:p>
-    <w:p>
-      <w:pPr>
-        <w:rPr>
-          <w:rFonts w:ascii="Times New Roman" w:hAnsi="Times New Roman" w:cs="Times New Roman"/>
-          <w:color w:val="00000A"/>
-          <w:sz w:val="24"/>
-          <w:szCs w:val="24"/>
-          <w:lang w:val="en-GB"/>
-        </w:rPr>
-      </w:pPr>
-    </w:p>
-    <w:p>
-      <w:pPr>
-        <w:rPr>
-          <w:rFonts w:ascii="Times New Roman" w:hAnsi="Times New Roman" w:cs="Times New Roman"/>
-          <w:color w:val="00000A"/>
-          <w:sz w:val="24"/>
-          <w:szCs w:val="24"/>
-          <w:lang w:val="en-GB"/>
-        </w:rPr>
-      </w:pPr>
-    </w:p>
-    <w:p>
-      <w:pPr>
-        <w:rPr>
-          <w:rFonts w:ascii="Times New Roman" w:hAnsi="Times New Roman" w:cs="Times New Roman"/>
-          <w:color w:val="00000A"/>
-          <w:sz w:val="24"/>
-          <w:szCs w:val="24"/>
-          <w:lang w:val="en-GB"/>
-        </w:rPr>
-      </w:pPr>
-    </w:p>
-    <w:p>
-      <w:pPr>
-        <w:rPr>
-          <w:rFonts w:ascii="Times New Roman" w:hAnsi="Times New Roman" w:cs="Times New Roman"/>
-          <w:color w:val="00000A"/>
-          <w:sz w:val="24"/>
-          <w:szCs w:val="24"/>
-          <w:lang w:val="en-GB"/>
-        </w:rPr>
-      </w:pPr>
-    </w:p>
-    <w:p>
-      <w:pPr>
-        <w:rPr>
-          <w:rFonts w:ascii="Times New Roman" w:hAnsi="Times New Roman" w:cs="Times New Roman"/>
-          <w:color w:val="00000A"/>
-          <w:sz w:val="24"/>
-          <w:szCs w:val="24"/>
-          <w:lang w:val="en-GB"/>
-        </w:rPr>
-      </w:pPr>
-    </w:p>
-    <w:p>
-      <w:pPr>
-        <w:rPr>
-          <w:rFonts w:ascii="Times New Roman" w:hAnsi="Times New Roman" w:cs="Times New Roman"/>
-          <w:color w:val="00000A"/>
-          <w:sz w:val="24"/>
-          <w:szCs w:val="24"/>
-          <w:lang w:val="en-GB"/>
-        </w:rPr>
-      </w:pPr>
-    </w:p>
-    <w:p>
-      <w:pPr>
-        <w:pStyle w:val="ListParagraph"/>
-        <w:numPr>
-          <w:ilvl w:val="0"/>
-          <w:numId w:val="14"/>
-        </w:numPr>
-        <w:rPr>
-          <w:rFonts w:cstheme="minorHAnsi"/>
-          <w:color w:val="00000A"/>
-          <w:szCs w:val="24"/>
-          <w:lang w:val="en-GB"/>
-        </w:rPr>
-      </w:pPr>
-      <w:r>
-        <w:rPr>
-          <w:rFonts w:cstheme="minorHAnsi"/>
-          <w:color w:val="00000A"/>
-          <w:szCs w:val="24"/>
-          <w:lang w:val="en-GB"/>
-        </w:rPr>
-        <w:lastRenderedPageBreak/>
-        <w:t>Additional JML Libraries</w:t>
-      </w:r>
-    </w:p>
-    <w:p>
-      <w:pPr>
-        <w:rPr>
-          <w:rFonts w:ascii="Times New Roman" w:hAnsi="Times New Roman" w:cs="Times New Roman"/>
-          <w:color w:val="00000A"/>
-          <w:sz w:val="24"/>
-          <w:szCs w:val="24"/>
-          <w:lang w:val="en-GB"/>
-        </w:rPr>
-      </w:pPr>
       <w:r>
         <w:rPr>
           <w:noProof/>
@@ -15504,7 +15944,7 @@
           </mc:Choice>
           <mc:Fallback>
             <w:pict>
-              <v:shape w14:anchorId="6B3CABDF" id="Text Box 25" o:spid="_x0000_s1036" type="#_x0000_t202" style="position:absolute;margin-left:0;margin-top:372.75pt;width:298.05pt;height:.05pt;z-index:-251617280;visibility:visible;mso-wrap-style:square;mso-wrap-distance-left:9pt;mso-wrap-distance-top:0;mso-wrap-distance-right:9pt;mso-wrap-distance-bottom:0;mso-position-horizontal:absolute;mso-position-horizontal-relative:text;mso-position-vertical:absolute;mso-position-vertical-relative:text;v-text-anchor:top" o:gfxdata="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" stroked="f">
+              <v:shape w14:anchorId="6B3CABDF" id="Text Box 25" o:spid="_x0000_s1037" type="#_x0000_t202" style="position:absolute;margin-left:0;margin-top:372.75pt;width:298.05pt;height:.05pt;z-index:-251617280;visibility:visible;mso-wrap-style:square;mso-wrap-distance-left:9pt;mso-wrap-distance-top:0;mso-wrap-distance-right:9pt;mso-wrap-distance-bottom:0;mso-position-horizontal:absolute;mso-position-horizontal-relative:text;mso-position-vertical:absolute;mso-position-vertical-relative:text;v-text-anchor:top" o:gfxdata="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" stroked="f">
                 <v:textbox style="mso-fit-shape-to-text:t" inset="0,0,0,0">
                   <w:txbxContent>
                     <w:p>
@@ -18944,17 +19384,7 @@
           <w:szCs w:val="20"/>
           <w:lang w:val="en-GB" w:eastAsia="en-GB"/>
         </w:rPr>
-        <w:t xml:space="preserve"> </w:t>
-      </w:r>
-      <w:r>
-        <w:rPr>
-          <w:rFonts w:ascii="Century Schoolbook" w:eastAsia="Times New Roman" w:hAnsi="Century Schoolbook" w:cs="Times New Roman"/>
-          <w:i/>
-          <w:sz w:val="20"/>
-          <w:szCs w:val="20"/>
-          <w:lang w:val="en-GB" w:eastAsia="en-GB"/>
-        </w:rPr>
-        <w:t>(</w:t>
+        <w:t xml:space="preserve"> (</w:t>
       </w:r>
       <w:r>
         <w:rPr>
@@ -19886,6 +20316,763 @@
     </w:p>
     <w:p>
       <w:pPr>
+        <w:spacing w:before="100" w:beforeAutospacing="1" w:after="100" w:afterAutospacing="1" w:line="240" w:lineRule="auto"/>
+        <w:ind w:left="360"/>
+        <w:rPr>
+          <w:rFonts w:ascii="Century Schoolbook" w:eastAsia="Times New Roman" w:hAnsi="Century Schoolbook" w:cs="Helvetica"/>
+          <w:i/>
+          <w:color w:val="333333"/>
+          <w:sz w:val="20"/>
+          <w:szCs w:val="20"/>
+          <w:lang w:val="en-GB" w:eastAsia="en-GB"/>
+        </w:rPr>
+      </w:pPr>
+      <w:r>
+        <w:rPr>
+          <w:rFonts w:ascii="Century Schoolbook" w:eastAsia="Times New Roman" w:hAnsi="Century Schoolbook" w:cs="Helvetica"/>
+          <w:i/>
+          <w:color w:val="333333"/>
+          <w:sz w:val="20"/>
+          <w:szCs w:val="20"/>
+          <w:lang w:val="en-GB" w:eastAsia="en-GB"/>
+        </w:rPr>
+        <w:t xml:space="preserve">Felleisen, M., Gardner, P. &amp; SpringerLink (Online service) </w:t>
+      </w:r>
+      <w:r>
+        <w:rPr>
+          <w:rFonts w:ascii="Century Schoolbook" w:eastAsia="Times New Roman" w:hAnsi="Century Schoolbook" w:cs="Helvetica"/>
+          <w:i/>
+          <w:color w:val="333333"/>
+          <w:sz w:val="20"/>
+          <w:szCs w:val="20"/>
+          <w:lang w:val="en-GB" w:eastAsia="en-GB"/>
+        </w:rPr>
+        <w:t>(</w:t>
+      </w:r>
+      <w:r>
+        <w:rPr>
+          <w:rFonts w:ascii="Century Schoolbook" w:eastAsia="Times New Roman" w:hAnsi="Century Schoolbook" w:cs="Helvetica"/>
+          <w:i/>
+          <w:color w:val="333333"/>
+          <w:sz w:val="20"/>
+          <w:szCs w:val="20"/>
+          <w:lang w:val="en-GB" w:eastAsia="en-GB"/>
+        </w:rPr>
+        <w:t>2013</w:t>
+      </w:r>
+      <w:r>
+        <w:rPr>
+          <w:rFonts w:ascii="Century Schoolbook" w:eastAsia="Times New Roman" w:hAnsi="Century Schoolbook" w:cs="Helvetica"/>
+          <w:i/>
+          <w:color w:val="333333"/>
+          <w:sz w:val="20"/>
+          <w:szCs w:val="20"/>
+          <w:lang w:val="en-GB" w:eastAsia="en-GB"/>
+        </w:rPr>
+        <w:t>)</w:t>
+      </w:r>
+      <w:r>
+        <w:rPr>
+          <w:rFonts w:ascii="Century Schoolbook" w:eastAsia="Times New Roman" w:hAnsi="Century Schoolbook" w:cs="Helvetica"/>
+          <w:i/>
+          <w:color w:val="333333"/>
+          <w:sz w:val="20"/>
+          <w:szCs w:val="20"/>
+          <w:lang w:val="en-GB" w:eastAsia="en-GB"/>
+        </w:rPr>
+        <w:t>, </w:t>
+      </w:r>
+      <w:r>
+        <w:rPr>
+          <w:rFonts w:ascii="Century Schoolbook" w:eastAsia="Times New Roman" w:hAnsi="Century Schoolbook" w:cs="Helvetica"/>
+          <w:i/>
+          <w:iCs/>
+          <w:color w:val="333333"/>
+          <w:sz w:val="20"/>
+          <w:szCs w:val="20"/>
+          <w:lang w:val="en-GB" w:eastAsia="en-GB"/>
+        </w:rPr>
+        <w:t>Programming Languages and Systems: 22nd European Symposium on Programming, ESOP 2013, Held as Part of the European Joint Conferences on Theory and Practice of Software, ETAPS 2013, Rome, Italy, March 16-24, 2013. Proceedings, </w:t>
+      </w:r>
+      <w:r>
+        <w:rPr>
+          <w:rFonts w:ascii="Century Schoolbook" w:eastAsia="Times New Roman" w:hAnsi="Century Schoolbook" w:cs="Helvetica"/>
+          <w:i/>
+          <w:color w:val="333333"/>
+          <w:sz w:val="20"/>
+          <w:szCs w:val="20"/>
+          <w:lang w:val="en-GB" w:eastAsia="en-GB"/>
+        </w:rPr>
+        <w:t>Springer Berlin Heidelberg, Berlin, Heidelberg.</w:t>
+      </w:r>
+    </w:p>
+    <w:p>
+      <w:pPr>
+        <w:pStyle w:val="Heading4"/>
+        <w:spacing w:before="0" w:line="360" w:lineRule="auto"/>
+        <w:ind w:left="360"/>
+        <w:rPr>
+          <w:rFonts w:ascii="Century Schoolbook" w:hAnsi="Century Schoolbook" w:cs="Segoe UI"/>
+          <w:color w:val="auto"/>
+          <w:sz w:val="20"/>
+          <w:szCs w:val="20"/>
+          <w:lang w:val="en-GB"/>
+        </w:rPr>
+      </w:pPr>
+      <w:r>
+        <w:rPr>
+          <w:rFonts w:ascii="Century Schoolbook" w:hAnsi="Century Schoolbook" w:cs="Segoe UI"/>
+          <w:bCs/>
+          <w:color w:val="auto"/>
+          <w:sz w:val="20"/>
+          <w:szCs w:val="20"/>
+          <w:lang w:val="en-GB"/>
+        </w:rPr>
+        <w:t>Formal.iti.kit.edu. (2018). [online] Available at: https://formal.iti.kit.edu/beckert/pub/keytutorial2016.pdf [Accessed 13 May 2018].</w:t>
+      </w:r>
+    </w:p>
+    <w:p>
+      <w:pPr>
+        <w:spacing w:before="100" w:beforeAutospacing="1" w:after="100" w:afterAutospacing="1" w:line="360" w:lineRule="auto"/>
+        <w:ind w:left="360"/>
+        <w:rPr>
+          <w:rFonts w:ascii="Century Schoolbook" w:eastAsia="Times New Roman" w:hAnsi="Century Schoolbook" w:cs="Times New Roman"/>
+          <w:i/>
+          <w:sz w:val="20"/>
+          <w:szCs w:val="20"/>
+          <w:lang w:val="en-GB" w:eastAsia="en-GB"/>
+        </w:rPr>
+      </w:pPr>
+      <w:r>
+        <w:rPr>
+          <w:rFonts w:ascii="Century Schoolbook" w:eastAsia="Times New Roman" w:hAnsi="Century Schoolbook" w:cs="Times New Roman"/>
+          <w:i/>
+          <w:sz w:val="20"/>
+          <w:szCs w:val="20"/>
+          <w:lang w:val="en-GB" w:eastAsia="en-GB"/>
+        </w:rPr>
+        <w:t>Furia, C.A., Meyer, B. &amp; Velder, S. 2014, "Loop invariants: Analysis, classification, and examples", </w:t>
+      </w:r>
+      <w:r>
+        <w:rPr>
+          <w:rFonts w:ascii="Century Schoolbook" w:eastAsia="Times New Roman" w:hAnsi="Century Schoolbook" w:cs="Times New Roman"/>
+          <w:i/>
+          <w:iCs/>
+          <w:sz w:val="20"/>
+          <w:szCs w:val="20"/>
+          <w:lang w:val="en-GB" w:eastAsia="en-GB"/>
+        </w:rPr>
+        <w:t>ACM Computing Surveys (CSUR), </w:t>
+      </w:r>
+      <w:r>
+        <w:rPr>
+          <w:rFonts w:ascii="Century Schoolbook" w:eastAsia="Times New Roman" w:hAnsi="Century Schoolbook" w:cs="Times New Roman"/>
+          <w:i/>
+          <w:sz w:val="20"/>
+          <w:szCs w:val="20"/>
+          <w:lang w:val="en-GB" w:eastAsia="en-GB"/>
+        </w:rPr>
+        <w:t>vol. 46, no. 3, pp. 1-51.</w:t>
+      </w:r>
+    </w:p>
+    <w:p>
+      <w:pPr>
+        <w:spacing w:before="100" w:beforeAutospacing="1" w:after="100" w:afterAutospacing="1" w:line="360" w:lineRule="auto"/>
+        <w:ind w:left="360"/>
+        <w:rPr>
+          <w:rFonts w:ascii="Century Schoolbook" w:eastAsia="Times New Roman" w:hAnsi="Century Schoolbook" w:cs="Times New Roman"/>
+          <w:i/>
+          <w:sz w:val="20"/>
+          <w:szCs w:val="20"/>
+          <w:lang w:val="en-GB" w:eastAsia="en-GB"/>
+        </w:rPr>
+      </w:pPr>
+      <w:r>
+        <w:rPr>
+          <w:rFonts w:ascii="Century Schoolbook" w:eastAsia="Times New Roman" w:hAnsi="Century Schoolbook" w:cs="Times New Roman"/>
+          <w:i/>
+          <w:sz w:val="20"/>
+          <w:szCs w:val="20"/>
+          <w:lang w:val="en-GB" w:eastAsia="en-GB"/>
+        </w:rPr>
+        <w:t>Giacobazzi, R., Berdine, J., Mastroeni, I. &amp; ebrary, I. 2013, </w:t>
+      </w:r>
+      <w:r>
+        <w:rPr>
+          <w:rFonts w:ascii="Century Schoolbook" w:eastAsia="Times New Roman" w:hAnsi="Century Schoolbook" w:cs="Times New Roman"/>
+          <w:i/>
+          <w:iCs/>
+          <w:sz w:val="20"/>
+          <w:szCs w:val="20"/>
+          <w:lang w:val="en-GB" w:eastAsia="en-GB"/>
+        </w:rPr>
+        <w:t>Verification, model checking, and abstract interpretation: 14th International Conference, VMCAI, 2013, Rome, Italy, January 20-22, 2013 : proceedings, </w:t>
+      </w:r>
+      <w:r>
+        <w:rPr>
+          <w:rFonts w:ascii="Century Schoolbook" w:eastAsia="Times New Roman" w:hAnsi="Century Schoolbook" w:cs="Times New Roman"/>
+          <w:i/>
+          <w:sz w:val="20"/>
+          <w:szCs w:val="20"/>
+          <w:lang w:val="en-GB" w:eastAsia="en-GB"/>
+        </w:rPr>
+        <w:t>Springer, Heidelberg.</w:t>
+      </w:r>
+    </w:p>
+    <w:p>
+      <w:pPr>
+        <w:spacing w:before="100" w:beforeAutospacing="1" w:after="100" w:afterAutospacing="1" w:line="360" w:lineRule="auto"/>
+        <w:ind w:left="360"/>
+        <w:rPr>
+          <w:rFonts w:ascii="Century Schoolbook" w:eastAsia="Times New Roman" w:hAnsi="Century Schoolbook" w:cs="Times New Roman"/>
+          <w:i/>
+          <w:sz w:val="20"/>
+          <w:szCs w:val="20"/>
+          <w:lang w:val="en-GB" w:eastAsia="en-GB"/>
+        </w:rPr>
+      </w:pPr>
+      <w:r>
+        <w:rPr>
+          <w:rFonts w:ascii="Century Schoolbook" w:eastAsia="Times New Roman" w:hAnsi="Century Schoolbook" w:cs="Times New Roman"/>
+          <w:i/>
+          <w:sz w:val="20"/>
+          <w:szCs w:val="20"/>
+          <w:lang w:val="en-GB" w:eastAsia="en-GB"/>
+        </w:rPr>
+        <w:lastRenderedPageBreak/>
+        <w:t>Giorgetti, A., Groslambert, J., Julliand, J. &amp; Kouchnarenko, O. (2008), "Verification of class liveness properties with Java modelling language", </w:t>
+      </w:r>
+      <w:r>
+        <w:rPr>
+          <w:rFonts w:ascii="Century Schoolbook" w:eastAsia="Times New Roman" w:hAnsi="Century Schoolbook" w:cs="Times New Roman"/>
+          <w:i/>
+          <w:iCs/>
+          <w:sz w:val="20"/>
+          <w:szCs w:val="20"/>
+          <w:lang w:val="en-GB" w:eastAsia="en-GB"/>
+        </w:rPr>
+        <w:t>IET Software, </w:t>
+      </w:r>
+      <w:r>
+        <w:rPr>
+          <w:rFonts w:ascii="Century Schoolbook" w:eastAsia="Times New Roman" w:hAnsi="Century Schoolbook" w:cs="Times New Roman"/>
+          <w:i/>
+          <w:sz w:val="20"/>
+          <w:szCs w:val="20"/>
+          <w:lang w:val="en-GB" w:eastAsia="en-GB"/>
+        </w:rPr>
+        <w:t>vol. 2, no. 6, pp. 500-514.</w:t>
+      </w:r>
+    </w:p>
+    <w:p>
+      <w:pPr>
+        <w:spacing w:before="100" w:beforeAutospacing="1" w:after="100" w:afterAutospacing="1" w:line="360" w:lineRule="auto"/>
+        <w:ind w:left="360"/>
+        <w:rPr>
+          <w:rFonts w:ascii="Century Schoolbook" w:eastAsia="Times New Roman" w:hAnsi="Century Schoolbook" w:cs="Times New Roman"/>
+          <w:i/>
+          <w:sz w:val="20"/>
+          <w:szCs w:val="20"/>
+          <w:lang w:val="en-GB" w:eastAsia="en-GB"/>
+        </w:rPr>
+      </w:pPr>
+      <w:r>
+        <w:rPr>
+          <w:rFonts w:ascii="Century Schoolbook" w:eastAsia="Times New Roman" w:hAnsi="Century Schoolbook" w:cs="Times New Roman"/>
+          <w:i/>
+          <w:sz w:val="20"/>
+          <w:szCs w:val="20"/>
+          <w:lang w:val="en-GB" w:eastAsia="en-GB"/>
+        </w:rPr>
+        <w:t>Giorgetti, A., Marché, C., Tushkanova, E. &amp; Kouchnarenko, O. 2010, "Specifying generic Java programs: two case studies", ACM, , pp. 1.</w:t>
+      </w:r>
+    </w:p>
+    <w:p>
+      <w:pPr>
+        <w:pStyle w:val="Heading4"/>
+        <w:spacing w:before="0" w:line="360" w:lineRule="auto"/>
+        <w:ind w:left="360"/>
+        <w:rPr>
+          <w:rFonts w:ascii="Century Schoolbook" w:hAnsi="Century Schoolbook" w:cs="Segoe UI"/>
+          <w:bCs/>
+          <w:color w:val="auto"/>
+          <w:sz w:val="20"/>
+          <w:szCs w:val="20"/>
+          <w:lang w:val="en-GB"/>
+        </w:rPr>
+      </w:pPr>
+      <w:r>
+        <w:rPr>
+          <w:rFonts w:ascii="Century Schoolbook" w:hAnsi="Century Schoolbook" w:cs="Segoe UI"/>
+          <w:bCs/>
+          <w:color w:val="auto"/>
+          <w:sz w:val="20"/>
+          <w:szCs w:val="20"/>
+          <w:lang w:val="en-GB"/>
+        </w:rPr>
+        <w:t>Hal.inria.fr. (2018</w:t>
+      </w:r>
+      <w:r>
+        <w:rPr>
+          <w:rFonts w:ascii="Century Schoolbook" w:hAnsi="Century Schoolbook" w:cs="Segoe UI"/>
+          <w:bCs/>
+          <w:color w:val="auto"/>
+          <w:sz w:val="20"/>
+          <w:szCs w:val="20"/>
+          <w:lang w:val="en-GB"/>
+        </w:rPr>
+        <w:t>a</w:t>
+      </w:r>
+      <w:r>
+        <w:rPr>
+          <w:rFonts w:ascii="Century Schoolbook" w:hAnsi="Century Schoolbook" w:cs="Segoe UI"/>
+          <w:bCs/>
+          <w:color w:val="auto"/>
+          <w:sz w:val="20"/>
+          <w:szCs w:val="20"/>
+          <w:lang w:val="en-GB"/>
+        </w:rPr>
+        <w:t>). [online] Available at: https://hal.inria.fr/hal-01344110/document [Accessed 13 May 2018].</w:t>
+      </w:r>
+    </w:p>
+    <w:p>
+      <w:pPr>
+        <w:rPr>
+          <w:rFonts w:ascii="Century Schoolbook" w:hAnsi="Century Schoolbook"/>
+          <w:i/>
+          <w:sz w:val="20"/>
+          <w:szCs w:val="20"/>
+          <w:lang w:val="en-GB"/>
+        </w:rPr>
+      </w:pPr>
+    </w:p>
+    <w:p>
+      <w:pPr>
+        <w:pStyle w:val="Heading4"/>
+        <w:spacing w:before="0" w:line="360" w:lineRule="auto"/>
+        <w:ind w:left="360"/>
+        <w:rPr>
+          <w:rFonts w:ascii="Century Schoolbook" w:hAnsi="Century Schoolbook" w:cs="Segoe UI"/>
+          <w:bCs/>
+          <w:color w:val="auto"/>
+          <w:sz w:val="20"/>
+          <w:szCs w:val="20"/>
+          <w:lang w:val="en-GB"/>
+        </w:rPr>
+      </w:pPr>
+      <w:r>
+        <w:rPr>
+          <w:rFonts w:ascii="Century Schoolbook" w:hAnsi="Century Schoolbook" w:cs="Segoe UI"/>
+          <w:bCs/>
+          <w:color w:val="auto"/>
+          <w:sz w:val="20"/>
+          <w:szCs w:val="20"/>
+          <w:lang w:val="en-GB"/>
+        </w:rPr>
+        <w:t>Hal.inria.fr. (2018</w:t>
+      </w:r>
+      <w:r>
+        <w:rPr>
+          <w:rFonts w:ascii="Century Schoolbook" w:hAnsi="Century Schoolbook" w:cs="Segoe UI"/>
+          <w:bCs/>
+          <w:color w:val="auto"/>
+          <w:sz w:val="20"/>
+          <w:szCs w:val="20"/>
+          <w:lang w:val="en-GB"/>
+        </w:rPr>
+        <w:t>b</w:t>
+      </w:r>
+      <w:r>
+        <w:rPr>
+          <w:rFonts w:ascii="Century Schoolbook" w:hAnsi="Century Schoolbook" w:cs="Segoe UI"/>
+          <w:bCs/>
+          <w:color w:val="auto"/>
+          <w:sz w:val="20"/>
+          <w:szCs w:val="20"/>
+          <w:lang w:val="en-GB"/>
+        </w:rPr>
+        <w:t>). [online] Available at: https://hal.inria.fr/hal-00789533/document [Accessed 13 May 2018].</w:t>
+      </w:r>
+    </w:p>
+    <w:p>
+      <w:pPr>
+        <w:rPr>
+          <w:rFonts w:ascii="Century Schoolbook" w:hAnsi="Century Schoolbook"/>
+          <w:i/>
+          <w:sz w:val="20"/>
+          <w:szCs w:val="20"/>
+          <w:lang w:val="en-GB"/>
+        </w:rPr>
+      </w:pPr>
+    </w:p>
+    <w:p>
+      <w:pPr>
+        <w:autoSpaceDE w:val="0"/>
+        <w:autoSpaceDN w:val="0"/>
+        <w:adjustRightInd w:val="0"/>
+        <w:spacing w:after="0" w:line="360" w:lineRule="auto"/>
+        <w:ind w:left="360"/>
+        <w:rPr>
+          <w:rFonts w:ascii="Century Schoolbook" w:hAnsi="Century Schoolbook" w:cs="URWPalladioL-Bold"/>
+          <w:bCs/>
+          <w:i/>
+          <w:sz w:val="20"/>
+          <w:szCs w:val="20"/>
+          <w:lang w:val="en-GB"/>
+        </w:rPr>
+      </w:pPr>
+      <w:r>
+        <w:rPr>
+          <w:rFonts w:ascii="Century Schoolbook" w:hAnsi="Century Schoolbook"/>
+          <w:i/>
+          <w:spacing w:val="2"/>
+          <w:sz w:val="20"/>
+          <w:szCs w:val="20"/>
+          <w:shd w:val="clear" w:color="auto" w:fill="FCFCFC"/>
+          <w:lang w:val="en-GB"/>
+        </w:rPr>
+        <w:t xml:space="preserve">Healy, A. (2016) </w:t>
+      </w:r>
+      <w:r>
+        <w:rPr>
+          <w:rFonts w:ascii="Century Schoolbook" w:hAnsi="Century Schoolbook" w:cs="URWPalladioL-Bold"/>
+          <w:bCs/>
+          <w:i/>
+          <w:sz w:val="20"/>
+          <w:szCs w:val="20"/>
+          <w:lang w:val="en-GB"/>
+        </w:rPr>
+        <w:t>Predicting SMT solver performance</w:t>
+      </w:r>
+    </w:p>
+    <w:p>
+      <w:pPr>
+        <w:spacing w:before="100" w:beforeAutospacing="1" w:after="100" w:afterAutospacing="1" w:line="360" w:lineRule="auto"/>
+        <w:ind w:left="360"/>
+        <w:rPr>
+          <w:rFonts w:ascii="Century Schoolbook" w:eastAsia="Times New Roman" w:hAnsi="Century Schoolbook" w:cs="Times New Roman"/>
+          <w:i/>
+          <w:sz w:val="20"/>
+          <w:szCs w:val="20"/>
+          <w:lang w:val="en-GB" w:eastAsia="en-GB"/>
+        </w:rPr>
+      </w:pPr>
+      <w:r>
+        <w:rPr>
+          <w:rFonts w:ascii="Century Schoolbook" w:eastAsia="Times New Roman" w:hAnsi="Century Schoolbook" w:cs="Times New Roman"/>
+          <w:i/>
+          <w:sz w:val="20"/>
+          <w:szCs w:val="20"/>
+          <w:lang w:val="en-GB" w:eastAsia="en-GB"/>
+        </w:rPr>
+        <w:t>Huisman, M., Klebanov, V. &amp; Monahan, R. 2015, "VerifyThis 2012 - A Program Verification Competition", </w:t>
+      </w:r>
+      <w:r>
+        <w:rPr>
+          <w:rFonts w:ascii="Century Schoolbook" w:eastAsia="Times New Roman" w:hAnsi="Century Schoolbook" w:cs="Times New Roman"/>
+          <w:i/>
+          <w:iCs/>
+          <w:sz w:val="20"/>
+          <w:szCs w:val="20"/>
+          <w:lang w:val="en-GB" w:eastAsia="en-GB"/>
+        </w:rPr>
+        <w:t>International journal on software tools for technology transfer, </w:t>
+      </w:r>
+      <w:r>
+        <w:rPr>
+          <w:rFonts w:ascii="Century Schoolbook" w:eastAsia="Times New Roman" w:hAnsi="Century Schoolbook" w:cs="Times New Roman"/>
+          <w:i/>
+          <w:sz w:val="20"/>
+          <w:szCs w:val="20"/>
+          <w:lang w:val="en-GB" w:eastAsia="en-GB"/>
+        </w:rPr>
+        <w:t>vol. 17, no. 6, pp. 647-657.</w:t>
+      </w:r>
+    </w:p>
+    <w:p>
+      <w:pPr>
+        <w:spacing w:before="100" w:beforeAutospacing="1" w:after="100" w:afterAutospacing="1" w:line="360" w:lineRule="auto"/>
+        <w:ind w:left="360"/>
+        <w:rPr>
+          <w:rFonts w:ascii="Century Schoolbook" w:eastAsia="Times New Roman" w:hAnsi="Century Schoolbook" w:cs="Times New Roman"/>
+          <w:i/>
+          <w:sz w:val="20"/>
+          <w:szCs w:val="20"/>
+          <w:lang w:val="en-GB" w:eastAsia="en-GB"/>
+        </w:rPr>
+      </w:pPr>
+      <w:r>
+        <w:rPr>
+          <w:rFonts w:ascii="Century Schoolbook" w:eastAsia="Times New Roman" w:hAnsi="Century Schoolbook" w:cs="Times New Roman"/>
+          <w:i/>
+          <w:sz w:val="20"/>
+          <w:szCs w:val="20"/>
+          <w:lang w:val="en-GB" w:eastAsia="en-GB"/>
+        </w:rPr>
+        <w:t>Jacobs, B., Smans, J. &amp; Piessens, F. 2015, "Solving the VerifyThis 2012 challenges with VeriFast", </w:t>
+      </w:r>
+      <w:r>
+        <w:rPr>
+          <w:rFonts w:ascii="Century Schoolbook" w:eastAsia="Times New Roman" w:hAnsi="Century Schoolbook" w:cs="Times New Roman"/>
+          <w:i/>
+          <w:iCs/>
+          <w:sz w:val="20"/>
+          <w:szCs w:val="20"/>
+          <w:lang w:val="en-GB" w:eastAsia="en-GB"/>
+        </w:rPr>
+        <w:t>International Journal on Software Tools for Technology Transfer, </w:t>
+      </w:r>
+      <w:r>
+        <w:rPr>
+          <w:rFonts w:ascii="Century Schoolbook" w:eastAsia="Times New Roman" w:hAnsi="Century Schoolbook" w:cs="Times New Roman"/>
+          <w:i/>
+          <w:sz w:val="20"/>
+          <w:szCs w:val="20"/>
+          <w:lang w:val="en-GB" w:eastAsia="en-GB"/>
+        </w:rPr>
+        <w:t>vol. 17, no. 6, pp. 659-676.</w:t>
+      </w:r>
+    </w:p>
+    <w:p>
+      <w:pPr>
+        <w:spacing w:before="100" w:beforeAutospacing="1" w:after="100" w:afterAutospacing="1" w:line="360" w:lineRule="auto"/>
+        <w:ind w:left="360"/>
+        <w:rPr>
+          <w:rFonts w:ascii="Century Schoolbook" w:eastAsia="Times New Roman" w:hAnsi="Century Schoolbook" w:cs="Times New Roman"/>
+          <w:i/>
+          <w:sz w:val="20"/>
+          <w:szCs w:val="20"/>
+          <w:lang w:val="en-GB" w:eastAsia="en-GB"/>
+        </w:rPr>
+      </w:pPr>
+      <w:r>
+        <w:rPr>
+          <w:rFonts w:ascii="Century Schoolbook" w:eastAsia="Times New Roman" w:hAnsi="Century Schoolbook" w:cs="Times New Roman"/>
+          <w:i/>
+          <w:sz w:val="20"/>
+          <w:szCs w:val="20"/>
+          <w:lang w:val="en-GB" w:eastAsia="en-GB"/>
+        </w:rPr>
+        <w:t>Kandziora, J., Huisman, M., Bockisch, C. &amp; Zaharieva-Stojanovski, M. 2015, "Run-time assertion checking of JML annotations in multithreaded applications with e-OpenJML", ACM, , pp. 1.</w:t>
+      </w:r>
+    </w:p>
+    <w:p>
+      <w:pPr>
+        <w:pStyle w:val="Heading4"/>
+        <w:spacing w:before="0" w:line="360" w:lineRule="auto"/>
+        <w:ind w:left="360"/>
+        <w:rPr>
+          <w:rFonts w:ascii="Century Schoolbook" w:hAnsi="Century Schoolbook" w:cs="Segoe UI"/>
+          <w:bCs/>
+          <w:color w:val="auto"/>
+          <w:sz w:val="20"/>
+          <w:szCs w:val="20"/>
+          <w:lang w:val="en-GB"/>
+        </w:rPr>
+      </w:pPr>
+      <w:r>
+        <w:rPr>
+          <w:rFonts w:ascii="Century Schoolbook" w:hAnsi="Century Schoolbook" w:cs="Segoe UI"/>
+          <w:bCs/>
+          <w:color w:val="auto"/>
+          <w:sz w:val="20"/>
+          <w:szCs w:val="20"/>
+          <w:lang w:val="en-GB"/>
+        </w:rPr>
+        <w:t>Key-project.org. (2018</w:t>
+      </w:r>
+      <w:r>
+        <w:rPr>
+          <w:rFonts w:ascii="Century Schoolbook" w:hAnsi="Century Schoolbook" w:cs="Segoe UI"/>
+          <w:bCs/>
+          <w:color w:val="auto"/>
+          <w:sz w:val="20"/>
+          <w:szCs w:val="20"/>
+          <w:lang w:val="en-GB"/>
+        </w:rPr>
+        <w:t>a</w:t>
+      </w:r>
+      <w:r>
+        <w:rPr>
+          <w:rFonts w:ascii="Century Schoolbook" w:hAnsi="Century Schoolbook" w:cs="Segoe UI"/>
+          <w:bCs/>
+          <w:color w:val="auto"/>
+          <w:sz w:val="20"/>
+          <w:szCs w:val="20"/>
+          <w:lang w:val="en-GB"/>
+        </w:rPr>
+        <w:t>). [online] Available at: https://www.key-project.org/wp-content/uploads/2017/10/slides-pp.pdf [Accessed 13 May 2018].</w:t>
+      </w:r>
+    </w:p>
+    <w:p>
+      <w:pPr>
+        <w:rPr>
+          <w:rFonts w:ascii="Century Schoolbook" w:hAnsi="Century Schoolbook"/>
+          <w:i/>
+          <w:sz w:val="20"/>
+          <w:szCs w:val="20"/>
+          <w:lang w:val="en-GB"/>
+        </w:rPr>
+      </w:pPr>
+    </w:p>
+    <w:p>
+      <w:pPr>
+        <w:pStyle w:val="Heading4"/>
+        <w:spacing w:before="0" w:line="360" w:lineRule="auto"/>
+        <w:ind w:left="360"/>
+        <w:rPr>
+          <w:rFonts w:ascii="Century Schoolbook" w:hAnsi="Century Schoolbook" w:cs="Segoe UI"/>
+          <w:bCs/>
+          <w:color w:val="auto"/>
+          <w:sz w:val="20"/>
+          <w:szCs w:val="20"/>
+          <w:lang w:val="en-GB"/>
+        </w:rPr>
+      </w:pPr>
+      <w:r>
+        <w:rPr>
+          <w:rFonts w:ascii="Century Schoolbook" w:hAnsi="Century Schoolbook" w:cs="Segoe UI"/>
+          <w:bCs/>
+          <w:color w:val="auto"/>
+          <w:sz w:val="20"/>
+          <w:szCs w:val="20"/>
+          <w:lang w:val="en-GB"/>
+        </w:rPr>
+        <w:t>Key-project.org. (2018</w:t>
+      </w:r>
+      <w:r>
+        <w:rPr>
+          <w:rFonts w:ascii="Century Schoolbook" w:hAnsi="Century Schoolbook" w:cs="Segoe UI"/>
+          <w:bCs/>
+          <w:color w:val="auto"/>
+          <w:sz w:val="20"/>
+          <w:szCs w:val="20"/>
+          <w:lang w:val="en-GB"/>
+        </w:rPr>
+        <w:t>b</w:t>
+      </w:r>
+      <w:r>
+        <w:rPr>
+          <w:rFonts w:ascii="Century Schoolbook" w:hAnsi="Century Schoolbook" w:cs="Segoe UI"/>
+          <w:bCs/>
+          <w:color w:val="auto"/>
+          <w:sz w:val="20"/>
+          <w:szCs w:val="20"/>
+          <w:lang w:val="en-GB"/>
+        </w:rPr>
+        <w:t>). </w:t>
+      </w:r>
+      <w:r>
+        <w:rPr>
+          <w:rFonts w:ascii="Century Schoolbook" w:hAnsi="Century Schoolbook" w:cs="Segoe UI"/>
+          <w:bCs/>
+          <w:iCs w:val="0"/>
+          <w:color w:val="auto"/>
+          <w:sz w:val="20"/>
+          <w:szCs w:val="20"/>
+          <w:lang w:val="en-GB"/>
+        </w:rPr>
+        <w:t>The KeY Project</w:t>
+      </w:r>
+      <w:r>
+        <w:rPr>
+          <w:rFonts w:ascii="Century Schoolbook" w:hAnsi="Century Schoolbook" w:cs="Segoe UI"/>
+          <w:bCs/>
+          <w:color w:val="auto"/>
+          <w:sz w:val="20"/>
+          <w:szCs w:val="20"/>
+          <w:lang w:val="en-GB"/>
+        </w:rPr>
+        <w:t>. [online] Available at: https://www.key-project.org/ [Accessed 13 May 2018].</w:t>
+      </w:r>
+    </w:p>
+    <w:p>
+      <w:pPr>
+        <w:rPr>
+          <w:rFonts w:ascii="Century Schoolbook" w:hAnsi="Century Schoolbook"/>
+          <w:i/>
+          <w:sz w:val="20"/>
+          <w:szCs w:val="20"/>
+          <w:lang w:val="en-GB"/>
+        </w:rPr>
+      </w:pPr>
+    </w:p>
+    <w:p>
+      <w:pPr>
+        <w:pStyle w:val="Heading4"/>
+        <w:spacing w:before="0" w:line="360" w:lineRule="auto"/>
+        <w:ind w:left="360"/>
+        <w:rPr>
+          <w:rFonts w:ascii="Century Schoolbook" w:hAnsi="Century Schoolbook" w:cs="Segoe UI"/>
+          <w:color w:val="auto"/>
+          <w:sz w:val="20"/>
+          <w:szCs w:val="20"/>
+          <w:lang w:val="en-GB"/>
+        </w:rPr>
+      </w:pPr>
+      <w:r>
+        <w:rPr>
+          <w:rFonts w:ascii="Century Schoolbook" w:hAnsi="Century Schoolbook" w:cs="Segoe UI"/>
+          <w:bCs/>
+          <w:color w:val="auto"/>
+          <w:sz w:val="20"/>
+          <w:szCs w:val="20"/>
+          <w:lang w:val="en-GB"/>
+        </w:rPr>
+        <w:t>Kindsoftware.com. (2018). [online] Available at: http://kindsoftware.com/documents/talks/KSU_ESCJava2_Object_Logic.pdf [Accessed 13 May 2018].</w:t>
+      </w:r>
+    </w:p>
+    <w:p>
+      <w:pPr>
+        <w:spacing w:before="100" w:beforeAutospacing="1" w:after="100" w:afterAutospacing="1" w:line="360" w:lineRule="auto"/>
+        <w:ind w:left="360"/>
+        <w:rPr>
+          <w:rFonts w:ascii="Century Schoolbook" w:eastAsia="Times New Roman" w:hAnsi="Century Schoolbook" w:cs="Times New Roman"/>
+          <w:i/>
+          <w:sz w:val="20"/>
+          <w:szCs w:val="20"/>
+          <w:lang w:val="en-GB" w:eastAsia="en-GB"/>
+        </w:rPr>
+      </w:pPr>
+      <w:r>
+        <w:rPr>
+          <w:rFonts w:ascii="Century Schoolbook" w:eastAsia="Times New Roman" w:hAnsi="Century Schoolbook" w:cs="Times New Roman"/>
+          <w:i/>
+          <w:sz w:val="20"/>
+          <w:szCs w:val="20"/>
+          <w:lang w:val="en-GB" w:eastAsia="en-GB"/>
+        </w:rPr>
+        <w:t>Kiniry, J., Morkan, A. &amp; Denby, B. 2006, "Soundness and completeness warnings in ESC/Java2", ACM, , pp. 19.</w:t>
+      </w:r>
+    </w:p>
+    <w:p>
+      <w:pPr>
+        <w:pStyle w:val="Heading4"/>
+        <w:spacing w:before="0" w:line="360" w:lineRule="auto"/>
+        <w:ind w:left="360"/>
+        <w:rPr>
+          <w:rFonts w:ascii="Century Schoolbook" w:hAnsi="Century Schoolbook" w:cs="Segoe UI"/>
+          <w:color w:val="auto"/>
+          <w:sz w:val="20"/>
+          <w:szCs w:val="20"/>
+          <w:lang w:val="en-GB"/>
+        </w:rPr>
+      </w:pPr>
+      <w:r>
+        <w:rPr>
+          <w:rFonts w:ascii="Century Schoolbook" w:hAnsi="Century Schoolbook" w:cs="Segoe UI"/>
+          <w:bCs/>
+          <w:color w:val="auto"/>
+          <w:sz w:val="20"/>
+          <w:szCs w:val="20"/>
+          <w:lang w:val="en-GB"/>
+        </w:rPr>
+        <w:lastRenderedPageBreak/>
+        <w:t>Krakatoa.lri.fr. (2018). [online] Available at: http://krakatoa.lri.fr/krakatoa.pdf [Accessed 13 May 2018].</w:t>
+      </w:r>
+    </w:p>
+    <w:p>
+      <w:pPr>
         <w:widowControl w:val="0"/>
         <w:autoSpaceDE w:val="0"/>
         <w:autoSpaceDN w:val="0"/>
@@ -19894,38 +21081,24 @@
         <w:ind w:left="360"/>
         <w:jc w:val="both"/>
         <w:rPr>
-          <w:rFonts w:ascii="Century Schoolbook" w:hAnsi="Century Schoolbook" w:cs="URWPalladioL-Bold"/>
-          <w:bCs/>
+          <w:rFonts w:ascii="Century Schoolbook" w:hAnsi="Century Schoolbook" w:cs="Segoe UI"/>
           <w:i/>
           <w:sz w:val="20"/>
           <w:szCs w:val="20"/>
-          <w:lang w:val="en-GB"/>
-        </w:rPr>
-      </w:pPr>
-    </w:p>
-    <w:p>
-      <w:pPr>
-        <w:pStyle w:val="Heading4"/>
-        <w:spacing w:before="0" w:line="360" w:lineRule="auto"/>
-        <w:ind w:left="360"/>
+          <w:shd w:val="clear" w:color="auto" w:fill="FFFFFF"/>
+          <w:lang w:val="en-GB"/>
+        </w:rPr>
+      </w:pPr>
+      <w:r>
         <w:rPr>
           <w:rFonts w:ascii="Century Schoolbook" w:hAnsi="Century Schoolbook" w:cs="Segoe UI"/>
-          <w:color w:val="auto"/>
-          <w:sz w:val="20"/>
-          <w:szCs w:val="20"/>
-          <w:lang w:val="en-GB"/>
-        </w:rPr>
-      </w:pPr>
-      <w:r>
-        <w:rPr>
-          <w:rFonts w:ascii="Century Schoolbook" w:hAnsi="Century Schoolbook" w:cs="Segoe UI"/>
-          <w:bCs/>
-          <w:color w:val="auto"/>
-          <w:sz w:val="20"/>
-          <w:szCs w:val="20"/>
-          <w:lang w:val="en-GB"/>
-        </w:rPr>
-        <w:t>Formal.iti.kit.edu. (2018). [online] Available at: https://formal.iti.kit.edu/beckert/pub/keytutorial2016.pdf [Accessed 13 May 2018].</w:t>
+          <w:i/>
+          <w:sz w:val="20"/>
+          <w:szCs w:val="20"/>
+          <w:shd w:val="clear" w:color="auto" w:fill="FFFFFF"/>
+          <w:lang w:val="en-GB"/>
+        </w:rPr>
+        <w:t>Leavens, G.T., &amp; Cheon, Y. (2003). Design by Contract with JML.</w:t>
       </w:r>
     </w:p>
     <w:p>
@@ -19948,7 +21121,30 @@
           <w:szCs w:val="20"/>
           <w:lang w:val="en-GB" w:eastAsia="en-GB"/>
         </w:rPr>
-        <w:t>Furia, C.A., Meyer, B. &amp; Velder, S. 2014, "Loop invariants: Analysis, classification, and examples", </w:t>
+        <w:t>Leavens, G.T., Kiniry, J.R. &amp; Poll, E. 2007, "A JML Tutorial: Modular Specification and Verification of Functional Behavior for Java" in Springer Berlin Heidelberg, Berlin, Heidelberg, pp. 37-37.</w:t>
+      </w:r>
+    </w:p>
+    <w:p>
+      <w:pPr>
+        <w:spacing w:before="100" w:beforeAutospacing="1" w:after="100" w:afterAutospacing="1" w:line="360" w:lineRule="auto"/>
+        <w:ind w:left="360"/>
+        <w:rPr>
+          <w:rFonts w:ascii="Century Schoolbook" w:eastAsia="Times New Roman" w:hAnsi="Century Schoolbook" w:cs="Times New Roman"/>
+          <w:i/>
+          <w:sz w:val="20"/>
+          <w:szCs w:val="20"/>
+          <w:lang w:val="en-GB" w:eastAsia="en-GB"/>
+        </w:rPr>
+      </w:pPr>
+      <w:r>
+        <w:rPr>
+          <w:rFonts w:ascii="Century Schoolbook" w:eastAsia="Times New Roman" w:hAnsi="Century Schoolbook" w:cs="Times New Roman"/>
+          <w:i/>
+          <w:sz w:val="20"/>
+          <w:szCs w:val="20"/>
+          <w:lang w:val="en-GB" w:eastAsia="en-GB"/>
+        </w:rPr>
+        <w:t>Marché, C., Paulin-Mohring, C. &amp; Urbain, X. 2004, "The KRAKATOA tool for certificationof JAVA/JAVACARD programs annotated in JML", </w:t>
       </w:r>
       <w:r>
         <w:rPr>
@@ -19959,7 +21155,7 @@
           <w:szCs w:val="20"/>
           <w:lang w:val="en-GB" w:eastAsia="en-GB"/>
         </w:rPr>
-        <w:t>ACM Computing Surveys (CSUR), </w:t>
+        <w:t>Journal of Logic and Algebraic Programming, </w:t>
       </w:r>
       <w:r>
         <w:rPr>
@@ -19969,602 +21165,7 @@
           <w:szCs w:val="20"/>
           <w:lang w:val="en-GB" w:eastAsia="en-GB"/>
         </w:rPr>
-        <w:t>vol. 46, no. 3, pp. 1-51.</w:t>
-      </w:r>
-    </w:p>
-    <w:p>
-      <w:pPr>
-        <w:spacing w:before="100" w:beforeAutospacing="1" w:after="100" w:afterAutospacing="1" w:line="360" w:lineRule="auto"/>
-        <w:ind w:left="360"/>
-        <w:rPr>
-          <w:rFonts w:ascii="Century Schoolbook" w:eastAsia="Times New Roman" w:hAnsi="Century Schoolbook" w:cs="Times New Roman"/>
-          <w:i/>
-          <w:sz w:val="20"/>
-          <w:szCs w:val="20"/>
-          <w:lang w:val="en-GB" w:eastAsia="en-GB"/>
-        </w:rPr>
-      </w:pPr>
-      <w:r>
-        <w:rPr>
-          <w:rFonts w:ascii="Century Schoolbook" w:eastAsia="Times New Roman" w:hAnsi="Century Schoolbook" w:cs="Times New Roman"/>
-          <w:i/>
-          <w:sz w:val="20"/>
-          <w:szCs w:val="20"/>
-          <w:lang w:val="en-GB" w:eastAsia="en-GB"/>
-        </w:rPr>
-        <w:t>Giacobazzi, R., Berdine, J., Mastroeni, I. &amp; ebrary, I. 2013, </w:t>
-      </w:r>
-      <w:r>
-        <w:rPr>
-          <w:rFonts w:ascii="Century Schoolbook" w:eastAsia="Times New Roman" w:hAnsi="Century Schoolbook" w:cs="Times New Roman"/>
-          <w:i/>
-          <w:iCs/>
-          <w:sz w:val="20"/>
-          <w:szCs w:val="20"/>
-          <w:lang w:val="en-GB" w:eastAsia="en-GB"/>
-        </w:rPr>
-        <w:t>Verification, model checking, and abstract interpretation: 14th International Conference, VMCAI, 2013, Rome, Italy, January 20-22, 2013 : proceedings, </w:t>
-      </w:r>
-      <w:r>
-        <w:rPr>
-          <w:rFonts w:ascii="Century Schoolbook" w:eastAsia="Times New Roman" w:hAnsi="Century Schoolbook" w:cs="Times New Roman"/>
-          <w:i/>
-          <w:sz w:val="20"/>
-          <w:szCs w:val="20"/>
-          <w:lang w:val="en-GB" w:eastAsia="en-GB"/>
-        </w:rPr>
-        <w:t>Springer, Heidelberg.</w:t>
-      </w:r>
-    </w:p>
-    <w:p>
-      <w:pPr>
-        <w:spacing w:before="100" w:beforeAutospacing="1" w:after="100" w:afterAutospacing="1" w:line="360" w:lineRule="auto"/>
-        <w:ind w:left="360"/>
-        <w:rPr>
-          <w:rFonts w:ascii="Century Schoolbook" w:eastAsia="Times New Roman" w:hAnsi="Century Schoolbook" w:cs="Times New Roman"/>
-          <w:i/>
-          <w:sz w:val="20"/>
-          <w:szCs w:val="20"/>
-          <w:lang w:val="en-GB" w:eastAsia="en-GB"/>
-        </w:rPr>
-      </w:pPr>
-      <w:r>
-        <w:rPr>
-          <w:rFonts w:ascii="Century Schoolbook" w:eastAsia="Times New Roman" w:hAnsi="Century Schoolbook" w:cs="Times New Roman"/>
-          <w:i/>
-          <w:sz w:val="20"/>
-          <w:szCs w:val="20"/>
-          <w:lang w:val="en-GB" w:eastAsia="en-GB"/>
-        </w:rPr>
-        <w:t>Giorgetti, A., Groslambert, J., Julliand, J. &amp; Kouchnarenko, O. (2008), "Verification of class liveness properties with Java modelling language", </w:t>
-      </w:r>
-      <w:r>
-        <w:rPr>
-          <w:rFonts w:ascii="Century Schoolbook" w:eastAsia="Times New Roman" w:hAnsi="Century Schoolbook" w:cs="Times New Roman"/>
-          <w:i/>
-          <w:iCs/>
-          <w:sz w:val="20"/>
-          <w:szCs w:val="20"/>
-          <w:lang w:val="en-GB" w:eastAsia="en-GB"/>
-        </w:rPr>
-        <w:t>IET Software, </w:t>
-      </w:r>
-      <w:r>
-        <w:rPr>
-          <w:rFonts w:ascii="Century Schoolbook" w:eastAsia="Times New Roman" w:hAnsi="Century Schoolbook" w:cs="Times New Roman"/>
-          <w:i/>
-          <w:sz w:val="20"/>
-          <w:szCs w:val="20"/>
-          <w:lang w:val="en-GB" w:eastAsia="en-GB"/>
-        </w:rPr>
-        <w:t>vol. 2, no. 6, pp. 500-514.</w:t>
-      </w:r>
-    </w:p>
-    <w:p>
-      <w:pPr>
-        <w:spacing w:before="100" w:beforeAutospacing="1" w:after="100" w:afterAutospacing="1" w:line="360" w:lineRule="auto"/>
-        <w:ind w:left="360"/>
-        <w:rPr>
-          <w:rFonts w:ascii="Century Schoolbook" w:eastAsia="Times New Roman" w:hAnsi="Century Schoolbook" w:cs="Times New Roman"/>
-          <w:i/>
-          <w:sz w:val="20"/>
-          <w:szCs w:val="20"/>
-          <w:lang w:val="en-GB" w:eastAsia="en-GB"/>
-        </w:rPr>
-      </w:pPr>
-      <w:r>
-        <w:rPr>
-          <w:rFonts w:ascii="Century Schoolbook" w:eastAsia="Times New Roman" w:hAnsi="Century Schoolbook" w:cs="Times New Roman"/>
-          <w:i/>
-          <w:sz w:val="20"/>
-          <w:szCs w:val="20"/>
-          <w:lang w:val="en-GB" w:eastAsia="en-GB"/>
-        </w:rPr>
-        <w:lastRenderedPageBreak/>
-        <w:t>Giorgetti, A., Marché, C., Tushkanova, E. &amp; Kouchnarenko, O. 2010, "Specifying generic Java programs: two case studies", ACM, , pp. 1.</w:t>
-      </w:r>
-    </w:p>
-    <w:p>
-      <w:pPr>
-        <w:pStyle w:val="Heading4"/>
-        <w:spacing w:before="0" w:line="360" w:lineRule="auto"/>
-        <w:ind w:left="360"/>
-        <w:rPr>
-          <w:rFonts w:ascii="Century Schoolbook" w:hAnsi="Century Schoolbook" w:cs="Segoe UI"/>
-          <w:bCs/>
-          <w:color w:val="auto"/>
-          <w:sz w:val="20"/>
-          <w:szCs w:val="20"/>
-          <w:lang w:val="en-GB"/>
-        </w:rPr>
-      </w:pPr>
-      <w:r>
-        <w:rPr>
-          <w:rFonts w:ascii="Century Schoolbook" w:hAnsi="Century Schoolbook" w:cs="Segoe UI"/>
-          <w:bCs/>
-          <w:color w:val="auto"/>
-          <w:sz w:val="20"/>
-          <w:szCs w:val="20"/>
-          <w:lang w:val="en-GB"/>
-        </w:rPr>
-        <w:t>Hal.inria.fr. (2018</w:t>
-      </w:r>
-      <w:r>
-        <w:rPr>
-          <w:rFonts w:ascii="Century Schoolbook" w:hAnsi="Century Schoolbook" w:cs="Segoe UI"/>
-          <w:bCs/>
-          <w:color w:val="auto"/>
-          <w:sz w:val="20"/>
-          <w:szCs w:val="20"/>
-          <w:lang w:val="en-GB"/>
-        </w:rPr>
-        <w:t>a</w:t>
-      </w:r>
-      <w:r>
-        <w:rPr>
-          <w:rFonts w:ascii="Century Schoolbook" w:hAnsi="Century Schoolbook" w:cs="Segoe UI"/>
-          <w:bCs/>
-          <w:color w:val="auto"/>
-          <w:sz w:val="20"/>
-          <w:szCs w:val="20"/>
-          <w:lang w:val="en-GB"/>
-        </w:rPr>
-        <w:t>). [online] Available at: https://hal.inria.fr/hal-01344110/document [Accessed 13 May 2018].</w:t>
-      </w:r>
-    </w:p>
-    <w:p>
-      <w:pPr>
-        <w:rPr>
-          <w:rFonts w:ascii="Century Schoolbook" w:hAnsi="Century Schoolbook"/>
-          <w:i/>
-          <w:sz w:val="20"/>
-          <w:szCs w:val="20"/>
-          <w:lang w:val="en-GB"/>
-        </w:rPr>
-      </w:pPr>
-    </w:p>
-    <w:p>
-      <w:pPr>
-        <w:pStyle w:val="Heading4"/>
-        <w:spacing w:before="0" w:line="360" w:lineRule="auto"/>
-        <w:ind w:left="360"/>
-        <w:rPr>
-          <w:rFonts w:ascii="Century Schoolbook" w:hAnsi="Century Schoolbook" w:cs="Segoe UI"/>
-          <w:bCs/>
-          <w:color w:val="auto"/>
-          <w:sz w:val="20"/>
-          <w:szCs w:val="20"/>
-          <w:lang w:val="en-GB"/>
-        </w:rPr>
-      </w:pPr>
-      <w:r>
-        <w:rPr>
-          <w:rFonts w:ascii="Century Schoolbook" w:hAnsi="Century Schoolbook" w:cs="Segoe UI"/>
-          <w:bCs/>
-          <w:color w:val="auto"/>
-          <w:sz w:val="20"/>
-          <w:szCs w:val="20"/>
-          <w:lang w:val="en-GB"/>
-        </w:rPr>
-        <w:t>Hal.inria.fr. (2018</w:t>
-      </w:r>
-      <w:r>
-        <w:rPr>
-          <w:rFonts w:ascii="Century Schoolbook" w:hAnsi="Century Schoolbook" w:cs="Segoe UI"/>
-          <w:bCs/>
-          <w:color w:val="auto"/>
-          <w:sz w:val="20"/>
-          <w:szCs w:val="20"/>
-          <w:lang w:val="en-GB"/>
-        </w:rPr>
-        <w:t>b</w:t>
-      </w:r>
-      <w:r>
-        <w:rPr>
-          <w:rFonts w:ascii="Century Schoolbook" w:hAnsi="Century Schoolbook" w:cs="Segoe UI"/>
-          <w:bCs/>
-          <w:color w:val="auto"/>
-          <w:sz w:val="20"/>
-          <w:szCs w:val="20"/>
-          <w:lang w:val="en-GB"/>
-        </w:rPr>
-        <w:t>). [online] Available at: https://hal.inria.fr/hal-00789533/document [Accessed 13 May 2018].</w:t>
-      </w:r>
-    </w:p>
-    <w:p>
-      <w:pPr>
-        <w:rPr>
-          <w:rFonts w:ascii="Century Schoolbook" w:hAnsi="Century Schoolbook"/>
-          <w:i/>
-          <w:sz w:val="20"/>
-          <w:szCs w:val="20"/>
-          <w:lang w:val="en-GB"/>
-        </w:rPr>
-      </w:pPr>
-    </w:p>
-    <w:p>
-      <w:pPr>
-        <w:autoSpaceDE w:val="0"/>
-        <w:autoSpaceDN w:val="0"/>
-        <w:adjustRightInd w:val="0"/>
-        <w:spacing w:after="0" w:line="360" w:lineRule="auto"/>
-        <w:ind w:left="360"/>
-        <w:rPr>
-          <w:rFonts w:ascii="Century Schoolbook" w:hAnsi="Century Schoolbook" w:cs="URWPalladioL-Bold"/>
-          <w:bCs/>
-          <w:i/>
-          <w:sz w:val="20"/>
-          <w:szCs w:val="20"/>
-          <w:lang w:val="en-GB"/>
-        </w:rPr>
-      </w:pPr>
-      <w:r>
-        <w:rPr>
-          <w:rFonts w:ascii="Century Schoolbook" w:hAnsi="Century Schoolbook"/>
-          <w:i/>
-          <w:spacing w:val="2"/>
-          <w:sz w:val="20"/>
-          <w:szCs w:val="20"/>
-          <w:shd w:val="clear" w:color="auto" w:fill="FCFCFC"/>
-          <w:lang w:val="en-GB"/>
-        </w:rPr>
-        <w:t xml:space="preserve">Healy, A. (2016) </w:t>
-      </w:r>
-      <w:r>
-        <w:rPr>
-          <w:rFonts w:ascii="Century Schoolbook" w:hAnsi="Century Schoolbook" w:cs="URWPalladioL-Bold"/>
-          <w:bCs/>
-          <w:i/>
-          <w:sz w:val="20"/>
-          <w:szCs w:val="20"/>
-          <w:lang w:val="en-GB"/>
-        </w:rPr>
-        <w:t>Predicting SMT solver performance</w:t>
-      </w:r>
-    </w:p>
-    <w:p>
-      <w:pPr>
-        <w:spacing w:before="100" w:beforeAutospacing="1" w:after="100" w:afterAutospacing="1" w:line="360" w:lineRule="auto"/>
-        <w:ind w:left="360"/>
-        <w:rPr>
-          <w:rFonts w:ascii="Century Schoolbook" w:eastAsia="Times New Roman" w:hAnsi="Century Schoolbook" w:cs="Times New Roman"/>
-          <w:i/>
-          <w:sz w:val="20"/>
-          <w:szCs w:val="20"/>
-          <w:lang w:val="en-GB" w:eastAsia="en-GB"/>
-        </w:rPr>
-      </w:pPr>
-      <w:r>
-        <w:rPr>
-          <w:rFonts w:ascii="Century Schoolbook" w:eastAsia="Times New Roman" w:hAnsi="Century Schoolbook" w:cs="Times New Roman"/>
-          <w:i/>
-          <w:sz w:val="20"/>
-          <w:szCs w:val="20"/>
-          <w:lang w:val="en-GB" w:eastAsia="en-GB"/>
-        </w:rPr>
-        <w:t>Huisman, M., Klebanov, V. &amp; Monahan, R. 2015, "VerifyThis 2012 - A Program Verification Competition", </w:t>
-      </w:r>
-      <w:r>
-        <w:rPr>
-          <w:rFonts w:ascii="Century Schoolbook" w:eastAsia="Times New Roman" w:hAnsi="Century Schoolbook" w:cs="Times New Roman"/>
-          <w:i/>
-          <w:iCs/>
-          <w:sz w:val="20"/>
-          <w:szCs w:val="20"/>
-          <w:lang w:val="en-GB" w:eastAsia="en-GB"/>
-        </w:rPr>
-        <w:t>International journal on software tools for technology transfer, </w:t>
-      </w:r>
-      <w:r>
-        <w:rPr>
-          <w:rFonts w:ascii="Century Schoolbook" w:eastAsia="Times New Roman" w:hAnsi="Century Schoolbook" w:cs="Times New Roman"/>
-          <w:i/>
-          <w:sz w:val="20"/>
-          <w:szCs w:val="20"/>
-          <w:lang w:val="en-GB" w:eastAsia="en-GB"/>
-        </w:rPr>
-        <w:t>vol. 17, no. 6, pp. 647-657.</w:t>
-      </w:r>
-    </w:p>
-    <w:p>
-      <w:pPr>
-        <w:spacing w:before="100" w:beforeAutospacing="1" w:after="100" w:afterAutospacing="1" w:line="360" w:lineRule="auto"/>
-        <w:ind w:left="360"/>
-        <w:rPr>
-          <w:rFonts w:ascii="Century Schoolbook" w:eastAsia="Times New Roman" w:hAnsi="Century Schoolbook" w:cs="Times New Roman"/>
-          <w:i/>
-          <w:sz w:val="20"/>
-          <w:szCs w:val="20"/>
-          <w:lang w:val="en-GB" w:eastAsia="en-GB"/>
-        </w:rPr>
-      </w:pPr>
-      <w:r>
-        <w:rPr>
-          <w:rFonts w:ascii="Century Schoolbook" w:eastAsia="Times New Roman" w:hAnsi="Century Schoolbook" w:cs="Times New Roman"/>
-          <w:i/>
-          <w:sz w:val="20"/>
-          <w:szCs w:val="20"/>
-          <w:lang w:val="en-GB" w:eastAsia="en-GB"/>
-        </w:rPr>
-        <w:t>Jacobs, B., Smans, J. &amp; Piessens, F. 2015, "Solving the VerifyThis 2012 challenges with VeriFast", </w:t>
-      </w:r>
-      <w:r>
-        <w:rPr>
-          <w:rFonts w:ascii="Century Schoolbook" w:eastAsia="Times New Roman" w:hAnsi="Century Schoolbook" w:cs="Times New Roman"/>
-          <w:i/>
-          <w:iCs/>
-          <w:sz w:val="20"/>
-          <w:szCs w:val="20"/>
-          <w:lang w:val="en-GB" w:eastAsia="en-GB"/>
-        </w:rPr>
-        <w:t>International Journal on Software Tools for Technology Transfer, </w:t>
-      </w:r>
-      <w:r>
-        <w:rPr>
-          <w:rFonts w:ascii="Century Schoolbook" w:eastAsia="Times New Roman" w:hAnsi="Century Schoolbook" w:cs="Times New Roman"/>
-          <w:i/>
-          <w:sz w:val="20"/>
-          <w:szCs w:val="20"/>
-          <w:lang w:val="en-GB" w:eastAsia="en-GB"/>
-        </w:rPr>
-        <w:t>vol. 17, no. 6, pp. 659-676.</w:t>
-      </w:r>
-    </w:p>
-    <w:p>
-      <w:pPr>
-        <w:spacing w:before="100" w:beforeAutospacing="1" w:after="100" w:afterAutospacing="1" w:line="360" w:lineRule="auto"/>
-        <w:ind w:left="360"/>
-        <w:rPr>
-          <w:rFonts w:ascii="Century Schoolbook" w:eastAsia="Times New Roman" w:hAnsi="Century Schoolbook" w:cs="Times New Roman"/>
-          <w:i/>
-          <w:sz w:val="20"/>
-          <w:szCs w:val="20"/>
-          <w:lang w:val="en-GB" w:eastAsia="en-GB"/>
-        </w:rPr>
-      </w:pPr>
-      <w:r>
-        <w:rPr>
-          <w:rFonts w:ascii="Century Schoolbook" w:eastAsia="Times New Roman" w:hAnsi="Century Schoolbook" w:cs="Times New Roman"/>
-          <w:i/>
-          <w:sz w:val="20"/>
-          <w:szCs w:val="20"/>
-          <w:lang w:val="en-GB" w:eastAsia="en-GB"/>
-        </w:rPr>
-        <w:t>Kandziora, J., Huisman, M., Bockisch, C. &amp; Zaharieva-Stojanovski, M. 2015, "Run-time assertion checking of JML annotations in multithreaded applications with e-OpenJML", ACM, , pp. 1.</w:t>
-      </w:r>
-    </w:p>
-    <w:p>
-      <w:pPr>
-        <w:pStyle w:val="Heading4"/>
-        <w:spacing w:before="0" w:line="360" w:lineRule="auto"/>
-        <w:ind w:left="360"/>
-        <w:rPr>
-          <w:rFonts w:ascii="Century Schoolbook" w:hAnsi="Century Schoolbook" w:cs="Segoe UI"/>
-          <w:bCs/>
-          <w:color w:val="auto"/>
-          <w:sz w:val="20"/>
-          <w:szCs w:val="20"/>
-          <w:lang w:val="en-GB"/>
-        </w:rPr>
-      </w:pPr>
-      <w:r>
-        <w:rPr>
-          <w:rFonts w:ascii="Century Schoolbook" w:hAnsi="Century Schoolbook" w:cs="Segoe UI"/>
-          <w:bCs/>
-          <w:color w:val="auto"/>
-          <w:sz w:val="20"/>
-          <w:szCs w:val="20"/>
-          <w:lang w:val="en-GB"/>
-        </w:rPr>
-        <w:t>Key-project.org. (2018</w:t>
-      </w:r>
-      <w:r>
-        <w:rPr>
-          <w:rFonts w:ascii="Century Schoolbook" w:hAnsi="Century Schoolbook" w:cs="Segoe UI"/>
-          <w:bCs/>
-          <w:color w:val="auto"/>
-          <w:sz w:val="20"/>
-          <w:szCs w:val="20"/>
-          <w:lang w:val="en-GB"/>
-        </w:rPr>
-        <w:t>a</w:t>
-      </w:r>
-      <w:r>
-        <w:rPr>
-          <w:rFonts w:ascii="Century Schoolbook" w:hAnsi="Century Schoolbook" w:cs="Segoe UI"/>
-          <w:bCs/>
-          <w:color w:val="auto"/>
-          <w:sz w:val="20"/>
-          <w:szCs w:val="20"/>
-          <w:lang w:val="en-GB"/>
-        </w:rPr>
-        <w:t>). [online] Available at: https://www.key-project.org/wp-content/uploads/2017/10/slides-pp.pdf [Accessed 13 May 2018].</w:t>
-      </w:r>
-    </w:p>
-    <w:p>
-      <w:pPr>
-        <w:rPr>
-          <w:rFonts w:ascii="Century Schoolbook" w:hAnsi="Century Schoolbook"/>
-          <w:i/>
-          <w:sz w:val="20"/>
-          <w:szCs w:val="20"/>
-          <w:lang w:val="en-GB"/>
-        </w:rPr>
-      </w:pPr>
-    </w:p>
-    <w:p>
-      <w:pPr>
-        <w:pStyle w:val="Heading4"/>
-        <w:spacing w:before="0" w:line="360" w:lineRule="auto"/>
-        <w:ind w:left="360"/>
-        <w:rPr>
-          <w:rFonts w:ascii="Century Schoolbook" w:hAnsi="Century Schoolbook" w:cs="Segoe UI"/>
-          <w:bCs/>
-          <w:color w:val="auto"/>
-          <w:sz w:val="20"/>
-          <w:szCs w:val="20"/>
-          <w:lang w:val="en-GB"/>
-        </w:rPr>
-      </w:pPr>
-      <w:r>
-        <w:rPr>
-          <w:rFonts w:ascii="Century Schoolbook" w:hAnsi="Century Schoolbook" w:cs="Segoe UI"/>
-          <w:bCs/>
-          <w:color w:val="auto"/>
-          <w:sz w:val="20"/>
-          <w:szCs w:val="20"/>
-          <w:lang w:val="en-GB"/>
-        </w:rPr>
-        <w:t>Key-project.org. (2018</w:t>
-      </w:r>
-      <w:r>
-        <w:rPr>
-          <w:rFonts w:ascii="Century Schoolbook" w:hAnsi="Century Schoolbook" w:cs="Segoe UI"/>
-          <w:bCs/>
-          <w:color w:val="auto"/>
-          <w:sz w:val="20"/>
-          <w:szCs w:val="20"/>
-          <w:lang w:val="en-GB"/>
-        </w:rPr>
-        <w:t>b</w:t>
-      </w:r>
-      <w:r>
-        <w:rPr>
-          <w:rFonts w:ascii="Century Schoolbook" w:hAnsi="Century Schoolbook" w:cs="Segoe UI"/>
-          <w:bCs/>
-          <w:color w:val="auto"/>
-          <w:sz w:val="20"/>
-          <w:szCs w:val="20"/>
-          <w:lang w:val="en-GB"/>
-        </w:rPr>
-        <w:t>). </w:t>
-      </w:r>
-      <w:r>
-        <w:rPr>
-          <w:rFonts w:ascii="Century Schoolbook" w:hAnsi="Century Schoolbook" w:cs="Segoe UI"/>
-          <w:bCs/>
-          <w:iCs w:val="0"/>
-          <w:color w:val="auto"/>
-          <w:sz w:val="20"/>
-          <w:szCs w:val="20"/>
-          <w:lang w:val="en-GB"/>
-        </w:rPr>
-        <w:t>The KeY Project</w:t>
-      </w:r>
-      <w:r>
-        <w:rPr>
-          <w:rFonts w:ascii="Century Schoolbook" w:hAnsi="Century Schoolbook" w:cs="Segoe UI"/>
-          <w:bCs/>
-          <w:color w:val="auto"/>
-          <w:sz w:val="20"/>
-          <w:szCs w:val="20"/>
-          <w:lang w:val="en-GB"/>
-        </w:rPr>
-        <w:t>. [online] Available at: https://www.key-project.org/ [Accessed 13 May 2018].</w:t>
-      </w:r>
-    </w:p>
-    <w:p>
-      <w:pPr>
-        <w:rPr>
-          <w:rFonts w:ascii="Century Schoolbook" w:hAnsi="Century Schoolbook"/>
-          <w:i/>
-          <w:sz w:val="20"/>
-          <w:szCs w:val="20"/>
-          <w:lang w:val="en-GB"/>
-        </w:rPr>
-      </w:pPr>
-    </w:p>
-    <w:p>
-      <w:pPr>
-        <w:pStyle w:val="Heading4"/>
-        <w:spacing w:before="0" w:line="360" w:lineRule="auto"/>
-        <w:ind w:left="360"/>
-        <w:rPr>
-          <w:rFonts w:ascii="Century Schoolbook" w:hAnsi="Century Schoolbook" w:cs="Segoe UI"/>
-          <w:color w:val="auto"/>
-          <w:sz w:val="20"/>
-          <w:szCs w:val="20"/>
-          <w:lang w:val="en-GB"/>
-        </w:rPr>
-      </w:pPr>
-      <w:r>
-        <w:rPr>
-          <w:rFonts w:ascii="Century Schoolbook" w:hAnsi="Century Schoolbook" w:cs="Segoe UI"/>
-          <w:bCs/>
-          <w:color w:val="auto"/>
-          <w:sz w:val="20"/>
-          <w:szCs w:val="20"/>
-          <w:lang w:val="en-GB"/>
-        </w:rPr>
-        <w:t>Kindsoftware.com. (2018). [online] Available at: http://kindsoftware.com/documents/talks/KSU_ESCJava2_Object_Logic.pdf [Accessed 13 May 2018].</w:t>
-      </w:r>
-    </w:p>
-    <w:p>
-      <w:pPr>
-        <w:spacing w:before="100" w:beforeAutospacing="1" w:after="100" w:afterAutospacing="1" w:line="360" w:lineRule="auto"/>
-        <w:ind w:left="360"/>
-        <w:rPr>
-          <w:rFonts w:ascii="Century Schoolbook" w:eastAsia="Times New Roman" w:hAnsi="Century Schoolbook" w:cs="Times New Roman"/>
-          <w:i/>
-          <w:sz w:val="20"/>
-          <w:szCs w:val="20"/>
-          <w:lang w:val="en-GB" w:eastAsia="en-GB"/>
-        </w:rPr>
-      </w:pPr>
-      <w:r>
-        <w:rPr>
-          <w:rFonts w:ascii="Century Schoolbook" w:eastAsia="Times New Roman" w:hAnsi="Century Schoolbook" w:cs="Times New Roman"/>
-          <w:i/>
-          <w:sz w:val="20"/>
-          <w:szCs w:val="20"/>
-          <w:lang w:val="en-GB" w:eastAsia="en-GB"/>
-        </w:rPr>
-        <w:t>Kiniry, J., Morkan, A. &amp; Denby, B. 2006, "Soundness and completeness warnings in ESC/Java2", ACM, , pp. 19.</w:t>
-      </w:r>
-    </w:p>
-    <w:p>
-      <w:pPr>
-        <w:pStyle w:val="Heading4"/>
-        <w:spacing w:before="0" w:line="360" w:lineRule="auto"/>
-        <w:ind w:left="360"/>
-        <w:rPr>
-          <w:rFonts w:ascii="Century Schoolbook" w:hAnsi="Century Schoolbook" w:cs="Segoe UI"/>
-          <w:color w:val="auto"/>
-          <w:sz w:val="20"/>
-          <w:szCs w:val="20"/>
-          <w:lang w:val="en-GB"/>
-        </w:rPr>
-      </w:pPr>
-      <w:r>
-        <w:rPr>
-          <w:rFonts w:ascii="Century Schoolbook" w:hAnsi="Century Schoolbook" w:cs="Segoe UI"/>
-          <w:bCs/>
-          <w:color w:val="auto"/>
-          <w:sz w:val="20"/>
-          <w:szCs w:val="20"/>
-          <w:lang w:val="en-GB"/>
-        </w:rPr>
-        <w:t>Krakatoa.lri.fr. (2018). [online] Available at: http://krakatoa.lri.fr/krakatoa.pdf [Accessed 13 May 2018].</w:t>
+        <w:t>vol. 58, no. 1, pp. 89-106.</w:t>
       </w:r>
     </w:p>
     <w:p>
@@ -20577,104 +21178,6 @@
         <w:ind w:left="360"/>
         <w:jc w:val="both"/>
         <w:rPr>
-          <w:rFonts w:ascii="Century Schoolbook" w:hAnsi="Century Schoolbook" w:cs="Segoe UI"/>
-          <w:i/>
-          <w:sz w:val="20"/>
-          <w:szCs w:val="20"/>
-          <w:shd w:val="clear" w:color="auto" w:fill="FFFFFF"/>
-          <w:lang w:val="en-GB"/>
-        </w:rPr>
-      </w:pPr>
-      <w:r>
-        <w:rPr>
-          <w:rFonts w:ascii="Century Schoolbook" w:hAnsi="Century Schoolbook" w:cs="Segoe UI"/>
-          <w:i/>
-          <w:sz w:val="20"/>
-          <w:szCs w:val="20"/>
-          <w:shd w:val="clear" w:color="auto" w:fill="FFFFFF"/>
-          <w:lang w:val="en-GB"/>
-        </w:rPr>
-        <w:t>Leavens, G.T., &amp; Cheon, Y. (2003). Design by Contract with JML.</w:t>
-      </w:r>
-    </w:p>
-    <w:p>
-      <w:pPr>
-        <w:spacing w:before="100" w:beforeAutospacing="1" w:after="100" w:afterAutospacing="1" w:line="360" w:lineRule="auto"/>
-        <w:ind w:left="360"/>
-        <w:rPr>
-          <w:rFonts w:ascii="Century Schoolbook" w:eastAsia="Times New Roman" w:hAnsi="Century Schoolbook" w:cs="Times New Roman"/>
-          <w:i/>
-          <w:sz w:val="20"/>
-          <w:szCs w:val="20"/>
-          <w:lang w:val="en-GB" w:eastAsia="en-GB"/>
-        </w:rPr>
-      </w:pPr>
-      <w:r>
-        <w:rPr>
-          <w:rFonts w:ascii="Century Schoolbook" w:eastAsia="Times New Roman" w:hAnsi="Century Schoolbook" w:cs="Times New Roman"/>
-          <w:i/>
-          <w:sz w:val="20"/>
-          <w:szCs w:val="20"/>
-          <w:lang w:val="en-GB" w:eastAsia="en-GB"/>
-        </w:rPr>
-        <w:lastRenderedPageBreak/>
-        <w:t>Leavens, G.T., Kiniry, J.R. &amp; Poll, E. 2007, "A JML Tutorial: Modular Specification and Verification of Functional Behavior for Java" in Springer Berlin Heidelberg, Berlin, Heidelberg, pp. 37-37.</w:t>
-      </w:r>
-    </w:p>
-    <w:p>
-      <w:pPr>
-        <w:spacing w:before="100" w:beforeAutospacing="1" w:after="100" w:afterAutospacing="1" w:line="360" w:lineRule="auto"/>
-        <w:ind w:left="360"/>
-        <w:rPr>
-          <w:rFonts w:ascii="Century Schoolbook" w:eastAsia="Times New Roman" w:hAnsi="Century Schoolbook" w:cs="Times New Roman"/>
-          <w:i/>
-          <w:sz w:val="20"/>
-          <w:szCs w:val="20"/>
-          <w:lang w:val="en-GB" w:eastAsia="en-GB"/>
-        </w:rPr>
-      </w:pPr>
-      <w:r>
-        <w:rPr>
-          <w:rFonts w:ascii="Century Schoolbook" w:eastAsia="Times New Roman" w:hAnsi="Century Schoolbook" w:cs="Times New Roman"/>
-          <w:i/>
-          <w:sz w:val="20"/>
-          <w:szCs w:val="20"/>
-          <w:lang w:val="en-GB" w:eastAsia="en-GB"/>
-        </w:rPr>
-        <w:t>Marché, C., Paulin-Mohring, C. &amp; Urbain, X. 2004, "The KRAKATOA tool for certificationof JAVA/JAVACARD programs annotated in JML", </w:t>
-      </w:r>
-      <w:r>
-        <w:rPr>
-          <w:rFonts w:ascii="Century Schoolbook" w:eastAsia="Times New Roman" w:hAnsi="Century Schoolbook" w:cs="Times New Roman"/>
-          <w:i/>
-          <w:iCs/>
-          <w:sz w:val="20"/>
-          <w:szCs w:val="20"/>
-          <w:lang w:val="en-GB" w:eastAsia="en-GB"/>
-        </w:rPr>
-        <w:t>Journal of Logic and Algebraic Programming, </w:t>
-      </w:r>
-      <w:r>
-        <w:rPr>
-          <w:rFonts w:ascii="Century Schoolbook" w:eastAsia="Times New Roman" w:hAnsi="Century Schoolbook" w:cs="Times New Roman"/>
-          <w:i/>
-          <w:sz w:val="20"/>
-          <w:szCs w:val="20"/>
-          <w:lang w:val="en-GB" w:eastAsia="en-GB"/>
-        </w:rPr>
-        <w:t>vol. 58, no. 1, pp. 89-106.</w:t>
-      </w:r>
-    </w:p>
-    <w:p>
-      <w:pPr>
-        <w:widowControl w:val="0"/>
-        <w:autoSpaceDE w:val="0"/>
-        <w:autoSpaceDN w:val="0"/>
-        <w:adjustRightInd w:val="0"/>
-        <w:spacing w:line="360" w:lineRule="auto"/>
-        <w:ind w:left="360"/>
-        <w:jc w:val="both"/>
-        <w:rPr>
           <w:rFonts w:ascii="Century Schoolbook" w:hAnsi="Century Schoolbook"/>
           <w:i/>
           <w:sz w:val="20"/>
@@ -21054,6 +21557,7 @@
           <w:szCs w:val="20"/>
           <w:lang w:val="en-GB" w:eastAsia="en-GB"/>
         </w:rPr>
+        <w:lastRenderedPageBreak/>
         <w:t>Schmitt, P., Tonin, I., Wonnemann, C., Jenn, E., Leriche, S. &amp; Hunt, J. 2006, "A case study of specification and verification using JML in an avionics application", ACM, , pp. 107.</w:t>
       </w:r>
     </w:p>
@@ -21080,7 +21584,6 @@
           <w:szCs w:val="20"/>
           <w:lang w:val="en-GB"/>
         </w:rPr>
-        <w:lastRenderedPageBreak/>
         <w:t>Shonan.nii.ac.jp. (2018). [online] Available at: http://shonan.nii.ac.jp/shonan/wp-content/uploads/2011/09/No.2013-3.pdf [Accessed 13 May 2018].</w:t>
       </w:r>
     </w:p>
@@ -22264,10 +22767,10 @@
           <w:lang w:val="en-GB"/>
         </w:rPr>
         <w:object w:dxaOrig="7199" w:dyaOrig="5399">
-          <v:shape id="_x0000_i1025" type="#_x0000_t75" style="width:405.75pt;height:177.75pt;mso-position-horizontal:absolute" o:ole="">
+          <v:shape id="_x0000_i1025" type="#_x0000_t75" style="width:405.7pt;height:177.9pt;mso-position-horizontal:absolute" o:ole="">
             <v:imagedata r:id="rId25" o:title="" croptop="30972f" cropbottom="6883f" cropleft="4129f" cropright="12904f"/>
           </v:shape>
-          <o:OLEObject Type="Embed" ProgID="PowerPoint.Slide.12" ShapeID="_x0000_i1025" DrawAspect="Content" ObjectID="_1588849074" r:id="rId26"/>
+          <o:OLEObject Type="Embed" ProgID="PowerPoint.Slide.12" ShapeID="_x0000_i1025" DrawAspect="Content" ObjectID="_1588851998" r:id="rId26"/>
         </w:object>
       </w:r>
     </w:p>
@@ -23695,7 +24198,7 @@
           <w:rPr>
             <w:noProof/>
           </w:rPr>
-          <w:t>11</w:t>
+          <w:t>15</w:t>
         </w:r>
         <w:r>
           <w:rPr>
@@ -24023,324 +24526,9 @@
     </w:lvl>
   </w:abstractNum>
   <w:abstractNum w:abstractNumId="2" w15:restartNumberingAfterBreak="0">
-    <w:nsid w:val="172D3D4C"/>
-    <w:multiLevelType w:val="hybridMultilevel"/>
-    <w:tmpl w:val="7FAC53C0"/>
-    <w:lvl w:ilvl="0" w:tplc="0809000F">
-      <w:start w:val="1"/>
-      <w:numFmt w:val="decimal"/>
-      <w:lvlText w:val="%1."/>
-      <w:lvlJc w:val="left"/>
-      <w:pPr>
-        <w:ind w:left="720" w:hanging="360"/>
-      </w:pPr>
-      <w:rPr>
-        <w:rFonts w:hint="default"/>
-      </w:rPr>
-    </w:lvl>
-    <w:lvl w:ilvl="1" w:tplc="08090019" w:tentative="1">
-      <w:start w:val="1"/>
-      <w:numFmt w:val="lowerLetter"/>
-      <w:lvlText w:val="%2."/>
-      <w:lvlJc w:val="left"/>
-      <w:pPr>
-        <w:ind w:left="1440" w:hanging="360"/>
-      </w:pPr>
-    </w:lvl>
-    <w:lvl w:ilvl="2" w:tplc="0809001B" w:tentative="1">
-      <w:start w:val="1"/>
-      <w:numFmt w:val="lowerRoman"/>
-      <w:lvlText w:val="%3."/>
-      <w:lvlJc w:val="right"/>
-      <w:pPr>
-        <w:ind w:left="2160" w:hanging="180"/>
-      </w:pPr>
-    </w:lvl>
-    <w:lvl w:ilvl="3" w:tplc="0809000F" w:tentative="1">
-      <w:start w:val="1"/>
-      <w:numFmt w:val="decimal"/>
-      <w:lvlText w:val="%4."/>
-      <w:lvlJc w:val="left"/>
-      <w:pPr>
-        <w:ind w:left="2880" w:hanging="360"/>
-      </w:pPr>
-    </w:lvl>
-    <w:lvl w:ilvl="4" w:tplc="08090019" w:tentative="1">
-      <w:start w:val="1"/>
-      <w:numFmt w:val="lowerLetter"/>
-      <w:lvlText w:val="%5."/>
-      <w:lvlJc w:val="left"/>
-      <w:pPr>
-        <w:ind w:left="3600" w:hanging="360"/>
-      </w:pPr>
-    </w:lvl>
-    <w:lvl w:ilvl="5" w:tplc="0809001B" w:tentative="1">
-      <w:start w:val="1"/>
-      <w:numFmt w:val="lowerRoman"/>
-      <w:lvlText w:val="%6."/>
-      <w:lvlJc w:val="right"/>
-      <w:pPr>
-        <w:ind w:left="4320" w:hanging="180"/>
-      </w:pPr>
-    </w:lvl>
-    <w:lvl w:ilvl="6" w:tplc="0809000F" w:tentative="1">
-      <w:start w:val="1"/>
-      <w:numFmt w:val="decimal"/>
-      <w:lvlText w:val="%7."/>
-      <w:lvlJc w:val="left"/>
-      <w:pPr>
-        <w:ind w:left="5040" w:hanging="360"/>
-      </w:pPr>
-    </w:lvl>
-    <w:lvl w:ilvl="7" w:tplc="08090019" w:tentative="1">
-      <w:start w:val="1"/>
-      <w:numFmt w:val="lowerLetter"/>
-      <w:lvlText w:val="%8."/>
-      <w:lvlJc w:val="left"/>
-      <w:pPr>
-        <w:ind w:left="5760" w:hanging="360"/>
-      </w:pPr>
-    </w:lvl>
-    <w:lvl w:ilvl="8" w:tplc="0809001B" w:tentative="1">
-      <w:start w:val="1"/>
-      <w:numFmt w:val="lowerRoman"/>
-      <w:lvlText w:val="%9."/>
-      <w:lvlJc w:val="right"/>
-      <w:pPr>
-        <w:ind w:left="6480" w:hanging="180"/>
-      </w:pPr>
-    </w:lvl>
-  </w:abstractNum>
-  <w:abstractNum w:abstractNumId="3" w15:restartNumberingAfterBreak="0">
-    <w:nsid w:val="17D33E6A"/>
-    <w:multiLevelType w:val="hybridMultilevel"/>
-    <w:tmpl w:val="6740905C"/>
-    <w:lvl w:ilvl="0" w:tplc="08090001">
-      <w:start w:val="1"/>
-      <w:numFmt w:val="bullet"/>
-      <w:lvlText w:val=""/>
-      <w:lvlJc w:val="left"/>
-      <w:pPr>
-        <w:ind w:left="720" w:hanging="360"/>
-      </w:pPr>
-      <w:rPr>
-        <w:rFonts w:ascii="Symbol" w:hAnsi="Symbol" w:hint="default"/>
-      </w:rPr>
-    </w:lvl>
-    <w:lvl w:ilvl="1" w:tplc="08090003" w:tentative="1">
-      <w:start w:val="1"/>
-      <w:numFmt w:val="bullet"/>
-      <w:lvlText w:val="o"/>
-      <w:lvlJc w:val="left"/>
-      <w:pPr>
-        <w:ind w:left="1440" w:hanging="360"/>
-      </w:pPr>
-      <w:rPr>
-        <w:rFonts w:ascii="Courier New" w:hAnsi="Courier New" w:cs="Courier New" w:hint="default"/>
-      </w:rPr>
-    </w:lvl>
-    <w:lvl w:ilvl="2" w:tplc="08090005" w:tentative="1">
-      <w:start w:val="1"/>
-      <w:numFmt w:val="bullet"/>
-      <w:lvlText w:val=""/>
-      <w:lvlJc w:val="left"/>
-      <w:pPr>
-        <w:ind w:left="2160" w:hanging="360"/>
-      </w:pPr>
-      <w:rPr>
-        <w:rFonts w:ascii="Wingdings" w:hAnsi="Wingdings" w:hint="default"/>
-      </w:rPr>
-    </w:lvl>
-    <w:lvl w:ilvl="3" w:tplc="08090001" w:tentative="1">
-      <w:start w:val="1"/>
-      <w:numFmt w:val="bullet"/>
-      <w:lvlText w:val=""/>
-      <w:lvlJc w:val="left"/>
-      <w:pPr>
-        <w:ind w:left="2880" w:hanging="360"/>
-      </w:pPr>
-      <w:rPr>
-        <w:rFonts w:ascii="Symbol" w:hAnsi="Symbol" w:hint="default"/>
-      </w:rPr>
-    </w:lvl>
-    <w:lvl w:ilvl="4" w:tplc="08090003" w:tentative="1">
-      <w:start w:val="1"/>
-      <w:numFmt w:val="bullet"/>
-      <w:lvlText w:val="o"/>
-      <w:lvlJc w:val="left"/>
-      <w:pPr>
-        <w:ind w:left="3600" w:hanging="360"/>
-      </w:pPr>
-      <w:rPr>
-        <w:rFonts w:ascii="Courier New" w:hAnsi="Courier New" w:cs="Courier New" w:hint="default"/>
-      </w:rPr>
-    </w:lvl>
-    <w:lvl w:ilvl="5" w:tplc="08090005" w:tentative="1">
-      <w:start w:val="1"/>
-      <w:numFmt w:val="bullet"/>
-      <w:lvlText w:val=""/>
-      <w:lvlJc w:val="left"/>
-      <w:pPr>
-        <w:ind w:left="4320" w:hanging="360"/>
-      </w:pPr>
-      <w:rPr>
-        <w:rFonts w:ascii="Wingdings" w:hAnsi="Wingdings" w:hint="default"/>
-      </w:rPr>
-    </w:lvl>
-    <w:lvl w:ilvl="6" w:tplc="08090001" w:tentative="1">
-      <w:start w:val="1"/>
-      <w:numFmt w:val="bullet"/>
-      <w:lvlText w:val=""/>
-      <w:lvlJc w:val="left"/>
-      <w:pPr>
-        <w:ind w:left="5040" w:hanging="360"/>
-      </w:pPr>
-      <w:rPr>
-        <w:rFonts w:ascii="Symbol" w:hAnsi="Symbol" w:hint="default"/>
-      </w:rPr>
-    </w:lvl>
-    <w:lvl w:ilvl="7" w:tplc="08090003" w:tentative="1">
-      <w:start w:val="1"/>
-      <w:numFmt w:val="bullet"/>
-      <w:lvlText w:val="o"/>
-      <w:lvlJc w:val="left"/>
-      <w:pPr>
-        <w:ind w:left="5760" w:hanging="360"/>
-      </w:pPr>
-      <w:rPr>
-        <w:rFonts w:ascii="Courier New" w:hAnsi="Courier New" w:cs="Courier New" w:hint="default"/>
-      </w:rPr>
-    </w:lvl>
-    <w:lvl w:ilvl="8" w:tplc="08090005" w:tentative="1">
-      <w:start w:val="1"/>
-      <w:numFmt w:val="bullet"/>
-      <w:lvlText w:val=""/>
-      <w:lvlJc w:val="left"/>
-      <w:pPr>
-        <w:ind w:left="6480" w:hanging="360"/>
-      </w:pPr>
-      <w:rPr>
-        <w:rFonts w:ascii="Wingdings" w:hAnsi="Wingdings" w:hint="default"/>
-      </w:rPr>
-    </w:lvl>
-  </w:abstractNum>
-  <w:abstractNum w:abstractNumId="4" w15:restartNumberingAfterBreak="0">
-    <w:nsid w:val="24520C51"/>
-    <w:multiLevelType w:val="hybridMultilevel"/>
-    <w:tmpl w:val="E8C21D10"/>
-    <w:lvl w:ilvl="0" w:tplc="08090001">
-      <w:start w:val="1"/>
-      <w:numFmt w:val="bullet"/>
-      <w:lvlText w:val=""/>
-      <w:lvlJc w:val="left"/>
-      <w:pPr>
-        <w:ind w:left="1080" w:hanging="360"/>
-      </w:pPr>
-      <w:rPr>
-        <w:rFonts w:ascii="Symbol" w:hAnsi="Symbol" w:hint="default"/>
-      </w:rPr>
-    </w:lvl>
-    <w:lvl w:ilvl="1" w:tplc="08090003">
-      <w:start w:val="1"/>
-      <w:numFmt w:val="bullet"/>
-      <w:lvlText w:val="o"/>
-      <w:lvlJc w:val="left"/>
-      <w:pPr>
-        <w:ind w:left="1800" w:hanging="360"/>
-      </w:pPr>
-      <w:rPr>
-        <w:rFonts w:ascii="Courier New" w:hAnsi="Courier New" w:cs="Courier New" w:hint="default"/>
-      </w:rPr>
-    </w:lvl>
-    <w:lvl w:ilvl="2" w:tplc="08090005" w:tentative="1">
-      <w:start w:val="1"/>
-      <w:numFmt w:val="bullet"/>
-      <w:lvlText w:val=""/>
-      <w:lvlJc w:val="left"/>
-      <w:pPr>
-        <w:ind w:left="2520" w:hanging="360"/>
-      </w:pPr>
-      <w:rPr>
-        <w:rFonts w:ascii="Wingdings" w:hAnsi="Wingdings" w:hint="default"/>
-      </w:rPr>
-    </w:lvl>
-    <w:lvl w:ilvl="3" w:tplc="08090001" w:tentative="1">
-      <w:start w:val="1"/>
-      <w:numFmt w:val="bullet"/>
-      <w:lvlText w:val=""/>
-      <w:lvlJc w:val="left"/>
-      <w:pPr>
-        <w:ind w:left="3240" w:hanging="360"/>
-      </w:pPr>
-      <w:rPr>
-        <w:rFonts w:ascii="Symbol" w:hAnsi="Symbol" w:hint="default"/>
-      </w:rPr>
-    </w:lvl>
-    <w:lvl w:ilvl="4" w:tplc="08090003" w:tentative="1">
-      <w:start w:val="1"/>
-      <w:numFmt w:val="bullet"/>
-      <w:lvlText w:val="o"/>
-      <w:lvlJc w:val="left"/>
-      <w:pPr>
-        <w:ind w:left="3960" w:hanging="360"/>
-      </w:pPr>
-      <w:rPr>
-        <w:rFonts w:ascii="Courier New" w:hAnsi="Courier New" w:cs="Courier New" w:hint="default"/>
-      </w:rPr>
-    </w:lvl>
-    <w:lvl w:ilvl="5" w:tplc="08090005" w:tentative="1">
-      <w:start w:val="1"/>
-      <w:numFmt w:val="bullet"/>
-      <w:lvlText w:val=""/>
-      <w:lvlJc w:val="left"/>
-      <w:pPr>
-        <w:ind w:left="4680" w:hanging="360"/>
-      </w:pPr>
-      <w:rPr>
-        <w:rFonts w:ascii="Wingdings" w:hAnsi="Wingdings" w:hint="default"/>
-      </w:rPr>
-    </w:lvl>
-    <w:lvl w:ilvl="6" w:tplc="08090001" w:tentative="1">
-      <w:start w:val="1"/>
-      <w:numFmt w:val="bullet"/>
-      <w:lvlText w:val=""/>
-      <w:lvlJc w:val="left"/>
-      <w:pPr>
-        <w:ind w:left="5400" w:hanging="360"/>
-      </w:pPr>
-      <w:rPr>
-        <w:rFonts w:ascii="Symbol" w:hAnsi="Symbol" w:hint="default"/>
-      </w:rPr>
-    </w:lvl>
-    <w:lvl w:ilvl="7" w:tplc="08090003" w:tentative="1">
-      <w:start w:val="1"/>
-      <w:numFmt w:val="bullet"/>
-      <w:lvlText w:val="o"/>
-      <w:lvlJc w:val="left"/>
-      <w:pPr>
-        <w:ind w:left="6120" w:hanging="360"/>
-      </w:pPr>
-      <w:rPr>
-        <w:rFonts w:ascii="Courier New" w:hAnsi="Courier New" w:cs="Courier New" w:hint="default"/>
-      </w:rPr>
-    </w:lvl>
-    <w:lvl w:ilvl="8" w:tplc="08090005" w:tentative="1">
-      <w:start w:val="1"/>
-      <w:numFmt w:val="bullet"/>
-      <w:lvlText w:val=""/>
-      <w:lvlJc w:val="left"/>
-      <w:pPr>
-        <w:ind w:left="6840" w:hanging="360"/>
-      </w:pPr>
-      <w:rPr>
-        <w:rFonts w:ascii="Wingdings" w:hAnsi="Wingdings" w:hint="default"/>
-      </w:rPr>
-    </w:lvl>
-  </w:abstractNum>
-  <w:abstractNum w:abstractNumId="5" w15:restartNumberingAfterBreak="0">
-    <w:nsid w:val="24BB5ED8"/>
+    <w:nsid w:val="0C5F4BDB"/>
     <w:multiLevelType w:val="multilevel"/>
-    <w:tmpl w:val="A6E66F8A"/>
+    <w:tmpl w:val="CD9A3E8C"/>
     <w:lvl w:ilvl="0">
       <w:start w:val="1"/>
       <w:numFmt w:val="bullet"/>
@@ -24486,19 +24674,109 @@
       </w:rPr>
     </w:lvl>
   </w:abstractNum>
-  <w:abstractNum w:abstractNumId="6" w15:restartNumberingAfterBreak="0">
-    <w:nsid w:val="2C7C5E97"/>
+  <w:abstractNum w:abstractNumId="3" w15:restartNumberingAfterBreak="0">
+    <w:nsid w:val="172D3D4C"/>
     <w:multiLevelType w:val="hybridMultilevel"/>
-    <w:tmpl w:val="E25C7C72"/>
-    <w:lvl w:ilvl="0" w:tplc="2640E662">
+    <w:tmpl w:val="7FAC53C0"/>
+    <w:lvl w:ilvl="0" w:tplc="0809000F">
+      <w:start w:val="1"/>
+      <w:numFmt w:val="decimal"/>
+      <w:lvlText w:val="%1."/>
+      <w:lvlJc w:val="left"/>
+      <w:pPr>
+        <w:ind w:left="720" w:hanging="360"/>
+      </w:pPr>
+      <w:rPr>
+        <w:rFonts w:hint="default"/>
+      </w:rPr>
+    </w:lvl>
+    <w:lvl w:ilvl="1" w:tplc="08090019" w:tentative="1">
+      <w:start w:val="1"/>
+      <w:numFmt w:val="lowerLetter"/>
+      <w:lvlText w:val="%2."/>
+      <w:lvlJc w:val="left"/>
+      <w:pPr>
+        <w:ind w:left="1440" w:hanging="360"/>
+      </w:pPr>
+    </w:lvl>
+    <w:lvl w:ilvl="2" w:tplc="0809001B" w:tentative="1">
+      <w:start w:val="1"/>
+      <w:numFmt w:val="lowerRoman"/>
+      <w:lvlText w:val="%3."/>
+      <w:lvlJc w:val="right"/>
+      <w:pPr>
+        <w:ind w:left="2160" w:hanging="180"/>
+      </w:pPr>
+    </w:lvl>
+    <w:lvl w:ilvl="3" w:tplc="0809000F" w:tentative="1">
+      <w:start w:val="1"/>
+      <w:numFmt w:val="decimal"/>
+      <w:lvlText w:val="%4."/>
+      <w:lvlJc w:val="left"/>
+      <w:pPr>
+        <w:ind w:left="2880" w:hanging="360"/>
+      </w:pPr>
+    </w:lvl>
+    <w:lvl w:ilvl="4" w:tplc="08090019" w:tentative="1">
+      <w:start w:val="1"/>
+      <w:numFmt w:val="lowerLetter"/>
+      <w:lvlText w:val="%5."/>
+      <w:lvlJc w:val="left"/>
+      <w:pPr>
+        <w:ind w:left="3600" w:hanging="360"/>
+      </w:pPr>
+    </w:lvl>
+    <w:lvl w:ilvl="5" w:tplc="0809001B" w:tentative="1">
+      <w:start w:val="1"/>
+      <w:numFmt w:val="lowerRoman"/>
+      <w:lvlText w:val="%6."/>
+      <w:lvlJc w:val="right"/>
+      <w:pPr>
+        <w:ind w:left="4320" w:hanging="180"/>
+      </w:pPr>
+    </w:lvl>
+    <w:lvl w:ilvl="6" w:tplc="0809000F" w:tentative="1">
+      <w:start w:val="1"/>
+      <w:numFmt w:val="decimal"/>
+      <w:lvlText w:val="%7."/>
+      <w:lvlJc w:val="left"/>
+      <w:pPr>
+        <w:ind w:left="5040" w:hanging="360"/>
+      </w:pPr>
+    </w:lvl>
+    <w:lvl w:ilvl="7" w:tplc="08090019" w:tentative="1">
+      <w:start w:val="1"/>
+      <w:numFmt w:val="lowerLetter"/>
+      <w:lvlText w:val="%8."/>
+      <w:lvlJc w:val="left"/>
+      <w:pPr>
+        <w:ind w:left="5760" w:hanging="360"/>
+      </w:pPr>
+    </w:lvl>
+    <w:lvl w:ilvl="8" w:tplc="0809001B" w:tentative="1">
+      <w:start w:val="1"/>
+      <w:numFmt w:val="lowerRoman"/>
+      <w:lvlText w:val="%9."/>
+      <w:lvlJc w:val="right"/>
+      <w:pPr>
+        <w:ind w:left="6480" w:hanging="180"/>
+      </w:pPr>
+    </w:lvl>
+  </w:abstractNum>
+  <w:abstractNum w:abstractNumId="4" w15:restartNumberingAfterBreak="0">
+    <w:nsid w:val="17D33E6A"/>
+    <w:multiLevelType w:val="hybridMultilevel"/>
+    <w:tmpl w:val="6740905C"/>
+    <w:lvl w:ilvl="0" w:tplc="08090001">
+      <w:start w:val="1"/>
       <w:numFmt w:val="bullet"/>
-      <w:lvlText w:val=""/>
+      <w:lvlText w:val=""/>
       <w:lvlJc w:val="left"/>
       <w:pPr>
         <w:ind w:left="720" w:hanging="360"/>
       </w:pPr>
       <w:rPr>
-        <w:rFonts w:ascii="Wingdings" w:eastAsiaTheme="minorHAnsi" w:hAnsi="Wingdings" w:cs="TdvspxCMR10" w:hint="default"/>
+        <w:rFonts w:ascii="Symbol" w:hAnsi="Symbol" w:hint="default"/>
       </w:rPr>
     </w:lvl>
     <w:lvl w:ilvl="1" w:tplc="08090003" w:tentative="1">
@@ -24598,10 +24876,123 @@
       </w:rPr>
     </w:lvl>
   </w:abstractNum>
-  <w:abstractNum w:abstractNumId="7" w15:restartNumberingAfterBreak="0">
-    <w:nsid w:val="2EF110E8"/>
+  <w:abstractNum w:abstractNumId="5" w15:restartNumberingAfterBreak="0">
+    <w:nsid w:val="24520C51"/>
+    <w:multiLevelType w:val="hybridMultilevel"/>
+    <w:tmpl w:val="E8C21D10"/>
+    <w:lvl w:ilvl="0" w:tplc="08090001">
+      <w:start w:val="1"/>
+      <w:numFmt w:val="bullet"/>
+      <w:lvlText w:val=""/>
+      <w:lvlJc w:val="left"/>
+      <w:pPr>
+        <w:ind w:left="1080" w:hanging="360"/>
+      </w:pPr>
+      <w:rPr>
+        <w:rFonts w:ascii="Symbol" w:hAnsi="Symbol" w:hint="default"/>
+      </w:rPr>
+    </w:lvl>
+    <w:lvl w:ilvl="1" w:tplc="08090003">
+      <w:start w:val="1"/>
+      <w:numFmt w:val="bullet"/>
+      <w:lvlText w:val="o"/>
+      <w:lvlJc w:val="left"/>
+      <w:pPr>
+        <w:ind w:left="1800" w:hanging="360"/>
+      </w:pPr>
+      <w:rPr>
+        <w:rFonts w:ascii="Courier New" w:hAnsi="Courier New" w:cs="Courier New" w:hint="default"/>
+      </w:rPr>
+    </w:lvl>
+    <w:lvl w:ilvl="2" w:tplc="08090005" w:tentative="1">
+      <w:start w:val="1"/>
+      <w:numFmt w:val="bullet"/>
+      <w:lvlText w:val=""/>
+      <w:lvlJc w:val="left"/>
+      <w:pPr>
+        <w:ind w:left="2520" w:hanging="360"/>
+      </w:pPr>
+      <w:rPr>
+        <w:rFonts w:ascii="Wingdings" w:hAnsi="Wingdings" w:hint="default"/>
+      </w:rPr>
+    </w:lvl>
+    <w:lvl w:ilvl="3" w:tplc="08090001" w:tentative="1">
+      <w:start w:val="1"/>
+      <w:numFmt w:val="bullet"/>
+      <w:lvlText w:val=""/>
+      <w:lvlJc w:val="left"/>
+      <w:pPr>
+        <w:ind w:left="3240" w:hanging="360"/>
+      </w:pPr>
+      <w:rPr>
+        <w:rFonts w:ascii="Symbol" w:hAnsi="Symbol" w:hint="default"/>
+      </w:rPr>
+    </w:lvl>
+    <w:lvl w:ilvl="4" w:tplc="08090003" w:tentative="1">
+      <w:start w:val="1"/>
+      <w:numFmt w:val="bullet"/>
+      <w:lvlText w:val="o"/>
+      <w:lvlJc w:val="left"/>
+      <w:pPr>
+        <w:ind w:left="3960" w:hanging="360"/>
+      </w:pPr>
+      <w:rPr>
+        <w:rFonts w:ascii="Courier New" w:hAnsi="Courier New" w:cs="Courier New" w:hint="default"/>
+      </w:rPr>
+    </w:lvl>
+    <w:lvl w:ilvl="5" w:tplc="08090005" w:tentative="1">
+      <w:start w:val="1"/>
+      <w:numFmt w:val="bullet"/>
+      <w:lvlText w:val=""/>
+      <w:lvlJc w:val="left"/>
+      <w:pPr>
+        <w:ind w:left="4680" w:hanging="360"/>
+      </w:pPr>
+      <w:rPr>
+        <w:rFonts w:ascii="Wingdings" w:hAnsi="Wingdings" w:hint="default"/>
+      </w:rPr>
+    </w:lvl>
+    <w:lvl w:ilvl="6" w:tplc="08090001" w:tentative="1">
+      <w:start w:val="1"/>
+      <w:numFmt w:val="bullet"/>
+      <w:lvlText w:val=""/>
+      <w:lvlJc w:val="left"/>
+      <w:pPr>
+        <w:ind w:left="5400" w:hanging="360"/>
+      </w:pPr>
+      <w:rPr>
+        <w:rFonts w:ascii="Symbol" w:hAnsi="Symbol" w:hint="default"/>
+      </w:rPr>
+    </w:lvl>
+    <w:lvl w:ilvl="7" w:tplc="08090003" w:tentative="1">
+      <w:start w:val="1"/>
+      <w:numFmt w:val="bullet"/>
+      <w:lvlText w:val="o"/>
+      <w:lvlJc w:val="left"/>
+      <w:pPr>
+        <w:ind w:left="6120" w:hanging="360"/>
+      </w:pPr>
+      <w:rPr>
+        <w:rFonts w:ascii="Courier New" w:hAnsi="Courier New" w:cs="Courier New" w:hint="default"/>
+      </w:rPr>
+    </w:lvl>
+    <w:lvl w:ilvl="8" w:tplc="08090005" w:tentative="1">
+      <w:start w:val="1"/>
+      <w:numFmt w:val="bullet"/>
+      <w:lvlText w:val=""/>
+      <w:lvlJc w:val="left"/>
+      <w:pPr>
+        <w:ind w:left="6840" w:hanging="360"/>
+      </w:pPr>
+      <w:rPr>
+        <w:rFonts w:ascii="Wingdings" w:hAnsi="Wingdings" w:hint="default"/>
+      </w:rPr>
+    </w:lvl>
+  </w:abstractNum>
+  <w:abstractNum w:abstractNumId="6" w15:restartNumberingAfterBreak="0">
+    <w:nsid w:val="24BB5ED8"/>
     <w:multiLevelType w:val="multilevel"/>
-    <w:tmpl w:val="71486AB2"/>
+    <w:tmpl w:val="A6E66F8A"/>
     <w:lvl w:ilvl="0">
       <w:start w:val="1"/>
       <w:numFmt w:val="bullet"/>
@@ -24747,7 +25138,268 @@
       </w:rPr>
     </w:lvl>
   </w:abstractNum>
+  <w:abstractNum w:abstractNumId="7" w15:restartNumberingAfterBreak="0">
+    <w:nsid w:val="2C7C5E97"/>
+    <w:multiLevelType w:val="hybridMultilevel"/>
+    <w:tmpl w:val="E25C7C72"/>
+    <w:lvl w:ilvl="0" w:tplc="2640E662">
+      <w:numFmt w:val="bullet"/>
+      <w:lvlText w:val=""/>
+      <w:lvlJc w:val="left"/>
+      <w:pPr>
+        <w:ind w:left="720" w:hanging="360"/>
+      </w:pPr>
+      <w:rPr>
+        <w:rFonts w:ascii="Wingdings" w:eastAsiaTheme="minorHAnsi" w:hAnsi="Wingdings" w:cs="TdvspxCMR10" w:hint="default"/>
+      </w:rPr>
+    </w:lvl>
+    <w:lvl w:ilvl="1" w:tplc="08090003" w:tentative="1">
+      <w:start w:val="1"/>
+      <w:numFmt w:val="bullet"/>
+      <w:lvlText w:val="o"/>
+      <w:lvlJc w:val="left"/>
+      <w:pPr>
+        <w:ind w:left="1440" w:hanging="360"/>
+      </w:pPr>
+      <w:rPr>
+        <w:rFonts w:ascii="Courier New" w:hAnsi="Courier New" w:cs="Courier New" w:hint="default"/>
+      </w:rPr>
+    </w:lvl>
+    <w:lvl w:ilvl="2" w:tplc="08090005" w:tentative="1">
+      <w:start w:val="1"/>
+      <w:numFmt w:val="bullet"/>
+      <w:lvlText w:val=""/>
+      <w:lvlJc w:val="left"/>
+      <w:pPr>
+        <w:ind w:left="2160" w:hanging="360"/>
+      </w:pPr>
+      <w:rPr>
+        <w:rFonts w:ascii="Wingdings" w:hAnsi="Wingdings" w:hint="default"/>
+      </w:rPr>
+    </w:lvl>
+    <w:lvl w:ilvl="3" w:tplc="08090001" w:tentative="1">
+      <w:start w:val="1"/>
+      <w:numFmt w:val="bullet"/>
+      <w:lvlText w:val=""/>
+      <w:lvlJc w:val="left"/>
+      <w:pPr>
+        <w:ind w:left="2880" w:hanging="360"/>
+      </w:pPr>
+      <w:rPr>
+        <w:rFonts w:ascii="Symbol" w:hAnsi="Symbol" w:hint="default"/>
+      </w:rPr>
+    </w:lvl>
+    <w:lvl w:ilvl="4" w:tplc="08090003" w:tentative="1">
+      <w:start w:val="1"/>
+      <w:numFmt w:val="bullet"/>
+      <w:lvlText w:val="o"/>
+      <w:lvlJc w:val="left"/>
+      <w:pPr>
+        <w:ind w:left="3600" w:hanging="360"/>
+      </w:pPr>
+      <w:rPr>
+        <w:rFonts w:ascii="Courier New" w:hAnsi="Courier New" w:cs="Courier New" w:hint="default"/>
+      </w:rPr>
+    </w:lvl>
+    <w:lvl w:ilvl="5" w:tplc="08090005" w:tentative="1">
+      <w:start w:val="1"/>
+      <w:numFmt w:val="bullet"/>
+      <w:lvlText w:val=""/>
+      <w:lvlJc w:val="left"/>
+      <w:pPr>
+        <w:ind w:left="4320" w:hanging="360"/>
+      </w:pPr>
+      <w:rPr>
+        <w:rFonts w:ascii="Wingdings" w:hAnsi="Wingdings" w:hint="default"/>
+      </w:rPr>
+    </w:lvl>
+    <w:lvl w:ilvl="6" w:tplc="08090001" w:tentative="1">
+      <w:start w:val="1"/>
+      <w:numFmt w:val="bullet"/>
+      <w:lvlText w:val=""/>
+      <w:lvlJc w:val="left"/>
+      <w:pPr>
+        <w:ind w:left="5040" w:hanging="360"/>
+      </w:pPr>
+      <w:rPr>
+        <w:rFonts w:ascii="Symbol" w:hAnsi="Symbol" w:hint="default"/>
+      </w:rPr>
+    </w:lvl>
+    <w:lvl w:ilvl="7" w:tplc="08090003" w:tentative="1">
+      <w:start w:val="1"/>
+      <w:numFmt w:val="bullet"/>
+      <w:lvlText w:val="o"/>
+      <w:lvlJc w:val="left"/>
+      <w:pPr>
+        <w:ind w:left="5760" w:hanging="360"/>
+      </w:pPr>
+      <w:rPr>
+        <w:rFonts w:ascii="Courier New" w:hAnsi="Courier New" w:cs="Courier New" w:hint="default"/>
+      </w:rPr>
+    </w:lvl>
+    <w:lvl w:ilvl="8" w:tplc="08090005" w:tentative="1">
+      <w:start w:val="1"/>
+      <w:numFmt w:val="bullet"/>
+      <w:lvlText w:val=""/>
+      <w:lvlJc w:val="left"/>
+      <w:pPr>
+        <w:ind w:left="6480" w:hanging="360"/>
+      </w:pPr>
+      <w:rPr>
+        <w:rFonts w:ascii="Wingdings" w:hAnsi="Wingdings" w:hint="default"/>
+      </w:rPr>
+    </w:lvl>
+  </w:abstractNum>
   <w:abstractNum w:abstractNumId="8" w15:restartNumberingAfterBreak="0">
+    <w:nsid w:val="2EF110E8"/>
+    <w:multiLevelType w:val="multilevel"/>
+    <w:tmpl w:val="71486AB2"/>
+    <w:lvl w:ilvl="0">
+      <w:start w:val="1"/>
+      <w:numFmt w:val="bullet"/>
+      <w:lvlText w:val=""/>
+      <w:lvlJc w:val="left"/>
+      <w:pPr>
+        <w:tabs>
+          <w:tab w:val="num" w:pos="720"/>
+        </w:tabs>
+        <w:ind w:left="720" w:hanging="360"/>
+      </w:pPr>
+      <w:rPr>
+        <w:rFonts w:ascii="Symbol" w:hAnsi="Symbol" w:hint="default"/>
+        <w:sz w:val="20"/>
+      </w:rPr>
+    </w:lvl>
+    <w:lvl w:ilvl="1" w:tentative="1">
+      <w:start w:val="1"/>
+      <w:numFmt w:val="bullet"/>
+      <w:lvlText w:val="o"/>
+      <w:lvlJc w:val="left"/>
+      <w:pPr>
+        <w:tabs>
+          <w:tab w:val="num" w:pos="1440"/>
+        </w:tabs>
+        <w:ind w:left="1440" w:hanging="360"/>
+      </w:pPr>
+      <w:rPr>
+        <w:rFonts w:ascii="Courier New" w:hAnsi="Courier New" w:hint="default"/>
+        <w:sz w:val="20"/>
+      </w:rPr>
+    </w:lvl>
+    <w:lvl w:ilvl="2" w:tentative="1">
+      <w:start w:val="1"/>
+      <w:numFmt w:val="bullet"/>
+      <w:lvlText w:val=""/>
+      <w:lvlJc w:val="left"/>
+      <w:pPr>
+        <w:tabs>
+          <w:tab w:val="num" w:pos="2160"/>
+        </w:tabs>
+        <w:ind w:left="2160" w:hanging="360"/>
+      </w:pPr>
+      <w:rPr>
+        <w:rFonts w:ascii="Wingdings" w:hAnsi="Wingdings" w:hint="default"/>
+        <w:sz w:val="20"/>
+      </w:rPr>
+    </w:lvl>
+    <w:lvl w:ilvl="3" w:tentative="1">
+      <w:start w:val="1"/>
+      <w:numFmt w:val="bullet"/>
+      <w:lvlText w:val=""/>
+      <w:lvlJc w:val="left"/>
+      <w:pPr>
+        <w:tabs>
+          <w:tab w:val="num" w:pos="2880"/>
+        </w:tabs>
+        <w:ind w:left="2880" w:hanging="360"/>
+      </w:pPr>
+      <w:rPr>
+        <w:rFonts w:ascii="Wingdings" w:hAnsi="Wingdings" w:hint="default"/>
+        <w:sz w:val="20"/>
+      </w:rPr>
+    </w:lvl>
+    <w:lvl w:ilvl="4" w:tentative="1">
+      <w:start w:val="1"/>
+      <w:numFmt w:val="bullet"/>
+      <w:lvlText w:val=""/>
+      <w:lvlJc w:val="left"/>
+      <w:pPr>
+        <w:tabs>
+          <w:tab w:val="num" w:pos="3600"/>
+        </w:tabs>
+        <w:ind w:left="3600" w:hanging="360"/>
+      </w:pPr>
+      <w:rPr>
+        <w:rFonts w:ascii="Wingdings" w:hAnsi="Wingdings" w:hint="default"/>
+        <w:sz w:val="20"/>
+      </w:rPr>
+    </w:lvl>
+    <w:lvl w:ilvl="5" w:tentative="1">
+      <w:start w:val="1"/>
+      <w:numFmt w:val="bullet"/>
+      <w:lvlText w:val=""/>
+      <w:lvlJc w:val="left"/>
+      <w:pPr>
+        <w:tabs>
+          <w:tab w:val="num" w:pos="4320"/>
+        </w:tabs>
+        <w:ind w:left="4320" w:hanging="360"/>
+      </w:pPr>
+      <w:rPr>
+        <w:rFonts w:ascii="Wingdings" w:hAnsi="Wingdings" w:hint="default"/>
+        <w:sz w:val="20"/>
+      </w:rPr>
+    </w:lvl>
+    <w:lvl w:ilvl="6" w:tentative="1">
+      <w:start w:val="1"/>
+      <w:numFmt w:val="bullet"/>
+      <w:lvlText w:val=""/>
+      <w:lvlJc w:val="left"/>
+      <w:pPr>
+        <w:tabs>
+          <w:tab w:val="num" w:pos="5040"/>
+        </w:tabs>
+        <w:ind w:left="5040" w:hanging="360"/>
+      </w:pPr>
+      <w:rPr>
+        <w:rFonts w:ascii="Wingdings" w:hAnsi="Wingdings" w:hint="default"/>
+        <w:sz w:val="20"/>
+      </w:rPr>
+    </w:lvl>
+    <w:lvl w:ilvl="7" w:tentative="1">
+      <w:start w:val="1"/>
+      <w:numFmt w:val="bullet"/>
+      <w:lvlText w:val=""/>
+      <w:lvlJc w:val="left"/>
+      <w:pPr>
+        <w:tabs>
+          <w:tab w:val="num" w:pos="5760"/>
+        </w:tabs>
+        <w:ind w:left="5760" w:hanging="360"/>
+      </w:pPr>
+      <w:rPr>
+        <w:rFonts w:ascii="Wingdings" w:hAnsi="Wingdings" w:hint="default"/>
+        <w:sz w:val="20"/>
+      </w:rPr>
+    </w:lvl>
+    <w:lvl w:ilvl="8" w:tentative="1">
+      <w:start w:val="1"/>
+      <w:numFmt w:val="bullet"/>
+      <w:lvlText w:val=""/>
+      <w:lvlJc w:val="left"/>
+      <w:pPr>
+        <w:tabs>
+          <w:tab w:val="num" w:pos="6480"/>
+        </w:tabs>
+        <w:ind w:left="6480" w:hanging="360"/>
+      </w:pPr>
+      <w:rPr>
+        <w:rFonts w:ascii="Wingdings" w:hAnsi="Wingdings" w:hint="default"/>
+        <w:sz w:val="20"/>
+      </w:rPr>
+    </w:lvl>
+  </w:abstractNum>
+  <w:abstractNum w:abstractNumId="9" w15:restartNumberingAfterBreak="0">
     <w:nsid w:val="36132679"/>
     <w:multiLevelType w:val="multilevel"/>
     <w:tmpl w:val="3D94D550"/>
@@ -24905,7 +25557,7 @@
       </w:rPr>
     </w:lvl>
   </w:abstractNum>
-  <w:abstractNum w:abstractNumId="9" w15:restartNumberingAfterBreak="0">
+  <w:abstractNum w:abstractNumId="10" w15:restartNumberingAfterBreak="0">
     <w:nsid w:val="3C554A1F"/>
     <w:multiLevelType w:val="hybridMultilevel"/>
     <w:tmpl w:val="9EC45D1E"/>
@@ -25018,7 +25670,7 @@
       </w:rPr>
     </w:lvl>
   </w:abstractNum>
-  <w:abstractNum w:abstractNumId="10" w15:restartNumberingAfterBreak="0">
+  <w:abstractNum w:abstractNumId="11" w15:restartNumberingAfterBreak="0">
     <w:nsid w:val="44D0260F"/>
     <w:multiLevelType w:val="hybridMultilevel"/>
     <w:tmpl w:val="5C3ABADE"/>
@@ -25131,7 +25783,7 @@
       </w:rPr>
     </w:lvl>
   </w:abstractNum>
-  <w:abstractNum w:abstractNumId="11" w15:restartNumberingAfterBreak="0">
+  <w:abstractNum w:abstractNumId="12" w15:restartNumberingAfterBreak="0">
     <w:nsid w:val="546E4360"/>
     <w:multiLevelType w:val="hybridMultilevel"/>
     <w:tmpl w:val="EB6C284E"/>
@@ -25244,7 +25896,7 @@
       </w:rPr>
     </w:lvl>
   </w:abstractNum>
-  <w:abstractNum w:abstractNumId="12" w15:restartNumberingAfterBreak="0">
+  <w:abstractNum w:abstractNumId="13" w15:restartNumberingAfterBreak="0">
     <w:nsid w:val="5DC92374"/>
     <w:multiLevelType w:val="hybridMultilevel"/>
     <w:tmpl w:val="2F56543C"/>
@@ -25357,7 +26009,7 @@
       </w:rPr>
     </w:lvl>
   </w:abstractNum>
-  <w:abstractNum w:abstractNumId="13" w15:restartNumberingAfterBreak="0">
+  <w:abstractNum w:abstractNumId="14" w15:restartNumberingAfterBreak="0">
     <w:nsid w:val="735265A3"/>
     <w:multiLevelType w:val="hybridMultilevel"/>
     <w:tmpl w:val="F0BAB4B8"/>
@@ -25474,42 +26126,45 @@
     <w:abstractNumId w:val="0"/>
   </w:num>
   <w:num w:numId="2">
-    <w:abstractNumId w:val="8"/>
+    <w:abstractNumId w:val="9"/>
   </w:num>
   <w:num w:numId="3">
-    <w:abstractNumId w:val="12"/>
+    <w:abstractNumId w:val="13"/>
   </w:num>
   <w:num w:numId="4">
-    <w:abstractNumId w:val="10"/>
+    <w:abstractNumId w:val="11"/>
   </w:num>
   <w:num w:numId="5">
+    <w:abstractNumId w:val="5"/>
+  </w:num>
+  <w:num w:numId="6">
+    <w:abstractNumId w:val="14"/>
+  </w:num>
+  <w:num w:numId="7">
     <w:abstractNumId w:val="4"/>
   </w:num>
-  <w:num w:numId="6">
-    <w:abstractNumId w:val="13"/>
-  </w:num>
-  <w:num w:numId="7">
-    <w:abstractNumId w:val="3"/>
-  </w:num>
   <w:num w:numId="8">
-    <w:abstractNumId w:val="11"/>
+    <w:abstractNumId w:val="12"/>
   </w:num>
   <w:num w:numId="9">
     <w:abstractNumId w:val="1"/>
   </w:num>
   <w:num w:numId="10">
-    <w:abstractNumId w:val="9"/>
+    <w:abstractNumId w:val="10"/>
   </w:num>
   <w:num w:numId="11">
+    <w:abstractNumId w:val="7"/>
+  </w:num>
+  <w:num w:numId="12">
+    <w:abstractNumId w:val="8"/>
+  </w:num>
+  <w:num w:numId="13">
     <w:abstractNumId w:val="6"/>
   </w:num>
-  <w:num w:numId="12">
-    <w:abstractNumId w:val="7"/>
+  <w:num w:numId="14">
+    <w:abstractNumId w:val="3"/>
   </w:num>
-  <w:num w:numId="13">
-    <w:abstractNumId w:val="5"/>
-  </w:num>
-  <w:num w:numId="14">
+  <w:num w:numId="15">
     <w:abstractNumId w:val="2"/>
   </w:num>
   <w:numIdMacAtCleanup w:val="5"/>
@@ -26760,7 +27415,7 @@
 </file>
 
 <file path=customXml/itemProps1.xml><?xml version="1.0" encoding="utf-8"?>
-<ds:datastoreItem xmlns:ds="http://schemas.openxmlformats.org/officeDocument/2006/customXml" ds:itemID="{318AD172-FDCA-4EA2-AAAC-76C2513B2215}">
+<ds:datastoreItem xmlns:ds="http://schemas.openxmlformats.org/officeDocument/2006/customXml" ds:itemID="{F9B6EC46-DB38-43A7-A78C-2DEBC93E6EFF}">
   <ds:schemaRefs>
     <ds:schemaRef ds:uri="http://schemas.openxmlformats.org/officeDocument/2006/bibliography"/>
   </ds:schemaRefs>

</xml_diff>

<commit_message>
Submission Report: OpenJML first section
</commit_message>
<xml_diff>
--- a/Submission/Thesis.docx
+++ b/Submission/Thesis.docx
@@ -8871,6 +8871,37 @@
       <w:pPr>
         <w:pStyle w:val="ListParagraph"/>
         <w:numPr>
+          <w:ilvl w:val="2"/>
+          <w:numId w:val="8"/>
+        </w:numPr>
+        <w:autoSpaceDE w:val="0"/>
+        <w:autoSpaceDN w:val="0"/>
+        <w:adjustRightInd w:val="0"/>
+        <w:spacing w:after="0" w:line="240" w:lineRule="auto"/>
+        <w:jc w:val="both"/>
+        <w:rPr>
+          <w:rFonts w:ascii="Times New Roman" w:hAnsi="Times New Roman" w:cs="Times New Roman"/>
+          <w:color w:val="00000A"/>
+          <w:sz w:val="24"/>
+          <w:szCs w:val="24"/>
+          <w:lang w:val="en-GB"/>
+        </w:rPr>
+      </w:pPr>
+      <w:r>
+        <w:rPr>
+          <w:rFonts w:ascii="Times New Roman" w:hAnsi="Times New Roman" w:cs="Times New Roman"/>
+          <w:color w:val="00000A"/>
+          <w:sz w:val="24"/>
+          <w:szCs w:val="24"/>
+          <w:lang w:val="en-GB"/>
+        </w:rPr>
+        <w:t>Daghstuhl slides</w:t>
+      </w:r>
+    </w:p>
+    <w:p>
+      <w:pPr>
+        <w:pStyle w:val="ListParagraph"/>
+        <w:numPr>
           <w:ilvl w:val="1"/>
           <w:numId w:val="8"/>
         </w:numPr>
@@ -9639,6 +9670,37 @@
           <w:lang w:val="en-GB"/>
         </w:rPr>
         <w:t>VCG vs Symbolic Execution</w:t>
+      </w:r>
+    </w:p>
+    <w:p>
+      <w:pPr>
+        <w:pStyle w:val="ListParagraph"/>
+        <w:numPr>
+          <w:ilvl w:val="2"/>
+          <w:numId w:val="6"/>
+        </w:numPr>
+        <w:autoSpaceDE w:val="0"/>
+        <w:autoSpaceDN w:val="0"/>
+        <w:adjustRightInd w:val="0"/>
+        <w:spacing w:after="0" w:line="240" w:lineRule="auto"/>
+        <w:jc w:val="both"/>
+        <w:rPr>
+          <w:rFonts w:ascii="Times New Roman" w:hAnsi="Times New Roman" w:cs="Times New Roman"/>
+          <w:color w:val="00000A"/>
+          <w:sz w:val="24"/>
+          <w:szCs w:val="24"/>
+          <w:lang w:val="en-GB"/>
+        </w:rPr>
+      </w:pPr>
+      <w:r>
+        <w:rPr>
+          <w:rFonts w:ascii="Times New Roman" w:hAnsi="Times New Roman" w:cs="Times New Roman"/>
+          <w:color w:val="00000A"/>
+          <w:sz w:val="24"/>
+          <w:szCs w:val="24"/>
+          <w:lang w:val="en-GB"/>
+        </w:rPr>
+        <w:t>Problems in JML</w:t>
       </w:r>
     </w:p>
     <w:p>
@@ -11865,6 +11927,18 @@
         <w:t>we show the differences in specifying the Binary Search algorithm</w:t>
       </w:r>
       <w:r>
+        <w:t xml:space="preserve"> (</w:t>
+      </w:r>
+      <w:r>
+        <w:rPr>
+          <w:highlight w:val="yellow"/>
+        </w:rPr>
+        <w:t>source</w:t>
+      </w:r>
+      <w:r>
+        <w:t>)</w:t>
+      </w:r>
+      <w:r>
         <w:t>,</w:t>
       </w:r>
       <w:r>
@@ -11963,11 +12037,11 @@
         <w:t>with three lemmas and one predicate used to help with the proof along.</w:t>
       </w:r>
       <w:r>
-        <w:t xml:space="preserve"> Learning to develop </w:t>
+        <w:t xml:space="preserve"> </w:t>
       </w:r>
       <w:r>
         <w:lastRenderedPageBreak/>
-        <w:t xml:space="preserve">the lemmas, that provide a functionality to perform complex operations that can then then be used in the specifications, requires a reasonable amount of time to master along with the predicates that return true or false values based on the parameters passed in and its implementation. </w:t>
+        <w:t xml:space="preserve">Learning to develop the lemmas, that provide a functionality to perform complex operations that can then then be used in the specifications, requires a reasonable amount of time to master along with the predicates that return true or false values based on the parameters passed in and its implementation. </w:t>
       </w:r>
       <w:r>
         <w:t>While developing the correct JML specifications for each method and loop can be time consuming, the process itself rarely changes, as a result; with practice the speed at which this development takes place reduces.</w:t>
@@ -14603,7 +14677,7 @@
           </mc:Choice>
           <mc:Fallback>
             <w:pict>
-              <v:group w14:anchorId="43210825" id="Group 15" o:spid="_x0000_s1026" style="position:absolute;margin-left:.75pt;margin-top:.4pt;width:279pt;height:267.75pt;z-index:251670528;mso-position-horizontal-relative:margin;mso-width-relative:margin;mso-height-relative:margin" coordsize="46101,38576" o:gfxdata="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">
+              <v:group w14:anchorId="7319456D" id="Group 15" o:spid="_x0000_s1026" style="position:absolute;margin-left:.75pt;margin-top:.4pt;width:279pt;height:267.75pt;z-index:251670528;mso-position-horizontal-relative:margin;mso-width-relative:margin;mso-height-relative:margin" coordsize="46101,38576" o:gfxdata="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">
                 <v:shapetype id="_x0000_t75" coordsize="21600,21600" o:spt="75" o:preferrelative="t" path="m@4@5l@4@11@9@11@9@5xe" filled="f" stroked="f">
                   <v:stroke joinstyle="miter"/>
                   <v:formulas>
@@ -17629,7 +17703,7 @@
           <w:szCs w:val="24"/>
           <w:lang w:val="en-GB"/>
         </w:rPr>
-        <w:t>VCG</w:t>
+        <w:t>What is it</w:t>
       </w:r>
     </w:p>
     <w:p>
@@ -17660,535 +17734,16 @@
           <w:szCs w:val="24"/>
           <w:lang w:val="en-GB"/>
         </w:rPr>
-        <w:t>Eclipse</w:t>
-      </w:r>
-    </w:p>
-    <w:p>
-      <w:pPr>
-        <w:rPr>
-          <w:lang w:val="en-GB"/>
-        </w:rPr>
-      </w:pPr>
-    </w:p>
-    <w:p>
-      <w:pPr>
-        <w:spacing w:before="100" w:beforeAutospacing="1" w:after="100" w:afterAutospacing="1" w:line="360" w:lineRule="auto"/>
-        <w:ind w:left="360"/>
-        <w:rPr>
-          <w:rFonts w:ascii="Century Schoolbook" w:eastAsia="Times New Roman" w:hAnsi="Century Schoolbook" w:cs="Times New Roman"/>
-          <w:i/>
-          <w:sz w:val="20"/>
-          <w:szCs w:val="20"/>
-          <w:lang w:val="en-GB" w:eastAsia="en-GB"/>
-        </w:rPr>
-      </w:pPr>
-      <w:r>
-        <w:rPr>
-          <w:rFonts w:ascii="Century Schoolbook" w:eastAsia="Times New Roman" w:hAnsi="Century Schoolbook" w:cs="Times New Roman"/>
-          <w:i/>
-          <w:sz w:val="20"/>
-          <w:szCs w:val="20"/>
-          <w:lang w:val="en-GB" w:eastAsia="en-GB"/>
-        </w:rPr>
-        <w:t xml:space="preserve">Cok, D.R. </w:t>
-      </w:r>
-      <w:r>
-        <w:rPr>
-          <w:rFonts w:ascii="Century Schoolbook" w:eastAsia="Times New Roman" w:hAnsi="Century Schoolbook" w:cs="Times New Roman"/>
-          <w:i/>
-          <w:sz w:val="20"/>
-          <w:szCs w:val="20"/>
-          <w:lang w:val="en-GB" w:eastAsia="en-GB"/>
-        </w:rPr>
-        <w:t>(</w:t>
-      </w:r>
-      <w:r>
-        <w:rPr>
-          <w:rFonts w:ascii="Century Schoolbook" w:eastAsia="Times New Roman" w:hAnsi="Century Schoolbook" w:cs="Times New Roman"/>
-          <w:i/>
-          <w:sz w:val="20"/>
-          <w:szCs w:val="20"/>
-          <w:lang w:val="en-GB" w:eastAsia="en-GB"/>
-        </w:rPr>
-        <w:t>2014</w:t>
-      </w:r>
-      <w:r>
-        <w:rPr>
-          <w:rFonts w:ascii="Century Schoolbook" w:eastAsia="Times New Roman" w:hAnsi="Century Schoolbook" w:cs="Times New Roman"/>
-          <w:i/>
-          <w:sz w:val="20"/>
-          <w:szCs w:val="20"/>
-          <w:lang w:val="en-GB" w:eastAsia="en-GB"/>
-        </w:rPr>
-        <w:t>)</w:t>
-      </w:r>
-      <w:r>
-        <w:rPr>
-          <w:rFonts w:ascii="Century Schoolbook" w:eastAsia="Times New Roman" w:hAnsi="Century Schoolbook" w:cs="Times New Roman"/>
-          <w:i/>
-          <w:sz w:val="20"/>
-          <w:szCs w:val="20"/>
-          <w:lang w:val="en-GB" w:eastAsia="en-GB"/>
-        </w:rPr>
-        <w:t xml:space="preserve"> "OpenJML: Software verification for Java 7 using JML, OpenJDK, and Eclipse", </w:t>
-      </w:r>
-      <w:r>
-        <w:rPr>
-          <w:rFonts w:ascii="Century Schoolbook" w:eastAsia="Times New Roman" w:hAnsi="Century Schoolbook" w:cs="Times New Roman"/>
-          <w:i/>
-          <w:iCs/>
-          <w:sz w:val="20"/>
-          <w:szCs w:val="20"/>
-          <w:lang w:val="en-GB" w:eastAsia="en-GB"/>
-        </w:rPr>
-        <w:t>Electronic Proceedings in Theoretical Computer Science, </w:t>
-      </w:r>
-      <w:r>
-        <w:rPr>
-          <w:rFonts w:ascii="Century Schoolbook" w:eastAsia="Times New Roman" w:hAnsi="Century Schoolbook" w:cs="Times New Roman"/>
-          <w:i/>
-          <w:sz w:val="20"/>
-          <w:szCs w:val="20"/>
-          <w:lang w:val="en-GB" w:eastAsia="en-GB"/>
-        </w:rPr>
-        <w:t>vol. 149, pp. 79-92.</w:t>
-      </w:r>
-    </w:p>
-    <w:p>
-      <w:pPr>
-        <w:spacing w:before="100" w:beforeAutospacing="1" w:after="100" w:afterAutospacing="1" w:line="360" w:lineRule="auto"/>
-        <w:ind w:left="360"/>
-        <w:rPr>
-          <w:rFonts w:ascii="Century Schoolbook" w:eastAsia="Times New Roman" w:hAnsi="Century Schoolbook" w:cs="Times New Roman"/>
-          <w:i/>
-          <w:color w:val="7030A0"/>
-          <w:sz w:val="16"/>
-          <w:szCs w:val="20"/>
-          <w:lang w:val="en-GB" w:eastAsia="en-GB"/>
-        </w:rPr>
-      </w:pPr>
-      <w:r>
-        <w:rPr>
-          <w:rFonts w:ascii="Century Schoolbook" w:eastAsia="Times New Roman" w:hAnsi="Century Schoolbook" w:cs="Times New Roman"/>
-          <w:i/>
-          <w:color w:val="7030A0"/>
-          <w:sz w:val="16"/>
-          <w:szCs w:val="20"/>
-          <w:lang w:val="en-GB" w:eastAsia="en-GB"/>
-        </w:rPr>
-        <w:t>(</w:t>
-      </w:r>
-      <w:r>
-        <w:rPr>
-          <w:rFonts w:ascii="Century Schoolbook" w:eastAsia="Times New Roman" w:hAnsi="Century Schoolbook" w:cs="Times New Roman"/>
-          <w:i/>
-          <w:color w:val="7030A0"/>
-          <w:sz w:val="16"/>
-          <w:szCs w:val="20"/>
-          <w:lang w:val="en-GB" w:eastAsia="en-GB"/>
-        </w:rPr>
-        <w:t>Cok, D.R. (2014)</w:t>
-      </w:r>
-      <w:r>
-        <w:rPr>
-          <w:rFonts w:ascii="Century Schoolbook" w:eastAsia="Times New Roman" w:hAnsi="Century Schoolbook" w:cs="Times New Roman"/>
-          <w:i/>
-          <w:color w:val="7030A0"/>
-          <w:sz w:val="16"/>
-          <w:szCs w:val="20"/>
-          <w:lang w:val="en-GB" w:eastAsia="en-GB"/>
-        </w:rPr>
-        <w:t>)</w:t>
-      </w:r>
-    </w:p>
-    <w:p>
-      <w:pPr>
-        <w:widowControl w:val="0"/>
-        <w:autoSpaceDE w:val="0"/>
-        <w:autoSpaceDN w:val="0"/>
-        <w:adjustRightInd w:val="0"/>
-        <w:spacing w:line="360" w:lineRule="auto"/>
-        <w:ind w:left="360"/>
-        <w:jc w:val="both"/>
-        <w:rPr>
-          <w:rFonts w:ascii="Century Schoolbook" w:hAnsi="Century Schoolbook"/>
-          <w:i/>
-          <w:sz w:val="20"/>
-          <w:szCs w:val="20"/>
-          <w:lang w:val="en-GB"/>
-        </w:rPr>
-      </w:pPr>
-      <w:r>
-        <w:rPr>
-          <w:rFonts w:ascii="Century Schoolbook" w:hAnsi="Century Schoolbook"/>
-          <w:i/>
-          <w:sz w:val="20"/>
-          <w:szCs w:val="20"/>
-          <w:lang w:val="en-GB"/>
-        </w:rPr>
-        <w:t xml:space="preserve">Cok, D.R., (2016) “Does your software do what is should?” Specification and verification with the Java Modelling Language and </w:t>
-      </w:r>
-      <w:r>
-        <w:rPr>
-          <w:rFonts w:ascii="Century Schoolbook" w:hAnsi="Century Schoolbook"/>
-          <w:i/>
-          <w:sz w:val="20"/>
-          <w:szCs w:val="20"/>
-          <w:lang w:val="en-GB"/>
-        </w:rPr>
-        <w:t>OpenJML. The OpenJML User Guide</w:t>
-      </w:r>
-    </w:p>
-    <w:p>
-      <w:pPr>
-        <w:spacing w:before="100" w:beforeAutospacing="1" w:after="100" w:afterAutospacing="1" w:line="360" w:lineRule="auto"/>
-        <w:ind w:left="360"/>
-        <w:rPr>
-          <w:rFonts w:ascii="Century Schoolbook" w:eastAsia="Times New Roman" w:hAnsi="Century Schoolbook" w:cs="Times New Roman"/>
-          <w:i/>
-          <w:color w:val="7030A0"/>
-          <w:sz w:val="16"/>
-          <w:szCs w:val="20"/>
-          <w:lang w:val="en-GB" w:eastAsia="en-GB"/>
-        </w:rPr>
-      </w:pPr>
-      <w:r>
-        <w:rPr>
-          <w:rFonts w:ascii="Century Schoolbook" w:eastAsia="Times New Roman" w:hAnsi="Century Schoolbook" w:cs="Times New Roman"/>
-          <w:i/>
-          <w:color w:val="7030A0"/>
-          <w:sz w:val="16"/>
-          <w:szCs w:val="20"/>
-          <w:lang w:val="en-GB" w:eastAsia="en-GB"/>
-        </w:rPr>
-        <w:t>(</w:t>
-      </w:r>
-      <w:r>
-        <w:rPr>
-          <w:rFonts w:ascii="Century Schoolbook" w:eastAsia="Times New Roman" w:hAnsi="Century Schoolbook" w:cs="Times New Roman"/>
-          <w:i/>
-          <w:color w:val="7030A0"/>
-          <w:sz w:val="16"/>
-          <w:szCs w:val="20"/>
-          <w:lang w:val="en-GB" w:eastAsia="en-GB"/>
-        </w:rPr>
-        <w:t>Cok, D.R. (</w:t>
-      </w:r>
-      <w:r>
-        <w:rPr>
-          <w:rFonts w:ascii="Century Schoolbook" w:eastAsia="Times New Roman" w:hAnsi="Century Schoolbook" w:cs="Times New Roman"/>
-          <w:i/>
-          <w:color w:val="7030A0"/>
-          <w:sz w:val="16"/>
-          <w:szCs w:val="20"/>
-          <w:lang w:val="en-GB" w:eastAsia="en-GB"/>
-        </w:rPr>
-        <w:t>2016</w:t>
-      </w:r>
-      <w:r>
-        <w:rPr>
-          <w:rFonts w:ascii="Century Schoolbook" w:eastAsia="Times New Roman" w:hAnsi="Century Schoolbook" w:cs="Times New Roman"/>
-          <w:i/>
-          <w:color w:val="7030A0"/>
-          <w:sz w:val="16"/>
-          <w:szCs w:val="20"/>
-          <w:lang w:val="en-GB" w:eastAsia="en-GB"/>
-        </w:rPr>
-        <w:t>)</w:t>
-      </w:r>
-      <w:r>
-        <w:rPr>
-          <w:rFonts w:ascii="Century Schoolbook" w:eastAsia="Times New Roman" w:hAnsi="Century Schoolbook" w:cs="Times New Roman"/>
-          <w:i/>
-          <w:color w:val="7030A0"/>
-          <w:sz w:val="16"/>
-          <w:szCs w:val="20"/>
-          <w:lang w:val="en-GB" w:eastAsia="en-GB"/>
-        </w:rPr>
-        <w:t>)</w:t>
-      </w:r>
-    </w:p>
-    <w:p>
-      <w:pPr>
-        <w:spacing w:before="100" w:beforeAutospacing="1" w:after="100" w:afterAutospacing="1" w:line="360" w:lineRule="auto"/>
-        <w:ind w:left="360"/>
-        <w:rPr>
-          <w:rFonts w:ascii="Century Schoolbook" w:eastAsia="Times New Roman" w:hAnsi="Century Schoolbook" w:cs="Times New Roman"/>
-          <w:i/>
-          <w:sz w:val="20"/>
-          <w:szCs w:val="20"/>
-          <w:lang w:val="en-GB" w:eastAsia="en-GB"/>
-        </w:rPr>
-      </w:pPr>
-      <w:r>
-        <w:rPr>
-          <w:rFonts w:ascii="Century Schoolbook" w:eastAsia="Times New Roman" w:hAnsi="Century Schoolbook" w:cs="Times New Roman"/>
-          <w:i/>
-          <w:sz w:val="20"/>
-          <w:szCs w:val="20"/>
-          <w:lang w:val="en-GB" w:eastAsia="en-GB"/>
-        </w:rPr>
-        <w:t xml:space="preserve">Sánchez, J. &amp; Leavens, G. </w:t>
-      </w:r>
-      <w:r>
-        <w:rPr>
-          <w:rFonts w:ascii="Century Schoolbook" w:eastAsia="Times New Roman" w:hAnsi="Century Schoolbook" w:cs="Times New Roman"/>
-          <w:i/>
-          <w:sz w:val="20"/>
-          <w:szCs w:val="20"/>
-          <w:lang w:val="en-GB" w:eastAsia="en-GB"/>
-        </w:rPr>
-        <w:t>(</w:t>
-      </w:r>
-      <w:r>
-        <w:rPr>
-          <w:rFonts w:ascii="Century Schoolbook" w:eastAsia="Times New Roman" w:hAnsi="Century Schoolbook" w:cs="Times New Roman"/>
-          <w:i/>
-          <w:sz w:val="20"/>
-          <w:szCs w:val="20"/>
-          <w:lang w:val="en-GB" w:eastAsia="en-GB"/>
-        </w:rPr>
-        <w:t>2014</w:t>
-      </w:r>
-      <w:r>
-        <w:rPr>
-          <w:rFonts w:ascii="Century Schoolbook" w:eastAsia="Times New Roman" w:hAnsi="Century Schoolbook" w:cs="Times New Roman"/>
-          <w:i/>
-          <w:sz w:val="20"/>
-          <w:szCs w:val="20"/>
-          <w:lang w:val="en-GB" w:eastAsia="en-GB"/>
-        </w:rPr>
-        <w:t>)</w:t>
-      </w:r>
-      <w:r>
-        <w:rPr>
-          <w:rFonts w:ascii="Century Schoolbook" w:eastAsia="Times New Roman" w:hAnsi="Century Schoolbook" w:cs="Times New Roman"/>
-          <w:i/>
-          <w:sz w:val="20"/>
-          <w:szCs w:val="20"/>
-          <w:lang w:val="en-GB" w:eastAsia="en-GB"/>
-        </w:rPr>
-        <w:t>, "Static verification of ptolemyrely programs using openJML", ACM, , pp. 13.</w:t>
-      </w:r>
-    </w:p>
-    <w:p>
-      <w:pPr>
-        <w:spacing w:before="100" w:beforeAutospacing="1" w:after="100" w:afterAutospacing="1" w:line="360" w:lineRule="auto"/>
-        <w:ind w:left="360"/>
-        <w:rPr>
-          <w:rFonts w:ascii="Century Schoolbook" w:eastAsia="Times New Roman" w:hAnsi="Century Schoolbook" w:cs="Times New Roman"/>
-          <w:i/>
-          <w:color w:val="7030A0"/>
-          <w:sz w:val="16"/>
-          <w:szCs w:val="20"/>
-          <w:lang w:val="en-GB" w:eastAsia="en-GB"/>
-        </w:rPr>
-      </w:pPr>
-      <w:r>
-        <w:rPr>
-          <w:rFonts w:ascii="Century Schoolbook" w:eastAsia="Times New Roman" w:hAnsi="Century Schoolbook" w:cs="Times New Roman"/>
-          <w:i/>
-          <w:color w:val="7030A0"/>
-          <w:sz w:val="16"/>
-          <w:szCs w:val="20"/>
-          <w:lang w:val="en-GB" w:eastAsia="en-GB"/>
-        </w:rPr>
-        <w:t>(</w:t>
-      </w:r>
-      <w:r>
-        <w:rPr>
-          <w:rFonts w:ascii="Century Schoolbook" w:eastAsia="Times New Roman" w:hAnsi="Century Schoolbook" w:cs="Times New Roman"/>
-          <w:i/>
-          <w:color w:val="7030A0"/>
-          <w:sz w:val="16"/>
-          <w:szCs w:val="20"/>
-          <w:lang w:val="en-GB" w:eastAsia="en-GB"/>
-        </w:rPr>
-        <w:t>Sánchez, J. &amp; Leavens, G. (2014)</w:t>
-      </w:r>
-      <w:r>
-        <w:rPr>
-          <w:rFonts w:ascii="Century Schoolbook" w:eastAsia="Times New Roman" w:hAnsi="Century Schoolbook" w:cs="Times New Roman"/>
-          <w:i/>
-          <w:color w:val="7030A0"/>
-          <w:sz w:val="16"/>
-          <w:szCs w:val="20"/>
-          <w:lang w:val="en-GB" w:eastAsia="en-GB"/>
-        </w:rPr>
-        <w:t>)</w:t>
-      </w:r>
-    </w:p>
-    <w:p>
-      <w:pPr>
-        <w:spacing w:before="100" w:beforeAutospacing="1" w:after="100" w:afterAutospacing="1" w:line="360" w:lineRule="auto"/>
-        <w:ind w:left="360"/>
-        <w:rPr>
-          <w:rFonts w:ascii="Century Schoolbook" w:eastAsia="Times New Roman" w:hAnsi="Century Schoolbook" w:cs="Times New Roman"/>
-          <w:i/>
-          <w:sz w:val="20"/>
-          <w:szCs w:val="20"/>
-          <w:lang w:val="en-GB" w:eastAsia="en-GB"/>
-        </w:rPr>
-      </w:pPr>
-      <w:r>
-        <w:rPr>
-          <w:rFonts w:ascii="Century Schoolbook" w:eastAsia="Times New Roman" w:hAnsi="Century Schoolbook" w:cs="Times New Roman"/>
-          <w:i/>
-          <w:sz w:val="20"/>
-          <w:szCs w:val="20"/>
-          <w:lang w:val="en-GB" w:eastAsia="en-GB"/>
-        </w:rPr>
-        <w:t xml:space="preserve">Kandziora, J., Huisman, M., Bockisch, C. &amp; Zaharieva-Stojanovski, M. </w:t>
-      </w:r>
-      <w:r>
-        <w:rPr>
-          <w:rFonts w:ascii="Century Schoolbook" w:eastAsia="Times New Roman" w:hAnsi="Century Schoolbook" w:cs="Times New Roman"/>
-          <w:i/>
-          <w:sz w:val="20"/>
-          <w:szCs w:val="20"/>
-          <w:lang w:val="en-GB" w:eastAsia="en-GB"/>
-        </w:rPr>
-        <w:t>(</w:t>
-      </w:r>
-      <w:r>
-        <w:rPr>
-          <w:rFonts w:ascii="Century Schoolbook" w:eastAsia="Times New Roman" w:hAnsi="Century Schoolbook" w:cs="Times New Roman"/>
-          <w:i/>
-          <w:sz w:val="20"/>
-          <w:szCs w:val="20"/>
-          <w:lang w:val="en-GB" w:eastAsia="en-GB"/>
-        </w:rPr>
-        <w:t>2015</w:t>
-      </w:r>
-      <w:r>
-        <w:rPr>
-          <w:rFonts w:ascii="Century Schoolbook" w:eastAsia="Times New Roman" w:hAnsi="Century Schoolbook" w:cs="Times New Roman"/>
-          <w:i/>
-          <w:sz w:val="20"/>
-          <w:szCs w:val="20"/>
-          <w:lang w:val="en-GB" w:eastAsia="en-GB"/>
-        </w:rPr>
-        <w:t>)</w:t>
-      </w:r>
-      <w:r>
-        <w:rPr>
-          <w:rFonts w:ascii="Century Schoolbook" w:eastAsia="Times New Roman" w:hAnsi="Century Schoolbook" w:cs="Times New Roman"/>
-          <w:i/>
-          <w:sz w:val="20"/>
-          <w:szCs w:val="20"/>
-          <w:lang w:val="en-GB" w:eastAsia="en-GB"/>
-        </w:rPr>
-        <w:t>, "Run-time assertion checking of JML annotations in multithreaded applications with e-OpenJML", ACM</w:t>
-      </w:r>
-      <w:r>
-        <w:rPr>
-          <w:rFonts w:ascii="Century Schoolbook" w:eastAsia="Times New Roman" w:hAnsi="Century Schoolbook" w:cs="Times New Roman"/>
-          <w:i/>
-          <w:sz w:val="20"/>
-          <w:szCs w:val="20"/>
-          <w:lang w:val="en-GB" w:eastAsia="en-GB"/>
-        </w:rPr>
-        <w:t>, , pp. 1.</w:t>
-      </w:r>
-    </w:p>
-    <w:p>
-      <w:pPr>
-        <w:spacing w:before="100" w:beforeAutospacing="1" w:after="100" w:afterAutospacing="1" w:line="360" w:lineRule="auto"/>
-        <w:ind w:left="360"/>
-        <w:rPr>
-          <w:rFonts w:ascii="Century Schoolbook" w:eastAsia="Times New Roman" w:hAnsi="Century Schoolbook" w:cs="Times New Roman"/>
-          <w:i/>
-          <w:sz w:val="20"/>
-          <w:szCs w:val="20"/>
-          <w:lang w:val="en-GB" w:eastAsia="en-GB"/>
-        </w:rPr>
-      </w:pPr>
-      <w:r>
-        <w:rPr>
-          <w:rFonts w:ascii="Century Schoolbook" w:eastAsia="Times New Roman" w:hAnsi="Century Schoolbook" w:cs="Times New Roman"/>
-          <w:i/>
-          <w:color w:val="7030A0"/>
-          <w:sz w:val="16"/>
-          <w:szCs w:val="20"/>
-          <w:lang w:val="en-GB" w:eastAsia="en-GB"/>
-        </w:rPr>
-        <w:t>(</w:t>
-      </w:r>
-      <w:r>
-        <w:rPr>
-          <w:rFonts w:ascii="Century Schoolbook" w:eastAsia="Times New Roman" w:hAnsi="Century Schoolbook" w:cs="Times New Roman"/>
-          <w:i/>
-          <w:color w:val="7030A0"/>
-          <w:sz w:val="16"/>
-          <w:szCs w:val="20"/>
-          <w:lang w:val="en-GB" w:eastAsia="en-GB"/>
-        </w:rPr>
-        <w:t>Kandziora, J., Huisman, M., Bockisch, C. &amp; Zaharieva-Stojanovski, M. (2015)</w:t>
-      </w:r>
-      <w:r>
-        <w:rPr>
-          <w:rFonts w:ascii="Century Schoolbook" w:eastAsia="Times New Roman" w:hAnsi="Century Schoolbook" w:cs="Times New Roman"/>
-          <w:i/>
-          <w:color w:val="7030A0"/>
-          <w:sz w:val="16"/>
-          <w:szCs w:val="20"/>
-          <w:lang w:val="en-GB" w:eastAsia="en-GB"/>
-        </w:rPr>
-        <w:t>)</w:t>
-      </w:r>
-    </w:p>
-    <w:p>
-      <w:pPr>
-        <w:pStyle w:val="Heading3"/>
-        <w:rPr>
-          <w:u w:val="single"/>
-          <w:lang w:val="en-GB"/>
-        </w:rPr>
-      </w:pPr>
-      <w:r>
-        <w:rPr>
-          <w:u w:val="single"/>
-          <w:lang w:val="en-GB"/>
-        </w:rPr>
-        <w:t>OpenJML Verification Tool</w:t>
-      </w:r>
-    </w:p>
-    <w:p>
-      <w:pPr>
-        <w:rPr>
-          <w:lang w:val="en-GB"/>
-        </w:rPr>
-      </w:pPr>
-    </w:p>
-    <w:p>
-      <w:pPr>
-        <w:rPr>
-          <w:lang w:val="en-GB"/>
-        </w:rPr>
-      </w:pPr>
-    </w:p>
-    <w:p>
-      <w:pPr>
-        <w:rPr>
-          <w:lang w:val="en-GB"/>
-        </w:rPr>
-      </w:pPr>
-      <w:r>
-        <w:rPr>
-          <w:lang w:val="en-GB"/>
-        </w:rPr>
-        <w:br w:type="page"/>
-      </w:r>
-    </w:p>
-    <w:p>
-      <w:pPr>
-        <w:rPr>
-          <w:lang w:val="en-GB"/>
-        </w:rPr>
-      </w:pPr>
-    </w:p>
-    <w:p>
-      <w:pPr>
+        <w:t>JML</w:t>
+      </w:r>
+    </w:p>
+    <w:p>
+      <w:pPr>
+        <w:pStyle w:val="ListParagraph"/>
+        <w:numPr>
+          <w:ilvl w:val="1"/>
+          <w:numId w:val="6"/>
+        </w:numPr>
         <w:autoSpaceDE w:val="0"/>
         <w:autoSpaceDN w:val="0"/>
         <w:adjustRightInd w:val="0"/>
@@ -18202,9 +17757,24 @@
           <w:lang w:val="en-GB"/>
         </w:rPr>
       </w:pPr>
-    </w:p>
-    <w:p>
-      <w:pPr>
+      <w:r>
+        <w:rPr>
+          <w:rFonts w:ascii="Times New Roman" w:hAnsi="Times New Roman" w:cs="Times New Roman"/>
+          <w:color w:val="00000A"/>
+          <w:sz w:val="24"/>
+          <w:szCs w:val="24"/>
+          <w:lang w:val="en-GB"/>
+        </w:rPr>
+        <w:t>VCG</w:t>
+      </w:r>
+    </w:p>
+    <w:p>
+      <w:pPr>
+        <w:pStyle w:val="ListParagraph"/>
+        <w:numPr>
+          <w:ilvl w:val="1"/>
+          <w:numId w:val="6"/>
+        </w:numPr>
         <w:autoSpaceDE w:val="0"/>
         <w:autoSpaceDN w:val="0"/>
         <w:adjustRightInd w:val="0"/>
@@ -18218,9 +17788,7 @@
           <w:lang w:val="en-GB"/>
         </w:rPr>
       </w:pPr>
-    </w:p>
-    <w:p>
-      <w:pPr>
+      <w:r>
         <w:rPr>
           <w:rFonts w:ascii="Times New Roman" w:hAnsi="Times New Roman" w:cs="Times New Roman"/>
           <w:color w:val="00000A"/>
@@ -18228,17 +17796,1146 @@
           <w:szCs w:val="24"/>
           <w:lang w:val="en-GB"/>
         </w:rPr>
-      </w:pPr>
-      <w:r>
-        <w:rPr>
-          <w:rFonts w:ascii="Times New Roman" w:hAnsi="Times New Roman" w:cs="Times New Roman"/>
-          <w:color w:val="00000A"/>
-          <w:sz w:val="24"/>
-          <w:szCs w:val="24"/>
+        <w:t>Eclipse</w:t>
+      </w:r>
+    </w:p>
+    <w:p>
+      <w:pPr>
+        <w:rPr>
+          <w:lang w:val="en-GB"/>
+        </w:rPr>
+      </w:pPr>
+    </w:p>
+    <w:p>
+      <w:pPr>
+        <w:spacing w:before="100" w:beforeAutospacing="1" w:after="100" w:afterAutospacing="1" w:line="240" w:lineRule="auto"/>
+        <w:ind w:left="357"/>
+        <w:rPr>
+          <w:rFonts w:ascii="Century Schoolbook" w:eastAsia="Times New Roman" w:hAnsi="Century Schoolbook" w:cs="Times New Roman"/>
+          <w:i/>
+          <w:sz w:val="20"/>
+          <w:szCs w:val="20"/>
+          <w:lang w:val="en-GB" w:eastAsia="en-GB"/>
+        </w:rPr>
+      </w:pPr>
+      <w:r>
+        <w:rPr>
+          <w:rFonts w:ascii="Century Schoolbook" w:eastAsia="Times New Roman" w:hAnsi="Century Schoolbook" w:cs="Times New Roman"/>
+          <w:i/>
+          <w:sz w:val="20"/>
+          <w:szCs w:val="20"/>
+          <w:lang w:val="en-GB" w:eastAsia="en-GB"/>
+        </w:rPr>
+        <w:t xml:space="preserve">Cok, D.R. </w:t>
+      </w:r>
+      <w:r>
+        <w:rPr>
+          <w:rFonts w:ascii="Century Schoolbook" w:eastAsia="Times New Roman" w:hAnsi="Century Schoolbook" w:cs="Times New Roman"/>
+          <w:i/>
+          <w:sz w:val="20"/>
+          <w:szCs w:val="20"/>
+          <w:lang w:val="en-GB" w:eastAsia="en-GB"/>
+        </w:rPr>
+        <w:t>(</w:t>
+      </w:r>
+      <w:r>
+        <w:rPr>
+          <w:rFonts w:ascii="Century Schoolbook" w:eastAsia="Times New Roman" w:hAnsi="Century Schoolbook" w:cs="Times New Roman"/>
+          <w:i/>
+          <w:sz w:val="20"/>
+          <w:szCs w:val="20"/>
+          <w:lang w:val="en-GB" w:eastAsia="en-GB"/>
+        </w:rPr>
+        <w:t>2014</w:t>
+      </w:r>
+      <w:r>
+        <w:rPr>
+          <w:rFonts w:ascii="Century Schoolbook" w:eastAsia="Times New Roman" w:hAnsi="Century Schoolbook" w:cs="Times New Roman"/>
+          <w:i/>
+          <w:sz w:val="20"/>
+          <w:szCs w:val="20"/>
+          <w:lang w:val="en-GB" w:eastAsia="en-GB"/>
+        </w:rPr>
+        <w:t>)</w:t>
+      </w:r>
+      <w:r>
+        <w:rPr>
+          <w:rFonts w:ascii="Century Schoolbook" w:eastAsia="Times New Roman" w:hAnsi="Century Schoolbook" w:cs="Times New Roman"/>
+          <w:i/>
+          <w:sz w:val="20"/>
+          <w:szCs w:val="20"/>
+          <w:lang w:val="en-GB" w:eastAsia="en-GB"/>
+        </w:rPr>
+        <w:t xml:space="preserve"> "OpenJML: Software verification for Java 7 using JML, OpenJDK, and Eclipse", </w:t>
+      </w:r>
+      <w:r>
+        <w:rPr>
+          <w:rFonts w:ascii="Century Schoolbook" w:eastAsia="Times New Roman" w:hAnsi="Century Schoolbook" w:cs="Times New Roman"/>
+          <w:i/>
+          <w:iCs/>
+          <w:sz w:val="20"/>
+          <w:szCs w:val="20"/>
+          <w:lang w:val="en-GB" w:eastAsia="en-GB"/>
+        </w:rPr>
+        <w:t>Electronic Proceedings in Theoretical Computer Science, </w:t>
+      </w:r>
+      <w:r>
+        <w:rPr>
+          <w:rFonts w:ascii="Century Schoolbook" w:eastAsia="Times New Roman" w:hAnsi="Century Schoolbook" w:cs="Times New Roman"/>
+          <w:i/>
+          <w:sz w:val="20"/>
+          <w:szCs w:val="20"/>
+          <w:lang w:val="en-GB" w:eastAsia="en-GB"/>
+        </w:rPr>
+        <w:t>vol. 149, pp. 79-92.</w:t>
+      </w:r>
+    </w:p>
+    <w:p>
+      <w:pPr>
+        <w:spacing w:before="100" w:beforeAutospacing="1" w:after="100" w:afterAutospacing="1" w:line="240" w:lineRule="auto"/>
+        <w:ind w:left="357"/>
+        <w:rPr>
+          <w:rFonts w:ascii="Century Schoolbook" w:eastAsia="Times New Roman" w:hAnsi="Century Schoolbook" w:cs="Times New Roman"/>
+          <w:i/>
+          <w:color w:val="7030A0"/>
+          <w:sz w:val="16"/>
+          <w:szCs w:val="20"/>
+          <w:lang w:val="en-GB" w:eastAsia="en-GB"/>
+        </w:rPr>
+      </w:pPr>
+      <w:r>
+        <w:rPr>
+          <w:rFonts w:ascii="Century Schoolbook" w:eastAsia="Times New Roman" w:hAnsi="Century Schoolbook" w:cs="Times New Roman"/>
+          <w:i/>
+          <w:color w:val="7030A0"/>
+          <w:sz w:val="16"/>
+          <w:szCs w:val="20"/>
+          <w:lang w:val="en-GB" w:eastAsia="en-GB"/>
+        </w:rPr>
+        <w:t>(</w:t>
+      </w:r>
+      <w:r>
+        <w:rPr>
+          <w:rFonts w:ascii="Century Schoolbook" w:eastAsia="Times New Roman" w:hAnsi="Century Schoolbook" w:cs="Times New Roman"/>
+          <w:i/>
+          <w:color w:val="7030A0"/>
+          <w:sz w:val="16"/>
+          <w:szCs w:val="20"/>
+          <w:lang w:val="en-GB" w:eastAsia="en-GB"/>
+        </w:rPr>
+        <w:t>Cok, D.R. (2014)</w:t>
+      </w:r>
+      <w:r>
+        <w:rPr>
+          <w:rFonts w:ascii="Century Schoolbook" w:eastAsia="Times New Roman" w:hAnsi="Century Schoolbook" w:cs="Times New Roman"/>
+          <w:i/>
+          <w:color w:val="7030A0"/>
+          <w:sz w:val="16"/>
+          <w:szCs w:val="20"/>
+          <w:lang w:val="en-GB" w:eastAsia="en-GB"/>
+        </w:rPr>
+        <w:t>)</w:t>
+      </w:r>
+    </w:p>
+    <w:p>
+      <w:pPr>
+        <w:spacing w:before="100" w:beforeAutospacing="1" w:after="100" w:afterAutospacing="1" w:line="240" w:lineRule="auto"/>
+        <w:ind w:left="357"/>
+        <w:rPr>
+          <w:rFonts w:ascii="Century Schoolbook" w:eastAsia="Times New Roman" w:hAnsi="Century Schoolbook" w:cs="Times New Roman"/>
+          <w:i/>
+          <w:color w:val="7030A0"/>
+          <w:sz w:val="16"/>
+          <w:szCs w:val="20"/>
+          <w:lang w:val="en-GB" w:eastAsia="en-GB"/>
+        </w:rPr>
+      </w:pPr>
+      <w:r>
+        <w:rPr>
+          <w:rFonts w:ascii="Century Schoolbook" w:hAnsi="Century Schoolbook"/>
+          <w:i/>
+          <w:sz w:val="20"/>
+          <w:szCs w:val="20"/>
+          <w:lang w:val="en-GB"/>
+        </w:rPr>
+        <w:t xml:space="preserve">Cok, D.R., (2016) “Does your software do what is should?” Specification and verification with the Java Modelling Language and </w:t>
+      </w:r>
+      <w:r>
+        <w:rPr>
+          <w:rFonts w:ascii="Century Schoolbook" w:hAnsi="Century Schoolbook"/>
+          <w:i/>
+          <w:sz w:val="20"/>
+          <w:szCs w:val="20"/>
+          <w:lang w:val="en-GB"/>
+        </w:rPr>
+        <w:t>OpenJML. The OpenJML User Guide</w:t>
+      </w:r>
+    </w:p>
+    <w:p>
+      <w:pPr>
+        <w:spacing w:before="100" w:beforeAutospacing="1" w:after="100" w:afterAutospacing="1" w:line="240" w:lineRule="auto"/>
+        <w:ind w:left="357"/>
+        <w:rPr>
+          <w:rFonts w:ascii="Century Schoolbook" w:eastAsia="Times New Roman" w:hAnsi="Century Schoolbook" w:cs="Times New Roman"/>
+          <w:i/>
+          <w:color w:val="7030A0"/>
+          <w:sz w:val="16"/>
+          <w:szCs w:val="20"/>
+          <w:lang w:val="en-GB" w:eastAsia="en-GB"/>
+        </w:rPr>
+      </w:pPr>
+      <w:r>
+        <w:rPr>
+          <w:rFonts w:ascii="Century Schoolbook" w:eastAsia="Times New Roman" w:hAnsi="Century Schoolbook" w:cs="Times New Roman"/>
+          <w:i/>
+          <w:color w:val="7030A0"/>
+          <w:sz w:val="16"/>
+          <w:szCs w:val="20"/>
+          <w:lang w:val="en-GB" w:eastAsia="en-GB"/>
+        </w:rPr>
+        <w:t>(</w:t>
+      </w:r>
+      <w:r>
+        <w:rPr>
+          <w:rFonts w:ascii="Century Schoolbook" w:eastAsia="Times New Roman" w:hAnsi="Century Schoolbook" w:cs="Times New Roman"/>
+          <w:i/>
+          <w:color w:val="7030A0"/>
+          <w:sz w:val="16"/>
+          <w:szCs w:val="20"/>
+          <w:lang w:val="en-GB" w:eastAsia="en-GB"/>
+        </w:rPr>
+        <w:t>Cok, D.R. (</w:t>
+      </w:r>
+      <w:r>
+        <w:rPr>
+          <w:rFonts w:ascii="Century Schoolbook" w:eastAsia="Times New Roman" w:hAnsi="Century Schoolbook" w:cs="Times New Roman"/>
+          <w:i/>
+          <w:color w:val="7030A0"/>
+          <w:sz w:val="16"/>
+          <w:szCs w:val="20"/>
+          <w:lang w:val="en-GB" w:eastAsia="en-GB"/>
+        </w:rPr>
+        <w:t>2016</w:t>
+      </w:r>
+      <w:r>
+        <w:rPr>
+          <w:rFonts w:ascii="Century Schoolbook" w:eastAsia="Times New Roman" w:hAnsi="Century Schoolbook" w:cs="Times New Roman"/>
+          <w:i/>
+          <w:color w:val="7030A0"/>
+          <w:sz w:val="16"/>
+          <w:szCs w:val="20"/>
+          <w:lang w:val="en-GB" w:eastAsia="en-GB"/>
+        </w:rPr>
+        <w:t>)</w:t>
+      </w:r>
+      <w:r>
+        <w:rPr>
+          <w:rFonts w:ascii="Century Schoolbook" w:eastAsia="Times New Roman" w:hAnsi="Century Schoolbook" w:cs="Times New Roman"/>
+          <w:i/>
+          <w:color w:val="7030A0"/>
+          <w:sz w:val="16"/>
+          <w:szCs w:val="20"/>
+          <w:lang w:val="en-GB" w:eastAsia="en-GB"/>
+        </w:rPr>
+        <w:t>)</w:t>
+      </w:r>
+    </w:p>
+    <w:p>
+      <w:pPr>
+        <w:spacing w:before="100" w:beforeAutospacing="1" w:after="100" w:afterAutospacing="1" w:line="240" w:lineRule="auto"/>
+        <w:ind w:left="357"/>
+        <w:rPr>
+          <w:rFonts w:ascii="Century Schoolbook" w:eastAsia="Times New Roman" w:hAnsi="Century Schoolbook" w:cs="Times New Roman"/>
+          <w:i/>
+          <w:sz w:val="20"/>
+          <w:szCs w:val="20"/>
+          <w:lang w:val="en-GB" w:eastAsia="en-GB"/>
+        </w:rPr>
+      </w:pPr>
+      <w:r>
+        <w:rPr>
+          <w:rFonts w:ascii="Century Schoolbook" w:eastAsia="Times New Roman" w:hAnsi="Century Schoolbook" w:cs="Times New Roman"/>
+          <w:i/>
+          <w:sz w:val="20"/>
+          <w:szCs w:val="20"/>
+          <w:lang w:val="en-GB" w:eastAsia="en-GB"/>
+        </w:rPr>
+        <w:t xml:space="preserve">Sánchez, J. &amp; Leavens, G. </w:t>
+      </w:r>
+      <w:r>
+        <w:rPr>
+          <w:rFonts w:ascii="Century Schoolbook" w:eastAsia="Times New Roman" w:hAnsi="Century Schoolbook" w:cs="Times New Roman"/>
+          <w:i/>
+          <w:sz w:val="20"/>
+          <w:szCs w:val="20"/>
+          <w:lang w:val="en-GB" w:eastAsia="en-GB"/>
+        </w:rPr>
+        <w:t>(</w:t>
+      </w:r>
+      <w:r>
+        <w:rPr>
+          <w:rFonts w:ascii="Century Schoolbook" w:eastAsia="Times New Roman" w:hAnsi="Century Schoolbook" w:cs="Times New Roman"/>
+          <w:i/>
+          <w:sz w:val="20"/>
+          <w:szCs w:val="20"/>
+          <w:lang w:val="en-GB" w:eastAsia="en-GB"/>
+        </w:rPr>
+        <w:t>2014</w:t>
+      </w:r>
+      <w:r>
+        <w:rPr>
+          <w:rFonts w:ascii="Century Schoolbook" w:eastAsia="Times New Roman" w:hAnsi="Century Schoolbook" w:cs="Times New Roman"/>
+          <w:i/>
+          <w:sz w:val="20"/>
+          <w:szCs w:val="20"/>
+          <w:lang w:val="en-GB" w:eastAsia="en-GB"/>
+        </w:rPr>
+        <w:t>)</w:t>
+      </w:r>
+      <w:r>
+        <w:rPr>
+          <w:rFonts w:ascii="Century Schoolbook" w:eastAsia="Times New Roman" w:hAnsi="Century Schoolbook" w:cs="Times New Roman"/>
+          <w:i/>
+          <w:sz w:val="20"/>
+          <w:szCs w:val="20"/>
+          <w:lang w:val="en-GB" w:eastAsia="en-GB"/>
+        </w:rPr>
+        <w:t>, "Static verification of ptolemyrely programs using openJML", ACM, , pp. 13.</w:t>
+      </w:r>
+    </w:p>
+    <w:p>
+      <w:pPr>
+        <w:spacing w:before="100" w:beforeAutospacing="1" w:after="100" w:afterAutospacing="1" w:line="240" w:lineRule="auto"/>
+        <w:ind w:left="357"/>
+        <w:rPr>
+          <w:rFonts w:ascii="Century Schoolbook" w:eastAsia="Times New Roman" w:hAnsi="Century Schoolbook" w:cs="Times New Roman"/>
+          <w:i/>
+          <w:color w:val="7030A0"/>
+          <w:sz w:val="16"/>
+          <w:szCs w:val="20"/>
+          <w:lang w:val="en-GB" w:eastAsia="en-GB"/>
+        </w:rPr>
+      </w:pPr>
+      <w:r>
+        <w:rPr>
+          <w:rFonts w:ascii="Century Schoolbook" w:eastAsia="Times New Roman" w:hAnsi="Century Schoolbook" w:cs="Times New Roman"/>
+          <w:i/>
+          <w:color w:val="7030A0"/>
+          <w:sz w:val="16"/>
+          <w:szCs w:val="20"/>
+          <w:lang w:val="en-GB" w:eastAsia="en-GB"/>
+        </w:rPr>
+        <w:t>(Sánchez, J. &amp; Leavens, G. (2014))</w:t>
+      </w:r>
+    </w:p>
+    <w:p>
+      <w:pPr>
+        <w:spacing w:before="100" w:beforeAutospacing="1" w:after="100" w:afterAutospacing="1" w:line="240" w:lineRule="auto"/>
+        <w:ind w:left="357"/>
+        <w:rPr>
+          <w:rFonts w:ascii="Century Schoolbook" w:eastAsia="Times New Roman" w:hAnsi="Century Schoolbook" w:cs="Times New Roman"/>
+          <w:i/>
+          <w:sz w:val="20"/>
+          <w:szCs w:val="20"/>
+          <w:lang w:val="en-GB" w:eastAsia="en-GB"/>
+        </w:rPr>
+      </w:pPr>
+      <w:r>
+        <w:rPr>
+          <w:rFonts w:ascii="Century Schoolbook" w:eastAsia="Times New Roman" w:hAnsi="Century Schoolbook" w:cs="Times New Roman"/>
+          <w:i/>
+          <w:sz w:val="20"/>
+          <w:szCs w:val="20"/>
+          <w:lang w:val="en-GB" w:eastAsia="en-GB"/>
+        </w:rPr>
+        <w:t xml:space="preserve">Kandziora, J., Huisman, M., Bockisch, C. &amp; Zaharieva-Stojanovski, M. </w:t>
+      </w:r>
+      <w:r>
+        <w:rPr>
+          <w:rFonts w:ascii="Century Schoolbook" w:eastAsia="Times New Roman" w:hAnsi="Century Schoolbook" w:cs="Times New Roman"/>
+          <w:i/>
+          <w:sz w:val="20"/>
+          <w:szCs w:val="20"/>
+          <w:lang w:val="en-GB" w:eastAsia="en-GB"/>
+        </w:rPr>
+        <w:t>(</w:t>
+      </w:r>
+      <w:r>
+        <w:rPr>
+          <w:rFonts w:ascii="Century Schoolbook" w:eastAsia="Times New Roman" w:hAnsi="Century Schoolbook" w:cs="Times New Roman"/>
+          <w:i/>
+          <w:sz w:val="20"/>
+          <w:szCs w:val="20"/>
+          <w:lang w:val="en-GB" w:eastAsia="en-GB"/>
+        </w:rPr>
+        <w:t>2015</w:t>
+      </w:r>
+      <w:r>
+        <w:rPr>
+          <w:rFonts w:ascii="Century Schoolbook" w:eastAsia="Times New Roman" w:hAnsi="Century Schoolbook" w:cs="Times New Roman"/>
+          <w:i/>
+          <w:sz w:val="20"/>
+          <w:szCs w:val="20"/>
+          <w:lang w:val="en-GB" w:eastAsia="en-GB"/>
+        </w:rPr>
+        <w:t>)</w:t>
+      </w:r>
+      <w:r>
+        <w:rPr>
+          <w:rFonts w:ascii="Century Schoolbook" w:eastAsia="Times New Roman" w:hAnsi="Century Schoolbook" w:cs="Times New Roman"/>
+          <w:i/>
+          <w:sz w:val="20"/>
+          <w:szCs w:val="20"/>
+          <w:lang w:val="en-GB" w:eastAsia="en-GB"/>
+        </w:rPr>
+        <w:t>, "Run-time assertion checking of JML annotations in multithreaded applications with e-OpenJML", ACM</w:t>
+      </w:r>
+      <w:r>
+        <w:rPr>
+          <w:rFonts w:ascii="Century Schoolbook" w:eastAsia="Times New Roman" w:hAnsi="Century Schoolbook" w:cs="Times New Roman"/>
+          <w:i/>
+          <w:sz w:val="20"/>
+          <w:szCs w:val="20"/>
+          <w:lang w:val="en-GB" w:eastAsia="en-GB"/>
+        </w:rPr>
+        <w:t>, , pp. 1.</w:t>
+      </w:r>
+    </w:p>
+    <w:p>
+      <w:pPr>
+        <w:spacing w:before="100" w:beforeAutospacing="1" w:after="100" w:afterAutospacing="1" w:line="240" w:lineRule="auto"/>
+        <w:ind w:left="357"/>
+        <w:rPr>
+          <w:rFonts w:ascii="Century Schoolbook" w:eastAsia="Times New Roman" w:hAnsi="Century Schoolbook" w:cs="Times New Roman"/>
+          <w:i/>
+          <w:sz w:val="20"/>
+          <w:szCs w:val="20"/>
+          <w:lang w:val="en-GB" w:eastAsia="en-GB"/>
+        </w:rPr>
+      </w:pPr>
+      <w:r>
+        <w:rPr>
+          <w:rFonts w:ascii="Century Schoolbook" w:eastAsia="Times New Roman" w:hAnsi="Century Schoolbook" w:cs="Times New Roman"/>
+          <w:i/>
+          <w:color w:val="7030A0"/>
+          <w:sz w:val="16"/>
+          <w:szCs w:val="20"/>
+          <w:lang w:val="en-GB" w:eastAsia="en-GB"/>
+        </w:rPr>
+        <w:t>(Kandziora, J., Huisman, M., Bockisch, C. &amp; Zaharieva-Stojanovski, M. (2015))</w:t>
+      </w:r>
+    </w:p>
+    <w:p>
+      <w:pPr>
+        <w:pStyle w:val="Heading3"/>
+        <w:rPr>
+          <w:u w:val="single"/>
+          <w:lang w:val="en-GB"/>
+        </w:rPr>
+      </w:pPr>
+      <w:r>
+        <w:rPr>
+          <w:u w:val="single"/>
+          <w:lang w:val="en-GB"/>
+        </w:rPr>
+        <w:t>OpenJML Verification Tool</w:t>
+      </w:r>
+    </w:p>
+    <w:p>
+      <w:pPr>
+        <w:rPr>
+          <w:lang w:val="en-GB"/>
+        </w:rPr>
+      </w:pPr>
+      <w:r>
+        <w:rPr>
+          <w:lang w:val="en-GB"/>
+        </w:rPr>
+        <w:t xml:space="preserve">OpenJML is a deductive verification tool </w:t>
+      </w:r>
+      <w:r>
+        <w:rPr>
+          <w:lang w:val="en-GB"/>
+        </w:rPr>
+        <w:t xml:space="preserve">for sequential Java programs annotated with JML specifications </w:t>
+      </w:r>
+      <w:r>
+        <w:rPr>
+          <w:lang w:val="en-GB"/>
+        </w:rPr>
+        <w:t>that performs type checking, runtime assertion checking as well as static verification</w:t>
+      </w:r>
+      <w:r>
+        <w:rPr>
+          <w:lang w:val="en-GB"/>
+        </w:rPr>
+        <w:t xml:space="preserve"> </w:t>
+      </w:r>
+      <w:r>
+        <w:rPr>
+          <w:rFonts w:ascii="Century Schoolbook" w:hAnsi="Century Schoolbook"/>
+          <w:i/>
+          <w:color w:val="7030A0"/>
+          <w:sz w:val="16"/>
+          <w:lang w:val="en-GB"/>
+        </w:rPr>
+        <w:t>(Sanchez, J. &amp; Leavens, G. (2014))</w:t>
+      </w:r>
+      <w:r>
+        <w:rPr>
+          <w:lang w:val="en-GB"/>
+        </w:rPr>
+        <w:t xml:space="preserve">. </w:t>
+      </w:r>
+      <w:r>
+        <w:rPr>
+          <w:lang w:val="en-GB"/>
+        </w:rPr>
+        <w:t>It was created in 2009 by David R. Cok as an ‘</w:t>
+      </w:r>
+      <w:r>
+        <w:rPr>
+          <w:i/>
+          <w:color w:val="00B050"/>
+          <w:lang w:val="en-GB"/>
+        </w:rPr>
+        <w:t>experiment to determine if the OpenJDK could replace the custom parser used in ESC/Java2 and the MultiJava compiler that underlies the JML2 tools</w:t>
+      </w:r>
+      <w:r>
+        <w:rPr>
+          <w:lang w:val="en-GB"/>
+        </w:rPr>
+        <w:t xml:space="preserve">’ </w:t>
+      </w:r>
+      <w:r>
+        <w:rPr>
+          <w:rFonts w:ascii="Century Schoolbook" w:hAnsi="Century Schoolbook"/>
+          <w:i/>
+          <w:color w:val="7030A0"/>
+          <w:sz w:val="16"/>
+          <w:lang w:val="en-GB"/>
+        </w:rPr>
+        <w:t>(Cok, D.R. (2014))</w:t>
+      </w:r>
+      <w:r>
+        <w:rPr>
+          <w:color w:val="7030A0"/>
+          <w:sz w:val="16"/>
+          <w:lang w:val="en-GB"/>
+        </w:rPr>
+        <w:t xml:space="preserve"> </w:t>
+      </w:r>
+      <w:r>
+        <w:rPr>
+          <w:lang w:val="en-GB"/>
+        </w:rPr>
+        <w:t>, however it has grown significantly since 2011 with the goal of replacing ESC/Java2 with a universal JML</w:t>
+      </w:r>
+      <w:r>
+        <w:rPr>
+          <w:lang w:val="en-GB"/>
+        </w:rPr>
+        <w:t xml:space="preserve"> </w:t>
+      </w:r>
+      <w:r>
+        <w:rPr>
+          <w:lang w:val="en-GB"/>
+        </w:rPr>
+        <w:t xml:space="preserve">implementation. </w:t>
+      </w:r>
+      <w:r>
+        <w:rPr>
+          <w:lang w:val="en-GB"/>
+        </w:rPr>
+        <w:t>This universal JML implementation would then, in theory, be adopted by industry and acedemia as part of their development structure and would set a standard implementation of JML for all Java specifications, stopping the ever growing subsets of JML that are in production such as those seen in the KeY and Why tools. The developers aim to achieve this goal by ‘</w:t>
+      </w:r>
+      <w:r>
+        <w:rPr>
+          <w:i/>
+          <w:color w:val="00B050"/>
+          <w:lang w:val="en-GB"/>
+        </w:rPr>
+        <w:t>providing an IDE for managing program specifications that naturally fits into proactice of daily software development and so becomes a part of expected software engineering practice</w:t>
+      </w:r>
+      <w:r>
+        <w:rPr>
+          <w:lang w:val="en-GB"/>
+        </w:rPr>
+        <w:t xml:space="preserve">’ </w:t>
+      </w:r>
+      <w:r>
+        <w:rPr>
+          <w:rFonts w:ascii="Century Schoolbook" w:hAnsi="Century Schoolbook"/>
+          <w:i/>
+          <w:color w:val="7030A0"/>
+          <w:sz w:val="16"/>
+          <w:lang w:val="en-GB"/>
+        </w:rPr>
+        <w:t>(Cok, D.R. (2014))</w:t>
+      </w:r>
+      <w:r>
+        <w:rPr>
+          <w:lang w:val="en-GB"/>
+        </w:rPr>
+        <w:t>.</w:t>
+      </w:r>
+      <w:r>
+        <w:rPr>
+          <w:lang w:val="en-GB"/>
+        </w:rPr>
+        <w:t xml:space="preserve"> </w:t>
+      </w:r>
+      <w:r>
+        <w:rPr>
+          <w:lang w:val="en-GB"/>
+        </w:rPr>
+        <w:t xml:space="preserve">Documentation is scarse on this tool due to it being relevantly new, with only a couple of case studies available along with one complete user manual written in 2014 </w:t>
+      </w:r>
+      <w:r>
+        <w:rPr>
+          <w:rFonts w:ascii="Century Schoolbook" w:hAnsi="Century Schoolbook"/>
+          <w:i/>
+          <w:color w:val="7030A0"/>
+          <w:sz w:val="16"/>
+          <w:lang w:val="en-GB"/>
+        </w:rPr>
+        <w:t>(Cok, D.R. (2014))</w:t>
+      </w:r>
+      <w:r>
+        <w:rPr>
+          <w:lang w:val="en-GB"/>
+        </w:rPr>
+        <w:t xml:space="preserve">. As of this date another updated user manual is being created by David R.Cok </w:t>
+      </w:r>
+      <w:r>
+        <w:rPr>
+          <w:rFonts w:ascii="Century Schoolbook" w:hAnsi="Century Schoolbook"/>
+          <w:i/>
+          <w:color w:val="7030A0"/>
+          <w:sz w:val="16"/>
+          <w:lang w:val="en-GB"/>
+        </w:rPr>
+        <w:t>(Cok, D.R. (2016</w:t>
+      </w:r>
+      <w:r>
+        <w:rPr>
+          <w:rFonts w:ascii="Century Schoolbook" w:hAnsi="Century Schoolbook"/>
+          <w:i/>
+          <w:color w:val="7030A0"/>
+          <w:sz w:val="16"/>
+          <w:lang w:val="en-GB"/>
+        </w:rPr>
+        <w:t>))</w:t>
+      </w:r>
+      <w:r>
+        <w:rPr>
+          <w:lang w:val="en-GB"/>
+        </w:rPr>
+        <w:t>, however due to the development of the tool</w:t>
+      </w:r>
+      <w:r>
+        <w:rPr>
+          <w:lang w:val="en-GB"/>
+        </w:rPr>
+        <w:t xml:space="preserve"> to increase its functionality</w:t>
+      </w:r>
+      <w:r>
+        <w:rPr>
+          <w:lang w:val="en-GB"/>
+        </w:rPr>
+        <w:t xml:space="preserve"> taking prece</w:t>
+      </w:r>
+      <w:r>
+        <w:rPr>
+          <w:lang w:val="en-GB"/>
+        </w:rPr>
+        <w:t>d</w:t>
+      </w:r>
+      <w:r>
+        <w:rPr>
+          <w:lang w:val="en-GB"/>
+        </w:rPr>
+        <w:t>e</w:t>
+      </w:r>
+      <w:r>
+        <w:rPr>
+          <w:lang w:val="en-GB"/>
+        </w:rPr>
+        <w:t>nce, the document is still in its early stages with the majority of material yet to be added.</w:t>
+      </w:r>
+    </w:p>
+    <w:p>
+      <w:pPr>
+        <w:rPr>
+          <w:lang w:val="en-GB"/>
+        </w:rPr>
+      </w:pPr>
+      <w:r>
+        <w:rPr>
+          <w:lang w:val="en-GB"/>
+        </w:rPr>
+        <w:t xml:space="preserve">OpenJML extends OpenJDK with modifications made to the parts OpenJDK to ensure correct funstionality, such as using only non-public API’s along with other visibility changes </w:t>
+      </w:r>
+      <w:r>
+        <w:rPr>
+          <w:rFonts w:ascii="Century Schoolbook" w:hAnsi="Century Schoolbook"/>
+          <w:i/>
+          <w:color w:val="7030A0"/>
+          <w:sz w:val="16"/>
+          <w:lang w:val="en-GB"/>
+        </w:rPr>
+        <w:t>(Cok, D.R. (2014))</w:t>
+      </w:r>
+      <w:r>
+        <w:rPr>
+          <w:lang w:val="en-GB"/>
+        </w:rPr>
+        <w:t>.</w:t>
+      </w:r>
+      <w:r>
+        <w:rPr>
+          <w:lang w:val="en-GB"/>
+        </w:rPr>
+        <w:t xml:space="preserve"> The current version of OpenJML </w:t>
+      </w:r>
+      <w:r>
+        <w:rPr>
+          <w:lang w:val="en-GB"/>
+        </w:rPr>
+        <w:t>can be run</w:t>
+      </w:r>
+      <w:r>
+        <w:rPr>
+          <w:lang w:val="en-GB"/>
+        </w:rPr>
+        <w:t xml:space="preserve"> on the command line as well as having a builtin plugin for the Eclipse IDE</w:t>
+      </w:r>
+      <w:r>
+        <w:rPr>
+          <w:lang w:val="en-GB"/>
+        </w:rPr>
+        <w:t>, prividing a GUI version of OpenJML,</w:t>
+      </w:r>
+      <w:r>
+        <w:rPr>
+          <w:lang w:val="en-GB"/>
+        </w:rPr>
+        <w:t xml:space="preserve"> with the target Java version being JDK8.</w:t>
+      </w:r>
+      <w:r>
+        <w:rPr>
+          <w:lang w:val="en-GB"/>
+        </w:rPr>
+        <w:t xml:space="preserve"> OpenJML intends to be a sound tool </w:t>
+      </w:r>
+      <w:r>
+        <w:rPr>
+          <w:rFonts w:ascii="Century Schoolbook" w:hAnsi="Century Schoolbook"/>
+          <w:i/>
+          <w:color w:val="7030A0"/>
+          <w:sz w:val="16"/>
+          <w:lang w:val="en-GB"/>
+        </w:rPr>
+        <w:t>(Cok, D.R. (2014))</w:t>
+      </w:r>
+      <w:r>
+        <w:rPr>
+          <w:lang w:val="en-GB"/>
+        </w:rPr>
+        <w:t xml:space="preserve"> in that if a specification of a Java program in JML returned a </w:t>
+      </w:r>
+      <w:r>
+        <w:rPr>
+          <w:lang w:val="en-GB"/>
+        </w:rPr>
+        <w:lastRenderedPageBreak/>
+        <w:t>valid result, the result was indeed valid and not a false positive.</w:t>
+      </w:r>
+      <w:r>
+        <w:rPr>
+          <w:lang w:val="en-GB"/>
+        </w:rPr>
+        <w:t xml:space="preserve"> Errors in specificati</w:t>
+      </w:r>
+      <w:r>
+        <w:rPr>
+          <w:lang w:val="en-GB"/>
+        </w:rPr>
+        <w:t>ons can lead to program paths becoming infeasible and hide further specification errors that would occur later in the code</w:t>
+      </w:r>
+      <w:r>
+        <w:rPr>
+          <w:lang w:val="en-GB"/>
+        </w:rPr>
+        <w:t xml:space="preserve"> which may affect soundness</w:t>
+      </w:r>
+      <w:r>
+        <w:rPr>
+          <w:lang w:val="en-GB"/>
+        </w:rPr>
+        <w:t>.</w:t>
+      </w:r>
+      <w:r>
+        <w:rPr>
+          <w:lang w:val="en-GB"/>
+        </w:rPr>
+        <w:t xml:space="preserve"> The incompleteness of logical theories, such as first-order arithmeitc </w:t>
+      </w:r>
+      <w:r>
+        <w:rPr>
+          <w:rFonts w:ascii="Century Schoolbook" w:eastAsia="Times New Roman" w:hAnsi="Century Schoolbook" w:cs="Times New Roman"/>
+          <w:i/>
+          <w:color w:val="7030A0"/>
+          <w:sz w:val="16"/>
+          <w:szCs w:val="20"/>
+          <w:lang w:val="en-GB" w:eastAsia="en-GB"/>
+        </w:rPr>
+        <w:t>(Ahrendt, W., Beckert, B., Bubel, R., Hähnle, R. Schmitt, P., &amp; Ulbrich, M. (2016))</w:t>
+      </w:r>
+      <w:r>
+        <w:rPr>
+          <w:lang w:val="en-GB"/>
+        </w:rPr>
+        <w:t xml:space="preserve">, may result in invalid </w:t>
+      </w:r>
+      <w:bookmarkStart w:id="33" w:name="_GoBack"/>
+      <w:bookmarkEnd w:id="33"/>
+      <w:r>
+        <w:rPr>
+          <w:lang w:val="en-GB"/>
+        </w:rPr>
+        <w:t xml:space="preserve">counterexamples being produced by the SMT solvers, particulary when quantifiers are used in the specifications </w:t>
+      </w:r>
+      <w:r>
+        <w:rPr>
+          <w:rFonts w:ascii="Century Schoolbook" w:hAnsi="Century Schoolbook"/>
+          <w:i/>
+          <w:color w:val="7030A0"/>
+          <w:sz w:val="16"/>
+          <w:lang w:val="en-GB"/>
+        </w:rPr>
+        <w:t>(Cok, D.R. (2014))</w:t>
+      </w:r>
+      <w:r>
+        <w:rPr>
+          <w:color w:val="7030A0"/>
+          <w:sz w:val="16"/>
+          <w:lang w:val="en-GB"/>
+        </w:rPr>
+        <w:t xml:space="preserve"> </w:t>
+      </w:r>
+      <w:r>
+        <w:rPr>
+          <w:lang w:val="en-GB"/>
+        </w:rPr>
+        <w:t xml:space="preserve">. </w:t>
+      </w:r>
+      <w:r>
+        <w:rPr>
+          <w:lang w:val="en-GB"/>
+        </w:rPr>
+        <w:t>Static verification is done on a modular basis with each method’s specification and feasibilty being checked independently.</w:t>
+      </w:r>
+    </w:p>
+    <w:p>
+      <w:pPr>
+        <w:rPr>
+          <w:lang w:val="en-GB"/>
+        </w:rPr>
+      </w:pPr>
+      <w:r>
+        <w:rPr>
+          <w:lang w:val="en-GB"/>
+        </w:rPr>
+        <w:t xml:space="preserve">The OpenJML tool itself checks that the JML specification satisfies the Java implementation using the Design by Contract paradigm and is therfore valid. </w:t>
+      </w:r>
+      <w:r>
+        <w:rPr>
+          <w:lang w:val="en-GB"/>
+        </w:rPr>
+        <w:t>OpenJML is designed in a sim</w:t>
+      </w:r>
+      <w:r>
+        <w:rPr>
+          <w:lang w:val="en-GB"/>
+        </w:rPr>
+        <w:t>ilar fashion to</w:t>
+      </w:r>
+      <w:r>
+        <w:rPr>
+          <w:lang w:val="en-GB"/>
+        </w:rPr>
+        <w:t xml:space="preserve"> other deductive verification systems with it being adapted from the ESC/Java2 system </w:t>
+      </w:r>
+      <w:r>
+        <w:rPr>
+          <w:rFonts w:ascii="Century Schoolbook" w:hAnsi="Century Schoolbook"/>
+          <w:i/>
+          <w:color w:val="7030A0"/>
+          <w:sz w:val="16"/>
+          <w:lang w:val="en-GB"/>
+        </w:rPr>
+        <w:t>(Cok, D.R. (2014))</w:t>
+      </w:r>
+      <w:r>
+        <w:rPr>
+          <w:color w:val="7030A0"/>
+          <w:sz w:val="16"/>
+          <w:lang w:val="en-GB"/>
+        </w:rPr>
+        <w:t xml:space="preserve"> </w:t>
+      </w:r>
+      <w:r>
+        <w:rPr>
+          <w:lang w:val="en-GB"/>
+        </w:rPr>
+        <w:t xml:space="preserve"> </w:t>
+      </w:r>
+      <w:r>
+        <w:rPr>
+          <w:lang w:val="en-GB"/>
+        </w:rPr>
+        <w:t>with the process of determining the validity of program specifications started by translating the specifications into assertions and assumptions interleaved with the Java code. These constructs then generate Verification Conditions (VCG)</w:t>
+      </w:r>
+      <w:r>
+        <w:rPr>
+          <w:lang w:val="en-GB"/>
+        </w:rPr>
+        <w:t>,</w:t>
+      </w:r>
+      <w:r>
+        <w:rPr>
+          <w:lang w:val="en-GB"/>
+        </w:rPr>
+        <w:t xml:space="preserve"> expressed in SMTLIBv2</w:t>
+      </w:r>
+      <w:r>
+        <w:rPr>
+          <w:lang w:val="en-GB"/>
+        </w:rPr>
+        <w:t xml:space="preserve"> with a single VC generated for each method</w:t>
+      </w:r>
+      <w:r>
+        <w:rPr>
+          <w:lang w:val="en-GB"/>
+        </w:rPr>
+        <w:t xml:space="preserve"> in a modular fashion</w:t>
+      </w:r>
+      <w:r>
+        <w:rPr>
+          <w:lang w:val="en-GB"/>
+        </w:rPr>
+        <w:t xml:space="preserve">, </w:t>
+      </w:r>
+      <w:r>
+        <w:rPr>
+          <w:highlight w:val="yellow"/>
+          <w:lang w:val="en-GB"/>
+        </w:rPr>
+        <w:t xml:space="preserve">through an intermediate language using a block form that </w:t>
+      </w:r>
+      <w:r>
+        <w:rPr>
+          <w:highlight w:val="yellow"/>
+          <w:lang w:val="en-GB"/>
+        </w:rPr>
+        <w:t>u</w:t>
+      </w:r>
+      <w:r>
+        <w:rPr>
+          <w:highlight w:val="yellow"/>
+          <w:lang w:val="en-GB"/>
+        </w:rPr>
+        <w:t>ses single-assignment labeling of variables</w:t>
+      </w:r>
+      <w:r>
+        <w:rPr>
+          <w:lang w:val="en-GB"/>
+        </w:rPr>
+        <w:t>. These VCs</w:t>
+      </w:r>
+      <w:r>
+        <w:rPr>
+          <w:lang w:val="en-GB"/>
+        </w:rPr>
+        <w:t xml:space="preserve"> can then be discharged by an </w:t>
+      </w:r>
+      <w:r>
+        <w:rPr>
+          <w:lang w:val="en-GB"/>
+        </w:rPr>
+        <w:t xml:space="preserve">external </w:t>
+      </w:r>
+      <w:r>
+        <w:rPr>
+          <w:lang w:val="en-GB"/>
+        </w:rPr>
+        <w:t>SMT solver, chosen by the user, withr valid being returned for each correct method specifications that</w:t>
+      </w:r>
+      <w:r>
+        <w:rPr>
+          <w:lang w:val="en-GB"/>
+        </w:rPr>
+        <w:t xml:space="preserve"> the SMT solver can handle. If there is an error in the specification such as</w:t>
+      </w:r>
+      <w:r>
+        <w:rPr>
+          <w:lang w:val="en-GB"/>
+        </w:rPr>
+        <w:t>,</w:t>
+      </w:r>
+      <w:r>
+        <w:rPr>
+          <w:lang w:val="en-GB"/>
+        </w:rPr>
+        <w:t xml:space="preserve"> invalid</w:t>
+      </w:r>
+      <w:r>
+        <w:rPr>
+          <w:lang w:val="en-GB"/>
+        </w:rPr>
+        <w:t xml:space="preserve"> assertions</w:t>
+      </w:r>
+      <w:r>
+        <w:rPr>
+          <w:lang w:val="en-GB"/>
+        </w:rPr>
+        <w:t>,</w:t>
+      </w:r>
+      <w:r>
+        <w:rPr>
+          <w:lang w:val="en-GB"/>
+        </w:rPr>
+        <w:t xml:space="preserve"> the chosen SMT solver cannot handle the type of VC, </w:t>
+      </w:r>
+      <w:r>
+        <w:rPr>
+          <w:lang w:val="en-GB"/>
+        </w:rPr>
+        <w:t xml:space="preserve">or </w:t>
+      </w:r>
+      <w:r>
+        <w:rPr>
+          <w:lang w:val="en-GB"/>
+        </w:rPr>
+        <w:t>infeasible paths that result</w:t>
+      </w:r>
+      <w:r>
+        <w:rPr>
+          <w:lang w:val="en-GB"/>
+        </w:rPr>
+        <w:t xml:space="preserve"> in assertions or </w:t>
+      </w:r>
+      <w:r>
+        <w:rPr>
+          <w:lang w:val="en-GB"/>
+        </w:rPr>
+        <w:t xml:space="preserve">the </w:t>
+      </w:r>
+      <w:r>
+        <w:rPr>
+          <w:lang w:val="en-GB"/>
+        </w:rPr>
+        <w:t>method exit being unobtainable</w:t>
+      </w:r>
+      <w:r>
+        <w:rPr>
+          <w:lang w:val="en-GB"/>
+        </w:rPr>
+        <w:t xml:space="preserve">; </w:t>
+      </w:r>
+      <w:r>
+        <w:rPr>
+          <w:lang w:val="en-GB"/>
+        </w:rPr>
+        <w:t xml:space="preserve">a counterexample is created to guide the user to where the issue arose with a </w:t>
+      </w:r>
+      <w:r>
+        <w:rPr>
+          <w:lang w:val="en-GB"/>
+        </w:rPr>
+        <w:t xml:space="preserve">corresponding </w:t>
+      </w:r>
+      <w:r>
+        <w:rPr>
+          <w:lang w:val="en-GB"/>
+        </w:rPr>
+        <w:t>data model to show how the error</w:t>
+      </w:r>
+      <w:r>
+        <w:rPr>
+          <w:lang w:val="en-GB"/>
+        </w:rPr>
+        <w:t xml:space="preserve"> path</w:t>
+      </w:r>
+      <w:r>
+        <w:rPr>
+          <w:lang w:val="en-GB"/>
+        </w:rPr>
+        <w:t xml:space="preserve"> can be reproduced </w:t>
+      </w:r>
+      <w:r>
+        <w:rPr>
+          <w:rFonts w:ascii="Century Schoolbook" w:hAnsi="Century Schoolbook"/>
+          <w:i/>
+          <w:color w:val="7030A0"/>
+          <w:sz w:val="16"/>
+          <w:lang w:val="en-GB"/>
+        </w:rPr>
+        <w:t>(Cok, D.R. (2014))</w:t>
+      </w:r>
+      <w:r>
+        <w:rPr>
+          <w:lang w:val="en-GB"/>
+        </w:rPr>
+        <w:t>.</w:t>
+      </w:r>
+      <w:r>
+        <w:rPr>
+          <w:lang w:val="en-GB"/>
+        </w:rPr>
+        <w:t xml:space="preserve"> </w:t>
+      </w:r>
+    </w:p>
+    <w:p>
+      <w:pPr>
+        <w:rPr>
+          <w:lang w:val="en-GB"/>
+        </w:rPr>
+      </w:pPr>
+      <w:r>
+        <w:rPr>
+          <w:highlight w:val="yellow"/>
+          <w:lang w:val="en-GB"/>
+        </w:rPr>
+        <w:t>JML Specifications</w:t>
+      </w:r>
+    </w:p>
+    <w:p>
+      <w:pPr>
+        <w:rPr>
+          <w:lang w:val="en-GB"/>
+        </w:rPr>
+      </w:pPr>
+      <w:r>
+        <w:rPr>
+          <w:lang w:val="en-GB"/>
+        </w:rPr>
+        <w:t>Examples</w:t>
+      </w:r>
+      <w:r>
+        <w:rPr>
           <w:lang w:val="en-GB"/>
         </w:rPr>
         <w:br w:type="page"/>
       </w:r>
+    </w:p>
+    <w:p>
+      <w:pPr>
+        <w:rPr>
+          <w:lang w:val="en-GB"/>
+        </w:rPr>
+      </w:pPr>
     </w:p>
     <w:p>
       <w:pPr>
@@ -18258,6 +18955,59 @@
     </w:p>
     <w:p>
       <w:pPr>
+        <w:autoSpaceDE w:val="0"/>
+        <w:autoSpaceDN w:val="0"/>
+        <w:adjustRightInd w:val="0"/>
+        <w:spacing w:after="0" w:line="240" w:lineRule="auto"/>
+        <w:jc w:val="both"/>
+        <w:rPr>
+          <w:rFonts w:ascii="Times New Roman" w:hAnsi="Times New Roman" w:cs="Times New Roman"/>
+          <w:color w:val="00000A"/>
+          <w:sz w:val="24"/>
+          <w:szCs w:val="24"/>
+          <w:lang w:val="en-GB"/>
+        </w:rPr>
+      </w:pPr>
+    </w:p>
+    <w:p>
+      <w:pPr>
+        <w:rPr>
+          <w:rFonts w:ascii="Times New Roman" w:hAnsi="Times New Roman" w:cs="Times New Roman"/>
+          <w:color w:val="00000A"/>
+          <w:sz w:val="24"/>
+          <w:szCs w:val="24"/>
+          <w:lang w:val="en-GB"/>
+        </w:rPr>
+      </w:pPr>
+      <w:r>
+        <w:rPr>
+          <w:rFonts w:ascii="Times New Roman" w:hAnsi="Times New Roman" w:cs="Times New Roman"/>
+          <w:color w:val="00000A"/>
+          <w:sz w:val="24"/>
+          <w:szCs w:val="24"/>
+          <w:lang w:val="en-GB"/>
+        </w:rPr>
+        <w:br w:type="page"/>
+      </w:r>
+    </w:p>
+    <w:p>
+      <w:pPr>
+        <w:autoSpaceDE w:val="0"/>
+        <w:autoSpaceDN w:val="0"/>
+        <w:adjustRightInd w:val="0"/>
+        <w:spacing w:after="0" w:line="240" w:lineRule="auto"/>
+        <w:jc w:val="both"/>
+        <w:rPr>
+          <w:rFonts w:ascii="Times New Roman" w:hAnsi="Times New Roman" w:cs="Times New Roman"/>
+          <w:color w:val="00000A"/>
+          <w:sz w:val="24"/>
+          <w:szCs w:val="24"/>
+          <w:lang w:val="en-GB"/>
+        </w:rPr>
+      </w:pPr>
+    </w:p>
+    <w:p>
+      <w:pPr>
         <w:pStyle w:val="Heading3"/>
         <w:rPr>
           <w:u w:val="single"/>
@@ -18298,8 +19048,8 @@
           <w:lang w:val="en-GB"/>
         </w:rPr>
       </w:pPr>
-      <w:bookmarkStart w:id="33" w:name="_Toc444517722"/>
-      <w:bookmarkStart w:id="34" w:name="_Toc447110614"/>
+      <w:bookmarkStart w:id="34" w:name="_Toc444517722"/>
+      <w:bookmarkStart w:id="35" w:name="_Toc447110614"/>
       <w:r>
         <w:rPr>
           <w:rFonts w:ascii="Times New Roman" w:hAnsi="Times New Roman" w:cs="Times New Roman"/>
@@ -18311,7 +19061,7 @@
         </w:rPr>
         <w:t xml:space="preserve">Chapter three: </w:t>
       </w:r>
-      <w:bookmarkEnd w:id="33"/>
+      <w:bookmarkEnd w:id="34"/>
       <w:r>
         <w:rPr>
           <w:rFonts w:ascii="Times New Roman" w:hAnsi="Times New Roman" w:cs="Times New Roman"/>
@@ -18323,7 +19073,7 @@
         </w:rPr>
         <w:t>The Problem</w:t>
       </w:r>
-      <w:bookmarkEnd w:id="34"/>
+      <w:bookmarkEnd w:id="35"/>
     </w:p>
     <w:p>
       <w:pPr>
@@ -18342,16 +19092,16 @@
           <w:lang w:val="en-GB"/>
         </w:rPr>
       </w:pPr>
-      <w:bookmarkStart w:id="35" w:name="_Toc444517723"/>
-      <w:bookmarkStart w:id="36" w:name="_Toc447110615"/>
+      <w:bookmarkStart w:id="36" w:name="_Toc444517723"/>
+      <w:bookmarkStart w:id="37" w:name="_Toc447110615"/>
       <w:r>
         <w:rPr>
           <w:lang w:val="en-GB"/>
         </w:rPr>
         <w:t>Summary</w:t>
       </w:r>
-      <w:bookmarkEnd w:id="35"/>
       <w:bookmarkEnd w:id="36"/>
+      <w:bookmarkEnd w:id="37"/>
     </w:p>
     <w:p>
       <w:pPr>
@@ -18386,8 +19136,8 @@
           <w:lang w:val="en-GB"/>
         </w:rPr>
       </w:pPr>
-      <w:bookmarkStart w:id="37" w:name="_Toc444517724"/>
-      <w:bookmarkStart w:id="38" w:name="_Toc447110616"/>
+      <w:bookmarkStart w:id="38" w:name="_Toc444517724"/>
+      <w:bookmarkStart w:id="39" w:name="_Toc447110616"/>
       <w:r>
         <w:rPr>
           <w:lang w:val="en-GB"/>
@@ -18400,14 +19150,14 @@
         </w:rPr>
         <w:tab/>
       </w:r>
-      <w:bookmarkEnd w:id="37"/>
+      <w:bookmarkEnd w:id="38"/>
       <w:r>
         <w:rPr>
           <w:lang w:val="en-GB"/>
         </w:rPr>
         <w:t>Project UML documentation</w:t>
       </w:r>
-      <w:bookmarkEnd w:id="38"/>
+      <w:bookmarkEnd w:id="39"/>
     </w:p>
     <w:p>
       <w:pPr>
@@ -18441,7 +19191,7 @@
           <w:lang w:val="en-GB" w:eastAsia="en-IE"/>
         </w:rPr>
       </w:pPr>
-      <w:bookmarkStart w:id="39" w:name="_Toc444517725"/>
+      <w:bookmarkStart w:id="40" w:name="_Toc444517725"/>
       <w:r>
         <w:rPr>
           <w:noProof/>
@@ -18507,7 +19257,7 @@
           <w:lang w:val="en-GB" w:eastAsia="en-IE"/>
         </w:rPr>
       </w:pPr>
-      <w:bookmarkStart w:id="40" w:name="_Toc445718606"/>
+      <w:bookmarkStart w:id="41" w:name="_Toc445718606"/>
       <w:r>
         <w:rPr>
           <w:rFonts w:ascii="Times New Roman" w:hAnsi="Times New Roman" w:cs="Times New Roman"/>
@@ -18582,43 +19332,43 @@
         <w:tab/>
         <w:t>UML class diagram overview for this project.</w:t>
       </w:r>
+      <w:bookmarkEnd w:id="41"/>
+    </w:p>
+    <w:p>
+      <w:pPr>
+        <w:rPr>
+          <w:lang w:val="en-GB" w:eastAsia="en-IE"/>
+        </w:rPr>
+      </w:pPr>
+    </w:p>
+    <w:p>
+      <w:pPr>
+        <w:pStyle w:val="Heading2"/>
+        <w:rPr>
+          <w:lang w:val="en-GB"/>
+        </w:rPr>
+      </w:pPr>
+      <w:bookmarkStart w:id="42" w:name="_Toc447110617"/>
+      <w:r>
+        <w:rPr>
+          <w:lang w:val="en-GB"/>
+        </w:rPr>
+        <w:t>3.2</w:t>
+      </w:r>
+      <w:r>
+        <w:rPr>
+          <w:lang w:val="en-GB"/>
+        </w:rPr>
+        <w:tab/>
+      </w:r>
       <w:bookmarkEnd w:id="40"/>
-    </w:p>
-    <w:p>
-      <w:pPr>
-        <w:rPr>
-          <w:lang w:val="en-GB" w:eastAsia="en-IE"/>
-        </w:rPr>
-      </w:pPr>
-    </w:p>
-    <w:p>
-      <w:pPr>
-        <w:pStyle w:val="Heading2"/>
-        <w:rPr>
-          <w:lang w:val="en-GB"/>
-        </w:rPr>
-      </w:pPr>
-      <w:bookmarkStart w:id="41" w:name="_Toc447110617"/>
-      <w:r>
-        <w:rPr>
-          <w:lang w:val="en-GB"/>
-        </w:rPr>
-        <w:t>3.2</w:t>
-      </w:r>
-      <w:r>
-        <w:rPr>
-          <w:lang w:val="en-GB"/>
-        </w:rPr>
-        <w:tab/>
-      </w:r>
-      <w:bookmarkEnd w:id="39"/>
       <w:r>
         <w:rPr>
           <w:lang w:val="en-GB"/>
         </w:rPr>
         <w:t>Problem analysis</w:t>
       </w:r>
-      <w:bookmarkEnd w:id="41"/>
+      <w:bookmarkEnd w:id="42"/>
     </w:p>
     <w:p>
       <w:pPr>
@@ -18690,7 +19440,7 @@
           <w:lang w:val="en-GB"/>
         </w:rPr>
       </w:pPr>
-      <w:bookmarkStart w:id="42" w:name="_Toc444517728"/>
+      <w:bookmarkStart w:id="43" w:name="_Toc444517728"/>
       <w:r>
         <w:rPr>
           <w:rFonts w:ascii="Times New Roman" w:hAnsi="Times New Roman" w:cs="Times New Roman"/>
@@ -18714,7 +19464,7 @@
           <w:lang w:val="en-GB"/>
         </w:rPr>
       </w:pPr>
-      <w:bookmarkStart w:id="43" w:name="_Toc447110618"/>
+      <w:bookmarkStart w:id="44" w:name="_Toc447110618"/>
       <w:r>
         <w:rPr>
           <w:rFonts w:ascii="Times New Roman" w:hAnsi="Times New Roman" w:cs="Times New Roman"/>
@@ -18727,7 +19477,7 @@
         <w:lastRenderedPageBreak/>
         <w:t xml:space="preserve">Chapter four: </w:t>
       </w:r>
-      <w:bookmarkEnd w:id="42"/>
+      <w:bookmarkEnd w:id="43"/>
       <w:r>
         <w:rPr>
           <w:rFonts w:ascii="Times New Roman" w:hAnsi="Times New Roman" w:cs="Times New Roman"/>
@@ -18739,7 +19489,7 @@
         </w:rPr>
         <w:t>The Solution</w:t>
       </w:r>
-      <w:bookmarkEnd w:id="43"/>
+      <w:bookmarkEnd w:id="44"/>
     </w:p>
     <w:p>
       <w:pPr>
@@ -18758,16 +19508,16 @@
           <w:lang w:val="en-GB"/>
         </w:rPr>
       </w:pPr>
-      <w:bookmarkStart w:id="44" w:name="_Toc444517729"/>
-      <w:bookmarkStart w:id="45" w:name="_Toc447110619"/>
+      <w:bookmarkStart w:id="45" w:name="_Toc444517729"/>
+      <w:bookmarkStart w:id="46" w:name="_Toc447110619"/>
       <w:r>
         <w:rPr>
           <w:lang w:val="en-GB"/>
         </w:rPr>
         <w:t>Summary</w:t>
       </w:r>
-      <w:bookmarkEnd w:id="44"/>
       <w:bookmarkEnd w:id="45"/>
+      <w:bookmarkEnd w:id="46"/>
       <w:r>
         <w:rPr>
           <w:lang w:val="en-GB"/>
@@ -19042,8 +19792,8 @@
           <w:lang w:val="en-GB"/>
         </w:rPr>
       </w:pPr>
-      <w:bookmarkStart w:id="46" w:name="_Toc447110620"/>
-      <w:bookmarkStart w:id="47" w:name="_Toc444517730"/>
+      <w:bookmarkStart w:id="47" w:name="_Toc447110620"/>
+      <w:bookmarkStart w:id="48" w:name="_Toc444517730"/>
       <w:r>
         <w:rPr>
           <w:b w:val="0"/>
@@ -19053,7 +19803,7 @@
         </w:rPr>
         <w:t>Depending on your type of project, you may not need to include all of these:</w:t>
       </w:r>
-      <w:bookmarkEnd w:id="46"/>
+      <w:bookmarkEnd w:id="47"/>
     </w:p>
     <w:p>
       <w:pPr>
@@ -19062,7 +19812,7 @@
           <w:lang w:val="en-GB"/>
         </w:rPr>
       </w:pPr>
-      <w:bookmarkStart w:id="48" w:name="_Toc447110621"/>
+      <w:bookmarkStart w:id="49" w:name="_Toc447110621"/>
       <w:r>
         <w:rPr>
           <w:lang w:val="en-GB"/>
@@ -19075,14 +19825,14 @@
         </w:rPr>
         <w:tab/>
       </w:r>
-      <w:bookmarkEnd w:id="47"/>
+      <w:bookmarkEnd w:id="48"/>
       <w:r>
         <w:rPr>
           <w:lang w:val="en-GB"/>
         </w:rPr>
         <w:t>Analytical Work</w:t>
       </w:r>
-      <w:bookmarkEnd w:id="48"/>
+      <w:bookmarkEnd w:id="49"/>
     </w:p>
     <w:p>
       <w:pPr>
@@ -19108,8 +19858,8 @@
           <w:lang w:val="en-GB"/>
         </w:rPr>
       </w:pPr>
-      <w:bookmarkStart w:id="49" w:name="_Toc444517731"/>
-      <w:bookmarkStart w:id="50" w:name="_Toc447110622"/>
+      <w:bookmarkStart w:id="50" w:name="_Toc444517731"/>
+      <w:bookmarkStart w:id="51" w:name="_Toc447110622"/>
       <w:r>
         <w:rPr>
           <w:lang w:val="en-GB"/>
@@ -19122,14 +19872,14 @@
         </w:rPr>
         <w:tab/>
       </w:r>
-      <w:bookmarkEnd w:id="49"/>
+      <w:bookmarkEnd w:id="50"/>
       <w:r>
         <w:rPr>
           <w:lang w:val="en-GB"/>
         </w:rPr>
         <w:t>Architectural Level</w:t>
       </w:r>
-      <w:bookmarkEnd w:id="50"/>
+      <w:bookmarkEnd w:id="51"/>
     </w:p>
     <w:p>
       <w:pPr>
@@ -19159,7 +19909,7 @@
           <w:lang w:val="en-GB"/>
         </w:rPr>
       </w:pPr>
-      <w:bookmarkStart w:id="51" w:name="_Toc447110623"/>
+      <w:bookmarkStart w:id="52" w:name="_Toc447110623"/>
       <w:r>
         <w:rPr>
           <w:lang w:val="en-GB"/>
@@ -19173,7 +19923,7 @@
         <w:tab/>
         <w:t>High Level</w:t>
       </w:r>
-      <w:bookmarkEnd w:id="51"/>
+      <w:bookmarkEnd w:id="52"/>
     </w:p>
     <w:p>
       <w:pPr>
@@ -19185,7 +19935,7 @@
           <w:lang w:val="en-GB"/>
         </w:rPr>
       </w:pPr>
-      <w:bookmarkStart w:id="52" w:name="_Toc447110624"/>
+      <w:bookmarkStart w:id="53" w:name="_Toc447110624"/>
       <w:r>
         <w:rPr>
           <w:b w:val="0"/>
@@ -19195,7 +19945,7 @@
         </w:rPr>
         <w:t>E.g. Packages, Class Diagrams, etc.</w:t>
       </w:r>
-      <w:bookmarkEnd w:id="52"/>
+      <w:bookmarkEnd w:id="53"/>
     </w:p>
     <w:p>
       <w:pPr>
@@ -19204,7 +19954,7 @@
           <w:lang w:val="en-GB"/>
         </w:rPr>
       </w:pPr>
-      <w:bookmarkStart w:id="53" w:name="_Toc447110625"/>
+      <w:bookmarkStart w:id="54" w:name="_Toc447110625"/>
       <w:r>
         <w:rPr>
           <w:lang w:val="en-GB"/>
@@ -19218,7 +19968,7 @@
         <w:tab/>
         <w:t>Low Level</w:t>
       </w:r>
-      <w:bookmarkEnd w:id="53"/>
+      <w:bookmarkEnd w:id="54"/>
     </w:p>
     <w:p>
       <w:pPr>
@@ -19230,7 +19980,7 @@
           <w:lang w:val="en-GB"/>
         </w:rPr>
       </w:pPr>
-      <w:bookmarkStart w:id="54" w:name="_Toc447110626"/>
+      <w:bookmarkStart w:id="55" w:name="_Toc447110626"/>
       <w:r>
         <w:rPr>
           <w:b w:val="0"/>
@@ -19240,7 +19990,7 @@
         </w:rPr>
         <w:t>E.g. Method specifications, Algorithms, etc.</w:t>
       </w:r>
-      <w:bookmarkEnd w:id="54"/>
+      <w:bookmarkEnd w:id="55"/>
     </w:p>
     <w:p>
       <w:pPr>
@@ -19249,7 +19999,7 @@
           <w:lang w:val="en-GB"/>
         </w:rPr>
       </w:pPr>
-      <w:bookmarkStart w:id="55" w:name="_Toc447110627"/>
+      <w:bookmarkStart w:id="56" w:name="_Toc447110627"/>
       <w:r>
         <w:rPr>
           <w:lang w:val="en-GB"/>
@@ -19263,7 +20013,7 @@
         <w:tab/>
         <w:t>Implementation</w:t>
       </w:r>
-      <w:bookmarkEnd w:id="55"/>
+      <w:bookmarkEnd w:id="56"/>
     </w:p>
     <w:p>
       <w:pPr>
@@ -19322,7 +20072,7 @@
           <w:lang w:val="en-GB"/>
         </w:rPr>
       </w:pPr>
-      <w:bookmarkStart w:id="56" w:name="_Toc444517732"/>
+      <w:bookmarkStart w:id="57" w:name="_Toc444517732"/>
       <w:r>
         <w:rPr>
           <w:rFonts w:ascii="Times New Roman" w:hAnsi="Times New Roman" w:cs="Times New Roman"/>
@@ -19347,7 +20097,7 @@
           <w:lang w:val="en-GB"/>
         </w:rPr>
       </w:pPr>
-      <w:bookmarkStart w:id="57" w:name="_Toc447110628"/>
+      <w:bookmarkStart w:id="58" w:name="_Toc447110628"/>
       <w:r>
         <w:rPr>
           <w:rFonts w:ascii="Times New Roman" w:hAnsi="Times New Roman" w:cs="Times New Roman"/>
@@ -19360,7 +20110,7 @@
         <w:lastRenderedPageBreak/>
         <w:t xml:space="preserve">Chapter five: </w:t>
       </w:r>
-      <w:bookmarkEnd w:id="56"/>
+      <w:bookmarkEnd w:id="57"/>
       <w:r>
         <w:rPr>
           <w:rFonts w:ascii="Times New Roman" w:hAnsi="Times New Roman" w:cs="Times New Roman"/>
@@ -19372,7 +20122,7 @@
         </w:rPr>
         <w:t>Evaluation</w:t>
       </w:r>
-      <w:bookmarkEnd w:id="57"/>
+      <w:bookmarkEnd w:id="58"/>
     </w:p>
     <w:p>
       <w:pPr>
@@ -19397,16 +20147,16 @@
           <w:lang w:val="en-GB"/>
         </w:rPr>
       </w:pPr>
-      <w:bookmarkStart w:id="58" w:name="_Toc444517733"/>
-      <w:bookmarkStart w:id="59" w:name="_Toc447110629"/>
+      <w:bookmarkStart w:id="59" w:name="_Toc444517733"/>
+      <w:bookmarkStart w:id="60" w:name="_Toc447110629"/>
       <w:r>
         <w:rPr>
           <w:lang w:val="en-GB"/>
         </w:rPr>
         <w:t>Summary</w:t>
       </w:r>
-      <w:bookmarkEnd w:id="58"/>
       <w:bookmarkEnd w:id="59"/>
+      <w:bookmarkEnd w:id="60"/>
     </w:p>
     <w:p>
       <w:pPr>
@@ -19692,8 +20442,8 @@
           <w:lang w:val="en-GB"/>
         </w:rPr>
       </w:pPr>
-      <w:bookmarkStart w:id="60" w:name="_Toc444517734"/>
-      <w:bookmarkStart w:id="61" w:name="_Toc447110630"/>
+      <w:bookmarkStart w:id="61" w:name="_Toc444517734"/>
+      <w:bookmarkStart w:id="62" w:name="_Toc447110630"/>
       <w:r>
         <w:rPr>
           <w:lang w:val="en-GB"/>
@@ -19706,14 +20456,14 @@
         </w:rPr>
         <w:tab/>
       </w:r>
-      <w:bookmarkEnd w:id="60"/>
+      <w:bookmarkEnd w:id="61"/>
       <w:r>
         <w:rPr>
           <w:lang w:val="en-GB"/>
         </w:rPr>
         <w:t>Solution Verification</w:t>
       </w:r>
-      <w:bookmarkEnd w:id="61"/>
+      <w:bookmarkEnd w:id="62"/>
     </w:p>
     <w:p>
       <w:pPr>
@@ -19727,8 +20477,8 @@
           <w:lang w:val="en-GB"/>
         </w:rPr>
       </w:pPr>
-      <w:bookmarkStart w:id="62" w:name="_Toc447110631"/>
-      <w:bookmarkStart w:id="63" w:name="_Toc444517735"/>
+      <w:bookmarkStart w:id="63" w:name="_Toc447110631"/>
+      <w:bookmarkStart w:id="64" w:name="_Toc444517735"/>
       <w:r>
         <w:rPr>
           <w:rFonts w:eastAsiaTheme="minorHAnsi" w:cs="Times New Roman"/>
@@ -19740,7 +20490,7 @@
         </w:rPr>
         <w:t>E.g. use your equations to verify the correctness of your solution</w:t>
       </w:r>
-      <w:bookmarkEnd w:id="62"/>
+      <w:bookmarkEnd w:id="63"/>
     </w:p>
     <w:p>
       <w:pPr>
@@ -19749,7 +20499,7 @@
           <w:lang w:val="en-GB"/>
         </w:rPr>
       </w:pPr>
-      <w:bookmarkStart w:id="64" w:name="_Toc447110632"/>
+      <w:bookmarkStart w:id="65" w:name="_Toc447110632"/>
       <w:r>
         <w:rPr>
           <w:lang w:val="en-GB"/>
@@ -19762,14 +20512,14 @@
         </w:rPr>
         <w:tab/>
       </w:r>
-      <w:bookmarkEnd w:id="63"/>
+      <w:bookmarkEnd w:id="64"/>
       <w:r>
         <w:rPr>
           <w:lang w:val="en-GB"/>
         </w:rPr>
         <w:t>Software Design Verification</w:t>
       </w:r>
-      <w:bookmarkEnd w:id="64"/>
+      <w:bookmarkEnd w:id="65"/>
     </w:p>
     <w:p>
       <w:pPr>
@@ -19782,7 +20532,7 @@
           <w:lang w:val="en-GB" w:eastAsia="en-IE"/>
         </w:rPr>
       </w:pPr>
-      <w:bookmarkStart w:id="65" w:name="_Toc444517736"/>
+      <w:bookmarkStart w:id="66" w:name="_Toc444517736"/>
       <w:r>
         <w:rPr>
           <w:rFonts w:ascii="Times New Roman" w:hAnsi="Times New Roman" w:cs="Times New Roman"/>
@@ -19839,7 +20589,7 @@
           <w:lang w:val="en-GB"/>
         </w:rPr>
       </w:pPr>
-      <w:bookmarkStart w:id="66" w:name="_Toc447110633"/>
+      <w:bookmarkStart w:id="67" w:name="_Toc447110633"/>
       <w:r>
         <w:rPr>
           <w:lang w:val="en-GB"/>
@@ -19852,14 +20602,14 @@
         </w:rPr>
         <w:tab/>
       </w:r>
-      <w:bookmarkEnd w:id="65"/>
+      <w:bookmarkEnd w:id="66"/>
       <w:r>
         <w:rPr>
           <w:lang w:val="en-GB"/>
         </w:rPr>
         <w:t>Software Verification</w:t>
       </w:r>
-      <w:bookmarkEnd w:id="66"/>
+      <w:bookmarkEnd w:id="67"/>
     </w:p>
     <w:p>
       <w:pPr>
@@ -19915,7 +20665,7 @@
           <w:lang w:val="en-GB" w:eastAsia="en-IE"/>
         </w:rPr>
       </w:pPr>
-      <w:bookmarkStart w:id="67" w:name="_Toc447110634"/>
+      <w:bookmarkStart w:id="68" w:name="_Toc447110634"/>
       <w:r>
         <w:rPr>
           <w:rFonts w:ascii="Times New Roman" w:hAnsi="Times New Roman" w:cs="Times New Roman"/>
@@ -19939,7 +20689,7 @@
         <w:tab/>
         <w:t>Your test approach (i.e. unit testing, sub-system testing, system testing)</w:t>
       </w:r>
-      <w:bookmarkEnd w:id="67"/>
+      <w:bookmarkEnd w:id="68"/>
     </w:p>
     <w:p>
       <w:pPr>
@@ -19960,7 +20710,7 @@
           <w:lang w:val="en-GB" w:eastAsia="en-IE"/>
         </w:rPr>
       </w:pPr>
-      <w:bookmarkStart w:id="68" w:name="_Toc447110635"/>
+      <w:bookmarkStart w:id="69" w:name="_Toc447110635"/>
       <w:r>
         <w:rPr>
           <w:rFonts w:ascii="Times New Roman" w:hAnsi="Times New Roman" w:cs="Times New Roman"/>
@@ -19984,7 +20734,7 @@
         <w:tab/>
         <w:t>Your tests (e.g. scenarios, test cases, test data, etc.)</w:t>
       </w:r>
-      <w:bookmarkEnd w:id="68"/>
+      <w:bookmarkEnd w:id="69"/>
     </w:p>
     <w:p>
       <w:pPr>
@@ -20009,7 +20759,7 @@
           <w:lang w:val="en-GB" w:eastAsia="en-IE"/>
         </w:rPr>
       </w:pPr>
-      <w:bookmarkStart w:id="69" w:name="_Toc447110636"/>
+      <w:bookmarkStart w:id="70" w:name="_Toc447110636"/>
       <w:r>
         <w:rPr>
           <w:rFonts w:ascii="Times New Roman" w:hAnsi="Times New Roman" w:cs="Times New Roman"/>
@@ -20034,7 +20784,7 @@
         <w:tab/>
         <w:t>Your test results</w:t>
       </w:r>
-      <w:bookmarkEnd w:id="69"/>
+      <w:bookmarkEnd w:id="70"/>
     </w:p>
     <w:p>
       <w:pPr>
@@ -20055,7 +20805,7 @@
           <w:lang w:val="en-GB" w:eastAsia="en-IE"/>
         </w:rPr>
       </w:pPr>
-      <w:bookmarkStart w:id="70" w:name="_Toc447110637"/>
+      <w:bookmarkStart w:id="71" w:name="_Toc447110637"/>
       <w:r>
         <w:rPr>
           <w:rFonts w:ascii="Times New Roman" w:hAnsi="Times New Roman" w:cs="Times New Roman"/>
@@ -20079,7 +20829,7 @@
         <w:tab/>
         <w:t>An interpretation of the results</w:t>
       </w:r>
-      <w:bookmarkEnd w:id="70"/>
+      <w:bookmarkEnd w:id="71"/>
     </w:p>
     <w:p>
       <w:pPr>
@@ -20095,7 +20845,7 @@
           <w:lang w:val="en-GB"/>
         </w:rPr>
       </w:pPr>
-      <w:bookmarkStart w:id="71" w:name="_Toc447110638"/>
+      <w:bookmarkStart w:id="72" w:name="_Toc447110638"/>
       <w:r>
         <w:rPr>
           <w:lang w:val="en-GB"/>
@@ -20109,7 +20859,7 @@
         <w:tab/>
         <w:t>Validation/Measurements</w:t>
       </w:r>
-      <w:bookmarkEnd w:id="71"/>
+      <w:bookmarkEnd w:id="72"/>
     </w:p>
     <w:p>
       <w:pPr>
@@ -20185,7 +20935,7 @@
           <w:lang w:val="en-GB"/>
         </w:rPr>
       </w:pPr>
-      <w:bookmarkStart w:id="72" w:name="_Toc447110639"/>
+      <w:bookmarkStart w:id="73" w:name="_Toc447110639"/>
       <w:r>
         <w:rPr>
           <w:rFonts w:ascii="Times New Roman" w:hAnsi="Times New Roman" w:cs="Times New Roman"/>
@@ -20209,7 +20959,7 @@
         <w:tab/>
         <w:t xml:space="preserve"> Results</w:t>
       </w:r>
-      <w:bookmarkEnd w:id="72"/>
+      <w:bookmarkEnd w:id="73"/>
     </w:p>
     <w:p>
       <w:pPr>
@@ -20238,7 +20988,7 @@
           <w:lang w:val="en-GB"/>
         </w:rPr>
       </w:pPr>
-      <w:bookmarkStart w:id="73" w:name="_Toc447110640"/>
+      <w:bookmarkStart w:id="74" w:name="_Toc447110640"/>
       <w:r>
         <w:rPr>
           <w:rFonts w:ascii="Times New Roman" w:hAnsi="Times New Roman" w:cs="Times New Roman"/>
@@ -20262,7 +21012,7 @@
         <w:tab/>
         <w:t>Explanation of Results</w:t>
       </w:r>
-      <w:bookmarkEnd w:id="73"/>
+      <w:bookmarkEnd w:id="74"/>
     </w:p>
     <w:p>
       <w:pPr>
@@ -20291,7 +21041,7 @@
           <w:lang w:val="en-GB"/>
         </w:rPr>
       </w:pPr>
-      <w:bookmarkStart w:id="74" w:name="_Toc447110641"/>
+      <w:bookmarkStart w:id="75" w:name="_Toc447110641"/>
       <w:r>
         <w:rPr>
           <w:rFonts w:ascii="Times New Roman" w:hAnsi="Times New Roman" w:cs="Times New Roman"/>
@@ -20315,7 +21065,7 @@
         <w:tab/>
         <w:t>Analysis of Results</w:t>
       </w:r>
-      <w:bookmarkEnd w:id="74"/>
+      <w:bookmarkEnd w:id="75"/>
     </w:p>
     <w:p>
       <w:pPr>
@@ -20344,7 +21094,7 @@
           <w:lang w:val="en-GB" w:eastAsia="en-IE"/>
         </w:rPr>
       </w:pPr>
-      <w:bookmarkStart w:id="75" w:name="_Toc447110642"/>
+      <w:bookmarkStart w:id="76" w:name="_Toc447110642"/>
       <w:r>
         <w:rPr>
           <w:rFonts w:ascii="Times New Roman" w:hAnsi="Times New Roman" w:cs="Times New Roman"/>
@@ -20368,15 +21118,15 @@
         <w:tab/>
         <w:t>Comparison with previous solutions (if relevant)</w:t>
       </w:r>
-      <w:bookmarkEnd w:id="75"/>
-    </w:p>
-    <w:p>
-      <w:pPr>
-        <w:rPr>
-          <w:lang w:val="en-GB"/>
-        </w:rPr>
-      </w:pPr>
-      <w:bookmarkStart w:id="76" w:name="_Toc416701752"/>
+      <w:bookmarkEnd w:id="76"/>
+    </w:p>
+    <w:p>
+      <w:pPr>
+        <w:rPr>
+          <w:lang w:val="en-GB"/>
+        </w:rPr>
+      </w:pPr>
+      <w:bookmarkStart w:id="77" w:name="_Toc416701752"/>
       <w:r>
         <w:rPr>
           <w:lang w:val="en-GB"/>
@@ -20399,7 +21149,7 @@
           <w:lang w:val="en-GB"/>
         </w:rPr>
       </w:pPr>
-      <w:bookmarkStart w:id="77" w:name="_Toc447110643"/>
+      <w:bookmarkStart w:id="78" w:name="_Toc447110643"/>
       <w:r>
         <w:rPr>
           <w:rFonts w:ascii="Times New Roman" w:eastAsiaTheme="majorEastAsia" w:hAnsi="Times New Roman" w:cs="Times New Roman"/>
@@ -20412,7 +21162,7 @@
         <w:lastRenderedPageBreak/>
         <w:t>Chapter five: Conclusion</w:t>
       </w:r>
-      <w:bookmarkEnd w:id="77"/>
+      <w:bookmarkEnd w:id="78"/>
     </w:p>
     <w:p>
       <w:pPr>
@@ -20446,7 +21196,7 @@
           <w:lang w:val="en-GB" w:eastAsia="en-IE"/>
         </w:rPr>
       </w:pPr>
-      <w:bookmarkStart w:id="78" w:name="_Toc447110644"/>
+      <w:bookmarkStart w:id="79" w:name="_Toc447110644"/>
       <w:r>
         <w:rPr>
           <w:rFonts w:ascii="Times New Roman" w:eastAsia="Arial Unicode MS" w:hAnsi="Times New Roman" w:cstheme="majorBidi"/>
@@ -20458,7 +21208,7 @@
         </w:rPr>
         <w:t>Summary</w:t>
       </w:r>
-      <w:bookmarkEnd w:id="78"/>
+      <w:bookmarkEnd w:id="79"/>
     </w:p>
     <w:p>
       <w:pPr>
@@ -20718,7 +21468,7 @@
           <w:lang w:val="en-GB" w:eastAsia="en-IE"/>
         </w:rPr>
       </w:pPr>
-      <w:bookmarkStart w:id="79" w:name="_Toc447110645"/>
+      <w:bookmarkStart w:id="80" w:name="_Toc447110645"/>
       <w:r>
         <w:rPr>
           <w:rFonts w:ascii="Times New Roman" w:eastAsia="Arial Unicode MS" w:hAnsi="Times New Roman" w:cstheme="majorBidi"/>
@@ -20749,7 +21499,7 @@
         </w:rPr>
         <w:t>Contribution to the state-of-the-art</w:t>
       </w:r>
-      <w:bookmarkEnd w:id="79"/>
+      <w:bookmarkEnd w:id="80"/>
     </w:p>
     <w:p>
       <w:pPr>
@@ -20787,7 +21537,7 @@
           <w:lang w:val="en-GB" w:eastAsia="en-IE"/>
         </w:rPr>
       </w:pPr>
-      <w:bookmarkStart w:id="80" w:name="_Toc447110646"/>
+      <w:bookmarkStart w:id="81" w:name="_Toc447110646"/>
       <w:r>
         <w:rPr>
           <w:rFonts w:ascii="Times New Roman" w:eastAsia="Arial Unicode MS" w:hAnsi="Times New Roman" w:cstheme="majorBidi"/>
@@ -20818,7 +21568,7 @@
         </w:rPr>
         <w:t>Results discussion</w:t>
       </w:r>
-      <w:bookmarkEnd w:id="80"/>
+      <w:bookmarkEnd w:id="81"/>
     </w:p>
     <w:p>
       <w:pPr>
@@ -20856,7 +21606,7 @@
           <w:lang w:val="en-GB" w:eastAsia="en-IE"/>
         </w:rPr>
       </w:pPr>
-      <w:bookmarkStart w:id="81" w:name="_Toc447110647"/>
+      <w:bookmarkStart w:id="82" w:name="_Toc447110647"/>
       <w:r>
         <w:rPr>
           <w:rFonts w:ascii="Times New Roman" w:eastAsia="Arial Unicode MS" w:hAnsi="Times New Roman" w:cstheme="majorBidi"/>
@@ -20878,7 +21628,7 @@
         <w:tab/>
         <w:t>Project Approach</w:t>
       </w:r>
-      <w:bookmarkEnd w:id="81"/>
+      <w:bookmarkEnd w:id="82"/>
     </w:p>
     <w:p>
       <w:pPr>
@@ -20916,7 +21666,7 @@
           <w:lang w:val="en-GB" w:eastAsia="en-IE"/>
         </w:rPr>
       </w:pPr>
-      <w:bookmarkStart w:id="82" w:name="_Toc447110648"/>
+      <w:bookmarkStart w:id="83" w:name="_Toc447110648"/>
       <w:r>
         <w:rPr>
           <w:rFonts w:ascii="Times New Roman" w:eastAsia="Arial Unicode MS" w:hAnsi="Times New Roman" w:cstheme="majorBidi"/>
@@ -20947,7 +21697,7 @@
         </w:rPr>
         <w:t>Future Work</w:t>
       </w:r>
-      <w:bookmarkEnd w:id="82"/>
+      <w:bookmarkEnd w:id="83"/>
     </w:p>
     <w:p>
       <w:pPr>
@@ -20997,9 +21747,9 @@
           <w:lang w:val="en-GB"/>
         </w:rPr>
       </w:pPr>
-      <w:bookmarkStart w:id="83" w:name="_Toc444517737"/>
-      <w:bookmarkStart w:id="84" w:name="_Toc447110649"/>
-      <w:bookmarkEnd w:id="76"/>
+      <w:bookmarkStart w:id="84" w:name="_Toc444517737"/>
+      <w:bookmarkStart w:id="85" w:name="_Toc447110649"/>
+      <w:bookmarkEnd w:id="77"/>
       <w:r>
         <w:rPr>
           <w:rFonts w:ascii="Times New Roman" w:hAnsi="Times New Roman" w:cs="Times New Roman"/>
@@ -21011,8 +21761,8 @@
         </w:rPr>
         <w:t>References</w:t>
       </w:r>
-      <w:bookmarkEnd w:id="83"/>
       <w:bookmarkEnd w:id="84"/>
+      <w:bookmarkEnd w:id="85"/>
     </w:p>
     <w:p>
       <w:pPr>
@@ -21361,6 +22111,97 @@
           <w:lang w:val="en-GB" w:eastAsia="en-GB"/>
         </w:rPr>
         <w:t>, ProQuest Dissertations Publishing.</w:t>
+      </w:r>
+    </w:p>
+    <w:p>
+      <w:pPr>
+        <w:spacing w:before="100" w:beforeAutospacing="1" w:after="100" w:afterAutospacing="1" w:line="360" w:lineRule="auto"/>
+        <w:ind w:left="360"/>
+        <w:rPr>
+          <w:rFonts w:ascii="Century Schoolbook" w:eastAsia="Times New Roman" w:hAnsi="Century Schoolbook" w:cs="Times New Roman"/>
+          <w:i/>
+          <w:sz w:val="20"/>
+          <w:szCs w:val="20"/>
+          <w:lang w:val="en-GB" w:eastAsia="en-GB"/>
+        </w:rPr>
+      </w:pPr>
+      <w:r>
+        <w:rPr>
+          <w:rFonts w:ascii="Century Schoolbook" w:hAnsi="Century Schoolbook" w:cs="Helvetica"/>
+          <w:i/>
+          <w:color w:val="333333"/>
+          <w:sz w:val="20"/>
+          <w:szCs w:val="20"/>
+          <w:shd w:val="clear" w:color="auto" w:fill="F0F0F0"/>
+        </w:rPr>
+        <w:t xml:space="preserve">Burdy, L., Cheon, Y., Cok, D., Ernst, M., Kiniry, J.R., Leavens, G.T., Leino, K.R. &amp; Poll, E. </w:t>
+      </w:r>
+      <w:r>
+        <w:rPr>
+          <w:rFonts w:ascii="Century Schoolbook" w:hAnsi="Century Schoolbook" w:cs="Helvetica"/>
+          <w:i/>
+          <w:color w:val="333333"/>
+          <w:sz w:val="20"/>
+          <w:szCs w:val="20"/>
+          <w:shd w:val="clear" w:color="auto" w:fill="F0F0F0"/>
+        </w:rPr>
+        <w:t>(</w:t>
+      </w:r>
+      <w:r>
+        <w:rPr>
+          <w:rFonts w:ascii="Century Schoolbook" w:hAnsi="Century Schoolbook" w:cs="Helvetica"/>
+          <w:i/>
+          <w:color w:val="333333"/>
+          <w:sz w:val="20"/>
+          <w:szCs w:val="20"/>
+          <w:shd w:val="clear" w:color="auto" w:fill="F0F0F0"/>
+        </w:rPr>
+        <w:t>2005</w:t>
+      </w:r>
+      <w:r>
+        <w:rPr>
+          <w:rFonts w:ascii="Century Schoolbook" w:hAnsi="Century Schoolbook" w:cs="Helvetica"/>
+          <w:i/>
+          <w:color w:val="333333"/>
+          <w:sz w:val="20"/>
+          <w:szCs w:val="20"/>
+          <w:shd w:val="clear" w:color="auto" w:fill="F0F0F0"/>
+        </w:rPr>
+        <w:t>)</w:t>
+      </w:r>
+      <w:r>
+        <w:rPr>
+          <w:rFonts w:ascii="Century Schoolbook" w:hAnsi="Century Schoolbook" w:cs="Helvetica"/>
+          <w:i/>
+          <w:color w:val="333333"/>
+          <w:sz w:val="20"/>
+          <w:szCs w:val="20"/>
+          <w:shd w:val="clear" w:color="auto" w:fill="F0F0F0"/>
+        </w:rPr>
+        <w:t>, "An overview of JML tools and applications", </w:t>
+      </w:r>
+      <w:r>
+        <w:rPr>
+          <w:rFonts w:ascii="Century Schoolbook" w:hAnsi="Century Schoolbook" w:cs="Helvetica"/>
+          <w:i/>
+          <w:iCs/>
+          <w:color w:val="333333"/>
+          <w:sz w:val="20"/>
+          <w:szCs w:val="20"/>
+          <w:shd w:val="clear" w:color="auto" w:fill="F0F0F0"/>
+        </w:rPr>
+        <w:t>International Journal on Software Tools for Technology Transfer, </w:t>
+      </w:r>
+      <w:r>
+        <w:rPr>
+          <w:rFonts w:ascii="Century Schoolbook" w:hAnsi="Century Schoolbook" w:cs="Helvetica"/>
+          <w:i/>
+          <w:color w:val="333333"/>
+          <w:sz w:val="20"/>
+          <w:szCs w:val="20"/>
+          <w:shd w:val="clear" w:color="auto" w:fill="F0F0F0"/>
+        </w:rPr>
+        <w:t>vol. 7, no. 3, pp. 212-232</w:t>
       </w:r>
     </w:p>
     <w:p>
@@ -21569,7 +22410,18 @@
           <w:szCs w:val="20"/>
           <w:lang w:val="en-GB" w:eastAsia="en-GB"/>
         </w:rPr>
-        <w:t xml:space="preserve"> "ESC/Java2: Uniting ESC/Java and JML: Progress and Issues in Building and Using ESC/Java2, Including a Case Study Involving the Use of the Tool to Verify Portions of an Internet Voting Tally System" in Springer Berlin Heidelberg, Berlin, Heidelberg, pp. 108-128.</w:t>
+        <w:t xml:space="preserve"> "ESC/Java2: Uniting ESC/Java and JML: Progress and Issues in Building and Using ESC/Java2, Including a Case Study Involving the Use of the Tool to </w:t>
+      </w:r>
+      <w:r>
+        <w:rPr>
+          <w:rFonts w:ascii="Century Schoolbook" w:eastAsia="Times New Roman" w:hAnsi="Century Schoolbook" w:cs="Times New Roman"/>
+          <w:i/>
+          <w:sz w:val="20"/>
+          <w:szCs w:val="20"/>
+          <w:lang w:val="en-GB" w:eastAsia="en-GB"/>
+        </w:rPr>
+        <w:lastRenderedPageBreak/>
+        <w:t>Verify Portions of an Internet Voting Tally System" in Springer Berlin Heidelberg, Berlin, Heidelberg, pp. 108-128.</w:t>
       </w:r>
     </w:p>
     <w:p>
@@ -21592,7 +22444,6 @@
           <w:szCs w:val="20"/>
           <w:lang w:val="en-GB" w:eastAsia="en-GB"/>
         </w:rPr>
-        <w:lastRenderedPageBreak/>
         <w:t xml:space="preserve">Cok, D.R. </w:t>
       </w:r>
       <w:r>
@@ -21682,19 +22533,7 @@
           <w:szCs w:val="20"/>
           <w:lang w:val="en-GB"/>
         </w:rPr>
-        <w:t>Cok, D.R., (2016</w:t>
-      </w:r>
-      <w:bookmarkStart w:id="85" w:name="_GoBack"/>
-      <w:bookmarkEnd w:id="85"/>
-      <w:r>
-        <w:rPr>
-          <w:rFonts w:ascii="Century Schoolbook" w:hAnsi="Century Schoolbook"/>
-          <w:i/>
-          <w:sz w:val="20"/>
-          <w:szCs w:val="20"/>
-          <w:lang w:val="en-GB"/>
-        </w:rPr>
-        <w:t>) “Does your software do what is should?” Specification and verification with the Java Modelling Language and OpenJML. The OpenJML User Guide</w:t>
+        <w:t>Cok, D.R., (2016) “Does your software do what is should?” Specification and verification with the Java Modelling Language and OpenJML. The OpenJML User Guide</w:t>
       </w:r>
     </w:p>
     <w:p>
@@ -22230,6 +23069,7 @@
           <w:szCs w:val="20"/>
           <w:lang w:val="en-GB" w:eastAsia="en-GB"/>
         </w:rPr>
+        <w:lastRenderedPageBreak/>
         <w:t>Giacobazzi, R., Berdine, J., Mastroeni, I. &amp; ebrary, I. 2013, </w:t>
       </w:r>
       <w:r>
@@ -22274,7 +23114,6 @@
           <w:szCs w:val="20"/>
           <w:lang w:val="en-GB" w:eastAsia="en-GB"/>
         </w:rPr>
-        <w:lastRenderedPageBreak/>
         <w:t>Giorgetti, A., Groslambert, J., Julliand, J. &amp; Kouchnarenko, O. (2008), "Verification of class liveness properties with Java modelling language", </w:t>
       </w:r>
       <w:r>
@@ -22796,6 +23635,7 @@
           <w:szCs w:val="20"/>
           <w:lang w:val="en-GB"/>
         </w:rPr>
+        <w:lastRenderedPageBreak/>
         <w:t>Kindsoftware.com. (2018). [online] Available at: http://kindsoftware.com/documents/talks/KSU_ESCJava2_Object_Logic.pdf [Accessed 13 May 2018].</w:t>
       </w:r>
     </w:p>
@@ -22844,7 +23684,6 @@
           <w:szCs w:val="20"/>
           <w:lang w:val="en-GB"/>
         </w:rPr>
-        <w:lastRenderedPageBreak/>
         <w:t>Krakatoa.lri.fr. (2018</w:t>
       </w:r>
       <w:r>
@@ -23384,6 +24223,7 @@
           <w:szCs w:val="20"/>
           <w:lang w:val="en-GB" w:eastAsia="en-GB"/>
         </w:rPr>
+        <w:lastRenderedPageBreak/>
         <w:t>Philippaerts, P., Muhlberg, J.T., Penninckx, W., Smans, J., Jacobs, B. &amp; Piessens, F. 2014, "Software verification with VeriFast: Industrial case studies", </w:t>
       </w:r>
       <w:r>
@@ -23430,7 +24270,6 @@
           <w:szCs w:val="20"/>
           <w:lang w:val="en-GB"/>
         </w:rPr>
-        <w:lastRenderedPageBreak/>
         <w:t>Pm.inf.ethz.ch. (2018). </w:t>
       </w:r>
       <w:r>
@@ -23772,27 +24611,7 @@
           <w:sz w:val="20"/>
           <w:szCs w:val="21"/>
         </w:rPr>
-        <w:t>Toccata.lri.fr. (2018</w:t>
-      </w:r>
-      <w:r>
-        <w:rPr>
-          <w:rFonts w:ascii="Century Schoolbook" w:hAnsi="Century Schoolbook" w:cs="Segoe UI"/>
-          <w:bCs/>
-          <w:color w:val="000000"/>
-          <w:sz w:val="20"/>
-          <w:szCs w:val="21"/>
-        </w:rPr>
-        <w:t>c</w:t>
-      </w:r>
-      <w:r>
-        <w:rPr>
-          <w:rFonts w:ascii="Century Schoolbook" w:hAnsi="Century Schoolbook" w:cs="Segoe UI"/>
-          <w:bCs/>
-          <w:color w:val="000000"/>
-          <w:sz w:val="20"/>
-          <w:szCs w:val="21"/>
-        </w:rPr>
-        <w:t>). </w:t>
+        <w:t>Toccata.lri.fr. (2018c). </w:t>
       </w:r>
       <w:r>
         <w:rPr>
@@ -23990,6 +24809,7 @@
           <w:szCs w:val="20"/>
           <w:lang w:val="en-GB"/>
         </w:rPr>
+        <w:lastRenderedPageBreak/>
         <w:t>Why3.lri.fr. (2018</w:t>
       </w:r>
       <w:r>
@@ -24947,10 +25767,29 @@
           <w:lang w:val="en-GB"/>
         </w:rPr>
         <w:object w:dxaOrig="7199" w:dyaOrig="5399">
-          <v:shape id="_x0000_i1025" type="#_x0000_t75" style="width:405.7pt;height:177.9pt;mso-position-horizontal:absolute" o:ole="">
+          <v:shapetype id="_x0000_t75" coordsize="21600,21600" o:spt="75" o:preferrelative="t" path="m@4@5l@4@11@9@11@9@5xe" filled="f" stroked="f">
+            <v:stroke joinstyle="miter"/>
+            <v:formulas>
+              <v:f eqn="if lineDrawn pixelLineWidth 0"/>
+              <v:f eqn="sum @0 1 0"/>
+              <v:f eqn="sum 0 0 @1"/>
+              <v:f eqn="prod @2 1 2"/>
+              <v:f eqn="prod @3 21600 pixelWidth"/>
+              <v:f eqn="prod @3 21600 pixelHeight"/>
+              <v:f eqn="sum @0 0 1"/>
+              <v:f eqn="prod @6 1 2"/>
+              <v:f eqn="prod @7 21600 pixelWidth"/>
+              <v:f eqn="sum @8 21600 0"/>
+              <v:f eqn="prod @7 21600 pixelHeight"/>
+              <v:f eqn="sum @10 21600 0"/>
+            </v:formulas>
+            <v:path o:extrusionok="f" gradientshapeok="t" o:connecttype="rect"/>
+            <o:lock v:ext="edit" aspectratio="t"/>
+          </v:shapetype>
+          <v:shape id="_x0000_i1025" type="#_x0000_t75" style="width:405.75pt;height:177.75pt;mso-position-horizontal:absolute" o:ole="">
             <v:imagedata r:id="rId28" o:title="" croptop="30972f" cropbottom="6883f" cropleft="4129f" cropright="12904f"/>
           </v:shape>
-          <o:OLEObject Type="Embed" ProgID="PowerPoint.Slide.12" ShapeID="_x0000_i1025" DrawAspect="Content" ObjectID="_1589022683" r:id="rId29"/>
+          <o:OLEObject Type="Embed" ProgID="PowerPoint.Slide.12" ShapeID="_x0000_i1025" DrawAspect="Content" ObjectID="_1589104944" r:id="rId29"/>
         </w:object>
       </w:r>
     </w:p>
@@ -26378,7 +27217,7 @@
           <w:rPr>
             <w:noProof/>
           </w:rPr>
-          <w:t>28</w:t>
+          <w:t>25</w:t>
         </w:r>
         <w:r>
           <w:rPr>
@@ -29825,7 +30664,7 @@
 </file>
 
 <file path=customXml/itemProps1.xml><?xml version="1.0" encoding="utf-8"?>
-<ds:datastoreItem xmlns:ds="http://schemas.openxmlformats.org/officeDocument/2006/customXml" ds:itemID="{A035034A-8C0D-4348-9C94-4B1E05A3E61F}">
+<ds:datastoreItem xmlns:ds="http://schemas.openxmlformats.org/officeDocument/2006/customXml" ds:itemID="{EA157260-9F7C-4FF4-A7CD-7B10844E2FFA}">
   <ds:schemaRefs>
     <ds:schemaRef ds:uri="http://schemas.openxmlformats.org/officeDocument/2006/bibliography"/>
   </ds:schemaRefs>

</xml_diff>

<commit_message>
Submission Report: Section 2: Hoare Logic, DbC, RAC complete
</commit_message>
<xml_diff>
--- a/Submission/Thesis.docx
+++ b/Submission/Thesis.docx
@@ -8926,7 +8926,37 @@
           <w:szCs w:val="24"/>
           <w:lang w:val="en-GB"/>
         </w:rPr>
-        <w:t>Hoare Logic</w:t>
+        <w:t xml:space="preserve">First-Order </w:t>
+      </w:r>
+      <w:r>
+        <w:rPr>
+          <w:rFonts w:ascii="Times New Roman" w:hAnsi="Times New Roman" w:cs="Times New Roman"/>
+          <w:color w:val="00000A"/>
+          <w:sz w:val="24"/>
+          <w:szCs w:val="24"/>
+          <w:lang w:val="en-GB"/>
+        </w:rPr>
+        <w:t xml:space="preserve">Predicate </w:t>
+      </w:r>
+      <w:r>
+        <w:rPr>
+          <w:rFonts w:ascii="Times New Roman" w:hAnsi="Times New Roman" w:cs="Times New Roman"/>
+          <w:color w:val="00000A"/>
+          <w:sz w:val="24"/>
+          <w:szCs w:val="24"/>
+          <w:lang w:val="en-GB"/>
+        </w:rPr>
+        <w:t>Logic</w:t>
+      </w:r>
+      <w:r>
+        <w:rPr>
+          <w:rFonts w:ascii="Times New Roman" w:hAnsi="Times New Roman" w:cs="Times New Roman"/>
+          <w:color w:val="00000A"/>
+          <w:sz w:val="24"/>
+          <w:szCs w:val="24"/>
+          <w:lang w:val="en-GB"/>
+        </w:rPr>
+        <w:t xml:space="preserve"> vs Propositional Logic</w:t>
       </w:r>
     </w:p>
     <w:p>
@@ -8949,7 +8979,14 @@
           <w:lang w:val="en-GB"/>
         </w:rPr>
       </w:pPr>
-      <w:r>
+    </w:p>
+    <w:p>
+      <w:pPr>
+        <w:autoSpaceDE w:val="0"/>
+        <w:autoSpaceDN w:val="0"/>
+        <w:adjustRightInd w:val="0"/>
+        <w:spacing w:after="0" w:line="240" w:lineRule="auto"/>
+        <w:jc w:val="both"/>
         <w:rPr>
           <w:rFonts w:ascii="Times New Roman" w:hAnsi="Times New Roman" w:cs="Times New Roman"/>
           <w:color w:val="00000A"/>
@@ -8957,8 +8994,797 @@
           <w:szCs w:val="24"/>
           <w:lang w:val="en-GB"/>
         </w:rPr>
-        <w:t>Rules</w:t>
-      </w:r>
+      </w:pPr>
+      <w:r>
+        <w:rPr>
+          <w:rFonts w:ascii="Times New Roman" w:hAnsi="Times New Roman" w:cs="Times New Roman"/>
+          <w:color w:val="00000A"/>
+          <w:sz w:val="24"/>
+          <w:szCs w:val="24"/>
+          <w:lang w:val="en-GB"/>
+        </w:rPr>
+        <w:t xml:space="preserve">Hoare Logic was proposed by Tony Hoare in his paper </w:t>
+      </w:r>
+      <w:r>
+        <w:rPr>
+          <w:rFonts w:ascii="Times New Roman" w:hAnsi="Times New Roman" w:cs="Times New Roman"/>
+          <w:color w:val="00000A"/>
+          <w:sz w:val="24"/>
+          <w:szCs w:val="24"/>
+          <w:lang w:val="en-GB"/>
+        </w:rPr>
+        <w:t>“</w:t>
+      </w:r>
+      <w:r>
+        <w:rPr>
+          <w:rFonts w:ascii="Times New Roman" w:hAnsi="Times New Roman" w:cs="Times New Roman"/>
+          <w:color w:val="00000A"/>
+          <w:sz w:val="24"/>
+          <w:szCs w:val="24"/>
+          <w:lang w:val="en-GB"/>
+        </w:rPr>
+        <w:t>An Axiomatic Basis for Computer Porgramming</w:t>
+      </w:r>
+      <w:r>
+        <w:rPr>
+          <w:rFonts w:ascii="Times New Roman" w:hAnsi="Times New Roman" w:cs="Times New Roman"/>
+          <w:color w:val="00000A"/>
+          <w:sz w:val="24"/>
+          <w:szCs w:val="24"/>
+          <w:lang w:val="en-GB"/>
+        </w:rPr>
+        <w:t>”</w:t>
+      </w:r>
+      <w:r>
+        <w:rPr>
+          <w:rFonts w:ascii="Times New Roman" w:hAnsi="Times New Roman" w:cs="Times New Roman"/>
+          <w:color w:val="00000A"/>
+          <w:sz w:val="24"/>
+          <w:szCs w:val="24"/>
+          <w:lang w:val="en-GB"/>
+        </w:rPr>
+        <w:t xml:space="preserve"> </w:t>
+      </w:r>
+      <w:r>
+        <w:rPr>
+          <w:rFonts w:ascii="Century Schoolbook" w:hAnsi="Century Schoolbook" w:cs="Times New Roman"/>
+          <w:i/>
+          <w:color w:val="7030A0"/>
+          <w:sz w:val="16"/>
+          <w:szCs w:val="24"/>
+          <w:lang w:val="en-GB"/>
+        </w:rPr>
+        <w:t>(Hoare, C. (1983))</w:t>
+      </w:r>
+      <w:r>
+        <w:rPr>
+          <w:rFonts w:ascii="Times New Roman" w:hAnsi="Times New Roman" w:cs="Times New Roman"/>
+          <w:color w:val="00000A"/>
+          <w:sz w:val="24"/>
+          <w:szCs w:val="24"/>
+          <w:lang w:val="en-GB"/>
+        </w:rPr>
+        <w:t xml:space="preserve">, </w:t>
+      </w:r>
+      <w:r>
+        <w:rPr>
+          <w:rFonts w:ascii="Times New Roman" w:hAnsi="Times New Roman" w:cs="Times New Roman"/>
+          <w:color w:val="00000A"/>
+          <w:sz w:val="24"/>
+          <w:szCs w:val="24"/>
+          <w:lang w:val="en-GB"/>
+        </w:rPr>
+        <w:t>and introduced applying deductive reasoning</w:t>
+      </w:r>
+      <w:r>
+        <w:rPr>
+          <w:rFonts w:ascii="Times New Roman" w:hAnsi="Times New Roman" w:cs="Times New Roman"/>
+          <w:color w:val="00000A"/>
+          <w:sz w:val="24"/>
+          <w:szCs w:val="24"/>
+          <w:lang w:val="en-GB"/>
+        </w:rPr>
+        <w:t xml:space="preserve"> as a way to formally reason about and</w:t>
+      </w:r>
+      <w:r>
+        <w:rPr>
+          <w:rFonts w:ascii="Times New Roman" w:hAnsi="Times New Roman" w:cs="Times New Roman"/>
+          <w:color w:val="00000A"/>
+          <w:sz w:val="24"/>
+          <w:szCs w:val="24"/>
+          <w:lang w:val="en-GB"/>
+        </w:rPr>
+        <w:t xml:space="preserve"> dev</w:t>
+      </w:r>
+      <w:r>
+        <w:rPr>
+          <w:rFonts w:ascii="Times New Roman" w:hAnsi="Times New Roman" w:cs="Times New Roman"/>
+          <w:color w:val="00000A"/>
+          <w:sz w:val="24"/>
+          <w:szCs w:val="24"/>
+          <w:lang w:val="en-GB"/>
+        </w:rPr>
+        <w:t xml:space="preserve">elop </w:t>
+      </w:r>
+      <w:r>
+        <w:rPr>
+          <w:rFonts w:ascii="Times New Roman" w:hAnsi="Times New Roman" w:cs="Times New Roman"/>
+          <w:color w:val="00000A"/>
+          <w:sz w:val="24"/>
+          <w:szCs w:val="24"/>
+          <w:lang w:val="en-GB"/>
+        </w:rPr>
+        <w:t>software programs</w:t>
+      </w:r>
+      <w:r>
+        <w:rPr>
+          <w:rFonts w:ascii="Times New Roman" w:hAnsi="Times New Roman" w:cs="Times New Roman"/>
+          <w:color w:val="00000A"/>
+          <w:sz w:val="24"/>
+          <w:szCs w:val="24"/>
+          <w:lang w:val="en-GB"/>
+        </w:rPr>
+        <w:t>, thats could be mathimatically proven to function as required</w:t>
+      </w:r>
+      <w:r>
+        <w:rPr>
+          <w:rFonts w:ascii="Times New Roman" w:hAnsi="Times New Roman" w:cs="Times New Roman"/>
+          <w:color w:val="00000A"/>
+          <w:sz w:val="24"/>
+          <w:szCs w:val="24"/>
+          <w:lang w:val="en-GB"/>
+        </w:rPr>
+        <w:t xml:space="preserve">. </w:t>
+      </w:r>
+      <w:r>
+        <w:rPr>
+          <w:rFonts w:ascii="Times New Roman" w:hAnsi="Times New Roman" w:cs="Times New Roman"/>
+          <w:color w:val="00000A"/>
+          <w:sz w:val="24"/>
+          <w:szCs w:val="24"/>
+          <w:lang w:val="en-GB"/>
+        </w:rPr>
+        <w:t>Inference rules and axioms were developed to reason with computer programs, such as the widely used {P}S{Q} notation stating “</w:t>
+      </w:r>
+      <w:r>
+        <w:rPr>
+          <w:rFonts w:ascii="Times New Roman" w:hAnsi="Times New Roman" w:cs="Times New Roman"/>
+          <w:i/>
+          <w:color w:val="00B050"/>
+          <w:sz w:val="24"/>
+          <w:szCs w:val="24"/>
+          <w:lang w:val="en-GB"/>
+        </w:rPr>
+        <w:t>If proposition P is true when control is at the beginning of statement S, then proposition Q will be true when control is at the end of statement S</w:t>
+      </w:r>
+      <w:r>
+        <w:rPr>
+          <w:rFonts w:ascii="Times New Roman" w:hAnsi="Times New Roman" w:cs="Times New Roman"/>
+          <w:color w:val="00000A"/>
+          <w:sz w:val="24"/>
+          <w:szCs w:val="24"/>
+          <w:lang w:val="en-GB"/>
+        </w:rPr>
+        <w:t>”</w:t>
+      </w:r>
+      <w:r>
+        <w:rPr>
+          <w:rFonts w:ascii="Times New Roman" w:hAnsi="Times New Roman" w:cs="Times New Roman"/>
+          <w:color w:val="00000A"/>
+          <w:sz w:val="24"/>
+          <w:szCs w:val="24"/>
+          <w:lang w:val="en-GB"/>
+        </w:rPr>
+        <w:t xml:space="preserve"> </w:t>
+      </w:r>
+      <w:r>
+        <w:rPr>
+          <w:rFonts w:ascii="Century Schoolbook" w:hAnsi="Century Schoolbook" w:cs="Times New Roman"/>
+          <w:i/>
+          <w:color w:val="7030A0"/>
+          <w:sz w:val="16"/>
+          <w:szCs w:val="24"/>
+          <w:lang w:val="en-GB"/>
+        </w:rPr>
+        <w:t>(Hoare, C. (1983))</w:t>
+      </w:r>
+      <w:r>
+        <w:rPr>
+          <w:rFonts w:ascii="Times New Roman" w:hAnsi="Times New Roman" w:cs="Times New Roman"/>
+          <w:color w:val="00000A"/>
+          <w:sz w:val="24"/>
+          <w:szCs w:val="24"/>
+          <w:lang w:val="en-GB"/>
+        </w:rPr>
+        <w:t>. These inference rules were applied using assertions to ensure all programs satisfied the</w:t>
+      </w:r>
+      <w:r>
+        <w:rPr>
+          <w:rFonts w:ascii="Times New Roman" w:hAnsi="Times New Roman" w:cs="Times New Roman"/>
+          <w:color w:val="00000A"/>
+          <w:sz w:val="24"/>
+          <w:szCs w:val="24"/>
+          <w:lang w:val="en-GB"/>
+        </w:rPr>
+        <w:t>se inference rules</w:t>
+      </w:r>
+      <w:r>
+        <w:rPr>
+          <w:rFonts w:ascii="Times New Roman" w:hAnsi="Times New Roman" w:cs="Times New Roman"/>
+          <w:color w:val="00000A"/>
+          <w:sz w:val="24"/>
+          <w:szCs w:val="24"/>
+          <w:lang w:val="en-GB"/>
+        </w:rPr>
+        <w:t>.</w:t>
+      </w:r>
+    </w:p>
+    <w:p>
+      <w:pPr>
+        <w:autoSpaceDE w:val="0"/>
+        <w:autoSpaceDN w:val="0"/>
+        <w:adjustRightInd w:val="0"/>
+        <w:spacing w:after="0" w:line="240" w:lineRule="auto"/>
+        <w:jc w:val="both"/>
+        <w:rPr>
+          <w:rFonts w:ascii="Times New Roman" w:hAnsi="Times New Roman" w:cs="Times New Roman"/>
+          <w:color w:val="00000A"/>
+          <w:sz w:val="24"/>
+          <w:szCs w:val="24"/>
+          <w:lang w:val="en-GB"/>
+        </w:rPr>
+      </w:pPr>
+      <w:r>
+        <w:rPr>
+          <w:rFonts w:ascii="Times New Roman" w:hAnsi="Times New Roman" w:cs="Times New Roman"/>
+          <w:color w:val="00000A"/>
+          <w:sz w:val="24"/>
+          <w:szCs w:val="24"/>
+          <w:lang w:val="en-GB"/>
+        </w:rPr>
+        <w:t>This contributed to the paper</w:t>
+      </w:r>
+      <w:r>
+        <w:rPr>
+          <w:rFonts w:ascii="Times New Roman" w:hAnsi="Times New Roman" w:cs="Times New Roman"/>
+          <w:color w:val="00000A"/>
+          <w:sz w:val="24"/>
+          <w:szCs w:val="24"/>
+          <w:lang w:val="en-GB"/>
+        </w:rPr>
+        <w:t xml:space="preserve"> by Bertrand Meyer,</w:t>
+      </w:r>
+      <w:r>
+        <w:rPr>
+          <w:rFonts w:ascii="Times New Roman" w:hAnsi="Times New Roman" w:cs="Times New Roman"/>
+          <w:color w:val="00000A"/>
+          <w:sz w:val="24"/>
+          <w:szCs w:val="24"/>
+          <w:lang w:val="en-GB"/>
+        </w:rPr>
+        <w:t xml:space="preserve"> </w:t>
+      </w:r>
+      <w:r>
+        <w:rPr>
+          <w:rFonts w:ascii="Times New Roman" w:hAnsi="Times New Roman" w:cs="Times New Roman"/>
+          <w:color w:val="00000A"/>
+          <w:sz w:val="24"/>
+          <w:szCs w:val="24"/>
+          <w:lang w:val="en-GB"/>
+        </w:rPr>
+        <w:t>“</w:t>
+      </w:r>
+      <w:r>
+        <w:rPr>
+          <w:rFonts w:ascii="Times New Roman" w:hAnsi="Times New Roman" w:cs="Times New Roman"/>
+          <w:color w:val="00000A"/>
+          <w:sz w:val="24"/>
+          <w:szCs w:val="24"/>
+          <w:lang w:val="en-GB"/>
+        </w:rPr>
+        <w:t>Design by Contract</w:t>
+      </w:r>
+      <w:r>
+        <w:rPr>
+          <w:rFonts w:ascii="Times New Roman" w:hAnsi="Times New Roman" w:cs="Times New Roman"/>
+          <w:color w:val="00000A"/>
+          <w:sz w:val="24"/>
+          <w:szCs w:val="24"/>
+          <w:lang w:val="en-GB"/>
+        </w:rPr>
+        <w:t>”</w:t>
+      </w:r>
+      <w:r>
+        <w:rPr>
+          <w:rFonts w:ascii="Times New Roman" w:hAnsi="Times New Roman" w:cs="Times New Roman"/>
+          <w:color w:val="00000A"/>
+          <w:sz w:val="24"/>
+          <w:szCs w:val="24"/>
+          <w:lang w:val="en-GB"/>
+        </w:rPr>
+        <w:t xml:space="preserve"> </w:t>
+      </w:r>
+      <w:r>
+        <w:rPr>
+          <w:rFonts w:ascii="Times New Roman" w:hAnsi="Times New Roman" w:cs="Times New Roman"/>
+          <w:i/>
+          <w:color w:val="7030A0"/>
+          <w:sz w:val="16"/>
+          <w:szCs w:val="16"/>
+          <w:lang w:val="en-GB"/>
+        </w:rPr>
+        <w:t>(</w:t>
+      </w:r>
+      <w:r>
+        <w:rPr>
+          <w:rFonts w:ascii="Century Schoolbook" w:hAnsi="Century Schoolbook"/>
+          <w:i/>
+          <w:color w:val="7030A0"/>
+          <w:sz w:val="16"/>
+          <w:szCs w:val="16"/>
+          <w:lang w:val="en-GB"/>
+        </w:rPr>
+        <w:t>Meyer, B. (1992))</w:t>
+      </w:r>
+      <w:r>
+        <w:rPr>
+          <w:rFonts w:ascii="Times New Roman" w:hAnsi="Times New Roman" w:cs="Times New Roman"/>
+          <w:color w:val="00000A"/>
+          <w:sz w:val="24"/>
+          <w:szCs w:val="24"/>
+          <w:lang w:val="en-GB"/>
+        </w:rPr>
+        <w:t>, which introduced creating contract specifications fo</w:t>
+      </w:r>
+      <w:r>
+        <w:rPr>
+          <w:rFonts w:ascii="Times New Roman" w:hAnsi="Times New Roman" w:cs="Times New Roman"/>
+          <w:color w:val="00000A"/>
+          <w:sz w:val="24"/>
+          <w:szCs w:val="24"/>
+          <w:lang w:val="en-GB"/>
+        </w:rPr>
+        <w:t>r</w:t>
+      </w:r>
+      <w:r>
+        <w:rPr>
+          <w:rFonts w:ascii="Times New Roman" w:hAnsi="Times New Roman" w:cs="Times New Roman"/>
+          <w:color w:val="00000A"/>
+          <w:sz w:val="24"/>
+          <w:szCs w:val="24"/>
+          <w:lang w:val="en-GB"/>
+        </w:rPr>
+        <w:t xml:space="preserve"> each method </w:t>
+      </w:r>
+      <w:r>
+        <w:rPr>
+          <w:rFonts w:ascii="Times New Roman" w:hAnsi="Times New Roman" w:cs="Times New Roman"/>
+          <w:color w:val="00000A"/>
+          <w:sz w:val="24"/>
+          <w:szCs w:val="24"/>
+          <w:lang w:val="en-GB"/>
+        </w:rPr>
+        <w:t>through the use of pre and postconditions. This introcued the concept of a client and supplier for each method contract with the former being the user that calls the method and the later supplying the implementation usually through an interface. It stated that each precondition</w:t>
+      </w:r>
+      <w:r>
+        <w:rPr>
+          <w:rFonts w:ascii="Times New Roman" w:hAnsi="Times New Roman" w:cs="Times New Roman"/>
+          <w:color w:val="00000A"/>
+          <w:sz w:val="24"/>
+          <w:szCs w:val="24"/>
+          <w:lang w:val="en-GB"/>
+        </w:rPr>
+        <w:t xml:space="preserve"> </w:t>
+      </w:r>
+      <w:r>
+        <w:rPr>
+          <w:rFonts w:ascii="Times New Roman" w:hAnsi="Times New Roman" w:cs="Times New Roman"/>
+          <w:color w:val="00000A"/>
+          <w:sz w:val="24"/>
+          <w:szCs w:val="24"/>
+          <w:lang w:val="en-GB"/>
+        </w:rPr>
+        <w:t>must be satisifed by the client with the supplier ensuring the postconditions are satisfied upon the methods execution, th</w:t>
+      </w:r>
+      <w:r>
+        <w:rPr>
+          <w:rFonts w:ascii="Times New Roman" w:hAnsi="Times New Roman" w:cs="Times New Roman"/>
+          <w:color w:val="00000A"/>
+          <w:sz w:val="24"/>
+          <w:szCs w:val="24"/>
+          <w:lang w:val="en-GB"/>
+        </w:rPr>
+        <w:t xml:space="preserve">erefore satisfying the contract. </w:t>
+      </w:r>
+      <w:r>
+        <w:rPr>
+          <w:rFonts w:ascii="Times New Roman" w:hAnsi="Times New Roman" w:cs="Times New Roman"/>
+          <w:color w:val="00000A"/>
+          <w:sz w:val="24"/>
+          <w:szCs w:val="24"/>
+          <w:lang w:val="en-GB"/>
+        </w:rPr>
+        <w:t xml:space="preserve">This paper also talked about </w:t>
+      </w:r>
+      <w:r>
+        <w:rPr>
+          <w:rFonts w:ascii="Times New Roman" w:hAnsi="Times New Roman" w:cs="Times New Roman"/>
+          <w:color w:val="00000A"/>
+          <w:sz w:val="24"/>
+          <w:szCs w:val="24"/>
+          <w:lang w:val="en-GB"/>
+        </w:rPr>
+        <w:t xml:space="preserve">loop </w:t>
+      </w:r>
+      <w:r>
+        <w:rPr>
+          <w:rFonts w:ascii="Times New Roman" w:hAnsi="Times New Roman" w:cs="Times New Roman"/>
+          <w:color w:val="00000A"/>
+          <w:sz w:val="24"/>
+          <w:szCs w:val="24"/>
+          <w:lang w:val="en-GB"/>
+        </w:rPr>
+        <w:t>invariants</w:t>
+      </w:r>
+      <w:r>
+        <w:rPr>
+          <w:rFonts w:ascii="Times New Roman" w:hAnsi="Times New Roman" w:cs="Times New Roman"/>
+          <w:color w:val="00000A"/>
+          <w:sz w:val="24"/>
+          <w:szCs w:val="24"/>
+          <w:lang w:val="en-GB"/>
+        </w:rPr>
+        <w:t>,</w:t>
+      </w:r>
+      <w:r>
+        <w:rPr>
+          <w:rFonts w:ascii="Times New Roman" w:hAnsi="Times New Roman" w:cs="Times New Roman"/>
+          <w:color w:val="00000A"/>
+          <w:sz w:val="24"/>
+          <w:szCs w:val="24"/>
+          <w:lang w:val="en-GB"/>
+        </w:rPr>
+        <w:t xml:space="preserve"> an assertion</w:t>
+      </w:r>
+      <w:r>
+        <w:rPr>
+          <w:rFonts w:ascii="Times New Roman" w:hAnsi="Times New Roman" w:cs="Times New Roman"/>
+          <w:color w:val="00000A"/>
+          <w:sz w:val="24"/>
+          <w:szCs w:val="24"/>
+          <w:lang w:val="en-GB"/>
+        </w:rPr>
+        <w:t xml:space="preserve"> that must hold before, during and after a loops execution,  </w:t>
+      </w:r>
+      <w:r>
+        <w:rPr>
+          <w:rFonts w:ascii="Times New Roman" w:hAnsi="Times New Roman" w:cs="Times New Roman"/>
+          <w:color w:val="00000A"/>
+          <w:sz w:val="24"/>
+          <w:szCs w:val="24"/>
+          <w:lang w:val="en-GB"/>
+        </w:rPr>
+        <w:t>class invaraints which</w:t>
+      </w:r>
+      <w:r>
+        <w:rPr>
+          <w:rFonts w:ascii="Times New Roman" w:hAnsi="Times New Roman" w:cs="Times New Roman"/>
+          <w:color w:val="00000A"/>
+          <w:sz w:val="24"/>
+          <w:szCs w:val="24"/>
+          <w:lang w:val="en-GB"/>
+        </w:rPr>
+        <w:t xml:space="preserve"> “</w:t>
+      </w:r>
+      <w:r>
+        <w:rPr>
+          <w:i/>
+          <w:color w:val="00B050"/>
+        </w:rPr>
+        <w:t>must be preserved by every exported routine of the class. Any such routine must guarantee that the invariant is satisfied on exit if it was satisfied on entry</w:t>
+      </w:r>
+      <w:r>
+        <w:t>”</w:t>
+      </w:r>
+      <w:r>
+        <w:t xml:space="preserve"> </w:t>
+      </w:r>
+      <w:r>
+        <w:rPr>
+          <w:rFonts w:ascii="Times New Roman" w:hAnsi="Times New Roman" w:cs="Times New Roman"/>
+          <w:i/>
+          <w:color w:val="7030A0"/>
+          <w:sz w:val="16"/>
+          <w:szCs w:val="16"/>
+          <w:lang w:val="en-GB"/>
+        </w:rPr>
+        <w:t>(</w:t>
+      </w:r>
+      <w:r>
+        <w:rPr>
+          <w:rFonts w:ascii="Century Schoolbook" w:hAnsi="Century Schoolbook"/>
+          <w:i/>
+          <w:color w:val="7030A0"/>
+          <w:sz w:val="16"/>
+          <w:szCs w:val="16"/>
+          <w:lang w:val="en-GB"/>
+        </w:rPr>
+        <w:t>Meyer, B. (1992))</w:t>
+      </w:r>
+      <w:r>
+        <w:rPr>
+          <w:rFonts w:ascii="Times New Roman" w:hAnsi="Times New Roman" w:cs="Times New Roman"/>
+          <w:color w:val="00000A"/>
+          <w:sz w:val="24"/>
+          <w:szCs w:val="24"/>
+          <w:lang w:val="en-GB"/>
+        </w:rPr>
+        <w:t xml:space="preserve">, </w:t>
+      </w:r>
+      <w:r>
+        <w:rPr>
+          <w:rFonts w:ascii="Times New Roman" w:hAnsi="Times New Roman" w:cs="Times New Roman"/>
+          <w:color w:val="00000A"/>
+          <w:sz w:val="24"/>
+          <w:szCs w:val="24"/>
+          <w:lang w:val="en-GB"/>
+        </w:rPr>
+        <w:t xml:space="preserve"> as well as the implications of inheritance</w:t>
+      </w:r>
+      <w:r>
+        <w:rPr>
+          <w:rFonts w:ascii="Times New Roman" w:hAnsi="Times New Roman" w:cs="Times New Roman"/>
+          <w:color w:val="00000A"/>
+          <w:sz w:val="24"/>
+          <w:szCs w:val="24"/>
+          <w:lang w:val="en-GB"/>
+        </w:rPr>
+        <w:t xml:space="preserve"> with rules stating that preconditions cannot be strengthened and postconditions unable to be weakened. All public class invariants can be inherited by the subclasses during inheritance and they may use them as is or strengthen them if required as well as creating their own invariants when needed.</w:t>
+      </w:r>
+      <w:r>
+        <w:rPr>
+          <w:rFonts w:ascii="Times New Roman" w:hAnsi="Times New Roman" w:cs="Times New Roman"/>
+          <w:color w:val="00000A"/>
+          <w:sz w:val="24"/>
+          <w:szCs w:val="24"/>
+          <w:lang w:val="en-GB"/>
+        </w:rPr>
+        <w:t xml:space="preserve"> All of these assertions introduced by Meyer require checking prior to the contract being assessed with a mechanism called Runtime Assertion Checking used to ensure no violations occur within the assertions themse</w:t>
+      </w:r>
+      <w:bookmarkStart w:id="33" w:name="_GoBack"/>
+      <w:bookmarkEnd w:id="33"/>
+      <w:r>
+        <w:rPr>
+          <w:rFonts w:ascii="Times New Roman" w:hAnsi="Times New Roman" w:cs="Times New Roman"/>
+          <w:color w:val="00000A"/>
+          <w:sz w:val="24"/>
+          <w:szCs w:val="24"/>
+          <w:lang w:val="en-GB"/>
+        </w:rPr>
+        <w:t xml:space="preserve">lves. </w:t>
+      </w:r>
+    </w:p>
+    <w:p>
+      <w:pPr>
+        <w:autoSpaceDE w:val="0"/>
+        <w:autoSpaceDN w:val="0"/>
+        <w:adjustRightInd w:val="0"/>
+        <w:spacing w:after="0" w:line="240" w:lineRule="auto"/>
+        <w:jc w:val="both"/>
+        <w:rPr>
+          <w:rFonts w:ascii="Times New Roman" w:hAnsi="Times New Roman" w:cs="Times New Roman"/>
+          <w:color w:val="00000A"/>
+          <w:sz w:val="24"/>
+          <w:szCs w:val="24"/>
+          <w:lang w:val="en-GB"/>
+        </w:rPr>
+      </w:pPr>
+      <w:r>
+        <w:rPr>
+          <w:rFonts w:ascii="Times New Roman" w:hAnsi="Times New Roman" w:cs="Times New Roman"/>
+          <w:color w:val="00000A"/>
+          <w:sz w:val="24"/>
+          <w:szCs w:val="24"/>
+          <w:lang w:val="en-GB"/>
+        </w:rPr>
+        <w:t>Runtime Assertion Checking main application is debugging programs by translating assertions into runtime checks to see if any violations occur</w:t>
+      </w:r>
+      <w:r>
+        <w:rPr>
+          <w:rFonts w:ascii="Times New Roman" w:hAnsi="Times New Roman" w:cs="Times New Roman"/>
+          <w:color w:val="00000A"/>
+          <w:sz w:val="24"/>
+          <w:szCs w:val="24"/>
+          <w:lang w:val="en-GB"/>
+        </w:rPr>
+        <w:t xml:space="preserve"> during program execution </w:t>
+      </w:r>
+      <w:r>
+        <w:rPr>
+          <w:rFonts w:ascii="Times New Roman" w:hAnsi="Times New Roman" w:cs="Times New Roman"/>
+          <w:i/>
+          <w:color w:val="7030A0"/>
+          <w:sz w:val="16"/>
+          <w:szCs w:val="16"/>
+          <w:lang w:val="en-GB"/>
+        </w:rPr>
+        <w:t>(</w:t>
+      </w:r>
+      <w:r>
+        <w:rPr>
+          <w:rFonts w:ascii="Century Schoolbook" w:hAnsi="Century Schoolbook" w:cs="Segoe UI"/>
+          <w:bCs/>
+          <w:i/>
+          <w:color w:val="7030A0"/>
+          <w:sz w:val="16"/>
+          <w:szCs w:val="16"/>
+        </w:rPr>
+        <w:t>Cs.ru.nl. (2018</w:t>
+      </w:r>
+      <w:r>
+        <w:rPr>
+          <w:rFonts w:ascii="Century Schoolbook" w:hAnsi="Century Schoolbook" w:cs="Segoe UI"/>
+          <w:bCs/>
+          <w:i/>
+          <w:color w:val="7030A0"/>
+          <w:sz w:val="16"/>
+          <w:szCs w:val="16"/>
+        </w:rPr>
+        <w:t>a</w:t>
+      </w:r>
+      <w:r>
+        <w:rPr>
+          <w:rFonts w:ascii="Century Schoolbook" w:hAnsi="Century Schoolbook" w:cs="Segoe UI"/>
+          <w:bCs/>
+          <w:i/>
+          <w:color w:val="7030A0"/>
+          <w:sz w:val="16"/>
+          <w:szCs w:val="16"/>
+        </w:rPr>
+        <w:t>))</w:t>
+      </w:r>
+      <w:r>
+        <w:rPr>
+          <w:rFonts w:ascii="Times New Roman" w:hAnsi="Times New Roman" w:cs="Times New Roman"/>
+          <w:color w:val="00000A"/>
+          <w:sz w:val="24"/>
+          <w:szCs w:val="24"/>
+          <w:lang w:val="en-GB"/>
+        </w:rPr>
+        <w:t>.</w:t>
+      </w:r>
+      <w:r>
+        <w:rPr>
+          <w:rFonts w:ascii="Times New Roman" w:hAnsi="Times New Roman" w:cs="Times New Roman"/>
+          <w:color w:val="00000A"/>
+          <w:sz w:val="24"/>
+          <w:szCs w:val="24"/>
+          <w:lang w:val="en-GB"/>
+        </w:rPr>
+        <w:t xml:space="preserve"> If any assertion violation occurs an error is produced, “</w:t>
+      </w:r>
+      <w:r>
+        <w:rPr>
+          <w:rFonts w:ascii="Times New Roman" w:hAnsi="Times New Roman" w:cs="Times New Roman"/>
+          <w:i/>
+          <w:color w:val="00B050"/>
+          <w:sz w:val="24"/>
+          <w:szCs w:val="24"/>
+          <w:lang w:val="en-GB"/>
+        </w:rPr>
+        <w:t>providing information about the cause of the problem, rather than the consequence</w:t>
+      </w:r>
+      <w:r>
+        <w:rPr>
+          <w:rFonts w:ascii="Times New Roman" w:hAnsi="Times New Roman" w:cs="Times New Roman"/>
+          <w:color w:val="00000A"/>
+          <w:sz w:val="24"/>
+          <w:szCs w:val="24"/>
+          <w:lang w:val="en-GB"/>
+        </w:rPr>
+        <w:t xml:space="preserve">” </w:t>
+      </w:r>
+      <w:r>
+        <w:rPr>
+          <w:rFonts w:ascii="Times New Roman" w:hAnsi="Times New Roman" w:cs="Times New Roman"/>
+          <w:i/>
+          <w:color w:val="7030A0"/>
+          <w:sz w:val="16"/>
+          <w:szCs w:val="16"/>
+          <w:lang w:val="en-GB"/>
+        </w:rPr>
+        <w:t>(</w:t>
+      </w:r>
+      <w:r>
+        <w:rPr>
+          <w:rFonts w:ascii="Century Schoolbook" w:hAnsi="Century Schoolbook" w:cs="Segoe UI"/>
+          <w:bCs/>
+          <w:i/>
+          <w:color w:val="7030A0"/>
+          <w:sz w:val="16"/>
+          <w:szCs w:val="16"/>
+        </w:rPr>
+        <w:t>Cs.ru.nl. (2018b))</w:t>
+      </w:r>
+      <w:r>
+        <w:rPr>
+          <w:rFonts w:ascii="Times New Roman" w:hAnsi="Times New Roman" w:cs="Times New Roman"/>
+          <w:color w:val="00000A"/>
+          <w:sz w:val="24"/>
+          <w:szCs w:val="24"/>
+          <w:lang w:val="en-GB"/>
+        </w:rPr>
+        <w:t>. RAC applied alongside testing provides an easy and cheap process for checking that the program works as intended, “</w:t>
+      </w:r>
+      <w:r>
+        <w:rPr>
+          <w:rFonts w:ascii="Times New Roman" w:hAnsi="Times New Roman" w:cs="Times New Roman"/>
+          <w:i/>
+          <w:color w:val="00B050"/>
+          <w:sz w:val="24"/>
+          <w:szCs w:val="24"/>
+          <w:lang w:val="en-GB"/>
+        </w:rPr>
+        <w:t>tests agaisnt what a developer thinks their software does versus what it actually does</w:t>
+      </w:r>
+      <w:r>
+        <w:rPr>
+          <w:rFonts w:ascii="Times New Roman" w:hAnsi="Times New Roman" w:cs="Times New Roman"/>
+          <w:color w:val="00000A"/>
+          <w:sz w:val="24"/>
+          <w:szCs w:val="24"/>
+          <w:lang w:val="en-GB"/>
+        </w:rPr>
+        <w:t xml:space="preserve">” </w:t>
+      </w:r>
+      <w:r>
+        <w:rPr>
+          <w:rFonts w:ascii="Times New Roman" w:hAnsi="Times New Roman" w:cs="Times New Roman"/>
+          <w:i/>
+          <w:color w:val="7030A0"/>
+          <w:sz w:val="16"/>
+          <w:szCs w:val="16"/>
+          <w:lang w:val="en-GB"/>
+        </w:rPr>
+        <w:t>(</w:t>
+      </w:r>
+      <w:r>
+        <w:rPr>
+          <w:rFonts w:ascii="Century Schoolbook" w:hAnsi="Century Schoolbook" w:cs="Segoe UI"/>
+          <w:bCs/>
+          <w:i/>
+          <w:color w:val="7030A0"/>
+          <w:sz w:val="16"/>
+          <w:szCs w:val="16"/>
+        </w:rPr>
+        <w:t>Cs.ru.nl. (2018b))</w:t>
+      </w:r>
+      <w:r>
+        <w:rPr>
+          <w:rFonts w:ascii="Times New Roman" w:hAnsi="Times New Roman" w:cs="Times New Roman"/>
+          <w:color w:val="00000A"/>
+          <w:sz w:val="24"/>
+          <w:szCs w:val="24"/>
+          <w:lang w:val="en-GB"/>
+        </w:rPr>
+        <w:t xml:space="preserve">. </w:t>
+      </w:r>
+    </w:p>
+    <w:p>
+      <w:pPr>
+        <w:autoSpaceDE w:val="0"/>
+        <w:autoSpaceDN w:val="0"/>
+        <w:adjustRightInd w:val="0"/>
+        <w:spacing w:after="0" w:line="240" w:lineRule="auto"/>
+        <w:jc w:val="both"/>
+        <w:rPr>
+          <w:rFonts w:ascii="Times New Roman" w:hAnsi="Times New Roman" w:cs="Times New Roman"/>
+          <w:color w:val="00000A"/>
+          <w:sz w:val="24"/>
+          <w:szCs w:val="24"/>
+          <w:lang w:val="en-GB"/>
+        </w:rPr>
+      </w:pPr>
     </w:p>
     <w:p>
       <w:pPr>
@@ -8988,58 +9814,7 @@
           <w:szCs w:val="24"/>
           <w:lang w:val="en-GB"/>
         </w:rPr>
-        <w:t xml:space="preserve">First-Order </w:t>
-      </w:r>
-      <w:r>
-        <w:rPr>
-          <w:rFonts w:ascii="Times New Roman" w:hAnsi="Times New Roman" w:cs="Times New Roman"/>
-          <w:color w:val="00000A"/>
-          <w:sz w:val="24"/>
-          <w:szCs w:val="24"/>
-          <w:lang w:val="en-GB"/>
-        </w:rPr>
-        <w:t xml:space="preserve">Predicate </w:t>
-      </w:r>
-      <w:r>
-        <w:rPr>
-          <w:rFonts w:ascii="Times New Roman" w:hAnsi="Times New Roman" w:cs="Times New Roman"/>
-          <w:color w:val="00000A"/>
-          <w:sz w:val="24"/>
-          <w:szCs w:val="24"/>
-          <w:lang w:val="en-GB"/>
-        </w:rPr>
-        <w:t>Logic</w:t>
-      </w:r>
-    </w:p>
-    <w:p>
-      <w:pPr>
-        <w:pStyle w:val="ListParagraph"/>
-        <w:numPr>
-          <w:ilvl w:val="1"/>
-          <w:numId w:val="8"/>
-        </w:numPr>
-        <w:autoSpaceDE w:val="0"/>
-        <w:autoSpaceDN w:val="0"/>
-        <w:adjustRightInd w:val="0"/>
-        <w:spacing w:after="0" w:line="240" w:lineRule="auto"/>
-        <w:jc w:val="both"/>
-        <w:rPr>
-          <w:rFonts w:ascii="Times New Roman" w:hAnsi="Times New Roman" w:cs="Times New Roman"/>
-          <w:color w:val="00000A"/>
-          <w:sz w:val="24"/>
-          <w:szCs w:val="24"/>
-          <w:lang w:val="en-GB"/>
-        </w:rPr>
-      </w:pPr>
-      <w:r>
-        <w:rPr>
-          <w:rFonts w:ascii="Times New Roman" w:hAnsi="Times New Roman" w:cs="Times New Roman"/>
-          <w:color w:val="00000A"/>
-          <w:sz w:val="24"/>
-          <w:szCs w:val="24"/>
-          <w:lang w:val="en-GB"/>
-        </w:rPr>
-        <w:t>DbC</w:t>
+        <w:t>ESC/Java2</w:t>
       </w:r>
     </w:p>
     <w:p>
@@ -9070,285 +9845,6 @@
           <w:szCs w:val="24"/>
           <w:lang w:val="en-GB"/>
         </w:rPr>
-        <w:t>Precondition</w:t>
-      </w:r>
-    </w:p>
-    <w:p>
-      <w:pPr>
-        <w:pStyle w:val="ListParagraph"/>
-        <w:numPr>
-          <w:ilvl w:val="2"/>
-          <w:numId w:val="8"/>
-        </w:numPr>
-        <w:autoSpaceDE w:val="0"/>
-        <w:autoSpaceDN w:val="0"/>
-        <w:adjustRightInd w:val="0"/>
-        <w:spacing w:after="0" w:line="240" w:lineRule="auto"/>
-        <w:jc w:val="both"/>
-        <w:rPr>
-          <w:rFonts w:ascii="Times New Roman" w:hAnsi="Times New Roman" w:cs="Times New Roman"/>
-          <w:color w:val="00000A"/>
-          <w:sz w:val="24"/>
-          <w:szCs w:val="24"/>
-          <w:lang w:val="en-GB"/>
-        </w:rPr>
-      </w:pPr>
-      <w:r>
-        <w:rPr>
-          <w:rFonts w:ascii="Times New Roman" w:hAnsi="Times New Roman" w:cs="Times New Roman"/>
-          <w:color w:val="00000A"/>
-          <w:sz w:val="24"/>
-          <w:szCs w:val="24"/>
-          <w:lang w:val="en-GB"/>
-        </w:rPr>
-        <w:t>Postcondition</w:t>
-      </w:r>
-    </w:p>
-    <w:p>
-      <w:pPr>
-        <w:pStyle w:val="ListParagraph"/>
-        <w:numPr>
-          <w:ilvl w:val="2"/>
-          <w:numId w:val="8"/>
-        </w:numPr>
-        <w:autoSpaceDE w:val="0"/>
-        <w:autoSpaceDN w:val="0"/>
-        <w:adjustRightInd w:val="0"/>
-        <w:spacing w:after="0" w:line="240" w:lineRule="auto"/>
-        <w:jc w:val="both"/>
-        <w:rPr>
-          <w:rFonts w:ascii="Times New Roman" w:hAnsi="Times New Roman" w:cs="Times New Roman"/>
-          <w:color w:val="00000A"/>
-          <w:sz w:val="24"/>
-          <w:szCs w:val="24"/>
-          <w:lang w:val="en-GB"/>
-        </w:rPr>
-      </w:pPr>
-      <w:r>
-        <w:rPr>
-          <w:rFonts w:ascii="Times New Roman" w:hAnsi="Times New Roman" w:cs="Times New Roman"/>
-          <w:color w:val="00000A"/>
-          <w:sz w:val="24"/>
-          <w:szCs w:val="24"/>
-          <w:lang w:val="en-GB"/>
-        </w:rPr>
-        <w:t>Assertions</w:t>
-      </w:r>
-    </w:p>
-    <w:p>
-      <w:pPr>
-        <w:pStyle w:val="ListParagraph"/>
-        <w:numPr>
-          <w:ilvl w:val="2"/>
-          <w:numId w:val="8"/>
-        </w:numPr>
-        <w:autoSpaceDE w:val="0"/>
-        <w:autoSpaceDN w:val="0"/>
-        <w:adjustRightInd w:val="0"/>
-        <w:spacing w:after="0" w:line="240" w:lineRule="auto"/>
-        <w:jc w:val="both"/>
-        <w:rPr>
-          <w:rFonts w:ascii="Times New Roman" w:hAnsi="Times New Roman" w:cs="Times New Roman"/>
-          <w:color w:val="00000A"/>
-          <w:sz w:val="24"/>
-          <w:szCs w:val="24"/>
-          <w:lang w:val="en-GB"/>
-        </w:rPr>
-      </w:pPr>
-      <w:r>
-        <w:rPr>
-          <w:rFonts w:ascii="Times New Roman" w:hAnsi="Times New Roman" w:cs="Times New Roman"/>
-          <w:color w:val="00000A"/>
-          <w:sz w:val="24"/>
-          <w:szCs w:val="24"/>
-          <w:lang w:val="en-GB"/>
-        </w:rPr>
-        <w:t>Invariants</w:t>
-      </w:r>
-    </w:p>
-    <w:p>
-      <w:pPr>
-        <w:pStyle w:val="ListParagraph"/>
-        <w:numPr>
-          <w:ilvl w:val="2"/>
-          <w:numId w:val="8"/>
-        </w:numPr>
-        <w:autoSpaceDE w:val="0"/>
-        <w:autoSpaceDN w:val="0"/>
-        <w:adjustRightInd w:val="0"/>
-        <w:spacing w:after="0" w:line="240" w:lineRule="auto"/>
-        <w:jc w:val="both"/>
-        <w:rPr>
-          <w:rFonts w:ascii="Times New Roman" w:hAnsi="Times New Roman" w:cs="Times New Roman"/>
-          <w:color w:val="00000A"/>
-          <w:sz w:val="24"/>
-          <w:szCs w:val="24"/>
-          <w:lang w:val="en-GB"/>
-        </w:rPr>
-      </w:pPr>
-      <w:r>
-        <w:rPr>
-          <w:rFonts w:ascii="Times New Roman" w:hAnsi="Times New Roman" w:cs="Times New Roman"/>
-          <w:color w:val="00000A"/>
-          <w:sz w:val="24"/>
-          <w:szCs w:val="24"/>
-          <w:lang w:val="en-GB"/>
-        </w:rPr>
-        <w:t>Client</w:t>
-      </w:r>
-    </w:p>
-    <w:p>
-      <w:pPr>
-        <w:pStyle w:val="ListParagraph"/>
-        <w:numPr>
-          <w:ilvl w:val="2"/>
-          <w:numId w:val="8"/>
-        </w:numPr>
-        <w:autoSpaceDE w:val="0"/>
-        <w:autoSpaceDN w:val="0"/>
-        <w:adjustRightInd w:val="0"/>
-        <w:spacing w:after="0" w:line="240" w:lineRule="auto"/>
-        <w:jc w:val="both"/>
-        <w:rPr>
-          <w:rFonts w:ascii="Times New Roman" w:hAnsi="Times New Roman" w:cs="Times New Roman"/>
-          <w:color w:val="00000A"/>
-          <w:sz w:val="24"/>
-          <w:szCs w:val="24"/>
-          <w:lang w:val="en-GB"/>
-        </w:rPr>
-      </w:pPr>
-      <w:r>
-        <w:rPr>
-          <w:rFonts w:ascii="Times New Roman" w:hAnsi="Times New Roman" w:cs="Times New Roman"/>
-          <w:color w:val="00000A"/>
-          <w:sz w:val="24"/>
-          <w:szCs w:val="24"/>
-          <w:lang w:val="en-GB"/>
-        </w:rPr>
-        <w:t>Supplier</w:t>
-      </w:r>
-    </w:p>
-    <w:p>
-      <w:pPr>
-        <w:pStyle w:val="ListParagraph"/>
-        <w:numPr>
-          <w:ilvl w:val="1"/>
-          <w:numId w:val="8"/>
-        </w:numPr>
-        <w:autoSpaceDE w:val="0"/>
-        <w:autoSpaceDN w:val="0"/>
-        <w:adjustRightInd w:val="0"/>
-        <w:spacing w:after="0" w:line="240" w:lineRule="auto"/>
-        <w:jc w:val="both"/>
-        <w:rPr>
-          <w:rFonts w:ascii="Times New Roman" w:hAnsi="Times New Roman" w:cs="Times New Roman"/>
-          <w:color w:val="00000A"/>
-          <w:sz w:val="24"/>
-          <w:szCs w:val="24"/>
-          <w:lang w:val="en-GB"/>
-        </w:rPr>
-      </w:pPr>
-      <w:r>
-        <w:rPr>
-          <w:rFonts w:ascii="Times New Roman" w:hAnsi="Times New Roman" w:cs="Times New Roman"/>
-          <w:color w:val="00000A"/>
-          <w:sz w:val="24"/>
-          <w:szCs w:val="24"/>
-          <w:lang w:val="en-GB"/>
-        </w:rPr>
-        <w:t>RAC</w:t>
-      </w:r>
-    </w:p>
-    <w:p>
-      <w:pPr>
-        <w:pStyle w:val="ListParagraph"/>
-        <w:numPr>
-          <w:ilvl w:val="2"/>
-          <w:numId w:val="8"/>
-        </w:numPr>
-        <w:autoSpaceDE w:val="0"/>
-        <w:autoSpaceDN w:val="0"/>
-        <w:adjustRightInd w:val="0"/>
-        <w:spacing w:after="0" w:line="240" w:lineRule="auto"/>
-        <w:jc w:val="both"/>
-        <w:rPr>
-          <w:rFonts w:ascii="Times New Roman" w:hAnsi="Times New Roman" w:cs="Times New Roman"/>
-          <w:color w:val="00000A"/>
-          <w:sz w:val="24"/>
-          <w:szCs w:val="24"/>
-          <w:lang w:val="en-GB"/>
-        </w:rPr>
-      </w:pPr>
-      <w:r>
-        <w:rPr>
-          <w:rFonts w:ascii="Times New Roman" w:hAnsi="Times New Roman" w:cs="Times New Roman"/>
-          <w:color w:val="00000A"/>
-          <w:sz w:val="24"/>
-          <w:szCs w:val="24"/>
-          <w:lang w:val="en-GB"/>
-        </w:rPr>
-        <w:t>Purpose</w:t>
-      </w:r>
-    </w:p>
-    <w:p>
-      <w:pPr>
-        <w:pStyle w:val="ListParagraph"/>
-        <w:numPr>
-          <w:ilvl w:val="1"/>
-          <w:numId w:val="8"/>
-        </w:numPr>
-        <w:autoSpaceDE w:val="0"/>
-        <w:autoSpaceDN w:val="0"/>
-        <w:adjustRightInd w:val="0"/>
-        <w:spacing w:after="0" w:line="240" w:lineRule="auto"/>
-        <w:jc w:val="both"/>
-        <w:rPr>
-          <w:rFonts w:ascii="Times New Roman" w:hAnsi="Times New Roman" w:cs="Times New Roman"/>
-          <w:color w:val="00000A"/>
-          <w:sz w:val="24"/>
-          <w:szCs w:val="24"/>
-          <w:lang w:val="en-GB"/>
-        </w:rPr>
-      </w:pPr>
-      <w:r>
-        <w:rPr>
-          <w:rFonts w:ascii="Times New Roman" w:hAnsi="Times New Roman" w:cs="Times New Roman"/>
-          <w:color w:val="00000A"/>
-          <w:sz w:val="24"/>
-          <w:szCs w:val="24"/>
-          <w:lang w:val="en-GB"/>
-        </w:rPr>
-        <w:t>ESC/Java2</w:t>
-      </w:r>
-    </w:p>
-    <w:p>
-      <w:pPr>
-        <w:pStyle w:val="ListParagraph"/>
-        <w:numPr>
-          <w:ilvl w:val="2"/>
-          <w:numId w:val="8"/>
-        </w:numPr>
-        <w:autoSpaceDE w:val="0"/>
-        <w:autoSpaceDN w:val="0"/>
-        <w:adjustRightInd w:val="0"/>
-        <w:spacing w:after="0" w:line="240" w:lineRule="auto"/>
-        <w:jc w:val="both"/>
-        <w:rPr>
-          <w:rFonts w:ascii="Times New Roman" w:hAnsi="Times New Roman" w:cs="Times New Roman"/>
-          <w:color w:val="00000A"/>
-          <w:sz w:val="24"/>
-          <w:szCs w:val="24"/>
-          <w:lang w:val="en-GB"/>
-        </w:rPr>
-      </w:pPr>
-      <w:r>
-        <w:rPr>
-          <w:rFonts w:ascii="Times New Roman" w:hAnsi="Times New Roman" w:cs="Times New Roman"/>
-          <w:color w:val="00000A"/>
-          <w:sz w:val="24"/>
-          <w:szCs w:val="24"/>
-          <w:lang w:val="en-GB"/>
-        </w:rPr>
         <w:t>Purpose</w:t>
       </w:r>
     </w:p>
@@ -9452,6 +9948,7 @@
           <w:szCs w:val="24"/>
           <w:lang w:val="en-GB"/>
         </w:rPr>
+        <w:lastRenderedPageBreak/>
         <w:t>PVS (Prototype Verification System</w:t>
       </w:r>
     </w:p>
@@ -9954,6 +10451,86 @@
           <w:lang w:val="en-GB"/>
         </w:rPr>
         <w:t>Coq</w:t>
+      </w:r>
+    </w:p>
+    <w:p>
+      <w:pPr>
+        <w:pStyle w:val="ListParagraph"/>
+        <w:autoSpaceDE w:val="0"/>
+        <w:autoSpaceDN w:val="0"/>
+        <w:adjustRightInd w:val="0"/>
+        <w:spacing w:after="0" w:line="240" w:lineRule="auto"/>
+        <w:ind w:left="1440"/>
+        <w:jc w:val="both"/>
+        <w:rPr>
+          <w:rFonts w:ascii="Times New Roman" w:hAnsi="Times New Roman" w:cs="Times New Roman"/>
+          <w:color w:val="00000A"/>
+          <w:sz w:val="24"/>
+          <w:szCs w:val="24"/>
+          <w:lang w:val="en-GB"/>
+        </w:rPr>
+      </w:pPr>
+    </w:p>
+    <w:p>
+      <w:pPr>
+        <w:pStyle w:val="ListParagraph"/>
+        <w:numPr>
+          <w:ilvl w:val="0"/>
+          <w:numId w:val="6"/>
+        </w:numPr>
+        <w:autoSpaceDE w:val="0"/>
+        <w:autoSpaceDN w:val="0"/>
+        <w:adjustRightInd w:val="0"/>
+        <w:spacing w:after="0" w:line="240" w:lineRule="auto"/>
+        <w:jc w:val="both"/>
+        <w:rPr>
+          <w:rFonts w:ascii="Times New Roman" w:hAnsi="Times New Roman" w:cs="Times New Roman"/>
+          <w:color w:val="00000A"/>
+          <w:sz w:val="24"/>
+          <w:szCs w:val="24"/>
+          <w:lang w:val="en-GB"/>
+        </w:rPr>
+      </w:pPr>
+      <w:r>
+        <w:rPr>
+          <w:rFonts w:ascii="Times New Roman" w:hAnsi="Times New Roman" w:cs="Times New Roman"/>
+          <w:color w:val="00000A"/>
+          <w:sz w:val="24"/>
+          <w:szCs w:val="24"/>
+          <w:lang w:val="en-GB"/>
+        </w:rPr>
+        <w:t>Model Checking</w:t>
+      </w:r>
+    </w:p>
+    <w:p>
+      <w:pPr>
+        <w:pStyle w:val="ListParagraph"/>
+        <w:numPr>
+          <w:ilvl w:val="1"/>
+          <w:numId w:val="6"/>
+        </w:numPr>
+        <w:autoSpaceDE w:val="0"/>
+        <w:autoSpaceDN w:val="0"/>
+        <w:adjustRightInd w:val="0"/>
+        <w:spacing w:after="0" w:line="240" w:lineRule="auto"/>
+        <w:jc w:val="both"/>
+        <w:rPr>
+          <w:rFonts w:ascii="Times New Roman" w:hAnsi="Times New Roman" w:cs="Times New Roman"/>
+          <w:color w:val="00000A"/>
+          <w:sz w:val="24"/>
+          <w:szCs w:val="24"/>
+          <w:lang w:val="en-GB"/>
+        </w:rPr>
+      </w:pPr>
+      <w:r>
+        <w:rPr>
+          <w:rFonts w:ascii="Times New Roman" w:hAnsi="Times New Roman" w:cs="Times New Roman"/>
+          <w:color w:val="00000A"/>
+          <w:sz w:val="24"/>
+          <w:szCs w:val="24"/>
+          <w:lang w:val="en-GB"/>
+        </w:rPr>
+        <w:t>LTL vs CTL</w:t>
       </w:r>
     </w:p>
     <w:p>
@@ -18596,15 +19173,7 @@
         <w:rPr>
           <w:lang w:val="en-GB"/>
         </w:rPr>
-        <w:t xml:space="preserve">, may result in invalid </w:t>
-      </w:r>
-      <w:bookmarkStart w:id="33" w:name="_GoBack"/>
-      <w:bookmarkEnd w:id="33"/>
-      <w:r>
-        <w:rPr>
-          <w:lang w:val="en-GB"/>
-        </w:rPr>
-        <w:t xml:space="preserve">counterexamples being produced by the SMT solvers, particulary when quantifiers are used in the specifications </w:t>
+        <w:t xml:space="preserve">, may result in invalid counterexamples being produced by the SMT solvers, particulary when quantifiers are used in the specifications </w:t>
       </w:r>
       <w:r>
         <w:rPr>
@@ -18628,13 +19197,7 @@
         <w:rPr>
           <w:lang w:val="en-GB"/>
         </w:rPr>
-        <w:t xml:space="preserve">. </w:t>
-      </w:r>
-      <w:r>
-        <w:rPr>
-          <w:lang w:val="en-GB"/>
-        </w:rPr>
-        <w:t>Static verification is done on a modular basis with each method’s specification and feasibilty being checked independently.</w:t>
+        <w:t>. Static verification is done on a modular basis with each method’s specification and feasibilty being checked independently.</w:t>
       </w:r>
     </w:p>
     <w:p>
@@ -22563,8 +23126,119 @@
           <w:shd w:val="clear" w:color="auto" w:fill="FFFFFF"/>
           <w:lang w:val="en-GB"/>
         </w:rPr>
-        <w:t>Cok, D.R., Leavens, G.T., &amp; Ulbrich, M. (2018), Java Modelling Language Reference Manual</w:t>
-      </w:r>
+        <w:t>Cok, D.R., Leavens, G.T., &amp; Ulbrich, M. (2018), Java Mode</w:t>
+      </w:r>
+      <w:r>
+        <w:rPr>
+          <w:rFonts w:ascii="Century Schoolbook" w:hAnsi="Century Schoolbook" w:cs="Segoe UI"/>
+          <w:i/>
+          <w:sz w:val="20"/>
+          <w:szCs w:val="20"/>
+          <w:shd w:val="clear" w:color="auto" w:fill="FFFFFF"/>
+          <w:lang w:val="en-GB"/>
+        </w:rPr>
+        <w:t>lling Language Reference Manual</w:t>
+      </w:r>
+    </w:p>
+    <w:p>
+      <w:pPr>
+        <w:pStyle w:val="Heading4"/>
+        <w:spacing w:before="0" w:line="360" w:lineRule="atLeast"/>
+        <w:ind w:left="360"/>
+        <w:rPr>
+          <w:rFonts w:ascii="Century Schoolbook" w:hAnsi="Century Schoolbook" w:cs="Segoe UI"/>
+          <w:color w:val="000000"/>
+          <w:sz w:val="21"/>
+          <w:szCs w:val="21"/>
+        </w:rPr>
+      </w:pPr>
+      <w:r>
+        <w:rPr>
+          <w:rFonts w:ascii="Century Schoolbook" w:hAnsi="Century Schoolbook" w:cs="Segoe UI"/>
+          <w:bCs/>
+          <w:color w:val="000000"/>
+          <w:sz w:val="20"/>
+          <w:szCs w:val="21"/>
+        </w:rPr>
+        <w:t>Cs.ru.nl. (2018</w:t>
+      </w:r>
+      <w:r>
+        <w:rPr>
+          <w:rFonts w:ascii="Century Schoolbook" w:hAnsi="Century Schoolbook" w:cs="Segoe UI"/>
+          <w:bCs/>
+          <w:color w:val="000000"/>
+          <w:sz w:val="20"/>
+          <w:szCs w:val="21"/>
+        </w:rPr>
+        <w:t>a</w:t>
+      </w:r>
+      <w:r>
+        <w:rPr>
+          <w:rFonts w:ascii="Century Schoolbook" w:hAnsi="Century Schoolbook" w:cs="Segoe UI"/>
+          <w:bCs/>
+          <w:color w:val="000000"/>
+          <w:sz w:val="20"/>
+          <w:szCs w:val="21"/>
+        </w:rPr>
+        <w:t>). [online] Available at: https://www.cs.ru.nl/E.Poll/talks/jml_tutorial/1_intro_jml.pdf [Accessed 1 Jun. 2018].</w:t>
+      </w:r>
+    </w:p>
+    <w:p>
+      <w:pPr>
+        <w:rPr>
+          <w:lang w:val="en-GB"/>
+        </w:rPr>
+      </w:pPr>
+    </w:p>
+    <w:p>
+      <w:pPr>
+        <w:pStyle w:val="Heading4"/>
+        <w:spacing w:before="0" w:line="360" w:lineRule="atLeast"/>
+        <w:ind w:left="360"/>
+        <w:rPr>
+          <w:rFonts w:ascii="Century Schoolbook" w:hAnsi="Century Schoolbook" w:cs="Segoe UI"/>
+          <w:color w:val="000000"/>
+          <w:sz w:val="20"/>
+          <w:szCs w:val="21"/>
+        </w:rPr>
+      </w:pPr>
+      <w:r>
+        <w:rPr>
+          <w:rFonts w:ascii="Century Schoolbook" w:hAnsi="Century Schoolbook" w:cs="Segoe UI"/>
+          <w:bCs/>
+          <w:color w:val="000000"/>
+          <w:sz w:val="20"/>
+          <w:szCs w:val="21"/>
+        </w:rPr>
+        <w:t>Cs.ru.nl. (2018</w:t>
+      </w:r>
+      <w:r>
+        <w:rPr>
+          <w:rFonts w:ascii="Century Schoolbook" w:hAnsi="Century Schoolbook" w:cs="Segoe UI"/>
+          <w:bCs/>
+          <w:color w:val="000000"/>
+          <w:sz w:val="20"/>
+          <w:szCs w:val="21"/>
+        </w:rPr>
+        <w:t>b</w:t>
+      </w:r>
+      <w:r>
+        <w:rPr>
+          <w:rFonts w:ascii="Century Schoolbook" w:hAnsi="Century Schoolbook" w:cs="Segoe UI"/>
+          <w:bCs/>
+          <w:color w:val="000000"/>
+          <w:sz w:val="20"/>
+          <w:szCs w:val="21"/>
+        </w:rPr>
+        <w:t>). [online] Available at: https://www.cs.ru.nl/E.Poll/talks/jmlrac.pdf [Accessed 1 Jun. 2018].</w:t>
+      </w:r>
+    </w:p>
+    <w:p>
+      <w:pPr>
+        <w:rPr>
+          <w:lang w:val="en-GB"/>
+        </w:rPr>
+      </w:pPr>
     </w:p>
     <w:p>
       <w:pPr>
@@ -22573,6 +23247,7 @@
         <w:ind w:left="360"/>
         <w:rPr>
           <w:rFonts w:ascii="Century Schoolbook" w:hAnsi="Century Schoolbook" w:cs="Segoe UI"/>
+          <w:bCs/>
           <w:color w:val="auto"/>
           <w:sz w:val="20"/>
           <w:szCs w:val="20"/>
@@ -22588,7 +23263,29 @@
           <w:szCs w:val="20"/>
           <w:lang w:val="en-GB"/>
         </w:rPr>
-        <w:t>Cs.ru.nl. (2018). </w:t>
+        <w:t>Cs.ru.nl. (2018</w:t>
+      </w:r>
+      <w:r>
+        <w:rPr>
+          <w:rFonts w:ascii="Century Schoolbook" w:hAnsi="Century Schoolbook" w:cs="Segoe UI"/>
+          <w:bCs/>
+          <w:color w:val="auto"/>
+          <w:sz w:val="20"/>
+          <w:szCs w:val="20"/>
+          <w:lang w:val="en-GB"/>
+        </w:rPr>
+        <w:t>c</w:t>
+      </w:r>
+      <w:r>
+        <w:rPr>
+          <w:rFonts w:ascii="Century Schoolbook" w:hAnsi="Century Schoolbook" w:cs="Segoe UI"/>
+          <w:bCs/>
+          <w:color w:val="auto"/>
+          <w:sz w:val="20"/>
+          <w:szCs w:val="20"/>
+          <w:lang w:val="en-GB"/>
+        </w:rPr>
+        <w:t>). </w:t>
       </w:r>
       <w:r>
         <w:rPr>
@@ -23002,6 +23699,7 @@
           <w:szCs w:val="20"/>
           <w:lang w:val="en-GB"/>
         </w:rPr>
+        <w:lastRenderedPageBreak/>
         <w:t>Formal.iti.kit.edu. (2018). [online] Available at: https://formal.iti.kit.edu/beckert/pub/keytutorial2016.pdf [Accessed 13 May 2018].</w:t>
       </w:r>
     </w:p>
@@ -23069,7 +23767,6 @@
           <w:szCs w:val="20"/>
           <w:lang w:val="en-GB" w:eastAsia="en-GB"/>
         </w:rPr>
-        <w:lastRenderedPageBreak/>
         <w:t>Giacobazzi, R., Berdine, J., Mastroeni, I. &amp; ebrary, I. 2013, </w:t>
       </w:r>
       <w:r>
@@ -23335,6 +24032,97 @@
       </w:pPr>
       <w:r>
         <w:rPr>
+          <w:rFonts w:ascii="Century Schoolbook" w:hAnsi="Century Schoolbook" w:cs="Helvetica"/>
+          <w:i/>
+          <w:color w:val="333333"/>
+          <w:sz w:val="20"/>
+          <w:szCs w:val="20"/>
+          <w:shd w:val="clear" w:color="auto" w:fill="F0F0F0"/>
+        </w:rPr>
+        <w:t xml:space="preserve">Hoare, C. </w:t>
+      </w:r>
+      <w:r>
+        <w:rPr>
+          <w:rFonts w:ascii="Century Schoolbook" w:hAnsi="Century Schoolbook" w:cs="Helvetica"/>
+          <w:i/>
+          <w:color w:val="333333"/>
+          <w:sz w:val="20"/>
+          <w:szCs w:val="20"/>
+          <w:shd w:val="clear" w:color="auto" w:fill="F0F0F0"/>
+        </w:rPr>
+        <w:t>(</w:t>
+      </w:r>
+      <w:r>
+        <w:rPr>
+          <w:rFonts w:ascii="Century Schoolbook" w:hAnsi="Century Schoolbook" w:cs="Helvetica"/>
+          <w:i/>
+          <w:color w:val="333333"/>
+          <w:sz w:val="20"/>
+          <w:szCs w:val="20"/>
+          <w:shd w:val="clear" w:color="auto" w:fill="F0F0F0"/>
+        </w:rPr>
+        <w:t>1983</w:t>
+      </w:r>
+      <w:r>
+        <w:rPr>
+          <w:rFonts w:ascii="Century Schoolbook" w:hAnsi="Century Schoolbook" w:cs="Helvetica"/>
+          <w:i/>
+          <w:color w:val="333333"/>
+          <w:sz w:val="20"/>
+          <w:szCs w:val="20"/>
+          <w:shd w:val="clear" w:color="auto" w:fill="F0F0F0"/>
+        </w:rPr>
+        <w:t>)</w:t>
+      </w:r>
+      <w:r>
+        <w:rPr>
+          <w:rFonts w:ascii="Century Schoolbook" w:hAnsi="Century Schoolbook" w:cs="Helvetica"/>
+          <w:i/>
+          <w:color w:val="333333"/>
+          <w:sz w:val="20"/>
+          <w:szCs w:val="20"/>
+          <w:shd w:val="clear" w:color="auto" w:fill="F0F0F0"/>
+        </w:rPr>
+        <w:t>, </w:t>
+      </w:r>
+      <w:r>
+        <w:rPr>
+          <w:rFonts w:ascii="Century Schoolbook" w:hAnsi="Century Schoolbook" w:cs="Helvetica"/>
+          <w:i/>
+          <w:iCs/>
+          <w:color w:val="333333"/>
+          <w:sz w:val="20"/>
+          <w:szCs w:val="20"/>
+          <w:shd w:val="clear" w:color="auto" w:fill="F0F0F0"/>
+        </w:rPr>
+        <w:t>An axiomatic basis for computer programming</w:t>
+      </w:r>
+      <w:r>
+        <w:rPr>
+          <w:rFonts w:ascii="Century Schoolbook" w:hAnsi="Century Schoolbook" w:cs="Helvetica"/>
+          <w:i/>
+          <w:color w:val="333333"/>
+          <w:sz w:val="20"/>
+          <w:szCs w:val="20"/>
+          <w:shd w:val="clear" w:color="auto" w:fill="F0F0F0"/>
+        </w:rPr>
+        <w:t>, ACM</w:t>
+      </w:r>
+    </w:p>
+    <w:p>
+      <w:pPr>
+        <w:spacing w:before="100" w:beforeAutospacing="1" w:after="100" w:afterAutospacing="1" w:line="360" w:lineRule="auto"/>
+        <w:ind w:left="360"/>
+        <w:rPr>
+          <w:rFonts w:ascii="Century Schoolbook" w:eastAsia="Times New Roman" w:hAnsi="Century Schoolbook" w:cs="Times New Roman"/>
+          <w:i/>
+          <w:sz w:val="20"/>
+          <w:szCs w:val="20"/>
+          <w:lang w:val="en-GB" w:eastAsia="en-GB"/>
+        </w:rPr>
+      </w:pPr>
+      <w:r>
+        <w:rPr>
           <w:rFonts w:ascii="Century Schoolbook" w:eastAsia="Times New Roman" w:hAnsi="Century Schoolbook" w:cs="Times New Roman"/>
           <w:i/>
           <w:sz w:val="20"/>
@@ -23495,6 +24283,7 @@
           <w:szCs w:val="20"/>
           <w:lang w:val="en-GB"/>
         </w:rPr>
+        <w:lastRenderedPageBreak/>
         <w:t>Key-project.org. (2018</w:t>
       </w:r>
       <w:r>
@@ -23635,7 +24424,6 @@
           <w:szCs w:val="20"/>
           <w:lang w:val="en-GB"/>
         </w:rPr>
-        <w:lastRenderedPageBreak/>
         <w:t>Kindsoftware.com. (2018). [online] Available at: http://kindsoftware.com/documents/talks/KSU_ESCJava2_Object_Logic.pdf [Accessed 13 May 2018].</w:t>
       </w:r>
     </w:p>
@@ -24179,6 +24967,7 @@
           <w:szCs w:val="20"/>
           <w:lang w:val="en-GB" w:eastAsia="en-GB"/>
         </w:rPr>
+        <w:lastRenderedPageBreak/>
         <w:t>Pek, E. 2015, </w:t>
       </w:r>
       <w:r>
@@ -24223,7 +25012,6 @@
           <w:szCs w:val="20"/>
           <w:lang w:val="en-GB" w:eastAsia="en-GB"/>
         </w:rPr>
-        <w:lastRenderedPageBreak/>
         <w:t>Philippaerts, P., Muhlberg, J.T., Penninckx, W., Smans, J., Jacobs, B. &amp; Piessens, F. 2014, "Software verification with VeriFast: Industrial case studies", </w:t>
       </w:r>
       <w:r>
@@ -25789,7 +26577,7 @@
           <v:shape id="_x0000_i1025" type="#_x0000_t75" style="width:405.75pt;height:177.75pt;mso-position-horizontal:absolute" o:ole="">
             <v:imagedata r:id="rId28" o:title="" croptop="30972f" cropbottom="6883f" cropleft="4129f" cropright="12904f"/>
           </v:shape>
-          <o:OLEObject Type="Embed" ProgID="PowerPoint.Slide.12" ShapeID="_x0000_i1025" DrawAspect="Content" ObjectID="_1589104944" r:id="rId29"/>
+          <o:OLEObject Type="Embed" ProgID="PowerPoint.Slide.12" ShapeID="_x0000_i1025" DrawAspect="Content" ObjectID="_1589360365" r:id="rId29"/>
         </w:object>
       </w:r>
     </w:p>
@@ -27217,7 +28005,7 @@
           <w:rPr>
             <w:noProof/>
           </w:rPr>
-          <w:t>25</w:t>
+          <w:t>5</w:t>
         </w:r>
         <w:r>
           <w:rPr>
@@ -30664,7 +31452,7 @@
 </file>
 
 <file path=customXml/itemProps1.xml><?xml version="1.0" encoding="utf-8"?>
-<ds:datastoreItem xmlns:ds="http://schemas.openxmlformats.org/officeDocument/2006/customXml" ds:itemID="{EA157260-9F7C-4FF4-A7CD-7B10844E2FFA}">
+<ds:datastoreItem xmlns:ds="http://schemas.openxmlformats.org/officeDocument/2006/customXml" ds:itemID="{877D246C-688F-48B9-94D3-559F69BF4F69}">
   <ds:schemaRefs>
     <ds:schemaRef ds:uri="http://schemas.openxmlformats.org/officeDocument/2006/bibliography"/>
   </ds:schemaRefs>

</xml_diff>

<commit_message>
Submission Report: Section 2: ESC/Java2 complete
</commit_message>
<xml_diff>
--- a/Submission/Thesis.docx
+++ b/Submission/Thesis.docx
@@ -9484,10 +9484,7 @@
         <w:t>must be preserved by every exported routine of the class. Any such routine must guarantee that the invariant is satisfied on exit if it was satisfied on entry</w:t>
       </w:r>
       <w:r>
-        <w:t>”</w:t>
-      </w:r>
-      <w:r>
-        <w:t xml:space="preserve"> </w:t>
+        <w:t xml:space="preserve">” </w:t>
       </w:r>
       <w:r>
         <w:rPr>
@@ -9519,6 +9516,16 @@
           <w:szCs w:val="24"/>
           <w:lang w:val="en-GB"/>
         </w:rPr>
+        <w:t>,  as well as the implications of inheritance</w:t>
+      </w:r>
+      <w:r>
+        <w:rPr>
+          <w:rFonts w:ascii="Times New Roman" w:hAnsi="Times New Roman" w:cs="Times New Roman"/>
+          <w:color w:val="00000A"/>
+          <w:sz w:val="24"/>
+          <w:szCs w:val="24"/>
+          <w:lang w:val="en-GB"/>
+        </w:rPr>
         <w:t xml:space="preserve">, </w:t>
       </w:r>
       <w:r>
@@ -9527,41 +9534,71 @@
           <w:color w:val="00000A"/>
           <w:sz w:val="24"/>
           <w:szCs w:val="24"/>
-          <w:lang w:val="en-GB"/>
-        </w:rPr>
-        <w:t xml:space="preserve"> as well as the implications of inheritance</w:t>
-      </w:r>
-      <w:r>
-        <w:rPr>
-          <w:rFonts w:ascii="Times New Roman" w:hAnsi="Times New Roman" w:cs="Times New Roman"/>
-          <w:color w:val="00000A"/>
-          <w:sz w:val="24"/>
-          <w:szCs w:val="24"/>
-          <w:lang w:val="en-GB"/>
-        </w:rPr>
-        <w:t xml:space="preserve"> with rules stating that preconditions cannot be strengthened and postconditions unable to be weakened. All public class invariants can be inherited by the subclasses during inheritance and they may use them as is or strengthen them if required as well as creating their own invariants when needed.</w:t>
-      </w:r>
-      <w:r>
-        <w:rPr>
-          <w:rFonts w:ascii="Times New Roman" w:hAnsi="Times New Roman" w:cs="Times New Roman"/>
-          <w:color w:val="00000A"/>
-          <w:sz w:val="24"/>
-          <w:szCs w:val="24"/>
-          <w:lang w:val="en-GB"/>
-        </w:rPr>
-        <w:t xml:space="preserve"> All of these assertions introduced by Meyer require checking prior to the contract being assessed with a mechanism called Runtime Assertion Checking used to ensure no violations occur within the assertions themse</w:t>
-      </w:r>
-      <w:bookmarkStart w:id="33" w:name="_GoBack"/>
-      <w:bookmarkEnd w:id="33"/>
-      <w:r>
-        <w:rPr>
-          <w:rFonts w:ascii="Times New Roman" w:hAnsi="Times New Roman" w:cs="Times New Roman"/>
-          <w:color w:val="00000A"/>
-          <w:sz w:val="24"/>
-          <w:szCs w:val="24"/>
-          <w:lang w:val="en-GB"/>
-        </w:rPr>
-        <w:t xml:space="preserve">lves. </w:t>
+          <w:highlight w:val="yellow"/>
+          <w:lang w:val="en-GB"/>
+        </w:rPr>
+        <w:t xml:space="preserve">based on </w:t>
+      </w:r>
+      <w:r>
+        <w:rPr>
+          <w:rFonts w:ascii="Times New Roman" w:hAnsi="Times New Roman" w:cs="Times New Roman"/>
+          <w:color w:val="00000A"/>
+          <w:sz w:val="24"/>
+          <w:szCs w:val="24"/>
+          <w:lang w:val="en-GB"/>
+        </w:rPr>
+        <w:t xml:space="preserve">enforcing behavioural subtyping from </w:t>
+      </w:r>
+      <w:r>
+        <w:rPr>
+          <w:rFonts w:ascii="Times New Roman" w:hAnsi="Times New Roman" w:cs="Times New Roman"/>
+          <w:color w:val="00000A"/>
+          <w:sz w:val="24"/>
+          <w:szCs w:val="24"/>
+          <w:highlight w:val="yellow"/>
+          <w:lang w:val="en-GB"/>
+        </w:rPr>
+        <w:t>the Principle of Substitutivity</w:t>
+      </w:r>
+      <w:r>
+        <w:rPr>
+          <w:rFonts w:ascii="Times New Roman" w:hAnsi="Times New Roman" w:cs="Times New Roman"/>
+          <w:color w:val="00000A"/>
+          <w:sz w:val="24"/>
+          <w:szCs w:val="24"/>
+          <w:lang w:val="en-GB"/>
+        </w:rPr>
+        <w:t xml:space="preserve"> theory</w:t>
+      </w:r>
+      <w:r>
+        <w:rPr>
+          <w:rFonts w:ascii="Times New Roman" w:hAnsi="Times New Roman" w:cs="Times New Roman"/>
+          <w:color w:val="00000A"/>
+          <w:sz w:val="24"/>
+          <w:szCs w:val="24"/>
+          <w:lang w:val="en-GB"/>
+        </w:rPr>
+        <w:t xml:space="preserve">, </w:t>
+      </w:r>
+      <w:r>
+        <w:rPr>
+          <w:rFonts w:ascii="Times New Roman" w:hAnsi="Times New Roman" w:cs="Times New Roman"/>
+          <w:color w:val="00000A"/>
+          <w:sz w:val="24"/>
+          <w:szCs w:val="24"/>
+          <w:lang w:val="en-GB"/>
+        </w:rPr>
+        <w:t>with rules stating that preconditions cannot be strengthened and postconditions unable to be weakened. All public class invariants can be inherited by the subclasses during inheritance and they may use them as is or strengthen them if required as well as creating their own invariants when needed.</w:t>
+      </w:r>
+      <w:r>
+        <w:rPr>
+          <w:rFonts w:ascii="Times New Roman" w:hAnsi="Times New Roman" w:cs="Times New Roman"/>
+          <w:color w:val="00000A"/>
+          <w:sz w:val="24"/>
+          <w:szCs w:val="24"/>
+          <w:lang w:val="en-GB"/>
+        </w:rPr>
+        <w:t xml:space="preserve"> All of these assertions introduced by Meyer require checking prior to the contract being assessed with a mechanism called Runtime Assertion Checking used to ensure no violations occur within the assertions themselves. </w:t>
       </w:r>
     </w:p>
     <w:p>
@@ -9769,6 +9806,16 @@
         </w:rPr>
         <w:t xml:space="preserve">. </w:t>
       </w:r>
+      <w:r>
+        <w:rPr>
+          <w:rFonts w:ascii="Times New Roman" w:hAnsi="Times New Roman" w:cs="Times New Roman"/>
+          <w:color w:val="00000A"/>
+          <w:sz w:val="24"/>
+          <w:szCs w:val="24"/>
+          <w:lang w:val="en-GB"/>
+        </w:rPr>
+        <w:t>Once this process has been completed, static verification tests can commence on the specifications to ensure that the contracts for each method can be satisfied. One of the earliest tools used for this process was called ESC/Java2 which applied extended static checking to Java programs annotated with the Java Modelling Language.</w:t>
+      </w:r>
     </w:p>
     <w:p>
       <w:pPr>
@@ -9785,13 +9832,321 @@
           <w:lang w:val="en-GB"/>
         </w:rPr>
       </w:pPr>
+      <w:r>
+        <w:rPr>
+          <w:rFonts w:ascii="Times New Roman" w:hAnsi="Times New Roman" w:cs="Times New Roman"/>
+          <w:color w:val="00000A"/>
+          <w:sz w:val="24"/>
+          <w:szCs w:val="24"/>
+          <w:lang w:val="en-GB"/>
+        </w:rPr>
+        <w:lastRenderedPageBreak/>
+        <w:t xml:space="preserve">ESC/Java2 was an extension of the ESC/Java tool that supported more JML functionality with the goal of proving correctness of the specifications at compile time </w:t>
+      </w:r>
+      <w:r>
+        <w:rPr>
+          <w:rFonts w:ascii="Times New Roman" w:hAnsi="Times New Roman" w:cs="Times New Roman"/>
+          <w:i/>
+          <w:color w:val="7030A0"/>
+          <w:sz w:val="16"/>
+          <w:szCs w:val="16"/>
+          <w:lang w:val="en-GB"/>
+        </w:rPr>
+        <w:t>(</w:t>
+      </w:r>
+      <w:r>
+        <w:rPr>
+          <w:rFonts w:ascii="Century Schoolbook" w:eastAsia="Times New Roman" w:hAnsi="Century Schoolbook" w:cs="Times New Roman"/>
+          <w:i/>
+          <w:color w:val="7030A0"/>
+          <w:sz w:val="16"/>
+          <w:szCs w:val="16"/>
+          <w:lang w:val="en-GB" w:eastAsia="en-GB"/>
+        </w:rPr>
+        <w:t>Cok, D.R. &amp; Kiniry, J.R. (2005))</w:t>
+      </w:r>
+      <w:r>
+        <w:rPr>
+          <w:rFonts w:ascii="Times New Roman" w:hAnsi="Times New Roman" w:cs="Times New Roman"/>
+          <w:color w:val="00000A"/>
+          <w:sz w:val="24"/>
+          <w:szCs w:val="24"/>
+          <w:lang w:val="en-GB"/>
+        </w:rPr>
+        <w:t xml:space="preserve">. </w:t>
+      </w:r>
+      <w:r>
+        <w:rPr>
+          <w:rFonts w:ascii="Times New Roman" w:hAnsi="Times New Roman" w:cs="Times New Roman"/>
+          <w:color w:val="00000A"/>
+          <w:sz w:val="24"/>
+          <w:szCs w:val="24"/>
+          <w:lang w:val="en-GB"/>
+        </w:rPr>
+        <w:t xml:space="preserve">The tool </w:t>
+      </w:r>
+      <w:r>
+        <w:rPr>
+          <w:rFonts w:ascii="Times New Roman" w:hAnsi="Times New Roman" w:cs="Times New Roman"/>
+          <w:color w:val="00000A"/>
+          <w:sz w:val="24"/>
+          <w:szCs w:val="24"/>
+          <w:lang w:val="en-GB"/>
+        </w:rPr>
+        <w:t xml:space="preserve">operates on a modular basis, taking each method individually, </w:t>
+      </w:r>
+      <w:r>
+        <w:rPr>
+          <w:rFonts w:ascii="Times New Roman" w:hAnsi="Times New Roman" w:cs="Times New Roman"/>
+          <w:color w:val="00000A"/>
+          <w:sz w:val="24"/>
+          <w:szCs w:val="24"/>
+          <w:lang w:val="en-GB"/>
+        </w:rPr>
+        <w:t>us</w:t>
+      </w:r>
+      <w:r>
+        <w:rPr>
+          <w:rFonts w:ascii="Times New Roman" w:hAnsi="Times New Roman" w:cs="Times New Roman"/>
+          <w:color w:val="00000A"/>
+          <w:sz w:val="24"/>
+          <w:szCs w:val="24"/>
+          <w:lang w:val="en-GB"/>
+        </w:rPr>
+        <w:t>ing</w:t>
+      </w:r>
+      <w:r>
+        <w:rPr>
+          <w:rFonts w:ascii="Times New Roman" w:hAnsi="Times New Roman" w:cs="Times New Roman"/>
+          <w:color w:val="00000A"/>
+          <w:sz w:val="24"/>
+          <w:szCs w:val="24"/>
+          <w:lang w:val="en-GB"/>
+        </w:rPr>
+        <w:t xml:space="preserve"> fully automated verification</w:t>
+      </w:r>
+      <w:r>
+        <w:rPr>
+          <w:rFonts w:ascii="Times New Roman" w:hAnsi="Times New Roman" w:cs="Times New Roman"/>
+          <w:color w:val="00000A"/>
+          <w:sz w:val="24"/>
+          <w:szCs w:val="24"/>
+          <w:lang w:val="en-GB"/>
+        </w:rPr>
+        <w:t xml:space="preserve"> when proving correctness </w:t>
+      </w:r>
+      <w:r>
+        <w:rPr>
+          <w:rFonts w:ascii="Times New Roman" w:hAnsi="Times New Roman" w:cs="Times New Roman"/>
+          <w:color w:val="00000A"/>
+          <w:sz w:val="24"/>
+          <w:szCs w:val="24"/>
+          <w:lang w:val="en-GB"/>
+        </w:rPr>
+        <w:t xml:space="preserve">of specifications </w:t>
+      </w:r>
+      <w:r>
+        <w:rPr>
+          <w:rFonts w:ascii="Times New Roman" w:hAnsi="Times New Roman" w:cs="Times New Roman"/>
+          <w:color w:val="00000A"/>
+          <w:sz w:val="24"/>
+          <w:szCs w:val="24"/>
+          <w:lang w:val="en-GB"/>
+        </w:rPr>
+        <w:t xml:space="preserve">at compile time </w:t>
+      </w:r>
+      <w:r>
+        <w:rPr>
+          <w:rFonts w:ascii="Times New Roman" w:hAnsi="Times New Roman" w:cs="Times New Roman"/>
+          <w:color w:val="00000A"/>
+          <w:sz w:val="24"/>
+          <w:szCs w:val="24"/>
+          <w:lang w:val="en-GB"/>
+        </w:rPr>
+        <w:t xml:space="preserve">and is very useful for finding potential bugs early and proving the absense of runtime exceptions. </w:t>
+      </w:r>
+      <w:r>
+        <w:rPr>
+          <w:rFonts w:ascii="Times New Roman" w:hAnsi="Times New Roman" w:cs="Times New Roman"/>
+          <w:color w:val="00000A"/>
+          <w:sz w:val="24"/>
+          <w:szCs w:val="24"/>
+          <w:highlight w:val="yellow"/>
+          <w:lang w:val="en-GB"/>
+        </w:rPr>
+        <w:t xml:space="preserve">However it cannot prove soundness, may miss an error that is present, or completeness , may warn of errors that are not possible, </w:t>
+      </w:r>
+      <w:r>
+        <w:rPr>
+          <w:rFonts w:ascii="Times New Roman" w:hAnsi="Times New Roman" w:cs="Times New Roman"/>
+          <w:color w:val="7030A0"/>
+          <w:sz w:val="16"/>
+          <w:szCs w:val="16"/>
+          <w:highlight w:val="yellow"/>
+          <w:lang w:val="en-GB"/>
+        </w:rPr>
+        <w:t>(</w:t>
+      </w:r>
+      <w:r>
+        <w:rPr>
+          <w:rFonts w:ascii="Century Schoolbook" w:eastAsia="Times New Roman" w:hAnsi="Century Schoolbook" w:cs="Times New Roman"/>
+          <w:i/>
+          <w:color w:val="7030A0"/>
+          <w:sz w:val="16"/>
+          <w:szCs w:val="16"/>
+          <w:highlight w:val="yellow"/>
+          <w:lang w:val="en-GB" w:eastAsia="en-GB"/>
+        </w:rPr>
+        <w:t>Kiniry, J., Morkan, A. &amp; Denby, B. 2006)</w:t>
+      </w:r>
+      <w:r>
+        <w:rPr>
+          <w:rFonts w:ascii="Times New Roman" w:hAnsi="Times New Roman" w:cs="Times New Roman"/>
+          <w:color w:val="7030A0"/>
+          <w:sz w:val="24"/>
+          <w:szCs w:val="24"/>
+          <w:highlight w:val="yellow"/>
+          <w:lang w:val="en-GB"/>
+        </w:rPr>
+        <w:t xml:space="preserve"> </w:t>
+      </w:r>
+      <w:r>
+        <w:rPr>
+          <w:rFonts w:ascii="Times New Roman" w:hAnsi="Times New Roman" w:cs="Times New Roman"/>
+          <w:color w:val="00000A"/>
+          <w:sz w:val="24"/>
+          <w:szCs w:val="24"/>
+          <w:highlight w:val="yellow"/>
+          <w:lang w:val="en-GB"/>
+        </w:rPr>
+        <w:t>, due to the engineering limitations imposed on ESC/Java2, as it is not a fully fledged verification tool but rather an additive to RAC and testing procedures used by programmers.</w:t>
+      </w:r>
+      <w:r>
+        <w:rPr>
+          <w:rFonts w:ascii="Times New Roman" w:hAnsi="Times New Roman" w:cs="Times New Roman"/>
+          <w:color w:val="00000A"/>
+          <w:sz w:val="24"/>
+          <w:szCs w:val="24"/>
+          <w:lang w:val="en-GB"/>
+        </w:rPr>
+        <w:t xml:space="preserve"> </w:t>
+      </w:r>
+    </w:p>
+    <w:p>
+      <w:pPr>
+        <w:autoSpaceDE w:val="0"/>
+        <w:autoSpaceDN w:val="0"/>
+        <w:adjustRightInd w:val="0"/>
+        <w:spacing w:after="0" w:line="240" w:lineRule="auto"/>
+        <w:jc w:val="both"/>
+        <w:rPr>
+          <w:rFonts w:ascii="Times New Roman" w:hAnsi="Times New Roman" w:cs="Times New Roman"/>
+          <w:color w:val="00000A"/>
+          <w:sz w:val="24"/>
+          <w:szCs w:val="24"/>
+          <w:lang w:val="en-GB"/>
+        </w:rPr>
+      </w:pPr>
+      <w:r>
+        <w:rPr>
+          <w:rFonts w:ascii="Times New Roman" w:hAnsi="Times New Roman" w:cs="Times New Roman"/>
+          <w:color w:val="00000A"/>
+          <w:sz w:val="24"/>
+          <w:szCs w:val="24"/>
+          <w:lang w:val="en-GB"/>
+        </w:rPr>
+        <w:t>The structure of the</w:t>
+      </w:r>
+      <w:r>
+        <w:rPr>
+          <w:rFonts w:ascii="Times New Roman" w:hAnsi="Times New Roman" w:cs="Times New Roman"/>
+          <w:color w:val="00000A"/>
+          <w:sz w:val="24"/>
+          <w:szCs w:val="24"/>
+          <w:lang w:val="en-GB"/>
+        </w:rPr>
+        <w:t xml:space="preserve"> ESC/Java2</w:t>
+      </w:r>
+      <w:r>
+        <w:rPr>
+          <w:rFonts w:ascii="Times New Roman" w:hAnsi="Times New Roman" w:cs="Times New Roman"/>
+          <w:color w:val="00000A"/>
+          <w:sz w:val="24"/>
+          <w:szCs w:val="24"/>
+          <w:lang w:val="en-GB"/>
+        </w:rPr>
+        <w:t xml:space="preserve"> tool </w:t>
+      </w:r>
+      <w:r>
+        <w:rPr>
+          <w:rFonts w:ascii="Times New Roman" w:hAnsi="Times New Roman" w:cs="Times New Roman"/>
+          <w:color w:val="00000A"/>
+          <w:sz w:val="24"/>
+          <w:szCs w:val="24"/>
+          <w:lang w:val="en-GB"/>
+        </w:rPr>
+        <w:t xml:space="preserve">is split into three steps </w:t>
+      </w:r>
+      <w:r>
+        <w:rPr>
+          <w:rFonts w:ascii="Times New Roman" w:hAnsi="Times New Roman" w:cs="Times New Roman"/>
+          <w:i/>
+          <w:color w:val="7030A0"/>
+          <w:sz w:val="16"/>
+          <w:szCs w:val="16"/>
+          <w:lang w:val="en-GB"/>
+        </w:rPr>
+        <w:t>(</w:t>
+      </w:r>
+      <w:r>
+        <w:rPr>
+          <w:rFonts w:ascii="Century Schoolbook" w:hAnsi="Century Schoolbook" w:cs="Segoe UI"/>
+          <w:bCs/>
+          <w:i/>
+          <w:color w:val="7030A0"/>
+          <w:sz w:val="16"/>
+          <w:szCs w:val="16"/>
+        </w:rPr>
+        <w:t>Cs.ru.nl. (2018c</w:t>
+      </w:r>
+      <w:r>
+        <w:rPr>
+          <w:rFonts w:ascii="Century Schoolbook" w:hAnsi="Century Schoolbook" w:cs="Segoe UI"/>
+          <w:bCs/>
+          <w:i/>
+          <w:color w:val="7030A0"/>
+          <w:sz w:val="16"/>
+          <w:szCs w:val="16"/>
+        </w:rPr>
+        <w:t>))</w:t>
+      </w:r>
+      <w:r>
+        <w:rPr>
+          <w:rFonts w:ascii="Times New Roman" w:hAnsi="Times New Roman" w:cs="Times New Roman"/>
+          <w:color w:val="00000A"/>
+          <w:sz w:val="24"/>
+          <w:szCs w:val="24"/>
+          <w:lang w:val="en-GB"/>
+        </w:rPr>
+        <w:t>.</w:t>
+      </w:r>
+      <w:r>
+        <w:rPr>
+          <w:rFonts w:ascii="Times New Roman" w:hAnsi="Times New Roman" w:cs="Times New Roman"/>
+          <w:color w:val="00000A"/>
+          <w:sz w:val="24"/>
+          <w:szCs w:val="24"/>
+          <w:lang w:val="en-GB"/>
+        </w:rPr>
+        <w:t>:</w:t>
+      </w:r>
     </w:p>
     <w:p>
       <w:pPr>
         <w:pStyle w:val="ListParagraph"/>
         <w:numPr>
-          <w:ilvl w:val="1"/>
-          <w:numId w:val="8"/>
+          <w:ilvl w:val="0"/>
+          <w:numId w:val="19"/>
         </w:numPr>
         <w:autoSpaceDE w:val="0"/>
         <w:autoSpaceDN w:val="0"/>
@@ -9814,15 +10169,15 @@
           <w:szCs w:val="24"/>
           <w:lang w:val="en-GB"/>
         </w:rPr>
-        <w:t>ESC/Java2</w:t>
+        <w:t>Parsing Phase</w:t>
       </w:r>
     </w:p>
     <w:p>
       <w:pPr>
         <w:pStyle w:val="ListParagraph"/>
         <w:numPr>
-          <w:ilvl w:val="2"/>
-          <w:numId w:val="8"/>
+          <w:ilvl w:val="1"/>
+          <w:numId w:val="19"/>
         </w:numPr>
         <w:autoSpaceDE w:val="0"/>
         <w:autoSpaceDN w:val="0"/>
@@ -9845,8 +10200,414 @@
           <w:szCs w:val="24"/>
           <w:lang w:val="en-GB"/>
         </w:rPr>
-        <w:t>Purpose</w:t>
-      </w:r>
+        <w:t>Used to check the syntax of the code and specifications</w:t>
+      </w:r>
+    </w:p>
+    <w:p>
+      <w:pPr>
+        <w:pStyle w:val="ListParagraph"/>
+        <w:numPr>
+          <w:ilvl w:val="1"/>
+          <w:numId w:val="19"/>
+        </w:numPr>
+        <w:autoSpaceDE w:val="0"/>
+        <w:autoSpaceDN w:val="0"/>
+        <w:adjustRightInd w:val="0"/>
+        <w:spacing w:after="0" w:line="240" w:lineRule="auto"/>
+        <w:jc w:val="both"/>
+        <w:rPr>
+          <w:rFonts w:ascii="Times New Roman" w:hAnsi="Times New Roman" w:cs="Times New Roman"/>
+          <w:color w:val="00000A"/>
+          <w:sz w:val="24"/>
+          <w:szCs w:val="24"/>
+          <w:lang w:val="en-GB"/>
+        </w:rPr>
+      </w:pPr>
+      <w:r>
+        <w:rPr>
+          <w:rFonts w:ascii="Times New Roman" w:hAnsi="Times New Roman" w:cs="Times New Roman"/>
+          <w:color w:val="00000A"/>
+          <w:sz w:val="24"/>
+          <w:szCs w:val="24"/>
+          <w:lang w:val="en-GB"/>
+        </w:rPr>
+        <w:t>Produces caution</w:t>
+      </w:r>
+      <w:bookmarkStart w:id="33" w:name="_GoBack"/>
+      <w:bookmarkEnd w:id="33"/>
+      <w:r>
+        <w:rPr>
+          <w:rFonts w:ascii="Times New Roman" w:hAnsi="Times New Roman" w:cs="Times New Roman"/>
+          <w:color w:val="00000A"/>
+          <w:sz w:val="24"/>
+          <w:szCs w:val="24"/>
+          <w:lang w:val="en-GB"/>
+        </w:rPr>
+        <w:t>s and errors</w:t>
+      </w:r>
+    </w:p>
+    <w:p>
+      <w:pPr>
+        <w:pStyle w:val="ListParagraph"/>
+        <w:numPr>
+          <w:ilvl w:val="0"/>
+          <w:numId w:val="19"/>
+        </w:numPr>
+        <w:autoSpaceDE w:val="0"/>
+        <w:autoSpaceDN w:val="0"/>
+        <w:adjustRightInd w:val="0"/>
+        <w:spacing w:after="0" w:line="240" w:lineRule="auto"/>
+        <w:jc w:val="both"/>
+        <w:rPr>
+          <w:rFonts w:ascii="Times New Roman" w:hAnsi="Times New Roman" w:cs="Times New Roman"/>
+          <w:color w:val="00000A"/>
+          <w:sz w:val="24"/>
+          <w:szCs w:val="24"/>
+          <w:lang w:val="en-GB"/>
+        </w:rPr>
+      </w:pPr>
+      <w:r>
+        <w:rPr>
+          <w:rFonts w:ascii="Times New Roman" w:hAnsi="Times New Roman" w:cs="Times New Roman"/>
+          <w:color w:val="00000A"/>
+          <w:sz w:val="24"/>
+          <w:szCs w:val="24"/>
+          <w:lang w:val="en-GB"/>
+        </w:rPr>
+        <w:t>Type-Checking Phase</w:t>
+      </w:r>
+    </w:p>
+    <w:p>
+      <w:pPr>
+        <w:pStyle w:val="ListParagraph"/>
+        <w:numPr>
+          <w:ilvl w:val="1"/>
+          <w:numId w:val="19"/>
+        </w:numPr>
+        <w:autoSpaceDE w:val="0"/>
+        <w:autoSpaceDN w:val="0"/>
+        <w:adjustRightInd w:val="0"/>
+        <w:spacing w:after="0" w:line="240" w:lineRule="auto"/>
+        <w:jc w:val="both"/>
+        <w:rPr>
+          <w:rFonts w:ascii="Times New Roman" w:hAnsi="Times New Roman" w:cs="Times New Roman"/>
+          <w:color w:val="00000A"/>
+          <w:sz w:val="24"/>
+          <w:szCs w:val="24"/>
+          <w:lang w:val="en-GB"/>
+        </w:rPr>
+      </w:pPr>
+      <w:r>
+        <w:rPr>
+          <w:rFonts w:ascii="Times New Roman" w:hAnsi="Times New Roman" w:cs="Times New Roman"/>
+          <w:color w:val="00000A"/>
+          <w:sz w:val="24"/>
+          <w:szCs w:val="24"/>
+          <w:lang w:val="en-GB"/>
+        </w:rPr>
+        <w:t>Type and usage checking of the code and specifications</w:t>
+      </w:r>
+    </w:p>
+    <w:p>
+      <w:pPr>
+        <w:pStyle w:val="ListParagraph"/>
+        <w:numPr>
+          <w:ilvl w:val="1"/>
+          <w:numId w:val="19"/>
+        </w:numPr>
+        <w:autoSpaceDE w:val="0"/>
+        <w:autoSpaceDN w:val="0"/>
+        <w:adjustRightInd w:val="0"/>
+        <w:spacing w:after="0" w:line="240" w:lineRule="auto"/>
+        <w:jc w:val="both"/>
+        <w:rPr>
+          <w:rFonts w:ascii="Times New Roman" w:hAnsi="Times New Roman" w:cs="Times New Roman"/>
+          <w:color w:val="00000A"/>
+          <w:sz w:val="24"/>
+          <w:szCs w:val="24"/>
+          <w:lang w:val="en-GB"/>
+        </w:rPr>
+      </w:pPr>
+      <w:r>
+        <w:rPr>
+          <w:rFonts w:ascii="Times New Roman" w:hAnsi="Times New Roman" w:cs="Times New Roman"/>
+          <w:color w:val="00000A"/>
+          <w:sz w:val="24"/>
+          <w:szCs w:val="24"/>
+          <w:lang w:val="en-GB"/>
+        </w:rPr>
+        <w:t>Produces cautions and errors</w:t>
+      </w:r>
+    </w:p>
+    <w:p>
+      <w:pPr>
+        <w:pStyle w:val="ListParagraph"/>
+        <w:numPr>
+          <w:ilvl w:val="0"/>
+          <w:numId w:val="19"/>
+        </w:numPr>
+        <w:autoSpaceDE w:val="0"/>
+        <w:autoSpaceDN w:val="0"/>
+        <w:adjustRightInd w:val="0"/>
+        <w:spacing w:after="0" w:line="240" w:lineRule="auto"/>
+        <w:jc w:val="both"/>
+        <w:rPr>
+          <w:rFonts w:ascii="Times New Roman" w:hAnsi="Times New Roman" w:cs="Times New Roman"/>
+          <w:color w:val="00000A"/>
+          <w:sz w:val="24"/>
+          <w:szCs w:val="24"/>
+          <w:lang w:val="en-GB"/>
+        </w:rPr>
+      </w:pPr>
+      <w:r>
+        <w:rPr>
+          <w:rFonts w:ascii="Times New Roman" w:hAnsi="Times New Roman" w:cs="Times New Roman"/>
+          <w:color w:val="00000A"/>
+          <w:sz w:val="24"/>
+          <w:szCs w:val="24"/>
+          <w:lang w:val="en-GB"/>
+        </w:rPr>
+        <w:t>Static Checking Phase</w:t>
+      </w:r>
+    </w:p>
+    <w:p>
+      <w:pPr>
+        <w:pStyle w:val="ListParagraph"/>
+        <w:numPr>
+          <w:ilvl w:val="1"/>
+          <w:numId w:val="19"/>
+        </w:numPr>
+        <w:autoSpaceDE w:val="0"/>
+        <w:autoSpaceDN w:val="0"/>
+        <w:adjustRightInd w:val="0"/>
+        <w:spacing w:after="0" w:line="240" w:lineRule="auto"/>
+        <w:jc w:val="both"/>
+        <w:rPr>
+          <w:rFonts w:ascii="Times New Roman" w:hAnsi="Times New Roman" w:cs="Times New Roman"/>
+          <w:color w:val="00000A"/>
+          <w:sz w:val="24"/>
+          <w:szCs w:val="24"/>
+          <w:lang w:val="en-GB"/>
+        </w:rPr>
+      </w:pPr>
+      <w:r>
+        <w:rPr>
+          <w:rFonts w:ascii="Times New Roman" w:hAnsi="Times New Roman" w:cs="Times New Roman"/>
+          <w:color w:val="00000A"/>
+          <w:sz w:val="24"/>
+          <w:szCs w:val="24"/>
+          <w:lang w:val="en-GB"/>
+        </w:rPr>
+        <w:t>Reasoning to find bugs by converting assertions to verification conditions (VCs) and then using an SMT prover called Simplify to check for correctness of these VCs</w:t>
+      </w:r>
+    </w:p>
+    <w:p>
+      <w:pPr>
+        <w:pStyle w:val="ListParagraph"/>
+        <w:numPr>
+          <w:ilvl w:val="1"/>
+          <w:numId w:val="19"/>
+        </w:numPr>
+        <w:autoSpaceDE w:val="0"/>
+        <w:autoSpaceDN w:val="0"/>
+        <w:adjustRightInd w:val="0"/>
+        <w:spacing w:after="0" w:line="240" w:lineRule="auto"/>
+        <w:jc w:val="both"/>
+        <w:rPr>
+          <w:rFonts w:ascii="Times New Roman" w:hAnsi="Times New Roman" w:cs="Times New Roman"/>
+          <w:color w:val="00000A"/>
+          <w:sz w:val="24"/>
+          <w:szCs w:val="24"/>
+          <w:lang w:val="en-GB"/>
+        </w:rPr>
+      </w:pPr>
+      <w:r>
+        <w:rPr>
+          <w:rFonts w:ascii="Times New Roman" w:hAnsi="Times New Roman" w:cs="Times New Roman"/>
+          <w:color w:val="00000A"/>
+          <w:sz w:val="24"/>
+          <w:szCs w:val="24"/>
+          <w:lang w:val="en-GB"/>
+        </w:rPr>
+        <w:t>Produces warning of what caused the error</w:t>
+      </w:r>
+    </w:p>
+    <w:p>
+      <w:pPr>
+        <w:pStyle w:val="ListParagraph"/>
+        <w:numPr>
+          <w:ilvl w:val="1"/>
+          <w:numId w:val="19"/>
+        </w:numPr>
+        <w:autoSpaceDE w:val="0"/>
+        <w:autoSpaceDN w:val="0"/>
+        <w:adjustRightInd w:val="0"/>
+        <w:spacing w:after="0" w:line="240" w:lineRule="auto"/>
+        <w:jc w:val="both"/>
+        <w:rPr>
+          <w:rFonts w:ascii="Times New Roman" w:hAnsi="Times New Roman" w:cs="Times New Roman"/>
+          <w:color w:val="00000A"/>
+          <w:sz w:val="24"/>
+          <w:szCs w:val="24"/>
+          <w:lang w:val="en-GB"/>
+        </w:rPr>
+      </w:pPr>
+      <w:r>
+        <w:rPr>
+          <w:rFonts w:ascii="Times New Roman" w:hAnsi="Times New Roman" w:cs="Times New Roman"/>
+          <w:color w:val="00000A"/>
+          <w:sz w:val="24"/>
+          <w:szCs w:val="24"/>
+          <w:lang w:val="en-GB"/>
+        </w:rPr>
+        <w:t>Pro</w:t>
+      </w:r>
+      <w:r>
+        <w:rPr>
+          <w:rFonts w:ascii="Times New Roman" w:hAnsi="Times New Roman" w:cs="Times New Roman"/>
+          <w:color w:val="00000A"/>
+          <w:sz w:val="24"/>
+          <w:szCs w:val="24"/>
+          <w:lang w:val="en-GB"/>
+        </w:rPr>
+        <w:t>d</w:t>
+      </w:r>
+      <w:r>
+        <w:rPr>
+          <w:rFonts w:ascii="Times New Roman" w:hAnsi="Times New Roman" w:cs="Times New Roman"/>
+          <w:color w:val="00000A"/>
+          <w:sz w:val="24"/>
+          <w:szCs w:val="24"/>
+          <w:lang w:val="en-GB"/>
+        </w:rPr>
+        <w:t>u</w:t>
+      </w:r>
+      <w:r>
+        <w:rPr>
+          <w:rFonts w:ascii="Times New Roman" w:hAnsi="Times New Roman" w:cs="Times New Roman"/>
+          <w:color w:val="00000A"/>
+          <w:sz w:val="24"/>
+          <w:szCs w:val="24"/>
+          <w:lang w:val="en-GB"/>
+        </w:rPr>
+        <w:t>c</w:t>
+      </w:r>
+      <w:r>
+        <w:rPr>
+          <w:rFonts w:ascii="Times New Roman" w:hAnsi="Times New Roman" w:cs="Times New Roman"/>
+          <w:color w:val="00000A"/>
+          <w:sz w:val="24"/>
+          <w:szCs w:val="24"/>
+          <w:lang w:val="en-GB"/>
+        </w:rPr>
+        <w:t>es a counter</w:t>
+      </w:r>
+      <w:r>
+        <w:rPr>
+          <w:rFonts w:ascii="Times New Roman" w:hAnsi="Times New Roman" w:cs="Times New Roman"/>
+          <w:color w:val="00000A"/>
+          <w:sz w:val="24"/>
+          <w:szCs w:val="24"/>
+          <w:lang w:val="en-GB"/>
+        </w:rPr>
+        <w:t>-</w:t>
+      </w:r>
+      <w:r>
+        <w:rPr>
+          <w:rFonts w:ascii="Times New Roman" w:hAnsi="Times New Roman" w:cs="Times New Roman"/>
+          <w:color w:val="00000A"/>
+          <w:sz w:val="24"/>
+          <w:szCs w:val="24"/>
+          <w:lang w:val="en-GB"/>
+        </w:rPr>
+        <w:t xml:space="preserve">example with a data model showing how error </w:t>
+      </w:r>
+      <w:r>
+        <w:rPr>
+          <w:rFonts w:ascii="Times New Roman" w:hAnsi="Times New Roman" w:cs="Times New Roman"/>
+          <w:color w:val="00000A"/>
+          <w:sz w:val="24"/>
+          <w:szCs w:val="24"/>
+          <w:lang w:val="en-GB"/>
+        </w:rPr>
+        <w:t>occurred</w:t>
+      </w:r>
+    </w:p>
+    <w:p>
+      <w:pPr>
+        <w:pStyle w:val="ListParagraph"/>
+        <w:autoSpaceDE w:val="0"/>
+        <w:autoSpaceDN w:val="0"/>
+        <w:adjustRightInd w:val="0"/>
+        <w:spacing w:after="0" w:line="240" w:lineRule="auto"/>
+        <w:ind w:left="1440"/>
+        <w:jc w:val="both"/>
+        <w:rPr>
+          <w:rFonts w:ascii="Times New Roman" w:hAnsi="Times New Roman" w:cs="Times New Roman"/>
+          <w:color w:val="00000A"/>
+          <w:sz w:val="24"/>
+          <w:szCs w:val="24"/>
+          <w:lang w:val="en-GB"/>
+        </w:rPr>
+      </w:pPr>
+    </w:p>
+    <w:p>
+      <w:pPr>
+        <w:autoSpaceDE w:val="0"/>
+        <w:autoSpaceDN w:val="0"/>
+        <w:adjustRightInd w:val="0"/>
+        <w:spacing w:after="0" w:line="240" w:lineRule="auto"/>
+        <w:jc w:val="both"/>
+        <w:rPr>
+          <w:rFonts w:ascii="Times New Roman" w:hAnsi="Times New Roman" w:cs="Times New Roman"/>
+          <w:color w:val="00000A"/>
+          <w:sz w:val="24"/>
+          <w:szCs w:val="24"/>
+          <w:lang w:val="en-GB"/>
+        </w:rPr>
+      </w:pPr>
+      <w:r>
+        <w:rPr>
+          <w:rFonts w:ascii="Times New Roman" w:hAnsi="Times New Roman" w:cs="Times New Roman"/>
+          <w:color w:val="00000A"/>
+          <w:sz w:val="24"/>
+          <w:szCs w:val="24"/>
+          <w:lang w:val="en-GB"/>
+        </w:rPr>
+        <w:t>The Java Modelling Language is the specification language used for annotating Java programs, as used by ESC/Java2 as well as various other deductive verification tools, and has become evolved continually since its introduction in YYYY by AUTHOR.</w:t>
+      </w:r>
+    </w:p>
+    <w:p>
+      <w:pPr>
+        <w:autoSpaceDE w:val="0"/>
+        <w:autoSpaceDN w:val="0"/>
+        <w:adjustRightInd w:val="0"/>
+        <w:spacing w:after="0" w:line="240" w:lineRule="auto"/>
+        <w:jc w:val="both"/>
+        <w:rPr>
+          <w:rFonts w:ascii="Times New Roman" w:hAnsi="Times New Roman" w:cs="Times New Roman"/>
+          <w:color w:val="00000A"/>
+          <w:sz w:val="24"/>
+          <w:szCs w:val="24"/>
+          <w:lang w:val="en-GB"/>
+        </w:rPr>
+      </w:pPr>
+    </w:p>
+    <w:p>
+      <w:pPr>
+        <w:autoSpaceDE w:val="0"/>
+        <w:autoSpaceDN w:val="0"/>
+        <w:adjustRightInd w:val="0"/>
+        <w:spacing w:after="0" w:line="240" w:lineRule="auto"/>
+        <w:jc w:val="both"/>
+        <w:rPr>
+          <w:rFonts w:ascii="Times New Roman" w:hAnsi="Times New Roman" w:cs="Times New Roman"/>
+          <w:color w:val="00000A"/>
+          <w:sz w:val="24"/>
+          <w:szCs w:val="24"/>
+          <w:lang w:val="en-GB"/>
+        </w:rPr>
+      </w:pPr>
     </w:p>
     <w:p>
       <w:pPr>
@@ -9876,17 +10637,7 @@
           <w:szCs w:val="24"/>
           <w:lang w:val="en-GB"/>
         </w:rPr>
-        <w:t>Theorom Provers</w:t>
-      </w:r>
-      <w:r>
-        <w:rPr>
-          <w:rFonts w:ascii="Times New Roman" w:hAnsi="Times New Roman" w:cs="Times New Roman"/>
-          <w:color w:val="00000A"/>
-          <w:sz w:val="24"/>
-          <w:szCs w:val="24"/>
-          <w:lang w:val="en-GB"/>
-        </w:rPr>
-        <w:t xml:space="preserve"> (Paragraph)</w:t>
+        <w:t>Deductive Verifiers</w:t>
       </w:r>
     </w:p>
     <w:p>
@@ -9917,7 +10668,334 @@
           <w:szCs w:val="24"/>
           <w:lang w:val="en-GB"/>
         </w:rPr>
-        <w:t>Isabelle</w:t>
+        <w:t>JML</w:t>
+      </w:r>
+    </w:p>
+    <w:p>
+      <w:pPr>
+        <w:pStyle w:val="ListParagraph"/>
+        <w:numPr>
+          <w:ilvl w:val="2"/>
+          <w:numId w:val="6"/>
+        </w:numPr>
+        <w:autoSpaceDE w:val="0"/>
+        <w:autoSpaceDN w:val="0"/>
+        <w:adjustRightInd w:val="0"/>
+        <w:spacing w:after="0" w:line="240" w:lineRule="auto"/>
+        <w:jc w:val="both"/>
+        <w:rPr>
+          <w:rFonts w:ascii="Times New Roman" w:hAnsi="Times New Roman" w:cs="Times New Roman"/>
+          <w:color w:val="00000A"/>
+          <w:sz w:val="24"/>
+          <w:szCs w:val="24"/>
+          <w:lang w:val="en-GB"/>
+        </w:rPr>
+      </w:pPr>
+      <w:r>
+        <w:rPr>
+          <w:rFonts w:ascii="Times New Roman" w:hAnsi="Times New Roman" w:cs="Times New Roman"/>
+          <w:color w:val="00000A"/>
+          <w:sz w:val="24"/>
+          <w:szCs w:val="24"/>
+          <w:lang w:val="en-GB"/>
+        </w:rPr>
+        <w:t>Language syntax</w:t>
+      </w:r>
+    </w:p>
+    <w:p>
+      <w:pPr>
+        <w:pStyle w:val="ListParagraph"/>
+        <w:numPr>
+          <w:ilvl w:val="2"/>
+          <w:numId w:val="6"/>
+        </w:numPr>
+        <w:autoSpaceDE w:val="0"/>
+        <w:autoSpaceDN w:val="0"/>
+        <w:adjustRightInd w:val="0"/>
+        <w:spacing w:after="0" w:line="240" w:lineRule="auto"/>
+        <w:jc w:val="both"/>
+        <w:rPr>
+          <w:rFonts w:ascii="Times New Roman" w:hAnsi="Times New Roman" w:cs="Times New Roman"/>
+          <w:color w:val="00000A"/>
+          <w:sz w:val="24"/>
+          <w:szCs w:val="24"/>
+          <w:lang w:val="en-GB"/>
+        </w:rPr>
+      </w:pPr>
+      <w:r>
+        <w:rPr>
+          <w:rFonts w:ascii="Times New Roman" w:hAnsi="Times New Roman" w:cs="Times New Roman"/>
+          <w:color w:val="00000A"/>
+          <w:sz w:val="24"/>
+          <w:szCs w:val="24"/>
+          <w:lang w:val="en-GB"/>
+        </w:rPr>
+        <w:t>Capabilities</w:t>
+      </w:r>
+    </w:p>
+    <w:p>
+      <w:pPr>
+        <w:pStyle w:val="ListParagraph"/>
+        <w:numPr>
+          <w:ilvl w:val="2"/>
+          <w:numId w:val="6"/>
+        </w:numPr>
+        <w:autoSpaceDE w:val="0"/>
+        <w:autoSpaceDN w:val="0"/>
+        <w:adjustRightInd w:val="0"/>
+        <w:spacing w:after="0" w:line="240" w:lineRule="auto"/>
+        <w:jc w:val="both"/>
+        <w:rPr>
+          <w:rFonts w:ascii="Times New Roman" w:hAnsi="Times New Roman" w:cs="Times New Roman"/>
+          <w:color w:val="00000A"/>
+          <w:sz w:val="24"/>
+          <w:szCs w:val="24"/>
+          <w:lang w:val="en-GB"/>
+        </w:rPr>
+      </w:pPr>
+      <w:r>
+        <w:rPr>
+          <w:rFonts w:ascii="Times New Roman" w:hAnsi="Times New Roman" w:cs="Times New Roman"/>
+          <w:color w:val="00000A"/>
+          <w:sz w:val="24"/>
+          <w:szCs w:val="24"/>
+          <w:lang w:val="en-GB"/>
+        </w:rPr>
+        <w:t>Drawbacks</w:t>
+      </w:r>
+    </w:p>
+    <w:p>
+      <w:pPr>
+        <w:pStyle w:val="ListParagraph"/>
+        <w:numPr>
+          <w:ilvl w:val="2"/>
+          <w:numId w:val="6"/>
+        </w:numPr>
+        <w:autoSpaceDE w:val="0"/>
+        <w:autoSpaceDN w:val="0"/>
+        <w:adjustRightInd w:val="0"/>
+        <w:spacing w:after="0" w:line="240" w:lineRule="auto"/>
+        <w:jc w:val="both"/>
+        <w:rPr>
+          <w:rFonts w:ascii="Times New Roman" w:hAnsi="Times New Roman" w:cs="Times New Roman"/>
+          <w:color w:val="00000A"/>
+          <w:sz w:val="24"/>
+          <w:szCs w:val="24"/>
+          <w:lang w:val="en-GB"/>
+        </w:rPr>
+      </w:pPr>
+      <w:r>
+        <w:rPr>
+          <w:rFonts w:ascii="Times New Roman" w:hAnsi="Times New Roman" w:cs="Times New Roman"/>
+          <w:color w:val="00000A"/>
+          <w:sz w:val="24"/>
+          <w:szCs w:val="24"/>
+          <w:lang w:val="en-GB"/>
+        </w:rPr>
+        <w:t>Command Line</w:t>
+      </w:r>
+    </w:p>
+    <w:p>
+      <w:pPr>
+        <w:pStyle w:val="ListParagraph"/>
+        <w:numPr>
+          <w:ilvl w:val="2"/>
+          <w:numId w:val="6"/>
+        </w:numPr>
+        <w:autoSpaceDE w:val="0"/>
+        <w:autoSpaceDN w:val="0"/>
+        <w:adjustRightInd w:val="0"/>
+        <w:spacing w:after="0" w:line="240" w:lineRule="auto"/>
+        <w:jc w:val="both"/>
+        <w:rPr>
+          <w:rFonts w:ascii="Times New Roman" w:hAnsi="Times New Roman" w:cs="Times New Roman"/>
+          <w:color w:val="00000A"/>
+          <w:sz w:val="24"/>
+          <w:szCs w:val="24"/>
+          <w:lang w:val="en-GB"/>
+        </w:rPr>
+      </w:pPr>
+      <w:r>
+        <w:rPr>
+          <w:rFonts w:ascii="Times New Roman" w:hAnsi="Times New Roman" w:cs="Times New Roman"/>
+          <w:color w:val="00000A"/>
+          <w:sz w:val="24"/>
+          <w:szCs w:val="24"/>
+          <w:lang w:val="en-GB"/>
+        </w:rPr>
+        <w:t>VCG vs Symbolic Execution</w:t>
+      </w:r>
+    </w:p>
+    <w:p>
+      <w:pPr>
+        <w:pStyle w:val="ListParagraph"/>
+        <w:numPr>
+          <w:ilvl w:val="2"/>
+          <w:numId w:val="6"/>
+        </w:numPr>
+        <w:autoSpaceDE w:val="0"/>
+        <w:autoSpaceDN w:val="0"/>
+        <w:adjustRightInd w:val="0"/>
+        <w:spacing w:after="0" w:line="240" w:lineRule="auto"/>
+        <w:jc w:val="both"/>
+        <w:rPr>
+          <w:rFonts w:ascii="Times New Roman" w:hAnsi="Times New Roman" w:cs="Times New Roman"/>
+          <w:color w:val="00000A"/>
+          <w:sz w:val="24"/>
+          <w:szCs w:val="24"/>
+          <w:lang w:val="en-GB"/>
+        </w:rPr>
+      </w:pPr>
+      <w:r>
+        <w:rPr>
+          <w:rFonts w:ascii="Times New Roman" w:hAnsi="Times New Roman" w:cs="Times New Roman"/>
+          <w:color w:val="00000A"/>
+          <w:sz w:val="24"/>
+          <w:szCs w:val="24"/>
+          <w:lang w:val="en-GB"/>
+        </w:rPr>
+        <w:t>Problems in JML</w:t>
+      </w:r>
+    </w:p>
+    <w:p>
+      <w:pPr>
+        <w:pStyle w:val="ListParagraph"/>
+        <w:numPr>
+          <w:ilvl w:val="0"/>
+          <w:numId w:val="6"/>
+        </w:numPr>
+        <w:autoSpaceDE w:val="0"/>
+        <w:autoSpaceDN w:val="0"/>
+        <w:adjustRightInd w:val="0"/>
+        <w:spacing w:after="0" w:line="240" w:lineRule="auto"/>
+        <w:jc w:val="both"/>
+        <w:rPr>
+          <w:rFonts w:ascii="Times New Roman" w:hAnsi="Times New Roman" w:cs="Times New Roman"/>
+          <w:color w:val="00000A"/>
+          <w:sz w:val="24"/>
+          <w:szCs w:val="24"/>
+          <w:lang w:val="en-GB"/>
+        </w:rPr>
+      </w:pPr>
+      <w:r>
+        <w:rPr>
+          <w:rFonts w:ascii="Times New Roman" w:hAnsi="Times New Roman" w:cs="Times New Roman"/>
+          <w:color w:val="00000A"/>
+          <w:sz w:val="24"/>
+          <w:szCs w:val="24"/>
+          <w:lang w:val="en-GB"/>
+        </w:rPr>
+        <w:t>Intermediate Verification Language</w:t>
+      </w:r>
+    </w:p>
+    <w:p>
+      <w:pPr>
+        <w:pStyle w:val="ListParagraph"/>
+        <w:numPr>
+          <w:ilvl w:val="2"/>
+          <w:numId w:val="6"/>
+        </w:numPr>
+        <w:autoSpaceDE w:val="0"/>
+        <w:autoSpaceDN w:val="0"/>
+        <w:adjustRightInd w:val="0"/>
+        <w:spacing w:after="0" w:line="240" w:lineRule="auto"/>
+        <w:jc w:val="both"/>
+        <w:rPr>
+          <w:rFonts w:ascii="Times New Roman" w:hAnsi="Times New Roman" w:cs="Times New Roman"/>
+          <w:color w:val="00000A"/>
+          <w:sz w:val="24"/>
+          <w:szCs w:val="24"/>
+          <w:lang w:val="en-GB"/>
+        </w:rPr>
+      </w:pPr>
+      <w:r>
+        <w:rPr>
+          <w:rFonts w:ascii="Times New Roman" w:hAnsi="Times New Roman" w:cs="Times New Roman"/>
+          <w:color w:val="00000A"/>
+          <w:sz w:val="24"/>
+          <w:szCs w:val="24"/>
+          <w:lang w:val="en-GB"/>
+        </w:rPr>
+        <w:t>Boogie</w:t>
+      </w:r>
+    </w:p>
+    <w:p>
+      <w:pPr>
+        <w:pStyle w:val="ListParagraph"/>
+        <w:numPr>
+          <w:ilvl w:val="2"/>
+          <w:numId w:val="6"/>
+        </w:numPr>
+        <w:autoSpaceDE w:val="0"/>
+        <w:autoSpaceDN w:val="0"/>
+        <w:adjustRightInd w:val="0"/>
+        <w:spacing w:after="0" w:line="240" w:lineRule="auto"/>
+        <w:jc w:val="both"/>
+        <w:rPr>
+          <w:rFonts w:ascii="Times New Roman" w:hAnsi="Times New Roman" w:cs="Times New Roman"/>
+          <w:color w:val="00000A"/>
+          <w:sz w:val="24"/>
+          <w:szCs w:val="24"/>
+          <w:lang w:val="en-GB"/>
+        </w:rPr>
+      </w:pPr>
+      <w:r>
+        <w:rPr>
+          <w:rFonts w:ascii="Times New Roman" w:hAnsi="Times New Roman" w:cs="Times New Roman"/>
+          <w:color w:val="00000A"/>
+          <w:sz w:val="24"/>
+          <w:szCs w:val="24"/>
+          <w:lang w:val="en-GB"/>
+        </w:rPr>
+        <w:t>WhyML</w:t>
+      </w:r>
+    </w:p>
+    <w:p>
+      <w:pPr>
+        <w:pStyle w:val="ListParagraph"/>
+        <w:autoSpaceDE w:val="0"/>
+        <w:autoSpaceDN w:val="0"/>
+        <w:adjustRightInd w:val="0"/>
+        <w:spacing w:after="0" w:line="240" w:lineRule="auto"/>
+        <w:jc w:val="both"/>
+        <w:rPr>
+          <w:rFonts w:ascii="Times New Roman" w:hAnsi="Times New Roman" w:cs="Times New Roman"/>
+          <w:color w:val="00000A"/>
+          <w:sz w:val="24"/>
+          <w:szCs w:val="24"/>
+          <w:lang w:val="en-GB"/>
+        </w:rPr>
+      </w:pPr>
+    </w:p>
+    <w:p>
+      <w:pPr>
+        <w:pStyle w:val="ListParagraph"/>
+        <w:numPr>
+          <w:ilvl w:val="0"/>
+          <w:numId w:val="6"/>
+        </w:numPr>
+        <w:autoSpaceDE w:val="0"/>
+        <w:autoSpaceDN w:val="0"/>
+        <w:adjustRightInd w:val="0"/>
+        <w:spacing w:after="0" w:line="240" w:lineRule="auto"/>
+        <w:jc w:val="both"/>
+        <w:rPr>
+          <w:rFonts w:ascii="Times New Roman" w:hAnsi="Times New Roman" w:cs="Times New Roman"/>
+          <w:color w:val="00000A"/>
+          <w:sz w:val="24"/>
+          <w:szCs w:val="24"/>
+          <w:lang w:val="en-GB"/>
+        </w:rPr>
+      </w:pPr>
+      <w:r>
+        <w:rPr>
+          <w:rFonts w:ascii="Times New Roman" w:hAnsi="Times New Roman" w:cs="Times New Roman"/>
+          <w:color w:val="00000A"/>
+          <w:sz w:val="24"/>
+          <w:szCs w:val="24"/>
+          <w:lang w:val="en-GB"/>
+        </w:rPr>
+        <w:t>Theorom Provers (Paragraph)</w:t>
       </w:r>
     </w:p>
     <w:p>
@@ -9948,9 +11026,55 @@
           <w:szCs w:val="24"/>
           <w:lang w:val="en-GB"/>
         </w:rPr>
-        <w:lastRenderedPageBreak/>
+        <w:t>Isabelle</w:t>
+      </w:r>
+    </w:p>
+    <w:p>
+      <w:pPr>
+        <w:pStyle w:val="ListParagraph"/>
+        <w:numPr>
+          <w:ilvl w:val="1"/>
+          <w:numId w:val="6"/>
+        </w:numPr>
+        <w:autoSpaceDE w:val="0"/>
+        <w:autoSpaceDN w:val="0"/>
+        <w:adjustRightInd w:val="0"/>
+        <w:spacing w:after="0" w:line="240" w:lineRule="auto"/>
+        <w:jc w:val="both"/>
+        <w:rPr>
+          <w:rFonts w:ascii="Times New Roman" w:hAnsi="Times New Roman" w:cs="Times New Roman"/>
+          <w:color w:val="00000A"/>
+          <w:sz w:val="24"/>
+          <w:szCs w:val="24"/>
+          <w:lang w:val="en-GB"/>
+        </w:rPr>
+      </w:pPr>
+      <w:r>
+        <w:rPr>
+          <w:rFonts w:ascii="Times New Roman" w:hAnsi="Times New Roman" w:cs="Times New Roman"/>
+          <w:color w:val="00000A"/>
+          <w:sz w:val="24"/>
+          <w:szCs w:val="24"/>
+          <w:lang w:val="en-GB"/>
+        </w:rPr>
         <w:t>PVS (Prototype Verification System</w:t>
       </w:r>
+    </w:p>
+    <w:p>
+      <w:pPr>
+        <w:autoSpaceDE w:val="0"/>
+        <w:autoSpaceDN w:val="0"/>
+        <w:adjustRightInd w:val="0"/>
+        <w:spacing w:after="0" w:line="240" w:lineRule="auto"/>
+        <w:jc w:val="both"/>
+        <w:rPr>
+          <w:rFonts w:ascii="Times New Roman" w:hAnsi="Times New Roman" w:cs="Times New Roman"/>
+          <w:color w:val="00000A"/>
+          <w:sz w:val="24"/>
+          <w:szCs w:val="24"/>
+          <w:lang w:val="en-GB"/>
+        </w:rPr>
+      </w:pPr>
     </w:p>
     <w:p>
       <w:pPr>
@@ -9980,7 +11104,27 @@
           <w:szCs w:val="24"/>
           <w:lang w:val="en-GB"/>
         </w:rPr>
-        <w:t>Deductive Verifiers</w:t>
+        <w:t xml:space="preserve">SAT Solvers/ </w:t>
+      </w:r>
+      <w:r>
+        <w:rPr>
+          <w:rFonts w:ascii="Times New Roman" w:hAnsi="Times New Roman" w:cs="Times New Roman"/>
+          <w:color w:val="00000A"/>
+          <w:sz w:val="24"/>
+          <w:szCs w:val="24"/>
+          <w:lang w:val="en-GB"/>
+        </w:rPr>
+        <w:t xml:space="preserve">SMT </w:t>
+      </w:r>
+      <w:r>
+        <w:rPr>
+          <w:rFonts w:ascii="Times New Roman" w:hAnsi="Times New Roman" w:cs="Times New Roman"/>
+          <w:color w:val="00000A"/>
+          <w:sz w:val="24"/>
+          <w:szCs w:val="24"/>
+          <w:lang w:val="en-GB"/>
+        </w:rPr>
+        <w:t>Theorom Provers</w:t>
       </w:r>
     </w:p>
     <w:p>
@@ -10011,14 +11155,14 @@
           <w:szCs w:val="24"/>
           <w:lang w:val="en-GB"/>
         </w:rPr>
-        <w:t>JML</w:t>
+        <w:t>Alt-Ergo</w:t>
       </w:r>
     </w:p>
     <w:p>
       <w:pPr>
         <w:pStyle w:val="ListParagraph"/>
         <w:numPr>
-          <w:ilvl w:val="2"/>
+          <w:ilvl w:val="1"/>
           <w:numId w:val="6"/>
         </w:numPr>
         <w:autoSpaceDE w:val="0"/>
@@ -10042,14 +11186,14 @@
           <w:szCs w:val="24"/>
           <w:lang w:val="en-GB"/>
         </w:rPr>
-        <w:t>Language syntax</w:t>
+        <w:t>Z3</w:t>
       </w:r>
     </w:p>
     <w:p>
       <w:pPr>
         <w:pStyle w:val="ListParagraph"/>
         <w:numPr>
-          <w:ilvl w:val="2"/>
+          <w:ilvl w:val="1"/>
           <w:numId w:val="6"/>
         </w:numPr>
         <w:autoSpaceDE w:val="0"/>
@@ -10073,20 +11217,17 @@
           <w:szCs w:val="24"/>
           <w:lang w:val="en-GB"/>
         </w:rPr>
-        <w:t>Capabilities</w:t>
+        <w:t>Coq</w:t>
       </w:r>
     </w:p>
     <w:p>
       <w:pPr>
         <w:pStyle w:val="ListParagraph"/>
-        <w:numPr>
-          <w:ilvl w:val="2"/>
-          <w:numId w:val="6"/>
-        </w:numPr>
         <w:autoSpaceDE w:val="0"/>
         <w:autoSpaceDN w:val="0"/>
         <w:adjustRightInd w:val="0"/>
         <w:spacing w:after="0" w:line="240" w:lineRule="auto"/>
+        <w:ind w:left="1440"/>
         <w:jc w:val="both"/>
         <w:rPr>
           <w:rFonts w:ascii="Times New Roman" w:hAnsi="Times New Roman" w:cs="Times New Roman"/>
@@ -10096,109 +11237,6 @@
           <w:lang w:val="en-GB"/>
         </w:rPr>
       </w:pPr>
-      <w:r>
-        <w:rPr>
-          <w:rFonts w:ascii="Times New Roman" w:hAnsi="Times New Roman" w:cs="Times New Roman"/>
-          <w:color w:val="00000A"/>
-          <w:sz w:val="24"/>
-          <w:szCs w:val="24"/>
-          <w:lang w:val="en-GB"/>
-        </w:rPr>
-        <w:t>Drawbacks</w:t>
-      </w:r>
-    </w:p>
-    <w:p>
-      <w:pPr>
-        <w:pStyle w:val="ListParagraph"/>
-        <w:numPr>
-          <w:ilvl w:val="2"/>
-          <w:numId w:val="6"/>
-        </w:numPr>
-        <w:autoSpaceDE w:val="0"/>
-        <w:autoSpaceDN w:val="0"/>
-        <w:adjustRightInd w:val="0"/>
-        <w:spacing w:after="0" w:line="240" w:lineRule="auto"/>
-        <w:jc w:val="both"/>
-        <w:rPr>
-          <w:rFonts w:ascii="Times New Roman" w:hAnsi="Times New Roman" w:cs="Times New Roman"/>
-          <w:color w:val="00000A"/>
-          <w:sz w:val="24"/>
-          <w:szCs w:val="24"/>
-          <w:lang w:val="en-GB"/>
-        </w:rPr>
-      </w:pPr>
-      <w:r>
-        <w:rPr>
-          <w:rFonts w:ascii="Times New Roman" w:hAnsi="Times New Roman" w:cs="Times New Roman"/>
-          <w:color w:val="00000A"/>
-          <w:sz w:val="24"/>
-          <w:szCs w:val="24"/>
-          <w:lang w:val="en-GB"/>
-        </w:rPr>
-        <w:t>Command Line</w:t>
-      </w:r>
-    </w:p>
-    <w:p>
-      <w:pPr>
-        <w:pStyle w:val="ListParagraph"/>
-        <w:numPr>
-          <w:ilvl w:val="2"/>
-          <w:numId w:val="6"/>
-        </w:numPr>
-        <w:autoSpaceDE w:val="0"/>
-        <w:autoSpaceDN w:val="0"/>
-        <w:adjustRightInd w:val="0"/>
-        <w:spacing w:after="0" w:line="240" w:lineRule="auto"/>
-        <w:jc w:val="both"/>
-        <w:rPr>
-          <w:rFonts w:ascii="Times New Roman" w:hAnsi="Times New Roman" w:cs="Times New Roman"/>
-          <w:color w:val="00000A"/>
-          <w:sz w:val="24"/>
-          <w:szCs w:val="24"/>
-          <w:lang w:val="en-GB"/>
-        </w:rPr>
-      </w:pPr>
-      <w:r>
-        <w:rPr>
-          <w:rFonts w:ascii="Times New Roman" w:hAnsi="Times New Roman" w:cs="Times New Roman"/>
-          <w:color w:val="00000A"/>
-          <w:sz w:val="24"/>
-          <w:szCs w:val="24"/>
-          <w:lang w:val="en-GB"/>
-        </w:rPr>
-        <w:t>VCG vs Symbolic Execution</w:t>
-      </w:r>
-    </w:p>
-    <w:p>
-      <w:pPr>
-        <w:pStyle w:val="ListParagraph"/>
-        <w:numPr>
-          <w:ilvl w:val="2"/>
-          <w:numId w:val="6"/>
-        </w:numPr>
-        <w:autoSpaceDE w:val="0"/>
-        <w:autoSpaceDN w:val="0"/>
-        <w:adjustRightInd w:val="0"/>
-        <w:spacing w:after="0" w:line="240" w:lineRule="auto"/>
-        <w:jc w:val="both"/>
-        <w:rPr>
-          <w:rFonts w:ascii="Times New Roman" w:hAnsi="Times New Roman" w:cs="Times New Roman"/>
-          <w:color w:val="00000A"/>
-          <w:sz w:val="24"/>
-          <w:szCs w:val="24"/>
-          <w:lang w:val="en-GB"/>
-        </w:rPr>
-      </w:pPr>
-      <w:r>
-        <w:rPr>
-          <w:rFonts w:ascii="Times New Roman" w:hAnsi="Times New Roman" w:cs="Times New Roman"/>
-          <w:color w:val="00000A"/>
-          <w:sz w:val="24"/>
-          <w:szCs w:val="24"/>
-          <w:lang w:val="en-GB"/>
-        </w:rPr>
-        <w:t>Problems in JML</w:t>
-      </w:r>
     </w:p>
     <w:p>
       <w:pPr>
@@ -10228,136 +11266,8 @@
           <w:szCs w:val="24"/>
           <w:lang w:val="en-GB"/>
         </w:rPr>
-        <w:t>Intermediate Verification Language</w:t>
-      </w:r>
-    </w:p>
-    <w:p>
-      <w:pPr>
-        <w:pStyle w:val="ListParagraph"/>
-        <w:numPr>
-          <w:ilvl w:val="2"/>
-          <w:numId w:val="6"/>
-        </w:numPr>
-        <w:autoSpaceDE w:val="0"/>
-        <w:autoSpaceDN w:val="0"/>
-        <w:adjustRightInd w:val="0"/>
-        <w:spacing w:after="0" w:line="240" w:lineRule="auto"/>
-        <w:jc w:val="both"/>
-        <w:rPr>
-          <w:rFonts w:ascii="Times New Roman" w:hAnsi="Times New Roman" w:cs="Times New Roman"/>
-          <w:color w:val="00000A"/>
-          <w:sz w:val="24"/>
-          <w:szCs w:val="24"/>
-          <w:lang w:val="en-GB"/>
-        </w:rPr>
-      </w:pPr>
-      <w:r>
-        <w:rPr>
-          <w:rFonts w:ascii="Times New Roman" w:hAnsi="Times New Roman" w:cs="Times New Roman"/>
-          <w:color w:val="00000A"/>
-          <w:sz w:val="24"/>
-          <w:szCs w:val="24"/>
-          <w:lang w:val="en-GB"/>
-        </w:rPr>
-        <w:t>Boogie</w:t>
-      </w:r>
-    </w:p>
-    <w:p>
-      <w:pPr>
-        <w:pStyle w:val="ListParagraph"/>
-        <w:numPr>
-          <w:ilvl w:val="2"/>
-          <w:numId w:val="6"/>
-        </w:numPr>
-        <w:autoSpaceDE w:val="0"/>
-        <w:autoSpaceDN w:val="0"/>
-        <w:adjustRightInd w:val="0"/>
-        <w:spacing w:after="0" w:line="240" w:lineRule="auto"/>
-        <w:jc w:val="both"/>
-        <w:rPr>
-          <w:rFonts w:ascii="Times New Roman" w:hAnsi="Times New Roman" w:cs="Times New Roman"/>
-          <w:color w:val="00000A"/>
-          <w:sz w:val="24"/>
-          <w:szCs w:val="24"/>
-          <w:lang w:val="en-GB"/>
-        </w:rPr>
-      </w:pPr>
-      <w:r>
-        <w:rPr>
-          <w:rFonts w:ascii="Times New Roman" w:hAnsi="Times New Roman" w:cs="Times New Roman"/>
-          <w:color w:val="00000A"/>
-          <w:sz w:val="24"/>
-          <w:szCs w:val="24"/>
-          <w:lang w:val="en-GB"/>
-        </w:rPr>
-        <w:t>WhyML</w:t>
-      </w:r>
-    </w:p>
-    <w:p>
-      <w:pPr>
-        <w:autoSpaceDE w:val="0"/>
-        <w:autoSpaceDN w:val="0"/>
-        <w:adjustRightInd w:val="0"/>
-        <w:spacing w:after="0" w:line="240" w:lineRule="auto"/>
-        <w:jc w:val="both"/>
-        <w:rPr>
-          <w:rFonts w:ascii="Times New Roman" w:hAnsi="Times New Roman" w:cs="Times New Roman"/>
-          <w:color w:val="00000A"/>
-          <w:sz w:val="24"/>
-          <w:szCs w:val="24"/>
-          <w:lang w:val="en-GB"/>
-        </w:rPr>
-      </w:pPr>
-    </w:p>
-    <w:p>
-      <w:pPr>
-        <w:pStyle w:val="ListParagraph"/>
-        <w:numPr>
-          <w:ilvl w:val="0"/>
-          <w:numId w:val="6"/>
-        </w:numPr>
-        <w:autoSpaceDE w:val="0"/>
-        <w:autoSpaceDN w:val="0"/>
-        <w:adjustRightInd w:val="0"/>
-        <w:spacing w:after="0" w:line="240" w:lineRule="auto"/>
-        <w:jc w:val="both"/>
-        <w:rPr>
-          <w:rFonts w:ascii="Times New Roman" w:hAnsi="Times New Roman" w:cs="Times New Roman"/>
-          <w:color w:val="00000A"/>
-          <w:sz w:val="24"/>
-          <w:szCs w:val="24"/>
-          <w:lang w:val="en-GB"/>
-        </w:rPr>
-      </w:pPr>
-      <w:r>
-        <w:rPr>
-          <w:rFonts w:ascii="Times New Roman" w:hAnsi="Times New Roman" w:cs="Times New Roman"/>
-          <w:color w:val="00000A"/>
-          <w:sz w:val="24"/>
-          <w:szCs w:val="24"/>
-          <w:lang w:val="en-GB"/>
-        </w:rPr>
-        <w:t xml:space="preserve">SAT Solvers/ </w:t>
-      </w:r>
-      <w:r>
-        <w:rPr>
-          <w:rFonts w:ascii="Times New Roman" w:hAnsi="Times New Roman" w:cs="Times New Roman"/>
-          <w:color w:val="00000A"/>
-          <w:sz w:val="24"/>
-          <w:szCs w:val="24"/>
-          <w:lang w:val="en-GB"/>
-        </w:rPr>
-        <w:t xml:space="preserve">SMT </w:t>
-      </w:r>
-      <w:r>
-        <w:rPr>
-          <w:rFonts w:ascii="Times New Roman" w:hAnsi="Times New Roman" w:cs="Times New Roman"/>
-          <w:color w:val="00000A"/>
-          <w:sz w:val="24"/>
-          <w:szCs w:val="24"/>
-          <w:lang w:val="en-GB"/>
-        </w:rPr>
-        <w:t>Theorom Provers</w:t>
+        <w:lastRenderedPageBreak/>
+        <w:t>Model Checking</w:t>
       </w:r>
     </w:p>
     <w:p>
@@ -10388,118 +11298,7 @@
           <w:szCs w:val="24"/>
           <w:lang w:val="en-GB"/>
         </w:rPr>
-        <w:t>Alt-Ergo</w:t>
-      </w:r>
-    </w:p>
-    <w:p>
-      <w:pPr>
-        <w:pStyle w:val="ListParagraph"/>
-        <w:numPr>
-          <w:ilvl w:val="1"/>
-          <w:numId w:val="6"/>
-        </w:numPr>
-        <w:autoSpaceDE w:val="0"/>
-        <w:autoSpaceDN w:val="0"/>
-        <w:adjustRightInd w:val="0"/>
-        <w:spacing w:after="0" w:line="240" w:lineRule="auto"/>
-        <w:jc w:val="both"/>
-        <w:rPr>
-          <w:rFonts w:ascii="Times New Roman" w:hAnsi="Times New Roman" w:cs="Times New Roman"/>
-          <w:color w:val="00000A"/>
-          <w:sz w:val="24"/>
-          <w:szCs w:val="24"/>
-          <w:lang w:val="en-GB"/>
-        </w:rPr>
-      </w:pPr>
-      <w:r>
-        <w:rPr>
-          <w:rFonts w:ascii="Times New Roman" w:hAnsi="Times New Roman" w:cs="Times New Roman"/>
-          <w:color w:val="00000A"/>
-          <w:sz w:val="24"/>
-          <w:szCs w:val="24"/>
-          <w:lang w:val="en-GB"/>
-        </w:rPr>
-        <w:t>Z3</w:t>
-      </w:r>
-    </w:p>
-    <w:p>
-      <w:pPr>
-        <w:pStyle w:val="ListParagraph"/>
-        <w:numPr>
-          <w:ilvl w:val="1"/>
-          <w:numId w:val="6"/>
-        </w:numPr>
-        <w:autoSpaceDE w:val="0"/>
-        <w:autoSpaceDN w:val="0"/>
-        <w:adjustRightInd w:val="0"/>
-        <w:spacing w:after="0" w:line="240" w:lineRule="auto"/>
-        <w:jc w:val="both"/>
-        <w:rPr>
-          <w:rFonts w:ascii="Times New Roman" w:hAnsi="Times New Roman" w:cs="Times New Roman"/>
-          <w:color w:val="00000A"/>
-          <w:sz w:val="24"/>
-          <w:szCs w:val="24"/>
-          <w:lang w:val="en-GB"/>
-        </w:rPr>
-      </w:pPr>
-      <w:r>
-        <w:rPr>
-          <w:rFonts w:ascii="Times New Roman" w:hAnsi="Times New Roman" w:cs="Times New Roman"/>
-          <w:color w:val="00000A"/>
-          <w:sz w:val="24"/>
-          <w:szCs w:val="24"/>
-          <w:lang w:val="en-GB"/>
-        </w:rPr>
-        <w:t>Coq</w:t>
-      </w:r>
-    </w:p>
-    <w:p>
-      <w:pPr>
-        <w:pStyle w:val="ListParagraph"/>
-        <w:autoSpaceDE w:val="0"/>
-        <w:autoSpaceDN w:val="0"/>
-        <w:adjustRightInd w:val="0"/>
-        <w:spacing w:after="0" w:line="240" w:lineRule="auto"/>
-        <w:ind w:left="1440"/>
-        <w:jc w:val="both"/>
-        <w:rPr>
-          <w:rFonts w:ascii="Times New Roman" w:hAnsi="Times New Roman" w:cs="Times New Roman"/>
-          <w:color w:val="00000A"/>
-          <w:sz w:val="24"/>
-          <w:szCs w:val="24"/>
-          <w:lang w:val="en-GB"/>
-        </w:rPr>
-      </w:pPr>
-    </w:p>
-    <w:p>
-      <w:pPr>
-        <w:pStyle w:val="ListParagraph"/>
-        <w:numPr>
-          <w:ilvl w:val="0"/>
-          <w:numId w:val="6"/>
-        </w:numPr>
-        <w:autoSpaceDE w:val="0"/>
-        <w:autoSpaceDN w:val="0"/>
-        <w:adjustRightInd w:val="0"/>
-        <w:spacing w:after="0" w:line="240" w:lineRule="auto"/>
-        <w:jc w:val="both"/>
-        <w:rPr>
-          <w:rFonts w:ascii="Times New Roman" w:hAnsi="Times New Roman" w:cs="Times New Roman"/>
-          <w:color w:val="00000A"/>
-          <w:sz w:val="24"/>
-          <w:szCs w:val="24"/>
-          <w:lang w:val="en-GB"/>
-        </w:rPr>
-      </w:pPr>
-      <w:r>
-        <w:rPr>
-          <w:rFonts w:ascii="Times New Roman" w:hAnsi="Times New Roman" w:cs="Times New Roman"/>
-          <w:color w:val="00000A"/>
-          <w:sz w:val="24"/>
-          <w:szCs w:val="24"/>
-          <w:lang w:val="en-GB"/>
-        </w:rPr>
-        <w:t>Model Checking</w:t>
+        <w:t>Kripke Structure</w:t>
       </w:r>
     </w:p>
     <w:p>
@@ -23243,73 +24042,52 @@
     <w:p>
       <w:pPr>
         <w:pStyle w:val="Heading4"/>
-        <w:spacing w:before="0" w:line="360" w:lineRule="auto"/>
+        <w:spacing w:before="0" w:line="360" w:lineRule="atLeast"/>
         <w:ind w:left="360"/>
+        <w:rPr>
+          <w:rFonts w:ascii="Century Schoolbook" w:hAnsi="Century Schoolbook" w:cs="Segoe UI"/>
+          <w:color w:val="000000"/>
+          <w:sz w:val="20"/>
+          <w:szCs w:val="21"/>
+        </w:rPr>
+      </w:pPr>
+      <w:r>
         <w:rPr>
           <w:rFonts w:ascii="Century Schoolbook" w:hAnsi="Century Schoolbook" w:cs="Segoe UI"/>
           <w:bCs/>
-          <w:color w:val="auto"/>
-          <w:sz w:val="20"/>
-          <w:szCs w:val="20"/>
-          <w:lang w:val="en-GB"/>
-        </w:rPr>
-      </w:pPr>
+          <w:color w:val="000000"/>
+          <w:sz w:val="20"/>
+          <w:szCs w:val="21"/>
+        </w:rPr>
+        <w:t>Cs.ru.nl. (2018</w:t>
+      </w:r>
       <w:r>
         <w:rPr>
           <w:rFonts w:ascii="Century Schoolbook" w:hAnsi="Century Schoolbook" w:cs="Segoe UI"/>
           <w:bCs/>
-          <w:color w:val="auto"/>
-          <w:sz w:val="20"/>
-          <w:szCs w:val="20"/>
-          <w:lang w:val="en-GB"/>
-        </w:rPr>
-        <w:t>Cs.ru.nl. (2018</w:t>
+          <w:color w:val="000000"/>
+          <w:sz w:val="20"/>
+          <w:szCs w:val="21"/>
+        </w:rPr>
+        <w:t>c</w:t>
       </w:r>
       <w:r>
         <w:rPr>
           <w:rFonts w:ascii="Century Schoolbook" w:hAnsi="Century Schoolbook" w:cs="Segoe UI"/>
           <w:bCs/>
-          <w:color w:val="auto"/>
-          <w:sz w:val="20"/>
-          <w:szCs w:val="20"/>
-          <w:lang w:val="en-GB"/>
-        </w:rPr>
-        <w:t>c</w:t>
-      </w:r>
-      <w:r>
-        <w:rPr>
-          <w:rFonts w:ascii="Century Schoolbook" w:hAnsi="Century Schoolbook" w:cs="Segoe UI"/>
-          <w:bCs/>
-          <w:color w:val="auto"/>
-          <w:sz w:val="20"/>
-          <w:szCs w:val="20"/>
-          <w:lang w:val="en-GB"/>
-        </w:rPr>
-        <w:t>). </w:t>
-      </w:r>
-      <w:r>
-        <w:rPr>
-          <w:rFonts w:ascii="Century Schoolbook" w:hAnsi="Century Schoolbook" w:cs="Segoe UI"/>
-          <w:bCs/>
-          <w:iCs w:val="0"/>
-          <w:color w:val="auto"/>
-          <w:sz w:val="20"/>
-          <w:szCs w:val="20"/>
-          <w:lang w:val="en-GB"/>
-        </w:rPr>
-        <w:t>Talks </w:t>
-      </w:r>
-      <w:r>
-        <w:rPr>
-          <w:rFonts w:ascii="Century Schoolbook" w:hAnsi="Century Schoolbook" w:cs="Segoe UI"/>
-          <w:bCs/>
-          <w:color w:val="auto"/>
-          <w:sz w:val="20"/>
-          <w:szCs w:val="20"/>
-          <w:lang w:val="en-GB"/>
-        </w:rPr>
-        <w:t>. [online] Available at: https://www.cs.ru.nl/E.Poll/talks/ [Accessed 13 May 2018].</w:t>
-      </w:r>
+          <w:color w:val="000000"/>
+          <w:sz w:val="20"/>
+          <w:szCs w:val="21"/>
+        </w:rPr>
+        <w:t>). [online] Available at: https://www.cs.ru.nl/E.Poll/talks/jml_tutorial/2_tool.pdf [Accessed 1 Jun. 2018].</w:t>
+      </w:r>
+    </w:p>
+    <w:p>
+      <w:pPr>
+        <w:rPr>
+          <w:lang w:val="en-GB"/>
+        </w:rPr>
+      </w:pPr>
     </w:p>
     <w:p>
       <w:pPr>
@@ -26577,7 +27355,7 @@
           <v:shape id="_x0000_i1025" type="#_x0000_t75" style="width:405.75pt;height:177.75pt;mso-position-horizontal:absolute" o:ole="">
             <v:imagedata r:id="rId28" o:title="" croptop="30972f" cropbottom="6883f" cropleft="4129f" cropright="12904f"/>
           </v:shape>
-          <o:OLEObject Type="Embed" ProgID="PowerPoint.Slide.12" ShapeID="_x0000_i1025" DrawAspect="Content" ObjectID="_1589360365" r:id="rId29"/>
+          <o:OLEObject Type="Embed" ProgID="PowerPoint.Slide.12" ShapeID="_x0000_i1025" DrawAspect="Content" ObjectID="_1589364033" r:id="rId29"/>
         </w:object>
       </w:r>
     </w:p>
@@ -28005,7 +28783,7 @@
           <w:rPr>
             <w:noProof/>
           </w:rPr>
-          <w:t>5</w:t>
+          <w:t>14</w:t>
         </w:r>
         <w:r>
           <w:rPr>
@@ -29478,6 +30256,92 @@
     </w:lvl>
   </w:abstractNum>
   <w:abstractNum w:abstractNumId="11" w15:restartNumberingAfterBreak="0">
+    <w:nsid w:val="36B207E0"/>
+    <w:multiLevelType w:val="hybridMultilevel"/>
+    <w:tmpl w:val="B4D6E244"/>
+    <w:lvl w:ilvl="0" w:tplc="0809000F">
+      <w:start w:val="1"/>
+      <w:numFmt w:val="decimal"/>
+      <w:lvlText w:val="%1."/>
+      <w:lvlJc w:val="left"/>
+      <w:pPr>
+        <w:ind w:left="720" w:hanging="360"/>
+      </w:pPr>
+    </w:lvl>
+    <w:lvl w:ilvl="1" w:tplc="08090019" w:tentative="1">
+      <w:start w:val="1"/>
+      <w:numFmt w:val="lowerLetter"/>
+      <w:lvlText w:val="%2."/>
+      <w:lvlJc w:val="left"/>
+      <w:pPr>
+        <w:ind w:left="1440" w:hanging="360"/>
+      </w:pPr>
+    </w:lvl>
+    <w:lvl w:ilvl="2" w:tplc="0809001B" w:tentative="1">
+      <w:start w:val="1"/>
+      <w:numFmt w:val="lowerRoman"/>
+      <w:lvlText w:val="%3."/>
+      <w:lvlJc w:val="right"/>
+      <w:pPr>
+        <w:ind w:left="2160" w:hanging="180"/>
+      </w:pPr>
+    </w:lvl>
+    <w:lvl w:ilvl="3" w:tplc="0809000F" w:tentative="1">
+      <w:start w:val="1"/>
+      <w:numFmt w:val="decimal"/>
+      <w:lvlText w:val="%4."/>
+      <w:lvlJc w:val="left"/>
+      <w:pPr>
+        <w:ind w:left="2880" w:hanging="360"/>
+      </w:pPr>
+    </w:lvl>
+    <w:lvl w:ilvl="4" w:tplc="08090019" w:tentative="1">
+      <w:start w:val="1"/>
+      <w:numFmt w:val="lowerLetter"/>
+      <w:lvlText w:val="%5."/>
+      <w:lvlJc w:val="left"/>
+      <w:pPr>
+        <w:ind w:left="3600" w:hanging="360"/>
+      </w:pPr>
+    </w:lvl>
+    <w:lvl w:ilvl="5" w:tplc="0809001B" w:tentative="1">
+      <w:start w:val="1"/>
+      <w:numFmt w:val="lowerRoman"/>
+      <w:lvlText w:val="%6."/>
+      <w:lvlJc w:val="right"/>
+      <w:pPr>
+        <w:ind w:left="4320" w:hanging="180"/>
+      </w:pPr>
+    </w:lvl>
+    <w:lvl w:ilvl="6" w:tplc="0809000F" w:tentative="1">
+      <w:start w:val="1"/>
+      <w:numFmt w:val="decimal"/>
+      <w:lvlText w:val="%7."/>
+      <w:lvlJc w:val="left"/>
+      <w:pPr>
+        <w:ind w:left="5040" w:hanging="360"/>
+      </w:pPr>
+    </w:lvl>
+    <w:lvl w:ilvl="7" w:tplc="08090019" w:tentative="1">
+      <w:start w:val="1"/>
+      <w:numFmt w:val="lowerLetter"/>
+      <w:lvlText w:val="%8."/>
+      <w:lvlJc w:val="left"/>
+      <w:pPr>
+        <w:ind w:left="5760" w:hanging="360"/>
+      </w:pPr>
+    </w:lvl>
+    <w:lvl w:ilvl="8" w:tplc="0809001B" w:tentative="1">
+      <w:start w:val="1"/>
+      <w:numFmt w:val="lowerRoman"/>
+      <w:lvlText w:val="%9."/>
+      <w:lvlJc w:val="right"/>
+      <w:pPr>
+        <w:ind w:left="6480" w:hanging="180"/>
+      </w:pPr>
+    </w:lvl>
+  </w:abstractNum>
+  <w:abstractNum w:abstractNumId="12" w15:restartNumberingAfterBreak="0">
     <w:nsid w:val="3C554A1F"/>
     <w:multiLevelType w:val="hybridMultilevel"/>
     <w:tmpl w:val="9EC45D1E"/>
@@ -29590,7 +30454,7 @@
       </w:rPr>
     </w:lvl>
   </w:abstractNum>
-  <w:abstractNum w:abstractNumId="12" w15:restartNumberingAfterBreak="0">
+  <w:abstractNum w:abstractNumId="13" w15:restartNumberingAfterBreak="0">
     <w:nsid w:val="44D0260F"/>
     <w:multiLevelType w:val="hybridMultilevel"/>
     <w:tmpl w:val="5C3ABADE"/>
@@ -29703,7 +30567,7 @@
       </w:rPr>
     </w:lvl>
   </w:abstractNum>
-  <w:abstractNum w:abstractNumId="13" w15:restartNumberingAfterBreak="0">
+  <w:abstractNum w:abstractNumId="14" w15:restartNumberingAfterBreak="0">
     <w:nsid w:val="546E4360"/>
     <w:multiLevelType w:val="hybridMultilevel"/>
     <w:tmpl w:val="EB6C284E"/>
@@ -29816,7 +30680,7 @@
       </w:rPr>
     </w:lvl>
   </w:abstractNum>
-  <w:abstractNum w:abstractNumId="14" w15:restartNumberingAfterBreak="0">
+  <w:abstractNum w:abstractNumId="15" w15:restartNumberingAfterBreak="0">
     <w:nsid w:val="5DC92374"/>
     <w:multiLevelType w:val="hybridMultilevel"/>
     <w:tmpl w:val="2F56543C"/>
@@ -29929,7 +30793,7 @@
       </w:rPr>
     </w:lvl>
   </w:abstractNum>
-  <w:abstractNum w:abstractNumId="15" w15:restartNumberingAfterBreak="0">
+  <w:abstractNum w:abstractNumId="16" w15:restartNumberingAfterBreak="0">
     <w:nsid w:val="621A5B1D"/>
     <w:multiLevelType w:val="hybridMultilevel"/>
     <w:tmpl w:val="6B6EF9E6"/>
@@ -30042,7 +30906,96 @@
       </w:rPr>
     </w:lvl>
   </w:abstractNum>
-  <w:abstractNum w:abstractNumId="16" w15:restartNumberingAfterBreak="0">
+  <w:abstractNum w:abstractNumId="17" w15:restartNumberingAfterBreak="0">
+    <w:nsid w:val="644D2D0A"/>
+    <w:multiLevelType w:val="hybridMultilevel"/>
+    <w:tmpl w:val="86F4DDAA"/>
+    <w:lvl w:ilvl="0" w:tplc="0809000F">
+      <w:start w:val="1"/>
+      <w:numFmt w:val="decimal"/>
+      <w:lvlText w:val="%1."/>
+      <w:lvlJc w:val="left"/>
+      <w:pPr>
+        <w:ind w:left="720" w:hanging="360"/>
+      </w:pPr>
+    </w:lvl>
+    <w:lvl w:ilvl="1" w:tplc="08090001">
+      <w:start w:val="1"/>
+      <w:numFmt w:val="bullet"/>
+      <w:lvlText w:val=""/>
+      <w:lvlJc w:val="left"/>
+      <w:pPr>
+        <w:ind w:left="1440" w:hanging="360"/>
+      </w:pPr>
+      <w:rPr>
+        <w:rFonts w:ascii="Symbol" w:hAnsi="Symbol" w:hint="default"/>
+      </w:rPr>
+    </w:lvl>
+    <w:lvl w:ilvl="2" w:tplc="0809001B" w:tentative="1">
+      <w:start w:val="1"/>
+      <w:numFmt w:val="lowerRoman"/>
+      <w:lvlText w:val="%3."/>
+      <w:lvlJc w:val="right"/>
+      <w:pPr>
+        <w:ind w:left="2160" w:hanging="180"/>
+      </w:pPr>
+    </w:lvl>
+    <w:lvl w:ilvl="3" w:tplc="0809000F" w:tentative="1">
+      <w:start w:val="1"/>
+      <w:numFmt w:val="decimal"/>
+      <w:lvlText w:val="%4."/>
+      <w:lvlJc w:val="left"/>
+      <w:pPr>
+        <w:ind w:left="2880" w:hanging="360"/>
+      </w:pPr>
+    </w:lvl>
+    <w:lvl w:ilvl="4" w:tplc="08090019" w:tentative="1">
+      <w:start w:val="1"/>
+      <w:numFmt w:val="lowerLetter"/>
+      <w:lvlText w:val="%5."/>
+      <w:lvlJc w:val="left"/>
+      <w:pPr>
+        <w:ind w:left="3600" w:hanging="360"/>
+      </w:pPr>
+    </w:lvl>
+    <w:lvl w:ilvl="5" w:tplc="0809001B" w:tentative="1">
+      <w:start w:val="1"/>
+      <w:numFmt w:val="lowerRoman"/>
+      <w:lvlText w:val="%6."/>
+      <w:lvlJc w:val="right"/>
+      <w:pPr>
+        <w:ind w:left="4320" w:hanging="180"/>
+      </w:pPr>
+    </w:lvl>
+    <w:lvl w:ilvl="6" w:tplc="0809000F" w:tentative="1">
+      <w:start w:val="1"/>
+      <w:numFmt w:val="decimal"/>
+      <w:lvlText w:val="%7."/>
+      <w:lvlJc w:val="left"/>
+      <w:pPr>
+        <w:ind w:left="5040" w:hanging="360"/>
+      </w:pPr>
+    </w:lvl>
+    <w:lvl w:ilvl="7" w:tplc="08090019" w:tentative="1">
+      <w:start w:val="1"/>
+      <w:numFmt w:val="lowerLetter"/>
+      <w:lvlText w:val="%8."/>
+      <w:lvlJc w:val="left"/>
+      <w:pPr>
+        <w:ind w:left="5760" w:hanging="360"/>
+      </w:pPr>
+    </w:lvl>
+    <w:lvl w:ilvl="8" w:tplc="0809001B" w:tentative="1">
+      <w:start w:val="1"/>
+      <w:numFmt w:val="lowerRoman"/>
+      <w:lvlText w:val="%9."/>
+      <w:lvlJc w:val="right"/>
+      <w:pPr>
+        <w:ind w:left="6480" w:hanging="180"/>
+      </w:pPr>
+    </w:lvl>
+  </w:abstractNum>
+  <w:abstractNum w:abstractNumId="18" w15:restartNumberingAfterBreak="0">
     <w:nsid w:val="735265A3"/>
     <w:multiLevelType w:val="hybridMultilevel"/>
     <w:tmpl w:val="F0BAB4B8"/>
@@ -30162,28 +31115,28 @@
     <w:abstractNumId w:val="9"/>
   </w:num>
   <w:num w:numId="3">
-    <w:abstractNumId w:val="14"/>
+    <w:abstractNumId w:val="15"/>
   </w:num>
   <w:num w:numId="4">
-    <w:abstractNumId w:val="12"/>
+    <w:abstractNumId w:val="13"/>
   </w:num>
   <w:num w:numId="5">
     <w:abstractNumId w:val="5"/>
   </w:num>
   <w:num w:numId="6">
-    <w:abstractNumId w:val="16"/>
+    <w:abstractNumId w:val="18"/>
   </w:num>
   <w:num w:numId="7">
     <w:abstractNumId w:val="4"/>
   </w:num>
   <w:num w:numId="8">
-    <w:abstractNumId w:val="13"/>
+    <w:abstractNumId w:val="14"/>
   </w:num>
   <w:num w:numId="9">
     <w:abstractNumId w:val="1"/>
   </w:num>
   <w:num w:numId="10">
-    <w:abstractNumId w:val="11"/>
+    <w:abstractNumId w:val="12"/>
   </w:num>
   <w:num w:numId="11">
     <w:abstractNumId w:val="7"/>
@@ -30201,10 +31154,16 @@
     <w:abstractNumId w:val="2"/>
   </w:num>
   <w:num w:numId="16">
-    <w:abstractNumId w:val="15"/>
+    <w:abstractNumId w:val="16"/>
   </w:num>
   <w:num w:numId="17">
     <w:abstractNumId w:val="10"/>
+  </w:num>
+  <w:num w:numId="18">
+    <w:abstractNumId w:val="11"/>
+  </w:num>
+  <w:num w:numId="19">
+    <w:abstractNumId w:val="17"/>
   </w:num>
   <w:numIdMacAtCleanup w:val="5"/>
 </w:numbering>
@@ -31452,7 +32411,7 @@
 </file>
 
 <file path=customXml/itemProps1.xml><?xml version="1.0" encoding="utf-8"?>
-<ds:datastoreItem xmlns:ds="http://schemas.openxmlformats.org/officeDocument/2006/customXml" ds:itemID="{877D246C-688F-48B9-94D3-559F69BF4F69}">
+<ds:datastoreItem xmlns:ds="http://schemas.openxmlformats.org/officeDocument/2006/customXml" ds:itemID="{DB08E3A2-A386-4454-B287-16E6BD9B1418}">
   <ds:schemaRefs>
     <ds:schemaRef ds:uri="http://schemas.openxmlformats.org/officeDocument/2006/bibliography"/>
   </ds:schemaRefs>

</xml_diff>

<commit_message>
Submission Report: Section 2: Intermediate Verification Lnaguages complete
</commit_message>
<xml_diff>
--- a/Submission/Thesis.docx
+++ b/Submission/Thesis.docx
@@ -10231,19 +10231,7 @@
           <w:szCs w:val="24"/>
           <w:lang w:val="en-GB"/>
         </w:rPr>
-        <w:t>Produces caution</w:t>
-      </w:r>
-      <w:bookmarkStart w:id="33" w:name="_GoBack"/>
-      <w:bookmarkEnd w:id="33"/>
-      <w:r>
-        <w:rPr>
-          <w:rFonts w:ascii="Times New Roman" w:hAnsi="Times New Roman" w:cs="Times New Roman"/>
-          <w:color w:val="00000A"/>
-          <w:sz w:val="24"/>
-          <w:szCs w:val="24"/>
-          <w:lang w:val="en-GB"/>
-        </w:rPr>
-        <w:t>s and errors</w:t>
+        <w:t>Produces cautions and errors</w:t>
       </w:r>
     </w:p>
     <w:p>
@@ -10859,6 +10847,365 @@
     </w:p>
     <w:p>
       <w:pPr>
+        <w:autoSpaceDE w:val="0"/>
+        <w:autoSpaceDN w:val="0"/>
+        <w:adjustRightInd w:val="0"/>
+        <w:spacing w:after="0" w:line="240" w:lineRule="auto"/>
+        <w:jc w:val="both"/>
+        <w:rPr>
+          <w:rFonts w:ascii="Times New Roman" w:hAnsi="Times New Roman" w:cs="Times New Roman"/>
+          <w:color w:val="00000A"/>
+          <w:sz w:val="24"/>
+          <w:szCs w:val="24"/>
+          <w:lang w:val="en-GB"/>
+        </w:rPr>
+      </w:pPr>
+    </w:p>
+    <w:p>
+      <w:pPr>
+        <w:autoSpaceDE w:val="0"/>
+        <w:autoSpaceDN w:val="0"/>
+        <w:adjustRightInd w:val="0"/>
+        <w:spacing w:after="0" w:line="240" w:lineRule="auto"/>
+        <w:rPr>
+          <w:rFonts w:ascii="Times New Roman" w:hAnsi="Times New Roman" w:cs="Times New Roman"/>
+          <w:i/>
+          <w:color w:val="7030A0"/>
+          <w:sz w:val="20"/>
+          <w:szCs w:val="24"/>
+          <w:lang w:val="en-GB"/>
+        </w:rPr>
+      </w:pPr>
+      <w:r>
+        <w:rPr>
+          <w:rFonts w:ascii="Times New Roman" w:hAnsi="Times New Roman" w:cs="Times New Roman"/>
+          <w:color w:val="00000A"/>
+          <w:sz w:val="24"/>
+          <w:szCs w:val="24"/>
+          <w:lang w:val="en-GB"/>
+        </w:rPr>
+        <w:t>The JML annoatations along with the Java code are then translated into an intermediate verification language that is used to generate Verification Conditions</w:t>
+      </w:r>
+      <w:r>
+        <w:rPr>
+          <w:rFonts w:ascii="Times New Roman" w:hAnsi="Times New Roman" w:cs="Times New Roman"/>
+          <w:color w:val="00000A"/>
+          <w:sz w:val="24"/>
+          <w:szCs w:val="24"/>
+          <w:lang w:val="en-GB"/>
+        </w:rPr>
+        <w:t xml:space="preserve"> (VC)</w:t>
+      </w:r>
+      <w:r>
+        <w:rPr>
+          <w:rFonts w:ascii="Times New Roman" w:hAnsi="Times New Roman" w:cs="Times New Roman"/>
+          <w:color w:val="00000A"/>
+          <w:sz w:val="24"/>
+          <w:szCs w:val="24"/>
+          <w:lang w:val="en-GB"/>
+        </w:rPr>
+        <w:t>. “</w:t>
+      </w:r>
+      <w:r>
+        <w:rPr>
+          <w:rFonts w:ascii="Times New Roman" w:hAnsi="Times New Roman" w:cs="Times New Roman"/>
+          <w:i/>
+          <w:color w:val="00B050"/>
+          <w:sz w:val="24"/>
+          <w:szCs w:val="24"/>
+          <w:lang w:val="en-GB"/>
+        </w:rPr>
+        <w:t>Intermediate Verification Languages (IVL’s) exist as a way to encode computer programs into a common language while maintaining (only) the important logical and stateful properites of the original program</w:t>
+      </w:r>
+      <w:r>
+        <w:rPr>
+          <w:rFonts w:ascii="Times New Roman" w:hAnsi="Times New Roman" w:cs="Times New Roman"/>
+          <w:color w:val="00000A"/>
+          <w:sz w:val="24"/>
+          <w:szCs w:val="24"/>
+          <w:lang w:val="en-GB"/>
+        </w:rPr>
+        <w:t xml:space="preserve">” </w:t>
+      </w:r>
+      <w:r>
+        <w:rPr>
+          <w:rFonts w:ascii="Times New Roman" w:hAnsi="Times New Roman" w:cs="Times New Roman"/>
+          <w:color w:val="7030A0"/>
+          <w:sz w:val="16"/>
+          <w:szCs w:val="16"/>
+          <w:lang w:val="en-GB"/>
+        </w:rPr>
+        <w:t>(</w:t>
+      </w:r>
+      <w:r>
+        <w:rPr>
+          <w:rFonts w:ascii="Century Schoolbook" w:eastAsia="Times New Roman" w:hAnsi="Century Schoolbook" w:cs="Helvetica"/>
+          <w:i/>
+          <w:color w:val="7030A0"/>
+          <w:sz w:val="16"/>
+          <w:szCs w:val="16"/>
+          <w:lang w:val="en-GB" w:eastAsia="en-GB"/>
+        </w:rPr>
+        <w:t>Segal, L. &amp; Chalin, P. (2012))</w:t>
+      </w:r>
+      <w:r>
+        <w:rPr>
+          <w:rFonts w:ascii="Times New Roman" w:hAnsi="Times New Roman" w:cs="Times New Roman"/>
+          <w:color w:val="00000A"/>
+          <w:sz w:val="24"/>
+          <w:szCs w:val="24"/>
+          <w:lang w:val="en-GB"/>
+        </w:rPr>
+        <w:t>. This is done to create an abstaction of the program, regardless of the programming language used, that can then generate Verification Conditions to be discharged by the theorom provers.</w:t>
+      </w:r>
+      <w:r>
+        <w:rPr>
+          <w:rFonts w:ascii="Times New Roman" w:hAnsi="Times New Roman" w:cs="Times New Roman"/>
+          <w:color w:val="00000A"/>
+          <w:sz w:val="24"/>
+          <w:szCs w:val="24"/>
+          <w:lang w:val="en-GB"/>
+        </w:rPr>
+        <w:t xml:space="preserve"> Translating the programming and specfication languages to IVL’s allows for a further consistent and repeatable translation to VC’s. A common IVL used is called Boogie, which takes multiple different languages such as Dafny, Spec#, Java with JML and Eiffel to translate them into VC’s</w:t>
+      </w:r>
+      <w:r>
+        <w:rPr>
+          <w:rFonts w:ascii="Times New Roman" w:hAnsi="Times New Roman" w:cs="Times New Roman"/>
+          <w:color w:val="00000A"/>
+          <w:sz w:val="24"/>
+          <w:szCs w:val="24"/>
+          <w:lang w:val="en-GB"/>
+        </w:rPr>
+        <w:t xml:space="preserve"> </w:t>
+      </w:r>
+      <w:r>
+        <w:rPr>
+          <w:rFonts w:ascii="Times New Roman" w:hAnsi="Times New Roman" w:cs="Times New Roman"/>
+          <w:color w:val="7030A0"/>
+          <w:sz w:val="16"/>
+          <w:szCs w:val="16"/>
+          <w:lang w:val="en-GB"/>
+        </w:rPr>
+        <w:t>(</w:t>
+      </w:r>
+      <w:r>
+        <w:rPr>
+          <w:rFonts w:ascii="Century Schoolbook" w:eastAsia="Times New Roman" w:hAnsi="Century Schoolbook" w:cs="Helvetica"/>
+          <w:i/>
+          <w:color w:val="7030A0"/>
+          <w:sz w:val="16"/>
+          <w:szCs w:val="16"/>
+          <w:lang w:val="en-GB" w:eastAsia="en-GB"/>
+        </w:rPr>
+        <w:t>Segal, L. &amp; Chalin, P. (2012))</w:t>
+      </w:r>
+      <w:r>
+        <w:rPr>
+          <w:rFonts w:ascii="Times New Roman" w:hAnsi="Times New Roman" w:cs="Times New Roman"/>
+          <w:color w:val="00000A"/>
+          <w:sz w:val="24"/>
+          <w:szCs w:val="24"/>
+          <w:lang w:val="en-GB"/>
+        </w:rPr>
+        <w:t>, and Jessie which takes Java and FramaC languages to translate them to WhyML in the Why Tool with the WhyML then translated to VCs</w:t>
+      </w:r>
+      <w:r>
+        <w:rPr>
+          <w:rFonts w:ascii="Times New Roman" w:hAnsi="Times New Roman" w:cs="Times New Roman"/>
+          <w:color w:val="00000A"/>
+          <w:sz w:val="24"/>
+          <w:szCs w:val="24"/>
+          <w:lang w:val="en-GB"/>
+        </w:rPr>
+        <w:t xml:space="preserve"> </w:t>
+      </w:r>
+      <w:r>
+        <w:rPr>
+          <w:i/>
+          <w:color w:val="7030A0"/>
+          <w:sz w:val="16"/>
+          <w:szCs w:val="16"/>
+        </w:rPr>
+        <w:t>(</w:t>
+      </w:r>
+      <w:r>
+        <w:rPr>
+          <w:rFonts w:ascii="Century Schoolbook" w:hAnsi="Century Schoolbook" w:cs="Segoe UI"/>
+          <w:bCs/>
+          <w:i/>
+          <w:color w:val="7030A0"/>
+          <w:sz w:val="16"/>
+          <w:szCs w:val="16"/>
+        </w:rPr>
+        <w:t>Krakatoa.lri.fr. (2018b))</w:t>
+      </w:r>
+      <w:r>
+        <w:rPr>
+          <w:i/>
+        </w:rPr>
+        <w:t>.</w:t>
+      </w:r>
+      <w:r>
+        <w:rPr>
+          <w:i/>
+        </w:rPr>
+        <w:t xml:space="preserve"> </w:t>
+      </w:r>
+    </w:p>
+    <w:p>
+      <w:pPr>
+        <w:autoSpaceDE w:val="0"/>
+        <w:autoSpaceDN w:val="0"/>
+        <w:adjustRightInd w:val="0"/>
+        <w:spacing w:after="0" w:line="240" w:lineRule="auto"/>
+        <w:jc w:val="both"/>
+        <w:rPr>
+          <w:rFonts w:ascii="Times New Roman" w:hAnsi="Times New Roman" w:cs="Times New Roman"/>
+          <w:color w:val="00000A"/>
+          <w:sz w:val="24"/>
+          <w:szCs w:val="24"/>
+          <w:lang w:val="en-GB"/>
+        </w:rPr>
+      </w:pPr>
+      <w:r>
+        <w:rPr>
+          <w:rFonts w:ascii="Times New Roman" w:hAnsi="Times New Roman" w:cs="Times New Roman"/>
+          <w:color w:val="00000A"/>
+          <w:sz w:val="24"/>
+          <w:szCs w:val="24"/>
+          <w:lang w:val="en-GB"/>
+        </w:rPr>
+        <w:lastRenderedPageBreak/>
+        <w:t>“</w:t>
+      </w:r>
+      <w:r>
+        <w:rPr>
+          <w:rFonts w:ascii="Times New Roman" w:hAnsi="Times New Roman" w:cs="Times New Roman"/>
+          <w:i/>
+          <w:color w:val="00B050"/>
+          <w:sz w:val="24"/>
+          <w:szCs w:val="24"/>
+          <w:lang w:val="en-GB"/>
+        </w:rPr>
+        <w:t>Verification Conditions are logical formulas whose satisfiability implies program correctness, and the satisfiability check can be performed, if at all possible (because, in general, the problem of verifying program correctness is undecidable), by using special purpose provers or Satisfiability Modulo Theories (SMT) solvers</w:t>
+      </w:r>
+      <w:r>
+        <w:rPr>
+          <w:rFonts w:ascii="Times New Roman" w:hAnsi="Times New Roman" w:cs="Times New Roman"/>
+          <w:color w:val="00000A"/>
+          <w:sz w:val="24"/>
+          <w:szCs w:val="24"/>
+          <w:lang w:val="en-GB"/>
+        </w:rPr>
+        <w:t xml:space="preserve">” </w:t>
+      </w:r>
+      <w:r>
+        <w:rPr>
+          <w:rFonts w:ascii="Times New Roman" w:hAnsi="Times New Roman" w:cs="Times New Roman"/>
+          <w:i/>
+          <w:color w:val="7030A0"/>
+          <w:sz w:val="16"/>
+          <w:szCs w:val="16"/>
+          <w:lang w:val="en-GB"/>
+        </w:rPr>
+        <w:t>(</w:t>
+      </w:r>
+      <w:r>
+        <w:rPr>
+          <w:rFonts w:ascii="Century Schoolbook" w:eastAsia="Times New Roman" w:hAnsi="Century Schoolbook" w:cs="Helvetica"/>
+          <w:i/>
+          <w:color w:val="7030A0"/>
+          <w:sz w:val="16"/>
+          <w:szCs w:val="16"/>
+          <w:lang w:val="en-GB" w:eastAsia="en-GB"/>
+        </w:rPr>
+        <w:t>De Angelis, E., Fioravanti, F., Pettorossi, A. &amp; Proietti, M. (2017)</w:t>
+      </w:r>
+      <w:r>
+        <w:rPr>
+          <w:rFonts w:ascii="Century Schoolbook" w:eastAsia="Times New Roman" w:hAnsi="Century Schoolbook" w:cs="Helvetica"/>
+          <w:i/>
+          <w:color w:val="7030A0"/>
+          <w:sz w:val="16"/>
+          <w:szCs w:val="16"/>
+          <w:lang w:val="en-GB" w:eastAsia="en-GB"/>
+        </w:rPr>
+        <w:t>)</w:t>
+      </w:r>
+      <w:r>
+        <w:rPr>
+          <w:rFonts w:ascii="Times New Roman" w:hAnsi="Times New Roman" w:cs="Times New Roman"/>
+          <w:color w:val="00000A"/>
+          <w:sz w:val="24"/>
+          <w:szCs w:val="24"/>
+          <w:lang w:val="en-GB"/>
+        </w:rPr>
+        <w:t xml:space="preserve">. One of the original theorom provers was Isabelle  </w:t>
+      </w:r>
+      <w:r>
+        <w:rPr>
+          <w:rFonts w:ascii="Times New Roman" w:hAnsi="Times New Roman" w:cs="Times New Roman"/>
+          <w:i/>
+          <w:color w:val="7030A0"/>
+          <w:sz w:val="16"/>
+          <w:szCs w:val="16"/>
+          <w:lang w:val="en-GB"/>
+        </w:rPr>
+        <w:t>(</w:t>
+      </w:r>
+      <w:r>
+        <w:rPr>
+          <w:rFonts w:ascii="Century Schoolbook" w:hAnsi="Century Schoolbook" w:cs="Helvetica"/>
+          <w:i/>
+          <w:color w:val="7030A0"/>
+          <w:sz w:val="16"/>
+          <w:szCs w:val="16"/>
+          <w:shd w:val="clear" w:color="auto" w:fill="FFFFFF" w:themeFill="background1"/>
+        </w:rPr>
+        <w:t>Nipkow, T., Paulson, L.C., Wenzel, M.</w:t>
+      </w:r>
+      <w:r>
+        <w:rPr>
+          <w:rFonts w:ascii="Century Schoolbook" w:hAnsi="Century Schoolbook" w:cs="Helvetica"/>
+          <w:i/>
+          <w:color w:val="7030A0"/>
+          <w:sz w:val="16"/>
+          <w:szCs w:val="16"/>
+          <w:shd w:val="clear" w:color="auto" w:fill="FFFFFF" w:themeFill="background1"/>
+        </w:rPr>
+        <w:t xml:space="preserve"> (2006))</w:t>
+      </w:r>
+      <w:r>
+        <w:rPr>
+          <w:rFonts w:ascii="Times New Roman" w:hAnsi="Times New Roman" w:cs="Times New Roman"/>
+          <w:color w:val="00000A"/>
+          <w:sz w:val="24"/>
+          <w:szCs w:val="24"/>
+          <w:lang w:val="en-GB"/>
+        </w:rPr>
+        <w:t xml:space="preserve">.  </w:t>
+      </w:r>
+      <w:bookmarkStart w:id="33" w:name="_GoBack"/>
+      <w:bookmarkEnd w:id="33"/>
+    </w:p>
+    <w:p>
+      <w:pPr>
+        <w:autoSpaceDE w:val="0"/>
+        <w:autoSpaceDN w:val="0"/>
+        <w:adjustRightInd w:val="0"/>
+        <w:spacing w:after="0" w:line="240" w:lineRule="auto"/>
+        <w:jc w:val="both"/>
+        <w:rPr>
+          <w:rFonts w:ascii="Times New Roman" w:hAnsi="Times New Roman" w:cs="Times New Roman"/>
+          <w:color w:val="00000A"/>
+          <w:sz w:val="24"/>
+          <w:szCs w:val="24"/>
+          <w:lang w:val="en-GB"/>
+        </w:rPr>
+      </w:pPr>
+    </w:p>
+    <w:p>
+      <w:pPr>
         <w:pStyle w:val="ListParagraph"/>
         <w:numPr>
           <w:ilvl w:val="0"/>
@@ -10885,14 +11232,14 @@
           <w:szCs w:val="24"/>
           <w:lang w:val="en-GB"/>
         </w:rPr>
-        <w:t>Intermediate Verification Language</w:t>
+        <w:t>Theorom Provers (Paragraph)</w:t>
       </w:r>
     </w:p>
     <w:p>
       <w:pPr>
         <w:pStyle w:val="ListParagraph"/>
         <w:numPr>
-          <w:ilvl w:val="2"/>
+          <w:ilvl w:val="1"/>
           <w:numId w:val="6"/>
         </w:numPr>
         <w:autoSpaceDE w:val="0"/>
@@ -10916,14 +11263,14 @@
           <w:szCs w:val="24"/>
           <w:lang w:val="en-GB"/>
         </w:rPr>
-        <w:t>Boogie</w:t>
+        <w:t>Isabelle</w:t>
       </w:r>
     </w:p>
     <w:p>
       <w:pPr>
         <w:pStyle w:val="ListParagraph"/>
         <w:numPr>
-          <w:ilvl w:val="2"/>
+          <w:ilvl w:val="1"/>
           <w:numId w:val="6"/>
         </w:numPr>
         <w:autoSpaceDE w:val="0"/>
@@ -10947,12 +11294,11 @@
           <w:szCs w:val="24"/>
           <w:lang w:val="en-GB"/>
         </w:rPr>
-        <w:t>WhyML</w:t>
-      </w:r>
-    </w:p>
-    <w:p>
-      <w:pPr>
-        <w:pStyle w:val="ListParagraph"/>
+        <w:t>PVS (Prototype Verification System</w:t>
+      </w:r>
+    </w:p>
+    <w:p>
+      <w:pPr>
         <w:autoSpaceDE w:val="0"/>
         <w:autoSpaceDN w:val="0"/>
         <w:adjustRightInd w:val="0"/>
@@ -10995,7 +11341,27 @@
           <w:szCs w:val="24"/>
           <w:lang w:val="en-GB"/>
         </w:rPr>
-        <w:t>Theorom Provers (Paragraph)</w:t>
+        <w:t xml:space="preserve">SAT Solvers/ </w:t>
+      </w:r>
+      <w:r>
+        <w:rPr>
+          <w:rFonts w:ascii="Times New Roman" w:hAnsi="Times New Roman" w:cs="Times New Roman"/>
+          <w:color w:val="00000A"/>
+          <w:sz w:val="24"/>
+          <w:szCs w:val="24"/>
+          <w:lang w:val="en-GB"/>
+        </w:rPr>
+        <w:t xml:space="preserve">SMT </w:t>
+      </w:r>
+      <w:r>
+        <w:rPr>
+          <w:rFonts w:ascii="Times New Roman" w:hAnsi="Times New Roman" w:cs="Times New Roman"/>
+          <w:color w:val="00000A"/>
+          <w:sz w:val="24"/>
+          <w:szCs w:val="24"/>
+          <w:lang w:val="en-GB"/>
+        </w:rPr>
+        <w:t>Theorom Provers</w:t>
       </w:r>
     </w:p>
     <w:p>
@@ -11026,7 +11392,7 @@
           <w:szCs w:val="24"/>
           <w:lang w:val="en-GB"/>
         </w:rPr>
-        <w:t>Isabelle</w:t>
+        <w:t>Alt-Ergo</w:t>
       </w:r>
     </w:p>
     <w:p>
@@ -11057,15 +11423,48 @@
           <w:szCs w:val="24"/>
           <w:lang w:val="en-GB"/>
         </w:rPr>
-        <w:t>PVS (Prototype Verification System</w:t>
-      </w:r>
-    </w:p>
-    <w:p>
-      <w:pPr>
+        <w:t>Z3</w:t>
+      </w:r>
+    </w:p>
+    <w:p>
+      <w:pPr>
+        <w:pStyle w:val="ListParagraph"/>
+        <w:numPr>
+          <w:ilvl w:val="1"/>
+          <w:numId w:val="6"/>
+        </w:numPr>
         <w:autoSpaceDE w:val="0"/>
         <w:autoSpaceDN w:val="0"/>
         <w:adjustRightInd w:val="0"/>
         <w:spacing w:after="0" w:line="240" w:lineRule="auto"/>
+        <w:jc w:val="both"/>
+        <w:rPr>
+          <w:rFonts w:ascii="Times New Roman" w:hAnsi="Times New Roman" w:cs="Times New Roman"/>
+          <w:color w:val="00000A"/>
+          <w:sz w:val="24"/>
+          <w:szCs w:val="24"/>
+          <w:lang w:val="en-GB"/>
+        </w:rPr>
+      </w:pPr>
+      <w:r>
+        <w:rPr>
+          <w:rFonts w:ascii="Times New Roman" w:hAnsi="Times New Roman" w:cs="Times New Roman"/>
+          <w:color w:val="00000A"/>
+          <w:sz w:val="24"/>
+          <w:szCs w:val="24"/>
+          <w:lang w:val="en-GB"/>
+        </w:rPr>
+        <w:t>Coq</w:t>
+      </w:r>
+    </w:p>
+    <w:p>
+      <w:pPr>
+        <w:pStyle w:val="ListParagraph"/>
+        <w:autoSpaceDE w:val="0"/>
+        <w:autoSpaceDN w:val="0"/>
+        <w:adjustRightInd w:val="0"/>
+        <w:spacing w:after="0" w:line="240" w:lineRule="auto"/>
+        <w:ind w:left="1440"/>
         <w:jc w:val="both"/>
         <w:rPr>
           <w:rFonts w:ascii="Times New Roman" w:hAnsi="Times New Roman" w:cs="Times New Roman"/>
@@ -11104,169 +11503,6 @@
           <w:szCs w:val="24"/>
           <w:lang w:val="en-GB"/>
         </w:rPr>
-        <w:t xml:space="preserve">SAT Solvers/ </w:t>
-      </w:r>
-      <w:r>
-        <w:rPr>
-          <w:rFonts w:ascii="Times New Roman" w:hAnsi="Times New Roman" w:cs="Times New Roman"/>
-          <w:color w:val="00000A"/>
-          <w:sz w:val="24"/>
-          <w:szCs w:val="24"/>
-          <w:lang w:val="en-GB"/>
-        </w:rPr>
-        <w:t xml:space="preserve">SMT </w:t>
-      </w:r>
-      <w:r>
-        <w:rPr>
-          <w:rFonts w:ascii="Times New Roman" w:hAnsi="Times New Roman" w:cs="Times New Roman"/>
-          <w:color w:val="00000A"/>
-          <w:sz w:val="24"/>
-          <w:szCs w:val="24"/>
-          <w:lang w:val="en-GB"/>
-        </w:rPr>
-        <w:t>Theorom Provers</w:t>
-      </w:r>
-    </w:p>
-    <w:p>
-      <w:pPr>
-        <w:pStyle w:val="ListParagraph"/>
-        <w:numPr>
-          <w:ilvl w:val="1"/>
-          <w:numId w:val="6"/>
-        </w:numPr>
-        <w:autoSpaceDE w:val="0"/>
-        <w:autoSpaceDN w:val="0"/>
-        <w:adjustRightInd w:val="0"/>
-        <w:spacing w:after="0" w:line="240" w:lineRule="auto"/>
-        <w:jc w:val="both"/>
-        <w:rPr>
-          <w:rFonts w:ascii="Times New Roman" w:hAnsi="Times New Roman" w:cs="Times New Roman"/>
-          <w:color w:val="00000A"/>
-          <w:sz w:val="24"/>
-          <w:szCs w:val="24"/>
-          <w:lang w:val="en-GB"/>
-        </w:rPr>
-      </w:pPr>
-      <w:r>
-        <w:rPr>
-          <w:rFonts w:ascii="Times New Roman" w:hAnsi="Times New Roman" w:cs="Times New Roman"/>
-          <w:color w:val="00000A"/>
-          <w:sz w:val="24"/>
-          <w:szCs w:val="24"/>
-          <w:lang w:val="en-GB"/>
-        </w:rPr>
-        <w:t>Alt-Ergo</w:t>
-      </w:r>
-    </w:p>
-    <w:p>
-      <w:pPr>
-        <w:pStyle w:val="ListParagraph"/>
-        <w:numPr>
-          <w:ilvl w:val="1"/>
-          <w:numId w:val="6"/>
-        </w:numPr>
-        <w:autoSpaceDE w:val="0"/>
-        <w:autoSpaceDN w:val="0"/>
-        <w:adjustRightInd w:val="0"/>
-        <w:spacing w:after="0" w:line="240" w:lineRule="auto"/>
-        <w:jc w:val="both"/>
-        <w:rPr>
-          <w:rFonts w:ascii="Times New Roman" w:hAnsi="Times New Roman" w:cs="Times New Roman"/>
-          <w:color w:val="00000A"/>
-          <w:sz w:val="24"/>
-          <w:szCs w:val="24"/>
-          <w:lang w:val="en-GB"/>
-        </w:rPr>
-      </w:pPr>
-      <w:r>
-        <w:rPr>
-          <w:rFonts w:ascii="Times New Roman" w:hAnsi="Times New Roman" w:cs="Times New Roman"/>
-          <w:color w:val="00000A"/>
-          <w:sz w:val="24"/>
-          <w:szCs w:val="24"/>
-          <w:lang w:val="en-GB"/>
-        </w:rPr>
-        <w:t>Z3</w:t>
-      </w:r>
-    </w:p>
-    <w:p>
-      <w:pPr>
-        <w:pStyle w:val="ListParagraph"/>
-        <w:numPr>
-          <w:ilvl w:val="1"/>
-          <w:numId w:val="6"/>
-        </w:numPr>
-        <w:autoSpaceDE w:val="0"/>
-        <w:autoSpaceDN w:val="0"/>
-        <w:adjustRightInd w:val="0"/>
-        <w:spacing w:after="0" w:line="240" w:lineRule="auto"/>
-        <w:jc w:val="both"/>
-        <w:rPr>
-          <w:rFonts w:ascii="Times New Roman" w:hAnsi="Times New Roman" w:cs="Times New Roman"/>
-          <w:color w:val="00000A"/>
-          <w:sz w:val="24"/>
-          <w:szCs w:val="24"/>
-          <w:lang w:val="en-GB"/>
-        </w:rPr>
-      </w:pPr>
-      <w:r>
-        <w:rPr>
-          <w:rFonts w:ascii="Times New Roman" w:hAnsi="Times New Roman" w:cs="Times New Roman"/>
-          <w:color w:val="00000A"/>
-          <w:sz w:val="24"/>
-          <w:szCs w:val="24"/>
-          <w:lang w:val="en-GB"/>
-        </w:rPr>
-        <w:t>Coq</w:t>
-      </w:r>
-    </w:p>
-    <w:p>
-      <w:pPr>
-        <w:pStyle w:val="ListParagraph"/>
-        <w:autoSpaceDE w:val="0"/>
-        <w:autoSpaceDN w:val="0"/>
-        <w:adjustRightInd w:val="0"/>
-        <w:spacing w:after="0" w:line="240" w:lineRule="auto"/>
-        <w:ind w:left="1440"/>
-        <w:jc w:val="both"/>
-        <w:rPr>
-          <w:rFonts w:ascii="Times New Roman" w:hAnsi="Times New Roman" w:cs="Times New Roman"/>
-          <w:color w:val="00000A"/>
-          <w:sz w:val="24"/>
-          <w:szCs w:val="24"/>
-          <w:lang w:val="en-GB"/>
-        </w:rPr>
-      </w:pPr>
-    </w:p>
-    <w:p>
-      <w:pPr>
-        <w:pStyle w:val="ListParagraph"/>
-        <w:numPr>
-          <w:ilvl w:val="0"/>
-          <w:numId w:val="6"/>
-        </w:numPr>
-        <w:autoSpaceDE w:val="0"/>
-        <w:autoSpaceDN w:val="0"/>
-        <w:adjustRightInd w:val="0"/>
-        <w:spacing w:after="0" w:line="240" w:lineRule="auto"/>
-        <w:jc w:val="both"/>
-        <w:rPr>
-          <w:rFonts w:ascii="Times New Roman" w:hAnsi="Times New Roman" w:cs="Times New Roman"/>
-          <w:color w:val="00000A"/>
-          <w:sz w:val="24"/>
-          <w:szCs w:val="24"/>
-          <w:lang w:val="en-GB"/>
-        </w:rPr>
-      </w:pPr>
-      <w:r>
-        <w:rPr>
-          <w:rFonts w:ascii="Times New Roman" w:hAnsi="Times New Roman" w:cs="Times New Roman"/>
-          <w:color w:val="00000A"/>
-          <w:sz w:val="24"/>
-          <w:szCs w:val="24"/>
-          <w:lang w:val="en-GB"/>
-        </w:rPr>
-        <w:lastRenderedPageBreak/>
         <w:t>Model Checking</w:t>
       </w:r>
     </w:p>
@@ -24091,6 +24327,99 @@
     </w:p>
     <w:p>
       <w:pPr>
+        <w:shd w:val="clear" w:color="auto" w:fill="FFFFFF" w:themeFill="background1"/>
+        <w:spacing w:before="100" w:beforeAutospacing="1" w:after="100" w:afterAutospacing="1" w:line="240" w:lineRule="auto"/>
+        <w:ind w:left="360"/>
+        <w:rPr>
+          <w:rFonts w:ascii="Century Schoolbook" w:eastAsia="Times New Roman" w:hAnsi="Century Schoolbook" w:cs="Helvetica"/>
+          <w:i/>
+          <w:color w:val="333333"/>
+          <w:sz w:val="20"/>
+          <w:szCs w:val="20"/>
+          <w:lang w:val="en-GB" w:eastAsia="en-GB"/>
+        </w:rPr>
+      </w:pPr>
+      <w:r>
+        <w:rPr>
+          <w:rFonts w:ascii="Century Schoolbook" w:eastAsia="Times New Roman" w:hAnsi="Century Schoolbook" w:cs="Helvetica"/>
+          <w:i/>
+          <w:color w:val="333333"/>
+          <w:sz w:val="20"/>
+          <w:szCs w:val="20"/>
+          <w:lang w:val="en-GB" w:eastAsia="en-GB"/>
+        </w:rPr>
+        <w:t xml:space="preserve">De Angelis, E., Fioravanti, F., Pettorossi, A. &amp; Proietti, M. </w:t>
+      </w:r>
+      <w:r>
+        <w:rPr>
+          <w:rFonts w:ascii="Century Schoolbook" w:eastAsia="Times New Roman" w:hAnsi="Century Schoolbook" w:cs="Helvetica"/>
+          <w:i/>
+          <w:color w:val="333333"/>
+          <w:sz w:val="20"/>
+          <w:szCs w:val="20"/>
+          <w:lang w:val="en-GB" w:eastAsia="en-GB"/>
+        </w:rPr>
+        <w:t>(</w:t>
+      </w:r>
+      <w:r>
+        <w:rPr>
+          <w:rFonts w:ascii="Century Schoolbook" w:eastAsia="Times New Roman" w:hAnsi="Century Schoolbook" w:cs="Helvetica"/>
+          <w:i/>
+          <w:color w:val="333333"/>
+          <w:sz w:val="20"/>
+          <w:szCs w:val="20"/>
+          <w:lang w:val="en-GB" w:eastAsia="en-GB"/>
+        </w:rPr>
+        <w:t>2017</w:t>
+      </w:r>
+      <w:r>
+        <w:rPr>
+          <w:rFonts w:ascii="Century Schoolbook" w:eastAsia="Times New Roman" w:hAnsi="Century Schoolbook" w:cs="Helvetica"/>
+          <w:i/>
+          <w:color w:val="333333"/>
+          <w:sz w:val="20"/>
+          <w:szCs w:val="20"/>
+          <w:lang w:val="en-GB" w:eastAsia="en-GB"/>
+        </w:rPr>
+        <w:t>)</w:t>
+      </w:r>
+      <w:r>
+        <w:rPr>
+          <w:rFonts w:ascii="Century Schoolbook" w:eastAsia="Times New Roman" w:hAnsi="Century Schoolbook" w:cs="Helvetica"/>
+          <w:i/>
+          <w:color w:val="333333"/>
+          <w:sz w:val="20"/>
+          <w:szCs w:val="20"/>
+          <w:lang w:val="en-GB" w:eastAsia="en-GB"/>
+        </w:rPr>
+        <w:t>;2016;, "Semantics-based generation of verification conditions via program specialization", </w:t>
+      </w:r>
+      <w:r>
+        <w:rPr>
+          <w:rFonts w:ascii="Century Schoolbook" w:eastAsia="Times New Roman" w:hAnsi="Century Schoolbook" w:cs="Helvetica"/>
+          <w:i/>
+          <w:iCs/>
+          <w:color w:val="333333"/>
+          <w:sz w:val="20"/>
+          <w:szCs w:val="20"/>
+          <w:lang w:val="en-GB" w:eastAsia="en-GB"/>
+        </w:rPr>
+        <w:t>Science of Computer Programming, </w:t>
+      </w:r>
+      <w:r>
+        <w:rPr>
+          <w:rFonts w:ascii="Century Schoolbook" w:eastAsia="Times New Roman" w:hAnsi="Century Schoolbook" w:cs="Helvetica"/>
+          <w:i/>
+          <w:color w:val="333333"/>
+          <w:sz w:val="20"/>
+          <w:szCs w:val="20"/>
+          <w:lang w:val="en-GB" w:eastAsia="en-GB"/>
+        </w:rPr>
+        <w:t>vol. 147, pp. 78-108.</w:t>
+      </w:r>
+    </w:p>
+    <w:p>
+      <w:pPr>
         <w:spacing w:before="100" w:beforeAutospacing="1" w:after="100" w:afterAutospacing="1" w:line="360" w:lineRule="auto"/>
         <w:ind w:left="360"/>
         <w:rPr>
@@ -24385,6 +24714,7 @@
           <w:szCs w:val="20"/>
           <w:lang w:val="en-GB" w:eastAsia="en-GB"/>
         </w:rPr>
+        <w:lastRenderedPageBreak/>
         <w:t xml:space="preserve">Felleisen, M., Gardner, P. &amp; SpringerLink (Online service) </w:t>
       </w:r>
       <w:r>
@@ -24477,7 +24807,6 @@
           <w:szCs w:val="20"/>
           <w:lang w:val="en-GB"/>
         </w:rPr>
-        <w:lastRenderedPageBreak/>
         <w:t>Formal.iti.kit.edu. (2018). [online] Available at: https://formal.iti.kit.edu/beckert/pub/keytutorial2016.pdf [Accessed 13 May 2018].</w:t>
       </w:r>
     </w:p>
@@ -25517,6 +25846,47 @@
     </w:p>
     <w:p>
       <w:pPr>
+        <w:spacing w:before="100" w:beforeAutospacing="1" w:after="100" w:afterAutospacing="1" w:line="360" w:lineRule="auto"/>
+        <w:ind w:left="360"/>
+        <w:rPr>
+          <w:rFonts w:ascii="Century Schoolbook" w:eastAsia="Times New Roman" w:hAnsi="Century Schoolbook" w:cs="Times New Roman"/>
+          <w:i/>
+          <w:sz w:val="20"/>
+          <w:szCs w:val="20"/>
+          <w:lang w:val="en-GB" w:eastAsia="en-GB"/>
+        </w:rPr>
+      </w:pPr>
+      <w:r>
+        <w:rPr>
+          <w:rFonts w:ascii="Century Schoolbook" w:eastAsia="Times New Roman" w:hAnsi="Century Schoolbook" w:cs="Times New Roman"/>
+          <w:i/>
+          <w:sz w:val="20"/>
+          <w:szCs w:val="20"/>
+          <w:lang w:val="en-GB" w:eastAsia="en-GB"/>
+        </w:rPr>
+        <w:t>Marché, C.</w:t>
+      </w:r>
+      <w:r>
+        <w:rPr>
+          <w:rFonts w:ascii="Century Schoolbook" w:eastAsia="Times New Roman" w:hAnsi="Century Schoolbook" w:cs="Times New Roman"/>
+          <w:i/>
+          <w:sz w:val="20"/>
+          <w:szCs w:val="20"/>
+          <w:lang w:val="en-GB" w:eastAsia="en-GB"/>
+        </w:rPr>
+        <w:t xml:space="preserve"> (2009), “The Krakatoa tool for Deductive Verification of Java Programs”, </w:t>
+      </w:r>
+      <w:r>
+        <w:rPr>
+          <w:rFonts w:ascii="Century Schoolbook" w:hAnsi="Century Schoolbook"/>
+          <w:i/>
+          <w:sz w:val="20"/>
+        </w:rPr>
+        <w:t>INRIA Saclay – F-91893 Orsay cedex</w:t>
+      </w:r>
+    </w:p>
+    <w:p>
+      <w:pPr>
         <w:widowControl w:val="0"/>
         <w:autoSpaceDE w:val="0"/>
         <w:autoSpaceDN w:val="0"/>
@@ -25566,6 +25936,7 @@
     </w:p>
     <w:p>
       <w:pPr>
+        <w:shd w:val="clear" w:color="auto" w:fill="FFFFFF" w:themeFill="background1"/>
         <w:spacing w:before="100" w:beforeAutospacing="1" w:after="100" w:afterAutospacing="1" w:line="360" w:lineRule="auto"/>
         <w:ind w:left="360"/>
         <w:rPr>
@@ -25654,6 +26025,54 @@
           <w:lang w:val="en-GB" w:eastAsia="en-GB"/>
         </w:rPr>
         <w:t>vol. 53, no. 6, pp. 937-977.</w:t>
+      </w:r>
+    </w:p>
+    <w:p>
+      <w:pPr>
+        <w:pStyle w:val="Heading4"/>
+        <w:shd w:val="clear" w:color="auto" w:fill="FFFFFF" w:themeFill="background1"/>
+        <w:spacing w:before="0" w:line="360" w:lineRule="auto"/>
+        <w:ind w:left="360"/>
+        <w:rPr>
+          <w:rFonts w:ascii="Century Schoolbook" w:hAnsi="Century Schoolbook" w:cs="Segoe UI"/>
+          <w:bCs/>
+          <w:color w:val="auto"/>
+          <w:sz w:val="20"/>
+          <w:szCs w:val="20"/>
+          <w:lang w:val="en-GB"/>
+        </w:rPr>
+      </w:pPr>
+      <w:r>
+        <w:rPr>
+          <w:rFonts w:ascii="Century Schoolbook" w:hAnsi="Century Schoolbook" w:cs="Helvetica"/>
+          <w:color w:val="auto"/>
+          <w:sz w:val="20"/>
+          <w:szCs w:val="20"/>
+          <w:shd w:val="clear" w:color="auto" w:fill="F0F0F0"/>
+        </w:rPr>
+        <w:lastRenderedPageBreak/>
+        <w:t>Nipkow, T., Paulson, L.C., Wenzel, M. &amp; SpringerLink (Online service) 2002;2000;2006;, </w:t>
+      </w:r>
+      <w:r>
+        <w:rPr>
+          <w:rFonts w:ascii="Century Schoolbook" w:hAnsi="Century Schoolbook" w:cs="Helvetica"/>
+          <w:iCs w:val="0"/>
+          <w:color w:val="auto"/>
+          <w:sz w:val="20"/>
+          <w:szCs w:val="20"/>
+          <w:shd w:val="clear" w:color="auto" w:fill="F0F0F0"/>
+        </w:rPr>
+        <w:t>Isabelle/HOL: a proof assistant for higher-order logic, </w:t>
+      </w:r>
+      <w:r>
+        <w:rPr>
+          <w:rFonts w:ascii="Century Schoolbook" w:hAnsi="Century Schoolbook" w:cs="Helvetica"/>
+          <w:color w:val="auto"/>
+          <w:sz w:val="20"/>
+          <w:szCs w:val="20"/>
+          <w:shd w:val="clear" w:color="auto" w:fill="F0F0F0"/>
+        </w:rPr>
+        <w:t>Springer, New York;Berlin;</w:t>
       </w:r>
     </w:p>
     <w:p>
@@ -25663,6 +26082,21 @@
         <w:ind w:left="360"/>
         <w:rPr>
           <w:rFonts w:ascii="Century Schoolbook" w:hAnsi="Century Schoolbook" w:cs="Segoe UI"/>
+          <w:bCs/>
+          <w:color w:val="auto"/>
+          <w:sz w:val="20"/>
+          <w:szCs w:val="20"/>
+          <w:lang w:val="en-GB"/>
+        </w:rPr>
+      </w:pPr>
+    </w:p>
+    <w:p>
+      <w:pPr>
+        <w:pStyle w:val="Heading4"/>
+        <w:spacing w:before="0" w:line="360" w:lineRule="auto"/>
+        <w:ind w:left="360"/>
+        <w:rPr>
+          <w:rFonts w:ascii="Century Schoolbook" w:hAnsi="Century Schoolbook" w:cs="Segoe UI"/>
           <w:color w:val="auto"/>
           <w:sz w:val="20"/>
           <w:szCs w:val="20"/>
@@ -25745,7 +26179,6 @@
           <w:szCs w:val="20"/>
           <w:lang w:val="en-GB" w:eastAsia="en-GB"/>
         </w:rPr>
-        <w:lastRenderedPageBreak/>
         <w:t>Pek, E. 2015, </w:t>
       </w:r>
       <w:r>
@@ -25971,6 +26404,75 @@
     </w:p>
     <w:p>
       <w:pPr>
+        <w:spacing w:before="100" w:beforeAutospacing="1" w:after="100" w:afterAutospacing="1" w:line="240" w:lineRule="auto"/>
+        <w:ind w:left="360"/>
+        <w:rPr>
+          <w:rFonts w:ascii="Century Schoolbook" w:eastAsia="Times New Roman" w:hAnsi="Century Schoolbook" w:cs="Helvetica"/>
+          <w:i/>
+          <w:color w:val="333333"/>
+          <w:sz w:val="20"/>
+          <w:szCs w:val="20"/>
+          <w:lang w:val="en-GB" w:eastAsia="en-GB"/>
+        </w:rPr>
+      </w:pPr>
+      <w:r>
+        <w:rPr>
+          <w:rFonts w:ascii="Century Schoolbook" w:eastAsia="Times New Roman" w:hAnsi="Century Schoolbook" w:cs="Helvetica"/>
+          <w:i/>
+          <w:color w:val="333333"/>
+          <w:sz w:val="20"/>
+          <w:szCs w:val="20"/>
+          <w:lang w:val="en-GB" w:eastAsia="en-GB"/>
+        </w:rPr>
+        <w:t xml:space="preserve">Segal, L. &amp; Chalin, P. </w:t>
+      </w:r>
+      <w:r>
+        <w:rPr>
+          <w:rFonts w:ascii="Century Schoolbook" w:eastAsia="Times New Roman" w:hAnsi="Century Schoolbook" w:cs="Helvetica"/>
+          <w:i/>
+          <w:color w:val="333333"/>
+          <w:sz w:val="20"/>
+          <w:szCs w:val="20"/>
+          <w:lang w:val="en-GB" w:eastAsia="en-GB"/>
+        </w:rPr>
+        <w:t>(</w:t>
+      </w:r>
+      <w:r>
+        <w:rPr>
+          <w:rFonts w:ascii="Century Schoolbook" w:eastAsia="Times New Roman" w:hAnsi="Century Schoolbook" w:cs="Helvetica"/>
+          <w:i/>
+          <w:color w:val="333333"/>
+          <w:sz w:val="20"/>
+          <w:szCs w:val="20"/>
+          <w:lang w:val="en-GB" w:eastAsia="en-GB"/>
+        </w:rPr>
+        <w:t>2012</w:t>
+      </w:r>
+      <w:r>
+        <w:rPr>
+          <w:rFonts w:ascii="Century Schoolbook" w:eastAsia="Times New Roman" w:hAnsi="Century Schoolbook" w:cs="Helvetica"/>
+          <w:i/>
+          <w:color w:val="333333"/>
+          <w:sz w:val="20"/>
+          <w:szCs w:val="20"/>
+          <w:lang w:val="en-GB" w:eastAsia="en-GB"/>
+        </w:rPr>
+        <w:t>)</w:t>
+      </w:r>
+      <w:r>
+        <w:rPr>
+          <w:rFonts w:ascii="Century Schoolbook" w:eastAsia="Times New Roman" w:hAnsi="Century Schoolbook" w:cs="Helvetica"/>
+          <w:i/>
+          <w:color w:val="333333"/>
+          <w:sz w:val="20"/>
+          <w:szCs w:val="20"/>
+          <w:lang w:val="en-GB" w:eastAsia="en-GB"/>
+        </w:rPr>
+        <w:t>, "A Comparison of Intermediate Verification Languages: Boogie and Sireum/Pilar" in Springer Berlin Heidelberg, Berlin, Heidelberg, pp. 130-145.</w:t>
+      </w:r>
+    </w:p>
+    <w:p>
+      <w:pPr>
         <w:spacing w:before="100" w:beforeAutospacing="1" w:after="100" w:afterAutospacing="1" w:line="360" w:lineRule="auto"/>
         <w:ind w:left="360"/>
         <w:rPr>
@@ -26112,6 +26614,7 @@
           <w:sz w:val="20"/>
           <w:szCs w:val="21"/>
         </w:rPr>
+        <w:lastRenderedPageBreak/>
         <w:t>Toccata.lri.fr. (2018</w:t>
       </w:r>
       <w:r>
@@ -26375,7 +26878,6 @@
           <w:szCs w:val="20"/>
           <w:lang w:val="en-GB"/>
         </w:rPr>
-        <w:lastRenderedPageBreak/>
         <w:t>Why3.lri.fr. (2018</w:t>
       </w:r>
       <w:r>
@@ -27352,10 +27854,10 @@
             <v:path o:extrusionok="f" gradientshapeok="t" o:connecttype="rect"/>
             <o:lock v:ext="edit" aspectratio="t"/>
           </v:shapetype>
-          <v:shape id="_x0000_i1025" type="#_x0000_t75" style="width:405.75pt;height:177.75pt;mso-position-horizontal:absolute" o:ole="">
+          <v:shape id="_x0000_i1025" type="#_x0000_t75" style="width:405.65pt;height:177.65pt;mso-position-horizontal:absolute" o:ole="">
             <v:imagedata r:id="rId28" o:title="" croptop="30972f" cropbottom="6883f" cropleft="4129f" cropright="12904f"/>
           </v:shape>
-          <o:OLEObject Type="Embed" ProgID="PowerPoint.Slide.12" ShapeID="_x0000_i1025" DrawAspect="Content" ObjectID="_1589364033" r:id="rId29"/>
+          <o:OLEObject Type="Embed" ProgID="PowerPoint.Slide.12" ShapeID="_x0000_i1025" DrawAspect="Content" ObjectID="_1589441178" r:id="rId29"/>
         </w:object>
       </w:r>
     </w:p>
@@ -28783,7 +29285,7 @@
           <w:rPr>
             <w:noProof/>
           </w:rPr>
-          <w:t>14</w:t>
+          <w:t>15</w:t>
         </w:r>
         <w:r>
           <w:rPr>
@@ -28998,122 +29500,9 @@
     </w:lvl>
   </w:abstractNum>
   <w:abstractNum w:abstractNumId="1" w15:restartNumberingAfterBreak="0">
-    <w:nsid w:val="0C264904"/>
-    <w:multiLevelType w:val="hybridMultilevel"/>
-    <w:tmpl w:val="B9569440"/>
-    <w:lvl w:ilvl="0" w:tplc="08090001">
-      <w:start w:val="1"/>
-      <w:numFmt w:val="bullet"/>
-      <w:lvlText w:val=""/>
-      <w:lvlJc w:val="left"/>
-      <w:pPr>
-        <w:ind w:left="720" w:hanging="360"/>
-      </w:pPr>
-      <w:rPr>
-        <w:rFonts w:ascii="Symbol" w:hAnsi="Symbol" w:hint="default"/>
-      </w:rPr>
-    </w:lvl>
-    <w:lvl w:ilvl="1" w:tplc="08090003" w:tentative="1">
-      <w:start w:val="1"/>
-      <w:numFmt w:val="bullet"/>
-      <w:lvlText w:val="o"/>
-      <w:lvlJc w:val="left"/>
-      <w:pPr>
-        <w:ind w:left="1440" w:hanging="360"/>
-      </w:pPr>
-      <w:rPr>
-        <w:rFonts w:ascii="Courier New" w:hAnsi="Courier New" w:cs="Courier New" w:hint="default"/>
-      </w:rPr>
-    </w:lvl>
-    <w:lvl w:ilvl="2" w:tplc="08090005" w:tentative="1">
-      <w:start w:val="1"/>
-      <w:numFmt w:val="bullet"/>
-      <w:lvlText w:val=""/>
-      <w:lvlJc w:val="left"/>
-      <w:pPr>
-        <w:ind w:left="2160" w:hanging="360"/>
-      </w:pPr>
-      <w:rPr>
-        <w:rFonts w:ascii="Wingdings" w:hAnsi="Wingdings" w:hint="default"/>
-      </w:rPr>
-    </w:lvl>
-    <w:lvl w:ilvl="3" w:tplc="08090001" w:tentative="1">
-      <w:start w:val="1"/>
-      <w:numFmt w:val="bullet"/>
-      <w:lvlText w:val=""/>
-      <w:lvlJc w:val="left"/>
-      <w:pPr>
-        <w:ind w:left="2880" w:hanging="360"/>
-      </w:pPr>
-      <w:rPr>
-        <w:rFonts w:ascii="Symbol" w:hAnsi="Symbol" w:hint="default"/>
-      </w:rPr>
-    </w:lvl>
-    <w:lvl w:ilvl="4" w:tplc="08090003" w:tentative="1">
-      <w:start w:val="1"/>
-      <w:numFmt w:val="bullet"/>
-      <w:lvlText w:val="o"/>
-      <w:lvlJc w:val="left"/>
-      <w:pPr>
-        <w:ind w:left="3600" w:hanging="360"/>
-      </w:pPr>
-      <w:rPr>
-        <w:rFonts w:ascii="Courier New" w:hAnsi="Courier New" w:cs="Courier New" w:hint="default"/>
-      </w:rPr>
-    </w:lvl>
-    <w:lvl w:ilvl="5" w:tplc="08090005" w:tentative="1">
-      <w:start w:val="1"/>
-      <w:numFmt w:val="bullet"/>
-      <w:lvlText w:val=""/>
-      <w:lvlJc w:val="left"/>
-      <w:pPr>
-        <w:ind w:left="4320" w:hanging="360"/>
-      </w:pPr>
-      <w:rPr>
-        <w:rFonts w:ascii="Wingdings" w:hAnsi="Wingdings" w:hint="default"/>
-      </w:rPr>
-    </w:lvl>
-    <w:lvl w:ilvl="6" w:tplc="08090001" w:tentative="1">
-      <w:start w:val="1"/>
-      <w:numFmt w:val="bullet"/>
-      <w:lvlText w:val=""/>
-      <w:lvlJc w:val="left"/>
-      <w:pPr>
-        <w:ind w:left="5040" w:hanging="360"/>
-      </w:pPr>
-      <w:rPr>
-        <w:rFonts w:ascii="Symbol" w:hAnsi="Symbol" w:hint="default"/>
-      </w:rPr>
-    </w:lvl>
-    <w:lvl w:ilvl="7" w:tplc="08090003" w:tentative="1">
-      <w:start w:val="1"/>
-      <w:numFmt w:val="bullet"/>
-      <w:lvlText w:val="o"/>
-      <w:lvlJc w:val="left"/>
-      <w:pPr>
-        <w:ind w:left="5760" w:hanging="360"/>
-      </w:pPr>
-      <w:rPr>
-        <w:rFonts w:ascii="Courier New" w:hAnsi="Courier New" w:cs="Courier New" w:hint="default"/>
-      </w:rPr>
-    </w:lvl>
-    <w:lvl w:ilvl="8" w:tplc="08090005" w:tentative="1">
-      <w:start w:val="1"/>
-      <w:numFmt w:val="bullet"/>
-      <w:lvlText w:val=""/>
-      <w:lvlJc w:val="left"/>
-      <w:pPr>
-        <w:ind w:left="6480" w:hanging="360"/>
-      </w:pPr>
-      <w:rPr>
-        <w:rFonts w:ascii="Wingdings" w:hAnsi="Wingdings" w:hint="default"/>
-      </w:rPr>
-    </w:lvl>
-  </w:abstractNum>
-  <w:abstractNum w:abstractNumId="2" w15:restartNumberingAfterBreak="0">
-    <w:nsid w:val="0C5F4BDB"/>
+    <w:nsid w:val="025E0615"/>
     <w:multiLevelType w:val="multilevel"/>
-    <w:tmpl w:val="CD9A3E8C"/>
+    <w:tmpl w:val="F58456DE"/>
     <w:lvl w:ilvl="0">
       <w:start w:val="1"/>
       <w:numFmt w:val="bullet"/>
@@ -29259,99 +29648,10 @@
       </w:rPr>
     </w:lvl>
   </w:abstractNum>
-  <w:abstractNum w:abstractNumId="3" w15:restartNumberingAfterBreak="0">
-    <w:nsid w:val="172D3D4C"/>
+  <w:abstractNum w:abstractNumId="2" w15:restartNumberingAfterBreak="0">
+    <w:nsid w:val="0C264904"/>
     <w:multiLevelType w:val="hybridMultilevel"/>
-    <w:tmpl w:val="7FAC53C0"/>
-    <w:lvl w:ilvl="0" w:tplc="0809000F">
-      <w:start w:val="1"/>
-      <w:numFmt w:val="decimal"/>
-      <w:lvlText w:val="%1."/>
-      <w:lvlJc w:val="left"/>
-      <w:pPr>
-        <w:ind w:left="720" w:hanging="360"/>
-      </w:pPr>
-      <w:rPr>
-        <w:rFonts w:hint="default"/>
-      </w:rPr>
-    </w:lvl>
-    <w:lvl w:ilvl="1" w:tplc="08090019" w:tentative="1">
-      <w:start w:val="1"/>
-      <w:numFmt w:val="lowerLetter"/>
-      <w:lvlText w:val="%2."/>
-      <w:lvlJc w:val="left"/>
-      <w:pPr>
-        <w:ind w:left="1440" w:hanging="360"/>
-      </w:pPr>
-    </w:lvl>
-    <w:lvl w:ilvl="2" w:tplc="0809001B" w:tentative="1">
-      <w:start w:val="1"/>
-      <w:numFmt w:val="lowerRoman"/>
-      <w:lvlText w:val="%3."/>
-      <w:lvlJc w:val="right"/>
-      <w:pPr>
-        <w:ind w:left="2160" w:hanging="180"/>
-      </w:pPr>
-    </w:lvl>
-    <w:lvl w:ilvl="3" w:tplc="0809000F" w:tentative="1">
-      <w:start w:val="1"/>
-      <w:numFmt w:val="decimal"/>
-      <w:lvlText w:val="%4."/>
-      <w:lvlJc w:val="left"/>
-      <w:pPr>
-        <w:ind w:left="2880" w:hanging="360"/>
-      </w:pPr>
-    </w:lvl>
-    <w:lvl w:ilvl="4" w:tplc="08090019" w:tentative="1">
-      <w:start w:val="1"/>
-      <w:numFmt w:val="lowerLetter"/>
-      <w:lvlText w:val="%5."/>
-      <w:lvlJc w:val="left"/>
-      <w:pPr>
-        <w:ind w:left="3600" w:hanging="360"/>
-      </w:pPr>
-    </w:lvl>
-    <w:lvl w:ilvl="5" w:tplc="0809001B" w:tentative="1">
-      <w:start w:val="1"/>
-      <w:numFmt w:val="lowerRoman"/>
-      <w:lvlText w:val="%6."/>
-      <w:lvlJc w:val="right"/>
-      <w:pPr>
-        <w:ind w:left="4320" w:hanging="180"/>
-      </w:pPr>
-    </w:lvl>
-    <w:lvl w:ilvl="6" w:tplc="0809000F" w:tentative="1">
-      <w:start w:val="1"/>
-      <w:numFmt w:val="decimal"/>
-      <w:lvlText w:val="%7."/>
-      <w:lvlJc w:val="left"/>
-      <w:pPr>
-        <w:ind w:left="5040" w:hanging="360"/>
-      </w:pPr>
-    </w:lvl>
-    <w:lvl w:ilvl="7" w:tplc="08090019" w:tentative="1">
-      <w:start w:val="1"/>
-      <w:numFmt w:val="lowerLetter"/>
-      <w:lvlText w:val="%8."/>
-      <w:lvlJc w:val="left"/>
-      <w:pPr>
-        <w:ind w:left="5760" w:hanging="360"/>
-      </w:pPr>
-    </w:lvl>
-    <w:lvl w:ilvl="8" w:tplc="0809001B" w:tentative="1">
-      <w:start w:val="1"/>
-      <w:numFmt w:val="lowerRoman"/>
-      <w:lvlText w:val="%9."/>
-      <w:lvlJc w:val="right"/>
-      <w:pPr>
-        <w:ind w:left="6480" w:hanging="180"/>
-      </w:pPr>
-    </w:lvl>
-  </w:abstractNum>
-  <w:abstractNum w:abstractNumId="4" w15:restartNumberingAfterBreak="0">
-    <w:nsid w:val="17D33E6A"/>
-    <w:multiLevelType w:val="hybridMultilevel"/>
-    <w:tmpl w:val="6740905C"/>
+    <w:tmpl w:val="B9569440"/>
     <w:lvl w:ilvl="0" w:tplc="08090001">
       <w:start w:val="1"/>
       <w:numFmt w:val="bullet"/>
@@ -29461,123 +29761,10 @@
       </w:rPr>
     </w:lvl>
   </w:abstractNum>
-  <w:abstractNum w:abstractNumId="5" w15:restartNumberingAfterBreak="0">
-    <w:nsid w:val="24520C51"/>
-    <w:multiLevelType w:val="hybridMultilevel"/>
-    <w:tmpl w:val="E8C21D10"/>
-    <w:lvl w:ilvl="0" w:tplc="08090001">
-      <w:start w:val="1"/>
-      <w:numFmt w:val="bullet"/>
-      <w:lvlText w:val=""/>
-      <w:lvlJc w:val="left"/>
-      <w:pPr>
-        <w:ind w:left="1080" w:hanging="360"/>
-      </w:pPr>
-      <w:rPr>
-        <w:rFonts w:ascii="Symbol" w:hAnsi="Symbol" w:hint="default"/>
-      </w:rPr>
-    </w:lvl>
-    <w:lvl w:ilvl="1" w:tplc="08090003">
-      <w:start w:val="1"/>
-      <w:numFmt w:val="bullet"/>
-      <w:lvlText w:val="o"/>
-      <w:lvlJc w:val="left"/>
-      <w:pPr>
-        <w:ind w:left="1800" w:hanging="360"/>
-      </w:pPr>
-      <w:rPr>
-        <w:rFonts w:ascii="Courier New" w:hAnsi="Courier New" w:cs="Courier New" w:hint="default"/>
-      </w:rPr>
-    </w:lvl>
-    <w:lvl w:ilvl="2" w:tplc="08090005" w:tentative="1">
-      <w:start w:val="1"/>
-      <w:numFmt w:val="bullet"/>
-      <w:lvlText w:val=""/>
-      <w:lvlJc w:val="left"/>
-      <w:pPr>
-        <w:ind w:left="2520" w:hanging="360"/>
-      </w:pPr>
-      <w:rPr>
-        <w:rFonts w:ascii="Wingdings" w:hAnsi="Wingdings" w:hint="default"/>
-      </w:rPr>
-    </w:lvl>
-    <w:lvl w:ilvl="3" w:tplc="08090001" w:tentative="1">
-      <w:start w:val="1"/>
-      <w:numFmt w:val="bullet"/>
-      <w:lvlText w:val=""/>
-      <w:lvlJc w:val="left"/>
-      <w:pPr>
-        <w:ind w:left="3240" w:hanging="360"/>
-      </w:pPr>
-      <w:rPr>
-        <w:rFonts w:ascii="Symbol" w:hAnsi="Symbol" w:hint="default"/>
-      </w:rPr>
-    </w:lvl>
-    <w:lvl w:ilvl="4" w:tplc="08090003" w:tentative="1">
-      <w:start w:val="1"/>
-      <w:numFmt w:val="bullet"/>
-      <w:lvlText w:val="o"/>
-      <w:lvlJc w:val="left"/>
-      <w:pPr>
-        <w:ind w:left="3960" w:hanging="360"/>
-      </w:pPr>
-      <w:rPr>
-        <w:rFonts w:ascii="Courier New" w:hAnsi="Courier New" w:cs="Courier New" w:hint="default"/>
-      </w:rPr>
-    </w:lvl>
-    <w:lvl w:ilvl="5" w:tplc="08090005" w:tentative="1">
-      <w:start w:val="1"/>
-      <w:numFmt w:val="bullet"/>
-      <w:lvlText w:val=""/>
-      <w:lvlJc w:val="left"/>
-      <w:pPr>
-        <w:ind w:left="4680" w:hanging="360"/>
-      </w:pPr>
-      <w:rPr>
-        <w:rFonts w:ascii="Wingdings" w:hAnsi="Wingdings" w:hint="default"/>
-      </w:rPr>
-    </w:lvl>
-    <w:lvl w:ilvl="6" w:tplc="08090001" w:tentative="1">
-      <w:start w:val="1"/>
-      <w:numFmt w:val="bullet"/>
-      <w:lvlText w:val=""/>
-      <w:lvlJc w:val="left"/>
-      <w:pPr>
-        <w:ind w:left="5400" w:hanging="360"/>
-      </w:pPr>
-      <w:rPr>
-        <w:rFonts w:ascii="Symbol" w:hAnsi="Symbol" w:hint="default"/>
-      </w:rPr>
-    </w:lvl>
-    <w:lvl w:ilvl="7" w:tplc="08090003" w:tentative="1">
-      <w:start w:val="1"/>
-      <w:numFmt w:val="bullet"/>
-      <w:lvlText w:val="o"/>
-      <w:lvlJc w:val="left"/>
-      <w:pPr>
-        <w:ind w:left="6120" w:hanging="360"/>
-      </w:pPr>
-      <w:rPr>
-        <w:rFonts w:ascii="Courier New" w:hAnsi="Courier New" w:cs="Courier New" w:hint="default"/>
-      </w:rPr>
-    </w:lvl>
-    <w:lvl w:ilvl="8" w:tplc="08090005" w:tentative="1">
-      <w:start w:val="1"/>
-      <w:numFmt w:val="bullet"/>
-      <w:lvlText w:val=""/>
-      <w:lvlJc w:val="left"/>
-      <w:pPr>
-        <w:ind w:left="6840" w:hanging="360"/>
-      </w:pPr>
-      <w:rPr>
-        <w:rFonts w:ascii="Wingdings" w:hAnsi="Wingdings" w:hint="default"/>
-      </w:rPr>
-    </w:lvl>
-  </w:abstractNum>
-  <w:abstractNum w:abstractNumId="6" w15:restartNumberingAfterBreak="0">
-    <w:nsid w:val="24BB5ED8"/>
+  <w:abstractNum w:abstractNumId="3" w15:restartNumberingAfterBreak="0">
+    <w:nsid w:val="0C5F4BDB"/>
     <w:multiLevelType w:val="multilevel"/>
-    <w:tmpl w:val="A6E66F8A"/>
+    <w:tmpl w:val="CD9A3E8C"/>
     <w:lvl w:ilvl="0">
       <w:start w:val="1"/>
       <w:numFmt w:val="bullet"/>
@@ -29723,19 +29910,109 @@
       </w:rPr>
     </w:lvl>
   </w:abstractNum>
-  <w:abstractNum w:abstractNumId="7" w15:restartNumberingAfterBreak="0">
-    <w:nsid w:val="2C7C5E97"/>
+  <w:abstractNum w:abstractNumId="4" w15:restartNumberingAfterBreak="0">
+    <w:nsid w:val="172D3D4C"/>
     <w:multiLevelType w:val="hybridMultilevel"/>
-    <w:tmpl w:val="E25C7C72"/>
-    <w:lvl w:ilvl="0" w:tplc="2640E662">
+    <w:tmpl w:val="7FAC53C0"/>
+    <w:lvl w:ilvl="0" w:tplc="0809000F">
+      <w:start w:val="1"/>
+      <w:numFmt w:val="decimal"/>
+      <w:lvlText w:val="%1."/>
+      <w:lvlJc w:val="left"/>
+      <w:pPr>
+        <w:ind w:left="720" w:hanging="360"/>
+      </w:pPr>
+      <w:rPr>
+        <w:rFonts w:hint="default"/>
+      </w:rPr>
+    </w:lvl>
+    <w:lvl w:ilvl="1" w:tplc="08090019" w:tentative="1">
+      <w:start w:val="1"/>
+      <w:numFmt w:val="lowerLetter"/>
+      <w:lvlText w:val="%2."/>
+      <w:lvlJc w:val="left"/>
+      <w:pPr>
+        <w:ind w:left="1440" w:hanging="360"/>
+      </w:pPr>
+    </w:lvl>
+    <w:lvl w:ilvl="2" w:tplc="0809001B" w:tentative="1">
+      <w:start w:val="1"/>
+      <w:numFmt w:val="lowerRoman"/>
+      <w:lvlText w:val="%3."/>
+      <w:lvlJc w:val="right"/>
+      <w:pPr>
+        <w:ind w:left="2160" w:hanging="180"/>
+      </w:pPr>
+    </w:lvl>
+    <w:lvl w:ilvl="3" w:tplc="0809000F" w:tentative="1">
+      <w:start w:val="1"/>
+      <w:numFmt w:val="decimal"/>
+      <w:lvlText w:val="%4."/>
+      <w:lvlJc w:val="left"/>
+      <w:pPr>
+        <w:ind w:left="2880" w:hanging="360"/>
+      </w:pPr>
+    </w:lvl>
+    <w:lvl w:ilvl="4" w:tplc="08090019" w:tentative="1">
+      <w:start w:val="1"/>
+      <w:numFmt w:val="lowerLetter"/>
+      <w:lvlText w:val="%5."/>
+      <w:lvlJc w:val="left"/>
+      <w:pPr>
+        <w:ind w:left="3600" w:hanging="360"/>
+      </w:pPr>
+    </w:lvl>
+    <w:lvl w:ilvl="5" w:tplc="0809001B" w:tentative="1">
+      <w:start w:val="1"/>
+      <w:numFmt w:val="lowerRoman"/>
+      <w:lvlText w:val="%6."/>
+      <w:lvlJc w:val="right"/>
+      <w:pPr>
+        <w:ind w:left="4320" w:hanging="180"/>
+      </w:pPr>
+    </w:lvl>
+    <w:lvl w:ilvl="6" w:tplc="0809000F" w:tentative="1">
+      <w:start w:val="1"/>
+      <w:numFmt w:val="decimal"/>
+      <w:lvlText w:val="%7."/>
+      <w:lvlJc w:val="left"/>
+      <w:pPr>
+        <w:ind w:left="5040" w:hanging="360"/>
+      </w:pPr>
+    </w:lvl>
+    <w:lvl w:ilvl="7" w:tplc="08090019" w:tentative="1">
+      <w:start w:val="1"/>
+      <w:numFmt w:val="lowerLetter"/>
+      <w:lvlText w:val="%8."/>
+      <w:lvlJc w:val="left"/>
+      <w:pPr>
+        <w:ind w:left="5760" w:hanging="360"/>
+      </w:pPr>
+    </w:lvl>
+    <w:lvl w:ilvl="8" w:tplc="0809001B" w:tentative="1">
+      <w:start w:val="1"/>
+      <w:numFmt w:val="lowerRoman"/>
+      <w:lvlText w:val="%9."/>
+      <w:lvlJc w:val="right"/>
+      <w:pPr>
+        <w:ind w:left="6480" w:hanging="180"/>
+      </w:pPr>
+    </w:lvl>
+  </w:abstractNum>
+  <w:abstractNum w:abstractNumId="5" w15:restartNumberingAfterBreak="0">
+    <w:nsid w:val="17D33E6A"/>
+    <w:multiLevelType w:val="hybridMultilevel"/>
+    <w:tmpl w:val="6740905C"/>
+    <w:lvl w:ilvl="0" w:tplc="08090001">
+      <w:start w:val="1"/>
       <w:numFmt w:val="bullet"/>
-      <w:lvlText w:val=""/>
+      <w:lvlText w:val=""/>
       <w:lvlJc w:val="left"/>
       <w:pPr>
         <w:ind w:left="720" w:hanging="360"/>
       </w:pPr>
       <w:rPr>
-        <w:rFonts w:ascii="Wingdings" w:eastAsiaTheme="minorHAnsi" w:hAnsi="Wingdings" w:cs="TdvspxCMR10" w:hint="default"/>
+        <w:rFonts w:ascii="Symbol" w:hAnsi="Symbol" w:hint="default"/>
       </w:rPr>
     </w:lvl>
     <w:lvl w:ilvl="1" w:tplc="08090003" w:tentative="1">
@@ -29835,10 +30112,123 @@
       </w:rPr>
     </w:lvl>
   </w:abstractNum>
-  <w:abstractNum w:abstractNumId="8" w15:restartNumberingAfterBreak="0">
-    <w:nsid w:val="2EF110E8"/>
+  <w:abstractNum w:abstractNumId="6" w15:restartNumberingAfterBreak="0">
+    <w:nsid w:val="24520C51"/>
+    <w:multiLevelType w:val="hybridMultilevel"/>
+    <w:tmpl w:val="E8C21D10"/>
+    <w:lvl w:ilvl="0" w:tplc="08090001">
+      <w:start w:val="1"/>
+      <w:numFmt w:val="bullet"/>
+      <w:lvlText w:val=""/>
+      <w:lvlJc w:val="left"/>
+      <w:pPr>
+        <w:ind w:left="1080" w:hanging="360"/>
+      </w:pPr>
+      <w:rPr>
+        <w:rFonts w:ascii="Symbol" w:hAnsi="Symbol" w:hint="default"/>
+      </w:rPr>
+    </w:lvl>
+    <w:lvl w:ilvl="1" w:tplc="08090003">
+      <w:start w:val="1"/>
+      <w:numFmt w:val="bullet"/>
+      <w:lvlText w:val="o"/>
+      <w:lvlJc w:val="left"/>
+      <w:pPr>
+        <w:ind w:left="1800" w:hanging="360"/>
+      </w:pPr>
+      <w:rPr>
+        <w:rFonts w:ascii="Courier New" w:hAnsi="Courier New" w:cs="Courier New" w:hint="default"/>
+      </w:rPr>
+    </w:lvl>
+    <w:lvl w:ilvl="2" w:tplc="08090005" w:tentative="1">
+      <w:start w:val="1"/>
+      <w:numFmt w:val="bullet"/>
+      <w:lvlText w:val=""/>
+      <w:lvlJc w:val="left"/>
+      <w:pPr>
+        <w:ind w:left="2520" w:hanging="360"/>
+      </w:pPr>
+      <w:rPr>
+        <w:rFonts w:ascii="Wingdings" w:hAnsi="Wingdings" w:hint="default"/>
+      </w:rPr>
+    </w:lvl>
+    <w:lvl w:ilvl="3" w:tplc="08090001" w:tentative="1">
+      <w:start w:val="1"/>
+      <w:numFmt w:val="bullet"/>
+      <w:lvlText w:val=""/>
+      <w:lvlJc w:val="left"/>
+      <w:pPr>
+        <w:ind w:left="3240" w:hanging="360"/>
+      </w:pPr>
+      <w:rPr>
+        <w:rFonts w:ascii="Symbol" w:hAnsi="Symbol" w:hint="default"/>
+      </w:rPr>
+    </w:lvl>
+    <w:lvl w:ilvl="4" w:tplc="08090003" w:tentative="1">
+      <w:start w:val="1"/>
+      <w:numFmt w:val="bullet"/>
+      <w:lvlText w:val="o"/>
+      <w:lvlJc w:val="left"/>
+      <w:pPr>
+        <w:ind w:left="3960" w:hanging="360"/>
+      </w:pPr>
+      <w:rPr>
+        <w:rFonts w:ascii="Courier New" w:hAnsi="Courier New" w:cs="Courier New" w:hint="default"/>
+      </w:rPr>
+    </w:lvl>
+    <w:lvl w:ilvl="5" w:tplc="08090005" w:tentative="1">
+      <w:start w:val="1"/>
+      <w:numFmt w:val="bullet"/>
+      <w:lvlText w:val=""/>
+      <w:lvlJc w:val="left"/>
+      <w:pPr>
+        <w:ind w:left="4680" w:hanging="360"/>
+      </w:pPr>
+      <w:rPr>
+        <w:rFonts w:ascii="Wingdings" w:hAnsi="Wingdings" w:hint="default"/>
+      </w:rPr>
+    </w:lvl>
+    <w:lvl w:ilvl="6" w:tplc="08090001" w:tentative="1">
+      <w:start w:val="1"/>
+      <w:numFmt w:val="bullet"/>
+      <w:lvlText w:val=""/>
+      <w:lvlJc w:val="left"/>
+      <w:pPr>
+        <w:ind w:left="5400" w:hanging="360"/>
+      </w:pPr>
+      <w:rPr>
+        <w:rFonts w:ascii="Symbol" w:hAnsi="Symbol" w:hint="default"/>
+      </w:rPr>
+    </w:lvl>
+    <w:lvl w:ilvl="7" w:tplc="08090003" w:tentative="1">
+      <w:start w:val="1"/>
+      <w:numFmt w:val="bullet"/>
+      <w:lvlText w:val="o"/>
+      <w:lvlJc w:val="left"/>
+      <w:pPr>
+        <w:ind w:left="6120" w:hanging="360"/>
+      </w:pPr>
+      <w:rPr>
+        <w:rFonts w:ascii="Courier New" w:hAnsi="Courier New" w:cs="Courier New" w:hint="default"/>
+      </w:rPr>
+    </w:lvl>
+    <w:lvl w:ilvl="8" w:tplc="08090005" w:tentative="1">
+      <w:start w:val="1"/>
+      <w:numFmt w:val="bullet"/>
+      <w:lvlText w:val=""/>
+      <w:lvlJc w:val="left"/>
+      <w:pPr>
+        <w:ind w:left="6840" w:hanging="360"/>
+      </w:pPr>
+      <w:rPr>
+        <w:rFonts w:ascii="Wingdings" w:hAnsi="Wingdings" w:hint="default"/>
+      </w:rPr>
+    </w:lvl>
+  </w:abstractNum>
+  <w:abstractNum w:abstractNumId="7" w15:restartNumberingAfterBreak="0">
+    <w:nsid w:val="24BB5ED8"/>
     <w:multiLevelType w:val="multilevel"/>
-    <w:tmpl w:val="71486AB2"/>
+    <w:tmpl w:val="A6E66F8A"/>
     <w:lvl w:ilvl="0">
       <w:start w:val="1"/>
       <w:numFmt w:val="bullet"/>
@@ -29984,7 +30374,417 @@
       </w:rPr>
     </w:lvl>
   </w:abstractNum>
+  <w:abstractNum w:abstractNumId="8" w15:restartNumberingAfterBreak="0">
+    <w:nsid w:val="2C7C5E97"/>
+    <w:multiLevelType w:val="hybridMultilevel"/>
+    <w:tmpl w:val="E25C7C72"/>
+    <w:lvl w:ilvl="0" w:tplc="2640E662">
+      <w:numFmt w:val="bullet"/>
+      <w:lvlText w:val=""/>
+      <w:lvlJc w:val="left"/>
+      <w:pPr>
+        <w:ind w:left="720" w:hanging="360"/>
+      </w:pPr>
+      <w:rPr>
+        <w:rFonts w:ascii="Wingdings" w:eastAsiaTheme="minorHAnsi" w:hAnsi="Wingdings" w:cs="TdvspxCMR10" w:hint="default"/>
+      </w:rPr>
+    </w:lvl>
+    <w:lvl w:ilvl="1" w:tplc="08090003" w:tentative="1">
+      <w:start w:val="1"/>
+      <w:numFmt w:val="bullet"/>
+      <w:lvlText w:val="o"/>
+      <w:lvlJc w:val="left"/>
+      <w:pPr>
+        <w:ind w:left="1440" w:hanging="360"/>
+      </w:pPr>
+      <w:rPr>
+        <w:rFonts w:ascii="Courier New" w:hAnsi="Courier New" w:cs="Courier New" w:hint="default"/>
+      </w:rPr>
+    </w:lvl>
+    <w:lvl w:ilvl="2" w:tplc="08090005" w:tentative="1">
+      <w:start w:val="1"/>
+      <w:numFmt w:val="bullet"/>
+      <w:lvlText w:val=""/>
+      <w:lvlJc w:val="left"/>
+      <w:pPr>
+        <w:ind w:left="2160" w:hanging="360"/>
+      </w:pPr>
+      <w:rPr>
+        <w:rFonts w:ascii="Wingdings" w:hAnsi="Wingdings" w:hint="default"/>
+      </w:rPr>
+    </w:lvl>
+    <w:lvl w:ilvl="3" w:tplc="08090001" w:tentative="1">
+      <w:start w:val="1"/>
+      <w:numFmt w:val="bullet"/>
+      <w:lvlText w:val=""/>
+      <w:lvlJc w:val="left"/>
+      <w:pPr>
+        <w:ind w:left="2880" w:hanging="360"/>
+      </w:pPr>
+      <w:rPr>
+        <w:rFonts w:ascii="Symbol" w:hAnsi="Symbol" w:hint="default"/>
+      </w:rPr>
+    </w:lvl>
+    <w:lvl w:ilvl="4" w:tplc="08090003" w:tentative="1">
+      <w:start w:val="1"/>
+      <w:numFmt w:val="bullet"/>
+      <w:lvlText w:val="o"/>
+      <w:lvlJc w:val="left"/>
+      <w:pPr>
+        <w:ind w:left="3600" w:hanging="360"/>
+      </w:pPr>
+      <w:rPr>
+        <w:rFonts w:ascii="Courier New" w:hAnsi="Courier New" w:cs="Courier New" w:hint="default"/>
+      </w:rPr>
+    </w:lvl>
+    <w:lvl w:ilvl="5" w:tplc="08090005" w:tentative="1">
+      <w:start w:val="1"/>
+      <w:numFmt w:val="bullet"/>
+      <w:lvlText w:val=""/>
+      <w:lvlJc w:val="left"/>
+      <w:pPr>
+        <w:ind w:left="4320" w:hanging="360"/>
+      </w:pPr>
+      <w:rPr>
+        <w:rFonts w:ascii="Wingdings" w:hAnsi="Wingdings" w:hint="default"/>
+      </w:rPr>
+    </w:lvl>
+    <w:lvl w:ilvl="6" w:tplc="08090001" w:tentative="1">
+      <w:start w:val="1"/>
+      <w:numFmt w:val="bullet"/>
+      <w:lvlText w:val=""/>
+      <w:lvlJc w:val="left"/>
+      <w:pPr>
+        <w:ind w:left="5040" w:hanging="360"/>
+      </w:pPr>
+      <w:rPr>
+        <w:rFonts w:ascii="Symbol" w:hAnsi="Symbol" w:hint="default"/>
+      </w:rPr>
+    </w:lvl>
+    <w:lvl w:ilvl="7" w:tplc="08090003" w:tentative="1">
+      <w:start w:val="1"/>
+      <w:numFmt w:val="bullet"/>
+      <w:lvlText w:val="o"/>
+      <w:lvlJc w:val="left"/>
+      <w:pPr>
+        <w:ind w:left="5760" w:hanging="360"/>
+      </w:pPr>
+      <w:rPr>
+        <w:rFonts w:ascii="Courier New" w:hAnsi="Courier New" w:cs="Courier New" w:hint="default"/>
+      </w:rPr>
+    </w:lvl>
+    <w:lvl w:ilvl="8" w:tplc="08090005" w:tentative="1">
+      <w:start w:val="1"/>
+      <w:numFmt w:val="bullet"/>
+      <w:lvlText w:val=""/>
+      <w:lvlJc w:val="left"/>
+      <w:pPr>
+        <w:ind w:left="6480" w:hanging="360"/>
+      </w:pPr>
+      <w:rPr>
+        <w:rFonts w:ascii="Wingdings" w:hAnsi="Wingdings" w:hint="default"/>
+      </w:rPr>
+    </w:lvl>
+  </w:abstractNum>
   <w:abstractNum w:abstractNumId="9" w15:restartNumberingAfterBreak="0">
+    <w:nsid w:val="2EF110E8"/>
+    <w:multiLevelType w:val="multilevel"/>
+    <w:tmpl w:val="71486AB2"/>
+    <w:lvl w:ilvl="0">
+      <w:start w:val="1"/>
+      <w:numFmt w:val="bullet"/>
+      <w:lvlText w:val=""/>
+      <w:lvlJc w:val="left"/>
+      <w:pPr>
+        <w:tabs>
+          <w:tab w:val="num" w:pos="720"/>
+        </w:tabs>
+        <w:ind w:left="720" w:hanging="360"/>
+      </w:pPr>
+      <w:rPr>
+        <w:rFonts w:ascii="Symbol" w:hAnsi="Symbol" w:hint="default"/>
+        <w:sz w:val="20"/>
+      </w:rPr>
+    </w:lvl>
+    <w:lvl w:ilvl="1" w:tentative="1">
+      <w:start w:val="1"/>
+      <w:numFmt w:val="bullet"/>
+      <w:lvlText w:val="o"/>
+      <w:lvlJc w:val="left"/>
+      <w:pPr>
+        <w:tabs>
+          <w:tab w:val="num" w:pos="1440"/>
+        </w:tabs>
+        <w:ind w:left="1440" w:hanging="360"/>
+      </w:pPr>
+      <w:rPr>
+        <w:rFonts w:ascii="Courier New" w:hAnsi="Courier New" w:hint="default"/>
+        <w:sz w:val="20"/>
+      </w:rPr>
+    </w:lvl>
+    <w:lvl w:ilvl="2" w:tentative="1">
+      <w:start w:val="1"/>
+      <w:numFmt w:val="bullet"/>
+      <w:lvlText w:val=""/>
+      <w:lvlJc w:val="left"/>
+      <w:pPr>
+        <w:tabs>
+          <w:tab w:val="num" w:pos="2160"/>
+        </w:tabs>
+        <w:ind w:left="2160" w:hanging="360"/>
+      </w:pPr>
+      <w:rPr>
+        <w:rFonts w:ascii="Wingdings" w:hAnsi="Wingdings" w:hint="default"/>
+        <w:sz w:val="20"/>
+      </w:rPr>
+    </w:lvl>
+    <w:lvl w:ilvl="3" w:tentative="1">
+      <w:start w:val="1"/>
+      <w:numFmt w:val="bullet"/>
+      <w:lvlText w:val=""/>
+      <w:lvlJc w:val="left"/>
+      <w:pPr>
+        <w:tabs>
+          <w:tab w:val="num" w:pos="2880"/>
+        </w:tabs>
+        <w:ind w:left="2880" w:hanging="360"/>
+      </w:pPr>
+      <w:rPr>
+        <w:rFonts w:ascii="Wingdings" w:hAnsi="Wingdings" w:hint="default"/>
+        <w:sz w:val="20"/>
+      </w:rPr>
+    </w:lvl>
+    <w:lvl w:ilvl="4" w:tentative="1">
+      <w:start w:val="1"/>
+      <w:numFmt w:val="bullet"/>
+      <w:lvlText w:val=""/>
+      <w:lvlJc w:val="left"/>
+      <w:pPr>
+        <w:tabs>
+          <w:tab w:val="num" w:pos="3600"/>
+        </w:tabs>
+        <w:ind w:left="3600" w:hanging="360"/>
+      </w:pPr>
+      <w:rPr>
+        <w:rFonts w:ascii="Wingdings" w:hAnsi="Wingdings" w:hint="default"/>
+        <w:sz w:val="20"/>
+      </w:rPr>
+    </w:lvl>
+    <w:lvl w:ilvl="5" w:tentative="1">
+      <w:start w:val="1"/>
+      <w:numFmt w:val="bullet"/>
+      <w:lvlText w:val=""/>
+      <w:lvlJc w:val="left"/>
+      <w:pPr>
+        <w:tabs>
+          <w:tab w:val="num" w:pos="4320"/>
+        </w:tabs>
+        <w:ind w:left="4320" w:hanging="360"/>
+      </w:pPr>
+      <w:rPr>
+        <w:rFonts w:ascii="Wingdings" w:hAnsi="Wingdings" w:hint="default"/>
+        <w:sz w:val="20"/>
+      </w:rPr>
+    </w:lvl>
+    <w:lvl w:ilvl="6" w:tentative="1">
+      <w:start w:val="1"/>
+      <w:numFmt w:val="bullet"/>
+      <w:lvlText w:val=""/>
+      <w:lvlJc w:val="left"/>
+      <w:pPr>
+        <w:tabs>
+          <w:tab w:val="num" w:pos="5040"/>
+        </w:tabs>
+        <w:ind w:left="5040" w:hanging="360"/>
+      </w:pPr>
+      <w:rPr>
+        <w:rFonts w:ascii="Wingdings" w:hAnsi="Wingdings" w:hint="default"/>
+        <w:sz w:val="20"/>
+      </w:rPr>
+    </w:lvl>
+    <w:lvl w:ilvl="7" w:tentative="1">
+      <w:start w:val="1"/>
+      <w:numFmt w:val="bullet"/>
+      <w:lvlText w:val=""/>
+      <w:lvlJc w:val="left"/>
+      <w:pPr>
+        <w:tabs>
+          <w:tab w:val="num" w:pos="5760"/>
+        </w:tabs>
+        <w:ind w:left="5760" w:hanging="360"/>
+      </w:pPr>
+      <w:rPr>
+        <w:rFonts w:ascii="Wingdings" w:hAnsi="Wingdings" w:hint="default"/>
+        <w:sz w:val="20"/>
+      </w:rPr>
+    </w:lvl>
+    <w:lvl w:ilvl="8" w:tentative="1">
+      <w:start w:val="1"/>
+      <w:numFmt w:val="bullet"/>
+      <w:lvlText w:val=""/>
+      <w:lvlJc w:val="left"/>
+      <w:pPr>
+        <w:tabs>
+          <w:tab w:val="num" w:pos="6480"/>
+        </w:tabs>
+        <w:ind w:left="6480" w:hanging="360"/>
+      </w:pPr>
+      <w:rPr>
+        <w:rFonts w:ascii="Wingdings" w:hAnsi="Wingdings" w:hint="default"/>
+        <w:sz w:val="20"/>
+      </w:rPr>
+    </w:lvl>
+  </w:abstractNum>
+  <w:abstractNum w:abstractNumId="10" w15:restartNumberingAfterBreak="0">
+    <w:nsid w:val="35BB1136"/>
+    <w:multiLevelType w:val="multilevel"/>
+    <w:tmpl w:val="D7C438D8"/>
+    <w:lvl w:ilvl="0">
+      <w:start w:val="1"/>
+      <w:numFmt w:val="bullet"/>
+      <w:lvlText w:val=""/>
+      <w:lvlJc w:val="left"/>
+      <w:pPr>
+        <w:tabs>
+          <w:tab w:val="num" w:pos="720"/>
+        </w:tabs>
+        <w:ind w:left="720" w:hanging="360"/>
+      </w:pPr>
+      <w:rPr>
+        <w:rFonts w:ascii="Symbol" w:hAnsi="Symbol" w:hint="default"/>
+        <w:sz w:val="20"/>
+      </w:rPr>
+    </w:lvl>
+    <w:lvl w:ilvl="1" w:tentative="1">
+      <w:start w:val="1"/>
+      <w:numFmt w:val="bullet"/>
+      <w:lvlText w:val="o"/>
+      <w:lvlJc w:val="left"/>
+      <w:pPr>
+        <w:tabs>
+          <w:tab w:val="num" w:pos="1440"/>
+        </w:tabs>
+        <w:ind w:left="1440" w:hanging="360"/>
+      </w:pPr>
+      <w:rPr>
+        <w:rFonts w:ascii="Courier New" w:hAnsi="Courier New" w:hint="default"/>
+        <w:sz w:val="20"/>
+      </w:rPr>
+    </w:lvl>
+    <w:lvl w:ilvl="2" w:tentative="1">
+      <w:start w:val="1"/>
+      <w:numFmt w:val="bullet"/>
+      <w:lvlText w:val=""/>
+      <w:lvlJc w:val="left"/>
+      <w:pPr>
+        <w:tabs>
+          <w:tab w:val="num" w:pos="2160"/>
+        </w:tabs>
+        <w:ind w:left="2160" w:hanging="360"/>
+      </w:pPr>
+      <w:rPr>
+        <w:rFonts w:ascii="Wingdings" w:hAnsi="Wingdings" w:hint="default"/>
+        <w:sz w:val="20"/>
+      </w:rPr>
+    </w:lvl>
+    <w:lvl w:ilvl="3" w:tentative="1">
+      <w:start w:val="1"/>
+      <w:numFmt w:val="bullet"/>
+      <w:lvlText w:val=""/>
+      <w:lvlJc w:val="left"/>
+      <w:pPr>
+        <w:tabs>
+          <w:tab w:val="num" w:pos="2880"/>
+        </w:tabs>
+        <w:ind w:left="2880" w:hanging="360"/>
+      </w:pPr>
+      <w:rPr>
+        <w:rFonts w:ascii="Wingdings" w:hAnsi="Wingdings" w:hint="default"/>
+        <w:sz w:val="20"/>
+      </w:rPr>
+    </w:lvl>
+    <w:lvl w:ilvl="4" w:tentative="1">
+      <w:start w:val="1"/>
+      <w:numFmt w:val="bullet"/>
+      <w:lvlText w:val=""/>
+      <w:lvlJc w:val="left"/>
+      <w:pPr>
+        <w:tabs>
+          <w:tab w:val="num" w:pos="3600"/>
+        </w:tabs>
+        <w:ind w:left="3600" w:hanging="360"/>
+      </w:pPr>
+      <w:rPr>
+        <w:rFonts w:ascii="Wingdings" w:hAnsi="Wingdings" w:hint="default"/>
+        <w:sz w:val="20"/>
+      </w:rPr>
+    </w:lvl>
+    <w:lvl w:ilvl="5" w:tentative="1">
+      <w:start w:val="1"/>
+      <w:numFmt w:val="bullet"/>
+      <w:lvlText w:val=""/>
+      <w:lvlJc w:val="left"/>
+      <w:pPr>
+        <w:tabs>
+          <w:tab w:val="num" w:pos="4320"/>
+        </w:tabs>
+        <w:ind w:left="4320" w:hanging="360"/>
+      </w:pPr>
+      <w:rPr>
+        <w:rFonts w:ascii="Wingdings" w:hAnsi="Wingdings" w:hint="default"/>
+        <w:sz w:val="20"/>
+      </w:rPr>
+    </w:lvl>
+    <w:lvl w:ilvl="6" w:tentative="1">
+      <w:start w:val="1"/>
+      <w:numFmt w:val="bullet"/>
+      <w:lvlText w:val=""/>
+      <w:lvlJc w:val="left"/>
+      <w:pPr>
+        <w:tabs>
+          <w:tab w:val="num" w:pos="5040"/>
+        </w:tabs>
+        <w:ind w:left="5040" w:hanging="360"/>
+      </w:pPr>
+      <w:rPr>
+        <w:rFonts w:ascii="Wingdings" w:hAnsi="Wingdings" w:hint="default"/>
+        <w:sz w:val="20"/>
+      </w:rPr>
+    </w:lvl>
+    <w:lvl w:ilvl="7" w:tentative="1">
+      <w:start w:val="1"/>
+      <w:numFmt w:val="bullet"/>
+      <w:lvlText w:val=""/>
+      <w:lvlJc w:val="left"/>
+      <w:pPr>
+        <w:tabs>
+          <w:tab w:val="num" w:pos="5760"/>
+        </w:tabs>
+        <w:ind w:left="5760" w:hanging="360"/>
+      </w:pPr>
+      <w:rPr>
+        <w:rFonts w:ascii="Wingdings" w:hAnsi="Wingdings" w:hint="default"/>
+        <w:sz w:val="20"/>
+      </w:rPr>
+    </w:lvl>
+    <w:lvl w:ilvl="8" w:tentative="1">
+      <w:start w:val="1"/>
+      <w:numFmt w:val="bullet"/>
+      <w:lvlText w:val=""/>
+      <w:lvlJc w:val="left"/>
+      <w:pPr>
+        <w:tabs>
+          <w:tab w:val="num" w:pos="6480"/>
+        </w:tabs>
+        <w:ind w:left="6480" w:hanging="360"/>
+      </w:pPr>
+      <w:rPr>
+        <w:rFonts w:ascii="Wingdings" w:hAnsi="Wingdings" w:hint="default"/>
+        <w:sz w:val="20"/>
+      </w:rPr>
+    </w:lvl>
+  </w:abstractNum>
+  <w:abstractNum w:abstractNumId="11" w15:restartNumberingAfterBreak="0">
     <w:nsid w:val="36132679"/>
     <w:multiLevelType w:val="multilevel"/>
     <w:tmpl w:val="3D94D550"/>
@@ -30142,7 +30942,7 @@
       </w:rPr>
     </w:lvl>
   </w:abstractNum>
-  <w:abstractNum w:abstractNumId="10" w15:restartNumberingAfterBreak="0">
+  <w:abstractNum w:abstractNumId="12" w15:restartNumberingAfterBreak="0">
     <w:nsid w:val="36911D5C"/>
     <w:multiLevelType w:val="hybridMultilevel"/>
     <w:tmpl w:val="1FA435AE"/>
@@ -30255,7 +31055,7 @@
       </w:rPr>
     </w:lvl>
   </w:abstractNum>
-  <w:abstractNum w:abstractNumId="11" w15:restartNumberingAfterBreak="0">
+  <w:abstractNum w:abstractNumId="13" w15:restartNumberingAfterBreak="0">
     <w:nsid w:val="36B207E0"/>
     <w:multiLevelType w:val="hybridMultilevel"/>
     <w:tmpl w:val="B4D6E244"/>
@@ -30341,7 +31141,7 @@
       </w:pPr>
     </w:lvl>
   </w:abstractNum>
-  <w:abstractNum w:abstractNumId="12" w15:restartNumberingAfterBreak="0">
+  <w:abstractNum w:abstractNumId="14" w15:restartNumberingAfterBreak="0">
     <w:nsid w:val="3C554A1F"/>
     <w:multiLevelType w:val="hybridMultilevel"/>
     <w:tmpl w:val="9EC45D1E"/>
@@ -30454,7 +31254,7 @@
       </w:rPr>
     </w:lvl>
   </w:abstractNum>
-  <w:abstractNum w:abstractNumId="13" w15:restartNumberingAfterBreak="0">
+  <w:abstractNum w:abstractNumId="15" w15:restartNumberingAfterBreak="0">
     <w:nsid w:val="44D0260F"/>
     <w:multiLevelType w:val="hybridMultilevel"/>
     <w:tmpl w:val="5C3ABADE"/>
@@ -30567,7 +31367,7 @@
       </w:rPr>
     </w:lvl>
   </w:abstractNum>
-  <w:abstractNum w:abstractNumId="14" w15:restartNumberingAfterBreak="0">
+  <w:abstractNum w:abstractNumId="16" w15:restartNumberingAfterBreak="0">
     <w:nsid w:val="546E4360"/>
     <w:multiLevelType w:val="hybridMultilevel"/>
     <w:tmpl w:val="EB6C284E"/>
@@ -30680,7 +31480,7 @@
       </w:rPr>
     </w:lvl>
   </w:abstractNum>
-  <w:abstractNum w:abstractNumId="15" w15:restartNumberingAfterBreak="0">
+  <w:abstractNum w:abstractNumId="17" w15:restartNumberingAfterBreak="0">
     <w:nsid w:val="5DC92374"/>
     <w:multiLevelType w:val="hybridMultilevel"/>
     <w:tmpl w:val="2F56543C"/>
@@ -30793,7 +31593,7 @@
       </w:rPr>
     </w:lvl>
   </w:abstractNum>
-  <w:abstractNum w:abstractNumId="16" w15:restartNumberingAfterBreak="0">
+  <w:abstractNum w:abstractNumId="18" w15:restartNumberingAfterBreak="0">
     <w:nsid w:val="621A5B1D"/>
     <w:multiLevelType w:val="hybridMultilevel"/>
     <w:tmpl w:val="6B6EF9E6"/>
@@ -30906,7 +31706,7 @@
       </w:rPr>
     </w:lvl>
   </w:abstractNum>
-  <w:abstractNum w:abstractNumId="17" w15:restartNumberingAfterBreak="0">
+  <w:abstractNum w:abstractNumId="19" w15:restartNumberingAfterBreak="0">
     <w:nsid w:val="644D2D0A"/>
     <w:multiLevelType w:val="hybridMultilevel"/>
     <w:tmpl w:val="86F4DDAA"/>
@@ -30995,7 +31795,7 @@
       </w:pPr>
     </w:lvl>
   </w:abstractNum>
-  <w:abstractNum w:abstractNumId="18" w15:restartNumberingAfterBreak="0">
+  <w:abstractNum w:abstractNumId="20" w15:restartNumberingAfterBreak="0">
     <w:nsid w:val="735265A3"/>
     <w:multiLevelType w:val="hybridMultilevel"/>
     <w:tmpl w:val="F0BAB4B8"/>
@@ -31112,58 +31912,64 @@
     <w:abstractNumId w:val="0"/>
   </w:num>
   <w:num w:numId="2">
+    <w:abstractNumId w:val="11"/>
+  </w:num>
+  <w:num w:numId="3">
+    <w:abstractNumId w:val="17"/>
+  </w:num>
+  <w:num w:numId="4">
+    <w:abstractNumId w:val="15"/>
+  </w:num>
+  <w:num w:numId="5">
+    <w:abstractNumId w:val="6"/>
+  </w:num>
+  <w:num w:numId="6">
+    <w:abstractNumId w:val="20"/>
+  </w:num>
+  <w:num w:numId="7">
+    <w:abstractNumId w:val="5"/>
+  </w:num>
+  <w:num w:numId="8">
+    <w:abstractNumId w:val="16"/>
+  </w:num>
+  <w:num w:numId="9">
+    <w:abstractNumId w:val="2"/>
+  </w:num>
+  <w:num w:numId="10">
+    <w:abstractNumId w:val="14"/>
+  </w:num>
+  <w:num w:numId="11">
+    <w:abstractNumId w:val="8"/>
+  </w:num>
+  <w:num w:numId="12">
     <w:abstractNumId w:val="9"/>
   </w:num>
-  <w:num w:numId="3">
-    <w:abstractNumId w:val="15"/>
+  <w:num w:numId="13">
+    <w:abstractNumId w:val="7"/>
   </w:num>
-  <w:num w:numId="4">
+  <w:num w:numId="14">
+    <w:abstractNumId w:val="4"/>
+  </w:num>
+  <w:num w:numId="15">
+    <w:abstractNumId w:val="3"/>
+  </w:num>
+  <w:num w:numId="16">
+    <w:abstractNumId w:val="18"/>
+  </w:num>
+  <w:num w:numId="17">
+    <w:abstractNumId w:val="12"/>
+  </w:num>
+  <w:num w:numId="18">
     <w:abstractNumId w:val="13"/>
   </w:num>
-  <w:num w:numId="5">
-    <w:abstractNumId w:val="5"/>
+  <w:num w:numId="19">
+    <w:abstractNumId w:val="19"/>
   </w:num>
-  <w:num w:numId="6">
-    <w:abstractNumId w:val="18"/>
-  </w:num>
-  <w:num w:numId="7">
-    <w:abstractNumId w:val="4"/>
-  </w:num>
-  <w:num w:numId="8">
-    <w:abstractNumId w:val="14"/>
-  </w:num>
-  <w:num w:numId="9">
+  <w:num w:numId="20">
     <w:abstractNumId w:val="1"/>
   </w:num>
-  <w:num w:numId="10">
-    <w:abstractNumId w:val="12"/>
-  </w:num>
-  <w:num w:numId="11">
-    <w:abstractNumId w:val="7"/>
-  </w:num>
-  <w:num w:numId="12">
-    <w:abstractNumId w:val="8"/>
-  </w:num>
-  <w:num w:numId="13">
-    <w:abstractNumId w:val="6"/>
-  </w:num>
-  <w:num w:numId="14">
-    <w:abstractNumId w:val="3"/>
-  </w:num>
-  <w:num w:numId="15">
-    <w:abstractNumId w:val="2"/>
-  </w:num>
-  <w:num w:numId="16">
-    <w:abstractNumId w:val="16"/>
-  </w:num>
-  <w:num w:numId="17">
+  <w:num w:numId="21">
     <w:abstractNumId w:val="10"/>
-  </w:num>
-  <w:num w:numId="18">
-    <w:abstractNumId w:val="11"/>
-  </w:num>
-  <w:num w:numId="19">
-    <w:abstractNumId w:val="17"/>
   </w:num>
   <w:numIdMacAtCleanup w:val="5"/>
 </w:numbering>
@@ -32411,7 +33217,7 @@
 </file>
 
 <file path=customXml/itemProps1.xml><?xml version="1.0" encoding="utf-8"?>
-<ds:datastoreItem xmlns:ds="http://schemas.openxmlformats.org/officeDocument/2006/customXml" ds:itemID="{DB08E3A2-A386-4454-B287-16E6BD9B1418}">
+<ds:datastoreItem xmlns:ds="http://schemas.openxmlformats.org/officeDocument/2006/customXml" ds:itemID="{277713C9-774D-4DCE-86F4-83F76E21E673}">
   <ds:schemaRefs>
     <ds:schemaRef ds:uri="http://schemas.openxmlformats.org/officeDocument/2006/bibliography"/>
   </ds:schemaRefs>

</xml_diff>

<commit_message>
Submission Report: Section 2: Isabelle/PVS complete
</commit_message>
<xml_diff>
--- a/Submission/Thesis.docx
+++ b/Submission/Thesis.docx
@@ -11140,7 +11140,67 @@
           <w:szCs w:val="24"/>
           <w:lang w:val="en-GB"/>
         </w:rPr>
-        <w:t xml:space="preserve">. One of the original theorom provers was Isabelle  </w:t>
+        <w:t xml:space="preserve">. One of the original </w:t>
+      </w:r>
+      <w:r>
+        <w:rPr>
+          <w:rFonts w:ascii="Times New Roman" w:hAnsi="Times New Roman" w:cs="Times New Roman"/>
+          <w:color w:val="00000A"/>
+          <w:sz w:val="24"/>
+          <w:szCs w:val="24"/>
+          <w:lang w:val="en-GB"/>
+        </w:rPr>
+        <w:t xml:space="preserve">standalone </w:t>
+      </w:r>
+      <w:r>
+        <w:rPr>
+          <w:rFonts w:ascii="Times New Roman" w:hAnsi="Times New Roman" w:cs="Times New Roman"/>
+          <w:color w:val="00000A"/>
+          <w:sz w:val="24"/>
+          <w:szCs w:val="24"/>
+          <w:lang w:val="en-GB"/>
+        </w:rPr>
+        <w:t>theorom provers was Isabelle</w:t>
+      </w:r>
+      <w:r>
+        <w:rPr>
+          <w:rFonts w:ascii="Times New Roman" w:hAnsi="Times New Roman" w:cs="Times New Roman"/>
+          <w:color w:val="00000A"/>
+          <w:sz w:val="24"/>
+          <w:szCs w:val="24"/>
+          <w:lang w:val="en-GB"/>
+        </w:rPr>
+        <w:t>/HOL</w:t>
+      </w:r>
+      <w:r>
+        <w:rPr>
+          <w:rFonts w:ascii="Times New Roman" w:hAnsi="Times New Roman" w:cs="Times New Roman"/>
+          <w:color w:val="00000A"/>
+          <w:sz w:val="24"/>
+          <w:szCs w:val="24"/>
+          <w:lang w:val="en-GB"/>
+        </w:rPr>
+        <w:t xml:space="preserve"> </w:t>
+      </w:r>
+      <w:r>
+        <w:rPr>
+          <w:rFonts w:ascii="Times New Roman" w:hAnsi="Times New Roman" w:cs="Times New Roman"/>
+          <w:color w:val="00000A"/>
+          <w:sz w:val="24"/>
+          <w:szCs w:val="24"/>
+          <w:lang w:val="en-GB"/>
+        </w:rPr>
+        <w:t>which</w:t>
+      </w:r>
+      <w:r>
+        <w:rPr>
+          <w:rFonts w:ascii="Times New Roman" w:hAnsi="Times New Roman" w:cs="Times New Roman"/>
+          <w:color w:val="00000A"/>
+          <w:sz w:val="24"/>
+          <w:szCs w:val="24"/>
+          <w:lang w:val="en-GB"/>
+        </w:rPr>
+        <w:t xml:space="preserve"> was implemented in the functional programming language ML (Meta Language) which focused on interactive theorom proving in higher-order logics </w:t>
       </w:r>
       <w:r>
         <w:rPr>
@@ -11162,31 +11222,153 @@
           <w:szCs w:val="16"/>
           <w:shd w:val="clear" w:color="auto" w:fill="FFFFFF" w:themeFill="background1"/>
         </w:rPr>
-        <w:t>Nipkow, T., Paulson, L.C., Wenzel, M.</w:t>
-      </w:r>
-      <w:r>
-        <w:rPr>
-          <w:rFonts w:ascii="Century Schoolbook" w:hAnsi="Century Schoolbook" w:cs="Helvetica"/>
-          <w:i/>
+        <w:t>Nipkow, T., Paulson, L.C., Wenzel, M. (2006))</w:t>
+      </w:r>
+      <w:r>
+        <w:rPr>
+          <w:rFonts w:ascii="Times New Roman" w:hAnsi="Times New Roman" w:cs="Times New Roman"/>
+          <w:color w:val="00000A"/>
+          <w:sz w:val="24"/>
+          <w:szCs w:val="24"/>
+          <w:lang w:val="en-GB"/>
+        </w:rPr>
+        <w:t>.</w:t>
+      </w:r>
+      <w:r>
+        <w:rPr>
+          <w:rFonts w:ascii="Times New Roman" w:hAnsi="Times New Roman" w:cs="Times New Roman"/>
+          <w:color w:val="00000A"/>
+          <w:sz w:val="24"/>
+          <w:szCs w:val="24"/>
+          <w:lang w:val="en-GB"/>
+        </w:rPr>
+        <w:t xml:space="preserve"> </w:t>
+      </w:r>
+      <w:r>
+        <w:rPr>
+          <w:rFonts w:ascii="Times New Roman" w:hAnsi="Times New Roman" w:cs="Times New Roman"/>
+          <w:color w:val="00000A"/>
+          <w:sz w:val="24"/>
+          <w:szCs w:val="24"/>
+          <w:lang w:val="en-GB"/>
+        </w:rPr>
+        <w:t xml:space="preserve"> </w:t>
+      </w:r>
+      <w:r>
+        <w:rPr>
+          <w:rFonts w:ascii="Times New Roman" w:hAnsi="Times New Roman" w:cs="Times New Roman"/>
+          <w:color w:val="00000A"/>
+          <w:sz w:val="24"/>
+          <w:szCs w:val="24"/>
+          <w:lang w:val="en-GB"/>
+        </w:rPr>
+        <w:t xml:space="preserve">Another </w:t>
+      </w:r>
+      <w:r>
+        <w:rPr>
+          <w:rFonts w:ascii="Times New Roman" w:hAnsi="Times New Roman" w:cs="Times New Roman"/>
+          <w:color w:val="00000A"/>
+          <w:sz w:val="24"/>
+          <w:szCs w:val="24"/>
+          <w:lang w:val="en-GB"/>
+        </w:rPr>
+        <w:t>standalone interactive</w:t>
+      </w:r>
+      <w:r>
+        <w:rPr>
+          <w:rFonts w:ascii="Times New Roman" w:hAnsi="Times New Roman" w:cs="Times New Roman"/>
+          <w:color w:val="00000A"/>
+          <w:sz w:val="24"/>
+          <w:szCs w:val="24"/>
+          <w:lang w:val="en-GB"/>
+        </w:rPr>
+        <w:t xml:space="preserve"> theorom prover was the Prototype Verification System (PVS) </w:t>
+      </w:r>
+      <w:r>
+        <w:rPr>
+          <w:rFonts w:ascii="Times New Roman" w:hAnsi="Times New Roman" w:cs="Times New Roman"/>
+          <w:color w:val="00000A"/>
+          <w:sz w:val="24"/>
+          <w:szCs w:val="24"/>
+          <w:lang w:val="en-GB"/>
+        </w:rPr>
+        <w:t xml:space="preserve">whose formal system was based on sequent calculus with a typed higher-order language </w:t>
+      </w:r>
+      <w:r>
+        <w:rPr>
+          <w:rFonts w:ascii="Times New Roman" w:hAnsi="Times New Roman" w:cs="Times New Roman"/>
           <w:color w:val="7030A0"/>
           <w:sz w:val="16"/>
           <w:szCs w:val="16"/>
-          <w:shd w:val="clear" w:color="auto" w:fill="FFFFFF" w:themeFill="background1"/>
-        </w:rPr>
-        <w:t xml:space="preserve"> (2006))</w:t>
-      </w:r>
-      <w:r>
-        <w:rPr>
-          <w:rFonts w:ascii="Times New Roman" w:hAnsi="Times New Roman" w:cs="Times New Roman"/>
-          <w:color w:val="00000A"/>
-          <w:sz w:val="24"/>
-          <w:szCs w:val="24"/>
-          <w:lang w:val="en-GB"/>
-        </w:rPr>
-        <w:t xml:space="preserve">.  </w:t>
-      </w:r>
-      <w:bookmarkStart w:id="33" w:name="_GoBack"/>
-      <w:bookmarkEnd w:id="33"/>
+          <w:lang w:val="en-GB"/>
+        </w:rPr>
+        <w:t>(</w:t>
+      </w:r>
+      <w:r>
+        <w:rPr>
+          <w:rFonts w:ascii="Century Schoolbook" w:eastAsia="Times New Roman" w:hAnsi="Century Schoolbook" w:cs="Helvetica"/>
+          <w:i/>
+          <w:color w:val="7030A0"/>
+          <w:sz w:val="16"/>
+          <w:szCs w:val="16"/>
+          <w:lang w:val="en-GB" w:eastAsia="en-GB"/>
+        </w:rPr>
+        <w:t xml:space="preserve">Bernardeschi, C. &amp; Domenici, A. </w:t>
+      </w:r>
+      <w:r>
+        <w:rPr>
+          <w:rFonts w:ascii="Century Schoolbook" w:eastAsia="Times New Roman" w:hAnsi="Century Schoolbook" w:cs="Helvetica"/>
+          <w:i/>
+          <w:color w:val="7030A0"/>
+          <w:sz w:val="16"/>
+          <w:szCs w:val="16"/>
+          <w:lang w:val="en-GB" w:eastAsia="en-GB"/>
+        </w:rPr>
+        <w:t>(</w:t>
+      </w:r>
+      <w:r>
+        <w:rPr>
+          <w:rFonts w:ascii="Century Schoolbook" w:eastAsia="Times New Roman" w:hAnsi="Century Schoolbook" w:cs="Helvetica"/>
+          <w:i/>
+          <w:color w:val="7030A0"/>
+          <w:sz w:val="16"/>
+          <w:szCs w:val="16"/>
+          <w:lang w:val="en-GB" w:eastAsia="en-GB"/>
+        </w:rPr>
+        <w:t>2016</w:t>
+      </w:r>
+      <w:r>
+        <w:rPr>
+          <w:rFonts w:ascii="Century Schoolbook" w:eastAsia="Times New Roman" w:hAnsi="Century Schoolbook" w:cs="Helvetica"/>
+          <w:i/>
+          <w:color w:val="7030A0"/>
+          <w:sz w:val="16"/>
+          <w:szCs w:val="16"/>
+          <w:lang w:val="en-GB" w:eastAsia="en-GB"/>
+        </w:rPr>
+        <w:t>)</w:t>
+      </w:r>
+      <w:r>
+        <w:rPr>
+          <w:rFonts w:ascii="Century Schoolbook" w:eastAsia="Times New Roman" w:hAnsi="Century Schoolbook" w:cs="Helvetica"/>
+          <w:i/>
+          <w:color w:val="7030A0"/>
+          <w:sz w:val="16"/>
+          <w:szCs w:val="16"/>
+          <w:lang w:val="en-GB" w:eastAsia="en-GB"/>
+        </w:rPr>
+        <w:t>)</w:t>
+      </w:r>
+      <w:r>
+        <w:rPr>
+          <w:rFonts w:ascii="Times New Roman" w:hAnsi="Times New Roman" w:cs="Times New Roman"/>
+          <w:color w:val="00000A"/>
+          <w:sz w:val="24"/>
+          <w:szCs w:val="24"/>
+          <w:lang w:val="en-GB"/>
+        </w:rPr>
+        <w:t>. These standlaone theorom provers then gave way to the more popular Satisfiability (SAT) solvers and SMT solvers which were used by verification tools such as KeY, Why and OpenJML as external provers allowing the user to create programs with specifications in non-functional languages such as Java and C++.</w:t>
+      </w:r>
     </w:p>
     <w:p>
       <w:pPr>
@@ -11203,99 +11385,8 @@
           <w:lang w:val="en-GB"/>
         </w:rPr>
       </w:pPr>
-    </w:p>
-    <w:p>
-      <w:pPr>
-        <w:pStyle w:val="ListParagraph"/>
-        <w:numPr>
-          <w:ilvl w:val="0"/>
-          <w:numId w:val="6"/>
-        </w:numPr>
-        <w:autoSpaceDE w:val="0"/>
-        <w:autoSpaceDN w:val="0"/>
-        <w:adjustRightInd w:val="0"/>
-        <w:spacing w:after="0" w:line="240" w:lineRule="auto"/>
-        <w:jc w:val="both"/>
-        <w:rPr>
-          <w:rFonts w:ascii="Times New Roman" w:hAnsi="Times New Roman" w:cs="Times New Roman"/>
-          <w:color w:val="00000A"/>
-          <w:sz w:val="24"/>
-          <w:szCs w:val="24"/>
-          <w:lang w:val="en-GB"/>
-        </w:rPr>
-      </w:pPr>
-      <w:r>
-        <w:rPr>
-          <w:rFonts w:ascii="Times New Roman" w:hAnsi="Times New Roman" w:cs="Times New Roman"/>
-          <w:color w:val="00000A"/>
-          <w:sz w:val="24"/>
-          <w:szCs w:val="24"/>
-          <w:lang w:val="en-GB"/>
-        </w:rPr>
-        <w:t>Theorom Provers (Paragraph)</w:t>
-      </w:r>
-    </w:p>
-    <w:p>
-      <w:pPr>
-        <w:pStyle w:val="ListParagraph"/>
-        <w:numPr>
-          <w:ilvl w:val="1"/>
-          <w:numId w:val="6"/>
-        </w:numPr>
-        <w:autoSpaceDE w:val="0"/>
-        <w:autoSpaceDN w:val="0"/>
-        <w:adjustRightInd w:val="0"/>
-        <w:spacing w:after="0" w:line="240" w:lineRule="auto"/>
-        <w:jc w:val="both"/>
-        <w:rPr>
-          <w:rFonts w:ascii="Times New Roman" w:hAnsi="Times New Roman" w:cs="Times New Roman"/>
-          <w:color w:val="00000A"/>
-          <w:sz w:val="24"/>
-          <w:szCs w:val="24"/>
-          <w:lang w:val="en-GB"/>
-        </w:rPr>
-      </w:pPr>
-      <w:r>
-        <w:rPr>
-          <w:rFonts w:ascii="Times New Roman" w:hAnsi="Times New Roman" w:cs="Times New Roman"/>
-          <w:color w:val="00000A"/>
-          <w:sz w:val="24"/>
-          <w:szCs w:val="24"/>
-          <w:lang w:val="en-GB"/>
-        </w:rPr>
-        <w:t>Isabelle</w:t>
-      </w:r>
-    </w:p>
-    <w:p>
-      <w:pPr>
-        <w:pStyle w:val="ListParagraph"/>
-        <w:numPr>
-          <w:ilvl w:val="1"/>
-          <w:numId w:val="6"/>
-        </w:numPr>
-        <w:autoSpaceDE w:val="0"/>
-        <w:autoSpaceDN w:val="0"/>
-        <w:adjustRightInd w:val="0"/>
-        <w:spacing w:after="0" w:line="240" w:lineRule="auto"/>
-        <w:jc w:val="both"/>
-        <w:rPr>
-          <w:rFonts w:ascii="Times New Roman" w:hAnsi="Times New Roman" w:cs="Times New Roman"/>
-          <w:color w:val="00000A"/>
-          <w:sz w:val="24"/>
-          <w:szCs w:val="24"/>
-          <w:lang w:val="en-GB"/>
-        </w:rPr>
-      </w:pPr>
-      <w:r>
-        <w:rPr>
-          <w:rFonts w:ascii="Times New Roman" w:hAnsi="Times New Roman" w:cs="Times New Roman"/>
-          <w:color w:val="00000A"/>
-          <w:sz w:val="24"/>
-          <w:szCs w:val="24"/>
-          <w:lang w:val="en-GB"/>
-        </w:rPr>
-        <w:t>PVS (Prototype Verification System</w:t>
-      </w:r>
+      <w:bookmarkStart w:id="33" w:name="_GoBack"/>
+      <w:bookmarkEnd w:id="33"/>
     </w:p>
     <w:p>
       <w:pPr>
@@ -23531,6 +23622,99 @@
     </w:p>
     <w:p>
       <w:pPr>
+        <w:shd w:val="clear" w:color="auto" w:fill="FFFFFF" w:themeFill="background1"/>
+        <w:spacing w:before="100" w:beforeAutospacing="1" w:after="100" w:afterAutospacing="1" w:line="240" w:lineRule="auto"/>
+        <w:ind w:left="360"/>
+        <w:rPr>
+          <w:rFonts w:ascii="Century Schoolbook" w:eastAsia="Times New Roman" w:hAnsi="Century Schoolbook" w:cs="Helvetica"/>
+          <w:i/>
+          <w:color w:val="333333"/>
+          <w:sz w:val="20"/>
+          <w:szCs w:val="20"/>
+          <w:lang w:val="en-GB" w:eastAsia="en-GB"/>
+        </w:rPr>
+      </w:pPr>
+      <w:r>
+        <w:rPr>
+          <w:rFonts w:ascii="Century Schoolbook" w:eastAsia="Times New Roman" w:hAnsi="Century Schoolbook" w:cs="Helvetica"/>
+          <w:i/>
+          <w:color w:val="333333"/>
+          <w:sz w:val="20"/>
+          <w:szCs w:val="20"/>
+          <w:lang w:val="en-GB" w:eastAsia="en-GB"/>
+        </w:rPr>
+        <w:t xml:space="preserve">Bernardeschi, C. &amp; Domenici, A. </w:t>
+      </w:r>
+      <w:r>
+        <w:rPr>
+          <w:rFonts w:ascii="Century Schoolbook" w:eastAsia="Times New Roman" w:hAnsi="Century Schoolbook" w:cs="Helvetica"/>
+          <w:i/>
+          <w:color w:val="333333"/>
+          <w:sz w:val="20"/>
+          <w:szCs w:val="20"/>
+          <w:lang w:val="en-GB" w:eastAsia="en-GB"/>
+        </w:rPr>
+        <w:t>(</w:t>
+      </w:r>
+      <w:r>
+        <w:rPr>
+          <w:rFonts w:ascii="Century Schoolbook" w:eastAsia="Times New Roman" w:hAnsi="Century Schoolbook" w:cs="Helvetica"/>
+          <w:i/>
+          <w:color w:val="333333"/>
+          <w:sz w:val="20"/>
+          <w:szCs w:val="20"/>
+          <w:lang w:val="en-GB" w:eastAsia="en-GB"/>
+        </w:rPr>
+        <w:t>2016</w:t>
+      </w:r>
+      <w:r>
+        <w:rPr>
+          <w:rFonts w:ascii="Century Schoolbook" w:eastAsia="Times New Roman" w:hAnsi="Century Schoolbook" w:cs="Helvetica"/>
+          <w:i/>
+          <w:color w:val="333333"/>
+          <w:sz w:val="20"/>
+          <w:szCs w:val="20"/>
+          <w:lang w:val="en-GB" w:eastAsia="en-GB"/>
+        </w:rPr>
+        <w:t>)</w:t>
+      </w:r>
+      <w:r>
+        <w:rPr>
+          <w:rFonts w:ascii="Century Schoolbook" w:eastAsia="Times New Roman" w:hAnsi="Century Schoolbook" w:cs="Helvetica"/>
+          <w:i/>
+          <w:color w:val="333333"/>
+          <w:sz w:val="20"/>
+          <w:szCs w:val="20"/>
+          <w:lang w:val="en-GB" w:eastAsia="en-GB"/>
+        </w:rPr>
+        <w:t>, "Verifying safety properties of a nonlinear control by interactive theorem proving with the Prototype Verification System", </w:t>
+      </w:r>
+      <w:r>
+        <w:rPr>
+          <w:rFonts w:ascii="Century Schoolbook" w:eastAsia="Times New Roman" w:hAnsi="Century Schoolbook" w:cs="Helvetica"/>
+          <w:i/>
+          <w:iCs/>
+          <w:color w:val="333333"/>
+          <w:sz w:val="20"/>
+          <w:szCs w:val="20"/>
+          <w:lang w:val="en-GB" w:eastAsia="en-GB"/>
+        </w:rPr>
+        <w:t>Information Processing Letters, </w:t>
+      </w:r>
+      <w:r>
+        <w:rPr>
+          <w:rFonts w:ascii="Century Schoolbook" w:eastAsia="Times New Roman" w:hAnsi="Century Schoolbook" w:cs="Helvetica"/>
+          <w:i/>
+          <w:color w:val="333333"/>
+          <w:sz w:val="20"/>
+          <w:szCs w:val="20"/>
+          <w:lang w:val="en-GB" w:eastAsia="en-GB"/>
+        </w:rPr>
+        <w:t>vol. 116, no. 6, pp. 409-415.</w:t>
+      </w:r>
+    </w:p>
+    <w:p>
+      <w:pPr>
         <w:spacing w:before="100" w:beforeAutospacing="1" w:after="100" w:afterAutospacing="1" w:line="360" w:lineRule="auto"/>
         <w:ind w:left="360"/>
         <w:rPr>
@@ -23968,6 +24152,7 @@
           <w:szCs w:val="20"/>
           <w:lang w:val="en-GB" w:eastAsia="en-GB"/>
         </w:rPr>
+        <w:lastRenderedPageBreak/>
         <w:t xml:space="preserve">Cok, D.R. &amp; Kiniry, J.R. </w:t>
       </w:r>
       <w:r>
@@ -24008,18 +24193,7 @@
           <w:szCs w:val="20"/>
           <w:lang w:val="en-GB" w:eastAsia="en-GB"/>
         </w:rPr>
-        <w:t xml:space="preserve"> "ESC/Java2: Uniting ESC/Java and JML: Progress and Issues in Building and Using ESC/Java2, Including a Case Study Involving the Use of the Tool to </w:t>
-      </w:r>
-      <w:r>
-        <w:rPr>
-          <w:rFonts w:ascii="Century Schoolbook" w:eastAsia="Times New Roman" w:hAnsi="Century Schoolbook" w:cs="Times New Roman"/>
-          <w:i/>
-          <w:sz w:val="20"/>
-          <w:szCs w:val="20"/>
-          <w:lang w:val="en-GB" w:eastAsia="en-GB"/>
-        </w:rPr>
-        <w:lastRenderedPageBreak/>
-        <w:t>Verify Portions of an Internet Voting Tally System" in Springer Berlin Heidelberg, Berlin, Heidelberg, pp. 108-128.</w:t>
+        <w:t xml:space="preserve"> "ESC/Java2: Uniting ESC/Java and JML: Progress and Issues in Building and Using ESC/Java2, Including a Case Study Involving the Use of the Tool to Verify Portions of an Internet Voting Tally System" in Springer Berlin Heidelberg, Berlin, Heidelberg, pp. 108-128.</w:t>
       </w:r>
     </w:p>
     <w:p>
@@ -27854,10 +28028,10 @@
             <v:path o:extrusionok="f" gradientshapeok="t" o:connecttype="rect"/>
             <o:lock v:ext="edit" aspectratio="t"/>
           </v:shapetype>
-          <v:shape id="_x0000_i1025" type="#_x0000_t75" style="width:405.65pt;height:177.65pt;mso-position-horizontal:absolute" o:ole="">
+          <v:shape id="_x0000_i1025" type="#_x0000_t75" style="width:405.75pt;height:177.75pt;mso-position-horizontal:absolute" o:ole="">
             <v:imagedata r:id="rId28" o:title="" croptop="30972f" cropbottom="6883f" cropleft="4129f" cropright="12904f"/>
           </v:shape>
-          <o:OLEObject Type="Embed" ProgID="PowerPoint.Slide.12" ShapeID="_x0000_i1025" DrawAspect="Content" ObjectID="_1589441178" r:id="rId29"/>
+          <o:OLEObject Type="Embed" ProgID="PowerPoint.Slide.12" ShapeID="_x0000_i1025" DrawAspect="Content" ObjectID="_1589444880" r:id="rId29"/>
         </w:object>
       </w:r>
     </w:p>
@@ -31908,6 +32082,155 @@
       </w:rPr>
     </w:lvl>
   </w:abstractNum>
+  <w:abstractNum w:abstractNumId="21" w15:restartNumberingAfterBreak="0">
+    <w:nsid w:val="7F3559F3"/>
+    <w:multiLevelType w:val="multilevel"/>
+    <w:tmpl w:val="ED62902A"/>
+    <w:lvl w:ilvl="0">
+      <w:start w:val="1"/>
+      <w:numFmt w:val="bullet"/>
+      <w:lvlText w:val=""/>
+      <w:lvlJc w:val="left"/>
+      <w:pPr>
+        <w:tabs>
+          <w:tab w:val="num" w:pos="720"/>
+        </w:tabs>
+        <w:ind w:left="720" w:hanging="360"/>
+      </w:pPr>
+      <w:rPr>
+        <w:rFonts w:ascii="Symbol" w:hAnsi="Symbol" w:hint="default"/>
+        <w:sz w:val="20"/>
+      </w:rPr>
+    </w:lvl>
+    <w:lvl w:ilvl="1" w:tentative="1">
+      <w:start w:val="1"/>
+      <w:numFmt w:val="bullet"/>
+      <w:lvlText w:val="o"/>
+      <w:lvlJc w:val="left"/>
+      <w:pPr>
+        <w:tabs>
+          <w:tab w:val="num" w:pos="1440"/>
+        </w:tabs>
+        <w:ind w:left="1440" w:hanging="360"/>
+      </w:pPr>
+      <w:rPr>
+        <w:rFonts w:ascii="Courier New" w:hAnsi="Courier New" w:hint="default"/>
+        <w:sz w:val="20"/>
+      </w:rPr>
+    </w:lvl>
+    <w:lvl w:ilvl="2" w:tentative="1">
+      <w:start w:val="1"/>
+      <w:numFmt w:val="bullet"/>
+      <w:lvlText w:val=""/>
+      <w:lvlJc w:val="left"/>
+      <w:pPr>
+        <w:tabs>
+          <w:tab w:val="num" w:pos="2160"/>
+        </w:tabs>
+        <w:ind w:left="2160" w:hanging="360"/>
+      </w:pPr>
+      <w:rPr>
+        <w:rFonts w:ascii="Wingdings" w:hAnsi="Wingdings" w:hint="default"/>
+        <w:sz w:val="20"/>
+      </w:rPr>
+    </w:lvl>
+    <w:lvl w:ilvl="3" w:tentative="1">
+      <w:start w:val="1"/>
+      <w:numFmt w:val="bullet"/>
+      <w:lvlText w:val=""/>
+      <w:lvlJc w:val="left"/>
+      <w:pPr>
+        <w:tabs>
+          <w:tab w:val="num" w:pos="2880"/>
+        </w:tabs>
+        <w:ind w:left="2880" w:hanging="360"/>
+      </w:pPr>
+      <w:rPr>
+        <w:rFonts w:ascii="Wingdings" w:hAnsi="Wingdings" w:hint="default"/>
+        <w:sz w:val="20"/>
+      </w:rPr>
+    </w:lvl>
+    <w:lvl w:ilvl="4" w:tentative="1">
+      <w:start w:val="1"/>
+      <w:numFmt w:val="bullet"/>
+      <w:lvlText w:val=""/>
+      <w:lvlJc w:val="left"/>
+      <w:pPr>
+        <w:tabs>
+          <w:tab w:val="num" w:pos="3600"/>
+        </w:tabs>
+        <w:ind w:left="3600" w:hanging="360"/>
+      </w:pPr>
+      <w:rPr>
+        <w:rFonts w:ascii="Wingdings" w:hAnsi="Wingdings" w:hint="default"/>
+        <w:sz w:val="20"/>
+      </w:rPr>
+    </w:lvl>
+    <w:lvl w:ilvl="5" w:tentative="1">
+      <w:start w:val="1"/>
+      <w:numFmt w:val="bullet"/>
+      <w:lvlText w:val=""/>
+      <w:lvlJc w:val="left"/>
+      <w:pPr>
+        <w:tabs>
+          <w:tab w:val="num" w:pos="4320"/>
+        </w:tabs>
+        <w:ind w:left="4320" w:hanging="360"/>
+      </w:pPr>
+      <w:rPr>
+        <w:rFonts w:ascii="Wingdings" w:hAnsi="Wingdings" w:hint="default"/>
+        <w:sz w:val="20"/>
+      </w:rPr>
+    </w:lvl>
+    <w:lvl w:ilvl="6" w:tentative="1">
+      <w:start w:val="1"/>
+      <w:numFmt w:val="bullet"/>
+      <w:lvlText w:val=""/>
+      <w:lvlJc w:val="left"/>
+      <w:pPr>
+        <w:tabs>
+          <w:tab w:val="num" w:pos="5040"/>
+        </w:tabs>
+        <w:ind w:left="5040" w:hanging="360"/>
+      </w:pPr>
+      <w:rPr>
+        <w:rFonts w:ascii="Wingdings" w:hAnsi="Wingdings" w:hint="default"/>
+        <w:sz w:val="20"/>
+      </w:rPr>
+    </w:lvl>
+    <w:lvl w:ilvl="7" w:tentative="1">
+      <w:start w:val="1"/>
+      <w:numFmt w:val="bullet"/>
+      <w:lvlText w:val=""/>
+      <w:lvlJc w:val="left"/>
+      <w:pPr>
+        <w:tabs>
+          <w:tab w:val="num" w:pos="5760"/>
+        </w:tabs>
+        <w:ind w:left="5760" w:hanging="360"/>
+      </w:pPr>
+      <w:rPr>
+        <w:rFonts w:ascii="Wingdings" w:hAnsi="Wingdings" w:hint="default"/>
+        <w:sz w:val="20"/>
+      </w:rPr>
+    </w:lvl>
+    <w:lvl w:ilvl="8" w:tentative="1">
+      <w:start w:val="1"/>
+      <w:numFmt w:val="bullet"/>
+      <w:lvlText w:val=""/>
+      <w:lvlJc w:val="left"/>
+      <w:pPr>
+        <w:tabs>
+          <w:tab w:val="num" w:pos="6480"/>
+        </w:tabs>
+        <w:ind w:left="6480" w:hanging="360"/>
+      </w:pPr>
+      <w:rPr>
+        <w:rFonts w:ascii="Wingdings" w:hAnsi="Wingdings" w:hint="default"/>
+        <w:sz w:val="20"/>
+      </w:rPr>
+    </w:lvl>
+  </w:abstractNum>
   <w:num w:numId="1">
     <w:abstractNumId w:val="0"/>
   </w:num>
@@ -31970,6 +32293,9 @@
   </w:num>
   <w:num w:numId="21">
     <w:abstractNumId w:val="10"/>
+  </w:num>
+  <w:num w:numId="22">
+    <w:abstractNumId w:val="21"/>
   </w:num>
   <w:numIdMacAtCleanup w:val="5"/>
 </w:numbering>
@@ -33217,7 +33543,7 @@
 </file>
 
 <file path=customXml/itemProps1.xml><?xml version="1.0" encoding="utf-8"?>
-<ds:datastoreItem xmlns:ds="http://schemas.openxmlformats.org/officeDocument/2006/customXml" ds:itemID="{277713C9-774D-4DCE-86F4-83F76E21E673}">
+<ds:datastoreItem xmlns:ds="http://schemas.openxmlformats.org/officeDocument/2006/customXml" ds:itemID="{E614BB08-34B8-4669-B705-AE72BE8FDF3F}">
   <ds:schemaRefs>
     <ds:schemaRef ds:uri="http://schemas.openxmlformats.org/officeDocument/2006/bibliography"/>
   </ds:schemaRefs>

</xml_diff>

<commit_message>
Submission Report: Section 2: SAT complete
</commit_message>
<xml_diff>
--- a/Submission/Thesis.docx
+++ b/Submission/Thesis.docx
@@ -11119,7 +11119,179 @@
           <w:szCs w:val="16"/>
           <w:lang w:val="en-GB" w:eastAsia="en-GB"/>
         </w:rPr>
-        <w:t>De Angelis, E., Fioravanti, F., Pettorossi, A. &amp; Proietti, M. (2017)</w:t>
+        <w:t>De Angelis, E., Fioravanti, F., Pettorossi, A. &amp; Proietti, M. (2017))</w:t>
+      </w:r>
+      <w:r>
+        <w:rPr>
+          <w:rFonts w:ascii="Times New Roman" w:hAnsi="Times New Roman" w:cs="Times New Roman"/>
+          <w:color w:val="00000A"/>
+          <w:sz w:val="24"/>
+          <w:szCs w:val="24"/>
+          <w:lang w:val="en-GB"/>
+        </w:rPr>
+        <w:t xml:space="preserve">. One of the original </w:t>
+      </w:r>
+      <w:r>
+        <w:rPr>
+          <w:rFonts w:ascii="Times New Roman" w:hAnsi="Times New Roman" w:cs="Times New Roman"/>
+          <w:color w:val="00000A"/>
+          <w:sz w:val="24"/>
+          <w:szCs w:val="24"/>
+          <w:lang w:val="en-GB"/>
+        </w:rPr>
+        <w:t xml:space="preserve">standalone </w:t>
+      </w:r>
+      <w:r>
+        <w:rPr>
+          <w:rFonts w:ascii="Times New Roman" w:hAnsi="Times New Roman" w:cs="Times New Roman"/>
+          <w:color w:val="00000A"/>
+          <w:sz w:val="24"/>
+          <w:szCs w:val="24"/>
+          <w:lang w:val="en-GB"/>
+        </w:rPr>
+        <w:t>theorom provers was Isabelle</w:t>
+      </w:r>
+      <w:r>
+        <w:rPr>
+          <w:rFonts w:ascii="Times New Roman" w:hAnsi="Times New Roman" w:cs="Times New Roman"/>
+          <w:color w:val="00000A"/>
+          <w:sz w:val="24"/>
+          <w:szCs w:val="24"/>
+          <w:lang w:val="en-GB"/>
+        </w:rPr>
+        <w:t>/HOL</w:t>
+      </w:r>
+      <w:r>
+        <w:rPr>
+          <w:rFonts w:ascii="Times New Roman" w:hAnsi="Times New Roman" w:cs="Times New Roman"/>
+          <w:color w:val="00000A"/>
+          <w:sz w:val="24"/>
+          <w:szCs w:val="24"/>
+          <w:lang w:val="en-GB"/>
+        </w:rPr>
+        <w:t xml:space="preserve"> </w:t>
+      </w:r>
+      <w:r>
+        <w:rPr>
+          <w:rFonts w:ascii="Times New Roman" w:hAnsi="Times New Roman" w:cs="Times New Roman"/>
+          <w:color w:val="00000A"/>
+          <w:sz w:val="24"/>
+          <w:szCs w:val="24"/>
+          <w:lang w:val="en-GB"/>
+        </w:rPr>
+        <w:t>which</w:t>
+      </w:r>
+      <w:r>
+        <w:rPr>
+          <w:rFonts w:ascii="Times New Roman" w:hAnsi="Times New Roman" w:cs="Times New Roman"/>
+          <w:color w:val="00000A"/>
+          <w:sz w:val="24"/>
+          <w:szCs w:val="24"/>
+          <w:lang w:val="en-GB"/>
+        </w:rPr>
+        <w:t xml:space="preserve"> was implemented in the functional programming language ML (Meta Language) which focused on interactive theorom proving in higher-order logics </w:t>
+      </w:r>
+      <w:r>
+        <w:rPr>
+          <w:rFonts w:ascii="Times New Roman" w:hAnsi="Times New Roman" w:cs="Times New Roman"/>
+          <w:i/>
+          <w:color w:val="7030A0"/>
+          <w:sz w:val="16"/>
+          <w:szCs w:val="16"/>
+          <w:lang w:val="en-GB"/>
+        </w:rPr>
+        <w:t>(</w:t>
+      </w:r>
+      <w:r>
+        <w:rPr>
+          <w:rFonts w:ascii="Century Schoolbook" w:hAnsi="Century Schoolbook" w:cs="Helvetica"/>
+          <w:i/>
+          <w:color w:val="7030A0"/>
+          <w:sz w:val="16"/>
+          <w:szCs w:val="16"/>
+          <w:shd w:val="clear" w:color="auto" w:fill="FFFFFF" w:themeFill="background1"/>
+        </w:rPr>
+        <w:t>Nipkow, T., Paulson, L.C., Wenzel, M. (2006))</w:t>
+      </w:r>
+      <w:r>
+        <w:rPr>
+          <w:rFonts w:ascii="Times New Roman" w:hAnsi="Times New Roman" w:cs="Times New Roman"/>
+          <w:color w:val="00000A"/>
+          <w:sz w:val="24"/>
+          <w:szCs w:val="24"/>
+          <w:lang w:val="en-GB"/>
+        </w:rPr>
+        <w:t>.</w:t>
+      </w:r>
+      <w:r>
+        <w:rPr>
+          <w:rFonts w:ascii="Times New Roman" w:hAnsi="Times New Roman" w:cs="Times New Roman"/>
+          <w:color w:val="00000A"/>
+          <w:sz w:val="24"/>
+          <w:szCs w:val="24"/>
+          <w:lang w:val="en-GB"/>
+        </w:rPr>
+        <w:t xml:space="preserve"> </w:t>
+      </w:r>
+      <w:r>
+        <w:rPr>
+          <w:rFonts w:ascii="Times New Roman" w:hAnsi="Times New Roman" w:cs="Times New Roman"/>
+          <w:color w:val="00000A"/>
+          <w:sz w:val="24"/>
+          <w:szCs w:val="24"/>
+          <w:lang w:val="en-GB"/>
+        </w:rPr>
+        <w:t xml:space="preserve"> </w:t>
+      </w:r>
+      <w:r>
+        <w:rPr>
+          <w:rFonts w:ascii="Times New Roman" w:hAnsi="Times New Roman" w:cs="Times New Roman"/>
+          <w:color w:val="00000A"/>
+          <w:sz w:val="24"/>
+          <w:szCs w:val="24"/>
+          <w:lang w:val="en-GB"/>
+        </w:rPr>
+        <w:t xml:space="preserve">Another </w:t>
+      </w:r>
+      <w:r>
+        <w:rPr>
+          <w:rFonts w:ascii="Times New Roman" w:hAnsi="Times New Roman" w:cs="Times New Roman"/>
+          <w:color w:val="00000A"/>
+          <w:sz w:val="24"/>
+          <w:szCs w:val="24"/>
+          <w:lang w:val="en-GB"/>
+        </w:rPr>
+        <w:t>standalone interactive</w:t>
+      </w:r>
+      <w:r>
+        <w:rPr>
+          <w:rFonts w:ascii="Times New Roman" w:hAnsi="Times New Roman" w:cs="Times New Roman"/>
+          <w:color w:val="00000A"/>
+          <w:sz w:val="24"/>
+          <w:szCs w:val="24"/>
+          <w:lang w:val="en-GB"/>
+        </w:rPr>
+        <w:t xml:space="preserve"> theorom prover was the Prototype Verification System (PVS) </w:t>
+      </w:r>
+      <w:r>
+        <w:rPr>
+          <w:rFonts w:ascii="Times New Roman" w:hAnsi="Times New Roman" w:cs="Times New Roman"/>
+          <w:color w:val="00000A"/>
+          <w:sz w:val="24"/>
+          <w:szCs w:val="24"/>
+          <w:lang w:val="en-GB"/>
+        </w:rPr>
+        <w:t xml:space="preserve">whose formal system was based on sequent calculus with a typed higher-order language </w:t>
+      </w:r>
+      <w:r>
+        <w:rPr>
+          <w:rFonts w:ascii="Times New Roman" w:hAnsi="Times New Roman" w:cs="Times New Roman"/>
+          <w:color w:val="7030A0"/>
+          <w:sz w:val="16"/>
+          <w:szCs w:val="16"/>
+          <w:lang w:val="en-GB"/>
+        </w:rPr>
+        <w:t>(</w:t>
       </w:r>
       <w:r>
         <w:rPr>
@@ -11130,179 +11302,7 @@
           <w:szCs w:val="16"/>
           <w:lang w:val="en-GB" w:eastAsia="en-GB"/>
         </w:rPr>
-        <w:t>)</w:t>
-      </w:r>
-      <w:r>
-        <w:rPr>
-          <w:rFonts w:ascii="Times New Roman" w:hAnsi="Times New Roman" w:cs="Times New Roman"/>
-          <w:color w:val="00000A"/>
-          <w:sz w:val="24"/>
-          <w:szCs w:val="24"/>
-          <w:lang w:val="en-GB"/>
-        </w:rPr>
-        <w:t xml:space="preserve">. One of the original </w:t>
-      </w:r>
-      <w:r>
-        <w:rPr>
-          <w:rFonts w:ascii="Times New Roman" w:hAnsi="Times New Roman" w:cs="Times New Roman"/>
-          <w:color w:val="00000A"/>
-          <w:sz w:val="24"/>
-          <w:szCs w:val="24"/>
-          <w:lang w:val="en-GB"/>
-        </w:rPr>
-        <w:t xml:space="preserve">standalone </w:t>
-      </w:r>
-      <w:r>
-        <w:rPr>
-          <w:rFonts w:ascii="Times New Roman" w:hAnsi="Times New Roman" w:cs="Times New Roman"/>
-          <w:color w:val="00000A"/>
-          <w:sz w:val="24"/>
-          <w:szCs w:val="24"/>
-          <w:lang w:val="en-GB"/>
-        </w:rPr>
-        <w:t>theorom provers was Isabelle</w:t>
-      </w:r>
-      <w:r>
-        <w:rPr>
-          <w:rFonts w:ascii="Times New Roman" w:hAnsi="Times New Roman" w:cs="Times New Roman"/>
-          <w:color w:val="00000A"/>
-          <w:sz w:val="24"/>
-          <w:szCs w:val="24"/>
-          <w:lang w:val="en-GB"/>
-        </w:rPr>
-        <w:t>/HOL</w:t>
-      </w:r>
-      <w:r>
-        <w:rPr>
-          <w:rFonts w:ascii="Times New Roman" w:hAnsi="Times New Roman" w:cs="Times New Roman"/>
-          <w:color w:val="00000A"/>
-          <w:sz w:val="24"/>
-          <w:szCs w:val="24"/>
-          <w:lang w:val="en-GB"/>
-        </w:rPr>
-        <w:t xml:space="preserve"> </w:t>
-      </w:r>
-      <w:r>
-        <w:rPr>
-          <w:rFonts w:ascii="Times New Roman" w:hAnsi="Times New Roman" w:cs="Times New Roman"/>
-          <w:color w:val="00000A"/>
-          <w:sz w:val="24"/>
-          <w:szCs w:val="24"/>
-          <w:lang w:val="en-GB"/>
-        </w:rPr>
-        <w:t>which</w:t>
-      </w:r>
-      <w:r>
-        <w:rPr>
-          <w:rFonts w:ascii="Times New Roman" w:hAnsi="Times New Roman" w:cs="Times New Roman"/>
-          <w:color w:val="00000A"/>
-          <w:sz w:val="24"/>
-          <w:szCs w:val="24"/>
-          <w:lang w:val="en-GB"/>
-        </w:rPr>
-        <w:t xml:space="preserve"> was implemented in the functional programming language ML (Meta Language) which focused on interactive theorom proving in higher-order logics </w:t>
-      </w:r>
-      <w:r>
-        <w:rPr>
-          <w:rFonts w:ascii="Times New Roman" w:hAnsi="Times New Roman" w:cs="Times New Roman"/>
-          <w:i/>
-          <w:color w:val="7030A0"/>
-          <w:sz w:val="16"/>
-          <w:szCs w:val="16"/>
-          <w:lang w:val="en-GB"/>
-        </w:rPr>
-        <w:t>(</w:t>
-      </w:r>
-      <w:r>
-        <w:rPr>
-          <w:rFonts w:ascii="Century Schoolbook" w:hAnsi="Century Schoolbook" w:cs="Helvetica"/>
-          <w:i/>
-          <w:color w:val="7030A0"/>
-          <w:sz w:val="16"/>
-          <w:szCs w:val="16"/>
-          <w:shd w:val="clear" w:color="auto" w:fill="FFFFFF" w:themeFill="background1"/>
-        </w:rPr>
-        <w:t>Nipkow, T., Paulson, L.C., Wenzel, M. (2006))</w:t>
-      </w:r>
-      <w:r>
-        <w:rPr>
-          <w:rFonts w:ascii="Times New Roman" w:hAnsi="Times New Roman" w:cs="Times New Roman"/>
-          <w:color w:val="00000A"/>
-          <w:sz w:val="24"/>
-          <w:szCs w:val="24"/>
-          <w:lang w:val="en-GB"/>
-        </w:rPr>
-        <w:t>.</w:t>
-      </w:r>
-      <w:r>
-        <w:rPr>
-          <w:rFonts w:ascii="Times New Roman" w:hAnsi="Times New Roman" w:cs="Times New Roman"/>
-          <w:color w:val="00000A"/>
-          <w:sz w:val="24"/>
-          <w:szCs w:val="24"/>
-          <w:lang w:val="en-GB"/>
-        </w:rPr>
-        <w:t xml:space="preserve"> </w:t>
-      </w:r>
-      <w:r>
-        <w:rPr>
-          <w:rFonts w:ascii="Times New Roman" w:hAnsi="Times New Roman" w:cs="Times New Roman"/>
-          <w:color w:val="00000A"/>
-          <w:sz w:val="24"/>
-          <w:szCs w:val="24"/>
-          <w:lang w:val="en-GB"/>
-        </w:rPr>
-        <w:t xml:space="preserve"> </w:t>
-      </w:r>
-      <w:r>
-        <w:rPr>
-          <w:rFonts w:ascii="Times New Roman" w:hAnsi="Times New Roman" w:cs="Times New Roman"/>
-          <w:color w:val="00000A"/>
-          <w:sz w:val="24"/>
-          <w:szCs w:val="24"/>
-          <w:lang w:val="en-GB"/>
-        </w:rPr>
-        <w:t xml:space="preserve">Another </w:t>
-      </w:r>
-      <w:r>
-        <w:rPr>
-          <w:rFonts w:ascii="Times New Roman" w:hAnsi="Times New Roman" w:cs="Times New Roman"/>
-          <w:color w:val="00000A"/>
-          <w:sz w:val="24"/>
-          <w:szCs w:val="24"/>
-          <w:lang w:val="en-GB"/>
-        </w:rPr>
-        <w:t>standalone interactive</w:t>
-      </w:r>
-      <w:r>
-        <w:rPr>
-          <w:rFonts w:ascii="Times New Roman" w:hAnsi="Times New Roman" w:cs="Times New Roman"/>
-          <w:color w:val="00000A"/>
-          <w:sz w:val="24"/>
-          <w:szCs w:val="24"/>
-          <w:lang w:val="en-GB"/>
-        </w:rPr>
-        <w:t xml:space="preserve"> theorom prover was the Prototype Verification System (PVS) </w:t>
-      </w:r>
-      <w:r>
-        <w:rPr>
-          <w:rFonts w:ascii="Times New Roman" w:hAnsi="Times New Roman" w:cs="Times New Roman"/>
-          <w:color w:val="00000A"/>
-          <w:sz w:val="24"/>
-          <w:szCs w:val="24"/>
-          <w:lang w:val="en-GB"/>
-        </w:rPr>
-        <w:t xml:space="preserve">whose formal system was based on sequent calculus with a typed higher-order language </w:t>
-      </w:r>
-      <w:r>
-        <w:rPr>
-          <w:rFonts w:ascii="Times New Roman" w:hAnsi="Times New Roman" w:cs="Times New Roman"/>
-          <w:color w:val="7030A0"/>
-          <w:sz w:val="16"/>
-          <w:szCs w:val="16"/>
-          <w:lang w:val="en-GB"/>
-        </w:rPr>
-        <w:t>(</w:t>
+        <w:t xml:space="preserve">Bernardeschi, C. &amp; Domenici, A. </w:t>
       </w:r>
       <w:r>
         <w:rPr>
@@ -11313,7 +11313,7 @@
           <w:szCs w:val="16"/>
           <w:lang w:val="en-GB" w:eastAsia="en-GB"/>
         </w:rPr>
-        <w:t xml:space="preserve">Bernardeschi, C. &amp; Domenici, A. </w:t>
+        <w:t>(</w:t>
       </w:r>
       <w:r>
         <w:rPr>
@@ -11324,7 +11324,7 @@
           <w:szCs w:val="16"/>
           <w:lang w:val="en-GB" w:eastAsia="en-GB"/>
         </w:rPr>
-        <w:t>(</w:t>
+        <w:t>2016</w:t>
       </w:r>
       <w:r>
         <w:rPr>
@@ -11335,39 +11335,88 @@
           <w:szCs w:val="16"/>
           <w:lang w:val="en-GB" w:eastAsia="en-GB"/>
         </w:rPr>
-        <w:t>2016</w:t>
-      </w:r>
-      <w:r>
-        <w:rPr>
-          <w:rFonts w:ascii="Century Schoolbook" w:eastAsia="Times New Roman" w:hAnsi="Century Schoolbook" w:cs="Helvetica"/>
-          <w:i/>
-          <w:color w:val="7030A0"/>
-          <w:sz w:val="16"/>
-          <w:szCs w:val="16"/>
-          <w:lang w:val="en-GB" w:eastAsia="en-GB"/>
-        </w:rPr>
-        <w:t>)</w:t>
-      </w:r>
-      <w:r>
-        <w:rPr>
-          <w:rFonts w:ascii="Century Schoolbook" w:eastAsia="Times New Roman" w:hAnsi="Century Schoolbook" w:cs="Helvetica"/>
-          <w:i/>
-          <w:color w:val="7030A0"/>
-          <w:sz w:val="16"/>
-          <w:szCs w:val="16"/>
-          <w:lang w:val="en-GB" w:eastAsia="en-GB"/>
-        </w:rPr>
-        <w:t>)</w:t>
-      </w:r>
-      <w:r>
-        <w:rPr>
-          <w:rFonts w:ascii="Times New Roman" w:hAnsi="Times New Roman" w:cs="Times New Roman"/>
-          <w:color w:val="00000A"/>
-          <w:sz w:val="24"/>
-          <w:szCs w:val="24"/>
-          <w:lang w:val="en-GB"/>
-        </w:rPr>
-        <w:t>. These standlaone theorom provers then gave way to the more popular Satisfiability (SAT) solvers and SMT solvers which were used by verification tools such as KeY, Why and OpenJML as external provers allowing the user to create programs with specifications in non-functional languages such as Java and C++.</w:t>
+        <w:t>))</w:t>
+      </w:r>
+      <w:r>
+        <w:rPr>
+          <w:rFonts w:ascii="Times New Roman" w:hAnsi="Times New Roman" w:cs="Times New Roman"/>
+          <w:color w:val="00000A"/>
+          <w:sz w:val="24"/>
+          <w:szCs w:val="24"/>
+          <w:lang w:val="en-GB"/>
+        </w:rPr>
+        <w:t>. These standlaone theorom provers then gave way to the more popular Satisfiability (SAT) solvers and SMT solvers which were used by verification tools such as KeY, Why</w:t>
+      </w:r>
+      <w:r>
+        <w:rPr>
+          <w:rFonts w:ascii="Times New Roman" w:hAnsi="Times New Roman" w:cs="Times New Roman"/>
+          <w:color w:val="00000A"/>
+          <w:sz w:val="24"/>
+          <w:szCs w:val="24"/>
+          <w:lang w:val="en-GB"/>
+        </w:rPr>
+        <w:t>3</w:t>
+      </w:r>
+      <w:r>
+        <w:rPr>
+          <w:rFonts w:ascii="Times New Roman" w:hAnsi="Times New Roman" w:cs="Times New Roman"/>
+          <w:color w:val="00000A"/>
+          <w:sz w:val="24"/>
+          <w:szCs w:val="24"/>
+          <w:lang w:val="en-GB"/>
+        </w:rPr>
+        <w:t xml:space="preserve"> and OpenJML as external provers</w:t>
+      </w:r>
+      <w:r>
+        <w:rPr>
+          <w:rFonts w:ascii="Times New Roman" w:hAnsi="Times New Roman" w:cs="Times New Roman"/>
+          <w:color w:val="00000A"/>
+          <w:sz w:val="24"/>
+          <w:szCs w:val="24"/>
+          <w:lang w:val="en-GB"/>
+        </w:rPr>
+        <w:t>,</w:t>
+      </w:r>
+      <w:r>
+        <w:rPr>
+          <w:rFonts w:ascii="Times New Roman" w:hAnsi="Times New Roman" w:cs="Times New Roman"/>
+          <w:color w:val="00000A"/>
+          <w:sz w:val="24"/>
+          <w:szCs w:val="24"/>
+          <w:lang w:val="en-GB"/>
+        </w:rPr>
+        <w:t xml:space="preserve"> </w:t>
+      </w:r>
+      <w:r>
+        <w:rPr>
+          <w:rFonts w:ascii="Times New Roman" w:hAnsi="Times New Roman" w:cs="Times New Roman"/>
+          <w:color w:val="00000A"/>
+          <w:sz w:val="24"/>
+          <w:szCs w:val="24"/>
+          <w:highlight w:val="yellow"/>
+          <w:lang w:val="en-GB"/>
+        </w:rPr>
+        <w:t>allowing the user to create programs with specifications in non-functional languages such as Java and C++</w:t>
+      </w:r>
+      <w:r>
+        <w:rPr>
+          <w:rFonts w:ascii="Times New Roman" w:hAnsi="Times New Roman" w:cs="Times New Roman"/>
+          <w:color w:val="00000A"/>
+          <w:sz w:val="24"/>
+          <w:szCs w:val="24"/>
+          <w:lang w:val="en-GB"/>
+        </w:rPr>
+        <w:t>.</w:t>
+      </w:r>
+      <w:r>
+        <w:rPr>
+          <w:rFonts w:ascii="Times New Roman" w:hAnsi="Times New Roman" w:cs="Times New Roman"/>
+          <w:color w:val="00000A"/>
+          <w:sz w:val="24"/>
+          <w:szCs w:val="24"/>
+          <w:lang w:val="en-GB"/>
+        </w:rPr>
+        <w:t xml:space="preserve"> </w:t>
       </w:r>
     </w:p>
     <w:p>
@@ -11385,8 +11434,175 @@
           <w:lang w:val="en-GB"/>
         </w:rPr>
       </w:pPr>
+      <w:r>
+        <w:rPr>
+          <w:rFonts w:ascii="Times New Roman" w:hAnsi="Times New Roman" w:cs="Times New Roman"/>
+          <w:color w:val="00000A"/>
+          <w:sz w:val="24"/>
+          <w:szCs w:val="24"/>
+          <w:lang w:val="en-GB"/>
+        </w:rPr>
+        <w:t>All Verification Conditions are logical formula</w:t>
+      </w:r>
+      <w:r>
+        <w:rPr>
+          <w:rFonts w:ascii="Times New Roman" w:hAnsi="Times New Roman" w:cs="Times New Roman"/>
+          <w:color w:val="00000A"/>
+          <w:sz w:val="24"/>
+          <w:szCs w:val="24"/>
+          <w:lang w:val="en-GB"/>
+        </w:rPr>
+        <w:t>s and as such can be modelled</w:t>
+      </w:r>
+      <w:r>
+        <w:rPr>
+          <w:rFonts w:ascii="Times New Roman" w:hAnsi="Times New Roman" w:cs="Times New Roman"/>
+          <w:color w:val="00000A"/>
+          <w:sz w:val="24"/>
+          <w:szCs w:val="24"/>
+          <w:lang w:val="en-GB"/>
+        </w:rPr>
+        <w:t xml:space="preserve"> in pr</w:t>
+      </w:r>
+      <w:r>
+        <w:rPr>
+          <w:rFonts w:ascii="Times New Roman" w:hAnsi="Times New Roman" w:cs="Times New Roman"/>
+          <w:color w:val="00000A"/>
+          <w:sz w:val="24"/>
+          <w:szCs w:val="24"/>
+          <w:lang w:val="en-GB"/>
+        </w:rPr>
+        <w:t>opositional logic, which assigns a true or false value to each variable in the formula.</w:t>
+      </w:r>
+      <w:r>
+        <w:rPr>
+          <w:rFonts w:ascii="Times New Roman" w:hAnsi="Times New Roman" w:cs="Times New Roman"/>
+          <w:color w:val="00000A"/>
+          <w:sz w:val="24"/>
+          <w:szCs w:val="24"/>
+          <w:lang w:val="en-GB"/>
+        </w:rPr>
+        <w:t xml:space="preserve"> </w:t>
+      </w:r>
+      <w:r>
+        <w:rPr>
+          <w:rFonts w:ascii="Times New Roman" w:hAnsi="Times New Roman" w:cs="Times New Roman"/>
+          <w:color w:val="00000A"/>
+          <w:sz w:val="24"/>
+          <w:szCs w:val="24"/>
+          <w:lang w:val="en-GB"/>
+        </w:rPr>
+        <w:t xml:space="preserve">A ‘Decision Procedure’ determines whether a formula is valid, returning a true or false answer and can be either sound or complete. A sound decision procedure is a valid formula that is in fact valid and not a false response, while a complete decision procedure will be valid for all available inputs. These terms will be used later in this paper to determine the validity of the proofs generateed by certain tools, especially those using first-order arithmetic due to this arithmetics incompleteness </w:t>
+      </w:r>
+      <w:r>
+        <w:rPr>
+          <w:rFonts w:ascii="Century Schoolbook" w:eastAsia="Times New Roman" w:hAnsi="Century Schoolbook" w:cs="Times New Roman"/>
+          <w:i/>
+          <w:color w:val="7030A0"/>
+          <w:sz w:val="16"/>
+          <w:szCs w:val="20"/>
+          <w:lang w:val="en-GB" w:eastAsia="en-GB"/>
+        </w:rPr>
+        <w:t>(Ahrendt, W., Beckert, B., Bubel, R., Hähnle, R. Schmitt, P., &amp; Ulbrich, M. (2016))</w:t>
+      </w:r>
+      <w:r>
+        <w:rPr>
+          <w:rFonts w:ascii="Times New Roman" w:hAnsi="Times New Roman" w:cs="Times New Roman"/>
+          <w:color w:val="00000A"/>
+          <w:sz w:val="24"/>
+          <w:szCs w:val="24"/>
+          <w:lang w:val="en-GB"/>
+        </w:rPr>
+        <w:t xml:space="preserve"> resulting in an inability to get sound or complete proofs.</w:t>
+      </w:r>
+      <w:r>
+        <w:rPr>
+          <w:rFonts w:ascii="Times New Roman" w:hAnsi="Times New Roman" w:cs="Times New Roman"/>
+          <w:color w:val="00000A"/>
+          <w:sz w:val="24"/>
+          <w:szCs w:val="24"/>
+          <w:lang w:val="en-GB"/>
+        </w:rPr>
+        <w:t xml:space="preserve"> SAT solvers will try to find a propositional model where a formula is satisfiable (true for some model) or valid (true for all models), else returning unsatisfiable (true for no model). There are two approaches for determining validity with SAT solvers, the first of which is the eager approach which will translate the formulas into propositional Conjunctive Normal Form which is then checked by the SAT solver for correctness, with the second version being the lazy approach which uses a DPLL framework, </w:t>
+      </w:r>
+      <w:r>
+        <w:rPr>
+          <w:color w:val="7030A0"/>
+          <w:sz w:val="16"/>
+          <w:szCs w:val="16"/>
+          <w:lang w:val="en-GB"/>
+        </w:rPr>
+        <w:t>(</w:t>
+      </w:r>
+      <w:r>
+        <w:rPr>
+          <w:rFonts w:ascii="Century Schoolbook" w:eastAsia="Times New Roman" w:hAnsi="Century Schoolbook" w:cs="Helvetica"/>
+          <w:i/>
+          <w:color w:val="7030A0"/>
+          <w:sz w:val="16"/>
+          <w:szCs w:val="16"/>
+          <w:lang w:val="en-GB" w:eastAsia="en-GB"/>
+        </w:rPr>
+        <w:t>Nieuwenhuis, R., Oliveras, A. &amp; Tinelli, C. (2006))</w:t>
+      </w:r>
+      <w:r>
+        <w:rPr>
+          <w:rFonts w:ascii="Times New Roman" w:hAnsi="Times New Roman" w:cs="Times New Roman"/>
+          <w:color w:val="00000A"/>
+          <w:sz w:val="24"/>
+          <w:szCs w:val="24"/>
+          <w:lang w:val="en-GB"/>
+        </w:rPr>
+        <w:t xml:space="preserve">, for determing if a propositional model of the formula satisfies the theory, pruning the search space as it goes to remove invalid models </w:t>
+      </w:r>
+      <w:r>
+        <w:rPr>
+          <w:rFonts w:ascii="Times New Roman" w:hAnsi="Times New Roman" w:cs="Times New Roman"/>
+          <w:color w:val="7030A0"/>
+          <w:sz w:val="16"/>
+          <w:szCs w:val="16"/>
+          <w:lang w:val="en-GB"/>
+        </w:rPr>
+        <w:t>(</w:t>
+      </w:r>
+      <w:r>
+        <w:rPr>
+          <w:rFonts w:ascii="Century Schoolbook" w:hAnsi="Century Schoolbook"/>
+          <w:i/>
+          <w:color w:val="7030A0"/>
+          <w:sz w:val="16"/>
+          <w:szCs w:val="16"/>
+        </w:rPr>
+        <w:t>Ganzinger H., Hagen G., Nieuwenhuis R., Oliveras A., Tinelli C., (2004))</w:t>
+      </w:r>
+      <w:r>
+        <w:rPr>
+          <w:rFonts w:ascii="Times New Roman" w:hAnsi="Times New Roman" w:cs="Times New Roman"/>
+          <w:color w:val="00000A"/>
+          <w:sz w:val="24"/>
+          <w:szCs w:val="24"/>
+          <w:lang w:val="en-GB"/>
+        </w:rPr>
+        <w:t xml:space="preserve">. </w:t>
+      </w:r>
       <w:bookmarkStart w:id="33" w:name="_GoBack"/>
       <w:bookmarkEnd w:id="33"/>
+    </w:p>
+    <w:p>
+      <w:pPr>
+        <w:autoSpaceDE w:val="0"/>
+        <w:autoSpaceDN w:val="0"/>
+        <w:adjustRightInd w:val="0"/>
+        <w:spacing w:after="0" w:line="240" w:lineRule="auto"/>
+        <w:jc w:val="both"/>
+        <w:rPr>
+          <w:rFonts w:ascii="Times New Roman" w:hAnsi="Times New Roman" w:cs="Times New Roman"/>
+          <w:color w:val="00000A"/>
+          <w:sz w:val="24"/>
+          <w:szCs w:val="24"/>
+          <w:lang w:val="en-GB"/>
+        </w:rPr>
+      </w:pPr>
     </w:p>
     <w:p>
       <w:pPr>
@@ -16937,62 +17153,38 @@
           <w:lang w:val="en-GB"/>
         </w:rPr>
         <w:lastRenderedPageBreak/>
-        <w:t>algorithm applied for most SAT solvers, for more information on this please see reference (</w:t>
+        <w:t xml:space="preserve">algorithm applied for most SAT solvers, for more information on this please see reference </w:t>
+      </w:r>
+      <w:r>
+        <w:rPr>
+          <w:color w:val="7030A0"/>
+          <w:sz w:val="16"/>
+          <w:szCs w:val="16"/>
+          <w:lang w:val="en-GB"/>
+        </w:rPr>
+        <w:t>(</w:t>
       </w:r>
       <w:r>
         <w:rPr>
           <w:rFonts w:ascii="Century Schoolbook" w:eastAsia="Times New Roman" w:hAnsi="Century Schoolbook" w:cs="Helvetica"/>
           <w:i/>
           <w:color w:val="7030A0"/>
-          <w:sz w:val="20"/>
-          <w:szCs w:val="20"/>
+          <w:sz w:val="16"/>
+          <w:szCs w:val="16"/>
           <w:lang w:val="en-GB" w:eastAsia="en-GB"/>
         </w:rPr>
-        <w:t xml:space="preserve">Nieuwenhuis, R., Oliveras, A. &amp; Tinelli, C. </w:t>
+        <w:t>Nieuwenhuis, R., Oliveras, A. &amp; Tinelli, C. (2006))</w:t>
       </w:r>
       <w:r>
         <w:rPr>
           <w:rFonts w:ascii="Century Schoolbook" w:eastAsia="Times New Roman" w:hAnsi="Century Schoolbook" w:cs="Helvetica"/>
           <w:i/>
-          <w:color w:val="7030A0"/>
+          <w:color w:val="333333"/>
           <w:sz w:val="20"/>
           <w:szCs w:val="20"/>
           <w:lang w:val="en-GB" w:eastAsia="en-GB"/>
         </w:rPr>
-        <w:t>(</w:t>
-      </w:r>
-      <w:r>
-        <w:rPr>
-          <w:rFonts w:ascii="Century Schoolbook" w:eastAsia="Times New Roman" w:hAnsi="Century Schoolbook" w:cs="Helvetica"/>
-          <w:i/>
-          <w:color w:val="7030A0"/>
-          <w:sz w:val="20"/>
-          <w:szCs w:val="20"/>
-          <w:lang w:val="en-GB" w:eastAsia="en-GB"/>
-        </w:rPr>
-        <w:t>2006</w:t>
-      </w:r>
-      <w:r>
-        <w:rPr>
-          <w:rFonts w:ascii="Century Schoolbook" w:eastAsia="Times New Roman" w:hAnsi="Century Schoolbook" w:cs="Helvetica"/>
-          <w:i/>
-          <w:color w:val="7030A0"/>
-          <w:sz w:val="20"/>
-          <w:szCs w:val="20"/>
-          <w:lang w:val="en-GB" w:eastAsia="en-GB"/>
-        </w:rPr>
-        <w:t>)</w:t>
-      </w:r>
-      <w:r>
-        <w:rPr>
-          <w:rFonts w:ascii="Century Schoolbook" w:eastAsia="Times New Roman" w:hAnsi="Century Schoolbook" w:cs="Helvetica"/>
-          <w:i/>
-          <w:color w:val="333333"/>
-          <w:sz w:val="20"/>
-          <w:szCs w:val="20"/>
-          <w:lang w:val="en-GB" w:eastAsia="en-GB"/>
-        </w:rPr>
-        <w:t>).</w:t>
+        <w:t>.</w:t>
       </w:r>
     </w:p>
     <w:p>
@@ -25035,6 +25227,27 @@
         <w:rPr>
           <w:rFonts w:ascii="Century Schoolbook" w:eastAsia="Times New Roman" w:hAnsi="Century Schoolbook" w:cs="Times New Roman"/>
           <w:i/>
+          <w:sz w:val="18"/>
+          <w:szCs w:val="20"/>
+          <w:lang w:val="en-GB" w:eastAsia="en-GB"/>
+        </w:rPr>
+      </w:pPr>
+      <w:r>
+        <w:rPr>
+          <w:rFonts w:ascii="Century Schoolbook" w:hAnsi="Century Schoolbook"/>
+          <w:i/>
+          <w:sz w:val="20"/>
+        </w:rPr>
+        <w:t>Ganzinger H., Hagen G., Nieuwenhuis R., Oliveras A., Tinelli C., (2004) DPLL(T): fast decision procedures, in: R. Alur, D. Peled (Eds.), Proceedings of the 16th Conference on Computer Aided Verification, Lecture Notes in Computer Science, vol. 3114, pp. 175–188</w:t>
+      </w:r>
+    </w:p>
+    <w:p>
+      <w:pPr>
+        <w:spacing w:before="100" w:beforeAutospacing="1" w:after="100" w:afterAutospacing="1" w:line="360" w:lineRule="auto"/>
+        <w:ind w:left="360"/>
+        <w:rPr>
+          <w:rFonts w:ascii="Century Schoolbook" w:eastAsia="Times New Roman" w:hAnsi="Century Schoolbook" w:cs="Times New Roman"/>
+          <w:i/>
           <w:sz w:val="20"/>
           <w:szCs w:val="20"/>
           <w:lang w:val="en-GB" w:eastAsia="en-GB"/>
@@ -25498,6 +25711,7 @@
           <w:szCs w:val="20"/>
           <w:lang w:val="en-GB" w:eastAsia="en-GB"/>
         </w:rPr>
+        <w:lastRenderedPageBreak/>
         <w:t xml:space="preserve">Kandziora, J., Huisman, M., Bockisch, C. &amp; Zaharieva-Stojanovski, M. </w:t>
       </w:r>
       <w:r>
@@ -25564,7 +25778,6 @@
           <w:szCs w:val="20"/>
           <w:lang w:val="en-GB"/>
         </w:rPr>
-        <w:lastRenderedPageBreak/>
         <w:t>Key-project.org. (2018</w:t>
       </w:r>
       <w:r>
@@ -28031,7 +28244,7 @@
           <v:shape id="_x0000_i1025" type="#_x0000_t75" style="width:405.75pt;height:177.75pt;mso-position-horizontal:absolute" o:ole="">
             <v:imagedata r:id="rId28" o:title="" croptop="30972f" cropbottom="6883f" cropleft="4129f" cropright="12904f"/>
           </v:shape>
-          <o:OLEObject Type="Embed" ProgID="PowerPoint.Slide.12" ShapeID="_x0000_i1025" DrawAspect="Content" ObjectID="_1589444880" r:id="rId29"/>
+          <o:OLEObject Type="Embed" ProgID="PowerPoint.Slide.12" ShapeID="_x0000_i1025" DrawAspect="Content" ObjectID="_1589447062" r:id="rId29"/>
         </w:object>
       </w:r>
     </w:p>
@@ -29459,7 +29672,7 @@
           <w:rPr>
             <w:noProof/>
           </w:rPr>
-          <w:t>15</w:t>
+          <w:t>19</w:t>
         </w:r>
         <w:r>
           <w:rPr>
@@ -33543,7 +33756,7 @@
 </file>
 
 <file path=customXml/itemProps1.xml><?xml version="1.0" encoding="utf-8"?>
-<ds:datastoreItem xmlns:ds="http://schemas.openxmlformats.org/officeDocument/2006/customXml" ds:itemID="{E614BB08-34B8-4669-B705-AE72BE8FDF3F}">
+<ds:datastoreItem xmlns:ds="http://schemas.openxmlformats.org/officeDocument/2006/customXml" ds:itemID="{62011241-17D4-455E-92D7-2D9874DA216A}">
   <ds:schemaRefs>
     <ds:schemaRef ds:uri="http://schemas.openxmlformats.org/officeDocument/2006/bibliography"/>
   </ds:schemaRefs>

</xml_diff>

<commit_message>
Submission Report: Section 2: SMT complete
</commit_message>
<xml_diff>
--- a/Submission/Thesis.docx
+++ b/Submission/Thesis.docx
@@ -11523,70 +11523,8 @@
           <w:szCs w:val="24"/>
           <w:lang w:val="en-GB"/>
         </w:rPr>
-        <w:t xml:space="preserve"> SAT solvers will try to find a propositional model where a formula is satisfiable (true for some model) or valid (true for all models), else returning unsatisfiable (true for no model). There are two approaches for determining validity with SAT solvers, the first of which is the eager approach which will translate the formulas into propositional Conjunctive Normal Form which is then checked by the SAT solver for correctness, with the second version being the lazy approach which uses a DPLL framework, </w:t>
-      </w:r>
-      <w:r>
-        <w:rPr>
-          <w:color w:val="7030A0"/>
-          <w:sz w:val="16"/>
-          <w:szCs w:val="16"/>
-          <w:lang w:val="en-GB"/>
-        </w:rPr>
-        <w:t>(</w:t>
-      </w:r>
-      <w:r>
-        <w:rPr>
-          <w:rFonts w:ascii="Century Schoolbook" w:eastAsia="Times New Roman" w:hAnsi="Century Schoolbook" w:cs="Helvetica"/>
-          <w:i/>
-          <w:color w:val="7030A0"/>
-          <w:sz w:val="16"/>
-          <w:szCs w:val="16"/>
-          <w:lang w:val="en-GB" w:eastAsia="en-GB"/>
-        </w:rPr>
-        <w:t>Nieuwenhuis, R., Oliveras, A. &amp; Tinelli, C. (2006))</w:t>
-      </w:r>
-      <w:r>
-        <w:rPr>
-          <w:rFonts w:ascii="Times New Roman" w:hAnsi="Times New Roman" w:cs="Times New Roman"/>
-          <w:color w:val="00000A"/>
-          <w:sz w:val="24"/>
-          <w:szCs w:val="24"/>
-          <w:lang w:val="en-GB"/>
-        </w:rPr>
-        <w:t xml:space="preserve">, for determing if a propositional model of the formula satisfies the theory, pruning the search space as it goes to remove invalid models </w:t>
-      </w:r>
-      <w:r>
-        <w:rPr>
-          <w:rFonts w:ascii="Times New Roman" w:hAnsi="Times New Roman" w:cs="Times New Roman"/>
-          <w:color w:val="7030A0"/>
-          <w:sz w:val="16"/>
-          <w:szCs w:val="16"/>
-          <w:lang w:val="en-GB"/>
-        </w:rPr>
-        <w:t>(</w:t>
-      </w:r>
-      <w:r>
-        <w:rPr>
-          <w:rFonts w:ascii="Century Schoolbook" w:hAnsi="Century Schoolbook"/>
-          <w:i/>
-          <w:color w:val="7030A0"/>
-          <w:sz w:val="16"/>
-          <w:szCs w:val="16"/>
-        </w:rPr>
-        <w:t>Ganzinger H., Hagen G., Nieuwenhuis R., Oliveras A., Tinelli C., (2004))</w:t>
-      </w:r>
-      <w:r>
-        <w:rPr>
-          <w:rFonts w:ascii="Times New Roman" w:hAnsi="Times New Roman" w:cs="Times New Roman"/>
-          <w:color w:val="00000A"/>
-          <w:sz w:val="24"/>
-          <w:szCs w:val="24"/>
-          <w:lang w:val="en-GB"/>
-        </w:rPr>
-        <w:t xml:space="preserve">. </w:t>
-      </w:r>
-      <w:bookmarkStart w:id="33" w:name="_GoBack"/>
-      <w:bookmarkEnd w:id="33"/>
+        <w:t xml:space="preserve"> </w:t>
+      </w:r>
     </w:p>
     <w:p>
       <w:pPr>
@@ -11603,6 +11541,76 @@
           <w:lang w:val="en-GB"/>
         </w:rPr>
       </w:pPr>
+      <w:r>
+        <w:rPr>
+          <w:rFonts w:ascii="Times New Roman" w:hAnsi="Times New Roman" w:cs="Times New Roman"/>
+          <w:color w:val="00000A"/>
+          <w:sz w:val="24"/>
+          <w:szCs w:val="24"/>
+          <w:lang w:val="en-GB"/>
+        </w:rPr>
+        <w:t xml:space="preserve">SAT solvers will try to find a propositional model where a formula is satisfiable (true for some model) or valid (true for all models), else returning unsatisfiable (true for no model). There are two approaches for determining validity with SAT solvers, the first of which is the eager approach which will translate the formulas into propositional Conjunctive Normal Form which is then checked by the SAT solver for correctness, with the second version being the lazy approach which uses a DPLL framework, </w:t>
+      </w:r>
+      <w:r>
+        <w:rPr>
+          <w:color w:val="7030A0"/>
+          <w:sz w:val="16"/>
+          <w:szCs w:val="16"/>
+          <w:lang w:val="en-GB"/>
+        </w:rPr>
+        <w:t>(</w:t>
+      </w:r>
+      <w:r>
+        <w:rPr>
+          <w:rFonts w:ascii="Century Schoolbook" w:eastAsia="Times New Roman" w:hAnsi="Century Schoolbook" w:cs="Helvetica"/>
+          <w:i/>
+          <w:color w:val="7030A0"/>
+          <w:sz w:val="16"/>
+          <w:szCs w:val="16"/>
+          <w:lang w:val="en-GB" w:eastAsia="en-GB"/>
+        </w:rPr>
+        <w:t>Nieuwenhuis, R., Oliveras, A. &amp; Tinelli, C. (2006))</w:t>
+      </w:r>
+      <w:r>
+        <w:rPr>
+          <w:rFonts w:ascii="Times New Roman" w:hAnsi="Times New Roman" w:cs="Times New Roman"/>
+          <w:color w:val="00000A"/>
+          <w:sz w:val="24"/>
+          <w:szCs w:val="24"/>
+          <w:lang w:val="en-GB"/>
+        </w:rPr>
+        <w:t xml:space="preserve">, for determing if a propositional model of the formula satisfies the theory, pruning the search space as it goes to remove invalid models </w:t>
+      </w:r>
+      <w:r>
+        <w:rPr>
+          <w:rFonts w:ascii="Times New Roman" w:hAnsi="Times New Roman" w:cs="Times New Roman"/>
+          <w:color w:val="7030A0"/>
+          <w:sz w:val="16"/>
+          <w:szCs w:val="16"/>
+          <w:lang w:val="en-GB"/>
+        </w:rPr>
+        <w:t>(</w:t>
+      </w:r>
+      <w:r>
+        <w:rPr>
+          <w:rFonts w:ascii="Century Schoolbook" w:hAnsi="Century Schoolbook"/>
+          <w:i/>
+          <w:color w:val="7030A0"/>
+          <w:sz w:val="16"/>
+          <w:szCs w:val="16"/>
+        </w:rPr>
+        <w:t>Ganzinger H., Hagen G., Nieuwenhuis R., Oliveras A., Tinelli C., (2004))</w:t>
+      </w:r>
+      <w:r>
+        <w:rPr>
+          <w:rFonts w:ascii="Times New Roman" w:hAnsi="Times New Roman" w:cs="Times New Roman"/>
+          <w:color w:val="00000A"/>
+          <w:sz w:val="24"/>
+          <w:szCs w:val="24"/>
+          <w:lang w:val="en-GB"/>
+        </w:rPr>
+        <w:t xml:space="preserve">. </w:t>
+      </w:r>
     </w:p>
     <w:p>
       <w:pPr>
@@ -11619,14 +11627,437 @@
           <w:lang w:val="en-GB"/>
         </w:rPr>
       </w:pPr>
-    </w:p>
-    <w:p>
-      <w:pPr>
-        <w:pStyle w:val="ListParagraph"/>
-        <w:numPr>
-          <w:ilvl w:val="0"/>
-          <w:numId w:val="6"/>
-        </w:numPr>
+      <w:r>
+        <w:rPr>
+          <w:rFonts w:ascii="Times New Roman" w:hAnsi="Times New Roman" w:cs="Times New Roman"/>
+          <w:color w:val="00000A"/>
+          <w:sz w:val="24"/>
+          <w:szCs w:val="24"/>
+          <w:lang w:val="en-GB"/>
+        </w:rPr>
+        <w:t xml:space="preserve">Satisfiability Modulo Theories solvers </w:t>
+      </w:r>
+      <w:r>
+        <w:rPr>
+          <w:rFonts w:ascii="Times New Roman" w:hAnsi="Times New Roman" w:cs="Times New Roman"/>
+          <w:color w:val="00000A"/>
+          <w:sz w:val="24"/>
+          <w:szCs w:val="24"/>
+          <w:lang w:val="en-GB"/>
+        </w:rPr>
+        <w:t xml:space="preserve">extends SAT solver by </w:t>
+      </w:r>
+      <w:r>
+        <w:rPr>
+          <w:rFonts w:ascii="Times New Roman" w:hAnsi="Times New Roman" w:cs="Times New Roman"/>
+          <w:color w:val="00000A"/>
+          <w:sz w:val="24"/>
+          <w:szCs w:val="24"/>
+          <w:lang w:val="en-GB"/>
+        </w:rPr>
+        <w:t>us</w:t>
+      </w:r>
+      <w:r>
+        <w:rPr>
+          <w:rFonts w:ascii="Times New Roman" w:hAnsi="Times New Roman" w:cs="Times New Roman"/>
+          <w:color w:val="00000A"/>
+          <w:sz w:val="24"/>
+          <w:szCs w:val="24"/>
+          <w:lang w:val="en-GB"/>
+        </w:rPr>
+        <w:t>ing</w:t>
+      </w:r>
+      <w:r>
+        <w:rPr>
+          <w:rFonts w:ascii="Times New Roman" w:hAnsi="Times New Roman" w:cs="Times New Roman"/>
+          <w:color w:val="00000A"/>
+          <w:sz w:val="24"/>
+          <w:szCs w:val="24"/>
+          <w:lang w:val="en-GB"/>
+        </w:rPr>
+        <w:t xml:space="preserve"> </w:t>
+      </w:r>
+      <w:r>
+        <w:rPr>
+          <w:rFonts w:ascii="Times New Roman" w:hAnsi="Times New Roman" w:cs="Times New Roman"/>
+          <w:color w:val="00000A"/>
+          <w:sz w:val="24"/>
+          <w:szCs w:val="24"/>
+          <w:lang w:val="en-GB"/>
+        </w:rPr>
+        <w:t xml:space="preserve">the </w:t>
+      </w:r>
+      <w:r>
+        <w:rPr>
+          <w:rFonts w:ascii="Times New Roman" w:hAnsi="Times New Roman" w:cs="Times New Roman"/>
+          <w:color w:val="00000A"/>
+          <w:sz w:val="24"/>
+          <w:szCs w:val="24"/>
+          <w:lang w:val="en-GB"/>
+        </w:rPr>
+        <w:t xml:space="preserve">DPLL </w:t>
+      </w:r>
+      <w:r>
+        <w:rPr>
+          <w:rFonts w:ascii="Times New Roman" w:hAnsi="Times New Roman" w:cs="Times New Roman"/>
+          <w:color w:val="00000A"/>
+          <w:sz w:val="24"/>
+          <w:szCs w:val="24"/>
+          <w:lang w:val="en-GB"/>
+        </w:rPr>
+        <w:t xml:space="preserve">framework </w:t>
+      </w:r>
+      <w:r>
+        <w:rPr>
+          <w:rFonts w:ascii="Times New Roman" w:hAnsi="Times New Roman" w:cs="Times New Roman"/>
+          <w:color w:val="00000A"/>
+          <w:sz w:val="24"/>
+          <w:szCs w:val="24"/>
+          <w:lang w:val="en-GB"/>
+        </w:rPr>
+        <w:t>to solve a propositional abstraction of the problem and us</w:t>
+      </w:r>
+      <w:r>
+        <w:rPr>
+          <w:rFonts w:ascii="Times New Roman" w:hAnsi="Times New Roman" w:cs="Times New Roman"/>
+          <w:color w:val="00000A"/>
+          <w:sz w:val="24"/>
+          <w:szCs w:val="24"/>
+          <w:lang w:val="en-GB"/>
+        </w:rPr>
+        <w:t>ing</w:t>
+      </w:r>
+      <w:r>
+        <w:rPr>
+          <w:rFonts w:ascii="Times New Roman" w:hAnsi="Times New Roman" w:cs="Times New Roman"/>
+          <w:color w:val="00000A"/>
+          <w:sz w:val="24"/>
+          <w:szCs w:val="24"/>
+          <w:lang w:val="en-GB"/>
+        </w:rPr>
+        <w:t xml:space="preserve"> </w:t>
+      </w:r>
+      <w:r>
+        <w:rPr>
+          <w:rFonts w:ascii="Times New Roman" w:hAnsi="Times New Roman" w:cs="Times New Roman"/>
+          <w:color w:val="00000A"/>
+          <w:sz w:val="24"/>
+          <w:szCs w:val="24"/>
+          <w:lang w:val="en-GB"/>
+        </w:rPr>
+        <w:t xml:space="preserve">algorithms in </w:t>
+      </w:r>
+      <w:r>
+        <w:rPr>
+          <w:rFonts w:ascii="Times New Roman" w:hAnsi="Times New Roman" w:cs="Times New Roman"/>
+          <w:color w:val="00000A"/>
+          <w:sz w:val="24"/>
+          <w:szCs w:val="24"/>
+          <w:lang w:val="en-GB"/>
+        </w:rPr>
+        <w:t xml:space="preserve">theory specific solvers for </w:t>
+      </w:r>
+      <w:r>
+        <w:rPr>
+          <w:rFonts w:ascii="Times New Roman" w:hAnsi="Times New Roman" w:cs="Times New Roman"/>
+          <w:color w:val="00000A"/>
+          <w:sz w:val="24"/>
+          <w:szCs w:val="24"/>
+          <w:lang w:val="en-GB"/>
+        </w:rPr>
+        <w:t>concrete</w:t>
+      </w:r>
+      <w:r>
+        <w:rPr>
+          <w:rFonts w:ascii="Times New Roman" w:hAnsi="Times New Roman" w:cs="Times New Roman"/>
+          <w:color w:val="00000A"/>
+          <w:sz w:val="24"/>
+          <w:szCs w:val="24"/>
+          <w:lang w:val="en-GB"/>
+        </w:rPr>
+        <w:t xml:space="preserve"> areas</w:t>
+      </w:r>
+      <w:r>
+        <w:rPr>
+          <w:rFonts w:ascii="Times New Roman" w:hAnsi="Times New Roman" w:cs="Times New Roman"/>
+          <w:color w:val="00000A"/>
+          <w:sz w:val="24"/>
+          <w:szCs w:val="24"/>
+          <w:lang w:val="en-GB"/>
+        </w:rPr>
+        <w:t>,</w:t>
+      </w:r>
+      <w:r>
+        <w:rPr>
+          <w:rFonts w:ascii="Times New Roman" w:hAnsi="Times New Roman" w:cs="Times New Roman"/>
+          <w:color w:val="00000A"/>
+          <w:sz w:val="24"/>
+          <w:szCs w:val="24"/>
+          <w:lang w:val="en-GB"/>
+        </w:rPr>
+        <w:t xml:space="preserve"> that are not covered by this abstraction process</w:t>
+      </w:r>
+      <w:r>
+        <w:rPr>
+          <w:rFonts w:ascii="Times New Roman" w:hAnsi="Times New Roman" w:cs="Times New Roman"/>
+          <w:color w:val="00000A"/>
+          <w:sz w:val="24"/>
+          <w:szCs w:val="24"/>
+          <w:lang w:val="en-GB"/>
+        </w:rPr>
+        <w:t>,</w:t>
+      </w:r>
+      <w:r>
+        <w:rPr>
+          <w:rFonts w:ascii="Times New Roman" w:hAnsi="Times New Roman" w:cs="Times New Roman"/>
+          <w:color w:val="00000A"/>
+          <w:sz w:val="24"/>
+          <w:szCs w:val="24"/>
+          <w:lang w:val="en-GB"/>
+        </w:rPr>
+        <w:t xml:space="preserve"> such as uninterpreted fucntions, array logic, quantified formulas and linear arithmetic.</w:t>
+      </w:r>
+      <w:r>
+        <w:rPr>
+          <w:rFonts w:ascii="Times New Roman" w:hAnsi="Times New Roman" w:cs="Times New Roman"/>
+          <w:color w:val="00000A"/>
+          <w:sz w:val="24"/>
+          <w:szCs w:val="24"/>
+          <w:lang w:val="en-GB"/>
+        </w:rPr>
+        <w:t xml:space="preserve"> </w:t>
+      </w:r>
+      <w:r>
+        <w:rPr>
+          <w:rFonts w:ascii="Times New Roman" w:hAnsi="Times New Roman" w:cs="Times New Roman"/>
+          <w:color w:val="00000A"/>
+          <w:sz w:val="24"/>
+          <w:szCs w:val="24"/>
+          <w:lang w:val="en-GB"/>
+        </w:rPr>
+        <w:t>The combination of these algorithms for the concrete areas “</w:t>
+      </w:r>
+      <w:r>
+        <w:rPr>
+          <w:rFonts w:ascii="Times New Roman" w:hAnsi="Times New Roman" w:cs="Times New Roman"/>
+          <w:i/>
+          <w:color w:val="00B050"/>
+          <w:sz w:val="24"/>
+          <w:szCs w:val="24"/>
+          <w:lang w:val="en-GB"/>
+        </w:rPr>
+        <w:t>allow SMT solvers to prove formulae using a more expressive range of logical thoeries than propositional logic</w:t>
+      </w:r>
+      <w:r>
+        <w:rPr>
+          <w:rFonts w:ascii="Times New Roman" w:hAnsi="Times New Roman" w:cs="Times New Roman"/>
+          <w:color w:val="00000A"/>
+          <w:sz w:val="24"/>
+          <w:szCs w:val="24"/>
+          <w:lang w:val="en-GB"/>
+        </w:rPr>
+        <w:t xml:space="preserve">” </w:t>
+      </w:r>
+      <w:r>
+        <w:rPr>
+          <w:rFonts w:ascii="Century Schoolbook" w:hAnsi="Century Schoolbook" w:cs="Times New Roman"/>
+          <w:color w:val="7030A0"/>
+          <w:sz w:val="16"/>
+          <w:szCs w:val="24"/>
+          <w:lang w:val="en-GB"/>
+        </w:rPr>
+        <w:t>(Healy, A.(2016))</w:t>
+      </w:r>
+      <w:r>
+        <w:rPr>
+          <w:rFonts w:ascii="Century Schoolbook" w:hAnsi="Century Schoolbook" w:cs="Times New Roman"/>
+          <w:color w:val="7030A0"/>
+          <w:sz w:val="16"/>
+          <w:szCs w:val="24"/>
+          <w:lang w:val="en-GB"/>
+        </w:rPr>
+        <w:t xml:space="preserve"> </w:t>
+      </w:r>
+      <w:r>
+        <w:rPr>
+          <w:rFonts w:ascii="Times New Roman" w:hAnsi="Times New Roman" w:cs="Times New Roman"/>
+          <w:color w:val="00000A"/>
+          <w:sz w:val="24"/>
+          <w:szCs w:val="24"/>
+          <w:lang w:val="en-GB"/>
+        </w:rPr>
+        <w:t>as well as “</w:t>
+      </w:r>
+      <w:r>
+        <w:rPr>
+          <w:rFonts w:ascii="Times New Roman" w:hAnsi="Times New Roman" w:cs="Times New Roman"/>
+          <w:i/>
+          <w:color w:val="00B050"/>
+          <w:sz w:val="24"/>
+          <w:szCs w:val="24"/>
+          <w:lang w:val="en-GB"/>
+        </w:rPr>
+        <w:t>providing extended static checking, predicate abstraction, test case generation and bounded model checking over infinite domains, to mention a few</w:t>
+      </w:r>
+      <w:r>
+        <w:rPr>
+          <w:rFonts w:ascii="Times New Roman" w:hAnsi="Times New Roman" w:cs="Times New Roman"/>
+          <w:color w:val="00000A"/>
+          <w:sz w:val="24"/>
+          <w:szCs w:val="24"/>
+          <w:lang w:val="en-GB"/>
+        </w:rPr>
+        <w:t xml:space="preserve">” </w:t>
+      </w:r>
+      <w:r>
+        <w:rPr>
+          <w:rFonts w:ascii="Times New Roman" w:hAnsi="Times New Roman" w:cs="Times New Roman"/>
+          <w:color w:val="7030A0"/>
+          <w:sz w:val="16"/>
+          <w:szCs w:val="16"/>
+          <w:lang w:val="en-GB"/>
+        </w:rPr>
+        <w:t>(</w:t>
+      </w:r>
+      <w:r>
+        <w:rPr>
+          <w:rFonts w:ascii="Century Schoolbook" w:eastAsia="Times New Roman" w:hAnsi="Century Schoolbook" w:cs="Helvetica"/>
+          <w:i/>
+          <w:color w:val="7030A0"/>
+          <w:sz w:val="16"/>
+          <w:szCs w:val="16"/>
+          <w:lang w:val="en-GB" w:eastAsia="en-GB"/>
+        </w:rPr>
+        <w:t>de Moura, L. &amp; Bjørner, N. (2008)</w:t>
+      </w:r>
+      <w:r>
+        <w:rPr>
+          <w:rFonts w:ascii="Century Schoolbook" w:eastAsia="Times New Roman" w:hAnsi="Century Schoolbook" w:cs="Helvetica"/>
+          <w:i/>
+          <w:color w:val="7030A0"/>
+          <w:sz w:val="16"/>
+          <w:szCs w:val="16"/>
+          <w:lang w:val="en-GB" w:eastAsia="en-GB"/>
+        </w:rPr>
+        <w:t>)</w:t>
+      </w:r>
+      <w:r>
+        <w:rPr>
+          <w:rFonts w:ascii="Times New Roman" w:hAnsi="Times New Roman" w:cs="Times New Roman"/>
+          <w:color w:val="00000A"/>
+          <w:sz w:val="24"/>
+          <w:szCs w:val="24"/>
+          <w:lang w:val="en-GB"/>
+        </w:rPr>
+        <w:t>.</w:t>
+      </w:r>
+      <w:r>
+        <w:rPr>
+          <w:rFonts w:ascii="Times New Roman" w:hAnsi="Times New Roman" w:cs="Times New Roman"/>
+          <w:color w:val="00000A"/>
+          <w:sz w:val="24"/>
+          <w:szCs w:val="24"/>
+          <w:lang w:val="en-GB"/>
+        </w:rPr>
+        <w:t xml:space="preserve"> Z3, Alt-Ergo and Coq are examples of SMT Solvers, each having their own strengths and weaknesses. For example, “</w:t>
+      </w:r>
+      <w:r>
+        <w:rPr>
+          <w:rFonts w:ascii="Times New Roman" w:hAnsi="Times New Roman" w:cs="Times New Roman"/>
+          <w:i/>
+          <w:color w:val="00B050"/>
+          <w:sz w:val="24"/>
+          <w:szCs w:val="24"/>
+          <w:lang w:val="en-GB"/>
+        </w:rPr>
+        <w:t xml:space="preserve">z3 </w:t>
+      </w:r>
+      <w:bookmarkStart w:id="33" w:name="_GoBack"/>
+      <w:bookmarkEnd w:id="33"/>
+      <w:r>
+        <w:rPr>
+          <w:rFonts w:ascii="Times New Roman" w:hAnsi="Times New Roman" w:cs="Times New Roman"/>
+          <w:i/>
+          <w:color w:val="00B050"/>
+          <w:sz w:val="24"/>
+          <w:szCs w:val="24"/>
+          <w:lang w:val="en-GB"/>
+        </w:rPr>
+        <w:t>has a unique and effective approach to reasoning about quantifiers, while Alt-Ergo produces excellent results for VC’s containing polymorphic typ</w:t>
+      </w:r>
+      <w:r>
+        <w:rPr>
+          <w:rFonts w:ascii="Times New Roman" w:hAnsi="Times New Roman" w:cs="Times New Roman"/>
+          <w:color w:val="00B050"/>
+          <w:sz w:val="24"/>
+          <w:szCs w:val="24"/>
+          <w:lang w:val="en-GB"/>
+        </w:rPr>
+        <w:t>es</w:t>
+      </w:r>
+      <w:r>
+        <w:rPr>
+          <w:rFonts w:ascii="Times New Roman" w:hAnsi="Times New Roman" w:cs="Times New Roman"/>
+          <w:color w:val="00000A"/>
+          <w:sz w:val="24"/>
+          <w:szCs w:val="24"/>
+          <w:lang w:val="en-GB"/>
+        </w:rPr>
+        <w:t xml:space="preserve">” </w:t>
+      </w:r>
+      <w:r>
+        <w:rPr>
+          <w:rFonts w:ascii="Century Schoolbook" w:hAnsi="Century Schoolbook" w:cs="Times New Roman"/>
+          <w:color w:val="7030A0"/>
+          <w:sz w:val="16"/>
+          <w:szCs w:val="24"/>
+          <w:lang w:val="en-GB"/>
+        </w:rPr>
+        <w:t>(Healy, A.(2016))</w:t>
+      </w:r>
+      <w:r>
+        <w:rPr>
+          <w:rFonts w:ascii="Times New Roman" w:hAnsi="Times New Roman" w:cs="Times New Roman"/>
+          <w:color w:val="00000A"/>
+          <w:sz w:val="24"/>
+          <w:szCs w:val="24"/>
+          <w:lang w:val="en-GB"/>
+        </w:rPr>
+        <w:t xml:space="preserve">. </w:t>
+      </w:r>
+      <w:r>
+        <w:rPr>
+          <w:rFonts w:ascii="Times New Roman" w:hAnsi="Times New Roman" w:cs="Times New Roman"/>
+          <w:color w:val="00000A"/>
+          <w:sz w:val="24"/>
+          <w:szCs w:val="24"/>
+          <w:lang w:val="en-GB"/>
+        </w:rPr>
+        <w:t>Verification</w:t>
+      </w:r>
+      <w:r>
+        <w:rPr>
+          <w:rFonts w:ascii="Times New Roman" w:hAnsi="Times New Roman" w:cs="Times New Roman"/>
+          <w:color w:val="00000A"/>
+          <w:sz w:val="24"/>
+          <w:szCs w:val="24"/>
+          <w:lang w:val="en-GB"/>
+        </w:rPr>
+        <w:t xml:space="preserve"> </w:t>
+      </w:r>
+      <w:r>
+        <w:rPr>
+          <w:rFonts w:ascii="Times New Roman" w:hAnsi="Times New Roman" w:cs="Times New Roman"/>
+          <w:color w:val="00000A"/>
+          <w:sz w:val="24"/>
+          <w:szCs w:val="24"/>
+          <w:lang w:val="en-GB"/>
+        </w:rPr>
+        <w:t xml:space="preserve">tools use these provers differently, with KeY and OpenJML only allowing the selection of one SMT prover per program and Why3 allowing the use of multiple different SMT solvers within the one program providing this tool with a significant advantage over its competitors. </w:t>
+      </w:r>
+    </w:p>
+    <w:p>
+      <w:pPr>
         <w:autoSpaceDE w:val="0"/>
         <w:autoSpaceDN w:val="0"/>
         <w:adjustRightInd w:val="0"/>
@@ -11640,129 +12071,6 @@
           <w:lang w:val="en-GB"/>
         </w:rPr>
       </w:pPr>
-      <w:r>
-        <w:rPr>
-          <w:rFonts w:ascii="Times New Roman" w:hAnsi="Times New Roman" w:cs="Times New Roman"/>
-          <w:color w:val="00000A"/>
-          <w:sz w:val="24"/>
-          <w:szCs w:val="24"/>
-          <w:lang w:val="en-GB"/>
-        </w:rPr>
-        <w:t xml:space="preserve">SAT Solvers/ </w:t>
-      </w:r>
-      <w:r>
-        <w:rPr>
-          <w:rFonts w:ascii="Times New Roman" w:hAnsi="Times New Roman" w:cs="Times New Roman"/>
-          <w:color w:val="00000A"/>
-          <w:sz w:val="24"/>
-          <w:szCs w:val="24"/>
-          <w:lang w:val="en-GB"/>
-        </w:rPr>
-        <w:t xml:space="preserve">SMT </w:t>
-      </w:r>
-      <w:r>
-        <w:rPr>
-          <w:rFonts w:ascii="Times New Roman" w:hAnsi="Times New Roman" w:cs="Times New Roman"/>
-          <w:color w:val="00000A"/>
-          <w:sz w:val="24"/>
-          <w:szCs w:val="24"/>
-          <w:lang w:val="en-GB"/>
-        </w:rPr>
-        <w:t>Theorom Provers</w:t>
-      </w:r>
-    </w:p>
-    <w:p>
-      <w:pPr>
-        <w:pStyle w:val="ListParagraph"/>
-        <w:numPr>
-          <w:ilvl w:val="1"/>
-          <w:numId w:val="6"/>
-        </w:numPr>
-        <w:autoSpaceDE w:val="0"/>
-        <w:autoSpaceDN w:val="0"/>
-        <w:adjustRightInd w:val="0"/>
-        <w:spacing w:after="0" w:line="240" w:lineRule="auto"/>
-        <w:jc w:val="both"/>
-        <w:rPr>
-          <w:rFonts w:ascii="Times New Roman" w:hAnsi="Times New Roman" w:cs="Times New Roman"/>
-          <w:color w:val="00000A"/>
-          <w:sz w:val="24"/>
-          <w:szCs w:val="24"/>
-          <w:lang w:val="en-GB"/>
-        </w:rPr>
-      </w:pPr>
-      <w:r>
-        <w:rPr>
-          <w:rFonts w:ascii="Times New Roman" w:hAnsi="Times New Roman" w:cs="Times New Roman"/>
-          <w:color w:val="00000A"/>
-          <w:sz w:val="24"/>
-          <w:szCs w:val="24"/>
-          <w:lang w:val="en-GB"/>
-        </w:rPr>
-        <w:t>Alt-Ergo</w:t>
-      </w:r>
-    </w:p>
-    <w:p>
-      <w:pPr>
-        <w:pStyle w:val="ListParagraph"/>
-        <w:numPr>
-          <w:ilvl w:val="1"/>
-          <w:numId w:val="6"/>
-        </w:numPr>
-        <w:autoSpaceDE w:val="0"/>
-        <w:autoSpaceDN w:val="0"/>
-        <w:adjustRightInd w:val="0"/>
-        <w:spacing w:after="0" w:line="240" w:lineRule="auto"/>
-        <w:jc w:val="both"/>
-        <w:rPr>
-          <w:rFonts w:ascii="Times New Roman" w:hAnsi="Times New Roman" w:cs="Times New Roman"/>
-          <w:color w:val="00000A"/>
-          <w:sz w:val="24"/>
-          <w:szCs w:val="24"/>
-          <w:lang w:val="en-GB"/>
-        </w:rPr>
-      </w:pPr>
-      <w:r>
-        <w:rPr>
-          <w:rFonts w:ascii="Times New Roman" w:hAnsi="Times New Roman" w:cs="Times New Roman"/>
-          <w:color w:val="00000A"/>
-          <w:sz w:val="24"/>
-          <w:szCs w:val="24"/>
-          <w:lang w:val="en-GB"/>
-        </w:rPr>
-        <w:t>Z3</w:t>
-      </w:r>
-    </w:p>
-    <w:p>
-      <w:pPr>
-        <w:pStyle w:val="ListParagraph"/>
-        <w:numPr>
-          <w:ilvl w:val="1"/>
-          <w:numId w:val="6"/>
-        </w:numPr>
-        <w:autoSpaceDE w:val="0"/>
-        <w:autoSpaceDN w:val="0"/>
-        <w:adjustRightInd w:val="0"/>
-        <w:spacing w:after="0" w:line="240" w:lineRule="auto"/>
-        <w:jc w:val="both"/>
-        <w:rPr>
-          <w:rFonts w:ascii="Times New Roman" w:hAnsi="Times New Roman" w:cs="Times New Roman"/>
-          <w:color w:val="00000A"/>
-          <w:sz w:val="24"/>
-          <w:szCs w:val="24"/>
-          <w:lang w:val="en-GB"/>
-        </w:rPr>
-      </w:pPr>
-      <w:r>
-        <w:rPr>
-          <w:rFonts w:ascii="Times New Roman" w:hAnsi="Times New Roman" w:cs="Times New Roman"/>
-          <w:color w:val="00000A"/>
-          <w:sz w:val="24"/>
-          <w:szCs w:val="24"/>
-          <w:lang w:val="en-GB"/>
-        </w:rPr>
-        <w:t>Coq</w:t>
-      </w:r>
     </w:p>
     <w:p>
       <w:pPr>
@@ -12761,7 +13069,6 @@
         <w:autoSpaceDN w:val="0"/>
         <w:adjustRightInd w:val="0"/>
         <w:spacing w:after="0" w:line="240" w:lineRule="auto"/>
-        <w:ind w:firstLine="720"/>
       </w:pPr>
       <w:r>
         <w:t xml:space="preserve">The Why3 framework provides the capability to use a multitude of different front-ends for specifying programs written in different languages. </w:t>
@@ -24694,7 +25001,7 @@
     <w:p>
       <w:pPr>
         <w:shd w:val="clear" w:color="auto" w:fill="FFFFFF" w:themeFill="background1"/>
-        <w:spacing w:before="100" w:beforeAutospacing="1" w:after="100" w:afterAutospacing="1" w:line="240" w:lineRule="auto"/>
+        <w:spacing w:before="100" w:beforeAutospacing="1" w:after="100" w:afterAutospacing="1" w:line="360" w:lineRule="auto"/>
         <w:ind w:left="360"/>
         <w:rPr>
           <w:rFonts w:ascii="Century Schoolbook" w:eastAsia="Times New Roman" w:hAnsi="Century Schoolbook" w:cs="Helvetica"/>
@@ -24826,6 +25133,76 @@
           <w:lang w:val="en-GB" w:eastAsia="en-GB"/>
         </w:rPr>
         <w:t>vol. 15, no. 4, pp. 1117-1140.</w:t>
+      </w:r>
+    </w:p>
+    <w:p>
+      <w:pPr>
+        <w:shd w:val="clear" w:color="auto" w:fill="FFFFFF" w:themeFill="background1"/>
+        <w:spacing w:before="100" w:beforeAutospacing="1" w:after="100" w:afterAutospacing="1" w:line="360" w:lineRule="auto"/>
+        <w:ind w:left="360"/>
+        <w:rPr>
+          <w:rFonts w:ascii="Century Schoolbook" w:eastAsia="Times New Roman" w:hAnsi="Century Schoolbook" w:cs="Helvetica"/>
+          <w:i/>
+          <w:color w:val="333333"/>
+          <w:sz w:val="20"/>
+          <w:szCs w:val="20"/>
+          <w:lang w:val="en-GB" w:eastAsia="en-GB"/>
+        </w:rPr>
+      </w:pPr>
+      <w:r>
+        <w:rPr>
+          <w:rFonts w:ascii="Century Schoolbook" w:eastAsia="Times New Roman" w:hAnsi="Century Schoolbook" w:cs="Helvetica"/>
+          <w:i/>
+          <w:color w:val="333333"/>
+          <w:sz w:val="20"/>
+          <w:szCs w:val="20"/>
+          <w:lang w:val="en-GB" w:eastAsia="en-GB"/>
+        </w:rPr>
+        <w:t xml:space="preserve">de Moura, L. &amp; Bjørner, N. </w:t>
+      </w:r>
+      <w:r>
+        <w:rPr>
+          <w:rFonts w:ascii="Century Schoolbook" w:eastAsia="Times New Roman" w:hAnsi="Century Schoolbook" w:cs="Helvetica"/>
+          <w:i/>
+          <w:color w:val="333333"/>
+          <w:sz w:val="20"/>
+          <w:szCs w:val="20"/>
+          <w:lang w:val="en-GB" w:eastAsia="en-GB"/>
+        </w:rPr>
+        <w:t>(</w:t>
+      </w:r>
+      <w:r>
+        <w:rPr>
+          <w:rFonts w:ascii="Century Schoolbook" w:eastAsia="Times New Roman" w:hAnsi="Century Schoolbook" w:cs="Helvetica"/>
+          <w:i/>
+          <w:color w:val="333333"/>
+          <w:sz w:val="20"/>
+          <w:szCs w:val="20"/>
+          <w:lang w:val="en-GB" w:eastAsia="en-GB"/>
+        </w:rPr>
+        <w:t>2008</w:t>
+      </w:r>
+      <w:r>
+        <w:rPr>
+          <w:rFonts w:ascii="Century Schoolbook" w:eastAsia="Times New Roman" w:hAnsi="Century Schoolbook" w:cs="Helvetica"/>
+          <w:i/>
+          <w:color w:val="333333"/>
+          <w:sz w:val="20"/>
+          <w:szCs w:val="20"/>
+          <w:lang w:val="en-GB" w:eastAsia="en-GB"/>
+        </w:rPr>
+        <w:t>)</w:t>
+      </w:r>
+      <w:r>
+        <w:rPr>
+          <w:rFonts w:ascii="Century Schoolbook" w:eastAsia="Times New Roman" w:hAnsi="Century Schoolbook" w:cs="Helvetica"/>
+          <w:i/>
+          <w:color w:val="333333"/>
+          <w:sz w:val="20"/>
+          <w:szCs w:val="20"/>
+          <w:lang w:val="en-GB" w:eastAsia="en-GB"/>
+        </w:rPr>
+        <w:t>, "Z3: An Efficient SMT Solver" in Springer Berlin Heidelberg, Berlin, Heidelberg, pp. 337-340.</w:t>
       </w:r>
     </w:p>
     <w:p>
@@ -24969,6 +25346,7 @@
           <w:szCs w:val="20"/>
           <w:lang w:val="en-GB"/>
         </w:rPr>
+        <w:lastRenderedPageBreak/>
         <w:t>Eecs.ucf.edu. (2018</w:t>
       </w:r>
       <w:r>
@@ -25080,7 +25458,6 @@
           <w:szCs w:val="20"/>
           <w:lang w:val="en-GB" w:eastAsia="en-GB"/>
         </w:rPr>
-        <w:lastRenderedPageBreak/>
         <w:t xml:space="preserve">Felleisen, M., Gardner, P. &amp; SpringerLink (Online service) </w:t>
       </w:r>
       <w:r>
@@ -25667,6 +26044,7 @@
           <w:szCs w:val="20"/>
           <w:lang w:val="en-GB" w:eastAsia="en-GB"/>
         </w:rPr>
+        <w:lastRenderedPageBreak/>
         <w:t>Jacobs, B., Smans, J. &amp; Piessens, F. 2015, "Solving the VerifyThis 2012 challenges with VeriFast", </w:t>
       </w:r>
       <w:r>
@@ -25711,7 +26089,6 @@
           <w:szCs w:val="20"/>
           <w:lang w:val="en-GB" w:eastAsia="en-GB"/>
         </w:rPr>
-        <w:lastRenderedPageBreak/>
         <w:t xml:space="preserve">Kandziora, J., Huisman, M., Bockisch, C. &amp; Zaharieva-Stojanovski, M. </w:t>
       </w:r>
       <w:r>
@@ -26344,6 +26721,7 @@
           <w:szCs w:val="20"/>
           <w:lang w:val="en-GB" w:eastAsia="en-GB"/>
         </w:rPr>
+        <w:lastRenderedPageBreak/>
         <w:t xml:space="preserve">Nieuwenhuis, R., Oliveras, A. &amp; Tinelli, C. </w:t>
       </w:r>
       <w:r>
@@ -26437,7 +26815,6 @@
           <w:szCs w:val="20"/>
           <w:shd w:val="clear" w:color="auto" w:fill="F0F0F0"/>
         </w:rPr>
-        <w:lastRenderedPageBreak/>
         <w:t>Nipkow, T., Paulson, L.C., Wenzel, M. &amp; SpringerLink (Online service) 2002;2000;2006;, </w:t>
       </w:r>
       <w:r>
@@ -26935,6 +27312,7 @@
           <w:sz w:val="20"/>
           <w:szCs w:val="21"/>
         </w:rPr>
+        <w:lastRenderedPageBreak/>
         <w:t>Toccata.lri.fr. (2018</w:t>
       </w:r>
       <w:r>
@@ -27001,7 +27379,6 @@
           <w:sz w:val="20"/>
           <w:szCs w:val="21"/>
         </w:rPr>
-        <w:lastRenderedPageBreak/>
         <w:t>Toccata.lri.fr. (2018</w:t>
       </w:r>
       <w:r>
@@ -28244,7 +28621,7 @@
           <v:shape id="_x0000_i1025" type="#_x0000_t75" style="width:405.75pt;height:177.75pt;mso-position-horizontal:absolute" o:ole="">
             <v:imagedata r:id="rId28" o:title="" croptop="30972f" cropbottom="6883f" cropleft="4129f" cropright="12904f"/>
           </v:shape>
-          <o:OLEObject Type="Embed" ProgID="PowerPoint.Slide.12" ShapeID="_x0000_i1025" DrawAspect="Content" ObjectID="_1589447062" r:id="rId29"/>
+          <o:OLEObject Type="Embed" ProgID="PowerPoint.Slide.12" ShapeID="_x0000_i1025" DrawAspect="Content" ObjectID="_1589454438" r:id="rId29"/>
         </w:object>
       </w:r>
     </w:p>
@@ -29672,7 +30049,7 @@
           <w:rPr>
             <w:noProof/>
           </w:rPr>
-          <w:t>19</w:t>
+          <w:t>16</w:t>
         </w:r>
         <w:r>
           <w:rPr>
@@ -32183,6 +32560,155 @@
     </w:lvl>
   </w:abstractNum>
   <w:abstractNum w:abstractNumId="20" w15:restartNumberingAfterBreak="0">
+    <w:nsid w:val="6A685ECC"/>
+    <w:multiLevelType w:val="multilevel"/>
+    <w:tmpl w:val="FDA40E72"/>
+    <w:lvl w:ilvl="0">
+      <w:start w:val="1"/>
+      <w:numFmt w:val="bullet"/>
+      <w:lvlText w:val=""/>
+      <w:lvlJc w:val="left"/>
+      <w:pPr>
+        <w:tabs>
+          <w:tab w:val="num" w:pos="720"/>
+        </w:tabs>
+        <w:ind w:left="720" w:hanging="360"/>
+      </w:pPr>
+      <w:rPr>
+        <w:rFonts w:ascii="Symbol" w:hAnsi="Symbol" w:hint="default"/>
+        <w:sz w:val="20"/>
+      </w:rPr>
+    </w:lvl>
+    <w:lvl w:ilvl="1" w:tentative="1">
+      <w:start w:val="1"/>
+      <w:numFmt w:val="bullet"/>
+      <w:lvlText w:val="o"/>
+      <w:lvlJc w:val="left"/>
+      <w:pPr>
+        <w:tabs>
+          <w:tab w:val="num" w:pos="1440"/>
+        </w:tabs>
+        <w:ind w:left="1440" w:hanging="360"/>
+      </w:pPr>
+      <w:rPr>
+        <w:rFonts w:ascii="Courier New" w:hAnsi="Courier New" w:hint="default"/>
+        <w:sz w:val="20"/>
+      </w:rPr>
+    </w:lvl>
+    <w:lvl w:ilvl="2" w:tentative="1">
+      <w:start w:val="1"/>
+      <w:numFmt w:val="bullet"/>
+      <w:lvlText w:val=""/>
+      <w:lvlJc w:val="left"/>
+      <w:pPr>
+        <w:tabs>
+          <w:tab w:val="num" w:pos="2160"/>
+        </w:tabs>
+        <w:ind w:left="2160" w:hanging="360"/>
+      </w:pPr>
+      <w:rPr>
+        <w:rFonts w:ascii="Wingdings" w:hAnsi="Wingdings" w:hint="default"/>
+        <w:sz w:val="20"/>
+      </w:rPr>
+    </w:lvl>
+    <w:lvl w:ilvl="3" w:tentative="1">
+      <w:start w:val="1"/>
+      <w:numFmt w:val="bullet"/>
+      <w:lvlText w:val=""/>
+      <w:lvlJc w:val="left"/>
+      <w:pPr>
+        <w:tabs>
+          <w:tab w:val="num" w:pos="2880"/>
+        </w:tabs>
+        <w:ind w:left="2880" w:hanging="360"/>
+      </w:pPr>
+      <w:rPr>
+        <w:rFonts w:ascii="Wingdings" w:hAnsi="Wingdings" w:hint="default"/>
+        <w:sz w:val="20"/>
+      </w:rPr>
+    </w:lvl>
+    <w:lvl w:ilvl="4" w:tentative="1">
+      <w:start w:val="1"/>
+      <w:numFmt w:val="bullet"/>
+      <w:lvlText w:val=""/>
+      <w:lvlJc w:val="left"/>
+      <w:pPr>
+        <w:tabs>
+          <w:tab w:val="num" w:pos="3600"/>
+        </w:tabs>
+        <w:ind w:left="3600" w:hanging="360"/>
+      </w:pPr>
+      <w:rPr>
+        <w:rFonts w:ascii="Wingdings" w:hAnsi="Wingdings" w:hint="default"/>
+        <w:sz w:val="20"/>
+      </w:rPr>
+    </w:lvl>
+    <w:lvl w:ilvl="5" w:tentative="1">
+      <w:start w:val="1"/>
+      <w:numFmt w:val="bullet"/>
+      <w:lvlText w:val=""/>
+      <w:lvlJc w:val="left"/>
+      <w:pPr>
+        <w:tabs>
+          <w:tab w:val="num" w:pos="4320"/>
+        </w:tabs>
+        <w:ind w:left="4320" w:hanging="360"/>
+      </w:pPr>
+      <w:rPr>
+        <w:rFonts w:ascii="Wingdings" w:hAnsi="Wingdings" w:hint="default"/>
+        <w:sz w:val="20"/>
+      </w:rPr>
+    </w:lvl>
+    <w:lvl w:ilvl="6" w:tentative="1">
+      <w:start w:val="1"/>
+      <w:numFmt w:val="bullet"/>
+      <w:lvlText w:val=""/>
+      <w:lvlJc w:val="left"/>
+      <w:pPr>
+        <w:tabs>
+          <w:tab w:val="num" w:pos="5040"/>
+        </w:tabs>
+        <w:ind w:left="5040" w:hanging="360"/>
+      </w:pPr>
+      <w:rPr>
+        <w:rFonts w:ascii="Wingdings" w:hAnsi="Wingdings" w:hint="default"/>
+        <w:sz w:val="20"/>
+      </w:rPr>
+    </w:lvl>
+    <w:lvl w:ilvl="7" w:tentative="1">
+      <w:start w:val="1"/>
+      <w:numFmt w:val="bullet"/>
+      <w:lvlText w:val=""/>
+      <w:lvlJc w:val="left"/>
+      <w:pPr>
+        <w:tabs>
+          <w:tab w:val="num" w:pos="5760"/>
+        </w:tabs>
+        <w:ind w:left="5760" w:hanging="360"/>
+      </w:pPr>
+      <w:rPr>
+        <w:rFonts w:ascii="Wingdings" w:hAnsi="Wingdings" w:hint="default"/>
+        <w:sz w:val="20"/>
+      </w:rPr>
+    </w:lvl>
+    <w:lvl w:ilvl="8" w:tentative="1">
+      <w:start w:val="1"/>
+      <w:numFmt w:val="bullet"/>
+      <w:lvlText w:val=""/>
+      <w:lvlJc w:val="left"/>
+      <w:pPr>
+        <w:tabs>
+          <w:tab w:val="num" w:pos="6480"/>
+        </w:tabs>
+        <w:ind w:left="6480" w:hanging="360"/>
+      </w:pPr>
+      <w:rPr>
+        <w:rFonts w:ascii="Wingdings" w:hAnsi="Wingdings" w:hint="default"/>
+        <w:sz w:val="20"/>
+      </w:rPr>
+    </w:lvl>
+  </w:abstractNum>
+  <w:abstractNum w:abstractNumId="21" w15:restartNumberingAfterBreak="0">
     <w:nsid w:val="735265A3"/>
     <w:multiLevelType w:val="hybridMultilevel"/>
     <w:tmpl w:val="F0BAB4B8"/>
@@ -32295,7 +32821,7 @@
       </w:rPr>
     </w:lvl>
   </w:abstractNum>
-  <w:abstractNum w:abstractNumId="21" w15:restartNumberingAfterBreak="0">
+  <w:abstractNum w:abstractNumId="22" w15:restartNumberingAfterBreak="0">
     <w:nsid w:val="7F3559F3"/>
     <w:multiLevelType w:val="multilevel"/>
     <w:tmpl w:val="ED62902A"/>
@@ -32460,7 +32986,7 @@
     <w:abstractNumId w:val="6"/>
   </w:num>
   <w:num w:numId="6">
-    <w:abstractNumId w:val="20"/>
+    <w:abstractNumId w:val="21"/>
   </w:num>
   <w:num w:numId="7">
     <w:abstractNumId w:val="5"/>
@@ -32508,7 +33034,10 @@
     <w:abstractNumId w:val="10"/>
   </w:num>
   <w:num w:numId="22">
-    <w:abstractNumId w:val="21"/>
+    <w:abstractNumId w:val="22"/>
+  </w:num>
+  <w:num w:numId="23">
+    <w:abstractNumId w:val="20"/>
   </w:num>
   <w:numIdMacAtCleanup w:val="5"/>
 </w:numbering>
@@ -33756,7 +34285,7 @@
 </file>
 
 <file path=customXml/itemProps1.xml><?xml version="1.0" encoding="utf-8"?>
-<ds:datastoreItem xmlns:ds="http://schemas.openxmlformats.org/officeDocument/2006/customXml" ds:itemID="{62011241-17D4-455E-92D7-2D9874DA216A}">
+<ds:datastoreItem xmlns:ds="http://schemas.openxmlformats.org/officeDocument/2006/customXml" ds:itemID="{701F60B4-60B6-47C3-BA7E-71FBA393F089}">
   <ds:schemaRefs>
     <ds:schemaRef ds:uri="http://schemas.openxmlformats.org/officeDocument/2006/bibliography"/>
   </ds:schemaRefs>

</xml_diff>

<commit_message>
Submission Report: Section 2: JML started
</commit_message>
<xml_diff>
--- a/Submission/Thesis.docx
+++ b/Submission/Thesis.docx
@@ -10562,7 +10562,41 @@
           <w:szCs w:val="24"/>
           <w:lang w:val="en-GB"/>
         </w:rPr>
-        <w:t>The Java Modelling Language is the specification language used for annotating Java programs, as used by ESC/Java2 as well as various other deductive verification tools, and has become evolved continually since its introduction in YYYY by AUTHOR.</w:t>
+        <w:t>The Java Modelling Language is the specification language used for annotating Java programs, as used by ESC/Java2 as well as various other deductive verification tools, and has evolved continually since its introduction</w:t>
+      </w:r>
+      <w:r>
+        <w:rPr>
+          <w:rFonts w:ascii="Times New Roman" w:hAnsi="Times New Roman" w:cs="Times New Roman"/>
+          <w:color w:val="00000A"/>
+          <w:sz w:val="24"/>
+          <w:szCs w:val="24"/>
+          <w:lang w:val="en-GB"/>
+        </w:rPr>
+        <w:t xml:space="preserve"> </w:t>
+      </w:r>
+      <w:r>
+        <w:rPr>
+          <w:rFonts w:ascii="Century Schoolbook" w:hAnsi="Century Schoolbook" w:cs="Times New Roman"/>
+          <w:i/>
+          <w:color w:val="7030A0"/>
+          <w:sz w:val="16"/>
+          <w:szCs w:val="16"/>
+          <w:lang w:val="en-GB"/>
+        </w:rPr>
+        <w:t>(</w:t>
+      </w:r>
+      <w:r>
+        <w:rPr>
+          <w:rFonts w:ascii="Century Schoolbook" w:hAnsi="Century Schoolbook"/>
+          <w:i/>
+          <w:color w:val="7030A0"/>
+          <w:sz w:val="16"/>
+          <w:szCs w:val="16"/>
+        </w:rPr>
+        <w:t>Leavens, G. T. , Baker, A. L. &amp; Ruby, C. (1999))</w:t>
+      </w:r>
+      <w:r>
+        <w:t xml:space="preserve">. </w:t>
       </w:r>
     </w:p>
     <w:p>
@@ -10580,53 +10614,6 @@
           <w:lang w:val="en-GB"/>
         </w:rPr>
       </w:pPr>
-    </w:p>
-    <w:p>
-      <w:pPr>
-        <w:autoSpaceDE w:val="0"/>
-        <w:autoSpaceDN w:val="0"/>
-        <w:adjustRightInd w:val="0"/>
-        <w:spacing w:after="0" w:line="240" w:lineRule="auto"/>
-        <w:jc w:val="both"/>
-        <w:rPr>
-          <w:rFonts w:ascii="Times New Roman" w:hAnsi="Times New Roman" w:cs="Times New Roman"/>
-          <w:color w:val="00000A"/>
-          <w:sz w:val="24"/>
-          <w:szCs w:val="24"/>
-          <w:lang w:val="en-GB"/>
-        </w:rPr>
-      </w:pPr>
-    </w:p>
-    <w:p>
-      <w:pPr>
-        <w:pStyle w:val="ListParagraph"/>
-        <w:numPr>
-          <w:ilvl w:val="0"/>
-          <w:numId w:val="6"/>
-        </w:numPr>
-        <w:autoSpaceDE w:val="0"/>
-        <w:autoSpaceDN w:val="0"/>
-        <w:adjustRightInd w:val="0"/>
-        <w:spacing w:after="0" w:line="240" w:lineRule="auto"/>
-        <w:jc w:val="both"/>
-        <w:rPr>
-          <w:rFonts w:ascii="Times New Roman" w:hAnsi="Times New Roman" w:cs="Times New Roman"/>
-          <w:color w:val="00000A"/>
-          <w:sz w:val="24"/>
-          <w:szCs w:val="24"/>
-          <w:lang w:val="en-GB"/>
-        </w:rPr>
-      </w:pPr>
-      <w:r>
-        <w:rPr>
-          <w:rFonts w:ascii="Times New Roman" w:hAnsi="Times New Roman" w:cs="Times New Roman"/>
-          <w:color w:val="00000A"/>
-          <w:sz w:val="24"/>
-          <w:szCs w:val="24"/>
-          <w:lang w:val="en-GB"/>
-        </w:rPr>
-        <w:t>Deductive Verifiers</w:t>
-      </w:r>
     </w:p>
     <w:p>
       <w:pPr>
@@ -10718,7 +10705,29 @@
           <w:szCs w:val="24"/>
           <w:lang w:val="en-GB"/>
         </w:rPr>
-        <w:t>Capabilities</w:t>
+        <w:t>Deductive Verifiers</w:t>
+      </w:r>
+      <w:r>
+        <w:rPr>
+          <w:rFonts w:ascii="Times New Roman" w:hAnsi="Times New Roman" w:cs="Times New Roman"/>
+          <w:color w:val="00000A"/>
+          <w:sz w:val="24"/>
+          <w:szCs w:val="24"/>
+          <w:lang w:val="en-GB"/>
+        </w:rPr>
+        <w:t xml:space="preserve"> (first-order logic: exists &amp;</w:t>
+      </w:r>
+      <w:bookmarkStart w:id="33" w:name="_GoBack"/>
+      <w:bookmarkEnd w:id="33"/>
+      <w:r>
+        <w:rPr>
+          <w:rFonts w:ascii="Times New Roman" w:hAnsi="Times New Roman" w:cs="Times New Roman"/>
+          <w:color w:val="00000A"/>
+          <w:sz w:val="24"/>
+          <w:szCs w:val="24"/>
+          <w:lang w:val="en-GB"/>
+        </w:rPr>
+        <w:t xml:space="preserve"> forall)</w:t>
       </w:r>
     </w:p>
     <w:p>
@@ -10749,7 +10758,7 @@
           <w:szCs w:val="24"/>
           <w:lang w:val="en-GB"/>
         </w:rPr>
-        <w:t>Drawbacks</w:t>
+        <w:t>Capabilities</w:t>
       </w:r>
     </w:p>
     <w:p>
@@ -10780,7 +10789,7 @@
           <w:szCs w:val="24"/>
           <w:lang w:val="en-GB"/>
         </w:rPr>
-        <w:t>Command Line</w:t>
+        <w:t>Drawbacks</w:t>
       </w:r>
     </w:p>
     <w:p>
@@ -10811,7 +10820,7 @@
           <w:szCs w:val="24"/>
           <w:lang w:val="en-GB"/>
         </w:rPr>
-        <w:t>VCG vs Symbolic Execution</w:t>
+        <w:t>Command Line</w:t>
       </w:r>
     </w:p>
     <w:p>
@@ -10842,11 +10851,16 @@
           <w:szCs w:val="24"/>
           <w:lang w:val="en-GB"/>
         </w:rPr>
-        <w:t>Problems in JML</w:t>
-      </w:r>
-    </w:p>
-    <w:p>
-      <w:pPr>
+        <w:t>VCG vs Symbolic Execution</w:t>
+      </w:r>
+    </w:p>
+    <w:p>
+      <w:pPr>
+        <w:pStyle w:val="ListParagraph"/>
+        <w:numPr>
+          <w:ilvl w:val="2"/>
+          <w:numId w:val="6"/>
+        </w:numPr>
         <w:autoSpaceDE w:val="0"/>
         <w:autoSpaceDN w:val="0"/>
         <w:adjustRightInd w:val="0"/>
@@ -10860,196 +10874,15 @@
           <w:lang w:val="en-GB"/>
         </w:rPr>
       </w:pPr>
-    </w:p>
-    <w:p>
-      <w:pPr>
-        <w:autoSpaceDE w:val="0"/>
-        <w:autoSpaceDN w:val="0"/>
-        <w:adjustRightInd w:val="0"/>
-        <w:spacing w:after="0" w:line="240" w:lineRule="auto"/>
-        <w:rPr>
-          <w:rFonts w:ascii="Times New Roman" w:hAnsi="Times New Roman" w:cs="Times New Roman"/>
-          <w:i/>
-          <w:color w:val="7030A0"/>
-          <w:sz w:val="20"/>
-          <w:szCs w:val="24"/>
-          <w:lang w:val="en-GB"/>
-        </w:rPr>
-      </w:pPr>
-      <w:r>
-        <w:rPr>
-          <w:rFonts w:ascii="Times New Roman" w:hAnsi="Times New Roman" w:cs="Times New Roman"/>
-          <w:color w:val="00000A"/>
-          <w:sz w:val="24"/>
-          <w:szCs w:val="24"/>
-          <w:lang w:val="en-GB"/>
-        </w:rPr>
-        <w:t>The JML annoatations along with the Java code are then translated into an intermediate verification language that is used to generate Verification Conditions</w:t>
-      </w:r>
-      <w:r>
-        <w:rPr>
-          <w:rFonts w:ascii="Times New Roman" w:hAnsi="Times New Roman" w:cs="Times New Roman"/>
-          <w:color w:val="00000A"/>
-          <w:sz w:val="24"/>
-          <w:szCs w:val="24"/>
-          <w:lang w:val="en-GB"/>
-        </w:rPr>
-        <w:t xml:space="preserve"> (VC)</w:t>
-      </w:r>
-      <w:r>
-        <w:rPr>
-          <w:rFonts w:ascii="Times New Roman" w:hAnsi="Times New Roman" w:cs="Times New Roman"/>
-          <w:color w:val="00000A"/>
-          <w:sz w:val="24"/>
-          <w:szCs w:val="24"/>
-          <w:lang w:val="en-GB"/>
-        </w:rPr>
-        <w:t>. “</w:t>
-      </w:r>
-      <w:r>
-        <w:rPr>
-          <w:rFonts w:ascii="Times New Roman" w:hAnsi="Times New Roman" w:cs="Times New Roman"/>
-          <w:i/>
-          <w:color w:val="00B050"/>
-          <w:sz w:val="24"/>
-          <w:szCs w:val="24"/>
-          <w:lang w:val="en-GB"/>
-        </w:rPr>
-        <w:t>Intermediate Verification Languages (IVL’s) exist as a way to encode computer programs into a common language while maintaining (only) the important logical and stateful properites of the original program</w:t>
-      </w:r>
-      <w:r>
-        <w:rPr>
-          <w:rFonts w:ascii="Times New Roman" w:hAnsi="Times New Roman" w:cs="Times New Roman"/>
-          <w:color w:val="00000A"/>
-          <w:sz w:val="24"/>
-          <w:szCs w:val="24"/>
-          <w:lang w:val="en-GB"/>
-        </w:rPr>
-        <w:t xml:space="preserve">” </w:t>
-      </w:r>
-      <w:r>
-        <w:rPr>
-          <w:rFonts w:ascii="Times New Roman" w:hAnsi="Times New Roman" w:cs="Times New Roman"/>
-          <w:color w:val="7030A0"/>
-          <w:sz w:val="16"/>
-          <w:szCs w:val="16"/>
-          <w:lang w:val="en-GB"/>
-        </w:rPr>
-        <w:t>(</w:t>
-      </w:r>
-      <w:r>
-        <w:rPr>
-          <w:rFonts w:ascii="Century Schoolbook" w:eastAsia="Times New Roman" w:hAnsi="Century Schoolbook" w:cs="Helvetica"/>
-          <w:i/>
-          <w:color w:val="7030A0"/>
-          <w:sz w:val="16"/>
-          <w:szCs w:val="16"/>
-          <w:lang w:val="en-GB" w:eastAsia="en-GB"/>
-        </w:rPr>
-        <w:t>Segal, L. &amp; Chalin, P. (2012))</w:t>
-      </w:r>
-      <w:r>
-        <w:rPr>
-          <w:rFonts w:ascii="Times New Roman" w:hAnsi="Times New Roman" w:cs="Times New Roman"/>
-          <w:color w:val="00000A"/>
-          <w:sz w:val="24"/>
-          <w:szCs w:val="24"/>
-          <w:lang w:val="en-GB"/>
-        </w:rPr>
-        <w:t>. This is done to create an abstaction of the program, regardless of the programming language used, that can then generate Verification Conditions to be discharged by the theorom provers.</w:t>
-      </w:r>
-      <w:r>
-        <w:rPr>
-          <w:rFonts w:ascii="Times New Roman" w:hAnsi="Times New Roman" w:cs="Times New Roman"/>
-          <w:color w:val="00000A"/>
-          <w:sz w:val="24"/>
-          <w:szCs w:val="24"/>
-          <w:lang w:val="en-GB"/>
-        </w:rPr>
-        <w:t xml:space="preserve"> Translating the programming and specfication languages to IVL’s allows for a further consistent and repeatable translation to VC’s. A common IVL used is called Boogie, which takes multiple different languages such as Dafny, Spec#, Java with JML and Eiffel to translate them into VC’s</w:t>
-      </w:r>
-      <w:r>
-        <w:rPr>
-          <w:rFonts w:ascii="Times New Roman" w:hAnsi="Times New Roman" w:cs="Times New Roman"/>
-          <w:color w:val="00000A"/>
-          <w:sz w:val="24"/>
-          <w:szCs w:val="24"/>
-          <w:lang w:val="en-GB"/>
-        </w:rPr>
-        <w:t xml:space="preserve"> </w:t>
-      </w:r>
-      <w:r>
-        <w:rPr>
-          <w:rFonts w:ascii="Times New Roman" w:hAnsi="Times New Roman" w:cs="Times New Roman"/>
-          <w:color w:val="7030A0"/>
-          <w:sz w:val="16"/>
-          <w:szCs w:val="16"/>
-          <w:lang w:val="en-GB"/>
-        </w:rPr>
-        <w:t>(</w:t>
-      </w:r>
-      <w:r>
-        <w:rPr>
-          <w:rFonts w:ascii="Century Schoolbook" w:eastAsia="Times New Roman" w:hAnsi="Century Schoolbook" w:cs="Helvetica"/>
-          <w:i/>
-          <w:color w:val="7030A0"/>
-          <w:sz w:val="16"/>
-          <w:szCs w:val="16"/>
-          <w:lang w:val="en-GB" w:eastAsia="en-GB"/>
-        </w:rPr>
-        <w:t>Segal, L. &amp; Chalin, P. (2012))</w:t>
-      </w:r>
-      <w:r>
-        <w:rPr>
-          <w:rFonts w:ascii="Times New Roman" w:hAnsi="Times New Roman" w:cs="Times New Roman"/>
-          <w:color w:val="00000A"/>
-          <w:sz w:val="24"/>
-          <w:szCs w:val="24"/>
-          <w:lang w:val="en-GB"/>
-        </w:rPr>
-        <w:t>, and Jessie which takes Java and FramaC languages to translate them to WhyML in the Why Tool with the WhyML then translated to VCs</w:t>
-      </w:r>
-      <w:r>
-        <w:rPr>
-          <w:rFonts w:ascii="Times New Roman" w:hAnsi="Times New Roman" w:cs="Times New Roman"/>
-          <w:color w:val="00000A"/>
-          <w:sz w:val="24"/>
-          <w:szCs w:val="24"/>
-          <w:lang w:val="en-GB"/>
-        </w:rPr>
-        <w:t xml:space="preserve"> </w:t>
-      </w:r>
-      <w:r>
-        <w:rPr>
-          <w:i/>
-          <w:color w:val="7030A0"/>
-          <w:sz w:val="16"/>
-          <w:szCs w:val="16"/>
-        </w:rPr>
-        <w:t>(</w:t>
-      </w:r>
-      <w:r>
-        <w:rPr>
-          <w:rFonts w:ascii="Century Schoolbook" w:hAnsi="Century Schoolbook" w:cs="Segoe UI"/>
-          <w:bCs/>
-          <w:i/>
-          <w:color w:val="7030A0"/>
-          <w:sz w:val="16"/>
-          <w:szCs w:val="16"/>
-        </w:rPr>
-        <w:t>Krakatoa.lri.fr. (2018b))</w:t>
-      </w:r>
-      <w:r>
-        <w:rPr>
-          <w:i/>
-        </w:rPr>
-        <w:t>.</w:t>
-      </w:r>
-      <w:r>
-        <w:rPr>
-          <w:i/>
-        </w:rPr>
-        <w:t xml:space="preserve"> </w:t>
+      <w:r>
+        <w:rPr>
+          <w:rFonts w:ascii="Times New Roman" w:hAnsi="Times New Roman" w:cs="Times New Roman"/>
+          <w:color w:val="00000A"/>
+          <w:sz w:val="24"/>
+          <w:szCs w:val="24"/>
+          <w:lang w:val="en-GB"/>
+        </w:rPr>
+        <w:t>Problems in JML</w:t>
       </w:r>
     </w:p>
     <w:p>
@@ -11067,16 +10900,51 @@
           <w:lang w:val="en-GB"/>
         </w:rPr>
       </w:pPr>
-      <w:r>
-        <w:rPr>
-          <w:rFonts w:ascii="Times New Roman" w:hAnsi="Times New Roman" w:cs="Times New Roman"/>
-          <w:color w:val="00000A"/>
-          <w:sz w:val="24"/>
-          <w:szCs w:val="24"/>
-          <w:lang w:val="en-GB"/>
-        </w:rPr>
-        <w:lastRenderedPageBreak/>
-        <w:t>“</w:t>
+    </w:p>
+    <w:p>
+      <w:pPr>
+        <w:autoSpaceDE w:val="0"/>
+        <w:autoSpaceDN w:val="0"/>
+        <w:adjustRightInd w:val="0"/>
+        <w:spacing w:after="0" w:line="240" w:lineRule="auto"/>
+        <w:rPr>
+          <w:rFonts w:ascii="Times New Roman" w:hAnsi="Times New Roman" w:cs="Times New Roman"/>
+          <w:i/>
+          <w:color w:val="7030A0"/>
+          <w:sz w:val="20"/>
+          <w:szCs w:val="24"/>
+          <w:lang w:val="en-GB"/>
+        </w:rPr>
+      </w:pPr>
+      <w:r>
+        <w:rPr>
+          <w:rFonts w:ascii="Times New Roman" w:hAnsi="Times New Roman" w:cs="Times New Roman"/>
+          <w:color w:val="00000A"/>
+          <w:sz w:val="24"/>
+          <w:szCs w:val="24"/>
+          <w:lang w:val="en-GB"/>
+        </w:rPr>
+        <w:t>The JML annoatations along with the Java code are then translated into an intermediate verification language that is used to generate Verification Conditions</w:t>
+      </w:r>
+      <w:r>
+        <w:rPr>
+          <w:rFonts w:ascii="Times New Roman" w:hAnsi="Times New Roman" w:cs="Times New Roman"/>
+          <w:color w:val="00000A"/>
+          <w:sz w:val="24"/>
+          <w:szCs w:val="24"/>
+          <w:lang w:val="en-GB"/>
+        </w:rPr>
+        <w:t xml:space="preserve"> (VC)</w:t>
+      </w:r>
+      <w:r>
+        <w:rPr>
+          <w:rFonts w:ascii="Times New Roman" w:hAnsi="Times New Roman" w:cs="Times New Roman"/>
+          <w:color w:val="00000A"/>
+          <w:sz w:val="24"/>
+          <w:szCs w:val="24"/>
+          <w:lang w:val="en-GB"/>
+        </w:rPr>
+        <w:t>. “</w:t>
       </w:r>
       <w:r>
         <w:rPr>
@@ -11087,7 +10955,7 @@
           <w:szCs w:val="24"/>
           <w:lang w:val="en-GB"/>
         </w:rPr>
-        <w:t>Verification Conditions are logical formulas whose satisfiability implies program correctness, and the satisfiability check can be performed, if at all possible (because, in general, the problem of verifying program correctness is undecidable), by using special purpose provers or Satisfiability Modulo Theories (SMT) solvers</w:t>
+        <w:t>Intermediate Verification Languages (IVL’s) exist as a way to encode computer programs into a common language while maintaining (only) the important logical and stateful properites of the original program</w:t>
       </w:r>
       <w:r>
         <w:rPr>
@@ -11102,7 +10970,6 @@
       <w:r>
         <w:rPr>
           <w:rFonts w:ascii="Times New Roman" w:hAnsi="Times New Roman" w:cs="Times New Roman"/>
-          <w:i/>
           <w:color w:val="7030A0"/>
           <w:sz w:val="16"/>
           <w:szCs w:val="16"/>
@@ -11119,47 +10986,27 @@
           <w:szCs w:val="16"/>
           <w:lang w:val="en-GB" w:eastAsia="en-GB"/>
         </w:rPr>
-        <w:t>De Angelis, E., Fioravanti, F., Pettorossi, A. &amp; Proietti, M. (2017))</w:t>
-      </w:r>
-      <w:r>
-        <w:rPr>
-          <w:rFonts w:ascii="Times New Roman" w:hAnsi="Times New Roman" w:cs="Times New Roman"/>
-          <w:color w:val="00000A"/>
-          <w:sz w:val="24"/>
-          <w:szCs w:val="24"/>
-          <w:lang w:val="en-GB"/>
-        </w:rPr>
-        <w:t xml:space="preserve">. One of the original </w:t>
-      </w:r>
-      <w:r>
-        <w:rPr>
-          <w:rFonts w:ascii="Times New Roman" w:hAnsi="Times New Roman" w:cs="Times New Roman"/>
-          <w:color w:val="00000A"/>
-          <w:sz w:val="24"/>
-          <w:szCs w:val="24"/>
-          <w:lang w:val="en-GB"/>
-        </w:rPr>
-        <w:t xml:space="preserve">standalone </w:t>
-      </w:r>
-      <w:r>
-        <w:rPr>
-          <w:rFonts w:ascii="Times New Roman" w:hAnsi="Times New Roman" w:cs="Times New Roman"/>
-          <w:color w:val="00000A"/>
-          <w:sz w:val="24"/>
-          <w:szCs w:val="24"/>
-          <w:lang w:val="en-GB"/>
-        </w:rPr>
-        <w:t>theorom provers was Isabelle</w:t>
-      </w:r>
-      <w:r>
-        <w:rPr>
-          <w:rFonts w:ascii="Times New Roman" w:hAnsi="Times New Roman" w:cs="Times New Roman"/>
-          <w:color w:val="00000A"/>
-          <w:sz w:val="24"/>
-          <w:szCs w:val="24"/>
-          <w:lang w:val="en-GB"/>
-        </w:rPr>
-        <w:t>/HOL</w:t>
+        <w:t>Segal, L. &amp; Chalin, P. (2012))</w:t>
+      </w:r>
+      <w:r>
+        <w:rPr>
+          <w:rFonts w:ascii="Times New Roman" w:hAnsi="Times New Roman" w:cs="Times New Roman"/>
+          <w:color w:val="00000A"/>
+          <w:sz w:val="24"/>
+          <w:szCs w:val="24"/>
+          <w:lang w:val="en-GB"/>
+        </w:rPr>
+        <w:t>. This is done to create an abstaction of the program, regardless of the programming language used, that can then generate Verification Conditions to be discharged by the theorom provers.</w:t>
+      </w:r>
+      <w:r>
+        <w:rPr>
+          <w:rFonts w:ascii="Times New Roman" w:hAnsi="Times New Roman" w:cs="Times New Roman"/>
+          <w:color w:val="00000A"/>
+          <w:sz w:val="24"/>
+          <w:szCs w:val="24"/>
+          <w:lang w:val="en-GB"/>
+        </w:rPr>
+        <w:t xml:space="preserve"> Translating the programming and specfication languages to IVL’s allows for a further consistent and repeatable translation to VC’s. A common IVL used is called Boogie, which takes multiple different languages such as Dafny, Spec#, Java with JML and Eiffel to translate them into VC’s</w:t>
       </w:r>
       <w:r>
         <w:rPr>
@@ -11170,118 +11017,6 @@
           <w:lang w:val="en-GB"/>
         </w:rPr>
         <w:t xml:space="preserve"> </w:t>
-      </w:r>
-      <w:r>
-        <w:rPr>
-          <w:rFonts w:ascii="Times New Roman" w:hAnsi="Times New Roman" w:cs="Times New Roman"/>
-          <w:color w:val="00000A"/>
-          <w:sz w:val="24"/>
-          <w:szCs w:val="24"/>
-          <w:lang w:val="en-GB"/>
-        </w:rPr>
-        <w:t>which</w:t>
-      </w:r>
-      <w:r>
-        <w:rPr>
-          <w:rFonts w:ascii="Times New Roman" w:hAnsi="Times New Roman" w:cs="Times New Roman"/>
-          <w:color w:val="00000A"/>
-          <w:sz w:val="24"/>
-          <w:szCs w:val="24"/>
-          <w:lang w:val="en-GB"/>
-        </w:rPr>
-        <w:t xml:space="preserve"> was implemented in the functional programming language ML (Meta Language) which focused on interactive theorom proving in higher-order logics </w:t>
-      </w:r>
-      <w:r>
-        <w:rPr>
-          <w:rFonts w:ascii="Times New Roman" w:hAnsi="Times New Roman" w:cs="Times New Roman"/>
-          <w:i/>
-          <w:color w:val="7030A0"/>
-          <w:sz w:val="16"/>
-          <w:szCs w:val="16"/>
-          <w:lang w:val="en-GB"/>
-        </w:rPr>
-        <w:t>(</w:t>
-      </w:r>
-      <w:r>
-        <w:rPr>
-          <w:rFonts w:ascii="Century Schoolbook" w:hAnsi="Century Schoolbook" w:cs="Helvetica"/>
-          <w:i/>
-          <w:color w:val="7030A0"/>
-          <w:sz w:val="16"/>
-          <w:szCs w:val="16"/>
-          <w:shd w:val="clear" w:color="auto" w:fill="FFFFFF" w:themeFill="background1"/>
-        </w:rPr>
-        <w:t>Nipkow, T., Paulson, L.C., Wenzel, M. (2006))</w:t>
-      </w:r>
-      <w:r>
-        <w:rPr>
-          <w:rFonts w:ascii="Times New Roman" w:hAnsi="Times New Roman" w:cs="Times New Roman"/>
-          <w:color w:val="00000A"/>
-          <w:sz w:val="24"/>
-          <w:szCs w:val="24"/>
-          <w:lang w:val="en-GB"/>
-        </w:rPr>
-        <w:t>.</w:t>
-      </w:r>
-      <w:r>
-        <w:rPr>
-          <w:rFonts w:ascii="Times New Roman" w:hAnsi="Times New Roman" w:cs="Times New Roman"/>
-          <w:color w:val="00000A"/>
-          <w:sz w:val="24"/>
-          <w:szCs w:val="24"/>
-          <w:lang w:val="en-GB"/>
-        </w:rPr>
-        <w:t xml:space="preserve"> </w:t>
-      </w:r>
-      <w:r>
-        <w:rPr>
-          <w:rFonts w:ascii="Times New Roman" w:hAnsi="Times New Roman" w:cs="Times New Roman"/>
-          <w:color w:val="00000A"/>
-          <w:sz w:val="24"/>
-          <w:szCs w:val="24"/>
-          <w:lang w:val="en-GB"/>
-        </w:rPr>
-        <w:t xml:space="preserve"> </w:t>
-      </w:r>
-      <w:r>
-        <w:rPr>
-          <w:rFonts w:ascii="Times New Roman" w:hAnsi="Times New Roman" w:cs="Times New Roman"/>
-          <w:color w:val="00000A"/>
-          <w:sz w:val="24"/>
-          <w:szCs w:val="24"/>
-          <w:lang w:val="en-GB"/>
-        </w:rPr>
-        <w:t xml:space="preserve">Another </w:t>
-      </w:r>
-      <w:r>
-        <w:rPr>
-          <w:rFonts w:ascii="Times New Roman" w:hAnsi="Times New Roman" w:cs="Times New Roman"/>
-          <w:color w:val="00000A"/>
-          <w:sz w:val="24"/>
-          <w:szCs w:val="24"/>
-          <w:lang w:val="en-GB"/>
-        </w:rPr>
-        <w:t>standalone interactive</w:t>
-      </w:r>
-      <w:r>
-        <w:rPr>
-          <w:rFonts w:ascii="Times New Roman" w:hAnsi="Times New Roman" w:cs="Times New Roman"/>
-          <w:color w:val="00000A"/>
-          <w:sz w:val="24"/>
-          <w:szCs w:val="24"/>
-          <w:lang w:val="en-GB"/>
-        </w:rPr>
-        <w:t xml:space="preserve"> theorom prover was the Prototype Verification System (PVS) </w:t>
-      </w:r>
-      <w:r>
-        <w:rPr>
-          <w:rFonts w:ascii="Times New Roman" w:hAnsi="Times New Roman" w:cs="Times New Roman"/>
-          <w:color w:val="00000A"/>
-          <w:sz w:val="24"/>
-          <w:szCs w:val="24"/>
-          <w:lang w:val="en-GB"/>
-        </w:rPr>
-        <w:t xml:space="preserve">whose formal system was based on sequent calculus with a typed higher-order language </w:t>
       </w:r>
       <w:r>
         <w:rPr>
@@ -11302,119 +11037,57 @@
           <w:szCs w:val="16"/>
           <w:lang w:val="en-GB" w:eastAsia="en-GB"/>
         </w:rPr>
-        <w:t xml:space="preserve">Bernardeschi, C. &amp; Domenici, A. </w:t>
-      </w:r>
-      <w:r>
-        <w:rPr>
-          <w:rFonts w:ascii="Century Schoolbook" w:eastAsia="Times New Roman" w:hAnsi="Century Schoolbook" w:cs="Helvetica"/>
+        <w:t>Segal, L. &amp; Chalin, P. (2012))</w:t>
+      </w:r>
+      <w:r>
+        <w:rPr>
+          <w:rFonts w:ascii="Times New Roman" w:hAnsi="Times New Roman" w:cs="Times New Roman"/>
+          <w:color w:val="00000A"/>
+          <w:sz w:val="24"/>
+          <w:szCs w:val="24"/>
+          <w:lang w:val="en-GB"/>
+        </w:rPr>
+        <w:t>, and Jessie which takes Java and FramaC languages to translate them to WhyML in the Why Tool with the WhyML then translated to VCs</w:t>
+      </w:r>
+      <w:r>
+        <w:rPr>
+          <w:rFonts w:ascii="Times New Roman" w:hAnsi="Times New Roman" w:cs="Times New Roman"/>
+          <w:color w:val="00000A"/>
+          <w:sz w:val="24"/>
+          <w:szCs w:val="24"/>
+          <w:lang w:val="en-GB"/>
+        </w:rPr>
+        <w:t xml:space="preserve"> </w:t>
+      </w:r>
+      <w:r>
+        <w:rPr>
           <w:i/>
           <w:color w:val="7030A0"/>
           <w:sz w:val="16"/>
           <w:szCs w:val="16"/>
-          <w:lang w:val="en-GB" w:eastAsia="en-GB"/>
         </w:rPr>
         <w:t>(</w:t>
       </w:r>
       <w:r>
         <w:rPr>
-          <w:rFonts w:ascii="Century Schoolbook" w:eastAsia="Times New Roman" w:hAnsi="Century Schoolbook" w:cs="Helvetica"/>
+          <w:rFonts w:ascii="Century Schoolbook" w:hAnsi="Century Schoolbook" w:cs="Segoe UI"/>
+          <w:bCs/>
           <w:i/>
           <w:color w:val="7030A0"/>
           <w:sz w:val="16"/>
           <w:szCs w:val="16"/>
-          <w:lang w:val="en-GB" w:eastAsia="en-GB"/>
-        </w:rPr>
-        <w:t>2016</w:t>
-      </w:r>
-      <w:r>
-        <w:rPr>
-          <w:rFonts w:ascii="Century Schoolbook" w:eastAsia="Times New Roman" w:hAnsi="Century Schoolbook" w:cs="Helvetica"/>
-          <w:i/>
-          <w:color w:val="7030A0"/>
-          <w:sz w:val="16"/>
-          <w:szCs w:val="16"/>
-          <w:lang w:val="en-GB" w:eastAsia="en-GB"/>
-        </w:rPr>
-        <w:t>))</w:t>
-      </w:r>
-      <w:r>
-        <w:rPr>
-          <w:rFonts w:ascii="Times New Roman" w:hAnsi="Times New Roman" w:cs="Times New Roman"/>
-          <w:color w:val="00000A"/>
-          <w:sz w:val="24"/>
-          <w:szCs w:val="24"/>
-          <w:lang w:val="en-GB"/>
-        </w:rPr>
-        <w:t>. These standlaone theorom provers then gave way to the more popular Satisfiability (SAT) solvers and SMT solvers which were used by verification tools such as KeY, Why</w:t>
-      </w:r>
-      <w:r>
-        <w:rPr>
-          <w:rFonts w:ascii="Times New Roman" w:hAnsi="Times New Roman" w:cs="Times New Roman"/>
-          <w:color w:val="00000A"/>
-          <w:sz w:val="24"/>
-          <w:szCs w:val="24"/>
-          <w:lang w:val="en-GB"/>
-        </w:rPr>
-        <w:t>3</w:t>
-      </w:r>
-      <w:r>
-        <w:rPr>
-          <w:rFonts w:ascii="Times New Roman" w:hAnsi="Times New Roman" w:cs="Times New Roman"/>
-          <w:color w:val="00000A"/>
-          <w:sz w:val="24"/>
-          <w:szCs w:val="24"/>
-          <w:lang w:val="en-GB"/>
-        </w:rPr>
-        <w:t xml:space="preserve"> and OpenJML as external provers</w:t>
-      </w:r>
-      <w:r>
-        <w:rPr>
-          <w:rFonts w:ascii="Times New Roman" w:hAnsi="Times New Roman" w:cs="Times New Roman"/>
-          <w:color w:val="00000A"/>
-          <w:sz w:val="24"/>
-          <w:szCs w:val="24"/>
-          <w:lang w:val="en-GB"/>
-        </w:rPr>
-        <w:t>,</w:t>
-      </w:r>
-      <w:r>
-        <w:rPr>
-          <w:rFonts w:ascii="Times New Roman" w:hAnsi="Times New Roman" w:cs="Times New Roman"/>
-          <w:color w:val="00000A"/>
-          <w:sz w:val="24"/>
-          <w:szCs w:val="24"/>
-          <w:lang w:val="en-GB"/>
-        </w:rPr>
-        <w:t xml:space="preserve"> </w:t>
-      </w:r>
-      <w:r>
-        <w:rPr>
-          <w:rFonts w:ascii="Times New Roman" w:hAnsi="Times New Roman" w:cs="Times New Roman"/>
-          <w:color w:val="00000A"/>
-          <w:sz w:val="24"/>
-          <w:szCs w:val="24"/>
-          <w:highlight w:val="yellow"/>
-          <w:lang w:val="en-GB"/>
-        </w:rPr>
-        <w:t>allowing the user to create programs with specifications in non-functional languages such as Java and C++</w:t>
-      </w:r>
-      <w:r>
-        <w:rPr>
-          <w:rFonts w:ascii="Times New Roman" w:hAnsi="Times New Roman" w:cs="Times New Roman"/>
-          <w:color w:val="00000A"/>
-          <w:sz w:val="24"/>
-          <w:szCs w:val="24"/>
-          <w:lang w:val="en-GB"/>
+        </w:rPr>
+        <w:t>Krakatoa.lri.fr. (2018b))</w:t>
+      </w:r>
+      <w:r>
+        <w:rPr>
+          <w:i/>
         </w:rPr>
         <w:t>.</w:t>
       </w:r>
       <w:r>
         <w:rPr>
-          <w:rFonts w:ascii="Times New Roman" w:hAnsi="Times New Roman" w:cs="Times New Roman"/>
-          <w:color w:val="00000A"/>
-          <w:sz w:val="24"/>
-          <w:szCs w:val="24"/>
-          <w:lang w:val="en-GB"/>
+          <w:i/>
         </w:rPr>
         <w:t xml:space="preserve"> </w:t>
       </w:r>
@@ -11442,78 +11115,349 @@
           <w:szCs w:val="24"/>
           <w:lang w:val="en-GB"/>
         </w:rPr>
-        <w:t>All Verification Conditions are logical formula</w:t>
-      </w:r>
-      <w:r>
-        <w:rPr>
-          <w:rFonts w:ascii="Times New Roman" w:hAnsi="Times New Roman" w:cs="Times New Roman"/>
-          <w:color w:val="00000A"/>
-          <w:sz w:val="24"/>
-          <w:szCs w:val="24"/>
-          <w:lang w:val="en-GB"/>
-        </w:rPr>
-        <w:t>s and as such can be modelled</w:t>
-      </w:r>
-      <w:r>
-        <w:rPr>
-          <w:rFonts w:ascii="Times New Roman" w:hAnsi="Times New Roman" w:cs="Times New Roman"/>
-          <w:color w:val="00000A"/>
-          <w:sz w:val="24"/>
-          <w:szCs w:val="24"/>
-          <w:lang w:val="en-GB"/>
-        </w:rPr>
-        <w:t xml:space="preserve"> in pr</w:t>
-      </w:r>
-      <w:r>
-        <w:rPr>
-          <w:rFonts w:ascii="Times New Roman" w:hAnsi="Times New Roman" w:cs="Times New Roman"/>
-          <w:color w:val="00000A"/>
-          <w:sz w:val="24"/>
-          <w:szCs w:val="24"/>
-          <w:lang w:val="en-GB"/>
-        </w:rPr>
-        <w:t>opositional logic, which assigns a true or false value to each variable in the formula.</w:t>
-      </w:r>
-      <w:r>
-        <w:rPr>
-          <w:rFonts w:ascii="Times New Roman" w:hAnsi="Times New Roman" w:cs="Times New Roman"/>
-          <w:color w:val="00000A"/>
-          <w:sz w:val="24"/>
-          <w:szCs w:val="24"/>
-          <w:lang w:val="en-GB"/>
-        </w:rPr>
-        <w:t xml:space="preserve"> </w:t>
-      </w:r>
-      <w:r>
-        <w:rPr>
-          <w:rFonts w:ascii="Times New Roman" w:hAnsi="Times New Roman" w:cs="Times New Roman"/>
-          <w:color w:val="00000A"/>
-          <w:sz w:val="24"/>
-          <w:szCs w:val="24"/>
-          <w:lang w:val="en-GB"/>
-        </w:rPr>
-        <w:t xml:space="preserve">A ‘Decision Procedure’ determines whether a formula is valid, returning a true or false answer and can be either sound or complete. A sound decision procedure is a valid formula that is in fact valid and not a false response, while a complete decision procedure will be valid for all available inputs. These terms will be used later in this paper to determine the validity of the proofs generateed by certain tools, especially those using first-order arithmetic due to this arithmetics incompleteness </w:t>
-      </w:r>
-      <w:r>
-        <w:rPr>
-          <w:rFonts w:ascii="Century Schoolbook" w:eastAsia="Times New Roman" w:hAnsi="Century Schoolbook" w:cs="Times New Roman"/>
+        <w:t>“</w:t>
+      </w:r>
+      <w:r>
+        <w:rPr>
+          <w:rFonts w:ascii="Times New Roman" w:hAnsi="Times New Roman" w:cs="Times New Roman"/>
+          <w:i/>
+          <w:color w:val="00B050"/>
+          <w:sz w:val="24"/>
+          <w:szCs w:val="24"/>
+          <w:lang w:val="en-GB"/>
+        </w:rPr>
+        <w:t xml:space="preserve">Verification Conditions are logical formulas whose satisfiability implies program correctness, and the satisfiability check can be performed, if at all possible (because, in general, the problem </w:t>
+      </w:r>
+      <w:r>
+        <w:rPr>
+          <w:rFonts w:ascii="Times New Roman" w:hAnsi="Times New Roman" w:cs="Times New Roman"/>
+          <w:i/>
+          <w:color w:val="00B050"/>
+          <w:sz w:val="24"/>
+          <w:szCs w:val="24"/>
+          <w:lang w:val="en-GB"/>
+        </w:rPr>
+        <w:lastRenderedPageBreak/>
+        <w:t>of verifying program correctness is undecidable), by using special purpose provers or Satisfiability Modulo Theories (SMT) solvers</w:t>
+      </w:r>
+      <w:r>
+        <w:rPr>
+          <w:rFonts w:ascii="Times New Roman" w:hAnsi="Times New Roman" w:cs="Times New Roman"/>
+          <w:color w:val="00000A"/>
+          <w:sz w:val="24"/>
+          <w:szCs w:val="24"/>
+          <w:lang w:val="en-GB"/>
+        </w:rPr>
+        <w:t xml:space="preserve">” </w:t>
+      </w:r>
+      <w:r>
+        <w:rPr>
+          <w:rFonts w:ascii="Times New Roman" w:hAnsi="Times New Roman" w:cs="Times New Roman"/>
           <w:i/>
           <w:color w:val="7030A0"/>
           <w:sz w:val="16"/>
-          <w:szCs w:val="20"/>
+          <w:szCs w:val="16"/>
+          <w:lang w:val="en-GB"/>
+        </w:rPr>
+        <w:t>(</w:t>
+      </w:r>
+      <w:r>
+        <w:rPr>
+          <w:rFonts w:ascii="Century Schoolbook" w:eastAsia="Times New Roman" w:hAnsi="Century Schoolbook" w:cs="Helvetica"/>
+          <w:i/>
+          <w:color w:val="7030A0"/>
+          <w:sz w:val="16"/>
+          <w:szCs w:val="16"/>
           <w:lang w:val="en-GB" w:eastAsia="en-GB"/>
         </w:rPr>
-        <w:t>(Ahrendt, W., Beckert, B., Bubel, R., Hähnle, R. Schmitt, P., &amp; Ulbrich, M. (2016))</w:t>
-      </w:r>
-      <w:r>
-        <w:rPr>
-          <w:rFonts w:ascii="Times New Roman" w:hAnsi="Times New Roman" w:cs="Times New Roman"/>
-          <w:color w:val="00000A"/>
-          <w:sz w:val="24"/>
-          <w:szCs w:val="24"/>
-          <w:lang w:val="en-GB"/>
-        </w:rPr>
-        <w:t xml:space="preserve"> resulting in an inability to get sound or complete proofs.</w:t>
+        <w:t>De Angelis, E., Fioravanti, F., Pettorossi, A. &amp; Proietti, M. (2017))</w:t>
+      </w:r>
+      <w:r>
+        <w:rPr>
+          <w:rFonts w:ascii="Times New Roman" w:hAnsi="Times New Roman" w:cs="Times New Roman"/>
+          <w:color w:val="00000A"/>
+          <w:sz w:val="24"/>
+          <w:szCs w:val="24"/>
+          <w:lang w:val="en-GB"/>
+        </w:rPr>
+        <w:t xml:space="preserve">. One of the original </w:t>
+      </w:r>
+      <w:r>
+        <w:rPr>
+          <w:rFonts w:ascii="Times New Roman" w:hAnsi="Times New Roman" w:cs="Times New Roman"/>
+          <w:color w:val="00000A"/>
+          <w:sz w:val="24"/>
+          <w:szCs w:val="24"/>
+          <w:lang w:val="en-GB"/>
+        </w:rPr>
+        <w:t xml:space="preserve">standalone </w:t>
+      </w:r>
+      <w:r>
+        <w:rPr>
+          <w:rFonts w:ascii="Times New Roman" w:hAnsi="Times New Roman" w:cs="Times New Roman"/>
+          <w:color w:val="00000A"/>
+          <w:sz w:val="24"/>
+          <w:szCs w:val="24"/>
+          <w:lang w:val="en-GB"/>
+        </w:rPr>
+        <w:t>theorom provers was Isabelle</w:t>
+      </w:r>
+      <w:r>
+        <w:rPr>
+          <w:rFonts w:ascii="Times New Roman" w:hAnsi="Times New Roman" w:cs="Times New Roman"/>
+          <w:color w:val="00000A"/>
+          <w:sz w:val="24"/>
+          <w:szCs w:val="24"/>
+          <w:lang w:val="en-GB"/>
+        </w:rPr>
+        <w:t>/HOL</w:t>
+      </w:r>
+      <w:r>
+        <w:rPr>
+          <w:rFonts w:ascii="Times New Roman" w:hAnsi="Times New Roman" w:cs="Times New Roman"/>
+          <w:color w:val="00000A"/>
+          <w:sz w:val="24"/>
+          <w:szCs w:val="24"/>
+          <w:lang w:val="en-GB"/>
+        </w:rPr>
+        <w:t xml:space="preserve"> </w:t>
+      </w:r>
+      <w:r>
+        <w:rPr>
+          <w:rFonts w:ascii="Times New Roman" w:hAnsi="Times New Roman" w:cs="Times New Roman"/>
+          <w:color w:val="00000A"/>
+          <w:sz w:val="24"/>
+          <w:szCs w:val="24"/>
+          <w:lang w:val="en-GB"/>
+        </w:rPr>
+        <w:t>which</w:t>
+      </w:r>
+      <w:r>
+        <w:rPr>
+          <w:rFonts w:ascii="Times New Roman" w:hAnsi="Times New Roman" w:cs="Times New Roman"/>
+          <w:color w:val="00000A"/>
+          <w:sz w:val="24"/>
+          <w:szCs w:val="24"/>
+          <w:lang w:val="en-GB"/>
+        </w:rPr>
+        <w:t xml:space="preserve"> was implemented in the functional programming language ML (Meta Language) which focused on interactive theorom proving in higher-order logics </w:t>
+      </w:r>
+      <w:r>
+        <w:rPr>
+          <w:rFonts w:ascii="Times New Roman" w:hAnsi="Times New Roman" w:cs="Times New Roman"/>
+          <w:i/>
+          <w:color w:val="7030A0"/>
+          <w:sz w:val="16"/>
+          <w:szCs w:val="16"/>
+          <w:lang w:val="en-GB"/>
+        </w:rPr>
+        <w:t>(</w:t>
+      </w:r>
+      <w:r>
+        <w:rPr>
+          <w:rFonts w:ascii="Century Schoolbook" w:hAnsi="Century Schoolbook" w:cs="Helvetica"/>
+          <w:i/>
+          <w:color w:val="7030A0"/>
+          <w:sz w:val="16"/>
+          <w:szCs w:val="16"/>
+          <w:shd w:val="clear" w:color="auto" w:fill="FFFFFF" w:themeFill="background1"/>
+        </w:rPr>
+        <w:t>Nipkow, T., Paulson, L.C., Wenzel, M. (2006))</w:t>
+      </w:r>
+      <w:r>
+        <w:rPr>
+          <w:rFonts w:ascii="Times New Roman" w:hAnsi="Times New Roman" w:cs="Times New Roman"/>
+          <w:color w:val="00000A"/>
+          <w:sz w:val="24"/>
+          <w:szCs w:val="24"/>
+          <w:lang w:val="en-GB"/>
+        </w:rPr>
+        <w:t>.</w:t>
+      </w:r>
+      <w:r>
+        <w:rPr>
+          <w:rFonts w:ascii="Times New Roman" w:hAnsi="Times New Roman" w:cs="Times New Roman"/>
+          <w:color w:val="00000A"/>
+          <w:sz w:val="24"/>
+          <w:szCs w:val="24"/>
+          <w:lang w:val="en-GB"/>
+        </w:rPr>
+        <w:t xml:space="preserve"> </w:t>
+      </w:r>
+      <w:r>
+        <w:rPr>
+          <w:rFonts w:ascii="Times New Roman" w:hAnsi="Times New Roman" w:cs="Times New Roman"/>
+          <w:color w:val="00000A"/>
+          <w:sz w:val="24"/>
+          <w:szCs w:val="24"/>
+          <w:lang w:val="en-GB"/>
+        </w:rPr>
+        <w:t xml:space="preserve"> </w:t>
+      </w:r>
+      <w:r>
+        <w:rPr>
+          <w:rFonts w:ascii="Times New Roman" w:hAnsi="Times New Roman" w:cs="Times New Roman"/>
+          <w:color w:val="00000A"/>
+          <w:sz w:val="24"/>
+          <w:szCs w:val="24"/>
+          <w:lang w:val="en-GB"/>
+        </w:rPr>
+        <w:t xml:space="preserve">Another </w:t>
+      </w:r>
+      <w:r>
+        <w:rPr>
+          <w:rFonts w:ascii="Times New Roman" w:hAnsi="Times New Roman" w:cs="Times New Roman"/>
+          <w:color w:val="00000A"/>
+          <w:sz w:val="24"/>
+          <w:szCs w:val="24"/>
+          <w:lang w:val="en-GB"/>
+        </w:rPr>
+        <w:t>standalone interactive</w:t>
+      </w:r>
+      <w:r>
+        <w:rPr>
+          <w:rFonts w:ascii="Times New Roman" w:hAnsi="Times New Roman" w:cs="Times New Roman"/>
+          <w:color w:val="00000A"/>
+          <w:sz w:val="24"/>
+          <w:szCs w:val="24"/>
+          <w:lang w:val="en-GB"/>
+        </w:rPr>
+        <w:t xml:space="preserve"> theorom prover was the Prototype Verification System (PVS) </w:t>
+      </w:r>
+      <w:r>
+        <w:rPr>
+          <w:rFonts w:ascii="Times New Roman" w:hAnsi="Times New Roman" w:cs="Times New Roman"/>
+          <w:color w:val="00000A"/>
+          <w:sz w:val="24"/>
+          <w:szCs w:val="24"/>
+          <w:lang w:val="en-GB"/>
+        </w:rPr>
+        <w:t xml:space="preserve">whose formal system was based on sequent calculus with a typed higher-order language </w:t>
+      </w:r>
+      <w:r>
+        <w:rPr>
+          <w:rFonts w:ascii="Times New Roman" w:hAnsi="Times New Roman" w:cs="Times New Roman"/>
+          <w:color w:val="7030A0"/>
+          <w:sz w:val="16"/>
+          <w:szCs w:val="16"/>
+          <w:lang w:val="en-GB"/>
+        </w:rPr>
+        <w:t>(</w:t>
+      </w:r>
+      <w:r>
+        <w:rPr>
+          <w:rFonts w:ascii="Century Schoolbook" w:eastAsia="Times New Roman" w:hAnsi="Century Schoolbook" w:cs="Helvetica"/>
+          <w:i/>
+          <w:color w:val="7030A0"/>
+          <w:sz w:val="16"/>
+          <w:szCs w:val="16"/>
+          <w:lang w:val="en-GB" w:eastAsia="en-GB"/>
+        </w:rPr>
+        <w:t xml:space="preserve">Bernardeschi, C. &amp; Domenici, A. </w:t>
+      </w:r>
+      <w:r>
+        <w:rPr>
+          <w:rFonts w:ascii="Century Schoolbook" w:eastAsia="Times New Roman" w:hAnsi="Century Schoolbook" w:cs="Helvetica"/>
+          <w:i/>
+          <w:color w:val="7030A0"/>
+          <w:sz w:val="16"/>
+          <w:szCs w:val="16"/>
+          <w:lang w:val="en-GB" w:eastAsia="en-GB"/>
+        </w:rPr>
+        <w:t>(</w:t>
+      </w:r>
+      <w:r>
+        <w:rPr>
+          <w:rFonts w:ascii="Century Schoolbook" w:eastAsia="Times New Roman" w:hAnsi="Century Schoolbook" w:cs="Helvetica"/>
+          <w:i/>
+          <w:color w:val="7030A0"/>
+          <w:sz w:val="16"/>
+          <w:szCs w:val="16"/>
+          <w:lang w:val="en-GB" w:eastAsia="en-GB"/>
+        </w:rPr>
+        <w:t>2016</w:t>
+      </w:r>
+      <w:r>
+        <w:rPr>
+          <w:rFonts w:ascii="Century Schoolbook" w:eastAsia="Times New Roman" w:hAnsi="Century Schoolbook" w:cs="Helvetica"/>
+          <w:i/>
+          <w:color w:val="7030A0"/>
+          <w:sz w:val="16"/>
+          <w:szCs w:val="16"/>
+          <w:lang w:val="en-GB" w:eastAsia="en-GB"/>
+        </w:rPr>
+        <w:t>))</w:t>
+      </w:r>
+      <w:r>
+        <w:rPr>
+          <w:rFonts w:ascii="Times New Roman" w:hAnsi="Times New Roman" w:cs="Times New Roman"/>
+          <w:color w:val="00000A"/>
+          <w:sz w:val="24"/>
+          <w:szCs w:val="24"/>
+          <w:lang w:val="en-GB"/>
+        </w:rPr>
+        <w:t>. These standlaone theorom provers then gave way to the more popular Satisfiability (SAT) solvers and SMT solvers which were used by verification tools such as KeY, Why</w:t>
+      </w:r>
+      <w:r>
+        <w:rPr>
+          <w:rFonts w:ascii="Times New Roman" w:hAnsi="Times New Roman" w:cs="Times New Roman"/>
+          <w:color w:val="00000A"/>
+          <w:sz w:val="24"/>
+          <w:szCs w:val="24"/>
+          <w:lang w:val="en-GB"/>
+        </w:rPr>
+        <w:t>3</w:t>
+      </w:r>
+      <w:r>
+        <w:rPr>
+          <w:rFonts w:ascii="Times New Roman" w:hAnsi="Times New Roman" w:cs="Times New Roman"/>
+          <w:color w:val="00000A"/>
+          <w:sz w:val="24"/>
+          <w:szCs w:val="24"/>
+          <w:lang w:val="en-GB"/>
+        </w:rPr>
+        <w:t xml:space="preserve"> and OpenJML as external provers</w:t>
+      </w:r>
+      <w:r>
+        <w:rPr>
+          <w:rFonts w:ascii="Times New Roman" w:hAnsi="Times New Roman" w:cs="Times New Roman"/>
+          <w:color w:val="00000A"/>
+          <w:sz w:val="24"/>
+          <w:szCs w:val="24"/>
+          <w:lang w:val="en-GB"/>
+        </w:rPr>
+        <w:t>,</w:t>
+      </w:r>
+      <w:r>
+        <w:rPr>
+          <w:rFonts w:ascii="Times New Roman" w:hAnsi="Times New Roman" w:cs="Times New Roman"/>
+          <w:color w:val="00000A"/>
+          <w:sz w:val="24"/>
+          <w:szCs w:val="24"/>
+          <w:lang w:val="en-GB"/>
+        </w:rPr>
+        <w:t xml:space="preserve"> </w:t>
+      </w:r>
+      <w:r>
+        <w:rPr>
+          <w:rFonts w:ascii="Times New Roman" w:hAnsi="Times New Roman" w:cs="Times New Roman"/>
+          <w:color w:val="00000A"/>
+          <w:sz w:val="24"/>
+          <w:szCs w:val="24"/>
+          <w:highlight w:val="yellow"/>
+          <w:lang w:val="en-GB"/>
+        </w:rPr>
+        <w:t>allowing the user to create programs with specifications in non-functional languages such as Java and C++</w:t>
+      </w:r